<commit_message>
added missing equations to the selection coefficient section
</commit_message>
<xml_diff>
--- a/ms.docx
+++ b/ms.docx
@@ -5,137 +5,70 @@
     <w:p>
       <w:pPr>
         <w:pStyle w:val="Title"/>
-        <w:ind w:firstLine="284"/>
-        <w:rPr>
-          <w:sz w:val="44"/>
-          <w:szCs w:val="44"/>
-        </w:rPr>
       </w:pPr>
       <w:r>
-        <w:rPr>
-          <w:sz w:val="44"/>
-          <w:szCs w:val="44"/>
-        </w:rPr>
         <w:t>Predicting competitions and estimating selection coefficients from growth curves</w:t>
       </w:r>
     </w:p>
     <w:p>
       <w:pPr>
         <w:pStyle w:val="Subtitle"/>
-        <w:ind w:firstLine="284"/>
       </w:pPr>
     </w:p>
     <w:p>
       <w:pPr>
         <w:pStyle w:val="Subtitle"/>
-        <w:ind w:firstLine="284"/>
-        <w:rPr>
-          <w:sz w:val="36"/>
-          <w:szCs w:val="36"/>
-        </w:rPr>
       </w:pPr>
       <w:proofErr w:type="spellStart"/>
       <w:r>
-        <w:rPr>
-          <w:sz w:val="36"/>
-          <w:szCs w:val="36"/>
-        </w:rPr>
         <w:t>Yoav</w:t>
       </w:r>
       <w:proofErr w:type="spellEnd"/>
       <w:r>
-        <w:rPr>
-          <w:sz w:val="36"/>
-          <w:szCs w:val="36"/>
-        </w:rPr>
         <w:t xml:space="preserve"> Ram, </w:t>
       </w:r>
       <w:proofErr w:type="spellStart"/>
       <w:r>
-        <w:rPr>
-          <w:sz w:val="36"/>
-          <w:szCs w:val="36"/>
-        </w:rPr>
         <w:t>Eynat</w:t>
       </w:r>
       <w:proofErr w:type="spellEnd"/>
       <w:r>
-        <w:rPr>
-          <w:sz w:val="36"/>
-          <w:szCs w:val="36"/>
-        </w:rPr>
         <w:t xml:space="preserve"> </w:t>
       </w:r>
       <w:proofErr w:type="spellStart"/>
       <w:r>
-        <w:rPr>
-          <w:sz w:val="36"/>
-          <w:szCs w:val="36"/>
-        </w:rPr>
         <w:t>Deluss</w:t>
       </w:r>
       <w:proofErr w:type="spellEnd"/>
       <w:r>
-        <w:rPr>
-          <w:sz w:val="36"/>
-          <w:szCs w:val="36"/>
-        </w:rPr>
         <w:t xml:space="preserve">-Gur, Uri </w:t>
       </w:r>
       <w:proofErr w:type="spellStart"/>
       <w:r>
-        <w:rPr>
-          <w:sz w:val="36"/>
-          <w:szCs w:val="36"/>
-        </w:rPr>
         <w:t>Obolski</w:t>
       </w:r>
       <w:proofErr w:type="spellEnd"/>
       <w:r>
-        <w:rPr>
-          <w:sz w:val="36"/>
-          <w:szCs w:val="36"/>
-        </w:rPr>
         <w:t xml:space="preserve">, </w:t>
       </w:r>
       <w:proofErr w:type="spellStart"/>
       <w:r>
-        <w:rPr>
-          <w:sz w:val="36"/>
-          <w:szCs w:val="36"/>
-        </w:rPr>
         <w:t>Maayan</w:t>
       </w:r>
       <w:proofErr w:type="spellEnd"/>
       <w:r>
-        <w:rPr>
-          <w:sz w:val="36"/>
-          <w:szCs w:val="36"/>
-        </w:rPr>
         <w:t xml:space="preserve"> Bibi, Judith Berman &amp; </w:t>
       </w:r>
       <w:proofErr w:type="spellStart"/>
       <w:r>
-        <w:rPr>
-          <w:sz w:val="36"/>
-          <w:szCs w:val="36"/>
-        </w:rPr>
         <w:t>Lilach</w:t>
       </w:r>
       <w:proofErr w:type="spellEnd"/>
       <w:r>
-        <w:rPr>
-          <w:sz w:val="36"/>
-          <w:szCs w:val="36"/>
-        </w:rPr>
         <w:t xml:space="preserve"> Hadany</w:t>
       </w:r>
     </w:p>
     <w:p>
-      <w:pPr>
-        <w:bidi w:val="0"/>
-        <w:ind w:firstLine="284"/>
-      </w:pPr>
       <w:r>
         <w:br w:type="page"/>
       </w:r>
@@ -143,7 +76,6 @@
     <w:p>
       <w:pPr>
         <w:pStyle w:val="Heading1"/>
-        <w:ind w:firstLine="284"/>
       </w:pPr>
       <w:r>
         <w:lastRenderedPageBreak/>
@@ -151,12 +83,11 @@
       </w:r>
     </w:p>
     <w:p>
-      <w:pPr>
-        <w:bidi w:val="0"/>
-        <w:ind w:firstLine="284"/>
-      </w:pPr>
-      <w:r>
-        <w:t>Many experimental investigators in microbiology, genetics and evolutionary biology use growth curves to estimate fitness. They measure the Optical Density (OD) of one or more populations of cells over several hours or even days to acquire the growth curves (Fig. 1). The simplest way to estimate fitness from these curves is to infer the growth rate: taking the log of the curves during the exponential growth phase</w:t>
+      <w:r>
+        <w:t>Many experimental investigat</w:t>
+      </w:r>
+      <w:r>
+        <w:t>ors in microbiology, genetics and evolutionary biology use growth curves to estimate fitness. They measure the Optical Density (OD) of one or more populations of cells over several hours or even days to acquire the growth curves (Fig. 1). The simplest way to estimate fitness from these curves is to infer the growth rate: taking the log of the curves during the exponential growth phase</w:t>
       </w:r>
       <w:r>
         <w:t>,</w:t>
@@ -312,10 +243,6 @@
       </w:r>
     </w:p>
     <w:p>
-      <w:pPr>
-        <w:bidi w:val="0"/>
-        <w:ind w:firstLine="284"/>
-      </w:pPr>
       <w:r>
         <w:t xml:space="preserve">A more robust method to infer fitness is to do competition assays between a strain of interest and a reference strain (for example, a mutant strain and a wildtype strain). From the change in frequency over the duration of the competition, investigators can estimate the </w:t>
       </w:r>
@@ -373,31 +300,23 @@
       </w:r>
     </w:p>
     <w:p>
-      <w:pPr>
-        <w:bidi w:val="0"/>
-        <w:ind w:firstLine="284"/>
-      </w:pPr>
       <w:r>
         <w:t>Because competition assays require so much work and/or incur high costs, many investigators do without them and use simpler methods which produce proxies of fitness such as growth rates. However, these proxies of fitness suffer from several disadvantages: many times they fail to capture the full scope of effects contributing to differences in fitness; they are hard to compare between different studies and organisms; and they are hard to use as inputs for population genetics models that could be used to predict dynamics and test hypotheses.</w:t>
       </w:r>
     </w:p>
     <w:p>
-      <w:pPr>
-        <w:bidi w:val="0"/>
-        <w:ind w:firstLine="284"/>
-      </w:pPr>
-      <w:r>
-        <w:t>Here we propose a new method to estimate fitness. Our method uses fits growth models to growth curves data and uses the fitted growth models to predict the results of competitions assays. The predicted competitions are then used instead of empirical ones to infer selection coefficients.</w:t>
+      <w:r>
+        <w:t xml:space="preserve">Here we propose a new method to estimate fitness. Our method uses fits growth models to growth curves data and uses the fitted growth models to predict the results of competitions assays. The predicted competitions are then used instead of empirical </w:t>
+      </w:r>
+      <w:r>
+        <w:lastRenderedPageBreak/>
+        <w:t>ones to infer selection coefficients.</w:t>
       </w:r>
       <w:r>
         <w:t xml:space="preserve"> In addition, we present the results of an experimental test of our method which indicate that it is accurate and reproducible.</w:t>
       </w:r>
     </w:p>
     <w:p>
-      <w:pPr>
-        <w:bidi w:val="0"/>
-        <w:ind w:firstLine="284"/>
-      </w:pPr>
       <w:r>
         <w:t>We implemented our method using an open source Python package that can be freely used and extended. We also provide a friendly user interface to our method to allow other investigators easy access to analysis of their growth curves.</w:t>
       </w:r>
@@ -405,60 +324,31 @@
     <w:p>
       <w:pPr>
         <w:pStyle w:val="Heading1"/>
-        <w:ind w:firstLine="284"/>
       </w:pPr>
       <w:r>
         <w:t xml:space="preserve">Methods </w:t>
       </w:r>
     </w:p>
     <w:p>
-      <w:pPr>
-        <w:bidi w:val="0"/>
-        <w:ind w:firstLine="284"/>
-      </w:pPr>
-      <w:r>
-        <w:t xml:space="preserve">Here we describe the three parts of our computational method – fitting growth models to the growth curves data, using the fitted models to predict the results of competition assays, and inferring selection from the predicted competition results. We also describe </w:t>
-      </w:r>
-      <w:proofErr w:type="gramStart"/>
-      <w:r>
-        <w:t>the our</w:t>
-      </w:r>
-      <w:proofErr w:type="gramEnd"/>
-      <w:r>
-        <w:t xml:space="preserve"> experimental design which includes the strains and media, the experimental growth curves, and the flow cytometry measurement and analysis.</w:t>
-      </w:r>
-    </w:p>
-    <w:p>
-      <w:pPr>
-        <w:bidi w:val="0"/>
-        <w:ind w:firstLine="284"/>
-      </w:pPr>
+      <w:r>
+        <w:t>Here we describe the three parts of our computational method – fitting growth models to the growth curves data, using the fitted models to predict the results of competition assays, and inferring selection from the</w:t>
+      </w:r>
+      <w:r>
+        <w:t xml:space="preserve"> predicted competition results.</w:t>
+      </w:r>
     </w:p>
     <w:p>
       <w:pPr>
         <w:pStyle w:val="Heading2"/>
       </w:pPr>
       <w:r>
-        <w:lastRenderedPageBreak/>
-        <w:t>Computational framework</w:t>
+        <w:t>Growth model</w:t>
+      </w:r>
+      <w:r>
+        <w:t>s</w:t>
       </w:r>
     </w:p>
     <w:p>
-      <w:pPr>
-        <w:pStyle w:val="Heading3"/>
-      </w:pPr>
-      <w:r>
-        <w:t>Growth model</w:t>
-      </w:r>
-      <w:r>
-        <w:t>s</w:t>
-      </w:r>
-    </w:p>
-    <w:p>
-      <w:pPr>
-        <w:bidi w:val="0"/>
-        <w:ind w:firstLine="284"/>
-      </w:pPr>
       <w:r>
         <w:t xml:space="preserve">Because we are interested in different phases of the growth – the lag phase, the exponential growth phase, the deceleration phase and the stationary phase (Fig. 1) – we use an extension of the classical logistic model called the </w:t>
       </w:r>
@@ -504,10 +394,6 @@
       </w:r>
     </w:p>
     <w:p>
-      <w:pPr>
-        <w:bidi w:val="0"/>
-        <w:ind w:firstLine="284"/>
-      </w:pPr>
       <w:r>
         <w:t xml:space="preserve">The </w:t>
       </w:r>
@@ -557,8 +443,6 @@
     </w:p>
     <w:p>
       <w:pPr>
-        <w:bidi w:val="0"/>
-        <w:ind w:firstLine="284"/>
         <w:jc w:val="right"/>
       </w:pPr>
       <m:oMath>
@@ -701,8 +585,6 @@
     </w:p>
     <w:p>
       <w:pPr>
-        <w:bidi w:val="0"/>
-        <w:ind w:firstLine="284"/>
         <w:jc w:val="right"/>
       </w:pPr>
       <m:oMath>
@@ -769,8 +651,6 @@
     </w:p>
     <w:p>
       <w:pPr>
-        <w:bidi w:val="0"/>
-        <w:ind w:firstLine="284"/>
         <w:jc w:val="right"/>
       </w:pPr>
       <m:oMath>
@@ -896,19 +776,7 @@
                   <w:rPr>
                     <w:rFonts w:ascii="Cambria Math" w:hAnsi="Cambria Math"/>
                   </w:rPr>
-                  <m:t>-</m:t>
-                </m:r>
-                <m:r>
-                  <w:rPr>
-                    <w:rFonts w:ascii="Cambria Math" w:hAnsi="Cambria Math"/>
-                  </w:rPr>
-                  <m:t>m</m:t>
-                </m:r>
-                <m:r>
-                  <w:rPr>
-                    <w:rFonts w:ascii="Cambria Math" w:hAnsi="Cambria Math"/>
-                  </w:rPr>
-                  <m:t>t</m:t>
+                  <m:t>-mt</m:t>
                 </m:r>
               </m:sup>
             </m:sSup>
@@ -921,8 +789,7 @@
     </w:p>
     <w:p>
       <w:pPr>
-        <w:bidi w:val="0"/>
-        <w:ind w:firstLine="284"/>
+        <w:ind w:firstLine="0"/>
       </w:pPr>
       <w:r>
         <w:t xml:space="preserve">where </w:t>
@@ -1013,10 +880,6 @@
       </w:r>
     </w:p>
     <w:p>
-      <w:pPr>
-        <w:bidi w:val="0"/>
-        <w:ind w:firstLine="284"/>
-      </w:pPr>
       <w:r>
         <w:t xml:space="preserve">The term </w:t>
       </w:r>
@@ -1172,11 +1035,8 @@
       </w:r>
     </w:p>
     <w:p>
-      <w:pPr>
-        <w:bidi w:val="0"/>
-        <w:ind w:firstLine="284"/>
-      </w:pPr>
-      <w:r>
+      <w:r>
+        <w:lastRenderedPageBreak/>
         <w:t xml:space="preserve">The adjustment function </w:t>
       </w:r>
       <m:oMath>
@@ -1255,10 +1115,6 @@
       </w:r>
     </w:p>
     <w:p>
-      <w:pPr>
-        <w:bidi w:val="0"/>
-        <w:ind w:firstLine="284"/>
-      </w:pPr>
       <w:r>
         <w:t xml:space="preserve">The </w:t>
       </w:r>
@@ -1273,8 +1129,6 @@
     </w:p>
     <w:p>
       <w:pPr>
-        <w:bidi w:val="0"/>
-        <w:ind w:firstLine="284"/>
         <w:jc w:val="right"/>
       </w:pPr>
       <m:oMath>
@@ -1282,14 +1136,37 @@
           <w:rPr>
             <w:rFonts w:ascii="Cambria Math" w:hAnsi="Cambria Math"/>
           </w:rPr>
-          <m:t>N(t)=</m:t>
+          <m:t>N</m:t>
+        </m:r>
+        <m:r>
+          <m:rPr>
+            <m:sty m:val="p"/>
+          </m:rPr>
+          <w:rPr>
+            <w:rFonts w:ascii="Cambria Math" w:hAnsi="Cambria Math"/>
+          </w:rPr>
+          <m:t>(</m:t>
+        </m:r>
+        <m:r>
+          <w:rPr>
+            <w:rFonts w:ascii="Cambria Math" w:hAnsi="Cambria Math"/>
+          </w:rPr>
+          <m:t>t</m:t>
+        </m:r>
+        <m:r>
+          <m:rPr>
+            <m:sty m:val="p"/>
+          </m:rPr>
+          <w:rPr>
+            <w:rFonts w:ascii="Cambria Math" w:hAnsi="Cambria Math"/>
+          </w:rPr>
+          <m:t>)=</m:t>
         </m:r>
         <m:f>
           <m:fPr>
             <m:ctrlPr>
               <w:rPr>
                 <w:rFonts w:ascii="Cambria Math" w:hAnsi="Cambria Math"/>
-                <w:i/>
               </w:rPr>
             </m:ctrlPr>
           </m:fPr>
@@ -1307,7 +1184,6 @@
                 <m:ctrlPr>
                   <w:rPr>
                     <w:rFonts w:ascii="Cambria Math" w:hAnsi="Cambria Math"/>
-                    <w:i/>
                   </w:rPr>
                 </m:ctrlPr>
               </m:sSupPr>
@@ -1319,12 +1195,14 @@
                     <m:ctrlPr>
                       <w:rPr>
                         <w:rFonts w:ascii="Cambria Math" w:hAnsi="Cambria Math"/>
-                        <w:i/>
                       </w:rPr>
                     </m:ctrlPr>
                   </m:dPr>
                   <m:e>
                     <m:r>
+                      <m:rPr>
+                        <m:sty m:val="p"/>
+                      </m:rPr>
                       <w:rPr>
                         <w:rFonts w:ascii="Cambria Math" w:hAnsi="Cambria Math"/>
                       </w:rPr>
@@ -1335,12 +1213,14 @@
                         <m:ctrlPr>
                           <w:rPr>
                             <w:rFonts w:ascii="Cambria Math" w:hAnsi="Cambria Math"/>
-                            <w:i/>
                           </w:rPr>
                         </m:ctrlPr>
                       </m:dPr>
                       <m:e>
                         <m:r>
+                          <m:rPr>
+                            <m:sty m:val="p"/>
+                          </m:rPr>
                           <w:rPr>
                             <w:rFonts w:ascii="Cambria Math" w:hAnsi="Cambria Math"/>
                           </w:rPr>
@@ -1351,7 +1231,6 @@
                             <m:ctrlPr>
                               <w:rPr>
                                 <w:rFonts w:ascii="Cambria Math" w:hAnsi="Cambria Math"/>
-                                <w:i/>
                               </w:rPr>
                             </m:ctrlPr>
                           </m:sSupPr>
@@ -1361,7 +1240,6 @@
                                 <m:ctrlPr>
                                   <w:rPr>
                                     <w:rFonts w:ascii="Cambria Math" w:hAnsi="Cambria Math"/>
-                                    <w:i/>
                                   </w:rPr>
                                 </m:ctrlPr>
                               </m:dPr>
@@ -1371,7 +1249,6 @@
                                     <m:ctrlPr>
                                       <w:rPr>
                                         <w:rFonts w:ascii="Cambria Math" w:hAnsi="Cambria Math"/>
-                                        <w:i/>
                                       </w:rPr>
                                     </m:ctrlPr>
                                   </m:fPr>
@@ -1389,7 +1266,6 @@
                                         <m:ctrlPr>
                                           <w:rPr>
                                             <w:rFonts w:ascii="Cambria Math" w:hAnsi="Cambria Math"/>
-                                            <w:i/>
                                           </w:rPr>
                                         </m:ctrlPr>
                                       </m:sSubPr>
@@ -1403,6 +1279,9 @@
                                       </m:e>
                                       <m:sub>
                                         <m:r>
+                                          <m:rPr>
+                                            <m:sty m:val="p"/>
+                                          </m:rPr>
                                           <w:rPr>
                                             <w:rFonts w:ascii="Cambria Math" w:hAnsi="Cambria Math"/>
                                           </w:rPr>
@@ -1431,7 +1310,6 @@
                         <m:ctrlPr>
                           <w:rPr>
                             <w:rFonts w:ascii="Cambria Math" w:hAnsi="Cambria Math"/>
-                            <w:i/>
                           </w:rPr>
                         </m:ctrlPr>
                       </m:sSupPr>
@@ -1445,17 +1323,40 @@
                       </m:e>
                       <m:sup>
                         <m:r>
+                          <m:rPr>
+                            <m:sty m:val="p"/>
+                          </m:rPr>
                           <w:rPr>
                             <w:rFonts w:ascii="Cambria Math" w:hAnsi="Cambria Math"/>
                           </w:rPr>
-                          <m:t>-r νA</m:t>
+                          <m:t>-</m:t>
+                        </m:r>
+                        <m:r>
+                          <w:rPr>
+                            <w:rFonts w:ascii="Cambria Math" w:hAnsi="Cambria Math"/>
+                          </w:rPr>
+                          <m:t>r</m:t>
+                        </m:r>
+                        <m:r>
+                          <m:rPr>
+                            <m:sty m:val="p"/>
+                          </m:rPr>
+                          <w:rPr>
+                            <w:rFonts w:ascii="Cambria Math" w:hAnsi="Cambria Math"/>
+                          </w:rPr>
+                          <m:t xml:space="preserve"> </m:t>
+                        </m:r>
+                        <m:r>
+                          <w:rPr>
+                            <w:rFonts w:ascii="Cambria Math" w:hAnsi="Cambria Math"/>
+                          </w:rPr>
+                          <m:t>νA</m:t>
                         </m:r>
                         <m:d>
                           <m:dPr>
                             <m:ctrlPr>
                               <w:rPr>
                                 <w:rFonts w:ascii="Cambria Math" w:hAnsi="Cambria Math"/>
-                                <w:i/>
                               </w:rPr>
                             </m:ctrlPr>
                           </m:dPr>
@@ -1471,6 +1372,9 @@
                       </m:sup>
                     </m:sSup>
                     <m:r>
+                      <m:rPr>
+                        <m:sty m:val="p"/>
+                      </m:rPr>
                       <w:rPr>
                         <w:rFonts w:ascii="Cambria Math" w:hAnsi="Cambria Math"/>
                       </w:rPr>
@@ -1486,12 +1390,14 @@
                     <m:ctrlPr>
                       <w:rPr>
                         <w:rFonts w:ascii="Cambria Math" w:hAnsi="Cambria Math"/>
-                        <w:i/>
                       </w:rPr>
                     </m:ctrlPr>
                   </m:fPr>
                   <m:num>
                     <m:r>
+                      <m:rPr>
+                        <m:sty m:val="p"/>
+                      </m:rPr>
                       <w:rPr>
                         <w:rFonts w:ascii="Cambria Math" w:hAnsi="Cambria Math"/>
                       </w:rPr>
@@ -1518,8 +1424,6 @@
     </w:p>
     <w:p>
       <w:pPr>
-        <w:bidi w:val="0"/>
-        <w:ind w:firstLine="284"/>
         <w:jc w:val="right"/>
       </w:pPr>
       <m:oMath>
@@ -1534,7 +1438,6 @@
             <m:ctrlPr>
               <w:rPr>
                 <w:rFonts w:ascii="Cambria Math" w:hAnsi="Cambria Math"/>
-                <w:i/>
               </w:rPr>
             </m:ctrlPr>
           </m:dPr>
@@ -1548,6 +1451,9 @@
           </m:e>
         </m:d>
         <m:r>
+          <m:rPr>
+            <m:sty m:val="p"/>
+          </m:rPr>
           <w:rPr>
             <w:rFonts w:ascii="Cambria Math" w:hAnsi="Cambria Math"/>
           </w:rPr>
@@ -1559,12 +1465,14 @@
             <m:ctrlPr>
               <w:rPr>
                 <w:rFonts w:ascii="Cambria Math" w:hAnsi="Cambria Math"/>
-                <w:i/>
               </w:rPr>
             </m:ctrlPr>
           </m:naryPr>
           <m:sub>
             <m:r>
+              <m:rPr>
+                <m:sty m:val="p"/>
+              </m:rPr>
               <w:rPr>
                 <w:rFonts w:ascii="Cambria Math" w:hAnsi="Cambria Math"/>
               </w:rPr>
@@ -1591,7 +1499,6 @@
                 <m:ctrlPr>
                   <w:rPr>
                     <w:rFonts w:ascii="Cambria Math" w:hAnsi="Cambria Math"/>
-                    <w:i/>
                   </w:rPr>
                 </m:ctrlPr>
               </m:dPr>
@@ -1605,30 +1512,59 @@
               </m:e>
             </m:d>
             <m:r>
-              <w:rPr>
-                <w:rFonts w:ascii="Cambria Math" w:hAnsi="Cambria Math"/>
-              </w:rPr>
-              <m:t xml:space="preserve"> ds</m:t>
+              <m:rPr>
+                <m:sty m:val="p"/>
+              </m:rPr>
+              <w:rPr>
+                <w:rFonts w:ascii="Cambria Math" w:hAnsi="Cambria Math"/>
+              </w:rPr>
+              <m:t xml:space="preserve"> </m:t>
+            </m:r>
+            <m:r>
+              <w:rPr>
+                <w:rFonts w:ascii="Cambria Math" w:hAnsi="Cambria Math"/>
+              </w:rPr>
+              <m:t>ds</m:t>
             </m:r>
           </m:e>
         </m:nary>
+        <m:r>
+          <m:rPr>
+            <m:sty m:val="p"/>
+          </m:rPr>
+          <w:rPr>
+            <w:rFonts w:ascii="Cambria Math" w:hAnsi="Cambria Math"/>
+          </w:rPr>
+          <m:t>=</m:t>
+        </m:r>
         <m:r>
           <w:rPr>
             <w:rFonts w:ascii="Cambria Math" w:hAnsi="Cambria Math"/>
           </w:rPr>
-          <m:t>=t+</m:t>
+          <m:t>t</m:t>
+        </m:r>
+        <m:r>
+          <m:rPr>
+            <m:sty m:val="p"/>
+          </m:rPr>
+          <w:rPr>
+            <w:rFonts w:ascii="Cambria Math" w:hAnsi="Cambria Math"/>
+          </w:rPr>
+          <m:t>+</m:t>
         </m:r>
         <m:f>
           <m:fPr>
             <m:ctrlPr>
               <w:rPr>
                 <w:rFonts w:ascii="Cambria Math" w:hAnsi="Cambria Math"/>
-                <w:i/>
               </w:rPr>
             </m:ctrlPr>
           </m:fPr>
           <m:num>
             <m:r>
+              <m:rPr>
+                <m:sty m:val="p"/>
+              </m:rPr>
               <w:rPr>
                 <w:rFonts w:ascii="Cambria Math" w:hAnsi="Cambria Math"/>
               </w:rPr>
@@ -1649,7 +1585,6 @@
             <m:ctrlPr>
               <w:rPr>
                 <w:rFonts w:ascii="Cambria Math" w:hAnsi="Cambria Math"/>
-                <w:i/>
               </w:rPr>
             </m:ctrlPr>
           </m:funcPr>
@@ -1670,7 +1605,6 @@
                 <m:ctrlPr>
                   <w:rPr>
                     <w:rFonts w:ascii="Cambria Math" w:hAnsi="Cambria Math"/>
-                    <w:i/>
                   </w:rPr>
                 </m:ctrlPr>
               </m:dPr>
@@ -1680,7 +1614,6 @@
                     <m:ctrlPr>
                       <w:rPr>
                         <w:rFonts w:ascii="Cambria Math" w:hAnsi="Cambria Math"/>
-                        <w:i/>
                       </w:rPr>
                     </m:ctrlPr>
                   </m:fPr>
@@ -1690,7 +1623,6 @@
                         <m:ctrlPr>
                           <w:rPr>
                             <w:rFonts w:ascii="Cambria Math" w:hAnsi="Cambria Math"/>
-                            <w:i/>
                           </w:rPr>
                         </m:ctrlPr>
                       </m:sSupPr>
@@ -1704,14 +1636,26 @@
                       </m:e>
                       <m:sup>
                         <m:r>
+                          <m:rPr>
+                            <m:sty m:val="p"/>
+                          </m:rPr>
                           <w:rPr>
                             <w:rFonts w:ascii="Cambria Math" w:hAnsi="Cambria Math"/>
                           </w:rPr>
-                          <m:t>-mt</m:t>
+                          <m:t>-</m:t>
+                        </m:r>
+                        <m:r>
+                          <w:rPr>
+                            <w:rFonts w:ascii="Cambria Math" w:hAnsi="Cambria Math"/>
+                          </w:rPr>
+                          <m:t>mt</m:t>
                         </m:r>
                       </m:sup>
                     </m:sSup>
                     <m:r>
+                      <m:rPr>
+                        <m:sty m:val="p"/>
+                      </m:rPr>
                       <w:rPr>
                         <w:rFonts w:ascii="Cambria Math" w:hAnsi="Cambria Math"/>
                       </w:rPr>
@@ -1722,7 +1666,6 @@
                         <m:ctrlPr>
                           <w:rPr>
                             <w:rFonts w:ascii="Cambria Math" w:hAnsi="Cambria Math"/>
-                            <w:i/>
                           </w:rPr>
                         </m:ctrlPr>
                       </m:sSubPr>
@@ -1736,6 +1679,9 @@
                       </m:e>
                       <m:sub>
                         <m:r>
+                          <m:rPr>
+                            <m:sty m:val="p"/>
+                          </m:rPr>
                           <w:rPr>
                             <w:rFonts w:ascii="Cambria Math" w:hAnsi="Cambria Math"/>
                           </w:rPr>
@@ -1746,6 +1692,9 @@
                   </m:num>
                   <m:den>
                     <m:r>
+                      <m:rPr>
+                        <m:sty m:val="p"/>
+                      </m:rPr>
                       <w:rPr>
                         <w:rFonts w:ascii="Cambria Math" w:hAnsi="Cambria Math"/>
                       </w:rPr>
@@ -1756,7 +1705,6 @@
                         <m:ctrlPr>
                           <w:rPr>
                             <w:rFonts w:ascii="Cambria Math" w:hAnsi="Cambria Math"/>
-                            <w:i/>
                           </w:rPr>
                         </m:ctrlPr>
                       </m:sSubPr>
@@ -1770,6 +1718,9 @@
                       </m:e>
                       <m:sub>
                         <m:r>
+                          <m:rPr>
+                            <m:sty m:val="p"/>
+                          </m:rPr>
                           <w:rPr>
                             <w:rFonts w:ascii="Cambria Math" w:hAnsi="Cambria Math"/>
                           </w:rPr>
@@ -1789,11 +1740,6 @@
       </w:r>
     </w:p>
     <w:p>
-      <w:pPr>
-        <w:bidi w:val="0"/>
-        <w:ind w:firstLine="284"/>
-        <w:jc w:val="both"/>
-      </w:pPr>
       <w:r>
         <w:t>W</w:t>
       </w:r>
@@ -1962,7 +1908,6 @@
           <w:rPr>
             <w:rFonts w:ascii="Cambria Math" w:hAnsi="Cambria Math"/>
           </w:rPr>
-          <w:lastRenderedPageBreak/>
           <m:t>ν=1</m:t>
         </m:r>
       </m:oMath>
@@ -2103,35 +2048,24 @@
     </w:p>
     <w:p>
       <w:pPr>
-        <w:pStyle w:val="Heading3"/>
+        <w:pStyle w:val="Heading2"/>
       </w:pPr>
       <w:r>
         <w:t>Model fitting and selection</w:t>
+      </w:r>
+    </w:p>
+    <w:p>
+      <w:r>
+        <w:t xml:space="preserve">We fit all four models to the mean growth curve of each strain using a least-squares procedure (LMFIT CITATION). The standard deviation at each time point is used as weights for the least-squares procedure so that time points with lower variance are more heavily weighted and therefore are fitted better. </w:t>
+      </w:r>
+    </w:p>
+    <w:p>
+      <w:r>
+        <w:t>We then calculate the Bayesian Information Criteria (BIC) of each model fit:</w:t>
       </w:r>
     </w:p>
     <w:p>
       <w:pPr>
-        <w:bidi w:val="0"/>
-        <w:ind w:firstLine="284"/>
-        <w:jc w:val="both"/>
-      </w:pPr>
-      <w:r>
-        <w:t xml:space="preserve">We fit all four models to the mean growth curve of each strain using a least-squares procedure (LMFIT CITATION). The standard deviation at each time point is used as weights for the least-squares procedure so that time points with lower variance are more heavily weighted and therefore are fitted better. </w:t>
-      </w:r>
-    </w:p>
-    <w:p>
-      <w:pPr>
-        <w:bidi w:val="0"/>
-        <w:ind w:firstLine="284"/>
-      </w:pPr>
-      <w:r>
-        <w:t>We then calculate the Bayesian Information Criteria (BIC) of each model fit:</w:t>
-      </w:r>
-    </w:p>
-    <w:p>
-      <w:pPr>
-        <w:bidi w:val="0"/>
-        <w:ind w:firstLine="284"/>
         <w:jc w:val="center"/>
       </w:pPr>
       <m:oMath>
@@ -2139,14 +2073,23 @@
           <w:rPr>
             <w:rFonts w:ascii="Cambria Math" w:hAnsi="Cambria Math"/>
           </w:rPr>
-          <m:t>n⋅</m:t>
+          <w:lastRenderedPageBreak/>
+          <m:t>n</m:t>
+        </m:r>
+        <m:r>
+          <m:rPr>
+            <m:sty m:val="p"/>
+          </m:rPr>
+          <w:rPr>
+            <w:rFonts w:ascii="Cambria Math" w:hAnsi="Cambria Math"/>
+          </w:rPr>
+          <m:t>⋅</m:t>
         </m:r>
         <m:func>
           <m:funcPr>
             <m:ctrlPr>
               <w:rPr>
                 <w:rFonts w:ascii="Cambria Math" w:hAnsi="Cambria Math"/>
-                <w:i/>
               </w:rPr>
             </m:ctrlPr>
           </m:funcPr>
@@ -2167,7 +2110,6 @@
                 <m:ctrlPr>
                   <w:rPr>
                     <w:rFonts w:ascii="Cambria Math" w:hAnsi="Cambria Math"/>
-                    <w:i/>
                   </w:rPr>
                 </m:ctrlPr>
               </m:dPr>
@@ -2177,7 +2119,6 @@
                     <m:ctrlPr>
                       <w:rPr>
                         <w:rFonts w:ascii="Cambria Math" w:hAnsi="Cambria Math"/>
-                        <w:i/>
                       </w:rPr>
                     </m:ctrlPr>
                   </m:fPr>
@@ -2189,7 +2130,6 @@
                         <m:ctrlPr>
                           <w:rPr>
                             <w:rFonts w:ascii="Cambria Math" w:hAnsi="Cambria Math"/>
-                            <w:i/>
                           </w:rPr>
                         </m:ctrlPr>
                       </m:naryPr>
@@ -2198,7 +2138,16 @@
                           <w:rPr>
                             <w:rFonts w:ascii="Cambria Math" w:hAnsi="Cambria Math"/>
                           </w:rPr>
-                          <m:t>i=1</m:t>
+                          <m:t>i</m:t>
+                        </m:r>
+                        <m:r>
+                          <m:rPr>
+                            <m:sty m:val="p"/>
+                          </m:rPr>
+                          <w:rPr>
+                            <w:rFonts w:ascii="Cambria Math" w:hAnsi="Cambria Math"/>
+                          </w:rPr>
+                          <m:t>=1</m:t>
                         </m:r>
                       </m:sub>
                       <m:sup>
@@ -2215,7 +2164,6 @@
                             <m:ctrlPr>
                               <w:rPr>
                                 <w:rFonts w:ascii="Cambria Math" w:hAnsi="Cambria Math"/>
-                                <w:i/>
                               </w:rPr>
                             </m:ctrlPr>
                           </m:sSupPr>
@@ -2225,7 +2173,6 @@
                                 <m:ctrlPr>
                                   <w:rPr>
                                     <w:rFonts w:ascii="Cambria Math" w:hAnsi="Cambria Math"/>
-                                    <w:i/>
                                   </w:rPr>
                                 </m:ctrlPr>
                               </m:dPr>
@@ -2241,7 +2188,6 @@
                                     <m:ctrlPr>
                                       <w:rPr>
                                         <w:rFonts w:ascii="Cambria Math" w:hAnsi="Cambria Math"/>
-                                        <w:i/>
                                       </w:rPr>
                                     </m:ctrlPr>
                                   </m:dPr>
@@ -2251,7 +2197,6 @@
                                         <m:ctrlPr>
                                           <w:rPr>
                                             <w:rFonts w:ascii="Cambria Math" w:hAnsi="Cambria Math"/>
-                                            <w:i/>
                                           </w:rPr>
                                         </m:ctrlPr>
                                       </m:sSubPr>
@@ -2275,6 +2220,9 @@
                                   </m:e>
                                 </m:d>
                                 <m:r>
+                                  <m:rPr>
+                                    <m:sty m:val="p"/>
+                                  </m:rPr>
                                   <w:rPr>
                                     <w:rFonts w:ascii="Cambria Math" w:hAnsi="Cambria Math"/>
                                   </w:rPr>
@@ -2285,7 +2233,6 @@
                                     <m:ctrlPr>
                                       <w:rPr>
                                         <w:rFonts w:ascii="Cambria Math" w:hAnsi="Cambria Math"/>
-                                        <w:i/>
                                       </w:rPr>
                                     </m:ctrlPr>
                                   </m:accPr>
@@ -2303,7 +2250,6 @@
                                     <m:ctrlPr>
                                       <w:rPr>
                                         <w:rFonts w:ascii="Cambria Math" w:hAnsi="Cambria Math"/>
-                                        <w:i/>
                                       </w:rPr>
                                     </m:ctrlPr>
                                   </m:dPr>
@@ -2313,7 +2259,6 @@
                                         <m:ctrlPr>
                                           <w:rPr>
                                             <w:rFonts w:ascii="Cambria Math" w:hAnsi="Cambria Math"/>
-                                            <w:i/>
                                           </w:rPr>
                                         </m:ctrlPr>
                                       </m:sSubPr>
@@ -2341,6 +2286,9 @@
                           </m:e>
                           <m:sup>
                             <m:r>
+                              <m:rPr>
+                                <m:sty m:val="p"/>
+                              </m:rPr>
                               <w:rPr>
                                 <w:rFonts w:ascii="Cambria Math" w:hAnsi="Cambria Math"/>
                               </w:rPr>
@@ -2365,17 +2313,34 @@
           </m:e>
         </m:func>
         <m:r>
+          <m:rPr>
+            <m:sty m:val="p"/>
+          </m:rPr>
           <w:rPr>
             <w:rFonts w:ascii="Cambria Math" w:hAnsi="Cambria Math"/>
           </w:rPr>
-          <m:t>+k⋅</m:t>
+          <m:t>+</m:t>
+        </m:r>
+        <m:r>
+          <w:rPr>
+            <w:rFonts w:ascii="Cambria Math" w:hAnsi="Cambria Math"/>
+          </w:rPr>
+          <m:t>k</m:t>
+        </m:r>
+        <m:r>
+          <m:rPr>
+            <m:sty m:val="p"/>
+          </m:rPr>
+          <w:rPr>
+            <w:rFonts w:ascii="Cambria Math" w:hAnsi="Cambria Math"/>
+          </w:rPr>
+          <m:t>⋅</m:t>
         </m:r>
         <m:func>
           <m:funcPr>
             <m:ctrlPr>
               <w:rPr>
                 <w:rFonts w:ascii="Cambria Math" w:hAnsi="Cambria Math"/>
-                <w:i/>
               </w:rPr>
             </m:ctrlPr>
           </m:funcPr>
@@ -2406,8 +2371,7 @@
     </w:p>
     <w:p>
       <w:pPr>
-        <w:bidi w:val="0"/>
-        <w:ind w:firstLine="284"/>
+        <w:ind w:firstLine="0"/>
       </w:pPr>
       <w:r>
         <w:t xml:space="preserve">where </w:t>
@@ -2648,10 +2612,6 @@
       </w:r>
     </w:p>
     <w:p>
-      <w:pPr>
-        <w:bidi w:val="0"/>
-        <w:ind w:firstLine="284"/>
-      </w:pPr>
       <w:r>
         <w:t>As a sanity check, we also fit the data using simple linear regression (</w:t>
       </w:r>
@@ -2713,59 +2673,48 @@
       </w:r>
     </w:p>
     <w:p>
-      <w:pPr>
-        <w:bidi w:val="0"/>
-        <w:ind w:firstLine="284"/>
-      </w:pPr>
       <w:r>
         <w:t>We repeat the model fitting procedure for the growth curves data of each strain to produce estimates for all six parameters as well as confidence intervals on these parameters for each of the strains.</w:t>
       </w:r>
     </w:p>
     <w:p>
       <w:pPr>
-        <w:pStyle w:val="Heading3"/>
+        <w:pStyle w:val="Heading2"/>
       </w:pPr>
       <w:r>
         <w:t>Competition prediction</w:t>
+      </w:r>
+    </w:p>
+    <w:p>
+      <w:r>
+        <w:t>W</w:t>
+      </w:r>
+      <w:r>
+        <w:t>e introduce the two</w:t>
+      </w:r>
+      <w:r>
+        <w:t xml:space="preserve">-species </w:t>
+      </w:r>
+      <w:proofErr w:type="spellStart"/>
+      <w:r>
+        <w:t>Baranyi-Reoberts</w:t>
+      </w:r>
+      <w:proofErr w:type="spellEnd"/>
+      <w:r>
+        <w:t xml:space="preserve"> model, which, t</w:t>
+      </w:r>
+      <w:r>
+        <w:t xml:space="preserve">o the best of our knowledge, </w:t>
+      </w:r>
+      <w:r>
+        <w:t xml:space="preserve">has </w:t>
+      </w:r>
+      <w:r>
+        <w:t>not been used before:</w:t>
       </w:r>
     </w:p>
     <w:p>
       <w:pPr>
-        <w:bidi w:val="0"/>
-        <w:ind w:firstLine="284"/>
-        <w:jc w:val="both"/>
-      </w:pPr>
-      <w:r>
-        <w:t>W</w:t>
-      </w:r>
-      <w:r>
-        <w:t>e introduce the two</w:t>
-      </w:r>
-      <w:r>
-        <w:t xml:space="preserve">-species </w:t>
-      </w:r>
-      <w:proofErr w:type="spellStart"/>
-      <w:r>
-        <w:t>Baranyi-Reoberts</w:t>
-      </w:r>
-      <w:proofErr w:type="spellEnd"/>
-      <w:r>
-        <w:t xml:space="preserve"> model, which, t</w:t>
-      </w:r>
-      <w:r>
-        <w:t xml:space="preserve">o the best of our knowledge, </w:t>
-      </w:r>
-      <w:r>
-        <w:t xml:space="preserve">has </w:t>
-      </w:r>
-      <w:r>
-        <w:t>not been used before:</w:t>
-      </w:r>
-    </w:p>
-    <w:p>
-      <w:pPr>
-        <w:bidi w:val="0"/>
-        <w:ind w:firstLine="284"/>
         <w:jc w:val="right"/>
       </w:pPr>
       <m:oMath>
@@ -2774,7 +2723,6 @@
             <m:ctrlPr>
               <w:rPr>
                 <w:rFonts w:ascii="Cambria Math" w:hAnsi="Cambria Math"/>
-                <w:i/>
               </w:rPr>
             </m:ctrlPr>
           </m:fPr>
@@ -2790,7 +2738,6 @@
                 <m:ctrlPr>
                   <w:rPr>
                     <w:rFonts w:ascii="Cambria Math" w:hAnsi="Cambria Math"/>
-                    <w:i/>
                   </w:rPr>
                 </m:ctrlPr>
               </m:sSubPr>
@@ -2804,6 +2751,9 @@
               </m:e>
               <m:sub>
                 <m:r>
+                  <m:rPr>
+                    <m:sty m:val="p"/>
+                  </m:rPr>
                   <w:rPr>
                     <w:rFonts w:ascii="Cambria Math" w:hAnsi="Cambria Math"/>
                   </w:rPr>
@@ -2822,6 +2772,9 @@
           </m:den>
         </m:f>
         <m:r>
+          <m:rPr>
+            <m:sty m:val="p"/>
+          </m:rPr>
           <w:rPr>
             <w:rFonts w:ascii="Cambria Math" w:hAnsi="Cambria Math"/>
           </w:rPr>
@@ -2832,7 +2785,6 @@
             <m:ctrlPr>
               <w:rPr>
                 <w:rFonts w:ascii="Cambria Math" w:hAnsi="Cambria Math"/>
-                <w:i/>
               </w:rPr>
             </m:ctrlPr>
           </m:sSubPr>
@@ -2846,6 +2798,9 @@
           </m:e>
           <m:sub>
             <m:r>
+              <m:rPr>
+                <m:sty m:val="p"/>
+              </m:rPr>
               <w:rPr>
                 <w:rFonts w:ascii="Cambria Math" w:hAnsi="Cambria Math"/>
               </w:rPr>
@@ -2858,7 +2813,6 @@
             <m:ctrlPr>
               <w:rPr>
                 <w:rFonts w:ascii="Cambria Math" w:hAnsi="Cambria Math"/>
-                <w:i/>
               </w:rPr>
             </m:ctrlPr>
           </m:sSubPr>
@@ -2872,6 +2826,9 @@
           </m:e>
           <m:sub>
             <m:r>
+              <m:rPr>
+                <m:sty m:val="p"/>
+              </m:rPr>
               <w:rPr>
                 <w:rFonts w:ascii="Cambria Math" w:hAnsi="Cambria Math"/>
               </w:rPr>
@@ -2884,7 +2841,6 @@
             <m:ctrlPr>
               <w:rPr>
                 <w:rFonts w:ascii="Cambria Math" w:hAnsi="Cambria Math"/>
-                <w:i/>
               </w:rPr>
             </m:ctrlPr>
           </m:dPr>
@@ -2902,7 +2858,6 @@
             <m:ctrlPr>
               <w:rPr>
                 <w:rFonts w:ascii="Cambria Math" w:hAnsi="Cambria Math"/>
-                <w:i/>
               </w:rPr>
             </m:ctrlPr>
           </m:sSubPr>
@@ -2916,6 +2871,9 @@
           </m:e>
           <m:sub>
             <m:r>
+              <m:rPr>
+                <m:sty m:val="p"/>
+              </m:rPr>
               <w:rPr>
                 <w:rFonts w:ascii="Cambria Math" w:hAnsi="Cambria Math"/>
               </w:rPr>
@@ -2928,12 +2886,14 @@
             <m:ctrlPr>
               <w:rPr>
                 <w:rFonts w:ascii="Cambria Math" w:hAnsi="Cambria Math"/>
-                <w:i/>
               </w:rPr>
             </m:ctrlPr>
           </m:dPr>
           <m:e>
             <m:r>
+              <m:rPr>
+                <m:sty m:val="p"/>
+              </m:rPr>
               <w:rPr>
                 <w:rFonts w:ascii="Cambria Math" w:hAnsi="Cambria Math"/>
               </w:rPr>
@@ -2944,7 +2904,6 @@
                 <m:ctrlPr>
                   <w:rPr>
                     <w:rFonts w:ascii="Cambria Math" w:hAnsi="Cambria Math"/>
-                    <w:i/>
                   </w:rPr>
                 </m:ctrlPr>
               </m:sSupPr>
@@ -2954,7 +2913,6 @@
                     <m:ctrlPr>
                       <w:rPr>
                         <w:rFonts w:ascii="Cambria Math" w:hAnsi="Cambria Math"/>
-                        <w:i/>
                       </w:rPr>
                     </m:ctrlPr>
                   </m:dPr>
@@ -2964,7 +2922,6 @@
                         <m:ctrlPr>
                           <w:rPr>
                             <w:rFonts w:ascii="Cambria Math" w:hAnsi="Cambria Math"/>
-                            <w:i/>
                           </w:rPr>
                         </m:ctrlPr>
                       </m:fPr>
@@ -2974,7 +2931,6 @@
                             <m:ctrlPr>
                               <w:rPr>
                                 <w:rFonts w:ascii="Cambria Math" w:hAnsi="Cambria Math"/>
-                                <w:i/>
                               </w:rPr>
                             </m:ctrlPr>
                           </m:sSubPr>
@@ -2988,6 +2944,9 @@
                           </m:e>
                           <m:sub>
                             <m:r>
+                              <m:rPr>
+                                <m:sty m:val="p"/>
+                              </m:rPr>
                               <w:rPr>
                                 <w:rFonts w:ascii="Cambria Math" w:hAnsi="Cambria Math"/>
                               </w:rPr>
@@ -2996,6 +2955,9 @@
                           </m:sub>
                         </m:sSub>
                         <m:r>
+                          <m:rPr>
+                            <m:sty m:val="p"/>
+                          </m:rPr>
                           <w:rPr>
                             <w:rFonts w:ascii="Cambria Math" w:hAnsi="Cambria Math"/>
                           </w:rPr>
@@ -3006,7 +2968,6 @@
                             <m:ctrlPr>
                               <w:rPr>
                                 <w:rFonts w:ascii="Cambria Math" w:hAnsi="Cambria Math"/>
-                                <w:i/>
                               </w:rPr>
                             </m:ctrlPr>
                           </m:sSubPr>
@@ -3020,6 +2981,9 @@
                           </m:e>
                           <m:sub>
                             <m:r>
+                              <m:rPr>
+                                <m:sty m:val="p"/>
+                              </m:rPr>
                               <w:rPr>
                                 <w:rFonts w:ascii="Cambria Math" w:hAnsi="Cambria Math"/>
                               </w:rPr>
@@ -3034,7 +2998,6 @@
                             <m:ctrlPr>
                               <w:rPr>
                                 <w:rFonts w:ascii="Cambria Math" w:hAnsi="Cambria Math"/>
-                                <w:i/>
                               </w:rPr>
                             </m:ctrlPr>
                           </m:sSubPr>
@@ -3048,6 +3011,9 @@
                           </m:e>
                           <m:sub>
                             <m:r>
+                              <m:rPr>
+                                <m:sty m:val="p"/>
+                              </m:rPr>
                               <w:rPr>
                                 <w:rFonts w:ascii="Cambria Math" w:hAnsi="Cambria Math"/>
                               </w:rPr>
@@ -3066,7 +3032,6 @@
                     <m:ctrlPr>
                       <w:rPr>
                         <w:rFonts w:ascii="Cambria Math" w:hAnsi="Cambria Math"/>
-                        <w:i/>
                       </w:rPr>
                     </m:ctrlPr>
                   </m:sSubPr>
@@ -3080,6 +3045,9 @@
                   </m:e>
                   <m:sub>
                     <m:r>
+                      <m:rPr>
+                        <m:sty m:val="p"/>
+                      </m:rPr>
                       <w:rPr>
                         <w:rFonts w:ascii="Cambria Math" w:hAnsi="Cambria Math"/>
                       </w:rPr>
@@ -3098,8 +3066,6 @@
     </w:p>
     <w:p>
       <w:pPr>
-        <w:bidi w:val="0"/>
-        <w:ind w:firstLine="284"/>
         <w:jc w:val="right"/>
       </w:pPr>
       <m:oMath>
@@ -3108,7 +3074,6 @@
             <m:ctrlPr>
               <w:rPr>
                 <w:rFonts w:ascii="Cambria Math" w:hAnsi="Cambria Math"/>
-                <w:i/>
               </w:rPr>
             </m:ctrlPr>
           </m:fPr>
@@ -3124,7 +3089,6 @@
                 <m:ctrlPr>
                   <w:rPr>
                     <w:rFonts w:ascii="Cambria Math" w:hAnsi="Cambria Math"/>
-                    <w:i/>
                   </w:rPr>
                 </m:ctrlPr>
               </m:sSubPr>
@@ -3138,6 +3102,9 @@
               </m:e>
               <m:sub>
                 <m:r>
+                  <m:rPr>
+                    <m:sty m:val="p"/>
+                  </m:rPr>
                   <w:rPr>
                     <w:rFonts w:ascii="Cambria Math" w:hAnsi="Cambria Math"/>
                   </w:rPr>
@@ -3156,6 +3123,9 @@
           </m:den>
         </m:f>
         <m:r>
+          <m:rPr>
+            <m:sty m:val="p"/>
+          </m:rPr>
           <w:rPr>
             <w:rFonts w:ascii="Cambria Math" w:hAnsi="Cambria Math"/>
           </w:rPr>
@@ -3166,7 +3136,6 @@
             <m:ctrlPr>
               <w:rPr>
                 <w:rFonts w:ascii="Cambria Math" w:hAnsi="Cambria Math"/>
-                <w:i/>
               </w:rPr>
             </m:ctrlPr>
           </m:sSubPr>
@@ -3180,6 +3149,9 @@
           </m:e>
           <m:sub>
             <m:r>
+              <m:rPr>
+                <m:sty m:val="p"/>
+              </m:rPr>
               <w:rPr>
                 <w:rFonts w:ascii="Cambria Math" w:hAnsi="Cambria Math"/>
               </w:rPr>
@@ -3192,7 +3164,6 @@
             <m:ctrlPr>
               <w:rPr>
                 <w:rFonts w:ascii="Cambria Math" w:hAnsi="Cambria Math"/>
-                <w:i/>
               </w:rPr>
             </m:ctrlPr>
           </m:sSubPr>
@@ -3206,6 +3177,9 @@
           </m:e>
           <m:sub>
             <m:r>
+              <m:rPr>
+                <m:sty m:val="p"/>
+              </m:rPr>
               <w:rPr>
                 <w:rFonts w:ascii="Cambria Math" w:hAnsi="Cambria Math"/>
               </w:rPr>
@@ -3218,7 +3192,6 @@
             <m:ctrlPr>
               <w:rPr>
                 <w:rFonts w:ascii="Cambria Math" w:hAnsi="Cambria Math"/>
-                <w:i/>
               </w:rPr>
             </m:ctrlPr>
           </m:dPr>
@@ -3236,7 +3209,6 @@
             <m:ctrlPr>
               <w:rPr>
                 <w:rFonts w:ascii="Cambria Math" w:hAnsi="Cambria Math"/>
-                <w:i/>
               </w:rPr>
             </m:ctrlPr>
           </m:sSubPr>
@@ -3250,6 +3222,9 @@
           </m:e>
           <m:sub>
             <m:r>
+              <m:rPr>
+                <m:sty m:val="p"/>
+              </m:rPr>
               <w:rPr>
                 <w:rFonts w:ascii="Cambria Math" w:hAnsi="Cambria Math"/>
               </w:rPr>
@@ -3262,12 +3237,14 @@
             <m:ctrlPr>
               <w:rPr>
                 <w:rFonts w:ascii="Cambria Math" w:hAnsi="Cambria Math"/>
-                <w:i/>
               </w:rPr>
             </m:ctrlPr>
           </m:dPr>
           <m:e>
             <m:r>
+              <m:rPr>
+                <m:sty m:val="p"/>
+              </m:rPr>
               <w:rPr>
                 <w:rFonts w:ascii="Cambria Math" w:hAnsi="Cambria Math"/>
               </w:rPr>
@@ -3278,7 +3255,6 @@
                 <m:ctrlPr>
                   <w:rPr>
                     <w:rFonts w:ascii="Cambria Math" w:hAnsi="Cambria Math"/>
-                    <w:i/>
                   </w:rPr>
                 </m:ctrlPr>
               </m:sSupPr>
@@ -3288,7 +3264,6 @@
                     <m:ctrlPr>
                       <w:rPr>
                         <w:rFonts w:ascii="Cambria Math" w:hAnsi="Cambria Math"/>
-                        <w:i/>
                       </w:rPr>
                     </m:ctrlPr>
                   </m:dPr>
@@ -3298,7 +3273,6 @@
                         <m:ctrlPr>
                           <w:rPr>
                             <w:rFonts w:ascii="Cambria Math" w:hAnsi="Cambria Math"/>
-                            <w:i/>
                           </w:rPr>
                         </m:ctrlPr>
                       </m:fPr>
@@ -3308,7 +3282,6 @@
                             <m:ctrlPr>
                               <w:rPr>
                                 <w:rFonts w:ascii="Cambria Math" w:hAnsi="Cambria Math"/>
-                                <w:i/>
                               </w:rPr>
                             </m:ctrlPr>
                           </m:sSubPr>
@@ -3322,6 +3295,9 @@
                           </m:e>
                           <m:sub>
                             <m:r>
+                              <m:rPr>
+                                <m:sty m:val="p"/>
+                              </m:rPr>
                               <w:rPr>
                                 <w:rFonts w:ascii="Cambria Math" w:hAnsi="Cambria Math"/>
                               </w:rPr>
@@ -3330,6 +3306,9 @@
                           </m:sub>
                         </m:sSub>
                         <m:r>
+                          <m:rPr>
+                            <m:sty m:val="p"/>
+                          </m:rPr>
                           <w:rPr>
                             <w:rFonts w:ascii="Cambria Math" w:hAnsi="Cambria Math"/>
                           </w:rPr>
@@ -3340,7 +3319,6 @@
                             <m:ctrlPr>
                               <w:rPr>
                                 <w:rFonts w:ascii="Cambria Math" w:hAnsi="Cambria Math"/>
-                                <w:i/>
                               </w:rPr>
                             </m:ctrlPr>
                           </m:sSubPr>
@@ -3354,6 +3332,9 @@
                           </m:e>
                           <m:sub>
                             <m:r>
+                              <m:rPr>
+                                <m:sty m:val="p"/>
+                              </m:rPr>
                               <w:rPr>
                                 <w:rFonts w:ascii="Cambria Math" w:hAnsi="Cambria Math"/>
                               </w:rPr>
@@ -3368,7 +3349,6 @@
                             <m:ctrlPr>
                               <w:rPr>
                                 <w:rFonts w:ascii="Cambria Math" w:hAnsi="Cambria Math"/>
-                                <w:i/>
                               </w:rPr>
                             </m:ctrlPr>
                           </m:sSubPr>
@@ -3382,6 +3362,9 @@
                           </m:e>
                           <m:sub>
                             <m:r>
+                              <m:rPr>
+                                <m:sty m:val="p"/>
+                              </m:rPr>
                               <w:rPr>
                                 <w:rFonts w:ascii="Cambria Math" w:hAnsi="Cambria Math"/>
                               </w:rPr>
@@ -3400,7 +3383,6 @@
                     <m:ctrlPr>
                       <w:rPr>
                         <w:rFonts w:ascii="Cambria Math" w:hAnsi="Cambria Math"/>
-                        <w:i/>
                       </w:rPr>
                     </m:ctrlPr>
                   </m:sSubPr>
@@ -3414,6 +3396,9 @@
                   </m:e>
                   <m:sub>
                     <m:r>
+                      <m:rPr>
+                        <m:sty m:val="p"/>
+                      </m:rPr>
                       <w:rPr>
                         <w:rFonts w:ascii="Cambria Math" w:hAnsi="Cambria Math"/>
                       </w:rPr>
@@ -3432,8 +3417,6 @@
     </w:p>
     <w:p>
       <w:pPr>
-        <w:bidi w:val="0"/>
-        <w:ind w:firstLine="284"/>
         <w:jc w:val="right"/>
       </w:pPr>
       <m:oMath>
@@ -3619,13 +3602,11 @@
         </m:f>
       </m:oMath>
       <w:r>
-        <w:t>,                                                                        (3c)</w:t>
+        <w:t>,                                                          (3c)</w:t>
       </w:r>
     </w:p>
     <w:p>
       <w:pPr>
-        <w:bidi w:val="0"/>
-        <w:ind w:firstLine="284"/>
         <w:jc w:val="right"/>
       </w:pPr>
       <m:oMath>
@@ -3677,17 +3658,54 @@
           <w:rPr>
             <w:rFonts w:ascii="Cambria Math" w:hAnsi="Cambria Math"/>
           </w:rPr>
-          <m:t>≡0.5</m:t>
+          <m:t>=</m:t>
+        </m:r>
+        <m:sSub>
+          <m:sSubPr>
+            <m:ctrlPr>
+              <w:rPr>
+                <w:rFonts w:ascii="Cambria Math" w:hAnsi="Cambria Math"/>
+                <w:i/>
+              </w:rPr>
+            </m:ctrlPr>
+          </m:sSubPr>
+          <m:e>
+            <m:r>
+              <w:rPr>
+                <w:rFonts w:ascii="Cambria Math" w:hAnsi="Cambria Math"/>
+              </w:rPr>
+              <m:t>N</m:t>
+            </m:r>
+          </m:e>
+          <m:sub>
+            <m:r>
+              <w:rPr>
+                <w:rFonts w:ascii="Cambria Math" w:hAnsi="Cambria Math"/>
+              </w:rPr>
+              <m:t>0</m:t>
+            </m:r>
+            <m:r>
+              <w:rPr>
+                <w:rFonts w:ascii="Cambria Math" w:hAnsi="Cambria Math"/>
+              </w:rPr>
+              <m:t>,i</m:t>
+            </m:r>
+          </m:sub>
+        </m:sSub>
+        <m:r>
+          <w:rPr>
+            <w:rFonts w:ascii="Cambria Math" w:hAnsi="Cambria Math"/>
+          </w:rPr>
+          <m:t xml:space="preserve"> </m:t>
         </m:r>
       </m:oMath>
       <w:r>
-        <w:t>,                                                                        (3d)</w:t>
+        <w:t>,                                                              (3d)</w:t>
       </w:r>
     </w:p>
     <w:p>
       <w:pPr>
-        <w:bidi w:val="0"/>
-        <w:ind w:firstLine="284"/>
+        <w:ind w:firstLine="0"/>
       </w:pPr>
       <w:proofErr w:type="gramStart"/>
       <w:r>
@@ -3758,10 +3776,6 @@
       </w:r>
     </w:p>
     <w:p>
-      <w:pPr>
-        <w:bidi w:val="0"/>
-        <w:ind w:firstLine="284"/>
-      </w:pPr>
       <w:r>
         <w:t xml:space="preserve">This two-species competition model explicitly assumes that all interactions between the two species (or strains) can be attributed to </w:t>
       </w:r>
@@ -3778,9 +3792,10 @@
     </w:p>
     <w:p>
       <w:pPr>
-        <w:pStyle w:val="Heading3"/>
+        <w:pStyle w:val="Heading2"/>
       </w:pPr>
       <w:r>
+        <w:lastRenderedPageBreak/>
         <w:t xml:space="preserve">Selection coefficient </w:t>
       </w:r>
       <w:r>
@@ -3788,9 +3803,6 @@
       </w:r>
     </w:p>
     <w:p>
-      <w:pPr>
-        <w:bidi w:val="0"/>
-      </w:pPr>
       <w:r>
         <w:t xml:space="preserve">There are different ways to infer selection coefficients (or relative fitness) from competition dynamics. For example, </w:t>
       </w:r>
@@ -3826,121 +3838,181 @@
     </w:p>
     <w:p>
       <w:pPr>
-        <w:bidi w:val="0"/>
+        <w:jc w:val="right"/>
       </w:pPr>
-      <m:oMathPara>
-        <m:oMath>
-          <m:r>
-            <w:rPr>
-              <w:rFonts w:ascii="Cambria Math" w:hAnsi="Cambria Math"/>
-            </w:rPr>
-            <m:t>s=</m:t>
-          </m:r>
-          <m:f>
-            <m:fPr>
-              <m:ctrlPr>
-                <w:rPr>
-                  <w:rFonts w:ascii="Cambria Math" w:hAnsi="Cambria Math"/>
-                  <w:i/>
-                </w:rPr>
-              </m:ctrlPr>
-            </m:fPr>
-            <m:num>
-              <m:r>
-                <w:rPr>
-                  <w:rFonts w:ascii="Cambria Math" w:hAnsi="Cambria Math"/>
-                </w:rPr>
-                <m:t>d</m:t>
-              </m:r>
-            </m:num>
-            <m:den>
-              <m:r>
-                <w:rPr>
-                  <w:rFonts w:ascii="Cambria Math" w:hAnsi="Cambria Math"/>
-                </w:rPr>
-                <m:t>dt</m:t>
-              </m:r>
-            </m:den>
-          </m:f>
-          <m:func>
-            <m:funcPr>
-              <m:ctrlPr>
-                <w:rPr>
-                  <w:rFonts w:ascii="Cambria Math" w:hAnsi="Cambria Math"/>
-                  <w:i/>
-                </w:rPr>
-              </m:ctrlPr>
-            </m:funcPr>
-            <m:fName>
-              <m:r>
-                <m:rPr>
-                  <m:sty m:val="p"/>
-                </m:rPr>
-                <w:rPr>
-                  <w:rFonts w:ascii="Cambria Math" w:hAnsi="Cambria Math"/>
-                </w:rPr>
-                <m:t>log</m:t>
-              </m:r>
-            </m:fName>
-            <m:e>
-              <m:d>
-                <m:dPr>
-                  <m:ctrlPr>
-                    <w:rPr>
-                      <w:rFonts w:ascii="Cambria Math" w:hAnsi="Cambria Math"/>
-                      <w:i/>
-                    </w:rPr>
-                  </m:ctrlPr>
-                </m:dPr>
-                <m:e>
-                  <m:f>
-                    <m:fPr>
-                      <m:ctrlPr>
-                        <w:rPr>
-                          <w:rFonts w:ascii="Cambria Math" w:hAnsi="Cambria Math"/>
-                          <w:i/>
-                        </w:rPr>
-                      </m:ctrlPr>
-                    </m:fPr>
-                    <m:num>
-                      <m:r>
-                        <w:rPr>
-                          <w:rFonts w:ascii="Cambria Math" w:hAnsi="Cambria Math"/>
-                        </w:rPr>
-                        <m:t>p</m:t>
-                      </m:r>
-                    </m:num>
-                    <m:den>
-                      <m:r>
-                        <w:rPr>
-                          <w:rFonts w:ascii="Cambria Math" w:hAnsi="Cambria Math"/>
-                        </w:rPr>
-                        <m:t>1-p</m:t>
-                      </m:r>
-                    </m:den>
-                  </m:f>
-                </m:e>
-              </m:d>
-            </m:e>
-          </m:func>
-          <m:r>
-            <w:rPr>
-              <w:rFonts w:ascii="Cambria Math" w:hAnsi="Cambria Math"/>
-            </w:rPr>
-            <m:t>,</m:t>
-          </m:r>
-        </m:oMath>
-      </m:oMathPara>
+      <m:oMath>
+        <m:r>
+          <w:rPr>
+            <w:rFonts w:ascii="Cambria Math" w:hAnsi="Cambria Math"/>
+          </w:rPr>
+          <m:t>s</m:t>
+        </m:r>
+        <m:r>
+          <m:rPr>
+            <m:sty m:val="p"/>
+          </m:rPr>
+          <w:rPr>
+            <w:rFonts w:ascii="Cambria Math" w:hAnsi="Cambria Math"/>
+          </w:rPr>
+          <m:t>=</m:t>
+        </m:r>
+        <m:f>
+          <m:fPr>
+            <m:ctrlPr>
+              <w:rPr>
+                <w:rFonts w:ascii="Cambria Math" w:hAnsi="Cambria Math"/>
+              </w:rPr>
+            </m:ctrlPr>
+          </m:fPr>
+          <m:num>
+            <m:r>
+              <w:rPr>
+                <w:rFonts w:ascii="Cambria Math" w:hAnsi="Cambria Math"/>
+              </w:rPr>
+              <m:t>d</m:t>
+            </m:r>
+          </m:num>
+          <m:den>
+            <m:r>
+              <w:rPr>
+                <w:rFonts w:ascii="Cambria Math" w:hAnsi="Cambria Math"/>
+              </w:rPr>
+              <m:t>dt</m:t>
+            </m:r>
+          </m:den>
+        </m:f>
+        <m:func>
+          <m:funcPr>
+            <m:ctrlPr>
+              <w:rPr>
+                <w:rFonts w:ascii="Cambria Math" w:hAnsi="Cambria Math"/>
+              </w:rPr>
+            </m:ctrlPr>
+          </m:funcPr>
+          <m:fName>
+            <m:r>
+              <m:rPr>
+                <m:sty m:val="p"/>
+              </m:rPr>
+              <w:rPr>
+                <w:rFonts w:ascii="Cambria Math" w:hAnsi="Cambria Math"/>
+              </w:rPr>
+              <m:t>log</m:t>
+            </m:r>
+          </m:fName>
+          <m:e>
+            <m:d>
+              <m:dPr>
+                <m:ctrlPr>
+                  <w:rPr>
+                    <w:rFonts w:ascii="Cambria Math" w:hAnsi="Cambria Math"/>
+                  </w:rPr>
+                </m:ctrlPr>
+              </m:dPr>
+              <m:e>
+                <m:f>
+                  <m:fPr>
+                    <m:ctrlPr>
+                      <w:rPr>
+                        <w:rFonts w:ascii="Cambria Math" w:hAnsi="Cambria Math"/>
+                      </w:rPr>
+                    </m:ctrlPr>
+                  </m:fPr>
+                  <m:num>
+                    <m:r>
+                      <w:rPr>
+                        <w:rFonts w:ascii="Cambria Math" w:hAnsi="Cambria Math"/>
+                      </w:rPr>
+                      <m:t>p</m:t>
+                    </m:r>
+                    <m:r>
+                      <w:rPr>
+                        <w:rFonts w:ascii="Cambria Math" w:hAnsi="Cambria Math"/>
+                      </w:rPr>
+                      <m:t>(t)</m:t>
+                    </m:r>
+                  </m:num>
+                  <m:den>
+                    <m:r>
+                      <m:rPr>
+                        <m:sty m:val="p"/>
+                      </m:rPr>
+                      <w:rPr>
+                        <w:rFonts w:ascii="Cambria Math" w:hAnsi="Cambria Math"/>
+                      </w:rPr>
+                      <m:t>1-</m:t>
+                    </m:r>
+                    <m:r>
+                      <w:rPr>
+                        <w:rFonts w:ascii="Cambria Math" w:hAnsi="Cambria Math"/>
+                      </w:rPr>
+                      <m:t>p</m:t>
+                    </m:r>
+                    <m:r>
+                      <w:rPr>
+                        <w:rFonts w:ascii="Cambria Math" w:hAnsi="Cambria Math"/>
+                      </w:rPr>
+                      <m:t>(t)</m:t>
+                    </m:r>
+                  </m:den>
+                </m:f>
+              </m:e>
+            </m:d>
+          </m:e>
+        </m:func>
+        <m:r>
+          <m:rPr>
+            <m:sty m:val="p"/>
+          </m:rPr>
+          <w:rPr>
+            <w:rFonts w:ascii="Cambria Math" w:hAnsi="Cambria Math"/>
+          </w:rPr>
+          <m:t>,</m:t>
+        </m:r>
+      </m:oMath>
+      <w:r>
+        <w:t xml:space="preserve"> </w:t>
+      </w:r>
+      <w:r>
+        <w:t xml:space="preserve">                     </w:t>
+      </w:r>
+      <w:r>
+        <w:t xml:space="preserve"> </w:t>
+      </w:r>
+      <w:r>
+        <w:t xml:space="preserve"> </w:t>
+      </w:r>
+      <w:r>
+        <w:t xml:space="preserve">                     </w:t>
+      </w:r>
+      <w:r>
+        <w:t xml:space="preserve"> </w:t>
+      </w:r>
+      <w:r>
+        <w:t xml:space="preserve"> </w:t>
+      </w:r>
+      <w:r>
+        <w:t xml:space="preserve">  </w:t>
+      </w:r>
+      <w:r>
+        <w:t xml:space="preserve">        </w:t>
+      </w:r>
+      <w:r>
+        <w:t>(</w:t>
+      </w:r>
+      <w:r>
+        <w:t>4</w:t>
+      </w:r>
+      <w:r>
+        <w:t>)</w:t>
+      </w:r>
     </w:p>
     <w:p>
       <w:pPr>
-        <w:bidi w:val="0"/>
-        <w:ind w:firstLine="284"/>
-        <w:jc w:val="both"/>
+        <w:ind w:firstLine="0"/>
       </w:pPr>
       <w:proofErr w:type="gramStart"/>
       <w:r>
-        <w:lastRenderedPageBreak/>
         <w:t>where</w:t>
       </w:r>
       <w:proofErr w:type="gramEnd"/>
@@ -3954,41 +4026,81 @@
           </w:rPr>
           <m:t>p</m:t>
         </m:r>
+        <m:d>
+          <m:dPr>
+            <m:ctrlPr>
+              <w:rPr>
+                <w:rFonts w:ascii="Cambria Math" w:hAnsi="Cambria Math"/>
+                <w:i/>
+              </w:rPr>
+            </m:ctrlPr>
+          </m:dPr>
+          <m:e>
+            <m:r>
+              <w:rPr>
+                <w:rFonts w:ascii="Cambria Math" w:hAnsi="Cambria Math"/>
+              </w:rPr>
+              <m:t>t</m:t>
+            </m:r>
+          </m:e>
+        </m:d>
       </m:oMath>
       <w:r>
-        <w:t xml:space="preserve"> is the frequency of the strain of interest and </w:t>
+        <w:t xml:space="preserve"> is the frequency of the strain of interest </w:t>
+      </w:r>
+      <w:r>
+        <w:t xml:space="preserve">at time </w:t>
       </w:r>
       <m:oMath>
         <m:r>
           <w:rPr>
             <w:rFonts w:ascii="Cambria Math" w:hAnsi="Cambria Math"/>
           </w:rPr>
-          <m:t>1-p</m:t>
+          <m:t>t</m:t>
         </m:r>
       </m:oMath>
       <w:r>
-        <w:t xml:space="preserve"> is the frequency of the strain of interest. </w:t>
+        <w:t xml:space="preserve">. </w:t>
+      </w:r>
+    </w:p>
+    <w:p>
+      <w:proofErr w:type="spellStart"/>
+      <w:r>
+        <w:t>Lenski</w:t>
+      </w:r>
+      <w:proofErr w:type="spellEnd"/>
+      <w:r>
+        <w:t xml:space="preserve"> and colleagues</w:t>
+      </w:r>
+      <w:r>
+        <w:t xml:space="preserve"> </w:t>
+      </w:r>
+      <w:bookmarkStart w:id="0" w:name="_GoBack"/>
+      <w:bookmarkEnd w:id="0"/>
+      <w:r>
+        <w:fldChar w:fldCharType="begin" w:fldLock="1"/>
+      </w:r>
+      <w:r>
+        <w:instrText>ADDIN CSL_CITATION { "citationItems" : [ { "id" : "ITEM-1", "itemData" : { "DOI" : "10.1371/journal.pone.0126210", "ISSN" : "1932-6203", "author" : [ { "dropping-particle" : "", "family" : "Wiser", "given" : "Michael J", "non-dropping-particle" : "", "parse-names" : false, "suffix" : "" }, { "dropping-particle" : "", "family" : "Lenski", "given" : "Richard E.", "non-dropping-particle" : "", "parse-names" : false, "suffix" : "" } ], "container-title" : "PLOS ONE", "id" : "ITEM-1", "issue" : "5", "issued" : { "date-parts" : [ [ "2015" ] ] }, "page" : "e0126210", "title" : "A Comparison of Methods to Measure Fitness in &lt;i&gt;Escherichia coli&lt;/i&gt;", "type" : "article-journal", "volume" : "10" }, "uris" : [ "http://www.mendeley.com/documents/?uuid=e02f4657-f10b-4980-a582-98ea370b5fce" ] } ], "mendeley" : { "formattedCitation" : "(Wiser and Lenski 2015)", "plainTextFormattedCitation" : "(Wiser and Lenski 2015)" }, "properties" : { "noteIndex" : 0 }, "schema" : "https://github.com/citation-style-language/schema/raw/master/csl-citation.json" }</w:instrText>
+      </w:r>
+      <w:r>
+        <w:fldChar w:fldCharType="separate"/>
+      </w:r>
+      <w:r>
+        <w:rPr>
+          <w:noProof/>
+        </w:rPr>
+        <w:t>(Wiser and Lenski 2015)</w:t>
+      </w:r>
+      <w:r>
+        <w:fldChar w:fldCharType="end"/>
+      </w:r>
+      <w:r>
+        <w:t xml:space="preserve"> use a different measure:</w:t>
       </w:r>
     </w:p>
     <w:p>
       <w:pPr>
-        <w:bidi w:val="0"/>
-        <w:ind w:firstLine="284"/>
-        <w:jc w:val="both"/>
-      </w:pPr>
-      <w:proofErr w:type="spellStart"/>
-      <w:r>
-        <w:t>Lenski</w:t>
-      </w:r>
-      <w:proofErr w:type="spellEnd"/>
-      <w:r>
-        <w:t xml:space="preserve"> and colleagues use a different measure:</w:t>
-      </w:r>
-    </w:p>
-    <w:p>
-      <w:pPr>
-        <w:bidi w:val="0"/>
-        <w:ind w:firstLine="284"/>
         <w:jc w:val="right"/>
       </w:pPr>
       <m:oMath>
@@ -3998,26 +4110,263 @@
           </w:rPr>
           <m:t>s=</m:t>
         </m:r>
+        <m:r>
+          <w:rPr>
+            <w:rFonts w:ascii="Cambria Math" w:hAnsi="Cambria Math"/>
+          </w:rPr>
+          <m:t>1-</m:t>
+        </m:r>
+        <m:f>
+          <m:fPr>
+            <m:type m:val="lin"/>
+            <m:ctrlPr>
+              <w:rPr>
+                <w:rFonts w:ascii="Cambria Math" w:hAnsi="Cambria Math"/>
+                <w:i/>
+              </w:rPr>
+            </m:ctrlPr>
+          </m:fPr>
+          <m:num>
+            <m:func>
+              <m:funcPr>
+                <m:ctrlPr>
+                  <w:rPr>
+                    <w:rFonts w:ascii="Cambria Math" w:hAnsi="Cambria Math"/>
+                    <w:i/>
+                  </w:rPr>
+                </m:ctrlPr>
+              </m:funcPr>
+              <m:fName>
+                <m:r>
+                  <m:rPr>
+                    <m:sty m:val="p"/>
+                  </m:rPr>
+                  <w:rPr>
+                    <w:rFonts w:ascii="Cambria Math" w:hAnsi="Cambria Math"/>
+                  </w:rPr>
+                  <m:t>log</m:t>
+                </m:r>
+              </m:fName>
+              <m:e>
+                <m:d>
+                  <m:dPr>
+                    <m:ctrlPr>
+                      <w:rPr>
+                        <w:rFonts w:ascii="Cambria Math" w:hAnsi="Cambria Math"/>
+                        <w:i/>
+                      </w:rPr>
+                    </m:ctrlPr>
+                  </m:dPr>
+                  <m:e>
+                    <m:f>
+                      <m:fPr>
+                        <m:ctrlPr>
+                          <w:rPr>
+                            <w:rFonts w:ascii="Cambria Math" w:hAnsi="Cambria Math"/>
+                            <w:i/>
+                          </w:rPr>
+                        </m:ctrlPr>
+                      </m:fPr>
+                      <m:num>
+                        <m:r>
+                          <w:rPr>
+                            <w:rFonts w:ascii="Cambria Math" w:hAnsi="Cambria Math"/>
+                          </w:rPr>
+                          <m:t>p</m:t>
+                        </m:r>
+                        <m:d>
+                          <m:dPr>
+                            <m:ctrlPr>
+                              <w:rPr>
+                                <w:rFonts w:ascii="Cambria Math" w:hAnsi="Cambria Math"/>
+                                <w:i/>
+                              </w:rPr>
+                            </m:ctrlPr>
+                          </m:dPr>
+                          <m:e>
+                            <m:r>
+                              <w:rPr>
+                                <w:rFonts w:ascii="Cambria Math" w:hAnsi="Cambria Math"/>
+                              </w:rPr>
+                              <m:t>t</m:t>
+                            </m:r>
+                          </m:e>
+                        </m:d>
+                      </m:num>
+                      <m:den>
+                        <m:r>
+                          <w:rPr>
+                            <w:rFonts w:ascii="Cambria Math" w:hAnsi="Cambria Math"/>
+                          </w:rPr>
+                          <m:t>p</m:t>
+                        </m:r>
+                        <m:d>
+                          <m:dPr>
+                            <m:ctrlPr>
+                              <w:rPr>
+                                <w:rFonts w:ascii="Cambria Math" w:hAnsi="Cambria Math"/>
+                                <w:i/>
+                              </w:rPr>
+                            </m:ctrlPr>
+                          </m:dPr>
+                          <m:e>
+                            <m:r>
+                              <w:rPr>
+                                <w:rFonts w:ascii="Cambria Math" w:hAnsi="Cambria Math"/>
+                              </w:rPr>
+                              <m:t>0</m:t>
+                            </m:r>
+                          </m:e>
+                        </m:d>
+                      </m:den>
+                    </m:f>
+                  </m:e>
+                </m:d>
+              </m:e>
+            </m:func>
+          </m:num>
+          <m:den>
+            <m:func>
+              <m:funcPr>
+                <m:ctrlPr>
+                  <w:rPr>
+                    <w:rFonts w:ascii="Cambria Math" w:hAnsi="Cambria Math"/>
+                    <w:i/>
+                  </w:rPr>
+                </m:ctrlPr>
+              </m:funcPr>
+              <m:fName>
+                <m:r>
+                  <m:rPr>
+                    <m:sty m:val="p"/>
+                  </m:rPr>
+                  <w:rPr>
+                    <w:rFonts w:ascii="Cambria Math" w:hAnsi="Cambria Math"/>
+                  </w:rPr>
+                  <m:t>log</m:t>
+                </m:r>
+              </m:fName>
+              <m:e>
+                <m:d>
+                  <m:dPr>
+                    <m:ctrlPr>
+                      <w:rPr>
+                        <w:rFonts w:ascii="Cambria Math" w:hAnsi="Cambria Math"/>
+                        <w:i/>
+                      </w:rPr>
+                    </m:ctrlPr>
+                  </m:dPr>
+                  <m:e>
+                    <m:f>
+                      <m:fPr>
+                        <m:ctrlPr>
+                          <w:rPr>
+                            <w:rFonts w:ascii="Cambria Math" w:hAnsi="Cambria Math"/>
+                            <w:i/>
+                          </w:rPr>
+                        </m:ctrlPr>
+                      </m:fPr>
+                      <m:num>
+                        <m:r>
+                          <w:rPr>
+                            <w:rFonts w:ascii="Cambria Math" w:hAnsi="Cambria Math"/>
+                          </w:rPr>
+                          <m:t>1-p</m:t>
+                        </m:r>
+                        <m:d>
+                          <m:dPr>
+                            <m:ctrlPr>
+                              <w:rPr>
+                                <w:rFonts w:ascii="Cambria Math" w:hAnsi="Cambria Math"/>
+                                <w:i/>
+                              </w:rPr>
+                            </m:ctrlPr>
+                          </m:dPr>
+                          <m:e>
+                            <m:r>
+                              <w:rPr>
+                                <w:rFonts w:ascii="Cambria Math" w:hAnsi="Cambria Math"/>
+                              </w:rPr>
+                              <m:t>t</m:t>
+                            </m:r>
+                          </m:e>
+                        </m:d>
+                      </m:num>
+                      <m:den>
+                        <m:r>
+                          <w:rPr>
+                            <w:rFonts w:ascii="Cambria Math" w:hAnsi="Cambria Math"/>
+                          </w:rPr>
+                          <m:t>1-p</m:t>
+                        </m:r>
+                        <m:d>
+                          <m:dPr>
+                            <m:ctrlPr>
+                              <w:rPr>
+                                <w:rFonts w:ascii="Cambria Math" w:hAnsi="Cambria Math"/>
+                                <w:i/>
+                              </w:rPr>
+                            </m:ctrlPr>
+                          </m:dPr>
+                          <m:e>
+                            <m:r>
+                              <w:rPr>
+                                <w:rFonts w:ascii="Cambria Math" w:hAnsi="Cambria Math"/>
+                              </w:rPr>
+                              <m:t>0</m:t>
+                            </m:r>
+                          </m:e>
+                        </m:d>
+                      </m:den>
+                    </m:f>
+                  </m:e>
+                </m:d>
+              </m:e>
+            </m:func>
+          </m:den>
+        </m:f>
+        <m:r>
+          <w:rPr>
+            <w:rFonts w:ascii="Cambria Math" w:hAnsi="Cambria Math"/>
+          </w:rPr>
+          <m:t>,</m:t>
+        </m:r>
       </m:oMath>
       <w:r>
-        <w:t>.</w:t>
-      </w:r>
-      <w:r>
-        <w:t xml:space="preserve"> </w:t>
-      </w:r>
-      <w:r>
-        <w:t xml:space="preserve">                                                                  </w:t>
-      </w:r>
-      <w:r>
-        <w:t xml:space="preserve">        (4)</w:t>
+        <w:t xml:space="preserve">                                       </w:t>
+      </w:r>
+      <w:r>
+        <w:t xml:space="preserve">  (5</w:t>
+      </w:r>
+      <w:r>
+        <w:t>)</w:t>
       </w:r>
     </w:p>
     <w:p>
       <w:pPr>
-        <w:bidi w:val="0"/>
-        <w:ind w:firstLine="284"/>
-        <w:jc w:val="both"/>
+        <w:ind w:firstLine="0"/>
       </w:pPr>
+      <w:proofErr w:type="gramStart"/>
+      <w:r>
+        <w:t>where</w:t>
+      </w:r>
+      <w:proofErr w:type="gramEnd"/>
+      <w:r>
+        <w:t xml:space="preserve"> </w:t>
+      </w:r>
+      <m:oMath>
+        <m:r>
+          <w:rPr>
+            <w:rFonts w:ascii="Cambria Math" w:hAnsi="Cambria Math"/>
+          </w:rPr>
+          <m:t>t</m:t>
+        </m:r>
+      </m:oMath>
+      <w:r>
+        <w:t xml:space="preserve"> is usually chosen to be 24 hours.</w:t>
+      </w:r>
+    </w:p>
+    <w:p>
       <w:r>
         <w:t xml:space="preserve">Crow and Kimura </w:t>
       </w:r>
@@ -4025,7 +4374,7 @@
         <w:fldChar w:fldCharType="begin" w:fldLock="1"/>
       </w:r>
       <w:r>
-        <w:instrText>ADDIN CSL_CITATION { "citationItems" : [ { "id" : "ITEM-1", "itemData" : { "author" : [ { "dropping-particle" : "", "family" : "Crow", "given" : "James F.", "non-dropping-particle" : "", "parse-names" : false, "suffix" : "" }, { "dropping-particle" : "", "family" : "Kimura", "given" : "Motoo", "non-dropping-particle" : "", "parse-names" : false, "suffix" : "" } ], "id" : "ITEM-1", "issued" : { "date-parts" : [ [ "1970" ] ] }, "number-of-pages" : "591", "publisher" : "Burgess Pub. Co.", "publisher-place" : "Minneapolis", "title" : "An introduction to population genetics theory", "type" : "book" }, "suppress-author" : 1, "uris" : [ "http://www.mendeley.com/documents/?uuid=53412738-ef5b-4a6a-95c7-50a435e82b43" ] } ], "mendeley" : { "formattedCitation" : "(1970)", "plainTextFormattedCitation" : "(1970)", "previouslyFormattedCitation" : "(Crow and Kimura 1970)" }, "properties" : { "noteIndex" : 0 }, "schema" : "https://github.com/citation-style-language/schema/raw/master/csl-citation.json" }</w:instrText>
+        <w:instrText>ADDIN CSL_CITATION { "citationItems" : [ { "id" : "ITEM-1", "itemData" : { "author" : [ { "dropping-particle" : "", "family" : "Crow", "given" : "James F.", "non-dropping-particle" : "", "parse-names" : false, "suffix" : "" }, { "dropping-particle" : "", "family" : "Kimura", "given" : "Motoo", "non-dropping-particle" : "", "parse-names" : false, "suffix" : "" } ], "id" : "ITEM-1", "issued" : { "date-parts" : [ [ "1970" ] ] }, "number-of-pages" : "591", "publisher" : "Burgess Pub. Co.", "publisher-place" : "Minneapolis", "title" : "An introduction to population genetics theory", "type" : "book" }, "suppress-author" : 1, "uris" : [ "http://www.mendeley.com/documents/?uuid=53412738-ef5b-4a6a-95c7-50a435e82b43" ] } ], "mendeley" : { "formattedCitation" : "(1970)", "plainTextFormattedCitation" : "(1970)", "previouslyFormattedCitation" : "(1970)" }, "properties" : { "noteIndex" : 0 }, "schema" : "https://github.com/citation-style-language/schema/raw/master/csl-citation.json" }</w:instrText>
       </w:r>
       <w:r>
         <w:fldChar w:fldCharType="separate"/>
@@ -4045,8 +4394,6 @@
     </w:p>
     <w:p>
       <w:pPr>
-        <w:bidi w:val="0"/>
-        <w:ind w:firstLine="284"/>
         <w:jc w:val="right"/>
       </w:pPr>
       <m:oMath>
@@ -4218,10 +4565,10 @@
         </m:r>
       </m:oMath>
       <w:r>
-        <w:t xml:space="preserve">                                             </w:t>
-      </w:r>
-      <w:r>
-        <w:t xml:space="preserve">         (5</w:t>
+        <w:t xml:space="preserve">                        </w:t>
+      </w:r>
+      <w:r>
+        <w:t xml:space="preserve">                              (6</w:t>
       </w:r>
       <w:r>
         <w:t>)</w:t>
@@ -4229,47 +4576,36 @@
     </w:p>
     <w:p>
       <w:pPr>
-        <w:bidi w:val="0"/>
-        <w:ind w:firstLine="284"/>
-        <w:jc w:val="both"/>
+        <w:rPr>
+          <w:rFonts w:asciiTheme="minorHAnsi" w:hAnsiTheme="minorHAnsi"/>
+        </w:rPr>
       </w:pPr>
       <w:r>
-        <w:t xml:space="preserve">Following this suggestion, we fit eq. 5 to the competition prediction after setting </w:t>
-      </w:r>
-      <m:oMath>
-        <m:r>
-          <w:rPr>
-            <w:rFonts w:ascii="Cambria Math" w:hAnsi="Cambria Math"/>
-          </w:rPr>
-          <m:t>p</m:t>
-        </m:r>
-        <m:d>
-          <m:dPr>
-            <m:ctrlPr>
-              <w:rPr>
-                <w:rFonts w:ascii="Cambria Math" w:hAnsi="Cambria Math"/>
-                <w:i/>
-              </w:rPr>
-            </m:ctrlPr>
-          </m:dPr>
-          <m:e>
-            <m:r>
-              <w:rPr>
-                <w:rFonts w:ascii="Cambria Math" w:hAnsi="Cambria Math"/>
-              </w:rPr>
-              <m:t>0</m:t>
-            </m:r>
-          </m:e>
-        </m:d>
-        <m:r>
-          <w:rPr>
-            <w:rFonts w:ascii="Cambria Math" w:hAnsi="Cambria Math"/>
-          </w:rPr>
-          <m:t>=0.5</m:t>
-        </m:r>
-      </m:oMath>
-      <w:r>
-        <w:t xml:space="preserve"> to find an estimate for the selection coefficient </w:t>
+        <w:t>Following th</w:t>
+      </w:r>
+      <w:r>
+        <w:t>e</w:t>
+      </w:r>
+      <w:r>
+        <w:t xml:space="preserve"> suggestion</w:t>
+      </w:r>
+      <w:r>
+        <w:t xml:space="preserve"> of Crow &amp; Kimura</w:t>
+      </w:r>
+      <w:r>
+        <w:t>, we fit eq. 5 to the</w:t>
+      </w:r>
+      <w:r>
+        <w:t xml:space="preserve"> frequency time-series of the strain of interest in the predicted</w:t>
+      </w:r>
+      <w:r>
+        <w:t xml:space="preserve"> competition</w:t>
+      </w:r>
+      <w:r>
+        <w:t xml:space="preserve">s </w:t>
+      </w:r>
+      <w:r>
+        <w:t xml:space="preserve">to find an estimate for the selection coefficient </w:t>
       </w:r>
       <w:r>
         <w:rPr>
@@ -4279,329 +4615,20 @@
         <w:t>s</w:t>
       </w:r>
       <w:r>
-        <w:t>. Of course, the competition prediction can be readily used to infer fitness in other ways if required.</w:t>
-      </w:r>
-    </w:p>
-    <w:p>
-      <w:pPr>
-        <w:pStyle w:val="Heading2"/>
-      </w:pPr>
-      <w:r>
-        <w:t>Experimental design</w:t>
-      </w:r>
-    </w:p>
-    <w:p>
-      <w:pPr>
-        <w:pStyle w:val="Heading3"/>
-      </w:pPr>
-      <w:r>
-        <w:t>Strains, plasmids and media</w:t>
-      </w:r>
-    </w:p>
-    <w:p>
-      <w:pPr>
-        <w:bidi w:val="0"/>
-      </w:pPr>
-      <w:r>
-        <w:t xml:space="preserve">We use two strains of </w:t>
-      </w:r>
-      <w:r>
-        <w:rPr>
-          <w:i/>
-          <w:iCs/>
-        </w:rPr>
-        <w:t>Escherichia coli</w:t>
-      </w:r>
-      <w:r>
-        <w:t xml:space="preserve"> –DH5</w:t>
-      </w:r>
-      <w:r>
-        <w:rPr>
-          <w:rFonts w:ascii="Arial" w:hAnsi="Arial" w:cs="Arial"/>
-        </w:rPr>
-        <w:t>α</w:t>
-      </w:r>
-      <w:r>
-        <w:t xml:space="preserve"> and TG1. </w:t>
-      </w:r>
-    </w:p>
-    <w:p>
-      <w:pPr>
-        <w:bidi w:val="0"/>
-      </w:pPr>
-      <w:r>
-        <w:t>We insert one of two plasmids to the bacteria. Both plasmids code for resistance to Kanamycin (</w:t>
-      </w:r>
-      <w:proofErr w:type="spellStart"/>
-      <w:r>
-        <w:t>Kan</w:t>
-      </w:r>
-      <w:proofErr w:type="spellEnd"/>
-      <w:r>
-        <w:t xml:space="preserve">) and Chloramphenicol (Cap), and they differ by the constitutive </w:t>
-      </w:r>
-      <w:proofErr w:type="spellStart"/>
-      <w:r>
-        <w:t>flouresence</w:t>
-      </w:r>
-      <w:proofErr w:type="spellEnd"/>
-      <w:r>
-        <w:t xml:space="preserve"> marker they contain – GFP or RFP. </w:t>
-      </w:r>
-      <w:r>
-        <w:t xml:space="preserve">The plasmids were inserted into </w:t>
-      </w:r>
-      <w:proofErr w:type="spellStart"/>
-      <w:r>
-        <w:t>electrocompetent</w:t>
-      </w:r>
-      <w:proofErr w:type="spellEnd"/>
-      <w:r>
-        <w:t xml:space="preserve"> bacteria, which were than grown for one hour in rich media and then overnight. Bacteria cultures were than frozen in -80</w:t>
-      </w:r>
-      <w:r>
-        <w:rPr>
-          <w:rFonts w:ascii="Arial" w:hAnsi="Arial" w:cs="Arial"/>
-        </w:rPr>
-        <w:t>°</w:t>
-      </w:r>
-      <w:r>
-        <w:t xml:space="preserve"> Celsius in glycerol.</w:t>
-      </w:r>
-    </w:p>
-    <w:p>
-      <w:pPr>
-        <w:bidi w:val="0"/>
-      </w:pPr>
-      <w:r>
-        <w:t>All growth experiments, as well as overnight culturing, was performed in LB rich medium</w:t>
-      </w:r>
-      <w:r>
-        <w:t xml:space="preserve"> with </w:t>
-      </w:r>
-      <w:proofErr w:type="spellStart"/>
-      <w:r>
-        <w:t>Kan</w:t>
-      </w:r>
-      <w:proofErr w:type="spellEnd"/>
-      <w:r>
-        <w:t xml:space="preserve"> and Cap</w:t>
-      </w:r>
-      <w:r>
-        <w:t>, 30</w:t>
-      </w:r>
-      <w:r>
-        <w:rPr>
-          <w:rFonts w:ascii="Arial" w:hAnsi="Arial" w:cs="Arial"/>
-        </w:rPr>
-        <w:t>°</w:t>
-      </w:r>
-      <w:r>
-        <w:t xml:space="preserve"> </w:t>
-      </w:r>
-      <w:r>
-        <w:t>C</w:t>
-      </w:r>
-      <w:r>
-        <w:t>elsius, and shaking.</w:t>
-      </w:r>
-    </w:p>
-    <w:p>
-      <w:pPr>
-        <w:pStyle w:val="Heading3"/>
-      </w:pPr>
-      <w:r>
-        <w:t>Growth curve experiment</w:t>
-      </w:r>
-    </w:p>
-    <w:p>
-      <w:pPr>
-        <w:bidi w:val="0"/>
-      </w:pPr>
-      <w:r>
-        <w:t xml:space="preserve">Bacteria from </w:t>
-      </w:r>
-      <w:r>
-        <w:t>-80</w:t>
-      </w:r>
-      <w:r>
-        <w:t>°</w:t>
-      </w:r>
-      <w:r>
-        <w:t xml:space="preserve"> Celsius </w:t>
-      </w:r>
-      <w:r>
-        <w:t xml:space="preserve">glycerol stock were inoculated in 20ml flasks and grown overnight. The next day the overnight cultures were inoculated to a 96-well microplate. Columns 1-4 were inoculated with bacteria with a GFP marker; columns 9-12 with bacteria with a RFP marker; columns 5-8 with both strains of bacteria. Wells G12 an H12 were not inoculated to serve as a blank measurement. Each well contained 100ml of fresh filtered media and 3xx </w:t>
-      </w:r>
-      <w:r>
-        <w:t>µ</w:t>
-      </w:r>
-      <w:r>
-        <w:t>l of bacteria; columns 5-8 had half the amount of GFP marked bacteria and half the amount of RFP marked bacteria.</w:t>
-      </w:r>
-    </w:p>
-    <w:p>
-      <w:pPr>
-        <w:bidi w:val="0"/>
-      </w:pPr>
-      <w:r>
-        <w:t>The microplate was then placed in an automatic plate reader (</w:t>
-      </w:r>
-      <w:proofErr w:type="spellStart"/>
-      <w:r>
-        <w:t>Tecan</w:t>
-      </w:r>
-      <w:proofErr w:type="spellEnd"/>
-      <w:r>
-        <w:t xml:space="preserve"> Infinity F200) for 8 hours. Every 10 minutes the plate reader took an OD measurement of the entire plate. Every roughly 60 minutes we stopped the reader and took 1</w:t>
-      </w:r>
-      <w:r>
-        <w:t>µ</w:t>
-      </w:r>
-      <w:r>
-        <w:t>l sample from</w:t>
-      </w:r>
-      <w:r>
-        <w:t xml:space="preserve"> row number X into a</w:t>
-      </w:r>
-      <w:r>
-        <w:t xml:space="preserve"> different row in a separate </w:t>
-      </w:r>
-      <w:r>
-        <w:t>microplate containing 100</w:t>
-      </w:r>
-      <w:r>
-        <w:t xml:space="preserve"> </w:t>
-      </w:r>
-      <w:r>
-        <w:t>µl</w:t>
-      </w:r>
-      <w:r>
-        <w:t xml:space="preserve"> of PBS buffer in each well. </w:t>
-      </w:r>
-      <w:r>
-        <w:t xml:space="preserve">See </w:t>
-      </w:r>
-      <w:r>
-        <w:t xml:space="preserve">supplementary </w:t>
-      </w:r>
-      <w:r>
-        <w:t>material for the plate reader configuration file.</w:t>
-      </w:r>
-    </w:p>
-    <w:p>
-      <w:pPr>
-        <w:pStyle w:val="Heading3"/>
-      </w:pPr>
-      <w:r>
-        <w:t>Flow cytometry measurements</w:t>
-      </w:r>
-    </w:p>
-    <w:p>
-      <w:pPr>
-        <w:bidi w:val="0"/>
-      </w:pPr>
-      <w:r>
-        <w:t xml:space="preserve">The second microplate, containing samples of all 3 cultures (GFP, GFP+RFG, RFP) from 8 different time points, was inserted into a Fluorescence Automatic Cell Sorter (FACS) </w:t>
-      </w:r>
-      <w:proofErr w:type="spellStart"/>
-      <w:r>
-        <w:t>machne</w:t>
-      </w:r>
-      <w:proofErr w:type="spellEnd"/>
-      <w:r>
-        <w:t xml:space="preserve"> (</w:t>
-      </w:r>
-      <w:proofErr w:type="spellStart"/>
-      <w:r>
-        <w:t>MacsQuant</w:t>
-      </w:r>
-      <w:proofErr w:type="spellEnd"/>
-      <w:r>
-        <w:t xml:space="preserve"> XXX). The FACS machine then quantified the fluorescence of 100,000 cells from each well, roughly 1,000 cells per second, using the X and X filters. See supplementary material for the analysis and measurement definition files.</w:t>
-      </w:r>
-    </w:p>
-    <w:p>
-      <w:pPr>
-        <w:pStyle w:val="Heading3"/>
-      </w:pPr>
-      <w:r>
-        <w:lastRenderedPageBreak/>
-        <w:t>Flow cytometry analysis</w:t>
-      </w:r>
-    </w:p>
-    <w:p>
-      <w:pPr>
-        <w:bidi w:val="0"/>
-      </w:pPr>
-      <w:r>
-        <w:t>The flow cytometry data (</w:t>
-      </w:r>
-      <w:proofErr w:type="gramStart"/>
-      <w:r>
-        <w:rPr>
-          <w:i/>
-          <w:iCs/>
-        </w:rPr>
-        <w:t>fcs</w:t>
-      </w:r>
-      <w:proofErr w:type="gramEnd"/>
-      <w:r>
-        <w:t xml:space="preserve"> files) were analyzed using the </w:t>
-      </w:r>
-      <w:hyperlink r:id="rId7" w:history="1">
-        <w:proofErr w:type="spellStart"/>
-        <w:r>
-          <w:rPr>
-            <w:rStyle w:val="Hyperlink"/>
-          </w:rPr>
-          <w:t>FlowCytometryTools</w:t>
-        </w:r>
-        <w:proofErr w:type="spellEnd"/>
-      </w:hyperlink>
-      <w:r>
-        <w:t xml:space="preserve"> Python package to calculate the frequency of red versus green fluorescent cells at each well at each time point. </w:t>
-      </w:r>
-      <w:r>
-        <w:t xml:space="preserve">The frequencies were then averaged over the four wells from columns 5-9. </w:t>
-      </w:r>
-      <w:bookmarkStart w:id="0" w:name="_GoBack"/>
-      <w:bookmarkEnd w:id="0"/>
-      <w:r>
-        <w:t xml:space="preserve">See supplementary material for an </w:t>
-      </w:r>
-      <w:proofErr w:type="spellStart"/>
-      <w:r>
-        <w:t>IPython</w:t>
-      </w:r>
-      <w:proofErr w:type="spellEnd"/>
-      <w:r>
-        <w:t xml:space="preserve"> notebook of this analysis.</w:t>
-      </w:r>
-    </w:p>
-    <w:p>
-      <w:pPr>
-        <w:bidi w:val="0"/>
-      </w:pPr>
-    </w:p>
-    <w:p>
-      <w:pPr>
-        <w:bidi w:val="0"/>
-      </w:pPr>
-    </w:p>
-    <w:p>
-      <w:pPr>
-        <w:bidi w:val="0"/>
-        <w:ind w:firstLine="284"/>
-        <w:rPr>
-          <w:rFonts w:asciiTheme="majorHAnsi" w:eastAsiaTheme="majorEastAsia" w:hAnsiTheme="majorHAnsi"/>
-          <w:b/>
-          <w:bCs/>
-          <w:kern w:val="32"/>
-          <w:sz w:val="32"/>
-          <w:szCs w:val="32"/>
-        </w:rPr>
-      </w:pPr>
+        <w:t xml:space="preserve">; this time-series was calculated by solving eq. </w:t>
+      </w:r>
+      <w:r>
+        <w:t>3.</w:t>
+      </w:r>
+      <w:r>
+        <w:t xml:space="preserve"> Of course, the competition prediction can be readily used to infer fitness in other ways</w:t>
+      </w:r>
+      <w:r>
+        <w:t>, for example by using eq. 4 or 5</w:t>
+      </w:r>
+      <w:r>
+        <w:t>.</w:t>
+      </w:r>
       <w:r>
         <w:br w:type="page"/>
       </w:r>
@@ -4609,7 +4636,6 @@
     <w:p>
       <w:pPr>
         <w:pStyle w:val="Heading1"/>
-        <w:ind w:firstLine="284"/>
       </w:pPr>
       <w:r>
         <w:lastRenderedPageBreak/>
@@ -4617,10 +4643,6 @@
       </w:r>
     </w:p>
     <w:p>
-      <w:pPr>
-        <w:bidi w:val="0"/>
-        <w:ind w:firstLine="284"/>
-      </w:pPr>
       <w:r>
         <w:t xml:space="preserve">Because the </w:t>
       </w:r>
@@ -4641,14 +4663,9 @@
         <w:t xml:space="preserve"> both a differential equation form and a closed form solution it is highly advantageous for our use: the closed form is used to fit to growth curve data; the differential equation is used to predict the competitions.</w:t>
       </w:r>
     </w:p>
-    <w:p>
-      <w:pPr>
-        <w:bidi w:val="0"/>
-        <w:ind w:firstLine="284"/>
-      </w:pPr>
-    </w:p>
+    <w:p/>
     <w:sectPr>
-      <w:footerReference w:type="default" r:id="rId8"/>
+      <w:footerReference w:type="default" r:id="rId7"/>
       <w:pgSz w:w="11906" w:h="16838"/>
       <w:pgMar w:top="1440" w:right="1800" w:bottom="1440" w:left="1800" w:header="708" w:footer="708" w:gutter="0"/>
       <w:cols w:space="708"/>
@@ -4683,15 +4700,13 @@
 <w:ftr xmlns:wpc="http://schemas.microsoft.com/office/word/2010/wordprocessingCanvas" xmlns:mc="http://schemas.openxmlformats.org/markup-compatibility/2006" xmlns:o="urn:schemas-microsoft-com:office:office" xmlns:r="http://schemas.openxmlformats.org/officeDocument/2006/relationships" xmlns:m="http://schemas.openxmlformats.org/officeDocument/2006/math" xmlns:v="urn:schemas-microsoft-com:vml" xmlns:wp14="http://schemas.microsoft.com/office/word/2010/wordprocessingDrawing" xmlns:wp="http://schemas.openxmlformats.org/drawingml/2006/wordprocessingDrawing" xmlns:w10="urn:schemas-microsoft-com:office:word" xmlns:w="http://schemas.openxmlformats.org/wordprocessingml/2006/main" xmlns:w14="http://schemas.microsoft.com/office/word/2010/wordml" xmlns:wpg="http://schemas.microsoft.com/office/word/2010/wordprocessingGroup" xmlns:wpi="http://schemas.microsoft.com/office/word/2010/wordprocessingInk" xmlns:wne="http://schemas.microsoft.com/office/word/2006/wordml" xmlns:wps="http://schemas.microsoft.com/office/word/2010/wordprocessingShape" mc:Ignorable="w14 wp14">
   <w:sdt>
     <w:sdtPr>
-      <w:rPr>
-        <w:rtl/>
-      </w:rPr>
       <w:id w:val="-882408124"/>
       <w:docPartObj>
         <w:docPartGallery w:val="Page Numbers (Bottom of Page)"/>
         <w:docPartUnique/>
       </w:docPartObj>
     </w:sdtPr>
+    <w:sdtEndPr/>
     <w:sdtContent>
       <w:p>
         <w:pPr>
@@ -4709,7 +4724,6 @@
         <w:r>
           <w:rPr>
             <w:noProof/>
-            <w:rtl/>
           </w:rPr>
           <w:t>6</w:t>
         </w:r>
@@ -4725,9 +4739,6 @@
   <w:p>
     <w:pPr>
       <w:pStyle w:val="Footer"/>
-      <w:rPr>
-        <w:rFonts w:hint="cs"/>
-      </w:rPr>
     </w:pPr>
   </w:p>
 </w:ftr>
@@ -4907,11 +4918,13 @@
   <w:style w:type="paragraph" w:default="1" w:styleId="Normal">
     <w:name w:val="Normal"/>
     <w:qFormat/>
-    <w:rsid w:val="00563F73"/>
+    <w:rsid w:val="00A362F7"/>
     <w:pPr>
-      <w:bidi/>
+      <w:spacing w:line="360" w:lineRule="auto"/>
+      <w:ind w:firstLine="284"/>
     </w:pPr>
     <w:rPr>
+      <w:rFonts w:asciiTheme="majorBidi" w:hAnsiTheme="majorBidi" w:cstheme="majorBidi"/>
       <w:sz w:val="24"/>
       <w:szCs w:val="24"/>
     </w:rPr>
@@ -4923,15 +4936,14 @@
     <w:link w:val="Heading1Char"/>
     <w:uiPriority w:val="9"/>
     <w:qFormat/>
-    <w:rsid w:val="00563F73"/>
+    <w:rsid w:val="00A362F7"/>
     <w:pPr>
       <w:keepNext/>
-      <w:bidi w:val="0"/>
       <w:spacing w:before="240" w:after="60"/>
       <w:outlineLvl w:val="0"/>
     </w:pPr>
     <w:rPr>
-      <w:rFonts w:asciiTheme="majorHAnsi" w:eastAsiaTheme="majorEastAsia" w:hAnsiTheme="majorHAnsi"/>
+      <w:rFonts w:ascii="Palatino Linotype" w:eastAsiaTheme="majorEastAsia" w:hAnsi="Palatino Linotype"/>
       <w:b/>
       <w:bCs/>
       <w:kern w:val="32"/>
@@ -4947,19 +4959,16 @@
     <w:uiPriority w:val="9"/>
     <w:unhideWhenUsed/>
     <w:qFormat/>
-    <w:rsid w:val="00563F73"/>
+    <w:rsid w:val="00A362F7"/>
     <w:pPr>
       <w:keepNext/>
-      <w:bidi w:val="0"/>
       <w:spacing w:before="240" w:after="60"/>
       <w:outlineLvl w:val="1"/>
     </w:pPr>
     <w:rPr>
-      <w:rFonts w:asciiTheme="majorHAnsi" w:eastAsiaTheme="majorEastAsia" w:hAnsiTheme="majorHAnsi"/>
+      <w:rFonts w:ascii="Palatino Linotype" w:eastAsiaTheme="majorEastAsia" w:hAnsi="Palatino Linotype"/>
       <w:b/>
       <w:bCs/>
-      <w:i/>
-      <w:iCs/>
       <w:sz w:val="28"/>
       <w:szCs w:val="28"/>
     </w:rPr>
@@ -4975,7 +4984,6 @@
     <w:rsid w:val="00563F73"/>
     <w:pPr>
       <w:keepNext/>
-      <w:bidi w:val="0"/>
       <w:spacing w:before="240" w:after="60"/>
       <w:outlineLvl w:val="2"/>
     </w:pPr>
@@ -4999,7 +5007,6 @@
     <w:rsid w:val="00563F73"/>
     <w:pPr>
       <w:keepNext/>
-      <w:bidi w:val="0"/>
       <w:spacing w:before="240" w:after="60"/>
       <w:outlineLvl w:val="3"/>
     </w:pPr>
@@ -5021,7 +5028,6 @@
     <w:qFormat/>
     <w:rsid w:val="00563F73"/>
     <w:pPr>
-      <w:bidi w:val="0"/>
       <w:spacing w:before="240" w:after="60"/>
       <w:outlineLvl w:val="4"/>
     </w:pPr>
@@ -5045,7 +5051,6 @@
     <w:qFormat/>
     <w:rsid w:val="00563F73"/>
     <w:pPr>
-      <w:bidi w:val="0"/>
       <w:spacing w:before="240" w:after="60"/>
       <w:outlineLvl w:val="5"/>
     </w:pPr>
@@ -5067,7 +5072,6 @@
     <w:qFormat/>
     <w:rsid w:val="00563F73"/>
     <w:pPr>
-      <w:bidi w:val="0"/>
       <w:spacing w:before="240" w:after="60"/>
       <w:outlineLvl w:val="6"/>
     </w:pPr>
@@ -5083,7 +5087,6 @@
     <w:qFormat/>
     <w:rsid w:val="00563F73"/>
     <w:pPr>
-      <w:bidi w:val="0"/>
       <w:spacing w:before="240" w:after="60"/>
       <w:outlineLvl w:val="7"/>
     </w:pPr>
@@ -5103,7 +5106,6 @@
     <w:qFormat/>
     <w:rsid w:val="00563F73"/>
     <w:pPr>
-      <w:bidi w:val="0"/>
       <w:spacing w:before="240" w:after="60"/>
       <w:outlineLvl w:val="8"/>
     </w:pPr>
@@ -5116,7 +5118,6 @@
   <w:style w:type="character" w:default="1" w:styleId="DefaultParagraphFont">
     <w:name w:val="Default Paragraph Font"/>
     <w:uiPriority w:val="1"/>
-    <w:semiHidden/>
     <w:unhideWhenUsed/>
   </w:style>
   <w:style w:type="table" w:default="1" w:styleId="TableNormal">
@@ -5145,9 +5146,9 @@
     <w:basedOn w:val="DefaultParagraphFont"/>
     <w:link w:val="Heading1"/>
     <w:uiPriority w:val="9"/>
-    <w:rsid w:val="00563F73"/>
-    <w:rPr>
-      <w:rFonts w:asciiTheme="majorHAnsi" w:eastAsiaTheme="majorEastAsia" w:hAnsiTheme="majorHAnsi"/>
+    <w:rsid w:val="00A362F7"/>
+    <w:rPr>
+      <w:rFonts w:ascii="Palatino Linotype" w:eastAsiaTheme="majorEastAsia" w:hAnsi="Palatino Linotype"/>
       <w:b/>
       <w:bCs/>
       <w:kern w:val="32"/>
@@ -5160,13 +5161,11 @@
     <w:basedOn w:val="DefaultParagraphFont"/>
     <w:link w:val="Heading2"/>
     <w:uiPriority w:val="9"/>
-    <w:rsid w:val="00563F73"/>
-    <w:rPr>
-      <w:rFonts w:asciiTheme="majorHAnsi" w:eastAsiaTheme="majorEastAsia" w:hAnsiTheme="majorHAnsi"/>
+    <w:rsid w:val="00A362F7"/>
+    <w:rPr>
+      <w:rFonts w:ascii="Palatino Linotype" w:eastAsiaTheme="majorEastAsia" w:hAnsi="Palatino Linotype" w:cstheme="majorBidi"/>
       <w:b/>
       <w:bCs/>
-      <w:i/>
-      <w:iCs/>
       <w:sz w:val="28"/>
       <w:szCs w:val="28"/>
     </w:rPr>
@@ -5273,7 +5272,6 @@
     <w:qFormat/>
     <w:rsid w:val="00563F73"/>
     <w:pPr>
-      <w:bidi w:val="0"/>
       <w:spacing w:before="240" w:after="60"/>
       <w:jc w:val="center"/>
       <w:outlineLvl w:val="0"/>
@@ -5311,7 +5309,6 @@
     <w:qFormat/>
     <w:rsid w:val="00563F73"/>
     <w:pPr>
-      <w:bidi w:val="0"/>
       <w:spacing w:after="60"/>
       <w:jc w:val="center"/>
       <w:outlineLvl w:val="1"/>
@@ -5362,9 +5359,6 @@
     <w:uiPriority w:val="1"/>
     <w:qFormat/>
     <w:rsid w:val="00563F73"/>
-    <w:pPr>
-      <w:bidi w:val="0"/>
-    </w:pPr>
     <w:rPr>
       <w:szCs w:val="32"/>
     </w:rPr>
@@ -5376,7 +5370,6 @@
     <w:qFormat/>
     <w:rsid w:val="00563F73"/>
     <w:pPr>
-      <w:bidi w:val="0"/>
       <w:ind w:left="720"/>
       <w:contextualSpacing/>
     </w:pPr>
@@ -5389,9 +5382,6 @@
     <w:uiPriority w:val="29"/>
     <w:qFormat/>
     <w:rsid w:val="00563F73"/>
-    <w:pPr>
-      <w:bidi w:val="0"/>
-    </w:pPr>
     <w:rPr>
       <w:i/>
     </w:rPr>
@@ -5417,7 +5407,6 @@
     <w:qFormat/>
     <w:rsid w:val="00563F73"/>
     <w:pPr>
-      <w:bidi w:val="0"/>
       <w:ind w:left="720" w:right="720"/>
     </w:pPr>
     <w:rPr>
@@ -5769,11 +5758,13 @@
   <w:style w:type="paragraph" w:default="1" w:styleId="Normal">
     <w:name w:val="Normal"/>
     <w:qFormat/>
-    <w:rsid w:val="00563F73"/>
+    <w:rsid w:val="00A362F7"/>
     <w:pPr>
-      <w:bidi/>
+      <w:spacing w:line="360" w:lineRule="auto"/>
+      <w:ind w:firstLine="284"/>
     </w:pPr>
     <w:rPr>
+      <w:rFonts w:asciiTheme="majorBidi" w:hAnsiTheme="majorBidi" w:cstheme="majorBidi"/>
       <w:sz w:val="24"/>
       <w:szCs w:val="24"/>
     </w:rPr>
@@ -5785,15 +5776,14 @@
     <w:link w:val="Heading1Char"/>
     <w:uiPriority w:val="9"/>
     <w:qFormat/>
-    <w:rsid w:val="00563F73"/>
+    <w:rsid w:val="00A362F7"/>
     <w:pPr>
       <w:keepNext/>
-      <w:bidi w:val="0"/>
       <w:spacing w:before="240" w:after="60"/>
       <w:outlineLvl w:val="0"/>
     </w:pPr>
     <w:rPr>
-      <w:rFonts w:asciiTheme="majorHAnsi" w:eastAsiaTheme="majorEastAsia" w:hAnsiTheme="majorHAnsi"/>
+      <w:rFonts w:ascii="Palatino Linotype" w:eastAsiaTheme="majorEastAsia" w:hAnsi="Palatino Linotype"/>
       <w:b/>
       <w:bCs/>
       <w:kern w:val="32"/>
@@ -5809,19 +5799,16 @@
     <w:uiPriority w:val="9"/>
     <w:unhideWhenUsed/>
     <w:qFormat/>
-    <w:rsid w:val="00563F73"/>
+    <w:rsid w:val="00A362F7"/>
     <w:pPr>
       <w:keepNext/>
-      <w:bidi w:val="0"/>
       <w:spacing w:before="240" w:after="60"/>
       <w:outlineLvl w:val="1"/>
     </w:pPr>
     <w:rPr>
-      <w:rFonts w:asciiTheme="majorHAnsi" w:eastAsiaTheme="majorEastAsia" w:hAnsiTheme="majorHAnsi"/>
+      <w:rFonts w:ascii="Palatino Linotype" w:eastAsiaTheme="majorEastAsia" w:hAnsi="Palatino Linotype"/>
       <w:b/>
       <w:bCs/>
-      <w:i/>
-      <w:iCs/>
       <w:sz w:val="28"/>
       <w:szCs w:val="28"/>
     </w:rPr>
@@ -5837,7 +5824,6 @@
     <w:rsid w:val="00563F73"/>
     <w:pPr>
       <w:keepNext/>
-      <w:bidi w:val="0"/>
       <w:spacing w:before="240" w:after="60"/>
       <w:outlineLvl w:val="2"/>
     </w:pPr>
@@ -5861,7 +5847,6 @@
     <w:rsid w:val="00563F73"/>
     <w:pPr>
       <w:keepNext/>
-      <w:bidi w:val="0"/>
       <w:spacing w:before="240" w:after="60"/>
       <w:outlineLvl w:val="3"/>
     </w:pPr>
@@ -5883,7 +5868,6 @@
     <w:qFormat/>
     <w:rsid w:val="00563F73"/>
     <w:pPr>
-      <w:bidi w:val="0"/>
       <w:spacing w:before="240" w:after="60"/>
       <w:outlineLvl w:val="4"/>
     </w:pPr>
@@ -5907,7 +5891,6 @@
     <w:qFormat/>
     <w:rsid w:val="00563F73"/>
     <w:pPr>
-      <w:bidi w:val="0"/>
       <w:spacing w:before="240" w:after="60"/>
       <w:outlineLvl w:val="5"/>
     </w:pPr>
@@ -5929,7 +5912,6 @@
     <w:qFormat/>
     <w:rsid w:val="00563F73"/>
     <w:pPr>
-      <w:bidi w:val="0"/>
       <w:spacing w:before="240" w:after="60"/>
       <w:outlineLvl w:val="6"/>
     </w:pPr>
@@ -5945,7 +5927,6 @@
     <w:qFormat/>
     <w:rsid w:val="00563F73"/>
     <w:pPr>
-      <w:bidi w:val="0"/>
       <w:spacing w:before="240" w:after="60"/>
       <w:outlineLvl w:val="7"/>
     </w:pPr>
@@ -5965,7 +5946,6 @@
     <w:qFormat/>
     <w:rsid w:val="00563F73"/>
     <w:pPr>
-      <w:bidi w:val="0"/>
       <w:spacing w:before="240" w:after="60"/>
       <w:outlineLvl w:val="8"/>
     </w:pPr>
@@ -5978,7 +5958,6 @@
   <w:style w:type="character" w:default="1" w:styleId="DefaultParagraphFont">
     <w:name w:val="Default Paragraph Font"/>
     <w:uiPriority w:val="1"/>
-    <w:semiHidden/>
     <w:unhideWhenUsed/>
   </w:style>
   <w:style w:type="table" w:default="1" w:styleId="TableNormal">
@@ -6007,9 +5986,9 @@
     <w:basedOn w:val="DefaultParagraphFont"/>
     <w:link w:val="Heading1"/>
     <w:uiPriority w:val="9"/>
-    <w:rsid w:val="00563F73"/>
-    <w:rPr>
-      <w:rFonts w:asciiTheme="majorHAnsi" w:eastAsiaTheme="majorEastAsia" w:hAnsiTheme="majorHAnsi"/>
+    <w:rsid w:val="00A362F7"/>
+    <w:rPr>
+      <w:rFonts w:ascii="Palatino Linotype" w:eastAsiaTheme="majorEastAsia" w:hAnsi="Palatino Linotype"/>
       <w:b/>
       <w:bCs/>
       <w:kern w:val="32"/>
@@ -6022,13 +6001,11 @@
     <w:basedOn w:val="DefaultParagraphFont"/>
     <w:link w:val="Heading2"/>
     <w:uiPriority w:val="9"/>
-    <w:rsid w:val="00563F73"/>
-    <w:rPr>
-      <w:rFonts w:asciiTheme="majorHAnsi" w:eastAsiaTheme="majorEastAsia" w:hAnsiTheme="majorHAnsi"/>
+    <w:rsid w:val="00A362F7"/>
+    <w:rPr>
+      <w:rFonts w:ascii="Palatino Linotype" w:eastAsiaTheme="majorEastAsia" w:hAnsi="Palatino Linotype" w:cstheme="majorBidi"/>
       <w:b/>
       <w:bCs/>
-      <w:i/>
-      <w:iCs/>
       <w:sz w:val="28"/>
       <w:szCs w:val="28"/>
     </w:rPr>
@@ -6135,7 +6112,6 @@
     <w:qFormat/>
     <w:rsid w:val="00563F73"/>
     <w:pPr>
-      <w:bidi w:val="0"/>
       <w:spacing w:before="240" w:after="60"/>
       <w:jc w:val="center"/>
       <w:outlineLvl w:val="0"/>
@@ -6173,7 +6149,6 @@
     <w:qFormat/>
     <w:rsid w:val="00563F73"/>
     <w:pPr>
-      <w:bidi w:val="0"/>
       <w:spacing w:after="60"/>
       <w:jc w:val="center"/>
       <w:outlineLvl w:val="1"/>
@@ -6224,9 +6199,6 @@
     <w:uiPriority w:val="1"/>
     <w:qFormat/>
     <w:rsid w:val="00563F73"/>
-    <w:pPr>
-      <w:bidi w:val="0"/>
-    </w:pPr>
     <w:rPr>
       <w:szCs w:val="32"/>
     </w:rPr>
@@ -6238,7 +6210,6 @@
     <w:qFormat/>
     <w:rsid w:val="00563F73"/>
     <w:pPr>
-      <w:bidi w:val="0"/>
       <w:ind w:left="720"/>
       <w:contextualSpacing/>
     </w:pPr>
@@ -6251,9 +6222,6 @@
     <w:uiPriority w:val="29"/>
     <w:qFormat/>
     <w:rsid w:val="00563F73"/>
-    <w:pPr>
-      <w:bidi w:val="0"/>
-    </w:pPr>
     <w:rPr>
       <w:i/>
     </w:rPr>
@@ -6279,7 +6247,6 @@
     <w:qFormat/>
     <w:rsid w:val="00563F73"/>
     <w:pPr>
-      <w:bidi w:val="0"/>
       <w:ind w:left="720" w:right="720"/>
     </w:pPr>
     <w:rPr>
@@ -6495,6 +6462,13 @@
     <w:family w:val="roman"/>
     <w:pitch w:val="variable"/>
     <w:sig w:usb0="E0002AFF" w:usb1="C0007841" w:usb2="00000009" w:usb3="00000000" w:csb0="000001FF" w:csb1="00000000"/>
+  </w:font>
+  <w:font w:name="Palatino Linotype">
+    <w:panose1 w:val="02040502050505030304"/>
+    <w:charset w:val="00"/>
+    <w:family w:val="roman"/>
+    <w:pitch w:val="variable"/>
+    <w:sig w:usb0="E0000287" w:usb1="40000013" w:usb2="00000000" w:usb3="00000000" w:csb0="0000019F" w:csb1="00000000"/>
   </w:font>
   <w:font w:name="Cambria">
     <w:panose1 w:val="02040503050406030204"/>
@@ -6542,6 +6516,8 @@
   <w:rsids>
     <w:rsidRoot w:val="009172F4"/>
     <w:rsid w:val="009172F4"/>
+    <w:rsid w:val="00AD47D9"/>
+    <w:rsid w:val="00DA22E9"/>
   </w:rsids>
   <m:mathPr>
     <m:mathFont m:val="Cambria Math"/>
@@ -6758,7 +6734,7 @@
     <w:basedOn w:val="DefaultParagraphFont"/>
     <w:uiPriority w:val="99"/>
     <w:semiHidden/>
-    <w:rsid w:val="009172F4"/>
+    <w:rsid w:val="00DA22E9"/>
     <w:rPr>
       <w:color w:val="808080"/>
     </w:rPr>
@@ -6961,7 +6937,7 @@
     <w:basedOn w:val="DefaultParagraphFont"/>
     <w:uiPriority w:val="99"/>
     <w:semiHidden/>
-    <w:rsid w:val="009172F4"/>
+    <w:rsid w:val="00DA22E9"/>
     <w:rPr>
       <w:color w:val="808080"/>
     </w:rPr>

</xml_diff>

<commit_message>
discussion first draft; references; cover page
</commit_message>
<xml_diff>
--- a/ms.docx
+++ b/ms.docx
@@ -5,70 +5,335 @@
     <w:p>
       <w:pPr>
         <w:pStyle w:val="Title"/>
+        <w:rPr>
+          <w:sz w:val="36"/>
+          <w:szCs w:val="36"/>
+        </w:rPr>
       </w:pPr>
       <w:r>
-        <w:t>Predicting competitions and estimating selection coefficients from growth curves</w:t>
+        <w:rPr>
+          <w:sz w:val="36"/>
+          <w:szCs w:val="36"/>
+        </w:rPr>
+        <w:softHyphen/>
+      </w:r>
+      <w:bookmarkStart w:id="0" w:name="_GoBack"/>
+      <w:bookmarkEnd w:id="0"/>
+      <w:r>
+        <w:rPr>
+          <w:sz w:val="36"/>
+          <w:szCs w:val="36"/>
+        </w:rPr>
+        <w:t>Predicting competition</w:t>
+      </w:r>
+      <w:r>
+        <w:rPr>
+          <w:sz w:val="36"/>
+          <w:szCs w:val="36"/>
+        </w:rPr>
+        <w:t xml:space="preserve">s </w:t>
+      </w:r>
+      <w:r>
+        <w:rPr>
+          <w:sz w:val="36"/>
+          <w:szCs w:val="36"/>
+        </w:rPr>
+        <w:t>from growth curves</w:t>
       </w:r>
     </w:p>
     <w:p>
       <w:pPr>
         <w:pStyle w:val="Subtitle"/>
+        <w:rPr>
+          <w:rFonts w:ascii="Palatino Linotype" w:hAnsi="Palatino Linotype"/>
+        </w:rPr>
       </w:pPr>
     </w:p>
     <w:p>
       <w:pPr>
         <w:pStyle w:val="Subtitle"/>
+        <w:rPr>
+          <w:rFonts w:ascii="Palatino Linotype" w:hAnsi="Palatino Linotype"/>
+        </w:rPr>
       </w:pPr>
       <w:proofErr w:type="spellStart"/>
       <w:r>
+        <w:rPr>
+          <w:rFonts w:ascii="Palatino Linotype" w:hAnsi="Palatino Linotype"/>
+        </w:rPr>
         <w:t>Yoav</w:t>
       </w:r>
       <w:proofErr w:type="spellEnd"/>
       <w:r>
-        <w:t xml:space="preserve"> Ram, </w:t>
+        <w:rPr>
+          <w:rFonts w:ascii="Palatino Linotype" w:hAnsi="Palatino Linotype"/>
+        </w:rPr>
+        <w:t xml:space="preserve"> Ram</w:t>
+      </w:r>
+      <w:r>
+        <w:rPr>
+          <w:rFonts w:ascii="Palatino Linotype" w:hAnsi="Palatino Linotype"/>
+          <w:vertAlign w:val="superscript"/>
+        </w:rPr>
+        <w:t>1*</w:t>
+      </w:r>
+      <w:r>
+        <w:rPr>
+          <w:rFonts w:ascii="Palatino Linotype" w:hAnsi="Palatino Linotype"/>
+        </w:rPr>
+        <w:t xml:space="preserve">, </w:t>
       </w:r>
       <w:proofErr w:type="spellStart"/>
       <w:r>
+        <w:rPr>
+          <w:rFonts w:ascii="Palatino Linotype" w:hAnsi="Palatino Linotype"/>
+        </w:rPr>
         <w:t>Eynat</w:t>
       </w:r>
       <w:proofErr w:type="spellEnd"/>
       <w:r>
-        <w:t xml:space="preserve"> </w:t>
-      </w:r>
-      <w:proofErr w:type="spellStart"/>
-      <w:r>
-        <w:t>Deluss</w:t>
-      </w:r>
-      <w:proofErr w:type="spellEnd"/>
-      <w:r>
-        <w:t xml:space="preserve">-Gur, Uri </w:t>
-      </w:r>
-      <w:proofErr w:type="spellStart"/>
-      <w:r>
-        <w:t>Obolski</w:t>
-      </w:r>
-      <w:proofErr w:type="spellEnd"/>
-      <w:r>
+        <w:rPr>
+          <w:rFonts w:ascii="Palatino Linotype" w:hAnsi="Palatino Linotype"/>
+        </w:rPr>
+        <w:t xml:space="preserve"> Deluss-Gur</w:t>
+      </w:r>
+      <w:r>
+        <w:rPr>
+          <w:rFonts w:ascii="Palatino Linotype" w:hAnsi="Palatino Linotype"/>
+          <w:vertAlign w:val="superscript"/>
+        </w:rPr>
+        <w:t>1</w:t>
+      </w:r>
+      <w:r>
+        <w:rPr>
+          <w:rFonts w:ascii="Palatino Linotype" w:hAnsi="Palatino Linotype"/>
+        </w:rPr>
+        <w:t>, Uri Obolski</w:t>
+      </w:r>
+      <w:r>
+        <w:rPr>
+          <w:rFonts w:ascii="Palatino Linotype" w:hAnsi="Palatino Linotype"/>
+          <w:vertAlign w:val="superscript"/>
+        </w:rPr>
+        <w:t>1</w:t>
+      </w:r>
+      <w:r>
+        <w:rPr>
+          <w:rFonts w:ascii="Palatino Linotype" w:hAnsi="Palatino Linotype"/>
+        </w:rPr>
         <w:t xml:space="preserve">, </w:t>
-      </w:r>
-      <w:proofErr w:type="spellStart"/>
-      <w:r>
-        <w:t>Maayan</w:t>
-      </w:r>
-      <w:proofErr w:type="spellEnd"/>
-      <w:r>
-        <w:t xml:space="preserve"> Bibi, Judith Berman &amp; </w:t>
-      </w:r>
-      <w:proofErr w:type="spellStart"/>
-      <w:r>
-        <w:t>Lilach</w:t>
-      </w:r>
-      <w:proofErr w:type="spellEnd"/>
-      <w:r>
-        <w:t xml:space="preserve"> Hadany</w:t>
       </w:r>
     </w:p>
     <w:p>
+      <w:pPr>
+        <w:pStyle w:val="Subtitle"/>
+        <w:rPr>
+          <w:rFonts w:ascii="Palatino Linotype" w:hAnsi="Palatino Linotype"/>
+        </w:rPr>
+      </w:pPr>
+      <w:proofErr w:type="spellStart"/>
+      <w:r>
+        <w:rPr>
+          <w:rFonts w:ascii="Palatino Linotype" w:hAnsi="Palatino Linotype"/>
+        </w:rPr>
+        <w:t>Maayan</w:t>
+      </w:r>
+      <w:proofErr w:type="spellEnd"/>
+      <w:r>
+        <w:rPr>
+          <w:rFonts w:ascii="Palatino Linotype" w:hAnsi="Palatino Linotype"/>
+        </w:rPr>
+        <w:t xml:space="preserve"> Bibi</w:t>
+      </w:r>
+      <w:r>
+        <w:rPr>
+          <w:rFonts w:ascii="Palatino Linotype" w:hAnsi="Palatino Linotype"/>
+          <w:vertAlign w:val="superscript"/>
+        </w:rPr>
+        <w:t>2</w:t>
+      </w:r>
+      <w:r>
+        <w:rPr>
+          <w:rFonts w:ascii="Palatino Linotype" w:hAnsi="Palatino Linotype"/>
+        </w:rPr>
+        <w:t>, Judith Berman</w:t>
+      </w:r>
+      <w:r>
+        <w:rPr>
+          <w:rFonts w:ascii="Palatino Linotype" w:hAnsi="Palatino Linotype"/>
+          <w:vertAlign w:val="superscript"/>
+        </w:rPr>
+        <w:t>2</w:t>
+      </w:r>
+      <w:r>
+        <w:rPr>
+          <w:rFonts w:ascii="Palatino Linotype" w:hAnsi="Palatino Linotype"/>
+        </w:rPr>
+        <w:t>,</w:t>
+      </w:r>
+      <w:r>
+        <w:rPr>
+          <w:rFonts w:ascii="Palatino Linotype" w:hAnsi="Palatino Linotype"/>
+        </w:rPr>
+        <w:t xml:space="preserve"> </w:t>
+      </w:r>
+      <w:r>
+        <w:rPr>
+          <w:rFonts w:ascii="Palatino Linotype" w:hAnsi="Palatino Linotype"/>
+        </w:rPr>
+        <w:t>and</w:t>
+      </w:r>
+      <w:r>
+        <w:rPr>
+          <w:rFonts w:ascii="Palatino Linotype" w:hAnsi="Palatino Linotype"/>
+        </w:rPr>
+        <w:t xml:space="preserve"> </w:t>
+      </w:r>
+      <w:proofErr w:type="spellStart"/>
+      <w:r>
+        <w:rPr>
+          <w:rFonts w:ascii="Palatino Linotype" w:hAnsi="Palatino Linotype"/>
+        </w:rPr>
+        <w:t>Lilach</w:t>
+      </w:r>
+      <w:proofErr w:type="spellEnd"/>
+      <w:r>
+        <w:rPr>
+          <w:rFonts w:ascii="Palatino Linotype" w:hAnsi="Palatino Linotype"/>
+        </w:rPr>
+        <w:t xml:space="preserve"> Hadany</w:t>
+      </w:r>
+      <w:r>
+        <w:rPr>
+          <w:rFonts w:ascii="Palatino Linotype" w:hAnsi="Palatino Linotype"/>
+          <w:vertAlign w:val="superscript"/>
+        </w:rPr>
+        <w:t>1</w:t>
+      </w:r>
+    </w:p>
+    <w:p>
+      <w:pPr>
+        <w:jc w:val="center"/>
+      </w:pPr>
+      <w:r>
+        <w:fldChar w:fldCharType="begin"/>
+      </w:r>
+      <w:r>
+        <w:instrText xml:space="preserve"> DATE \@ "MMMM d, yyyy" </w:instrText>
+      </w:r>
+      <w:r>
+        <w:fldChar w:fldCharType="separate"/>
+      </w:r>
+      <w:r>
+        <w:rPr>
+          <w:noProof/>
+        </w:rPr>
+        <w:t>July 3, 2015</w:t>
+      </w:r>
+      <w:r>
+        <w:fldChar w:fldCharType="end"/>
+      </w:r>
+    </w:p>
+    <w:p/>
+    <w:p/>
+    <w:p>
+      <w:r>
+        <w:rPr>
+          <w:vertAlign w:val="superscript"/>
+        </w:rPr>
+        <w:t>1</w:t>
+      </w:r>
+      <w:r>
+        <w:t xml:space="preserve"> Dept. Molecular Biology </w:t>
+      </w:r>
+      <w:r>
+        <w:t>and</w:t>
+      </w:r>
+      <w:r>
+        <w:t xml:space="preserve"> Ecology of Plants, Tel-Aviv University, Tel-Aviv</w:t>
+      </w:r>
+      <w:r>
+        <w:t xml:space="preserve"> </w:t>
+      </w:r>
+      <w:r>
+        <w:t>69978,</w:t>
+      </w:r>
+      <w:r>
+        <w:t xml:space="preserve"> Israel</w:t>
+      </w:r>
+    </w:p>
+    <w:p>
+      <w:r>
+        <w:rPr>
+          <w:vertAlign w:val="superscript"/>
+        </w:rPr>
+        <w:t>2</w:t>
+      </w:r>
+      <w:r>
+        <w:t xml:space="preserve"> </w:t>
+      </w:r>
+      <w:r>
+        <w:t xml:space="preserve">Dept. of Molecular Microbiology </w:t>
+      </w:r>
+      <w:r>
+        <w:t>and</w:t>
+      </w:r>
+      <w:r>
+        <w:t xml:space="preserve"> Biotechnology,</w:t>
+      </w:r>
+      <w:r>
+        <w:rPr>
+          <w:vertAlign w:val="superscript"/>
+        </w:rPr>
+        <w:t xml:space="preserve"> </w:t>
+      </w:r>
+      <w:r>
+        <w:t>Tel-Aviv University, Tel-Aviv</w:t>
+      </w:r>
+      <w:r>
+        <w:t xml:space="preserve"> </w:t>
+      </w:r>
+      <w:r>
+        <w:t>69978</w:t>
+      </w:r>
+      <w:r>
+        <w:t>, Israel</w:t>
+      </w:r>
+    </w:p>
+    <w:p>
+      <w:pPr>
+        <w:rPr>
+          <w:vertAlign w:val="subscript"/>
+        </w:rPr>
+      </w:pPr>
+      <w:r>
+        <w:rPr>
+          <w:vertAlign w:val="superscript"/>
+        </w:rPr>
+        <w:t>*</w:t>
+      </w:r>
+      <w:r>
+        <w:rPr>
+          <w:vertAlign w:val="subscript"/>
+        </w:rPr>
+        <w:t xml:space="preserve"> </w:t>
+      </w:r>
+      <w:r>
+        <w:t>Corresponding author: yoavram@post.tau.ac.il</w:t>
+      </w:r>
+    </w:p>
+    <w:p/>
+    <w:p>
+      <w:r>
+        <w:rPr>
+          <w:b/>
+          <w:bCs/>
+        </w:rPr>
+        <w:t>Keywords:</w:t>
+      </w:r>
+      <w:r>
+        <w:t xml:space="preserve"> mathematical model, microbiology, evolution, ecology</w:t>
+      </w:r>
       <w:r>
         <w:br w:type="page"/>
       </w:r>
@@ -111,7 +376,7 @@
         <w:fldChar w:fldCharType="begin" w:fldLock="1"/>
       </w:r>
       <w:r>
-        <w:instrText>ADDIN CSL_CITATION { "citationItems" : [ { "id" : "ITEM-1", "itemData" : { "DOI" : "10.1093/molbev/mst187", "ISBN" : "0737-4038", "ISSN" : "07374038", "PMID" : "24170494", "abstract" : "In the 1960s-1980s, determination of bacterial growth rates was an important tool in microbial genetics, biochemistry, molecular biology, and microbial physiology. The exciting technical developments of the 1990s and the 2000s eclipsed that tool; as a result, many investigators today lack experience with growth rate measurements. Recently, investigators in a number of areas have started to use measurements of bacterial growth rates for a variety of purposes. Those measurements have been greatly facilitated by the availability of microwell plate readers that permit the simultaneous measurements on up to 384 different cultures. Only the exponential (logarithmic) portions of the resulting growth curves are useful for determining growth rates, and manual determination of that portion and calculation of growth rates can be tedious for high-throughput purposes. Here, we introduce the program GrowthRates that uses plate reader output files to automatically determine the exponential portion of the curve and to automatically calculate the growth rate, the maximum culture density, and the duration of the growth lag phase. GrowthRates is freely available for Macintosh, Windows, and Linux. We discuss the effects of culture volume, the classical bacterial growth curve, and the differences between determinations in rich media and minimal (mineral salts) media. This protocol covers calibration of the plate reader, growth of culture inocula for both rich and minimal media, and experimental setup. As a guide to reliability, we report typical day-to-day variation in growth rates and variation within experiments with respect to position of wells within the plates.", "author" : [ { "dropping-particle" : "", "family" : "Hall", "given" : "Barry G.", "non-dropping-particle" : "", "parse-names" : false, "suffix" : "" }, { "dropping-particle" : "", "family" : "Acar", "given" : "Hande", "non-dropping-particle" : "", "parse-names" : false, "suffix" : "" }, { "dropping-particle" : "", "family" : "Nandipati", "given" : "Anna", "non-dropping-particle" : "", "parse-names" : false, "suffix" : "" }, { "dropping-particle" : "", "family" : "Barlow", "given" : "Miriam", "non-dropping-particle" : "", "parse-names" : false, "suffix" : "" } ], "container-title" : "Molecular Biology and Evolution", "id" : "ITEM-1", "issue" : "1", "issued" : { "date-parts" : [ [ "2014" ] ] }, "page" : "232-238", "title" : "Growth rates made easy", "type" : "article-journal", "volume" : "31" }, "uris" : [ "http://www.mendeley.com/documents/?uuid=f081921d-ea2b-4792-ba44-f8184b796e8d" ] } ], "mendeley" : { "formattedCitation" : "(Hall et al. 2014)", "plainTextFormattedCitation" : "(Hall et al. 2014)", "previouslyFormattedCitation" : "(Hall et al. 2014)" }, "properties" : { "noteIndex" : 0 }, "schema" : "https://github.com/citation-style-language/schema/raw/master/csl-citation.json" }</w:instrText>
+        <w:instrText>ADDIN CSL_CITATION { "citationItems" : [ { "id" : "ITEM-1", "itemData" : { "DOI" : "10.1093/molbev/mst187", "ISBN" : "0737-4038", "ISSN" : "07374038", "PMID" : "24170494", "abstract" : "In the 1960s-1980s, determination of bacterial growth rates was an important tool in microbial genetics, biochemistry, molecular biology, and microbial physiology. The exciting technical developments of the 1990s and the 2000s eclipsed that tool; as a result, many investigators today lack experience with growth rate measurements. Recently, investigators in a number of areas have started to use measurements of bacterial growth rates for a variety of purposes. Those measurements have been greatly facilitated by the availability of microwell plate readers that permit the simultaneous measurements on up to 384 different cultures. Only the exponential (logarithmic) portions of the resulting growth curves are useful for determining growth rates, and manual determination of that portion and calculation of growth rates can be tedious for high-throughput purposes. Here, we introduce the program GrowthRates that uses plate reader output files to automatically determine the exponential portion of the curve and to automatically calculate the growth rate, the maximum culture density, and the duration of the growth lag phase. GrowthRates is freely available for Macintosh, Windows, and Linux. We discuss the effects of culture volume, the classical bacterial growth curve, and the differences between determinations in rich media and minimal (mineral salts) media. This protocol covers calibration of the plate reader, growth of culture inocula for both rich and minimal media, and experimental setup. As a guide to reliability, we report typical day-to-day variation in growth rates and variation within experiments with respect to position of wells within the plates.", "author" : [ { "dropping-particle" : "", "family" : "Hall", "given" : "Barry G.", "non-dropping-particle" : "", "parse-names" : false, "suffix" : "" }, { "dropping-particle" : "", "family" : "Acar", "given" : "Hande", "non-dropping-particle" : "", "parse-names" : false, "suffix" : "" }, { "dropping-particle" : "", "family" : "Nandipati", "given" : "Anna", "non-dropping-particle" : "", "parse-names" : false, "suffix" : "" }, { "dropping-particle" : "", "family" : "Barlow", "given" : "Miriam", "non-dropping-particle" : "", "parse-names" : false, "suffix" : "" } ], "container-title" : "Molecular Biology and Evolution", "id" : "ITEM-1", "issue" : "1", "issued" : { "date-parts" : [ [ "2014" ] ] }, "page" : "232-238", "title" : "Growth rates made easy", "type" : "article-journal", "volume" : "31" }, "uris" : [ "http://www.mendeley.com/documents/?uuid=f081921d-ea2b-4792-ba44-f8184b796e8d" ] } ], "mendeley" : { "formattedCitation" : "&lt;sup&gt;1&lt;/sup&gt;", "plainTextFormattedCitation" : "1", "previouslyFormattedCitation" : "&lt;sup&gt;1&lt;/sup&gt;" }, "properties" : { "noteIndex" : 0 }, "schema" : "https://github.com/citation-style-language/schema/raw/master/csl-citation.json" }</w:instrText>
       </w:r>
       <w:r>
         <w:fldChar w:fldCharType="separate"/>
@@ -119,8 +384,9 @@
       <w:r>
         <w:rPr>
           <w:noProof/>
-        </w:rPr>
-        <w:t>(Hall et al. 2014)</w:t>
+          <w:vertAlign w:val="superscript"/>
+        </w:rPr>
+        <w:t>1</w:t>
       </w:r>
       <w:r>
         <w:fldChar w:fldCharType="end"/>
@@ -149,7 +415,7 @@
         <w:fldChar w:fldCharType="begin" w:fldLock="1"/>
       </w:r>
       <w:r>
-        <w:instrText>ADDIN CSL_CITATION { "citationItems" : [ { "id" : "ITEM-1", "itemData" : { "DOI" : "10.1098/rsbl.2010.0580", "ISSN" : "1744-957X", "PMID" : "20810425", "abstract" : "Distributions of mutation fitness effects from evolution experiments are available in an increasing number of species, opening the way for a vast array of applications in evolutionary biology. However, comparison of estimated distributions among studies is hampered by inconsistencies in the definitions of fitness effects and selection coefficients. In particular, the use of ratios of Malthusian growth rates as 'relative fitnesses' leads to wrong inference of the strength of selection. Scaling Malthusian fitness by the generation time may help overcome this shortcoming, and allow accurate comparison of selection coefficients across species. For species reproducing by binary fission (neglecting cellular death), ln2 can be used as a correction factor, but in general, the growth rate and generation time of the wild-type should be provided in studies reporting distribution of mutation fitness effects. I also discuss how density and frequency dependence of population growth affect selection and its measurement in evolution experiments.", "author" : [ { "dropping-particle" : "", "family" : "Chevin", "given" : "Luis-Miguel", "non-dropping-particle" : "", "parse-names" : false, "suffix" : "" } ], "container-title" : "Biology letters", "id" : "ITEM-1", "issue" : "2", "issued" : { "date-parts" : [ [ "2011", "4", "23" ] ] }, "page" : "210-3", "title" : "On measuring selection in experimental evolution.", "type" : "article-journal", "volume" : "7" }, "uris" : [ "http://www.mendeley.com/documents/?uuid=1e94d081-c729-43ac-b9be-63d792575b27" ] } ], "mendeley" : { "formattedCitation" : "(Chevin 2011)", "plainTextFormattedCitation" : "(Chevin 2011)", "previouslyFormattedCitation" : "(Chevin 2011)" }, "properties" : { "noteIndex" : 0 }, "schema" : "https://github.com/citation-style-language/schema/raw/master/csl-citation.json" }</w:instrText>
+        <w:instrText>ADDIN CSL_CITATION { "citationItems" : [ { "id" : "ITEM-1", "itemData" : { "DOI" : "10.1098/rsbl.2010.0580", "ISSN" : "1744-957X", "PMID" : "20810425", "abstract" : "Distributions of mutation fitness effects from evolution experiments are available in an increasing number of species, opening the way for a vast array of applications in evolutionary biology. However, comparison of estimated distributions among studies is hampered by inconsistencies in the definitions of fitness effects and selection coefficients. In particular, the use of ratios of Malthusian growth rates as 'relative fitnesses' leads to wrong inference of the strength of selection. Scaling Malthusian fitness by the generation time may help overcome this shortcoming, and allow accurate comparison of selection coefficients across species. For species reproducing by binary fission (neglecting cellular death), ln2 can be used as a correction factor, but in general, the growth rate and generation time of the wild-type should be provided in studies reporting distribution of mutation fitness effects. I also discuss how density and frequency dependence of population growth affect selection and its measurement in evolution experiments.", "author" : [ { "dropping-particle" : "", "family" : "Chevin", "given" : "Luis-Miguel", "non-dropping-particle" : "", "parse-names" : false, "suffix" : "" } ], "container-title" : "Biology letters", "id" : "ITEM-1", "issue" : "2", "issued" : { "date-parts" : [ [ "2011", "4", "23" ] ] }, "page" : "210-3", "title" : "On measuring selection in experimental evolution.", "type" : "article-journal", "volume" : "7" }, "uris" : [ "http://www.mendeley.com/documents/?uuid=1e94d081-c729-43ac-b9be-63d792575b27" ] } ], "mendeley" : { "formattedCitation" : "&lt;sup&gt;2&lt;/sup&gt;", "plainTextFormattedCitation" : "2", "previouslyFormattedCitation" : "&lt;sup&gt;2&lt;/sup&gt;" }, "properties" : { "noteIndex" : 0 }, "schema" : "https://github.com/citation-style-language/schema/raw/master/csl-citation.json" }</w:instrText>
       </w:r>
       <w:r>
         <w:fldChar w:fldCharType="separate"/>
@@ -157,8 +423,9 @@
       <w:r>
         <w:rPr>
           <w:noProof/>
-        </w:rPr>
-        <w:t>(Chevin 2011)</w:t>
+          <w:vertAlign w:val="superscript"/>
+        </w:rPr>
+        <w:t>2</w:t>
       </w:r>
       <w:r>
         <w:fldChar w:fldCharType="end"/>
@@ -170,7 +437,7 @@
         <w:fldChar w:fldCharType="begin" w:fldLock="1"/>
       </w:r>
       <w:r>
-        <w:instrText>ADDIN CSL_CITATION { "citationItems" : [ { "id" : "ITEM-1", "itemData" : { "author" : [ { "dropping-particle" : "", "family" : "Crow", "given" : "James F.", "non-dropping-particle" : "", "parse-names" : false, "suffix" : "" }, { "dropping-particle" : "", "family" : "Kimura", "given" : "Motoo", "non-dropping-particle" : "", "parse-names" : false, "suffix" : "" } ], "id" : "ITEM-1", "issued" : { "date-parts" : [ [ "1970" ] ] }, "number-of-pages" : "591", "publisher" : "Burgess Pub. Co.", "publisher-place" : "Minneapolis", "title" : "An introduction to population genetics theory", "type" : "book" }, "uris" : [ "http://www.mendeley.com/documents/?uuid=53412738-ef5b-4a6a-95c7-50a435e82b43" ] } ], "mendeley" : { "formattedCitation" : "(Crow and Kimura 1970)", "plainTextFormattedCitation" : "(Crow and Kimura 1970)", "previouslyFormattedCitation" : "(Crow and Kimura 1970)" }, "properties" : { "noteIndex" : 0 }, "schema" : "https://github.com/citation-style-language/schema/raw/master/csl-citation.json" }</w:instrText>
+        <w:instrText>ADDIN CSL_CITATION { "citationItems" : [ { "id" : "ITEM-1", "itemData" : { "author" : [ { "dropping-particle" : "", "family" : "Crow", "given" : "James F.", "non-dropping-particle" : "", "parse-names" : false, "suffix" : "" }, { "dropping-particle" : "", "family" : "Kimura", "given" : "Motoo", "non-dropping-particle" : "", "parse-names" : false, "suffix" : "" } ], "id" : "ITEM-1", "issued" : { "date-parts" : [ [ "1970" ] ] }, "number-of-pages" : "591", "publisher" : "Burgess Pub. Co.", "publisher-place" : "Minneapolis", "title" : "An introduction to population genetics theory", "type" : "book" }, "uris" : [ "http://www.mendeley.com/documents/?uuid=53412738-ef5b-4a6a-95c7-50a435e82b43" ] } ], "mendeley" : { "formattedCitation" : "&lt;sup&gt;3&lt;/sup&gt;", "plainTextFormattedCitation" : "3", "previouslyFormattedCitation" : "&lt;sup&gt;3&lt;/sup&gt;" }, "properties" : { "noteIndex" : 0 }, "schema" : "https://github.com/citation-style-language/schema/raw/master/csl-citation.json" }</w:instrText>
       </w:r>
       <w:r>
         <w:fldChar w:fldCharType="separate"/>
@@ -178,8 +445,9 @@
       <w:r>
         <w:rPr>
           <w:noProof/>
-        </w:rPr>
-        <w:t>(Crow and Kimura 1970)</w:t>
+          <w:vertAlign w:val="superscript"/>
+        </w:rPr>
+        <w:t>3</w:t>
       </w:r>
       <w:r>
         <w:fldChar w:fldCharType="end"/>
@@ -260,7 +528,7 @@
         <w:fldChar w:fldCharType="begin" w:fldLock="1"/>
       </w:r>
       <w:r>
-        <w:instrText>ADDIN CSL_CITATION { "citationItems" : [ { "id" : "ITEM-1", "itemData" : { "DOI" : "10.1371/journal.pone.0126210", "ISSN" : "1932-6203", "author" : [ { "dropping-particle" : "", "family" : "Wiser", "given" : "Michael J", "non-dropping-particle" : "", "parse-names" : false, "suffix" : "" }, { "dropping-particle" : "", "family" : "Lenski", "given" : "Richard E.", "non-dropping-particle" : "", "parse-names" : false, "suffix" : "" } ], "container-title" : "PLOS ONE", "id" : "ITEM-1", "issue" : "5", "issued" : { "date-parts" : [ [ "2015" ] ] }, "page" : "e0126210", "title" : "A Comparison of Methods to Measure Fitness in &lt;i&gt;Escherichia coli&lt;/i&gt;", "type" : "article-journal", "volume" : "10" }, "uris" : [ "http://www.mendeley.com/documents/?uuid=e02f4657-f10b-4980-a582-98ea370b5fce" ] } ], "mendeley" : { "formattedCitation" : "(Wiser and Lenski 2015)", "plainTextFormattedCitation" : "(Wiser and Lenski 2015)", "previouslyFormattedCitation" : "(Wiser and Lenski 2015)" }, "properties" : { "noteIndex" : 0 }, "schema" : "https://github.com/citation-style-language/schema/raw/master/csl-citation.json" }</w:instrText>
+        <w:instrText>ADDIN CSL_CITATION { "citationItems" : [ { "id" : "ITEM-1", "itemData" : { "DOI" : "10.1371/journal.pone.0126210", "ISSN" : "1932-6203", "author" : [ { "dropping-particle" : "", "family" : "Wiser", "given" : "Michael J", "non-dropping-particle" : "", "parse-names" : false, "suffix" : "" }, { "dropping-particle" : "", "family" : "Lenski", "given" : "Richard E.", "non-dropping-particle" : "", "parse-names" : false, "suffix" : "" } ], "container-title" : "PLOS ONE", "id" : "ITEM-1", "issue" : "5", "issued" : { "date-parts" : [ [ "2015" ] ] }, "page" : "e0126210", "title" : "A Comparison of Methods to Measure Fitness in &lt;i&gt;Escherichia coli&lt;/i&gt;", "type" : "article-journal", "volume" : "10" }, "uris" : [ "http://www.mendeley.com/documents/?uuid=e02f4657-f10b-4980-a582-98ea370b5fce" ] } ], "mendeley" : { "formattedCitation" : "&lt;sup&gt;4&lt;/sup&gt;", "plainTextFormattedCitation" : "4", "previouslyFormattedCitation" : "&lt;sup&gt;4&lt;/sup&gt;" }, "properties" : { "noteIndex" : 0 }, "schema" : "https://github.com/citation-style-language/schema/raw/master/csl-citation.json" }</w:instrText>
       </w:r>
       <w:r>
         <w:fldChar w:fldCharType="separate"/>
@@ -268,8 +536,9 @@
       <w:r>
         <w:rPr>
           <w:noProof/>
-        </w:rPr>
-        <w:t>(Wiser and Lenski 2015)</w:t>
+          <w:vertAlign w:val="superscript"/>
+        </w:rPr>
+        <w:t>4</w:t>
       </w:r>
       <w:r>
         <w:fldChar w:fldCharType="end"/>
@@ -281,7 +550,7 @@
         <w:fldChar w:fldCharType="begin" w:fldLock="1"/>
       </w:r>
       <w:r>
-        <w:instrText>ADDIN CSL_CITATION { "citationItems" : [ { "id" : "ITEM-1", "itemData" : { "DOI" : "10.1086/285289", "ISSN" : "0003-0147", "author" : [ { "dropping-particle" : "", "family" : "Lenski", "given" : "Richard E.", "non-dropping-particle" : "", "parse-names" : false, "suffix" : "" }, { "dropping-particle" : "", "family" : "Rose", "given" : "Michael R.", "non-dropping-particle" : "", "parse-names" : false, "suffix" : "" }, { "dropping-particle" : "", "family" : "Simpson", "given" : "Suzanne C.", "non-dropping-particle" : "", "parse-names" : false, "suffix" : "" }, { "dropping-particle" : "", "family" : "Tadler", "given" : "Scott C.", "non-dropping-particle" : "", "parse-names" : false, "suffix" : "" } ], "container-title" : "The American Naturalist", "id" : "ITEM-1", "issue" : "6", "issued" : { "date-parts" : [ [ "1991", "12" ] ] }, "page" : "1315", "title" : "Long-Term Experimental Evolution in Escherichia coli. I. Adaptation and Divergence During 2,000 Generations", "type" : "article-journal", "volume" : "138" }, "uris" : [ "http://www.mendeley.com/documents/?uuid=26b08d70-7d74-4775-a80f-e4b4b7e049ab" ] }, { "id" : "ITEM-2", "itemData" : { "DOI" : "10.1126/science.1122469", "ISSN" : "1095-9203", "PMID" : "16543462", "abstract" : "Rapid evolution of asexual populations, such as that of cancer cells or of microorganisms developing drug resistance, can include the simultaneous spread of distinct beneficial mutations. We demonstrate that evolution in such cases is driven by the fitness effects and appearance times of only a small minority of favorable mutations. The complexity of the mutation-selection process is thereby greatly reduced, and much of the evolutionary dynamics can be encapsulated in two parameters-an effective selection coefficient and effective rate of beneficial mutations. We confirm this theoretical finding and estimate the effective parameters for evolving populations of fluorescently labeled Escherichia coli. The effective parameters constitute a simple description and provide a natural standard for comparing adaptation between species and across environments.", "author" : [ { "dropping-particle" : "", "family" : "Hegreness", "given" : "Matthew", "non-dropping-particle" : "", "parse-names" : false, "suffix" : "" }, { "dropping-particle" : "", "family" : "Shoresh", "given" : "Noam", "non-dropping-particle" : "", "parse-names" : false, "suffix" : "" }, { "dropping-particle" : "", "family" : "Hartl", "given" : "Daniel L.", "non-dropping-particle" : "", "parse-names" : false, "suffix" : "" }, { "dropping-particle" : "", "family" : "Kishony", "given" : "Roy", "non-dropping-particle" : "", "parse-names" : false, "suffix" : "" } ], "container-title" : "Science", "id" : "ITEM-2", "issue" : "5767", "issued" : { "date-parts" : [ [ "2006", "3" ] ] }, "page" : "1615-7", "title" : "An equivalence principle for the incorporation of favorable mutations in asexual populations.", "type" : "article-journal", "volume" : "311" }, "uris" : [ "http://www.mendeley.com/documents/?uuid=df098aed-e9a8-43d7-8750-773e2a8a73f5" ] }, { "id" : "ITEM-3", "itemData" : { "DOI" : "10.1038/nature14279", "ISSN" : "0028-0836", "abstract" : "Evolution of large asexual cell populations underlies [sim]30% of deaths worldwide, including those caused by bacteria, fungi, parasites, and cancer. However, the dynamics underlying these evolutionary processes remain poorly understood because they involve many competing beneficial lineages, most of which never rise above extremely low frequencies in the population. To observe these normally hidden evolutionary dynamics, we constructed a sequencing-based ultra high-resolution lineage tracking system in Saccharomyces cerevisiae that allowed us to monitor the relative frequencies of [sim]500,000 lineages simultaneously. In contrast to some expectations, we found that the spectrum of fitness effects of beneficial mutations is neither exponential nor monotonic. Early adaptation is a predictable consequence of this spectrum and is strikingly reproducible, but the initial small-effect mutations are soon outcompeted by rarer large-effect mutations that result in variability between replicates. These results suggest that early evolutionary dynamics may be deterministic for a period of time before stochastic effects become important.", "author" : [ { "dropping-particle" : "", "family" : "Levy", "given" : "Sasha F.", "non-dropping-particle" : "", "parse-names" : false, "suffix" : "" }, { "dropping-particle" : "", "family" : "Blundell", "given" : "Jamie R.", "non-dropping-particle" : "", "parse-names" : false, "suffix" : "" }, { "dropping-particle" : "", "family" : "Venkataram", "given" : "Sandeep", "non-dropping-particle" : "", "parse-names" : false, "suffix" : "" }, { "dropping-particle" : "", "family" : "Petrov", "given" : "Dmitri a.", "non-dropping-particle" : "", "parse-names" : false, "suffix" : "" }, { "dropping-particle" : "", "family" : "Fisher", "given" : "Daniel S.", "non-dropping-particle" : "", "parse-names" : false, "suffix" : "" }, { "dropping-particle" : "", "family" : "Sherlock", "given" : "Gavin", "non-dropping-particle" : "", "parse-names" : false, "suffix" : "" } ], "container-title" : "Nature", "id" : "ITEM-3", "issued" : { "date-parts" : [ [ "2015" ] ] }, "title" : "Quantitative evolutionary dynamics using high-resolution lineage tracking", "type" : "article-journal", "volume" : "advance on" }, "uris" : [ "http://www.mendeley.com/documents/?uuid=35e8adc9-7156-49fa-aebf-5dca7aa1e05a" ] } ], "mendeley" : { "formattedCitation" : "(Lenski et al. 1991; Hegreness et al. 2006; Levy et al. 2015)", "plainTextFormattedCitation" : "(Lenski et al. 1991; Hegreness et al. 2006; Levy et al. 2015)", "previouslyFormattedCitation" : "(Lenski et al. 1991; Hegreness et al. 2006; Levy et al. 2015)" }, "properties" : { "noteIndex" : 0 }, "schema" : "https://github.com/citation-style-language/schema/raw/master/csl-citation.json" }</w:instrText>
+        <w:instrText>ADDIN CSL_CITATION { "citationItems" : [ { "id" : "ITEM-1", "itemData" : { "DOI" : "10.1086/285289", "ISSN" : "0003-0147", "author" : [ { "dropping-particle" : "", "family" : "Lenski", "given" : "Richard E.", "non-dropping-particle" : "", "parse-names" : false, "suffix" : "" }, { "dropping-particle" : "", "family" : "Rose", "given" : "Michael R.", "non-dropping-particle" : "", "parse-names" : false, "suffix" : "" }, { "dropping-particle" : "", "family" : "Simpson", "given" : "Suzanne C.", "non-dropping-particle" : "", "parse-names" : false, "suffix" : "" }, { "dropping-particle" : "", "family" : "Tadler", "given" : "Scott C.", "non-dropping-particle" : "", "parse-names" : false, "suffix" : "" } ], "container-title" : "The American Naturalist", "id" : "ITEM-1", "issue" : "6", "issued" : { "date-parts" : [ [ "1991", "12" ] ] }, "page" : "1315", "title" : "Long-Term Experimental Evolution in Escherichia coli. I. Adaptation and Divergence During 2,000 Generations", "type" : "article-journal", "volume" : "138" }, "uris" : [ "http://www.mendeley.com/documents/?uuid=26b08d70-7d74-4775-a80f-e4b4b7e049ab" ] }, { "id" : "ITEM-2", "itemData" : { "DOI" : "10.1126/science.1122469", "ISSN" : "1095-9203", "PMID" : "16543462", "abstract" : "Rapid evolution of asexual populations, such as that of cancer cells or of microorganisms developing drug resistance, can include the simultaneous spread of distinct beneficial mutations. We demonstrate that evolution in such cases is driven by the fitness effects and appearance times of only a small minority of favorable mutations. The complexity of the mutation-selection process is thereby greatly reduced, and much of the evolutionary dynamics can be encapsulated in two parameters-an effective selection coefficient and effective rate of beneficial mutations. We confirm this theoretical finding and estimate the effective parameters for evolving populations of fluorescently labeled Escherichia coli. The effective parameters constitute a simple description and provide a natural standard for comparing adaptation between species and across environments.", "author" : [ { "dropping-particle" : "", "family" : "Hegreness", "given" : "Matthew", "non-dropping-particle" : "", "parse-names" : false, "suffix" : "" }, { "dropping-particle" : "", "family" : "Shoresh", "given" : "Noam", "non-dropping-particle" : "", "parse-names" : false, "suffix" : "" }, { "dropping-particle" : "", "family" : "Hartl", "given" : "Daniel L.", "non-dropping-particle" : "", "parse-names" : false, "suffix" : "" }, { "dropping-particle" : "", "family" : "Kishony", "given" : "Roy", "non-dropping-particle" : "", "parse-names" : false, "suffix" : "" } ], "container-title" : "Science", "id" : "ITEM-2", "issue" : "5767", "issued" : { "date-parts" : [ [ "2006", "3" ] ] }, "page" : "1615-7", "title" : "An equivalence principle for the incorporation of favorable mutations in asexual populations.", "type" : "article-journal", "volume" : "311" }, "uris" : [ "http://www.mendeley.com/documents/?uuid=df098aed-e9a8-43d7-8750-773e2a8a73f5" ] }, { "id" : "ITEM-3", "itemData" : { "DOI" : "10.1038/nature14279", "ISSN" : "0028-0836", "abstract" : "Evolution of large asexual cell populations underlies [sim]30% of deaths worldwide, including those caused by bacteria, fungi, parasites, and cancer. However, the dynamics underlying these evolutionary processes remain poorly understood because they involve many competing beneficial lineages, most of which never rise above extremely low frequencies in the population. To observe these normally hidden evolutionary dynamics, we constructed a sequencing-based ultra high-resolution lineage tracking system in Saccharomyces cerevisiae that allowed us to monitor the relative frequencies of [sim]500,000 lineages simultaneously. In contrast to some expectations, we found that the spectrum of fitness effects of beneficial mutations is neither exponential nor monotonic. Early adaptation is a predictable consequence of this spectrum and is strikingly reproducible, but the initial small-effect mutations are soon outcompeted by rarer large-effect mutations that result in variability between replicates. These results suggest that early evolutionary dynamics may be deterministic for a period of time before stochastic effects become important.", "author" : [ { "dropping-particle" : "", "family" : "Levy", "given" : "Sasha F.", "non-dropping-particle" : "", "parse-names" : false, "suffix" : "" }, { "dropping-particle" : "", "family" : "Blundell", "given" : "Jamie R.", "non-dropping-particle" : "", "parse-names" : false, "suffix" : "" }, { "dropping-particle" : "", "family" : "Venkataram", "given" : "Sandeep", "non-dropping-particle" : "", "parse-names" : false, "suffix" : "" }, { "dropping-particle" : "", "family" : "Petrov", "given" : "Dmitri a.", "non-dropping-particle" : "", "parse-names" : false, "suffix" : "" }, { "dropping-particle" : "", "family" : "Fisher", "given" : "Daniel S.", "non-dropping-particle" : "", "parse-names" : false, "suffix" : "" }, { "dropping-particle" : "", "family" : "Sherlock", "given" : "Gavin", "non-dropping-particle" : "", "parse-names" : false, "suffix" : "" } ], "container-title" : "Nature", "id" : "ITEM-3", "issued" : { "date-parts" : [ [ "2015" ] ] }, "title" : "Quantitative evolutionary dynamics using high-resolution lineage tracking", "type" : "article-journal", "volume" : "advance on" }, "uris" : [ "http://www.mendeley.com/documents/?uuid=35e8adc9-7156-49fa-aebf-5dca7aa1e05a" ] } ], "mendeley" : { "formattedCitation" : "&lt;sup&gt;5\u20137&lt;/sup&gt;", "plainTextFormattedCitation" : "5\u20137", "previouslyFormattedCitation" : "&lt;sup&gt;5\u20137&lt;/sup&gt;" }, "properties" : { "noteIndex" : 0 }, "schema" : "https://github.com/citation-style-language/schema/raw/master/csl-citation.json" }</w:instrText>
       </w:r>
       <w:r>
         <w:fldChar w:fldCharType="separate"/>
@@ -289,8 +558,9 @@
       <w:r>
         <w:rPr>
           <w:noProof/>
-        </w:rPr>
-        <w:t>(Lenski et al. 1991; Hegreness et al. 2006; Levy et al. 2015)</w:t>
+          <w:vertAlign w:val="superscript"/>
+        </w:rPr>
+        <w:t>5–7</w:t>
       </w:r>
       <w:r>
         <w:fldChar w:fldCharType="end"/>
@@ -306,11 +576,7 @@
     </w:p>
     <w:p>
       <w:r>
-        <w:t xml:space="preserve">Here we propose a new method to estimate fitness. Our method uses fits growth models to growth curves data and uses the fitted growth models to predict the results of competitions assays. The predicted competitions are then used instead of empirical </w:t>
-      </w:r>
-      <w:r>
-        <w:lastRenderedPageBreak/>
-        <w:t>ones to infer selection coefficients.</w:t>
+        <w:t>Here we propose a new method to estimate fitness. Our method uses fits growth models to growth curves data and uses the fitted growth models to predict the results of competitions assays. The predicted competitions are then used instead of empirical ones to infer selection coefficients.</w:t>
       </w:r>
       <w:r>
         <w:t xml:space="preserve"> In addition, we present the results of an experimental test of our method which indicate that it is accurate and reproducible.</w:t>
@@ -318,6 +584,7 @@
     </w:p>
     <w:p>
       <w:r>
+        <w:lastRenderedPageBreak/>
         <w:t>We implemented our method using an open source Python package that can be freely used and extended. We also provide a friendly user interface to our method to allow other investigators easy access to analysis of their growth curves.</w:t>
       </w:r>
     </w:p>
@@ -375,7 +642,7 @@
         <w:fldChar w:fldCharType="begin" w:fldLock="1"/>
       </w:r>
       <w:r>
-        <w:instrText>ADDIN CSL_CITATION { "citationItems" : [ { "id" : "ITEM-1", "itemData" : { "DOI" : "10.1016/0168-1605(94)90157-0", "ISSN" : "01681605", "PMID" : "7873331", "abstract" : "A new member of the family of growth models described by Baranyi et al. (1993a) is introduced in which the physiological state of the cells is represented by a single variable. The duration of lag is determined by the value of that variable at inoculation and by the post-inoculation environment. When the subculturing procedure is standardized, as occurs in laboratory experiments leading to models, the physiological state of the inoculum is relatively constant and independent of subsequent growth conditions. It is shown that, with cells with the same pre-inoculation history, the product of the lag parameter and the maximum specific growth rate is a simple transformation of the initial physiological state. An important consequence is that it is sufficient to estimate this constant product and to determine how the environmental factors define the specific growth rate without modelling the environment dependence of the lag separately. Assuming that the specific growth rate follows the environmental changes instantaneously, the new model can also describe the bacterial growth in an environment where the factors, such as temperature, pH and a(w), change with time.", "author" : [ { "dropping-particle" : "", "family" : "Baranyi", "given" : "J\u00f3zsef", "non-dropping-particle" : "", "parse-names" : false, "suffix" : "" }, { "dropping-particle" : "", "family" : "Roberts", "given" : "Terry a.", "non-dropping-particle" : "", "parse-names" : false, "suffix" : "" } ], "container-title" : "International Journal of Food Microbiology", "id" : "ITEM-1", "issued" : { "date-parts" : [ [ "1994" ] ] }, "page" : "277-294", "title" : "A dynamic approach to predicting bacterial growth in food", "type" : "article-journal", "volume" : "23" }, "uris" : [ "http://www.mendeley.com/documents/?uuid=4a4a90f6-8019-47cf-aa0a-4aa3d269b6ab" ] }, { "id" : "ITEM-2", "itemData" : { "DOI" : "10.1006/fmic.1996.0080", "ISBN" : "0740-0020", "ISSN" : "07400020", "author" : [ { "dropping-particle" : "", "family" : "Baranyi", "given" : "J\u00f3zsef", "non-dropping-particle" : "", "parse-names" : false, "suffix" : "" } ], "container-title" : "Commentary", "id" : "ITEM-2", "issue" : "1996", "issued" : { "date-parts" : [ [ "1997" ] ] }, "page" : "391-394", "title" : "Simple is good as long as it is enough", "type" : "article-journal" }, "uris" : [ "http://www.mendeley.com/documents/?uuid=c9e215a4-6f72-46bf-9808-a7c24ef6ebe6" ] } ], "mendeley" : { "formattedCitation" : "(Baranyi and Roberts 1994; Baranyi 1997)", "plainTextFormattedCitation" : "(Baranyi and Roberts 1994; Baranyi 1997)", "previouslyFormattedCitation" : "(Baranyi and Roberts 1994; Baranyi 1997)" }, "properties" : { "noteIndex" : 0 }, "schema" : "https://github.com/citation-style-language/schema/raw/master/csl-citation.json" }</w:instrText>
+        <w:instrText>ADDIN CSL_CITATION { "citationItems" : [ { "id" : "ITEM-1", "itemData" : { "DOI" : "10.1016/0168-1605(94)90157-0", "ISSN" : "01681605", "PMID" : "7873331", "abstract" : "A new member of the family of growth models described by Baranyi et al. (1993a) is introduced in which the physiological state of the cells is represented by a single variable. The duration of lag is determined by the value of that variable at inoculation and by the post-inoculation environment. When the subculturing procedure is standardized, as occurs in laboratory experiments leading to models, the physiological state of the inoculum is relatively constant and independent of subsequent growth conditions. It is shown that, with cells with the same pre-inoculation history, the product of the lag parameter and the maximum specific growth rate is a simple transformation of the initial physiological state. An important consequence is that it is sufficient to estimate this constant product and to determine how the environmental factors define the specific growth rate without modelling the environment dependence of the lag separately. Assuming that the specific growth rate follows the environmental changes instantaneously, the new model can also describe the bacterial growth in an environment where the factors, such as temperature, pH and a(w), change with time.", "author" : [ { "dropping-particle" : "", "family" : "Baranyi", "given" : "J\u00f3zsef", "non-dropping-particle" : "", "parse-names" : false, "suffix" : "" }, { "dropping-particle" : "", "family" : "Roberts", "given" : "Terry a.", "non-dropping-particle" : "", "parse-names" : false, "suffix" : "" } ], "container-title" : "International Journal of Food Microbiology", "id" : "ITEM-1", "issued" : { "date-parts" : [ [ "1994" ] ] }, "page" : "277-294", "title" : "A dynamic approach to predicting bacterial growth in food", "type" : "article-journal", "volume" : "23" }, "uris" : [ "http://www.mendeley.com/documents/?uuid=4a4a90f6-8019-47cf-aa0a-4aa3d269b6ab" ] }, { "id" : "ITEM-2", "itemData" : { "DOI" : "10.1006/fmic.1996.0080", "ISBN" : "0740-0020", "ISSN" : "07400020", "author" : [ { "dropping-particle" : "", "family" : "Baranyi", "given" : "J\u00f3zsef", "non-dropping-particle" : "", "parse-names" : false, "suffix" : "" } ], "container-title" : "Commentary", "id" : "ITEM-2", "issue" : "1996", "issued" : { "date-parts" : [ [ "1997" ] ] }, "page" : "391-394", "title" : "Simple is good as long as it is enough", "type" : "article-journal" }, "uris" : [ "http://www.mendeley.com/documents/?uuid=c9e215a4-6f72-46bf-9808-a7c24ef6ebe6" ] } ], "mendeley" : { "formattedCitation" : "&lt;sup&gt;8,9&lt;/sup&gt;", "plainTextFormattedCitation" : "8,9", "previouslyFormattedCitation" : "&lt;sup&gt;8,9&lt;/sup&gt;" }, "properties" : { "noteIndex" : 0 }, "schema" : "https://github.com/citation-style-language/schema/raw/master/csl-citation.json" }</w:instrText>
       </w:r>
       <w:r>
         <w:fldChar w:fldCharType="separate"/>
@@ -383,8 +650,9 @@
       <w:r>
         <w:rPr>
           <w:noProof/>
-        </w:rPr>
-        <w:t>(Baranyi and Roberts 1994; Baranyi 1997)</w:t>
+          <w:vertAlign w:val="superscript"/>
+        </w:rPr>
+        <w:t>8,9</w:t>
       </w:r>
       <w:r>
         <w:fldChar w:fldCharType="end"/>
@@ -420,7 +688,7 @@
         <w:fldChar w:fldCharType="begin" w:fldLock="1"/>
       </w:r>
       <w:r>
-        <w:instrText>ADDIN CSL_CITATION { "citationItems" : [ { "id" : "ITEM-1", "itemData" : { "DOI" : "10.1016/0168-1605(94)90157-0", "ISSN" : "01681605", "PMID" : "7873331", "abstract" : "A new member of the family of growth models described by Baranyi et al. (1993a) is introduced in which the physiological state of the cells is represented by a single variable. The duration of lag is determined by the value of that variable at inoculation and by the post-inoculation environment. When the subculturing procedure is standardized, as occurs in laboratory experiments leading to models, the physiological state of the inoculum is relatively constant and independent of subsequent growth conditions. It is shown that, with cells with the same pre-inoculation history, the product of the lag parameter and the maximum specific growth rate is a simple transformation of the initial physiological state. An important consequence is that it is sufficient to estimate this constant product and to determine how the environmental factors define the specific growth rate without modelling the environment dependence of the lag separately. Assuming that the specific growth rate follows the environmental changes instantaneously, the new model can also describe the bacterial growth in an environment where the factors, such as temperature, pH and a(w), change with time.", "author" : [ { "dropping-particle" : "", "family" : "Baranyi", "given" : "J\u00f3zsef", "non-dropping-particle" : "", "parse-names" : false, "suffix" : "" }, { "dropping-particle" : "", "family" : "Roberts", "given" : "Terry a.", "non-dropping-particle" : "", "parse-names" : false, "suffix" : "" } ], "container-title" : "International Journal of Food Microbiology", "id" : "ITEM-1", "issued" : { "date-parts" : [ [ "1994" ] ] }, "page" : "277-294", "title" : "A dynamic approach to predicting bacterial growth in food", "type" : "article-journal", "volume" : "23" }, "uris" : [ "http://www.mendeley.com/documents/?uuid=4a4a90f6-8019-47cf-aa0a-4aa3d269b6ab" ] } ], "mendeley" : { "formattedCitation" : "(Baranyi and Roberts 1994)", "plainTextFormattedCitation" : "(Baranyi and Roberts 1994)", "previouslyFormattedCitation" : "(Baranyi and Roberts 1994)" }, "properties" : { "noteIndex" : 0 }, "schema" : "https://github.com/citation-style-language/schema/raw/master/csl-citation.json" }</w:instrText>
+        <w:instrText>ADDIN CSL_CITATION { "citationItems" : [ { "id" : "ITEM-1", "itemData" : { "DOI" : "10.1016/0168-1605(94)90157-0", "ISSN" : "01681605", "PMID" : "7873331", "abstract" : "A new member of the family of growth models described by Baranyi et al. (1993a) is introduced in which the physiological state of the cells is represented by a single variable. The duration of lag is determined by the value of that variable at inoculation and by the post-inoculation environment. When the subculturing procedure is standardized, as occurs in laboratory experiments leading to models, the physiological state of the inoculum is relatively constant and independent of subsequent growth conditions. It is shown that, with cells with the same pre-inoculation history, the product of the lag parameter and the maximum specific growth rate is a simple transformation of the initial physiological state. An important consequence is that it is sufficient to estimate this constant product and to determine how the environmental factors define the specific growth rate without modelling the environment dependence of the lag separately. Assuming that the specific growth rate follows the environmental changes instantaneously, the new model can also describe the bacterial growth in an environment where the factors, such as temperature, pH and a(w), change with time.", "author" : [ { "dropping-particle" : "", "family" : "Baranyi", "given" : "J\u00f3zsef", "non-dropping-particle" : "", "parse-names" : false, "suffix" : "" }, { "dropping-particle" : "", "family" : "Roberts", "given" : "Terry a.", "non-dropping-particle" : "", "parse-names" : false, "suffix" : "" } ], "container-title" : "International Journal of Food Microbiology", "id" : "ITEM-1", "issued" : { "date-parts" : [ [ "1994" ] ] }, "page" : "277-294", "title" : "A dynamic approach to predicting bacterial growth in food", "type" : "article-journal", "volume" : "23" }, "uris" : [ "http://www.mendeley.com/documents/?uuid=4a4a90f6-8019-47cf-aa0a-4aa3d269b6ab" ] } ], "mendeley" : { "formattedCitation" : "&lt;sup&gt;8&lt;/sup&gt;", "plainTextFormattedCitation" : "8", "previouslyFormattedCitation" : "&lt;sup&gt;8&lt;/sup&gt;" }, "properties" : { "noteIndex" : 0 }, "schema" : "https://github.com/citation-style-language/schema/raw/master/csl-citation.json" }</w:instrText>
       </w:r>
       <w:r>
         <w:fldChar w:fldCharType="separate"/>
@@ -428,8 +696,9 @@
       <w:r>
         <w:rPr>
           <w:noProof/>
-        </w:rPr>
-        <w:t>(Baranyi and Roberts 1994)</w:t>
+          <w:vertAlign w:val="superscript"/>
+        </w:rPr>
+        <w:t>8</w:t>
       </w:r>
       <w:r>
         <w:fldChar w:fldCharType="end"/>
@@ -1036,7 +1305,6 @@
     </w:p>
     <w:p>
       <w:r>
-        <w:lastRenderedPageBreak/>
         <w:t xml:space="preserve">The adjustment function </w:t>
       </w:r>
       <m:oMath>
@@ -1048,10 +1316,22 @@
         </m:r>
       </m:oMath>
       <w:r>
-        <w:t xml:space="preserve"> is used to describe the adjustment of the population to a new environment. Typically, organisms are grown in overnight culture and are then diluted into fresh media </w:t>
-      </w:r>
-      <w:r>
-        <w:t xml:space="preserve">for the growth curve experiment. Therefore, the organisms who were previously adjusted to stationary phase must now adjust to growth, and this requires some time – this is usually called the </w:t>
+        <w:t xml:space="preserve"> is used to describe the adjust</w:t>
+      </w:r>
+      <w:proofErr w:type="spellStart"/>
+      <w:r>
+        <w:t>ment</w:t>
+      </w:r>
+      <w:proofErr w:type="spellEnd"/>
+      <w:r>
+        <w:t xml:space="preserve"> of the population to a new environment. Typically, organisms are grown in overnight culture and are then diluted into fresh media </w:t>
+      </w:r>
+      <w:r>
+        <w:t xml:space="preserve">for the growth curve experiment. Therefore, the </w:t>
+      </w:r>
+      <w:r>
+        <w:lastRenderedPageBreak/>
+        <w:t xml:space="preserve">organisms who were previously adjusted to stationary phase must now adjust to growth, and this requires some time – this is usually called the </w:t>
       </w:r>
       <w:r>
         <w:rPr>
@@ -1786,7 +2066,15 @@
         </m:r>
       </m:oMath>
       <w:r>
-        <w:t xml:space="preserve">, as in the classical logistic model. This model is useful because the reduced growth during the lag phase might sometimes be inferred </w:t>
+        <w:t>, as in the classical logistic model. This model is useful because the reduced growth during the lag pha</w:t>
+      </w:r>
+      <w:proofErr w:type="spellStart"/>
+      <w:r>
+        <w:t>se</w:t>
+      </w:r>
+      <w:proofErr w:type="spellEnd"/>
+      <w:r>
+        <w:t xml:space="preserve"> might sometimes be inferred </w:t>
       </w:r>
       <w:proofErr w:type="gramStart"/>
       <w:r>
@@ -2056,7 +2344,32 @@
     </w:p>
     <w:p>
       <w:r>
-        <w:t xml:space="preserve">We fit all four models to the mean growth curve of each strain using a least-squares procedure (LMFIT CITATION). The standard deviation at each time point is used as weights for the least-squares procedure so that time points with lower variance are more heavily weighted and therefore are fitted better. </w:t>
+        <w:t>We fit all four models to the mean growth curve of each strain using a least-squares procedure</w:t>
+      </w:r>
+      <w:r>
+        <w:t xml:space="preserve"> </w:t>
+      </w:r>
+      <w:r>
+        <w:fldChar w:fldCharType="begin" w:fldLock="1"/>
+      </w:r>
+      <w:r>
+        <w:instrText>ADDIN CSL_CITATION { "citationItems" : [ { "id" : "ITEM-1", "itemData" : { "URL" : "http://lmfit.github.io/lmfit-py/", "accessed" : { "date-parts" : [ [ "2015", "4", "26" ] ] }, "author" : [ { "dropping-particle" : "", "family" : "Newville", "given" : "Matthew", "non-dropping-particle" : "", "parse-names" : false, "suffix" : "" } ], "id" : "ITEM-1", "issued" : { "date-parts" : [ [ "2014" ] ] }, "title" : "LMFIT: Non-Linear Least-Square Minimization and Curve-Fitting for Python", "type" : "webpage" }, "uris" : [ "http://www.mendeley.com/documents/?uuid=7f882aff-cacf-40a7-929c-e7ec0e8e131f" ] } ], "mendeley" : { "formattedCitation" : "&lt;sup&gt;10&lt;/sup&gt;", "plainTextFormattedCitation" : "10", "previouslyFormattedCitation" : "&lt;sup&gt;10&lt;/sup&gt;" }, "properties" : { "noteIndex" : 0 }, "schema" : "https://github.com/citation-style-language/schema/raw/master/csl-citation.json" }</w:instrText>
+      </w:r>
+      <w:r>
+        <w:fldChar w:fldCharType="separate"/>
+      </w:r>
+      <w:r>
+        <w:rPr>
+          <w:noProof/>
+          <w:vertAlign w:val="superscript"/>
+        </w:rPr>
+        <w:t>10</w:t>
+      </w:r>
+      <w:r>
+        <w:fldChar w:fldCharType="end"/>
+      </w:r>
+      <w:r>
+        <w:t xml:space="preserve">. The standard deviation at each time point is used as weights for the least-squares procedure so that time points with lower variance are more heavily weighted and therefore are fitted better. </w:t>
       </w:r>
     </w:p>
     <w:p>
@@ -2073,7 +2386,6 @@
           <w:rPr>
             <w:rFonts w:ascii="Cambria Math" w:hAnsi="Cambria Math"/>
           </w:rPr>
-          <w:lastRenderedPageBreak/>
           <m:t>n</m:t>
         </m:r>
         <m:r>
@@ -2374,6 +2686,7 @@
         <w:ind w:firstLine="0"/>
       </w:pPr>
       <w:r>
+        <w:lastRenderedPageBreak/>
         <w:t xml:space="preserve">where </w:t>
       </w:r>
       <m:oMath>
@@ -2654,7 +2967,7 @@
         <w:fldChar w:fldCharType="begin" w:fldLock="1"/>
       </w:r>
       <w:r>
-        <w:instrText>ADDIN CSL_CITATION { "citationItems" : [ { "id" : "ITEM-1", "itemData" : { "DOI" : "doi: 10.2307/2291091", "ISBN" : "9213227418", "ISSN" : "01621459", "PMID" : "2291091", "abstract" : "In a 1935 paper and in his book Theory of probability, Jeffresy developed a methodology for quantifying the evidence in favor of a scientific theory. The centerpies was a number, now called the Bayes factor, which is the posterior odds of the null hypothesis when the prior probability on the null is one-half. Although there has been much discussion of Bayesian hypothesis testing in the context of criticism of P-values, less attention has been given to the Bayes as a practical tool of applied statistics. In this article we review and discuss the uses of Bayes factors in the context of five scientific applications in genetics, sports, ecology, sociology, and psychology. We emphasize the following points: From Jeffrey's Bayesian viewpoint, the purpose of hypothesis testing is to evaluate the evidence in favor of a scientific theory. Bayes factors offer a way of evaluating evidence in favor of a null hypothesis. Bayes factors provide a way of incorporating external information into the evaluation of evidence about a hypothesis. Bayes factors are very general and do not require alternative models to be nested. Several techniques are available for computing Bayes factors, including asymptotic approximations that are easy to compute using the output from standard packages that maximize likelihoods. In \"non-Bayesian significance tests. The Schwarz criterion (or BIC) gives a rough approximation to the logarithm of the Bayes factor, which is easy to use and does not require evaluation of prior distributions. When one is interested in estimation or prediction, Bayes factors may be converted to weights to be attached to various models so that a composite estimate or prediction may be obtained that takes account of structural or model uncertainty. Algorithms have been proposed that allow model uncertainty to be taken into account when the class of models initially considered is very large. Bayes factors are useful for guiding an evolutionary model-building process. It is important, and feasible, to assess the sensitivity of conclusions to the prior distributions used.", "author" : [ { "dropping-particle" : "", "family" : "Kass", "given" : "Robert", "non-dropping-particle" : "", "parse-names" : false, "suffix" : "" }, { "dropping-particle" : "", "family" : "Raftery", "given" : "Adrian", "non-dropping-particle" : "", "parse-names" : false, "suffix" : "" } ], "container-title" : "Journal of the American Statistical Association", "id" : "ITEM-1", "issued" : { "date-parts" : [ [ "1995" ] ] }, "page" : "773-795", "title" : "Bayes Factors", "type" : "article-journal" }, "uris" : [ "http://www.mendeley.com/documents/?uuid=780e0bd3-aa68-4a26-b615-d2e0a9e659d1" ] } ], "mendeley" : { "formattedCitation" : "(Kass and Raftery 1995)", "plainTextFormattedCitation" : "(Kass and Raftery 1995)", "previouslyFormattedCitation" : "(Kass and Raftery 1995)" }, "properties" : { "noteIndex" : 0 }, "schema" : "https://github.com/citation-style-language/schema/raw/master/csl-citation.json" }</w:instrText>
+        <w:instrText>ADDIN CSL_CITATION { "citationItems" : [ { "id" : "ITEM-1", "itemData" : { "DOI" : "doi: 10.2307/2291091", "ISBN" : "9213227418", "ISSN" : "01621459", "PMID" : "2291091", "abstract" : "In a 1935 paper and in his book Theory of probability, Jeffresy developed a methodology for quantifying the evidence in favor of a scientific theory. The centerpies was a number, now called the Bayes factor, which is the posterior odds of the null hypothesis when the prior probability on the null is one-half. Although there has been much discussion of Bayesian hypothesis testing in the context of criticism of P-values, less attention has been given to the Bayes as a practical tool of applied statistics. In this article we review and discuss the uses of Bayes factors in the context of five scientific applications in genetics, sports, ecology, sociology, and psychology. We emphasize the following points: From Jeffrey's Bayesian viewpoint, the purpose of hypothesis testing is to evaluate the evidence in favor of a scientific theory. Bayes factors offer a way of evaluating evidence in favor of a null hypothesis. Bayes factors provide a way of incorporating external information into the evaluation of evidence about a hypothesis. Bayes factors are very general and do not require alternative models to be nested. Several techniques are available for computing Bayes factors, including asymptotic approximations that are easy to compute using the output from standard packages that maximize likelihoods. In \"non-Bayesian significance tests. The Schwarz criterion (or BIC) gives a rough approximation to the logarithm of the Bayes factor, which is easy to use and does not require evaluation of prior distributions. When one is interested in estimation or prediction, Bayes factors may be converted to weights to be attached to various models so that a composite estimate or prediction may be obtained that takes account of structural or model uncertainty. Algorithms have been proposed that allow model uncertainty to be taken into account when the class of models initially considered is very large. Bayes factors are useful for guiding an evolutionary model-building process. It is important, and feasible, to assess the sensitivity of conclusions to the prior distributions used.", "author" : [ { "dropping-particle" : "", "family" : "Kass", "given" : "Robert", "non-dropping-particle" : "", "parse-names" : false, "suffix" : "" }, { "dropping-particle" : "", "family" : "Raftery", "given" : "Adrian", "non-dropping-particle" : "", "parse-names" : false, "suffix" : "" } ], "container-title" : "Journal of the American Statistical Association", "id" : "ITEM-1", "issued" : { "date-parts" : [ [ "1995" ] ] }, "page" : "773-795", "title" : "Bayes Factors", "type" : "article-journal" }, "uris" : [ "http://www.mendeley.com/documents/?uuid=780e0bd3-aa68-4a26-b615-d2e0a9e659d1" ] } ], "mendeley" : { "formattedCitation" : "&lt;sup&gt;11&lt;/sup&gt;", "plainTextFormattedCitation" : "11", "previouslyFormattedCitation" : "&lt;sup&gt;11&lt;/sup&gt;" }, "properties" : { "noteIndex" : 0 }, "schema" : "https://github.com/citation-style-language/schema/raw/master/csl-citation.json" }</w:instrText>
       </w:r>
       <w:r>
         <w:fldChar w:fldCharType="separate"/>
@@ -2662,8 +2975,9 @@
       <w:r>
         <w:rPr>
           <w:noProof/>
-        </w:rPr>
-        <w:t>(Kass and Raftery 1995)</w:t>
+          <w:vertAlign w:val="superscript"/>
+        </w:rPr>
+        <w:t>11</w:t>
       </w:r>
       <w:r>
         <w:fldChar w:fldCharType="end"/>
@@ -2954,15 +3268,57 @@
                             </m:r>
                           </m:sub>
                         </m:sSub>
-                        <m:r>
-                          <m:rPr>
-                            <m:sty m:val="p"/>
-                          </m:rPr>
+                      </m:num>
+                      <m:den>
+                        <m:sSub>
+                          <m:sSubPr>
+                            <m:ctrlPr>
+                              <w:rPr>
+                                <w:rFonts w:ascii="Cambria Math" w:hAnsi="Cambria Math"/>
+                              </w:rPr>
+                            </m:ctrlPr>
+                          </m:sSubPr>
+                          <m:e>
+                            <m:r>
+                              <w:rPr>
+                                <w:rFonts w:ascii="Cambria Math" w:hAnsi="Cambria Math"/>
+                              </w:rPr>
+                              <m:t>K</m:t>
+                            </m:r>
+                          </m:e>
+                          <m:sub>
+                            <m:r>
+                              <m:rPr>
+                                <m:sty m:val="p"/>
+                              </m:rPr>
+                              <w:rPr>
+                                <w:rFonts w:ascii="Cambria Math" w:hAnsi="Cambria Math"/>
+                              </w:rPr>
+                              <m:t>1</m:t>
+                            </m:r>
+                          </m:sub>
+                        </m:sSub>
+                      </m:den>
+                    </m:f>
+                    <m:r>
+                      <m:rPr>
+                        <m:sty m:val="p"/>
+                      </m:rPr>
+                      <w:rPr>
+                        <w:rFonts w:ascii="Cambria Math" w:hAnsi="Cambria Math"/>
+                      </w:rPr>
+                      <m:t>+</m:t>
+                    </m:r>
+                    <m:f>
+                      <m:fPr>
+                        <m:ctrlPr>
                           <w:rPr>
                             <w:rFonts w:ascii="Cambria Math" w:hAnsi="Cambria Math"/>
+                            <w:i/>
                           </w:rPr>
-                          <m:t>+</m:t>
-                        </m:r>
+                        </m:ctrlPr>
+                      </m:fPr>
+                      <m:num>
                         <m:sSub>
                           <m:sSubPr>
                             <m:ctrlPr>
@@ -2998,6 +3354,7 @@
                             <m:ctrlPr>
                               <w:rPr>
                                 <w:rFonts w:ascii="Cambria Math" w:hAnsi="Cambria Math"/>
+                                <w:i/>
                               </w:rPr>
                             </m:ctrlPr>
                           </m:sSubPr>
@@ -3011,13 +3368,10 @@
                           </m:e>
                           <m:sub>
                             <m:r>
-                              <m:rPr>
-                                <m:sty m:val="p"/>
-                              </m:rPr>
                               <w:rPr>
                                 <w:rFonts w:ascii="Cambria Math" w:hAnsi="Cambria Math"/>
                               </w:rPr>
-                              <m:t>1</m:t>
+                              <m:t>2</m:t>
                             </m:r>
                           </m:sub>
                         </m:sSub>
@@ -3305,15 +3659,57 @@
                             </m:r>
                           </m:sub>
                         </m:sSub>
-                        <m:r>
-                          <m:rPr>
-                            <m:sty m:val="p"/>
-                          </m:rPr>
+                      </m:num>
+                      <m:den>
+                        <m:sSub>
+                          <m:sSubPr>
+                            <m:ctrlPr>
+                              <w:rPr>
+                                <w:rFonts w:ascii="Cambria Math" w:hAnsi="Cambria Math"/>
+                              </w:rPr>
+                            </m:ctrlPr>
+                          </m:sSubPr>
+                          <m:e>
+                            <m:r>
+                              <w:rPr>
+                                <w:rFonts w:ascii="Cambria Math" w:hAnsi="Cambria Math"/>
+                              </w:rPr>
+                              <m:t>K</m:t>
+                            </m:r>
+                          </m:e>
+                          <m:sub>
+                            <m:r>
+                              <m:rPr>
+                                <m:sty m:val="p"/>
+                              </m:rPr>
+                              <w:rPr>
+                                <w:rFonts w:ascii="Cambria Math" w:hAnsi="Cambria Math"/>
+                              </w:rPr>
+                              <m:t>2</m:t>
+                            </m:r>
+                          </m:sub>
+                        </m:sSub>
+                      </m:den>
+                    </m:f>
+                    <m:r>
+                      <m:rPr>
+                        <m:sty m:val="p"/>
+                      </m:rPr>
+                      <w:rPr>
+                        <w:rFonts w:ascii="Cambria Math" w:hAnsi="Cambria Math"/>
+                      </w:rPr>
+                      <m:t>+</m:t>
+                    </m:r>
+                    <m:f>
+                      <m:fPr>
+                        <m:ctrlPr>
                           <w:rPr>
                             <w:rFonts w:ascii="Cambria Math" w:hAnsi="Cambria Math"/>
+                            <w:i/>
                           </w:rPr>
-                          <m:t>+</m:t>
-                        </m:r>
+                        </m:ctrlPr>
+                      </m:fPr>
+                      <m:num>
                         <m:sSub>
                           <m:sSubPr>
                             <m:ctrlPr>
@@ -3349,6 +3745,7 @@
                             <m:ctrlPr>
                               <w:rPr>
                                 <w:rFonts w:ascii="Cambria Math" w:hAnsi="Cambria Math"/>
+                                <w:i/>
                               </w:rPr>
                             </m:ctrlPr>
                           </m:sSubPr>
@@ -3362,9 +3759,6 @@
                           </m:e>
                           <m:sub>
                             <m:r>
-                              <m:rPr>
-                                <m:sty m:val="p"/>
-                              </m:rPr>
                               <w:rPr>
                                 <w:rFonts w:ascii="Cambria Math" w:hAnsi="Cambria Math"/>
                               </w:rPr>
@@ -3682,13 +4076,7 @@
               <w:rPr>
                 <w:rFonts w:ascii="Cambria Math" w:hAnsi="Cambria Math"/>
               </w:rPr>
-              <m:t>0</m:t>
-            </m:r>
-            <m:r>
-              <w:rPr>
-                <w:rFonts w:ascii="Cambria Math" w:hAnsi="Cambria Math"/>
-              </w:rPr>
-              <m:t>,i</m:t>
+              <m:t>0,i</m:t>
             </m:r>
           </m:sub>
         </m:sSub>
@@ -3795,7 +4183,6 @@
         <w:pStyle w:val="Heading2"/>
       </w:pPr>
       <w:r>
-        <w:lastRenderedPageBreak/>
         <w:t xml:space="preserve">Selection coefficient </w:t>
       </w:r>
       <w:r>
@@ -3818,7 +4205,7 @@
         <w:fldChar w:fldCharType="begin" w:fldLock="1"/>
       </w:r>
       <w:r>
-        <w:instrText>ADDIN CSL_CITATION { "citationItems" : [ { "id" : "ITEM-1", "itemData" : { "DOI" : "10.1098/rsbl.2010.0580", "ISSN" : "1744-957X", "PMID" : "20810425", "abstract" : "Distributions of mutation fitness effects from evolution experiments are available in an increasing number of species, opening the way for a vast array of applications in evolutionary biology. However, comparison of estimated distributions among studies is hampered by inconsistencies in the definitions of fitness effects and selection coefficients. In particular, the use of ratios of Malthusian growth rates as 'relative fitnesses' leads to wrong inference of the strength of selection. Scaling Malthusian fitness by the generation time may help overcome this shortcoming, and allow accurate comparison of selection coefficients across species. For species reproducing by binary fission (neglecting cellular death), ln2 can be used as a correction factor, but in general, the growth rate and generation time of the wild-type should be provided in studies reporting distribution of mutation fitness effects. I also discuss how density and frequency dependence of population growth affect selection and its measurement in evolution experiments.", "author" : [ { "dropping-particle" : "", "family" : "Chevin", "given" : "Luis-Miguel", "non-dropping-particle" : "", "parse-names" : false, "suffix" : "" } ], "container-title" : "Biology letters", "id" : "ITEM-1", "issue" : "2", "issued" : { "date-parts" : [ [ "2011", "4", "23" ] ] }, "page" : "210-3", "title" : "On measuring selection in experimental evolution.", "type" : "article-journal", "volume" : "7" }, "suppress-author" : 1, "uris" : [ "http://www.mendeley.com/documents/?uuid=1e94d081-c729-43ac-b9be-63d792575b27" ] } ], "mendeley" : { "formattedCitation" : "(2011)", "plainTextFormattedCitation" : "(2011)", "previouslyFormattedCitation" : "(2011)" }, "properties" : { "noteIndex" : 0 }, "schema" : "https://github.com/citation-style-language/schema/raw/master/csl-citation.json" }</w:instrText>
+        <w:instrText>ADDIN CSL_CITATION { "citationItems" : [ { "id" : "ITEM-1", "itemData" : { "DOI" : "10.1098/rsbl.2010.0580", "ISSN" : "1744-957X", "PMID" : "20810425", "abstract" : "Distributions of mutation fitness effects from evolution experiments are available in an increasing number of species, opening the way for a vast array of applications in evolutionary biology. However, comparison of estimated distributions among studies is hampered by inconsistencies in the definitions of fitness effects and selection coefficients. In particular, the use of ratios of Malthusian growth rates as 'relative fitnesses' leads to wrong inference of the strength of selection. Scaling Malthusian fitness by the generation time may help overcome this shortcoming, and allow accurate comparison of selection coefficients across species. For species reproducing by binary fission (neglecting cellular death), ln2 can be used as a correction factor, but in general, the growth rate and generation time of the wild-type should be provided in studies reporting distribution of mutation fitness effects. I also discuss how density and frequency dependence of population growth affect selection and its measurement in evolution experiments.", "author" : [ { "dropping-particle" : "", "family" : "Chevin", "given" : "Luis-Miguel", "non-dropping-particle" : "", "parse-names" : false, "suffix" : "" } ], "container-title" : "Biology letters", "id" : "ITEM-1", "issue" : "2", "issued" : { "date-parts" : [ [ "2011", "4", "23" ] ] }, "page" : "210-3", "title" : "On measuring selection in experimental evolution.", "type" : "article-journal", "volume" : "7" }, "suppress-author" : 1, "uris" : [ "http://www.mendeley.com/documents/?uuid=1e94d081-c729-43ac-b9be-63d792575b27" ] } ], "mendeley" : { "formattedCitation" : "&lt;sup&gt;2&lt;/sup&gt;", "plainTextFormattedCitation" : "2", "previouslyFormattedCitation" : "&lt;sup&gt;2&lt;/sup&gt;" }, "properties" : { "noteIndex" : 0 }, "schema" : "https://github.com/citation-style-language/schema/raw/master/csl-citation.json" }</w:instrText>
       </w:r>
       <w:r>
         <w:fldChar w:fldCharType="separate"/>
@@ -3826,8 +4213,9 @@
       <w:r>
         <w:rPr>
           <w:noProof/>
-        </w:rPr>
-        <w:t>(2011)</w:t>
+          <w:vertAlign w:val="superscript"/>
+        </w:rPr>
+        <w:t>2</w:t>
       </w:r>
       <w:r>
         <w:fldChar w:fldCharType="end"/>
@@ -3845,6 +4233,7 @@
           <w:rPr>
             <w:rFonts w:ascii="Cambria Math" w:hAnsi="Cambria Math"/>
           </w:rPr>
+          <w:lastRenderedPageBreak/>
           <m:t>s</m:t>
         </m:r>
         <m:r>
@@ -3974,37 +4363,19 @@
         <w:t xml:space="preserve"> </w:t>
       </w:r>
       <w:r>
-        <w:t xml:space="preserve">                     </w:t>
+        <w:t xml:space="preserve">                      </w:t>
       </w:r>
       <w:r>
         <w:t xml:space="preserve"> </w:t>
       </w:r>
       <w:r>
+        <w:t xml:space="preserve">                      </w:t>
+      </w:r>
+      <w:r>
         <w:t xml:space="preserve"> </w:t>
       </w:r>
       <w:r>
-        <w:t xml:space="preserve">                     </w:t>
-      </w:r>
-      <w:r>
-        <w:t xml:space="preserve"> </w:t>
-      </w:r>
-      <w:r>
-        <w:t xml:space="preserve"> </w:t>
-      </w:r>
-      <w:r>
-        <w:t xml:space="preserve">  </w:t>
-      </w:r>
-      <w:r>
-        <w:t xml:space="preserve">        </w:t>
-      </w:r>
-      <w:r>
-        <w:t>(</w:t>
-      </w:r>
-      <w:r>
-        <w:t>4</w:t>
-      </w:r>
-      <w:r>
-        <w:t>)</w:t>
+        <w:t xml:space="preserve">          (4)</w:t>
       </w:r>
     </w:p>
     <w:p>
@@ -4075,13 +4446,11 @@
       <w:r>
         <w:t xml:space="preserve"> </w:t>
       </w:r>
-      <w:bookmarkStart w:id="0" w:name="_GoBack"/>
-      <w:bookmarkEnd w:id="0"/>
       <w:r>
         <w:fldChar w:fldCharType="begin" w:fldLock="1"/>
       </w:r>
       <w:r>
-        <w:instrText>ADDIN CSL_CITATION { "citationItems" : [ { "id" : "ITEM-1", "itemData" : { "DOI" : "10.1371/journal.pone.0126210", "ISSN" : "1932-6203", "author" : [ { "dropping-particle" : "", "family" : "Wiser", "given" : "Michael J", "non-dropping-particle" : "", "parse-names" : false, "suffix" : "" }, { "dropping-particle" : "", "family" : "Lenski", "given" : "Richard E.", "non-dropping-particle" : "", "parse-names" : false, "suffix" : "" } ], "container-title" : "PLOS ONE", "id" : "ITEM-1", "issue" : "5", "issued" : { "date-parts" : [ [ "2015" ] ] }, "page" : "e0126210", "title" : "A Comparison of Methods to Measure Fitness in &lt;i&gt;Escherichia coli&lt;/i&gt;", "type" : "article-journal", "volume" : "10" }, "uris" : [ "http://www.mendeley.com/documents/?uuid=e02f4657-f10b-4980-a582-98ea370b5fce" ] } ], "mendeley" : { "formattedCitation" : "(Wiser and Lenski 2015)", "plainTextFormattedCitation" : "(Wiser and Lenski 2015)" }, "properties" : { "noteIndex" : 0 }, "schema" : "https://github.com/citation-style-language/schema/raw/master/csl-citation.json" }</w:instrText>
+        <w:instrText>ADDIN CSL_CITATION { "citationItems" : [ { "id" : "ITEM-1", "itemData" : { "DOI" : "10.1371/journal.pone.0126210", "ISSN" : "1932-6203", "author" : [ { "dropping-particle" : "", "family" : "Wiser", "given" : "Michael J", "non-dropping-particle" : "", "parse-names" : false, "suffix" : "" }, { "dropping-particle" : "", "family" : "Lenski", "given" : "Richard E.", "non-dropping-particle" : "", "parse-names" : false, "suffix" : "" } ], "container-title" : "PLOS ONE", "id" : "ITEM-1", "issue" : "5", "issued" : { "date-parts" : [ [ "2015" ] ] }, "page" : "e0126210", "title" : "A Comparison of Methods to Measure Fitness in &lt;i&gt;Escherichia coli&lt;/i&gt;", "type" : "article-journal", "volume" : "10" }, "uris" : [ "http://www.mendeley.com/documents/?uuid=e02f4657-f10b-4980-a582-98ea370b5fce" ] } ], "mendeley" : { "formattedCitation" : "&lt;sup&gt;4&lt;/sup&gt;", "plainTextFormattedCitation" : "4", "previouslyFormattedCitation" : "&lt;sup&gt;4&lt;/sup&gt;" }, "properties" : { "noteIndex" : 0 }, "schema" : "https://github.com/citation-style-language/schema/raw/master/csl-citation.json" }</w:instrText>
       </w:r>
       <w:r>
         <w:fldChar w:fldCharType="separate"/>
@@ -4089,8 +4458,9 @@
       <w:r>
         <w:rPr>
           <w:noProof/>
-        </w:rPr>
-        <w:t>(Wiser and Lenski 2015)</w:t>
+          <w:vertAlign w:val="superscript"/>
+        </w:rPr>
+        <w:t>4</w:t>
       </w:r>
       <w:r>
         <w:fldChar w:fldCharType="end"/>
@@ -4374,7 +4744,7 @@
         <w:fldChar w:fldCharType="begin" w:fldLock="1"/>
       </w:r>
       <w:r>
-        <w:instrText>ADDIN CSL_CITATION { "citationItems" : [ { "id" : "ITEM-1", "itemData" : { "author" : [ { "dropping-particle" : "", "family" : "Crow", "given" : "James F.", "non-dropping-particle" : "", "parse-names" : false, "suffix" : "" }, { "dropping-particle" : "", "family" : "Kimura", "given" : "Motoo", "non-dropping-particle" : "", "parse-names" : false, "suffix" : "" } ], "id" : "ITEM-1", "issued" : { "date-parts" : [ [ "1970" ] ] }, "number-of-pages" : "591", "publisher" : "Burgess Pub. Co.", "publisher-place" : "Minneapolis", "title" : "An introduction to population genetics theory", "type" : "book" }, "suppress-author" : 1, "uris" : [ "http://www.mendeley.com/documents/?uuid=53412738-ef5b-4a6a-95c7-50a435e82b43" ] } ], "mendeley" : { "formattedCitation" : "(1970)", "plainTextFormattedCitation" : "(1970)", "previouslyFormattedCitation" : "(1970)" }, "properties" : { "noteIndex" : 0 }, "schema" : "https://github.com/citation-style-language/schema/raw/master/csl-citation.json" }</w:instrText>
+        <w:instrText>ADDIN CSL_CITATION { "citationItems" : [ { "id" : "ITEM-1", "itemData" : { "author" : [ { "dropping-particle" : "", "family" : "Crow", "given" : "James F.", "non-dropping-particle" : "", "parse-names" : false, "suffix" : "" }, { "dropping-particle" : "", "family" : "Kimura", "given" : "Motoo", "non-dropping-particle" : "", "parse-names" : false, "suffix" : "" } ], "id" : "ITEM-1", "issued" : { "date-parts" : [ [ "1970" ] ] }, "number-of-pages" : "591", "publisher" : "Burgess Pub. Co.", "publisher-place" : "Minneapolis", "title" : "An introduction to population genetics theory", "type" : "book" }, "suppress-author" : 1, "uris" : [ "http://www.mendeley.com/documents/?uuid=53412738-ef5b-4a6a-95c7-50a435e82b43" ] } ], "mendeley" : { "formattedCitation" : "&lt;sup&gt;3&lt;/sup&gt;", "plainTextFormattedCitation" : "3", "previouslyFormattedCitation" : "&lt;sup&gt;3&lt;/sup&gt;" }, "properties" : { "noteIndex" : 0 }, "schema" : "https://github.com/citation-style-language/schema/raw/master/csl-citation.json" }</w:instrText>
       </w:r>
       <w:r>
         <w:fldChar w:fldCharType="separate"/>
@@ -4382,8 +4752,9 @@
       <w:r>
         <w:rPr>
           <w:noProof/>
-        </w:rPr>
-        <w:t>(1970)</w:t>
+          <w:vertAlign w:val="superscript"/>
+        </w:rPr>
+        <w:t>3</w:t>
       </w:r>
       <w:r>
         <w:fldChar w:fldCharType="end"/>
@@ -4615,10 +4986,7 @@
         <w:t>s</w:t>
       </w:r>
       <w:r>
-        <w:t xml:space="preserve">; this time-series was calculated by solving eq. </w:t>
-      </w:r>
-      <w:r>
-        <w:t>3.</w:t>
+        <w:t>; this time-series was calculated by solving eq. 3.</w:t>
       </w:r>
       <w:r>
         <w:t xml:space="preserve"> Of course, the competition prediction can be readily used to infer fitness in other ways</w:t>
@@ -4628,9 +4996,6 @@
       </w:r>
       <w:r>
         <w:t>.</w:t>
-      </w:r>
-      <w:r>
-        <w:br w:type="page"/>
       </w:r>
     </w:p>
     <w:p>
@@ -4638,37 +5003,1072 @@
         <w:pStyle w:val="Heading1"/>
       </w:pPr>
       <w:r>
-        <w:lastRenderedPageBreak/>
         <w:t>Discussion</w:t>
       </w:r>
     </w:p>
     <w:p>
       <w:r>
-        <w:t xml:space="preserve">Because the </w:t>
+        <w:t xml:space="preserve">We present a </w:t>
+      </w:r>
+      <w:r>
+        <w:t xml:space="preserve">new computational </w:t>
+      </w:r>
+      <w:r>
+        <w:t>method to predict the results of two-strain competition assays based on the growth curves of each separate strain.</w:t>
+      </w:r>
+      <w:r>
+        <w:t xml:space="preserve"> </w:t>
+      </w:r>
+    </w:p>
+    <w:p>
+      <w:r>
+        <w:t>This method promises to be very useful because growth curve assays</w:t>
+      </w:r>
+      <w:r>
+        <w:t xml:space="preserve"> </w:t>
+      </w:r>
+      <w:r>
+        <w:t xml:space="preserve">require much </w:t>
+      </w:r>
+      <w:r>
+        <w:t xml:space="preserve">less </w:t>
+      </w:r>
+      <w:r>
+        <w:t>work and preparation</w:t>
+      </w:r>
+      <w:r>
+        <w:t xml:space="preserve"> than </w:t>
+      </w:r>
+      <w:r>
+        <w:t>competition assays</w:t>
+      </w:r>
+      <w:r>
+        <w:t xml:space="preserve">. For example, one common protocol for competition assays </w:t>
+      </w:r>
+      <w:r>
+        <w:fldChar w:fldCharType="begin" w:fldLock="1"/>
+      </w:r>
+      <w:r>
+        <w:instrText>ADDIN CSL_CITATION { "citationItems" : [ { "id" : "ITEM-1", "itemData" : { "DOI" : "10.1126/science.1122469", "ISSN" : "1095-9203", "PMID" : "16543462", "abstract" : "Rapid evolution of asexual populations, such as that of cancer cells or of microorganisms developing drug resistance, can include the simultaneous spread of distinct beneficial mutations. We demonstrate that evolution in such cases is driven by the fitness effects and appearance times of only a small minority of favorable mutations. The complexity of the mutation-selection process is thereby greatly reduced, and much of the evolutionary dynamics can be encapsulated in two parameters-an effective selection coefficient and effective rate of beneficial mutations. We confirm this theoretical finding and estimate the effective parameters for evolving populations of fluorescently labeled Escherichia coli. The effective parameters constitute a simple description and provide a natural standard for comparing adaptation between species and across environments.", "author" : [ { "dropping-particle" : "", "family" : "Hegreness", "given" : "Matthew", "non-dropping-particle" : "", "parse-names" : false, "suffix" : "" }, { "dropping-particle" : "", "family" : "Shoresh", "given" : "Noam", "non-dropping-particle" : "", "parse-names" : false, "suffix" : "" }, { "dropping-particle" : "", "family" : "Hartl", "given" : "Daniel L.", "non-dropping-particle" : "", "parse-names" : false, "suffix" : "" }, { "dropping-particle" : "", "family" : "Kishony", "given" : "Roy", "non-dropping-particle" : "", "parse-names" : false, "suffix" : "" } ], "container-title" : "Science", "id" : "ITEM-1", "issue" : "5767", "issued" : { "date-parts" : [ [ "2006", "3" ] ] }, "page" : "1615-7", "title" : "An equivalence principle for the incorporation of favorable mutations in asexual populations.", "type" : "article-journal", "volume" : "311" }, "uris" : [ "http://www.mendeley.com/documents/?uuid=df098aed-e9a8-43d7-8750-773e2a8a73f5" ] } ], "mendeley" : { "formattedCitation" : "&lt;sup&gt;6&lt;/sup&gt;", "plainTextFormattedCitation" : "6", "previouslyFormattedCitation" : "&lt;sup&gt;6&lt;/sup&gt;" }, "properties" : { "noteIndex" : 0 }, "schema" : "https://github.com/citation-style-language/schema/raw/master/csl-citation.json" }</w:instrText>
+      </w:r>
+      <w:r>
+        <w:fldChar w:fldCharType="separate"/>
+      </w:r>
+      <w:r>
+        <w:rPr>
+          <w:noProof/>
+          <w:vertAlign w:val="superscript"/>
+        </w:rPr>
+        <w:t>6</w:t>
+      </w:r>
+      <w:r>
+        <w:fldChar w:fldCharType="end"/>
+      </w:r>
+      <w:r>
+        <w:t xml:space="preserve"> requires the insertion of genes coding for fluorescent proteins to the strains in question and the measurement of the two fluorescence markers using a flow cytometry reader. Another approach </w:t>
+      </w:r>
+      <w:r>
+        <w:fldChar w:fldCharType="begin" w:fldLock="1"/>
+      </w:r>
+      <w:r>
+        <w:instrText>ADDIN CSL_CITATION { "citationItems" : [ { "id" : "ITEM-1", "itemData" : { "DOI" : "10.1371/journal.pone.0126210", "ISSN" : "1932-6203", "author" : [ { "dropping-particle" : "", "family" : "Wiser", "given" : "Michael J", "non-dropping-particle" : "", "parse-names" : false, "suffix" : "" }, { "dropping-particle" : "", "family" : "Lenski", "given" : "Richard E.", "non-dropping-particle" : "", "parse-names" : false, "suffix" : "" } ], "container-title" : "PLOS ONE", "id" : "ITEM-1", "issue" : "5", "issued" : { "date-parts" : [ [ "2015" ] ] }, "page" : "e0126210", "title" : "A Comparison of Methods to Measure Fitness in &lt;i&gt;Escherichia coli&lt;/i&gt;", "type" : "article-journal", "volume" : "10" }, "uris" : [ "http://www.mendeley.com/documents/?uuid=e02f4657-f10b-4980-a582-98ea370b5fce" ] } ], "mendeley" : { "formattedCitation" : "&lt;sup&gt;4&lt;/sup&gt;", "plainTextFormattedCitation" : "4", "previouslyFormattedCitation" : "&lt;sup&gt;4&lt;/sup&gt;" }, "properties" : { "noteIndex" : 0 }, "schema" : "https://github.com/citation-style-language/schema/raw/master/csl-citation.json" }</w:instrText>
+      </w:r>
+      <w:r>
+        <w:fldChar w:fldCharType="separate"/>
+      </w:r>
+      <w:r>
+        <w:rPr>
+          <w:noProof/>
+          <w:vertAlign w:val="superscript"/>
+        </w:rPr>
+        <w:t>4</w:t>
+      </w:r>
+      <w:r>
+        <w:fldChar w:fldCharType="end"/>
+      </w:r>
+      <w:r>
+        <w:t xml:space="preserve"> requires the deletion of the arabinose utilization gene from one of the strains. The respective assay requires plating the bacteria on agar plates specific for identification of </w:t>
       </w:r>
       <w:proofErr w:type="spellStart"/>
       <w:r>
+        <w:rPr>
+          <w:i/>
+          <w:iCs/>
+        </w:rPr>
+        <w:t>ara</w:t>
+      </w:r>
+      <w:proofErr w:type="spellEnd"/>
+      <w:r>
+        <w:rPr>
+          <w:i/>
+          <w:iCs/>
+          <w:vertAlign w:val="superscript"/>
+        </w:rPr>
+        <w:t>-</w:t>
+      </w:r>
+      <w:r>
+        <w:t xml:space="preserve"> mutants and counting colonies after overnight growth. In contrast, growth curve assays only require the growth of the two strains in separate medium in a container that can be placed in an optical density reader once every 10-60 minutes. As automatic 96-well microplate readers become more and more frequent in microbiological labs, this assay can be prepared in less than 30 minutes, after which the samples are automatically collected by the plate reader.</w:t>
+      </w:r>
+    </w:p>
+    <w:p>
+      <w:r>
+        <w:t>T</w:t>
+      </w:r>
+      <w:r>
+        <w:t xml:space="preserve">he </w:t>
+      </w:r>
+      <w:r>
+        <w:t>growth model</w:t>
+      </w:r>
+      <w:r>
+        <w:t xml:space="preserve"> </w:t>
+      </w:r>
+      <w:r>
+        <w:t xml:space="preserve">that we use - the </w:t>
+      </w:r>
+      <w:proofErr w:type="spellStart"/>
+      <w:r>
         <w:t>Baranyi</w:t>
       </w:r>
       <w:proofErr w:type="spellEnd"/>
       <w:r>
         <w:t xml:space="preserve">-Roberts </w:t>
       </w:r>
+      <w:r>
+        <w:t xml:space="preserve">model - </w:t>
+      </w:r>
+      <w:r>
+        <w:t>has both a differential equation form and a closed form solution</w:t>
+      </w:r>
+      <w:r>
+        <w:t>. Therefore,</w:t>
+      </w:r>
+      <w:r>
+        <w:t xml:space="preserve"> it is highly advantageous for our </w:t>
+      </w:r>
+      <w:r>
+        <w:lastRenderedPageBreak/>
+        <w:t>method</w:t>
+      </w:r>
+      <w:r>
+        <w:t>: the closed form is used to fit to growth curve data</w:t>
+      </w:r>
+      <w:r>
+        <w:t xml:space="preserve"> while</w:t>
+      </w:r>
+      <w:r>
+        <w:t xml:space="preserve"> the differential equation is used to predict the competitions.</w:t>
+      </w:r>
+      <w:r>
+        <w:t xml:space="preserve"> In addition, the </w:t>
+      </w:r>
+      <w:proofErr w:type="spellStart"/>
+      <w:r>
+        <w:t>Baranyi</w:t>
+      </w:r>
+      <w:proofErr w:type="spellEnd"/>
+      <w:r>
+        <w:t>-Roberts model is an extension of the logistic model which is widely used in textbooks.</w:t>
+      </w:r>
+    </w:p>
+    <w:p>
+      <w:r>
+        <w:t>Our method assumes that the two strains interact via resource competition</w:t>
+      </w:r>
+      <w:r>
+        <w:t xml:space="preserve"> alone; that is, only </w:t>
+      </w:r>
       <w:proofErr w:type="gramStart"/>
       <w:r>
-        <w:t>has</w:t>
+        <w:t xml:space="preserve">through </w:t>
       </w:r>
       <w:proofErr w:type="gramEnd"/>
-      <w:r>
-        <w:t xml:space="preserve"> both a differential equation form and a closed form solution it is highly advantageous for our use: the closed form is used to fit to growth curve data; the differential equation is used to predict the competitions.</w:t>
+      <m:oMath>
+        <m:d>
+          <m:dPr>
+            <m:ctrlPr>
+              <w:rPr>
+                <w:rFonts w:ascii="Cambria Math" w:hAnsi="Cambria Math"/>
+                <w:i/>
+              </w:rPr>
+            </m:ctrlPr>
+          </m:dPr>
+          <m:e>
+            <m:r>
+              <w:rPr>
+                <w:rFonts w:ascii="Cambria Math" w:hAnsi="Cambria Math"/>
+              </w:rPr>
+              <m:t>1-</m:t>
+            </m:r>
+            <m:f>
+              <m:fPr>
+                <m:type m:val="lin"/>
+                <m:ctrlPr>
+                  <w:rPr>
+                    <w:rFonts w:ascii="Cambria Math" w:hAnsi="Cambria Math"/>
+                    <w:i/>
+                  </w:rPr>
+                </m:ctrlPr>
+              </m:fPr>
+              <m:num>
+                <m:sSub>
+                  <m:sSubPr>
+                    <m:ctrlPr>
+                      <w:rPr>
+                        <w:rFonts w:ascii="Cambria Math" w:hAnsi="Cambria Math"/>
+                        <w:i/>
+                      </w:rPr>
+                    </m:ctrlPr>
+                  </m:sSubPr>
+                  <m:e>
+                    <m:r>
+                      <w:rPr>
+                        <w:rFonts w:ascii="Cambria Math" w:hAnsi="Cambria Math"/>
+                      </w:rPr>
+                      <m:t>N</m:t>
+                    </m:r>
+                  </m:e>
+                  <m:sub>
+                    <m:r>
+                      <w:rPr>
+                        <w:rFonts w:ascii="Cambria Math" w:hAnsi="Cambria Math"/>
+                      </w:rPr>
+                      <m:t>1</m:t>
+                    </m:r>
+                  </m:sub>
+                </m:sSub>
+              </m:num>
+              <m:den>
+                <m:sSub>
+                  <m:sSubPr>
+                    <m:ctrlPr>
+                      <w:rPr>
+                        <w:rFonts w:ascii="Cambria Math" w:hAnsi="Cambria Math"/>
+                        <w:i/>
+                      </w:rPr>
+                    </m:ctrlPr>
+                  </m:sSubPr>
+                  <m:e>
+                    <m:r>
+                      <w:rPr>
+                        <w:rFonts w:ascii="Cambria Math" w:hAnsi="Cambria Math"/>
+                      </w:rPr>
+                      <m:t>K</m:t>
+                    </m:r>
+                  </m:e>
+                  <m:sub>
+                    <m:r>
+                      <w:rPr>
+                        <w:rFonts w:ascii="Cambria Math" w:hAnsi="Cambria Math"/>
+                      </w:rPr>
+                      <m:t>1</m:t>
+                    </m:r>
+                  </m:sub>
+                </m:sSub>
+              </m:den>
+            </m:f>
+            <m:r>
+              <w:rPr>
+                <w:rFonts w:ascii="Cambria Math" w:hAnsi="Cambria Math"/>
+              </w:rPr>
+              <m:t>+</m:t>
+            </m:r>
+            <m:f>
+              <m:fPr>
+                <m:type m:val="lin"/>
+                <m:ctrlPr>
+                  <w:rPr>
+                    <w:rFonts w:ascii="Cambria Math" w:hAnsi="Cambria Math"/>
+                    <w:i/>
+                  </w:rPr>
+                </m:ctrlPr>
+              </m:fPr>
+              <m:num>
+                <m:sSub>
+                  <m:sSubPr>
+                    <m:ctrlPr>
+                      <w:rPr>
+                        <w:rFonts w:ascii="Cambria Math" w:hAnsi="Cambria Math"/>
+                        <w:i/>
+                      </w:rPr>
+                    </m:ctrlPr>
+                  </m:sSubPr>
+                  <m:e>
+                    <m:r>
+                      <w:rPr>
+                        <w:rFonts w:ascii="Cambria Math" w:hAnsi="Cambria Math"/>
+                      </w:rPr>
+                      <m:t>N</m:t>
+                    </m:r>
+                  </m:e>
+                  <m:sub>
+                    <m:r>
+                      <w:rPr>
+                        <w:rFonts w:ascii="Cambria Math" w:hAnsi="Cambria Math"/>
+                      </w:rPr>
+                      <m:t>2</m:t>
+                    </m:r>
+                  </m:sub>
+                </m:sSub>
+              </m:num>
+              <m:den>
+                <m:sSub>
+                  <m:sSubPr>
+                    <m:ctrlPr>
+                      <w:rPr>
+                        <w:rFonts w:ascii="Cambria Math" w:hAnsi="Cambria Math"/>
+                        <w:i/>
+                      </w:rPr>
+                    </m:ctrlPr>
+                  </m:sSubPr>
+                  <m:e>
+                    <m:r>
+                      <w:rPr>
+                        <w:rFonts w:ascii="Cambria Math" w:hAnsi="Cambria Math"/>
+                      </w:rPr>
+                      <m:t>K</m:t>
+                    </m:r>
+                  </m:e>
+                  <m:sub>
+                    <m:r>
+                      <w:rPr>
+                        <w:rFonts w:ascii="Cambria Math" w:hAnsi="Cambria Math"/>
+                      </w:rPr>
+                      <m:t>2</m:t>
+                    </m:r>
+                  </m:sub>
+                </m:sSub>
+              </m:den>
+            </m:f>
+          </m:e>
+        </m:d>
+      </m:oMath>
+      <w:r>
+        <w:t>. In cases in which the investigators know or suspect that additional</w:t>
+      </w:r>
+      <w:r>
+        <w:t xml:space="preserve"> </w:t>
+      </w:r>
+      <w:r>
+        <w:t>interactions exist (</w:t>
+      </w:r>
+      <w:r>
+        <w:rPr>
+          <w:i/>
+          <w:iCs/>
+        </w:rPr>
+        <w:t>i.e.</w:t>
+      </w:r>
+      <w:r>
+        <w:t xml:space="preserve">, </w:t>
+      </w:r>
+      <w:r>
+        <w:t xml:space="preserve">density-dependent </w:t>
+      </w:r>
+      <w:r>
+        <w:t>interactions such as social or sexual selection, mutualism, and interference), our model can serve as a null hypothesis: the results of competition assays can be compared to model predictions and an hypothesis test (</w:t>
+      </w:r>
+      <w:r>
+        <w:rPr>
+          <w:i/>
+          <w:iCs/>
+        </w:rPr>
+        <w:t>i.e.</w:t>
+      </w:r>
+      <w:r>
+        <w:t xml:space="preserve"> a goodness of fit test such as the </w:t>
+      </w:r>
+      <w:proofErr w:type="spellStart"/>
+      <w:r>
+        <w:t>Kolmagorov</w:t>
+      </w:r>
+      <w:proofErr w:type="spellEnd"/>
+      <w:r>
+        <w:t xml:space="preserve">-Smirnov test) can be used to decide if additional interactions are significant. Moreover, these additional interactions can be measured, either in terms of the difference in selection coefficients (between the coefficient calculated from the empirical results and coefficient calculated from the model prediction) or by fitting the empirical results to an extended model that includes density-dependent interactions </w:t>
+      </w:r>
+      <w:r>
+        <w:fldChar w:fldCharType="begin" w:fldLock="1"/>
+      </w:r>
+      <w:r>
+        <w:instrText>ADDIN CSL_CITATION { "citationItems" : [ { "id" : "ITEM-1", "itemData" : { "abstract" : "Standard population genetics models assign relative fitness values to genotypes. Normalization ensures that the absolute population mean fitness stays equal to one, keeping the population size constant. These models fail to describe extinction and evolutionary rescue; this requires a model of absolute fitness in the presence of density-dependence. Meantime, ecological models describe absolute fitness traits such as resource uptake speed and resource use efficiency, while neglecting intrinsically relative fitness competitions such as territorial contests and mate choice. Here I present a model that unifies population genetic and ecological notions of relative and absolute fitness. I begin by correcting a subscript flaw in MacArthur's r/K selection theory, and then introduce a third dimension c to capture relative competitiveness. In this model, r gives reproductive speed at low density and has time units, K' gives the parsimoniousness of resource use and has units of population density, and c gives competitive dominance at high density, and is, like population genetic fitness w, always normalized and hence intrinsically unitless. MacArthur's original r/K selection theory is shown to confound c and K'. Applications to experimental evolution and other data are outlined, including a connection to Grime's triangle of reproductive strategies and Nicholson's contest vs. scramble distinction. Extensions to larger numbers of dimensions, including the explicit tracking of consumable resources, are described.", "author" : [ { "dropping-particle" : "", "family" : "Masel", "given" : "Joanna", "non-dropping-particle" : "", "parse-names" : false, "suffix" : "" } ], "genre" : "Populations and Evolution", "id" : "ITEM-1", "issued" : { "date-parts" : [ [ "2014", "7" ] ] }, "page" : "1-44", "title" : "Eco-evolutionary \"fitness\" in 3 dimensions: absolute growth, absolute efficiency, and relative competitiveness", "type" : "article-journal" }, "uris" : [ "http://www.mendeley.com/documents/?uuid=696da655-cfce-410f-a5d3-d2d63e387c17" ] } ], "mendeley" : { "formattedCitation" : "&lt;sup&gt;12&lt;/sup&gt;", "plainTextFormattedCitation" : "12", "previouslyFormattedCitation" : "&lt;sup&gt;12&lt;/sup&gt;" }, "properties" : { "noteIndex" : 0 }, "schema" : "https://github.com/citation-style-language/schema/raw/master/csl-citation.json" }</w:instrText>
+      </w:r>
+      <w:r>
+        <w:fldChar w:fldCharType="separate"/>
+      </w:r>
+      <w:r>
+        <w:rPr>
+          <w:noProof/>
+          <w:vertAlign w:val="superscript"/>
+        </w:rPr>
+        <w:t>12</w:t>
+      </w:r>
+      <w:r>
+        <w:fldChar w:fldCharType="end"/>
+      </w:r>
+      <w:r>
+        <w:t>.</w:t>
+      </w:r>
+    </w:p>
+    <w:p>
+      <w:pPr>
+        <w:pStyle w:val="Heading1"/>
+      </w:pPr>
+      <w:r>
+        <w:t>Acknowledgments</w:t>
+      </w:r>
+    </w:p>
+    <w:p>
+      <w:r>
+        <w:t xml:space="preserve">We thank I. Ben-Zion, E. Kroll, Y. </w:t>
+      </w:r>
+      <w:proofErr w:type="spellStart"/>
+      <w:r>
+        <w:t>Pilpel</w:t>
+      </w:r>
+      <w:proofErr w:type="spellEnd"/>
+      <w:r>
+        <w:t xml:space="preserve">, D. </w:t>
+      </w:r>
+      <w:proofErr w:type="spellStart"/>
+      <w:r>
+        <w:t>Hizi</w:t>
+      </w:r>
+      <w:proofErr w:type="spellEnd"/>
+      <w:r>
+        <w:t xml:space="preserve">, I. </w:t>
+      </w:r>
+      <w:proofErr w:type="spellStart"/>
+      <w:r>
+        <w:t>Frumkin</w:t>
+      </w:r>
+      <w:proofErr w:type="spellEnd"/>
+      <w:r>
+        <w:t xml:space="preserve">, O. </w:t>
+      </w:r>
+      <w:proofErr w:type="spellStart"/>
+      <w:r>
+        <w:t>Dahan</w:t>
+      </w:r>
+      <w:proofErr w:type="spellEnd"/>
+      <w:r>
+        <w:t xml:space="preserve">, </w:t>
+      </w:r>
+      <w:r>
+        <w:t xml:space="preserve">A. </w:t>
+      </w:r>
+      <w:proofErr w:type="spellStart"/>
+      <w:r>
+        <w:t>Yona</w:t>
+      </w:r>
+      <w:proofErr w:type="spellEnd"/>
+      <w:r>
+        <w:t xml:space="preserve">, and J. </w:t>
+      </w:r>
+      <w:proofErr w:type="spellStart"/>
+      <w:r>
+        <w:t>Masel</w:t>
+      </w:r>
+      <w:proofErr w:type="spellEnd"/>
+      <w:r>
+        <w:t xml:space="preserve"> for helpful discussions. This work was funded by the Israeli Science Foundation (XXX), the Minerva Center for Lab Evolution, Manna Center Program for Food Safety &amp; Security, the Israeli Ministry of Science &amp; Technology, and the </w:t>
+      </w:r>
+      <w:proofErr w:type="spellStart"/>
+      <w:r>
+        <w:t>Anat</w:t>
+      </w:r>
+      <w:proofErr w:type="spellEnd"/>
+      <w:r>
+        <w:t xml:space="preserve"> </w:t>
+      </w:r>
+      <w:proofErr w:type="spellStart"/>
+      <w:r>
+        <w:t>Krauskopf</w:t>
+      </w:r>
+      <w:proofErr w:type="spellEnd"/>
+      <w:r>
+        <w:t xml:space="preserve"> Foundation.</w:t>
+      </w:r>
+    </w:p>
+    <w:p>
+      <w:pPr>
+        <w:pStyle w:val="Heading1"/>
+      </w:pPr>
+      <w:r>
+        <w:t>References</w:t>
+      </w:r>
+    </w:p>
+    <w:p>
+      <w:pPr>
+        <w:pStyle w:val="NormalWeb"/>
+        <w:ind w:left="640" w:hanging="640"/>
+        <w:divId w:val="338584728"/>
+        <w:rPr>
+          <w:noProof/>
+        </w:rPr>
+      </w:pPr>
+      <w:r>
+        <w:fldChar w:fldCharType="begin" w:fldLock="1"/>
+      </w:r>
+      <w:r>
+        <w:instrText xml:space="preserve">ADDIN Mendeley Bibliography CSL_BIBLIOGRAPHY </w:instrText>
+      </w:r>
+      <w:r>
+        <w:fldChar w:fldCharType="separate"/>
+      </w:r>
+      <w:r>
+        <w:rPr>
+          <w:noProof/>
+        </w:rPr>
+        <w:t>1.</w:t>
+      </w:r>
+      <w:r>
+        <w:rPr>
+          <w:noProof/>
+        </w:rPr>
+        <w:tab/>
+        <w:t xml:space="preserve">Hall, B. G., Acar, H., Nandipati, A. &amp; Barlow, M. Growth rates made easy. </w:t>
+      </w:r>
+      <w:r>
+        <w:rPr>
+          <w:i/>
+          <w:iCs/>
+          <w:noProof/>
+        </w:rPr>
+        <w:t>Mol. Biol. Evol.</w:t>
+      </w:r>
+      <w:r>
+        <w:rPr>
+          <w:noProof/>
+        </w:rPr>
+        <w:t xml:space="preserve"> </w:t>
+      </w:r>
+      <w:r>
+        <w:rPr>
+          <w:b/>
+          <w:bCs/>
+          <w:noProof/>
+        </w:rPr>
+        <w:t>31,</w:t>
+      </w:r>
+      <w:r>
+        <w:rPr>
+          <w:noProof/>
+        </w:rPr>
+        <w:t xml:space="preserve"> 232–238 (2014).</w:t>
+      </w:r>
+    </w:p>
+    <w:p>
+      <w:pPr>
+        <w:pStyle w:val="NormalWeb"/>
+        <w:ind w:left="640" w:hanging="640"/>
+        <w:divId w:val="338584728"/>
+        <w:rPr>
+          <w:noProof/>
+        </w:rPr>
+      </w:pPr>
+      <w:r>
+        <w:rPr>
+          <w:noProof/>
+        </w:rPr>
+        <w:t>2.</w:t>
+      </w:r>
+      <w:r>
+        <w:rPr>
+          <w:noProof/>
+        </w:rPr>
+        <w:tab/>
+        <w:t xml:space="preserve">Chevin, L.-M. On measuring selection in experimental evolution. </w:t>
+      </w:r>
+      <w:r>
+        <w:rPr>
+          <w:i/>
+          <w:iCs/>
+          <w:noProof/>
+        </w:rPr>
+        <w:t>Biol. Lett.</w:t>
+      </w:r>
+      <w:r>
+        <w:rPr>
+          <w:noProof/>
+        </w:rPr>
+        <w:t xml:space="preserve"> </w:t>
+      </w:r>
+      <w:r>
+        <w:rPr>
+          <w:b/>
+          <w:bCs/>
+          <w:noProof/>
+        </w:rPr>
+        <w:t>7,</w:t>
+      </w:r>
+      <w:r>
+        <w:rPr>
+          <w:noProof/>
+        </w:rPr>
+        <w:t xml:space="preserve"> 210–3 (2011).</w:t>
+      </w:r>
+    </w:p>
+    <w:p>
+      <w:pPr>
+        <w:pStyle w:val="NormalWeb"/>
+        <w:ind w:left="640" w:hanging="640"/>
+        <w:divId w:val="338584728"/>
+        <w:rPr>
+          <w:noProof/>
+        </w:rPr>
+      </w:pPr>
+      <w:r>
+        <w:rPr>
+          <w:noProof/>
+        </w:rPr>
+        <w:t>3.</w:t>
+      </w:r>
+      <w:r>
+        <w:rPr>
+          <w:noProof/>
+        </w:rPr>
+        <w:tab/>
+        <w:t xml:space="preserve">Crow, J. F. &amp; Kimura, M. </w:t>
+      </w:r>
+      <w:r>
+        <w:rPr>
+          <w:i/>
+          <w:iCs/>
+          <w:noProof/>
+        </w:rPr>
+        <w:t>An introduction to population genetics theory</w:t>
+      </w:r>
+      <w:r>
+        <w:rPr>
+          <w:noProof/>
+        </w:rPr>
+        <w:t>. (Burgess Pub. Co., 1970). at &lt;https://books.google.co.il/books?id=MLETAQAAIAAJ&gt;</w:t>
+      </w:r>
+    </w:p>
+    <w:p>
+      <w:pPr>
+        <w:pStyle w:val="NormalWeb"/>
+        <w:ind w:left="640" w:hanging="640"/>
+        <w:divId w:val="338584728"/>
+        <w:rPr>
+          <w:noProof/>
+        </w:rPr>
+      </w:pPr>
+      <w:r>
+        <w:rPr>
+          <w:noProof/>
+        </w:rPr>
+        <w:t>4.</w:t>
+      </w:r>
+      <w:r>
+        <w:rPr>
+          <w:noProof/>
+        </w:rPr>
+        <w:tab/>
+        <w:t xml:space="preserve">Wiser, M. J. &amp; Lenski, R. E. A Comparison of Methods to Measure Fitness in </w:t>
+      </w:r>
+      <w:r>
+        <w:rPr>
+          <w:i/>
+          <w:iCs/>
+          <w:noProof/>
+        </w:rPr>
+        <w:t>Escherichia coli</w:t>
+      </w:r>
+      <w:r>
+        <w:rPr>
+          <w:noProof/>
+        </w:rPr>
+        <w:t xml:space="preserve">. </w:t>
+      </w:r>
+      <w:r>
+        <w:rPr>
+          <w:i/>
+          <w:iCs/>
+          <w:noProof/>
+        </w:rPr>
+        <w:t>PLoS One</w:t>
+      </w:r>
+      <w:r>
+        <w:rPr>
+          <w:noProof/>
+        </w:rPr>
+        <w:t xml:space="preserve"> </w:t>
+      </w:r>
+      <w:r>
+        <w:rPr>
+          <w:b/>
+          <w:bCs/>
+          <w:noProof/>
+        </w:rPr>
+        <w:t>10,</w:t>
+      </w:r>
+      <w:r>
+        <w:rPr>
+          <w:noProof/>
+        </w:rPr>
+        <w:t xml:space="preserve"> e0126210 (2015).</w:t>
+      </w:r>
+    </w:p>
+    <w:p>
+      <w:pPr>
+        <w:pStyle w:val="NormalWeb"/>
+        <w:ind w:left="640" w:hanging="640"/>
+        <w:divId w:val="338584728"/>
+        <w:rPr>
+          <w:noProof/>
+        </w:rPr>
+      </w:pPr>
+      <w:r>
+        <w:rPr>
+          <w:noProof/>
+        </w:rPr>
+        <w:lastRenderedPageBreak/>
+        <w:t>5.</w:t>
+      </w:r>
+      <w:r>
+        <w:rPr>
+          <w:noProof/>
+        </w:rPr>
+        <w:tab/>
+        <w:t xml:space="preserve">Lenski, R. E., Rose, M. R., Simpson, S. C. &amp; Tadler, S. C. Long-Term Experimental Evolution in Escherichia coli. I. Adaptation and Divergence During 2,000 Generations. </w:t>
+      </w:r>
+      <w:r>
+        <w:rPr>
+          <w:i/>
+          <w:iCs/>
+          <w:noProof/>
+        </w:rPr>
+        <w:t>Am. Nat.</w:t>
+      </w:r>
+      <w:r>
+        <w:rPr>
+          <w:noProof/>
+        </w:rPr>
+        <w:t xml:space="preserve"> </w:t>
+      </w:r>
+      <w:r>
+        <w:rPr>
+          <w:b/>
+          <w:bCs/>
+          <w:noProof/>
+        </w:rPr>
+        <w:t>138,</w:t>
+      </w:r>
+      <w:r>
+        <w:rPr>
+          <w:noProof/>
+        </w:rPr>
+        <w:t xml:space="preserve"> 1315 (1991).</w:t>
+      </w:r>
+    </w:p>
+    <w:p>
+      <w:pPr>
+        <w:pStyle w:val="NormalWeb"/>
+        <w:ind w:left="640" w:hanging="640"/>
+        <w:divId w:val="338584728"/>
+        <w:rPr>
+          <w:noProof/>
+        </w:rPr>
+      </w:pPr>
+      <w:r>
+        <w:rPr>
+          <w:noProof/>
+        </w:rPr>
+        <w:t>6.</w:t>
+      </w:r>
+      <w:r>
+        <w:rPr>
+          <w:noProof/>
+        </w:rPr>
+        <w:tab/>
+        <w:t xml:space="preserve">Hegreness, M., Shoresh, N., Hartl, D. L. &amp; Kishony, R. An equivalence principle for the incorporation of favorable mutations in asexual populations. </w:t>
+      </w:r>
+      <w:r>
+        <w:rPr>
+          <w:i/>
+          <w:iCs/>
+          <w:noProof/>
+        </w:rPr>
+        <w:t>Science (80-. ).</w:t>
+      </w:r>
+      <w:r>
+        <w:rPr>
+          <w:noProof/>
+        </w:rPr>
+        <w:t xml:space="preserve"> </w:t>
+      </w:r>
+      <w:r>
+        <w:rPr>
+          <w:b/>
+          <w:bCs/>
+          <w:noProof/>
+        </w:rPr>
+        <w:t>311,</w:t>
+      </w:r>
+      <w:r>
+        <w:rPr>
+          <w:noProof/>
+        </w:rPr>
+        <w:t xml:space="preserve"> 1615–7 (2006).</w:t>
+      </w:r>
+    </w:p>
+    <w:p>
+      <w:pPr>
+        <w:pStyle w:val="NormalWeb"/>
+        <w:ind w:left="640" w:hanging="640"/>
+        <w:divId w:val="338584728"/>
+        <w:rPr>
+          <w:noProof/>
+        </w:rPr>
+      </w:pPr>
+      <w:r>
+        <w:rPr>
+          <w:noProof/>
+        </w:rPr>
+        <w:t>7.</w:t>
+      </w:r>
+      <w:r>
+        <w:rPr>
+          <w:noProof/>
+        </w:rPr>
+        <w:tab/>
+        <w:t xml:space="preserve">Levy, S. F. </w:t>
+      </w:r>
+      <w:r>
+        <w:rPr>
+          <w:i/>
+          <w:iCs/>
+          <w:noProof/>
+        </w:rPr>
+        <w:t>et al.</w:t>
+      </w:r>
+      <w:r>
+        <w:rPr>
+          <w:noProof/>
+        </w:rPr>
+        <w:t xml:space="preserve"> Quantitative evolutionary dynamics using high-resolution lineage tracking. </w:t>
+      </w:r>
+      <w:r>
+        <w:rPr>
+          <w:i/>
+          <w:iCs/>
+          <w:noProof/>
+        </w:rPr>
+        <w:t>Nature</w:t>
+      </w:r>
+      <w:r>
+        <w:rPr>
+          <w:noProof/>
+        </w:rPr>
+        <w:t xml:space="preserve"> </w:t>
+      </w:r>
+      <w:r>
+        <w:rPr>
+          <w:b/>
+          <w:bCs/>
+          <w:noProof/>
+        </w:rPr>
+        <w:t>advance on,</w:t>
+      </w:r>
+      <w:r>
+        <w:rPr>
+          <w:noProof/>
+        </w:rPr>
+        <w:t xml:space="preserve"> (2015).</w:t>
+      </w:r>
+    </w:p>
+    <w:p>
+      <w:pPr>
+        <w:pStyle w:val="NormalWeb"/>
+        <w:ind w:left="640" w:hanging="640"/>
+        <w:divId w:val="338584728"/>
+        <w:rPr>
+          <w:noProof/>
+        </w:rPr>
+      </w:pPr>
+      <w:r>
+        <w:rPr>
+          <w:noProof/>
+        </w:rPr>
+        <w:t>8.</w:t>
+      </w:r>
+      <w:r>
+        <w:rPr>
+          <w:noProof/>
+        </w:rPr>
+        <w:tab/>
+        <w:t xml:space="preserve">Baranyi, J. &amp; Roberts, T. a. A dynamic approach to predicting bacterial growth in food. </w:t>
+      </w:r>
+      <w:r>
+        <w:rPr>
+          <w:i/>
+          <w:iCs/>
+          <w:noProof/>
+        </w:rPr>
+        <w:t>Int. J. Food Microbiol.</w:t>
+      </w:r>
+      <w:r>
+        <w:rPr>
+          <w:noProof/>
+        </w:rPr>
+        <w:t xml:space="preserve"> </w:t>
+      </w:r>
+      <w:r>
+        <w:rPr>
+          <w:b/>
+          <w:bCs/>
+          <w:noProof/>
+        </w:rPr>
+        <w:t>23,</w:t>
+      </w:r>
+      <w:r>
+        <w:rPr>
+          <w:noProof/>
+        </w:rPr>
+        <w:t xml:space="preserve"> 277–294 (1994).</w:t>
+      </w:r>
+    </w:p>
+    <w:p>
+      <w:pPr>
+        <w:pStyle w:val="NormalWeb"/>
+        <w:ind w:left="640" w:hanging="640"/>
+        <w:divId w:val="338584728"/>
+        <w:rPr>
+          <w:noProof/>
+        </w:rPr>
+      </w:pPr>
+      <w:r>
+        <w:rPr>
+          <w:noProof/>
+        </w:rPr>
+        <w:t>9.</w:t>
+      </w:r>
+      <w:r>
+        <w:rPr>
+          <w:noProof/>
+        </w:rPr>
+        <w:tab/>
+        <w:t xml:space="preserve">Baranyi, J. Simple is good as long as it is enough. </w:t>
+      </w:r>
+      <w:r>
+        <w:rPr>
+          <w:i/>
+          <w:iCs/>
+          <w:noProof/>
+        </w:rPr>
+        <w:t>Commentary</w:t>
+      </w:r>
+      <w:r>
+        <w:rPr>
+          <w:noProof/>
+        </w:rPr>
+        <w:t xml:space="preserve"> 391–394 (1997). doi:10.1006/fmic.1996.0080</w:t>
+      </w:r>
+    </w:p>
+    <w:p>
+      <w:pPr>
+        <w:pStyle w:val="NormalWeb"/>
+        <w:ind w:left="640" w:hanging="640"/>
+        <w:divId w:val="338584728"/>
+        <w:rPr>
+          <w:noProof/>
+        </w:rPr>
+      </w:pPr>
+      <w:r>
+        <w:rPr>
+          <w:noProof/>
+        </w:rPr>
+        <w:t>10.</w:t>
+      </w:r>
+      <w:r>
+        <w:rPr>
+          <w:noProof/>
+        </w:rPr>
+        <w:tab/>
+        <w:t>Newville, M. LMFIT: Non-Linear Least-Square Minimization and Curve-Fitting for Python. (2014). at &lt;http://lmfit.github.io/lmfit-py/&gt;</w:t>
+      </w:r>
+    </w:p>
+    <w:p>
+      <w:pPr>
+        <w:pStyle w:val="NormalWeb"/>
+        <w:ind w:left="640" w:hanging="640"/>
+        <w:divId w:val="338584728"/>
+        <w:rPr>
+          <w:noProof/>
+        </w:rPr>
+      </w:pPr>
+      <w:r>
+        <w:rPr>
+          <w:noProof/>
+        </w:rPr>
+        <w:t>11.</w:t>
+      </w:r>
+      <w:r>
+        <w:rPr>
+          <w:noProof/>
+        </w:rPr>
+        <w:tab/>
+        <w:t xml:space="preserve">Kass, R. &amp; Raftery, A. Bayes Factors. </w:t>
+      </w:r>
+      <w:r>
+        <w:rPr>
+          <w:i/>
+          <w:iCs/>
+          <w:noProof/>
+        </w:rPr>
+        <w:t>J. Am. Stat. Assoc.</w:t>
+      </w:r>
+      <w:r>
+        <w:rPr>
+          <w:noProof/>
+        </w:rPr>
+        <w:t xml:space="preserve"> 773–795 (1995). doi:doi: 10.2307/2291091</w:t>
+      </w:r>
+    </w:p>
+    <w:p>
+      <w:pPr>
+        <w:pStyle w:val="NormalWeb"/>
+        <w:ind w:left="640" w:hanging="640"/>
+        <w:divId w:val="338584728"/>
+        <w:rPr>
+          <w:noProof/>
+        </w:rPr>
+      </w:pPr>
+      <w:r>
+        <w:rPr>
+          <w:noProof/>
+        </w:rPr>
+        <w:t>12.</w:t>
+      </w:r>
+      <w:r>
+        <w:rPr>
+          <w:noProof/>
+        </w:rPr>
+        <w:tab/>
+        <w:t xml:space="preserve">Masel, J. Eco-evolutionary ‘fitness’ in 3 dimensions: absolute growth, absolute efficiency, and relative competitiveness. 1–44 (2014). at &lt;http://arxiv.org/abs/1407.1024&gt; </w:t>
+      </w:r>
+    </w:p>
+    <w:p>
+      <w:pPr>
+        <w:pStyle w:val="NormalWeb"/>
+        <w:ind w:left="640" w:hanging="640"/>
+        <w:divId w:val="1694183566"/>
+      </w:pPr>
+      <w:r>
+        <w:fldChar w:fldCharType="end"/>
       </w:r>
     </w:p>
     <w:p/>
     <w:sectPr>
-      <w:footerReference w:type="default" r:id="rId7"/>
+      <w:headerReference w:type="even" r:id="rId8"/>
+      <w:headerReference w:type="default" r:id="rId9"/>
+      <w:footerReference w:type="even" r:id="rId10"/>
+      <w:footerReference w:type="default" r:id="rId11"/>
       <w:pgSz w:w="11906" w:h="16838"/>
       <w:pgMar w:top="1440" w:right="1800" w:bottom="1440" w:left="1800" w:header="708" w:footer="708" w:gutter="0"/>
       <w:cols w:space="708"/>
+      <w:titlePg/>
       <w:bidi/>
       <w:rtlGutter/>
       <w:docGrid w:linePitch="360"/>
@@ -4700,17 +6100,22 @@
 <w:ftr xmlns:wpc="http://schemas.microsoft.com/office/word/2010/wordprocessingCanvas" xmlns:mc="http://schemas.openxmlformats.org/markup-compatibility/2006" xmlns:o="urn:schemas-microsoft-com:office:office" xmlns:r="http://schemas.openxmlformats.org/officeDocument/2006/relationships" xmlns:m="http://schemas.openxmlformats.org/officeDocument/2006/math" xmlns:v="urn:schemas-microsoft-com:vml" xmlns:wp14="http://schemas.microsoft.com/office/word/2010/wordprocessingDrawing" xmlns:wp="http://schemas.openxmlformats.org/drawingml/2006/wordprocessingDrawing" xmlns:w10="urn:schemas-microsoft-com:office:word" xmlns:w="http://schemas.openxmlformats.org/wordprocessingml/2006/main" xmlns:w14="http://schemas.microsoft.com/office/word/2010/wordml" xmlns:wpg="http://schemas.microsoft.com/office/word/2010/wordprocessingGroup" xmlns:wpi="http://schemas.microsoft.com/office/word/2010/wordprocessingInk" xmlns:wne="http://schemas.microsoft.com/office/word/2006/wordml" xmlns:wps="http://schemas.microsoft.com/office/word/2010/wordprocessingShape" mc:Ignorable="w14 wp14">
   <w:sdt>
     <w:sdtPr>
-      <w:id w:val="-882408124"/>
+      <w:id w:val="355551839"/>
       <w:docPartObj>
         <w:docPartGallery w:val="Page Numbers (Bottom of Page)"/>
         <w:docPartUnique/>
       </w:docPartObj>
     </w:sdtPr>
-    <w:sdtEndPr/>
+    <w:sdtEndPr>
+      <w:rPr>
+        <w:noProof/>
+      </w:rPr>
+    </w:sdtEndPr>
     <w:sdtContent>
       <w:p>
         <w:pPr>
           <w:pStyle w:val="Footer"/>
+          <w:jc w:val="center"/>
         </w:pPr>
         <w:r>
           <w:fldChar w:fldCharType="begin"/>
@@ -4725,7 +6130,55 @@
           <w:rPr>
             <w:noProof/>
           </w:rPr>
-          <w:t>6</w:t>
+          <w:t>2</w:t>
+        </w:r>
+        <w:r>
+          <w:rPr>
+            <w:noProof/>
+          </w:rPr>
+          <w:fldChar w:fldCharType="end"/>
+        </w:r>
+      </w:p>
+    </w:sdtContent>
+  </w:sdt>
+  <w:p>
+    <w:pPr>
+      <w:pStyle w:val="Footer"/>
+    </w:pPr>
+  </w:p>
+</w:ftr>
+</file>
+
+<file path=word/footer2.xml><?xml version="1.0" encoding="utf-8"?>
+<w:ftr xmlns:wpc="http://schemas.microsoft.com/office/word/2010/wordprocessingCanvas" xmlns:mc="http://schemas.openxmlformats.org/markup-compatibility/2006" xmlns:o="urn:schemas-microsoft-com:office:office" xmlns:r="http://schemas.openxmlformats.org/officeDocument/2006/relationships" xmlns:m="http://schemas.openxmlformats.org/officeDocument/2006/math" xmlns:v="urn:schemas-microsoft-com:vml" xmlns:wp14="http://schemas.microsoft.com/office/word/2010/wordprocessingDrawing" xmlns:wp="http://schemas.openxmlformats.org/drawingml/2006/wordprocessingDrawing" xmlns:w10="urn:schemas-microsoft-com:office:word" xmlns:w="http://schemas.openxmlformats.org/wordprocessingml/2006/main" xmlns:w14="http://schemas.microsoft.com/office/word/2010/wordml" xmlns:wpg="http://schemas.microsoft.com/office/word/2010/wordprocessingGroup" xmlns:wpi="http://schemas.microsoft.com/office/word/2010/wordprocessingInk" xmlns:wne="http://schemas.microsoft.com/office/word/2006/wordml" xmlns:wps="http://schemas.microsoft.com/office/word/2010/wordprocessingShape" mc:Ignorable="w14 wp14">
+  <w:sdt>
+    <w:sdtPr>
+      <w:id w:val="-882408124"/>
+      <w:docPartObj>
+        <w:docPartGallery w:val="Page Numbers (Bottom of Page)"/>
+        <w:docPartUnique/>
+      </w:docPartObj>
+    </w:sdtPr>
+    <w:sdtContent>
+      <w:p>
+        <w:pPr>
+          <w:pStyle w:val="Footer"/>
+          <w:jc w:val="center"/>
+        </w:pPr>
+        <w:r>
+          <w:fldChar w:fldCharType="begin"/>
+        </w:r>
+        <w:r>
+          <w:instrText xml:space="preserve"> PAGE   \* MERGEFORMAT </w:instrText>
+        </w:r>
+        <w:r>
+          <w:fldChar w:fldCharType="separate"/>
+        </w:r>
+        <w:r>
+          <w:rPr>
+            <w:noProof/>
+          </w:rPr>
+          <w:t>3</w:t>
         </w:r>
         <w:r>
           <w:rPr>
@@ -4761,6 +6214,34 @@
     </w:p>
   </w:footnote>
 </w:footnotes>
+</file>
+
+<file path=word/header1.xml><?xml version="1.0" encoding="utf-8"?>
+<w:hdr xmlns:wpc="http://schemas.microsoft.com/office/word/2010/wordprocessingCanvas" xmlns:mc="http://schemas.openxmlformats.org/markup-compatibility/2006" xmlns:o="urn:schemas-microsoft-com:office:office" xmlns:r="http://schemas.openxmlformats.org/officeDocument/2006/relationships" xmlns:m="http://schemas.openxmlformats.org/officeDocument/2006/math" xmlns:v="urn:schemas-microsoft-com:vml" xmlns:wp14="http://schemas.microsoft.com/office/word/2010/wordprocessingDrawing" xmlns:wp="http://schemas.openxmlformats.org/drawingml/2006/wordprocessingDrawing" xmlns:w10="urn:schemas-microsoft-com:office:word" xmlns:w="http://schemas.openxmlformats.org/wordprocessingml/2006/main" xmlns:w14="http://schemas.microsoft.com/office/word/2010/wordml" xmlns:wpg="http://schemas.microsoft.com/office/word/2010/wordprocessingGroup" xmlns:wpi="http://schemas.microsoft.com/office/word/2010/wordprocessingInk" xmlns:wne="http://schemas.microsoft.com/office/word/2006/wordml" xmlns:wps="http://schemas.microsoft.com/office/word/2010/wordprocessingShape" mc:Ignorable="w14 wp14">
+  <w:p>
+    <w:pPr>
+      <w:pStyle w:val="Header"/>
+      <w:jc w:val="right"/>
+    </w:pPr>
+    <w:r>
+      <w:t>Predicting competitions from growth curves</w:t>
+    </w:r>
+  </w:p>
+</w:hdr>
+</file>
+
+<file path=word/header2.xml><?xml version="1.0" encoding="utf-8"?>
+<w:hdr xmlns:wpc="http://schemas.microsoft.com/office/word/2010/wordprocessingCanvas" xmlns:mc="http://schemas.openxmlformats.org/markup-compatibility/2006" xmlns:o="urn:schemas-microsoft-com:office:office" xmlns:r="http://schemas.openxmlformats.org/officeDocument/2006/relationships" xmlns:m="http://schemas.openxmlformats.org/officeDocument/2006/math" xmlns:v="urn:schemas-microsoft-com:vml" xmlns:wp14="http://schemas.microsoft.com/office/word/2010/wordprocessingDrawing" xmlns:wp="http://schemas.openxmlformats.org/drawingml/2006/wordprocessingDrawing" xmlns:w10="urn:schemas-microsoft-com:office:word" xmlns:w="http://schemas.openxmlformats.org/wordprocessingml/2006/main" xmlns:w14="http://schemas.microsoft.com/office/word/2010/wordml" xmlns:wpg="http://schemas.microsoft.com/office/word/2010/wordprocessingGroup" xmlns:wpi="http://schemas.microsoft.com/office/word/2010/wordprocessingInk" xmlns:wne="http://schemas.microsoft.com/office/word/2006/wordml" xmlns:wps="http://schemas.microsoft.com/office/word/2010/wordprocessingShape" mc:Ignorable="w14 wp14">
+  <w:p>
+    <w:pPr>
+      <w:pStyle w:val="Header"/>
+      <w:jc w:val="right"/>
+    </w:pPr>
+    <w:r>
+      <w:t>Ram et al., 2015</w:t>
+    </w:r>
+  </w:p>
+</w:hdr>
 </file>
 
 <file path=word/styles.xml><?xml version="1.0" encoding="utf-8"?>
@@ -5270,14 +6751,14 @@
     <w:link w:val="TitleChar"/>
     <w:uiPriority w:val="10"/>
     <w:qFormat/>
-    <w:rsid w:val="00563F73"/>
+    <w:rsid w:val="00E95165"/>
     <w:pPr>
       <w:spacing w:before="240" w:after="60"/>
       <w:jc w:val="center"/>
       <w:outlineLvl w:val="0"/>
     </w:pPr>
     <w:rPr>
-      <w:rFonts w:asciiTheme="majorHAnsi" w:eastAsiaTheme="majorEastAsia" w:hAnsiTheme="majorHAnsi"/>
+      <w:rFonts w:ascii="Palatino Linotype" w:eastAsiaTheme="majorEastAsia" w:hAnsi="Palatino Linotype"/>
       <w:b/>
       <w:bCs/>
       <w:kern w:val="28"/>
@@ -5290,9 +6771,9 @@
     <w:basedOn w:val="DefaultParagraphFont"/>
     <w:link w:val="Title"/>
     <w:uiPriority w:val="10"/>
-    <w:rsid w:val="00563F73"/>
+    <w:rsid w:val="00E95165"/>
     <w:rPr>
-      <w:rFonts w:asciiTheme="majorHAnsi" w:eastAsiaTheme="majorEastAsia" w:hAnsiTheme="majorHAnsi"/>
+      <w:rFonts w:ascii="Palatino Linotype" w:eastAsiaTheme="majorEastAsia" w:hAnsi="Palatino Linotype" w:cstheme="majorBidi"/>
       <w:b/>
       <w:bCs/>
       <w:kern w:val="28"/>
@@ -5598,6 +7079,20 @@
     <w:rPr>
       <w:color w:val="0000FF" w:themeColor="hyperlink"/>
       <w:u w:val="single"/>
+    </w:rPr>
+  </w:style>
+  <w:style w:type="paragraph" w:styleId="NormalWeb">
+    <w:name w:val="Normal (Web)"/>
+    <w:basedOn w:val="Normal"/>
+    <w:uiPriority w:val="99"/>
+    <w:unhideWhenUsed/>
+    <w:rsid w:val="00BC14C2"/>
+    <w:pPr>
+      <w:spacing w:before="100" w:beforeAutospacing="1" w:after="100" w:afterAutospacing="1" w:line="240" w:lineRule="auto"/>
+      <w:ind w:firstLine="0"/>
+    </w:pPr>
+    <w:rPr>
+      <w:rFonts w:ascii="Times New Roman" w:hAnsi="Times New Roman" w:cs="Times New Roman"/>
     </w:rPr>
   </w:style>
 </w:styles>
@@ -6110,14 +7605,14 @@
     <w:link w:val="TitleChar"/>
     <w:uiPriority w:val="10"/>
     <w:qFormat/>
-    <w:rsid w:val="00563F73"/>
+    <w:rsid w:val="00E95165"/>
     <w:pPr>
       <w:spacing w:before="240" w:after="60"/>
       <w:jc w:val="center"/>
       <w:outlineLvl w:val="0"/>
     </w:pPr>
     <w:rPr>
-      <w:rFonts w:asciiTheme="majorHAnsi" w:eastAsiaTheme="majorEastAsia" w:hAnsiTheme="majorHAnsi"/>
+      <w:rFonts w:ascii="Palatino Linotype" w:eastAsiaTheme="majorEastAsia" w:hAnsi="Palatino Linotype"/>
       <w:b/>
       <w:bCs/>
       <w:kern w:val="28"/>
@@ -6130,9 +7625,9 @@
     <w:basedOn w:val="DefaultParagraphFont"/>
     <w:link w:val="Title"/>
     <w:uiPriority w:val="10"/>
-    <w:rsid w:val="00563F73"/>
+    <w:rsid w:val="00E95165"/>
     <w:rPr>
-      <w:rFonts w:asciiTheme="majorHAnsi" w:eastAsiaTheme="majorEastAsia" w:hAnsiTheme="majorHAnsi"/>
+      <w:rFonts w:ascii="Palatino Linotype" w:eastAsiaTheme="majorEastAsia" w:hAnsi="Palatino Linotype" w:cstheme="majorBidi"/>
       <w:b/>
       <w:bCs/>
       <w:kern w:val="28"/>
@@ -6438,6 +7933,20 @@
     <w:rPr>
       <w:color w:val="0000FF" w:themeColor="hyperlink"/>
       <w:u w:val="single"/>
+    </w:rPr>
+  </w:style>
+  <w:style w:type="paragraph" w:styleId="NormalWeb">
+    <w:name w:val="Normal (Web)"/>
+    <w:basedOn w:val="Normal"/>
+    <w:uiPriority w:val="99"/>
+    <w:unhideWhenUsed/>
+    <w:rsid w:val="00BC14C2"/>
+    <w:pPr>
+      <w:spacing w:before="100" w:beforeAutospacing="1" w:after="100" w:afterAutospacing="1" w:line="240" w:lineRule="auto"/>
+      <w:ind w:firstLine="0"/>
+    </w:pPr>
+    <w:rPr>
+      <w:rFonts w:ascii="Times New Roman" w:hAnsi="Times New Roman" w:cs="Times New Roman"/>
     </w:rPr>
   </w:style>
 </w:styles>
@@ -6464,6 +7973,7 @@
     <w:sig w:usb0="E0002AFF" w:usb1="C0007841" w:usb2="00000009" w:usb3="00000000" w:csb0="000001FF" w:csb1="00000000"/>
   </w:font>
   <w:font w:name="Palatino Linotype">
+    <w:altName w:val="Palatino"/>
     <w:panose1 w:val="02040502050505030304"/>
     <w:charset w:val="00"/>
     <w:family w:val="roman"/>
@@ -6516,7 +8026,6 @@
   <w:rsids>
     <w:rsidRoot w:val="009172F4"/>
     <w:rsid w:val="009172F4"/>
-    <w:rsid w:val="00AD47D9"/>
     <w:rsid w:val="00DA22E9"/>
   </w:rsids>
   <m:mathPr>
@@ -7235,4 +8744,16 @@
   <a:objectDefaults/>
   <a:extraClrSchemeLst/>
 </a:theme>
+</file>
+
+<file path=customXml/item1.xml><?xml version="1.0" encoding="utf-8"?>
+<b:Sources xmlns:b="http://schemas.openxmlformats.org/officeDocument/2006/bibliography" xmlns="http://schemas.openxmlformats.org/officeDocument/2006/bibliography" SelectedStyle="\SIST02.XSL" StyleName="SIST02"/>
+</file>
+
+<file path=customXml/itemProps1.xml><?xml version="1.0" encoding="utf-8"?>
+<ds:datastoreItem xmlns:ds="http://schemas.openxmlformats.org/officeDocument/2006/customXml" ds:itemID="{3CCF4139-0444-41CC-A5F3-658342EB5653}">
+  <ds:schemaRefs>
+    <ds:schemaRef ds:uri="http://schemas.openxmlformats.org/officeDocument/2006/bibliography"/>
+  </ds:schemaRefs>
+</ds:datastoreItem>
 </file>
</xml_diff>

<commit_message>
revised after Lilach's comments until Discussion
</commit_message>
<xml_diff>
--- a/ms.docx
+++ b/ms.docx
@@ -54,11 +54,19 @@
           <w:rFonts w:ascii="Palatino Linotype" w:hAnsi="Palatino Linotype"/>
         </w:rPr>
       </w:pPr>
+      <w:proofErr w:type="spellStart"/>
       <w:r>
         <w:rPr>
           <w:rFonts w:ascii="Palatino Linotype" w:hAnsi="Palatino Linotype"/>
         </w:rPr>
-        <w:t>Yoav Ram</w:t>
+        <w:t>Yoav</w:t>
+      </w:r>
+      <w:proofErr w:type="spellEnd"/>
+      <w:r>
+        <w:rPr>
+          <w:rFonts w:ascii="Palatino Linotype" w:hAnsi="Palatino Linotype"/>
+        </w:rPr>
+        <w:t xml:space="preserve"> Ram</w:t>
       </w:r>
       <w:r>
         <w:rPr>
@@ -369,10 +377,13 @@
         <w:t>as a measure of the growth rate</w:t>
       </w:r>
       <w:r>
+        <w:t xml:space="preserve"> </w:t>
+      </w:r>
+      <w:r>
         <w:fldChar w:fldCharType="begin" w:fldLock="1"/>
       </w:r>
       <w:r>
-        <w:instrText>ADDIN CSL_CITATION { "citationItems" : [ { "id" : "ITEM-1", "itemData" : { "DOI" : "10.1093/molbev/mst187", "ISBN" : "0737-4038", "ISSN" : "07374038", "PMID" : "24170494", "abstract" : "In the 1960s-1980s, determination of bacterial growth rates was an important tool in microbial genetics, biochemistry, molecular biology, and microbial physiology. The exciting technical developments of the 1990s and the 2000s eclipsed that tool; as a result, many investigators today lack experience with growth rate measurements. Recently, investigators in a number of areas have started to use measurements of bacterial growth rates for a variety of purposes. Those measurements have been greatly facilitated by the availability of microwell plate readers that permit the simultaneous measurements on up to 384 different cultures. Only the exponential (logarithmic) portions of the resulting growth curves are useful for determining growth rates, and manual determination of that portion and calculation of growth rates can be tedious for high-throughput purposes. Here, we introduce the program GrowthRates that uses plate reader output files to automatically determine the exponential portion of the curve and to automatically calculate the growth rate, the maximum culture density, and the duration of the growth lag phase. GrowthRates is freely available for Macintosh, Windows, and Linux. We discuss the effects of culture volume, the classical bacterial growth curve, and the differences between determinations in rich media and minimal (mineral salts) media. This protocol covers calibration of the plate reader, growth of culture inocula for both rich and minimal media, and experimental setup. As a guide to reliability, we report typical day-to-day variation in growth rates and variation within experiments with respect to position of wells within the plates.", "author" : [ { "dropping-particle" : "", "family" : "Hall", "given" : "Barry G.", "non-dropping-particle" : "", "parse-names" : false, "suffix" : "" }, { "dropping-particle" : "", "family" : "Acar", "given" : "Hande", "non-dropping-particle" : "", "parse-names" : false, "suffix" : "" }, { "dropping-particle" : "", "family" : "Nandipati", "given" : "Anna", "non-dropping-particle" : "", "parse-names" : false, "suffix" : "" }, { "dropping-particle" : "", "family" : "Barlow", "given" : "Miriam", "non-dropping-particle" : "", "parse-names" : false, "suffix" : "" } ], "container-title" : "Molecular Biology and Evolution", "id" : "ITEM-1", "issue" : "1", "issued" : { "date-parts" : [ [ "2014" ] ] }, "page" : "232-238", "title" : "Growth rates made easy", "type" : "article-journal", "volume" : "31" }, "uris" : [ "http://www.mendeley.com/documents/?uuid=f081921d-ea2b-4792-ba44-f8184b796e8d" ] } ], "mendeley" : { "formattedCitation" : "&lt;sup&gt;1&lt;/sup&gt;", "plainTextFormattedCitation" : "1", "previouslyFormattedCitation" : "&lt;sup&gt;1&lt;/sup&gt;" }, "properties" : { "noteIndex" : 0 }, "schema" : "https://github.com/citation-style-language/schema/raw/master/csl-citation.json" }</w:instrText>
+        <w:instrText>ADDIN CSL_CITATION { "citationItems" : [ { "id" : "ITEM-1", "itemData" : { "DOI" : "10.1093/molbev/mst187", "ISBN" : "0737-4038", "ISSN" : "07374038", "PMID" : "24170494", "abstract" : "In the 1960s-1980s, determination of bacterial growth rates was an important tool in microbial genetics, biochemistry, molecular biology, and microbial physiology. The exciting technical developments of the 1990s and the 2000s eclipsed that tool; as a result, many investigators today lack experience with growth rate measurements. Recently, investigators in a number of areas have started to use measurements of bacterial growth rates for a variety of purposes. Those measurements have been greatly facilitated by the availability of microwell plate readers that permit the simultaneous measurements on up to 384 different cultures. Only the exponential (logarithmic) portions of the resulting growth curves are useful for determining growth rates, and manual determination of that portion and calculation of growth rates can be tedious for high-throughput purposes. Here, we introduce the program GrowthRates that uses plate reader output files to automatically determine the exponential portion of the curve and to automatically calculate the growth rate, the maximum culture density, and the duration of the growth lag phase. GrowthRates is freely available for Macintosh, Windows, and Linux. We discuss the effects of culture volume, the classical bacterial growth curve, and the differences between determinations in rich media and minimal (mineral salts) media. This protocol covers calibration of the plate reader, growth of culture inocula for both rich and minimal media, and experimental setup. As a guide to reliability, we report typical day-to-day variation in growth rates and variation within experiments with respect to position of wells within the plates.", "author" : [ { "dropping-particle" : "", "family" : "Hall", "given" : "Barry G.", "non-dropping-particle" : "", "parse-names" : false, "suffix" : "" }, { "dropping-particle" : "", "family" : "Acar", "given" : "Hande", "non-dropping-particle" : "", "parse-names" : false, "suffix" : "" }, { "dropping-particle" : "", "family" : "Nandipati", "given" : "Anna", "non-dropping-particle" : "", "parse-names" : false, "suffix" : "" }, { "dropping-particle" : "", "family" : "Barlow", "given" : "Miriam", "non-dropping-particle" : "", "parse-names" : false, "suffix" : "" } ], "container-title" : "Molecular Biology and Evolution", "id" : "ITEM-1", "issue" : "1", "issued" : { "date-parts" : [ [ "2014" ] ] }, "page" : "232-238", "title" : "Growth rates made easy", "type" : "article-journal", "volume" : "31" }, "uris" : [ "http://www.mendeley.com/documents/?uuid=f081921d-ea2b-4792-ba44-f8184b796e8d" ] } ], "mendeley" : { "formattedCitation" : "(Hall et al. 2014)", "plainTextFormattedCitation" : "(Hall et al. 2014)", "previouslyFormattedCitation" : "(Hall et al. 2014)" }, "properties" : { "noteIndex" : 0 }, "schema" : "https://github.com/citation-style-language/schema/raw/master/csl-citation.json" }</w:instrText>
       </w:r>
       <w:r>
         <w:fldChar w:fldCharType="separate"/>
@@ -380,9 +391,8 @@
       <w:r>
         <w:rPr>
           <w:noProof/>
-          <w:vertAlign w:val="superscript"/>
-        </w:rPr>
-        <w:t>1</w:t>
+        </w:rPr>
+        <w:t>(Hall et al. 2014)</w:t>
       </w:r>
       <w:r>
         <w:fldChar w:fldCharType="end"/>
@@ -398,21 +408,20 @@
           <w:i/>
           <w:iCs/>
         </w:rPr>
-        <w:t xml:space="preserve">selection coefficient </w:t>
-      </w:r>
-      <w:commentRangeStart w:id="0"/>
+        <w:t>selection coefficient s</w:t>
+      </w:r>
       <w:r>
         <w:rPr>
           <w:i/>
           <w:iCs/>
         </w:rPr>
-        <w:t>s</w:t>
+        <w:t xml:space="preserve"> </w:t>
       </w:r>
       <w:r>
         <w:fldChar w:fldCharType="begin" w:fldLock="1"/>
       </w:r>
       <w:r>
-        <w:instrText>ADDIN CSL_CITATION { "citationItems" : [ { "id" : "ITEM-1", "itemData" : { "DOI" : "10.1098/rsbl.2010.0580", "ISSN" : "1744-957X", "PMID" : "20810425", "abstract" : "Distributions of mutation fitness effects from evolution experiments are available in an increasing number of species, opening the way for a vast array of applications in evolutionary biology. However, comparison of estimated distributions among studies is hampered by inconsistencies in the definitions of fitness effects and selection coefficients. In particular, the use of ratios of Malthusian growth rates as 'relative fitnesses' leads to wrong inference of the strength of selection. Scaling Malthusian fitness by the generation time may help overcome this shortcoming, and allow accurate comparison of selection coefficients across species. For species reproducing by binary fission (neglecting cellular death), ln2 can be used as a correction factor, but in general, the growth rate and generation time of the wild-type should be provided in studies reporting distribution of mutation fitness effects. I also discuss how density and frequency dependence of population growth affect selection and its measurement in evolution experiments.", "author" : [ { "dropping-particle" : "", "family" : "Chevin", "given" : "Luis-Miguel", "non-dropping-particle" : "", "parse-names" : false, "suffix" : "" } ], "container-title" : "Biology letters", "id" : "ITEM-1", "issue" : "2", "issued" : { "date-parts" : [ [ "2011", "4", "23" ] ] }, "page" : "210-3", "title" : "On measuring selection in experimental evolution.", "type" : "article-journal", "volume" : "7" }, "uris" : [ "http://www.mendeley.com/documents/?uuid=1e94d081-c729-43ac-b9be-63d792575b27" ] } ], "mendeley" : { "formattedCitation" : "&lt;sup&gt;2&lt;/sup&gt;", "plainTextFormattedCitation" : "2", "previouslyFormattedCitation" : "&lt;sup&gt;2&lt;/sup&gt;" }, "properties" : { "noteIndex" : 0 }, "schema" : "https://github.com/citation-style-language/schema/raw/master/csl-citation.json" }</w:instrText>
+        <w:instrText>ADDIN CSL_CITATION { "citationItems" : [ { "id" : "ITEM-1", "itemData" : { "DOI" : "10.1098/rsbl.2010.0580", "ISSN" : "1744-957X", "PMID" : "20810425", "abstract" : "Distributions of mutation fitness effects from evolution experiments are available in an increasing number of species, opening the way for a vast array of applications in evolutionary biology. However, comparison of estimated distributions among studies is hampered by inconsistencies in the definitions of fitness effects and selection coefficients. In particular, the use of ratios of Malthusian growth rates as 'relative fitnesses' leads to wrong inference of the strength of selection. Scaling Malthusian fitness by the generation time may help overcome this shortcoming, and allow accurate comparison of selection coefficients across species. For species reproducing by binary fission (neglecting cellular death), ln2 can be used as a correction factor, but in general, the growth rate and generation time of the wild-type should be provided in studies reporting distribution of mutation fitness effects. I also discuss how density and frequency dependence of population growth affect selection and its measurement in evolution experiments.", "author" : [ { "dropping-particle" : "", "family" : "Chevin", "given" : "Luis-Miguel", "non-dropping-particle" : "", "parse-names" : false, "suffix" : "" } ], "container-title" : "Biology letters", "id" : "ITEM-1", "issue" : "2", "issued" : { "date-parts" : [ [ "2011", "4", "23" ] ] }, "page" : "210-3", "title" : "On measuring selection in experimental evolution.", "type" : "article-journal", "volume" : "7" }, "uris" : [ "http://www.mendeley.com/documents/?uuid=1e94d081-c729-43ac-b9be-63d792575b27" ] } ], "mendeley" : { "formattedCitation" : "(Chevin 2011)", "plainTextFormattedCitation" : "(Chevin 2011)", "previouslyFormattedCitation" : "(Chevin 2011)" }, "properties" : { "noteIndex" : 0 }, "schema" : "https://github.com/citation-style-language/schema/raw/master/csl-citation.json" }</w:instrText>
       </w:r>
       <w:r>
         <w:fldChar w:fldCharType="separate"/>
@@ -420,28 +429,23 @@
       <w:r>
         <w:rPr>
           <w:noProof/>
-          <w:vertAlign w:val="superscript"/>
-        </w:rPr>
-        <w:t>2</w:t>
+        </w:rPr>
+        <w:t>(Chevin 2011)</w:t>
       </w:r>
       <w:r>
         <w:fldChar w:fldCharType="end"/>
       </w:r>
-      <w:commentRangeEnd w:id="0"/>
-      <w:r>
-        <w:rPr>
-          <w:rStyle w:val="CommentReference"/>
-        </w:rPr>
-        <w:commentReference w:id="0"/>
-      </w:r>
       <w:r>
         <w:t>, which is the standard way of measuring relative fitness in population genetics</w:t>
       </w:r>
       <w:r>
+        <w:t xml:space="preserve"> </w:t>
+      </w:r>
+      <w:r>
         <w:fldChar w:fldCharType="begin" w:fldLock="1"/>
       </w:r>
       <w:r>
-        <w:instrText>ADDIN CSL_CITATION { "citationItems" : [ { "id" : "ITEM-1", "itemData" : { "author" : [ { "dropping-particle" : "", "family" : "Crow", "given" : "James F.", "non-dropping-particle" : "", "parse-names" : false, "suffix" : "" }, { "dropping-particle" : "", "family" : "Kimura", "given" : "Motoo", "non-dropping-particle" : "", "parse-names" : false, "suffix" : "" } ], "id" : "ITEM-1", "issued" : { "date-parts" : [ [ "1970" ] ] }, "number-of-pages" : "591", "publisher" : "Burgess Pub. Co.", "publisher-place" : "Minneapolis", "title" : "An introduction to population genetics theory", "type" : "book" }, "uris" : [ "http://www.mendeley.com/documents/?uuid=53412738-ef5b-4a6a-95c7-50a435e82b43" ] } ], "mendeley" : { "formattedCitation" : "&lt;sup&gt;3&lt;/sup&gt;", "plainTextFormattedCitation" : "3", "previouslyFormattedCitation" : "&lt;sup&gt;3&lt;/sup&gt;" }, "properties" : { "noteIndex" : 0 }, "schema" : "https://github.com/citation-style-language/schema/raw/master/csl-citation.json" }</w:instrText>
+        <w:instrText>ADDIN CSL_CITATION { "citationItems" : [ { "id" : "ITEM-1", "itemData" : { "author" : [ { "dropping-particle" : "", "family" : "Crow", "given" : "James F.", "non-dropping-particle" : "", "parse-names" : false, "suffix" : "" }, { "dropping-particle" : "", "family" : "Kimura", "given" : "Motoo", "non-dropping-particle" : "", "parse-names" : false, "suffix" : "" } ], "id" : "ITEM-1", "issued" : { "date-parts" : [ [ "1970" ] ] }, "number-of-pages" : "591", "publisher" : "Burgess Pub. Co.", "publisher-place" : "Minneapolis", "title" : "An introduction to population genetics theory", "type" : "book" }, "uris" : [ "http://www.mendeley.com/documents/?uuid=53412738-ef5b-4a6a-95c7-50a435e82b43" ] } ], "mendeley" : { "formattedCitation" : "(Crow and Kimura 1970)", "plainTextFormattedCitation" : "(Crow and Kimura 1970)", "previouslyFormattedCitation" : "(Crow and Kimura 1970)" }, "properties" : { "noteIndex" : 0 }, "schema" : "https://github.com/citation-style-language/schema/raw/master/csl-citation.json" }</w:instrText>
       </w:r>
       <w:r>
         <w:fldChar w:fldCharType="separate"/>
@@ -449,9 +453,8 @@
       <w:r>
         <w:rPr>
           <w:noProof/>
-          <w:vertAlign w:val="superscript"/>
-        </w:rPr>
-        <w:t>3</w:t>
+        </w:rPr>
+        <w:t>(Crow and Kimura 1970)</w:t>
       </w:r>
       <w:r>
         <w:fldChar w:fldCharType="end"/>
@@ -559,10 +562,13 @@
         <w:t xml:space="preserve"> of the strain of interest</w:t>
       </w:r>
       <w:r>
+        <w:t xml:space="preserve"> </w:t>
+      </w:r>
+      <w:r>
         <w:fldChar w:fldCharType="begin" w:fldLock="1"/>
       </w:r>
       <w:r>
-        <w:instrText>ADDIN CSL_CITATION { "citationItems" : [ { "id" : "ITEM-1", "itemData" : { "DOI" : "10.1371/journal.pone.0126210", "ISSN" : "1932-6203", "author" : [ { "dropping-particle" : "", "family" : "Wiser", "given" : "Michael J", "non-dropping-particle" : "", "parse-names" : false, "suffix" : "" }, { "dropping-particle" : "", "family" : "Lenski", "given" : "Richard E.", "non-dropping-particle" : "", "parse-names" : false, "suffix" : "" } ], "container-title" : "PLOS ONE", "id" : "ITEM-1", "issue" : "5", "issued" : { "date-parts" : [ [ "2015" ] ] }, "page" : "e0126210", "title" : "A Comparison of Methods to Measure Fitness in &lt;i&gt;Escherichia coli&lt;/i&gt;", "type" : "article-journal", "volume" : "10" }, "uris" : [ "http://www.mendeley.com/documents/?uuid=e02f4657-f10b-4980-a582-98ea370b5fce" ] } ], "mendeley" : { "formattedCitation" : "&lt;sup&gt;4&lt;/sup&gt;", "plainTextFormattedCitation" : "4", "previouslyFormattedCitation" : "&lt;sup&gt;4&lt;/sup&gt;" }, "properties" : { "noteIndex" : 0 }, "schema" : "https://github.com/citation-style-language/schema/raw/master/csl-citation.json" }</w:instrText>
+        <w:instrText>ADDIN CSL_CITATION { "citationItems" : [ { "id" : "ITEM-1", "itemData" : { "DOI" : "10.1371/journal.pone.0126210", "ISSN" : "1932-6203", "author" : [ { "dropping-particle" : "", "family" : "Wiser", "given" : "Michael J", "non-dropping-particle" : "", "parse-names" : false, "suffix" : "" }, { "dropping-particle" : "", "family" : "Lenski", "given" : "Richard E.", "non-dropping-particle" : "", "parse-names" : false, "suffix" : "" } ], "container-title" : "PLOS ONE", "id" : "ITEM-1", "issue" : "5", "issued" : { "date-parts" : [ [ "2015" ] ] }, "page" : "e0126210", "title" : "A Comparison of Methods to Measure Fitness in &lt;i&gt;Escherichia coli&lt;/i&gt;", "type" : "article-journal", "volume" : "10" }, "uris" : [ "http://www.mendeley.com/documents/?uuid=e02f4657-f10b-4980-a582-98ea370b5fce" ] } ], "mendeley" : { "formattedCitation" : "(Wiser and Lenski 2015)", "plainTextFormattedCitation" : "(Wiser and Lenski 2015)", "previouslyFormattedCitation" : "(Wiser and Lenski 2015)" }, "properties" : { "noteIndex" : 0 }, "schema" : "https://github.com/citation-style-language/schema/raw/master/csl-citation.json" }</w:instrText>
       </w:r>
       <w:r>
         <w:fldChar w:fldCharType="separate"/>
@@ -570,9 +576,8 @@
       <w:r>
         <w:rPr>
           <w:noProof/>
-          <w:vertAlign w:val="superscript"/>
-        </w:rPr>
-        <w:t>4</w:t>
+        </w:rPr>
+        <w:t>(Wiser and Lenski 2015)</w:t>
       </w:r>
       <w:r>
         <w:fldChar w:fldCharType="end"/>
@@ -580,21 +585,9 @@
       <w:r>
         <w:t>. Theoretically, this is a much better method to infer fitness, as it directly estimate</w:t>
       </w:r>
-      <w:ins w:id="1" w:author="lilach" w:date="2015-07-15T12:18:00Z">
-        <w:r>
-          <w:t xml:space="preserve">s </w:t>
-        </w:r>
-      </w:ins>
-      <w:del w:id="2" w:author="lilach" w:date="2015-07-15T12:18:00Z">
-        <w:r>
-          <w:delText xml:space="preserve"> </w:delText>
-        </w:r>
-      </w:del>
-      <w:ins w:id="3" w:author="lilach" w:date="2015-07-15T12:20:00Z">
-        <w:r>
-          <w:t xml:space="preserve">the </w:t>
-        </w:r>
-      </w:ins>
+      <w:r>
+        <w:t xml:space="preserve">s the </w:t>
+      </w:r>
       <w:r>
         <w:t>relative fitness rather than indirectly estimating it from proxy measures such as growth rate</w:t>
       </w:r>
@@ -620,17 +613,16 @@
         <w:t xml:space="preserve">are typically more </w:t>
       </w:r>
       <w:r>
-        <w:t xml:space="preserve">expansive, requiring the construction and assaying of genetic or phenotypic </w:t>
-      </w:r>
-      <w:commentRangeStart w:id="4"/>
-      <w:r>
-        <w:t>markers</w:t>
+        <w:t>expansive, requiring the construction and assaying of genetic or phenotypic markers</w:t>
+      </w:r>
+      <w:r>
+        <w:t xml:space="preserve"> </w:t>
       </w:r>
       <w:r>
         <w:fldChar w:fldCharType="begin" w:fldLock="1"/>
       </w:r>
       <w:r>
-        <w:instrText>ADDIN CSL_CITATION { "citationItems" : [ { "id" : "ITEM-1", "itemData" : { "DOI" : "10.1086/285289", "ISSN" : "0003-0147", "author" : [ { "dropping-particle" : "", "family" : "Lenski", "given" : "Richard E.", "non-dropping-particle" : "", "parse-names" : false, "suffix" : "" }, { "dropping-particle" : "", "family" : "Rose", "given" : "Michael R.", "non-dropping-particle" : "", "parse-names" : false, "suffix" : "" }, { "dropping-particle" : "", "family" : "Simpson", "given" : "Suzanne C.", "non-dropping-particle" : "", "parse-names" : false, "suffix" : "" }, { "dropping-particle" : "", "family" : "Tadler", "given" : "Scott C.", "non-dropping-particle" : "", "parse-names" : false, "suffix" : "" } ], "container-title" : "The American Naturalist", "id" : "ITEM-1", "issue" : "6", "issued" : { "date-parts" : [ [ "1991", "12" ] ] }, "page" : "1315", "title" : "Long-Term Experimental Evolution in Escherichia coli. I. Adaptation and Divergence During 2,000 Generations", "type" : "article-journal", "volume" : "138" }, "uris" : [ "http://www.mendeley.com/documents/?uuid=26b08d70-7d74-4775-a80f-e4b4b7e049ab" ] }, { "id" : "ITEM-2", "itemData" : { "DOI" : "10.1126/science.1122469", "ISSN" : "1095-9203", "PMID" : "16543462", "abstract" : "Rapid evolution of asexual populations, such as that of cancer cells or of microorganisms developing drug resistance, can include the simultaneous spread of distinct beneficial mutations. We demonstrate that evolution in such cases is driven by the fitness effects and appearance times of only a small minority of favorable mutations. The complexity of the mutation-selection process is thereby greatly reduced, and much of the evolutionary dynamics can be encapsulated in two parameters-an effective selection coefficient and effective rate of beneficial mutations. We confirm this theoretical finding and estimate the effective parameters for evolving populations of fluorescently labeled Escherichia coli. The effective parameters constitute a simple description and provide a natural standard for comparing adaptation between species and across environments.", "author" : [ { "dropping-particle" : "", "family" : "Hegreness", "given" : "Matthew", "non-dropping-particle" : "", "parse-names" : false, "suffix" : "" }, { "dropping-particle" : "", "family" : "Shoresh", "given" : "Noam", "non-dropping-particle" : "", "parse-names" : false, "suffix" : "" }, { "dropping-particle" : "", "family" : "Hartl", "given" : "Daniel L.", "non-dropping-particle" : "", "parse-names" : false, "suffix" : "" }, { "dropping-particle" : "", "family" : "Kishony", "given" : "Roy", "non-dropping-particle" : "", "parse-names" : false, "suffix" : "" } ], "container-title" : "Science", "id" : "ITEM-2", "issue" : "5767", "issued" : { "date-parts" : [ [ "2006", "3" ] ] }, "page" : "1615-7", "title" : "An equivalence principle for the incorporation of favorable mutations in asexual populations.", "type" : "article-journal", "volume" : "311" }, "uris" : [ "http://www.mendeley.com/documents/?uuid=df098aed-e9a8-43d7-8750-773e2a8a73f5" ] }, { "id" : "ITEM-3", "itemData" : { "DOI" : "10.1038/nature14279", "ISSN" : "0028-0836", "abstract" : "Evolution of large asexual cell populations underlies [sim]30% of deaths worldwide, including those caused by bacteria, fungi, parasites, and cancer. However, the dynamics underlying these evolutionary processes remain poorly understood because they involve many competing beneficial lineages, most of which never rise above extremely low frequencies in the population. To observe these normally hidden evolutionary dynamics, we constructed a sequencing-based ultra high-resolution lineage tracking system in Saccharomyces cerevisiae that allowed us to monitor the relative frequencies of [sim]500,000 lineages simultaneously. In contrast to some expectations, we found that the spectrum of fitness effects of beneficial mutations is neither exponential nor monotonic. Early adaptation is a predictable consequence of this spectrum and is strikingly reproducible, but the initial small-effect mutations are soon outcompeted by rarer large-effect mutations that result in variability between replicates. These results suggest that early evolutionary dynamics may be deterministic for a period of time before stochastic effects become important.", "author" : [ { "dropping-particle" : "", "family" : "Levy", "given" : "Sasha F.", "non-dropping-particle" : "", "parse-names" : false, "suffix" : "" }, { "dropping-particle" : "", "family" : "Blundell", "given" : "Jamie R.", "non-dropping-particle" : "", "parse-names" : false, "suffix" : "" }, { "dropping-particle" : "", "family" : "Venkataram", "given" : "Sandeep", "non-dropping-particle" : "", "parse-names" : false, "suffix" : "" }, { "dropping-particle" : "", "family" : "Petrov", "given" : "Dmitri a.", "non-dropping-particle" : "", "parse-names" : false, "suffix" : "" }, { "dropping-particle" : "", "family" : "Fisher", "given" : "Daniel S.", "non-dropping-particle" : "", "parse-names" : false, "suffix" : "" }, { "dropping-particle" : "", "family" : "Sherlock", "given" : "Gavin", "non-dropping-particle" : "", "parse-names" : false, "suffix" : "" } ], "container-title" : "Nature", "id" : "ITEM-3", "issued" : { "date-parts" : [ [ "2015" ] ] }, "title" : "Quantitative evolutionary dynamics using high-resolution lineage tracking", "type" : "article-journal", "volume" : "advance on" }, "uris" : [ "http://www.mendeley.com/documents/?uuid=35e8adc9-7156-49fa-aebf-5dca7aa1e05a" ] } ], "mendeley" : { "formattedCitation" : "&lt;sup&gt;5\u20137&lt;/sup&gt;", "plainTextFormattedCitation" : "5\u20137", "previouslyFormattedCitation" : "&lt;sup&gt;5\u20137&lt;/sup&gt;" }, "properties" : { "noteIndex" : 0 }, "schema" : "https://github.com/citation-style-language/schema/raw/master/csl-citation.json" }</w:instrText>
+        <w:instrText>ADDIN CSL_CITATION { "citationItems" : [ { "id" : "ITEM-1", "itemData" : { "DOI" : "10.1371/journal.pone.0126915", "ISSN" : "1932-6203", "author" : [ { "dropping-particle" : "", "family" : "Concepci\u00f3n-Acevedo", "given" : "Jeniffer", "non-dropping-particle" : "", "parse-names" : false, "suffix" : "" }, { "dropping-particle" : "", "family" : "Weiss", "given" : "Howard N.", "non-dropping-particle" : "", "parse-names" : false, "suffix" : "" }, { "dropping-particle" : "", "family" : "Chaudhry", "given" : "Waqas Nasir", "non-dropping-particle" : "", "parse-names" : false, "suffix" : "" }, { "dropping-particle" : "", "family" : "Levin", "given" : "Bruce R.", "non-dropping-particle" : "", "parse-names" : false, "suffix" : "" } ], "container-title" : "Plos One", "id" : "ITEM-1", "issue" : "6", "issued" : { "date-parts" : [ [ "2015" ] ] }, "page" : "e0126915", "title" : "Malthusian Parameters as Estimators of the Fitness of Microbes: A Cautionary Tale about the Low Side of High Throughput", "type" : "article-journal", "volume" : "10" }, "uris" : [ "http://www.mendeley.com/documents/?uuid=ff5b14a1-2eed-4181-bbbe-e8e83a728fd8" ] } ], "mendeley" : { "formattedCitation" : "(Concepci\u00f3n-Acevedo et al. 2015)", "manualFormatting" : "(Concepci\u00f3n-Acevedo et al. 2015 and references therein)", "plainTextFormattedCitation" : "(Concepci\u00f3n-Acevedo et al. 2015)", "previouslyFormattedCitation" : "(Concepci\u00f3n-Acevedo et al. 2015)" }, "properties" : { "noteIndex" : 0 }, "schema" : "https://github.com/citation-style-language/schema/raw/master/csl-citation.json" }</w:instrText>
       </w:r>
       <w:r>
         <w:fldChar w:fldCharType="separate"/>
@@ -638,22 +630,26 @@
       <w:r>
         <w:rPr>
           <w:noProof/>
-          <w:vertAlign w:val="superscript"/>
-        </w:rPr>
-        <w:t>5–7</w:t>
+        </w:rPr>
+        <w:t>(Concepción-Acevedo et al. 2015</w:t>
+      </w:r>
+      <w:r>
+        <w:rPr>
+          <w:noProof/>
+        </w:rPr>
+        <w:t xml:space="preserve"> and references therein</w:t>
+      </w:r>
+      <w:r>
+        <w:rPr>
+          <w:noProof/>
+        </w:rPr>
+        <w:t>)</w:t>
       </w:r>
       <w:r>
         <w:fldChar w:fldCharType="end"/>
       </w:r>
       <w:r>
         <w:t xml:space="preserve">. </w:t>
-      </w:r>
-      <w:commentRangeEnd w:id="4"/>
-      <w:r>
-        <w:rPr>
-          <w:rStyle w:val="CommentReference"/>
-        </w:rPr>
-        <w:commentReference w:id="4"/>
       </w:r>
     </w:p>
     <w:p>
@@ -664,7 +660,15 @@
         <w:t xml:space="preserve">more </w:t>
       </w:r>
       <w:r>
-        <w:t xml:space="preserve">work and/or incur high costs, many investigators do without them and use proxies of fitness such as growth rates. However, these proxies of fitness suffer from several disadvantages: </w:t>
+        <w:t xml:space="preserve">work and/or incur high costs, many </w:t>
+      </w:r>
+      <w:proofErr w:type="gramStart"/>
+      <w:r>
+        <w:t>investigators</w:t>
+      </w:r>
+      <w:proofErr w:type="gramEnd"/>
+      <w:r>
+        <w:t xml:space="preserve"> do without them and use proxies of fitness such as growth rates. However, these proxies of fitness suffer from several disadvantages: </w:t>
       </w:r>
       <w:r>
         <w:t>(</w:t>
@@ -728,15 +732,11 @@
         <w:t xml:space="preserve"> inference</w:t>
       </w:r>
       <w:r>
-        <w:t xml:space="preserve">. Our method </w:t>
-      </w:r>
-      <w:del w:id="5" w:author="lilach" w:date="2015-07-15T12:24:00Z">
-        <w:r>
-          <w:delText xml:space="preserve">uses </w:delText>
-        </w:r>
-      </w:del>
-      <w:r>
-        <w:t xml:space="preserve">fits growth models to growth curves data and uses the fitted growth models to predict the results of competitions assays. The predicted competitions </w:t>
+        <w:t xml:space="preserve">. Our method fits growth models to growth curves data and uses the fitted growth models to predict the results </w:t>
+      </w:r>
+      <w:r>
+        <w:lastRenderedPageBreak/>
+        <w:t xml:space="preserve">of competitions assays. The predicted competitions </w:t>
       </w:r>
       <w:r>
         <w:t>can</w:t>
@@ -753,34 +753,16 @@
     </w:p>
     <w:p>
       <w:r>
-        <w:lastRenderedPageBreak/>
         <w:t>We implemented our method using an open source Python package that can be freely used and extended</w:t>
       </w:r>
       <w:r>
+        <w:t>; in the future we hope to develop a user friendly web site to allow other investigators easy access to analysis of their growth curves using our method</w:t>
+      </w:r>
+      <w:r>
         <w:t xml:space="preserve"> (http://curveball.yoavram.com)</w:t>
       </w:r>
       <w:r>
-        <w:t xml:space="preserve">. </w:t>
-      </w:r>
-      <w:commentRangeStart w:id="6"/>
-      <w:r>
-        <w:t xml:space="preserve">We </w:t>
-      </w:r>
-      <w:r>
-        <w:t xml:space="preserve">will </w:t>
-      </w:r>
-      <w:r>
-        <w:t xml:space="preserve">also provide a friendly user interface </w:t>
-      </w:r>
-      <w:commentRangeEnd w:id="6"/>
-      <w:r>
-        <w:rPr>
-          <w:rStyle w:val="CommentReference"/>
-        </w:rPr>
-        <w:commentReference w:id="6"/>
-      </w:r>
-      <w:r>
-        <w:t>to our method to allow other investigators easy access to analysis of their growth curves.</w:t>
+        <w:t>.</w:t>
       </w:r>
     </w:p>
     <w:p>
@@ -812,19 +794,12 @@
       <w:r>
         <w:t>fitting growth models to the growth curves data,</w:t>
       </w:r>
-      <w:ins w:id="7" w:author="lilach" w:date="2015-07-15T12:26:00Z">
-        <w:r>
-          <w:t xml:space="preserve"> </w:t>
-        </w:r>
-      </w:ins>
+      <w:r>
+        <w:t xml:space="preserve"> </w:t>
+      </w:r>
       <w:r>
         <w:t>(ii)</w:t>
       </w:r>
-      <w:del w:id="8" w:author="lilach" w:date="2015-07-15T12:26:00Z">
-        <w:r>
-          <w:delText xml:space="preserve"> </w:delText>
-        </w:r>
-      </w:del>
       <w:r>
         <w:t xml:space="preserve"> using the fitted models to predict the results of competition assays, and </w:t>
       </w:r>
@@ -869,26 +844,10 @@
         <w:t>, and the stationary phase</w:t>
       </w:r>
       <w:r>
-        <w:fldChar w:fldCharType="begin" w:fldLock="1"/>
-      </w:r>
-      <w:r>
-        <w:instrText>ADDIN CSL_CITATION { "citationItems" : [ { "id" : "ITEM-1", "itemData" : { "DOI" : "10.1093/molbev/mst187", "ISBN" : "0737-4038", "ISSN" : "07374038", "PMID" : "24170494", "abstract" : "In the 1960s-1980s, determination of bacterial growth rates was an important tool in microbial genetics, biochemistry, molecular biology, and microbial physiology. The exciting technical developments of the 1990s and the 2000s eclipsed that tool; as a result, many investigators today lack experience with growth rate measurements. Recently, investigators in a number of areas have started to use measurements of bacterial growth rates for a variety of purposes. Those measurements have been greatly facilitated by the availability of microwell plate readers that permit the simultaneous measurements on up to 384 different cultures. Only the exponential (logarithmic) portions of the resulting growth curves are useful for determining growth rates, and manual determination of that portion and calculation of growth rates can be tedious for high-throughput purposes. Here, we introduce the program GrowthRates that uses plate reader output files to automatically determine the exponential portion of the curve and to automatically calculate the growth rate, the maximum culture density, and the duration of the growth lag phase. GrowthRates is freely available for Macintosh, Windows, and Linux. We discuss the effects of culture volume, the classical bacterial growth curve, and the differences between determinations in rich media and minimal (mineral salts) media. This protocol covers calibration of the plate reader, growth of culture inocula for both rich and minimal media, and experimental setup. As a guide to reliability, we report typical day-to-day variation in growth rates and variation within experiments with respect to position of wells within the plates.", "author" : [ { "dropping-particle" : "", "family" : "Hall", "given" : "Barry G.", "non-dropping-particle" : "", "parse-names" : false, "suffix" : "" }, { "dropping-particle" : "", "family" : "Acar", "given" : "Hande", "non-dropping-particle" : "", "parse-names" : false, "suffix" : "" }, { "dropping-particle" : "", "family" : "Nandipati", "given" : "Anna", "non-dropping-particle" : "", "parse-names" : false, "suffix" : "" }, { "dropping-particle" : "", "family" : "Barlow", "given" : "Miriam", "non-dropping-particle" : "", "parse-names" : false, "suffix" : "" } ], "container-title" : "Molecular Biology and Evolution", "id" : "ITEM-1", "issue" : "1", "issued" : { "date-parts" : [ [ "2014" ] ] }, "page" : "232-238", "title" : "Growth rates made easy", "type" : "article-journal", "volume" : "31" }, "uris" : [ "http://www.mendeley.com/documents/?uuid=f081921d-ea2b-4792-ba44-f8184b796e8d" ] } ], "mendeley" : { "formattedCitation" : "&lt;sup&gt;1&lt;/sup&gt;", "plainTextFormattedCitation" : "1", "previouslyFormattedCitation" : "&lt;sup&gt;1&lt;/sup&gt;" }, "properties" : { "noteIndex" : 0 }, "schema" : "https://github.com/citation-style-language/schema/raw/master/csl-citation.json" }</w:instrText>
-      </w:r>
-      <w:r>
-        <w:fldChar w:fldCharType="separate"/>
-      </w:r>
-      <w:r>
-        <w:rPr>
-          <w:noProof/>
-          <w:vertAlign w:val="superscript"/>
-        </w:rPr>
-        <w:t>1</w:t>
-      </w:r>
-      <w:r>
-        <w:fldChar w:fldCharType="end"/>
-      </w:r>
-      <w:r>
-        <w:t xml:space="preserve"> – we use an extension of the classic logistic mo</w:t>
+        <w:t xml:space="preserve"> </w:t>
+      </w:r>
+      <w:r>
+        <w:t>– we use an extension of the classic logistic mo</w:t>
       </w:r>
       <w:r>
         <w:t xml:space="preserve">del: </w:t>
@@ -919,7 +878,7 @@
         <w:fldChar w:fldCharType="begin" w:fldLock="1"/>
       </w:r>
       <w:r>
-        <w:instrText>ADDIN CSL_CITATION { "citationItems" : [ { "id" : "ITEM-1", "itemData" : { "DOI" : "10.1016/0168-1605(94)90157-0", "ISSN" : "01681605", "PMID" : "7873331", "abstract" : "A new member of the family of growth models described by Baranyi et al. (1993a) is introduced in which the physiological state of the cells is represented by a single variable. The duration of lag is determined by the value of that variable at inoculation and by the post-inoculation environment. When the subculturing procedure is standardized, as occurs in laboratory experiments leading to models, the physiological state of the inoculum is relatively constant and independent of subsequent growth conditions. It is shown that, with cells with the same pre-inoculation history, the product of the lag parameter and the maximum specific growth rate is a simple transformation of the initial physiological state. An important consequence is that it is sufficient to estimate this constant product and to determine how the environmental factors define the specific growth rate without modelling the environment dependence of the lag separately. Assuming that the specific growth rate follows the environmental changes instantaneously, the new model can also describe the bacterial growth in an environment where the factors, such as temperature, pH and a(w), change with time.", "author" : [ { "dropping-particle" : "", "family" : "Baranyi", "given" : "J\u00f3zsef", "non-dropping-particle" : "", "parse-names" : false, "suffix" : "" }, { "dropping-particle" : "", "family" : "Roberts", "given" : "Terry a.", "non-dropping-particle" : "", "parse-names" : false, "suffix" : "" } ], "container-title" : "International Journal of Food Microbiology", "id" : "ITEM-1", "issued" : { "date-parts" : [ [ "1994" ] ] }, "page" : "277-294", "title" : "A dynamic approach to predicting bacterial growth in food", "type" : "article-journal", "volume" : "23" }, "uris" : [ "http://www.mendeley.com/documents/?uuid=4a4a90f6-8019-47cf-aa0a-4aa3d269b6ab" ] }, { "id" : "ITEM-2", "itemData" : { "DOI" : "10.1006/fmic.1996.0080", "ISBN" : "0740-0020", "ISSN" : "07400020", "author" : [ { "dropping-particle" : "", "family" : "Baranyi", "given" : "J\u00f3zsef", "non-dropping-particle" : "", "parse-names" : false, "suffix" : "" } ], "container-title" : "Commentary", "id" : "ITEM-2", "issue" : "1996", "issued" : { "date-parts" : [ [ "1997" ] ] }, "page" : "391-394", "title" : "Simple is good as long as it is enough", "type" : "article-journal" }, "uris" : [ "http://www.mendeley.com/documents/?uuid=c9e215a4-6f72-46bf-9808-a7c24ef6ebe6" ] } ], "mendeley" : { "formattedCitation" : "&lt;sup&gt;8,9&lt;/sup&gt;", "plainTextFormattedCitation" : "8,9", "previouslyFormattedCitation" : "&lt;sup&gt;8,9&lt;/sup&gt;" }, "properties" : { "noteIndex" : 0 }, "schema" : "https://github.com/citation-style-language/schema/raw/master/csl-citation.json" }</w:instrText>
+        <w:instrText>ADDIN CSL_CITATION { "citationItems" : [ { "id" : "ITEM-1", "itemData" : { "DOI" : "10.1016/0168-1605(94)90157-0", "ISSN" : "01681605", "PMID" : "7873331", "abstract" : "A new member of the family of growth models described by Baranyi et al. (1993a) is introduced in which the physiological state of the cells is represented by a single variable. The duration of lag is determined by the value of that variable at inoculation and by the post-inoculation environment. When the subculturing procedure is standardized, as occurs in laboratory experiments leading to models, the physiological state of the inoculum is relatively constant and independent of subsequent growth conditions. It is shown that, with cells with the same pre-inoculation history, the product of the lag parameter and the maximum specific growth rate is a simple transformation of the initial physiological state. An important consequence is that it is sufficient to estimate this constant product and to determine how the environmental factors define the specific growth rate without modelling the environment dependence of the lag separately. Assuming that the specific growth rate follows the environmental changes instantaneously, the new model can also describe the bacterial growth in an environment where the factors, such as temperature, pH and a(w), change with time.", "author" : [ { "dropping-particle" : "", "family" : "Baranyi", "given" : "J\u00f3zsef", "non-dropping-particle" : "", "parse-names" : false, "suffix" : "" }, { "dropping-particle" : "", "family" : "Roberts", "given" : "Terry a.", "non-dropping-particle" : "", "parse-names" : false, "suffix" : "" } ], "container-title" : "International Journal of Food Microbiology", "id" : "ITEM-1", "issued" : { "date-parts" : [ [ "1994" ] ] }, "page" : "277-294", "title" : "A dynamic approach to predicting bacterial growth in food", "type" : "article-journal", "volume" : "23" }, "uris" : [ "http://www.mendeley.com/documents/?uuid=4a4a90f6-8019-47cf-aa0a-4aa3d269b6ab" ] }, { "id" : "ITEM-2", "itemData" : { "DOI" : "10.1006/fmic.1996.0080", "ISBN" : "0740-0020", "ISSN" : "07400020", "author" : [ { "dropping-particle" : "", "family" : "Baranyi", "given" : "J\u00f3zsef", "non-dropping-particle" : "", "parse-names" : false, "suffix" : "" } ], "container-title" : "Commentary", "id" : "ITEM-2", "issue" : "1996", "issued" : { "date-parts" : [ [ "1997" ] ] }, "page" : "391-394", "title" : "Simple is good as long as it is enough", "type" : "article-journal" }, "uris" : [ "http://www.mendeley.com/documents/?uuid=c9e215a4-6f72-46bf-9808-a7c24ef6ebe6" ] } ], "mendeley" : { "formattedCitation" : "(Baranyi and Roberts 1994; Baranyi 1997)", "plainTextFormattedCitation" : "(Baranyi and Roberts 1994; Baranyi 1997)", "previouslyFormattedCitation" : "(Baranyi and Roberts 1994; Baranyi 1997)" }, "properties" : { "noteIndex" : 0 }, "schema" : "https://github.com/citation-style-language/schema/raw/master/csl-citation.json" }</w:instrText>
       </w:r>
       <w:r>
         <w:fldChar w:fldCharType="separate"/>
@@ -927,9 +886,8 @@
       <w:r>
         <w:rPr>
           <w:noProof/>
-          <w:vertAlign w:val="superscript"/>
-        </w:rPr>
-        <w:t>8,9</w:t>
+        </w:rPr>
+        <w:t>(Baranyi and Roberts 1994; Baranyi 1997)</w:t>
       </w:r>
       <w:r>
         <w:fldChar w:fldCharType="end"/>
@@ -971,7 +929,7 @@
         <w:fldChar w:fldCharType="begin" w:fldLock="1"/>
       </w:r>
       <w:r>
-        <w:instrText>ADDIN CSL_CITATION { "citationItems" : [ { "id" : "ITEM-1", "itemData" : { "DOI" : "10.1016/0168-1605(94)90157-0", "ISSN" : "01681605", "PMID" : "7873331", "abstract" : "A new member of the family of growth models described by Baranyi et al. (1993a) is introduced in which the physiological state of the cells is represented by a single variable. The duration of lag is determined by the value of that variable at inoculation and by the post-inoculation environment. When the subculturing procedure is standardized, as occurs in laboratory experiments leading to models, the physiological state of the inoculum is relatively constant and independent of subsequent growth conditions. It is shown that, with cells with the same pre-inoculation history, the product of the lag parameter and the maximum specific growth rate is a simple transformation of the initial physiological state. An important consequence is that it is sufficient to estimate this constant product and to determine how the environmental factors define the specific growth rate without modelling the environment dependence of the lag separately. Assuming that the specific growth rate follows the environmental changes instantaneously, the new model can also describe the bacterial growth in an environment where the factors, such as temperature, pH and a(w), change with time.", "author" : [ { "dropping-particle" : "", "family" : "Baranyi", "given" : "J\u00f3zsef", "non-dropping-particle" : "", "parse-names" : false, "suffix" : "" }, { "dropping-particle" : "", "family" : "Roberts", "given" : "Terry a.", "non-dropping-particle" : "", "parse-names" : false, "suffix" : "" } ], "container-title" : "International Journal of Food Microbiology", "id" : "ITEM-1", "issued" : { "date-parts" : [ [ "1994" ] ] }, "page" : "277-294", "title" : "A dynamic approach to predicting bacterial growth in food", "type" : "article-journal", "volume" : "23" }, "uris" : [ "http://www.mendeley.com/documents/?uuid=4a4a90f6-8019-47cf-aa0a-4aa3d269b6ab" ] } ], "mendeley" : { "formattedCitation" : "&lt;sup&gt;8&lt;/sup&gt;", "plainTextFormattedCitation" : "8", "previouslyFormattedCitation" : "&lt;sup&gt;8&lt;/sup&gt;" }, "properties" : { "noteIndex" : 0 }, "schema" : "https://github.com/citation-style-language/schema/raw/master/csl-citation.json" }</w:instrText>
+        <w:instrText>ADDIN CSL_CITATION { "citationItems" : [ { "id" : "ITEM-1", "itemData" : { "DOI" : "10.1016/0168-1605(94)90157-0", "ISSN" : "01681605", "PMID" : "7873331", "abstract" : "A new member of the family of growth models described by Baranyi et al. (1993a) is introduced in which the physiological state of the cells is represented by a single variable. The duration of lag is determined by the value of that variable at inoculation and by the post-inoculation environment. When the subculturing procedure is standardized, as occurs in laboratory experiments leading to models, the physiological state of the inoculum is relatively constant and independent of subsequent growth conditions. It is shown that, with cells with the same pre-inoculation history, the product of the lag parameter and the maximum specific growth rate is a simple transformation of the initial physiological state. An important consequence is that it is sufficient to estimate this constant product and to determine how the environmental factors define the specific growth rate without modelling the environment dependence of the lag separately. Assuming that the specific growth rate follows the environmental changes instantaneously, the new model can also describe the bacterial growth in an environment where the factors, such as temperature, pH and a(w), change with time.", "author" : [ { "dropping-particle" : "", "family" : "Baranyi", "given" : "J\u00f3zsef", "non-dropping-particle" : "", "parse-names" : false, "suffix" : "" }, { "dropping-particle" : "", "family" : "Roberts", "given" : "Terry a.", "non-dropping-particle" : "", "parse-names" : false, "suffix" : "" } ], "container-title" : "International Journal of Food Microbiology", "id" : "ITEM-1", "issued" : { "date-parts" : [ [ "1994" ] ] }, "page" : "277-294", "title" : "A dynamic approach to predicting bacterial growth in food", "type" : "article-journal", "volume" : "23" }, "uris" : [ "http://www.mendeley.com/documents/?uuid=4a4a90f6-8019-47cf-aa0a-4aa3d269b6ab" ] } ], "mendeley" : { "formattedCitation" : "(Baranyi and Roberts 1994)", "plainTextFormattedCitation" : "(Baranyi and Roberts 1994)", "previouslyFormattedCitation" : "(Baranyi and Roberts 1994)" }, "properties" : { "noteIndex" : 0 }, "schema" : "https://github.com/citation-style-language/schema/raw/master/csl-citation.json" }</w:instrText>
       </w:r>
       <w:r>
         <w:fldChar w:fldCharType="separate"/>
@@ -979,9 +937,8 @@
       <w:r>
         <w:rPr>
           <w:noProof/>
-          <w:vertAlign w:val="superscript"/>
-        </w:rPr>
-        <w:t>8</w:t>
+        </w:rPr>
+        <w:t>(Baranyi and Roberts 1994)</w:t>
       </w:r>
       <w:r>
         <w:fldChar w:fldCharType="end"/>
@@ -1516,24 +1473,15 @@
       <w:r>
         <w:t xml:space="preserve"> is used to</w:t>
       </w:r>
-      <w:ins w:id="9" w:author="lilach" w:date="2015-07-15T12:30:00Z">
-        <w:r>
-          <w:t xml:space="preserve"> describe the</w:t>
-        </w:r>
-      </w:ins>
+      <w:r>
+        <w:t xml:space="preserve"> describe the</w:t>
+      </w:r>
       <w:r>
         <w:t xml:space="preserve"> </w:t>
       </w:r>
-      <w:del w:id="10" w:author="lilach" w:date="2015-07-15T12:30:00Z">
-        <w:r>
-          <w:delText xml:space="preserve">decelerate </w:delText>
-        </w:r>
-      </w:del>
-      <w:ins w:id="11" w:author="lilach" w:date="2015-07-15T12:30:00Z">
-        <w:r>
-          <w:t xml:space="preserve">deceleration in </w:t>
-        </w:r>
-      </w:ins>
+      <w:r>
+        <w:t xml:space="preserve">deceleration in </w:t>
+      </w:r>
       <w:r>
         <w:t xml:space="preserve">the growth of the population as it nears the maximum density. When the deceleration </w:t>
       </w:r>
@@ -1557,7 +1505,126 @@
         <w:t>n is the same as in the classic</w:t>
       </w:r>
       <w:r>
-        <w:t xml:space="preserve"> logistic model and the density at the time of the maximum growth rate (the curve's inflection point) is half the maximum density </w:t>
+        <w:t xml:space="preserve"> logistic model and the density at the time of the maximum growth rate </w:t>
+      </w:r>
+      <m:oMath>
+        <m:d>
+          <m:dPr>
+            <m:ctrlPr>
+              <w:rPr>
+                <w:rFonts w:ascii="Cambria Math" w:hAnsi="Cambria Math"/>
+                <w:i/>
+              </w:rPr>
+            </m:ctrlPr>
+          </m:dPr>
+          <m:e>
+            <m:f>
+              <m:fPr>
+                <m:ctrlPr>
+                  <w:rPr>
+                    <w:rFonts w:ascii="Cambria Math" w:hAnsi="Cambria Math"/>
+                    <w:i/>
+                  </w:rPr>
+                </m:ctrlPr>
+              </m:fPr>
+              <m:num>
+                <m:sSup>
+                  <m:sSupPr>
+                    <m:ctrlPr>
+                      <w:rPr>
+                        <w:rFonts w:ascii="Cambria Math" w:hAnsi="Cambria Math"/>
+                        <w:i/>
+                      </w:rPr>
+                    </m:ctrlPr>
+                  </m:sSupPr>
+                  <m:e>
+                    <m:r>
+                      <w:rPr>
+                        <w:rFonts w:ascii="Cambria Math" w:hAnsi="Cambria Math"/>
+                      </w:rPr>
+                      <m:t>d</m:t>
+                    </m:r>
+                  </m:e>
+                  <m:sup>
+                    <m:r>
+                      <w:rPr>
+                        <w:rFonts w:ascii="Cambria Math" w:hAnsi="Cambria Math"/>
+                      </w:rPr>
+                      <m:t>2</m:t>
+                    </m:r>
+                  </m:sup>
+                </m:sSup>
+                <m:r>
+                  <w:rPr>
+                    <w:rFonts w:ascii="Cambria Math" w:hAnsi="Cambria Math"/>
+                  </w:rPr>
+                  <m:t>N</m:t>
+                </m:r>
+              </m:num>
+              <m:den>
+                <m:r>
+                  <w:rPr>
+                    <w:rFonts w:ascii="Cambria Math" w:hAnsi="Cambria Math"/>
+                  </w:rPr>
+                  <m:t>d</m:t>
+                </m:r>
+                <m:sSup>
+                  <m:sSupPr>
+                    <m:ctrlPr>
+                      <w:rPr>
+                        <w:rFonts w:ascii="Cambria Math" w:hAnsi="Cambria Math"/>
+                        <w:i/>
+                      </w:rPr>
+                    </m:ctrlPr>
+                  </m:sSupPr>
+                  <m:e>
+                    <m:r>
+                      <w:rPr>
+                        <w:rFonts w:ascii="Cambria Math" w:hAnsi="Cambria Math"/>
+                      </w:rPr>
+                      <m:t>t</m:t>
+                    </m:r>
+                  </m:e>
+                  <m:sup>
+                    <m:r>
+                      <w:rPr>
+                        <w:rFonts w:ascii="Cambria Math" w:hAnsi="Cambria Math"/>
+                      </w:rPr>
+                      <m:t>2</m:t>
+                    </m:r>
+                  </m:sup>
+                </m:sSup>
+              </m:den>
+            </m:f>
+            <m:d>
+              <m:dPr>
+                <m:ctrlPr>
+                  <w:rPr>
+                    <w:rFonts w:ascii="Cambria Math" w:hAnsi="Cambria Math"/>
+                    <w:i/>
+                  </w:rPr>
+                </m:ctrlPr>
+              </m:dPr>
+              <m:e>
+                <m:r>
+                  <w:rPr>
+                    <w:rFonts w:ascii="Cambria Math" w:hAnsi="Cambria Math"/>
+                  </w:rPr>
+                  <m:t>t</m:t>
+                </m:r>
+              </m:e>
+            </m:d>
+            <m:r>
+              <w:rPr>
+                <w:rFonts w:ascii="Cambria Math" w:hAnsi="Cambria Math"/>
+              </w:rPr>
+              <m:t>=0</m:t>
+            </m:r>
+          </m:e>
+        </m:d>
+      </m:oMath>
+      <w:r>
+        <w:t xml:space="preserve"> is half the maximum density </w:t>
       </w:r>
       <m:oMath>
         <m:f>
@@ -1610,41 +1677,33 @@
         </m:r>
       </m:oMath>
       <w:r>
-        <w:t xml:space="preserve"> this density</w:t>
-      </w:r>
-      <w:ins w:id="12" w:author="lilach" w:date="2015-07-15T12:33:00Z">
-        <w:r>
-          <w:t xml:space="preserve"> </w:t>
-        </w:r>
-        <w:r>
-          <w:t>at the time of the maximum growth rate</w:t>
-        </w:r>
-      </w:ins>
+        <w:t xml:space="preserve"> th</w:t>
+      </w:r>
+      <w:r>
+        <w:t>e</w:t>
+      </w:r>
+      <w:r>
+        <w:t xml:space="preserve"> density</w:t>
+      </w:r>
+      <w:r>
+        <w:t xml:space="preserve"> </w:t>
+      </w:r>
+      <w:r>
+        <w:t>at the time of the maximum growth rate</w:t>
+      </w:r>
       <w:r>
         <w:t xml:space="preserve"> is higher or lower</w:t>
       </w:r>
-      <w:ins w:id="13" w:author="lilach" w:date="2015-07-15T12:33:00Z">
-        <w:r>
-          <w:t>, respectively</w:t>
-        </w:r>
-      </w:ins>
-      <w:r>
-        <w:t xml:space="preserve"> </w:t>
-      </w:r>
-      <w:commentRangeStart w:id="14"/>
-      <w:r>
-        <w:t xml:space="preserve">(to the right or the left of the inflection point in the logistic model). </w:t>
-      </w:r>
-      <w:commentRangeEnd w:id="14"/>
-      <w:r>
-        <w:rPr>
-          <w:rStyle w:val="CommentReference"/>
-        </w:rPr>
-        <w:commentReference w:id="14"/>
+      <w:r>
+        <w:t>, respectively</w:t>
+      </w:r>
+      <w:r>
+        <w:t>.</w:t>
       </w:r>
     </w:p>
     <w:p>
       <w:r>
+        <w:lastRenderedPageBreak/>
         <w:t xml:space="preserve">The adjustment function </w:t>
       </w:r>
       <m:oMath>
@@ -1668,7 +1727,6 @@
         <w:t xml:space="preserve">and </w:t>
       </w:r>
       <w:r>
-        <w:lastRenderedPageBreak/>
         <w:t xml:space="preserve">diluted into fresh media </w:t>
       </w:r>
       <w:r>
@@ -1711,10 +1769,13 @@
         <w:t xml:space="preserve"> and Roberts</w:t>
       </w:r>
       <w:r>
+        <w:t xml:space="preserve"> </w:t>
+      </w:r>
+      <w:r>
         <w:fldChar w:fldCharType="begin" w:fldLock="1"/>
       </w:r>
       <w:r>
-        <w:instrText>ADDIN CSL_CITATION { "citationItems" : [ { "id" : "ITEM-1", "itemData" : { "DOI" : "10.1016/0168-1605(94)90157-0", "ISSN" : "01681605", "PMID" : "7873331", "abstract" : "A new member of the family of growth models described by Baranyi et al. (1993a) is introduced in which the physiological state of the cells is represented by a single variable. The duration of lag is determined by the value of that variable at inoculation and by the post-inoculation environment. When the subculturing procedure is standardized, as occurs in laboratory experiments leading to models, the physiological state of the inoculum is relatively constant and independent of subsequent growth conditions. It is shown that, with cells with the same pre-inoculation history, the product of the lag parameter and the maximum specific growth rate is a simple transformation of the initial physiological state. An important consequence is that it is sufficient to estimate this constant product and to determine how the environmental factors define the specific growth rate without modelling the environment dependence of the lag separately. Assuming that the specific growth rate follows the environmental changes instantaneously, the new model can also describe the bacterial growth in an environment where the factors, such as temperature, pH and a(w), change with time.", "author" : [ { "dropping-particle" : "", "family" : "Baranyi", "given" : "J\u00f3zsef", "non-dropping-particle" : "", "parse-names" : false, "suffix" : "" }, { "dropping-particle" : "", "family" : "Roberts", "given" : "Terry a.", "non-dropping-particle" : "", "parse-names" : false, "suffix" : "" } ], "container-title" : "International Journal of Food Microbiology", "id" : "ITEM-1", "issued" : { "date-parts" : [ [ "1994" ] ] }, "page" : "277-294", "title" : "A dynamic approach to predicting bacterial growth in food", "type" : "article-journal", "volume" : "23" }, "uris" : [ "http://www.mendeley.com/documents/?uuid=4a4a90f6-8019-47cf-aa0a-4aa3d269b6ab" ] } ], "mendeley" : { "formattedCitation" : "&lt;sup&gt;8&lt;/sup&gt;", "plainTextFormattedCitation" : "8" }, "properties" : { "noteIndex" : 0 }, "schema" : "https://github.com/citation-style-language/schema/raw/master/csl-citation.json" }</w:instrText>
+        <w:instrText>ADDIN CSL_CITATION { "citationItems" : [ { "id" : "ITEM-1", "itemData" : { "DOI" : "10.1016/0168-1605(94)90157-0", "ISSN" : "01681605", "PMID" : "7873331", "abstract" : "A new member of the family of growth models described by Baranyi et al. (1993a) is introduced in which the physiological state of the cells is represented by a single variable. The duration of lag is determined by the value of that variable at inoculation and by the post-inoculation environment. When the subculturing procedure is standardized, as occurs in laboratory experiments leading to models, the physiological state of the inoculum is relatively constant and independent of subsequent growth conditions. It is shown that, with cells with the same pre-inoculation history, the product of the lag parameter and the maximum specific growth rate is a simple transformation of the initial physiological state. An important consequence is that it is sufficient to estimate this constant product and to determine how the environmental factors define the specific growth rate without modelling the environment dependence of the lag separately. Assuming that the specific growth rate follows the environmental changes instantaneously, the new model can also describe the bacterial growth in an environment where the factors, such as temperature, pH and a(w), change with time.", "author" : [ { "dropping-particle" : "", "family" : "Baranyi", "given" : "J\u00f3zsef", "non-dropping-particle" : "", "parse-names" : false, "suffix" : "" }, { "dropping-particle" : "", "family" : "Roberts", "given" : "Terry a.", "non-dropping-particle" : "", "parse-names" : false, "suffix" : "" } ], "container-title" : "International Journal of Food Microbiology", "id" : "ITEM-1", "issued" : { "date-parts" : [ [ "1994" ] ] }, "page" : "277-294", "title" : "A dynamic approach to predicting bacterial growth in food", "type" : "article-journal", "volume" : "23" }, "suppress-author" : 1, "uris" : [ "http://www.mendeley.com/documents/?uuid=4a4a90f6-8019-47cf-aa0a-4aa3d269b6ab" ] } ], "mendeley" : { "formattedCitation" : "(1994)", "plainTextFormattedCitation" : "(1994)", "previouslyFormattedCitation" : "(Baranyi and Roberts 1994)" }, "properties" : { "noteIndex" : 0 }, "schema" : "https://github.com/citation-style-language/schema/raw/master/csl-citation.json" }</w:instrText>
       </w:r>
       <w:r>
         <w:fldChar w:fldCharType="separate"/>
@@ -1722,9 +1783,8 @@
       <w:r>
         <w:rPr>
           <w:noProof/>
-          <w:vertAlign w:val="superscript"/>
-        </w:rPr>
-        <w:t>8</w:t>
+        </w:rPr>
+        <w:t>(1994)</w:t>
       </w:r>
       <w:r>
         <w:fldChar w:fldCharType="end"/>
@@ -1732,11 +1792,9 @@
       <w:r>
         <w:t xml:space="preserve"> due to being both computationally convenient and having </w:t>
       </w:r>
-      <w:ins w:id="15" w:author="lilach" w:date="2015-07-15T12:39:00Z">
-        <w:r>
-          <w:t xml:space="preserve">a </w:t>
-        </w:r>
-      </w:ins>
+      <w:r>
+        <w:t xml:space="preserve">a </w:t>
+      </w:r>
       <w:r>
         <w:t xml:space="preserve">biological meaning: </w:t>
       </w:r>
@@ -2480,23 +2538,19 @@
       <w:r>
         <w:t>mode</w:t>
       </w:r>
-      <w:ins w:id="16" w:author="lilach" w:date="2015-07-15T13:27:00Z">
-        <w:r>
-          <w:t>l</w:t>
-        </w:r>
-      </w:ins>
+      <w:r>
+        <w:t>l</w:t>
+      </w:r>
       <w:r>
         <w:t xml:space="preserve"> without a lag phase,</w:t>
       </w:r>
-      <w:ins w:id="17" w:author="lilach" w:date="2015-07-15T13:28:00Z">
-        <w:r>
-          <w:t xml:space="preserve"> </w:t>
-        </w:r>
-        <w:proofErr w:type="gramStart"/>
-        <w:r>
-          <w:t xml:space="preserve">where </w:t>
-        </w:r>
-      </w:ins>
+      <w:r>
+        <w:t xml:space="preserve"> </w:t>
+      </w:r>
+      <w:proofErr w:type="gramStart"/>
+      <w:r>
+        <w:t xml:space="preserve">where </w:t>
+      </w:r>
       <w:r>
         <w:t xml:space="preserve"> </w:t>
       </w:r>
@@ -2769,10 +2823,13 @@
         <w:t>We fit all four models to the mean growth curve of each strain using a least-squares procedure</w:t>
       </w:r>
       <w:r>
+        <w:t xml:space="preserve"> </w:t>
+      </w:r>
+      <w:r>
         <w:fldChar w:fldCharType="begin" w:fldLock="1"/>
       </w:r>
       <w:r>
-        <w:instrText>ADDIN CSL_CITATION { "citationItems" : [ { "id" : "ITEM-1", "itemData" : { "URL" : "http://lmfit.github.io/lmfit-py/", "accessed" : { "date-parts" : [ [ "2015", "4", "26" ] ] }, "author" : [ { "dropping-particle" : "", "family" : "Newville", "given" : "Matthew", "non-dropping-particle" : "", "parse-names" : false, "suffix" : "" } ], "id" : "ITEM-1", "issued" : { "date-parts" : [ [ "2014" ] ] }, "title" : "LMFIT: Non-Linear Least-Square Minimization and Curve-Fitting for Python", "type" : "webpage" }, "uris" : [ "http://www.mendeley.com/documents/?uuid=7f882aff-cacf-40a7-929c-e7ec0e8e131f" ] } ], "mendeley" : { "formattedCitation" : "&lt;sup&gt;10&lt;/sup&gt;", "plainTextFormattedCitation" : "10", "previouslyFormattedCitation" : "&lt;sup&gt;10&lt;/sup&gt;" }, "properties" : { "noteIndex" : 0 }, "schema" : "https://github.com/citation-style-language/schema/raw/master/csl-citation.json" }</w:instrText>
+        <w:instrText>ADDIN CSL_CITATION { "citationItems" : [ { "id" : "ITEM-1", "itemData" : { "URL" : "http://lmfit.github.io/lmfit-py/", "accessed" : { "date-parts" : [ [ "2015", "4", "26" ] ] }, "author" : [ { "dropping-particle" : "", "family" : "Newville", "given" : "Matthew", "non-dropping-particle" : "", "parse-names" : false, "suffix" : "" } ], "id" : "ITEM-1", "issued" : { "date-parts" : [ [ "2014" ] ] }, "title" : "LMFIT: Non-Linear Least-Square Minimization and Curve-Fitting for Python", "type" : "webpage" }, "uris" : [ "http://www.mendeley.com/documents/?uuid=7f882aff-cacf-40a7-929c-e7ec0e8e131f" ] } ], "mendeley" : { "formattedCitation" : "(Newville 2014)", "plainTextFormattedCitation" : "(Newville 2014)", "previouslyFormattedCitation" : "(Newville 2014)" }, "properties" : { "noteIndex" : 0 }, "schema" : "https://github.com/citation-style-language/schema/raw/master/csl-citation.json" }</w:instrText>
       </w:r>
       <w:r>
         <w:fldChar w:fldCharType="separate"/>
@@ -2780,9 +2837,8 @@
       <w:r>
         <w:rPr>
           <w:noProof/>
-          <w:vertAlign w:val="superscript"/>
-        </w:rPr>
-        <w:t>10</w:t>
+        </w:rPr>
+        <w:t>(Newville 2014)</w:t>
       </w:r>
       <w:r>
         <w:fldChar w:fldCharType="end"/>
@@ -3170,7 +3226,6 @@
       <w:r>
         <w:t xml:space="preserve">, </w:t>
       </w:r>
-      <w:commentRangeStart w:id="18"/>
       <m:oMath>
         <m:r>
           <w:rPr>
@@ -3218,7 +3273,13 @@
         </m:d>
       </m:oMath>
       <w:r>
-        <w:t xml:space="preserve"> is the average growth at time point </w:t>
+        <w:t xml:space="preserve"> is the average </w:t>
+      </w:r>
+      <w:r>
+        <w:t>density</w:t>
+      </w:r>
+      <w:r>
+        <w:t xml:space="preserve"> at time point </w:t>
       </w:r>
       <m:oMath>
         <m:sSub>
@@ -3247,16 +3308,6 @@
             </m:r>
           </m:sub>
         </m:sSub>
-        <w:commentRangeEnd w:id="18"/>
-        <m:r>
-          <m:rPr>
-            <m:sty m:val="p"/>
-          </m:rPr>
-          <w:rPr>
-            <w:rStyle w:val="CommentReference"/>
-          </w:rPr>
-          <w:commentReference w:id="18"/>
-        </m:r>
       </m:oMath>
       <w:r>
         <w:t xml:space="preserve">, and </w:t>
@@ -3329,13 +3380,10 @@
         <w:t xml:space="preserve">is the </w:t>
       </w:r>
       <w:r>
-        <w:rPr>
-          <w:highlight w:val="yellow"/>
-          <w:rPrChange w:id="19" w:author="lilach" w:date="2015-07-15T15:31:00Z">
-            <w:rPr/>
-          </w:rPrChange>
-        </w:rPr>
-        <w:t>expected growth</w:t>
+        <w:t xml:space="preserve">expected </w:t>
+      </w:r>
+      <w:r>
+        <w:t>density</w:t>
       </w:r>
       <w:r>
         <w:t xml:space="preserve"> at time point </w:t>
@@ -3433,13 +3481,16 @@
         <w:t xml:space="preserve"> by at least 6</w:t>
       </w:r>
       <w:r>
-        <w:t xml:space="preserve"> (See </w:t>
+        <w:t xml:space="preserve"> [</w:t>
+      </w:r>
+      <w:r>
+        <w:t xml:space="preserve">See </w:t>
       </w:r>
       <w:r>
         <w:fldChar w:fldCharType="begin" w:fldLock="1"/>
       </w:r>
       <w:r>
-        <w:instrText>ADDIN CSL_CITATION { "citationItems" : [ { "id" : "ITEM-1", "itemData" : { "DOI" : "doi: 10.2307/2291091", "ISBN" : "9213227418", "ISSN" : "01621459", "PMID" : "2291091", "abstract" : "In a 1935 paper and in his book Theory of probability, Jeffresy developed a methodology for quantifying the evidence in favor of a scientific theory. The centerpies was a number, now called the Bayes factor, which is the posterior odds of the null hypothesis when the prior probability on the null is one-half. Although there has been much discussion of Bayesian hypothesis testing in the context of criticism of P-values, less attention has been given to the Bayes as a practical tool of applied statistics. In this article we review and discuss the uses of Bayes factors in the context of five scientific applications in genetics, sports, ecology, sociology, and psychology. We emphasize the following points: From Jeffrey's Bayesian viewpoint, the purpose of hypothesis testing is to evaluate the evidence in favor of a scientific theory. Bayes factors offer a way of evaluating evidence in favor of a null hypothesis. Bayes factors provide a way of incorporating external information into the evaluation of evidence about a hypothesis. Bayes factors are very general and do not require alternative models to be nested. Several techniques are available for computing Bayes factors, including asymptotic approximations that are easy to compute using the output from standard packages that maximize likelihoods. In \"non-Bayesian significance tests. The Schwarz criterion (or BIC) gives a rough approximation to the logarithm of the Bayes factor, which is easy to use and does not require evaluation of prior distributions. When one is interested in estimation or prediction, Bayes factors may be converted to weights to be attached to various models so that a composite estimate or prediction may be obtained that takes account of structural or model uncertainty. Algorithms have been proposed that allow model uncertainty to be taken into account when the class of models initially considered is very large. Bayes factors are useful for guiding an evolutionary model-building process. It is important, and feasible, to assess the sensitivity of conclusions to the prior distributions used.", "author" : [ { "dropping-particle" : "", "family" : "Kass", "given" : "Robert", "non-dropping-particle" : "", "parse-names" : false, "suffix" : "" }, { "dropping-particle" : "", "family" : "Raftery", "given" : "Adrian", "non-dropping-particle" : "", "parse-names" : false, "suffix" : "" } ], "container-title" : "Journal of the American Statistical Association", "id" : "ITEM-1", "issued" : { "date-parts" : [ [ "1995" ] ] }, "page" : "773-795", "title" : "Bayes Factors", "type" : "article-journal" }, "uris" : [ "http://www.mendeley.com/documents/?uuid=780e0bd3-aa68-4a26-b615-d2e0a9e659d1" ] } ], "mendeley" : { "formattedCitation" : "&lt;sup&gt;11&lt;/sup&gt;", "plainTextFormattedCitation" : "11", "previouslyFormattedCitation" : "&lt;sup&gt;11&lt;/sup&gt;" }, "properties" : { "noteIndex" : 0 }, "schema" : "https://github.com/citation-style-language/schema/raw/master/csl-citation.json" }</w:instrText>
+        <w:instrText>ADDIN CSL_CITATION { "citationItems" : [ { "id" : "ITEM-1", "itemData" : { "DOI" : "doi: 10.2307/2291091", "ISBN" : "9213227418", "ISSN" : "01621459", "PMID" : "2291091", "abstract" : "In a 1935 paper and in his book Theory of probability, Jeffresy developed a methodology for quantifying the evidence in favor of a scientific theory. The centerpies was a number, now called the Bayes factor, which is the posterior odds of the null hypothesis when the prior probability on the null is one-half. Although there has been much discussion of Bayesian hypothesis testing in the context of criticism of P-values, less attention has been given to the Bayes as a practical tool of applied statistics. In this article we review and discuss the uses of Bayes factors in the context of five scientific applications in genetics, sports, ecology, sociology, and psychology. We emphasize the following points: From Jeffrey's Bayesian viewpoint, the purpose of hypothesis testing is to evaluate the evidence in favor of a scientific theory. Bayes factors offer a way of evaluating evidence in favor of a null hypothesis. Bayes factors provide a way of incorporating external information into the evaluation of evidence about a hypothesis. Bayes factors are very general and do not require alternative models to be nested. Several techniques are available for computing Bayes factors, including asymptotic approximations that are easy to compute using the output from standard packages that maximize likelihoods. In \"non-Bayesian significance tests. The Schwarz criterion (or BIC) gives a rough approximation to the logarithm of the Bayes factor, which is easy to use and does not require evaluation of prior distributions. When one is interested in estimation or prediction, Bayes factors may be converted to weights to be attached to various models so that a composite estimate or prediction may be obtained that takes account of structural or model uncertainty. Algorithms have been proposed that allow model uncertainty to be taken into account when the class of models initially considered is very large. Bayes factors are useful for guiding an evolutionary model-building process. It is important, and feasible, to assess the sensitivity of conclusions to the prior distributions used.", "author" : [ { "dropping-particle" : "", "family" : "Kass", "given" : "Robert", "non-dropping-particle" : "", "parse-names" : false, "suffix" : "" }, { "dropping-particle" : "", "family" : "Raftery", "given" : "Adrian", "non-dropping-particle" : "", "parse-names" : false, "suffix" : "" } ], "container-title" : "Journal of the American Statistical Association", "id" : "ITEM-1", "issued" : { "date-parts" : [ [ "1995" ] ] }, "page" : "773-795", "title" : "Bayes Factors", "type" : "article-journal" }, "uris" : [ "http://www.mendeley.com/documents/?uuid=780e0bd3-aa68-4a26-b615-d2e0a9e659d1" ] } ], "mendeley" : { "formattedCitation" : "(Kass and Raftery 1995)", "plainTextFormattedCitation" : "(Kass and Raftery 1995)", "previouslyFormattedCitation" : "(Kass and Raftery 1995)" }, "properties" : { "noteIndex" : 0 }, "schema" : "https://github.com/citation-style-language/schema/raw/master/csl-citation.json" }</w:instrText>
       </w:r>
       <w:r>
         <w:fldChar w:fldCharType="separate"/>
@@ -3447,15 +3498,17 @@
       <w:r>
         <w:rPr>
           <w:noProof/>
-          <w:vertAlign w:val="superscript"/>
-        </w:rPr>
-        <w:t>11</w:t>
+        </w:rPr>
+        <w:t>(Kass and Raftery 1995)</w:t>
       </w:r>
       <w:r>
         <w:fldChar w:fldCharType="end"/>
       </w:r>
       <w:r>
-        <w:t xml:space="preserve"> for significance of BIC differences)</w:t>
+        <w:t xml:space="preserve"> for </w:t>
+      </w:r>
+      <w:r>
+        <w:t>significance of BIC differences]</w:t>
       </w:r>
       <w:r>
         <w:t>.</w:t>
@@ -3465,16 +3518,9 @@
       <w:r>
         <w:t xml:space="preserve">We repeat the model fitting procedure for the growth curves data of each strain to produce estimates for all six parameters as well as confidence intervals on these </w:t>
       </w:r>
-      <w:del w:id="20" w:author="lilach" w:date="2015-07-15T15:03:00Z">
-        <w:r>
-          <w:delText>parameters</w:delText>
-        </w:r>
-      </w:del>
-      <w:ins w:id="21" w:author="lilach" w:date="2015-07-15T15:03:00Z">
-        <w:r>
-          <w:t>estimates?</w:t>
-        </w:r>
-      </w:ins>
+      <w:r>
+        <w:t>estimates</w:t>
+      </w:r>
       <w:r>
         <w:t>.</w:t>
       </w:r>
@@ -4485,17 +4531,9 @@
             </m:sSup>
           </m:den>
         </m:f>
-        <w:ins w:id="22" w:author="lilach" w:date="2015-07-15T15:33:00Z">
-          <m:r>
-            <w:rPr>
-              <w:rFonts w:ascii="Cambria Math" w:hAnsi="Cambria Math"/>
-            </w:rPr>
-            <m:t xml:space="preserve"> </m:t>
-          </m:r>
-        </w:ins>
       </m:oMath>
       <w:r>
-        <w:t>,                                                          (3c)</w:t>
+        <w:t xml:space="preserve">                                                          (3c)</w:t>
       </w:r>
     </w:p>
     <w:p>
@@ -4688,13 +4726,14 @@
         <w:t xml:space="preserve">strain </w:t>
       </w:r>
       <w:r>
-        <w:t xml:space="preserve">competition model explicitly assumes that all </w:t>
-      </w:r>
-      <w:ins w:id="23" w:author="lilach" w:date="2015-07-15T15:05:00Z">
-        <w:r>
-          <w:t xml:space="preserve">the </w:t>
-        </w:r>
-      </w:ins>
+        <w:t>competition mode</w:t>
+      </w:r>
+      <w:r>
+        <w:t xml:space="preserve">l explicitly assumes that all </w:t>
+      </w:r>
+      <w:r>
+        <w:t xml:space="preserve">the </w:t>
+      </w:r>
       <w:r>
         <w:t xml:space="preserve">interactions between the two strains can be attributed to </w:t>
       </w:r>
@@ -4706,37 +4745,34 @@
         <w:t>resource competition</w:t>
       </w:r>
       <w:r>
-        <w:t xml:space="preserve"> and therefore captured </w:t>
-      </w:r>
-      <w:r>
-        <w:rPr>
-          <w:highlight w:val="yellow"/>
-          <w:rPrChange w:id="24" w:author="lilach" w:date="2015-07-15T15:06:00Z">
-            <w:rPr/>
-          </w:rPrChange>
-        </w:rPr>
-        <w:t xml:space="preserve">by the deceleration of growth rate of each </w:t>
-      </w:r>
-      <w:r>
-        <w:rPr>
-          <w:highlight w:val="yellow"/>
-          <w:rPrChange w:id="25" w:author="lilach" w:date="2015-07-15T15:06:00Z">
-            <w:rPr/>
-          </w:rPrChange>
-        </w:rPr>
+        <w:t>.</w:t>
+      </w:r>
+      <w:r>
+        <w:t xml:space="preserve"> </w:t>
+      </w:r>
+      <w:r>
+        <w:t>T</w:t>
+      </w:r>
+      <w:r>
+        <w:t>herefore</w:t>
+      </w:r>
+      <w:r>
+        <w:t xml:space="preserve">, all interactions are described </w:t>
+      </w:r>
+      <w:r>
+        <w:t xml:space="preserve">by the deceleration of </w:t>
+      </w:r>
+      <w:r>
+        <w:t xml:space="preserve">the </w:t>
+      </w:r>
+      <w:r>
+        <w:t xml:space="preserve">growth rate of each </w:t>
+      </w:r>
+      <w:r>
         <w:t>strain</w:t>
       </w:r>
       <w:r>
-        <w:rPr>
-          <w:highlight w:val="yellow"/>
-          <w:rPrChange w:id="26" w:author="lilach" w:date="2015-07-15T15:06:00Z">
-            <w:rPr/>
-          </w:rPrChange>
-        </w:rPr>
-        <w:t xml:space="preserve"> in response to growth</w:t>
-      </w:r>
-      <w:r>
-        <w:t xml:space="preserve"> of the other </w:t>
+        <w:t xml:space="preserve"> in response to growth of the other </w:t>
       </w:r>
       <w:r>
         <w:t>strain</w:t>
@@ -4750,16 +4786,9 @@
       <w:r>
         <w:t xml:space="preserve"> as we use different maximum densit</w:t>
       </w:r>
-      <w:ins w:id="27" w:author="lilach" w:date="2015-07-15T15:06:00Z">
-        <w:r>
-          <w:t>ies</w:t>
-        </w:r>
-      </w:ins>
-      <w:del w:id="28" w:author="lilach" w:date="2015-07-15T15:06:00Z">
-        <w:r>
-          <w:delText>y</w:delText>
-        </w:r>
-      </w:del>
+      <w:r>
+        <w:t>ies</w:t>
+      </w:r>
       <w:r>
         <w:t xml:space="preserve"> </w:t>
       </w:r>
@@ -4798,9 +4827,6 @@
     <w:p>
       <w:pPr>
         <w:pStyle w:val="Heading2"/>
-        <w:rPr>
-          <w:ins w:id="29" w:author="lilach" w:date="2015-07-15T15:07:00Z"/>
-        </w:rPr>
       </w:pPr>
       <w:r>
         <w:t xml:space="preserve">Selection coefficient </w:t>
@@ -4810,28 +4836,14 @@
       </w:r>
     </w:p>
     <w:p>
-      <w:pPr>
-        <w:pPrChange w:id="30" w:author="lilach" w:date="2015-07-15T15:07:00Z">
-          <w:pPr>
-            <w:pStyle w:val="Heading2"/>
-          </w:pPr>
-        </w:pPrChange>
-      </w:pPr>
-      <w:ins w:id="31" w:author="lilach" w:date="2015-07-15T15:07:00Z">
-        <w:r>
-          <w:t>.</w:t>
-        </w:r>
-      </w:ins>
-    </w:p>
-    <w:p>
-      <w:r>
-        <w:t>There are different ways to infer selection coefficients (or relative fitness) from competition dynamics. For example, Chevin</w:t>
+      <w:r>
+        <w:t xml:space="preserve">Perhaps the most common method for estimating relative fitness or selection coefficients from pair-wise competition results is </w:t>
       </w:r>
       <w:r>
         <w:fldChar w:fldCharType="begin" w:fldLock="1"/>
       </w:r>
       <w:r>
-        <w:instrText>ADDIN CSL_CITATION { "citationItems" : [ { "id" : "ITEM-1", "itemData" : { "DOI" : "10.1098/rsbl.2010.0580", "ISSN" : "1744-957X", "PMID" : "20810425", "abstract" : "Distributions of mutation fitness effects from evolution experiments are available in an increasing number of species, opening the way for a vast array of applications in evolutionary biology. However, comparison of estimated distributions among studies is hampered by inconsistencies in the definitions of fitness effects and selection coefficients. In particular, the use of ratios of Malthusian growth rates as 'relative fitnesses' leads to wrong inference of the strength of selection. Scaling Malthusian fitness by the generation time may help overcome this shortcoming, and allow accurate comparison of selection coefficients across species. For species reproducing by binary fission (neglecting cellular death), ln2 can be used as a correction factor, but in general, the growth rate and generation time of the wild-type should be provided in studies reporting distribution of mutation fitness effects. I also discuss how density and frequency dependence of population growth affect selection and its measurement in evolution experiments.", "author" : [ { "dropping-particle" : "", "family" : "Chevin", "given" : "Luis-Miguel", "non-dropping-particle" : "", "parse-names" : false, "suffix" : "" } ], "container-title" : "Biology letters", "id" : "ITEM-1", "issue" : "2", "issued" : { "date-parts" : [ [ "2011", "4", "23" ] ] }, "page" : "210-3", "title" : "On measuring selection in experimental evolution.", "type" : "article-journal", "volume" : "7" }, "suppress-author" : 1, "uris" : [ "http://www.mendeley.com/documents/?uuid=1e94d081-c729-43ac-b9be-63d792575b27" ] } ], "mendeley" : { "formattedCitation" : "&lt;sup&gt;2&lt;/sup&gt;", "plainTextFormattedCitation" : "2", "previouslyFormattedCitation" : "&lt;sup&gt;2&lt;/sup&gt;" }, "properties" : { "noteIndex" : 0 }, "schema" : "https://github.com/citation-style-language/schema/raw/master/csl-citation.json" }</w:instrText>
+        <w:instrText>ADDIN CSL_CITATION { "citationItems" : [ { "id" : "ITEM-1", "itemData" : { "DOI" : "10.1371/journal.pone.0126210", "ISSN" : "1932-6203", "author" : [ { "dropping-particle" : "", "family" : "Wiser", "given" : "Michael J", "non-dropping-particle" : "", "parse-names" : false, "suffix" : "" }, { "dropping-particle" : "", "family" : "Lenski", "given" : "Richard E.", "non-dropping-particle" : "", "parse-names" : false, "suffix" : "" } ], "container-title" : "PLOS ONE", "id" : "ITEM-1", "issue" : "5", "issued" : { "date-parts" : [ [ "2015" ] ] }, "page" : "e0126210", "title" : "A Comparison of Methods to Measure Fitness in &lt;i&gt;Escherichia coli&lt;/i&gt;", "type" : "article-journal", "volume" : "10" }, "uris" : [ "http://www.mendeley.com/documents/?uuid=e02f4657-f10b-4980-a582-98ea370b5fce" ] } ], "mendeley" : { "formattedCitation" : "(Wiser and Lenski 2015)", "plainTextFormattedCitation" : "(Wiser and Lenski 2015)", "previouslyFormattedCitation" : "(Wiser and Lenski 2015)" }, "properties" : { "noteIndex" : 0 }, "schema" : "https://github.com/citation-style-language/schema/raw/master/csl-citation.json" }</w:instrText>
       </w:r>
       <w:r>
         <w:fldChar w:fldCharType="separate"/>
@@ -4839,15 +4851,14 @@
       <w:r>
         <w:rPr>
           <w:noProof/>
-          <w:vertAlign w:val="superscript"/>
-        </w:rPr>
-        <w:t>2</w:t>
+        </w:rPr>
+        <w:t>(Wiser and Lenski 2015)</w:t>
       </w:r>
       <w:r>
         <w:fldChar w:fldCharType="end"/>
       </w:r>
       <w:r>
-        <w:t xml:space="preserve"> suggests that the selection coefficient of the strain of interest is</w:t>
+        <w:t>:</w:t>
       </w:r>
     </w:p>
     <w:p>
@@ -4859,237 +4870,13 @@
           <w:rPr>
             <w:rFonts w:ascii="Cambria Math" w:hAnsi="Cambria Math"/>
           </w:rPr>
-          <w:lastRenderedPageBreak/>
           <m:t>s</m:t>
         </m:r>
         <m:r>
-          <m:rPr>
-            <m:sty m:val="p"/>
-          </m:rPr>
           <w:rPr>
             <w:rFonts w:ascii="Cambria Math" w:hAnsi="Cambria Math"/>
           </w:rPr>
           <m:t>=</m:t>
-        </m:r>
-        <m:f>
-          <m:fPr>
-            <m:ctrlPr>
-              <w:rPr>
-                <w:rFonts w:ascii="Cambria Math" w:hAnsi="Cambria Math"/>
-              </w:rPr>
-            </m:ctrlPr>
-          </m:fPr>
-          <m:num>
-            <m:r>
-              <w:rPr>
-                <w:rFonts w:ascii="Cambria Math" w:hAnsi="Cambria Math"/>
-              </w:rPr>
-              <m:t>d</m:t>
-            </m:r>
-          </m:num>
-          <m:den>
-            <m:r>
-              <w:rPr>
-                <w:rFonts w:ascii="Cambria Math" w:hAnsi="Cambria Math"/>
-              </w:rPr>
-              <m:t>dt</m:t>
-            </m:r>
-          </m:den>
-        </m:f>
-        <m:func>
-          <m:funcPr>
-            <m:ctrlPr>
-              <w:rPr>
-                <w:rFonts w:ascii="Cambria Math" w:hAnsi="Cambria Math"/>
-              </w:rPr>
-            </m:ctrlPr>
-          </m:funcPr>
-          <m:fName>
-            <m:r>
-              <m:rPr>
-                <m:sty m:val="p"/>
-              </m:rPr>
-              <w:rPr>
-                <w:rFonts w:ascii="Cambria Math" w:hAnsi="Cambria Math"/>
-              </w:rPr>
-              <m:t>log</m:t>
-            </m:r>
-          </m:fName>
-          <m:e>
-            <m:d>
-              <m:dPr>
-                <m:ctrlPr>
-                  <w:rPr>
-                    <w:rFonts w:ascii="Cambria Math" w:hAnsi="Cambria Math"/>
-                  </w:rPr>
-                </m:ctrlPr>
-              </m:dPr>
-              <m:e>
-                <m:f>
-                  <m:fPr>
-                    <m:ctrlPr>
-                      <w:rPr>
-                        <w:rFonts w:ascii="Cambria Math" w:hAnsi="Cambria Math"/>
-                      </w:rPr>
-                    </m:ctrlPr>
-                  </m:fPr>
-                  <m:num>
-                    <m:r>
-                      <w:rPr>
-                        <w:rFonts w:ascii="Cambria Math" w:hAnsi="Cambria Math"/>
-                      </w:rPr>
-                      <m:t>p(t)</m:t>
-                    </m:r>
-                  </m:num>
-                  <m:den>
-                    <m:r>
-                      <m:rPr>
-                        <m:sty m:val="p"/>
-                      </m:rPr>
-                      <w:rPr>
-                        <w:rFonts w:ascii="Cambria Math" w:hAnsi="Cambria Math"/>
-                      </w:rPr>
-                      <m:t>1-</m:t>
-                    </m:r>
-                    <m:r>
-                      <w:rPr>
-                        <w:rFonts w:ascii="Cambria Math" w:hAnsi="Cambria Math"/>
-                      </w:rPr>
-                      <m:t>p(t)</m:t>
-                    </m:r>
-                  </m:den>
-                </m:f>
-              </m:e>
-            </m:d>
-          </m:e>
-        </m:func>
-        <m:r>
-          <m:rPr>
-            <m:sty m:val="p"/>
-          </m:rPr>
-          <w:rPr>
-            <w:rFonts w:ascii="Cambria Math" w:hAnsi="Cambria Math"/>
-          </w:rPr>
-          <m:t>,</m:t>
-        </m:r>
-      </m:oMath>
-      <w:r>
-        <w:t xml:space="preserve"> </w:t>
-      </w:r>
-      <w:r>
-        <w:t xml:space="preserve">                      </w:t>
-      </w:r>
-      <w:r>
-        <w:t xml:space="preserve"> </w:t>
-      </w:r>
-      <w:r>
-        <w:t xml:space="preserve">                      </w:t>
-      </w:r>
-      <w:r>
-        <w:t xml:space="preserve"> </w:t>
-      </w:r>
-      <w:r>
-        <w:t xml:space="preserve">          (4)</w:t>
-      </w:r>
-    </w:p>
-    <w:p>
-      <w:pPr>
-        <w:ind w:firstLine="0"/>
-      </w:pPr>
-      <w:proofErr w:type="gramStart"/>
-      <w:r>
-        <w:t>where</w:t>
-      </w:r>
-      <w:proofErr w:type="gramEnd"/>
-      <w:r>
-        <w:t xml:space="preserve"> </w:t>
-      </w:r>
-      <m:oMath>
-        <m:r>
-          <w:rPr>
-            <w:rFonts w:ascii="Cambria Math" w:hAnsi="Cambria Math"/>
-          </w:rPr>
-          <m:t>p</m:t>
-        </m:r>
-        <m:d>
-          <m:dPr>
-            <m:ctrlPr>
-              <w:rPr>
-                <w:rFonts w:ascii="Cambria Math" w:hAnsi="Cambria Math"/>
-                <w:i/>
-              </w:rPr>
-            </m:ctrlPr>
-          </m:dPr>
-          <m:e>
-            <m:r>
-              <w:rPr>
-                <w:rFonts w:ascii="Cambria Math" w:hAnsi="Cambria Math"/>
-              </w:rPr>
-              <m:t>t</m:t>
-            </m:r>
-          </m:e>
-        </m:d>
-      </m:oMath>
-      <w:r>
-        <w:t xml:space="preserve"> is the frequency of the strain of interest </w:t>
-      </w:r>
-      <w:r>
-        <w:t xml:space="preserve">at time </w:t>
-      </w:r>
-      <m:oMath>
-        <m:r>
-          <w:rPr>
-            <w:rFonts w:ascii="Cambria Math" w:hAnsi="Cambria Math"/>
-          </w:rPr>
-          <m:t>t</m:t>
-        </m:r>
-      </m:oMath>
-      <w:r>
-        <w:t xml:space="preserve">. </w:t>
-      </w:r>
-    </w:p>
-    <w:p>
-      <w:proofErr w:type="spellStart"/>
-      <w:r>
-        <w:t>Lenski</w:t>
-      </w:r>
-      <w:proofErr w:type="spellEnd"/>
-      <w:r>
-        <w:t xml:space="preserve"> and colleagues</w:t>
-      </w:r>
-      <w:r>
-        <w:fldChar w:fldCharType="begin" w:fldLock="1"/>
-      </w:r>
-      <w:r>
-        <w:instrText>ADDIN CSL_CITATION { "citationItems" : [ { "id" : "ITEM-1", "itemData" : { "DOI" : "10.1371/journal.pone.0126210", "ISSN" : "1932-6203", "author" : [ { "dropping-particle" : "", "family" : "Wiser", "given" : "Michael J", "non-dropping-particle" : "", "parse-names" : false, "suffix" : "" }, { "dropping-particle" : "", "family" : "Lenski", "given" : "Richard E.", "non-dropping-particle" : "", "parse-names" : false, "suffix" : "" } ], "container-title" : "PLOS ONE", "id" : "ITEM-1", "issue" : "5", "issued" : { "date-parts" : [ [ "2015" ] ] }, "page" : "e0126210", "title" : "A Comparison of Methods to Measure Fitness in &lt;i&gt;Escherichia coli&lt;/i&gt;", "type" : "article-journal", "volume" : "10" }, "uris" : [ "http://www.mendeley.com/documents/?uuid=e02f4657-f10b-4980-a582-98ea370b5fce" ] } ], "mendeley" : { "formattedCitation" : "&lt;sup&gt;4&lt;/sup&gt;", "plainTextFormattedCitation" : "4", "previouslyFormattedCitation" : "&lt;sup&gt;4&lt;/sup&gt;" }, "properties" : { "noteIndex" : 0 }, "schema" : "https://github.com/citation-style-language/schema/raw/master/csl-citation.json" }</w:instrText>
-      </w:r>
-      <w:r>
-        <w:fldChar w:fldCharType="separate"/>
-      </w:r>
-      <w:r>
-        <w:rPr>
-          <w:noProof/>
-          <w:vertAlign w:val="superscript"/>
-        </w:rPr>
-        <w:t>4</w:t>
-      </w:r>
-      <w:r>
-        <w:fldChar w:fldCharType="end"/>
-      </w:r>
-      <w:r>
-        <w:t xml:space="preserve"> use a different measure:</w:t>
-      </w:r>
-    </w:p>
-    <w:p>
-      <w:pPr>
-        <w:jc w:val="right"/>
-      </w:pPr>
-      <m:oMath>
-        <m:r>
-          <w:rPr>
-            <w:rFonts w:ascii="Cambria Math" w:hAnsi="Cambria Math"/>
-          </w:rPr>
-          <m:t>s=1-</m:t>
         </m:r>
         <m:f>
           <m:fPr>
@@ -5143,12 +4930,32 @@
                         </m:ctrlPr>
                       </m:fPr>
                       <m:num>
-                        <m:r>
-                          <w:rPr>
-                            <w:rFonts w:ascii="Cambria Math" w:hAnsi="Cambria Math"/>
-                          </w:rPr>
-                          <m:t>p</m:t>
-                        </m:r>
+                        <m:sSub>
+                          <m:sSubPr>
+                            <m:ctrlPr>
+                              <w:rPr>
+                                <w:rFonts w:ascii="Cambria Math" w:hAnsi="Cambria Math"/>
+                                <w:i/>
+                              </w:rPr>
+                            </m:ctrlPr>
+                          </m:sSubPr>
+                          <m:e>
+                            <m:r>
+                              <w:rPr>
+                                <w:rFonts w:ascii="Cambria Math" w:hAnsi="Cambria Math"/>
+                              </w:rPr>
+                              <m:t>N</m:t>
+                            </m:r>
+                          </m:e>
+                          <m:sub>
+                            <m:r>
+                              <w:rPr>
+                                <w:rFonts w:ascii="Cambria Math" w:hAnsi="Cambria Math"/>
+                              </w:rPr>
+                              <m:t>1</m:t>
+                            </m:r>
+                          </m:sub>
+                        </m:sSub>
                         <m:d>
                           <m:dPr>
                             <m:ctrlPr>
@@ -5169,12 +4976,32 @@
                         </m:d>
                       </m:num>
                       <m:den>
-                        <m:r>
-                          <w:rPr>
-                            <w:rFonts w:ascii="Cambria Math" w:hAnsi="Cambria Math"/>
-                          </w:rPr>
-                          <m:t>p</m:t>
-                        </m:r>
+                        <m:sSub>
+                          <m:sSubPr>
+                            <m:ctrlPr>
+                              <w:rPr>
+                                <w:rFonts w:ascii="Cambria Math" w:hAnsi="Cambria Math"/>
+                                <w:i/>
+                              </w:rPr>
+                            </m:ctrlPr>
+                          </m:sSubPr>
+                          <m:e>
+                            <m:r>
+                              <w:rPr>
+                                <w:rFonts w:ascii="Cambria Math" w:hAnsi="Cambria Math"/>
+                              </w:rPr>
+                              <m:t>N</m:t>
+                            </m:r>
+                          </m:e>
+                          <m:sub>
+                            <m:r>
+                              <w:rPr>
+                                <w:rFonts w:ascii="Cambria Math" w:hAnsi="Cambria Math"/>
+                              </w:rPr>
+                              <m:t>1</m:t>
+                            </m:r>
+                          </m:sub>
+                        </m:sSub>
                         <m:d>
                           <m:dPr>
                             <m:ctrlPr>
@@ -5242,38 +5069,66 @@
                         </m:ctrlPr>
                       </m:fPr>
                       <m:num>
-                        <m:r>
-                          <w:rPr>
-                            <w:rFonts w:ascii="Cambria Math" w:hAnsi="Cambria Math"/>
-                          </w:rPr>
-                          <m:t>1-p</m:t>
-                        </m:r>
-                        <m:d>
-                          <m:dPr>
+                        <m:sSub>
+                          <m:sSubPr>
                             <m:ctrlPr>
                               <w:rPr>
                                 <w:rFonts w:ascii="Cambria Math" w:hAnsi="Cambria Math"/>
                                 <w:i/>
                               </w:rPr>
                             </m:ctrlPr>
-                          </m:dPr>
+                          </m:sSubPr>
                           <m:e>
                             <m:r>
                               <w:rPr>
                                 <w:rFonts w:ascii="Cambria Math" w:hAnsi="Cambria Math"/>
                               </w:rPr>
-                              <m:t>t</m:t>
+                              <m:t>N</m:t>
                             </m:r>
                           </m:e>
-                        </m:d>
-                      </m:num>
-                      <m:den>
+                          <m:sub>
+                            <m:r>
+                              <w:rPr>
+                                <w:rFonts w:ascii="Cambria Math" w:hAnsi="Cambria Math"/>
+                              </w:rPr>
+                              <m:t>2</m:t>
+                            </m:r>
+                          </m:sub>
+                        </m:sSub>
                         <m:r>
                           <w:rPr>
                             <w:rFonts w:ascii="Cambria Math" w:hAnsi="Cambria Math"/>
                           </w:rPr>
-                          <m:t>1-p</m:t>
+                          <m:t>(t)</m:t>
                         </m:r>
+                      </m:num>
+                      <m:den>
+                        <m:sSub>
+                          <m:sSubPr>
+                            <m:ctrlPr>
+                              <w:rPr>
+                                <w:rFonts w:ascii="Cambria Math" w:hAnsi="Cambria Math"/>
+                                <w:i/>
+                              </w:rPr>
+                            </m:ctrlPr>
+                          </m:sSubPr>
+                          <m:e>
+                            <m:r>
+                              <w:rPr>
+                                <w:rFonts w:ascii="Cambria Math" w:hAnsi="Cambria Math"/>
+                              </w:rPr>
+                              <m:t>N</m:t>
+                            </m:r>
+                          </m:e>
+                          <m:sub>
+                            <m:r>
+                              <w:rPr>
+                                <w:rFonts w:ascii="Cambria Math" w:hAnsi="Cambria Math"/>
+                              </w:rPr>
+                              <m:t>2</m:t>
+                            </m:r>
+                          </m:sub>
+                        </m:sSub>
                         <m:d>
                           <m:dPr>
                             <m:ctrlPr>
@@ -5304,6 +5159,12 @@
           <w:rPr>
             <w:rFonts w:ascii="Cambria Math" w:hAnsi="Cambria Math"/>
           </w:rPr>
+          <m:t>-1</m:t>
+        </m:r>
+        <m:r>
+          <w:rPr>
+            <w:rFonts w:ascii="Cambria Math" w:hAnsi="Cambria Math"/>
+          </w:rPr>
           <m:t>,</m:t>
         </m:r>
       </m:oMath>
@@ -5311,7 +5172,7 @@
         <w:t xml:space="preserve">                                       </w:t>
       </w:r>
       <w:r>
-        <w:t xml:space="preserve">  (5</w:t>
+        <w:t xml:space="preserve">  (4</w:t>
       </w:r>
       <w:r>
         <w:t>)</w:t>
@@ -5320,12 +5181,84 @@
     <w:p>
       <w:pPr>
         <w:ind w:firstLine="0"/>
+        <w:rPr>
+          <w:rFonts w:asciiTheme="minorHAnsi" w:hAnsiTheme="minorHAnsi"/>
+        </w:rPr>
       </w:pPr>
       <w:proofErr w:type="gramStart"/>
       <w:r>
-        <w:t>where</w:t>
+        <w:lastRenderedPageBreak/>
+        <w:t>w</w:t>
+      </w:r>
+      <w:r>
+        <w:t>here</w:t>
       </w:r>
       <w:proofErr w:type="gramEnd"/>
+      <w:r>
+        <w:t xml:space="preserve"> </w:t>
+      </w:r>
+      <m:oMath>
+        <m:sSub>
+          <m:sSubPr>
+            <m:ctrlPr>
+              <w:rPr>
+                <w:rFonts w:ascii="Cambria Math" w:hAnsi="Cambria Math"/>
+                <w:i/>
+              </w:rPr>
+            </m:ctrlPr>
+          </m:sSubPr>
+          <m:e>
+            <m:r>
+              <w:rPr>
+                <w:rFonts w:ascii="Cambria Math" w:hAnsi="Cambria Math"/>
+              </w:rPr>
+              <m:t>N</m:t>
+            </m:r>
+          </m:e>
+          <m:sub>
+            <m:r>
+              <w:rPr>
+                <w:rFonts w:ascii="Cambria Math" w:hAnsi="Cambria Math"/>
+              </w:rPr>
+              <m:t>1</m:t>
+            </m:r>
+          </m:sub>
+        </m:sSub>
+      </m:oMath>
+      <w:r>
+        <w:t xml:space="preserve"> and </w:t>
+      </w:r>
+      <m:oMath>
+        <m:sSub>
+          <m:sSubPr>
+            <m:ctrlPr>
+              <w:rPr>
+                <w:rFonts w:ascii="Cambria Math" w:hAnsi="Cambria Math"/>
+                <w:i/>
+              </w:rPr>
+            </m:ctrlPr>
+          </m:sSubPr>
+          <m:e>
+            <m:r>
+              <w:rPr>
+                <w:rFonts w:ascii="Cambria Math" w:hAnsi="Cambria Math"/>
+              </w:rPr>
+              <m:t>N</m:t>
+            </m:r>
+          </m:e>
+          <m:sub>
+            <m:r>
+              <w:rPr>
+                <w:rFonts w:ascii="Cambria Math" w:hAnsi="Cambria Math"/>
+              </w:rPr>
+              <m:t>2</m:t>
+            </m:r>
+          </m:sub>
+        </m:sSub>
+      </m:oMath>
+      <w:r>
+        <w:t xml:space="preserve"> are the densities of the strains and</w:t>
+      </w:r>
       <w:r>
         <w:t xml:space="preserve"> </w:t>
       </w:r>
@@ -5338,295 +5271,16 @@
         </m:r>
       </m:oMath>
       <w:r>
-        <w:t xml:space="preserve"> is usually chosen to be 24 hours.</w:t>
-      </w:r>
-    </w:p>
-    <w:p>
-      <w:r>
-        <w:t>Crow and Kimura</w:t>
-      </w:r>
-      <w:r>
-        <w:fldChar w:fldCharType="begin" w:fldLock="1"/>
-      </w:r>
-      <w:r>
-        <w:instrText>ADDIN CSL_CITATION { "citationItems" : [ { "id" : "ITEM-1", "itemData" : { "author" : [ { "dropping-particle" : "", "family" : "Crow", "given" : "James F.", "non-dropping-particle" : "", "parse-names" : false, "suffix" : "" }, { "dropping-particle" : "", "family" : "Kimura", "given" : "Motoo", "non-dropping-particle" : "", "parse-names" : false, "suffix" : "" } ], "id" : "ITEM-1", "issued" : { "date-parts" : [ [ "1970" ] ] }, "number-of-pages" : "591", "publisher" : "Burgess Pub. Co.", "publisher-place" : "Minneapolis", "title" : "An introduction to population genetics theory", "type" : "book" }, "suppress-author" : 1, "uris" : [ "http://www.mendeley.com/documents/?uuid=53412738-ef5b-4a6a-95c7-50a435e82b43" ] } ], "mendeley" : { "formattedCitation" : "&lt;sup&gt;3&lt;/sup&gt;", "plainTextFormattedCitation" : "3", "previouslyFormattedCitation" : "&lt;sup&gt;3&lt;/sup&gt;" }, "properties" : { "noteIndex" : 0 }, "schema" : "https://github.com/citation-style-language/schema/raw/master/csl-citation.json" }</w:instrText>
-      </w:r>
-      <w:r>
-        <w:fldChar w:fldCharType="separate"/>
-      </w:r>
-      <w:r>
-        <w:rPr>
-          <w:noProof/>
-          <w:vertAlign w:val="superscript"/>
-        </w:rPr>
-        <w:t>3</w:t>
-      </w:r>
-      <w:r>
-        <w:fldChar w:fldCharType="end"/>
+        <w:t xml:space="preserve"> is</w:t>
+      </w:r>
+      <w:r>
+        <w:t xml:space="preserve"> time,</w:t>
+      </w:r>
+      <w:r>
+        <w:t xml:space="preserve"> usually chosen to be 24 hours.</w:t>
       </w:r>
       <w:r>
         <w:t xml:space="preserve"> </w:t>
-      </w:r>
-      <w:r>
-        <w:t xml:space="preserve">have </w:t>
-      </w:r>
-      <w:r>
-        <w:t>suggest</w:t>
-      </w:r>
-      <w:r>
-        <w:t>ed</w:t>
-      </w:r>
-      <w:r>
-        <w:t xml:space="preserve"> that the frequency of the strain of interest follows a logistic equation:</w:t>
-      </w:r>
-    </w:p>
-    <w:p>
-      <w:pPr>
-        <w:jc w:val="right"/>
-      </w:pPr>
-      <m:oMath>
-        <m:r>
-          <w:rPr>
-            <w:rFonts w:ascii="Cambria Math" w:hAnsi="Cambria Math"/>
-          </w:rPr>
-          <m:t>p</m:t>
-        </m:r>
-        <m:d>
-          <m:dPr>
-            <m:ctrlPr>
-              <w:rPr>
-                <w:rFonts w:ascii="Cambria Math" w:hAnsi="Cambria Math"/>
-                <w:i/>
-              </w:rPr>
-            </m:ctrlPr>
-          </m:dPr>
-          <m:e>
-            <m:r>
-              <w:rPr>
-                <w:rFonts w:ascii="Cambria Math" w:hAnsi="Cambria Math"/>
-              </w:rPr>
-              <m:t>t</m:t>
-            </m:r>
-          </m:e>
-        </m:d>
-        <m:r>
-          <w:rPr>
-            <w:rFonts w:ascii="Cambria Math" w:hAnsi="Cambria Math"/>
-          </w:rPr>
-          <m:t>=</m:t>
-        </m:r>
-        <m:f>
-          <m:fPr>
-            <m:ctrlPr>
-              <w:rPr>
-                <w:rFonts w:ascii="Cambria Math" w:hAnsi="Cambria Math"/>
-                <w:i/>
-              </w:rPr>
-            </m:ctrlPr>
-          </m:fPr>
-          <m:num>
-            <m:r>
-              <w:rPr>
-                <w:rFonts w:ascii="Cambria Math" w:hAnsi="Cambria Math"/>
-              </w:rPr>
-              <m:t>p</m:t>
-            </m:r>
-            <m:d>
-              <m:dPr>
-                <m:ctrlPr>
-                  <w:rPr>
-                    <w:rFonts w:ascii="Cambria Math" w:hAnsi="Cambria Math"/>
-                    <w:i/>
-                  </w:rPr>
-                </m:ctrlPr>
-              </m:dPr>
-              <m:e>
-                <m:r>
-                  <w:rPr>
-                    <w:rFonts w:ascii="Cambria Math" w:hAnsi="Cambria Math"/>
-                  </w:rPr>
-                  <m:t>0</m:t>
-                </m:r>
-              </m:e>
-            </m:d>
-          </m:num>
-          <m:den>
-            <m:r>
-              <w:rPr>
-                <w:rFonts w:ascii="Cambria Math" w:hAnsi="Cambria Math"/>
-              </w:rPr>
-              <m:t>p</m:t>
-            </m:r>
-            <m:d>
-              <m:dPr>
-                <m:ctrlPr>
-                  <w:rPr>
-                    <w:rFonts w:ascii="Cambria Math" w:hAnsi="Cambria Math"/>
-                    <w:i/>
-                  </w:rPr>
-                </m:ctrlPr>
-              </m:dPr>
-              <m:e>
-                <m:r>
-                  <w:rPr>
-                    <w:rFonts w:ascii="Cambria Math" w:hAnsi="Cambria Math"/>
-                  </w:rPr>
-                  <m:t>0</m:t>
-                </m:r>
-              </m:e>
-            </m:d>
-            <m:r>
-              <w:rPr>
-                <w:rFonts w:ascii="Cambria Math" w:hAnsi="Cambria Math"/>
-              </w:rPr>
-              <m:t>+</m:t>
-            </m:r>
-            <m:d>
-              <m:dPr>
-                <m:ctrlPr>
-                  <w:rPr>
-                    <w:rFonts w:ascii="Cambria Math" w:hAnsi="Cambria Math"/>
-                    <w:i/>
-                  </w:rPr>
-                </m:ctrlPr>
-              </m:dPr>
-              <m:e>
-                <m:r>
-                  <w:rPr>
-                    <w:rFonts w:ascii="Cambria Math" w:hAnsi="Cambria Math"/>
-                  </w:rPr>
-                  <m:t>1-p</m:t>
-                </m:r>
-                <m:d>
-                  <m:dPr>
-                    <m:ctrlPr>
-                      <w:rPr>
-                        <w:rFonts w:ascii="Cambria Math" w:hAnsi="Cambria Math"/>
-                        <w:i/>
-                      </w:rPr>
-                    </m:ctrlPr>
-                  </m:dPr>
-                  <m:e>
-                    <m:r>
-                      <w:rPr>
-                        <w:rFonts w:ascii="Cambria Math" w:hAnsi="Cambria Math"/>
-                      </w:rPr>
-                      <m:t>0</m:t>
-                    </m:r>
-                  </m:e>
-                </m:d>
-              </m:e>
-            </m:d>
-            <m:sSup>
-              <m:sSupPr>
-                <m:ctrlPr>
-                  <w:rPr>
-                    <w:rFonts w:ascii="Cambria Math" w:hAnsi="Cambria Math"/>
-                    <w:i/>
-                  </w:rPr>
-                </m:ctrlPr>
-              </m:sSupPr>
-              <m:e>
-                <m:r>
-                  <w:rPr>
-                    <w:rFonts w:ascii="Cambria Math" w:hAnsi="Cambria Math"/>
-                  </w:rPr>
-                  <m:t>e</m:t>
-                </m:r>
-              </m:e>
-              <m:sup>
-                <m:r>
-                  <w:rPr>
-                    <w:rFonts w:ascii="Cambria Math" w:hAnsi="Cambria Math"/>
-                  </w:rPr>
-                  <m:t>-st</m:t>
-                </m:r>
-              </m:sup>
-            </m:sSup>
-          </m:den>
-        </m:f>
-        <m:r>
-          <w:rPr>
-            <w:rFonts w:ascii="Cambria Math" w:hAnsi="Cambria Math"/>
-          </w:rPr>
-          <m:t>.</m:t>
-        </m:r>
-      </m:oMath>
-      <w:r>
-        <w:t xml:space="preserve">                        </w:t>
-      </w:r>
-      <w:r>
-        <w:t xml:space="preserve">                              (6</w:t>
-      </w:r>
-      <w:r>
-        <w:t>)</w:t>
-      </w:r>
-    </w:p>
-    <w:p>
-      <w:pPr>
-        <w:rPr>
-          <w:rFonts w:asciiTheme="minorHAnsi" w:hAnsiTheme="minorHAnsi"/>
-        </w:rPr>
-      </w:pPr>
-      <w:r>
-        <w:t>Following th</w:t>
-      </w:r>
-      <w:r>
-        <w:t>e</w:t>
-      </w:r>
-      <w:r>
-        <w:t xml:space="preserve"> suggestion</w:t>
-      </w:r>
-      <w:r>
-        <w:t xml:space="preserve"> of Crow &amp; Kimura</w:t>
-      </w:r>
-      <w:r>
-        <w:t xml:space="preserve">, we fit eq. </w:t>
-      </w:r>
-      <w:r>
-        <w:t>6</w:t>
-      </w:r>
-      <w:r>
-        <w:t xml:space="preserve"> to the</w:t>
-      </w:r>
-      <w:r>
-        <w:t xml:space="preserve"> frequency time-series of the strain of interest in the predicted</w:t>
-      </w:r>
-      <w:r>
-        <w:t xml:space="preserve"> competition</w:t>
-      </w:r>
-      <w:r>
-        <w:t xml:space="preserve">s </w:t>
-      </w:r>
-      <w:r>
-        <w:t xml:space="preserve">to find an estimate for the selection coefficient </w:t>
-      </w:r>
-      <w:r>
-        <w:rPr>
-          <w:i/>
-          <w:iCs/>
-        </w:rPr>
-        <w:t>s</w:t>
-      </w:r>
-      <w:commentRangeStart w:id="32"/>
-      <w:r>
-        <w:t>.</w:t>
-      </w:r>
-      <w:r>
-        <w:t xml:space="preserve"> Of course, the competition prediction can be readily used to infer fitness in other ways</w:t>
-      </w:r>
-      <w:r>
-        <w:t>, for example by using eq. 4 or 5</w:t>
-      </w:r>
-      <w:r>
-        <w:t>.</w:t>
-      </w:r>
-      <w:commentRangeEnd w:id="32"/>
-      <w:r>
-        <w:rPr>
-          <w:rStyle w:val="CommentReference"/>
-        </w:rPr>
-        <w:commentReference w:id="32"/>
       </w:r>
     </w:p>
     <w:p>
@@ -5634,7 +5288,12 @@
         <w:pStyle w:val="Heading1"/>
       </w:pPr>
       <w:r>
-        <w:t>Discussion</w:t>
+        <w:t>Di</w:t>
+      </w:r>
+      <w:bookmarkStart w:id="0" w:name="_GoBack"/>
+      <w:bookmarkEnd w:id="0"/>
+      <w:r>
+        <w:t>scussion</w:t>
       </w:r>
     </w:p>
     <w:p>
@@ -5661,12 +5320,12 @@
       <w:r>
         <w:t xml:space="preserve">be very useful because growth curve assays require much less </w:t>
       </w:r>
-      <w:del w:id="33" w:author="lilach" w:date="2015-07-15T15:12:00Z">
+      <w:del w:id="1" w:author="lilach" w:date="2015-07-15T15:12:00Z">
         <w:r>
           <w:delText xml:space="preserve">work </w:delText>
         </w:r>
       </w:del>
-      <w:ins w:id="34" w:author="lilach" w:date="2015-07-15T15:12:00Z">
+      <w:ins w:id="2" w:author="lilach" w:date="2015-07-15T15:12:00Z">
         <w:r>
           <w:t xml:space="preserve">effort </w:t>
         </w:r>
@@ -5674,7 +5333,7 @@
       <w:r>
         <w:t xml:space="preserve">and preparation than competition assays. </w:t>
       </w:r>
-      <w:commentRangeStart w:id="35"/>
+      <w:commentRangeStart w:id="3"/>
       <w:r>
         <w:t>For example, one common protocol for competition assays</w:t>
       </w:r>
@@ -5682,7 +5341,7 @@
         <w:fldChar w:fldCharType="begin" w:fldLock="1"/>
       </w:r>
       <w:r>
-        <w:instrText>ADDIN CSL_CITATION { "citationItems" : [ { "id" : "ITEM-1", "itemData" : { "DOI" : "10.1126/science.1122469", "ISSN" : "1095-9203", "PMID" : "16543462", "abstract" : "Rapid evolution of asexual populations, such as that of cancer cells or of microorganisms developing drug resistance, can include the simultaneous spread of distinct beneficial mutations. We demonstrate that evolution in such cases is driven by the fitness effects and appearance times of only a small minority of favorable mutations. The complexity of the mutation-selection process is thereby greatly reduced, and much of the evolutionary dynamics can be encapsulated in two parameters-an effective selection coefficient and effective rate of beneficial mutations. We confirm this theoretical finding and estimate the effective parameters for evolving populations of fluorescently labeled Escherichia coli. The effective parameters constitute a simple description and provide a natural standard for comparing adaptation between species and across environments.", "author" : [ { "dropping-particle" : "", "family" : "Hegreness", "given" : "Matthew", "non-dropping-particle" : "", "parse-names" : false, "suffix" : "" }, { "dropping-particle" : "", "family" : "Shoresh", "given" : "Noam", "non-dropping-particle" : "", "parse-names" : false, "suffix" : "" }, { "dropping-particle" : "", "family" : "Hartl", "given" : "Daniel L.", "non-dropping-particle" : "", "parse-names" : false, "suffix" : "" }, { "dropping-particle" : "", "family" : "Kishony", "given" : "Roy", "non-dropping-particle" : "", "parse-names" : false, "suffix" : "" } ], "container-title" : "Science", "id" : "ITEM-1", "issue" : "5767", "issued" : { "date-parts" : [ [ "2006", "3" ] ] }, "page" : "1615-7", "title" : "An equivalence principle for the incorporation of favorable mutations in asexual populations.", "type" : "article-journal", "volume" : "311" }, "uris" : [ "http://www.mendeley.com/documents/?uuid=df098aed-e9a8-43d7-8750-773e2a8a73f5" ] } ], "mendeley" : { "formattedCitation" : "&lt;sup&gt;6&lt;/sup&gt;", "plainTextFormattedCitation" : "6", "previouslyFormattedCitation" : "&lt;sup&gt;6&lt;/sup&gt;" }, "properties" : { "noteIndex" : 0 }, "schema" : "https://github.com/citation-style-language/schema/raw/master/csl-citation.json" }</w:instrText>
+        <w:instrText>ADDIN CSL_CITATION { "citationItems" : [ { "id" : "ITEM-1", "itemData" : { "DOI" : "10.1126/science.1122469", "ISSN" : "1095-9203", "PMID" : "16543462", "abstract" : "Rapid evolution of asexual populations, such as that of cancer cells or of microorganisms developing drug resistance, can include the simultaneous spread of distinct beneficial mutations. We demonstrate that evolution in such cases is driven by the fitness effects and appearance times of only a small minority of favorable mutations. The complexity of the mutation-selection process is thereby greatly reduced, and much of the evolutionary dynamics can be encapsulated in two parameters-an effective selection coefficient and effective rate of beneficial mutations. We confirm this theoretical finding and estimate the effective parameters for evolving populations of fluorescently labeled Escherichia coli. The effective parameters constitute a simple description and provide a natural standard for comparing adaptation between species and across environments.", "author" : [ { "dropping-particle" : "", "family" : "Hegreness", "given" : "Matthew", "non-dropping-particle" : "", "parse-names" : false, "suffix" : "" }, { "dropping-particle" : "", "family" : "Shoresh", "given" : "Noam", "non-dropping-particle" : "", "parse-names" : false, "suffix" : "" }, { "dropping-particle" : "", "family" : "Hartl", "given" : "Daniel L.", "non-dropping-particle" : "", "parse-names" : false, "suffix" : "" }, { "dropping-particle" : "", "family" : "Kishony", "given" : "Roy", "non-dropping-particle" : "", "parse-names" : false, "suffix" : "" } ], "container-title" : "Science", "id" : "ITEM-1", "issue" : "5767", "issued" : { "date-parts" : [ [ "2006", "3" ] ] }, "page" : "1615-7", "title" : "An equivalence principle for the incorporation of favorable mutations in asexual populations.", "type" : "article-journal", "volume" : "311" }, "uris" : [ "http://www.mendeley.com/documents/?uuid=df098aed-e9a8-43d7-8750-773e2a8a73f5" ] } ], "mendeley" : { "formattedCitation" : "(Hegreness et al. 2006)", "plainTextFormattedCitation" : "(Hegreness et al. 2006)", "previouslyFormattedCitation" : "(Hegreness et al. 2006)" }, "properties" : { "noteIndex" : 0 }, "schema" : "https://github.com/citation-style-language/schema/raw/master/csl-citation.json" }</w:instrText>
       </w:r>
       <w:r>
         <w:fldChar w:fldCharType="separate"/>
@@ -5690,9 +5349,22 @@
       <w:r>
         <w:rPr>
           <w:noProof/>
-          <w:vertAlign w:val="superscript"/>
-        </w:rPr>
-        <w:t>6</w:t>
+        </w:rPr>
+        <w:t>(</w:t>
+      </w:r>
+      <w:proofErr w:type="spellStart"/>
+      <w:r>
+        <w:rPr>
+          <w:noProof/>
+        </w:rPr>
+        <w:t>Hegreness</w:t>
+      </w:r>
+      <w:proofErr w:type="spellEnd"/>
+      <w:r>
+        <w:rPr>
+          <w:noProof/>
+        </w:rPr>
+        <w:t xml:space="preserve"> et al. 2006)</w:t>
       </w:r>
       <w:r>
         <w:fldChar w:fldCharType="end"/>
@@ -5704,7 +5376,7 @@
         <w:fldChar w:fldCharType="begin" w:fldLock="1"/>
       </w:r>
       <w:r>
-        <w:instrText>ADDIN CSL_CITATION { "citationItems" : [ { "id" : "ITEM-1", "itemData" : { "DOI" : "10.1371/journal.pone.0126210", "ISSN" : "1932-6203", "author" : [ { "dropping-particle" : "", "family" : "Wiser", "given" : "Michael J", "non-dropping-particle" : "", "parse-names" : false, "suffix" : "" }, { "dropping-particle" : "", "family" : "Lenski", "given" : "Richard E.", "non-dropping-particle" : "", "parse-names" : false, "suffix" : "" } ], "container-title" : "PLOS ONE", "id" : "ITEM-1", "issue" : "5", "issued" : { "date-parts" : [ [ "2015" ] ] }, "page" : "e0126210", "title" : "A Comparison of Methods to Measure Fitness in &lt;i&gt;Escherichia coli&lt;/i&gt;", "type" : "article-journal", "volume" : "10" }, "uris" : [ "http://www.mendeley.com/documents/?uuid=e02f4657-f10b-4980-a582-98ea370b5fce" ] } ], "mendeley" : { "formattedCitation" : "&lt;sup&gt;4&lt;/sup&gt;", "plainTextFormattedCitation" : "4", "previouslyFormattedCitation" : "&lt;sup&gt;4&lt;/sup&gt;" }, "properties" : { "noteIndex" : 0 }, "schema" : "https://github.com/citation-style-language/schema/raw/master/csl-citation.json" }</w:instrText>
+        <w:instrText>ADDIN CSL_CITATION { "citationItems" : [ { "id" : "ITEM-1", "itemData" : { "DOI" : "10.1371/journal.pone.0126210", "ISSN" : "1932-6203", "author" : [ { "dropping-particle" : "", "family" : "Wiser", "given" : "Michael J", "non-dropping-particle" : "", "parse-names" : false, "suffix" : "" }, { "dropping-particle" : "", "family" : "Lenski", "given" : "Richard E.", "non-dropping-particle" : "", "parse-names" : false, "suffix" : "" } ], "container-title" : "PLOS ONE", "id" : "ITEM-1", "issue" : "5", "issued" : { "date-parts" : [ [ "2015" ] ] }, "page" : "e0126210", "title" : "A Comparison of Methods to Measure Fitness in &lt;i&gt;Escherichia coli&lt;/i&gt;", "type" : "article-journal", "volume" : "10" }, "uris" : [ "http://www.mendeley.com/documents/?uuid=e02f4657-f10b-4980-a582-98ea370b5fce" ] } ], "mendeley" : { "formattedCitation" : "(Wiser and Lenski 2015)", "plainTextFormattedCitation" : "(Wiser and Lenski 2015)", "previouslyFormattedCitation" : "(Wiser and Lenski 2015)" }, "properties" : { "noteIndex" : 0 }, "schema" : "https://github.com/citation-style-language/schema/raw/master/csl-citation.json" }</w:instrText>
       </w:r>
       <w:r>
         <w:fldChar w:fldCharType="separate"/>
@@ -5712,9 +5384,8 @@
       <w:r>
         <w:rPr>
           <w:noProof/>
-          <w:vertAlign w:val="superscript"/>
-        </w:rPr>
-        <w:t>4</w:t>
+        </w:rPr>
+        <w:t>(Wiser and Lenski 2015)</w:t>
       </w:r>
       <w:r>
         <w:fldChar w:fldCharType="end"/>
@@ -5748,31 +5419,18 @@
       <w:r>
         <w:t xml:space="preserve">optical density once every 10-60 minutes. </w:t>
       </w:r>
-      <w:commentRangeEnd w:id="35"/>
+      <w:commentRangeEnd w:id="3"/>
       <w:r>
         <w:rPr>
           <w:rStyle w:val="CommentReference"/>
         </w:rPr>
-        <w:commentReference w:id="35"/>
-      </w:r>
-      <w:r>
-        <w:t xml:space="preserve">As automatic 96-well </w:t>
-      </w:r>
-      <w:proofErr w:type="spellStart"/>
-      <w:r>
-        <w:t>microplate</w:t>
-      </w:r>
-      <w:proofErr w:type="spellEnd"/>
-      <w:r>
-        <w:t xml:space="preserve"> readers become more and </w:t>
-      </w:r>
-      <w:proofErr w:type="gramStart"/>
-      <w:r>
-        <w:t>more</w:t>
-      </w:r>
-      <w:proofErr w:type="gramEnd"/>
-      <w:r>
-        <w:t xml:space="preserve"> frequent in microbiology</w:t>
+        <w:commentReference w:id="3"/>
+      </w:r>
+      <w:r>
+        <w:t xml:space="preserve">As automatic 96-well microplate readers become more and </w:t>
+      </w:r>
+      <w:r>
+        <w:t>more frequent in microbiology</w:t>
       </w:r>
       <w:r>
         <w:t xml:space="preserve"> labs, this assay can be prepared in less than 30 minutes, after which the </w:t>
@@ -5856,25 +5514,21 @@
       </w:r>
       <w:proofErr w:type="spellEnd"/>
       <w:r>
-        <w:t xml:space="preserve">-Roberts model is </w:t>
-      </w:r>
-      <w:r>
-        <w:lastRenderedPageBreak/>
-        <w:t xml:space="preserve">an extension of the logistic model which is </w:t>
-      </w:r>
-      <w:commentRangeStart w:id="36"/>
+        <w:t xml:space="preserve">-Roberts model is an extension of the logistic model which is </w:t>
+      </w:r>
+      <w:commentRangeStart w:id="4"/>
       <w:r>
         <w:t>widely</w:t>
       </w:r>
       <w:r>
         <w:t xml:space="preserve"> used in textbooks and it has a clear biological interpretation.</w:t>
       </w:r>
-      <w:commentRangeEnd w:id="36"/>
+      <w:commentRangeEnd w:id="4"/>
       <w:r>
         <w:rPr>
           <w:rStyle w:val="CommentReference"/>
         </w:rPr>
-        <w:commentReference w:id="36"/>
+        <w:commentReference w:id="4"/>
       </w:r>
     </w:p>
     <w:p>
@@ -5884,7 +5538,7 @@
       <w:r>
         <w:t xml:space="preserve"> alone; that is, only through</w:t>
       </w:r>
-      <w:ins w:id="37" w:author="lilach" w:date="2015-07-15T15:21:00Z">
+      <w:ins w:id="5" w:author="lilach" w:date="2015-07-15T15:21:00Z">
         <w:r>
           <w:t xml:space="preserve"> the </w:t>
         </w:r>
@@ -6088,25 +5742,29 @@
       <w:r>
         <w:t xml:space="preserve">gorov-Smirnov </w:t>
       </w:r>
-      <w:commentRangeStart w:id="38"/>
+      <w:commentRangeStart w:id="6"/>
       <w:r>
         <w:t>test</w:t>
       </w:r>
-      <w:commentRangeEnd w:id="38"/>
+      <w:commentRangeEnd w:id="6"/>
       <w:r>
         <w:rPr>
           <w:rStyle w:val="CommentReference"/>
         </w:rPr>
-        <w:commentReference w:id="38"/>
-      </w:r>
-      <w:r>
-        <w:t>) can be used to decide if additional interactions are significant. Moreover, these additional interactions can be measured, either in terms of the difference in selection coefficients (between the coefficient calculated from the empirical results and coefficient calculated from the model prediction) or by fitting the empirical results to an extended model that includes density-dependent interactions</w:t>
+        <w:commentReference w:id="6"/>
+      </w:r>
+      <w:r>
+        <w:t xml:space="preserve">) can be used to decide if additional interactions are significant. Moreover, these additional interactions can be measured, either in terms of the difference in selection coefficients </w:t>
+      </w:r>
+      <w:r>
+        <w:lastRenderedPageBreak/>
+        <w:t>(between the coefficient calculated from the empirical results and coefficient calculated from the model prediction) or by fitting the empirical results to an extended model that includes density-dependent interactions</w:t>
       </w:r>
       <w:r>
         <w:fldChar w:fldCharType="begin" w:fldLock="1"/>
       </w:r>
       <w:r>
-        <w:instrText>ADDIN CSL_CITATION { "citationItems" : [ { "id" : "ITEM-1", "itemData" : { "abstract" : "Standard population genetics models assign relative fitness values to genotypes. Normalization ensures that the absolute population mean fitness stays equal to one, keeping the population size constant. These models fail to describe extinction and evolutionary rescue; this requires a model of absolute fitness in the presence of density-dependence. Meantime, ecological models describe absolute fitness traits such as resource uptake speed and resource use efficiency, while neglecting intrinsically relative fitness competitions such as territorial contests and mate choice. Here I present a model that unifies population genetic and ecological notions of relative and absolute fitness. I begin by correcting a subscript flaw in MacArthur's r/K selection theory, and then introduce a third dimension c to capture relative competitiveness. In this model, r gives reproductive speed at low density and has time units, K' gives the parsimoniousness of resource use and has units of population density, and c gives competitive dominance at high density, and is, like population genetic fitness w, always normalized and hence intrinsically unitless. MacArthur's original r/K selection theory is shown to confound c and K'. Applications to experimental evolution and other data are outlined, including a connection to Grime's triangle of reproductive strategies and Nicholson's contest vs. scramble distinction. Extensions to larger numbers of dimensions, including the explicit tracking of consumable resources, are described.", "author" : [ { "dropping-particle" : "", "family" : "Masel", "given" : "Joanna", "non-dropping-particle" : "", "parse-names" : false, "suffix" : "" } ], "genre" : "Populations and Evolution", "id" : "ITEM-1", "issued" : { "date-parts" : [ [ "2014", "7" ] ] }, "page" : "1-44", "title" : "Eco-evolutionary \"fitness\" in 3 dimensions: absolute growth, absolute efficiency, and relative competitiveness", "type" : "article-journal" }, "uris" : [ "http://www.mendeley.com/documents/?uuid=696da655-cfce-410f-a5d3-d2d63e387c17" ] } ], "mendeley" : { "formattedCitation" : "&lt;sup&gt;12&lt;/sup&gt;", "plainTextFormattedCitation" : "12", "previouslyFormattedCitation" : "&lt;sup&gt;12&lt;/sup&gt;" }, "properties" : { "noteIndex" : 0 }, "schema" : "https://github.com/citation-style-language/schema/raw/master/csl-citation.json" }</w:instrText>
+        <w:instrText>ADDIN CSL_CITATION { "citationItems" : [ { "id" : "ITEM-1", "itemData" : { "abstract" : "Standard population genetics models assign relative fitness values to genotypes. Normalization ensures that the absolute population mean fitness stays equal to one, keeping the population size constant. These models fail to describe extinction and evolutionary rescue; this requires a model of absolute fitness in the presence of density-dependence. Meantime, ecological models describe absolute fitness traits such as resource uptake speed and resource use efficiency, while neglecting intrinsically relative fitness competitions such as territorial contests and mate choice. Here I present a model that unifies population genetic and ecological notions of relative and absolute fitness. I begin by correcting a subscript flaw in MacArthur's r/K selection theory, and then introduce a third dimension c to capture relative competitiveness. In this model, r gives reproductive speed at low density and has time units, K' gives the parsimoniousness of resource use and has units of population density, and c gives competitive dominance at high density, and is, like population genetic fitness w, always normalized and hence intrinsically unitless. MacArthur's original r/K selection theory is shown to confound c and K'. Applications to experimental evolution and other data are outlined, including a connection to Grime's triangle of reproductive strategies and Nicholson's contest vs. scramble distinction. Extensions to larger numbers of dimensions, including the explicit tracking of consumable resources, are described.", "author" : [ { "dropping-particle" : "", "family" : "Masel", "given" : "Joanna", "non-dropping-particle" : "", "parse-names" : false, "suffix" : "" } ], "genre" : "Populations and Evolution", "id" : "ITEM-1", "issued" : { "date-parts" : [ [ "2014", "7" ] ] }, "page" : "1-44", "title" : "Eco-evolutionary \"fitness\" in 3 dimensions: absolute growth, absolute efficiency, and relative competitiveness", "type" : "article-journal" }, "uris" : [ "http://www.mendeley.com/documents/?uuid=696da655-cfce-410f-a5d3-d2d63e387c17" ] } ], "mendeley" : { "formattedCitation" : "(Masel 2014)", "plainTextFormattedCitation" : "(Masel 2014)", "previouslyFormattedCitation" : "(Masel 2014)" }, "properties" : { "noteIndex" : 0 }, "schema" : "https://github.com/citation-style-language/schema/raw/master/csl-citation.json" }</w:instrText>
       </w:r>
       <w:r>
         <w:fldChar w:fldCharType="separate"/>
@@ -6114,9 +5772,22 @@
       <w:r>
         <w:rPr>
           <w:noProof/>
-          <w:vertAlign w:val="superscript"/>
-        </w:rPr>
-        <w:t>12</w:t>
+        </w:rPr>
+        <w:t>(</w:t>
+      </w:r>
+      <w:proofErr w:type="spellStart"/>
+      <w:r>
+        <w:rPr>
+          <w:noProof/>
+        </w:rPr>
+        <w:t>Masel</w:t>
+      </w:r>
+      <w:proofErr w:type="spellEnd"/>
+      <w:r>
+        <w:rPr>
+          <w:noProof/>
+        </w:rPr>
+        <w:t xml:space="preserve"> 2014)</w:t>
       </w:r>
       <w:r>
         <w:fldChar w:fldCharType="end"/>
@@ -6137,7 +5808,7 @@
       <w:r>
         <w:t xml:space="preserve">To conclude, we propose a new </w:t>
       </w:r>
-      <w:ins w:id="39" w:author="lilach" w:date="2015-07-15T15:22:00Z">
+      <w:ins w:id="7" w:author="lilach" w:date="2015-07-15T15:22:00Z">
         <w:r>
           <w:t xml:space="preserve">method to </w:t>
         </w:r>
@@ -6145,7 +5816,7 @@
       <w:r>
         <w:t xml:space="preserve">analyze growth curves and infer fitness. Our method is easy to use, has </w:t>
       </w:r>
-      <w:ins w:id="40" w:author="lilach" w:date="2015-07-15T15:22:00Z">
+      <w:ins w:id="8" w:author="lilach" w:date="2015-07-15T15:22:00Z">
         <w:r>
           <w:t xml:space="preserve">a </w:t>
         </w:r>
@@ -6227,12 +5898,7 @@
       </w:r>
       <w:proofErr w:type="spellEnd"/>
       <w:r>
-        <w:t xml:space="preserve"> for helpful discussions. This work was funded by the Israeli Science Foundation (XXX), the Minerva Center for Lab Evolution, Manna Center Program for Food Safety &amp; Security, the Israeli Ministry of Science &amp; Technology, </w:t>
-      </w:r>
-      <w:bookmarkStart w:id="41" w:name="_GoBack"/>
-      <w:bookmarkEnd w:id="41"/>
-      <w:r>
-        <w:t xml:space="preserve">and the </w:t>
+        <w:t xml:space="preserve"> for helpful discussions. This work was funded by the Israeli Science Foundation (XXX), the Minerva Center for Lab Evolution, Manna Center Program for Food Safety &amp; Security, the Israeli Ministry of Science &amp; Technology, and the </w:t>
       </w:r>
       <w:proofErr w:type="spellStart"/>
       <w:r>
@@ -6262,8 +5928,8 @@
     <w:p>
       <w:pPr>
         <w:pStyle w:val="NormalWeb"/>
-        <w:ind w:left="640" w:hanging="640"/>
-        <w:divId w:val="1671249323"/>
+        <w:ind w:left="480" w:hanging="480"/>
+        <w:divId w:val="2011178102"/>
         <w:rPr>
           <w:noProof/>
         </w:rPr>
@@ -6281,14 +5947,7 @@
         <w:rPr>
           <w:noProof/>
         </w:rPr>
-        <w:t>1.</w:t>
-      </w:r>
-      <w:r>
-        <w:rPr>
-          <w:noProof/>
-        </w:rPr>
-        <w:tab/>
-        <w:t xml:space="preserve">Hall, B. G., Acar, H., Nandipati, A. &amp; Barlow, M. Growth rates made easy. </w:t>
+        <w:t xml:space="preserve">Baranyi, József. 1997. “Simple Is Good as Long as It Is Enough.” </w:t>
       </w:r>
       <w:r>
         <w:rPr>
@@ -6296,34 +5955,20 @@
           <w:iCs/>
           <w:noProof/>
         </w:rPr>
-        <w:t>Mol. Biol. Evol.</w:t>
+        <w:t>Commentary</w:t>
       </w:r>
       <w:r>
         <w:rPr>
           <w:noProof/>
         </w:rPr>
-        <w:t xml:space="preserve"> </w:t>
-      </w:r>
-      <w:r>
-        <w:rPr>
-          <w:b/>
-          <w:bCs/>
-          <w:noProof/>
-        </w:rPr>
-        <w:t>31,</w:t>
-      </w:r>
-      <w:r>
-        <w:rPr>
-          <w:noProof/>
-        </w:rPr>
-        <w:t xml:space="preserve"> 232–238 (2014).</w:t>
+        <w:t xml:space="preserve"> (1996): 391–394. doi:10.1006/fmic.1996.0080.</w:t>
       </w:r>
     </w:p>
     <w:p>
       <w:pPr>
         <w:pStyle w:val="NormalWeb"/>
-        <w:ind w:left="640" w:hanging="640"/>
-        <w:divId w:val="1671249323"/>
+        <w:ind w:left="480" w:hanging="480"/>
+        <w:divId w:val="2011178102"/>
         <w:rPr>
           <w:noProof/>
         </w:rPr>
@@ -6332,14 +5977,7 @@
         <w:rPr>
           <w:noProof/>
         </w:rPr>
-        <w:t>2.</w:t>
-      </w:r>
-      <w:r>
-        <w:rPr>
-          <w:noProof/>
-        </w:rPr>
-        <w:tab/>
-        <w:t xml:space="preserve">Chevin, L.-M. On measuring selection in experimental evolution. </w:t>
+        <w:t xml:space="preserve">Baranyi, József, and Terry a. Roberts. 1994. “A Dynamic Approach to Predicting Bacterial Growth in Food.” </w:t>
       </w:r>
       <w:r>
         <w:rPr>
@@ -6347,34 +5985,20 @@
           <w:iCs/>
           <w:noProof/>
         </w:rPr>
-        <w:t>Biol. Lett.</w:t>
+        <w:t>International Journal of Food Microbiology</w:t>
       </w:r>
       <w:r>
         <w:rPr>
           <w:noProof/>
         </w:rPr>
-        <w:t xml:space="preserve"> </w:t>
-      </w:r>
-      <w:r>
-        <w:rPr>
-          <w:b/>
-          <w:bCs/>
-          <w:noProof/>
-        </w:rPr>
-        <w:t>7,</w:t>
-      </w:r>
-      <w:r>
-        <w:rPr>
-          <w:noProof/>
-        </w:rPr>
-        <w:t xml:space="preserve"> 210–3 (2011).</w:t>
+        <w:t xml:space="preserve"> 23: 277–294. doi:10.1016/0168-1605(94)90157-0.</w:t>
       </w:r>
     </w:p>
     <w:p>
       <w:pPr>
         <w:pStyle w:val="NormalWeb"/>
-        <w:ind w:left="640" w:hanging="640"/>
-        <w:divId w:val="1671249323"/>
+        <w:ind w:left="480" w:hanging="480"/>
+        <w:divId w:val="2011178102"/>
         <w:rPr>
           <w:noProof/>
         </w:rPr>
@@ -6383,15 +6007,7 @@
         <w:rPr>
           <w:noProof/>
         </w:rPr>
-        <w:lastRenderedPageBreak/>
-        <w:t>3.</w:t>
-      </w:r>
-      <w:r>
-        <w:rPr>
-          <w:noProof/>
-        </w:rPr>
-        <w:tab/>
-        <w:t xml:space="preserve">Crow, J. F. &amp; Kimura, M. </w:t>
+        <w:t xml:space="preserve">Chevin, Luis-Miguel. 2011. “On Measuring Selection in Experimental Evolution.” </w:t>
       </w:r>
       <w:r>
         <w:rPr>
@@ -6399,20 +6015,20 @@
           <w:iCs/>
           <w:noProof/>
         </w:rPr>
-        <w:t>An introduction to population genetics theory</w:t>
+        <w:t>Biology Letters</w:t>
       </w:r>
       <w:r>
         <w:rPr>
           <w:noProof/>
         </w:rPr>
-        <w:t>. (Burgess Pub. Co., 1970). at &lt;https://books.google.co.il/books?id=MLETAQAAIAAJ&gt;</w:t>
+        <w:t xml:space="preserve"> 7 (2) (April 23): 210–3. doi:10.1098/rsbl.2010.0580. http://www.pubmedcentral.nih.gov/articlerender.fcgi?artid=3061150&amp;tool=pmcentrez&amp;rendertype=abstract.</w:t>
       </w:r>
     </w:p>
     <w:p>
       <w:pPr>
         <w:pStyle w:val="NormalWeb"/>
-        <w:ind w:left="640" w:hanging="640"/>
-        <w:divId w:val="1671249323"/>
+        <w:ind w:left="480" w:hanging="480"/>
+        <w:divId w:val="2011178102"/>
         <w:rPr>
           <w:noProof/>
         </w:rPr>
@@ -6421,14 +6037,7 @@
         <w:rPr>
           <w:noProof/>
         </w:rPr>
-        <w:t>4.</w:t>
-      </w:r>
-      <w:r>
-        <w:rPr>
-          <w:noProof/>
-        </w:rPr>
-        <w:tab/>
-        <w:t xml:space="preserve">Wiser, M. J. &amp; Lenski, R. E. A Comparison of Methods to Measure Fitness in </w:t>
+        <w:t xml:space="preserve">Concepción-Acevedo, Jeniffer, Howard N. Weiss, Waqas Nasir Chaudhry, and Bruce R. Levin. 2015. “Malthusian Parameters as Estimators of the Fitness of Microbes: A Cautionary Tale about the Low Side of High Throughput.” </w:t>
       </w:r>
       <w:r>
         <w:rPr>
@@ -6436,48 +6045,20 @@
           <w:iCs/>
           <w:noProof/>
         </w:rPr>
-        <w:t>Escherichia coli</w:t>
+        <w:t>Plos One</w:t>
       </w:r>
       <w:r>
         <w:rPr>
           <w:noProof/>
         </w:rPr>
-        <w:t xml:space="preserve">. </w:t>
-      </w:r>
-      <w:r>
-        <w:rPr>
-          <w:i/>
-          <w:iCs/>
-          <w:noProof/>
-        </w:rPr>
-        <w:t>PLoS One</w:t>
-      </w:r>
-      <w:r>
-        <w:rPr>
-          <w:noProof/>
-        </w:rPr>
-        <w:t xml:space="preserve"> </w:t>
-      </w:r>
-      <w:r>
-        <w:rPr>
-          <w:b/>
-          <w:bCs/>
-          <w:noProof/>
-        </w:rPr>
-        <w:t>10,</w:t>
-      </w:r>
-      <w:r>
-        <w:rPr>
-          <w:noProof/>
-        </w:rPr>
-        <w:t xml:space="preserve"> e0126210 (2015).</w:t>
+        <w:t xml:space="preserve"> 10 (6): e0126915. doi:10.1371/journal.pone.0126915. http://dx.plos.org/10.1371/journal.pone.0126915.</w:t>
       </w:r>
     </w:p>
     <w:p>
       <w:pPr>
         <w:pStyle w:val="NormalWeb"/>
-        <w:ind w:left="640" w:hanging="640"/>
-        <w:divId w:val="1671249323"/>
+        <w:ind w:left="480" w:hanging="480"/>
+        <w:divId w:val="2011178102"/>
         <w:rPr>
           <w:noProof/>
         </w:rPr>
@@ -6486,14 +6067,7 @@
         <w:rPr>
           <w:noProof/>
         </w:rPr>
-        <w:t>5.</w:t>
-      </w:r>
-      <w:r>
-        <w:rPr>
-          <w:noProof/>
-        </w:rPr>
-        <w:tab/>
-        <w:t xml:space="preserve">Lenski, R. E., Rose, M. R., Simpson, S. C. &amp; Tadler, S. C. Long-Term Experimental Evolution in Escherichia coli. I. Adaptation and Divergence During 2,000 Generations. </w:t>
+        <w:t xml:space="preserve">Crow, James F., and Motoo Kimura. 1970. </w:t>
       </w:r>
       <w:r>
         <w:rPr>
@@ -6501,34 +6075,20 @@
           <w:iCs/>
           <w:noProof/>
         </w:rPr>
-        <w:t>Am. Nat.</w:t>
+        <w:t>An Introduction to Population Genetics Theory</w:t>
       </w:r>
       <w:r>
         <w:rPr>
           <w:noProof/>
         </w:rPr>
-        <w:t xml:space="preserve"> </w:t>
-      </w:r>
-      <w:r>
-        <w:rPr>
-          <w:b/>
-          <w:bCs/>
-          <w:noProof/>
-        </w:rPr>
-        <w:t>138,</w:t>
-      </w:r>
-      <w:r>
-        <w:rPr>
-          <w:noProof/>
-        </w:rPr>
-        <w:t xml:space="preserve"> 1315 (1991).</w:t>
+        <w:t>. Minneapolis: Burgess Pub. Co. https://books.google.co.il/books?id=MLETAQAAIAAJ.</w:t>
       </w:r>
     </w:p>
     <w:p>
       <w:pPr>
         <w:pStyle w:val="NormalWeb"/>
-        <w:ind w:left="640" w:hanging="640"/>
-        <w:divId w:val="1671249323"/>
+        <w:ind w:left="480" w:hanging="480"/>
+        <w:divId w:val="2011178102"/>
         <w:rPr>
           <w:noProof/>
         </w:rPr>
@@ -6537,14 +6097,8 @@
         <w:rPr>
           <w:noProof/>
         </w:rPr>
-        <w:t>6.</w:t>
-      </w:r>
-      <w:r>
-        <w:rPr>
-          <w:noProof/>
-        </w:rPr>
-        <w:tab/>
-        <w:t xml:space="preserve">Hegreness, M., Shoresh, N., Hartl, D. L. &amp; Kishony, R. An equivalence principle for the incorporation of favorable mutations in asexual populations. </w:t>
+        <w:lastRenderedPageBreak/>
+        <w:t xml:space="preserve">Hall, Barry G., Hande Acar, Anna Nandipati, and Miriam Barlow. 2014. “Growth Rates Made Easy.” </w:t>
       </w:r>
       <w:r>
         <w:rPr>
@@ -6552,34 +6106,20 @@
           <w:iCs/>
           <w:noProof/>
         </w:rPr>
-        <w:t>Science (80-. ).</w:t>
+        <w:t>Molecular Biology and Evolution</w:t>
       </w:r>
       <w:r>
         <w:rPr>
           <w:noProof/>
         </w:rPr>
-        <w:t xml:space="preserve"> </w:t>
-      </w:r>
-      <w:r>
-        <w:rPr>
-          <w:b/>
-          <w:bCs/>
-          <w:noProof/>
-        </w:rPr>
-        <w:t>311,</w:t>
-      </w:r>
-      <w:r>
-        <w:rPr>
-          <w:noProof/>
-        </w:rPr>
-        <w:t xml:space="preserve"> 1615–7 (2006).</w:t>
+        <w:t xml:space="preserve"> 31 (1): 232–238. doi:10.1093/molbev/mst187.</w:t>
       </w:r>
     </w:p>
     <w:p>
       <w:pPr>
         <w:pStyle w:val="NormalWeb"/>
-        <w:ind w:left="640" w:hanging="640"/>
-        <w:divId w:val="1671249323"/>
+        <w:ind w:left="480" w:hanging="480"/>
+        <w:divId w:val="2011178102"/>
         <w:rPr>
           <w:noProof/>
         </w:rPr>
@@ -6588,14 +6128,7 @@
         <w:rPr>
           <w:noProof/>
         </w:rPr>
-        <w:t>7.</w:t>
-      </w:r>
-      <w:r>
-        <w:rPr>
-          <w:noProof/>
-        </w:rPr>
-        <w:tab/>
-        <w:t xml:space="preserve">Levy, S. F. </w:t>
+        <w:t xml:space="preserve">Hegreness, Matthew, Noam Shoresh, Daniel L. Hartl, and Roy Kishony. 2006. “An Equivalence Principle for the Incorporation of Favorable Mutations in Asexual Populations.” </w:t>
       </w:r>
       <w:r>
         <w:rPr>
@@ -6603,48 +6136,20 @@
           <w:iCs/>
           <w:noProof/>
         </w:rPr>
-        <w:t>et al.</w:t>
+        <w:t>Science</w:t>
       </w:r>
       <w:r>
         <w:rPr>
           <w:noProof/>
         </w:rPr>
-        <w:t xml:space="preserve"> Quantitative evolutionary dynamics using high-resolution lineage tracking. </w:t>
-      </w:r>
-      <w:r>
-        <w:rPr>
-          <w:i/>
-          <w:iCs/>
-          <w:noProof/>
-        </w:rPr>
-        <w:t>Nature</w:t>
-      </w:r>
-      <w:r>
-        <w:rPr>
-          <w:noProof/>
-        </w:rPr>
-        <w:t xml:space="preserve"> </w:t>
-      </w:r>
-      <w:r>
-        <w:rPr>
-          <w:b/>
-          <w:bCs/>
-          <w:noProof/>
-        </w:rPr>
-        <w:t>advance on,</w:t>
-      </w:r>
-      <w:r>
-        <w:rPr>
-          <w:noProof/>
-        </w:rPr>
-        <w:t xml:space="preserve"> (2015).</w:t>
+        <w:t xml:space="preserve"> 311 (5767) (March): 1615–7. doi:10.1126/science.1122469. http://www.ncbi.nlm.nih.gov/pubmed/16543462.</w:t>
       </w:r>
     </w:p>
     <w:p>
       <w:pPr>
         <w:pStyle w:val="NormalWeb"/>
-        <w:ind w:left="640" w:hanging="640"/>
-        <w:divId w:val="1671249323"/>
+        <w:ind w:left="480" w:hanging="480"/>
+        <w:divId w:val="2011178102"/>
         <w:rPr>
           <w:noProof/>
         </w:rPr>
@@ -6653,14 +6158,7 @@
         <w:rPr>
           <w:noProof/>
         </w:rPr>
-        <w:t>8.</w:t>
-      </w:r>
-      <w:r>
-        <w:rPr>
-          <w:noProof/>
-        </w:rPr>
-        <w:tab/>
-        <w:t xml:space="preserve">Baranyi, J. &amp; Roberts, T. a. A dynamic approach to predicting bacterial growth in food. </w:t>
+        <w:t xml:space="preserve">Kass, Robert, and Adrian Raftery. 1995. “Bayes Factors.” </w:t>
       </w:r>
       <w:r>
         <w:rPr>
@@ -6668,34 +6166,20 @@
           <w:iCs/>
           <w:noProof/>
         </w:rPr>
-        <w:t>Int. J. Food Microbiol.</w:t>
+        <w:t>Journal of the American Statistical Association</w:t>
       </w:r>
       <w:r>
         <w:rPr>
           <w:noProof/>
         </w:rPr>
-        <w:t xml:space="preserve"> </w:t>
-      </w:r>
-      <w:r>
-        <w:rPr>
-          <w:b/>
-          <w:bCs/>
-          <w:noProof/>
-        </w:rPr>
-        <w:t>23,</w:t>
-      </w:r>
-      <w:r>
-        <w:rPr>
-          <w:noProof/>
-        </w:rPr>
-        <w:t xml:space="preserve"> 277–294 (1994).</w:t>
+        <w:t>: 773–795. doi:doi: 10.2307/2291091. http://www.tandfonline.com/doi/abs/10.1080/01621459.1995.10476572.</w:t>
       </w:r>
     </w:p>
     <w:p>
       <w:pPr>
         <w:pStyle w:val="NormalWeb"/>
-        <w:ind w:left="640" w:hanging="640"/>
-        <w:divId w:val="1671249323"/>
+        <w:ind w:left="480" w:hanging="480"/>
+        <w:divId w:val="2011178102"/>
         <w:rPr>
           <w:noProof/>
         </w:rPr>
@@ -6704,35 +6188,14 @@
         <w:rPr>
           <w:noProof/>
         </w:rPr>
-        <w:t>9.</w:t>
-      </w:r>
-      <w:r>
-        <w:rPr>
-          <w:noProof/>
-        </w:rPr>
-        <w:tab/>
-        <w:t xml:space="preserve">Baranyi, J. Simple is good as long as it is enough. </w:t>
-      </w:r>
-      <w:r>
-        <w:rPr>
-          <w:i/>
-          <w:iCs/>
-          <w:noProof/>
-        </w:rPr>
-        <w:t>Commentary</w:t>
-      </w:r>
-      <w:r>
-        <w:rPr>
-          <w:noProof/>
-        </w:rPr>
-        <w:t xml:space="preserve"> 391–394 (1997). doi:10.1006/fmic.1996.0080</w:t>
+        <w:t>Masel, Joanna. 2014. “Eco-Evolutionary ‘Fitness’ in 3 Dimensions: Absolute Growth, Absolute Efficiency, and Relative Competitiveness.” Populations and Evolution (July): 1–44. http://arxiv.org/abs/1407.1024.</w:t>
       </w:r>
     </w:p>
     <w:p>
       <w:pPr>
         <w:pStyle w:val="NormalWeb"/>
-        <w:ind w:left="640" w:hanging="640"/>
-        <w:divId w:val="1671249323"/>
+        <w:ind w:left="480" w:hanging="480"/>
+        <w:divId w:val="2011178102"/>
         <w:rPr>
           <w:noProof/>
         </w:rPr>
@@ -6741,21 +6204,14 @@
         <w:rPr>
           <w:noProof/>
         </w:rPr>
-        <w:t>10.</w:t>
-      </w:r>
-      <w:r>
-        <w:rPr>
-          <w:noProof/>
-        </w:rPr>
-        <w:tab/>
-        <w:t>Newville, M. LMFIT: Non-Linear Least-Square Minimization and Curve-Fitting for Python. (2014). at &lt;http://lmfit.github.io/lmfit-py/&gt;</w:t>
+        <w:t>Newville, Matthew. 2014. “LMFIT: Non-Linear Least-Square Minimization and Curve-Fitting for Python.” http://lmfit.github.io/lmfit-py/.</w:t>
       </w:r>
     </w:p>
     <w:p>
       <w:pPr>
         <w:pStyle w:val="NormalWeb"/>
-        <w:ind w:left="640" w:hanging="640"/>
-        <w:divId w:val="1671249323"/>
+        <w:ind w:left="480" w:hanging="480"/>
+        <w:divId w:val="2011178102"/>
         <w:rPr>
           <w:noProof/>
         </w:rPr>
@@ -6764,14 +6220,7 @@
         <w:rPr>
           <w:noProof/>
         </w:rPr>
-        <w:t>11.</w:t>
-      </w:r>
-      <w:r>
-        <w:rPr>
-          <w:noProof/>
-        </w:rPr>
-        <w:tab/>
-        <w:t xml:space="preserve">Kass, R. &amp; Raftery, A. Bayes Factors. </w:t>
+        <w:t xml:space="preserve">Wiser, Michael J, and Richard E. Lenski. 2015. “A Comparison of Methods to Measure Fitness in </w:t>
       </w:r>
       <w:r>
         <w:rPr>
@@ -6779,43 +6228,34 @@
           <w:iCs/>
           <w:noProof/>
         </w:rPr>
-        <w:t>J. Am. Stat. Assoc.</w:t>
+        <w:t>Escherichia Coli</w:t>
       </w:r>
       <w:r>
         <w:rPr>
           <w:noProof/>
         </w:rPr>
-        <w:t xml:space="preserve"> 773–795 (1995). doi:doi: 10.2307/2291091</w:t>
+        <w:t xml:space="preserve">.” </w:t>
+      </w:r>
+      <w:r>
+        <w:rPr>
+          <w:i/>
+          <w:iCs/>
+          <w:noProof/>
+        </w:rPr>
+        <w:t>PLOS ONE</w:t>
+      </w:r>
+      <w:r>
+        <w:rPr>
+          <w:noProof/>
+        </w:rPr>
+        <w:t xml:space="preserve"> 10 (5): e0126210. doi:10.1371/journal.pone.0126210. http://biorxiv.org/content/early/2015/03/06/016121.</w:t>
       </w:r>
     </w:p>
     <w:p>
       <w:pPr>
         <w:pStyle w:val="NormalWeb"/>
-        <w:ind w:left="640" w:hanging="640"/>
-        <w:divId w:val="1671249323"/>
-        <w:rPr>
-          <w:noProof/>
-        </w:rPr>
-      </w:pPr>
-      <w:r>
-        <w:rPr>
-          <w:noProof/>
-        </w:rPr>
-        <w:t>12.</w:t>
-      </w:r>
-      <w:r>
-        <w:rPr>
-          <w:noProof/>
-        </w:rPr>
-        <w:tab/>
-        <w:t xml:space="preserve">Masel, J. Eco-evolutionary ‘fitness’ in 3 dimensions: absolute growth, absolute efficiency, and relative competitiveness. 1–44 (2014). at &lt;http://arxiv.org/abs/1407.1024&gt; </w:t>
-      </w:r>
-    </w:p>
-    <w:p>
-      <w:pPr>
-        <w:pStyle w:val="NormalWeb"/>
-        <w:ind w:left="640" w:hanging="640"/>
-        <w:divId w:val="90127364"/>
+        <w:ind w:left="480" w:hanging="480"/>
+        <w:divId w:val="368996544"/>
       </w:pPr>
       <w:r>
         <w:fldChar w:fldCharType="end"/>
@@ -6841,7 +6281,7 @@
 
 <file path=word/comments.xml><?xml version="1.0" encoding="utf-8"?>
 <w:comments xmlns:wpc="http://schemas.microsoft.com/office/word/2010/wordprocessingCanvas" xmlns:mc="http://schemas.openxmlformats.org/markup-compatibility/2006" xmlns:o="urn:schemas-microsoft-com:office:office" xmlns:r="http://schemas.openxmlformats.org/officeDocument/2006/relationships" xmlns:m="http://schemas.openxmlformats.org/officeDocument/2006/math" xmlns:v="urn:schemas-microsoft-com:vml" xmlns:wp14="http://schemas.microsoft.com/office/word/2010/wordprocessingDrawing" xmlns:wp="http://schemas.openxmlformats.org/drawingml/2006/wordprocessingDrawing" xmlns:w10="urn:schemas-microsoft-com:office:word" xmlns:w="http://schemas.openxmlformats.org/wordprocessingml/2006/main" xmlns:w14="http://schemas.microsoft.com/office/word/2010/wordml" xmlns:wpg="http://schemas.microsoft.com/office/word/2010/wordprocessingGroup" xmlns:wpi="http://schemas.microsoft.com/office/word/2010/wordprocessingInk" xmlns:wne="http://schemas.microsoft.com/office/word/2006/wordml" xmlns:wps="http://schemas.microsoft.com/office/word/2010/wordprocessingShape" mc:Ignorable="w14 wp14">
-  <w:comment w:id="0" w:author="lilach" w:date="2015-07-15T12:17:00Z" w:initials="l">
+  <w:comment w:id="3" w:author="lilach" w:date="2015-07-15T15:17:00Z" w:initials="l">
     <w:p>
       <w:pPr>
         <w:pStyle w:val="CommentText"/>
@@ -6853,11 +6293,11 @@
         <w:annotationRef/>
       </w:r>
       <w:r>
-        <w:t>Looks like s^2. Move ref to end of sentence</w:t>
+        <w:t>A bit too detailed</w:t>
       </w:r>
     </w:p>
   </w:comment>
-  <w:comment w:id="4" w:author="lilach" w:date="2015-07-15T12:19:00Z" w:initials="l">
+  <w:comment w:id="4" w:author="lilach" w:date="2015-07-15T15:20:00Z" w:initials="l">
     <w:p>
       <w:pPr>
         <w:pStyle w:val="CommentText"/>
@@ -6869,112 +6309,11 @@
         <w:annotationRef/>
       </w:r>
       <w:r>
-        <w:t>Throw a ref to Bruce’s new paper somewhere</w:t>
+        <w:t>Is it the most commonly used to describe bacterial growth?</w:t>
       </w:r>
     </w:p>
   </w:comment>
-  <w:comment w:id="6" w:author="lilach" w:date="2015-07-15T12:25:00Z" w:initials="l">
-    <w:p>
-      <w:pPr>
-        <w:pStyle w:val="CommentText"/>
-      </w:pPr>
-      <w:r>
-        <w:rPr>
-          <w:rStyle w:val="CommentReference"/>
-        </w:rPr>
-        <w:annotationRef/>
-      </w:r>
-      <w:proofErr w:type="gramStart"/>
-      <w:r>
-        <w:t>will</w:t>
-      </w:r>
-      <w:proofErr w:type="gramEnd"/>
-      <w:r>
-        <w:t>?</w:t>
-      </w:r>
-    </w:p>
-  </w:comment>
-  <w:comment w:id="14" w:author="lilach" w:date="2015-07-15T12:34:00Z" w:initials="l">
-    <w:p>
-      <w:pPr>
-        <w:pStyle w:val="CommentText"/>
-      </w:pPr>
-      <w:r>
-        <w:rPr>
-          <w:rStyle w:val="CommentReference"/>
-        </w:rPr>
-        <w:annotationRef/>
-      </w:r>
-      <w:r>
-        <w:t>Not sure if it helps to say so without explaining the inflection point</w:t>
-      </w:r>
-    </w:p>
-  </w:comment>
-  <w:comment w:id="18" w:author="lilach" w:date="2015-07-15T15:03:00Z" w:initials="l">
-    <w:p>
-      <w:pPr>
-        <w:pStyle w:val="CommentText"/>
-      </w:pPr>
-      <w:r>
-        <w:rPr>
-          <w:rStyle w:val="CommentReference"/>
-        </w:rPr>
-        <w:annotationRef/>
-      </w:r>
-      <w:r>
-        <w:t>Not an ideal parameter… anything we can do?</w:t>
-      </w:r>
-    </w:p>
-  </w:comment>
-  <w:comment w:id="32" w:author="lilach" w:date="2015-07-15T15:11:00Z" w:initials="l">
-    <w:p>
-      <w:pPr>
-        <w:pStyle w:val="CommentText"/>
-      </w:pPr>
-      <w:r>
-        <w:rPr>
-          <w:rStyle w:val="CommentReference"/>
-        </w:rPr>
-        <w:annotationRef/>
-      </w:r>
-      <w:r>
-        <w:t>This brings up the question why you don’t compare them here</w:t>
-      </w:r>
-    </w:p>
-  </w:comment>
-  <w:comment w:id="35" w:author="lilach" w:date="2015-07-15T15:17:00Z" w:initials="l">
-    <w:p>
-      <w:pPr>
-        <w:pStyle w:val="CommentText"/>
-      </w:pPr>
-      <w:r>
-        <w:rPr>
-          <w:rStyle w:val="CommentReference"/>
-        </w:rPr>
-        <w:annotationRef/>
-      </w:r>
-      <w:r>
-        <w:t>A bit too detailed</w:t>
-      </w:r>
-    </w:p>
-  </w:comment>
-  <w:comment w:id="36" w:author="lilach" w:date="2015-07-15T15:20:00Z" w:initials="l">
-    <w:p>
-      <w:pPr>
-        <w:pStyle w:val="CommentText"/>
-      </w:pPr>
-      <w:r>
-        <w:rPr>
-          <w:rStyle w:val="CommentReference"/>
-        </w:rPr>
-        <w:annotationRef/>
-      </w:r>
-      <w:r>
-        <w:t>Is it the most commonly used to describe bacterial growth?</w:t>
-      </w:r>
-    </w:p>
-  </w:comment>
-  <w:comment w:id="38" w:author="lilach" w:date="2015-07-15T15:21:00Z" w:initials="l">
+  <w:comment w:id="6" w:author="lilach" w:date="2015-07-15T15:21:00Z" w:initials="l">
     <w:p>
       <w:pPr>
         <w:pStyle w:val="CommentText"/>
@@ -7048,7 +6387,7 @@
           <w:rPr>
             <w:noProof/>
           </w:rPr>
-          <w:t>4</w:t>
+          <w:t>6</w:t>
         </w:r>
         <w:r>
           <w:rPr>
@@ -7096,7 +6435,7 @@
           <w:rPr>
             <w:noProof/>
           </w:rPr>
-          <w:t>5</w:t>
+          <w:t>7</w:t>
         </w:r>
         <w:r>
           <w:rPr>
@@ -9010,6 +8349,513 @@
     </w:rPr>
   </w:style>
 </w:styles>
+</file>
+
+<file path=word/glossary/document.xml><?xml version="1.0" encoding="utf-8"?>
+<w:glossaryDocument xmlns:wpc="http://schemas.microsoft.com/office/word/2010/wordprocessingCanvas" xmlns:mc="http://schemas.openxmlformats.org/markup-compatibility/2006" xmlns:o="urn:schemas-microsoft-com:office:office" xmlns:r="http://schemas.openxmlformats.org/officeDocument/2006/relationships" xmlns:m="http://schemas.openxmlformats.org/officeDocument/2006/math" xmlns:v="urn:schemas-microsoft-com:vml" xmlns:wp14="http://schemas.microsoft.com/office/word/2010/wordprocessingDrawing" xmlns:wp="http://schemas.openxmlformats.org/drawingml/2006/wordprocessingDrawing" xmlns:w10="urn:schemas-microsoft-com:office:word" xmlns:w="http://schemas.openxmlformats.org/wordprocessingml/2006/main" xmlns:w14="http://schemas.microsoft.com/office/word/2010/wordml" xmlns:wpg="http://schemas.microsoft.com/office/word/2010/wordprocessingGroup" xmlns:wpi="http://schemas.microsoft.com/office/word/2010/wordprocessingInk" xmlns:wne="http://schemas.microsoft.com/office/word/2006/wordml" xmlns:wps="http://schemas.microsoft.com/office/word/2010/wordprocessingShape" mc:Ignorable="w14 wp14"/>
+</file>
+
+<file path=word/glossary/fontTable.xml><?xml version="1.0" encoding="utf-8"?>
+<w:fonts xmlns:mc="http://schemas.openxmlformats.org/markup-compatibility/2006" xmlns:r="http://schemas.openxmlformats.org/officeDocument/2006/relationships" xmlns:w="http://schemas.openxmlformats.org/wordprocessingml/2006/main" xmlns:w14="http://schemas.microsoft.com/office/word/2010/wordml" mc:Ignorable="w14">
+  <w:font w:name="Calibri">
+    <w:panose1 w:val="020F0502020204030204"/>
+    <w:charset w:val="00"/>
+    <w:family w:val="swiss"/>
+    <w:pitch w:val="variable"/>
+    <w:sig w:usb0="E00002FF" w:usb1="4000ACFF" w:usb2="00000001" w:usb3="00000000" w:csb0="0000019F" w:csb1="00000000"/>
+  </w:font>
+  <w:font w:name="Times New Roman">
+    <w:panose1 w:val="02020603050405020304"/>
+    <w:charset w:val="00"/>
+    <w:family w:val="roman"/>
+    <w:pitch w:val="variable"/>
+    <w:sig w:usb0="E0002AFF" w:usb1="C0007841" w:usb2="00000009" w:usb3="00000000" w:csb0="000001FF" w:csb1="00000000"/>
+  </w:font>
+  <w:font w:name="Palatino Linotype">
+    <w:panose1 w:val="02040502050505030304"/>
+    <w:charset w:val="00"/>
+    <w:family w:val="roman"/>
+    <w:pitch w:val="variable"/>
+    <w:sig w:usb0="E0000287" w:usb1="40000013" w:usb2="00000000" w:usb3="00000000" w:csb0="0000019F" w:csb1="00000000"/>
+  </w:font>
+  <w:font w:name="Cambria">
+    <w:panose1 w:val="02040503050406030204"/>
+    <w:charset w:val="00"/>
+    <w:family w:val="roman"/>
+    <w:pitch w:val="variable"/>
+    <w:sig w:usb0="E00002FF" w:usb1="400004FF" w:usb2="00000000" w:usb3="00000000" w:csb0="0000019F" w:csb1="00000000"/>
+  </w:font>
+  <w:font w:name="Tahoma">
+    <w:panose1 w:val="020B0604030504040204"/>
+    <w:charset w:val="00"/>
+    <w:family w:val="swiss"/>
+    <w:pitch w:val="variable"/>
+    <w:sig w:usb0="E1002EFF" w:usb1="C000605B" w:usb2="00000029" w:usb3="00000000" w:csb0="000101FF" w:csb1="00000000"/>
+  </w:font>
+  <w:font w:name="Cambria Math">
+    <w:panose1 w:val="02040503050406030204"/>
+    <w:charset w:val="00"/>
+    <w:family w:val="roman"/>
+    <w:pitch w:val="variable"/>
+    <w:sig w:usb0="E00002FF" w:usb1="420024FF" w:usb2="00000000" w:usb3="00000000" w:csb0="0000019F" w:csb1="00000000"/>
+  </w:font>
+  <w:font w:name="Arial">
+    <w:panose1 w:val="020B0604020202020204"/>
+    <w:charset w:val="00"/>
+    <w:family w:val="swiss"/>
+    <w:pitch w:val="variable"/>
+    <w:sig w:usb0="E0002AFF" w:usb1="C0007843" w:usb2="00000009" w:usb3="00000000" w:csb0="000001FF" w:csb1="00000000"/>
+  </w:font>
+</w:fonts>
+</file>
+
+<file path=word/glossary/settings.xml><?xml version="1.0" encoding="utf-8"?>
+<w:settings xmlns:mc="http://schemas.openxmlformats.org/markup-compatibility/2006" xmlns:o="urn:schemas-microsoft-com:office:office" xmlns:r="http://schemas.openxmlformats.org/officeDocument/2006/relationships" xmlns:m="http://schemas.openxmlformats.org/officeDocument/2006/math" xmlns:v="urn:schemas-microsoft-com:vml" xmlns:w10="urn:schemas-microsoft-com:office:word" xmlns:w="http://schemas.openxmlformats.org/wordprocessingml/2006/main" xmlns:w14="http://schemas.microsoft.com/office/word/2010/wordml" xmlns:sl="http://schemas.openxmlformats.org/schemaLibrary/2006/main" mc:Ignorable="w14">
+  <w:view w:val="normal"/>
+  <w:defaultTabStop w:val="720"/>
+  <w:characterSpacingControl w:val="doNotCompress"/>
+  <w:compat>
+    <w:useFELayout/>
+    <w:compatSetting w:name="compatibilityMode" w:uri="http://schemas.microsoft.com/office/word" w:val="14"/>
+    <w:compatSetting w:name="overrideTableStyleFontSizeAndJustification" w:uri="http://schemas.microsoft.com/office/word" w:val="1"/>
+    <w:compatSetting w:name="enableOpenTypeFeatures" w:uri="http://schemas.microsoft.com/office/word" w:val="1"/>
+    <w:compatSetting w:name="doNotFlipMirrorIndents" w:uri="http://schemas.microsoft.com/office/word" w:val="1"/>
+  </w:compat>
+  <w:rsids>
+    <w:rsidRoot w:val="00FE79EB"/>
+    <w:rsid w:val="00FE79EB"/>
+  </w:rsids>
+  <m:mathPr>
+    <m:mathFont m:val="Cambria Math"/>
+    <m:brkBin m:val="before"/>
+    <m:brkBinSub m:val="--"/>
+    <m:smallFrac m:val="0"/>
+    <m:dispDef/>
+    <m:lMargin m:val="0"/>
+    <m:rMargin m:val="0"/>
+    <m:defJc m:val="centerGroup"/>
+    <m:wrapIndent m:val="1440"/>
+    <m:intLim m:val="subSup"/>
+    <m:naryLim m:val="undOvr"/>
+  </m:mathPr>
+  <w:themeFontLang w:val="en-US" w:bidi="he-IL"/>
+  <w:clrSchemeMapping w:bg1="light1" w:t1="dark1" w:bg2="light2" w:t2="dark2" w:accent1="accent1" w:accent2="accent2" w:accent3="accent3" w:accent4="accent4" w:accent5="accent5" w:accent6="accent6" w:hyperlink="hyperlink" w:followedHyperlink="followedHyperlink"/>
+  <w:decimalSymbol w:val="."/>
+  <w:listSeparator w:val=","/>
+</w:settings>
+</file>
+
+<file path=word/glossary/styles.xml><?xml version="1.0" encoding="utf-8"?>
+<w:styles xmlns:mc="http://schemas.openxmlformats.org/markup-compatibility/2006" xmlns:r="http://schemas.openxmlformats.org/officeDocument/2006/relationships" xmlns:w="http://schemas.openxmlformats.org/wordprocessingml/2006/main" xmlns:w14="http://schemas.microsoft.com/office/word/2010/wordml" mc:Ignorable="w14">
+  <w:docDefaults>
+    <w:rPrDefault>
+      <w:rPr>
+        <w:rFonts w:asciiTheme="minorHAnsi" w:eastAsiaTheme="minorEastAsia" w:hAnsiTheme="minorHAnsi" w:cstheme="minorBidi"/>
+        <w:sz w:val="22"/>
+        <w:szCs w:val="22"/>
+        <w:lang w:val="en-US" w:eastAsia="en-US" w:bidi="he-IL"/>
+      </w:rPr>
+    </w:rPrDefault>
+    <w:pPrDefault>
+      <w:pPr>
+        <w:spacing w:after="200" w:line="276" w:lineRule="auto"/>
+      </w:pPr>
+    </w:pPrDefault>
+  </w:docDefaults>
+  <w:latentStyles w:defLockedState="0" w:defUIPriority="99" w:defSemiHidden="1" w:defUnhideWhenUsed="1" w:defQFormat="0" w:count="267">
+    <w:lsdException w:name="Normal" w:semiHidden="0" w:uiPriority="0" w:unhideWhenUsed="0" w:qFormat="1"/>
+    <w:lsdException w:name="heading 1" w:semiHidden="0" w:uiPriority="9" w:unhideWhenUsed="0" w:qFormat="1"/>
+    <w:lsdException w:name="heading 2" w:uiPriority="9" w:qFormat="1"/>
+    <w:lsdException w:name="heading 3" w:uiPriority="9" w:qFormat="1"/>
+    <w:lsdException w:name="heading 4" w:uiPriority="9" w:qFormat="1"/>
+    <w:lsdException w:name="heading 5" w:uiPriority="9" w:qFormat="1"/>
+    <w:lsdException w:name="heading 6" w:uiPriority="9" w:qFormat="1"/>
+    <w:lsdException w:name="heading 7" w:uiPriority="9" w:qFormat="1"/>
+    <w:lsdException w:name="heading 8" w:uiPriority="9" w:qFormat="1"/>
+    <w:lsdException w:name="heading 9" w:uiPriority="9" w:qFormat="1"/>
+    <w:lsdException w:name="toc 1" w:uiPriority="39"/>
+    <w:lsdException w:name="toc 2" w:uiPriority="39"/>
+    <w:lsdException w:name="toc 3" w:uiPriority="39"/>
+    <w:lsdException w:name="toc 4" w:uiPriority="39"/>
+    <w:lsdException w:name="toc 5" w:uiPriority="39"/>
+    <w:lsdException w:name="toc 6" w:uiPriority="39"/>
+    <w:lsdException w:name="toc 7" w:uiPriority="39"/>
+    <w:lsdException w:name="toc 8" w:uiPriority="39"/>
+    <w:lsdException w:name="toc 9" w:uiPriority="39"/>
+    <w:lsdException w:name="caption" w:uiPriority="35" w:qFormat="1"/>
+    <w:lsdException w:name="Title" w:semiHidden="0" w:uiPriority="10" w:unhideWhenUsed="0" w:qFormat="1"/>
+    <w:lsdException w:name="Default Paragraph Font" w:uiPriority="1"/>
+    <w:lsdException w:name="Subtitle" w:semiHidden="0" w:uiPriority="11" w:unhideWhenUsed="0" w:qFormat="1"/>
+    <w:lsdException w:name="Strong" w:semiHidden="0" w:uiPriority="22" w:unhideWhenUsed="0" w:qFormat="1"/>
+    <w:lsdException w:name="Emphasis" w:semiHidden="0" w:uiPriority="20" w:unhideWhenUsed="0" w:qFormat="1"/>
+    <w:lsdException w:name="Table Grid" w:semiHidden="0" w:uiPriority="59" w:unhideWhenUsed="0"/>
+    <w:lsdException w:name="Placeholder Text" w:unhideWhenUsed="0"/>
+    <w:lsdException w:name="No Spacing" w:semiHidden="0" w:uiPriority="1" w:unhideWhenUsed="0" w:qFormat="1"/>
+    <w:lsdException w:name="Light Shading" w:semiHidden="0" w:uiPriority="60" w:unhideWhenUsed="0"/>
+    <w:lsdException w:name="Light List" w:semiHidden="0" w:uiPriority="61" w:unhideWhenUsed="0"/>
+    <w:lsdException w:name="Light Grid" w:semiHidden="0" w:uiPriority="62" w:unhideWhenUsed="0"/>
+    <w:lsdException w:name="Medium Shading 1" w:semiHidden="0" w:uiPriority="63" w:unhideWhenUsed="0"/>
+    <w:lsdException w:name="Medium Shading 2" w:semiHidden="0" w:uiPriority="64" w:unhideWhenUsed="0"/>
+    <w:lsdException w:name="Medium List 1" w:semiHidden="0" w:uiPriority="65" w:unhideWhenUsed="0"/>
+    <w:lsdException w:name="Medium List 2" w:semiHidden="0" w:uiPriority="66" w:unhideWhenUsed="0"/>
+    <w:lsdException w:name="Medium Grid 1" w:semiHidden="0" w:uiPriority="67" w:unhideWhenUsed="0"/>
+    <w:lsdException w:name="Medium Grid 2" w:semiHidden="0" w:uiPriority="68" w:unhideWhenUsed="0"/>
+    <w:lsdException w:name="Medium Grid 3" w:semiHidden="0" w:uiPriority="69" w:unhideWhenUsed="0"/>
+    <w:lsdException w:name="Dark List" w:semiHidden="0" w:uiPriority="70" w:unhideWhenUsed="0"/>
+    <w:lsdException w:name="Colorful Shading" w:semiHidden="0" w:uiPriority="71" w:unhideWhenUsed="0"/>
+    <w:lsdException w:name="Colorful List" w:semiHidden="0" w:uiPriority="72" w:unhideWhenUsed="0"/>
+    <w:lsdException w:name="Colorful Grid" w:semiHidden="0" w:uiPriority="73" w:unhideWhenUsed="0"/>
+    <w:lsdException w:name="Light Shading Accent 1" w:semiHidden="0" w:uiPriority="60" w:unhideWhenUsed="0"/>
+    <w:lsdException w:name="Light List Accent 1" w:semiHidden="0" w:uiPriority="61" w:unhideWhenUsed="0"/>
+    <w:lsdException w:name="Light Grid Accent 1" w:semiHidden="0" w:uiPriority="62" w:unhideWhenUsed="0"/>
+    <w:lsdException w:name="Medium Shading 1 Accent 1" w:semiHidden="0" w:uiPriority="63" w:unhideWhenUsed="0"/>
+    <w:lsdException w:name="Medium Shading 2 Accent 1" w:semiHidden="0" w:uiPriority="64" w:unhideWhenUsed="0"/>
+    <w:lsdException w:name="Medium List 1 Accent 1" w:semiHidden="0" w:uiPriority="65" w:unhideWhenUsed="0"/>
+    <w:lsdException w:name="Revision" w:unhideWhenUsed="0"/>
+    <w:lsdException w:name="List Paragraph" w:semiHidden="0" w:uiPriority="34" w:unhideWhenUsed="0" w:qFormat="1"/>
+    <w:lsdException w:name="Quote" w:semiHidden="0" w:uiPriority="29" w:unhideWhenUsed="0" w:qFormat="1"/>
+    <w:lsdException w:name="Intense Quote" w:semiHidden="0" w:uiPriority="30" w:unhideWhenUsed="0" w:qFormat="1"/>
+    <w:lsdException w:name="Medium List 2 Accent 1" w:semiHidden="0" w:uiPriority="66" w:unhideWhenUsed="0"/>
+    <w:lsdException w:name="Medium Grid 1 Accent 1" w:semiHidden="0" w:uiPriority="67" w:unhideWhenUsed="0"/>
+    <w:lsdException w:name="Medium Grid 2 Accent 1" w:semiHidden="0" w:uiPriority="68" w:unhideWhenUsed="0"/>
+    <w:lsdException w:name="Medium Grid 3 Accent 1" w:semiHidden="0" w:uiPriority="69" w:unhideWhenUsed="0"/>
+    <w:lsdException w:name="Dark List Accent 1" w:semiHidden="0" w:uiPriority="70" w:unhideWhenUsed="0"/>
+    <w:lsdException w:name="Colorful Shading Accent 1" w:semiHidden="0" w:uiPriority="71" w:unhideWhenUsed="0"/>
+    <w:lsdException w:name="Colorful List Accent 1" w:semiHidden="0" w:uiPriority="72" w:unhideWhenUsed="0"/>
+    <w:lsdException w:name="Colorful Grid Accent 1" w:semiHidden="0" w:uiPriority="73" w:unhideWhenUsed="0"/>
+    <w:lsdException w:name="Light Shading Accent 2" w:semiHidden="0" w:uiPriority="60" w:unhideWhenUsed="0"/>
+    <w:lsdException w:name="Light List Accent 2" w:semiHidden="0" w:uiPriority="61" w:unhideWhenUsed="0"/>
+    <w:lsdException w:name="Light Grid Accent 2" w:semiHidden="0" w:uiPriority="62" w:unhideWhenUsed="0"/>
+    <w:lsdException w:name="Medium Shading 1 Accent 2" w:semiHidden="0" w:uiPriority="63" w:unhideWhenUsed="0"/>
+    <w:lsdException w:name="Medium Shading 2 Accent 2" w:semiHidden="0" w:uiPriority="64" w:unhideWhenUsed="0"/>
+    <w:lsdException w:name="Medium List 1 Accent 2" w:semiHidden="0" w:uiPriority="65" w:unhideWhenUsed="0"/>
+    <w:lsdException w:name="Medium List 2 Accent 2" w:semiHidden="0" w:uiPriority="66" w:unhideWhenUsed="0"/>
+    <w:lsdException w:name="Medium Grid 1 Accent 2" w:semiHidden="0" w:uiPriority="67" w:unhideWhenUsed="0"/>
+    <w:lsdException w:name="Medium Grid 2 Accent 2" w:semiHidden="0" w:uiPriority="68" w:unhideWhenUsed="0"/>
+    <w:lsdException w:name="Medium Grid 3 Accent 2" w:semiHidden="0" w:uiPriority="69" w:unhideWhenUsed="0"/>
+    <w:lsdException w:name="Dark List Accent 2" w:semiHidden="0" w:uiPriority="70" w:unhideWhenUsed="0"/>
+    <w:lsdException w:name="Colorful Shading Accent 2" w:semiHidden="0" w:uiPriority="71" w:unhideWhenUsed="0"/>
+    <w:lsdException w:name="Colorful List Accent 2" w:semiHidden="0" w:uiPriority="72" w:unhideWhenUsed="0"/>
+    <w:lsdException w:name="Colorful Grid Accent 2" w:semiHidden="0" w:uiPriority="73" w:unhideWhenUsed="0"/>
+    <w:lsdException w:name="Light Shading Accent 3" w:semiHidden="0" w:uiPriority="60" w:unhideWhenUsed="0"/>
+    <w:lsdException w:name="Light List Accent 3" w:semiHidden="0" w:uiPriority="61" w:unhideWhenUsed="0"/>
+    <w:lsdException w:name="Light Grid Accent 3" w:semiHidden="0" w:uiPriority="62" w:unhideWhenUsed="0"/>
+    <w:lsdException w:name="Medium Shading 1 Accent 3" w:semiHidden="0" w:uiPriority="63" w:unhideWhenUsed="0"/>
+    <w:lsdException w:name="Medium Shading 2 Accent 3" w:semiHidden="0" w:uiPriority="64" w:unhideWhenUsed="0"/>
+    <w:lsdException w:name="Medium List 1 Accent 3" w:semiHidden="0" w:uiPriority="65" w:unhideWhenUsed="0"/>
+    <w:lsdException w:name="Medium List 2 Accent 3" w:semiHidden="0" w:uiPriority="66" w:unhideWhenUsed="0"/>
+    <w:lsdException w:name="Medium Grid 1 Accent 3" w:semiHidden="0" w:uiPriority="67" w:unhideWhenUsed="0"/>
+    <w:lsdException w:name="Medium Grid 2 Accent 3" w:semiHidden="0" w:uiPriority="68" w:unhideWhenUsed="0"/>
+    <w:lsdException w:name="Medium Grid 3 Accent 3" w:semiHidden="0" w:uiPriority="69" w:unhideWhenUsed="0"/>
+    <w:lsdException w:name="Dark List Accent 3" w:semiHidden="0" w:uiPriority="70" w:unhideWhenUsed="0"/>
+    <w:lsdException w:name="Colorful Shading Accent 3" w:semiHidden="0" w:uiPriority="71" w:unhideWhenUsed="0"/>
+    <w:lsdException w:name="Colorful List Accent 3" w:semiHidden="0" w:uiPriority="72" w:unhideWhenUsed="0"/>
+    <w:lsdException w:name="Colorful Grid Accent 3" w:semiHidden="0" w:uiPriority="73" w:unhideWhenUsed="0"/>
+    <w:lsdException w:name="Light Shading Accent 4" w:semiHidden="0" w:uiPriority="60" w:unhideWhenUsed="0"/>
+    <w:lsdException w:name="Light List Accent 4" w:semiHidden="0" w:uiPriority="61" w:unhideWhenUsed="0"/>
+    <w:lsdException w:name="Light Grid Accent 4" w:semiHidden="0" w:uiPriority="62" w:unhideWhenUsed="0"/>
+    <w:lsdException w:name="Medium Shading 1 Accent 4" w:semiHidden="0" w:uiPriority="63" w:unhideWhenUsed="0"/>
+    <w:lsdException w:name="Medium Shading 2 Accent 4" w:semiHidden="0" w:uiPriority="64" w:unhideWhenUsed="0"/>
+    <w:lsdException w:name="Medium List 1 Accent 4" w:semiHidden="0" w:uiPriority="65" w:unhideWhenUsed="0"/>
+    <w:lsdException w:name="Medium List 2 Accent 4" w:semiHidden="0" w:uiPriority="66" w:unhideWhenUsed="0"/>
+    <w:lsdException w:name="Medium Grid 1 Accent 4" w:semiHidden="0" w:uiPriority="67" w:unhideWhenUsed="0"/>
+    <w:lsdException w:name="Medium Grid 2 Accent 4" w:semiHidden="0" w:uiPriority="68" w:unhideWhenUsed="0"/>
+    <w:lsdException w:name="Medium Grid 3 Accent 4" w:semiHidden="0" w:uiPriority="69" w:unhideWhenUsed="0"/>
+    <w:lsdException w:name="Dark List Accent 4" w:semiHidden="0" w:uiPriority="70" w:unhideWhenUsed="0"/>
+    <w:lsdException w:name="Colorful Shading Accent 4" w:semiHidden="0" w:uiPriority="71" w:unhideWhenUsed="0"/>
+    <w:lsdException w:name="Colorful List Accent 4" w:semiHidden="0" w:uiPriority="72" w:unhideWhenUsed="0"/>
+    <w:lsdException w:name="Colorful Grid Accent 4" w:semiHidden="0" w:uiPriority="73" w:unhideWhenUsed="0"/>
+    <w:lsdException w:name="Light Shading Accent 5" w:semiHidden="0" w:uiPriority="60" w:unhideWhenUsed="0"/>
+    <w:lsdException w:name="Light List Accent 5" w:semiHidden="0" w:uiPriority="61" w:unhideWhenUsed="0"/>
+    <w:lsdException w:name="Light Grid Accent 5" w:semiHidden="0" w:uiPriority="62" w:unhideWhenUsed="0"/>
+    <w:lsdException w:name="Medium Shading 1 Accent 5" w:semiHidden="0" w:uiPriority="63" w:unhideWhenUsed="0"/>
+    <w:lsdException w:name="Medium Shading 2 Accent 5" w:semiHidden="0" w:uiPriority="64" w:unhideWhenUsed="0"/>
+    <w:lsdException w:name="Medium List 1 Accent 5" w:semiHidden="0" w:uiPriority="65" w:unhideWhenUsed="0"/>
+    <w:lsdException w:name="Medium List 2 Accent 5" w:semiHidden="0" w:uiPriority="66" w:unhideWhenUsed="0"/>
+    <w:lsdException w:name="Medium Grid 1 Accent 5" w:semiHidden="0" w:uiPriority="67" w:unhideWhenUsed="0"/>
+    <w:lsdException w:name="Medium Grid 2 Accent 5" w:semiHidden="0" w:uiPriority="68" w:unhideWhenUsed="0"/>
+    <w:lsdException w:name="Medium Grid 3 Accent 5" w:semiHidden="0" w:uiPriority="69" w:unhideWhenUsed="0"/>
+    <w:lsdException w:name="Dark List Accent 5" w:semiHidden="0" w:uiPriority="70" w:unhideWhenUsed="0"/>
+    <w:lsdException w:name="Colorful Shading Accent 5" w:semiHidden="0" w:uiPriority="71" w:unhideWhenUsed="0"/>
+    <w:lsdException w:name="Colorful List Accent 5" w:semiHidden="0" w:uiPriority="72" w:unhideWhenUsed="0"/>
+    <w:lsdException w:name="Colorful Grid Accent 5" w:semiHidden="0" w:uiPriority="73" w:unhideWhenUsed="0"/>
+    <w:lsdException w:name="Light Shading Accent 6" w:semiHidden="0" w:uiPriority="60" w:unhideWhenUsed="0"/>
+    <w:lsdException w:name="Light List Accent 6" w:semiHidden="0" w:uiPriority="61" w:unhideWhenUsed="0"/>
+    <w:lsdException w:name="Light Grid Accent 6" w:semiHidden="0" w:uiPriority="62" w:unhideWhenUsed="0"/>
+    <w:lsdException w:name="Medium Shading 1 Accent 6" w:semiHidden="0" w:uiPriority="63" w:unhideWhenUsed="0"/>
+    <w:lsdException w:name="Medium Shading 2 Accent 6" w:semiHidden="0" w:uiPriority="64" w:unhideWhenUsed="0"/>
+    <w:lsdException w:name="Medium List 1 Accent 6" w:semiHidden="0" w:uiPriority="65" w:unhideWhenUsed="0"/>
+    <w:lsdException w:name="Medium List 2 Accent 6" w:semiHidden="0" w:uiPriority="66" w:unhideWhenUsed="0"/>
+    <w:lsdException w:name="Medium Grid 1 Accent 6" w:semiHidden="0" w:uiPriority="67" w:unhideWhenUsed="0"/>
+    <w:lsdException w:name="Medium Grid 2 Accent 6" w:semiHidden="0" w:uiPriority="68" w:unhideWhenUsed="0"/>
+    <w:lsdException w:name="Medium Grid 3 Accent 6" w:semiHidden="0" w:uiPriority="69" w:unhideWhenUsed="0"/>
+    <w:lsdException w:name="Dark List Accent 6" w:semiHidden="0" w:uiPriority="70" w:unhideWhenUsed="0"/>
+    <w:lsdException w:name="Colorful Shading Accent 6" w:semiHidden="0" w:uiPriority="71" w:unhideWhenUsed="0"/>
+    <w:lsdException w:name="Colorful List Accent 6" w:semiHidden="0" w:uiPriority="72" w:unhideWhenUsed="0"/>
+    <w:lsdException w:name="Colorful Grid Accent 6" w:semiHidden="0" w:uiPriority="73" w:unhideWhenUsed="0"/>
+    <w:lsdException w:name="Subtle Emphasis" w:semiHidden="0" w:uiPriority="19" w:unhideWhenUsed="0" w:qFormat="1"/>
+    <w:lsdException w:name="Intense Emphasis" w:semiHidden="0" w:uiPriority="21" w:unhideWhenUsed="0" w:qFormat="1"/>
+    <w:lsdException w:name="Subtle Reference" w:semiHidden="0" w:uiPriority="31" w:unhideWhenUsed="0" w:qFormat="1"/>
+    <w:lsdException w:name="Intense Reference" w:semiHidden="0" w:uiPriority="32" w:unhideWhenUsed="0" w:qFormat="1"/>
+    <w:lsdException w:name="Book Title" w:semiHidden="0" w:uiPriority="33" w:unhideWhenUsed="0" w:qFormat="1"/>
+    <w:lsdException w:name="Bibliography" w:uiPriority="37"/>
+    <w:lsdException w:name="TOC Heading" w:uiPriority="39" w:qFormat="1"/>
+  </w:latentStyles>
+  <w:style w:type="paragraph" w:default="1" w:styleId="Normal">
+    <w:name w:val="Normal"/>
+    <w:qFormat/>
+    <w:pPr>
+      <w:bidi/>
+    </w:pPr>
+  </w:style>
+  <w:style w:type="character" w:default="1" w:styleId="DefaultParagraphFont">
+    <w:name w:val="Default Paragraph Font"/>
+    <w:uiPriority w:val="1"/>
+    <w:semiHidden/>
+    <w:unhideWhenUsed/>
+  </w:style>
+  <w:style w:type="table" w:default="1" w:styleId="TableNormal">
+    <w:name w:val="Normal Table"/>
+    <w:uiPriority w:val="99"/>
+    <w:semiHidden/>
+    <w:unhideWhenUsed/>
+    <w:tblPr>
+      <w:tblInd w:w="0" w:type="dxa"/>
+      <w:tblCellMar>
+        <w:top w:w="0" w:type="dxa"/>
+        <w:left w:w="108" w:type="dxa"/>
+        <w:bottom w:w="0" w:type="dxa"/>
+        <w:right w:w="108" w:type="dxa"/>
+      </w:tblCellMar>
+    </w:tblPr>
+  </w:style>
+  <w:style w:type="numbering" w:default="1" w:styleId="NoList">
+    <w:name w:val="No List"/>
+    <w:uiPriority w:val="99"/>
+    <w:semiHidden/>
+    <w:unhideWhenUsed/>
+  </w:style>
+  <w:style w:type="character" w:styleId="PlaceholderText">
+    <w:name w:val="Placeholder Text"/>
+    <w:basedOn w:val="DefaultParagraphFont"/>
+    <w:uiPriority w:val="99"/>
+    <w:semiHidden/>
+    <w:rsid w:val="00FE79EB"/>
+    <w:rPr>
+      <w:color w:val="808080"/>
+    </w:rPr>
+  </w:style>
+</w:styles>
+</file>
+
+<file path=word/glossary/stylesWithEffects.xml><?xml version="1.0" encoding="utf-8"?>
+<w:styles xmlns:wpc="http://schemas.microsoft.com/office/word/2010/wordprocessingCanvas" xmlns:mc="http://schemas.openxmlformats.org/markup-compatibility/2006" xmlns:o="urn:schemas-microsoft-com:office:office" xmlns:r="http://schemas.openxmlformats.org/officeDocument/2006/relationships" xmlns:m="http://schemas.openxmlformats.org/officeDocument/2006/math" xmlns:v="urn:schemas-microsoft-com:vml" xmlns:wp14="http://schemas.microsoft.com/office/word/2010/wordprocessingDrawing" xmlns:wp="http://schemas.openxmlformats.org/drawingml/2006/wordprocessingDrawing" xmlns:w10="urn:schemas-microsoft-com:office:word" xmlns:w="http://schemas.openxmlformats.org/wordprocessingml/2006/main" xmlns:w14="http://schemas.microsoft.com/office/word/2010/wordml" xmlns:wpg="http://schemas.microsoft.com/office/word/2010/wordprocessingGroup" xmlns:wpi="http://schemas.microsoft.com/office/word/2010/wordprocessingInk" xmlns:wne="http://schemas.microsoft.com/office/word/2006/wordml" xmlns:wps="http://schemas.microsoft.com/office/word/2010/wordprocessingShape" mc:Ignorable="w14 wp14">
+  <w:docDefaults>
+    <w:rPrDefault>
+      <w:rPr>
+        <w:rFonts w:asciiTheme="minorHAnsi" w:eastAsiaTheme="minorEastAsia" w:hAnsiTheme="minorHAnsi" w:cstheme="minorBidi"/>
+        <w:sz w:val="22"/>
+        <w:szCs w:val="22"/>
+        <w:lang w:val="en-US" w:eastAsia="en-US" w:bidi="he-IL"/>
+      </w:rPr>
+    </w:rPrDefault>
+    <w:pPrDefault>
+      <w:pPr>
+        <w:spacing w:after="200" w:line="276" w:lineRule="auto"/>
+      </w:pPr>
+    </w:pPrDefault>
+  </w:docDefaults>
+  <w:latentStyles w:defLockedState="0" w:defUIPriority="99" w:defSemiHidden="1" w:defUnhideWhenUsed="1" w:defQFormat="0" w:count="267">
+    <w:lsdException w:name="Normal" w:semiHidden="0" w:uiPriority="0" w:unhideWhenUsed="0" w:qFormat="1"/>
+    <w:lsdException w:name="heading 1" w:semiHidden="0" w:uiPriority="9" w:unhideWhenUsed="0" w:qFormat="1"/>
+    <w:lsdException w:name="heading 2" w:uiPriority="9" w:qFormat="1"/>
+    <w:lsdException w:name="heading 3" w:uiPriority="9" w:qFormat="1"/>
+    <w:lsdException w:name="heading 4" w:uiPriority="9" w:qFormat="1"/>
+    <w:lsdException w:name="heading 5" w:uiPriority="9" w:qFormat="1"/>
+    <w:lsdException w:name="heading 6" w:uiPriority="9" w:qFormat="1"/>
+    <w:lsdException w:name="heading 7" w:uiPriority="9" w:qFormat="1"/>
+    <w:lsdException w:name="heading 8" w:uiPriority="9" w:qFormat="1"/>
+    <w:lsdException w:name="heading 9" w:uiPriority="9" w:qFormat="1"/>
+    <w:lsdException w:name="toc 1" w:uiPriority="39"/>
+    <w:lsdException w:name="toc 2" w:uiPriority="39"/>
+    <w:lsdException w:name="toc 3" w:uiPriority="39"/>
+    <w:lsdException w:name="toc 4" w:uiPriority="39"/>
+    <w:lsdException w:name="toc 5" w:uiPriority="39"/>
+    <w:lsdException w:name="toc 6" w:uiPriority="39"/>
+    <w:lsdException w:name="toc 7" w:uiPriority="39"/>
+    <w:lsdException w:name="toc 8" w:uiPriority="39"/>
+    <w:lsdException w:name="toc 9" w:uiPriority="39"/>
+    <w:lsdException w:name="caption" w:uiPriority="35" w:qFormat="1"/>
+    <w:lsdException w:name="Title" w:semiHidden="0" w:uiPriority="10" w:unhideWhenUsed="0" w:qFormat="1"/>
+    <w:lsdException w:name="Default Paragraph Font" w:uiPriority="1"/>
+    <w:lsdException w:name="Subtitle" w:semiHidden="0" w:uiPriority="11" w:unhideWhenUsed="0" w:qFormat="1"/>
+    <w:lsdException w:name="Strong" w:semiHidden="0" w:uiPriority="22" w:unhideWhenUsed="0" w:qFormat="1"/>
+    <w:lsdException w:name="Emphasis" w:semiHidden="0" w:uiPriority="20" w:unhideWhenUsed="0" w:qFormat="1"/>
+    <w:lsdException w:name="Table Grid" w:semiHidden="0" w:uiPriority="59" w:unhideWhenUsed="0"/>
+    <w:lsdException w:name="Placeholder Text" w:unhideWhenUsed="0"/>
+    <w:lsdException w:name="No Spacing" w:semiHidden="0" w:uiPriority="1" w:unhideWhenUsed="0" w:qFormat="1"/>
+    <w:lsdException w:name="Light Shading" w:semiHidden="0" w:uiPriority="60" w:unhideWhenUsed="0"/>
+    <w:lsdException w:name="Light List" w:semiHidden="0" w:uiPriority="61" w:unhideWhenUsed="0"/>
+    <w:lsdException w:name="Light Grid" w:semiHidden="0" w:uiPriority="62" w:unhideWhenUsed="0"/>
+    <w:lsdException w:name="Medium Shading 1" w:semiHidden="0" w:uiPriority="63" w:unhideWhenUsed="0"/>
+    <w:lsdException w:name="Medium Shading 2" w:semiHidden="0" w:uiPriority="64" w:unhideWhenUsed="0"/>
+    <w:lsdException w:name="Medium List 1" w:semiHidden="0" w:uiPriority="65" w:unhideWhenUsed="0"/>
+    <w:lsdException w:name="Medium List 2" w:semiHidden="0" w:uiPriority="66" w:unhideWhenUsed="0"/>
+    <w:lsdException w:name="Medium Grid 1" w:semiHidden="0" w:uiPriority="67" w:unhideWhenUsed="0"/>
+    <w:lsdException w:name="Medium Grid 2" w:semiHidden="0" w:uiPriority="68" w:unhideWhenUsed="0"/>
+    <w:lsdException w:name="Medium Grid 3" w:semiHidden="0" w:uiPriority="69" w:unhideWhenUsed="0"/>
+    <w:lsdException w:name="Dark List" w:semiHidden="0" w:uiPriority="70" w:unhideWhenUsed="0"/>
+    <w:lsdException w:name="Colorful Shading" w:semiHidden="0" w:uiPriority="71" w:unhideWhenUsed="0"/>
+    <w:lsdException w:name="Colorful List" w:semiHidden="0" w:uiPriority="72" w:unhideWhenUsed="0"/>
+    <w:lsdException w:name="Colorful Grid" w:semiHidden="0" w:uiPriority="73" w:unhideWhenUsed="0"/>
+    <w:lsdException w:name="Light Shading Accent 1" w:semiHidden="0" w:uiPriority="60" w:unhideWhenUsed="0"/>
+    <w:lsdException w:name="Light List Accent 1" w:semiHidden="0" w:uiPriority="61" w:unhideWhenUsed="0"/>
+    <w:lsdException w:name="Light Grid Accent 1" w:semiHidden="0" w:uiPriority="62" w:unhideWhenUsed="0"/>
+    <w:lsdException w:name="Medium Shading 1 Accent 1" w:semiHidden="0" w:uiPriority="63" w:unhideWhenUsed="0"/>
+    <w:lsdException w:name="Medium Shading 2 Accent 1" w:semiHidden="0" w:uiPriority="64" w:unhideWhenUsed="0"/>
+    <w:lsdException w:name="Medium List 1 Accent 1" w:semiHidden="0" w:uiPriority="65" w:unhideWhenUsed="0"/>
+    <w:lsdException w:name="Revision" w:unhideWhenUsed="0"/>
+    <w:lsdException w:name="List Paragraph" w:semiHidden="0" w:uiPriority="34" w:unhideWhenUsed="0" w:qFormat="1"/>
+    <w:lsdException w:name="Quote" w:semiHidden="0" w:uiPriority="29" w:unhideWhenUsed="0" w:qFormat="1"/>
+    <w:lsdException w:name="Intense Quote" w:semiHidden="0" w:uiPriority="30" w:unhideWhenUsed="0" w:qFormat="1"/>
+    <w:lsdException w:name="Medium List 2 Accent 1" w:semiHidden="0" w:uiPriority="66" w:unhideWhenUsed="0"/>
+    <w:lsdException w:name="Medium Grid 1 Accent 1" w:semiHidden="0" w:uiPriority="67" w:unhideWhenUsed="0"/>
+    <w:lsdException w:name="Medium Grid 2 Accent 1" w:semiHidden="0" w:uiPriority="68" w:unhideWhenUsed="0"/>
+    <w:lsdException w:name="Medium Grid 3 Accent 1" w:semiHidden="0" w:uiPriority="69" w:unhideWhenUsed="0"/>
+    <w:lsdException w:name="Dark List Accent 1" w:semiHidden="0" w:uiPriority="70" w:unhideWhenUsed="0"/>
+    <w:lsdException w:name="Colorful Shading Accent 1" w:semiHidden="0" w:uiPriority="71" w:unhideWhenUsed="0"/>
+    <w:lsdException w:name="Colorful List Accent 1" w:semiHidden="0" w:uiPriority="72" w:unhideWhenUsed="0"/>
+    <w:lsdException w:name="Colorful Grid Accent 1" w:semiHidden="0" w:uiPriority="73" w:unhideWhenUsed="0"/>
+    <w:lsdException w:name="Light Shading Accent 2" w:semiHidden="0" w:uiPriority="60" w:unhideWhenUsed="0"/>
+    <w:lsdException w:name="Light List Accent 2" w:semiHidden="0" w:uiPriority="61" w:unhideWhenUsed="0"/>
+    <w:lsdException w:name="Light Grid Accent 2" w:semiHidden="0" w:uiPriority="62" w:unhideWhenUsed="0"/>
+    <w:lsdException w:name="Medium Shading 1 Accent 2" w:semiHidden="0" w:uiPriority="63" w:unhideWhenUsed="0"/>
+    <w:lsdException w:name="Medium Shading 2 Accent 2" w:semiHidden="0" w:uiPriority="64" w:unhideWhenUsed="0"/>
+    <w:lsdException w:name="Medium List 1 Accent 2" w:semiHidden="0" w:uiPriority="65" w:unhideWhenUsed="0"/>
+    <w:lsdException w:name="Medium List 2 Accent 2" w:semiHidden="0" w:uiPriority="66" w:unhideWhenUsed="0"/>
+    <w:lsdException w:name="Medium Grid 1 Accent 2" w:semiHidden="0" w:uiPriority="67" w:unhideWhenUsed="0"/>
+    <w:lsdException w:name="Medium Grid 2 Accent 2" w:semiHidden="0" w:uiPriority="68" w:unhideWhenUsed="0"/>
+    <w:lsdException w:name="Medium Grid 3 Accent 2" w:semiHidden="0" w:uiPriority="69" w:unhideWhenUsed="0"/>
+    <w:lsdException w:name="Dark List Accent 2" w:semiHidden="0" w:uiPriority="70" w:unhideWhenUsed="0"/>
+    <w:lsdException w:name="Colorful Shading Accent 2" w:semiHidden="0" w:uiPriority="71" w:unhideWhenUsed="0"/>
+    <w:lsdException w:name="Colorful List Accent 2" w:semiHidden="0" w:uiPriority="72" w:unhideWhenUsed="0"/>
+    <w:lsdException w:name="Colorful Grid Accent 2" w:semiHidden="0" w:uiPriority="73" w:unhideWhenUsed="0"/>
+    <w:lsdException w:name="Light Shading Accent 3" w:semiHidden="0" w:uiPriority="60" w:unhideWhenUsed="0"/>
+    <w:lsdException w:name="Light List Accent 3" w:semiHidden="0" w:uiPriority="61" w:unhideWhenUsed="0"/>
+    <w:lsdException w:name="Light Grid Accent 3" w:semiHidden="0" w:uiPriority="62" w:unhideWhenUsed="0"/>
+    <w:lsdException w:name="Medium Shading 1 Accent 3" w:semiHidden="0" w:uiPriority="63" w:unhideWhenUsed="0"/>
+    <w:lsdException w:name="Medium Shading 2 Accent 3" w:semiHidden="0" w:uiPriority="64" w:unhideWhenUsed="0"/>
+    <w:lsdException w:name="Medium List 1 Accent 3" w:semiHidden="0" w:uiPriority="65" w:unhideWhenUsed="0"/>
+    <w:lsdException w:name="Medium List 2 Accent 3" w:semiHidden="0" w:uiPriority="66" w:unhideWhenUsed="0"/>
+    <w:lsdException w:name="Medium Grid 1 Accent 3" w:semiHidden="0" w:uiPriority="67" w:unhideWhenUsed="0"/>
+    <w:lsdException w:name="Medium Grid 2 Accent 3" w:semiHidden="0" w:uiPriority="68" w:unhideWhenUsed="0"/>
+    <w:lsdException w:name="Medium Grid 3 Accent 3" w:semiHidden="0" w:uiPriority="69" w:unhideWhenUsed="0"/>
+    <w:lsdException w:name="Dark List Accent 3" w:semiHidden="0" w:uiPriority="70" w:unhideWhenUsed="0"/>
+    <w:lsdException w:name="Colorful Shading Accent 3" w:semiHidden="0" w:uiPriority="71" w:unhideWhenUsed="0"/>
+    <w:lsdException w:name="Colorful List Accent 3" w:semiHidden="0" w:uiPriority="72" w:unhideWhenUsed="0"/>
+    <w:lsdException w:name="Colorful Grid Accent 3" w:semiHidden="0" w:uiPriority="73" w:unhideWhenUsed="0"/>
+    <w:lsdException w:name="Light Shading Accent 4" w:semiHidden="0" w:uiPriority="60" w:unhideWhenUsed="0"/>
+    <w:lsdException w:name="Light List Accent 4" w:semiHidden="0" w:uiPriority="61" w:unhideWhenUsed="0"/>
+    <w:lsdException w:name="Light Grid Accent 4" w:semiHidden="0" w:uiPriority="62" w:unhideWhenUsed="0"/>
+    <w:lsdException w:name="Medium Shading 1 Accent 4" w:semiHidden="0" w:uiPriority="63" w:unhideWhenUsed="0"/>
+    <w:lsdException w:name="Medium Shading 2 Accent 4" w:semiHidden="0" w:uiPriority="64" w:unhideWhenUsed="0"/>
+    <w:lsdException w:name="Medium List 1 Accent 4" w:semiHidden="0" w:uiPriority="65" w:unhideWhenUsed="0"/>
+    <w:lsdException w:name="Medium List 2 Accent 4" w:semiHidden="0" w:uiPriority="66" w:unhideWhenUsed="0"/>
+    <w:lsdException w:name="Medium Grid 1 Accent 4" w:semiHidden="0" w:uiPriority="67" w:unhideWhenUsed="0"/>
+    <w:lsdException w:name="Medium Grid 2 Accent 4" w:semiHidden="0" w:uiPriority="68" w:unhideWhenUsed="0"/>
+    <w:lsdException w:name="Medium Grid 3 Accent 4" w:semiHidden="0" w:uiPriority="69" w:unhideWhenUsed="0"/>
+    <w:lsdException w:name="Dark List Accent 4" w:semiHidden="0" w:uiPriority="70" w:unhideWhenUsed="0"/>
+    <w:lsdException w:name="Colorful Shading Accent 4" w:semiHidden="0" w:uiPriority="71" w:unhideWhenUsed="0"/>
+    <w:lsdException w:name="Colorful List Accent 4" w:semiHidden="0" w:uiPriority="72" w:unhideWhenUsed="0"/>
+    <w:lsdException w:name="Colorful Grid Accent 4" w:semiHidden="0" w:uiPriority="73" w:unhideWhenUsed="0"/>
+    <w:lsdException w:name="Light Shading Accent 5" w:semiHidden="0" w:uiPriority="60" w:unhideWhenUsed="0"/>
+    <w:lsdException w:name="Light List Accent 5" w:semiHidden="0" w:uiPriority="61" w:unhideWhenUsed="0"/>
+    <w:lsdException w:name="Light Grid Accent 5" w:semiHidden="0" w:uiPriority="62" w:unhideWhenUsed="0"/>
+    <w:lsdException w:name="Medium Shading 1 Accent 5" w:semiHidden="0" w:uiPriority="63" w:unhideWhenUsed="0"/>
+    <w:lsdException w:name="Medium Shading 2 Accent 5" w:semiHidden="0" w:uiPriority="64" w:unhideWhenUsed="0"/>
+    <w:lsdException w:name="Medium List 1 Accent 5" w:semiHidden="0" w:uiPriority="65" w:unhideWhenUsed="0"/>
+    <w:lsdException w:name="Medium List 2 Accent 5" w:semiHidden="0" w:uiPriority="66" w:unhideWhenUsed="0"/>
+    <w:lsdException w:name="Medium Grid 1 Accent 5" w:semiHidden="0" w:uiPriority="67" w:unhideWhenUsed="0"/>
+    <w:lsdException w:name="Medium Grid 2 Accent 5" w:semiHidden="0" w:uiPriority="68" w:unhideWhenUsed="0"/>
+    <w:lsdException w:name="Medium Grid 3 Accent 5" w:semiHidden="0" w:uiPriority="69" w:unhideWhenUsed="0"/>
+    <w:lsdException w:name="Dark List Accent 5" w:semiHidden="0" w:uiPriority="70" w:unhideWhenUsed="0"/>
+    <w:lsdException w:name="Colorful Shading Accent 5" w:semiHidden="0" w:uiPriority="71" w:unhideWhenUsed="0"/>
+    <w:lsdException w:name="Colorful List Accent 5" w:semiHidden="0" w:uiPriority="72" w:unhideWhenUsed="0"/>
+    <w:lsdException w:name="Colorful Grid Accent 5" w:semiHidden="0" w:uiPriority="73" w:unhideWhenUsed="0"/>
+    <w:lsdException w:name="Light Shading Accent 6" w:semiHidden="0" w:uiPriority="60" w:unhideWhenUsed="0"/>
+    <w:lsdException w:name="Light List Accent 6" w:semiHidden="0" w:uiPriority="61" w:unhideWhenUsed="0"/>
+    <w:lsdException w:name="Light Grid Accent 6" w:semiHidden="0" w:uiPriority="62" w:unhideWhenUsed="0"/>
+    <w:lsdException w:name="Medium Shading 1 Accent 6" w:semiHidden="0" w:uiPriority="63" w:unhideWhenUsed="0"/>
+    <w:lsdException w:name="Medium Shading 2 Accent 6" w:semiHidden="0" w:uiPriority="64" w:unhideWhenUsed="0"/>
+    <w:lsdException w:name="Medium List 1 Accent 6" w:semiHidden="0" w:uiPriority="65" w:unhideWhenUsed="0"/>
+    <w:lsdException w:name="Medium List 2 Accent 6" w:semiHidden="0" w:uiPriority="66" w:unhideWhenUsed="0"/>
+    <w:lsdException w:name="Medium Grid 1 Accent 6" w:semiHidden="0" w:uiPriority="67" w:unhideWhenUsed="0"/>
+    <w:lsdException w:name="Medium Grid 2 Accent 6" w:semiHidden="0" w:uiPriority="68" w:unhideWhenUsed="0"/>
+    <w:lsdException w:name="Medium Grid 3 Accent 6" w:semiHidden="0" w:uiPriority="69" w:unhideWhenUsed="0"/>
+    <w:lsdException w:name="Dark List Accent 6" w:semiHidden="0" w:uiPriority="70" w:unhideWhenUsed="0"/>
+    <w:lsdException w:name="Colorful Shading Accent 6" w:semiHidden="0" w:uiPriority="71" w:unhideWhenUsed="0"/>
+    <w:lsdException w:name="Colorful List Accent 6" w:semiHidden="0" w:uiPriority="72" w:unhideWhenUsed="0"/>
+    <w:lsdException w:name="Colorful Grid Accent 6" w:semiHidden="0" w:uiPriority="73" w:unhideWhenUsed="0"/>
+    <w:lsdException w:name="Subtle Emphasis" w:semiHidden="0" w:uiPriority="19" w:unhideWhenUsed="0" w:qFormat="1"/>
+    <w:lsdException w:name="Intense Emphasis" w:semiHidden="0" w:uiPriority="21" w:unhideWhenUsed="0" w:qFormat="1"/>
+    <w:lsdException w:name="Subtle Reference" w:semiHidden="0" w:uiPriority="31" w:unhideWhenUsed="0" w:qFormat="1"/>
+    <w:lsdException w:name="Intense Reference" w:semiHidden="0" w:uiPriority="32" w:unhideWhenUsed="0" w:qFormat="1"/>
+    <w:lsdException w:name="Book Title" w:semiHidden="0" w:uiPriority="33" w:unhideWhenUsed="0" w:qFormat="1"/>
+    <w:lsdException w:name="Bibliography" w:uiPriority="37"/>
+    <w:lsdException w:name="TOC Heading" w:uiPriority="39" w:qFormat="1"/>
+  </w:latentStyles>
+  <w:style w:type="paragraph" w:default="1" w:styleId="Normal">
+    <w:name w:val="Normal"/>
+    <w:qFormat/>
+    <w:pPr>
+      <w:bidi/>
+    </w:pPr>
+  </w:style>
+  <w:style w:type="character" w:default="1" w:styleId="DefaultParagraphFont">
+    <w:name w:val="Default Paragraph Font"/>
+    <w:uiPriority w:val="1"/>
+    <w:semiHidden/>
+    <w:unhideWhenUsed/>
+  </w:style>
+  <w:style w:type="table" w:default="1" w:styleId="TableNormal">
+    <w:name w:val="Normal Table"/>
+    <w:uiPriority w:val="99"/>
+    <w:semiHidden/>
+    <w:unhideWhenUsed/>
+    <w:tblPr>
+      <w:tblInd w:w="0" w:type="dxa"/>
+      <w:tblCellMar>
+        <w:top w:w="0" w:type="dxa"/>
+        <w:left w:w="108" w:type="dxa"/>
+        <w:bottom w:w="0" w:type="dxa"/>
+        <w:right w:w="108" w:type="dxa"/>
+      </w:tblCellMar>
+    </w:tblPr>
+  </w:style>
+  <w:style w:type="numbering" w:default="1" w:styleId="NoList">
+    <w:name w:val="No List"/>
+    <w:uiPriority w:val="99"/>
+    <w:semiHidden/>
+    <w:unhideWhenUsed/>
+  </w:style>
+  <w:style w:type="character" w:styleId="PlaceholderText">
+    <w:name w:val="Placeholder Text"/>
+    <w:basedOn w:val="DefaultParagraphFont"/>
+    <w:uiPriority w:val="99"/>
+    <w:semiHidden/>
+    <w:rsid w:val="00FE79EB"/>
+    <w:rPr>
+      <w:color w:val="808080"/>
+    </w:rPr>
+  </w:style>
+</w:styles>
+</file>
+
+<file path=word/glossary/webSettings.xml><?xml version="1.0" encoding="utf-8"?>
+<w:webSettings xmlns:mc="http://schemas.openxmlformats.org/markup-compatibility/2006" xmlns:r="http://schemas.openxmlformats.org/officeDocument/2006/relationships" xmlns:w="http://schemas.openxmlformats.org/wordprocessingml/2006/main" xmlns:w14="http://schemas.microsoft.com/office/word/2010/wordml" mc:Ignorable="w14">
+  <w:optimizeForBrowser/>
+  <w:allowPNG/>
+</w:webSettings>
 </file>
 
 <file path=word/theme/theme1.xml><?xml version="1.0" encoding="utf-8"?>
@@ -9302,7 +9148,7 @@
 </file>
 
 <file path=customXml/itemProps1.xml><?xml version="1.0" encoding="utf-8"?>
-<ds:datastoreItem xmlns:ds="http://schemas.openxmlformats.org/officeDocument/2006/customXml" ds:itemID="{D03785F2-BC6F-4FB5-ADB7-2093D4392DC0}">
+<ds:datastoreItem xmlns:ds="http://schemas.openxmlformats.org/officeDocument/2006/customXml" ds:itemID="{FDD70481-0927-45EE-B001-C1730096477D}">
   <ds:schemaRefs>
     <ds:schemaRef ds:uri="http://schemas.openxmlformats.org/officeDocument/2006/bibliography"/>
   </ds:schemaRefs>

</xml_diff>

<commit_message>
revised all of Lilach's comments
</commit_message>
<xml_diff>
--- a/ms.docx
+++ b/ms.docx
@@ -29,15 +29,24 @@
           <w:sz w:val="36"/>
           <w:szCs w:val="36"/>
         </w:rPr>
-        <w:t xml:space="preserve">s </w:t>
+        <w:t xml:space="preserve"> result</w:t>
       </w:r>
       <w:r>
         <w:rPr>
           <w:sz w:val="36"/>
           <w:szCs w:val="36"/>
         </w:rPr>
+        <w:t xml:space="preserve">s </w:t>
+      </w:r>
+      <w:r>
+        <w:rPr>
+          <w:sz w:val="36"/>
+          <w:szCs w:val="36"/>
+        </w:rPr>
         <w:t>from growth curves</w:t>
       </w:r>
+      <w:bookmarkStart w:id="0" w:name="_GoBack"/>
+      <w:bookmarkEnd w:id="0"/>
     </w:p>
     <w:p>
       <w:pPr>
@@ -520,7 +529,31 @@
         <w:t xml:space="preserve">a </w:t>
       </w:r>
       <w:r>
-        <w:t>stationary phase.</w:t>
+        <w:t>stationary phase</w:t>
+      </w:r>
+      <w:r>
+        <w:t xml:space="preserve"> </w:t>
+      </w:r>
+      <w:r>
+        <w:fldChar w:fldCharType="begin" w:fldLock="1"/>
+      </w:r>
+      <w:r>
+        <w:instrText>ADDIN CSL_CITATION { "citationItems" : [ { "id" : "ITEM-1", "itemData" : { "DOI" : "10.1371/journal.pone.0126915", "ISSN" : "1932-6203", "author" : [ { "dropping-particle" : "", "family" : "Concepci\u00f3n-Acevedo", "given" : "Jeniffer", "non-dropping-particle" : "", "parse-names" : false, "suffix" : "" }, { "dropping-particle" : "", "family" : "Weiss", "given" : "Howard N.", "non-dropping-particle" : "", "parse-names" : false, "suffix" : "" }, { "dropping-particle" : "", "family" : "Chaudhry", "given" : "Waqas Nasir", "non-dropping-particle" : "", "parse-names" : false, "suffix" : "" }, { "dropping-particle" : "", "family" : "Levin", "given" : "Bruce R.", "non-dropping-particle" : "", "parse-names" : false, "suffix" : "" } ], "container-title" : "Plos One", "id" : "ITEM-1", "issue" : "6", "issued" : { "date-parts" : [ [ "2015" ] ] }, "page" : "e0126915", "title" : "Malthusian Parameters as Estimators of the Fitness of Microbes: A Cautionary Tale about the Low Side of High Throughput", "type" : "article-journal", "volume" : "10" }, "uris" : [ "http://www.mendeley.com/documents/?uuid=ff5b14a1-2eed-4181-bbbe-e8e83a728fd8" ] } ], "mendeley" : { "formattedCitation" : "(Concepci\u00f3n-Acevedo et al. 2015)", "plainTextFormattedCitation" : "(Concepci\u00f3n-Acevedo et al. 2015)", "previouslyFormattedCitation" : "(Concepci\u00f3n-Acevedo et al. 2015)" }, "properties" : { "noteIndex" : 0 }, "schema" : "https://github.com/citation-style-language/schema/raw/master/csl-citation.json" }</w:instrText>
+      </w:r>
+      <w:r>
+        <w:fldChar w:fldCharType="separate"/>
+      </w:r>
+      <w:r>
+        <w:rPr>
+          <w:noProof/>
+        </w:rPr>
+        <w:t>(Concepción-Acevedo et al. 2015)</w:t>
+      </w:r>
+      <w:r>
+        <w:fldChar w:fldCharType="end"/>
+      </w:r>
+      <w:r>
+        <w:t>.</w:t>
       </w:r>
     </w:p>
     <w:p>
@@ -660,15 +693,31 @@
         <w:t xml:space="preserve">more </w:t>
       </w:r>
       <w:r>
-        <w:t xml:space="preserve">work and/or incur high costs, many </w:t>
-      </w:r>
-      <w:proofErr w:type="gramStart"/>
-      <w:r>
-        <w:t>investigators</w:t>
-      </w:r>
-      <w:proofErr w:type="gramEnd"/>
-      <w:r>
-        <w:t xml:space="preserve"> do without them and use proxies of fitness such as growth rates. However, these proxies of fitness suffer from several disadvantages: </w:t>
+        <w:t>work and/or incur high costs, many investigators do without them and use proxies of fitness such as growth rates. However, these proxies of fitness suffer from several disadvantages</w:t>
+      </w:r>
+      <w:r>
+        <w:t xml:space="preserve"> </w:t>
+      </w:r>
+      <w:r>
+        <w:fldChar w:fldCharType="begin" w:fldLock="1"/>
+      </w:r>
+      <w:r>
+        <w:instrText>ADDIN CSL_CITATION { "citationItems" : [ { "id" : "ITEM-1", "itemData" : { "DOI" : "10.1371/journal.pone.0126915", "ISSN" : "1932-6203", "author" : [ { "dropping-particle" : "", "family" : "Concepci\u00f3n-Acevedo", "given" : "Jeniffer", "non-dropping-particle" : "", "parse-names" : false, "suffix" : "" }, { "dropping-particle" : "", "family" : "Weiss", "given" : "Howard N.", "non-dropping-particle" : "", "parse-names" : false, "suffix" : "" }, { "dropping-particle" : "", "family" : "Chaudhry", "given" : "Waqas Nasir", "non-dropping-particle" : "", "parse-names" : false, "suffix" : "" }, { "dropping-particle" : "", "family" : "Levin", "given" : "Bruce R.", "non-dropping-particle" : "", "parse-names" : false, "suffix" : "" } ], "container-title" : "Plos One", "id" : "ITEM-1", "issue" : "6", "issued" : { "date-parts" : [ [ "2015" ] ] }, "page" : "e0126915", "title" : "Malthusian Parameters as Estimators of the Fitness of Microbes: A Cautionary Tale about the Low Side of High Throughput", "type" : "article-journal", "volume" : "10" }, "uris" : [ "http://www.mendeley.com/documents/?uuid=ff5b14a1-2eed-4181-bbbe-e8e83a728fd8" ] } ], "mendeley" : { "formattedCitation" : "(Concepci\u00f3n-Acevedo et al. 2015)", "plainTextFormattedCitation" : "(Concepci\u00f3n-Acevedo et al. 2015)", "previouslyFormattedCitation" : "(Concepci\u00f3n-Acevedo et al. 2015)" }, "properties" : { "noteIndex" : 0 }, "schema" : "https://github.com/citation-style-language/schema/raw/master/csl-citation.json" }</w:instrText>
+      </w:r>
+      <w:r>
+        <w:fldChar w:fldCharType="separate"/>
+      </w:r>
+      <w:r>
+        <w:rPr>
+          <w:noProof/>
+        </w:rPr>
+        <w:t>(Concepción-Acevedo et al. 2015)</w:t>
+      </w:r>
+      <w:r>
+        <w:fldChar w:fldCharType="end"/>
+      </w:r>
+      <w:r>
+        <w:t xml:space="preserve">: </w:t>
       </w:r>
       <w:r>
         <w:t>(</w:t>
@@ -850,29 +899,21 @@
         <w:t>– we use an extension of the classic logistic mo</w:t>
       </w:r>
       <w:r>
-        <w:t xml:space="preserve">del: </w:t>
+        <w:t>del,</w:t>
+      </w:r>
+      <w:r>
+        <w:t xml:space="preserve"> </w:t>
       </w:r>
       <w:r>
         <w:t xml:space="preserve">the </w:t>
       </w:r>
       <w:proofErr w:type="spellStart"/>
       <w:r>
-        <w:rPr>
-          <w:i/>
-          <w:iCs/>
-        </w:rPr>
         <w:t>Baranyi</w:t>
       </w:r>
       <w:proofErr w:type="spellEnd"/>
       <w:r>
-        <w:rPr>
-          <w:i/>
-          <w:iCs/>
-        </w:rPr>
-        <w:t>-Roberts model</w:t>
-      </w:r>
-      <w:r>
-        <w:t xml:space="preserve"> </w:t>
+        <w:t xml:space="preserve">-Roberts model </w:t>
       </w:r>
       <w:r>
         <w:fldChar w:fldCharType="begin" w:fldLock="1"/>
@@ -909,13 +950,16 @@
         <w:t>-</w:t>
       </w:r>
       <w:r>
-        <w:t>Roberts g</w:t>
-      </w:r>
-      <w:r>
-        <w:t>rowth model is defined by the following one-species ordinary differential equation</w:t>
-      </w:r>
-      <w:r>
-        <w:t xml:space="preserve"> (see </w:t>
+        <w:t xml:space="preserve">Roberts </w:t>
+      </w:r>
+      <w:r>
+        <w:t>model is defined by the following one-species ordinary differential equation</w:t>
+      </w:r>
+      <w:r>
+        <w:t xml:space="preserve"> [</w:t>
+      </w:r>
+      <w:r>
+        <w:t xml:space="preserve">see </w:t>
       </w:r>
       <w:proofErr w:type="spellStart"/>
       <w:r>
@@ -944,7 +988,7 @@
         <w:fldChar w:fldCharType="end"/>
       </w:r>
       <w:r>
-        <w:t>)</w:t>
+        <w:t>]</w:t>
       </w:r>
       <w:r>
         <w:t>:</w:t>
@@ -1483,13 +1527,17 @@
         <w:t xml:space="preserve">deceleration in </w:t>
       </w:r>
       <w:r>
-        <w:t xml:space="preserve">the growth of the population as it nears the maximum density. When the deceleration </w:t>
-      </w:r>
-      <w:proofErr w:type="gramStart"/>
-      <w:r>
-        <w:t xml:space="preserve">parameter </w:t>
-      </w:r>
-      <w:proofErr w:type="gramEnd"/>
+        <w:t>the growth of the population as it nears the maximum density. When the deceleration parameter</w:t>
+      </w:r>
+      <w:r>
+        <w:t xml:space="preserve"> is one</w:t>
+      </w:r>
+      <w:r>
+        <w:t xml:space="preserve"> </w:t>
+      </w:r>
+      <w:r>
+        <w:t>(</w:t>
+      </w:r>
       <m:oMath>
         <m:r>
           <w:rPr>
@@ -1498,6 +1546,9 @@
           <m:t>ν=1</m:t>
         </m:r>
       </m:oMath>
+      <w:r>
+        <w:t>)</w:t>
+      </w:r>
       <w:r>
         <w:t>, the deceleratio</w:t>
       </w:r>
@@ -1624,8 +1675,16 @@
         </m:d>
       </m:oMath>
       <w:r>
-        <w:t xml:space="preserve"> is half the maximum density </w:t>
-      </w:r>
+        <w:t xml:space="preserve"> is half the maximum density</w:t>
+      </w:r>
+      <w:proofErr w:type="gramStart"/>
+      <w:r>
+        <w:t>,</w:t>
+      </w:r>
+      <w:r>
+        <w:t xml:space="preserve"> </w:t>
+      </w:r>
+      <w:proofErr w:type="gramEnd"/>
       <m:oMath>
         <m:f>
           <m:fPr>
@@ -1775,7 +1834,7 @@
         <w:fldChar w:fldCharType="begin" w:fldLock="1"/>
       </w:r>
       <w:r>
-        <w:instrText>ADDIN CSL_CITATION { "citationItems" : [ { "id" : "ITEM-1", "itemData" : { "DOI" : "10.1016/0168-1605(94)90157-0", "ISSN" : "01681605", "PMID" : "7873331", "abstract" : "A new member of the family of growth models described by Baranyi et al. (1993a) is introduced in which the physiological state of the cells is represented by a single variable. The duration of lag is determined by the value of that variable at inoculation and by the post-inoculation environment. When the subculturing procedure is standardized, as occurs in laboratory experiments leading to models, the physiological state of the inoculum is relatively constant and independent of subsequent growth conditions. It is shown that, with cells with the same pre-inoculation history, the product of the lag parameter and the maximum specific growth rate is a simple transformation of the initial physiological state. An important consequence is that it is sufficient to estimate this constant product and to determine how the environmental factors define the specific growth rate without modelling the environment dependence of the lag separately. Assuming that the specific growth rate follows the environmental changes instantaneously, the new model can also describe the bacterial growth in an environment where the factors, such as temperature, pH and a(w), change with time.", "author" : [ { "dropping-particle" : "", "family" : "Baranyi", "given" : "J\u00f3zsef", "non-dropping-particle" : "", "parse-names" : false, "suffix" : "" }, { "dropping-particle" : "", "family" : "Roberts", "given" : "Terry a.", "non-dropping-particle" : "", "parse-names" : false, "suffix" : "" } ], "container-title" : "International Journal of Food Microbiology", "id" : "ITEM-1", "issued" : { "date-parts" : [ [ "1994" ] ] }, "page" : "277-294", "title" : "A dynamic approach to predicting bacterial growth in food", "type" : "article-journal", "volume" : "23" }, "suppress-author" : 1, "uris" : [ "http://www.mendeley.com/documents/?uuid=4a4a90f6-8019-47cf-aa0a-4aa3d269b6ab" ] } ], "mendeley" : { "formattedCitation" : "(1994)", "plainTextFormattedCitation" : "(1994)", "previouslyFormattedCitation" : "(Baranyi and Roberts 1994)" }, "properties" : { "noteIndex" : 0 }, "schema" : "https://github.com/citation-style-language/schema/raw/master/csl-citation.json" }</w:instrText>
+        <w:instrText>ADDIN CSL_CITATION { "citationItems" : [ { "id" : "ITEM-1", "itemData" : { "DOI" : "10.1016/0168-1605(94)90157-0", "ISSN" : "01681605", "PMID" : "7873331", "abstract" : "A new member of the family of growth models described by Baranyi et al. (1993a) is introduced in which the physiological state of the cells is represented by a single variable. The duration of lag is determined by the value of that variable at inoculation and by the post-inoculation environment. When the subculturing procedure is standardized, as occurs in laboratory experiments leading to models, the physiological state of the inoculum is relatively constant and independent of subsequent growth conditions. It is shown that, with cells with the same pre-inoculation history, the product of the lag parameter and the maximum specific growth rate is a simple transformation of the initial physiological state. An important consequence is that it is sufficient to estimate this constant product and to determine how the environmental factors define the specific growth rate without modelling the environment dependence of the lag separately. Assuming that the specific growth rate follows the environmental changes instantaneously, the new model can also describe the bacterial growth in an environment where the factors, such as temperature, pH and a(w), change with time.", "author" : [ { "dropping-particle" : "", "family" : "Baranyi", "given" : "J\u00f3zsef", "non-dropping-particle" : "", "parse-names" : false, "suffix" : "" }, { "dropping-particle" : "", "family" : "Roberts", "given" : "Terry a.", "non-dropping-particle" : "", "parse-names" : false, "suffix" : "" } ], "container-title" : "International Journal of Food Microbiology", "id" : "ITEM-1", "issued" : { "date-parts" : [ [ "1994" ] ] }, "page" : "277-294", "title" : "A dynamic approach to predicting bacterial growth in food", "type" : "article-journal", "volume" : "23" }, "suppress-author" : 1, "uris" : [ "http://www.mendeley.com/documents/?uuid=4a4a90f6-8019-47cf-aa0a-4aa3d269b6ab" ] } ], "mendeley" : { "formattedCitation" : "(1994)", "plainTextFormattedCitation" : "(1994)", "previouslyFormattedCitation" : "(1994)" }, "properties" : { "noteIndex" : 0 }, "schema" : "https://github.com/citation-style-language/schema/raw/master/csl-citation.json" }</w:instrText>
       </w:r>
       <w:r>
         <w:fldChar w:fldCharType="separate"/>
@@ -2477,7 +2536,13 @@
         <w:t xml:space="preserve">use </w:t>
       </w:r>
       <w:r>
-        <w:t xml:space="preserve">four versions of the </w:t>
+        <w:t xml:space="preserve">four </w:t>
+      </w:r>
+      <w:r>
+        <w:t>forms</w:t>
+      </w:r>
+      <w:r>
+        <w:t xml:space="preserve"> of the </w:t>
       </w:r>
       <w:proofErr w:type="spellStart"/>
       <w:r>
@@ -2491,13 +2556,31 @@
         <w:t>model</w:t>
       </w:r>
       <w:r>
-        <w:t xml:space="preserve">, BR6, is described by eq. 2 and has six parameters. BR5 is the </w:t>
+        <w:t xml:space="preserve"> is described by eq. 2 and has six parameters. </w:t>
+      </w:r>
+      <w:r>
+        <w:t>A five parameter form</w:t>
+      </w:r>
+      <w:r>
+        <w:t xml:space="preserve"> </w:t>
+      </w:r>
+      <w:r>
+        <w:t>of</w:t>
+      </w:r>
+      <w:r>
+        <w:t xml:space="preserve"> the </w:t>
       </w:r>
       <w:r>
         <w:t>model</w:t>
       </w:r>
       <w:r>
-        <w:t xml:space="preserve"> in which the deceleration parameter</w:t>
+        <w:t xml:space="preserve"> </w:t>
+      </w:r>
+      <w:r>
+        <w:t xml:space="preserve">has the </w:t>
+      </w:r>
+      <w:r>
+        <w:t>deceleration parameter</w:t>
       </w:r>
       <w:r>
         <w:t xml:space="preserve"> </w:t>
@@ -2517,7 +2600,13 @@
         <w:t xml:space="preserve"> one</w:t>
       </w:r>
       <w:r>
-        <w:t xml:space="preserve">, as in the classic logistic model. This model is useful because the reduced growth during the lag phase might sometimes be inferred </w:t>
+        <w:t xml:space="preserve">, as in the classic logistic model. This </w:t>
+      </w:r>
+      <w:r>
+        <w:t>form</w:t>
+      </w:r>
+      <w:r>
+        <w:t xml:space="preserve"> is useful because the reduced growth during the lag phase might sometimes be inferred </w:t>
       </w:r>
       <w:proofErr w:type="gramStart"/>
       <w:r>
@@ -2533,7 +2622,19 @@
         </m:r>
       </m:oMath>
       <w:r>
-        <w:t xml:space="preserve">. BR4 is the </w:t>
+        <w:t xml:space="preserve">. </w:t>
+      </w:r>
+      <w:r>
+        <w:t>A four parameter form</w:t>
+      </w:r>
+      <w:r>
+        <w:t xml:space="preserve"> </w:t>
+      </w:r>
+      <w:r>
+        <w:t>of</w:t>
+      </w:r>
+      <w:r>
+        <w:t xml:space="preserve"> the </w:t>
       </w:r>
       <w:r>
         <w:t>mode</w:t>
@@ -2542,17 +2643,20 @@
         <w:t>l</w:t>
       </w:r>
       <w:r>
-        <w:t xml:space="preserve"> without a lag phase,</w:t>
-      </w:r>
-      <w:r>
         <w:t xml:space="preserve"> </w:t>
       </w:r>
+      <w:r>
+        <w:t xml:space="preserve">has no </w:t>
+      </w:r>
+      <w:r>
+        <w:t>lag phase,</w:t>
+      </w:r>
+      <w:r>
+        <w:t xml:space="preserve"> </w:t>
+      </w:r>
       <w:proofErr w:type="gramStart"/>
       <w:r>
-        <w:t xml:space="preserve">where </w:t>
-      </w:r>
-      <w:r>
-        <w:t xml:space="preserve"> </w:t>
+        <w:t xml:space="preserve">with </w:t>
       </w:r>
       <w:proofErr w:type="gramEnd"/>
       <m:oMath>
@@ -2632,6 +2736,9 @@
         <w:t xml:space="preserve">. This is also known as the Richards model or the generalized logistic model. This </w:t>
       </w:r>
       <w:r>
+        <w:t xml:space="preserve">form of the </w:t>
+      </w:r>
+      <w:r>
         <w:t xml:space="preserve">model </w:t>
       </w:r>
       <w:r>
@@ -2662,10 +2769,10 @@
         <w:t xml:space="preserve">. The last </w:t>
       </w:r>
       <w:r>
-        <w:t>model</w:t>
-      </w:r>
-      <w:r>
-        <w:t xml:space="preserve"> is BR3, in which </w:t>
+        <w:t>form in the classic logistic model</w:t>
+      </w:r>
+      <w:r>
+        <w:t xml:space="preserve">, in which </w:t>
       </w:r>
       <m:oMath>
         <m:r>
@@ -2718,96 +2825,7 @@
         </m:r>
       </m:oMath>
       <w:r>
-        <w:t>. This is simply the classic logistic model</w:t>
-      </w:r>
-      <w:proofErr w:type="gramStart"/>
-      <w:r>
-        <w:t xml:space="preserve">, </w:t>
-      </w:r>
-      <w:proofErr w:type="gramEnd"/>
-      <m:oMath>
-        <m:f>
-          <m:fPr>
-            <m:ctrlPr>
-              <w:rPr>
-                <w:rFonts w:ascii="Cambria Math" w:hAnsi="Cambria Math"/>
-                <w:i/>
-              </w:rPr>
-            </m:ctrlPr>
-          </m:fPr>
-          <m:num>
-            <m:r>
-              <w:rPr>
-                <w:rFonts w:ascii="Cambria Math" w:hAnsi="Cambria Math"/>
-              </w:rPr>
-              <m:t>dN</m:t>
-            </m:r>
-          </m:num>
-          <m:den>
-            <m:r>
-              <w:rPr>
-                <w:rFonts w:ascii="Cambria Math" w:hAnsi="Cambria Math"/>
-              </w:rPr>
-              <m:t>dt</m:t>
-            </m:r>
-          </m:den>
-        </m:f>
-        <m:r>
-          <w:rPr>
-            <w:rFonts w:ascii="Cambria Math" w:hAnsi="Cambria Math"/>
-          </w:rPr>
-          <m:t>=rN</m:t>
-        </m:r>
-        <m:d>
-          <m:dPr>
-            <m:ctrlPr>
-              <w:rPr>
-                <w:rFonts w:ascii="Cambria Math" w:hAnsi="Cambria Math"/>
-                <w:i/>
-              </w:rPr>
-            </m:ctrlPr>
-          </m:dPr>
-          <m:e>
-            <m:r>
-              <w:rPr>
-                <w:rFonts w:ascii="Cambria Math" w:hAnsi="Cambria Math"/>
-              </w:rPr>
-              <m:t>1-</m:t>
-            </m:r>
-            <m:f>
-              <m:fPr>
-                <m:ctrlPr>
-                  <w:rPr>
-                    <w:rFonts w:ascii="Cambria Math" w:hAnsi="Cambria Math"/>
-                    <w:i/>
-                  </w:rPr>
-                </m:ctrlPr>
-              </m:fPr>
-              <m:num>
-                <m:r>
-                  <w:rPr>
-                    <w:rFonts w:ascii="Cambria Math" w:hAnsi="Cambria Math"/>
-                  </w:rPr>
-                  <m:t>N</m:t>
-                </m:r>
-              </m:num>
-              <m:den>
-                <m:r>
-                  <w:rPr>
-                    <w:rFonts w:ascii="Cambria Math" w:hAnsi="Cambria Math"/>
-                  </w:rPr>
-                  <m:t>K</m:t>
-                </m:r>
-              </m:den>
-            </m:f>
-          </m:e>
-        </m:d>
-      </m:oMath>
-      <w:r>
         <w:t>.</w:t>
-      </w:r>
-      <w:r>
-        <w:t xml:space="preserve"> </w:t>
       </w:r>
     </w:p>
     <w:p>
@@ -2820,7 +2838,13 @@
     </w:p>
     <w:p>
       <w:r>
-        <w:t>We fit all four models to the mean growth curve of each strain using a least-squares procedure</w:t>
+        <w:t>We fit all four model</w:t>
+      </w:r>
+      <w:r>
+        <w:t xml:space="preserve"> form</w:t>
+      </w:r>
+      <w:r>
+        <w:t>s to the mean growth curve of each strain using a least-squares procedure</w:t>
       </w:r>
       <w:r>
         <w:t xml:space="preserve"> </w:t>
@@ -3420,7 +3444,13 @@
         <w:t xml:space="preserve"> according to the model.</w:t>
       </w:r>
       <w:r>
-        <w:t xml:space="preserve"> We select the model with the lowest BIC.</w:t>
+        <w:t xml:space="preserve"> We select the model </w:t>
+      </w:r>
+      <w:r>
+        <w:t xml:space="preserve">form </w:t>
+      </w:r>
+      <w:r>
+        <w:t>with the lowest BIC.</w:t>
       </w:r>
     </w:p>
     <w:p>
@@ -3472,7 +3502,13 @@
         </m:r>
       </m:oMath>
       <w:r>
-        <w:t xml:space="preserve">) and check that the BIC of our selected model is larger than the BIC of the linear </w:t>
+        <w:t xml:space="preserve">) and check that the BIC of our selected model </w:t>
+      </w:r>
+      <w:r>
+        <w:t xml:space="preserve">form </w:t>
+      </w:r>
+      <w:r>
+        <w:t xml:space="preserve">is larger than the BIC of the linear </w:t>
       </w:r>
       <w:r>
         <w:t>model</w:t>
@@ -4870,13 +4906,7 @@
           <w:rPr>
             <w:rFonts w:ascii="Cambria Math" w:hAnsi="Cambria Math"/>
           </w:rPr>
-          <m:t>s</m:t>
-        </m:r>
-        <m:r>
-          <w:rPr>
-            <w:rFonts w:ascii="Cambria Math" w:hAnsi="Cambria Math"/>
-          </w:rPr>
-          <m:t>=</m:t>
+          <m:t>s=</m:t>
         </m:r>
         <m:f>
           <m:fPr>
@@ -5159,23 +5189,11 @@
           <w:rPr>
             <w:rFonts w:ascii="Cambria Math" w:hAnsi="Cambria Math"/>
           </w:rPr>
-          <m:t>-1</m:t>
-        </m:r>
-        <m:r>
-          <w:rPr>
-            <w:rFonts w:ascii="Cambria Math" w:hAnsi="Cambria Math"/>
-          </w:rPr>
-          <m:t>,</m:t>
+          <m:t>-1,</m:t>
         </m:r>
       </m:oMath>
       <w:r>
-        <w:t xml:space="preserve">                                       </w:t>
-      </w:r>
-      <w:r>
-        <w:t xml:space="preserve">  (4</w:t>
-      </w:r>
-      <w:r>
-        <w:t>)</w:t>
+        <w:t xml:space="preserve">                                         (4)</w:t>
       </w:r>
     </w:p>
     <w:p>
@@ -5188,10 +5206,7 @@
       <w:proofErr w:type="gramStart"/>
       <w:r>
         <w:lastRenderedPageBreak/>
-        <w:t>w</w:t>
-      </w:r>
-      <w:r>
-        <w:t>here</w:t>
+        <w:t>where</w:t>
       </w:r>
       <w:proofErr w:type="gramEnd"/>
       <w:r>
@@ -5257,10 +5272,7 @@
         </m:sSub>
       </m:oMath>
       <w:r>
-        <w:t xml:space="preserve"> are the densities of the strains and</w:t>
-      </w:r>
-      <w:r>
-        <w:t xml:space="preserve"> </w:t>
+        <w:t xml:space="preserve"> are the densities of the strains and </w:t>
       </w:r>
       <m:oMath>
         <m:r>
@@ -5271,16 +5283,7 @@
         </m:r>
       </m:oMath>
       <w:r>
-        <w:t xml:space="preserve"> is</w:t>
-      </w:r>
-      <w:r>
-        <w:t xml:space="preserve"> time,</w:t>
-      </w:r>
-      <w:r>
-        <w:t xml:space="preserve"> usually chosen to be 24 hours.</w:t>
-      </w:r>
-      <w:r>
-        <w:t xml:space="preserve"> </w:t>
+        <w:t xml:space="preserve"> is time, usually chosen to be 24 hours. </w:t>
       </w:r>
     </w:p>
     <w:p>
@@ -5288,12 +5291,7 @@
         <w:pStyle w:val="Heading1"/>
       </w:pPr>
       <w:r>
-        <w:t>Di</w:t>
-      </w:r>
-      <w:bookmarkStart w:id="0" w:name="_GoBack"/>
-      <w:bookmarkEnd w:id="0"/>
-      <w:r>
-        <w:t>scussion</w:t>
+        <w:t>Discussion</w:t>
       </w:r>
     </w:p>
     <w:p>
@@ -5320,28 +5318,26 @@
       <w:r>
         <w:t xml:space="preserve">be very useful because growth curve assays require much less </w:t>
       </w:r>
-      <w:del w:id="1" w:author="lilach" w:date="2015-07-15T15:12:00Z">
-        <w:r>
-          <w:delText xml:space="preserve">work </w:delText>
-        </w:r>
-      </w:del>
-      <w:ins w:id="2" w:author="lilach" w:date="2015-07-15T15:12:00Z">
-        <w:r>
-          <w:t xml:space="preserve">effort </w:t>
-        </w:r>
-      </w:ins>
-      <w:r>
-        <w:t xml:space="preserve">and preparation than competition assays. </w:t>
-      </w:r>
-      <w:commentRangeStart w:id="3"/>
-      <w:r>
-        <w:t>For example, one common protocol for competition assays</w:t>
+      <w:r>
+        <w:t xml:space="preserve">effort </w:t>
+      </w:r>
+      <w:r>
+        <w:t xml:space="preserve">and preparation than </w:t>
+      </w:r>
+      <w:r>
+        <w:t xml:space="preserve">pair-wise </w:t>
+      </w:r>
+      <w:r>
+        <w:t>competition assays</w:t>
+      </w:r>
+      <w:r>
+        <w:t xml:space="preserve"> </w:t>
       </w:r>
       <w:r>
         <w:fldChar w:fldCharType="begin" w:fldLock="1"/>
       </w:r>
       <w:r>
-        <w:instrText>ADDIN CSL_CITATION { "citationItems" : [ { "id" : "ITEM-1", "itemData" : { "DOI" : "10.1126/science.1122469", "ISSN" : "1095-9203", "PMID" : "16543462", "abstract" : "Rapid evolution of asexual populations, such as that of cancer cells or of microorganisms developing drug resistance, can include the simultaneous spread of distinct beneficial mutations. We demonstrate that evolution in such cases is driven by the fitness effects and appearance times of only a small minority of favorable mutations. The complexity of the mutation-selection process is thereby greatly reduced, and much of the evolutionary dynamics can be encapsulated in two parameters-an effective selection coefficient and effective rate of beneficial mutations. We confirm this theoretical finding and estimate the effective parameters for evolving populations of fluorescently labeled Escherichia coli. The effective parameters constitute a simple description and provide a natural standard for comparing adaptation between species and across environments.", "author" : [ { "dropping-particle" : "", "family" : "Hegreness", "given" : "Matthew", "non-dropping-particle" : "", "parse-names" : false, "suffix" : "" }, { "dropping-particle" : "", "family" : "Shoresh", "given" : "Noam", "non-dropping-particle" : "", "parse-names" : false, "suffix" : "" }, { "dropping-particle" : "", "family" : "Hartl", "given" : "Daniel L.", "non-dropping-particle" : "", "parse-names" : false, "suffix" : "" }, { "dropping-particle" : "", "family" : "Kishony", "given" : "Roy", "non-dropping-particle" : "", "parse-names" : false, "suffix" : "" } ], "container-title" : "Science", "id" : "ITEM-1", "issue" : "5767", "issued" : { "date-parts" : [ [ "2006", "3" ] ] }, "page" : "1615-7", "title" : "An equivalence principle for the incorporation of favorable mutations in asexual populations.", "type" : "article-journal", "volume" : "311" }, "uris" : [ "http://www.mendeley.com/documents/?uuid=df098aed-e9a8-43d7-8750-773e2a8a73f5" ] } ], "mendeley" : { "formattedCitation" : "(Hegreness et al. 2006)", "plainTextFormattedCitation" : "(Hegreness et al. 2006)", "previouslyFormattedCitation" : "(Hegreness et al. 2006)" }, "properties" : { "noteIndex" : 0 }, "schema" : "https://github.com/citation-style-language/schema/raw/master/csl-citation.json" }</w:instrText>
+        <w:instrText>ADDIN CSL_CITATION { "citationItems" : [ { "id" : "ITEM-1", "itemData" : { "DOI" : "10.1371/journal.pone.0126915", "ISSN" : "1932-6203", "author" : [ { "dropping-particle" : "", "family" : "Concepci\u00f3n-Acevedo", "given" : "Jeniffer", "non-dropping-particle" : "", "parse-names" : false, "suffix" : "" }, { "dropping-particle" : "", "family" : "Weiss", "given" : "Howard N.", "non-dropping-particle" : "", "parse-names" : false, "suffix" : "" }, { "dropping-particle" : "", "family" : "Chaudhry", "given" : "Waqas Nasir", "non-dropping-particle" : "", "parse-names" : false, "suffix" : "" }, { "dropping-particle" : "", "family" : "Levin", "given" : "Bruce R.", "non-dropping-particle" : "", "parse-names" : false, "suffix" : "" } ], "container-title" : "Plos One", "id" : "ITEM-1", "issue" : "6", "issued" : { "date-parts" : [ [ "2015" ] ] }, "page" : "e0126915", "title" : "Malthusian Parameters as Estimators of the Fitness of Microbes: A Cautionary Tale about the Low Side of High Throughput", "type" : "article-journal", "volume" : "10" }, "uris" : [ "http://www.mendeley.com/documents/?uuid=ff5b14a1-2eed-4181-bbbe-e8e83a728fd8" ] }, { "id" : "ITEM-2", "itemData" : { "DOI" : "10.1371/journal.pone.0126210", "ISSN" : "1932-6203", "author" : [ { "dropping-particle" : "", "family" : "Wiser", "given" : "Michael J", "non-dropping-particle" : "", "parse-names" : false, "suffix" : "" }, { "dropping-particle" : "", "family" : "Lenski", "given" : "Richard E.", "non-dropping-particle" : "", "parse-names" : false, "suffix" : "" } ], "container-title" : "PLOS ONE", "id" : "ITEM-2", "issue" : "5", "issued" : { "date-parts" : [ [ "2015" ] ] }, "page" : "e0126210", "title" : "A Comparison of Methods to Measure Fitness in &lt;i&gt;Escherichia coli&lt;/i&gt;", "type" : "article-journal", "volume" : "10" }, "uris" : [ "http://www.mendeley.com/documents/?uuid=e02f4657-f10b-4980-a582-98ea370b5fce" ] }, { "id" : "ITEM-3", "itemData" : { "DOI" : "10.1126/science.1122469", "ISSN" : "1095-9203", "PMID" : "16543462", "abstract" : "Rapid evolution of asexual populations, such as that of cancer cells or of microorganisms developing drug resistance, can include the simultaneous spread of distinct beneficial mutations. We demonstrate that evolution in such cases is driven by the fitness effects and appearance times of only a small minority of favorable mutations. The complexity of the mutation-selection process is thereby greatly reduced, and much of the evolutionary dynamics can be encapsulated in two parameters-an effective selection coefficient and effective rate of beneficial mutations. We confirm this theoretical finding and estimate the effective parameters for evolving populations of fluorescently labeled Escherichia coli. The effective parameters constitute a simple description and provide a natural standard for comparing adaptation between species and across environments.", "author" : [ { "dropping-particle" : "", "family" : "Hegreness", "given" : "Matthew", "non-dropping-particle" : "", "parse-names" : false, "suffix" : "" }, { "dropping-particle" : "", "family" : "Shoresh", "given" : "Noam", "non-dropping-particle" : "", "parse-names" : false, "suffix" : "" }, { "dropping-particle" : "", "family" : "Hartl", "given" : "Daniel L.", "non-dropping-particle" : "", "parse-names" : false, "suffix" : "" }, { "dropping-particle" : "", "family" : "Kishony", "given" : "Roy", "non-dropping-particle" : "", "parse-names" : false, "suffix" : "" } ], "container-title" : "Science", "id" : "ITEM-3", "issue" : "5767", "issued" : { "date-parts" : [ [ "2006", "3" ] ] }, "page" : "1615-7", "title" : "An equivalence principle for the incorporation of favorable mutations in asexual populations.", "type" : "article-journal", "volume" : "311" }, "uris" : [ "http://www.mendeley.com/documents/?uuid=df098aed-e9a8-43d7-8750-773e2a8a73f5" ] }, { "id" : "ITEM-4", "itemData" : { "DOI" : "10.1534/genetics.111.133454", "ISSN" : "1943-2631", "PMID" : "22042578", "abstract" : "Measuring fitness with precision is a key issue in evolutionary biology, particularly in studying mutations of small effects. It is usually thought that sampling error and drift prevent precise measurement of very small fitness effects. We circumvented these limits by using a new combined approach to measuring and analyzing fitness. We estimated the mutational fitness effect (MFE) of three independent mini-Tn10 transposon insertion mutations by conducting competition experiments in large populations of Escherichia coli under controlled laboratory conditions. Using flow cytometry to assess genotype frequencies from very large samples alleviated the problem of sampling error, while the effect of drift was controlled by using large populations and massive replication of fitness measures. Furthermore, with a set of four competition experiments between ancestral and mutant genotypes, we were able to decompose fitness measures into four estimated parameters that account for fitness effects of our fluorescent marker (\u03b1), the mutation (\u03b2), epistasis between the mutation and the marker (\u03b3), and departure from transitivity (\u03c4). Our method allowed us to estimate mean selection coefficients to a precision of 2 \u00d7 10(-4). We also found small, but significant, epistatic interactions between the allelic effects of mutations and markers and confirmed that fitness effects were transitive in most cases. Unexpectedly, we also detected variation in measures of s that were significantly bigger than expected due to drift alone, indicating the existence of cryptic variation, even in fully controlled experiments. Overall our results indicate that selection coefficients are best understood as being distributed, representing a limit on the precision with which selection can be measured, even under controlled laboratory conditions.", "author" : [ { "dropping-particle" : "", "family" : "Gallet", "given" : "Romain", "non-dropping-particle" : "", "parse-names" : false, "suffix" : "" }, { "dropping-particle" : "", "family" : "Cooper", "given" : "Tim F.", "non-dropping-particle" : "", "parse-names" : false, "suffix" : "" }, { "dropping-particle" : "", "family" : "Elena", "given" : "Santiago F.", "non-dropping-particle" : "", "parse-names" : false, "suffix" : "" }, { "dropping-particle" : "", "family" : "Lenormand", "given" : "Thomas", "non-dropping-particle" : "", "parse-names" : false, "suffix" : "" } ], "container-title" : "Genetics", "id" : "ITEM-4", "issue" : "1", "issued" : { "date-parts" : [ [ "2012", "1" ] ] }, "page" : "175-86", "title" : "Measuring selection coefficients below 10-3: method, questions, and prospects.", "type" : "article-journal", "volume" : "190" }, "uris" : [ "http://www.mendeley.com/documents/?uuid=6cff1331-d992-4077-bfcd-58f4ba055f7f" ] } ], "mendeley" : { "formattedCitation" : "(Concepci\u00f3n-Acevedo et al. 2015; Wiser and Lenski 2015; Hegreness et al. 2006; Gallet et al. 2012)", "plainTextFormattedCitation" : "(Concepci\u00f3n-Acevedo et al. 2015; Wiser and Lenski 2015; Hegreness et al. 2006; Gallet et al. 2012)", "previouslyFormattedCitation" : "(Concepci\u00f3n-Acevedo et al. 2015; Wiser and Lenski 2015; Hegreness et al. 2006; Gallet et al. 2012)" }, "properties" : { "noteIndex" : 0 }, "schema" : "https://github.com/citation-style-language/schema/raw/master/csl-citation.json" }</w:instrText>
       </w:r>
       <w:r>
         <w:fldChar w:fldCharType="separate"/>
@@ -5350,96 +5346,58 @@
         <w:rPr>
           <w:noProof/>
         </w:rPr>
-        <w:t>(</w:t>
-      </w:r>
-      <w:proofErr w:type="spellStart"/>
+        <w:t>(Concepción-Acevedo et al. 2015; Wiser and Lenski 2015; Hegreness et al. 2006; Gallet et al. 2012)</w:t>
+      </w:r>
+      <w:r>
+        <w:fldChar w:fldCharType="end"/>
+      </w:r>
+      <w:r>
+        <w:t xml:space="preserve">. As automatic 96-well microplate readers become more and </w:t>
+      </w:r>
+      <w:r>
+        <w:t>more frequent in microbiology</w:t>
+      </w:r>
+      <w:r>
+        <w:t xml:space="preserve"> labs, </w:t>
+      </w:r>
+      <w:r>
+        <w:t>growth curves</w:t>
+      </w:r>
+      <w:r>
+        <w:t xml:space="preserve"> assay</w:t>
+      </w:r>
+      <w:r>
+        <w:t>s</w:t>
+      </w:r>
+      <w:r>
+        <w:t xml:space="preserve"> can be prepared in less than 30 minutes, after which the </w:t>
+      </w:r>
+      <w:r>
+        <w:t xml:space="preserve">measurements </w:t>
+      </w:r>
+      <w:r>
+        <w:t>are automatically collected by the plate reader</w:t>
+      </w:r>
+      <w:r>
+        <w:fldChar w:fldCharType="begin" w:fldLock="1"/>
+      </w:r>
+      <w:r>
+        <w:instrText>ADDIN CSL_CITATION { "citationItems" : [ { "id" : "ITEM-1", "itemData" : { "DOI" : "10.1093/molbev/mst187", "ISBN" : "0737-4038", "ISSN" : "07374038", "PMID" : "24170494", "abstract" : "In the 1960s-1980s, determination of bacterial growth rates was an important tool in microbial genetics, biochemistry, molecular biology, and microbial physiology. The exciting technical developments of the 1990s and the 2000s eclipsed that tool; as a result, many investigators today lack experience with growth rate measurements. Recently, investigators in a number of areas have started to use measurements of bacterial growth rates for a variety of purposes. Those measurements have been greatly facilitated by the availability of microwell plate readers that permit the simultaneous measurements on up to 384 different cultures. Only the exponential (logarithmic) portions of the resulting growth curves are useful for determining growth rates, and manual determination of that portion and calculation of growth rates can be tedious for high-throughput purposes. Here, we introduce the program GrowthRates that uses plate reader output files to automatically determine the exponential portion of the curve and to automatically calculate the growth rate, the maximum culture density, and the duration of the growth lag phase. GrowthRates is freely available for Macintosh, Windows, and Linux. We discuss the effects of culture volume, the classical bacterial growth curve, and the differences between determinations in rich media and minimal (mineral salts) media. This protocol covers calibration of the plate reader, growth of culture inocula for both rich and minimal media, and experimental setup. As a guide to reliability, we report typical day-to-day variation in growth rates and variation within experiments with respect to position of wells within the plates.", "author" : [ { "dropping-particle" : "", "family" : "Hall", "given" : "Barry G.", "non-dropping-particle" : "", "parse-names" : false, "suffix" : "" }, { "dropping-particle" : "", "family" : "Acar", "given" : "Hande", "non-dropping-particle" : "", "parse-names" : false, "suffix" : "" }, { "dropping-particle" : "", "family" : "Nandipati", "given" : "Anna", "non-dropping-particle" : "", "parse-names" : false, "suffix" : "" }, { "dropping-particle" : "", "family" : "Barlow", "given" : "Miriam", "non-dropping-particle" : "", "parse-names" : false, "suffix" : "" } ], "container-title" : "Molecular Biology and Evolution", "id" : "ITEM-1", "issue" : "1", "issued" : { "date-parts" : [ [ "2014" ] ] }, "page" : "232-238", "title" : "Growth rates made easy", "type" : "article-journal", "volume" : "31" }, "uris" : [ "http://www.mendeley.com/documents/?uuid=f081921d-ea2b-4792-ba44-f8184b796e8d" ] }, { "id" : "ITEM-2", "itemData" : { "DOI" : "10.1371/journal.pone.0126915", "ISSN" : "1932-6203", "author" : [ { "dropping-particle" : "", "family" : "Concepci\u00f3n-Acevedo", "given" : "Jeniffer", "non-dropping-particle" : "", "parse-names" : false, "suffix" : "" }, { "dropping-particle" : "", "family" : "Weiss", "given" : "Howard N.", "non-dropping-particle" : "", "parse-names" : false, "suffix" : "" }, { "dropping-particle" : "", "family" : "Chaudhry", "given" : "Waqas Nasir", "non-dropping-particle" : "", "parse-names" : false, "suffix" : "" }, { "dropping-particle" : "", "family" : "Levin", "given" : "Bruce R.", "non-dropping-particle" : "", "parse-names" : false, "suffix" : "" } ], "container-title" : "Plos One", "id" : "ITEM-2", "issue" : "6", "issued" : { "date-parts" : [ [ "2015" ] ] }, "page" : "e0126915", "title" : "Malthusian Parameters as Estimators of the Fitness of Microbes: A Cautionary Tale about the Low Side of High Throughput", "type" : "article-journal", "volume" : "10" }, "uris" : [ "http://www.mendeley.com/documents/?uuid=ff5b14a1-2eed-4181-bbbe-e8e83a728fd8" ] } ], "mendeley" : { "formattedCitation" : "(Hall et al. 2014; Concepci\u00f3n-Acevedo et al. 2015)", "plainTextFormattedCitation" : "(Hall et al. 2014; Concepci\u00f3n-Acevedo et al. 2015)" }, "properties" : { "noteIndex" : 0 }, "schema" : "https://github.com/citation-style-language/schema/raw/master/csl-citation.json" }</w:instrText>
+      </w:r>
+      <w:r>
+        <w:fldChar w:fldCharType="separate"/>
+      </w:r>
       <w:r>
         <w:rPr>
           <w:noProof/>
         </w:rPr>
-        <w:t>Hegreness</w:t>
-      </w:r>
-      <w:proofErr w:type="spellEnd"/>
-      <w:r>
-        <w:rPr>
-          <w:noProof/>
-        </w:rPr>
-        <w:t xml:space="preserve"> et al. 2006)</w:t>
+        <w:t>(Hall et al. 2014; Concepción-Acevedo et al. 2015)</w:t>
       </w:r>
       <w:r>
         <w:fldChar w:fldCharType="end"/>
       </w:r>
       <w:r>
-        <w:t xml:space="preserve"> requires the insertion of genes coding for fluorescent proteins to the strains in question and the measurement of the two fluorescence markers using a flow cytometry reader. Another approach</w:t>
-      </w:r>
-      <w:r>
-        <w:fldChar w:fldCharType="begin" w:fldLock="1"/>
-      </w:r>
-      <w:r>
-        <w:instrText>ADDIN CSL_CITATION { "citationItems" : [ { "id" : "ITEM-1", "itemData" : { "DOI" : "10.1371/journal.pone.0126210", "ISSN" : "1932-6203", "author" : [ { "dropping-particle" : "", "family" : "Wiser", "given" : "Michael J", "non-dropping-particle" : "", "parse-names" : false, "suffix" : "" }, { "dropping-particle" : "", "family" : "Lenski", "given" : "Richard E.", "non-dropping-particle" : "", "parse-names" : false, "suffix" : "" } ], "container-title" : "PLOS ONE", "id" : "ITEM-1", "issue" : "5", "issued" : { "date-parts" : [ [ "2015" ] ] }, "page" : "e0126210", "title" : "A Comparison of Methods to Measure Fitness in &lt;i&gt;Escherichia coli&lt;/i&gt;", "type" : "article-journal", "volume" : "10" }, "uris" : [ "http://www.mendeley.com/documents/?uuid=e02f4657-f10b-4980-a582-98ea370b5fce" ] } ], "mendeley" : { "formattedCitation" : "(Wiser and Lenski 2015)", "plainTextFormattedCitation" : "(Wiser and Lenski 2015)", "previouslyFormattedCitation" : "(Wiser and Lenski 2015)" }, "properties" : { "noteIndex" : 0 }, "schema" : "https://github.com/citation-style-language/schema/raw/master/csl-citation.json" }</w:instrText>
-      </w:r>
-      <w:r>
-        <w:fldChar w:fldCharType="separate"/>
-      </w:r>
-      <w:r>
-        <w:rPr>
-          <w:noProof/>
-        </w:rPr>
-        <w:t>(Wiser and Lenski 2015)</w:t>
-      </w:r>
-      <w:r>
-        <w:fldChar w:fldCharType="end"/>
-      </w:r>
-      <w:r>
-        <w:t xml:space="preserve"> requires the deletion of the arabinose utilization gene from one of the strains. The respective assay requires plating the bacteria on agar plates specific for identification of </w:t>
-      </w:r>
-      <w:proofErr w:type="spellStart"/>
-      <w:r>
-        <w:rPr>
-          <w:i/>
-          <w:iCs/>
-        </w:rPr>
-        <w:t>ara</w:t>
-      </w:r>
-      <w:proofErr w:type="spellEnd"/>
-      <w:r>
-        <w:rPr>
-          <w:i/>
-          <w:iCs/>
-          <w:vertAlign w:val="superscript"/>
-        </w:rPr>
-        <w:t>-</w:t>
-      </w:r>
-      <w:r>
-        <w:t xml:space="preserve"> mutants and counting colonies after overnight growth. In contrast, growth curve assays only require</w:t>
-      </w:r>
-      <w:r>
-        <w:t xml:space="preserve"> the growth of the two strains and the measurement of their </w:t>
-      </w:r>
-      <w:r>
-        <w:t xml:space="preserve">optical density once every 10-60 minutes. </w:t>
-      </w:r>
-      <w:commentRangeEnd w:id="3"/>
-      <w:r>
-        <w:rPr>
-          <w:rStyle w:val="CommentReference"/>
-        </w:rPr>
-        <w:commentReference w:id="3"/>
-      </w:r>
-      <w:r>
-        <w:t xml:space="preserve">As automatic 96-well microplate readers become more and </w:t>
-      </w:r>
-      <w:r>
-        <w:t>more frequent in microbiology</w:t>
-      </w:r>
-      <w:r>
-        <w:t xml:space="preserve"> labs, this assay can be prepared in less than 30 minutes, after which the </w:t>
-      </w:r>
-      <w:r>
-        <w:t xml:space="preserve">measurements </w:t>
-      </w:r>
-      <w:r>
-        <w:t>are automatically collected by the plate reader.</w:t>
+        <w:t>.</w:t>
       </w:r>
     </w:p>
     <w:p>
@@ -5514,21 +5472,10 @@
       </w:r>
       <w:proofErr w:type="spellEnd"/>
       <w:r>
-        <w:t xml:space="preserve">-Roberts model is an extension of the logistic model which is </w:t>
-      </w:r>
-      <w:commentRangeStart w:id="4"/>
-      <w:r>
-        <w:t>widely</w:t>
-      </w:r>
-      <w:r>
-        <w:t xml:space="preserve"> used in textbooks and it has a clear biological interpretation.</w:t>
-      </w:r>
-      <w:commentRangeEnd w:id="4"/>
-      <w:r>
-        <w:rPr>
-          <w:rStyle w:val="CommentReference"/>
-        </w:rPr>
-        <w:commentReference w:id="4"/>
+        <w:t xml:space="preserve">-Roberts model is an </w:t>
+      </w:r>
+      <w:r>
+        <w:t>extension of the logistic model.</w:t>
       </w:r>
     </w:p>
     <w:p>
@@ -5538,15 +5485,13 @@
       <w:r>
         <w:t xml:space="preserve"> alone; that is, only through</w:t>
       </w:r>
-      <w:ins w:id="5" w:author="lilach" w:date="2015-07-15T15:21:00Z">
-        <w:r>
-          <w:t xml:space="preserve"> the </w:t>
-        </w:r>
-        <w:proofErr w:type="gramStart"/>
-        <w:r>
-          <w:t>factor</w:t>
-        </w:r>
-      </w:ins>
+      <w:r>
+        <w:t xml:space="preserve"> the </w:t>
+      </w:r>
+      <w:proofErr w:type="gramStart"/>
+      <w:r>
+        <w:t>factor</w:t>
+      </w:r>
       <w:r>
         <w:t xml:space="preserve"> </w:t>
       </w:r>
@@ -5734,31 +5679,7 @@
         <w:t xml:space="preserve"> goodness of fit test </w:t>
       </w:r>
       <w:r>
-        <w:t>(such as the Kolm</w:t>
-      </w:r>
-      <w:r>
-        <w:t>o</w:t>
-      </w:r>
-      <w:r>
-        <w:t xml:space="preserve">gorov-Smirnov </w:t>
-      </w:r>
-      <w:commentRangeStart w:id="6"/>
-      <w:r>
-        <w:t>test</w:t>
-      </w:r>
-      <w:commentRangeEnd w:id="6"/>
-      <w:r>
-        <w:rPr>
-          <w:rStyle w:val="CommentReference"/>
-        </w:rPr>
-        <w:commentReference w:id="6"/>
-      </w:r>
-      <w:r>
-        <w:t xml:space="preserve">) can be used to decide if additional interactions are significant. Moreover, these additional interactions can be measured, either in terms of the difference in selection coefficients </w:t>
-      </w:r>
-      <w:r>
-        <w:lastRenderedPageBreak/>
-        <w:t>(between the coefficient calculated from the empirical results and coefficient calculated from the model prediction) or by fitting the empirical results to an extended model that includes density-dependent interactions</w:t>
+        <w:t>can be used to decide if additional interactions are significant. Moreover, these additional interactions can be measured, either in terms of the difference in selection coefficients (between the coefficient calculated from the empirical results and coefficient calculated from the model prediction) or by fitting the empirical results to an extended model that includes density-dependent interactions</w:t>
       </w:r>
       <w:r>
         <w:fldChar w:fldCharType="begin" w:fldLock="1"/>
@@ -5773,21 +5694,7 @@
         <w:rPr>
           <w:noProof/>
         </w:rPr>
-        <w:t>(</w:t>
-      </w:r>
-      <w:proofErr w:type="spellStart"/>
-      <w:r>
-        <w:rPr>
-          <w:noProof/>
-        </w:rPr>
-        <w:t>Masel</w:t>
-      </w:r>
-      <w:proofErr w:type="spellEnd"/>
-      <w:r>
-        <w:rPr>
-          <w:noProof/>
-        </w:rPr>
-        <w:t xml:space="preserve"> 2014)</w:t>
+        <w:t>(Masel 2014)</w:t>
       </w:r>
       <w:r>
         <w:fldChar w:fldCharType="end"/>
@@ -5801,6 +5708,7 @@
         <w:pStyle w:val="Heading2"/>
       </w:pPr>
       <w:r>
+        <w:lastRenderedPageBreak/>
         <w:t>Conclusions</w:t>
       </w:r>
     </w:p>
@@ -5808,19 +5716,15 @@
       <w:r>
         <w:t xml:space="preserve">To conclude, we propose a new </w:t>
       </w:r>
-      <w:ins w:id="7" w:author="lilach" w:date="2015-07-15T15:22:00Z">
-        <w:r>
-          <w:t xml:space="preserve">method to </w:t>
-        </w:r>
-      </w:ins>
+      <w:r>
+        <w:t xml:space="preserve">method to </w:t>
+      </w:r>
       <w:r>
         <w:t xml:space="preserve">analyze growth curves and infer fitness. Our method is easy to use, has </w:t>
       </w:r>
-      <w:ins w:id="8" w:author="lilach" w:date="2015-07-15T15:22:00Z">
-        <w:r>
-          <w:t xml:space="preserve">a </w:t>
-        </w:r>
-      </w:ins>
+      <w:r>
+        <w:t xml:space="preserve">a </w:t>
+      </w:r>
       <w:r>
         <w:t>clear biological interpretation, and can also be used as a null model for the interpretation of competition assays.</w:t>
       </w:r>
@@ -5890,15 +5794,64 @@
         <w:t>,</w:t>
       </w:r>
       <w:r>
-        <w:t xml:space="preserve"> and J. </w:t>
+        <w:t xml:space="preserve"> </w:t>
+      </w:r>
+      <w:r>
+        <w:t xml:space="preserve">J. Barrick, </w:t>
+      </w:r>
+      <w:r>
+        <w:t xml:space="preserve">H. </w:t>
       </w:r>
       <w:proofErr w:type="spellStart"/>
       <w:r>
+        <w:t>Acar</w:t>
+      </w:r>
+      <w:proofErr w:type="spellEnd"/>
+      <w:r>
+        <w:t xml:space="preserve">, </w:t>
+      </w:r>
+      <w:r>
+        <w:t xml:space="preserve">and J. </w:t>
+      </w:r>
+      <w:proofErr w:type="spellStart"/>
+      <w:r>
         <w:t>Masel</w:t>
       </w:r>
       <w:proofErr w:type="spellEnd"/>
       <w:r>
-        <w:t xml:space="preserve"> for helpful discussions. This work was funded by the Israeli Science Foundation (XXX), the Minerva Center for Lab Evolution, Manna Center Program for Food Safety &amp; Security, the Israeli Ministry of Science &amp; Technology, and the </w:t>
+        <w:t xml:space="preserve"> for helpful discussions. This work was funded by the Israeli Science Foundation (XXX</w:t>
+      </w:r>
+      <w:r>
+        <w:t>; LH</w:t>
+      </w:r>
+      <w:r>
+        <w:t>), the Minerva Center for Lab Evolution</w:t>
+      </w:r>
+      <w:r>
+        <w:t xml:space="preserve"> (LH)</w:t>
+      </w:r>
+      <w:r>
+        <w:t xml:space="preserve">, </w:t>
+      </w:r>
+      <w:proofErr w:type="gramStart"/>
+      <w:r>
+        <w:t>Manna</w:t>
+      </w:r>
+      <w:proofErr w:type="gramEnd"/>
+      <w:r>
+        <w:t xml:space="preserve"> Center Program for Food Safety &amp; Security</w:t>
+      </w:r>
+      <w:r>
+        <w:t xml:space="preserve"> (YR)</w:t>
+      </w:r>
+      <w:r>
+        <w:t>, the Israeli Ministry of Science &amp; Technology</w:t>
+      </w:r>
+      <w:r>
+        <w:t xml:space="preserve"> (YR)</w:t>
+      </w:r>
+      <w:r>
+        <w:t xml:space="preserve">, the </w:t>
       </w:r>
       <w:proofErr w:type="spellStart"/>
       <w:r>
@@ -5914,7 +5867,13 @@
       </w:r>
       <w:proofErr w:type="spellEnd"/>
       <w:r>
-        <w:t xml:space="preserve"> Foundation.</w:t>
+        <w:t xml:space="preserve"> Foundation</w:t>
+      </w:r>
+      <w:r>
+        <w:t xml:space="preserve"> (YR), XXX</w:t>
+      </w:r>
+      <w:r>
+        <w:t>.</w:t>
       </w:r>
     </w:p>
     <w:p>
@@ -5929,7 +5888,7 @@
       <w:pPr>
         <w:pStyle w:val="NormalWeb"/>
         <w:ind w:left="480" w:hanging="480"/>
-        <w:divId w:val="2011178102"/>
+        <w:divId w:val="1141263727"/>
         <w:rPr>
           <w:noProof/>
         </w:rPr>
@@ -5968,7 +5927,7 @@
       <w:pPr>
         <w:pStyle w:val="NormalWeb"/>
         <w:ind w:left="480" w:hanging="480"/>
-        <w:divId w:val="2011178102"/>
+        <w:divId w:val="1141263727"/>
         <w:rPr>
           <w:noProof/>
         </w:rPr>
@@ -5998,7 +5957,7 @@
       <w:pPr>
         <w:pStyle w:val="NormalWeb"/>
         <w:ind w:left="480" w:hanging="480"/>
-        <w:divId w:val="2011178102"/>
+        <w:divId w:val="1141263727"/>
         <w:rPr>
           <w:noProof/>
         </w:rPr>
@@ -6028,7 +5987,7 @@
       <w:pPr>
         <w:pStyle w:val="NormalWeb"/>
         <w:ind w:left="480" w:hanging="480"/>
-        <w:divId w:val="2011178102"/>
+        <w:divId w:val="1141263727"/>
         <w:rPr>
           <w:noProof/>
         </w:rPr>
@@ -6058,7 +6017,7 @@
       <w:pPr>
         <w:pStyle w:val="NormalWeb"/>
         <w:ind w:left="480" w:hanging="480"/>
-        <w:divId w:val="2011178102"/>
+        <w:divId w:val="1141263727"/>
         <w:rPr>
           <w:noProof/>
         </w:rPr>
@@ -6088,7 +6047,7 @@
       <w:pPr>
         <w:pStyle w:val="NormalWeb"/>
         <w:ind w:left="480" w:hanging="480"/>
-        <w:divId w:val="2011178102"/>
+        <w:divId w:val="1141263727"/>
         <w:rPr>
           <w:noProof/>
         </w:rPr>
@@ -6097,8 +6056,7 @@
         <w:rPr>
           <w:noProof/>
         </w:rPr>
-        <w:lastRenderedPageBreak/>
-        <w:t xml:space="preserve">Hall, Barry G., Hande Acar, Anna Nandipati, and Miriam Barlow. 2014. “Growth Rates Made Easy.” </w:t>
+        <w:t xml:space="preserve">Gallet, Romain, Tim F. Cooper, Santiago F. Elena, and Thomas Lenormand. 2012. “Measuring Selection Coefficients below 10-3: Method, Questions, and Prospects.” </w:t>
       </w:r>
       <w:r>
         <w:rPr>
@@ -6106,20 +6064,20 @@
           <w:iCs/>
           <w:noProof/>
         </w:rPr>
-        <w:t>Molecular Biology and Evolution</w:t>
+        <w:t>Genetics</w:t>
       </w:r>
       <w:r>
         <w:rPr>
           <w:noProof/>
         </w:rPr>
-        <w:t xml:space="preserve"> 31 (1): 232–238. doi:10.1093/molbev/mst187.</w:t>
+        <w:t xml:space="preserve"> 190 (1) (January): 175–86. doi:10.1534/genetics.111.133454. http://www.genetics.org/cgi/content/abstract/190/1/175.</w:t>
       </w:r>
     </w:p>
     <w:p>
       <w:pPr>
         <w:pStyle w:val="NormalWeb"/>
         <w:ind w:left="480" w:hanging="480"/>
-        <w:divId w:val="2011178102"/>
+        <w:divId w:val="1141263727"/>
         <w:rPr>
           <w:noProof/>
         </w:rPr>
@@ -6128,7 +6086,8 @@
         <w:rPr>
           <w:noProof/>
         </w:rPr>
-        <w:t xml:space="preserve">Hegreness, Matthew, Noam Shoresh, Daniel L. Hartl, and Roy Kishony. 2006. “An Equivalence Principle for the Incorporation of Favorable Mutations in Asexual Populations.” </w:t>
+        <w:lastRenderedPageBreak/>
+        <w:t xml:space="preserve">Hall, Barry G., Hande Acar, Anna Nandipati, and Miriam Barlow. 2014. “Growth Rates Made Easy.” </w:t>
       </w:r>
       <w:r>
         <w:rPr>
@@ -6136,20 +6095,20 @@
           <w:iCs/>
           <w:noProof/>
         </w:rPr>
-        <w:t>Science</w:t>
+        <w:t>Molecular Biology and Evolution</w:t>
       </w:r>
       <w:r>
         <w:rPr>
           <w:noProof/>
         </w:rPr>
-        <w:t xml:space="preserve"> 311 (5767) (March): 1615–7. doi:10.1126/science.1122469. http://www.ncbi.nlm.nih.gov/pubmed/16543462.</w:t>
+        <w:t xml:space="preserve"> 31 (1): 232–238. doi:10.1093/molbev/mst187.</w:t>
       </w:r>
     </w:p>
     <w:p>
       <w:pPr>
         <w:pStyle w:val="NormalWeb"/>
         <w:ind w:left="480" w:hanging="480"/>
-        <w:divId w:val="2011178102"/>
+        <w:divId w:val="1141263727"/>
         <w:rPr>
           <w:noProof/>
         </w:rPr>
@@ -6158,7 +6117,7 @@
         <w:rPr>
           <w:noProof/>
         </w:rPr>
-        <w:t xml:space="preserve">Kass, Robert, and Adrian Raftery. 1995. “Bayes Factors.” </w:t>
+        <w:t xml:space="preserve">Hegreness, Matthew, Noam Shoresh, Daniel L. Hartl, and Roy Kishony. 2006. “An Equivalence Principle for the Incorporation of Favorable Mutations in Asexual Populations.” </w:t>
       </w:r>
       <w:r>
         <w:rPr>
@@ -6166,20 +6125,20 @@
           <w:iCs/>
           <w:noProof/>
         </w:rPr>
-        <w:t>Journal of the American Statistical Association</w:t>
+        <w:t>Science</w:t>
       </w:r>
       <w:r>
         <w:rPr>
           <w:noProof/>
         </w:rPr>
-        <w:t>: 773–795. doi:doi: 10.2307/2291091. http://www.tandfonline.com/doi/abs/10.1080/01621459.1995.10476572.</w:t>
+        <w:t xml:space="preserve"> 311 (5767) (March): 1615–7. doi:10.1126/science.1122469. http://www.ncbi.nlm.nih.gov/pubmed/16543462.</w:t>
       </w:r>
     </w:p>
     <w:p>
       <w:pPr>
         <w:pStyle w:val="NormalWeb"/>
         <w:ind w:left="480" w:hanging="480"/>
-        <w:divId w:val="2011178102"/>
+        <w:divId w:val="1141263727"/>
         <w:rPr>
           <w:noProof/>
         </w:rPr>
@@ -6188,14 +6147,28 @@
         <w:rPr>
           <w:noProof/>
         </w:rPr>
-        <w:t>Masel, Joanna. 2014. “Eco-Evolutionary ‘Fitness’ in 3 Dimensions: Absolute Growth, Absolute Efficiency, and Relative Competitiveness.” Populations and Evolution (July): 1–44. http://arxiv.org/abs/1407.1024.</w:t>
+        <w:t xml:space="preserve">Kass, Robert, and Adrian Raftery. 1995. “Bayes Factors.” </w:t>
+      </w:r>
+      <w:r>
+        <w:rPr>
+          <w:i/>
+          <w:iCs/>
+          <w:noProof/>
+        </w:rPr>
+        <w:t>Journal of the American Statistical Association</w:t>
+      </w:r>
+      <w:r>
+        <w:rPr>
+          <w:noProof/>
+        </w:rPr>
+        <w:t>: 773–795. doi:doi: 10.2307/2291091. http://www.tandfonline.com/doi/abs/10.1080/01621459.1995.10476572.</w:t>
       </w:r>
     </w:p>
     <w:p>
       <w:pPr>
         <w:pStyle w:val="NormalWeb"/>
         <w:ind w:left="480" w:hanging="480"/>
-        <w:divId w:val="2011178102"/>
+        <w:divId w:val="1141263727"/>
         <w:rPr>
           <w:noProof/>
         </w:rPr>
@@ -6204,14 +6177,14 @@
         <w:rPr>
           <w:noProof/>
         </w:rPr>
-        <w:t>Newville, Matthew. 2014. “LMFIT: Non-Linear Least-Square Minimization and Curve-Fitting for Python.” http://lmfit.github.io/lmfit-py/.</w:t>
+        <w:t>Masel, Joanna. 2014. “Eco-Evolutionary ‘Fitness’ in 3 Dimensions: Absolute Growth, Absolute Efficiency, and Relative Competitiveness.” Populations and Evolution (July): 1–44. http://arxiv.org/abs/1407.1024.</w:t>
       </w:r>
     </w:p>
     <w:p>
       <w:pPr>
         <w:pStyle w:val="NormalWeb"/>
         <w:ind w:left="480" w:hanging="480"/>
-        <w:divId w:val="2011178102"/>
+        <w:divId w:val="1141263727"/>
         <w:rPr>
           <w:noProof/>
         </w:rPr>
@@ -6220,42 +6193,58 @@
         <w:rPr>
           <w:noProof/>
         </w:rPr>
-        <w:t xml:space="preserve">Wiser, Michael J, and Richard E. Lenski. 2015. “A Comparison of Methods to Measure Fitness in </w:t>
-      </w:r>
-      <w:r>
-        <w:rPr>
-          <w:i/>
-          <w:iCs/>
-          <w:noProof/>
-        </w:rPr>
-        <w:t>Escherichia Coli</w:t>
-      </w:r>
-      <w:r>
-        <w:rPr>
-          <w:noProof/>
-        </w:rPr>
-        <w:t xml:space="preserve">.” </w:t>
-      </w:r>
-      <w:r>
-        <w:rPr>
-          <w:i/>
-          <w:iCs/>
-          <w:noProof/>
-        </w:rPr>
-        <w:t>PLOS ONE</w:t>
-      </w:r>
-      <w:r>
-        <w:rPr>
-          <w:noProof/>
-        </w:rPr>
-        <w:t xml:space="preserve"> 10 (5): e0126210. doi:10.1371/journal.pone.0126210. http://biorxiv.org/content/early/2015/03/06/016121.</w:t>
+        <w:t>Newville, Matthew. 2014. “LMFIT: Non-Linear Least-Square Minimization and Curve-Fitting for Python.” http://lmfit.github.io/lmfit-py/.</w:t>
       </w:r>
     </w:p>
     <w:p>
       <w:pPr>
         <w:pStyle w:val="NormalWeb"/>
         <w:ind w:left="480" w:hanging="480"/>
-        <w:divId w:val="368996544"/>
+        <w:divId w:val="1141263727"/>
+        <w:rPr>
+          <w:noProof/>
+        </w:rPr>
+      </w:pPr>
+      <w:r>
+        <w:rPr>
+          <w:noProof/>
+        </w:rPr>
+        <w:t xml:space="preserve">Wiser, Michael J, and Richard E. Lenski. 2015. “A Comparison of Methods to Measure Fitness in </w:t>
+      </w:r>
+      <w:r>
+        <w:rPr>
+          <w:i/>
+          <w:iCs/>
+          <w:noProof/>
+        </w:rPr>
+        <w:t>Escherichia Coli</w:t>
+      </w:r>
+      <w:r>
+        <w:rPr>
+          <w:noProof/>
+        </w:rPr>
+        <w:t xml:space="preserve">.” </w:t>
+      </w:r>
+      <w:r>
+        <w:rPr>
+          <w:i/>
+          <w:iCs/>
+          <w:noProof/>
+        </w:rPr>
+        <w:t>PLOS ONE</w:t>
+      </w:r>
+      <w:r>
+        <w:rPr>
+          <w:noProof/>
+        </w:rPr>
+        <w:t xml:space="preserve"> 10 (5): e0126210. doi:10.1371/journal.pone.0126210. http://biorxiv.org/content/early/2015/03/06/016121.</w:t>
+      </w:r>
+    </w:p>
+    <w:p>
+      <w:pPr>
+        <w:pStyle w:val="NormalWeb"/>
+        <w:ind w:left="480" w:hanging="480"/>
+        <w:divId w:val="468281501"/>
       </w:pPr>
       <w:r>
         <w:fldChar w:fldCharType="end"/>
@@ -6263,10 +6252,10 @@
     </w:p>
     <w:p/>
     <w:sectPr>
-      <w:headerReference w:type="even" r:id="rId9"/>
-      <w:headerReference w:type="default" r:id="rId10"/>
-      <w:footerReference w:type="even" r:id="rId11"/>
-      <w:footerReference w:type="default" r:id="rId12"/>
+      <w:headerReference w:type="even" r:id="rId8"/>
+      <w:headerReference w:type="default" r:id="rId9"/>
+      <w:footerReference w:type="even" r:id="rId10"/>
+      <w:footerReference w:type="default" r:id="rId11"/>
       <w:pgSz w:w="11906" w:h="16838"/>
       <w:pgMar w:top="1440" w:right="1800" w:bottom="1440" w:left="1800" w:header="708" w:footer="708" w:gutter="0"/>
       <w:cols w:space="708"/>
@@ -6277,61 +6266,6 @@
     </w:sectPr>
   </w:body>
 </w:document>
-</file>
-
-<file path=word/comments.xml><?xml version="1.0" encoding="utf-8"?>
-<w:comments xmlns:wpc="http://schemas.microsoft.com/office/word/2010/wordprocessingCanvas" xmlns:mc="http://schemas.openxmlformats.org/markup-compatibility/2006" xmlns:o="urn:schemas-microsoft-com:office:office" xmlns:r="http://schemas.openxmlformats.org/officeDocument/2006/relationships" xmlns:m="http://schemas.openxmlformats.org/officeDocument/2006/math" xmlns:v="urn:schemas-microsoft-com:vml" xmlns:wp14="http://schemas.microsoft.com/office/word/2010/wordprocessingDrawing" xmlns:wp="http://schemas.openxmlformats.org/drawingml/2006/wordprocessingDrawing" xmlns:w10="urn:schemas-microsoft-com:office:word" xmlns:w="http://schemas.openxmlformats.org/wordprocessingml/2006/main" xmlns:w14="http://schemas.microsoft.com/office/word/2010/wordml" xmlns:wpg="http://schemas.microsoft.com/office/word/2010/wordprocessingGroup" xmlns:wpi="http://schemas.microsoft.com/office/word/2010/wordprocessingInk" xmlns:wne="http://schemas.microsoft.com/office/word/2006/wordml" xmlns:wps="http://schemas.microsoft.com/office/word/2010/wordprocessingShape" mc:Ignorable="w14 wp14">
-  <w:comment w:id="3" w:author="lilach" w:date="2015-07-15T15:17:00Z" w:initials="l">
-    <w:p>
-      <w:pPr>
-        <w:pStyle w:val="CommentText"/>
-      </w:pPr>
-      <w:r>
-        <w:rPr>
-          <w:rStyle w:val="CommentReference"/>
-        </w:rPr>
-        <w:annotationRef/>
-      </w:r>
-      <w:r>
-        <w:t>A bit too detailed</w:t>
-      </w:r>
-    </w:p>
-  </w:comment>
-  <w:comment w:id="4" w:author="lilach" w:date="2015-07-15T15:20:00Z" w:initials="l">
-    <w:p>
-      <w:pPr>
-        <w:pStyle w:val="CommentText"/>
-      </w:pPr>
-      <w:r>
-        <w:rPr>
-          <w:rStyle w:val="CommentReference"/>
-        </w:rPr>
-        <w:annotationRef/>
-      </w:r>
-      <w:r>
-        <w:t>Is it the most commonly used to describe bacterial growth?</w:t>
-      </w:r>
-    </w:p>
-  </w:comment>
-  <w:comment w:id="6" w:author="lilach" w:date="2015-07-15T15:21:00Z" w:initials="l">
-    <w:p>
-      <w:pPr>
-        <w:pStyle w:val="CommentText"/>
-      </w:pPr>
-      <w:r>
-        <w:rPr>
-          <w:rStyle w:val="CommentReference"/>
-        </w:rPr>
-        <w:annotationRef/>
-      </w:r>
-      <w:proofErr w:type="gramStart"/>
-      <w:r>
-        <w:t>ref</w:t>
-      </w:r>
-      <w:proofErr w:type="gramEnd"/>
-    </w:p>
-  </w:comment>
-</w:comments>
 </file>
 
 <file path=word/endnotes.xml><?xml version="1.0" encoding="utf-8"?>
@@ -6387,7 +6321,7 @@
           <w:rPr>
             <w:noProof/>
           </w:rPr>
-          <w:t>6</w:t>
+          <w:t>8</w:t>
         </w:r>
         <w:r>
           <w:rPr>
@@ -6416,6 +6350,7 @@
         <w:docPartUnique/>
       </w:docPartObj>
     </w:sdtPr>
+    <w:sdtEndPr/>
     <w:sdtContent>
       <w:p>
         <w:pPr>
@@ -8349,513 +8284,6 @@
     </w:rPr>
   </w:style>
 </w:styles>
-</file>
-
-<file path=word/glossary/document.xml><?xml version="1.0" encoding="utf-8"?>
-<w:glossaryDocument xmlns:wpc="http://schemas.microsoft.com/office/word/2010/wordprocessingCanvas" xmlns:mc="http://schemas.openxmlformats.org/markup-compatibility/2006" xmlns:o="urn:schemas-microsoft-com:office:office" xmlns:r="http://schemas.openxmlformats.org/officeDocument/2006/relationships" xmlns:m="http://schemas.openxmlformats.org/officeDocument/2006/math" xmlns:v="urn:schemas-microsoft-com:vml" xmlns:wp14="http://schemas.microsoft.com/office/word/2010/wordprocessingDrawing" xmlns:wp="http://schemas.openxmlformats.org/drawingml/2006/wordprocessingDrawing" xmlns:w10="urn:schemas-microsoft-com:office:word" xmlns:w="http://schemas.openxmlformats.org/wordprocessingml/2006/main" xmlns:w14="http://schemas.microsoft.com/office/word/2010/wordml" xmlns:wpg="http://schemas.microsoft.com/office/word/2010/wordprocessingGroup" xmlns:wpi="http://schemas.microsoft.com/office/word/2010/wordprocessingInk" xmlns:wne="http://schemas.microsoft.com/office/word/2006/wordml" xmlns:wps="http://schemas.microsoft.com/office/word/2010/wordprocessingShape" mc:Ignorable="w14 wp14"/>
-</file>
-
-<file path=word/glossary/fontTable.xml><?xml version="1.0" encoding="utf-8"?>
-<w:fonts xmlns:mc="http://schemas.openxmlformats.org/markup-compatibility/2006" xmlns:r="http://schemas.openxmlformats.org/officeDocument/2006/relationships" xmlns:w="http://schemas.openxmlformats.org/wordprocessingml/2006/main" xmlns:w14="http://schemas.microsoft.com/office/word/2010/wordml" mc:Ignorable="w14">
-  <w:font w:name="Calibri">
-    <w:panose1 w:val="020F0502020204030204"/>
-    <w:charset w:val="00"/>
-    <w:family w:val="swiss"/>
-    <w:pitch w:val="variable"/>
-    <w:sig w:usb0="E00002FF" w:usb1="4000ACFF" w:usb2="00000001" w:usb3="00000000" w:csb0="0000019F" w:csb1="00000000"/>
-  </w:font>
-  <w:font w:name="Times New Roman">
-    <w:panose1 w:val="02020603050405020304"/>
-    <w:charset w:val="00"/>
-    <w:family w:val="roman"/>
-    <w:pitch w:val="variable"/>
-    <w:sig w:usb0="E0002AFF" w:usb1="C0007841" w:usb2="00000009" w:usb3="00000000" w:csb0="000001FF" w:csb1="00000000"/>
-  </w:font>
-  <w:font w:name="Palatino Linotype">
-    <w:panose1 w:val="02040502050505030304"/>
-    <w:charset w:val="00"/>
-    <w:family w:val="roman"/>
-    <w:pitch w:val="variable"/>
-    <w:sig w:usb0="E0000287" w:usb1="40000013" w:usb2="00000000" w:usb3="00000000" w:csb0="0000019F" w:csb1="00000000"/>
-  </w:font>
-  <w:font w:name="Cambria">
-    <w:panose1 w:val="02040503050406030204"/>
-    <w:charset w:val="00"/>
-    <w:family w:val="roman"/>
-    <w:pitch w:val="variable"/>
-    <w:sig w:usb0="E00002FF" w:usb1="400004FF" w:usb2="00000000" w:usb3="00000000" w:csb0="0000019F" w:csb1="00000000"/>
-  </w:font>
-  <w:font w:name="Tahoma">
-    <w:panose1 w:val="020B0604030504040204"/>
-    <w:charset w:val="00"/>
-    <w:family w:val="swiss"/>
-    <w:pitch w:val="variable"/>
-    <w:sig w:usb0="E1002EFF" w:usb1="C000605B" w:usb2="00000029" w:usb3="00000000" w:csb0="000101FF" w:csb1="00000000"/>
-  </w:font>
-  <w:font w:name="Cambria Math">
-    <w:panose1 w:val="02040503050406030204"/>
-    <w:charset w:val="00"/>
-    <w:family w:val="roman"/>
-    <w:pitch w:val="variable"/>
-    <w:sig w:usb0="E00002FF" w:usb1="420024FF" w:usb2="00000000" w:usb3="00000000" w:csb0="0000019F" w:csb1="00000000"/>
-  </w:font>
-  <w:font w:name="Arial">
-    <w:panose1 w:val="020B0604020202020204"/>
-    <w:charset w:val="00"/>
-    <w:family w:val="swiss"/>
-    <w:pitch w:val="variable"/>
-    <w:sig w:usb0="E0002AFF" w:usb1="C0007843" w:usb2="00000009" w:usb3="00000000" w:csb0="000001FF" w:csb1="00000000"/>
-  </w:font>
-</w:fonts>
-</file>
-
-<file path=word/glossary/settings.xml><?xml version="1.0" encoding="utf-8"?>
-<w:settings xmlns:mc="http://schemas.openxmlformats.org/markup-compatibility/2006" xmlns:o="urn:schemas-microsoft-com:office:office" xmlns:r="http://schemas.openxmlformats.org/officeDocument/2006/relationships" xmlns:m="http://schemas.openxmlformats.org/officeDocument/2006/math" xmlns:v="urn:schemas-microsoft-com:vml" xmlns:w10="urn:schemas-microsoft-com:office:word" xmlns:w="http://schemas.openxmlformats.org/wordprocessingml/2006/main" xmlns:w14="http://schemas.microsoft.com/office/word/2010/wordml" xmlns:sl="http://schemas.openxmlformats.org/schemaLibrary/2006/main" mc:Ignorable="w14">
-  <w:view w:val="normal"/>
-  <w:defaultTabStop w:val="720"/>
-  <w:characterSpacingControl w:val="doNotCompress"/>
-  <w:compat>
-    <w:useFELayout/>
-    <w:compatSetting w:name="compatibilityMode" w:uri="http://schemas.microsoft.com/office/word" w:val="14"/>
-    <w:compatSetting w:name="overrideTableStyleFontSizeAndJustification" w:uri="http://schemas.microsoft.com/office/word" w:val="1"/>
-    <w:compatSetting w:name="enableOpenTypeFeatures" w:uri="http://schemas.microsoft.com/office/word" w:val="1"/>
-    <w:compatSetting w:name="doNotFlipMirrorIndents" w:uri="http://schemas.microsoft.com/office/word" w:val="1"/>
-  </w:compat>
-  <w:rsids>
-    <w:rsidRoot w:val="00FE79EB"/>
-    <w:rsid w:val="00FE79EB"/>
-  </w:rsids>
-  <m:mathPr>
-    <m:mathFont m:val="Cambria Math"/>
-    <m:brkBin m:val="before"/>
-    <m:brkBinSub m:val="--"/>
-    <m:smallFrac m:val="0"/>
-    <m:dispDef/>
-    <m:lMargin m:val="0"/>
-    <m:rMargin m:val="0"/>
-    <m:defJc m:val="centerGroup"/>
-    <m:wrapIndent m:val="1440"/>
-    <m:intLim m:val="subSup"/>
-    <m:naryLim m:val="undOvr"/>
-  </m:mathPr>
-  <w:themeFontLang w:val="en-US" w:bidi="he-IL"/>
-  <w:clrSchemeMapping w:bg1="light1" w:t1="dark1" w:bg2="light2" w:t2="dark2" w:accent1="accent1" w:accent2="accent2" w:accent3="accent3" w:accent4="accent4" w:accent5="accent5" w:accent6="accent6" w:hyperlink="hyperlink" w:followedHyperlink="followedHyperlink"/>
-  <w:decimalSymbol w:val="."/>
-  <w:listSeparator w:val=","/>
-</w:settings>
-</file>
-
-<file path=word/glossary/styles.xml><?xml version="1.0" encoding="utf-8"?>
-<w:styles xmlns:mc="http://schemas.openxmlformats.org/markup-compatibility/2006" xmlns:r="http://schemas.openxmlformats.org/officeDocument/2006/relationships" xmlns:w="http://schemas.openxmlformats.org/wordprocessingml/2006/main" xmlns:w14="http://schemas.microsoft.com/office/word/2010/wordml" mc:Ignorable="w14">
-  <w:docDefaults>
-    <w:rPrDefault>
-      <w:rPr>
-        <w:rFonts w:asciiTheme="minorHAnsi" w:eastAsiaTheme="minorEastAsia" w:hAnsiTheme="minorHAnsi" w:cstheme="minorBidi"/>
-        <w:sz w:val="22"/>
-        <w:szCs w:val="22"/>
-        <w:lang w:val="en-US" w:eastAsia="en-US" w:bidi="he-IL"/>
-      </w:rPr>
-    </w:rPrDefault>
-    <w:pPrDefault>
-      <w:pPr>
-        <w:spacing w:after="200" w:line="276" w:lineRule="auto"/>
-      </w:pPr>
-    </w:pPrDefault>
-  </w:docDefaults>
-  <w:latentStyles w:defLockedState="0" w:defUIPriority="99" w:defSemiHidden="1" w:defUnhideWhenUsed="1" w:defQFormat="0" w:count="267">
-    <w:lsdException w:name="Normal" w:semiHidden="0" w:uiPriority="0" w:unhideWhenUsed="0" w:qFormat="1"/>
-    <w:lsdException w:name="heading 1" w:semiHidden="0" w:uiPriority="9" w:unhideWhenUsed="0" w:qFormat="1"/>
-    <w:lsdException w:name="heading 2" w:uiPriority="9" w:qFormat="1"/>
-    <w:lsdException w:name="heading 3" w:uiPriority="9" w:qFormat="1"/>
-    <w:lsdException w:name="heading 4" w:uiPriority="9" w:qFormat="1"/>
-    <w:lsdException w:name="heading 5" w:uiPriority="9" w:qFormat="1"/>
-    <w:lsdException w:name="heading 6" w:uiPriority="9" w:qFormat="1"/>
-    <w:lsdException w:name="heading 7" w:uiPriority="9" w:qFormat="1"/>
-    <w:lsdException w:name="heading 8" w:uiPriority="9" w:qFormat="1"/>
-    <w:lsdException w:name="heading 9" w:uiPriority="9" w:qFormat="1"/>
-    <w:lsdException w:name="toc 1" w:uiPriority="39"/>
-    <w:lsdException w:name="toc 2" w:uiPriority="39"/>
-    <w:lsdException w:name="toc 3" w:uiPriority="39"/>
-    <w:lsdException w:name="toc 4" w:uiPriority="39"/>
-    <w:lsdException w:name="toc 5" w:uiPriority="39"/>
-    <w:lsdException w:name="toc 6" w:uiPriority="39"/>
-    <w:lsdException w:name="toc 7" w:uiPriority="39"/>
-    <w:lsdException w:name="toc 8" w:uiPriority="39"/>
-    <w:lsdException w:name="toc 9" w:uiPriority="39"/>
-    <w:lsdException w:name="caption" w:uiPriority="35" w:qFormat="1"/>
-    <w:lsdException w:name="Title" w:semiHidden="0" w:uiPriority="10" w:unhideWhenUsed="0" w:qFormat="1"/>
-    <w:lsdException w:name="Default Paragraph Font" w:uiPriority="1"/>
-    <w:lsdException w:name="Subtitle" w:semiHidden="0" w:uiPriority="11" w:unhideWhenUsed="0" w:qFormat="1"/>
-    <w:lsdException w:name="Strong" w:semiHidden="0" w:uiPriority="22" w:unhideWhenUsed="0" w:qFormat="1"/>
-    <w:lsdException w:name="Emphasis" w:semiHidden="0" w:uiPriority="20" w:unhideWhenUsed="0" w:qFormat="1"/>
-    <w:lsdException w:name="Table Grid" w:semiHidden="0" w:uiPriority="59" w:unhideWhenUsed="0"/>
-    <w:lsdException w:name="Placeholder Text" w:unhideWhenUsed="0"/>
-    <w:lsdException w:name="No Spacing" w:semiHidden="0" w:uiPriority="1" w:unhideWhenUsed="0" w:qFormat="1"/>
-    <w:lsdException w:name="Light Shading" w:semiHidden="0" w:uiPriority="60" w:unhideWhenUsed="0"/>
-    <w:lsdException w:name="Light List" w:semiHidden="0" w:uiPriority="61" w:unhideWhenUsed="0"/>
-    <w:lsdException w:name="Light Grid" w:semiHidden="0" w:uiPriority="62" w:unhideWhenUsed="0"/>
-    <w:lsdException w:name="Medium Shading 1" w:semiHidden="0" w:uiPriority="63" w:unhideWhenUsed="0"/>
-    <w:lsdException w:name="Medium Shading 2" w:semiHidden="0" w:uiPriority="64" w:unhideWhenUsed="0"/>
-    <w:lsdException w:name="Medium List 1" w:semiHidden="0" w:uiPriority="65" w:unhideWhenUsed="0"/>
-    <w:lsdException w:name="Medium List 2" w:semiHidden="0" w:uiPriority="66" w:unhideWhenUsed="0"/>
-    <w:lsdException w:name="Medium Grid 1" w:semiHidden="0" w:uiPriority="67" w:unhideWhenUsed="0"/>
-    <w:lsdException w:name="Medium Grid 2" w:semiHidden="0" w:uiPriority="68" w:unhideWhenUsed="0"/>
-    <w:lsdException w:name="Medium Grid 3" w:semiHidden="0" w:uiPriority="69" w:unhideWhenUsed="0"/>
-    <w:lsdException w:name="Dark List" w:semiHidden="0" w:uiPriority="70" w:unhideWhenUsed="0"/>
-    <w:lsdException w:name="Colorful Shading" w:semiHidden="0" w:uiPriority="71" w:unhideWhenUsed="0"/>
-    <w:lsdException w:name="Colorful List" w:semiHidden="0" w:uiPriority="72" w:unhideWhenUsed="0"/>
-    <w:lsdException w:name="Colorful Grid" w:semiHidden="0" w:uiPriority="73" w:unhideWhenUsed="0"/>
-    <w:lsdException w:name="Light Shading Accent 1" w:semiHidden="0" w:uiPriority="60" w:unhideWhenUsed="0"/>
-    <w:lsdException w:name="Light List Accent 1" w:semiHidden="0" w:uiPriority="61" w:unhideWhenUsed="0"/>
-    <w:lsdException w:name="Light Grid Accent 1" w:semiHidden="0" w:uiPriority="62" w:unhideWhenUsed="0"/>
-    <w:lsdException w:name="Medium Shading 1 Accent 1" w:semiHidden="0" w:uiPriority="63" w:unhideWhenUsed="0"/>
-    <w:lsdException w:name="Medium Shading 2 Accent 1" w:semiHidden="0" w:uiPriority="64" w:unhideWhenUsed="0"/>
-    <w:lsdException w:name="Medium List 1 Accent 1" w:semiHidden="0" w:uiPriority="65" w:unhideWhenUsed="0"/>
-    <w:lsdException w:name="Revision" w:unhideWhenUsed="0"/>
-    <w:lsdException w:name="List Paragraph" w:semiHidden="0" w:uiPriority="34" w:unhideWhenUsed="0" w:qFormat="1"/>
-    <w:lsdException w:name="Quote" w:semiHidden="0" w:uiPriority="29" w:unhideWhenUsed="0" w:qFormat="1"/>
-    <w:lsdException w:name="Intense Quote" w:semiHidden="0" w:uiPriority="30" w:unhideWhenUsed="0" w:qFormat="1"/>
-    <w:lsdException w:name="Medium List 2 Accent 1" w:semiHidden="0" w:uiPriority="66" w:unhideWhenUsed="0"/>
-    <w:lsdException w:name="Medium Grid 1 Accent 1" w:semiHidden="0" w:uiPriority="67" w:unhideWhenUsed="0"/>
-    <w:lsdException w:name="Medium Grid 2 Accent 1" w:semiHidden="0" w:uiPriority="68" w:unhideWhenUsed="0"/>
-    <w:lsdException w:name="Medium Grid 3 Accent 1" w:semiHidden="0" w:uiPriority="69" w:unhideWhenUsed="0"/>
-    <w:lsdException w:name="Dark List Accent 1" w:semiHidden="0" w:uiPriority="70" w:unhideWhenUsed="0"/>
-    <w:lsdException w:name="Colorful Shading Accent 1" w:semiHidden="0" w:uiPriority="71" w:unhideWhenUsed="0"/>
-    <w:lsdException w:name="Colorful List Accent 1" w:semiHidden="0" w:uiPriority="72" w:unhideWhenUsed="0"/>
-    <w:lsdException w:name="Colorful Grid Accent 1" w:semiHidden="0" w:uiPriority="73" w:unhideWhenUsed="0"/>
-    <w:lsdException w:name="Light Shading Accent 2" w:semiHidden="0" w:uiPriority="60" w:unhideWhenUsed="0"/>
-    <w:lsdException w:name="Light List Accent 2" w:semiHidden="0" w:uiPriority="61" w:unhideWhenUsed="0"/>
-    <w:lsdException w:name="Light Grid Accent 2" w:semiHidden="0" w:uiPriority="62" w:unhideWhenUsed="0"/>
-    <w:lsdException w:name="Medium Shading 1 Accent 2" w:semiHidden="0" w:uiPriority="63" w:unhideWhenUsed="0"/>
-    <w:lsdException w:name="Medium Shading 2 Accent 2" w:semiHidden="0" w:uiPriority="64" w:unhideWhenUsed="0"/>
-    <w:lsdException w:name="Medium List 1 Accent 2" w:semiHidden="0" w:uiPriority="65" w:unhideWhenUsed="0"/>
-    <w:lsdException w:name="Medium List 2 Accent 2" w:semiHidden="0" w:uiPriority="66" w:unhideWhenUsed="0"/>
-    <w:lsdException w:name="Medium Grid 1 Accent 2" w:semiHidden="0" w:uiPriority="67" w:unhideWhenUsed="0"/>
-    <w:lsdException w:name="Medium Grid 2 Accent 2" w:semiHidden="0" w:uiPriority="68" w:unhideWhenUsed="0"/>
-    <w:lsdException w:name="Medium Grid 3 Accent 2" w:semiHidden="0" w:uiPriority="69" w:unhideWhenUsed="0"/>
-    <w:lsdException w:name="Dark List Accent 2" w:semiHidden="0" w:uiPriority="70" w:unhideWhenUsed="0"/>
-    <w:lsdException w:name="Colorful Shading Accent 2" w:semiHidden="0" w:uiPriority="71" w:unhideWhenUsed="0"/>
-    <w:lsdException w:name="Colorful List Accent 2" w:semiHidden="0" w:uiPriority="72" w:unhideWhenUsed="0"/>
-    <w:lsdException w:name="Colorful Grid Accent 2" w:semiHidden="0" w:uiPriority="73" w:unhideWhenUsed="0"/>
-    <w:lsdException w:name="Light Shading Accent 3" w:semiHidden="0" w:uiPriority="60" w:unhideWhenUsed="0"/>
-    <w:lsdException w:name="Light List Accent 3" w:semiHidden="0" w:uiPriority="61" w:unhideWhenUsed="0"/>
-    <w:lsdException w:name="Light Grid Accent 3" w:semiHidden="0" w:uiPriority="62" w:unhideWhenUsed="0"/>
-    <w:lsdException w:name="Medium Shading 1 Accent 3" w:semiHidden="0" w:uiPriority="63" w:unhideWhenUsed="0"/>
-    <w:lsdException w:name="Medium Shading 2 Accent 3" w:semiHidden="0" w:uiPriority="64" w:unhideWhenUsed="0"/>
-    <w:lsdException w:name="Medium List 1 Accent 3" w:semiHidden="0" w:uiPriority="65" w:unhideWhenUsed="0"/>
-    <w:lsdException w:name="Medium List 2 Accent 3" w:semiHidden="0" w:uiPriority="66" w:unhideWhenUsed="0"/>
-    <w:lsdException w:name="Medium Grid 1 Accent 3" w:semiHidden="0" w:uiPriority="67" w:unhideWhenUsed="0"/>
-    <w:lsdException w:name="Medium Grid 2 Accent 3" w:semiHidden="0" w:uiPriority="68" w:unhideWhenUsed="0"/>
-    <w:lsdException w:name="Medium Grid 3 Accent 3" w:semiHidden="0" w:uiPriority="69" w:unhideWhenUsed="0"/>
-    <w:lsdException w:name="Dark List Accent 3" w:semiHidden="0" w:uiPriority="70" w:unhideWhenUsed="0"/>
-    <w:lsdException w:name="Colorful Shading Accent 3" w:semiHidden="0" w:uiPriority="71" w:unhideWhenUsed="0"/>
-    <w:lsdException w:name="Colorful List Accent 3" w:semiHidden="0" w:uiPriority="72" w:unhideWhenUsed="0"/>
-    <w:lsdException w:name="Colorful Grid Accent 3" w:semiHidden="0" w:uiPriority="73" w:unhideWhenUsed="0"/>
-    <w:lsdException w:name="Light Shading Accent 4" w:semiHidden="0" w:uiPriority="60" w:unhideWhenUsed="0"/>
-    <w:lsdException w:name="Light List Accent 4" w:semiHidden="0" w:uiPriority="61" w:unhideWhenUsed="0"/>
-    <w:lsdException w:name="Light Grid Accent 4" w:semiHidden="0" w:uiPriority="62" w:unhideWhenUsed="0"/>
-    <w:lsdException w:name="Medium Shading 1 Accent 4" w:semiHidden="0" w:uiPriority="63" w:unhideWhenUsed="0"/>
-    <w:lsdException w:name="Medium Shading 2 Accent 4" w:semiHidden="0" w:uiPriority="64" w:unhideWhenUsed="0"/>
-    <w:lsdException w:name="Medium List 1 Accent 4" w:semiHidden="0" w:uiPriority="65" w:unhideWhenUsed="0"/>
-    <w:lsdException w:name="Medium List 2 Accent 4" w:semiHidden="0" w:uiPriority="66" w:unhideWhenUsed="0"/>
-    <w:lsdException w:name="Medium Grid 1 Accent 4" w:semiHidden="0" w:uiPriority="67" w:unhideWhenUsed="0"/>
-    <w:lsdException w:name="Medium Grid 2 Accent 4" w:semiHidden="0" w:uiPriority="68" w:unhideWhenUsed="0"/>
-    <w:lsdException w:name="Medium Grid 3 Accent 4" w:semiHidden="0" w:uiPriority="69" w:unhideWhenUsed="0"/>
-    <w:lsdException w:name="Dark List Accent 4" w:semiHidden="0" w:uiPriority="70" w:unhideWhenUsed="0"/>
-    <w:lsdException w:name="Colorful Shading Accent 4" w:semiHidden="0" w:uiPriority="71" w:unhideWhenUsed="0"/>
-    <w:lsdException w:name="Colorful List Accent 4" w:semiHidden="0" w:uiPriority="72" w:unhideWhenUsed="0"/>
-    <w:lsdException w:name="Colorful Grid Accent 4" w:semiHidden="0" w:uiPriority="73" w:unhideWhenUsed="0"/>
-    <w:lsdException w:name="Light Shading Accent 5" w:semiHidden="0" w:uiPriority="60" w:unhideWhenUsed="0"/>
-    <w:lsdException w:name="Light List Accent 5" w:semiHidden="0" w:uiPriority="61" w:unhideWhenUsed="0"/>
-    <w:lsdException w:name="Light Grid Accent 5" w:semiHidden="0" w:uiPriority="62" w:unhideWhenUsed="0"/>
-    <w:lsdException w:name="Medium Shading 1 Accent 5" w:semiHidden="0" w:uiPriority="63" w:unhideWhenUsed="0"/>
-    <w:lsdException w:name="Medium Shading 2 Accent 5" w:semiHidden="0" w:uiPriority="64" w:unhideWhenUsed="0"/>
-    <w:lsdException w:name="Medium List 1 Accent 5" w:semiHidden="0" w:uiPriority="65" w:unhideWhenUsed="0"/>
-    <w:lsdException w:name="Medium List 2 Accent 5" w:semiHidden="0" w:uiPriority="66" w:unhideWhenUsed="0"/>
-    <w:lsdException w:name="Medium Grid 1 Accent 5" w:semiHidden="0" w:uiPriority="67" w:unhideWhenUsed="0"/>
-    <w:lsdException w:name="Medium Grid 2 Accent 5" w:semiHidden="0" w:uiPriority="68" w:unhideWhenUsed="0"/>
-    <w:lsdException w:name="Medium Grid 3 Accent 5" w:semiHidden="0" w:uiPriority="69" w:unhideWhenUsed="0"/>
-    <w:lsdException w:name="Dark List Accent 5" w:semiHidden="0" w:uiPriority="70" w:unhideWhenUsed="0"/>
-    <w:lsdException w:name="Colorful Shading Accent 5" w:semiHidden="0" w:uiPriority="71" w:unhideWhenUsed="0"/>
-    <w:lsdException w:name="Colorful List Accent 5" w:semiHidden="0" w:uiPriority="72" w:unhideWhenUsed="0"/>
-    <w:lsdException w:name="Colorful Grid Accent 5" w:semiHidden="0" w:uiPriority="73" w:unhideWhenUsed="0"/>
-    <w:lsdException w:name="Light Shading Accent 6" w:semiHidden="0" w:uiPriority="60" w:unhideWhenUsed="0"/>
-    <w:lsdException w:name="Light List Accent 6" w:semiHidden="0" w:uiPriority="61" w:unhideWhenUsed="0"/>
-    <w:lsdException w:name="Light Grid Accent 6" w:semiHidden="0" w:uiPriority="62" w:unhideWhenUsed="0"/>
-    <w:lsdException w:name="Medium Shading 1 Accent 6" w:semiHidden="0" w:uiPriority="63" w:unhideWhenUsed="0"/>
-    <w:lsdException w:name="Medium Shading 2 Accent 6" w:semiHidden="0" w:uiPriority="64" w:unhideWhenUsed="0"/>
-    <w:lsdException w:name="Medium List 1 Accent 6" w:semiHidden="0" w:uiPriority="65" w:unhideWhenUsed="0"/>
-    <w:lsdException w:name="Medium List 2 Accent 6" w:semiHidden="0" w:uiPriority="66" w:unhideWhenUsed="0"/>
-    <w:lsdException w:name="Medium Grid 1 Accent 6" w:semiHidden="0" w:uiPriority="67" w:unhideWhenUsed="0"/>
-    <w:lsdException w:name="Medium Grid 2 Accent 6" w:semiHidden="0" w:uiPriority="68" w:unhideWhenUsed="0"/>
-    <w:lsdException w:name="Medium Grid 3 Accent 6" w:semiHidden="0" w:uiPriority="69" w:unhideWhenUsed="0"/>
-    <w:lsdException w:name="Dark List Accent 6" w:semiHidden="0" w:uiPriority="70" w:unhideWhenUsed="0"/>
-    <w:lsdException w:name="Colorful Shading Accent 6" w:semiHidden="0" w:uiPriority="71" w:unhideWhenUsed="0"/>
-    <w:lsdException w:name="Colorful List Accent 6" w:semiHidden="0" w:uiPriority="72" w:unhideWhenUsed="0"/>
-    <w:lsdException w:name="Colorful Grid Accent 6" w:semiHidden="0" w:uiPriority="73" w:unhideWhenUsed="0"/>
-    <w:lsdException w:name="Subtle Emphasis" w:semiHidden="0" w:uiPriority="19" w:unhideWhenUsed="0" w:qFormat="1"/>
-    <w:lsdException w:name="Intense Emphasis" w:semiHidden="0" w:uiPriority="21" w:unhideWhenUsed="0" w:qFormat="1"/>
-    <w:lsdException w:name="Subtle Reference" w:semiHidden="0" w:uiPriority="31" w:unhideWhenUsed="0" w:qFormat="1"/>
-    <w:lsdException w:name="Intense Reference" w:semiHidden="0" w:uiPriority="32" w:unhideWhenUsed="0" w:qFormat="1"/>
-    <w:lsdException w:name="Book Title" w:semiHidden="0" w:uiPriority="33" w:unhideWhenUsed="0" w:qFormat="1"/>
-    <w:lsdException w:name="Bibliography" w:uiPriority="37"/>
-    <w:lsdException w:name="TOC Heading" w:uiPriority="39" w:qFormat="1"/>
-  </w:latentStyles>
-  <w:style w:type="paragraph" w:default="1" w:styleId="Normal">
-    <w:name w:val="Normal"/>
-    <w:qFormat/>
-    <w:pPr>
-      <w:bidi/>
-    </w:pPr>
-  </w:style>
-  <w:style w:type="character" w:default="1" w:styleId="DefaultParagraphFont">
-    <w:name w:val="Default Paragraph Font"/>
-    <w:uiPriority w:val="1"/>
-    <w:semiHidden/>
-    <w:unhideWhenUsed/>
-  </w:style>
-  <w:style w:type="table" w:default="1" w:styleId="TableNormal">
-    <w:name w:val="Normal Table"/>
-    <w:uiPriority w:val="99"/>
-    <w:semiHidden/>
-    <w:unhideWhenUsed/>
-    <w:tblPr>
-      <w:tblInd w:w="0" w:type="dxa"/>
-      <w:tblCellMar>
-        <w:top w:w="0" w:type="dxa"/>
-        <w:left w:w="108" w:type="dxa"/>
-        <w:bottom w:w="0" w:type="dxa"/>
-        <w:right w:w="108" w:type="dxa"/>
-      </w:tblCellMar>
-    </w:tblPr>
-  </w:style>
-  <w:style w:type="numbering" w:default="1" w:styleId="NoList">
-    <w:name w:val="No List"/>
-    <w:uiPriority w:val="99"/>
-    <w:semiHidden/>
-    <w:unhideWhenUsed/>
-  </w:style>
-  <w:style w:type="character" w:styleId="PlaceholderText">
-    <w:name w:val="Placeholder Text"/>
-    <w:basedOn w:val="DefaultParagraphFont"/>
-    <w:uiPriority w:val="99"/>
-    <w:semiHidden/>
-    <w:rsid w:val="00FE79EB"/>
-    <w:rPr>
-      <w:color w:val="808080"/>
-    </w:rPr>
-  </w:style>
-</w:styles>
-</file>
-
-<file path=word/glossary/stylesWithEffects.xml><?xml version="1.0" encoding="utf-8"?>
-<w:styles xmlns:wpc="http://schemas.microsoft.com/office/word/2010/wordprocessingCanvas" xmlns:mc="http://schemas.openxmlformats.org/markup-compatibility/2006" xmlns:o="urn:schemas-microsoft-com:office:office" xmlns:r="http://schemas.openxmlformats.org/officeDocument/2006/relationships" xmlns:m="http://schemas.openxmlformats.org/officeDocument/2006/math" xmlns:v="urn:schemas-microsoft-com:vml" xmlns:wp14="http://schemas.microsoft.com/office/word/2010/wordprocessingDrawing" xmlns:wp="http://schemas.openxmlformats.org/drawingml/2006/wordprocessingDrawing" xmlns:w10="urn:schemas-microsoft-com:office:word" xmlns:w="http://schemas.openxmlformats.org/wordprocessingml/2006/main" xmlns:w14="http://schemas.microsoft.com/office/word/2010/wordml" xmlns:wpg="http://schemas.microsoft.com/office/word/2010/wordprocessingGroup" xmlns:wpi="http://schemas.microsoft.com/office/word/2010/wordprocessingInk" xmlns:wne="http://schemas.microsoft.com/office/word/2006/wordml" xmlns:wps="http://schemas.microsoft.com/office/word/2010/wordprocessingShape" mc:Ignorable="w14 wp14">
-  <w:docDefaults>
-    <w:rPrDefault>
-      <w:rPr>
-        <w:rFonts w:asciiTheme="minorHAnsi" w:eastAsiaTheme="minorEastAsia" w:hAnsiTheme="minorHAnsi" w:cstheme="minorBidi"/>
-        <w:sz w:val="22"/>
-        <w:szCs w:val="22"/>
-        <w:lang w:val="en-US" w:eastAsia="en-US" w:bidi="he-IL"/>
-      </w:rPr>
-    </w:rPrDefault>
-    <w:pPrDefault>
-      <w:pPr>
-        <w:spacing w:after="200" w:line="276" w:lineRule="auto"/>
-      </w:pPr>
-    </w:pPrDefault>
-  </w:docDefaults>
-  <w:latentStyles w:defLockedState="0" w:defUIPriority="99" w:defSemiHidden="1" w:defUnhideWhenUsed="1" w:defQFormat="0" w:count="267">
-    <w:lsdException w:name="Normal" w:semiHidden="0" w:uiPriority="0" w:unhideWhenUsed="0" w:qFormat="1"/>
-    <w:lsdException w:name="heading 1" w:semiHidden="0" w:uiPriority="9" w:unhideWhenUsed="0" w:qFormat="1"/>
-    <w:lsdException w:name="heading 2" w:uiPriority="9" w:qFormat="1"/>
-    <w:lsdException w:name="heading 3" w:uiPriority="9" w:qFormat="1"/>
-    <w:lsdException w:name="heading 4" w:uiPriority="9" w:qFormat="1"/>
-    <w:lsdException w:name="heading 5" w:uiPriority="9" w:qFormat="1"/>
-    <w:lsdException w:name="heading 6" w:uiPriority="9" w:qFormat="1"/>
-    <w:lsdException w:name="heading 7" w:uiPriority="9" w:qFormat="1"/>
-    <w:lsdException w:name="heading 8" w:uiPriority="9" w:qFormat="1"/>
-    <w:lsdException w:name="heading 9" w:uiPriority="9" w:qFormat="1"/>
-    <w:lsdException w:name="toc 1" w:uiPriority="39"/>
-    <w:lsdException w:name="toc 2" w:uiPriority="39"/>
-    <w:lsdException w:name="toc 3" w:uiPriority="39"/>
-    <w:lsdException w:name="toc 4" w:uiPriority="39"/>
-    <w:lsdException w:name="toc 5" w:uiPriority="39"/>
-    <w:lsdException w:name="toc 6" w:uiPriority="39"/>
-    <w:lsdException w:name="toc 7" w:uiPriority="39"/>
-    <w:lsdException w:name="toc 8" w:uiPriority="39"/>
-    <w:lsdException w:name="toc 9" w:uiPriority="39"/>
-    <w:lsdException w:name="caption" w:uiPriority="35" w:qFormat="1"/>
-    <w:lsdException w:name="Title" w:semiHidden="0" w:uiPriority="10" w:unhideWhenUsed="0" w:qFormat="1"/>
-    <w:lsdException w:name="Default Paragraph Font" w:uiPriority="1"/>
-    <w:lsdException w:name="Subtitle" w:semiHidden="0" w:uiPriority="11" w:unhideWhenUsed="0" w:qFormat="1"/>
-    <w:lsdException w:name="Strong" w:semiHidden="0" w:uiPriority="22" w:unhideWhenUsed="0" w:qFormat="1"/>
-    <w:lsdException w:name="Emphasis" w:semiHidden="0" w:uiPriority="20" w:unhideWhenUsed="0" w:qFormat="1"/>
-    <w:lsdException w:name="Table Grid" w:semiHidden="0" w:uiPriority="59" w:unhideWhenUsed="0"/>
-    <w:lsdException w:name="Placeholder Text" w:unhideWhenUsed="0"/>
-    <w:lsdException w:name="No Spacing" w:semiHidden="0" w:uiPriority="1" w:unhideWhenUsed="0" w:qFormat="1"/>
-    <w:lsdException w:name="Light Shading" w:semiHidden="0" w:uiPriority="60" w:unhideWhenUsed="0"/>
-    <w:lsdException w:name="Light List" w:semiHidden="0" w:uiPriority="61" w:unhideWhenUsed="0"/>
-    <w:lsdException w:name="Light Grid" w:semiHidden="0" w:uiPriority="62" w:unhideWhenUsed="0"/>
-    <w:lsdException w:name="Medium Shading 1" w:semiHidden="0" w:uiPriority="63" w:unhideWhenUsed="0"/>
-    <w:lsdException w:name="Medium Shading 2" w:semiHidden="0" w:uiPriority="64" w:unhideWhenUsed="0"/>
-    <w:lsdException w:name="Medium List 1" w:semiHidden="0" w:uiPriority="65" w:unhideWhenUsed="0"/>
-    <w:lsdException w:name="Medium List 2" w:semiHidden="0" w:uiPriority="66" w:unhideWhenUsed="0"/>
-    <w:lsdException w:name="Medium Grid 1" w:semiHidden="0" w:uiPriority="67" w:unhideWhenUsed="0"/>
-    <w:lsdException w:name="Medium Grid 2" w:semiHidden="0" w:uiPriority="68" w:unhideWhenUsed="0"/>
-    <w:lsdException w:name="Medium Grid 3" w:semiHidden="0" w:uiPriority="69" w:unhideWhenUsed="0"/>
-    <w:lsdException w:name="Dark List" w:semiHidden="0" w:uiPriority="70" w:unhideWhenUsed="0"/>
-    <w:lsdException w:name="Colorful Shading" w:semiHidden="0" w:uiPriority="71" w:unhideWhenUsed="0"/>
-    <w:lsdException w:name="Colorful List" w:semiHidden="0" w:uiPriority="72" w:unhideWhenUsed="0"/>
-    <w:lsdException w:name="Colorful Grid" w:semiHidden="0" w:uiPriority="73" w:unhideWhenUsed="0"/>
-    <w:lsdException w:name="Light Shading Accent 1" w:semiHidden="0" w:uiPriority="60" w:unhideWhenUsed="0"/>
-    <w:lsdException w:name="Light List Accent 1" w:semiHidden="0" w:uiPriority="61" w:unhideWhenUsed="0"/>
-    <w:lsdException w:name="Light Grid Accent 1" w:semiHidden="0" w:uiPriority="62" w:unhideWhenUsed="0"/>
-    <w:lsdException w:name="Medium Shading 1 Accent 1" w:semiHidden="0" w:uiPriority="63" w:unhideWhenUsed="0"/>
-    <w:lsdException w:name="Medium Shading 2 Accent 1" w:semiHidden="0" w:uiPriority="64" w:unhideWhenUsed="0"/>
-    <w:lsdException w:name="Medium List 1 Accent 1" w:semiHidden="0" w:uiPriority="65" w:unhideWhenUsed="0"/>
-    <w:lsdException w:name="Revision" w:unhideWhenUsed="0"/>
-    <w:lsdException w:name="List Paragraph" w:semiHidden="0" w:uiPriority="34" w:unhideWhenUsed="0" w:qFormat="1"/>
-    <w:lsdException w:name="Quote" w:semiHidden="0" w:uiPriority="29" w:unhideWhenUsed="0" w:qFormat="1"/>
-    <w:lsdException w:name="Intense Quote" w:semiHidden="0" w:uiPriority="30" w:unhideWhenUsed="0" w:qFormat="1"/>
-    <w:lsdException w:name="Medium List 2 Accent 1" w:semiHidden="0" w:uiPriority="66" w:unhideWhenUsed="0"/>
-    <w:lsdException w:name="Medium Grid 1 Accent 1" w:semiHidden="0" w:uiPriority="67" w:unhideWhenUsed="0"/>
-    <w:lsdException w:name="Medium Grid 2 Accent 1" w:semiHidden="0" w:uiPriority="68" w:unhideWhenUsed="0"/>
-    <w:lsdException w:name="Medium Grid 3 Accent 1" w:semiHidden="0" w:uiPriority="69" w:unhideWhenUsed="0"/>
-    <w:lsdException w:name="Dark List Accent 1" w:semiHidden="0" w:uiPriority="70" w:unhideWhenUsed="0"/>
-    <w:lsdException w:name="Colorful Shading Accent 1" w:semiHidden="0" w:uiPriority="71" w:unhideWhenUsed="0"/>
-    <w:lsdException w:name="Colorful List Accent 1" w:semiHidden="0" w:uiPriority="72" w:unhideWhenUsed="0"/>
-    <w:lsdException w:name="Colorful Grid Accent 1" w:semiHidden="0" w:uiPriority="73" w:unhideWhenUsed="0"/>
-    <w:lsdException w:name="Light Shading Accent 2" w:semiHidden="0" w:uiPriority="60" w:unhideWhenUsed="0"/>
-    <w:lsdException w:name="Light List Accent 2" w:semiHidden="0" w:uiPriority="61" w:unhideWhenUsed="0"/>
-    <w:lsdException w:name="Light Grid Accent 2" w:semiHidden="0" w:uiPriority="62" w:unhideWhenUsed="0"/>
-    <w:lsdException w:name="Medium Shading 1 Accent 2" w:semiHidden="0" w:uiPriority="63" w:unhideWhenUsed="0"/>
-    <w:lsdException w:name="Medium Shading 2 Accent 2" w:semiHidden="0" w:uiPriority="64" w:unhideWhenUsed="0"/>
-    <w:lsdException w:name="Medium List 1 Accent 2" w:semiHidden="0" w:uiPriority="65" w:unhideWhenUsed="0"/>
-    <w:lsdException w:name="Medium List 2 Accent 2" w:semiHidden="0" w:uiPriority="66" w:unhideWhenUsed="0"/>
-    <w:lsdException w:name="Medium Grid 1 Accent 2" w:semiHidden="0" w:uiPriority="67" w:unhideWhenUsed="0"/>
-    <w:lsdException w:name="Medium Grid 2 Accent 2" w:semiHidden="0" w:uiPriority="68" w:unhideWhenUsed="0"/>
-    <w:lsdException w:name="Medium Grid 3 Accent 2" w:semiHidden="0" w:uiPriority="69" w:unhideWhenUsed="0"/>
-    <w:lsdException w:name="Dark List Accent 2" w:semiHidden="0" w:uiPriority="70" w:unhideWhenUsed="0"/>
-    <w:lsdException w:name="Colorful Shading Accent 2" w:semiHidden="0" w:uiPriority="71" w:unhideWhenUsed="0"/>
-    <w:lsdException w:name="Colorful List Accent 2" w:semiHidden="0" w:uiPriority="72" w:unhideWhenUsed="0"/>
-    <w:lsdException w:name="Colorful Grid Accent 2" w:semiHidden="0" w:uiPriority="73" w:unhideWhenUsed="0"/>
-    <w:lsdException w:name="Light Shading Accent 3" w:semiHidden="0" w:uiPriority="60" w:unhideWhenUsed="0"/>
-    <w:lsdException w:name="Light List Accent 3" w:semiHidden="0" w:uiPriority="61" w:unhideWhenUsed="0"/>
-    <w:lsdException w:name="Light Grid Accent 3" w:semiHidden="0" w:uiPriority="62" w:unhideWhenUsed="0"/>
-    <w:lsdException w:name="Medium Shading 1 Accent 3" w:semiHidden="0" w:uiPriority="63" w:unhideWhenUsed="0"/>
-    <w:lsdException w:name="Medium Shading 2 Accent 3" w:semiHidden="0" w:uiPriority="64" w:unhideWhenUsed="0"/>
-    <w:lsdException w:name="Medium List 1 Accent 3" w:semiHidden="0" w:uiPriority="65" w:unhideWhenUsed="0"/>
-    <w:lsdException w:name="Medium List 2 Accent 3" w:semiHidden="0" w:uiPriority="66" w:unhideWhenUsed="0"/>
-    <w:lsdException w:name="Medium Grid 1 Accent 3" w:semiHidden="0" w:uiPriority="67" w:unhideWhenUsed="0"/>
-    <w:lsdException w:name="Medium Grid 2 Accent 3" w:semiHidden="0" w:uiPriority="68" w:unhideWhenUsed="0"/>
-    <w:lsdException w:name="Medium Grid 3 Accent 3" w:semiHidden="0" w:uiPriority="69" w:unhideWhenUsed="0"/>
-    <w:lsdException w:name="Dark List Accent 3" w:semiHidden="0" w:uiPriority="70" w:unhideWhenUsed="0"/>
-    <w:lsdException w:name="Colorful Shading Accent 3" w:semiHidden="0" w:uiPriority="71" w:unhideWhenUsed="0"/>
-    <w:lsdException w:name="Colorful List Accent 3" w:semiHidden="0" w:uiPriority="72" w:unhideWhenUsed="0"/>
-    <w:lsdException w:name="Colorful Grid Accent 3" w:semiHidden="0" w:uiPriority="73" w:unhideWhenUsed="0"/>
-    <w:lsdException w:name="Light Shading Accent 4" w:semiHidden="0" w:uiPriority="60" w:unhideWhenUsed="0"/>
-    <w:lsdException w:name="Light List Accent 4" w:semiHidden="0" w:uiPriority="61" w:unhideWhenUsed="0"/>
-    <w:lsdException w:name="Light Grid Accent 4" w:semiHidden="0" w:uiPriority="62" w:unhideWhenUsed="0"/>
-    <w:lsdException w:name="Medium Shading 1 Accent 4" w:semiHidden="0" w:uiPriority="63" w:unhideWhenUsed="0"/>
-    <w:lsdException w:name="Medium Shading 2 Accent 4" w:semiHidden="0" w:uiPriority="64" w:unhideWhenUsed="0"/>
-    <w:lsdException w:name="Medium List 1 Accent 4" w:semiHidden="0" w:uiPriority="65" w:unhideWhenUsed="0"/>
-    <w:lsdException w:name="Medium List 2 Accent 4" w:semiHidden="0" w:uiPriority="66" w:unhideWhenUsed="0"/>
-    <w:lsdException w:name="Medium Grid 1 Accent 4" w:semiHidden="0" w:uiPriority="67" w:unhideWhenUsed="0"/>
-    <w:lsdException w:name="Medium Grid 2 Accent 4" w:semiHidden="0" w:uiPriority="68" w:unhideWhenUsed="0"/>
-    <w:lsdException w:name="Medium Grid 3 Accent 4" w:semiHidden="0" w:uiPriority="69" w:unhideWhenUsed="0"/>
-    <w:lsdException w:name="Dark List Accent 4" w:semiHidden="0" w:uiPriority="70" w:unhideWhenUsed="0"/>
-    <w:lsdException w:name="Colorful Shading Accent 4" w:semiHidden="0" w:uiPriority="71" w:unhideWhenUsed="0"/>
-    <w:lsdException w:name="Colorful List Accent 4" w:semiHidden="0" w:uiPriority="72" w:unhideWhenUsed="0"/>
-    <w:lsdException w:name="Colorful Grid Accent 4" w:semiHidden="0" w:uiPriority="73" w:unhideWhenUsed="0"/>
-    <w:lsdException w:name="Light Shading Accent 5" w:semiHidden="0" w:uiPriority="60" w:unhideWhenUsed="0"/>
-    <w:lsdException w:name="Light List Accent 5" w:semiHidden="0" w:uiPriority="61" w:unhideWhenUsed="0"/>
-    <w:lsdException w:name="Light Grid Accent 5" w:semiHidden="0" w:uiPriority="62" w:unhideWhenUsed="0"/>
-    <w:lsdException w:name="Medium Shading 1 Accent 5" w:semiHidden="0" w:uiPriority="63" w:unhideWhenUsed="0"/>
-    <w:lsdException w:name="Medium Shading 2 Accent 5" w:semiHidden="0" w:uiPriority="64" w:unhideWhenUsed="0"/>
-    <w:lsdException w:name="Medium List 1 Accent 5" w:semiHidden="0" w:uiPriority="65" w:unhideWhenUsed="0"/>
-    <w:lsdException w:name="Medium List 2 Accent 5" w:semiHidden="0" w:uiPriority="66" w:unhideWhenUsed="0"/>
-    <w:lsdException w:name="Medium Grid 1 Accent 5" w:semiHidden="0" w:uiPriority="67" w:unhideWhenUsed="0"/>
-    <w:lsdException w:name="Medium Grid 2 Accent 5" w:semiHidden="0" w:uiPriority="68" w:unhideWhenUsed="0"/>
-    <w:lsdException w:name="Medium Grid 3 Accent 5" w:semiHidden="0" w:uiPriority="69" w:unhideWhenUsed="0"/>
-    <w:lsdException w:name="Dark List Accent 5" w:semiHidden="0" w:uiPriority="70" w:unhideWhenUsed="0"/>
-    <w:lsdException w:name="Colorful Shading Accent 5" w:semiHidden="0" w:uiPriority="71" w:unhideWhenUsed="0"/>
-    <w:lsdException w:name="Colorful List Accent 5" w:semiHidden="0" w:uiPriority="72" w:unhideWhenUsed="0"/>
-    <w:lsdException w:name="Colorful Grid Accent 5" w:semiHidden="0" w:uiPriority="73" w:unhideWhenUsed="0"/>
-    <w:lsdException w:name="Light Shading Accent 6" w:semiHidden="0" w:uiPriority="60" w:unhideWhenUsed="0"/>
-    <w:lsdException w:name="Light List Accent 6" w:semiHidden="0" w:uiPriority="61" w:unhideWhenUsed="0"/>
-    <w:lsdException w:name="Light Grid Accent 6" w:semiHidden="0" w:uiPriority="62" w:unhideWhenUsed="0"/>
-    <w:lsdException w:name="Medium Shading 1 Accent 6" w:semiHidden="0" w:uiPriority="63" w:unhideWhenUsed="0"/>
-    <w:lsdException w:name="Medium Shading 2 Accent 6" w:semiHidden="0" w:uiPriority="64" w:unhideWhenUsed="0"/>
-    <w:lsdException w:name="Medium List 1 Accent 6" w:semiHidden="0" w:uiPriority="65" w:unhideWhenUsed="0"/>
-    <w:lsdException w:name="Medium List 2 Accent 6" w:semiHidden="0" w:uiPriority="66" w:unhideWhenUsed="0"/>
-    <w:lsdException w:name="Medium Grid 1 Accent 6" w:semiHidden="0" w:uiPriority="67" w:unhideWhenUsed="0"/>
-    <w:lsdException w:name="Medium Grid 2 Accent 6" w:semiHidden="0" w:uiPriority="68" w:unhideWhenUsed="0"/>
-    <w:lsdException w:name="Medium Grid 3 Accent 6" w:semiHidden="0" w:uiPriority="69" w:unhideWhenUsed="0"/>
-    <w:lsdException w:name="Dark List Accent 6" w:semiHidden="0" w:uiPriority="70" w:unhideWhenUsed="0"/>
-    <w:lsdException w:name="Colorful Shading Accent 6" w:semiHidden="0" w:uiPriority="71" w:unhideWhenUsed="0"/>
-    <w:lsdException w:name="Colorful List Accent 6" w:semiHidden="0" w:uiPriority="72" w:unhideWhenUsed="0"/>
-    <w:lsdException w:name="Colorful Grid Accent 6" w:semiHidden="0" w:uiPriority="73" w:unhideWhenUsed="0"/>
-    <w:lsdException w:name="Subtle Emphasis" w:semiHidden="0" w:uiPriority="19" w:unhideWhenUsed="0" w:qFormat="1"/>
-    <w:lsdException w:name="Intense Emphasis" w:semiHidden="0" w:uiPriority="21" w:unhideWhenUsed="0" w:qFormat="1"/>
-    <w:lsdException w:name="Subtle Reference" w:semiHidden="0" w:uiPriority="31" w:unhideWhenUsed="0" w:qFormat="1"/>
-    <w:lsdException w:name="Intense Reference" w:semiHidden="0" w:uiPriority="32" w:unhideWhenUsed="0" w:qFormat="1"/>
-    <w:lsdException w:name="Book Title" w:semiHidden="0" w:uiPriority="33" w:unhideWhenUsed="0" w:qFormat="1"/>
-    <w:lsdException w:name="Bibliography" w:uiPriority="37"/>
-    <w:lsdException w:name="TOC Heading" w:uiPriority="39" w:qFormat="1"/>
-  </w:latentStyles>
-  <w:style w:type="paragraph" w:default="1" w:styleId="Normal">
-    <w:name w:val="Normal"/>
-    <w:qFormat/>
-    <w:pPr>
-      <w:bidi/>
-    </w:pPr>
-  </w:style>
-  <w:style w:type="character" w:default="1" w:styleId="DefaultParagraphFont">
-    <w:name w:val="Default Paragraph Font"/>
-    <w:uiPriority w:val="1"/>
-    <w:semiHidden/>
-    <w:unhideWhenUsed/>
-  </w:style>
-  <w:style w:type="table" w:default="1" w:styleId="TableNormal">
-    <w:name w:val="Normal Table"/>
-    <w:uiPriority w:val="99"/>
-    <w:semiHidden/>
-    <w:unhideWhenUsed/>
-    <w:tblPr>
-      <w:tblInd w:w="0" w:type="dxa"/>
-      <w:tblCellMar>
-        <w:top w:w="0" w:type="dxa"/>
-        <w:left w:w="108" w:type="dxa"/>
-        <w:bottom w:w="0" w:type="dxa"/>
-        <w:right w:w="108" w:type="dxa"/>
-      </w:tblCellMar>
-    </w:tblPr>
-  </w:style>
-  <w:style w:type="numbering" w:default="1" w:styleId="NoList">
-    <w:name w:val="No List"/>
-    <w:uiPriority w:val="99"/>
-    <w:semiHidden/>
-    <w:unhideWhenUsed/>
-  </w:style>
-  <w:style w:type="character" w:styleId="PlaceholderText">
-    <w:name w:val="Placeholder Text"/>
-    <w:basedOn w:val="DefaultParagraphFont"/>
-    <w:uiPriority w:val="99"/>
-    <w:semiHidden/>
-    <w:rsid w:val="00FE79EB"/>
-    <w:rPr>
-      <w:color w:val="808080"/>
-    </w:rPr>
-  </w:style>
-</w:styles>
-</file>
-
-<file path=word/glossary/webSettings.xml><?xml version="1.0" encoding="utf-8"?>
-<w:webSettings xmlns:mc="http://schemas.openxmlformats.org/markup-compatibility/2006" xmlns:r="http://schemas.openxmlformats.org/officeDocument/2006/relationships" xmlns:w="http://schemas.openxmlformats.org/wordprocessingml/2006/main" xmlns:w14="http://schemas.microsoft.com/office/word/2010/wordml" mc:Ignorable="w14">
-  <w:optimizeForBrowser/>
-  <w:allowPNG/>
-</w:webSettings>
 </file>
 
 <file path=word/theme/theme1.xml><?xml version="1.0" encoding="utf-8"?>
@@ -9148,7 +8576,7 @@
 </file>
 
 <file path=customXml/itemProps1.xml><?xml version="1.0" encoding="utf-8"?>
-<ds:datastoreItem xmlns:ds="http://schemas.openxmlformats.org/officeDocument/2006/customXml" ds:itemID="{FDD70481-0927-45EE-B001-C1730096477D}">
+<ds:datastoreItem xmlns:ds="http://schemas.openxmlformats.org/officeDocument/2006/customXml" ds:itemID="{FE82F014-707A-453B-98AF-3EE3C145339F}">
   <ds:schemaRefs>
     <ds:schemaRef ds:uri="http://schemas.openxmlformats.org/officeDocument/2006/bibliography"/>
   </ds:schemaRefs>

</xml_diff>

<commit_message>
revise following Eynat's comments on intro
</commit_message>
<xml_diff>
--- a/ms.docx
+++ b/ms.docx
@@ -45,8 +45,6 @@
         </w:rPr>
         <w:t>from growth curves</w:t>
       </w:r>
-      <w:bookmarkStart w:id="0" w:name="_GoBack"/>
-      <w:bookmarkEnd w:id="0"/>
     </w:p>
     <w:p>
       <w:pPr>
@@ -235,7 +233,7 @@
         <w:rPr>
           <w:noProof/>
         </w:rPr>
-        <w:t>July 15, 2015</w:t>
+        <w:t>July 16, 2015</w:t>
       </w:r>
       <w:r>
         <w:fldChar w:fldCharType="end"/>
@@ -356,31 +354,52 @@
     </w:p>
     <w:p>
       <w:r>
-        <w:t>Many experimental investigat</w:t>
-      </w:r>
-      <w:r>
-        <w:t>ors in microbiology, genetics</w:t>
-      </w:r>
-      <w:r>
-        <w:t>,</w:t>
-      </w:r>
-      <w:r>
-        <w:t xml:space="preserve"> and evolutionary biology use growth curves to estimate fitness. They measure the Optical Density (OD) of one or more populations of cells over several hours or even days to acquire the growth curves. The simplest way to estimate fitness from these curves is to infer the growth rate: taking the log of the curves during the exponential growth phase</w:t>
-      </w:r>
-      <w:r>
-        <w:t>,</w:t>
+        <w:t xml:space="preserve">Growth curves are common method to estimate fitness in microbiology, genetics, and evolutionary biology. Optical Density (OD) is used to acquire the growth curves of one or more populations of cells, over varying time periods. </w:t>
+      </w:r>
+      <w:r>
+        <w:t>The simplest way to estimate fitness from these curves is to infer the growth rate</w:t>
+      </w:r>
+      <w:r>
+        <w:t xml:space="preserve"> during the exponential growth phase. This is done by </w:t>
+      </w:r>
+      <w:r>
+        <w:t>taking the log of the</w:t>
+      </w:r>
+      <w:r>
+        <w:t xml:space="preserve"> mean of the</w:t>
+      </w:r>
+      <w:r>
+        <w:t xml:space="preserve"> </w:t>
+      </w:r>
+      <w:r>
+        <w:t xml:space="preserve">growth </w:t>
+      </w:r>
+      <w:r>
+        <w:t>curves during the exponential growth phase</w:t>
+      </w:r>
+      <w:r>
+        <w:t xml:space="preserve"> and</w:t>
       </w:r>
       <w:r>
         <w:t xml:space="preserve"> using linear regression to </w:t>
       </w:r>
       <w:r>
-        <w:t xml:space="preserve">fit a linear line to the data, and taking the </w:t>
+        <w:t xml:space="preserve">estimate </w:t>
+      </w:r>
+      <w:r>
+        <w:t xml:space="preserve">the </w:t>
       </w:r>
       <w:r>
         <w:t xml:space="preserve">slope </w:t>
       </w:r>
       <w:r>
-        <w:t xml:space="preserve">of the line </w:t>
+        <w:t xml:space="preserve">of the </w:t>
+      </w:r>
+      <w:r>
+        <w:t>curves</w:t>
+      </w:r>
+      <w:r>
+        <w:t xml:space="preserve"> </w:t>
       </w:r>
       <w:r>
         <w:t>as a measure of the growth rate</w:t>
@@ -499,6 +518,9 @@
         <w:t>phases</w:t>
       </w:r>
       <w:r>
+        <w:t xml:space="preserve"> that affect the selection coefficient</w:t>
+      </w:r>
+      <w:r>
         <w:t xml:space="preserve"> </w:t>
       </w:r>
       <w:r>
@@ -558,22 +580,52 @@
     </w:p>
     <w:p>
       <w:r>
-        <w:t xml:space="preserve">Competition assays are a common fitness inference </w:t>
-      </w:r>
-      <w:r>
-        <w:t xml:space="preserve">method </w:t>
-      </w:r>
-      <w:r>
-        <w:t xml:space="preserve">that takes these additional growth phases into account. Competition assays include the growth of two strains in the same container – the </w:t>
+        <w:t>Pairwise c</w:t>
+      </w:r>
+      <w:r>
+        <w:t xml:space="preserve">ompetition </w:t>
+      </w:r>
+      <w:r>
+        <w:t>experiments</w:t>
+      </w:r>
+      <w:r>
+        <w:t xml:space="preserve"> </w:t>
+      </w:r>
+      <w:r>
+        <w:t xml:space="preserve">are commonly used to infer </w:t>
+      </w:r>
+      <w:r>
+        <w:t xml:space="preserve">fitness </w:t>
+      </w:r>
+      <w:r>
+        <w:t xml:space="preserve">in a way </w:t>
+      </w:r>
+      <w:r>
+        <w:t xml:space="preserve">that takes these additional growth phases into account. Competition </w:t>
+      </w:r>
+      <w:r>
+        <w:t xml:space="preserve">experiments </w:t>
+      </w:r>
+      <w:r>
+        <w:t xml:space="preserve">include the growth of two strains in the same container – the </w:t>
       </w:r>
       <w:r>
         <w:t>strain of interest and a reference strain (for example, a mutant strain and a wildtype strain).</w:t>
       </w:r>
       <w:r>
+        <w:t xml:space="preserve"> The frequency of each strain is measured during the experiment.</w:t>
+      </w:r>
+      <w:r>
         <w:t xml:space="preserve"> </w:t>
       </w:r>
       <w:r>
-        <w:t>From the change in frequency over the competition</w:t>
+        <w:t>From the change in frequenc</w:t>
+      </w:r>
+      <w:r>
+        <w:t>ies</w:t>
+      </w:r>
+      <w:r>
+        <w:t xml:space="preserve"> over the competition</w:t>
       </w:r>
       <w:r>
         <w:t xml:space="preserve"> </w:t>
@@ -687,7 +739,19 @@
     </w:p>
     <w:p>
       <w:r>
-        <w:t xml:space="preserve">Because competition assays require </w:t>
+        <w:t xml:space="preserve">Because </w:t>
+      </w:r>
+      <w:r>
+        <w:t xml:space="preserve">pairwise </w:t>
+      </w:r>
+      <w:r>
+        <w:t xml:space="preserve">competition </w:t>
+      </w:r>
+      <w:r>
+        <w:t>experiments</w:t>
+      </w:r>
+      <w:r>
+        <w:t xml:space="preserve"> require </w:t>
       </w:r>
       <w:r>
         <w:t xml:space="preserve">more </w:t>
@@ -751,12 +815,8 @@
       <w:r>
         <w:t xml:space="preserve">for population genetics models that </w:t>
       </w:r>
-      <w:r>
-        <w:t xml:space="preserve">can </w:t>
-      </w:r>
-      <w:r>
-        <w:t xml:space="preserve">be used to </w:t>
-      </w:r>
+      <w:bookmarkStart w:id="0" w:name="_GoBack"/>
+      <w:bookmarkEnd w:id="0"/>
       <w:r>
         <w:t xml:space="preserve">test hypotheses and </w:t>
       </w:r>
@@ -772,6 +832,7 @@
     </w:p>
     <w:p>
       <w:r>
+        <w:lastRenderedPageBreak/>
         <w:t xml:space="preserve">Here we propose a new method of </w:t>
       </w:r>
       <w:r>
@@ -781,11 +842,7 @@
         <w:t xml:space="preserve"> inference</w:t>
       </w:r>
       <w:r>
-        <w:t xml:space="preserve">. Our method fits growth models to growth curves data and uses the fitted growth models to predict the results </w:t>
-      </w:r>
-      <w:r>
-        <w:lastRenderedPageBreak/>
-        <w:t xml:space="preserve">of competitions assays. The predicted competitions </w:t>
+        <w:t xml:space="preserve">. Our method fits growth models to growth curves data and uses the fitted growth models to predict the results of competitions assays. The predicted competitions </w:t>
       </w:r>
       <w:r>
         <w:t>can</w:t>
@@ -1714,7 +1771,11 @@
         </m:f>
       </m:oMath>
       <w:r>
-        <w:t xml:space="preserve">. When </w:t>
+        <w:t xml:space="preserve">. </w:t>
+      </w:r>
+      <w:r>
+        <w:lastRenderedPageBreak/>
+        <w:t xml:space="preserve">When </w:t>
       </w:r>
       <m:oMath>
         <m:r>
@@ -1762,7 +1823,6 @@
     </w:p>
     <w:p>
       <w:r>
-        <w:lastRenderedPageBreak/>
         <w:t xml:space="preserve">The adjustment function </w:t>
       </w:r>
       <m:oMath>
@@ -2894,6 +2954,7 @@
           <w:rPr>
             <w:rFonts w:ascii="Cambria Math" w:hAnsi="Cambria Math"/>
           </w:rPr>
+          <w:lastRenderedPageBreak/>
           <m:t>BIC=n</m:t>
         </m:r>
         <m:r>
@@ -3194,7 +3255,6 @@
         <w:ind w:firstLine="0"/>
       </w:pPr>
       <w:r>
-        <w:lastRenderedPageBreak/>
         <w:t xml:space="preserve">where </w:t>
       </w:r>
       <m:oMath>
@@ -4906,6 +4966,7 @@
           <w:rPr>
             <w:rFonts w:ascii="Cambria Math" w:hAnsi="Cambria Math"/>
           </w:rPr>
+          <w:lastRenderedPageBreak/>
           <m:t>s=</m:t>
         </m:r>
         <m:f>
@@ -5205,7 +5266,6 @@
       </w:pPr>
       <w:proofErr w:type="gramStart"/>
       <w:r>
-        <w:lastRenderedPageBreak/>
         <w:t>where</w:t>
       </w:r>
       <w:proofErr w:type="gramEnd"/>
@@ -6321,7 +6381,7 @@
           <w:rPr>
             <w:noProof/>
           </w:rPr>
-          <w:t>8</w:t>
+          <w:t>2</w:t>
         </w:r>
         <w:r>
           <w:rPr>
@@ -6370,7 +6430,7 @@
           <w:rPr>
             <w:noProof/>
           </w:rPr>
-          <w:t>7</w:t>
+          <w:t>3</w:t>
         </w:r>
         <w:r>
           <w:rPr>
@@ -8576,7 +8636,7 @@
 </file>
 
 <file path=customXml/itemProps1.xml><?xml version="1.0" encoding="utf-8"?>
-<ds:datastoreItem xmlns:ds="http://schemas.openxmlformats.org/officeDocument/2006/customXml" ds:itemID="{FE82F014-707A-453B-98AF-3EE3C145339F}">
+<ds:datastoreItem xmlns:ds="http://schemas.openxmlformats.org/officeDocument/2006/customXml" ds:itemID="{2E0FF04E-FA8B-4E89-87DF-9CDB82D2F2A7}">
   <ds:schemaRefs>
     <ds:schemaRef ds:uri="http://schemas.openxmlformats.org/officeDocument/2006/bibliography"/>
   </ds:schemaRefs>

</xml_diff>

<commit_message>
added acks, figure, revise
</commit_message>
<xml_diff>
--- a/ms.docx
+++ b/ms.docx
@@ -80,7 +80,7 @@
           <w:rFonts w:ascii="Palatino Linotype" w:hAnsi="Palatino Linotype"/>
           <w:vertAlign w:val="superscript"/>
         </w:rPr>
-        <w:t>1*</w:t>
+        <w:t>1</w:t>
       </w:r>
       <w:r>
         <w:rPr>
@@ -214,6 +214,13 @@
           <w:vertAlign w:val="superscript"/>
         </w:rPr>
         <w:t>1</w:t>
+      </w:r>
+      <w:r>
+        <w:rPr>
+          <w:rFonts w:ascii="Palatino Linotype" w:hAnsi="Palatino Linotype"/>
+          <w:vertAlign w:val="superscript"/>
+        </w:rPr>
+        <w:t>*</w:t>
       </w:r>
     </w:p>
     <w:p>
@@ -255,7 +262,19 @@
         <w:t>and</w:t>
       </w:r>
       <w:r>
-        <w:t xml:space="preserve"> Ecology of Plants, Tel-Aviv University, Tel-Aviv</w:t>
+        <w:t xml:space="preserve"> Ecology of Plants, Tel</w:t>
+      </w:r>
+      <w:r>
+        <w:t xml:space="preserve"> </w:t>
+      </w:r>
+      <w:r>
+        <w:t>Aviv University, Tel</w:t>
+      </w:r>
+      <w:r>
+        <w:t xml:space="preserve"> </w:t>
+      </w:r>
+      <w:r>
+        <w:t>Aviv</w:t>
       </w:r>
       <w:r>
         <w:t xml:space="preserve"> </w:t>
@@ -293,7 +312,19 @@
         <w:t xml:space="preserve"> </w:t>
       </w:r>
       <w:r>
-        <w:t>Tel-Aviv University, Tel-Aviv</w:t>
+        <w:t>Tel</w:t>
+      </w:r>
+      <w:r>
+        <w:t xml:space="preserve"> </w:t>
+      </w:r>
+      <w:r>
+        <w:t>Aviv University, Tel</w:t>
+      </w:r>
+      <w:r>
+        <w:t xml:space="preserve"> </w:t>
+      </w:r>
+      <w:r>
+        <w:t>Aviv</w:t>
       </w:r>
       <w:r>
         <w:t xml:space="preserve"> </w:t>
@@ -324,7 +355,16 @@
         <w:t xml:space="preserve"> </w:t>
       </w:r>
       <w:r>
-        <w:t>Corresponding author: yoavram@post.tau.ac.il</w:t>
+        <w:t xml:space="preserve">Corresponding author: </w:t>
+      </w:r>
+      <w:r>
+        <w:t>lilach.hadany</w:t>
+      </w:r>
+      <w:r>
+        <w:t>@</w:t>
+      </w:r>
+      <w:r>
+        <w:t>gmail.com</w:t>
       </w:r>
     </w:p>
     <w:p/>
@@ -354,16 +394,85 @@
     </w:p>
     <w:p>
       <w:r>
-        <w:t xml:space="preserve">Because pairwise competition experiments </w:t>
-      </w:r>
-      <w:r>
-        <w:t>are laborious and expansive,</w:t>
-      </w:r>
-      <w:r>
-        <w:t xml:space="preserve"> many investigators do without them and use proxies of fitness such as growth rates.</w:t>
-      </w:r>
-      <w:r>
-        <w:t xml:space="preserve"> Here we propose a new method to predict the results of competition experiments from single strain growth curves. </w:t>
+        <w:t>P</w:t>
+      </w:r>
+      <w:r>
+        <w:t xml:space="preserve">airwise competition experiments </w:t>
+      </w:r>
+      <w:r>
+        <w:t>are laborious and expansive</w:t>
+      </w:r>
+      <w:r>
+        <w:t>. M</w:t>
+      </w:r>
+      <w:r>
+        <w:t xml:space="preserve">any investigators </w:t>
+      </w:r>
+      <w:r>
+        <w:t>opt to estimate fitness from</w:t>
+      </w:r>
+      <w:r>
+        <w:t xml:space="preserve"> </w:t>
+      </w:r>
+      <w:r>
+        <w:t xml:space="preserve">the maximum </w:t>
+      </w:r>
+      <w:r>
+        <w:t xml:space="preserve">growth </w:t>
+      </w:r>
+      <w:r>
+        <w:t>rate during exponential growth</w:t>
+      </w:r>
+      <w:r>
+        <w:t>.</w:t>
+      </w:r>
+      <w:r>
+        <w:t xml:space="preserve"> However, </w:t>
+      </w:r>
+      <w:r>
+        <w:t xml:space="preserve">maximum </w:t>
+      </w:r>
+      <w:r>
+        <w:t xml:space="preserve">growth </w:t>
+      </w:r>
+      <w:r>
+        <w:t>rates</w:t>
+      </w:r>
+      <w:r>
+        <w:t xml:space="preserve"> have been shown to be an unreliable measure of fitness.</w:t>
+      </w:r>
+      <w:r>
+        <w:t xml:space="preserve"> Here we propose a new method </w:t>
+      </w:r>
+      <w:r>
+        <w:t xml:space="preserve">that </w:t>
+      </w:r>
+      <w:r>
+        <w:t>predict</w:t>
+      </w:r>
+      <w:r>
+        <w:t>s</w:t>
+      </w:r>
+      <w:r>
+        <w:t xml:space="preserve"> the res</w:t>
+      </w:r>
+      <w:r>
+        <w:t xml:space="preserve">ults of competitions </w:t>
+      </w:r>
+      <w:r>
+        <w:t>from single strain growth curves</w:t>
+      </w:r>
+      <w:r>
+        <w:t xml:space="preserve"> and estimates </w:t>
+      </w:r>
+      <w:r>
+        <w:t xml:space="preserve">competitive fitness. Our method can also be applied for inferring interactions between competing strains and to provide biological interpretation to </w:t>
+      </w:r>
+      <w:r>
+        <w:t>selective differences between different strains</w:t>
+      </w:r>
+      <w:r>
+        <w:t>.</w:t>
       </w:r>
     </w:p>
     <w:p>
@@ -414,7 +523,25 @@
         <w:t xml:space="preserve">ensity (OD) of one or more populations of cells over varying time periods. </w:t>
       </w:r>
       <w:r>
-        <w:t>The simplest way to estimate fitness from these curves is to infer the growth rate</w:t>
+        <w:t xml:space="preserve">The simplest way to </w:t>
+      </w:r>
+      <w:r>
+        <w:t>infer</w:t>
+      </w:r>
+      <w:r>
+        <w:t xml:space="preserve"> fitness from </w:t>
+      </w:r>
+      <w:r>
+        <w:t>growth</w:t>
+      </w:r>
+      <w:r>
+        <w:t xml:space="preserve"> curves is to </w:t>
+      </w:r>
+      <w:r>
+        <w:t>estimate</w:t>
+      </w:r>
+      <w:r>
+        <w:t xml:space="preserve"> the growth rate</w:t>
       </w:r>
       <w:r>
         <w:t xml:space="preserve"> during the exponential growth phase. This is done by </w:t>
@@ -620,7 +747,19 @@
         <w:t>Indeed</w:t>
       </w:r>
       <w:r>
-        <w:t xml:space="preserve">, it has been recently shown that the growth rate can be a poor estimate of relative fitness </w:t>
+        <w:t>, it has been recently shown that growth rate</w:t>
+      </w:r>
+      <w:r>
+        <w:t>s</w:t>
+      </w:r>
+      <w:r>
+        <w:t xml:space="preserve"> can be poor estimate</w:t>
+      </w:r>
+      <w:r>
+        <w:t>s</w:t>
+      </w:r>
+      <w:r>
+        <w:t xml:space="preserve"> of relative fitness </w:t>
       </w:r>
       <w:r>
         <w:fldChar w:fldCharType="begin" w:fldLock="1"/>
@@ -699,7 +838,13 @@
         <w:t xml:space="preserve">experiments </w:t>
       </w:r>
       <w:r>
-        <w:t xml:space="preserve">two strains </w:t>
+        <w:t>two</w:t>
+      </w:r>
+      <w:r>
+        <w:t xml:space="preserve"> or more</w:t>
+      </w:r>
+      <w:r>
+        <w:t xml:space="preserve"> strains </w:t>
       </w:r>
       <w:r>
         <w:t xml:space="preserve">are grown together </w:t>
@@ -711,10 +856,22 @@
         <w:t>vessel</w:t>
       </w:r>
       <w:r>
-        <w:t xml:space="preserve"> – the </w:t>
-      </w:r>
-      <w:r>
-        <w:t>strain of interest and a reference strain (for example, a mutant strain and a wildtype strain).</w:t>
+        <w:t xml:space="preserve"> – </w:t>
+      </w:r>
+      <w:r>
+        <w:t>one or more</w:t>
+      </w:r>
+      <w:r>
+        <w:t xml:space="preserve"> </w:t>
+      </w:r>
+      <w:r>
+        <w:t>strain</w:t>
+      </w:r>
+      <w:r>
+        <w:t>s</w:t>
+      </w:r>
+      <w:r>
+        <w:t xml:space="preserve"> of interest and a reference strain (for example, a mutant strain and a wildtype strain).</w:t>
       </w:r>
       <w:r>
         <w:t xml:space="preserve"> The frequency of each strain is measured during the experiment</w:t>
@@ -741,6 +898,27 @@
         <w:fldChar w:fldCharType="end"/>
       </w:r>
       <w:r>
+        <w:t xml:space="preserve"> or deep sequencing </w:t>
+      </w:r>
+      <w:r>
+        <w:fldChar w:fldCharType="begin" w:fldLock="1"/>
+      </w:r>
+      <w:r>
+        <w:instrText>ADDIN CSL_CITATION { "citationItems" : [ { "id" : "ITEM-1", "itemData" : { "DOI" : "10.1534/genetics.113.156190", "ISSN" : "0016-6731", "author" : [ { "dropping-particle" : "", "family" : "Bank", "given" : "C.", "non-dropping-particle" : "", "parse-names" : false, "suffix" : "" }, { "dropping-particle" : "", "family" : "Hietpas", "given" : "R. T.", "non-dropping-particle" : "", "parse-names" : false, "suffix" : "" }, { "dropping-particle" : "", "family" : "Wong", "given" : "A.", "non-dropping-particle" : "", "parse-names" : false, "suffix" : "" }, { "dropping-particle" : "", "family" : "Bolon", "given" : "Daniel N. A.", "non-dropping-particle" : "", "parse-names" : false, "suffix" : "" }, { "dropping-particle" : "", "family" : "Jensen", "given" : "J. D.", "non-dropping-particle" : "", "parse-names" : false, "suffix" : "" } ], "container-title" : "Genetics", "id" : "ITEM-1", "issue" : "3", "issued" : { "date-parts" : [ [ "2014", "1", "7" ] ] }, "page" : "841-852", "title" : "A Bayesian MCMC Approach to Assess the Complete Distribution of Fitness Effects of New Mutations: Uncovering the Potential for Adaptive Walks in Challenging Environments", "type" : "article-journal", "volume" : "196" }, "uris" : [ "http://www.mendeley.com/documents/?uuid=412c5d39-66d8-4c24-afd4-18763d818a16" ] } ], "mendeley" : { "formattedCitation" : "(Bank et al. 2014)", "plainTextFormattedCitation" : "(Bank et al. 2014)", "previouslyFormattedCitation" : "(Bank et al. 2014)" }, "properties" : { "noteIndex" : 0 }, "schema" : "https://github.com/citation-style-language/schema/raw/master/csl-citation.json" }</w:instrText>
+      </w:r>
+      <w:r>
+        <w:fldChar w:fldCharType="separate"/>
+      </w:r>
+      <w:r>
+        <w:rPr>
+          <w:noProof/>
+        </w:rPr>
+        <w:t>(Bank et al. 2014)</w:t>
+      </w:r>
+      <w:r>
+        <w:fldChar w:fldCharType="end"/>
+      </w:r>
+      <w:r>
         <w:t>]</w:t>
       </w:r>
       <w:r>
@@ -777,16 +955,94 @@
         <w:t>selection coefficient</w:t>
       </w:r>
       <w:r>
-        <w:t xml:space="preserve"> of the strain of interest</w:t>
+        <w:t xml:space="preserve"> of the strain</w:t>
+      </w:r>
+      <w:r>
+        <w:t>s</w:t>
+      </w:r>
+      <w:r>
+        <w:t xml:space="preserve"> of interest. </w:t>
+      </w:r>
+      <w:r>
+        <w:t>T</w:t>
+      </w:r>
+      <w:r>
+        <w:t xml:space="preserve">his is a </w:t>
+      </w:r>
+      <w:r>
+        <w:t>good</w:t>
+      </w:r>
+      <w:r>
+        <w:t xml:space="preserve"> method to </w:t>
+      </w:r>
+      <w:r>
+        <w:t>estimate relative</w:t>
+      </w:r>
+      <w:r>
+        <w:t xml:space="preserve"> fitness, as it directly estimate</w:t>
+      </w:r>
+      <w:r>
+        <w:t xml:space="preserve">s </w:t>
+      </w:r>
+      <w:r>
+        <w:t>fitness</w:t>
+      </w:r>
+      <w:r>
+        <w:t xml:space="preserve"> from </w:t>
+      </w:r>
+      <w:r>
+        <w:t xml:space="preserve">change in </w:t>
+      </w:r>
+      <w:r>
+        <w:t>frequencies over time</w:t>
+      </w:r>
+      <w:r>
+        <w:t xml:space="preserve">. However, competition </w:t>
+      </w:r>
+      <w:r>
+        <w:t>experiments</w:t>
+      </w:r>
+      <w:r>
+        <w:t xml:space="preserve"> are</w:t>
+      </w:r>
+      <w:r>
+        <w:t xml:space="preserve"> more</w:t>
+      </w:r>
+      <w:r>
+        <w:t xml:space="preserve"> laborious </w:t>
+      </w:r>
+      <w:r>
+        <w:t>than growth curve</w:t>
+      </w:r>
+      <w:r>
+        <w:t>s</w:t>
       </w:r>
       <w:r>
         <w:t xml:space="preserve"> </w:t>
       </w:r>
       <w:r>
+        <w:t>experiments</w:t>
+      </w:r>
+      <w:r>
+        <w:t xml:space="preserve"> </w:t>
+      </w:r>
+      <w:r>
+        <w:t xml:space="preserve">and </w:t>
+      </w:r>
+      <w:r>
+        <w:t xml:space="preserve">are typically more </w:t>
+      </w:r>
+      <w:r>
+        <w:t>expansive, requiring the construction and assaying of genetic or phenotypic markers</w:t>
+      </w:r>
+      <w:r>
+        <w:t xml:space="preserve"> </w:t>
+      </w:r>
+      <w:r>
         <w:fldChar w:fldCharType="begin" w:fldLock="1"/>
       </w:r>
       <w:r>
-        <w:instrText>ADDIN CSL_CITATION { "citationItems" : [ { "id" : "ITEM-1", "itemData" : { "DOI" : "10.1371/journal.pone.0126210", "ISSN" : "1932-6203", "author" : [ { "dropping-particle" : "", "family" : "Wiser", "given" : "Michael J", "non-dropping-particle" : "", "parse-names" : false, "suffix" : "" }, { "dropping-particle" : "", "family" : "Lenski", "given" : "Richard E.", "non-dropping-particle" : "", "parse-names" : false, "suffix" : "" } ], "container-title" : "PLOS ONE", "id" : "ITEM-1", "issue" : "5", "issued" : { "date-parts" : [ [ "2015" ] ] }, "page" : "e0126210", "title" : "A Comparison of Methods to Measure Fitness in &lt;i&gt;Escherichia coli&lt;/i&gt;", "type" : "article-journal", "volume" : "10" }, "uris" : [ "http://www.mendeley.com/documents/?uuid=e02f4657-f10b-4980-a582-98ea370b5fce" ] } ], "mendeley" : { "formattedCitation" : "(Wiser and Lenski 2015)", "plainTextFormattedCitation" : "(Wiser and Lenski 2015)", "previouslyFormattedCitation" : "(Wiser and Lenski 2015)" }, "properties" : { "noteIndex" : 0 }, "schema" : "https://github.com/citation-style-language/schema/raw/master/csl-citation.json" }</w:instrText>
+        <w:instrText>ADDIN CSL_CITATION { "citationItems" : [ { "id" : "ITEM-1", "itemData" : { "DOI" : "10.1371/journal.pone.0126915", "ISSN" : "1932-6203", "author" : [ { "dropping-particle" : "", "family" : "Concepci\u00f3n-Acevedo", "given" : "Jeniffer", "non-dropping-particle" : "", "parse-names" : false, "suffix" : "" }, { "dropping-particle" : "", "family" : "Weiss", "given" : "Howard N.", "non-dropping-particle" : "", "parse-names" : false, "suffix" : "" }, { "dropping-particle" : "", "family" : "Chaudhry", "given" : "Waqas Nasir", "non-dropping-particle" : "", "parse-names" : false, "suffix" : "" }, { "dropping-particle" : "", "family" : "Levin", "given" : "Bruce R.", "non-dropping-particle" : "", "parse-names" : false, "suffix" : "" } ], "container-title" : "Plos One", "id" : "ITEM-1", "issue" : "6", "issued" : { "date-parts" : [ [ "2015" ] ] }, "page" : "e0126915", "title" : "Malthusian Parameters as Estimators of the Fitness of Microbes: A Cautionary Tale about the Low Side of High Throughput", "type" : "article-journal", "volume" : "10" }, "uris" : [ "http://www.mendeley.com/documents/?uuid=ff5b14a1-2eed-4181-bbbe-e8e83a728fd8" ] } ], "mendeley" : { "formattedCitation" : "(Concepci\u00f3n-Acevedo et al. 2015)", "manualFormatting" : "(Concepci\u00f3n-Acevedo et al. 2015, and references therein)", "plainTextFormattedCitation" : "(Concepci\u00f3n-Acevedo et al. 2015)", "previouslyFormattedCitation" : "(Concepci\u00f3n-Acevedo et al. 2015)" }, "properties" : { "noteIndex" : 0 }, "schema" : "https://github.com/citation-style-language/schema/raw/master/csl-citation.json" }</w:instrText>
       </w:r>
       <w:r>
         <w:fldChar w:fldCharType="separate"/>
@@ -795,97 +1051,13 @@
         <w:rPr>
           <w:noProof/>
         </w:rPr>
-        <w:t>(Wiser and Lenski 2015)</w:t>
-      </w:r>
-      <w:r>
-        <w:fldChar w:fldCharType="end"/>
-      </w:r>
-      <w:r>
-        <w:t xml:space="preserve">. </w:t>
-      </w:r>
-      <w:r>
-        <w:t>T</w:t>
-      </w:r>
-      <w:r>
-        <w:t xml:space="preserve">his is a much better method to </w:t>
-      </w:r>
-      <w:r>
-        <w:t>estimate relative</w:t>
-      </w:r>
-      <w:r>
-        <w:t xml:space="preserve"> fitness, as it directly estimate</w:t>
-      </w:r>
-      <w:r>
-        <w:t xml:space="preserve">s </w:t>
-      </w:r>
-      <w:r>
-        <w:t>fitness</w:t>
-      </w:r>
-      <w:r>
-        <w:t xml:space="preserve"> from frequencies change over time,</w:t>
-      </w:r>
-      <w:r>
-        <w:t xml:space="preserve"> rather than indirectly estimating it from proxy measures such as growth rate</w:t>
-      </w:r>
-      <w:r>
-        <w:t>s</w:t>
-      </w:r>
-      <w:r>
-        <w:t xml:space="preserve">. However, competition </w:t>
-      </w:r>
-      <w:r>
-        <w:t>experiments</w:t>
-      </w:r>
-      <w:r>
-        <w:t xml:space="preserve"> are</w:t>
-      </w:r>
-      <w:r>
-        <w:t xml:space="preserve"> more</w:t>
-      </w:r>
-      <w:r>
-        <w:t xml:space="preserve"> laborious </w:t>
-      </w:r>
-      <w:r>
-        <w:t>than growth curve</w:t>
-      </w:r>
-      <w:r>
-        <w:t>s</w:t>
-      </w:r>
-      <w:r>
-        <w:t xml:space="preserve"> </w:t>
-      </w:r>
-      <w:r>
-        <w:t>experiments</w:t>
-      </w:r>
-      <w:r>
-        <w:t xml:space="preserve"> </w:t>
-      </w:r>
-      <w:r>
-        <w:t xml:space="preserve">and </w:t>
-      </w:r>
-      <w:r>
-        <w:t xml:space="preserve">are typically more </w:t>
-      </w:r>
-      <w:r>
-        <w:t>expansive, requiring the construction and assaying of genetic or phenotypic markers</w:t>
-      </w:r>
-      <w:r>
-        <w:t xml:space="preserve"> </w:t>
-      </w:r>
-      <w:r>
-        <w:fldChar w:fldCharType="begin" w:fldLock="1"/>
-      </w:r>
-      <w:r>
-        <w:instrText>ADDIN CSL_CITATION { "citationItems" : [ { "id" : "ITEM-1", "itemData" : { "DOI" : "10.1371/journal.pone.0126915", "ISSN" : "1932-6203", "author" : [ { "dropping-particle" : "", "family" : "Concepci\u00f3n-Acevedo", "given" : "Jeniffer", "non-dropping-particle" : "", "parse-names" : false, "suffix" : "" }, { "dropping-particle" : "", "family" : "Weiss", "given" : "Howard N.", "non-dropping-particle" : "", "parse-names" : false, "suffix" : "" }, { "dropping-particle" : "", "family" : "Chaudhry", "given" : "Waqas Nasir", "non-dropping-particle" : "", "parse-names" : false, "suffix" : "" }, { "dropping-particle" : "", "family" : "Levin", "given" : "Bruce R.", "non-dropping-particle" : "", "parse-names" : false, "suffix" : "" } ], "container-title" : "Plos One", "id" : "ITEM-1", "issue" : "6", "issued" : { "date-parts" : [ [ "2015" ] ] }, "page" : "e0126915", "title" : "Malthusian Parameters as Estimators of the Fitness of Microbes: A Cautionary Tale about the Low Side of High Throughput", "type" : "article-journal", "volume" : "10" }, "uris" : [ "http://www.mendeley.com/documents/?uuid=ff5b14a1-2eed-4181-bbbe-e8e83a728fd8" ] } ], "mendeley" : { "formattedCitation" : "(Concepci\u00f3n-Acevedo et al. 2015)", "manualFormatting" : "(Concepci\u00f3n-Acevedo et al. 2015 and references therein)", "plainTextFormattedCitation" : "(Concepci\u00f3n-Acevedo et al. 2015)", "previouslyFormattedCitation" : "(Concepci\u00f3n-Acevedo et al. 2015)" }, "properties" : { "noteIndex" : 0 }, "schema" : "https://github.com/citation-style-language/schema/raw/master/csl-citation.json" }</w:instrText>
-      </w:r>
-      <w:r>
-        <w:fldChar w:fldCharType="separate"/>
+        <w:t>(Concepción-Acevedo et al. 2015</w:t>
       </w:r>
       <w:r>
         <w:rPr>
           <w:noProof/>
         </w:rPr>
-        <w:t>(Concepción-Acevedo et al. 2015</w:t>
+        <w:t>,</w:t>
       </w:r>
       <w:r>
         <w:rPr>
@@ -956,7 +1128,13 @@
         <w:t>s to growth curves data and use</w:t>
       </w:r>
       <w:r>
-        <w:t xml:space="preserve"> the fitted growth models to predict the results of competitions </w:t>
+        <w:t xml:space="preserve"> the fitted growth models to pr</w:t>
+      </w:r>
+      <w:r>
+        <w:t>edict the results of competition</w:t>
+      </w:r>
+      <w:r>
+        <w:t xml:space="preserve"> </w:t>
       </w:r>
       <w:r>
         <w:t>experiments</w:t>
@@ -974,12 +1152,31 @@
         <w:t xml:space="preserve">be </w:t>
       </w:r>
       <w:r>
-        <w:t>used instead of empirical ones to infer selection coefficients.</w:t>
+        <w:t xml:space="preserve">used instead of empirical ones to </w:t>
+      </w:r>
+      <w:r>
+        <w:t>estimate</w:t>
+      </w:r>
+      <w:r>
+        <w:t xml:space="preserve"> selection coefficients.</w:t>
       </w:r>
     </w:p>
     <w:p>
       <w:r>
-        <w:t>We implemented our method using an open source Python package that can be freely used and extended</w:t>
+        <w:t xml:space="preserve">We implemented our method using </w:t>
+      </w:r>
+      <w:r>
+        <w:rPr>
+          <w:i/>
+          <w:iCs/>
+        </w:rPr>
+        <w:t>Curveball</w:t>
+      </w:r>
+      <w:r>
+        <w:t xml:space="preserve">, </w:t>
+      </w:r>
+      <w:r>
+        <w:t>an open source Python package that can be freely used and extended</w:t>
       </w:r>
       <w:r>
         <w:t xml:space="preserve">; in the future we </w:t>
@@ -1054,13 +1251,22 @@
         <w:t>(ii)</w:t>
       </w:r>
       <w:r>
-        <w:t xml:space="preserve"> using the fitted models to predict the results of competition assays, and </w:t>
+        <w:t xml:space="preserve"> using the fitted models to predict the results of competition </w:t>
+      </w:r>
+      <w:r>
+        <w:t>experiments</w:t>
+      </w:r>
+      <w:r>
+        <w:t xml:space="preserve">, and </w:t>
       </w:r>
       <w:r>
         <w:t xml:space="preserve">(iii) </w:t>
       </w:r>
       <w:r>
-        <w:t>inferring selection from the</w:t>
+        <w:t>estimating</w:t>
+      </w:r>
+      <w:r>
+        <w:t xml:space="preserve"> selection from the</w:t>
       </w:r>
       <w:r>
         <w:t xml:space="preserve"> predicted competition results.</w:t>
@@ -1338,7 +1544,13 @@
         </m:d>
       </m:oMath>
       <w:r>
-        <w:t xml:space="preserve">                                                            (1a)</w:t>
+        <w:t xml:space="preserve">          </w:t>
+      </w:r>
+      <w:r>
+        <w:t xml:space="preserve">   </w:t>
+      </w:r>
+      <w:r>
+        <w:t xml:space="preserve">                              (1a)</w:t>
       </w:r>
     </w:p>
     <w:p>
@@ -1404,7 +1616,7 @@
         </m:sSub>
       </m:oMath>
       <w:r>
-        <w:t xml:space="preserve">                                                                            (1b)</w:t>
+        <w:t xml:space="preserve">                                                       (1b)</w:t>
       </w:r>
     </w:p>
     <w:p>
@@ -1542,7 +1754,13 @@
         </m:f>
       </m:oMath>
       <w:r>
-        <w:t xml:space="preserve">                                                                        (1c)</w:t>
+        <w:t xml:space="preserve">                          </w:t>
+      </w:r>
+      <w:r>
+        <w:t xml:space="preserve"> </w:t>
+      </w:r>
+      <w:r>
+        <w:t xml:space="preserve">                         (1c)</w:t>
       </w:r>
     </w:p>
     <w:p>
@@ -2464,7 +2682,7 @@
         </m:f>
       </m:oMath>
       <w:r>
-        <w:t xml:space="preserve">                                                            (2a)</w:t>
+        <w:t xml:space="preserve">                                                 (2a)</w:t>
       </w:r>
     </w:p>
     <w:p>
@@ -2781,7 +2999,13 @@
         </m:func>
       </m:oMath>
       <w:r>
-        <w:t>.                                             (2b)</w:t>
+        <w:t xml:space="preserve">.         </w:t>
+      </w:r>
+      <w:r>
+        <w:t xml:space="preserve">   </w:t>
+      </w:r>
+      <w:r>
+        <w:t xml:space="preserve">                         (2b)</w:t>
       </w:r>
     </w:p>
     <w:p/>
@@ -2989,13 +3213,7 @@
           <w:rPr>
             <w:rFonts w:ascii="Cambria Math" w:hAnsi="Cambria Math"/>
           </w:rPr>
-          <m:t>≡</m:t>
-        </m:r>
-        <m:r>
-          <w:rPr>
-            <w:rFonts w:ascii="Cambria Math" w:hAnsi="Cambria Math"/>
-          </w:rPr>
-          <m:t>t</m:t>
+          <m:t>≡t</m:t>
         </m:r>
       </m:oMath>
       <w:r>
@@ -3121,9 +3339,1255 @@
     <w:p>
       <w:pPr>
         <w:pStyle w:val="Heading2"/>
+        <w:jc w:val="center"/>
       </w:pPr>
       <w:r>
+        <w:rPr>
+          <w:noProof/>
+        </w:rPr>
         <w:lastRenderedPageBreak/>
+        <w:drawing>
+          <wp:inline distT="0" distB="0" distL="0" distR="0" wp14:anchorId="3FD8EE5D" wp14:editId="003D29AD">
+            <wp:extent cx="5270500" cy="4218305"/>
+            <wp:effectExtent l="0" t="0" r="6350" b="0"/>
+            <wp:docPr id="2" name="Picture 2" descr="D:\workspace\curveball_project\ms\combined.png"/>
+            <wp:cNvGraphicFramePr>
+              <a:graphicFrameLocks xmlns:a="http://schemas.openxmlformats.org/drawingml/2006/main" noChangeAspect="1"/>
+            </wp:cNvGraphicFramePr>
+            <a:graphic xmlns:a="http://schemas.openxmlformats.org/drawingml/2006/main">
+              <a:graphicData uri="http://schemas.openxmlformats.org/drawingml/2006/picture">
+                <pic:pic xmlns:pic="http://schemas.openxmlformats.org/drawingml/2006/picture">
+                  <pic:nvPicPr>
+                    <pic:cNvPr id="0" name="Picture 2" descr="D:\workspace\curveball_project\ms\combined.png"/>
+                    <pic:cNvPicPr>
+                      <a:picLocks noChangeAspect="1" noChangeArrowheads="1"/>
+                    </pic:cNvPicPr>
+                  </pic:nvPicPr>
+                  <pic:blipFill>
+                    <a:blip r:embed="rId8">
+                      <a:extLst>
+                        <a:ext uri="{28A0092B-C50C-407E-A947-70E740481C1C}">
+                          <a14:useLocalDpi xmlns:a14="http://schemas.microsoft.com/office/drawing/2010/main" val="0"/>
+                        </a:ext>
+                      </a:extLst>
+                    </a:blip>
+                    <a:srcRect/>
+                    <a:stretch>
+                      <a:fillRect/>
+                    </a:stretch>
+                  </pic:blipFill>
+                  <pic:spPr bwMode="auto">
+                    <a:xfrm>
+                      <a:off x="0" y="0"/>
+                      <a:ext cx="5270500" cy="4218305"/>
+                    </a:xfrm>
+                    <a:prstGeom prst="rect">
+                      <a:avLst/>
+                    </a:prstGeom>
+                    <a:noFill/>
+                    <a:ln>
+                      <a:noFill/>
+                    </a:ln>
+                  </pic:spPr>
+                </pic:pic>
+              </a:graphicData>
+            </a:graphic>
+          </wp:inline>
+        </w:drawing>
+      </w:r>
+    </w:p>
+    <w:p>
+      <w:pPr>
+        <w:pStyle w:val="Caption"/>
+        <w:jc w:val="center"/>
+        <w:rPr>
+          <w:b w:val="0"/>
+          <w:bCs w:val="0"/>
+        </w:rPr>
+      </w:pPr>
+      <w:proofErr w:type="gramStart"/>
+      <w:r>
+        <w:rPr>
+          <w:color w:val="auto"/>
+          <w:sz w:val="20"/>
+          <w:szCs w:val="20"/>
+        </w:rPr>
+        <w:t xml:space="preserve">Figure </w:t>
+      </w:r>
+      <w:r>
+        <w:rPr>
+          <w:color w:val="auto"/>
+          <w:sz w:val="20"/>
+          <w:szCs w:val="20"/>
+        </w:rPr>
+        <w:fldChar w:fldCharType="begin"/>
+      </w:r>
+      <w:r>
+        <w:rPr>
+          <w:color w:val="auto"/>
+          <w:sz w:val="20"/>
+          <w:szCs w:val="20"/>
+        </w:rPr>
+        <w:instrText xml:space="preserve"> SEQ Figure \* ARABIC </w:instrText>
+      </w:r>
+      <w:r>
+        <w:rPr>
+          <w:color w:val="auto"/>
+          <w:sz w:val="20"/>
+          <w:szCs w:val="20"/>
+        </w:rPr>
+        <w:fldChar w:fldCharType="separate"/>
+      </w:r>
+      <w:r>
+        <w:rPr>
+          <w:noProof/>
+          <w:color w:val="auto"/>
+          <w:sz w:val="20"/>
+          <w:szCs w:val="20"/>
+        </w:rPr>
+        <w:t>1</w:t>
+      </w:r>
+      <w:r>
+        <w:rPr>
+          <w:color w:val="auto"/>
+          <w:sz w:val="20"/>
+          <w:szCs w:val="20"/>
+        </w:rPr>
+        <w:fldChar w:fldCharType="end"/>
+      </w:r>
+      <w:r>
+        <w:rPr>
+          <w:color w:val="auto"/>
+          <w:sz w:val="20"/>
+          <w:szCs w:val="20"/>
+        </w:rPr>
+        <w:t>.</w:t>
+      </w:r>
+      <w:proofErr w:type="gramEnd"/>
+      <w:r>
+        <w:rPr>
+          <w:color w:val="auto"/>
+          <w:sz w:val="20"/>
+          <w:szCs w:val="20"/>
+        </w:rPr>
+        <w:t xml:space="preserve"> Example of the method applied on growth curves of two </w:t>
+      </w:r>
+      <w:r>
+        <w:rPr>
+          <w:i/>
+          <w:iCs/>
+          <w:color w:val="auto"/>
+          <w:sz w:val="20"/>
+          <w:szCs w:val="20"/>
+        </w:rPr>
+        <w:t>Escherichia</w:t>
+      </w:r>
+      <w:r>
+        <w:rPr>
+          <w:i/>
+          <w:iCs/>
+          <w:color w:val="auto"/>
+          <w:sz w:val="20"/>
+          <w:szCs w:val="20"/>
+        </w:rPr>
+        <w:t xml:space="preserve"> coli </w:t>
+      </w:r>
+      <w:r>
+        <w:rPr>
+          <w:color w:val="auto"/>
+          <w:sz w:val="20"/>
+          <w:szCs w:val="20"/>
+        </w:rPr>
+        <w:t>strains</w:t>
+      </w:r>
+      <w:r>
+        <w:rPr>
+          <w:color w:val="auto"/>
+          <w:sz w:val="20"/>
+          <w:szCs w:val="20"/>
+        </w:rPr>
+        <w:t xml:space="preserve"> (A) </w:t>
+      </w:r>
+      <w:r>
+        <w:rPr>
+          <w:b w:val="0"/>
+          <w:bCs w:val="0"/>
+          <w:color w:val="auto"/>
+          <w:sz w:val="20"/>
+          <w:szCs w:val="20"/>
+        </w:rPr>
+        <w:t xml:space="preserve">Growth curves </w:t>
+      </w:r>
+      <w:r>
+        <w:rPr>
+          <w:b w:val="0"/>
+          <w:bCs w:val="0"/>
+          <w:color w:val="auto"/>
+          <w:sz w:val="20"/>
+          <w:szCs w:val="20"/>
+        </w:rPr>
+        <w:t>of MG1655 in orange (top line</w:t>
+      </w:r>
+      <w:r>
+        <w:rPr>
+          <w:b w:val="0"/>
+          <w:bCs w:val="0"/>
+          <w:color w:val="auto"/>
+          <w:sz w:val="20"/>
+          <w:szCs w:val="20"/>
+        </w:rPr>
+        <w:t>s</w:t>
+      </w:r>
+      <w:r>
+        <w:rPr>
+          <w:b w:val="0"/>
+          <w:bCs w:val="0"/>
+          <w:color w:val="auto"/>
+          <w:sz w:val="20"/>
+          <w:szCs w:val="20"/>
+        </w:rPr>
+        <w:t>) and DH12S in purple (bottom lines)</w:t>
+      </w:r>
+      <w:r>
+        <w:rPr>
+          <w:b w:val="0"/>
+          <w:bCs w:val="0"/>
+          <w:color w:val="auto"/>
+          <w:sz w:val="20"/>
+          <w:szCs w:val="20"/>
+        </w:rPr>
+        <w:t>. Each line represents a series of OD</w:t>
+      </w:r>
+      <w:r>
+        <w:rPr>
+          <w:b w:val="0"/>
+          <w:bCs w:val="0"/>
+          <w:color w:val="auto"/>
+          <w:sz w:val="20"/>
+          <w:szCs w:val="20"/>
+          <w:vertAlign w:val="subscript"/>
+        </w:rPr>
+        <w:t>595</w:t>
+      </w:r>
+      <w:r>
+        <w:rPr>
+          <w:b w:val="0"/>
+          <w:bCs w:val="0"/>
+          <w:color w:val="auto"/>
+          <w:sz w:val="20"/>
+          <w:szCs w:val="20"/>
+        </w:rPr>
+        <w:t xml:space="preserve"> measurements fro</w:t>
+      </w:r>
+      <w:r>
+        <w:rPr>
+          <w:b w:val="0"/>
+          <w:bCs w:val="0"/>
+          <w:color w:val="auto"/>
+          <w:sz w:val="20"/>
+          <w:szCs w:val="20"/>
+        </w:rPr>
+        <w:t xml:space="preserve">m a single well in a 96-well microplate (Costar), taken every 10 minutes. Cells with </w:t>
+      </w:r>
+      <w:proofErr w:type="spellStart"/>
+      <w:r>
+        <w:rPr>
+          <w:b w:val="0"/>
+          <w:bCs w:val="0"/>
+          <w:color w:val="auto"/>
+          <w:sz w:val="20"/>
+          <w:szCs w:val="20"/>
+        </w:rPr>
+        <w:t>Kan</w:t>
+      </w:r>
+      <w:r>
+        <w:rPr>
+          <w:b w:val="0"/>
+          <w:bCs w:val="0"/>
+          <w:color w:val="auto"/>
+          <w:sz w:val="20"/>
+          <w:szCs w:val="20"/>
+          <w:vertAlign w:val="superscript"/>
+        </w:rPr>
+        <w:t>+</w:t>
+      </w:r>
+      <w:r>
+        <w:rPr>
+          <w:b w:val="0"/>
+          <w:bCs w:val="0"/>
+          <w:color w:val="auto"/>
+          <w:sz w:val="20"/>
+          <w:szCs w:val="20"/>
+        </w:rPr>
+        <w:t>Cap</w:t>
+      </w:r>
+      <w:proofErr w:type="spellEnd"/>
+      <w:r>
+        <w:rPr>
+          <w:b w:val="0"/>
+          <w:bCs w:val="0"/>
+          <w:color w:val="auto"/>
+          <w:sz w:val="20"/>
+          <w:szCs w:val="20"/>
+          <w:vertAlign w:val="superscript"/>
+        </w:rPr>
+        <w:t>+</w:t>
+      </w:r>
+      <w:r>
+        <w:rPr>
+          <w:b w:val="0"/>
+          <w:bCs w:val="0"/>
+          <w:color w:val="auto"/>
+          <w:sz w:val="20"/>
+          <w:szCs w:val="20"/>
+        </w:rPr>
+        <w:t xml:space="preserve"> plasmids were diluted 1:20 from overnight culture and grown in</w:t>
+      </w:r>
+      <w:r>
+        <w:rPr>
+          <w:b w:val="0"/>
+          <w:bCs w:val="0"/>
+          <w:color w:val="auto"/>
+          <w:sz w:val="20"/>
+          <w:szCs w:val="20"/>
+        </w:rPr>
+        <w:t xml:space="preserve"> 100µl</w:t>
+      </w:r>
+      <w:r>
+        <w:rPr>
+          <w:b w:val="0"/>
+          <w:bCs w:val="0"/>
+          <w:color w:val="auto"/>
+          <w:sz w:val="20"/>
+          <w:szCs w:val="20"/>
+        </w:rPr>
+        <w:t xml:space="preserve"> LB (with Kanamycin and </w:t>
+      </w:r>
+      <w:proofErr w:type="spellStart"/>
+      <w:r>
+        <w:rPr>
+          <w:b w:val="0"/>
+          <w:bCs w:val="0"/>
+          <w:color w:val="auto"/>
+          <w:sz w:val="20"/>
+          <w:szCs w:val="20"/>
+        </w:rPr>
+        <w:t>Cholarmphenicol</w:t>
+      </w:r>
+      <w:proofErr w:type="spellEnd"/>
+      <w:r>
+        <w:rPr>
+          <w:b w:val="0"/>
+          <w:bCs w:val="0"/>
+          <w:color w:val="auto"/>
+          <w:sz w:val="20"/>
+          <w:szCs w:val="20"/>
+        </w:rPr>
+        <w:t>) at 30</w:t>
+      </w:r>
+      <w:r>
+        <w:rPr>
+          <w:rFonts w:ascii="Arial" w:hAnsi="Arial" w:cs="Arial"/>
+          <w:b w:val="0"/>
+          <w:bCs w:val="0"/>
+          <w:color w:val="auto"/>
+          <w:sz w:val="20"/>
+          <w:szCs w:val="20"/>
+        </w:rPr>
+        <w:t>°</w:t>
+      </w:r>
+      <w:r>
+        <w:rPr>
+          <w:b w:val="0"/>
+          <w:bCs w:val="0"/>
+          <w:color w:val="auto"/>
+          <w:sz w:val="20"/>
+          <w:szCs w:val="20"/>
+        </w:rPr>
+        <w:t>C in an automatic plate reader (</w:t>
+      </w:r>
+      <w:proofErr w:type="spellStart"/>
+      <w:r>
+        <w:rPr>
+          <w:b w:val="0"/>
+          <w:bCs w:val="0"/>
+          <w:color w:val="auto"/>
+          <w:sz w:val="20"/>
+          <w:szCs w:val="20"/>
+        </w:rPr>
+        <w:t>Tecan</w:t>
+      </w:r>
+      <w:proofErr w:type="spellEnd"/>
+      <w:r>
+        <w:rPr>
+          <w:b w:val="0"/>
+          <w:bCs w:val="0"/>
+          <w:color w:val="auto"/>
+          <w:sz w:val="20"/>
+          <w:szCs w:val="20"/>
+        </w:rPr>
+        <w:t xml:space="preserve"> </w:t>
+      </w:r>
+      <w:r>
+        <w:rPr>
+          <w:b w:val="0"/>
+          <w:bCs w:val="0"/>
+          <w:color w:val="auto"/>
+          <w:sz w:val="20"/>
+          <w:szCs w:val="20"/>
+        </w:rPr>
+        <w:t>I</w:t>
+      </w:r>
+      <w:r>
+        <w:rPr>
+          <w:b w:val="0"/>
+          <w:bCs w:val="0"/>
+          <w:color w:val="auto"/>
+          <w:sz w:val="20"/>
+          <w:szCs w:val="20"/>
+        </w:rPr>
+        <w:t>nfinite 200Pro</w:t>
+      </w:r>
+      <w:r>
+        <w:rPr>
+          <w:b w:val="0"/>
+          <w:bCs w:val="0"/>
+          <w:color w:val="auto"/>
+          <w:sz w:val="20"/>
+          <w:szCs w:val="20"/>
+        </w:rPr>
+        <w:t xml:space="preserve">). The OD of cell-free wells was ~0.13. </w:t>
+      </w:r>
+      <w:r>
+        <w:rPr>
+          <w:color w:val="auto"/>
+          <w:sz w:val="20"/>
+          <w:szCs w:val="20"/>
+        </w:rPr>
+        <w:t>(B)</w:t>
+      </w:r>
+      <w:r>
+        <w:rPr>
+          <w:color w:val="auto"/>
+          <w:sz w:val="20"/>
+          <w:szCs w:val="20"/>
+        </w:rPr>
+        <w:t xml:space="preserve"> </w:t>
+      </w:r>
+      <w:r>
+        <w:rPr>
+          <w:b w:val="0"/>
+          <w:bCs w:val="0"/>
+          <w:color w:val="auto"/>
+          <w:sz w:val="20"/>
+          <w:szCs w:val="20"/>
+        </w:rPr>
+        <w:t>Model fit (solid line) and OD</w:t>
+      </w:r>
+      <w:r>
+        <w:rPr>
+          <w:b w:val="0"/>
+          <w:bCs w:val="0"/>
+          <w:color w:val="auto"/>
+          <w:sz w:val="20"/>
+          <w:szCs w:val="20"/>
+          <w:vertAlign w:val="subscript"/>
+        </w:rPr>
+        <w:t>595</w:t>
+      </w:r>
+      <w:r>
+        <w:rPr>
+          <w:b w:val="0"/>
+          <w:bCs w:val="0"/>
+          <w:color w:val="auto"/>
+          <w:sz w:val="20"/>
+          <w:szCs w:val="20"/>
+        </w:rPr>
+        <w:t xml:space="preserve"> data (markers: mean, </w:t>
+      </w:r>
+      <w:proofErr w:type="spellStart"/>
+      <w:r>
+        <w:rPr>
+          <w:b w:val="0"/>
+          <w:bCs w:val="0"/>
+          <w:color w:val="auto"/>
+          <w:sz w:val="20"/>
+          <w:szCs w:val="20"/>
+        </w:rPr>
+        <w:t>errorbars</w:t>
+      </w:r>
+      <w:proofErr w:type="spellEnd"/>
+      <w:r>
+        <w:rPr>
+          <w:b w:val="0"/>
+          <w:bCs w:val="0"/>
+          <w:color w:val="auto"/>
+          <w:sz w:val="20"/>
+          <w:szCs w:val="20"/>
+        </w:rPr>
+        <w:t xml:space="preserve">: standard deviation) of the two strains. Fitted parameters: MG1655, </w:t>
+      </w:r>
+      <w:r>
+        <w:rPr>
+          <w:b w:val="0"/>
+          <w:bCs w:val="0"/>
+          <w:i/>
+          <w:iCs/>
+          <w:color w:val="auto"/>
+          <w:sz w:val="20"/>
+          <w:szCs w:val="20"/>
+        </w:rPr>
+        <w:t>N</w:t>
+      </w:r>
+      <w:r>
+        <w:rPr>
+          <w:b w:val="0"/>
+          <w:bCs w:val="0"/>
+          <w:i/>
+          <w:iCs/>
+          <w:color w:val="auto"/>
+          <w:sz w:val="20"/>
+          <w:szCs w:val="20"/>
+          <w:vertAlign w:val="subscript"/>
+        </w:rPr>
+        <w:t>0</w:t>
+      </w:r>
+      <w:r>
+        <w:rPr>
+          <w:b w:val="0"/>
+          <w:bCs w:val="0"/>
+          <w:color w:val="auto"/>
+          <w:sz w:val="20"/>
+          <w:szCs w:val="20"/>
+        </w:rPr>
+        <w:t xml:space="preserve">=0.134, </w:t>
+      </w:r>
+      <w:r>
+        <w:rPr>
+          <w:b w:val="0"/>
+          <w:bCs w:val="0"/>
+          <w:i/>
+          <w:iCs/>
+          <w:color w:val="auto"/>
+          <w:sz w:val="20"/>
+          <w:szCs w:val="20"/>
+        </w:rPr>
+        <w:t>r</w:t>
+      </w:r>
+      <w:r>
+        <w:rPr>
+          <w:b w:val="0"/>
+          <w:bCs w:val="0"/>
+          <w:color w:val="auto"/>
+          <w:sz w:val="20"/>
+          <w:szCs w:val="20"/>
+        </w:rPr>
+        <w:t xml:space="preserve">=0.416, </w:t>
+      </w:r>
+      <w:r>
+        <w:rPr>
+          <w:b w:val="0"/>
+          <w:bCs w:val="0"/>
+          <w:i/>
+          <w:iCs/>
+          <w:color w:val="auto"/>
+          <w:sz w:val="20"/>
+          <w:szCs w:val="20"/>
+        </w:rPr>
+        <w:t>ν</w:t>
+      </w:r>
+      <w:r>
+        <w:rPr>
+          <w:b w:val="0"/>
+          <w:bCs w:val="0"/>
+          <w:color w:val="auto"/>
+          <w:sz w:val="20"/>
+          <w:szCs w:val="20"/>
+        </w:rPr>
+        <w:t xml:space="preserve">=2.73, </w:t>
+      </w:r>
+      <w:r>
+        <w:rPr>
+          <w:b w:val="0"/>
+          <w:bCs w:val="0"/>
+          <w:i/>
+          <w:iCs/>
+          <w:color w:val="auto"/>
+          <w:sz w:val="20"/>
+          <w:szCs w:val="20"/>
+        </w:rPr>
+        <w:t>K</w:t>
+      </w:r>
+      <w:r>
+        <w:rPr>
+          <w:b w:val="0"/>
+          <w:bCs w:val="0"/>
+          <w:color w:val="auto"/>
+          <w:sz w:val="20"/>
+          <w:szCs w:val="20"/>
+        </w:rPr>
+        <w:t xml:space="preserve">=0.588, </w:t>
+      </w:r>
+      <w:r>
+        <w:rPr>
+          <w:b w:val="0"/>
+          <w:bCs w:val="0"/>
+          <w:i/>
+          <w:iCs/>
+          <w:color w:val="auto"/>
+          <w:sz w:val="20"/>
+          <w:szCs w:val="20"/>
+        </w:rPr>
+        <w:t>q</w:t>
+      </w:r>
+      <w:r>
+        <w:rPr>
+          <w:b w:val="0"/>
+          <w:bCs w:val="0"/>
+          <w:i/>
+          <w:iCs/>
+          <w:color w:val="auto"/>
+          <w:sz w:val="20"/>
+          <w:szCs w:val="20"/>
+          <w:vertAlign w:val="subscript"/>
+        </w:rPr>
+        <w:t>0</w:t>
+      </w:r>
+      <w:r>
+        <w:rPr>
+          <w:b w:val="0"/>
+          <w:bCs w:val="0"/>
+          <w:color w:val="auto"/>
+          <w:sz w:val="20"/>
+          <w:szCs w:val="20"/>
+        </w:rPr>
+        <w:t xml:space="preserve">=0.053, </w:t>
+      </w:r>
+      <w:r>
+        <w:rPr>
+          <w:b w:val="0"/>
+          <w:bCs w:val="0"/>
+          <w:i/>
+          <w:iCs/>
+          <w:color w:val="auto"/>
+          <w:sz w:val="20"/>
+          <w:szCs w:val="20"/>
+        </w:rPr>
+        <w:t>m</w:t>
+      </w:r>
+      <w:r>
+        <w:rPr>
+          <w:b w:val="0"/>
+          <w:bCs w:val="0"/>
+          <w:color w:val="auto"/>
+          <w:sz w:val="20"/>
+          <w:szCs w:val="20"/>
+        </w:rPr>
+        <w:t xml:space="preserve">=2.37, lag duration=1.714, maximum growth rate=0.357; DH12S, </w:t>
+      </w:r>
+      <w:r>
+        <w:rPr>
+          <w:b w:val="0"/>
+          <w:bCs w:val="0"/>
+          <w:i/>
+          <w:iCs/>
+          <w:color w:val="auto"/>
+          <w:sz w:val="20"/>
+          <w:szCs w:val="20"/>
+        </w:rPr>
+        <w:t>N</w:t>
+      </w:r>
+      <w:r>
+        <w:rPr>
+          <w:b w:val="0"/>
+          <w:bCs w:val="0"/>
+          <w:i/>
+          <w:iCs/>
+          <w:color w:val="auto"/>
+          <w:sz w:val="20"/>
+          <w:szCs w:val="20"/>
+          <w:vertAlign w:val="subscript"/>
+        </w:rPr>
+        <w:t>0</w:t>
+      </w:r>
+      <w:r>
+        <w:rPr>
+          <w:b w:val="0"/>
+          <w:bCs w:val="0"/>
+          <w:color w:val="auto"/>
+          <w:sz w:val="20"/>
+          <w:szCs w:val="20"/>
+        </w:rPr>
+        <w:t xml:space="preserve">=0.13, </w:t>
+      </w:r>
+      <w:r>
+        <w:rPr>
+          <w:b w:val="0"/>
+          <w:bCs w:val="0"/>
+          <w:i/>
+          <w:iCs/>
+          <w:color w:val="auto"/>
+          <w:sz w:val="20"/>
+          <w:szCs w:val="20"/>
+        </w:rPr>
+        <w:t>r</w:t>
+      </w:r>
+      <w:r>
+        <w:rPr>
+          <w:b w:val="0"/>
+          <w:bCs w:val="0"/>
+          <w:color w:val="auto"/>
+          <w:sz w:val="20"/>
+          <w:szCs w:val="20"/>
+        </w:rPr>
+        <w:t xml:space="preserve">=0.876, </w:t>
+      </w:r>
+      <w:r>
+        <w:rPr>
+          <w:b w:val="0"/>
+          <w:bCs w:val="0"/>
+          <w:i/>
+          <w:iCs/>
+          <w:color w:val="auto"/>
+          <w:sz w:val="20"/>
+          <w:szCs w:val="20"/>
+        </w:rPr>
+        <w:t>ν</w:t>
+      </w:r>
+      <w:r>
+        <w:rPr>
+          <w:b w:val="0"/>
+          <w:bCs w:val="0"/>
+          <w:color w:val="auto"/>
+          <w:sz w:val="20"/>
+          <w:szCs w:val="20"/>
+        </w:rPr>
+        <w:t xml:space="preserve">=1, </w:t>
+      </w:r>
+      <w:r>
+        <w:rPr>
+          <w:b w:val="0"/>
+          <w:bCs w:val="0"/>
+          <w:i/>
+          <w:iCs/>
+          <w:color w:val="auto"/>
+          <w:sz w:val="20"/>
+          <w:szCs w:val="20"/>
+        </w:rPr>
+        <w:t>K</w:t>
+      </w:r>
+      <w:r>
+        <w:rPr>
+          <w:b w:val="0"/>
+          <w:bCs w:val="0"/>
+          <w:color w:val="auto"/>
+          <w:sz w:val="20"/>
+          <w:szCs w:val="20"/>
+        </w:rPr>
+        <w:t xml:space="preserve">=0.505, </w:t>
+      </w:r>
+      <w:r>
+        <w:rPr>
+          <w:b w:val="0"/>
+          <w:bCs w:val="0"/>
+          <w:i/>
+          <w:iCs/>
+          <w:color w:val="auto"/>
+          <w:sz w:val="20"/>
+          <w:szCs w:val="20"/>
+        </w:rPr>
+        <w:t>q</w:t>
+      </w:r>
+      <w:r>
+        <w:rPr>
+          <w:b w:val="0"/>
+          <w:bCs w:val="0"/>
+          <w:i/>
+          <w:iCs/>
+          <w:color w:val="auto"/>
+          <w:sz w:val="20"/>
+          <w:szCs w:val="20"/>
+          <w:vertAlign w:val="subscript"/>
+        </w:rPr>
+        <w:t>0</w:t>
+      </w:r>
+      <w:r>
+        <w:rPr>
+          <w:b w:val="0"/>
+          <w:bCs w:val="0"/>
+          <w:color w:val="auto"/>
+          <w:sz w:val="20"/>
+          <w:szCs w:val="20"/>
+        </w:rPr>
+        <w:t xml:space="preserve">=0.15, </w:t>
+      </w:r>
+      <w:r>
+        <w:rPr>
+          <w:b w:val="0"/>
+          <w:bCs w:val="0"/>
+          <w:i/>
+          <w:iCs/>
+          <w:color w:val="auto"/>
+          <w:sz w:val="20"/>
+          <w:szCs w:val="20"/>
+        </w:rPr>
+        <w:t>m</w:t>
+      </w:r>
+      <w:r>
+        <w:rPr>
+          <w:b w:val="0"/>
+          <w:bCs w:val="0"/>
+          <w:color w:val="auto"/>
+          <w:sz w:val="20"/>
+          <w:szCs w:val="20"/>
+        </w:rPr>
+        <w:t>=0.772, lag duration=1.691</w:t>
+      </w:r>
+      <w:r>
+        <w:rPr>
+          <w:b w:val="0"/>
+          <w:bCs w:val="0"/>
+          <w:color w:val="auto"/>
+          <w:sz w:val="20"/>
+          <w:szCs w:val="20"/>
+        </w:rPr>
+        <w:t>, maximum growth rate=</w:t>
+      </w:r>
+      <w:r>
+        <w:rPr>
+          <w:b w:val="0"/>
+          <w:bCs w:val="0"/>
+          <w:color w:val="auto"/>
+          <w:sz w:val="20"/>
+          <w:szCs w:val="20"/>
+        </w:rPr>
+        <w:t>0.279. Note that the maximum growth rate</w:t>
+      </w:r>
+      <w:r>
+        <w:rPr>
+          <w:b w:val="0"/>
+          <w:bCs w:val="0"/>
+          <w:color w:val="auto"/>
+          <w:sz w:val="20"/>
+          <w:szCs w:val="20"/>
+        </w:rPr>
+        <w:t xml:space="preserve"> </w:t>
+      </w:r>
+      <m:oMath>
+        <m:d>
+          <m:dPr>
+            <m:ctrlPr>
+              <w:rPr>
+                <w:rFonts w:ascii="Cambria Math" w:hAnsi="Cambria Math"/>
+                <w:b w:val="0"/>
+                <w:bCs w:val="0"/>
+                <w:i/>
+                <w:color w:val="auto"/>
+                <w:sz w:val="20"/>
+                <w:szCs w:val="20"/>
+              </w:rPr>
+            </m:ctrlPr>
+          </m:dPr>
+          <m:e>
+            <m:func>
+              <m:funcPr>
+                <m:ctrlPr>
+                  <w:rPr>
+                    <w:rFonts w:ascii="Cambria Math" w:hAnsi="Cambria Math"/>
+                    <w:b w:val="0"/>
+                    <w:bCs w:val="0"/>
+                    <w:i/>
+                    <w:color w:val="auto"/>
+                    <w:sz w:val="20"/>
+                    <w:szCs w:val="20"/>
+                  </w:rPr>
+                </m:ctrlPr>
+              </m:funcPr>
+              <m:fName>
+                <m:r>
+                  <m:rPr>
+                    <m:sty m:val="b"/>
+                  </m:rPr>
+                  <w:rPr>
+                    <w:rFonts w:ascii="Cambria Math" w:hAnsi="Cambria Math"/>
+                    <w:color w:val="auto"/>
+                    <w:sz w:val="20"/>
+                    <w:szCs w:val="20"/>
+                  </w:rPr>
+                  <m:t>max</m:t>
+                </m:r>
+              </m:fName>
+              <m:e>
+                <m:f>
+                  <m:fPr>
+                    <m:ctrlPr>
+                      <w:rPr>
+                        <w:rFonts w:ascii="Cambria Math" w:hAnsi="Cambria Math"/>
+                        <w:b w:val="0"/>
+                        <w:bCs w:val="0"/>
+                        <w:i/>
+                        <w:color w:val="auto"/>
+                        <w:sz w:val="20"/>
+                        <w:szCs w:val="20"/>
+                      </w:rPr>
+                    </m:ctrlPr>
+                  </m:fPr>
+                  <m:num>
+                    <m:r>
+                      <m:rPr>
+                        <m:sty m:val="bi"/>
+                      </m:rPr>
+                      <w:rPr>
+                        <w:rFonts w:ascii="Cambria Math" w:hAnsi="Cambria Math"/>
+                        <w:color w:val="auto"/>
+                        <w:sz w:val="20"/>
+                        <w:szCs w:val="20"/>
+                      </w:rPr>
+                      <m:t>dN</m:t>
+                    </m:r>
+                  </m:num>
+                  <m:den>
+                    <m:r>
+                      <m:rPr>
+                        <m:sty m:val="bi"/>
+                      </m:rPr>
+                      <w:rPr>
+                        <w:rFonts w:ascii="Cambria Math" w:hAnsi="Cambria Math"/>
+                        <w:color w:val="auto"/>
+                        <w:sz w:val="20"/>
+                        <w:szCs w:val="20"/>
+                      </w:rPr>
+                      <m:t>dt</m:t>
+                    </m:r>
+                  </m:den>
+                </m:f>
+              </m:e>
+            </m:func>
+          </m:e>
+        </m:d>
+      </m:oMath>
+      <w:r>
+        <w:rPr>
+          <w:b w:val="0"/>
+          <w:bCs w:val="0"/>
+          <w:color w:val="auto"/>
+          <w:sz w:val="20"/>
+          <w:szCs w:val="20"/>
+        </w:rPr>
+        <w:t xml:space="preserve"> is a function of </w:t>
+      </w:r>
+      <w:r>
+        <w:rPr>
+          <w:b w:val="0"/>
+          <w:bCs w:val="0"/>
+          <w:i/>
+          <w:iCs/>
+          <w:color w:val="auto"/>
+          <w:sz w:val="20"/>
+          <w:szCs w:val="20"/>
+        </w:rPr>
+        <w:t>r,</w:t>
+      </w:r>
+      <w:r>
+        <w:rPr>
+          <w:b w:val="0"/>
+          <w:bCs w:val="0"/>
+          <w:i/>
+          <w:iCs/>
+          <w:color w:val="auto"/>
+          <w:sz w:val="20"/>
+          <w:szCs w:val="20"/>
+        </w:rPr>
+        <w:t xml:space="preserve"> </w:t>
+      </w:r>
+      <w:r>
+        <w:rPr>
+          <w:b w:val="0"/>
+          <w:bCs w:val="0"/>
+          <w:i/>
+          <w:iCs/>
+          <w:color w:val="auto"/>
+          <w:sz w:val="20"/>
+          <w:szCs w:val="20"/>
+        </w:rPr>
+        <w:t>ν</w:t>
+      </w:r>
+      <w:r>
+        <w:rPr>
+          <w:b w:val="0"/>
+          <w:bCs w:val="0"/>
+          <w:color w:val="auto"/>
+          <w:sz w:val="20"/>
+          <w:szCs w:val="20"/>
+        </w:rPr>
+        <w:t xml:space="preserve">, and </w:t>
+      </w:r>
+      <w:r>
+        <w:rPr>
+          <w:b w:val="0"/>
+          <w:bCs w:val="0"/>
+          <w:i/>
+          <w:iCs/>
+          <w:color w:val="auto"/>
+          <w:sz w:val="20"/>
+          <w:szCs w:val="20"/>
+        </w:rPr>
+        <w:t>K</w:t>
+      </w:r>
+      <w:r>
+        <w:rPr>
+          <w:b w:val="0"/>
+          <w:bCs w:val="0"/>
+          <w:color w:val="auto"/>
+          <w:sz w:val="20"/>
+          <w:szCs w:val="20"/>
+        </w:rPr>
+        <w:t xml:space="preserve">. </w:t>
+      </w:r>
+      <w:r>
+        <w:rPr>
+          <w:color w:val="auto"/>
+          <w:sz w:val="20"/>
+          <w:szCs w:val="20"/>
+        </w:rPr>
+        <w:t>(C)</w:t>
+      </w:r>
+      <w:r>
+        <w:rPr>
+          <w:color w:val="auto"/>
+          <w:sz w:val="20"/>
+          <w:szCs w:val="20"/>
+        </w:rPr>
+        <w:t xml:space="preserve"> </w:t>
+      </w:r>
+      <w:r>
+        <w:rPr>
+          <w:b w:val="0"/>
+          <w:bCs w:val="0"/>
+          <w:color w:val="auto"/>
+          <w:sz w:val="20"/>
+          <w:szCs w:val="20"/>
+        </w:rPr>
+        <w:t>Predicted</w:t>
+      </w:r>
+      <w:r>
+        <w:rPr>
+          <w:b w:val="0"/>
+          <w:bCs w:val="0"/>
+          <w:color w:val="auto"/>
+          <w:sz w:val="20"/>
+          <w:szCs w:val="20"/>
+        </w:rPr>
+        <w:t xml:space="preserve"> OD in competitions between the two strains. Initial OD of both strains</w:t>
+      </w:r>
+      <w:r>
+        <w:rPr>
+          <w:b w:val="0"/>
+          <w:bCs w:val="0"/>
+          <w:color w:val="auto"/>
+          <w:sz w:val="20"/>
+          <w:szCs w:val="20"/>
+        </w:rPr>
+        <w:t xml:space="preserve"> was</w:t>
+      </w:r>
+      <w:r>
+        <w:rPr>
+          <w:b w:val="0"/>
+          <w:bCs w:val="0"/>
+          <w:color w:val="auto"/>
+          <w:sz w:val="20"/>
+          <w:szCs w:val="20"/>
+        </w:rPr>
+        <w:t xml:space="preserve"> set to 0.067. </w:t>
+      </w:r>
+      <w:r>
+        <w:rPr>
+          <w:color w:val="auto"/>
+          <w:sz w:val="20"/>
+          <w:szCs w:val="20"/>
+        </w:rPr>
+        <w:t>(D)</w:t>
+      </w:r>
+      <w:r>
+        <w:rPr>
+          <w:b w:val="0"/>
+          <w:bCs w:val="0"/>
+          <w:color w:val="auto"/>
+          <w:sz w:val="20"/>
+          <w:szCs w:val="20"/>
+        </w:rPr>
+        <w:t xml:space="preserve"> The frequency of MG1655 during the predicted competitions</w:t>
+      </w:r>
+      <w:r>
+        <w:rPr>
+          <w:b w:val="0"/>
+          <w:bCs w:val="0"/>
+          <w:color w:val="auto"/>
+          <w:sz w:val="20"/>
+          <w:szCs w:val="20"/>
+        </w:rPr>
+        <w:t xml:space="preserve"> (dashed line)</w:t>
+      </w:r>
+      <w:r>
+        <w:rPr>
+          <w:b w:val="0"/>
+          <w:bCs w:val="0"/>
+          <w:color w:val="auto"/>
+          <w:sz w:val="20"/>
+          <w:szCs w:val="20"/>
+        </w:rPr>
+        <w:t xml:space="preserve">. The estimated selection coefficient is </w:t>
+      </w:r>
+      <w:r>
+        <w:rPr>
+          <w:b w:val="0"/>
+          <w:bCs w:val="0"/>
+          <w:i/>
+          <w:iCs/>
+          <w:color w:val="auto"/>
+          <w:sz w:val="20"/>
+          <w:szCs w:val="20"/>
+        </w:rPr>
+        <w:t>s</w:t>
+      </w:r>
+      <w:r>
+        <w:rPr>
+          <w:b w:val="0"/>
+          <w:bCs w:val="0"/>
+          <w:color w:val="auto"/>
+          <w:sz w:val="20"/>
+          <w:szCs w:val="20"/>
+        </w:rPr>
+        <w:t xml:space="preserve">=0.2, calculated with Eq. 4 and </w:t>
+      </w:r>
+      <w:r>
+        <w:rPr>
+          <w:b w:val="0"/>
+          <w:bCs w:val="0"/>
+          <w:i/>
+          <w:iCs/>
+          <w:color w:val="auto"/>
+          <w:sz w:val="20"/>
+          <w:szCs w:val="20"/>
+        </w:rPr>
+        <w:t>t</w:t>
+      </w:r>
+      <w:r>
+        <w:rPr>
+          <w:b w:val="0"/>
+          <w:bCs w:val="0"/>
+          <w:color w:val="auto"/>
+          <w:sz w:val="20"/>
+          <w:szCs w:val="20"/>
+        </w:rPr>
+        <w:t>=12.</w:t>
+      </w:r>
+      <w:r>
+        <w:rPr>
+          <w:b w:val="0"/>
+          <w:bCs w:val="0"/>
+          <w:color w:val="auto"/>
+          <w:sz w:val="20"/>
+          <w:szCs w:val="20"/>
+        </w:rPr>
+        <w:t xml:space="preserve"> Note that initially the frequency of MG1655 declines due to a longer lag phase, but then increases due to faster grow</w:t>
+      </w:r>
+      <w:r>
+        <w:rPr>
+          <w:b w:val="0"/>
+          <w:bCs w:val="0"/>
+          <w:color w:val="auto"/>
+          <w:sz w:val="20"/>
+          <w:szCs w:val="20"/>
+        </w:rPr>
+        <w:t xml:space="preserve">th and a higher maximum density. Calculating the selection coefficient from the maximum growth rates would have yielded </w:t>
+      </w:r>
+      <w:r>
+        <w:rPr>
+          <w:b w:val="0"/>
+          <w:bCs w:val="0"/>
+          <w:i/>
+          <w:iCs/>
+          <w:color w:val="auto"/>
+          <w:sz w:val="20"/>
+          <w:szCs w:val="20"/>
+        </w:rPr>
+        <w:t>s</w:t>
+      </w:r>
+      <w:r>
+        <w:rPr>
+          <w:b w:val="0"/>
+          <w:bCs w:val="0"/>
+          <w:color w:val="auto"/>
+          <w:sz w:val="20"/>
+          <w:szCs w:val="20"/>
+        </w:rPr>
+        <w:t xml:space="preserve">=0.192 </w:t>
+      </w:r>
+      <w:r>
+        <w:rPr>
+          <w:b w:val="0"/>
+          <w:bCs w:val="0"/>
+          <w:color w:val="auto"/>
+          <w:sz w:val="20"/>
+          <w:szCs w:val="20"/>
+        </w:rPr>
+        <w:fldChar w:fldCharType="begin" w:fldLock="1"/>
+      </w:r>
+      <w:r>
+        <w:rPr>
+          <w:b w:val="0"/>
+          <w:bCs w:val="0"/>
+          <w:color w:val="auto"/>
+          <w:sz w:val="20"/>
+          <w:szCs w:val="20"/>
+        </w:rPr>
+        <w:instrText>ADDIN CSL_CITATION { "citationItems" : [ { "id" : "ITEM-1", "itemData" : { "DOI" : "10.1098/rsbl.2010.0580", "ISSN" : "1744-957X", "PMID" : "20810425", "abstract" : "Distributions of mutation fitness effects from evolution experiments are available in an increasing number of species, opening the way for a vast array of applications in evolutionary biology. However, comparison of estimated distributions among studies is hampered by inconsistencies in the definitions of fitness effects and selection coefficients. In particular, the use of ratios of Malthusian growth rates as 'relative fitnesses' leads to wrong inference of the strength of selection. Scaling Malthusian fitness by the generation time may help overcome this shortcoming, and allow accurate comparison of selection coefficients across species. For species reproducing by binary fission (neglecting cellular death), ln2 can be used as a correction factor, but in general, the growth rate and generation time of the wild-type should be provided in studies reporting distribution of mutation fitness effects. I also discuss how density and frequency dependence of population growth affect selection and its measurement in evolution experiments.", "author" : [ { "dropping-particle" : "", "family" : "Chevin", "given" : "Luis-Miguel", "non-dropping-particle" : "", "parse-names" : false, "suffix" : "" } ], "container-title" : "Biology letters", "id" : "ITEM-1", "issue" : "2", "issued" : { "date-parts" : [ [ "2011", "4", "23" ] ] }, "page" : "210-3", "title" : "On measuring selection in experimental evolution.", "type" : "article-journal", "volume" : "7" }, "suffix" : "eq. 2.3", "uris" : [ "http://www.mendeley.com/documents/?uuid=1e94d081-c729-43ac-b9be-63d792575b27" ] } ], "mendeley" : { "formattedCitation" : "(Chevin 2011 eq. 2.3)", "plainTextFormattedCitation" : "(Chevin 2011 eq. 2.3)", "previouslyFormattedCitation" : "(Chevin 2011 eq. 2.3)" }, "properties" : { "noteIndex" : 0 }, "schema" : "https://github.com/citation-style-language/schema/raw/master/csl-citation.json" }</w:instrText>
+      </w:r>
+      <w:r>
+        <w:rPr>
+          <w:b w:val="0"/>
+          <w:bCs w:val="0"/>
+          <w:color w:val="auto"/>
+          <w:sz w:val="20"/>
+          <w:szCs w:val="20"/>
+        </w:rPr>
+        <w:fldChar w:fldCharType="separate"/>
+      </w:r>
+      <w:r>
+        <w:rPr>
+          <w:b w:val="0"/>
+          <w:bCs w:val="0"/>
+          <w:noProof/>
+          <w:color w:val="auto"/>
+          <w:sz w:val="20"/>
+          <w:szCs w:val="20"/>
+        </w:rPr>
+        <w:t>(Chevin 2011 eq. 2.3)</w:t>
+      </w:r>
+      <w:r>
+        <w:rPr>
+          <w:b w:val="0"/>
+          <w:bCs w:val="0"/>
+          <w:color w:val="auto"/>
+          <w:sz w:val="20"/>
+          <w:szCs w:val="20"/>
+        </w:rPr>
+        <w:fldChar w:fldCharType="end"/>
+      </w:r>
+      <w:r>
+        <w:rPr>
+          <w:b w:val="0"/>
+          <w:bCs w:val="0"/>
+        </w:rPr>
+        <w:t>.</w:t>
+      </w:r>
+    </w:p>
+    <w:p>
+      <w:pPr>
+        <w:pStyle w:val="Heading2"/>
+      </w:pPr>
+      <w:r>
         <w:t>Model fitting and selection</w:t>
       </w:r>
     </w:p>
@@ -3185,6 +4649,7 @@
           <w:rPr>
             <w:rFonts w:ascii="Cambria Math" w:hAnsi="Cambria Math"/>
           </w:rPr>
+          <w:lastRenderedPageBreak/>
           <m:t>BIC=n</m:t>
         </m:r>
         <m:r>
@@ -4958,13 +6423,8 @@
       <w:pPr>
         <w:ind w:firstLine="0"/>
       </w:pPr>
-      <w:proofErr w:type="gramStart"/>
-      <w:r>
-        <w:t>where</w:t>
-      </w:r>
-      <w:proofErr w:type="gramEnd"/>
-      <w:r>
-        <w:t xml:space="preserve"> </w:t>
+      <w:r>
+        <w:t xml:space="preserve">where </w:t>
       </w:r>
       <m:oMath>
         <m:sSub>
@@ -5098,11 +6558,7 @@
         <w:t>strain</w:t>
       </w:r>
       <w:r>
-        <w:t xml:space="preserve"> in </w:t>
-      </w:r>
-      <w:r>
-        <w:lastRenderedPageBreak/>
-        <w:t xml:space="preserve">response to growth of the other </w:t>
+        <w:t xml:space="preserve"> in response to growth of the other </w:t>
       </w:r>
       <w:r>
         <w:t>strain</w:t>
@@ -5200,6 +6656,7 @@
           <w:rPr>
             <w:rFonts w:ascii="Cambria Math" w:hAnsi="Cambria Math"/>
           </w:rPr>
+          <w:lastRenderedPageBreak/>
           <m:t>s=</m:t>
         </m:r>
         <m:f>
@@ -5497,13 +6954,8 @@
           <w:rFonts w:asciiTheme="minorHAnsi" w:hAnsiTheme="minorHAnsi"/>
         </w:rPr>
       </w:pPr>
-      <w:proofErr w:type="gramStart"/>
-      <w:r>
-        <w:t>where</w:t>
-      </w:r>
-      <w:proofErr w:type="gramEnd"/>
-      <w:r>
-        <w:t xml:space="preserve"> </w:t>
+      <w:r>
+        <w:t xml:space="preserve">where </w:t>
       </w:r>
       <m:oMath>
         <m:sSub>
@@ -5607,10 +7059,7 @@
         <w:t xml:space="preserve"> </w:t>
       </w:r>
       <w:r>
-        <w:t xml:space="preserve">from the </w:t>
-      </w:r>
-      <w:r>
-        <w:t xml:space="preserve">separate </w:t>
+        <w:t xml:space="preserve">from the separate </w:t>
       </w:r>
       <w:r>
         <w:t>growth curves of each strain.</w:t>
@@ -5627,7 +7076,13 @@
         <w:t xml:space="preserve">should </w:t>
       </w:r>
       <w:r>
-        <w:t>be very useful because growth curve</w:t>
+        <w:t>be useful</w:t>
+      </w:r>
+      <w:r>
+        <w:t>,</w:t>
+      </w:r>
+      <w:r>
+        <w:t xml:space="preserve"> because growth curve</w:t>
       </w:r>
       <w:r>
         <w:t>s</w:t>
@@ -5648,10 +7103,19 @@
         <w:t xml:space="preserve">and preparation than </w:t>
       </w:r>
       <w:r>
-        <w:t xml:space="preserve">pair-wise </w:t>
-      </w:r>
-      <w:r>
-        <w:t>competition assays</w:t>
+        <w:t>p</w:t>
+      </w:r>
+      <w:r>
+        <w:t>air</w:t>
+      </w:r>
+      <w:r>
+        <w:t xml:space="preserve">wise </w:t>
+      </w:r>
+      <w:r>
+        <w:t xml:space="preserve">competition </w:t>
+      </w:r>
+      <w:r>
+        <w:t>experiments</w:t>
       </w:r>
       <w:r>
         <w:t xml:space="preserve"> </w:t>
@@ -5705,13 +7169,7 @@
         <w:t xml:space="preserve">measurements </w:t>
       </w:r>
       <w:r>
-        <w:t xml:space="preserve">are automatically collected by the </w:t>
-      </w:r>
-      <w:r>
-        <w:t xml:space="preserve">automatic </w:t>
-      </w:r>
-      <w:r>
-        <w:t>plate reader</w:t>
+        <w:t>are automatically collected by the plate reader</w:t>
       </w:r>
       <w:r>
         <w:t xml:space="preserve"> </w:t>
@@ -5740,19 +7198,13 @@
     </w:p>
     <w:p>
       <w:r>
-        <w:t>Current methods for estimation of fitness from growth curves use the growth rate as a proxy of fitness.</w:t>
-      </w:r>
-      <w:r>
-        <w:t xml:space="preserve"> </w:t>
+        <w:t xml:space="preserve">Current methods for estimation of fitness from growth curves use the growth rate as a proxy of fitness. </w:t>
       </w:r>
       <w:r>
         <w:t xml:space="preserve">The growth rate and </w:t>
       </w:r>
       <w:r>
-        <w:t xml:space="preserve">other </w:t>
-      </w:r>
-      <w:r>
-        <w:t xml:space="preserve">proxies of fitness </w:t>
+        <w:t xml:space="preserve">other proxies of fitness </w:t>
       </w:r>
       <w:r>
         <w:t xml:space="preserve">have </w:t>
@@ -5766,34 +7218,13 @@
       </w:r>
       <w:proofErr w:type="spellEnd"/>
       <w:r>
-        <w:t xml:space="preserve">) they </w:t>
-      </w:r>
-      <w:r>
-        <w:t>can't</w:t>
-      </w:r>
-      <w:r>
-        <w:t xml:space="preserve"> capture the full scope of effects contributing to differences in fitness; (ii) they are </w:t>
-      </w:r>
-      <w:r>
-        <w:t>tough</w:t>
-      </w:r>
-      <w:r>
-        <w:t xml:space="preserve"> to compare between different studies and organisms; and (iii) they </w:t>
-      </w:r>
-      <w:r>
-        <w:t>can't be us</w:t>
-      </w:r>
-      <w:r>
-        <w:t>e</w:t>
-      </w:r>
-      <w:r>
-        <w:t>d</w:t>
-      </w:r>
-      <w:r>
-        <w:t xml:space="preserve"> as parameters for population genetics models that test hypotheses and predict evolutionary dynamics</w:t>
-      </w:r>
-      <w:r>
-        <w:t>. In contrast, our method integrates several growth phases into the fi</w:t>
+        <w:t xml:space="preserve">) they can't capture the full scope of effects contributing to differences in fitness; (ii) they are tough to compare between different studies and organisms; and (iii) they can't be used as parameters </w:t>
+      </w:r>
+      <w:r>
+        <w:t>in standard</w:t>
+      </w:r>
+      <w:r>
+        <w:t xml:space="preserve"> population genetics models that test hypotheses and predict evolutionary dynamics. In contrast, our method integrates several growth phases into the fi</w:t>
       </w:r>
       <w:r>
         <w:t>tness estimation</w:t>
@@ -5848,7 +7279,13 @@
         <w:t>,</w:t>
       </w:r>
       <w:r>
-        <w:t xml:space="preserve"> it is highly </w:t>
+        <w:t xml:space="preserve"> it is </w:t>
+      </w:r>
+      <w:r>
+        <w:t>very</w:t>
+      </w:r>
+      <w:r>
+        <w:t xml:space="preserve"> </w:t>
       </w:r>
       <w:r>
         <w:t xml:space="preserve">useful </w:t>
@@ -5860,11 +7297,7 @@
         <w:t>method</w:t>
       </w:r>
       <w:r>
-        <w:t xml:space="preserve">: </w:t>
-      </w:r>
-      <w:r>
-        <w:lastRenderedPageBreak/>
-        <w:t>the closed form is used to fit to growth curve data</w:t>
+        <w:t>: the closed form is used to fit to growth curve data</w:t>
       </w:r>
       <w:r>
         <w:t xml:space="preserve"> while</w:t>
@@ -5893,16 +7326,11 @@
         <w:t>; that is, only through</w:t>
       </w:r>
       <w:r>
-        <w:t xml:space="preserve"> the </w:t>
-      </w:r>
-      <w:proofErr w:type="gramStart"/>
-      <w:r>
-        <w:t>factor</w:t>
+        <w:t xml:space="preserve"> the factor</w:t>
       </w:r>
       <w:r>
         <w:t xml:space="preserve"> </w:t>
       </w:r>
-      <w:proofErr w:type="gramEnd"/>
       <m:oMath>
         <m:d>
           <m:dPr>
@@ -6092,7 +7520,11 @@
         <w:t xml:space="preserve"> goodness of fit test </w:t>
       </w:r>
       <w:r>
-        <w:t>can be used to decide if additional interactions are significant. Moreover, these additional interactions can be measured, either in terms of the difference in selection coefficients (between the coefficient calculated from the empirical results and coefficient calculated from the model prediction) or by fitting the empirical results to an extended model that includes density-dependent interactions</w:t>
+        <w:t xml:space="preserve">can be used to decide if additional interactions </w:t>
+      </w:r>
+      <w:r>
+        <w:lastRenderedPageBreak/>
+        <w:t>are significant. Moreover, these additional interactions can be measured, either in terms of the difference in selection coefficients (between the coefficient calculated from the empirical results and coefficient calculated from the model prediction) or by fitting the empirical results to an extended model that includes density-dependent interactions</w:t>
       </w:r>
       <w:r>
         <w:t xml:space="preserve"> </w:t>
@@ -6288,55 +7720,74 @@
         <w:t>LH</w:t>
       </w:r>
       <w:r>
-        <w:t>), the Minerva Center for Lab Evolution</w:t>
-      </w:r>
-      <w:r>
-        <w:t xml:space="preserve"> (LH)</w:t>
-      </w:r>
-      <w:r>
-        <w:t>, Manna Center Program for Food Safety &amp; Security</w:t>
-      </w:r>
-      <w:r>
-        <w:t xml:space="preserve"> (YR)</w:t>
-      </w:r>
-      <w:r>
-        <w:t>, the Israeli Ministry of Science &amp; Technology</w:t>
-      </w:r>
-      <w:r>
-        <w:t xml:space="preserve"> (YR)</w:t>
-      </w:r>
-      <w:r>
-        <w:t xml:space="preserve">, the </w:t>
-      </w:r>
-      <w:proofErr w:type="spellStart"/>
-      <w:r>
-        <w:t>Anat</w:t>
-      </w:r>
-      <w:proofErr w:type="spellEnd"/>
-      <w:r>
-        <w:t xml:space="preserve"> </w:t>
-      </w:r>
-      <w:proofErr w:type="spellStart"/>
-      <w:r>
-        <w:t>Krauskopf</w:t>
-      </w:r>
-      <w:proofErr w:type="spellEnd"/>
-      <w:r>
-        <w:t xml:space="preserve"> Foundation</w:t>
-      </w:r>
-      <w:r>
-        <w:t xml:space="preserve"> (YR), </w:t>
-      </w:r>
-      <w:proofErr w:type="gramStart"/>
-      <w:r>
-        <w:rPr>
-          <w:highlight w:val="yellow"/>
-        </w:rPr>
-        <w:t>XXX</w:t>
+        <w:t xml:space="preserve">), </w:t>
+      </w:r>
+      <w:r>
+        <w:t xml:space="preserve">the Minerva Foundation through the Minerva Center on Live Emulation of </w:t>
+      </w:r>
+      <w:r>
+        <w:t>G</w:t>
+      </w:r>
+      <w:r>
+        <w:t xml:space="preserve">enome </w:t>
+      </w:r>
+      <w:r>
+        <w:t>E</w:t>
+      </w:r>
+      <w:r>
+        <w:t xml:space="preserve">volution in the </w:t>
+      </w:r>
+      <w:r>
+        <w:t>L</w:t>
       </w:r>
       <w:bookmarkStart w:id="0" w:name="_GoBack"/>
       <w:bookmarkEnd w:id="0"/>
-      <w:proofErr w:type="gramEnd"/>
+      <w:r>
+        <w:t>ab</w:t>
+      </w:r>
+      <w:r>
+        <w:t xml:space="preserve"> (LH)</w:t>
+      </w:r>
+      <w:r>
+        <w:t>, Manna Center Program for Food Safety &amp; Security</w:t>
+      </w:r>
+      <w:r>
+        <w:t xml:space="preserve"> (YR)</w:t>
+      </w:r>
+      <w:r>
+        <w:t>, the Israeli Ministry of Science &amp; Technology</w:t>
+      </w:r>
+      <w:r>
+        <w:t xml:space="preserve"> (YR)</w:t>
+      </w:r>
+      <w:r>
+        <w:t xml:space="preserve">, the </w:t>
+      </w:r>
+      <w:proofErr w:type="spellStart"/>
+      <w:r>
+        <w:t>Anat</w:t>
+      </w:r>
+      <w:proofErr w:type="spellEnd"/>
+      <w:r>
+        <w:t xml:space="preserve"> </w:t>
+      </w:r>
+      <w:proofErr w:type="spellStart"/>
+      <w:r>
+        <w:t>Krauskopf</w:t>
+      </w:r>
+      <w:proofErr w:type="spellEnd"/>
+      <w:r>
+        <w:t xml:space="preserve"> Foundation</w:t>
+      </w:r>
+      <w:r>
+        <w:t xml:space="preserve"> (YR), </w:t>
+      </w:r>
+      <w:r>
+        <w:rPr>
+          <w:highlight w:val="yellow"/>
+        </w:rPr>
+        <w:t>XXX</w:t>
+      </w:r>
       <w:r>
         <w:t>.</w:t>
       </w:r>
@@ -6353,7 +7804,7 @@
       <w:pPr>
         <w:pStyle w:val="NormalWeb"/>
         <w:ind w:left="480" w:hanging="480"/>
-        <w:divId w:val="1089547630"/>
+        <w:divId w:val="963386271"/>
         <w:rPr>
           <w:noProof/>
         </w:rPr>
@@ -6371,7 +7822,7 @@
         <w:rPr>
           <w:noProof/>
         </w:rPr>
-        <w:t xml:space="preserve">Baranyi, József. 1997. “Simple Is Good as Long as It Is Enough.” </w:t>
+        <w:t xml:space="preserve">Bank, C., R. T. Hietpas, A. Wong, Daniel N. A. Bolon, and J. D. Jensen. 2014. “A Bayesian MCMC Approach to Assess the Complete Distribution of Fitness Effects of New Mutations: Uncovering the Potential for Adaptive Walks in Challenging Environments.” </w:t>
       </w:r>
       <w:r>
         <w:rPr>
@@ -6379,20 +7830,20 @@
           <w:iCs/>
           <w:noProof/>
         </w:rPr>
-        <w:t>Commentary</w:t>
+        <w:t>Genetics</w:t>
       </w:r>
       <w:r>
         <w:rPr>
           <w:noProof/>
         </w:rPr>
-        <w:t xml:space="preserve"> (1996): 391–394. doi:10.1006/fmic.1996.0080.</w:t>
+        <w:t xml:space="preserve"> 196 (3) (January 7): 841–852. doi:10.1534/genetics.113.156190. http://www.genetics.org/cgi/doi/10.1534/genetics.113.156190.</w:t>
       </w:r>
     </w:p>
     <w:p>
       <w:pPr>
         <w:pStyle w:val="NormalWeb"/>
         <w:ind w:left="480" w:hanging="480"/>
-        <w:divId w:val="1089547630"/>
+        <w:divId w:val="963386271"/>
         <w:rPr>
           <w:noProof/>
         </w:rPr>
@@ -6401,7 +7852,7 @@
         <w:rPr>
           <w:noProof/>
         </w:rPr>
-        <w:t xml:space="preserve">Baranyi, József, and Terry a. Roberts. 1994. “A Dynamic Approach to Predicting Bacterial Growth in Food.” </w:t>
+        <w:t xml:space="preserve">Baranyi, József. 1997. “Simple Is Good as Long as It Is Enough.” </w:t>
       </w:r>
       <w:r>
         <w:rPr>
@@ -6409,20 +7860,20 @@
           <w:iCs/>
           <w:noProof/>
         </w:rPr>
-        <w:t>International Journal of Food Microbiology</w:t>
+        <w:t>Commentary</w:t>
       </w:r>
       <w:r>
         <w:rPr>
           <w:noProof/>
         </w:rPr>
-        <w:t xml:space="preserve"> 23: 277–294. doi:10.1016/0168-1605(94)90157-0.</w:t>
+        <w:t xml:space="preserve"> (1996): 391–394. doi:10.1006/fmic.1996.0080.</w:t>
       </w:r>
     </w:p>
     <w:p>
       <w:pPr>
         <w:pStyle w:val="NormalWeb"/>
         <w:ind w:left="480" w:hanging="480"/>
-        <w:divId w:val="1089547630"/>
+        <w:divId w:val="963386271"/>
         <w:rPr>
           <w:noProof/>
         </w:rPr>
@@ -6431,8 +7882,7 @@
         <w:rPr>
           <w:noProof/>
         </w:rPr>
-        <w:lastRenderedPageBreak/>
-        <w:t xml:space="preserve">Chevin, Luis-Miguel. 2011. “On Measuring Selection in Experimental Evolution.” </w:t>
+        <w:t xml:space="preserve">Baranyi, József, and Terry a. Roberts. 1994. “A Dynamic Approach to Predicting Bacterial Growth in Food.” </w:t>
       </w:r>
       <w:r>
         <w:rPr>
@@ -6440,20 +7890,20 @@
           <w:iCs/>
           <w:noProof/>
         </w:rPr>
-        <w:t>Biology Letters</w:t>
+        <w:t>International Journal of Food Microbiology</w:t>
       </w:r>
       <w:r>
         <w:rPr>
           <w:noProof/>
         </w:rPr>
-        <w:t xml:space="preserve"> 7 (2) (April 23): 210–3. doi:10.1098/rsbl.2010.0580. http://www.pubmedcentral.nih.gov/articlerender.fcgi?artid=3061150&amp;tool=pmcentrez&amp;rendertype=abstract.</w:t>
+        <w:t xml:space="preserve"> 23: 277–294. doi:10.1016/0168-1605(94)90157-0.</w:t>
       </w:r>
     </w:p>
     <w:p>
       <w:pPr>
         <w:pStyle w:val="NormalWeb"/>
         <w:ind w:left="480" w:hanging="480"/>
-        <w:divId w:val="1089547630"/>
+        <w:divId w:val="963386271"/>
         <w:rPr>
           <w:noProof/>
         </w:rPr>
@@ -6462,7 +7912,7 @@
         <w:rPr>
           <w:noProof/>
         </w:rPr>
-        <w:t xml:space="preserve">Concepción-Acevedo, Jeniffer, Howard N. Weiss, Waqas Nasir Chaudhry, and Bruce R. Levin. 2015. “Malthusian Parameters as Estimators of the Fitness of Microbes: A Cautionary Tale about the Low Side of High Throughput.” </w:t>
+        <w:t xml:space="preserve">Chevin, Luis-Miguel. 2011. “On Measuring Selection in Experimental Evolution.” </w:t>
       </w:r>
       <w:r>
         <w:rPr>
@@ -6470,20 +7920,27 @@
           <w:iCs/>
           <w:noProof/>
         </w:rPr>
-        <w:t>Plos One</w:t>
+        <w:t>Biology Letters</w:t>
       </w:r>
       <w:r>
         <w:rPr>
           <w:noProof/>
         </w:rPr>
-        <w:t xml:space="preserve"> 10 (6): e0126915. doi:10.1371/journal.pone.0126915. http://dx.plos.org/10.1371/journal.pone.0126915.</w:t>
+        <w:t xml:space="preserve"> 7 (2) (April 23): 210–3. doi:10.1098/rsbl.2010.0580. </w:t>
+      </w:r>
+      <w:r>
+        <w:rPr>
+          <w:noProof/>
+        </w:rPr>
+        <w:lastRenderedPageBreak/>
+        <w:t>http://www.pubmedcentral.nih.gov/articlerender.fcgi?artid=3061150&amp;tool=pmcentrez&amp;rendertype=abstract.</w:t>
       </w:r>
     </w:p>
     <w:p>
       <w:pPr>
         <w:pStyle w:val="NormalWeb"/>
         <w:ind w:left="480" w:hanging="480"/>
-        <w:divId w:val="1089547630"/>
+        <w:divId w:val="963386271"/>
         <w:rPr>
           <w:noProof/>
         </w:rPr>
@@ -6492,7 +7949,7 @@
         <w:rPr>
           <w:noProof/>
         </w:rPr>
-        <w:t xml:space="preserve">Crow, James F., and Motoo Kimura. 1970. </w:t>
+        <w:t xml:space="preserve">Concepción-Acevedo, Jeniffer, Howard N. Weiss, Waqas Nasir Chaudhry, and Bruce R. Levin. 2015. “Malthusian Parameters as Estimators of the Fitness of Microbes: A Cautionary Tale about the Low Side of High Throughput.” </w:t>
       </w:r>
       <w:r>
         <w:rPr>
@@ -6500,20 +7957,20 @@
           <w:iCs/>
           <w:noProof/>
         </w:rPr>
-        <w:t>An Introduction to Population Genetics Theory</w:t>
+        <w:t>Plos One</w:t>
       </w:r>
       <w:r>
         <w:rPr>
           <w:noProof/>
         </w:rPr>
-        <w:t>. Minneapolis: Burgess Pub. Co. https://books.google.co.il/books?id=MLETAQAAIAAJ.</w:t>
+        <w:t xml:space="preserve"> 10 (6): e0126915. doi:10.1371/journal.pone.0126915. http://dx.plos.org/10.1371/journal.pone.0126915.</w:t>
       </w:r>
     </w:p>
     <w:p>
       <w:pPr>
         <w:pStyle w:val="NormalWeb"/>
         <w:ind w:left="480" w:hanging="480"/>
-        <w:divId w:val="1089547630"/>
+        <w:divId w:val="963386271"/>
         <w:rPr>
           <w:noProof/>
         </w:rPr>
@@ -6522,7 +7979,7 @@
         <w:rPr>
           <w:noProof/>
         </w:rPr>
-        <w:t xml:space="preserve">Gallet, Romain, Tim F. Cooper, Santiago F. Elena, and Thomas Lenormand. 2012. “Measuring Selection Coefficients below 10-3: Method, Questions, and Prospects.” </w:t>
+        <w:t xml:space="preserve">Crow, James F., and Motoo Kimura. 1970. </w:t>
       </w:r>
       <w:r>
         <w:rPr>
@@ -6530,20 +7987,20 @@
           <w:iCs/>
           <w:noProof/>
         </w:rPr>
-        <w:t>Genetics</w:t>
+        <w:t>An Introduction to Population Genetics Theory</w:t>
       </w:r>
       <w:r>
         <w:rPr>
           <w:noProof/>
         </w:rPr>
-        <w:t xml:space="preserve"> 190 (1) (January): 175–86. doi:10.1534/genetics.111.133454. http://www.genetics.org/cgi/content/abstract/190/1/175.</w:t>
+        <w:t>. Minneapolis: Burgess Pub. Co. https://books.google.co.il/books?id=MLETAQAAIAAJ.</w:t>
       </w:r>
     </w:p>
     <w:p>
       <w:pPr>
         <w:pStyle w:val="NormalWeb"/>
         <w:ind w:left="480" w:hanging="480"/>
-        <w:divId w:val="1089547630"/>
+        <w:divId w:val="963386271"/>
         <w:rPr>
           <w:noProof/>
         </w:rPr>
@@ -6552,7 +8009,7 @@
         <w:rPr>
           <w:noProof/>
         </w:rPr>
-        <w:t xml:space="preserve">Hall, Barry G., Hande Acar, Anna Nandipati, and Miriam Barlow. 2014. “Growth Rates Made Easy.” </w:t>
+        <w:t xml:space="preserve">Gallet, Romain, Tim F. Cooper, Santiago F. Elena, and Thomas Lenormand. 2012. “Measuring Selection Coefficients below 10-3: Method, Questions, and Prospects.” </w:t>
       </w:r>
       <w:r>
         <w:rPr>
@@ -6560,20 +8017,20 @@
           <w:iCs/>
           <w:noProof/>
         </w:rPr>
-        <w:t>Molecular Biology and Evolution</w:t>
+        <w:t>Genetics</w:t>
       </w:r>
       <w:r>
         <w:rPr>
           <w:noProof/>
         </w:rPr>
-        <w:t xml:space="preserve"> 31 (1): 232–238. doi:10.1093/molbev/mst187.</w:t>
+        <w:t xml:space="preserve"> 190 (1) (January): 175–86. doi:10.1534/genetics.111.133454. http://www.genetics.org/cgi/content/abstract/190/1/175.</w:t>
       </w:r>
     </w:p>
     <w:p>
       <w:pPr>
         <w:pStyle w:val="NormalWeb"/>
         <w:ind w:left="480" w:hanging="480"/>
-        <w:divId w:val="1089547630"/>
+        <w:divId w:val="963386271"/>
         <w:rPr>
           <w:noProof/>
         </w:rPr>
@@ -6582,7 +8039,7 @@
         <w:rPr>
           <w:noProof/>
         </w:rPr>
-        <w:t xml:space="preserve">Hegreness, Matthew, Noam Shoresh, Daniel L. Hartl, and Roy Kishony. 2006. “An Equivalence Principle for the Incorporation of Favorable Mutations in Asexual Populations.” </w:t>
+        <w:t xml:space="preserve">Hall, Barry G., Hande Acar, Anna Nandipati, and Miriam Barlow. 2014. “Growth Rates Made Easy.” </w:t>
       </w:r>
       <w:r>
         <w:rPr>
@@ -6590,20 +8047,20 @@
           <w:iCs/>
           <w:noProof/>
         </w:rPr>
-        <w:t>Science</w:t>
+        <w:t>Molecular Biology and Evolution</w:t>
       </w:r>
       <w:r>
         <w:rPr>
           <w:noProof/>
         </w:rPr>
-        <w:t xml:space="preserve"> 311 (5767) (March): 1615–7. doi:10.1126/science.1122469. http://www.ncbi.nlm.nih.gov/pubmed/16543462.</w:t>
+        <w:t xml:space="preserve"> 31 (1): 232–238. doi:10.1093/molbev/mst187.</w:t>
       </w:r>
     </w:p>
     <w:p>
       <w:pPr>
         <w:pStyle w:val="NormalWeb"/>
         <w:ind w:left="480" w:hanging="480"/>
-        <w:divId w:val="1089547630"/>
+        <w:divId w:val="963386271"/>
         <w:rPr>
           <w:noProof/>
         </w:rPr>
@@ -6612,7 +8069,7 @@
         <w:rPr>
           <w:noProof/>
         </w:rPr>
-        <w:t xml:space="preserve">Kass, Robert, and Adrian Raftery. 1995. “Bayes Factors.” </w:t>
+        <w:t xml:space="preserve">Hegreness, Matthew, Noam Shoresh, Daniel L. Hartl, and Roy Kishony. 2006. “An Equivalence Principle for the Incorporation of Favorable Mutations in Asexual Populations.” </w:t>
       </w:r>
       <w:r>
         <w:rPr>
@@ -6620,20 +8077,20 @@
           <w:iCs/>
           <w:noProof/>
         </w:rPr>
-        <w:t>Journal of the American Statistical Association</w:t>
+        <w:t>Science</w:t>
       </w:r>
       <w:r>
         <w:rPr>
           <w:noProof/>
         </w:rPr>
-        <w:t>: 773–795. doi:doi: 10.2307/2291091. http://www.tandfonline.com/doi/abs/10.1080/01621459.1995.10476572.</w:t>
+        <w:t xml:space="preserve"> 311 (5767) (March): 1615–7. doi:10.1126/science.1122469. http://www.ncbi.nlm.nih.gov/pubmed/16543462.</w:t>
       </w:r>
     </w:p>
     <w:p>
       <w:pPr>
         <w:pStyle w:val="NormalWeb"/>
         <w:ind w:left="480" w:hanging="480"/>
-        <w:divId w:val="1089547630"/>
+        <w:divId w:val="963386271"/>
         <w:rPr>
           <w:noProof/>
         </w:rPr>
@@ -6642,14 +8099,28 @@
         <w:rPr>
           <w:noProof/>
         </w:rPr>
-        <w:t>Masel, Joanna. 2014. “Eco-Evolutionary ‘Fitness’ in 3 Dimensions: Absolute Growth, Absolute Efficiency, and Relative Competitiveness.” Populations and Evolution (July): 1–44. http://arxiv.org/abs/1407.1024.</w:t>
+        <w:t xml:space="preserve">Kass, Robert, and Adrian Raftery. 1995. “Bayes Factors.” </w:t>
+      </w:r>
+      <w:r>
+        <w:rPr>
+          <w:i/>
+          <w:iCs/>
+          <w:noProof/>
+        </w:rPr>
+        <w:t>Journal of the American Statistical Association</w:t>
+      </w:r>
+      <w:r>
+        <w:rPr>
+          <w:noProof/>
+        </w:rPr>
+        <w:t>: 773–795. doi:doi: 10.2307/2291091. http://www.tandfonline.com/doi/abs/10.1080/01621459.1995.10476572.</w:t>
       </w:r>
     </w:p>
     <w:p>
       <w:pPr>
         <w:pStyle w:val="NormalWeb"/>
         <w:ind w:left="480" w:hanging="480"/>
-        <w:divId w:val="1089547630"/>
+        <w:divId w:val="963386271"/>
         <w:rPr>
           <w:noProof/>
         </w:rPr>
@@ -6658,14 +8129,14 @@
         <w:rPr>
           <w:noProof/>
         </w:rPr>
-        <w:t>Newville, Matthew. 2014. “LMFIT: Non-Linear Least-Square Minimization and Curve-Fitting for Python.” http://lmfit.github.io/lmfit-py/.</w:t>
+        <w:t>Masel, Joanna. 2014. “Eco-Evolutionary ‘Fitness’ in 3 Dimensions: Absolute Growth, Absolute Efficiency, and Relative Competitiveness.” Populations and Evolution (July): 1–44. http://arxiv.org/abs/1407.1024.</w:t>
       </w:r>
     </w:p>
     <w:p>
       <w:pPr>
         <w:pStyle w:val="NormalWeb"/>
         <w:ind w:left="480" w:hanging="480"/>
-        <w:divId w:val="1089547630"/>
+        <w:divId w:val="963386271"/>
         <w:rPr>
           <w:noProof/>
         </w:rPr>
@@ -6674,42 +8145,58 @@
         <w:rPr>
           <w:noProof/>
         </w:rPr>
-        <w:t xml:space="preserve">Wiser, Michael J, and Richard E. Lenski. 2015. “A Comparison of Methods to Measure Fitness in </w:t>
-      </w:r>
-      <w:r>
-        <w:rPr>
-          <w:i/>
-          <w:iCs/>
-          <w:noProof/>
-        </w:rPr>
-        <w:t>Escherichia Coli</w:t>
-      </w:r>
-      <w:r>
-        <w:rPr>
-          <w:noProof/>
-        </w:rPr>
-        <w:t xml:space="preserve">.” </w:t>
-      </w:r>
-      <w:r>
-        <w:rPr>
-          <w:i/>
-          <w:iCs/>
-          <w:noProof/>
-        </w:rPr>
-        <w:t>PLOS ONE</w:t>
-      </w:r>
-      <w:r>
-        <w:rPr>
-          <w:noProof/>
-        </w:rPr>
-        <w:t xml:space="preserve"> 10 (5): e0126210. doi:10.1371/journal.pone.0126210. http://biorxiv.org/content/early/2015/03/06/016121.</w:t>
+        <w:t>Newville, Matthew. 2014. “LMFIT: Non-Linear Least-Square Minimization and Curve-Fitting for Python.” http://lmfit.github.io/lmfit-py/.</w:t>
       </w:r>
     </w:p>
     <w:p>
       <w:pPr>
         <w:pStyle w:val="NormalWeb"/>
         <w:ind w:left="480" w:hanging="480"/>
-        <w:divId w:val="820928762"/>
+        <w:divId w:val="963386271"/>
+        <w:rPr>
+          <w:noProof/>
+        </w:rPr>
+      </w:pPr>
+      <w:r>
+        <w:rPr>
+          <w:noProof/>
+        </w:rPr>
+        <w:t xml:space="preserve">Wiser, Michael J, and Richard E. Lenski. 2015. “A Comparison of Methods to Measure Fitness in </w:t>
+      </w:r>
+      <w:r>
+        <w:rPr>
+          <w:i/>
+          <w:iCs/>
+          <w:noProof/>
+        </w:rPr>
+        <w:t>Escherichia Coli</w:t>
+      </w:r>
+      <w:r>
+        <w:rPr>
+          <w:noProof/>
+        </w:rPr>
+        <w:t xml:space="preserve">.” </w:t>
+      </w:r>
+      <w:r>
+        <w:rPr>
+          <w:i/>
+          <w:iCs/>
+          <w:noProof/>
+        </w:rPr>
+        <w:t>PLOS ONE</w:t>
+      </w:r>
+      <w:r>
+        <w:rPr>
+          <w:noProof/>
+        </w:rPr>
+        <w:t xml:space="preserve"> 10 (5): e0126210. doi:10.1371/journal.pone.0126210. http://biorxiv.org/content/early/2015/03/06/016121.</w:t>
+      </w:r>
+    </w:p>
+    <w:p>
+      <w:pPr>
+        <w:pStyle w:val="NormalWeb"/>
+        <w:ind w:left="480" w:hanging="480"/>
+        <w:divId w:val="512258278"/>
       </w:pPr>
       <w:r>
         <w:fldChar w:fldCharType="end"/>
@@ -6717,10 +8204,10 @@
     </w:p>
     <w:p/>
     <w:sectPr>
-      <w:headerReference w:type="even" r:id="rId8"/>
-      <w:headerReference w:type="default" r:id="rId9"/>
-      <w:footerReference w:type="even" r:id="rId10"/>
-      <w:footerReference w:type="default" r:id="rId11"/>
+      <w:headerReference w:type="even" r:id="rId9"/>
+      <w:headerReference w:type="default" r:id="rId10"/>
+      <w:footerReference w:type="even" r:id="rId11"/>
+      <w:footerReference w:type="default" r:id="rId12"/>
       <w:pgSz w:w="11906" w:h="16838"/>
       <w:pgMar w:top="1440" w:right="1800" w:bottom="1440" w:left="1800" w:header="708" w:footer="708" w:gutter="0"/>
       <w:cols w:space="708"/>
@@ -6786,7 +8273,7 @@
           <w:rPr>
             <w:noProof/>
           </w:rPr>
-          <w:t>6</w:t>
+          <w:t>8</w:t>
         </w:r>
         <w:r>
           <w:rPr>
@@ -6815,6 +8302,7 @@
         <w:docPartUnique/>
       </w:docPartObj>
     </w:sdtPr>
+    <w:sdtEndPr/>
     <w:sdtContent>
       <w:p>
         <w:pPr>
@@ -6834,7 +8322,7 @@
           <w:rPr>
             <w:noProof/>
           </w:rPr>
-          <w:t>7</w:t>
+          <w:t>9</w:t>
         </w:r>
         <w:r>
           <w:rPr>
@@ -7822,6 +9310,24 @@
       <w:szCs w:val="20"/>
     </w:rPr>
   </w:style>
+  <w:style w:type="paragraph" w:styleId="Caption">
+    <w:name w:val="caption"/>
+    <w:basedOn w:val="Normal"/>
+    <w:next w:val="Normal"/>
+    <w:uiPriority w:val="35"/>
+    <w:unhideWhenUsed/>
+    <w:rsid w:val="00503DBB"/>
+    <w:pPr>
+      <w:spacing w:after="200" w:line="240" w:lineRule="auto"/>
+    </w:pPr>
+    <w:rPr>
+      <w:b/>
+      <w:bCs/>
+      <w:color w:val="4F81BD" w:themeColor="accent1"/>
+      <w:sz w:val="18"/>
+      <w:szCs w:val="18"/>
+    </w:rPr>
+  </w:style>
 </w:styles>
 </file>
 
@@ -8745,6 +10251,24 @@
       <w:bCs/>
       <w:sz w:val="20"/>
       <w:szCs w:val="20"/>
+    </w:rPr>
+  </w:style>
+  <w:style w:type="paragraph" w:styleId="Caption">
+    <w:name w:val="caption"/>
+    <w:basedOn w:val="Normal"/>
+    <w:next w:val="Normal"/>
+    <w:uiPriority w:val="35"/>
+    <w:unhideWhenUsed/>
+    <w:rsid w:val="00503DBB"/>
+    <w:pPr>
+      <w:spacing w:after="200" w:line="240" w:lineRule="auto"/>
+    </w:pPr>
+    <w:rPr>
+      <w:b/>
+      <w:bCs/>
+      <w:color w:val="4F81BD" w:themeColor="accent1"/>
+      <w:sz w:val="18"/>
+      <w:szCs w:val="18"/>
     </w:rPr>
   </w:style>
 </w:styles>
@@ -9040,7 +10564,7 @@
 </file>
 
 <file path=customXml/itemProps1.xml><?xml version="1.0" encoding="utf-8"?>
-<ds:datastoreItem xmlns:ds="http://schemas.openxmlformats.org/officeDocument/2006/customXml" ds:itemID="{3B4E1906-C272-44D9-86B5-33D7B870C62D}">
+<ds:datastoreItem xmlns:ds="http://schemas.openxmlformats.org/officeDocument/2006/customXml" ds:itemID="{95C7C7F0-B716-4DDA-B0D0-E275D59BB221}">
   <ds:schemaRefs>
     <ds:schemaRef ds:uri="http://schemas.openxmlformats.org/officeDocument/2006/bibliography"/>
   </ds:schemaRefs>

</xml_diff>

<commit_message>
added ref to Richards 1959
</commit_message>
<xml_diff>
--- a/ms.docx
+++ b/ms.docx
@@ -3217,7 +3217,33 @@
         </m:r>
       </m:oMath>
       <w:r>
-        <w:t xml:space="preserve">. This is also known as the Richards model or the generalized logistic model. This </w:t>
+        <w:t>. This is also known as the Richards model</w:t>
+      </w:r>
+      <w:r>
+        <w:t xml:space="preserve"> </w:t>
+      </w:r>
+      <w:r>
+        <w:fldChar w:fldCharType="begin" w:fldLock="1"/>
+      </w:r>
+      <w:r>
+        <w:instrText>ADDIN CSL_CITATION { "citationItems" : [ { "id" : "ITEM-1", "itemData" : { "DOI" : "10.1093/jxb/10.2.290", "ISSN" : "0022-0957", "author" : [ { "dropping-particle" : "", "family" : "Richards", "given" : "F. J.", "non-dropping-particle" : "", "parse-names" : false, "suffix" : "" } ], "container-title" : "Journal of Experimental Botany", "id" : "ITEM-1", "issue" : "2", "issued" : { "date-parts" : [ [ "1959" ] ] }, "page" : "290-301", "title" : "A Flexible Growth Function for Empirical Use", "type" : "article-journal", "volume" : "10" }, "uris" : [ "http://www.mendeley.com/documents/?uuid=670b32bc-a345-4abf-bcea-0172a7cce2b9" ] } ], "mendeley" : { "formattedCitation" : "(Richards 1959)", "plainTextFormattedCitation" : "(Richards 1959)", "previouslyFormattedCitation" : "(RICHARDS 1959)" }, "properties" : { "noteIndex" : 0 }, "schema" : "https://github.com/citation-style-language/schema/raw/master/csl-citation.json" }</w:instrText>
+      </w:r>
+      <w:r>
+        <w:fldChar w:fldCharType="separate"/>
+      </w:r>
+      <w:r>
+        <w:rPr>
+          <w:noProof/>
+        </w:rPr>
+        <w:t>(Richards 1959)</w:t>
+      </w:r>
+      <w:r>
+        <w:fldChar w:fldCharType="end"/>
+      </w:r>
+      <w:bookmarkStart w:id="0" w:name="_GoBack"/>
+      <w:bookmarkEnd w:id="0"/>
+      <w:r>
+        <w:t xml:space="preserve"> or the generalized logistic model. This </w:t>
       </w:r>
       <w:r>
         <w:t xml:space="preserve">form of the </w:t>
@@ -3347,7 +3373,7 @@
         </w:rPr>
         <w:lastRenderedPageBreak/>
         <w:drawing>
-          <wp:inline distT="0" distB="0" distL="0" distR="0" wp14:anchorId="3FD8EE5D" wp14:editId="003D29AD">
+          <wp:inline distT="0" distB="0" distL="0" distR="0" wp14:anchorId="202D92D3" wp14:editId="0F6671EF">
             <wp:extent cx="5270500" cy="4218305"/>
             <wp:effectExtent l="0" t="0" r="6350" b="0"/>
             <wp:docPr id="2" name="Picture 2" descr="D:\workspace\curveball_project\ms\combined.png"/>
@@ -7723,27 +7749,7 @@
         <w:t xml:space="preserve">), </w:t>
       </w:r>
       <w:r>
-        <w:t xml:space="preserve">the Minerva Foundation through the Minerva Center on Live Emulation of </w:t>
-      </w:r>
-      <w:r>
-        <w:t>G</w:t>
-      </w:r>
-      <w:r>
-        <w:t xml:space="preserve">enome </w:t>
-      </w:r>
-      <w:r>
-        <w:t>E</w:t>
-      </w:r>
-      <w:r>
-        <w:t xml:space="preserve">volution in the </w:t>
-      </w:r>
-      <w:r>
-        <w:t>L</w:t>
-      </w:r>
-      <w:bookmarkStart w:id="0" w:name="_GoBack"/>
-      <w:bookmarkEnd w:id="0"/>
-      <w:r>
-        <w:t>ab</w:t>
+        <w:t>the Minerva Foundation through the Minerva Center on Live Emulation of Genome Evolution in the Lab</w:t>
       </w:r>
       <w:r>
         <w:t xml:space="preserve"> (LH)</w:t>
@@ -7804,7 +7810,7 @@
       <w:pPr>
         <w:pStyle w:val="NormalWeb"/>
         <w:ind w:left="480" w:hanging="480"/>
-        <w:divId w:val="963386271"/>
+        <w:divId w:val="589243984"/>
         <w:rPr>
           <w:noProof/>
         </w:rPr>
@@ -7843,7 +7849,7 @@
       <w:pPr>
         <w:pStyle w:val="NormalWeb"/>
         <w:ind w:left="480" w:hanging="480"/>
-        <w:divId w:val="963386271"/>
+        <w:divId w:val="589243984"/>
         <w:rPr>
           <w:noProof/>
         </w:rPr>
@@ -7873,7 +7879,7 @@
       <w:pPr>
         <w:pStyle w:val="NormalWeb"/>
         <w:ind w:left="480" w:hanging="480"/>
-        <w:divId w:val="963386271"/>
+        <w:divId w:val="589243984"/>
         <w:rPr>
           <w:noProof/>
         </w:rPr>
@@ -7903,7 +7909,7 @@
       <w:pPr>
         <w:pStyle w:val="NormalWeb"/>
         <w:ind w:left="480" w:hanging="480"/>
-        <w:divId w:val="963386271"/>
+        <w:divId w:val="589243984"/>
         <w:rPr>
           <w:noProof/>
         </w:rPr>
@@ -7940,7 +7946,7 @@
       <w:pPr>
         <w:pStyle w:val="NormalWeb"/>
         <w:ind w:left="480" w:hanging="480"/>
-        <w:divId w:val="963386271"/>
+        <w:divId w:val="589243984"/>
         <w:rPr>
           <w:noProof/>
         </w:rPr>
@@ -7970,7 +7976,7 @@
       <w:pPr>
         <w:pStyle w:val="NormalWeb"/>
         <w:ind w:left="480" w:hanging="480"/>
-        <w:divId w:val="963386271"/>
+        <w:divId w:val="589243984"/>
         <w:rPr>
           <w:noProof/>
         </w:rPr>
@@ -8000,7 +8006,7 @@
       <w:pPr>
         <w:pStyle w:val="NormalWeb"/>
         <w:ind w:left="480" w:hanging="480"/>
-        <w:divId w:val="963386271"/>
+        <w:divId w:val="589243984"/>
         <w:rPr>
           <w:noProof/>
         </w:rPr>
@@ -8030,7 +8036,7 @@
       <w:pPr>
         <w:pStyle w:val="NormalWeb"/>
         <w:ind w:left="480" w:hanging="480"/>
-        <w:divId w:val="963386271"/>
+        <w:divId w:val="589243984"/>
         <w:rPr>
           <w:noProof/>
         </w:rPr>
@@ -8060,7 +8066,7 @@
       <w:pPr>
         <w:pStyle w:val="NormalWeb"/>
         <w:ind w:left="480" w:hanging="480"/>
-        <w:divId w:val="963386271"/>
+        <w:divId w:val="589243984"/>
         <w:rPr>
           <w:noProof/>
         </w:rPr>
@@ -8090,7 +8096,7 @@
       <w:pPr>
         <w:pStyle w:val="NormalWeb"/>
         <w:ind w:left="480" w:hanging="480"/>
-        <w:divId w:val="963386271"/>
+        <w:divId w:val="589243984"/>
         <w:rPr>
           <w:noProof/>
         </w:rPr>
@@ -8120,7 +8126,7 @@
       <w:pPr>
         <w:pStyle w:val="NormalWeb"/>
         <w:ind w:left="480" w:hanging="480"/>
-        <w:divId w:val="963386271"/>
+        <w:divId w:val="589243984"/>
         <w:rPr>
           <w:noProof/>
         </w:rPr>
@@ -8136,7 +8142,7 @@
       <w:pPr>
         <w:pStyle w:val="NormalWeb"/>
         <w:ind w:left="480" w:hanging="480"/>
-        <w:divId w:val="963386271"/>
+        <w:divId w:val="589243984"/>
         <w:rPr>
           <w:noProof/>
         </w:rPr>
@@ -8152,7 +8158,7 @@
       <w:pPr>
         <w:pStyle w:val="NormalWeb"/>
         <w:ind w:left="480" w:hanging="480"/>
-        <w:divId w:val="963386271"/>
+        <w:divId w:val="589243984"/>
         <w:rPr>
           <w:noProof/>
         </w:rPr>
@@ -8161,7 +8167,7 @@
         <w:rPr>
           <w:noProof/>
         </w:rPr>
-        <w:t xml:space="preserve">Wiser, Michael J, and Richard E. Lenski. 2015. “A Comparison of Methods to Measure Fitness in </w:t>
+        <w:t xml:space="preserve">Richards, F. J. 1959. “A Flexible Growth Function for Empirical Use.” </w:t>
       </w:r>
       <w:r>
         <w:rPr>
@@ -8169,34 +8175,64 @@
           <w:iCs/>
           <w:noProof/>
         </w:rPr>
-        <w:t>Escherichia Coli</w:t>
+        <w:t>Journal of Experimental Botany</w:t>
       </w:r>
       <w:r>
         <w:rPr>
           <w:noProof/>
         </w:rPr>
-        <w:t xml:space="preserve">.” </w:t>
-      </w:r>
-      <w:r>
-        <w:rPr>
-          <w:i/>
-          <w:iCs/>
-          <w:noProof/>
-        </w:rPr>
-        <w:t>PLOS ONE</w:t>
-      </w:r>
-      <w:r>
-        <w:rPr>
-          <w:noProof/>
-        </w:rPr>
-        <w:t xml:space="preserve"> 10 (5): e0126210. doi:10.1371/journal.pone.0126210. http://biorxiv.org/content/early/2015/03/06/016121.</w:t>
+        <w:t xml:space="preserve"> 10 (2): 290–301. doi:10.1093/jxb/10.2.290. http://jxb.oxfordjournals.org/lookup/doi/10.1093/jxb/10.2.290.</w:t>
       </w:r>
     </w:p>
     <w:p>
       <w:pPr>
         <w:pStyle w:val="NormalWeb"/>
         <w:ind w:left="480" w:hanging="480"/>
-        <w:divId w:val="512258278"/>
+        <w:divId w:val="589243984"/>
+        <w:rPr>
+          <w:noProof/>
+        </w:rPr>
+      </w:pPr>
+      <w:r>
+        <w:rPr>
+          <w:noProof/>
+        </w:rPr>
+        <w:t xml:space="preserve">Wiser, Michael J, and Richard E. Lenski. 2015. “A Comparison of Methods to Measure Fitness in </w:t>
+      </w:r>
+      <w:r>
+        <w:rPr>
+          <w:i/>
+          <w:iCs/>
+          <w:noProof/>
+        </w:rPr>
+        <w:t>Escherichia Coli</w:t>
+      </w:r>
+      <w:r>
+        <w:rPr>
+          <w:noProof/>
+        </w:rPr>
+        <w:t xml:space="preserve">.” </w:t>
+      </w:r>
+      <w:r>
+        <w:rPr>
+          <w:i/>
+          <w:iCs/>
+          <w:noProof/>
+        </w:rPr>
+        <w:t>PLOS ONE</w:t>
+      </w:r>
+      <w:r>
+        <w:rPr>
+          <w:noProof/>
+        </w:rPr>
+        <w:t xml:space="preserve"> 10 (5): e0126210. doi:10.1371/journal.pone.0126210. http://biorxiv.org/content/early/2015/03/06/016121.</w:t>
+      </w:r>
+    </w:p>
+    <w:p>
+      <w:pPr>
+        <w:pStyle w:val="NormalWeb"/>
+        <w:ind w:left="480" w:hanging="480"/>
+        <w:divId w:val="669143976"/>
       </w:pPr>
       <w:r>
         <w:fldChar w:fldCharType="end"/>
@@ -8273,7 +8309,7 @@
           <w:rPr>
             <w:noProof/>
           </w:rPr>
-          <w:t>8</w:t>
+          <w:t>4</w:t>
         </w:r>
         <w:r>
           <w:rPr>
@@ -8322,7 +8358,7 @@
           <w:rPr>
             <w:noProof/>
           </w:rPr>
-          <w:t>9</w:t>
+          <w:t>3</w:t>
         </w:r>
         <w:r>
           <w:rPr>
@@ -10564,7 +10600,7 @@
 </file>
 
 <file path=customXml/itemProps1.xml><?xml version="1.0" encoding="utf-8"?>
-<ds:datastoreItem xmlns:ds="http://schemas.openxmlformats.org/officeDocument/2006/customXml" ds:itemID="{95C7C7F0-B716-4DDA-B0D0-E275D59BB221}">
+<ds:datastoreItem xmlns:ds="http://schemas.openxmlformats.org/officeDocument/2006/customXml" ds:itemID="{25D46736-9F18-47D3-BAFE-7910343FE23D}">
   <ds:schemaRefs>
     <ds:schemaRef ds:uri="http://schemas.openxmlformats.org/officeDocument/2006/bibliography"/>
   </ds:schemaRefs>

</xml_diff>

<commit_message>
revised based Judy's changes, left Judy's comments
</commit_message>
<xml_diff>
--- a/ms.docx
+++ b/ms.docx
@@ -46,14 +46,7 @@
         <w:t>from growth curves</w:t>
       </w:r>
     </w:p>
-    <w:p>
-      <w:pPr>
-        <w:pStyle w:val="Subtitle"/>
-        <w:rPr>
-          <w:rFonts w:ascii="Palatino Linotype" w:hAnsi="Palatino Linotype"/>
-        </w:rPr>
-      </w:pPr>
-    </w:p>
+    <w:p/>
     <w:p>
       <w:pPr>
         <w:pStyle w:val="Subtitle"/>
@@ -236,22 +229,12 @@
       <w:r>
         <w:fldChar w:fldCharType="separate"/>
       </w:r>
-      <w:ins w:id="0" w:author="Yoav Ram" w:date="2015-07-21T11:56:00Z">
-        <w:r>
-          <w:rPr>
-            <w:noProof/>
-          </w:rPr>
-          <w:t>July 21, 2015</w:t>
-        </w:r>
-      </w:ins>
-      <w:del w:id="1" w:author="Yoav Ram" w:date="2015-07-21T11:56:00Z">
-        <w:r>
-          <w:rPr>
-            <w:noProof/>
-          </w:rPr>
-          <w:delText>July 20, 2015</w:delText>
-        </w:r>
-      </w:del>
+      <w:r>
+        <w:rPr>
+          <w:noProof/>
+        </w:rPr>
+        <w:t>July 21, 2015</w:t>
+      </w:r>
       <w:r>
         <w:fldChar w:fldCharType="end"/>
       </w:r>
@@ -403,196 +386,156 @@
       </w:r>
     </w:p>
     <w:p>
-      <w:ins w:id="2" w:author="Judith Berman" w:date="2015-07-20T14:37:00Z">
+      <w:r>
+        <w:t>Measuring relative fitness by p</w:t>
+      </w:r>
+      <w:r>
+        <w:t xml:space="preserve">airwise competition experiments </w:t>
+      </w:r>
+      <w:r>
+        <w:t xml:space="preserve">is </w:t>
+      </w:r>
+      <w:r>
+        <w:t xml:space="preserve">laborious and </w:t>
+      </w:r>
+      <w:r>
+        <w:t>expensive</w:t>
+      </w:r>
+      <w:r>
+        <w:t xml:space="preserve">. </w:t>
+      </w:r>
+      <w:r>
+        <w:t>Accordingly, m</w:t>
+      </w:r>
+      <w:r>
+        <w:t xml:space="preserve">any investigators </w:t>
+      </w:r>
+      <w:r>
+        <w:t>estimate fitness from</w:t>
+      </w:r>
+      <w:r>
+        <w:t xml:space="preserve"> </w:t>
+      </w:r>
+      <w:r>
+        <w:t xml:space="preserve">the maximum </w:t>
+      </w:r>
+      <w:r>
+        <w:t xml:space="preserve">growth </w:t>
+      </w:r>
+      <w:r>
+        <w:t>rate during exponential growth</w:t>
+      </w:r>
+      <w:r>
+        <w:t>.</w:t>
+      </w:r>
+      <w:r>
+        <w:t xml:space="preserve"> However, </w:t>
+      </w:r>
+      <w:r>
+        <w:t xml:space="preserve">maximum </w:t>
+      </w:r>
+      <w:r>
+        <w:t xml:space="preserve">growth </w:t>
+      </w:r>
+      <w:r>
+        <w:t>rates</w:t>
+      </w:r>
+      <w:r>
+        <w:t xml:space="preserve"> have been shown to be an unreliable measure of fitness</w:t>
+      </w:r>
+      <w:r>
+        <w:t xml:space="preserve"> as indicated by discrepancies between these parameters and the outcomes of pairwise competition </w:t>
+      </w:r>
+      <w:del w:id="0" w:author="Yoav Ram" w:date="2015-07-21T12:05:00Z">
         <w:r>
-          <w:t>Measuring relative fitness by p</w:t>
+          <w:delText>assays</w:delText>
+        </w:r>
+      </w:del>
+      <w:ins w:id="1" w:author="Yoav Ram" w:date="2015-07-21T12:05:00Z">
+        <w:r>
+          <w:t>experiments</w:t>
         </w:r>
       </w:ins>
-      <w:del w:id="3" w:author="Judith Berman" w:date="2015-07-20T14:37:00Z">
+      <w:r>
+        <w:t>.</w:t>
+      </w:r>
+      <w:r>
+        <w:t xml:space="preserve"> Here we propose a new method </w:t>
+      </w:r>
+      <w:r>
+        <w:t xml:space="preserve">that </w:t>
+      </w:r>
+      <w:r>
+        <w:t>predict</w:t>
+      </w:r>
+      <w:r>
+        <w:t>s</w:t>
+      </w:r>
+      <w:r>
+        <w:t xml:space="preserve"> the res</w:t>
+      </w:r>
+      <w:r>
+        <w:t xml:space="preserve">ults of </w:t>
+      </w:r>
+      <w:r>
+        <w:t xml:space="preserve">competition </w:t>
+      </w:r>
+      <w:del w:id="2" w:author="Yoav Ram" w:date="2015-07-21T12:05:00Z">
         <w:r>
-          <w:delText>P</w:delText>
+          <w:delText xml:space="preserve">assays </w:delText>
         </w:r>
       </w:del>
-      <w:r>
-        <w:t xml:space="preserve">airwise competition experiments </w:t>
-      </w:r>
-      <w:del w:id="4" w:author="Judith Berman" w:date="2015-07-20T14:37:00Z">
+      <w:ins w:id="3" w:author="Yoav Ram" w:date="2015-07-21T12:05:00Z">
         <w:r>
-          <w:delText xml:space="preserve">are </w:delText>
+          <w:t xml:space="preserve">experiments </w:t>
+        </w:r>
+      </w:ins>
+      <w:r>
+        <w:t xml:space="preserve">using </w:t>
+      </w:r>
+      <w:r>
+        <w:t>single strain growth curves</w:t>
+      </w:r>
+      <w:del w:id="4" w:author="Yoav Ram" w:date="2015-07-21T12:06:00Z">
+        <w:r>
+          <w:delText xml:space="preserve"> and estimates </w:delText>
         </w:r>
       </w:del>
-      <w:ins w:id="5" w:author="Judith Berman" w:date="2015-07-20T14:37:00Z">
+      <w:ins w:id="5" w:author="Judith Berman" w:date="2015-07-20T14:39:00Z">
+        <w:del w:id="6" w:author="Yoav Ram" w:date="2015-07-21T12:06:00Z">
+          <w:r>
+            <w:delText xml:space="preserve">of </w:delText>
+          </w:r>
+        </w:del>
+      </w:ins>
+      <w:del w:id="7" w:author="Yoav Ram" w:date="2015-07-21T12:06:00Z">
         <w:r>
-          <w:t xml:space="preserve">is </w:t>
-        </w:r>
-      </w:ins>
-      <w:r>
-        <w:t xml:space="preserve">laborious and </w:t>
-      </w:r>
-      <w:del w:id="6" w:author="Judith Berman" w:date="2015-07-20T14:37:00Z">
-        <w:r>
-          <w:delText>expansive</w:delText>
+          <w:delText>competitive fitness</w:delText>
         </w:r>
       </w:del>
-      <w:ins w:id="7" w:author="Judith Berman" w:date="2015-07-20T14:37:00Z">
+      <w:r>
+        <w:t xml:space="preserve">. </w:t>
+      </w:r>
+      <w:del w:id="8" w:author="Yoav Ram" w:date="2015-07-21T12:06:00Z">
         <w:r>
-          <w:t>expensive</w:t>
+          <w:delText xml:space="preserve">This </w:delText>
         </w:r>
-      </w:ins>
-      <w:r>
-        <w:t xml:space="preserve">. </w:t>
-      </w:r>
-      <w:ins w:id="8" w:author="Judith Berman" w:date="2015-07-20T14:38:00Z">
         <w:r>
-          <w:t>Accordingly, m</w:t>
+          <w:delText xml:space="preserve">method can also be </w:delText>
         </w:r>
-      </w:ins>
-      <w:del w:id="9" w:author="Judith Berman" w:date="2015-07-20T14:38:00Z">
         <w:r>
-          <w:delText>M</w:delText>
+          <w:delText>used to</w:delText>
+        </w:r>
+        <w:r>
+          <w:delText xml:space="preserve"> infer interactions between competing strains and to provide biological interpretation to </w:delText>
+        </w:r>
+        <w:r>
+          <w:delText>selective differences between different strains</w:delText>
+        </w:r>
+        <w:r>
+          <w:delText>.</w:delText>
         </w:r>
       </w:del>
-      <w:r>
-        <w:t xml:space="preserve">any investigators </w:t>
-      </w:r>
-      <w:del w:id="10" w:author="Judith Berman" w:date="2015-07-20T14:38:00Z">
-        <w:r>
-          <w:delText xml:space="preserve">opt to </w:delText>
-        </w:r>
-      </w:del>
-      <w:r>
-        <w:t>estimate fitness from</w:t>
-      </w:r>
-      <w:r>
-        <w:t xml:space="preserve"> </w:t>
-      </w:r>
-      <w:r>
-        <w:t xml:space="preserve">the maximum </w:t>
-      </w:r>
-      <w:r>
-        <w:t xml:space="preserve">growth </w:t>
-      </w:r>
-      <w:r>
-        <w:t>rate during exponential growth</w:t>
-      </w:r>
-      <w:r>
-        <w:t>.</w:t>
-      </w:r>
-      <w:r>
-        <w:t xml:space="preserve"> However, </w:t>
-      </w:r>
-      <w:r>
-        <w:t xml:space="preserve">maximum </w:t>
-      </w:r>
-      <w:r>
-        <w:t xml:space="preserve">growth </w:t>
-      </w:r>
-      <w:r>
-        <w:t>rates</w:t>
-      </w:r>
-      <w:r>
-        <w:t xml:space="preserve"> have been shown to be an unreliable measure of fitness</w:t>
-      </w:r>
-      <w:ins w:id="11" w:author="Judith Berman" w:date="2015-07-20T14:38:00Z">
-        <w:r>
-          <w:t xml:space="preserve"> as indicated by discrepancies between these parameters and the outcomes of pairwise competition assays</w:t>
-        </w:r>
-      </w:ins>
-      <w:r>
-        <w:t>.</w:t>
-      </w:r>
-      <w:r>
-        <w:t xml:space="preserve"> Here we propose a new method </w:t>
-      </w:r>
-      <w:r>
-        <w:t xml:space="preserve">that </w:t>
-      </w:r>
-      <w:r>
-        <w:t>predict</w:t>
-      </w:r>
-      <w:r>
-        <w:t>s</w:t>
-      </w:r>
-      <w:r>
-        <w:t xml:space="preserve"> the res</w:t>
-      </w:r>
-      <w:r>
-        <w:t xml:space="preserve">ults of </w:t>
-      </w:r>
-      <w:del w:id="12" w:author="Judith Berman" w:date="2015-07-20T14:39:00Z">
-        <w:r>
-          <w:delText xml:space="preserve">competitions </w:delText>
-        </w:r>
-      </w:del>
-      <w:ins w:id="13" w:author="Judith Berman" w:date="2015-07-20T14:39:00Z">
-        <w:r>
-          <w:t xml:space="preserve">competition assays </w:t>
-        </w:r>
-      </w:ins>
-      <w:del w:id="14" w:author="Judith Berman" w:date="2015-07-20T14:39:00Z">
-        <w:r>
-          <w:delText xml:space="preserve">from </w:delText>
-        </w:r>
-      </w:del>
-      <w:ins w:id="15" w:author="Judith Berman" w:date="2015-07-20T14:39:00Z">
-        <w:r>
-          <w:t xml:space="preserve">using </w:t>
-        </w:r>
-      </w:ins>
-      <w:r>
-        <w:t>single strain growth curves</w:t>
-      </w:r>
-      <w:r>
-        <w:t xml:space="preserve"> and estimates </w:t>
-      </w:r>
-      <w:ins w:id="16" w:author="Judith Berman" w:date="2015-07-20T14:39:00Z">
-        <w:r>
-          <w:t xml:space="preserve">of </w:t>
-        </w:r>
-      </w:ins>
-      <w:r>
-        <w:t xml:space="preserve">competitive fitness. </w:t>
-      </w:r>
-      <w:del w:id="17" w:author="Judith Berman" w:date="2015-07-20T14:39:00Z">
-        <w:r>
-          <w:delText xml:space="preserve">Our </w:delText>
-        </w:r>
-      </w:del>
-      <w:ins w:id="18" w:author="Judith Berman" w:date="2015-07-20T14:39:00Z">
-        <w:r>
-          <w:t xml:space="preserve">This </w:t>
-        </w:r>
-      </w:ins>
-      <w:r>
-        <w:t xml:space="preserve">method can also be </w:t>
-      </w:r>
-      <w:del w:id="19" w:author="Judith Berman" w:date="2015-07-20T14:40:00Z">
-        <w:r>
-          <w:delText>applied for</w:delText>
-        </w:r>
-      </w:del>
-      <w:ins w:id="20" w:author="Judith Berman" w:date="2015-07-20T14:40:00Z">
-        <w:r>
-          <w:t>used to</w:t>
-        </w:r>
-      </w:ins>
-      <w:r>
-        <w:t xml:space="preserve"> infer</w:t>
-      </w:r>
-      <w:del w:id="21" w:author="Judith Berman" w:date="2015-07-20T14:40:00Z">
-        <w:r>
-          <w:delText>ring</w:delText>
-        </w:r>
-      </w:del>
-      <w:r>
-        <w:t xml:space="preserve"> interactions between competing strains and to provide biological interpretation to </w:t>
-      </w:r>
-      <w:r>
-        <w:t>selective differences between different strains</w:t>
-      </w:r>
-      <w:r>
-        <w:t>.</w:t>
-      </w:r>
     </w:p>
     <w:p>
       <w:r>
@@ -641,388 +584,261 @@
       <w:r>
         <w:t xml:space="preserve">ensity (OD) of one or more populations of cells over </w:t>
       </w:r>
-      <w:del w:id="22" w:author="Judith Berman" w:date="2015-07-20T14:40:00Z">
+      <w:r>
+        <w:t xml:space="preserve">a range of </w:t>
+      </w:r>
+      <w:r>
+        <w:t xml:space="preserve">time periods. </w:t>
+      </w:r>
+      <w:r>
+        <w:t xml:space="preserve">The simplest way to </w:t>
+      </w:r>
+      <w:r>
+        <w:t>infer</w:t>
+      </w:r>
+      <w:r>
+        <w:t xml:space="preserve"> fitness from </w:t>
+      </w:r>
+      <w:r>
+        <w:t>growth</w:t>
+      </w:r>
+      <w:r>
+        <w:t xml:space="preserve"> curves is to </w:t>
+      </w:r>
+      <w:r>
+        <w:t>estimate</w:t>
+      </w:r>
+      <w:r>
+        <w:t xml:space="preserve"> the growth rate</w:t>
+      </w:r>
+      <w:r>
+        <w:t xml:space="preserve"> during the exponential growth phase. This is done by </w:t>
+      </w:r>
+      <w:r>
+        <w:t>taking the log of the</w:t>
+      </w:r>
+      <w:r>
+        <w:t xml:space="preserve"> mean of the</w:t>
+      </w:r>
+      <w:r>
+        <w:t xml:space="preserve"> </w:t>
+      </w:r>
+      <w:r>
+        <w:t xml:space="preserve">growth </w:t>
+      </w:r>
+      <w:r>
+        <w:t>curves during the exponential growth phase</w:t>
+      </w:r>
+      <w:r>
+        <w:t xml:space="preserve"> and</w:t>
+      </w:r>
+      <w:r>
+        <w:t xml:space="preserve"> using linear regression to </w:t>
+      </w:r>
+      <w:r>
+        <w:t xml:space="preserve">estimate </w:t>
+      </w:r>
+      <w:r>
+        <w:t xml:space="preserve">the </w:t>
+      </w:r>
+      <w:r>
+        <w:t xml:space="preserve">slope </w:t>
+      </w:r>
+      <w:r>
+        <w:t xml:space="preserve">of the </w:t>
+      </w:r>
+      <w:r>
+        <w:t>curves</w:t>
+      </w:r>
+      <w:r>
+        <w:t xml:space="preserve"> </w:t>
+      </w:r>
+      <w:r>
+        <w:t>as a measure of the growth rate</w:t>
+      </w:r>
+      <w:r>
+        <w:t xml:space="preserve"> </w:t>
+      </w:r>
+      <w:r>
+        <w:fldChar w:fldCharType="begin" w:fldLock="1"/>
+      </w:r>
+      <w:r>
+        <w:instrText>ADDIN CSL_CITATION { "citationItems" : [ { "id" : "ITEM-1", "itemData" : { "DOI" : "10.1093/molbev/mst187", "ISBN" : "0737-4038", "ISSN" : "07374038", "PMID" : "24170494", "abstract" : "In the 1960s-1980s, determination of bacterial growth rates was an important tool in microbial genetics, biochemistry, molecular biology, and microbial physiology. The exciting technical developments of the 1990s and the 2000s eclipsed that tool; as a result, many investigators today lack experience with growth rate measurements. Recently, investigators in a number of areas have started to use measurements of bacterial growth rates for a variety of purposes. Those measurements have been greatly facilitated by the availability of microwell plate readers that permit the simultaneous measurements on up to 384 different cultures. Only the exponential (logarithmic) portions of the resulting growth curves are useful for determining growth rates, and manual determination of that portion and calculation of growth rates can be tedious for high-throughput purposes. Here, we introduce the program GrowthRates that uses plate reader output files to automatically determine the exponential portion of the curve and to automatically calculate the growth rate, the maximum culture density, and the duration of the growth lag phase. GrowthRates is freely available for Macintosh, Windows, and Linux. We discuss the effects of culture volume, the classical bacterial growth curve, and the differences between determinations in rich media and minimal (mineral salts) media. This protocol covers calibration of the plate reader, growth of culture inocula for both rich and minimal media, and experimental setup. As a guide to reliability, we report typical day-to-day variation in growth rates and variation within experiments with respect to position of wells within the plates.", "author" : [ { "dropping-particle" : "", "family" : "Hall", "given" : "Barry G.", "non-dropping-particle" : "", "parse-names" : false, "suffix" : "" }, { "dropping-particle" : "", "family" : "Acar", "given" : "Hande", "non-dropping-particle" : "", "parse-names" : false, "suffix" : "" }, { "dropping-particle" : "", "family" : "Nandipati", "given" : "Anna", "non-dropping-particle" : "", "parse-names" : false, "suffix" : "" }, { "dropping-particle" : "", "family" : "Barlow", "given" : "Miriam", "non-dropping-particle" : "", "parse-names" : false, "suffix" : "" } ], "container-title" : "Molecular Biology and Evolution", "id" : "ITEM-1", "issue" : "1", "issued" : { "date-parts" : [ [ "2014" ] ] }, "page" : "232-238", "title" : "Growth rates made easy", "type" : "article-journal", "volume" : "31" }, "uris" : [ "http://www.mendeley.com/documents/?uuid=f081921d-ea2b-4792-ba44-f8184b796e8d" ] } ], "mendeley" : { "formattedCitation" : "(Hall et al. 2014)", "plainTextFormattedCitation" : "(Hall et al. 2014)", "previouslyFormattedCitation" : "(Hall et al. 2014)" }, "properties" : { "noteIndex" : 0 }, "schema" : "https://github.com/citation-style-language/schema/raw/master/csl-citation.json" }</w:instrText>
+      </w:r>
+      <w:r>
+        <w:fldChar w:fldCharType="separate"/>
+      </w:r>
+      <w:r>
+        <w:rPr>
+          <w:noProof/>
+        </w:rPr>
+        <w:t>(Hall et al. 2014)</w:t>
+      </w:r>
+      <w:r>
+        <w:fldChar w:fldCharType="end"/>
+      </w:r>
+      <w:r>
+        <w:t xml:space="preserve">. </w:t>
+      </w:r>
+      <w:r>
+        <w:t xml:space="preserve">Indeed, growth </w:t>
+      </w:r>
+      <w:r>
+        <w:t xml:space="preserve">rates can be proxies of </w:t>
+      </w:r>
+      <w:r>
+        <w:t xml:space="preserve">the </w:t>
+      </w:r>
+      <w:r>
+        <w:rPr>
+          <w:i/>
+          <w:iCs/>
+        </w:rPr>
+        <w:t>selection coefficient s</w:t>
+      </w:r>
+      <w:r>
+        <w:rPr>
+          <w:i/>
+          <w:iCs/>
+        </w:rPr>
+        <w:t xml:space="preserve"> </w:t>
+      </w:r>
+      <w:r>
+        <w:fldChar w:fldCharType="begin" w:fldLock="1"/>
+      </w:r>
+      <w:r>
+        <w:instrText>ADDIN CSL_CITATION { "citationItems" : [ { "id" : "ITEM-1", "itemData" : { "DOI" : "10.1098/rsbl.2010.0580", "ISSN" : "1744-957X", "PMID" : "20810425", "abstract" : "Distributions of mutation fitness effects from evolution experiments are available in an increasing number of species, opening the way for a vast array of applications in evolutionary biology. However, comparison of estimated distributions among studies is hampered by inconsistencies in the definitions of fitness effects and selection coefficients. In particular, the use of ratios of Malthusian growth rates as 'relative fitnesses' leads to wrong inference of the strength of selection. Scaling Malthusian fitness by the generation time may help overcome this shortcoming, and allow accurate comparison of selection coefficients across species. For species reproducing by binary fission (neglecting cellular death), ln2 can be used as a correction factor, but in general, the growth rate and generation time of the wild-type should be provided in studies reporting distribution of mutation fitness effects. I also discuss how density and frequency dependence of population growth affect selection and its measurement in evolution experiments.", "author" : [ { "dropping-particle" : "", "family" : "Chevin", "given" : "Luis-Miguel", "non-dropping-particle" : "", "parse-names" : false, "suffix" : "" } ], "container-title" : "Biology letters", "id" : "ITEM-1", "issue" : "2", "issued" : { "date-parts" : [ [ "2011", "4", "23" ] ] }, "page" : "210-3", "title" : "On measuring selection in experimental evolution.", "type" : "article-journal", "volume" : "7" }, "uris" : [ "http://www.mendeley.com/documents/?uuid=1e94d081-c729-43ac-b9be-63d792575b27" ] } ], "mendeley" : { "formattedCitation" : "(Chevin 2011)", "plainTextFormattedCitation" : "(Chevin 2011)", "previouslyFormattedCitation" : "(Chevin 2011)" }, "properties" : { "noteIndex" : 0 }, "schema" : "https://github.com/citation-style-language/schema/raw/master/csl-citation.json" }</w:instrText>
+      </w:r>
+      <w:r>
+        <w:fldChar w:fldCharType="separate"/>
+      </w:r>
+      <w:r>
+        <w:rPr>
+          <w:noProof/>
+        </w:rPr>
+        <w:t>(Chevin 2011)</w:t>
+      </w:r>
+      <w:r>
+        <w:fldChar w:fldCharType="end"/>
+      </w:r>
+      <w:r>
+        <w:t xml:space="preserve">, which is </w:t>
+      </w:r>
+      <w:r>
+        <w:t xml:space="preserve">a </w:t>
+      </w:r>
+      <w:r>
+        <w:t>standard way of measuring relative fitness in population genetics</w:t>
+      </w:r>
+      <w:r>
+        <w:t xml:space="preserve"> </w:t>
+      </w:r>
+      <w:r>
+        <w:fldChar w:fldCharType="begin" w:fldLock="1"/>
+      </w:r>
+      <w:r>
+        <w:instrText>ADDIN CSL_CITATION { "citationItems" : [ { "id" : "ITEM-1", "itemData" : { "author" : [ { "dropping-particle" : "", "family" : "Crow", "given" : "James F.", "non-dropping-particle" : "", "parse-names" : false, "suffix" : "" }, { "dropping-particle" : "", "family" : "Kimura", "given" : "Motoo", "non-dropping-particle" : "", "parse-names" : false, "suffix" : "" } ], "id" : "ITEM-1", "issued" : { "date-parts" : [ [ "1970" ] ] }, "number-of-pages" : "591", "publisher" : "Burgess Pub. Co.", "publisher-place" : "Minneapolis", "title" : "An introduction to population genetics theory", "type" : "book" }, "uris" : [ "http://www.mendeley.com/documents/?uuid=53412738-ef5b-4a6a-95c7-50a435e82b43" ] } ], "mendeley" : { "formattedCitation" : "(Crow and Kimura 1970)", "plainTextFormattedCitation" : "(Crow and Kimura 1970)", "previouslyFormattedCitation" : "(Crow and Kimura 1970)" }, "properties" : { "noteIndex" : 0 }, "schema" : "https://github.com/citation-style-language/schema/raw/master/csl-citation.json" }</w:instrText>
+      </w:r>
+      <w:r>
+        <w:fldChar w:fldCharType="separate"/>
+      </w:r>
+      <w:r>
+        <w:rPr>
+          <w:noProof/>
+        </w:rPr>
+        <w:t>(Crow and Kimura 1970)</w:t>
+      </w:r>
+      <w:r>
+        <w:fldChar w:fldCharType="end"/>
+      </w:r>
+      <w:r>
+        <w:t>.</w:t>
+      </w:r>
+      <w:r>
+        <w:t xml:space="preserve"> </w:t>
+      </w:r>
+      <w:r>
+        <w:t>However, the selection coefficient can be affected by other phases of a growth curve</w:t>
+      </w:r>
+      <w:del w:id="9" w:author="Yoav Ram" w:date="2015-07-21T12:08:00Z">
         <w:r>
-          <w:delText xml:space="preserve">varying </w:delText>
+          <w:delText xml:space="preserve">:  </w:delText>
         </w:r>
       </w:del>
-      <w:ins w:id="23" w:author="Judith Berman" w:date="2015-07-20T14:40:00Z">
+      <w:ins w:id="10" w:author="Yoav Ram" w:date="2015-07-21T12:08:00Z">
         <w:r>
-          <w:t xml:space="preserve">a range of </w:t>
+          <w:t xml:space="preserve"> such </w:t>
+        </w:r>
+        <w:proofErr w:type="gramStart"/>
+        <w:r>
+          <w:t xml:space="preserve">as  </w:t>
         </w:r>
       </w:ins>
-      <w:r>
-        <w:t xml:space="preserve">time periods. </w:t>
-      </w:r>
-      <w:r>
-        <w:t xml:space="preserve">The simplest way to </w:t>
-      </w:r>
-      <w:r>
-        <w:t>infer</w:t>
-      </w:r>
-      <w:r>
-        <w:t xml:space="preserve"> fitness from </w:t>
-      </w:r>
-      <w:r>
-        <w:t>growth</w:t>
-      </w:r>
-      <w:r>
-        <w:t xml:space="preserve"> curves is to </w:t>
-      </w:r>
-      <w:r>
-        <w:t>estimate</w:t>
-      </w:r>
-      <w:r>
-        <w:t xml:space="preserve"> the growth rate</w:t>
-      </w:r>
-      <w:r>
-        <w:t xml:space="preserve"> during the exponential growth phase. This is done by </w:t>
-      </w:r>
-      <w:r>
-        <w:t>taking the log of the</w:t>
-      </w:r>
-      <w:r>
-        <w:t xml:space="preserve"> mean of the</w:t>
-      </w:r>
-      <w:r>
-        <w:t xml:space="preserve"> </w:t>
-      </w:r>
-      <w:r>
-        <w:t xml:space="preserve">growth </w:t>
-      </w:r>
-      <w:r>
-        <w:t>curves during the exponential growth phase</w:t>
-      </w:r>
-      <w:r>
-        <w:t xml:space="preserve"> and</w:t>
-      </w:r>
-      <w:r>
-        <w:t xml:space="preserve"> using linear regression to </w:t>
-      </w:r>
-      <w:r>
-        <w:t xml:space="preserve">estimate </w:t>
-      </w:r>
-      <w:r>
-        <w:t xml:space="preserve">the </w:t>
-      </w:r>
-      <w:r>
-        <w:t xml:space="preserve">slope </w:t>
-      </w:r>
-      <w:r>
-        <w:t xml:space="preserve">of the </w:t>
-      </w:r>
-      <w:r>
-        <w:t>curves</w:t>
-      </w:r>
-      <w:r>
-        <w:t xml:space="preserve"> </w:t>
-      </w:r>
-      <w:r>
-        <w:t>as a measure of the growth rate</w:t>
-      </w:r>
-      <w:r>
-        <w:t xml:space="preserve"> </w:t>
-      </w:r>
-      <w:r>
-        <w:fldChar w:fldCharType="begin" w:fldLock="1"/>
-      </w:r>
-      <w:r>
-        <w:instrText>ADDIN CSL_CITATION { "citationItems" : [ { "id" : "ITEM-1", "itemData" : { "DOI" : "10.1093/molbev/mst187", "ISBN" : "0737-4038", "ISSN" : "07374038", "PMID" : "24170494", "abstract" : "In the 1960s-1980s, determination of bacterial growth rates was an important tool in microbial genetics, biochemistry, molecular biology, and microbial physiology. The exciting technical developments of the 1990s and the 2000s eclipsed that tool; as a result, many investigators today lack experience with growth rate measurements. Recently, investigators in a number of areas have started to use measurements of bacterial growth rates for a variety of purposes. Those measurements have been greatly facilitated by the availability of microwell plate readers that permit the simultaneous measurements on up to 384 different cultures. Only the exponential (logarithmic) portions of the resulting growth curves are useful for determining growth rates, and manual determination of that portion and calculation of growth rates can be tedious for high-throughput purposes. Here, we introduce the program GrowthRates that uses plate reader output files to automatically determine the exponential portion of the curve and to automatically calculate the growth rate, the maximum culture density, and the duration of the growth lag phase. GrowthRates is freely available for Macintosh, Windows, and Linux. We discuss the effects of culture volume, the classical bacterial growth curve, and the differences between determinations in rich media and minimal (mineral salts) media. This protocol covers calibration of the plate reader, growth of culture inocula for both rich and minimal media, and experimental setup. As a guide to reliability, we report typical day-to-day variation in growth rates and variation within experiments with respect to position of wells within the plates.", "author" : [ { "dropping-particle" : "", "family" : "Hall", "given" : "Barry G.", "non-dropping-particle" : "", "parse-names" : false, "suffix" : "" }, { "dropping-particle" : "", "family" : "Acar", "given" : "Hande", "non-dropping-particle" : "", "parse-names" : false, "suffix" : "" }, { "dropping-particle" : "", "family" : "Nandipati", "given" : "Anna", "non-dropping-particle" : "", "parse-names" : false, "suffix" : "" }, { "dropping-particle" : "", "family" : "Barlow", "given" : "Miriam", "non-dropping-particle" : "", "parse-names" : false, "suffix" : "" } ], "container-title" : "Molecular Biology and Evolution", "id" : "ITEM-1", "issue" : "1", "issued" : { "date-parts" : [ [ "2014" ] ] }, "page" : "232-238", "title" : "Growth rates made easy", "type" : "article-journal", "volume" : "31" }, "uris" : [ "http://www.mendeley.com/documents/?uuid=f081921d-ea2b-4792-ba44-f8184b796e8d" ] } ], "mendeley" : { "formattedCitation" : "(Hall et al. 2014)", "plainTextFormattedCitation" : "(Hall et al. 2014)", "previouslyFormattedCitation" : "(Hall et al. 2014)" }, "properties" : { "noteIndex" : 0 }, "schema" : "https://github.com/citation-style-language/schema/raw/master/csl-citation.json" }</w:instrText>
-      </w:r>
-      <w:r>
-        <w:fldChar w:fldCharType="separate"/>
-      </w:r>
-      <w:r>
-        <w:rPr>
-          <w:noProof/>
-        </w:rPr>
-        <w:t>(Hall et al. 2014)</w:t>
-      </w:r>
-      <w:r>
-        <w:fldChar w:fldCharType="end"/>
-      </w:r>
-      <w:r>
-        <w:t xml:space="preserve">. </w:t>
-      </w:r>
-      <w:del w:id="24" w:author="Judith Berman" w:date="2015-07-20T14:41:00Z">
+      <w:proofErr w:type="gramEnd"/>
+      <w:del w:id="11" w:author="Yoav Ram" w:date="2015-07-21T12:08:00Z">
         <w:r>
-          <w:delText xml:space="preserve">Growth </w:delText>
+          <w:delText>the length of</w:delText>
         </w:r>
       </w:del>
-      <w:ins w:id="25" w:author="Judith Berman" w:date="2015-07-20T14:41:00Z">
-        <w:r>
-          <w:t xml:space="preserve">Indeed, growth </w:t>
-        </w:r>
-      </w:ins>
-      <w:r>
-        <w:t xml:space="preserve">rates can </w:t>
-      </w:r>
-      <w:del w:id="26" w:author="Judith Berman" w:date="2015-07-20T14:41:00Z">
-        <w:r>
-          <w:delText xml:space="preserve">indeed </w:delText>
-        </w:r>
-      </w:del>
-      <w:r>
-        <w:t xml:space="preserve">be proxies of </w:t>
-      </w:r>
-      <w:r>
-        <w:t xml:space="preserve">the </w:t>
-      </w:r>
-      <w:r>
-        <w:rPr>
-          <w:i/>
-          <w:iCs/>
-        </w:rPr>
-        <w:t>selection coefficient s</w:t>
-      </w:r>
-      <w:r>
-        <w:rPr>
-          <w:i/>
-          <w:iCs/>
-        </w:rPr>
-        <w:t xml:space="preserve"> </w:t>
-      </w:r>
-      <w:r>
-        <w:fldChar w:fldCharType="begin" w:fldLock="1"/>
-      </w:r>
-      <w:r>
-        <w:instrText>ADDIN CSL_CITATION { "citationItems" : [ { "id" : "ITEM-1", "itemData" : { "DOI" : "10.1098/rsbl.2010.0580", "ISSN" : "1744-957X", "PMID" : "20810425", "abstract" : "Distributions of mutation fitness effects from evolution experiments are available in an increasing number of species, opening the way for a vast array of applications in evolutionary biology. However, comparison of estimated distributions among studies is hampered by inconsistencies in the definitions of fitness effects and selection coefficients. In particular, the use of ratios of Malthusian growth rates as 'relative fitnesses' leads to wrong inference of the strength of selection. Scaling Malthusian fitness by the generation time may help overcome this shortcoming, and allow accurate comparison of selection coefficients across species. For species reproducing by binary fission (neglecting cellular death), ln2 can be used as a correction factor, but in general, the growth rate and generation time of the wild-type should be provided in studies reporting distribution of mutation fitness effects. I also discuss how density and frequency dependence of population growth affect selection and its measurement in evolution experiments.", "author" : [ { "dropping-particle" : "", "family" : "Chevin", "given" : "Luis-Miguel", "non-dropping-particle" : "", "parse-names" : false, "suffix" : "" } ], "container-title" : "Biology letters", "id" : "ITEM-1", "issue" : "2", "issued" : { "date-parts" : [ [ "2011", "4", "23" ] ] }, "page" : "210-3", "title" : "On measuring selection in experimental evolution.", "type" : "article-journal", "volume" : "7" }, "uris" : [ "http://www.mendeley.com/documents/?uuid=1e94d081-c729-43ac-b9be-63d792575b27" ] } ], "mendeley" : { "formattedCitation" : "(Chevin 2011)", "plainTextFormattedCitation" : "(Chevin 2011)", "previouslyFormattedCitation" : "(Chevin 2011)" }, "properties" : { "noteIndex" : 0 }, "schema" : "https://github.com/citation-style-language/schema/raw/master/csl-citation.json" }</w:instrText>
-      </w:r>
-      <w:r>
-        <w:fldChar w:fldCharType="separate"/>
-      </w:r>
-      <w:r>
-        <w:rPr>
-          <w:noProof/>
-        </w:rPr>
-        <w:t>(Chevin 2011)</w:t>
-      </w:r>
-      <w:r>
-        <w:fldChar w:fldCharType="end"/>
-      </w:r>
-      <w:r>
-        <w:t xml:space="preserve">, which is </w:t>
-      </w:r>
-      <w:del w:id="27" w:author="Judith Berman" w:date="2015-07-20T14:41:00Z">
-        <w:r>
-          <w:delText xml:space="preserve">the </w:delText>
-        </w:r>
-      </w:del>
-      <w:ins w:id="28" w:author="Judith Berman" w:date="2015-07-20T14:41:00Z">
-        <w:r>
-          <w:t xml:space="preserve">a </w:t>
-        </w:r>
-      </w:ins>
-      <w:r>
-        <w:t>standard way of measuring relative fitness in population genetics</w:t>
-      </w:r>
-      <w:r>
-        <w:t xml:space="preserve"> </w:t>
-      </w:r>
-      <w:r>
-        <w:fldChar w:fldCharType="begin" w:fldLock="1"/>
-      </w:r>
-      <w:r>
-        <w:instrText>ADDIN CSL_CITATION { "citationItems" : [ { "id" : "ITEM-1", "itemData" : { "author" : [ { "dropping-particle" : "", "family" : "Crow", "given" : "James F.", "non-dropping-particle" : "", "parse-names" : false, "suffix" : "" }, { "dropping-particle" : "", "family" : "Kimura", "given" : "Motoo", "non-dropping-particle" : "", "parse-names" : false, "suffix" : "" } ], "id" : "ITEM-1", "issued" : { "date-parts" : [ [ "1970" ] ] }, "number-of-pages" : "591", "publisher" : "Burgess Pub. Co.", "publisher-place" : "Minneapolis", "title" : "An introduction to population genetics theory", "type" : "book" }, "uris" : [ "http://www.mendeley.com/documents/?uuid=53412738-ef5b-4a6a-95c7-50a435e82b43" ] } ], "mendeley" : { "formattedCitation" : "(Crow and Kimura 1970)", "plainTextFormattedCitation" : "(Crow and Kimura 1970)", "previouslyFormattedCitation" : "(Crow and Kimura 1970)" }, "properties" : { "noteIndex" : 0 }, "schema" : "https://github.com/citation-style-language/schema/raw/master/csl-citation.json" }</w:instrText>
-      </w:r>
-      <w:r>
-        <w:fldChar w:fldCharType="separate"/>
-      </w:r>
-      <w:r>
-        <w:rPr>
-          <w:noProof/>
-        </w:rPr>
-        <w:t>(Crow and Kimura 1970)</w:t>
-      </w:r>
-      <w:r>
-        <w:fldChar w:fldCharType="end"/>
-      </w:r>
-      <w:r>
-        <w:t>.</w:t>
-      </w:r>
-      <w:r>
-        <w:t xml:space="preserve"> </w:t>
-      </w:r>
-      <w:del w:id="29" w:author="Judith Berman" w:date="2015-07-20T14:41:00Z">
-        <w:r>
-          <w:delText>B</w:delText>
-        </w:r>
-        <w:r>
-          <w:delText xml:space="preserve">ut </w:delText>
-        </w:r>
-      </w:del>
-      <w:ins w:id="30" w:author="Judith Berman" w:date="2015-07-20T14:41:00Z">
-        <w:r>
-          <w:t xml:space="preserve">However, the selection coefficient can be affected by other </w:t>
-        </w:r>
-      </w:ins>
-      <w:ins w:id="31" w:author="Judith Berman" w:date="2015-07-20T14:42:00Z">
-        <w:r>
-          <w:t>phases</w:t>
-        </w:r>
-      </w:ins>
-      <w:ins w:id="32" w:author="Judith Berman" w:date="2015-07-20T14:41:00Z">
-        <w:r>
-          <w:t xml:space="preserve"> of </w:t>
-        </w:r>
-      </w:ins>
-      <w:ins w:id="33" w:author="Judith Berman" w:date="2015-07-20T14:42:00Z">
-        <w:r>
-          <w:t>a</w:t>
-        </w:r>
-      </w:ins>
-      <w:ins w:id="34" w:author="Judith Berman" w:date="2015-07-20T14:41:00Z">
-        <w:r>
-          <w:t xml:space="preserve"> growth curve</w:t>
-        </w:r>
-      </w:ins>
-      <w:ins w:id="35" w:author="Judith Berman" w:date="2015-07-20T14:42:00Z">
-        <w:r>
-          <w:t xml:space="preserve">: </w:t>
-        </w:r>
-      </w:ins>
-      <w:ins w:id="36" w:author="Judith Berman" w:date="2015-07-20T14:43:00Z">
-        <w:r>
-          <w:t xml:space="preserve"> the length of</w:t>
-        </w:r>
-      </w:ins>
-      <w:del w:id="37" w:author="Judith Berman" w:date="2015-07-20T14:42:00Z">
-        <w:r>
-          <w:delText xml:space="preserve">in </w:delText>
-        </w:r>
-        <w:r>
-          <w:delText xml:space="preserve">many </w:delText>
-        </w:r>
-        <w:r>
-          <w:delText xml:space="preserve">cases </w:delText>
-        </w:r>
-        <w:r>
-          <w:delText xml:space="preserve">there are </w:delText>
-        </w:r>
-        <w:r>
-          <w:delText>other</w:delText>
-        </w:r>
-        <w:r>
-          <w:delText xml:space="preserve"> </w:delText>
-        </w:r>
-        <w:r>
-          <w:delText xml:space="preserve">growth </w:delText>
-        </w:r>
-        <w:r>
-          <w:delText>phases</w:delText>
-        </w:r>
-        <w:r>
-          <w:delText xml:space="preserve"> that affect the selection coefficient</w:delText>
-        </w:r>
-        <w:r>
-          <w:delText xml:space="preserve"> </w:delText>
-        </w:r>
-        <w:r>
-          <w:delText xml:space="preserve">in addition to </w:delText>
-        </w:r>
-        <w:r>
-          <w:delText>the exponential growth phase</w:delText>
-        </w:r>
-        <w:r>
-          <w:delText>: a</w:delText>
-        </w:r>
-      </w:del>
-      <w:r>
-        <w:t xml:space="preserve"> </w:t>
-      </w:r>
-      <w:r>
-        <w:t xml:space="preserve">lag phase, </w:t>
-      </w:r>
-      <w:ins w:id="38" w:author="Judith Berman" w:date="2015-07-20T14:42:00Z">
+      <w:ins w:id="12" w:author="Yoav Ram" w:date="2015-07-21T12:08:00Z">
         <w:r>
           <w:t>the</w:t>
         </w:r>
       </w:ins>
-      <w:del w:id="39" w:author="Judith Berman" w:date="2015-07-20T14:42:00Z">
+      <w:r>
+        <w:t xml:space="preserve"> </w:t>
+      </w:r>
+      <w:r>
+        <w:t>lag phase</w:t>
+      </w:r>
+      <w:del w:id="13" w:author="Yoav Ram" w:date="2015-07-21T12:08:00Z">
         <w:r>
-          <w:delText>a</w:delText>
+          <w:delText>,</w:delText>
         </w:r>
       </w:del>
       <w:r>
         <w:t xml:space="preserve"> </w:t>
       </w:r>
-      <w:ins w:id="40" w:author="Judith Berman" w:date="2015-07-20T14:43:00Z">
+      <w:del w:id="14" w:author="Yoav Ram" w:date="2015-07-21T12:07:00Z">
         <w:r>
-          <w:t xml:space="preserve">degree to which </w:t>
+          <w:delText xml:space="preserve">a </w:delText>
         </w:r>
-      </w:ins>
-      <w:del w:id="41" w:author="Judith Berman" w:date="2015-07-20T14:43:00Z">
         <w:r>
-          <w:delText>deceleration</w:delText>
+          <w:delText>deceleration phase</w:delText>
         </w:r>
       </w:del>
-      <w:ins w:id="42" w:author="Judith Berman" w:date="2015-07-20T14:43:00Z">
+      <w:del w:id="15" w:author="Yoav Ram" w:date="2015-07-21T12:08:00Z">
+        <w:r>
+          <w:delText>,</w:delText>
+        </w:r>
+      </w:del>
+      <w:r>
+        <w:t xml:space="preserve"> and </w:t>
+      </w:r>
+      <w:del w:id="16" w:author="Yoav Ram" w:date="2015-07-21T12:08:00Z">
+        <w:r>
+          <w:delText xml:space="preserve">a </w:delText>
+        </w:r>
+      </w:del>
+      <w:ins w:id="17" w:author="Yoav Ram" w:date="2015-07-21T12:08:00Z">
         <w:r>
           <w:t xml:space="preserve">the </w:t>
         </w:r>
       </w:ins>
-      <w:ins w:id="43" w:author="Judith Berman" w:date="2015-07-20T14:42:00Z">
-        <w:r>
-          <w:t>‘diauxic shift’</w:t>
-        </w:r>
-      </w:ins>
-      <w:ins w:id="44" w:author="Judith Berman" w:date="2015-07-20T14:43:00Z">
-        <w:r>
-          <w:t xml:space="preserve"> phase </w:t>
-        </w:r>
-        <w:proofErr w:type="spellStart"/>
-        <w:r>
-          <w:t>deaccelera</w:t>
-        </w:r>
-      </w:ins>
-      <w:ins w:id="45" w:author="Judith Berman" w:date="2015-07-20T14:44:00Z">
-        <w:r>
-          <w:t>tes</w:t>
-        </w:r>
-        <w:proofErr w:type="spellEnd"/>
-        <w:r>
-          <w:t xml:space="preserve"> division cycles and stationary phase. </w:t>
-        </w:r>
-      </w:ins>
-      <w:del w:id="46" w:author="Judith Berman" w:date="2015-07-20T14:44:00Z">
-        <w:r>
-          <w:delText xml:space="preserve"> phase</w:delText>
-        </w:r>
-        <w:r>
-          <w:delText>,</w:delText>
-        </w:r>
-        <w:r>
-          <w:delText xml:space="preserve"> and </w:delText>
-        </w:r>
-      </w:del>
-      <w:del w:id="47" w:author="Judith Berman" w:date="2015-07-20T14:43:00Z">
-        <w:r>
-          <w:delText xml:space="preserve">a </w:delText>
-        </w:r>
-      </w:del>
-      <w:del w:id="48" w:author="Judith Berman" w:date="2015-07-20T14:44:00Z">
-        <w:r>
-          <w:delText>stationary phase</w:delText>
-        </w:r>
-        <w:r>
-          <w:delText xml:space="preserve">. </w:delText>
-        </w:r>
-      </w:del>
-      <w:del w:id="49" w:author="Judith Berman" w:date="2015-07-20T14:45:00Z">
+      <w:r>
+        <w:t>stationary phase</w:t>
+      </w:r>
+      <w:r>
+        <w:t xml:space="preserve">. </w:t>
+      </w:r>
+      <w:del w:id="18" w:author="Yoav Ram" w:date="2015-07-21T12:08:00Z">
         <w:r>
           <w:delText>Indeed</w:delText>
         </w:r>
       </w:del>
-      <w:ins w:id="50" w:author="Judith Berman" w:date="2015-07-20T14:45:00Z">
-        <w:r>
-          <w:t xml:space="preserve">Thus, it is not surprising that </w:t>
-        </w:r>
-      </w:ins>
-      <w:del w:id="51" w:author="Judith Berman" w:date="2015-07-20T14:45:00Z">
-        <w:r>
-          <w:delText xml:space="preserve">, it has been recently shown that </w:delText>
-        </w:r>
-      </w:del>
+      <w:r>
+        <w:t xml:space="preserve">Thus, it is not surprising that </w:t>
+      </w:r>
       <w:r>
         <w:t>growth rate</w:t>
       </w:r>
@@ -1038,7 +854,7 @@
       <w:r>
         <w:t xml:space="preserve"> of relative fitness </w:t>
       </w:r>
-      <w:commentRangeStart w:id="52"/>
+      <w:commentRangeStart w:id="19"/>
       <w:r>
         <w:fldChar w:fldCharType="begin" w:fldLock="1"/>
       </w:r>
@@ -1057,21 +873,19 @@
       <w:r>
         <w:fldChar w:fldCharType="end"/>
       </w:r>
-      <w:commentRangeEnd w:id="52"/>
+      <w:commentRangeEnd w:id="19"/>
       <w:r>
         <w:rPr>
           <w:rStyle w:val="CommentReference"/>
         </w:rPr>
-        <w:commentReference w:id="52"/>
+        <w:commentReference w:id="19"/>
       </w:r>
       <w:r>
         <w:t>.</w:t>
       </w:r>
-      <w:ins w:id="54" w:author="Judith Berman" w:date="2015-07-20T14:46:00Z">
-        <w:r>
-          <w:t xml:space="preserve">  </w:t>
-        </w:r>
-      </w:ins>
+      <w:r>
+        <w:t xml:space="preserve">  </w:t>
+      </w:r>
     </w:p>
     <w:p>
       <w:pPr>
@@ -1082,18 +896,8 @@
       </w:r>
     </w:p>
     <w:p>
-      <w:del w:id="55" w:author="Judith Berman" w:date="2015-07-20T14:49:00Z">
-        <w:r>
-          <w:delText xml:space="preserve">Pairwise </w:delText>
-        </w:r>
-      </w:del>
-      <w:ins w:id="56" w:author="Judith Berman" w:date="2015-07-20T14:49:00Z">
-        <w:r>
-          <w:t xml:space="preserve">Fitness </w:t>
-        </w:r>
-      </w:ins>
-      <w:r>
-        <w:t>c</w:t>
+      <w:r>
+        <w:t>Pairwise c</w:t>
       </w:r>
       <w:r>
         <w:t xml:space="preserve">ompetition </w:t>
@@ -1104,38 +908,21 @@
       <w:r>
         <w:t xml:space="preserve"> </w:t>
       </w:r>
-      <w:del w:id="57" w:author="Judith Berman" w:date="2015-07-20T14:49:00Z">
-        <w:r>
-          <w:delText>can be</w:delText>
-        </w:r>
-        <w:r>
-          <w:delText xml:space="preserve"> used to </w:delText>
-        </w:r>
-      </w:del>
       <w:r>
         <w:t xml:space="preserve">infer </w:t>
       </w:r>
-      <w:ins w:id="58" w:author="Judith Berman" w:date="2015-07-20T14:49:00Z">
-        <w:r>
-          <w:t xml:space="preserve">relative </w:t>
-        </w:r>
-      </w:ins>
+      <w:r>
+        <w:t xml:space="preserve">relative </w:t>
+      </w:r>
       <w:r>
         <w:t xml:space="preserve">fitness </w:t>
       </w:r>
       <w:r>
         <w:t xml:space="preserve">in a </w:t>
       </w:r>
-      <w:del w:id="59" w:author="Judith Berman" w:date="2015-07-20T14:49:00Z">
-        <w:r>
-          <w:delText xml:space="preserve">way </w:delText>
-        </w:r>
-      </w:del>
-      <w:ins w:id="60" w:author="Judith Berman" w:date="2015-07-20T14:49:00Z">
-        <w:r>
-          <w:t xml:space="preserve">manner </w:t>
-        </w:r>
-      </w:ins>
+      <w:r>
+        <w:t xml:space="preserve">manner </w:t>
+      </w:r>
       <w:r>
         <w:t xml:space="preserve">that </w:t>
       </w:r>
@@ -1157,11 +944,9 @@
       <w:r>
         <w:t>experiments</w:t>
       </w:r>
-      <w:ins w:id="61" w:author="Judith Berman" w:date="2015-07-20T14:49:00Z">
-        <w:r>
-          <w:t>,</w:t>
-        </w:r>
-      </w:ins>
+      <w:r>
+        <w:t>,</w:t>
+      </w:r>
       <w:r>
         <w:t xml:space="preserve"> </w:t>
       </w:r>
@@ -1186,183 +971,356 @@
       <w:r>
         <w:t xml:space="preserve"> –</w:t>
       </w:r>
-      <w:ins w:id="62" w:author="Judith Berman" w:date="2015-07-20T14:50:00Z">
+      <w:r>
+        <w:t xml:space="preserve"> </w:t>
+      </w:r>
+      <w:r>
+        <w:t xml:space="preserve">a reference strain and </w:t>
+      </w:r>
+      <w:r>
+        <w:t>one or more</w:t>
+      </w:r>
+      <w:r>
+        <w:t xml:space="preserve"> </w:t>
+      </w:r>
+      <w:r>
+        <w:t>strain</w:t>
+      </w:r>
+      <w:r>
+        <w:t>s</w:t>
+      </w:r>
+      <w:r>
+        <w:t xml:space="preserve"> of interest (for example, a </w:t>
+      </w:r>
+      <w:r>
+        <w:t xml:space="preserve">wild-type reference </w:t>
+      </w:r>
+      <w:r>
+        <w:t xml:space="preserve">strain and a </w:t>
+      </w:r>
+      <w:r>
+        <w:t xml:space="preserve">mutant </w:t>
+      </w:r>
+      <w:r>
+        <w:t>strain</w:t>
+      </w:r>
+      <w:r>
+        <w:t xml:space="preserve"> of interest</w:t>
+      </w:r>
+      <w:r>
+        <w:t>).</w:t>
+      </w:r>
+      <w:r>
+        <w:t xml:space="preserve"> The frequency of each strain </w:t>
+      </w:r>
+      <w:r>
+        <w:t xml:space="preserve">in the population </w:t>
+      </w:r>
+      <w:r>
+        <w:t>is measured during the</w:t>
+      </w:r>
+      <w:r>
+        <w:t xml:space="preserve"> course of the</w:t>
+      </w:r>
+      <w:r>
+        <w:t xml:space="preserve"> experiment</w:t>
+      </w:r>
+      <w:r>
+        <w:t>. This is done classically by plating assays that distinguish the strains using genetic markers</w:t>
+      </w:r>
+      <w:ins w:id="20" w:author="Yoav Ram" w:date="2015-07-21T12:09:00Z">
         <w:r>
           <w:t xml:space="preserve"> </w:t>
         </w:r>
         <w:r>
-          <w:t xml:space="preserve">a reference strain and </w:t>
+          <w:fldChar w:fldCharType="begin" w:fldLock="1"/>
         </w:r>
       </w:ins>
-      <w:del w:id="63" w:author="Judith Berman" w:date="2015-07-20T14:50:00Z">
+      <w:r>
+        <w:instrText>ADDIN CSL_CITATION { "citationItems" : [ { "id" : "ITEM-1", "itemData" : { "DOI" : "10.1371/journal.pone.0126210", "ISSN" : "1932-6203", "author" : [ { "dropping-particle" : "", "family" : "Wiser", "given" : "Michael J", "non-dropping-particle" : "", "parse-names" : false, "suffix" : "" }, { "dropping-particle" : "", "family" : "Lenski", "given" : "Richard E.", "non-dropping-particle" : "", "parse-names" : false, "suffix" : "" } ], "container-title" : "PLOS ONE", "id" : "ITEM-1", "issue" : "5", "issued" : { "date-parts" : [ [ "2015" ] ] }, "page" : "e0126210", "title" : "A Comparison of Methods to Measure Fitness in &lt;i&gt;Escherichia coli&lt;/i&gt;", "type" : "article-journal", "volume" : "10" }, "uris" : [ "http://www.mendeley.com/documents/?uuid=e02f4657-f10b-4980-a582-98ea370b5fce" ] } ], "mendeley" : { "formattedCitation" : "(Wiser and Lenski 2015)", "plainTextFormattedCitation" : "(Wiser and Lenski 2015)" }, "properties" : { "noteIndex" : 0 }, "schema" : "https://github.com/citation-style-language/schema/raw/master/csl-citation.json" }</w:instrText>
+      </w:r>
+      <w:r>
+        <w:fldChar w:fldCharType="separate"/>
+      </w:r>
+      <w:r>
+        <w:rPr>
+          <w:noProof/>
+        </w:rPr>
+        <w:t>(Wiser and Lenski 2015)</w:t>
+      </w:r>
+      <w:ins w:id="21" w:author="Yoav Ram" w:date="2015-07-21T12:09:00Z">
+        <w:r>
+          <w:fldChar w:fldCharType="end"/>
+        </w:r>
+      </w:ins>
+      <w:r>
+        <w:t xml:space="preserve">.  More recently, </w:t>
+      </w:r>
+      <w:r>
+        <w:t>flow cytometry</w:t>
+      </w:r>
+      <w:del w:id="22" w:author="Yoav Ram" w:date="2015-07-21T12:10:00Z">
+        <w:r>
+          <w:delText xml:space="preserve"> </w:delText>
+        </w:r>
+        <w:r>
+          <w:fldChar w:fldCharType="begin" w:fldLock="1"/>
+        </w:r>
+        <w:r>
+          <w:delInstrText>ADDIN CSL_CITATION { "citationItems" : [ { "id" : "ITEM-1", "itemData" : { "DOI" : "10.1534/genetics.111.133454", "ISSN" : "1943-2631", "PMID" : "22042578", "abstract" : "Measuring fitness with precision is a key issue in evolutionary biology, particularly in studying mutations of small effects. It is usually thought that sampling error and drift prevent precise measurement of very small fitness effects. We circumvented these limits by using a new combined approach to measuring and analyzing fitness. We estimated the mutational fitness effect (MFE) of three independent mini-Tn10 transposon insertion mutations by conducting competition experiments in large populations of Escherichia coli under controlled laboratory conditions. Using flow cytometry to assess genotype frequencies from very large samples alleviated the problem of sampling error, while the effect of drift was controlled by using large populations and massive replication of fitness measures. Furthermore, with a set of four competition experiments between ancestral and mutant genotypes, we were able to decompose fitness measures into four estimated parameters that account for fitness effects of our fluorescent marker (\u03b1), the mutation (\u03b2), epistasis between the mutation and the marker (\u03b3), and departure from transitivity (\u03c4). Our method allowed us to estimate mean selection coefficients to a precision of 2 \u00d7 10(-4). We also found small, but significant, epistatic interactions between the allelic effects of mutations and markers and confirmed that fitness effects were transitive in most cases. Unexpectedly, we also detected variation in measures of s that were significantly bigger than expected due to drift alone, indicating the existence of cryptic variation, even in fully controlled experiments. Overall our results indicate that selection coefficients are best understood as being distributed, representing a limit on the precision with which selection can be measured, even under controlled laboratory conditions.", "author" : [ { "dropping-particle" : "", "family" : "Gallet", "given" : "Romain", "non-dropping-particle" : "", "parse-names" : false, "suffix" : "" }, { "dropping-particle" : "", "family" : "Cooper", "given" : "Tim F.", "non-dropping-particle" : "", "parse-names" : false, "suffix" : "" }, { "dropping-particle" : "", "family" : "Elena", "given" : "Santiago F.", "non-dropping-particle" : "", "parse-names" : false, "suffix" : "" }, { "dropping-particle" : "", "family" : "Lenormand", "given" : "Thomas", "non-dropping-particle" : "", "parse-names" : false, "suffix" : "" } ], "container-title" : "Genetics", "id" : "ITEM-1", "issue" : "1", "issued" : { "date-parts" : [ [ "2012", "1" ] ] }, "page" : "175-86", "title" : "Measuring selection coefficients below 10-3: method, questions, and prospects.", "type" : "article-journal", "volume" : "190" }, "uris" : [ "http://www.mendeley.com/documents/?uuid=6cff1331-d992-4077-bfcd-58f4ba055f7f" ] } ], "mendeley" : { "formattedCitation" : "(Gallet et al. 2012)", "plainTextFormattedCitation" : "(Gallet et al. 2012)", "previouslyFormattedCitation" : "(Gallet et al. 2012)" }, "properties" : { "noteIndex" : 0 }, "schema" : "https://github.com/citation-style-language/schema/raw/master/csl-citation.json" }</w:delInstrText>
+        </w:r>
+        <w:r>
+          <w:fldChar w:fldCharType="separate"/>
+        </w:r>
+        <w:r>
+          <w:rPr>
+            <w:noProof/>
+          </w:rPr>
+          <w:delText>(Gallet et al. 2012)</w:delText>
+        </w:r>
+        <w:r>
+          <w:fldChar w:fldCharType="end"/>
+        </w:r>
+      </w:del>
+      <w:r>
+        <w:t xml:space="preserve"> </w:t>
+      </w:r>
+      <w:r>
+        <w:t>has been used with fluorescently marked cells</w:t>
+      </w:r>
+      <w:ins w:id="23" w:author="Yoav Ram" w:date="2015-07-21T12:10:00Z">
+        <w:r>
+          <w:t xml:space="preserve"> </w:t>
+        </w:r>
+        <w:r>
+          <w:fldChar w:fldCharType="begin" w:fldLock="1"/>
+        </w:r>
+        <w:r>
+          <w:instrText>ADDIN CSL_CITATION { "citationItems" : [ { "id" : "ITEM-1", "itemData" : { "DOI" : "10.1534/genetics.111.133454", "ISSN" : "1943-2631", "PMID" : "22042578", "abstract" : "Measuring fitness with precision is a key issue in evolutionary biology, particularly in studying mutations of small effects. It is usually thought that sampling error and drift prevent precise measurement of very small fitness effects. We circumvented these limits by using a new combined approach to measuring and analyzing fitness. We estimated the mutational fitness effect (MFE) of three independent mini-Tn10 transposon insertion mutations by conducting competition experiments in large populations of Escherichia coli under controlled laboratory conditions. Using flow cytometry to assess genotype frequencies from very large samples alleviated the problem of sampling error, while the effect of drift was controlled by using large populations and massive replication of fitness measures. Furthermore, with a set of four competition experiments between ancestral and mutant genotypes, we were able to decompose fitness measures into four estimated parameters that account for fitness effects of our fluorescent marker (\u03b1), the mutation (\u03b2), epistasis between the mutation and the marker (\u03b3), and departure from transitivity (\u03c4). Our method allowed us to estimate mean selection coefficients to a precision of 2 \u00d7 10(-4). We also found small, but significant, epistatic interactions between the allelic effects of mutations and markers and confirmed that fitness effects were transitive in most cases. Unexpectedly, we also detected variation in measures of s that were significantly bigger than expected due to drift alone, indicating the existence of cryptic variation, even in fully controlled experiments. Overall our results indicate that selection coefficients are best understood as being distributed, representing a limit on the precision with which selection can be measured, even under controlled laboratory conditions.", "author" : [ { "dropping-particle" : "", "family" : "Gallet", "given" : "Romain", "non-dropping-particle" : "", "parse-names" : false, "suffix" : "" }, { "dropping-particle" : "", "family" : "Cooper", "given" : "Tim F.", "non-dropping-particle" : "", "parse-names" : false, "suffix" : "" }, { "dropping-particle" : "", "family" : "Elena", "given" : "Santiago F.", "non-dropping-particle" : "", "parse-names" : false, "suffix" : "" }, { "dropping-particle" : "", "family" : "Lenormand", "given" : "Thomas", "non-dropping-particle" : "", "parse-names" : false, "suffix" : "" } ], "container-title" : "Genetics", "id" : "ITEM-1", "issue" : "1", "issued" : { "date-parts" : [ [ "2012", "1" ] ] }, "page" : "175-86", "title" : "Measuring selection coefficients below 10-3: method, questions, and prospects.", "type" : "article-journal", "volume" : "190" }, "uris" : [ "http://www.mendeley.com/documents/?uuid=6cff1331-d992-4077-bfcd-58f4ba055f7f" ] } ], "mendeley" : { "formattedCitation" : "(Gallet et al. 2012)", "plainTextFormattedCitation" : "(Gallet et al. 2012)", "previouslyFormattedCitation" : "(Gallet et al. 2012)" }, "properties" : { "noteIndex" : 0 }, "schema" : "https://github.com/citation-style-language/schema/raw/master/csl-citation.json" }</w:instrText>
+        </w:r>
+        <w:r>
+          <w:fldChar w:fldCharType="separate"/>
+        </w:r>
+        <w:r>
+          <w:rPr>
+            <w:noProof/>
+          </w:rPr>
+          <w:t>(Gallet et al. 2012)</w:t>
+        </w:r>
+        <w:r>
+          <w:fldChar w:fldCharType="end"/>
+        </w:r>
+      </w:ins>
+      <w:r>
+        <w:t xml:space="preserve"> and</w:t>
+      </w:r>
+      <w:r>
+        <w:t xml:space="preserve"> deep sequencing</w:t>
+      </w:r>
+      <w:r>
+        <w:t xml:space="preserve"> read counts have been used to determine the frequencies of different alleles in the </w:t>
+      </w:r>
+      <w:commentRangeStart w:id="24"/>
+      <w:r>
+        <w:t>population</w:t>
+      </w:r>
+      <w:commentRangeEnd w:id="24"/>
+      <w:r>
+        <w:rPr>
+          <w:rStyle w:val="CommentReference"/>
+        </w:rPr>
+        <w:commentReference w:id="24"/>
+      </w:r>
+      <w:r>
+        <w:t xml:space="preserve"> </w:t>
+      </w:r>
+      <w:r>
+        <w:fldChar w:fldCharType="begin" w:fldLock="1"/>
+      </w:r>
+      <w:r>
+        <w:instrText>ADDIN CSL_CITATION { "citationItems" : [ { "id" : "ITEM-1", "itemData" : { "DOI" : "10.1534/genetics.113.156190", "ISSN" : "0016-6731", "author" : [ { "dropping-particle" : "", "family" : "Bank", "given" : "C.", "non-dropping-particle" : "", "parse-names" : false, "suffix" : "" }, { "dropping-particle" : "", "family" : "Hietpas", "given" : "R. T.", "non-dropping-particle" : "", "parse-names" : false, "suffix" : "" }, { "dropping-particle" : "", "family" : "Wong", "given" : "A.", "non-dropping-particle" : "", "parse-names" : false, "suffix" : "" }, { "dropping-particle" : "", "family" : "Bolon", "given" : "Daniel N. A.", "non-dropping-particle" : "", "parse-names" : false, "suffix" : "" }, { "dropping-particle" : "", "family" : "Jensen", "given" : "J. D.", "non-dropping-particle" : "", "parse-names" : false, "suffix" : "" } ], "container-title" : "Genetics", "id" : "ITEM-1", "issue" : "3", "issued" : { "date-parts" : [ [ "2014", "1", "7" ] ] }, "page" : "841-852", "title" : "A Bayesian MCMC Approach to Assess the Complete Distribution of Fitness Effects of New Mutations: Uncovering the Potential for Adaptive Walks in Challenging Environments", "type" : "article-journal", "volume" : "196" }, "uris" : [ "http://www.mendeley.com/documents/?uuid=412c5d39-66d8-4c24-afd4-18763d818a16" ] } ], "mendeley" : { "formattedCitation" : "(Bank et al. 2014)", "plainTextFormattedCitation" : "(Bank et al. 2014)", "previouslyFormattedCitation" : "(Bank et al. 2014)" }, "properties" : { "noteIndex" : 0 }, "schema" : "https://github.com/citation-style-language/schema/raw/master/csl-citation.json" }</w:instrText>
+      </w:r>
+      <w:r>
+        <w:fldChar w:fldCharType="separate"/>
+      </w:r>
+      <w:r>
+        <w:rPr>
+          <w:noProof/>
+        </w:rPr>
+        <w:t>(Bank et al. 2014)</w:t>
+      </w:r>
+      <w:r>
+        <w:fldChar w:fldCharType="end"/>
+      </w:r>
+      <w:del w:id="25" w:author="Yoav Ram" w:date="2015-07-21T12:10:00Z">
+        <w:r>
+          <w:delText>]</w:delText>
+        </w:r>
+      </w:del>
+      <w:r>
+        <w:t>.</w:t>
+      </w:r>
+      <w:r>
+        <w:t xml:space="preserve"> </w:t>
+      </w:r>
+      <w:r>
+        <w:t xml:space="preserve">The selection coefficient of the strains of interest can </w:t>
+      </w:r>
+      <w:del w:id="26" w:author="Yoav Ram" w:date="2015-07-21T12:41:00Z">
+        <w:r>
+          <w:delText>r</w:delText>
+        </w:r>
+      </w:del>
+      <w:r>
+        <w:t>then be estimated f</w:t>
+      </w:r>
+      <w:r>
+        <w:t>rom change</w:t>
+      </w:r>
+      <w:r>
+        <w:t>s</w:t>
+      </w:r>
+      <w:r>
+        <w:t xml:space="preserve"> in </w:t>
+      </w:r>
+      <w:r>
+        <w:t xml:space="preserve">the </w:t>
+      </w:r>
+      <w:r>
+        <w:t>frequenc</w:t>
+      </w:r>
+      <w:r>
+        <w:t>ies</w:t>
+      </w:r>
+      <w:r>
+        <w:t xml:space="preserve"> of the different strains</w:t>
+      </w:r>
+      <w:r>
+        <w:t xml:space="preserve"> </w:t>
+      </w:r>
+      <w:r>
+        <w:t>during</w:t>
+      </w:r>
+      <w:r>
+        <w:t xml:space="preserve"> </w:t>
+      </w:r>
+      <w:r>
+        <w:t>competition</w:t>
+      </w:r>
+      <w:r>
+        <w:t xml:space="preserve"> </w:t>
+      </w:r>
+      <w:r>
+        <w:t>experiment</w:t>
+      </w:r>
+      <w:r>
+        <w:t>s</w:t>
+      </w:r>
+      <w:del w:id="27" w:author="Yoav Ram" w:date="2015-07-21T12:41:00Z">
+        <w:r>
+          <w:delText>,</w:delText>
+        </w:r>
         <w:r>
           <w:delText xml:space="preserve"> </w:delText>
         </w:r>
       </w:del>
-      <w:r>
-        <w:t>one or more</w:t>
-      </w:r>
-      <w:r>
-        <w:t xml:space="preserve"> </w:t>
-      </w:r>
-      <w:r>
-        <w:t>strain</w:t>
-      </w:r>
-      <w:r>
-        <w:t>s</w:t>
-      </w:r>
-      <w:r>
-        <w:t xml:space="preserve"> of interest </w:t>
-      </w:r>
-      <w:del w:id="64" w:author="Judith Berman" w:date="2015-07-20T14:50:00Z">
+      <w:ins w:id="28" w:author="Yoav Ram" w:date="2015-07-21T12:41:00Z">
         <w:r>
-          <w:delText xml:space="preserve">and a reference strain </w:delText>
+          <w:t>.</w:t>
         </w:r>
-      </w:del>
-      <w:r>
-        <w:t xml:space="preserve">(for example, a </w:t>
-      </w:r>
-      <w:del w:id="65" w:author="Judith Berman" w:date="2015-07-20T14:50:00Z">
-        <w:r>
-          <w:delText xml:space="preserve">mutant </w:delText>
-        </w:r>
-      </w:del>
-      <w:ins w:id="66" w:author="Judith Berman" w:date="2015-07-20T14:50:00Z">
-        <w:r>
-          <w:t xml:space="preserve">wild-type reference </w:t>
-        </w:r>
-      </w:ins>
-      <w:r>
-        <w:t xml:space="preserve">strain and a </w:t>
-      </w:r>
-      <w:del w:id="67" w:author="Judith Berman" w:date="2015-07-20T14:50:00Z">
-        <w:r>
-          <w:delText xml:space="preserve">wildtype </w:delText>
-        </w:r>
-      </w:del>
-      <w:ins w:id="68" w:author="Judith Berman" w:date="2015-07-20T14:50:00Z">
-        <w:r>
-          <w:t xml:space="preserve">mutant </w:t>
-        </w:r>
-      </w:ins>
-      <w:r>
-        <w:t>strain</w:t>
-      </w:r>
-      <w:ins w:id="69" w:author="Judith Berman" w:date="2015-07-20T14:50:00Z">
-        <w:r>
-          <w:t xml:space="preserve"> of interest</w:t>
-        </w:r>
-      </w:ins>
-      <w:r>
-        <w:t>).</w:t>
-      </w:r>
-      <w:r>
-        <w:t xml:space="preserve"> The frequency of each strain </w:t>
-      </w:r>
-      <w:ins w:id="70" w:author="Judith Berman" w:date="2015-07-20T14:50:00Z">
-        <w:r>
-          <w:t xml:space="preserve">in the population </w:t>
-        </w:r>
-      </w:ins>
-      <w:r>
-        <w:t>is measured during the</w:t>
-      </w:r>
-      <w:ins w:id="71" w:author="Judith Berman" w:date="2015-07-20T14:50:00Z">
-        <w:r>
-          <w:t xml:space="preserve"> course of the</w:t>
-        </w:r>
-      </w:ins>
-      <w:r>
-        <w:t xml:space="preserve"> experiment</w:t>
-      </w:r>
-      <w:ins w:id="72" w:author="Judith Berman" w:date="2015-07-20T14:51:00Z">
-        <w:r>
-          <w:t xml:space="preserve">. This is done classically by plating assays that distinguish the strains using genetic markers.  More recently, </w:t>
-        </w:r>
-      </w:ins>
-      <w:del w:id="73" w:author="Judith Berman" w:date="2015-07-20T14:51:00Z">
-        <w:r>
-          <w:delText xml:space="preserve"> [for example, using </w:delText>
-        </w:r>
-      </w:del>
-      <w:r>
-        <w:t xml:space="preserve">flow cytometry </w:t>
-      </w:r>
-      <w:r>
-        <w:fldChar w:fldCharType="begin" w:fldLock="1"/>
-      </w:r>
-      <w:r>
-        <w:instrText>ADDIN CSL_CITATION { "citationItems" : [ { "id" : "ITEM-1", "itemData" : { "DOI" : "10.1534/genetics.111.133454", "ISSN" : "1943-2631", "PMID" : "22042578", "abstract" : "Measuring fitness with precision is a key issue in evolutionary biology, particularly in studying mutations of small effects. It is usually thought that sampling error and drift prevent precise measurement of very small fitness effects. We circumvented these limits by using a new combined approach to measuring and analyzing fitness. We estimated the mutational fitness effect (MFE) of three independent mini-Tn10 transposon insertion mutations by conducting competition experiments in large populations of Escherichia coli under controlled laboratory conditions. Using flow cytometry to assess genotype frequencies from very large samples alleviated the problem of sampling error, while the effect of drift was controlled by using large populations and massive replication of fitness measures. Furthermore, with a set of four competition experiments between ancestral and mutant genotypes, we were able to decompose fitness measures into four estimated parameters that account for fitness effects of our fluorescent marker (\u03b1), the mutation (\u03b2), epistasis between the mutation and the marker (\u03b3), and departure from transitivity (\u03c4). Our method allowed us to estimate mean selection coefficients to a precision of 2 \u00d7 10(-4). We also found small, but significant, epistatic interactions between the allelic effects of mutations and markers and confirmed that fitness effects were transitive in most cases. Unexpectedly, we also detected variation in measures of s that were significantly bigger than expected due to drift alone, indicating the existence of cryptic variation, even in fully controlled experiments. Overall our results indicate that selection coefficients are best understood as being distributed, representing a limit on the precision with which selection can be measured, even under controlled laboratory conditions.", "author" : [ { "dropping-particle" : "", "family" : "Gallet", "given" : "Romain", "non-dropping-particle" : "", "parse-names" : false, "suffix" : "" }, { "dropping-particle" : "", "family" : "Cooper", "given" : "Tim F.", "non-dropping-particle" : "", "parse-names" : false, "suffix" : "" }, { "dropping-particle" : "", "family" : "Elena", "given" : "Santiago F.", "non-dropping-particle" : "", "parse-names" : false, "suffix" : "" }, { "dropping-particle" : "", "family" : "Lenormand", "given" : "Thomas", "non-dropping-particle" : "", "parse-names" : false, "suffix" : "" } ], "container-title" : "Genetics", "id" : "ITEM-1", "issue" : "1", "issued" : { "date-parts" : [ [ "2012", "1" ] ] }, "page" : "175-86", "title" : "Measuring selection coefficients below 10-3: method, questions, and prospects.", "type" : "article-journal", "volume" : "190" }, "uris" : [ "http://www.mendeley.com/documents/?uuid=6cff1331-d992-4077-bfcd-58f4ba055f7f" ] } ], "mendeley" : { "formattedCitation" : "(Gallet et al. 2012)", "plainTextFormattedCitation" : "(Gallet et al. 2012)", "previouslyFormattedCitation" : "(Gallet et al. 2012)" }, "properties" : { "noteIndex" : 0 }, "schema" : "https://github.com/citation-style-language/schema/raw/master/csl-citation.json" }</w:instrText>
-      </w:r>
-      <w:r>
-        <w:fldChar w:fldCharType="separate"/>
-      </w:r>
-      <w:r>
-        <w:rPr>
-          <w:noProof/>
-        </w:rPr>
-        <w:t>(Gallet et al. 2012)</w:t>
-      </w:r>
-      <w:r>
-        <w:fldChar w:fldCharType="end"/>
-      </w:r>
-      <w:r>
-        <w:t xml:space="preserve"> </w:t>
-      </w:r>
-      <w:ins w:id="74" w:author="Judith Berman" w:date="2015-07-20T14:51:00Z">
-        <w:r>
-          <w:t>has been used with fluorescently marked cells and</w:t>
-        </w:r>
-      </w:ins>
-      <w:del w:id="75" w:author="Judith Berman" w:date="2015-07-20T14:51:00Z">
-        <w:r>
-          <w:delText>or</w:delText>
-        </w:r>
-      </w:del>
-      <w:r>
-        <w:t xml:space="preserve"> deep sequencing</w:t>
-      </w:r>
-      <w:ins w:id="76" w:author="Judith Berman" w:date="2015-07-20T14:51:00Z">
         <w:r>
           <w:t xml:space="preserve"> </w:t>
         </w:r>
       </w:ins>
-      <w:ins w:id="77" w:author="Judith Berman" w:date="2015-07-20T14:52:00Z">
-        <w:r>
-          <w:t xml:space="preserve">read counts have </w:t>
-        </w:r>
-      </w:ins>
-      <w:ins w:id="78" w:author="Judith Berman" w:date="2015-07-20T14:51:00Z">
-        <w:r>
-          <w:t xml:space="preserve">been used to </w:t>
-        </w:r>
-      </w:ins>
-      <w:ins w:id="79" w:author="Judith Berman" w:date="2015-07-20T14:52:00Z">
-        <w:r>
-          <w:t xml:space="preserve">determine the frequencies of different alleles in the </w:t>
-        </w:r>
-        <w:commentRangeStart w:id="80"/>
-        <w:r>
-          <w:t>population</w:t>
-        </w:r>
-      </w:ins>
-      <w:commentRangeEnd w:id="80"/>
-      <w:ins w:id="81" w:author="Judith Berman" w:date="2015-07-20T14:55:00Z">
-        <w:r>
-          <w:rPr>
-            <w:rStyle w:val="CommentReference"/>
-          </w:rPr>
-          <w:commentReference w:id="80"/>
-        </w:r>
-      </w:ins>
+      <w:proofErr w:type="gramStart"/>
+      <w:r>
+        <w:t>T</w:t>
+      </w:r>
+      <w:r>
+        <w:t>his</w:t>
+      </w:r>
+      <w:proofErr w:type="gramEnd"/>
+      <w:r>
+        <w:t xml:space="preserve"> is a </w:t>
+      </w:r>
+      <w:r>
+        <w:t>good</w:t>
+      </w:r>
+      <w:r>
+        <w:t xml:space="preserve"> method to </w:t>
+      </w:r>
+      <w:r>
+        <w:t>estimate relative</w:t>
+      </w:r>
+      <w:r>
+        <w:t xml:space="preserve"> fitness, as it directly estimate</w:t>
+      </w:r>
+      <w:r>
+        <w:t xml:space="preserve">s </w:t>
+      </w:r>
+      <w:r>
+        <w:t>fitness</w:t>
+      </w:r>
+      <w:r>
+        <w:t xml:space="preserve"> from </w:t>
+      </w:r>
+      <w:r>
+        <w:t xml:space="preserve">change in </w:t>
+      </w:r>
+      <w:r>
+        <w:t>frequencies over time</w:t>
+      </w:r>
+      <w:r>
+        <w:t xml:space="preserve">. However, competition </w:t>
+      </w:r>
+      <w:r>
+        <w:t>experiments</w:t>
+      </w:r>
+      <w:r>
+        <w:t xml:space="preserve"> are</w:t>
+      </w:r>
+      <w:r>
+        <w:t xml:space="preserve"> more</w:t>
+      </w:r>
+      <w:r>
+        <w:t xml:space="preserve"> laborious </w:t>
+      </w:r>
+      <w:r>
+        <w:t>than growth curve</w:t>
+      </w:r>
+      <w:r>
+        <w:t>s</w:t>
+      </w:r>
       <w:r>
         <w:t xml:space="preserve"> </w:t>
       </w:r>
       <w:r>
+        <w:t>experiments</w:t>
+      </w:r>
+      <w:r>
+        <w:t xml:space="preserve"> </w:t>
+      </w:r>
+      <w:r>
+        <w:t xml:space="preserve">and </w:t>
+      </w:r>
+      <w:r>
+        <w:t xml:space="preserve">are typically more </w:t>
+      </w:r>
+      <w:r>
+        <w:t>expensive</w:t>
+      </w:r>
+      <w:r>
+        <w:t>, requiring the construction and assaying of genetic or phenotypic markers</w:t>
+      </w:r>
+      <w:r>
+        <w:t xml:space="preserve"> </w:t>
+      </w:r>
+      <w:r>
+        <w:lastRenderedPageBreak/>
         <w:fldChar w:fldCharType="begin" w:fldLock="1"/>
       </w:r>
       <w:r>
-        <w:instrText>ADDIN CSL_CITATION { "citationItems" : [ { "id" : "ITEM-1", "itemData" : { "DOI" : "10.1534/genetics.113.156190", "ISSN" : "0016-6731", "author" : [ { "dropping-particle" : "", "family" : "Bank", "given" : "C.", "non-dropping-particle" : "", "parse-names" : false, "suffix" : "" }, { "dropping-particle" : "", "family" : "Hietpas", "given" : "R. T.", "non-dropping-particle" : "", "parse-names" : false, "suffix" : "" }, { "dropping-particle" : "", "family" : "Wong", "given" : "A.", "non-dropping-particle" : "", "parse-names" : false, "suffix" : "" }, { "dropping-particle" : "", "family" : "Bolon", "given" : "Daniel N. A.", "non-dropping-particle" : "", "parse-names" : false, "suffix" : "" }, { "dropping-particle" : "", "family" : "Jensen", "given" : "J. D.", "non-dropping-particle" : "", "parse-names" : false, "suffix" : "" } ], "container-title" : "Genetics", "id" : "ITEM-1", "issue" : "3", "issued" : { "date-parts" : [ [ "2014", "1", "7" ] ] }, "page" : "841-852", "title" : "A Bayesian MCMC Approach to Assess the Complete Distribution of Fitness Effects of New Mutations: Uncovering the Potential for Adaptive Walks in Challenging Environments", "type" : "article-journal", "volume" : "196" }, "uris" : [ "http://www.mendeley.com/documents/?uuid=412c5d39-66d8-4c24-afd4-18763d818a16" ] } ], "mendeley" : { "formattedCitation" : "(Bank et al. 2014)", "plainTextFormattedCitation" : "(Bank et al. 2014)", "previouslyFormattedCitation" : "(Bank et al. 2014)" }, "properties" : { "noteIndex" : 0 }, "schema" : "https://github.com/citation-style-language/schema/raw/master/csl-citation.json" }</w:instrText>
+        <w:instrText>ADDIN CSL_CITATION { "citationItems" : [ { "id" : "ITEM-1", "itemData" : { "DOI" : "10.1371/journal.pone.0126915", "ISSN" : "1932-6203", "author" : [ { "dropping-particle" : "", "family" : "Concepci\u00f3n-Acevedo", "given" : "Jeniffer", "non-dropping-particle" : "", "parse-names" : false, "suffix" : "" }, { "dropping-particle" : "", "family" : "Weiss", "given" : "Howard N.", "non-dropping-particle" : "", "parse-names" : false, "suffix" : "" }, { "dropping-particle" : "", "family" : "Chaudhry", "given" : "Waqas Nasir", "non-dropping-particle" : "", "parse-names" : false, "suffix" : "" }, { "dropping-particle" : "", "family" : "Levin", "given" : "Bruce R.", "non-dropping-particle" : "", "parse-names" : false, "suffix" : "" } ], "container-title" : "Plos One", "id" : "ITEM-1", "issue" : "6", "issued" : { "date-parts" : [ [ "2015" ] ] }, "page" : "e0126915", "title" : "Malthusian Parameters as Estimators of the Fitness of Microbes: A Cautionary Tale about the Low Side of High Throughput", "type" : "article-journal", "volume" : "10" }, "uris" : [ "http://www.mendeley.com/documents/?uuid=ff5b14a1-2eed-4181-bbbe-e8e83a728fd8" ] } ], "mendeley" : { "formattedCitation" : "(Concepci\u00f3n-Acevedo et al. 2015)", "manualFormatting" : "(Concepci\u00f3n-Acevedo et al. 2015, and references therein)", "plainTextFormattedCitation" : "(Concepci\u00f3n-Acevedo et al. 2015)", "previouslyFormattedCitation" : "(Concepci\u00f3n-Acevedo et al. 2015)" }, "properties" : { "noteIndex" : 0 }, "schema" : "https://github.com/citation-style-language/schema/raw/master/csl-citation.json" }</w:instrText>
       </w:r>
       <w:r>
         <w:fldChar w:fldCharType="separate"/>
@@ -1371,246 +1329,30 @@
         <w:rPr>
           <w:noProof/>
         </w:rPr>
-        <w:t>(Bank et al. 2014)</w:t>
+        <w:t>(Concepción-Acevedo et al. 2015</w:t>
+      </w:r>
+      <w:r>
+        <w:rPr>
+          <w:noProof/>
+        </w:rPr>
+        <w:t>,</w:t>
+      </w:r>
+      <w:r>
+        <w:rPr>
+          <w:noProof/>
+        </w:rPr>
+        <w:t xml:space="preserve"> and references therein</w:t>
+      </w:r>
+      <w:r>
+        <w:rPr>
+          <w:noProof/>
+        </w:rPr>
+        <w:t>)</w:t>
       </w:r>
       <w:r>
         <w:fldChar w:fldCharType="end"/>
       </w:r>
       <w:r>
-        <w:t>]</w:t>
-      </w:r>
-      <w:r>
-        <w:t>.</w:t>
-      </w:r>
-      <w:r>
-        <w:t xml:space="preserve"> </w:t>
-      </w:r>
-      <w:ins w:id="82" w:author="Judith Berman" w:date="2015-07-20T14:54:00Z">
-        <w:r>
-          <w:t xml:space="preserve">The selection coefficient of the strains of interest can </w:t>
-        </w:r>
-        <w:proofErr w:type="spellStart"/>
-        <w:r>
-          <w:t>rthen</w:t>
-        </w:r>
-        <w:proofErr w:type="spellEnd"/>
-        <w:r>
-          <w:t xml:space="preserve"> be estimated f</w:t>
-        </w:r>
-      </w:ins>
-      <w:del w:id="83" w:author="Judith Berman" w:date="2015-07-20T14:54:00Z">
-        <w:r>
-          <w:delText>F</w:delText>
-        </w:r>
-      </w:del>
-      <w:r>
-        <w:t xml:space="preserve">rom </w:t>
-      </w:r>
-      <w:del w:id="84" w:author="Judith Berman" w:date="2015-07-20T14:53:00Z">
-        <w:r>
-          <w:delText xml:space="preserve">the </w:delText>
-        </w:r>
-      </w:del>
-      <w:r>
-        <w:t>change</w:t>
-      </w:r>
-      <w:ins w:id="85" w:author="Judith Berman" w:date="2015-07-20T14:53:00Z">
-        <w:r>
-          <w:t>s</w:t>
-        </w:r>
-      </w:ins>
-      <w:r>
-        <w:t xml:space="preserve"> in </w:t>
-      </w:r>
-      <w:ins w:id="86" w:author="Judith Berman" w:date="2015-07-20T14:53:00Z">
-        <w:r>
-          <w:t xml:space="preserve">the </w:t>
-        </w:r>
-      </w:ins>
-      <w:r>
-        <w:t>frequenc</w:t>
-      </w:r>
-      <w:r>
-        <w:t>ies</w:t>
-      </w:r>
-      <w:ins w:id="87" w:author="Judith Berman" w:date="2015-07-20T14:53:00Z">
-        <w:r>
-          <w:t xml:space="preserve"> of the different strains</w:t>
-        </w:r>
-      </w:ins>
-      <w:r>
-        <w:t xml:space="preserve"> </w:t>
-      </w:r>
-      <w:r>
-        <w:t>during</w:t>
-      </w:r>
-      <w:del w:id="88" w:author="Judith Berman" w:date="2015-07-20T14:53:00Z">
-        <w:r>
-          <w:delText xml:space="preserve"> the </w:delText>
-        </w:r>
-      </w:del>
-      <w:ins w:id="89" w:author="Judith Berman" w:date="2015-07-20T14:53:00Z">
-        <w:r>
-          <w:t xml:space="preserve"> </w:t>
-        </w:r>
-      </w:ins>
-      <w:r>
-        <w:t>competition</w:t>
-      </w:r>
-      <w:r>
-        <w:t xml:space="preserve"> </w:t>
-      </w:r>
-      <w:r>
-        <w:lastRenderedPageBreak/>
-        <w:t>experiment</w:t>
-      </w:r>
-      <w:ins w:id="90" w:author="Judith Berman" w:date="2015-07-20T14:53:00Z">
-        <w:r>
-          <w:t>s,</w:t>
-        </w:r>
-      </w:ins>
-      <w:r>
-        <w:t xml:space="preserve"> </w:t>
-      </w:r>
-      <w:del w:id="91" w:author="Judith Berman" w:date="2015-07-20T14:54:00Z">
-        <w:r>
-          <w:delText xml:space="preserve">investigators can estimate the </w:delText>
-        </w:r>
-        <w:r>
-          <w:delText>selection coefficient</w:delText>
-        </w:r>
-        <w:r>
-          <w:delText xml:space="preserve"> of the strain</w:delText>
-        </w:r>
-        <w:r>
-          <w:delText>s</w:delText>
-        </w:r>
-        <w:r>
-          <w:delText xml:space="preserve"> of interest. </w:delText>
-        </w:r>
-      </w:del>
-      <w:r>
-        <w:t>T</w:t>
-      </w:r>
-      <w:r>
-        <w:t xml:space="preserve">his is a </w:t>
-      </w:r>
-      <w:r>
-        <w:t>good</w:t>
-      </w:r>
-      <w:r>
-        <w:t xml:space="preserve"> method to </w:t>
-      </w:r>
-      <w:r>
-        <w:t>estimate relative</w:t>
-      </w:r>
-      <w:r>
-        <w:t xml:space="preserve"> fitness, as it directly estimate</w:t>
-      </w:r>
-      <w:r>
-        <w:t xml:space="preserve">s </w:t>
-      </w:r>
-      <w:r>
-        <w:t>fitness</w:t>
-      </w:r>
-      <w:r>
-        <w:t xml:space="preserve"> from </w:t>
-      </w:r>
-      <w:r>
-        <w:t xml:space="preserve">change in </w:t>
-      </w:r>
-      <w:r>
-        <w:t>frequencies over time</w:t>
-      </w:r>
-      <w:r>
-        <w:t xml:space="preserve">. However, competition </w:t>
-      </w:r>
-      <w:r>
-        <w:t>experiments</w:t>
-      </w:r>
-      <w:r>
-        <w:t xml:space="preserve"> are</w:t>
-      </w:r>
-      <w:r>
-        <w:t xml:space="preserve"> more</w:t>
-      </w:r>
-      <w:r>
-        <w:t xml:space="preserve"> laborious </w:t>
-      </w:r>
-      <w:r>
-        <w:t>than growth curve</w:t>
-      </w:r>
-      <w:r>
-        <w:t>s</w:t>
-      </w:r>
-      <w:r>
-        <w:t xml:space="preserve"> </w:t>
-      </w:r>
-      <w:r>
-        <w:t>experiments</w:t>
-      </w:r>
-      <w:r>
-        <w:t xml:space="preserve"> </w:t>
-      </w:r>
-      <w:r>
-        <w:t xml:space="preserve">and </w:t>
-      </w:r>
-      <w:r>
-        <w:t xml:space="preserve">are typically more </w:t>
-      </w:r>
-      <w:del w:id="92" w:author="Judith Berman" w:date="2015-07-20T14:56:00Z">
-        <w:r>
-          <w:delText>expansive</w:delText>
-        </w:r>
-      </w:del>
-      <w:ins w:id="93" w:author="Judith Berman" w:date="2015-07-20T14:56:00Z">
-        <w:r>
-          <w:t>expensive</w:t>
-        </w:r>
-      </w:ins>
-      <w:r>
-        <w:t>, requiring the construction and assaying of genetic or phenotypic markers</w:t>
-      </w:r>
-      <w:r>
-        <w:t xml:space="preserve"> </w:t>
-      </w:r>
-      <w:r>
-        <w:fldChar w:fldCharType="begin" w:fldLock="1"/>
-      </w:r>
-      <w:r>
-        <w:instrText>ADDIN CSL_CITATION { "citationItems" : [ { "id" : "ITEM-1", "itemData" : { "DOI" : "10.1371/journal.pone.0126915", "ISSN" : "1932-6203", "author" : [ { "dropping-particle" : "", "family" : "Concepci\u00f3n-Acevedo", "given" : "Jeniffer", "non-dropping-particle" : "", "parse-names" : false, "suffix" : "" }, { "dropping-particle" : "", "family" : "Weiss", "given" : "Howard N.", "non-dropping-particle" : "", "parse-names" : false, "suffix" : "" }, { "dropping-particle" : "", "family" : "Chaudhry", "given" : "Waqas Nasir", "non-dropping-particle" : "", "parse-names" : false, "suffix" : "" }, { "dropping-particle" : "", "family" : "Levin", "given" : "Bruce R.", "non-dropping-particle" : "", "parse-names" : false, "suffix" : "" } ], "container-title" : "Plos One", "id" : "ITEM-1", "issue" : "6", "issued" : { "date-parts" : [ [ "2015" ] ] }, "page" : "e0126915", "title" : "Malthusian Parameters as Estimators of the Fitness of Microbes: A Cautionary Tale about the Low Side of High Throughput", "type" : "article-journal", "volume" : "10" }, "uris" : [ "http://www.mendeley.com/documents/?uuid=ff5b14a1-2eed-4181-bbbe-e8e83a728fd8" ] } ], "mendeley" : { "formattedCitation" : "(Concepci\u00f3n-Acevedo et al. 2015)", "manualFormatting" : "(Concepci\u00f3n-Acevedo et al. 2015, and references therein)", "plainTextFormattedCitation" : "(Concepci\u00f3n-Acevedo et al. 2015)", "previouslyFormattedCitation" : "(Concepci\u00f3n-Acevedo et al. 2015)" }, "properties" : { "noteIndex" : 0 }, "schema" : "https://github.com/citation-style-language/schema/raw/master/csl-citation.json" }</w:instrText>
-      </w:r>
-      <w:r>
-        <w:fldChar w:fldCharType="separate"/>
-      </w:r>
-      <w:r>
-        <w:rPr>
-          <w:noProof/>
-        </w:rPr>
-        <w:t>(Concepción-Acevedo et al. 2015</w:t>
-      </w:r>
-      <w:r>
-        <w:rPr>
-          <w:noProof/>
-        </w:rPr>
-        <w:t>,</w:t>
-      </w:r>
-      <w:r>
-        <w:rPr>
-          <w:noProof/>
-        </w:rPr>
-        <w:t xml:space="preserve"> and references therein</w:t>
-      </w:r>
-      <w:r>
-        <w:rPr>
-          <w:noProof/>
-        </w:rPr>
-        <w:t>)</w:t>
-      </w:r>
-      <w:r>
-        <w:fldChar w:fldCharType="end"/>
-      </w:r>
-      <w:r>
         <w:t xml:space="preserve">. </w:t>
       </w:r>
       <w:r>
@@ -1619,16 +1361,9 @@
       <w:r>
         <w:t xml:space="preserve">, many investigators </w:t>
       </w:r>
-      <w:del w:id="94" w:author="Judith Berman" w:date="2015-07-20T14:56:00Z">
-        <w:r>
-          <w:delText xml:space="preserve">do without them and </w:delText>
-        </w:r>
-      </w:del>
-      <w:ins w:id="95" w:author="Judith Berman" w:date="2015-07-20T14:56:00Z">
-        <w:r>
-          <w:t xml:space="preserve">prefer to </w:t>
-        </w:r>
-      </w:ins>
+      <w:r>
+        <w:t xml:space="preserve">prefer to </w:t>
+      </w:r>
       <w:r>
         <w:t>use proxies of fitness such as growth rates.</w:t>
       </w:r>
@@ -1726,52 +1461,45 @@
       <w:r>
         <w:t>an open source Python package that can be freely used and extended</w:t>
       </w:r>
-      <w:r>
-        <w:t xml:space="preserve">; in the future we </w:t>
-      </w:r>
-      <w:r>
-        <w:t>intend</w:t>
-      </w:r>
-      <w:r>
-        <w:t xml:space="preserve"> to </w:t>
-      </w:r>
-      <w:r>
-        <w:t>develop</w:t>
-      </w:r>
-      <w:r>
-        <w:t xml:space="preserve"> a user friendly web site </w:t>
-      </w:r>
-      <w:r>
-        <w:t>that will</w:t>
-      </w:r>
-      <w:r>
-        <w:t xml:space="preserve"> allow other investigators </w:t>
-      </w:r>
-      <w:r>
-        <w:t xml:space="preserve">to analyze </w:t>
-      </w:r>
-      <w:r>
-        <w:t>growth curves</w:t>
-      </w:r>
-      <w:r>
-        <w:t xml:space="preserve"> </w:t>
-      </w:r>
-      <w:r>
-        <w:t>(http://curveball.yoavram.</w:t>
-      </w:r>
-      <w:commentRangeStart w:id="96"/>
-      <w:r>
-        <w:t>com</w:t>
-      </w:r>
-      <w:commentRangeEnd w:id="96"/>
-      <w:r>
-        <w:rPr>
-          <w:rStyle w:val="CommentReference"/>
-        </w:rPr>
-        <w:commentReference w:id="96"/>
-      </w:r>
-      <w:r>
-        <w:t>)</w:t>
+      <w:del w:id="29" w:author="Yoav Ram" w:date="2015-07-21T12:42:00Z">
+        <w:r>
+          <w:delText xml:space="preserve">; in the future we </w:delText>
+        </w:r>
+        <w:r>
+          <w:delText>intend</w:delText>
+        </w:r>
+        <w:r>
+          <w:delText xml:space="preserve"> to </w:delText>
+        </w:r>
+        <w:r>
+          <w:delText>develop</w:delText>
+        </w:r>
+        <w:r>
+          <w:delText xml:space="preserve"> a user friendly web site </w:delText>
+        </w:r>
+        <w:r>
+          <w:delText>that will</w:delText>
+        </w:r>
+        <w:r>
+          <w:delText xml:space="preserve"> allow other investigators </w:delText>
+        </w:r>
+        <w:r>
+          <w:delText xml:space="preserve">to analyze </w:delText>
+        </w:r>
+        <w:r>
+          <w:delText>growth curves</w:delText>
+        </w:r>
+        <w:r>
+          <w:delText xml:space="preserve"> </w:delText>
+        </w:r>
+      </w:del>
+      <w:ins w:id="30" w:author="Yoav Ram" w:date="2015-07-21T12:42:00Z">
+        <w:r>
+          <w:t xml:space="preserve"> </w:t>
+        </w:r>
+      </w:ins>
+      <w:r>
+        <w:t>(http://curveball.yoavram.com)</w:t>
       </w:r>
       <w:r>
         <w:t>.</w:t>
@@ -2421,16 +2149,16 @@
       <w:r>
         <w:t xml:space="preserve"> is a deceleration </w:t>
       </w:r>
-      <w:commentRangeStart w:id="97"/>
+      <w:commentRangeStart w:id="31"/>
       <w:r>
         <w:t>parameter</w:t>
       </w:r>
-      <w:commentRangeEnd w:id="97"/>
+      <w:commentRangeEnd w:id="31"/>
       <w:r>
         <w:rPr>
           <w:rStyle w:val="CommentReference"/>
         </w:rPr>
-        <w:commentReference w:id="97"/>
+        <w:commentReference w:id="31"/>
       </w:r>
       <w:r>
         <w:t>.</w:t>
@@ -2438,6 +2166,7 @@
     </w:p>
     <w:p>
       <w:r>
+        <w:lastRenderedPageBreak/>
         <w:t xml:space="preserve">The term </w:t>
       </w:r>
       <m:oMath>
@@ -2821,29 +2550,11 @@
         <w:t xml:space="preserve">diluted into fresh media </w:t>
       </w:r>
       <w:r>
-        <w:t xml:space="preserve">for </w:t>
-      </w:r>
-      <w:del w:id="98" w:author="Judith Berman" w:date="2015-07-20T17:33:00Z">
-        <w:r>
-          <w:delText xml:space="preserve">the </w:delText>
-        </w:r>
-      </w:del>
-      <w:r>
-        <w:t>growth curve</w:t>
-      </w:r>
-      <w:del w:id="99" w:author="Judith Berman" w:date="2015-07-20T17:33:00Z">
-        <w:r>
-          <w:delText>s</w:delText>
-        </w:r>
-      </w:del>
-      <w:r>
-        <w:t xml:space="preserve"> experiment</w:t>
-      </w:r>
-      <w:ins w:id="100" w:author="Judith Berman" w:date="2015-07-20T17:33:00Z">
-        <w:r>
-          <w:t>s</w:t>
-        </w:r>
-      </w:ins>
+        <w:t>for growth curve experiment</w:t>
+      </w:r>
+      <w:r>
+        <w:t>s</w:t>
+      </w:r>
       <w:r>
         <w:t xml:space="preserve">. Therefore, </w:t>
       </w:r>
@@ -2853,11 +2564,9 @@
       <w:r>
         <w:t>adjusted to stationary phase must now adjust to growth</w:t>
       </w:r>
-      <w:ins w:id="101" w:author="Judith Berman" w:date="2015-07-20T17:33:00Z">
-        <w:r>
-          <w:t xml:space="preserve"> conditions</w:t>
-        </w:r>
-      </w:ins>
+      <w:r>
+        <w:t xml:space="preserve"> conditions</w:t>
+      </w:r>
       <w:r>
         <w:t xml:space="preserve">, and this </w:t>
       </w:r>
@@ -3678,21 +3387,35 @@
         <w:t xml:space="preserve"> one</w:t>
       </w:r>
       <w:r>
-        <w:t xml:space="preserve">, as in the classic logistic model. </w:t>
-      </w:r>
-      <w:commentRangeStart w:id="102"/>
-      <w:r>
-        <w:t xml:space="preserve">This </w:t>
-      </w:r>
+        <w:t xml:space="preserve">, as in the classic logistic </w:t>
+      </w:r>
+      <w:proofErr w:type="gramStart"/>
+      <w:r>
+        <w:t>model</w:t>
+      </w:r>
+      <w:proofErr w:type="gramEnd"/>
+      <w:del w:id="32" w:author="Yoav Ram" w:date="2015-07-21T12:43:00Z">
+        <w:r>
+          <w:delText xml:space="preserve">. </w:delText>
+        </w:r>
+        <w:commentRangeStart w:id="33"/>
+        <w:r>
+          <w:delText xml:space="preserve">This </w:delText>
+        </w:r>
+      </w:del>
+      <w:ins w:id="34" w:author="Yoav Ram" w:date="2015-07-21T12:43:00Z">
+        <w:r>
+          <w:t>(t</w:t>
+        </w:r>
+        <w:r>
+          <w:t xml:space="preserve">his </w:t>
+        </w:r>
+      </w:ins>
       <w:r>
         <w:t>form</w:t>
       </w:r>
       <w:r>
-        <w:t xml:space="preserve"> is useful because the </w:t>
-      </w:r>
-      <w:r>
-        <w:lastRenderedPageBreak/>
-        <w:t xml:space="preserve">reduced growth during the lag phase might sometimes be inferred as </w:t>
+        <w:t xml:space="preserve"> is useful because the reduced growth during the lag phase might sometimes be inferred as </w:t>
       </w:r>
       <m:oMath>
         <m:r>
@@ -3702,15 +3425,20 @@
           <m:t>ν&gt;1</m:t>
         </m:r>
       </m:oMath>
+      <w:ins w:id="35" w:author="Yoav Ram" w:date="2015-07-21T12:43:00Z">
+        <w:r>
+          <w:t>)</w:t>
+        </w:r>
+      </w:ins>
       <w:r>
         <w:t xml:space="preserve">. </w:t>
       </w:r>
-      <w:commentRangeEnd w:id="102"/>
+      <w:commentRangeEnd w:id="33"/>
       <w:r>
         <w:rPr>
           <w:rStyle w:val="CommentReference"/>
         </w:rPr>
-        <w:commentReference w:id="102"/>
+        <w:commentReference w:id="33"/>
       </w:r>
       <w:r>
         <w:t>A four parameter form</w:t>
@@ -3742,9 +3470,11 @@
       <w:r>
         <w:t xml:space="preserve"> </w:t>
       </w:r>
+      <w:proofErr w:type="gramStart"/>
       <w:r>
         <w:t xml:space="preserve">with </w:t>
       </w:r>
+      <w:proofErr w:type="gramEnd"/>
       <m:oMath>
         <m:f>
           <m:fPr>
@@ -3819,7 +3549,31 @@
         </m:r>
       </m:oMath>
       <w:r>
-        <w:t xml:space="preserve">. This is also known as the Richards model or the generalized logistic model. This </w:t>
+        <w:t>. This is also known as the Richards model</w:t>
+      </w:r>
+      <w:r>
+        <w:t xml:space="preserve"> </w:t>
+      </w:r>
+      <w:r>
+        <w:fldChar w:fldCharType="begin" w:fldLock="1"/>
+      </w:r>
+      <w:r>
+        <w:instrText>ADDIN CSL_CITATION { "citationItems" : [ { "id" : "ITEM-1", "itemData" : { "DOI" : "10.1093/jxb/10.2.290", "ISSN" : "0022-0957", "author" : [ { "dropping-particle" : "", "family" : "Richards", "given" : "F. J.", "non-dropping-particle" : "", "parse-names" : false, "suffix" : "" } ], "container-title" : "Journal of Experimental Botany", "id" : "ITEM-1", "issue" : "2", "issued" : { "date-parts" : [ [ "1959" ] ] }, "page" : "290-301", "title" : "A Flexible Growth Function for Empirical Use", "type" : "article-journal", "volume" : "10" }, "uris" : [ "http://www.mendeley.com/documents/?uuid=670b32bc-a345-4abf-bcea-0172a7cce2b9" ] } ], "mendeley" : { "formattedCitation" : "(Richards 1959)", "plainTextFormattedCitation" : "(Richards 1959)", "previouslyFormattedCitation" : "(Richards 1959)" }, "properties" : { "noteIndex" : 0 }, "schema" : "https://github.com/citation-style-language/schema/raw/master/csl-citation.json" }</w:instrText>
+      </w:r>
+      <w:r>
+        <w:fldChar w:fldCharType="separate"/>
+      </w:r>
+      <w:r>
+        <w:rPr>
+          <w:noProof/>
+        </w:rPr>
+        <w:t>(Richards 1959)</w:t>
+      </w:r>
+      <w:r>
+        <w:fldChar w:fldCharType="end"/>
+      </w:r>
+      <w:r>
+        <w:t xml:space="preserve"> or the generalized logistic model. This </w:t>
       </w:r>
       <w:r>
         <w:t xml:space="preserve">form of the </w:t>
@@ -3934,14 +3688,11 @@
       </w:r>
     </w:p>
     <w:p>
-      <w:pPr>
-        <w:pStyle w:val="Heading2"/>
-        <w:jc w:val="center"/>
-      </w:pPr>
       <w:r>
         <w:rPr>
           <w:noProof/>
         </w:rPr>
+        <w:lastRenderedPageBreak/>
         <w:drawing>
           <wp:inline distT="0" distB="0" distL="0" distR="0" wp14:anchorId="50459DFF" wp14:editId="19CB17D4">
             <wp:extent cx="5270500" cy="4218305"/>
@@ -4010,6 +3761,7 @@
         </w:rPr>
         <w:t xml:space="preserve">Figure </w:t>
       </w:r>
+      <w:proofErr w:type="gramEnd"/>
       <w:r>
         <w:rPr>
           <w:color w:val="auto"/>
@@ -4051,6 +3803,7 @@
         </w:rPr>
         <w:fldChar w:fldCharType="end"/>
       </w:r>
+      <w:proofErr w:type="gramStart"/>
       <w:r>
         <w:rPr>
           <w:color w:val="auto"/>
@@ -4104,7 +3857,7 @@
         </w:rPr>
         <w:t xml:space="preserve"> (</w:t>
       </w:r>
-      <w:commentRangeStart w:id="103"/>
+      <w:commentRangeStart w:id="36"/>
       <w:r>
         <w:rPr>
           <w:color w:val="auto"/>
@@ -4113,7 +3866,7 @@
         </w:rPr>
         <w:t>A)</w:t>
       </w:r>
-      <w:commentRangeEnd w:id="103"/>
+      <w:commentRangeEnd w:id="36"/>
       <w:r>
         <w:rPr>
           <w:rStyle w:val="CommentReference"/>
@@ -4121,7 +3874,7 @@
           <w:bCs w:val="0"/>
           <w:color w:val="auto"/>
         </w:rPr>
-        <w:commentReference w:id="103"/>
+        <w:commentReference w:id="36"/>
       </w:r>
       <w:r>
         <w:rPr>
@@ -4202,7 +3955,7 @@
         </w:rPr>
         <w:t xml:space="preserve"> measurements </w:t>
       </w:r>
-      <w:commentRangeStart w:id="104"/>
+      <w:commentRangeStart w:id="37"/>
       <w:r>
         <w:rPr>
           <w:b w:val="0"/>
@@ -4223,7 +3976,7 @@
         </w:rPr>
         <w:t xml:space="preserve">m a single well in a 96-well microplate (Costar), </w:t>
       </w:r>
-      <w:commentRangeEnd w:id="104"/>
+      <w:commentRangeEnd w:id="37"/>
       <w:r>
         <w:rPr>
           <w:rStyle w:val="CommentReference"/>
@@ -4231,7 +3984,7 @@
           <w:bCs w:val="0"/>
           <w:color w:val="auto"/>
         </w:rPr>
-        <w:commentReference w:id="104"/>
+        <w:commentReference w:id="37"/>
       </w:r>
       <w:r>
         <w:rPr>
@@ -4243,7 +3996,7 @@
         </w:rPr>
         <w:t xml:space="preserve">taken every 10 minutes. </w:t>
       </w:r>
-      <w:commentRangeStart w:id="105"/>
+      <w:commentRangeStart w:id="38"/>
       <w:r>
         <w:rPr>
           <w:b w:val="0"/>
@@ -4350,7 +4103,7 @@
         </w:rPr>
         <w:t xml:space="preserve">) </w:t>
       </w:r>
-      <w:commentRangeEnd w:id="105"/>
+      <w:commentRangeEnd w:id="38"/>
       <w:r>
         <w:rPr>
           <w:rStyle w:val="CommentReference"/>
@@ -4358,7 +4111,7 @@
           <w:bCs w:val="0"/>
           <w:color w:val="auto"/>
         </w:rPr>
-        <w:commentReference w:id="105"/>
+        <w:commentReference w:id="38"/>
       </w:r>
       <w:r>
         <w:rPr>
@@ -5065,7 +4818,7 @@
         </w:rPr>
         <w:t xml:space="preserve"> OD in competitions between the two strains. </w:t>
       </w:r>
-      <w:commentRangeStart w:id="106"/>
+      <w:commentRangeStart w:id="39"/>
       <w:r>
         <w:rPr>
           <w:b w:val="0"/>
@@ -5096,7 +4849,7 @@
         </w:rPr>
         <w:t xml:space="preserve"> set to 0.067. </w:t>
       </w:r>
-      <w:commentRangeEnd w:id="106"/>
+      <w:commentRangeEnd w:id="39"/>
       <w:r>
         <w:rPr>
           <w:rStyle w:val="CommentReference"/>
@@ -5104,7 +4857,7 @@
           <w:bCs w:val="0"/>
           <w:color w:val="auto"/>
         </w:rPr>
-        <w:commentReference w:id="106"/>
+        <w:commentReference w:id="39"/>
       </w:r>
       <w:r>
         <w:rPr>
@@ -5206,18 +4959,7 @@
           <w:sz w:val="20"/>
           <w:szCs w:val="20"/>
         </w:rPr>
-        <w:t xml:space="preserve">th and a higher </w:t>
-      </w:r>
-      <w:r>
-        <w:rPr>
-          <w:b w:val="0"/>
-          <w:bCs w:val="0"/>
-          <w:color w:val="auto"/>
-          <w:sz w:val="20"/>
-          <w:szCs w:val="20"/>
-        </w:rPr>
-        <w:lastRenderedPageBreak/>
-        <w:t xml:space="preserve">maximum density. Calculating the selection coefficient from the maximum growth rates would have yielded </w:t>
+        <w:t xml:space="preserve">th and a higher maximum density. Calculating the selection coefficient from the maximum growth rates would have yielded </w:t>
       </w:r>
       <w:r>
         <w:rPr>
@@ -5241,7 +4983,7 @@
         </w:rPr>
         <w:t xml:space="preserve">=0.192 </w:t>
       </w:r>
-      <w:commentRangeStart w:id="107"/>
+      <w:commentRangeStart w:id="40"/>
       <w:r>
         <w:rPr>
           <w:b w:val="0"/>
@@ -5293,7 +5035,7 @@
         </w:rPr>
         <w:fldChar w:fldCharType="end"/>
       </w:r>
-      <w:commentRangeEnd w:id="107"/>
+      <w:commentRangeEnd w:id="40"/>
       <w:r>
         <w:rPr>
           <w:rStyle w:val="CommentReference"/>
@@ -5301,7 +5043,7 @@
           <w:bCs w:val="0"/>
           <w:color w:val="auto"/>
         </w:rPr>
-        <w:commentReference w:id="107"/>
+        <w:commentReference w:id="40"/>
       </w:r>
       <w:r>
         <w:rPr>
@@ -5332,12 +5074,12 @@
       <w:r>
         <w:t xml:space="preserve"> </w:t>
       </w:r>
-      <w:ins w:id="108" w:author="Judith Berman" w:date="2015-07-20T17:52:00Z">
+      <w:ins w:id="41" w:author="Judith Berman" w:date="2015-07-20T17:52:00Z">
         <w:r>
           <w:t xml:space="preserve">on data from ## of parallel growth curves for two </w:t>
         </w:r>
       </w:ins>
-      <w:ins w:id="109" w:author="Judith Berman" w:date="2015-07-20T17:55:00Z">
+      <w:ins w:id="42" w:author="Judith Berman" w:date="2015-07-20T17:55:00Z">
         <w:r>
           <w:rPr>
             <w:i/>
@@ -5345,17 +5087,17 @@
           <w:t xml:space="preserve">E. coli </w:t>
         </w:r>
       </w:ins>
-      <w:ins w:id="110" w:author="Judith Berman" w:date="2015-07-20T17:52:00Z">
+      <w:ins w:id="43" w:author="Judith Berman" w:date="2015-07-20T17:52:00Z">
         <w:r>
           <w:t>strain</w:t>
         </w:r>
       </w:ins>
-      <w:ins w:id="111" w:author="Judith Berman" w:date="2015-07-20T17:55:00Z">
+      <w:ins w:id="44" w:author="Judith Berman" w:date="2015-07-20T17:55:00Z">
         <w:r>
           <w:t>s with different growth curve parameters</w:t>
         </w:r>
       </w:ins>
-      <w:ins w:id="112" w:author="Judith Berman" w:date="2015-07-20T17:52:00Z">
+      <w:ins w:id="45" w:author="Judith Berman" w:date="2015-07-20T17:52:00Z">
         <w:r>
           <w:t xml:space="preserve"> </w:t>
         </w:r>
@@ -5381,34 +5123,11 @@
       <w:r>
         <w:t xml:space="preserve">. The standard deviation at each time point is used </w:t>
       </w:r>
-      <w:del w:id="113" w:author="Judith Berman" w:date="2015-07-20T17:55:00Z">
-        <w:r>
-          <w:delText xml:space="preserve">as </w:delText>
-        </w:r>
-      </w:del>
-      <w:ins w:id="114" w:author="Judith Berman" w:date="2015-07-20T17:55:00Z">
-        <w:r>
-          <w:t xml:space="preserve">to </w:t>
-        </w:r>
-      </w:ins>
-      <w:r>
-        <w:t>weight</w:t>
-      </w:r>
-      <w:del w:id="115" w:author="Judith Berman" w:date="2015-07-20T17:55:00Z">
-        <w:r>
-          <w:delText>s</w:delText>
-        </w:r>
-      </w:del>
-      <w:r>
-        <w:t xml:space="preserve"> </w:t>
-      </w:r>
-      <w:del w:id="116" w:author="Judith Berman" w:date="2015-07-20T17:55:00Z">
-        <w:r>
-          <w:delText xml:space="preserve">for </w:delText>
-        </w:r>
-      </w:del>
-      <w:r>
-        <w:t xml:space="preserve">the least-squares procedure so that time points with lower variance are more heavily weighted and therefore </w:t>
+      <w:r>
+        <w:t xml:space="preserve">to </w:t>
+      </w:r>
+      <w:r>
+        <w:t xml:space="preserve">weight the least-squares procedure so that time points with lower variance are more heavily weighted and therefore </w:t>
       </w:r>
       <w:r>
         <w:t>better</w:t>
@@ -5434,6 +5153,7 @@
           <w:rPr>
             <w:rFonts w:ascii="Cambria Math" w:hAnsi="Cambria Math"/>
           </w:rPr>
+          <w:lastRenderedPageBreak/>
           <m:t>BIC=n</m:t>
         </m:r>
         <m:r>
@@ -6041,53 +5761,19 @@
         </m:r>
       </m:oMath>
       <w:r>
-        <w:t xml:space="preserve">) and </w:t>
-      </w:r>
-      <w:commentRangeStart w:id="117"/>
-      <w:r>
-        <w:t>check</w:t>
-      </w:r>
-      <w:ins w:id="118" w:author="Judith Berman" w:date="2015-07-20T17:57:00Z">
-        <w:r>
-          <w:t>ed</w:t>
-        </w:r>
-      </w:ins>
-      <w:r>
-        <w:t xml:space="preserve"> that the BIC of </w:t>
-      </w:r>
-      <w:commentRangeStart w:id="119"/>
-      <w:r>
-        <w:t xml:space="preserve">our selected model </w:t>
+        <w:t xml:space="preserve">) and check that the BIC of our selected model </w:t>
       </w:r>
       <w:r>
         <w:t xml:space="preserve">form </w:t>
       </w:r>
-      <w:commentRangeEnd w:id="119"/>
-      <w:r>
-        <w:rPr>
-          <w:rStyle w:val="CommentReference"/>
-        </w:rPr>
-        <w:commentReference w:id="119"/>
-      </w:r>
-      <w:del w:id="120" w:author="Judith Berman" w:date="2015-07-20T17:57:00Z">
-        <w:r>
-          <w:delText xml:space="preserve">is </w:delText>
-        </w:r>
-      </w:del>
-      <w:ins w:id="121" w:author="Judith Berman" w:date="2015-07-20T17:57:00Z">
-        <w:r>
-          <w:t xml:space="preserve">was </w:t>
-        </w:r>
-      </w:ins>
-      <w:r>
-        <w:t xml:space="preserve">larger </w:t>
-      </w:r>
-      <w:commentRangeEnd w:id="117"/>
-      <w:r>
-        <w:rPr>
-          <w:rStyle w:val="CommentReference"/>
-        </w:rPr>
-        <w:commentReference w:id="117"/>
+      <w:r>
+        <w:t xml:space="preserve">is </w:t>
+      </w:r>
+      <w:r>
+        <w:t>smaller</w:t>
+      </w:r>
+      <w:r>
+        <w:t xml:space="preserve"> </w:t>
       </w:r>
       <w:r>
         <w:t xml:space="preserve">than the BIC of the linear </w:t>
@@ -6134,15 +5820,7 @@
     </w:p>
     <w:p>
       <w:r>
-        <w:t>We repeat</w:t>
-      </w:r>
-      <w:ins w:id="122" w:author="Judith Berman" w:date="2015-07-20T18:00:00Z">
-        <w:r>
-          <w:t>ed</w:t>
-        </w:r>
-      </w:ins>
-      <w:r>
-        <w:t xml:space="preserve"> the model fitting procedure for the growth curves data of each strain to produce estimates for all six parameters as well as confidence intervals on these </w:t>
+        <w:t xml:space="preserve">We repeat the model fitting procedure for the growth curves data of each strain to produce estimates for all six parameters as well as confidence intervals on these </w:t>
       </w:r>
       <w:r>
         <w:t>estimates</w:t>
@@ -7258,7 +6936,7 @@
       <w:pPr>
         <w:ind w:firstLine="0"/>
       </w:pPr>
-      <w:commentRangeStart w:id="123"/>
+      <w:commentRangeStart w:id="46"/>
       <w:proofErr w:type="gramStart"/>
       <w:r>
         <w:t>where</w:t>
@@ -7298,12 +6976,12 @@
       <w:r>
         <w:t xml:space="preserve"> </w:t>
       </w:r>
-      <w:commentRangeEnd w:id="123"/>
+      <w:commentRangeEnd w:id="46"/>
       <w:r>
         <w:rPr>
           <w:rStyle w:val="CommentReference"/>
         </w:rPr>
-        <w:commentReference w:id="123"/>
+        <w:commentReference w:id="46"/>
       </w:r>
       <w:r>
         <w:t>is</w:t>
@@ -7356,9 +7034,8 @@
       </w:r>
     </w:p>
     <w:p>
-      <w:commentRangeStart w:id="124"/>
-      <w:r>
-        <w:lastRenderedPageBreak/>
+      <w:commentRangeStart w:id="47"/>
+      <w:r>
         <w:t>This two-</w:t>
       </w:r>
       <w:r>
@@ -7383,12 +7060,12 @@
         </w:rPr>
         <w:t>resource competition</w:t>
       </w:r>
-      <w:commentRangeEnd w:id="124"/>
+      <w:commentRangeEnd w:id="47"/>
       <w:r>
         <w:rPr>
           <w:rStyle w:val="CommentReference"/>
         </w:rPr>
-        <w:commentReference w:id="124"/>
+        <w:commentReference w:id="47"/>
       </w:r>
       <w:r>
         <w:t>.</w:t>
@@ -7469,16 +7146,16 @@
       <w:r>
         <w:t xml:space="preserve"> for each </w:t>
       </w:r>
-      <w:commentRangeStart w:id="125"/>
+      <w:commentRangeStart w:id="48"/>
       <w:r>
         <w:t>strain</w:t>
       </w:r>
-      <w:commentRangeEnd w:id="125"/>
+      <w:commentRangeEnd w:id="48"/>
       <w:r>
         <w:rPr>
           <w:rStyle w:val="CommentReference"/>
         </w:rPr>
-        <w:commentReference w:id="125"/>
+        <w:commentReference w:id="48"/>
       </w:r>
       <w:r>
         <w:t>.</w:t>
@@ -7496,8 +7173,26 @@
       </w:r>
     </w:p>
     <w:p>
-      <w:r>
-        <w:t xml:space="preserve">Perhaps the most common method for estimating relative fitness or selection coefficients from pair-wise competition results is </w:t>
+      <w:del w:id="49" w:author="Yoav Ram" w:date="2015-07-21T12:47:00Z">
+        <w:r>
+          <w:delText>Perhaps the most</w:delText>
+        </w:r>
+      </w:del>
+      <w:ins w:id="50" w:author="Yoav Ram" w:date="2015-07-21T12:47:00Z">
+        <w:r>
+          <w:t>One</w:t>
+        </w:r>
+      </w:ins>
+      <w:r>
+        <w:t xml:space="preserve"> common method for estimating relative fitness or selection coefficients from pair</w:t>
+      </w:r>
+      <w:del w:id="51" w:author="Yoav Ram" w:date="2015-07-21T12:47:00Z">
+        <w:r>
+          <w:delText>-</w:delText>
+        </w:r>
+      </w:del>
+      <w:r>
+        <w:t xml:space="preserve">wise competition results is </w:t>
       </w:r>
       <w:r>
         <w:fldChar w:fldCharType="begin" w:fldLock="1"/>
@@ -7530,6 +7225,7 @@
           <w:rPr>
             <w:rFonts w:ascii="Cambria Math" w:hAnsi="Cambria Math"/>
           </w:rPr>
+          <w:lastRenderedPageBreak/>
           <m:t>s=</m:t>
         </m:r>
         <m:f>
@@ -7908,16 +7604,16 @@
       <w:r>
         <w:t xml:space="preserve"> is time, usually chosen to be 24 </w:t>
       </w:r>
-      <w:commentRangeStart w:id="126"/>
+      <w:commentRangeStart w:id="52"/>
       <w:r>
         <w:t>hours</w:t>
       </w:r>
-      <w:commentRangeEnd w:id="126"/>
+      <w:commentRangeEnd w:id="52"/>
       <w:r>
         <w:rPr>
           <w:rStyle w:val="CommentReference"/>
         </w:rPr>
-        <w:commentReference w:id="126"/>
+        <w:commentReference w:id="52"/>
       </w:r>
       <w:r>
         <w:t>.</w:t>
@@ -7930,11 +7626,11 @@
       <w:pPr>
         <w:pStyle w:val="Heading1"/>
       </w:pPr>
-      <w:commentRangeStart w:id="127"/>
+      <w:commentRangeStart w:id="53"/>
       <w:r>
         <w:t>Discussion</w:t>
       </w:r>
-      <w:commentRangeEnd w:id="127"/>
+      <w:commentRangeEnd w:id="53"/>
       <w:r>
         <w:rPr>
           <w:rStyle w:val="CommentReference"/>
@@ -7943,7 +7639,7 @@
           <w:bCs w:val="0"/>
           <w:kern w:val="0"/>
         </w:rPr>
-        <w:commentReference w:id="127"/>
+        <w:commentReference w:id="53"/>
       </w:r>
     </w:p>
     <w:p>
@@ -7986,276 +7682,251 @@
         <w:t>,</w:t>
       </w:r>
       <w:r>
-        <w:t xml:space="preserve"> because growth curve</w:t>
-      </w:r>
-      <w:del w:id="128" w:author="Judith Berman" w:date="2015-07-20T18:10:00Z">
+        <w:t xml:space="preserve"> because growth curve </w:t>
+      </w:r>
+      <w:r>
+        <w:t>experiments</w:t>
+      </w:r>
+      <w:r>
+        <w:t xml:space="preserve"> require much less </w:t>
+      </w:r>
+      <w:r>
+        <w:t xml:space="preserve">effort </w:t>
+      </w:r>
+      <w:r>
+        <w:t xml:space="preserve">and </w:t>
+      </w:r>
+      <w:r>
+        <w:t xml:space="preserve">resources </w:t>
+      </w:r>
+      <w:r>
+        <w:t xml:space="preserve">than </w:t>
+      </w:r>
+      <w:r>
+        <w:t>p</w:t>
+      </w:r>
+      <w:r>
+        <w:t>air</w:t>
+      </w:r>
+      <w:r>
+        <w:t xml:space="preserve">wise </w:t>
+      </w:r>
+      <w:r>
+        <w:t xml:space="preserve">competition </w:t>
+      </w:r>
+      <w:r>
+        <w:t>experiments</w:t>
+      </w:r>
+      <w:r>
+        <w:t xml:space="preserve"> </w:t>
+      </w:r>
+      <w:r>
+        <w:fldChar w:fldCharType="begin" w:fldLock="1"/>
+      </w:r>
+      <w:r>
+        <w:instrText>ADDIN CSL_CITATION { "citationItems" : [ { "id" : "ITEM-1", "itemData" : { "DOI" : "10.1371/journal.pone.0126915", "ISSN" : "1932-6203", "author" : [ { "dropping-particle" : "", "family" : "Concepci\u00f3n-Acevedo", "given" : "Jeniffer", "non-dropping-particle" : "", "parse-names" : false, "suffix" : "" }, { "dropping-particle" : "", "family" : "Weiss", "given" : "Howard N.", "non-dropping-particle" : "", "parse-names" : false, "suffix" : "" }, { "dropping-particle" : "", "family" : "Chaudhry", "given" : "Waqas Nasir", "non-dropping-particle" : "", "parse-names" : false, "suffix" : "" }, { "dropping-particle" : "", "family" : "Levin", "given" : "Bruce R.", "non-dropping-particle" : "", "parse-names" : false, "suffix" : "" } ], "container-title" : "Plos One", "id" : "ITEM-1", "issue" : "6", "issued" : { "date-parts" : [ [ "2015" ] ] }, "page" : "e0126915", "title" : "Malthusian Parameters as Estimators of the Fitness of Microbes: A Cautionary Tale about the Low Side of High Throughput", "type" : "article-journal", "volume" : "10" }, "uris" : [ "http://www.mendeley.com/documents/?uuid=ff5b14a1-2eed-4181-bbbe-e8e83a728fd8" ] }, { "id" : "ITEM-2", "itemData" : { "DOI" : "10.1371/journal.pone.0126210", "ISSN" : "1932-6203", "author" : [ { "dropping-particle" : "", "family" : "Wiser", "given" : "Michael J", "non-dropping-particle" : "", "parse-names" : false, "suffix" : "" }, { "dropping-particle" : "", "family" : "Lenski", "given" : "Richard E.", "non-dropping-particle" : "", "parse-names" : false, "suffix" : "" } ], "container-title" : "PLOS ONE", "id" : "ITEM-2", "issue" : "5", "issued" : { "date-parts" : [ [ "2015" ] ] }, "page" : "e0126210", "title" : "A Comparison of Methods to Measure Fitness in &lt;i&gt;Escherichia coli&lt;/i&gt;", "type" : "article-journal", "volume" : "10" }, "uris" : [ "http://www.mendeley.com/documents/?uuid=e02f4657-f10b-4980-a582-98ea370b5fce" ] }, { "id" : "ITEM-3", "itemData" : { "DOI" : "10.1126/science.1122469", "ISSN" : "1095-9203", "PMID" : "16543462", "abstract" : "Rapid evolution of asexual populations, such as that of cancer cells or of microorganisms developing drug resistance, can include the simultaneous spread of distinct beneficial mutations. We demonstrate that evolution in such cases is driven by the fitness effects and appearance times of only a small minority of favorable mutations. The complexity of the mutation-selection process is thereby greatly reduced, and much of the evolutionary dynamics can be encapsulated in two parameters-an effective selection coefficient and effective rate of beneficial mutations. We confirm this theoretical finding and estimate the effective parameters for evolving populations of fluorescently labeled Escherichia coli. The effective parameters constitute a simple description and provide a natural standard for comparing adaptation between species and across environments.", "author" : [ { "dropping-particle" : "", "family" : "Hegreness", "given" : "Matthew", "non-dropping-particle" : "", "parse-names" : false, "suffix" : "" }, { "dropping-particle" : "", "family" : "Shoresh", "given" : "Noam", "non-dropping-particle" : "", "parse-names" : false, "suffix" : "" }, { "dropping-particle" : "", "family" : "Hartl", "given" : "Daniel L.", "non-dropping-particle" : "", "parse-names" : false, "suffix" : "" }, { "dropping-particle" : "", "family" : "Kishony", "given" : "Roy", "non-dropping-particle" : "", "parse-names" : false, "suffix" : "" } ], "container-title" : "Science", "id" : "ITEM-3", "issue" : "5767", "issued" : { "date-parts" : [ [ "2006", "3" ] ] }, "page" : "1615-7", "title" : "An equivalence principle for the incorporation of favorable mutations in asexual populations.", "type" : "article-journal", "volume" : "311" }, "uris" : [ "http://www.mendeley.com/documents/?uuid=df098aed-e9a8-43d7-8750-773e2a8a73f5" ] }, { "id" : "ITEM-4", "itemData" : { "DOI" : "10.1534/genetics.111.133454", "ISSN" : "1943-2631", "PMID" : "22042578", "abstract" : "Measuring fitness with precision is a key issue in evolutionary biology, particularly in studying mutations of small effects. It is usually thought that sampling error and drift prevent precise measurement of very small fitness effects. We circumvented these limits by using a new combined approach to measuring and analyzing fitness. We estimated the mutational fitness effect (MFE) of three independent mini-Tn10 transposon insertion mutations by conducting competition experiments in large populations of Escherichia coli under controlled laboratory conditions. Using flow cytometry to assess genotype frequencies from very large samples alleviated the problem of sampling error, while the effect of drift was controlled by using large populations and massive replication of fitness measures. Furthermore, with a set of four competition experiments between ancestral and mutant genotypes, we were able to decompose fitness measures into four estimated parameters that account for fitness effects of our fluorescent marker (\u03b1), the mutation (\u03b2), epistasis between the mutation and the marker (\u03b3), and departure from transitivity (\u03c4). Our method allowed us to estimate mean selection coefficients to a precision of 2 \u00d7 10(-4). We also found small, but significant, epistatic interactions between the allelic effects of mutations and markers and confirmed that fitness effects were transitive in most cases. Unexpectedly, we also detected variation in measures of s that were significantly bigger than expected due to drift alone, indicating the existence of cryptic variation, even in fully controlled experiments. Overall our results indicate that selection coefficients are best understood as being distributed, representing a limit on the precision with which selection can be measured, even under controlled laboratory conditions.", "author" : [ { "dropping-particle" : "", "family" : "Gallet", "given" : "Romain", "non-dropping-particle" : "", "parse-names" : false, "suffix" : "" }, { "dropping-particle" : "", "family" : "Cooper", "given" : "Tim F.", "non-dropping-particle" : "", "parse-names" : false, "suffix" : "" }, { "dropping-particle" : "", "family" : "Elena", "given" : "Santiago F.", "non-dropping-particle" : "", "parse-names" : false, "suffix" : "" }, { "dropping-particle" : "", "family" : "Lenormand", "given" : "Thomas", "non-dropping-particle" : "", "parse-names" : false, "suffix" : "" } ], "container-title" : "Genetics", "id" : "ITEM-4", "issue" : "1", "issued" : { "date-parts" : [ [ "2012", "1" ] ] }, "page" : "175-86", "title" : "Measuring selection coefficients below 10-3: method, questions, and prospects.", "type" : "article-journal", "volume" : "190" }, "uris" : [ "http://www.mendeley.com/documents/?uuid=6cff1331-d992-4077-bfcd-58f4ba055f7f" ] } ], "mendeley" : { "formattedCitation" : "(Concepci\u00f3n-Acevedo et al. 2015; Wiser and Lenski 2015; Hegreness et al. 2006; Gallet et al. 2012)", "plainTextFormattedCitation" : "(Concepci\u00f3n-Acevedo et al. 2015; Wiser and Lenski 2015; Hegreness et al. 2006; Gallet et al. 2012)", "previouslyFormattedCitation" : "(Concepci\u00f3n-Acevedo et al. 2015; Wiser and Lenski 2015; Hegreness et al. 2006; Gallet et al. 2012)" }, "properties" : { "noteIndex" : 0 }, "schema" : "https://github.com/citation-style-language/schema/raw/master/csl-citation.json" }</w:instrText>
+      </w:r>
+      <w:r>
+        <w:fldChar w:fldCharType="separate"/>
+      </w:r>
+      <w:r>
+        <w:rPr>
+          <w:noProof/>
+        </w:rPr>
+        <w:t>(Concepción-Acevedo et al. 2015; Wiser and Lenski 2015; Hegreness et al. 2006; Gallet et al. 2012)</w:t>
+      </w:r>
+      <w:r>
+        <w:fldChar w:fldCharType="end"/>
+      </w:r>
+      <w:r>
+        <w:t xml:space="preserve">. As automatic 96-well microplate readers become more and </w:t>
+      </w:r>
+      <w:r>
+        <w:t xml:space="preserve">more </w:t>
+      </w:r>
+      <w:r>
+        <w:t>common</w:t>
+      </w:r>
+      <w:r>
+        <w:t xml:space="preserve"> in microbiology</w:t>
+      </w:r>
+      <w:r>
+        <w:t xml:space="preserve"> labs, </w:t>
+      </w:r>
+      <w:r>
+        <w:t>growth curve</w:t>
+      </w:r>
+      <w:r>
+        <w:t xml:space="preserve"> </w:t>
+      </w:r>
+      <w:r>
+        <w:t>experiments</w:t>
+      </w:r>
+      <w:r>
+        <w:t xml:space="preserve"> can be </w:t>
+      </w:r>
+      <w:r>
+        <w:t xml:space="preserve">set up </w:t>
+      </w:r>
+      <w:r>
+        <w:t xml:space="preserve">in less than 30 minutes, after which the </w:t>
+      </w:r>
+      <w:r>
+        <w:t xml:space="preserve">measurements </w:t>
+      </w:r>
+      <w:r>
+        <w:t>are automatically collected by the plate reader</w:t>
+      </w:r>
+      <w:r>
+        <w:t xml:space="preserve"> </w:t>
+      </w:r>
+      <w:r>
+        <w:fldChar w:fldCharType="begin" w:fldLock="1"/>
+      </w:r>
+      <w:r>
+        <w:instrText>ADDIN CSL_CITATION { "citationItems" : [ { "id" : "ITEM-1", "itemData" : { "DOI" : "10.1093/molbev/mst187", "ISBN" : "0737-4038", "ISSN" : "07374038", "PMID" : "24170494", "abstract" : "In the 1960s-1980s, determination of bacterial growth rates was an important tool in microbial genetics, biochemistry, molecular biology, and microbial physiology. The exciting technical developments of the 1990s and the 2000s eclipsed that tool; as a result, many investigators today lack experience with growth rate measurements. Recently, investigators in a number of areas have started to use measurements of bacterial growth rates for a variety of purposes. Those measurements have been greatly facilitated by the availability of microwell plate readers that permit the simultaneous measurements on up to 384 different cultures. Only the exponential (logarithmic) portions of the resulting growth curves are useful for determining growth rates, and manual determination of that portion and calculation of growth rates can be tedious for high-throughput purposes. Here, we introduce the program GrowthRates that uses plate reader output files to automatically determine the exponential portion of the curve and to automatically calculate the growth rate, the maximum culture density, and the duration of the growth lag phase. GrowthRates is freely available for Macintosh, Windows, and Linux. We discuss the effects of culture volume, the classical bacterial growth curve, and the differences between determinations in rich media and minimal (mineral salts) media. This protocol covers calibration of the plate reader, growth of culture inocula for both rich and minimal media, and experimental setup. As a guide to reliability, we report typical day-to-day variation in growth rates and variation within experiments with respect to position of wells within the plates.", "author" : [ { "dropping-particle" : "", "family" : "Hall", "given" : "Barry G.", "non-dropping-particle" : "", "parse-names" : false, "suffix" : "" }, { "dropping-particle" : "", "family" : "Acar", "given" : "Hande", "non-dropping-particle" : "", "parse-names" : false, "suffix" : "" }, { "dropping-particle" : "", "family" : "Nandipati", "given" : "Anna", "non-dropping-particle" : "", "parse-names" : false, "suffix" : "" }, { "dropping-particle" : "", "family" : "Barlow", "given" : "Miriam", "non-dropping-particle" : "", "parse-names" : false, "suffix" : "" } ], "container-title" : "Molecular Biology and Evolution", "id" : "ITEM-1", "issue" : "1", "issued" : { "date-parts" : [ [ "2014" ] ] }, "page" : "232-238", "title" : "Growth rates made easy", "type" : "article-journal", "volume" : "31" }, "uris" : [ "http://www.mendeley.com/documents/?uuid=f081921d-ea2b-4792-ba44-f8184b796e8d" ] }, { "id" : "ITEM-2", "itemData" : { "DOI" : "10.1371/journal.pone.0126915", "ISSN" : "1932-6203", "author" : [ { "dropping-particle" : "", "family" : "Concepci\u00f3n-Acevedo", "given" : "Jeniffer", "non-dropping-particle" : "", "parse-names" : false, "suffix" : "" }, { "dropping-particle" : "", "family" : "Weiss", "given" : "Howard N.", "non-dropping-particle" : "", "parse-names" : false, "suffix" : "" }, { "dropping-particle" : "", "family" : "Chaudhry", "given" : "Waqas Nasir", "non-dropping-particle" : "", "parse-names" : false, "suffix" : "" }, { "dropping-particle" : "", "family" : "Levin", "given" : "Bruce R.", "non-dropping-particle" : "", "parse-names" : false, "suffix" : "" } ], "container-title" : "Plos One", "id" : "ITEM-2", "issue" : "6", "issued" : { "date-parts" : [ [ "2015" ] ] }, "page" : "e0126915", "title" : "Malthusian Parameters as Estimators of the Fitness of Microbes: A Cautionary Tale about the Low Side of High Throughput", "type" : "article-journal", "volume" : "10" }, "uris" : [ "http://www.mendeley.com/documents/?uuid=ff5b14a1-2eed-4181-bbbe-e8e83a728fd8" ] } ], "mendeley" : { "formattedCitation" : "(Hall et al. 2014; Concepci\u00f3n-Acevedo et al. 2015)", "plainTextFormattedCitation" : "(Hall et al. 2014; Concepci\u00f3n-Acevedo et al. 2015)", "previouslyFormattedCitation" : "(Hall et al. 2014; Concepci\u00f3n-Acevedo et al. 2015)" }, "properties" : { "noteIndex" : 0 }, "schema" : "https://github.com/citation-style-language/schema/raw/master/csl-citation.json" }</w:instrText>
+      </w:r>
+      <w:r>
+        <w:fldChar w:fldCharType="separate"/>
+      </w:r>
+      <w:r>
+        <w:rPr>
+          <w:noProof/>
+        </w:rPr>
+        <w:t>(Hall et al. 2014; Concepción-Acevedo et al. 2015)</w:t>
+      </w:r>
+      <w:r>
+        <w:fldChar w:fldCharType="end"/>
+      </w:r>
+      <w:r>
+        <w:t>.</w:t>
+      </w:r>
+    </w:p>
+    <w:p>
+      <w:r>
+        <w:t xml:space="preserve">Current methods for estimation of fitness from growth curves use the growth rate as a proxy of fitness. </w:t>
+      </w:r>
+      <w:r>
+        <w:t xml:space="preserve">The growth rate and </w:t>
+      </w:r>
+      <w:r>
+        <w:t xml:space="preserve">other proxies of fitness </w:t>
+      </w:r>
+      <w:r>
+        <w:t xml:space="preserve">have </w:t>
+      </w:r>
+      <w:r>
+        <w:t>several disadvantages: (</w:t>
+      </w:r>
+      <w:proofErr w:type="spellStart"/>
+      <w:r>
+        <w:t>i</w:t>
+      </w:r>
+      <w:proofErr w:type="spellEnd"/>
+      <w:r>
+        <w:t xml:space="preserve">) they can't capture the full scope of effects contributing to differences in fitness; (ii) </w:t>
+      </w:r>
+      <w:commentRangeStart w:id="54"/>
+      <w:r>
+        <w:t xml:space="preserve">they are </w:t>
+      </w:r>
+      <w:r>
+        <w:t xml:space="preserve">difficult </w:t>
+      </w:r>
+      <w:r>
+        <w:t xml:space="preserve">to compare between different studies and organisms; </w:t>
+      </w:r>
+      <w:commentRangeEnd w:id="54"/>
+      <w:r>
+        <w:rPr>
+          <w:rStyle w:val="CommentReference"/>
+        </w:rPr>
+        <w:commentReference w:id="54"/>
+      </w:r>
+      <w:r>
+        <w:t xml:space="preserve">and (iii) they can't be used as parameters </w:t>
+      </w:r>
+      <w:r>
+        <w:t>in standard</w:t>
+      </w:r>
+      <w:r>
+        <w:t xml:space="preserve"> population genetics models that test hypotheses and predict evolutionary dynamics. In contrast, our method integrates several growth phases into the fi</w:t>
+      </w:r>
+      <w:r>
+        <w:t>tness estimation</w:t>
+      </w:r>
+      <w:r>
+        <w:t>,</w:t>
+      </w:r>
+      <w:r>
+        <w:t xml:space="preserve"> and our</w:t>
+      </w:r>
+      <w:r>
+        <w:t xml:space="preserve"> growth model can be extended to include other phases and factors of growth, such as biphasic growth</w:t>
+      </w:r>
+      <w:r>
+        <w:t xml:space="preserve"> and cell death.</w:t>
+      </w:r>
+    </w:p>
+    <w:p>
+      <w:r>
+        <w:t>T</w:t>
+      </w:r>
+      <w:r>
+        <w:t xml:space="preserve">he </w:t>
+      </w:r>
+      <w:r>
+        <w:t>growth model</w:t>
+      </w:r>
+      <w:r>
+        <w:t xml:space="preserve"> </w:t>
+      </w:r>
+      <w:r>
+        <w:t xml:space="preserve">that we use - the </w:t>
+      </w:r>
+      <w:proofErr w:type="spellStart"/>
+      <w:r>
+        <w:t>Baranyi</w:t>
+      </w:r>
+      <w:proofErr w:type="spellEnd"/>
+      <w:r>
+        <w:t xml:space="preserve">-Roberts model - </w:t>
+      </w:r>
+      <w:r>
+        <w:t xml:space="preserve">has a differential equation form </w:t>
+      </w:r>
+      <w:ins w:id="55" w:author="Yoav Ram" w:date="2015-07-21T12:48:00Z">
         <w:r>
-          <w:delText>s</w:delText>
-        </w:r>
-      </w:del>
-      <w:r>
-        <w:t xml:space="preserve"> </w:t>
-      </w:r>
-      <w:r>
-        <w:t>experiments</w:t>
-      </w:r>
-      <w:r>
-        <w:t xml:space="preserve"> require much less </w:t>
-      </w:r>
-      <w:r>
-        <w:t xml:space="preserve">effort </w:t>
-      </w:r>
-      <w:r>
-        <w:t xml:space="preserve">and </w:t>
-      </w:r>
-      <w:del w:id="129" w:author="Judith Berman" w:date="2015-07-20T18:10:00Z">
-        <w:r>
-          <w:delText xml:space="preserve">preparation </w:delText>
-        </w:r>
-      </w:del>
-      <w:ins w:id="130" w:author="Judith Berman" w:date="2015-07-20T18:10:00Z">
-        <w:r>
-          <w:t xml:space="preserve">resources </w:t>
+          <w:t xml:space="preserve">(eq. 1) </w:t>
         </w:r>
       </w:ins>
       <w:r>
-        <w:t xml:space="preserve">than </w:t>
-      </w:r>
-      <w:r>
-        <w:t>p</w:t>
-      </w:r>
-      <w:r>
-        <w:t>air</w:t>
-      </w:r>
-      <w:r>
-        <w:t xml:space="preserve">wise </w:t>
-      </w:r>
-      <w:r>
-        <w:t xml:space="preserve">competition </w:t>
-      </w:r>
-      <w:r>
-        <w:t>experiments</w:t>
-      </w:r>
-      <w:r>
-        <w:t xml:space="preserve"> </w:t>
-      </w:r>
-      <w:r>
-        <w:fldChar w:fldCharType="begin" w:fldLock="1"/>
-      </w:r>
-      <w:r>
-        <w:instrText>ADDIN CSL_CITATION { "citationItems" : [ { "id" : "ITEM-1", "itemData" : { "DOI" : "10.1371/journal.pone.0126915", "ISSN" : "1932-6203", "author" : [ { "dropping-particle" : "", "family" : "Concepci\u00f3n-Acevedo", "given" : "Jeniffer", "non-dropping-particle" : "", "parse-names" : false, "suffix" : "" }, { "dropping-particle" : "", "family" : "Weiss", "given" : "Howard N.", "non-dropping-particle" : "", "parse-names" : false, "suffix" : "" }, { "dropping-particle" : "", "family" : "Chaudhry", "given" : "Waqas Nasir", "non-dropping-particle" : "", "parse-names" : false, "suffix" : "" }, { "dropping-particle" : "", "family" : "Levin", "given" : "Bruce R.", "non-dropping-particle" : "", "parse-names" : false, "suffix" : "" } ], "container-title" : "Plos One", "id" : "ITEM-1", "issue" : "6", "issued" : { "date-parts" : [ [ "2015" ] ] }, "page" : "e0126915", "title" : "Malthusian Parameters as Estimators of the Fitness of Microbes: A Cautionary Tale about the Low Side of High Throughput", "type" : "article-journal", "volume" : "10" }, "uris" : [ "http://www.mendeley.com/documents/?uuid=ff5b14a1-2eed-4181-bbbe-e8e83a728fd8" ] }, { "id" : "ITEM-2", "itemData" : { "DOI" : "10.1371/journal.pone.0126210", "ISSN" : "1932-6203", "author" : [ { "dropping-particle" : "", "family" : "Wiser", "given" : "Michael J", "non-dropping-particle" : "", "parse-names" : false, "suffix" : "" }, { "dropping-particle" : "", "family" : "Lenski", "given" : "Richard E.", "non-dropping-particle" : "", "parse-names" : false, "suffix" : "" } ], "container-title" : "PLOS ONE", "id" : "ITEM-2", "issue" : "5", "issued" : { "date-parts" : [ [ "2015" ] ] }, "page" : "e0126210", "title" : "A Comparison of Methods to Measure Fitness in &lt;i&gt;Escherichia coli&lt;/i&gt;", "type" : "article-journal", "volume" : "10" }, "uris" : [ "http://www.mendeley.com/documents/?uuid=e02f4657-f10b-4980-a582-98ea370b5fce" ] }, { "id" : "ITEM-3", "itemData" : { "DOI" : "10.1126/science.1122469", "ISSN" : "1095-9203", "PMID" : "16543462", "abstract" : "Rapid evolution of asexual populations, such as that of cancer cells or of microorganisms developing drug resistance, can include the simultaneous spread of distinct beneficial mutations. We demonstrate that evolution in such cases is driven by the fitness effects and appearance times of only a small minority of favorable mutations. The complexity of the mutation-selection process is thereby greatly reduced, and much of the evolutionary dynamics can be encapsulated in two parameters-an effective selection coefficient and effective rate of beneficial mutations. We confirm this theoretical finding and estimate the effective parameters for evolving populations of fluorescently labeled Escherichia coli. The effective parameters constitute a simple description and provide a natural standard for comparing adaptation between species and across environments.", "author" : [ { "dropping-particle" : "", "family" : "Hegreness", "given" : "Matthew", "non-dropping-particle" : "", "parse-names" : false, "suffix" : "" }, { "dropping-particle" : "", "family" : "Shoresh", "given" : "Noam", "non-dropping-particle" : "", "parse-names" : false, "suffix" : "" }, { "dropping-particle" : "", "family" : "Hartl", "given" : "Daniel L.", "non-dropping-particle" : "", "parse-names" : false, "suffix" : "" }, { "dropping-particle" : "", "family" : "Kishony", "given" : "Roy", "non-dropping-particle" : "", "parse-names" : false, "suffix" : "" } ], "container-title" : "Science", "id" : "ITEM-3", "issue" : "5767", "issued" : { "date-parts" : [ [ "2006", "3" ] ] }, "page" : "1615-7", "title" : "An equivalence principle for the incorporation of favorable mutations in asexual populations.", "type" : "article-journal", "volume" : "311" }, "uris" : [ "http://www.mendeley.com/documents/?uuid=df098aed-e9a8-43d7-8750-773e2a8a73f5" ] }, { "id" : "ITEM-4", "itemData" : { "DOI" : "10.1534/genetics.111.133454", "ISSN" : "1943-2631", "PMID" : "22042578", "abstract" : "Measuring fitness with precision is a key issue in evolutionary biology, particularly in studying mutations of small effects. It is usually thought that sampling error and drift prevent precise measurement of very small fitness effects. We circumvented these limits by using a new combined approach to measuring and analyzing fitness. We estimated the mutational fitness effect (MFE) of three independent mini-Tn10 transposon insertion mutations by conducting competition experiments in large populations of Escherichia coli under controlled laboratory conditions. Using flow cytometry to assess genotype frequencies from very large samples alleviated the problem of sampling error, while the effect of drift was controlled by using large populations and massive replication of fitness measures. Furthermore, with a set of four competition experiments between ancestral and mutant genotypes, we were able to decompose fitness measures into four estimated parameters that account for fitness effects of our fluorescent marker (\u03b1), the mutation (\u03b2), epistasis between the mutation and the marker (\u03b3), and departure from transitivity (\u03c4). Our method allowed us to estimate mean selection coefficients to a precision of 2 \u00d7 10(-4). We also found small, but significant, epistatic interactions between the allelic effects of mutations and markers and confirmed that fitness effects were transitive in most cases. Unexpectedly, we also detected variation in measures of s that were significantly bigger than expected due to drift alone, indicating the existence of cryptic variation, even in fully controlled experiments. Overall our results indicate that selection coefficients are best understood as being distributed, representing a limit on the precision with which selection can be measured, even under controlled laboratory conditions.", "author" : [ { "dropping-particle" : "", "family" : "Gallet", "given" : "Romain", "non-dropping-particle" : "", "parse-names" : false, "suffix" : "" }, { "dropping-particle" : "", "family" : "Cooper", "given" : "Tim F.", "non-dropping-particle" : "", "parse-names" : false, "suffix" : "" }, { "dropping-particle" : "", "family" : "Elena", "given" : "Santiago F.", "non-dropping-particle" : "", "parse-names" : false, "suffix" : "" }, { "dropping-particle" : "", "family" : "Lenormand", "given" : "Thomas", "non-dropping-particle" : "", "parse-names" : false, "suffix" : "" } ], "container-title" : "Genetics", "id" : "ITEM-4", "issue" : "1", "issued" : { "date-parts" : [ [ "2012", "1" ] ] }, "page" : "175-86", "title" : "Measuring selection coefficients below 10-3: method, questions, and prospects.", "type" : "article-journal", "volume" : "190" }, "uris" : [ "http://www.mendeley.com/documents/?uuid=6cff1331-d992-4077-bfcd-58f4ba055f7f" ] } ], "mendeley" : { "formattedCitation" : "(Concepci\u00f3n-Acevedo et al. 2015; Wiser and Lenski 2015; Hegreness et al. 2006; Gallet et al. 2012)", "plainTextFormattedCitation" : "(Concepci\u00f3n-Acevedo et al. 2015; Wiser and Lenski 2015; Hegreness et al. 2006; Gallet et al. 2012)", "previouslyFormattedCitation" : "(Concepci\u00f3n-Acevedo et al. 2015; Wiser and Lenski 2015; Hegreness et al. 2006; Gallet et al. 2012)" }, "properties" : { "noteIndex" : 0 }, "schema" : "https://github.com/citation-style-language/schema/raw/master/csl-citation.json" }</w:instrText>
-      </w:r>
-      <w:r>
-        <w:fldChar w:fldCharType="separate"/>
-      </w:r>
-      <w:r>
-        <w:rPr>
-          <w:noProof/>
-        </w:rPr>
-        <w:t>(Concepción-Acevedo et al. 2015; Wiser and Lenski 2015; Hegreness et al. 2006; Gallet et al. 2012)</w:t>
-      </w:r>
-      <w:r>
-        <w:fldChar w:fldCharType="end"/>
-      </w:r>
-      <w:r>
-        <w:t xml:space="preserve">. As automatic 96-well microplate readers become more and </w:t>
-      </w:r>
-      <w:r>
-        <w:t xml:space="preserve">more </w:t>
-      </w:r>
-      <w:r>
-        <w:t>common</w:t>
-      </w:r>
-      <w:r>
-        <w:t xml:space="preserve"> in microbiology</w:t>
-      </w:r>
-      <w:r>
-        <w:t xml:space="preserve"> labs, </w:t>
-      </w:r>
-      <w:r>
-        <w:t>growth curve</w:t>
-      </w:r>
-      <w:del w:id="131" w:author="Judith Berman" w:date="2015-07-20T18:11:00Z">
+        <w:t>and a closed form solution</w:t>
+      </w:r>
+      <w:ins w:id="56" w:author="Yoav Ram" w:date="2015-07-21T12:48:00Z">
         <w:r>
-          <w:delText>s</w:delText>
-        </w:r>
-      </w:del>
-      <w:r>
-        <w:t xml:space="preserve"> </w:t>
-      </w:r>
-      <w:r>
-        <w:t>experiments</w:t>
-      </w:r>
-      <w:r>
-        <w:t xml:space="preserve"> can be </w:t>
-      </w:r>
-      <w:del w:id="132" w:author="Judith Berman" w:date="2015-07-20T18:11:00Z">
-        <w:r>
-          <w:delText xml:space="preserve">prepared </w:delText>
-        </w:r>
-      </w:del>
-      <w:ins w:id="133" w:author="Judith Berman" w:date="2015-07-20T18:11:00Z">
-        <w:r>
-          <w:t xml:space="preserve">set up </w:t>
+          <w:t xml:space="preserve"> (eq. 2)</w:t>
         </w:r>
       </w:ins>
       <w:r>
-        <w:t xml:space="preserve">in less than 30 minutes, after which the </w:t>
-      </w:r>
-      <w:r>
-        <w:t xml:space="preserve">measurements </w:t>
-      </w:r>
-      <w:r>
-        <w:t>are automatically collected by the plate reader</w:t>
+        <w:t xml:space="preserve">. </w:t>
+      </w:r>
+      <w:r>
+        <w:t>Hence</w:t>
+      </w:r>
+      <w:r>
+        <w:t>,</w:t>
+      </w:r>
+      <w:r>
+        <w:t xml:space="preserve"> it is </w:t>
+      </w:r>
+      <w:r>
+        <w:t>very</w:t>
       </w:r>
       <w:r>
         <w:t xml:space="preserve"> </w:t>
       </w:r>
       <w:r>
-        <w:fldChar w:fldCharType="begin" w:fldLock="1"/>
-      </w:r>
-      <w:r>
-        <w:instrText>ADDIN CSL_CITATION { "citationItems" : [ { "id" : "ITEM-1", "itemData" : { "DOI" : "10.1093/molbev/mst187", "ISBN" : "0737-4038", "ISSN" : "07374038", "PMID" : "24170494", "abstract" : "In the 1960s-1980s, determination of bacterial growth rates was an important tool in microbial genetics, biochemistry, molecular biology, and microbial physiology. The exciting technical developments of the 1990s and the 2000s eclipsed that tool; as a result, many investigators today lack experience with growth rate measurements. Recently, investigators in a number of areas have started to use measurements of bacterial growth rates for a variety of purposes. Those measurements have been greatly facilitated by the availability of microwell plate readers that permit the simultaneous measurements on up to 384 different cultures. Only the exponential (logarithmic) portions of the resulting growth curves are useful for determining growth rates, and manual determination of that portion and calculation of growth rates can be tedious for high-throughput purposes. Here, we introduce the program GrowthRates that uses plate reader output files to automatically determine the exponential portion of the curve and to automatically calculate the growth rate, the maximum culture density, and the duration of the growth lag phase. GrowthRates is freely available for Macintosh, Windows, and Linux. We discuss the effects of culture volume, the classical bacterial growth curve, and the differences between determinations in rich media and minimal (mineral salts) media. This protocol covers calibration of the plate reader, growth of culture inocula for both rich and minimal media, and experimental setup. As a guide to reliability, we report typical day-to-day variation in growth rates and variation within experiments with respect to position of wells within the plates.", "author" : [ { "dropping-particle" : "", "family" : "Hall", "given" : "Barry G.", "non-dropping-particle" : "", "parse-names" : false, "suffix" : "" }, { "dropping-particle" : "", "family" : "Acar", "given" : "Hande", "non-dropping-particle" : "", "parse-names" : false, "suffix" : "" }, { "dropping-particle" : "", "family" : "Nandipati", "given" : "Anna", "non-dropping-particle" : "", "parse-names" : false, "suffix" : "" }, { "dropping-particle" : "", "family" : "Barlow", "given" : "Miriam", "non-dropping-particle" : "", "parse-names" : false, "suffix" : "" } ], "container-title" : "Molecular Biology and Evolution", "id" : "ITEM-1", "issue" : "1", "issued" : { "date-parts" : [ [ "2014" ] ] }, "page" : "232-238", "title" : "Growth rates made easy", "type" : "article-journal", "volume" : "31" }, "uris" : [ "http://www.mendeley.com/documents/?uuid=f081921d-ea2b-4792-ba44-f8184b796e8d" ] }, { "id" : "ITEM-2", "itemData" : { "DOI" : "10.1371/journal.pone.0126915", "ISSN" : "1932-6203", "author" : [ { "dropping-particle" : "", "family" : "Concepci\u00f3n-Acevedo", "given" : "Jeniffer", "non-dropping-particle" : "", "parse-names" : false, "suffix" : "" }, { "dropping-particle" : "", "family" : "Weiss", "given" : "Howard N.", "non-dropping-particle" : "", "parse-names" : false, "suffix" : "" }, { "dropping-particle" : "", "family" : "Chaudhry", "given" : "Waqas Nasir", "non-dropping-particle" : "", "parse-names" : false, "suffix" : "" }, { "dropping-particle" : "", "family" : "Levin", "given" : "Bruce R.", "non-dropping-particle" : "", "parse-names" : false, "suffix" : "" } ], "container-title" : "Plos One", "id" : "ITEM-2", "issue" : "6", "issued" : { "date-parts" : [ [ "2015" ] ] }, "page" : "e0126915", "title" : "Malthusian Parameters as Estimators of the Fitness of Microbes: A Cautionary Tale about the Low Side of High Throughput", "type" : "article-journal", "volume" : "10" }, "uris" : [ "http://www.mendeley.com/documents/?uuid=ff5b14a1-2eed-4181-bbbe-e8e83a728fd8" ] } ], "mendeley" : { "formattedCitation" : "(Hall et al. 2014; Concepci\u00f3n-Acevedo et al. 2015)", "plainTextFormattedCitation" : "(Hall et al. 2014; Concepci\u00f3n-Acevedo et al. 2015)", "previouslyFormattedCitation" : "(Hall et al. 2014; Concepci\u00f3n-Acevedo et al. 2015)" }, "properties" : { "noteIndex" : 0 }, "schema" : "https://github.com/citation-style-language/schema/raw/master/csl-citation.json" }</w:instrText>
-      </w:r>
-      <w:r>
-        <w:fldChar w:fldCharType="separate"/>
-      </w:r>
-      <w:r>
-        <w:rPr>
-          <w:noProof/>
-        </w:rPr>
-        <w:t>(Hall et al. 2014; Concepción-Acevedo et al. 2015)</w:t>
-      </w:r>
-      <w:r>
-        <w:fldChar w:fldCharType="end"/>
-      </w:r>
-      <w:r>
-        <w:t>.</w:t>
-      </w:r>
-    </w:p>
-    <w:p>
-      <w:r>
-        <w:t xml:space="preserve">Current methods for estimation of fitness from growth curves use the growth rate as a proxy of fitness. </w:t>
-      </w:r>
-      <w:r>
-        <w:t xml:space="preserve">The growth rate and </w:t>
-      </w:r>
-      <w:r>
-        <w:t xml:space="preserve">other proxies of fitness </w:t>
-      </w:r>
-      <w:r>
-        <w:t xml:space="preserve">have </w:t>
-      </w:r>
-      <w:r>
-        <w:t>several disadvantages: (</w:t>
-      </w:r>
-      <w:proofErr w:type="spellStart"/>
-      <w:r>
-        <w:t>i</w:t>
-      </w:r>
-      <w:proofErr w:type="spellEnd"/>
-      <w:r>
-        <w:t xml:space="preserve">) they can't capture the full scope of effects contributing to differences in fitness; (ii) </w:t>
-      </w:r>
-      <w:commentRangeStart w:id="134"/>
-      <w:r>
-        <w:t xml:space="preserve">they are </w:t>
-      </w:r>
-      <w:del w:id="135" w:author="Judith Berman" w:date="2015-07-20T18:11:00Z">
-        <w:r>
-          <w:delText xml:space="preserve">tough </w:delText>
-        </w:r>
-      </w:del>
-      <w:ins w:id="136" w:author="Judith Berman" w:date="2015-07-20T18:11:00Z">
-        <w:r>
-          <w:t xml:space="preserve">difficult </w:t>
-        </w:r>
-      </w:ins>
-      <w:r>
-        <w:t xml:space="preserve">to compare between different studies and organisms; </w:t>
-      </w:r>
-      <w:commentRangeEnd w:id="134"/>
-      <w:r>
-        <w:rPr>
-          <w:rStyle w:val="CommentReference"/>
-        </w:rPr>
-        <w:commentReference w:id="134"/>
-      </w:r>
-      <w:r>
-        <w:t xml:space="preserve">and (iii) they can't be used as parameters </w:t>
-      </w:r>
-      <w:r>
-        <w:t>in standard</w:t>
-      </w:r>
-      <w:r>
-        <w:t xml:space="preserve"> population genetics models that test hypotheses and predict evolutionary dynamics. In contrast, our method integrates several growth phases into the fi</w:t>
-      </w:r>
-      <w:r>
-        <w:t>tness estimation</w:t>
-      </w:r>
-      <w:r>
-        <w:t>,</w:t>
-      </w:r>
-      <w:r>
-        <w:t xml:space="preserve"> and our</w:t>
-      </w:r>
-      <w:r>
-        <w:t xml:space="preserve"> </w:t>
-      </w:r>
-      <w:r>
-        <w:lastRenderedPageBreak/>
-        <w:t>growth model can be extended to include other phases and factors of growth, such as biphasic growth</w:t>
-      </w:r>
-      <w:r>
-        <w:t xml:space="preserve"> and cell death.</w:t>
-      </w:r>
-    </w:p>
-    <w:p>
-      <w:r>
-        <w:t>T</w:t>
-      </w:r>
-      <w:r>
-        <w:t xml:space="preserve">he </w:t>
-      </w:r>
-      <w:r>
-        <w:t>growth model</w:t>
-      </w:r>
-      <w:r>
-        <w:t xml:space="preserve"> </w:t>
-      </w:r>
-      <w:r>
-        <w:t xml:space="preserve">that we use - the </w:t>
-      </w:r>
-      <w:proofErr w:type="spellStart"/>
-      <w:r>
-        <w:t>Baranyi</w:t>
-      </w:r>
-      <w:proofErr w:type="spellEnd"/>
-      <w:r>
-        <w:t xml:space="preserve">-Roberts model - </w:t>
-      </w:r>
-      <w:r>
-        <w:t>has a differential equation form and a closed form solution</w:t>
-      </w:r>
-      <w:r>
-        <w:t xml:space="preserve">. </w:t>
-      </w:r>
-      <w:r>
-        <w:t>Hence</w:t>
-      </w:r>
-      <w:r>
-        <w:t>,</w:t>
-      </w:r>
-      <w:r>
-        <w:t xml:space="preserve"> it is </w:t>
-      </w:r>
-      <w:r>
-        <w:t>very</w:t>
-      </w:r>
-      <w:r>
-        <w:t xml:space="preserve"> </w:t>
-      </w:r>
-      <w:r>
         <w:t xml:space="preserve">useful </w:t>
       </w:r>
       <w:r>
@@ -8274,24 +7945,10 @@
         <w:t xml:space="preserve"> the differential equation is used to predict the competition</w:t>
       </w:r>
       <w:r>
-        <w:t xml:space="preserve"> </w:t>
-      </w:r>
-      <w:commentRangeStart w:id="137"/>
-      <w:r>
-        <w:t>dynamic</w:t>
-      </w:r>
-      <w:r>
-        <w:t>s</w:t>
-      </w:r>
-      <w:commentRangeEnd w:id="137"/>
-      <w:r>
-        <w:rPr>
-          <w:rStyle w:val="CommentReference"/>
-        </w:rPr>
-        <w:commentReference w:id="137"/>
-      </w:r>
-      <w:r>
-        <w:t>.</w:t>
+        <w:t xml:space="preserve"> dynamic</w:t>
+      </w:r>
+      <w:r>
+        <w:t>s.</w:t>
       </w:r>
     </w:p>
     <w:p>
@@ -8502,7 +8159,11 @@
         <w:t xml:space="preserve"> goodness of fit test </w:t>
       </w:r>
       <w:r>
-        <w:t>can be used to decide if additional interactions are significant. Moreover, these additional interactions can be measured, either in terms of the difference in selection coefficients (between the coefficient calculated from the empirical results and coefficient calculated from the model prediction) or by fitting the empirical results to an extended model that includes density-dependent interactions</w:t>
+        <w:t xml:space="preserve">can be used to decide if additional interactions </w:t>
+      </w:r>
+      <w:r>
+        <w:lastRenderedPageBreak/>
+        <w:t>are significant. Moreover, these additional interactions can be measured, either in terms of the difference in selection coefficients (between the coefficient calculated from the empirical results and coefficient calculated from the model prediction) or by fitting the empirical results to an extended model that includes density-dependent interactions</w:t>
       </w:r>
       <w:r>
         <w:t xml:space="preserve"> </w:t>
@@ -8528,11 +8189,13 @@
       <w:r>
         <w:t>.</w:t>
       </w:r>
-      <w:ins w:id="138" w:author="Judith Berman" w:date="2015-07-20T18:38:00Z">
+      <w:bookmarkStart w:id="57" w:name="_GoBack"/>
+      <w:ins w:id="58" w:author="Judith Berman" w:date="2015-07-20T18:38:00Z">
         <w:r>
           <w:t xml:space="preserve"> </w:t>
         </w:r>
       </w:ins>
+      <w:bookmarkEnd w:id="57"/>
       <w:r>
         <w:t xml:space="preserve"> </w:t>
       </w:r>
@@ -8598,6 +8261,11 @@
       </w:r>
     </w:p>
     <w:p>
+      <w:pPr>
+        <w:rPr>
+          <w:rFonts w:ascii="Times New Roman" w:eastAsia="Times New Roman" w:hAnsi="Times New Roman" w:cs="Times New Roman"/>
+        </w:rPr>
+      </w:pPr>
       <w:r>
         <w:t xml:space="preserve">We thank E. Kroll, Y. </w:t>
       </w:r>
@@ -8648,6 +8316,17 @@
         <w:t xml:space="preserve"> </w:t>
       </w:r>
       <w:r>
+        <w:t xml:space="preserve">A. </w:t>
+      </w:r>
+      <w:proofErr w:type="spellStart"/>
+      <w:r>
+        <w:t>Eldar</w:t>
+      </w:r>
+      <w:proofErr w:type="spellEnd"/>
+      <w:r>
+        <w:t xml:space="preserve">, </w:t>
+      </w:r>
+      <w:r>
         <w:t>I. Ben-Zion</w:t>
       </w:r>
       <w:r>
@@ -8657,7 +8336,7 @@
         <w:t xml:space="preserve"> </w:t>
       </w:r>
       <w:r>
-        <w:t xml:space="preserve">J. Barrick, </w:t>
+        <w:t xml:space="preserve">E. Even-Tov, </w:t>
       </w:r>
       <w:r>
         <w:t xml:space="preserve">H. </w:t>
@@ -8691,15 +8370,7 @@
         <w:t xml:space="preserve">has been supported in part </w:t>
       </w:r>
       <w:r>
-        <w:t>by the Israel</w:t>
-      </w:r>
-      <w:del w:id="139" w:author="Judith Berman" w:date="2015-07-20T18:22:00Z">
-        <w:r>
-          <w:delText>i</w:delText>
-        </w:r>
-      </w:del>
-      <w:r>
-        <w:t xml:space="preserve"> Science Foundation </w:t>
+        <w:t xml:space="preserve">by the Israel Science Foundation </w:t>
       </w:r>
       <w:r>
         <w:t xml:space="preserve">1568/13 </w:t>
@@ -8713,16 +8384,9 @@
       <w:r>
         <w:t>)</w:t>
       </w:r>
-      <w:ins w:id="140" w:author="Judith Berman" w:date="2015-07-20T18:22:00Z">
-        <w:r>
-          <w:t xml:space="preserve"> and </w:t>
-        </w:r>
-      </w:ins>
-      <w:ins w:id="141" w:author="Judith Berman" w:date="2015-07-20T18:25:00Z">
-        <w:r>
-          <w:t>340/13 (JB)</w:t>
-        </w:r>
-      </w:ins>
+      <w:r>
+        <w:t xml:space="preserve"> and 340/13 (JB)</w:t>
+      </w:r>
       <w:r>
         <w:t>, the Minerva Center for Lab Evolution</w:t>
       </w:r>
@@ -8763,64 +8427,45 @@
       <w:r>
         <w:t xml:space="preserve"> (YR),</w:t>
       </w:r>
-      <w:ins w:id="142" w:author="Judith Berman" w:date="2015-07-20T18:25:00Z">
-        <w:r>
-          <w:t xml:space="preserve"> </w:t>
-        </w:r>
-      </w:ins>
-      <w:ins w:id="143" w:author="Judith Berman" w:date="2015-07-20T18:30:00Z">
-        <w:r>
-          <w:rPr>
-            <w:bCs/>
-          </w:rPr>
-          <w:t>TAU Global Research and Training Fellowship in Medical and Life Science and The Naomi Foundation</w:t>
-        </w:r>
-        <w:r>
-          <w:t xml:space="preserve"> </w:t>
-        </w:r>
-        <w:r>
-          <w:t>(MB)</w:t>
-        </w:r>
-      </w:ins>
-      <w:ins w:id="144" w:author="Judith Berman" w:date="2015-07-20T18:31:00Z">
-        <w:r>
-          <w:t xml:space="preserve">, </w:t>
-        </w:r>
-      </w:ins>
-      <w:ins w:id="145" w:author="Judith Berman" w:date="2015-07-20T18:26:00Z">
-        <w:r>
-          <w:t xml:space="preserve">the </w:t>
-        </w:r>
-        <w:r>
-          <w:t>European Research Council</w:t>
-        </w:r>
-        <w:r>
-          <w:t xml:space="preserve"> </w:t>
-        </w:r>
-        <w:r>
-          <w:t>(FP7/2007-2013)/ERC grant 340087</w:t>
-        </w:r>
-        <w:r>
-          <w:t xml:space="preserve"> </w:t>
-        </w:r>
-      </w:ins>
-      <w:ins w:id="146" w:author="Judith Berman" w:date="2015-07-20T18:28:00Z">
-        <w:r>
-          <w:t>(JB)</w:t>
-        </w:r>
-      </w:ins>
-      <w:ins w:id="147" w:author="Judith Berman" w:date="2015-07-20T18:26:00Z">
-        <w:r>
-          <w:t>.</w:t>
-        </w:r>
-      </w:ins>
+      <w:r>
+        <w:t xml:space="preserve"> </w:t>
+      </w:r>
+      <w:r>
+        <w:rPr>
+          <w:bCs/>
+        </w:rPr>
+        <w:t>TAU Global Research and Training Fellowship in Medical and Life Science and The Naomi Foundation</w:t>
+      </w:r>
+      <w:r>
+        <w:t xml:space="preserve"> </w:t>
+      </w:r>
+      <w:r>
+        <w:t xml:space="preserve">(MB), </w:t>
+      </w:r>
+      <w:r>
+        <w:t xml:space="preserve">the </w:t>
+      </w:r>
+      <w:r>
+        <w:t>European Research Council</w:t>
+      </w:r>
+      <w:r>
+        <w:t xml:space="preserve"> </w:t>
+      </w:r>
+      <w:r>
+        <w:t>(FP7/2007-2013)/ERC grant 340087</w:t>
+      </w:r>
+      <w:r>
+        <w:t xml:space="preserve"> (JB)</w:t>
+      </w:r>
+      <w:r>
+        <w:t>.</w:t>
+      </w:r>
     </w:p>
     <w:p>
       <w:pPr>
         <w:pStyle w:val="Heading1"/>
       </w:pPr>
       <w:r>
-        <w:lastRenderedPageBreak/>
         <w:t>References</w:t>
       </w:r>
     </w:p>
@@ -8828,7 +8473,7 @@
       <w:pPr>
         <w:pStyle w:val="NormalWeb"/>
         <w:ind w:left="480" w:hanging="480"/>
-        <w:divId w:val="963386271"/>
+        <w:divId w:val="2023316078"/>
         <w:rPr>
           <w:noProof/>
         </w:rPr>
@@ -8867,7 +8512,7 @@
       <w:pPr>
         <w:pStyle w:val="NormalWeb"/>
         <w:ind w:left="480" w:hanging="480"/>
-        <w:divId w:val="963386271"/>
+        <w:divId w:val="2023316078"/>
         <w:rPr>
           <w:noProof/>
         </w:rPr>
@@ -8897,7 +8542,7 @@
       <w:pPr>
         <w:pStyle w:val="NormalWeb"/>
         <w:ind w:left="480" w:hanging="480"/>
-        <w:divId w:val="963386271"/>
+        <w:divId w:val="2023316078"/>
         <w:rPr>
           <w:noProof/>
         </w:rPr>
@@ -8927,7 +8572,7 @@
       <w:pPr>
         <w:pStyle w:val="NormalWeb"/>
         <w:ind w:left="480" w:hanging="480"/>
-        <w:divId w:val="963386271"/>
+        <w:divId w:val="2023316078"/>
         <w:rPr>
           <w:noProof/>
         </w:rPr>
@@ -8936,6 +8581,7 @@
         <w:rPr>
           <w:noProof/>
         </w:rPr>
+        <w:lastRenderedPageBreak/>
         <w:t xml:space="preserve">Chevin, Luis-Miguel. 2011. “On Measuring Selection in Experimental Evolution.” </w:t>
       </w:r>
       <w:r>
@@ -8957,7 +8603,7 @@
       <w:pPr>
         <w:pStyle w:val="NormalWeb"/>
         <w:ind w:left="480" w:hanging="480"/>
-        <w:divId w:val="963386271"/>
+        <w:divId w:val="2023316078"/>
         <w:rPr>
           <w:noProof/>
         </w:rPr>
@@ -8987,7 +8633,7 @@
       <w:pPr>
         <w:pStyle w:val="NormalWeb"/>
         <w:ind w:left="480" w:hanging="480"/>
-        <w:divId w:val="963386271"/>
+        <w:divId w:val="2023316078"/>
         <w:rPr>
           <w:noProof/>
         </w:rPr>
@@ -9017,7 +8663,7 @@
       <w:pPr>
         <w:pStyle w:val="NormalWeb"/>
         <w:ind w:left="480" w:hanging="480"/>
-        <w:divId w:val="963386271"/>
+        <w:divId w:val="2023316078"/>
         <w:rPr>
           <w:noProof/>
         </w:rPr>
@@ -9047,7 +8693,7 @@
       <w:pPr>
         <w:pStyle w:val="NormalWeb"/>
         <w:ind w:left="480" w:hanging="480"/>
-        <w:divId w:val="963386271"/>
+        <w:divId w:val="2023316078"/>
         <w:rPr>
           <w:noProof/>
         </w:rPr>
@@ -9077,7 +8723,7 @@
       <w:pPr>
         <w:pStyle w:val="NormalWeb"/>
         <w:ind w:left="480" w:hanging="480"/>
-        <w:divId w:val="963386271"/>
+        <w:divId w:val="2023316078"/>
         <w:rPr>
           <w:noProof/>
         </w:rPr>
@@ -9107,7 +8753,7 @@
       <w:pPr>
         <w:pStyle w:val="NormalWeb"/>
         <w:ind w:left="480" w:hanging="480"/>
-        <w:divId w:val="963386271"/>
+        <w:divId w:val="2023316078"/>
         <w:rPr>
           <w:noProof/>
         </w:rPr>
@@ -9116,7 +8762,6 @@
         <w:rPr>
           <w:noProof/>
         </w:rPr>
-        <w:lastRenderedPageBreak/>
         <w:t xml:space="preserve">Kass, Robert, and Adrian Raftery. 1995. “Bayes Factors.” </w:t>
       </w:r>
       <w:r>
@@ -9138,7 +8783,7 @@
       <w:pPr>
         <w:pStyle w:val="NormalWeb"/>
         <w:ind w:left="480" w:hanging="480"/>
-        <w:divId w:val="963386271"/>
+        <w:divId w:val="2023316078"/>
         <w:rPr>
           <w:noProof/>
         </w:rPr>
@@ -9154,7 +8799,7 @@
       <w:pPr>
         <w:pStyle w:val="NormalWeb"/>
         <w:ind w:left="480" w:hanging="480"/>
-        <w:divId w:val="963386271"/>
+        <w:divId w:val="2023316078"/>
         <w:rPr>
           <w:noProof/>
         </w:rPr>
@@ -9170,7 +8815,7 @@
       <w:pPr>
         <w:pStyle w:val="NormalWeb"/>
         <w:ind w:left="480" w:hanging="480"/>
-        <w:divId w:val="963386271"/>
+        <w:divId w:val="2023316078"/>
         <w:rPr>
           <w:noProof/>
         </w:rPr>
@@ -9179,7 +8824,7 @@
         <w:rPr>
           <w:noProof/>
         </w:rPr>
-        <w:t xml:space="preserve">Wiser, Michael J, and Richard E. Lenski. 2015. “A Comparison of Methods to Measure Fitness in </w:t>
+        <w:t xml:space="preserve">Richards, F. J. 1959. “A Flexible Growth Function for Empirical Use.” </w:t>
       </w:r>
       <w:r>
         <w:rPr>
@@ -9187,36 +8832,67 @@
           <w:iCs/>
           <w:noProof/>
         </w:rPr>
-        <w:t>Escherichia Coli</w:t>
+        <w:t>Journal of Experimental Botany</w:t>
       </w:r>
       <w:r>
         <w:rPr>
           <w:noProof/>
         </w:rPr>
-        <w:t xml:space="preserve">.” </w:t>
-      </w:r>
-      <w:r>
-        <w:rPr>
-          <w:i/>
-          <w:iCs/>
-          <w:noProof/>
-        </w:rPr>
-        <w:t>PLOS ONE</w:t>
-      </w:r>
-      <w:r>
-        <w:rPr>
-          <w:noProof/>
-        </w:rPr>
-        <w:t xml:space="preserve"> 10 (5): e0126210. doi:10.1371/journal.pone.0126210. http://biorxiv.org/content/early/2015/03/06/016121.</w:t>
+        <w:t xml:space="preserve"> 10 (2): 290–301. doi:10.1093/jxb/10.2.290. http://jxb.oxfordjournals.org/lookup/doi/10.1093/jxb/10.2.290.</w:t>
       </w:r>
     </w:p>
     <w:p>
       <w:pPr>
         <w:pStyle w:val="NormalWeb"/>
         <w:ind w:left="480" w:hanging="480"/>
-        <w:divId w:val="512258278"/>
+        <w:divId w:val="2023316078"/>
+        <w:rPr>
+          <w:noProof/>
+        </w:rPr>
       </w:pPr>
       <w:r>
+        <w:rPr>
+          <w:noProof/>
+        </w:rPr>
+        <w:t xml:space="preserve">Wiser, Michael J, and Richard E. Lenski. 2015. “A Comparison of Methods to Measure Fitness in </w:t>
+      </w:r>
+      <w:r>
+        <w:rPr>
+          <w:i/>
+          <w:iCs/>
+          <w:noProof/>
+        </w:rPr>
+        <w:t>Escherichia Coli</w:t>
+      </w:r>
+      <w:r>
+        <w:rPr>
+          <w:noProof/>
+        </w:rPr>
+        <w:t xml:space="preserve">.” </w:t>
+      </w:r>
+      <w:r>
+        <w:rPr>
+          <w:i/>
+          <w:iCs/>
+          <w:noProof/>
+        </w:rPr>
+        <w:t>PLOS ONE</w:t>
+      </w:r>
+      <w:r>
+        <w:rPr>
+          <w:noProof/>
+        </w:rPr>
+        <w:t xml:space="preserve"> 10 (5): e0126210. doi:10.1371/journal.pone.0126210. http://biorxiv.org/content/early/2015/03/06/016121.</w:t>
+      </w:r>
+    </w:p>
+    <w:p>
+      <w:pPr>
+        <w:pStyle w:val="NormalWeb"/>
+        <w:ind w:left="480" w:hanging="480"/>
+        <w:divId w:val="2093702590"/>
+      </w:pPr>
+      <w:r>
+        <w:lastRenderedPageBreak/>
         <w:fldChar w:fldCharType="end"/>
       </w:r>
     </w:p>
@@ -9240,6 +8916,287 @@
 
 <file path=word/comments.xml><?xml version="1.0" encoding="utf-8"?>
 <w:comments xmlns:wpc="http://schemas.microsoft.com/office/word/2010/wordprocessingCanvas" xmlns:mc="http://schemas.openxmlformats.org/markup-compatibility/2006" xmlns:o="urn:schemas-microsoft-com:office:office" xmlns:r="http://schemas.openxmlformats.org/officeDocument/2006/relationships" xmlns:m="http://schemas.openxmlformats.org/officeDocument/2006/math" xmlns:v="urn:schemas-microsoft-com:vml" xmlns:wp14="http://schemas.microsoft.com/office/word/2010/wordprocessingDrawing" xmlns:wp="http://schemas.openxmlformats.org/drawingml/2006/wordprocessingDrawing" xmlns:w10="urn:schemas-microsoft-com:office:word" xmlns:w="http://schemas.openxmlformats.org/wordprocessingml/2006/main" xmlns:w14="http://schemas.microsoft.com/office/word/2010/wordml" xmlns:wpg="http://schemas.microsoft.com/office/word/2010/wordprocessingGroup" xmlns:wpi="http://schemas.microsoft.com/office/word/2010/wordprocessingInk" xmlns:wne="http://schemas.microsoft.com/office/word/2006/wordml" xmlns:wps="http://schemas.microsoft.com/office/word/2010/wordprocessingShape" mc:Ignorable="w14 wp14">
+  <w:comment w:id="19" w:author="Judith Berman" w:date="2015-07-21T11:58:00Z" w:initials="JB">
+    <w:p>
+      <w:pPr>
+        <w:pStyle w:val="CommentText"/>
+      </w:pPr>
+      <w:r>
+        <w:rPr>
+          <w:rStyle w:val="CommentReference"/>
+        </w:rPr>
+        <w:annotationRef/>
+      </w:r>
+      <w:r>
+        <w:t xml:space="preserve">May want to mention </w:t>
+      </w:r>
+      <w:proofErr w:type="spellStart"/>
+      <w:r>
+        <w:rPr>
+          <w:rFonts w:ascii="Calibri" w:hAnsi="Calibri" w:cs="Arial"/>
+          <w:sz w:val="22"/>
+          <w:szCs w:val="22"/>
+        </w:rPr>
+        <w:t>Addinall</w:t>
+      </w:r>
+      <w:proofErr w:type="spellEnd"/>
+      <w:r>
+        <w:rPr>
+          <w:rFonts w:ascii="Calibri" w:hAnsi="Calibri" w:cs="Arial"/>
+          <w:sz w:val="22"/>
+          <w:szCs w:val="22"/>
+        </w:rPr>
+        <w:t>, 2011</w:t>
+      </w:r>
+      <w:r>
+        <w:rPr>
+          <w:rFonts w:ascii="Calibri" w:hAnsi="Calibri" w:cs="Arial"/>
+          <w:sz w:val="22"/>
+          <w:szCs w:val="22"/>
+        </w:rPr>
+        <w:t>, which uses growth rate and other parameters together to derive fitness from growth curves in yeast mutants</w:t>
+      </w:r>
+    </w:p>
+  </w:comment>
+  <w:comment w:id="24" w:author="Judith Berman" w:date="2015-07-21T11:58:00Z" w:initials="JB">
+    <w:p>
+      <w:pPr>
+        <w:pStyle w:val="CommentText"/>
+      </w:pPr>
+      <w:r>
+        <w:rPr>
+          <w:rStyle w:val="CommentReference"/>
+        </w:rPr>
+        <w:annotationRef/>
+      </w:r>
+      <w:r>
+        <w:t xml:space="preserve">There is an extreme example </w:t>
+      </w:r>
+      <w:proofErr w:type="spellStart"/>
+      <w:r>
+        <w:t>ofthis</w:t>
+      </w:r>
+      <w:proofErr w:type="spellEnd"/>
+      <w:r>
+        <w:t xml:space="preserve"> in Sasha Levy's paper in Nature 2015 (if I remember it correctly.</w:t>
+      </w:r>
+    </w:p>
+  </w:comment>
+  <w:comment w:id="31" w:author="Judith Berman" w:date="2015-07-21T11:58:00Z" w:initials="JB">
+    <w:p>
+      <w:pPr>
+        <w:pStyle w:val="CommentText"/>
+      </w:pPr>
+      <w:r>
+        <w:rPr>
+          <w:rStyle w:val="CommentReference"/>
+        </w:rPr>
+        <w:annotationRef/>
+      </w:r>
+      <w:r>
+        <w:t>What is m in e</w:t>
+      </w:r>
+      <w:r>
+        <w:rPr>
+          <w:vertAlign w:val="superscript"/>
+        </w:rPr>
+        <w:t>-</w:t>
+      </w:r>
+      <w:proofErr w:type="spellStart"/>
+      <w:r>
+        <w:rPr>
+          <w:vertAlign w:val="superscript"/>
+        </w:rPr>
+        <w:t>mt</w:t>
+      </w:r>
+      <w:proofErr w:type="spellEnd"/>
+      <w:r>
+        <w:t>?</w:t>
+      </w:r>
+    </w:p>
+  </w:comment>
+  <w:comment w:id="33" w:author="Judith Berman" w:date="2015-07-21T11:58:00Z" w:initials="JB">
+    <w:p>
+      <w:pPr>
+        <w:pStyle w:val="CommentText"/>
+      </w:pPr>
+      <w:r>
+        <w:rPr>
+          <w:rStyle w:val="CommentReference"/>
+        </w:rPr>
+        <w:annotationRef/>
+      </w:r>
+      <w:r>
+        <w:t xml:space="preserve">I don’t understand what this means and why v&gt;1 would relate to lag phase.  </w:t>
+      </w:r>
+    </w:p>
+  </w:comment>
+  <w:comment w:id="36" w:author="Judith Berman" w:date="2015-07-21T11:58:00Z" w:initials="JB">
+    <w:p>
+      <w:pPr>
+        <w:pStyle w:val="CommentText"/>
+      </w:pPr>
+      <w:r>
+        <w:rPr>
+          <w:rStyle w:val="CommentReference"/>
+        </w:rPr>
+        <w:annotationRef/>
+      </w:r>
+      <w:r>
+        <w:t xml:space="preserve">Need to mark A BCD.  I assume the convention top left, top right </w:t>
+      </w:r>
+      <w:proofErr w:type="spellStart"/>
+      <w:r>
+        <w:t>etc</w:t>
+      </w:r>
+      <w:proofErr w:type="spellEnd"/>
+      <w:r>
+        <w:t xml:space="preserve"> but it should be on the fig.  Was the little blip in the growth curve reproducible in more than one experiment with the orange strain?  If the orange one was run on one day and the purple on another, this would explain it.</w:t>
+      </w:r>
+    </w:p>
+  </w:comment>
+  <w:comment w:id="37" w:author="Judith Berman" w:date="2015-07-21T11:58:00Z" w:initials="JB">
+    <w:p>
+      <w:pPr>
+        <w:pStyle w:val="CommentText"/>
+      </w:pPr>
+      <w:r>
+        <w:rPr>
+          <w:rStyle w:val="CommentReference"/>
+        </w:rPr>
+        <w:annotationRef/>
+      </w:r>
+      <w:r>
+        <w:t>Is the intention that parallel cultures were grown in multiple wells, one well per line?  If so, then this should read “from ## single wells in a 96-well….” Where ## is the number of parallel cultures used.  The reader needs to know how many is important to generate the SD ranges used to weight the expt.</w:t>
+      </w:r>
+    </w:p>
+  </w:comment>
+  <w:comment w:id="38" w:author="Judith Berman" w:date="2015-07-21T11:58:00Z" w:initials="JB">
+    <w:p>
+      <w:pPr>
+        <w:pStyle w:val="CommentText"/>
+      </w:pPr>
+      <w:r>
+        <w:rPr>
+          <w:rStyle w:val="CommentReference"/>
+        </w:rPr>
+        <w:annotationRef/>
+      </w:r>
+      <w:r>
+        <w:t>This is the first time we hear about the plasmids.  Why are they in there and are they in both strains? And is it the same plasmid in both strains? And do the plasmids have names?</w:t>
+      </w:r>
+    </w:p>
+  </w:comment>
+  <w:comment w:id="39" w:author="Judith Berman" w:date="2015-07-21T11:58:00Z" w:initials="JB">
+    <w:p>
+      <w:pPr>
+        <w:pStyle w:val="CommentText"/>
+      </w:pPr>
+      <w:r>
+        <w:rPr>
+          <w:rStyle w:val="CommentReference"/>
+        </w:rPr>
+        <w:annotationRef/>
+      </w:r>
+      <w:r>
+        <w:t>Why?  If there is a lag phase, they would be non-detectable as in A.</w:t>
+      </w:r>
+    </w:p>
+  </w:comment>
+  <w:comment w:id="40" w:author="Judith Berman" w:date="2015-07-21T11:58:00Z" w:initials="JB">
+    <w:p>
+      <w:pPr>
+        <w:pStyle w:val="CommentText"/>
+      </w:pPr>
+      <w:r>
+        <w:rPr>
+          <w:rStyle w:val="CommentReference"/>
+        </w:rPr>
+        <w:annotationRef/>
+      </w:r>
+      <w:proofErr w:type="spellStart"/>
+      <w:r>
+        <w:t>Yoav</w:t>
+      </w:r>
+      <w:proofErr w:type="spellEnd"/>
+      <w:r>
+        <w:t>, isn’t there a need for a test of the accuracy of the model with an empirical competition experiment?</w:t>
+      </w:r>
+    </w:p>
+  </w:comment>
+  <w:comment w:id="46" w:author="Judith Berman" w:date="2015-07-21T11:58:00Z" w:initials="JB">
+    <w:p>
+      <w:pPr>
+        <w:pStyle w:val="CommentText"/>
+      </w:pPr>
+      <w:r>
+        <w:rPr>
+          <w:rStyle w:val="CommentReference"/>
+        </w:rPr>
+        <w:annotationRef/>
+      </w:r>
+      <w:r>
+        <w:t xml:space="preserve">I don’t see X in the equations—this is probably just </w:t>
+      </w:r>
+      <w:proofErr w:type="spellStart"/>
+      <w:r>
+        <w:t>bec</w:t>
+      </w:r>
+      <w:proofErr w:type="spellEnd"/>
+      <w:r>
+        <w:t xml:space="preserve"> I don't understand the math.</w:t>
+      </w:r>
+    </w:p>
+  </w:comment>
+  <w:comment w:id="47" w:author="Judith Berman" w:date="2015-07-21T11:58:00Z" w:initials="JB">
+    <w:p>
+      <w:pPr>
+        <w:pStyle w:val="CommentText"/>
+      </w:pPr>
+      <w:r>
+        <w:rPr>
+          <w:rStyle w:val="CommentReference"/>
+        </w:rPr>
+        <w:annotationRef/>
+      </w:r>
+      <w:r>
+        <w:rPr>
+          <w:highlight w:val="yellow"/>
+        </w:rPr>
+        <w:t xml:space="preserve">This is a critical point.  But lag phase can be different and affect things, but is not really about resources, it is about the quorum sensing and the </w:t>
+      </w:r>
+      <w:proofErr w:type="spellStart"/>
+      <w:r>
+        <w:rPr>
+          <w:highlight w:val="yellow"/>
+        </w:rPr>
+        <w:t>presense</w:t>
+      </w:r>
+      <w:proofErr w:type="spellEnd"/>
+      <w:r>
+        <w:rPr>
+          <w:highlight w:val="yellow"/>
+        </w:rPr>
+        <w:t xml:space="preserve"> or absence of growth inhibitors.</w:t>
+      </w:r>
+    </w:p>
+  </w:comment>
+  <w:comment w:id="48" w:author="Judith Berman" w:date="2015-07-21T11:58:00Z" w:initials="JB">
+    <w:p>
+      <w:pPr>
+        <w:pStyle w:val="CommentText"/>
+      </w:pPr>
+      <w:r>
+        <w:rPr>
+          <w:rStyle w:val="CommentReference"/>
+        </w:rPr>
+        <w:annotationRef/>
+      </w:r>
+      <w:r>
+        <w:t>Just a thought—what if the two strains used mostly different resources, like strains with and without ability to use lactose after the glucose is depleted…</w:t>
+      </w:r>
+    </w:p>
+  </w:comment>
   <w:comment w:id="52" w:author="Judith Berman" w:date="2015-07-21T11:58:00Z" w:initials="JB">
     <w:p>
       <w:pPr>
@@ -9252,39 +9209,19 @@
         <w:annotationRef/>
       </w:r>
       <w:r>
-        <w:t xml:space="preserve">May want to mention </w:t>
-      </w:r>
-      <w:bookmarkStart w:id="53" w:name="_GoBack"/>
+        <w:t xml:space="preserve">I don’t understand from this one-sentence section if you use the Wiser and </w:t>
+      </w:r>
       <w:proofErr w:type="spellStart"/>
       <w:r>
-        <w:rPr>
-          <w:rFonts w:ascii="Calibri" w:hAnsi="Calibri" w:cs="Arial"/>
-          <w:sz w:val="22"/>
-          <w:szCs w:val="22"/>
-        </w:rPr>
-        <w:t>Addinall</w:t>
+        <w:t>Lenski</w:t>
       </w:r>
       <w:proofErr w:type="spellEnd"/>
       <w:r>
-        <w:rPr>
-          <w:rFonts w:ascii="Calibri" w:hAnsi="Calibri" w:cs="Arial"/>
-          <w:sz w:val="22"/>
-          <w:szCs w:val="22"/>
-        </w:rPr>
-        <w:t>, 2011</w:t>
-      </w:r>
-      <w:bookmarkEnd w:id="53"/>
-      <w:r>
-        <w:rPr>
-          <w:rFonts w:ascii="Calibri" w:hAnsi="Calibri" w:cs="Arial"/>
-          <w:sz w:val="22"/>
-          <w:szCs w:val="22"/>
-        </w:rPr>
-        <w:t>, which uses growth rate and other parameters together to derive fitness from growth curves in yeast mutants</w:t>
+        <w:t xml:space="preserve"> idea or not</w:t>
       </w:r>
     </w:p>
   </w:comment>
-  <w:comment w:id="80" w:author="Judith Berman" w:date="2015-07-21T11:58:00Z" w:initials="JB">
+  <w:comment w:id="53" w:author="Judith Berman" w:date="2015-07-21T11:58:00Z" w:initials="JB">
     <w:p>
       <w:pPr>
         <w:pStyle w:val="CommentText"/>
@@ -9296,19 +9233,11 @@
         <w:annotationRef/>
       </w:r>
       <w:r>
-        <w:t xml:space="preserve">There is an extreme example </w:t>
-      </w:r>
-      <w:proofErr w:type="spellStart"/>
-      <w:r>
-        <w:t>ofthis</w:t>
-      </w:r>
-      <w:proofErr w:type="spellEnd"/>
-      <w:r>
-        <w:t xml:space="preserve"> in Sasha Levy's paper in Nature 2015 (if I remember it correctly.</w:t>
+        <w:t>Again, I am not familiar with this paper format, but isn’t there some need for a results section or for this to be results and discussion?</w:t>
       </w:r>
     </w:p>
   </w:comment>
-  <w:comment w:id="96" w:author="Judith Berman" w:date="2015-07-21T11:58:00Z" w:initials="JB">
+  <w:comment w:id="54" w:author="Judith Berman" w:date="2015-07-21T11:58:00Z" w:initials="JB">
     <w:p>
       <w:pPr>
         <w:pStyle w:val="CommentText"/>
@@ -9319,361 +9248,8 @@
         </w:rPr>
         <w:annotationRef/>
       </w:r>
-      <w:proofErr w:type="spellStart"/>
-      <w:r>
-        <w:t>Yoav</w:t>
-      </w:r>
-      <w:proofErr w:type="spellEnd"/>
-      <w:r>
-        <w:t xml:space="preserve">, what is the time frame on the website.  Saying ‘we intend’ has lots of </w:t>
-      </w:r>
-      <w:proofErr w:type="gramStart"/>
-      <w:r>
-        <w:t>issues  as</w:t>
-      </w:r>
-      <w:proofErr w:type="gramEnd"/>
-      <w:r>
-        <w:t xml:space="preserve"> it is a nice idea but may not happen…</w:t>
-      </w:r>
-    </w:p>
-  </w:comment>
-  <w:comment w:id="97" w:author="Judith Berman" w:date="2015-07-21T11:58:00Z" w:initials="JB">
-    <w:p>
-      <w:pPr>
-        <w:pStyle w:val="CommentText"/>
-      </w:pPr>
-      <w:r>
-        <w:rPr>
-          <w:rStyle w:val="CommentReference"/>
-        </w:rPr>
-        <w:annotationRef/>
-      </w:r>
-      <w:r>
-        <w:t>What is m in e</w:t>
-      </w:r>
-      <w:r>
-        <w:rPr>
-          <w:vertAlign w:val="superscript"/>
-        </w:rPr>
-        <w:t>-</w:t>
-      </w:r>
-      <w:proofErr w:type="spellStart"/>
-      <w:r>
-        <w:rPr>
-          <w:vertAlign w:val="superscript"/>
-        </w:rPr>
-        <w:t>mt</w:t>
-      </w:r>
-      <w:proofErr w:type="spellEnd"/>
-      <w:r>
-        <w:t>?</w:t>
-      </w:r>
-    </w:p>
-  </w:comment>
-  <w:comment w:id="102" w:author="Judith Berman" w:date="2015-07-21T11:58:00Z" w:initials="JB">
-    <w:p>
-      <w:pPr>
-        <w:pStyle w:val="CommentText"/>
-      </w:pPr>
-      <w:r>
-        <w:rPr>
-          <w:rStyle w:val="CommentReference"/>
-        </w:rPr>
-        <w:annotationRef/>
-      </w:r>
-      <w:r>
-        <w:t xml:space="preserve">I don’t understand what this means and why v&gt;1 would relate to lag phase.  </w:t>
-      </w:r>
-    </w:p>
-  </w:comment>
-  <w:comment w:id="103" w:author="Judith Berman" w:date="2015-07-21T11:58:00Z" w:initials="JB">
-    <w:p>
-      <w:pPr>
-        <w:pStyle w:val="CommentText"/>
-      </w:pPr>
-      <w:r>
-        <w:rPr>
-          <w:rStyle w:val="CommentReference"/>
-        </w:rPr>
-        <w:annotationRef/>
-      </w:r>
-      <w:r>
-        <w:t xml:space="preserve">Need to mark A BCD.  I assume the convention top left, top right </w:t>
-      </w:r>
-      <w:proofErr w:type="spellStart"/>
-      <w:r>
-        <w:t>etc</w:t>
-      </w:r>
-      <w:proofErr w:type="spellEnd"/>
-      <w:r>
-        <w:t xml:space="preserve"> but it should be on the fig.  Was the little blip in the growth curve reproducible in more than one experiment with the orange strain?  If the orange one was run on one day and the purple on another, this would explain it.</w:t>
-      </w:r>
-    </w:p>
-  </w:comment>
-  <w:comment w:id="104" w:author="Judith Berman" w:date="2015-07-21T11:58:00Z" w:initials="JB">
-    <w:p>
-      <w:pPr>
-        <w:pStyle w:val="CommentText"/>
-      </w:pPr>
-      <w:r>
-        <w:rPr>
-          <w:rStyle w:val="CommentReference"/>
-        </w:rPr>
-        <w:annotationRef/>
-      </w:r>
-      <w:r>
-        <w:t>Is the intention that parallel cultures were grown in multiple wells, one well per line?  If so, then this should read “from ## single wells in a 96-well….” Where ## is the number of parallel cultures used.  The reader needs to know how many is important to generate the SD ranges used to weight the expt.</w:t>
-      </w:r>
-    </w:p>
-  </w:comment>
-  <w:comment w:id="105" w:author="Judith Berman" w:date="2015-07-21T11:58:00Z" w:initials="JB">
-    <w:p>
-      <w:pPr>
-        <w:pStyle w:val="CommentText"/>
-      </w:pPr>
-      <w:r>
-        <w:rPr>
-          <w:rStyle w:val="CommentReference"/>
-        </w:rPr>
-        <w:annotationRef/>
-      </w:r>
-      <w:r>
-        <w:t>This is the first time we hear about the plasmids.  Why are they in there and are they in both strains? And is it the same plasmid in both strains? And do the plasmids have names?</w:t>
-      </w:r>
-    </w:p>
-  </w:comment>
-  <w:comment w:id="106" w:author="Judith Berman" w:date="2015-07-21T11:58:00Z" w:initials="JB">
-    <w:p>
-      <w:pPr>
-        <w:pStyle w:val="CommentText"/>
-      </w:pPr>
-      <w:r>
-        <w:rPr>
-          <w:rStyle w:val="CommentReference"/>
-        </w:rPr>
-        <w:annotationRef/>
-      </w:r>
-      <w:r>
-        <w:t>Why?  If there is a lag phase, they would be non-detectable as in A.</w:t>
-      </w:r>
-    </w:p>
-  </w:comment>
-  <w:comment w:id="107" w:author="Judith Berman" w:date="2015-07-21T11:58:00Z" w:initials="JB">
-    <w:p>
-      <w:pPr>
-        <w:pStyle w:val="CommentText"/>
-      </w:pPr>
-      <w:r>
-        <w:rPr>
-          <w:rStyle w:val="CommentReference"/>
-        </w:rPr>
-        <w:annotationRef/>
-      </w:r>
-      <w:proofErr w:type="spellStart"/>
-      <w:r>
-        <w:t>Yoav</w:t>
-      </w:r>
-      <w:proofErr w:type="spellEnd"/>
-      <w:r>
-        <w:t>, isn’t there a need for a test of the accuracy of the model with an empirical competition experiment?</w:t>
-      </w:r>
-    </w:p>
-  </w:comment>
-  <w:comment w:id="119" w:author="Judith Berman" w:date="2015-07-21T11:58:00Z" w:initials="JB">
-    <w:p>
-      <w:pPr>
-        <w:pStyle w:val="CommentText"/>
-      </w:pPr>
-      <w:r>
-        <w:rPr>
-          <w:rStyle w:val="CommentReference"/>
-        </w:rPr>
-        <w:annotationRef/>
-      </w:r>
-      <w:r>
-        <w:t xml:space="preserve">I did not read </w:t>
-      </w:r>
-      <w:proofErr w:type="spellStart"/>
-      <w:r>
-        <w:t>Kass</w:t>
-      </w:r>
-      <w:proofErr w:type="spellEnd"/>
-      <w:r>
-        <w:t xml:space="preserve"> and </w:t>
-      </w:r>
-      <w:proofErr w:type="spellStart"/>
-      <w:r>
-        <w:t>Raftery</w:t>
-      </w:r>
-      <w:proofErr w:type="spellEnd"/>
-      <w:r>
-        <w:t xml:space="preserve">, but I don’t understand why you would expect your model to have a bigger BIC if you expect a better model with a lower BIC.  </w:t>
-      </w:r>
-    </w:p>
-  </w:comment>
-  <w:comment w:id="117" w:author="Judith Berman" w:date="2015-07-21T11:58:00Z" w:initials="JB">
-    <w:p>
-      <w:pPr>
-        <w:pStyle w:val="CommentText"/>
-      </w:pPr>
-      <w:r>
-        <w:rPr>
-          <w:rStyle w:val="CommentReference"/>
-        </w:rPr>
-        <w:annotationRef/>
-      </w:r>
-      <w:r>
-        <w:t xml:space="preserve">In biology papers, the convention is to put results in past tense.  Don’t accept the changes if this is </w:t>
-      </w:r>
-      <w:proofErr w:type="spellStart"/>
-      <w:r>
-        <w:t>differnt</w:t>
-      </w:r>
-      <w:proofErr w:type="spellEnd"/>
-    </w:p>
-  </w:comment>
-  <w:comment w:id="123" w:author="Judith Berman" w:date="2015-07-21T11:58:00Z" w:initials="JB">
-    <w:p>
-      <w:pPr>
-        <w:pStyle w:val="CommentText"/>
-      </w:pPr>
-      <w:r>
-        <w:rPr>
-          <w:rStyle w:val="CommentReference"/>
-        </w:rPr>
-        <w:annotationRef/>
-      </w:r>
-      <w:r>
-        <w:t xml:space="preserve">I don’t see X in the equations—this is probably just </w:t>
-      </w:r>
-      <w:proofErr w:type="spellStart"/>
-      <w:r>
-        <w:t>bec</w:t>
-      </w:r>
-      <w:proofErr w:type="spellEnd"/>
-      <w:r>
-        <w:t xml:space="preserve"> I don't understand the math.</w:t>
-      </w:r>
-    </w:p>
-  </w:comment>
-  <w:comment w:id="124" w:author="Judith Berman" w:date="2015-07-21T11:58:00Z" w:initials="JB">
-    <w:p>
-      <w:pPr>
-        <w:pStyle w:val="CommentText"/>
-      </w:pPr>
-      <w:r>
-        <w:rPr>
-          <w:rStyle w:val="CommentReference"/>
-        </w:rPr>
-        <w:annotationRef/>
-      </w:r>
-      <w:r>
-        <w:rPr>
-          <w:highlight w:val="yellow"/>
-        </w:rPr>
-        <w:t xml:space="preserve">This is a critical point.  But lag phase can be different and affect things, but is not really about resources, it is about the quorum sensing and the </w:t>
-      </w:r>
-      <w:proofErr w:type="spellStart"/>
-      <w:r>
-        <w:rPr>
-          <w:highlight w:val="yellow"/>
-        </w:rPr>
-        <w:t>presense</w:t>
-      </w:r>
-      <w:proofErr w:type="spellEnd"/>
-      <w:r>
-        <w:rPr>
-          <w:highlight w:val="yellow"/>
-        </w:rPr>
-        <w:t xml:space="preserve"> or absence of growth inhibitors.</w:t>
-      </w:r>
-    </w:p>
-  </w:comment>
-  <w:comment w:id="125" w:author="Judith Berman" w:date="2015-07-21T11:58:00Z" w:initials="JB">
-    <w:p>
-      <w:pPr>
-        <w:pStyle w:val="CommentText"/>
-      </w:pPr>
-      <w:r>
-        <w:rPr>
-          <w:rStyle w:val="CommentReference"/>
-        </w:rPr>
-        <w:annotationRef/>
-      </w:r>
-      <w:r>
-        <w:t>Just a thought—what if the two strains used mostly different resources, like strains with and without ability to use lactose after the glucose is depleted…</w:t>
-      </w:r>
-    </w:p>
-  </w:comment>
-  <w:comment w:id="126" w:author="Judith Berman" w:date="2015-07-21T11:58:00Z" w:initials="JB">
-    <w:p>
-      <w:pPr>
-        <w:pStyle w:val="CommentText"/>
-      </w:pPr>
-      <w:r>
-        <w:rPr>
-          <w:rStyle w:val="CommentReference"/>
-        </w:rPr>
-        <w:annotationRef/>
-      </w:r>
-      <w:r>
-        <w:t xml:space="preserve">I don’t understand from this one-sentence section if you use the Wiser and </w:t>
-      </w:r>
-      <w:proofErr w:type="spellStart"/>
-      <w:r>
-        <w:t>Lenski</w:t>
-      </w:r>
-      <w:proofErr w:type="spellEnd"/>
-      <w:r>
-        <w:t xml:space="preserve"> idea or not</w:t>
-      </w:r>
-    </w:p>
-  </w:comment>
-  <w:comment w:id="127" w:author="Judith Berman" w:date="2015-07-21T11:58:00Z" w:initials="JB">
-    <w:p>
-      <w:pPr>
-        <w:pStyle w:val="CommentText"/>
-      </w:pPr>
-      <w:r>
-        <w:rPr>
-          <w:rStyle w:val="CommentReference"/>
-        </w:rPr>
-        <w:annotationRef/>
-      </w:r>
-      <w:r>
-        <w:t>Again, I am not familiar with this paper format, but isn’t there some need for a results section or for this to be results and discussion?</w:t>
-      </w:r>
-    </w:p>
-  </w:comment>
-  <w:comment w:id="134" w:author="Judith Berman" w:date="2015-07-21T11:58:00Z" w:initials="JB">
-    <w:p>
-      <w:pPr>
-        <w:pStyle w:val="CommentText"/>
-      </w:pPr>
-      <w:r>
-        <w:rPr>
-          <w:rStyle w:val="CommentReference"/>
-        </w:rPr>
-        <w:annotationRef/>
-      </w:r>
       <w:r>
         <w:t>Is the intention here that they don’t translate well between labs and between different species like E. coli and Salmonella or yeast?  If so, then I would restate it as: they are dependent upon specific experimental conditions that differ from lab to lab and for different organisms</w:t>
-      </w:r>
-    </w:p>
-  </w:comment>
-  <w:comment w:id="137" w:author="Judith Berman" w:date="2015-07-21T11:58:00Z" w:initials="JB">
-    <w:p>
-      <w:pPr>
-        <w:pStyle w:val="CommentText"/>
-      </w:pPr>
-      <w:r>
-        <w:rPr>
-          <w:rStyle w:val="CommentReference"/>
-        </w:rPr>
-        <w:annotationRef/>
-      </w:r>
-      <w:r>
-        <w:t>I do not appreciate the closed form and need to go over the model with you to make sure I follow this.</w:t>
       </w:r>
     </w:p>
   </w:comment>
@@ -9733,7 +9309,7 @@
           <w:rPr>
             <w:noProof/>
           </w:rPr>
-          <w:t>2</w:t>
+          <w:t>8</w:t>
         </w:r>
         <w:r>
           <w:rPr>
@@ -9762,7 +9338,6 @@
         <w:docPartUnique/>
       </w:docPartObj>
     </w:sdtPr>
-    <w:sdtEndPr/>
     <w:sdtContent>
       <w:p>
         <w:pPr>
@@ -12048,7 +11623,7 @@
 </file>
 
 <file path=customXml/itemProps1.xml><?xml version="1.0" encoding="utf-8"?>
-<ds:datastoreItem xmlns:ds="http://schemas.openxmlformats.org/officeDocument/2006/customXml" ds:itemID="{DEFC76AF-2CEC-457B-98FE-CE2FDA10D396}">
+<ds:datastoreItem xmlns:ds="http://schemas.openxmlformats.org/officeDocument/2006/customXml" ds:itemID="{33018D6B-0C90-40F2-990B-9F19B2194EFE}">
   <ds:schemaRefs>
     <ds:schemaRef ds:uri="http://schemas.openxmlformats.org/officeDocument/2006/bibliography"/>
   </ds:schemaRefs>

</xml_diff>

<commit_message>
fixed almost all of Judy's comments except the figure legend
</commit_message>
<xml_diff>
--- a/ms.docx
+++ b/ms.docx
@@ -446,16 +446,9 @@
       <w:r>
         <w:t xml:space="preserve"> as indicated by discrepancies between these parameters and the outcomes of pairwise competition </w:t>
       </w:r>
-      <w:del w:id="0" w:author="Yoav Ram" w:date="2015-07-21T12:05:00Z">
-        <w:r>
-          <w:delText>assays</w:delText>
-        </w:r>
-      </w:del>
-      <w:ins w:id="1" w:author="Yoav Ram" w:date="2015-07-21T12:05:00Z">
-        <w:r>
-          <w:t>experiments</w:t>
-        </w:r>
-      </w:ins>
+      <w:r>
+        <w:t>experiments</w:t>
+      </w:r>
       <w:r>
         <w:t>.</w:t>
       </w:r>
@@ -463,13 +456,19 @@
         <w:t xml:space="preserve"> Here we propose a new method </w:t>
       </w:r>
       <w:r>
-        <w:t xml:space="preserve">that </w:t>
+        <w:t>that</w:t>
+      </w:r>
+      <w:r>
+        <w:t xml:space="preserve"> estimates relative fitness by</w:t>
+      </w:r>
+      <w:r>
+        <w:t xml:space="preserve"> </w:t>
       </w:r>
       <w:r>
         <w:t>predict</w:t>
       </w:r>
       <w:r>
-        <w:t>s</w:t>
+        <w:t>ing</w:t>
       </w:r>
       <w:r>
         <w:t xml:space="preserve"> the res</w:t>
@@ -480,62 +479,21 @@
       <w:r>
         <w:t xml:space="preserve">competition </w:t>
       </w:r>
-      <w:del w:id="2" w:author="Yoav Ram" w:date="2015-07-21T12:05:00Z">
-        <w:r>
-          <w:delText xml:space="preserve">assays </w:delText>
-        </w:r>
-      </w:del>
-      <w:ins w:id="3" w:author="Yoav Ram" w:date="2015-07-21T12:05:00Z">
-        <w:r>
-          <w:t xml:space="preserve">experiments </w:t>
-        </w:r>
-      </w:ins>
+      <w:r>
+        <w:t xml:space="preserve">experiments </w:t>
+      </w:r>
       <w:r>
         <w:t xml:space="preserve">using </w:t>
       </w:r>
       <w:r>
         <w:t>single strain growth curves</w:t>
       </w:r>
-      <w:del w:id="4" w:author="Yoav Ram" w:date="2015-07-21T12:06:00Z">
-        <w:r>
-          <w:delText xml:space="preserve"> and estimates </w:delText>
-        </w:r>
-      </w:del>
-      <w:ins w:id="5" w:author="Judith Berman" w:date="2015-07-20T14:39:00Z">
-        <w:del w:id="6" w:author="Yoav Ram" w:date="2015-07-21T12:06:00Z">
-          <w:r>
-            <w:delText xml:space="preserve">of </w:delText>
-          </w:r>
-        </w:del>
-      </w:ins>
-      <w:del w:id="7" w:author="Yoav Ram" w:date="2015-07-21T12:06:00Z">
-        <w:r>
-          <w:delText>competitive fitness</w:delText>
-        </w:r>
-      </w:del>
-      <w:r>
-        <w:t xml:space="preserve">. </w:t>
-      </w:r>
-      <w:del w:id="8" w:author="Yoav Ram" w:date="2015-07-21T12:06:00Z">
-        <w:r>
-          <w:delText xml:space="preserve">This </w:delText>
-        </w:r>
-        <w:r>
-          <w:delText xml:space="preserve">method can also be </w:delText>
-        </w:r>
-        <w:r>
-          <w:delText>used to</w:delText>
-        </w:r>
-        <w:r>
-          <w:delText xml:space="preserve"> infer interactions between competing strains and to provide biological interpretation to </w:delText>
-        </w:r>
-        <w:r>
-          <w:delText>selective differences between different strains</w:delText>
-        </w:r>
-        <w:r>
-          <w:delText>.</w:delText>
-        </w:r>
-      </w:del>
+      <w:r>
+        <w:t>.</w:t>
+      </w:r>
+      <w:r>
+        <w:t xml:space="preserve"> </w:t>
+      </w:r>
     </w:p>
     <w:p>
       <w:r>
@@ -690,11 +648,17 @@
         <w:t xml:space="preserve">the </w:t>
       </w:r>
       <w:r>
+        <w:t>selection coefficient</w:t>
+      </w:r>
+      <w:r>
+        <w:t>,</w:t>
+      </w:r>
+      <w:r>
         <w:rPr>
           <w:i/>
           <w:iCs/>
         </w:rPr>
-        <w:t>selection coefficient s</w:t>
+        <w:t xml:space="preserve"> s</w:t>
       </w:r>
       <w:r>
         <w:rPr>
@@ -725,15 +689,30 @@
         <w:t xml:space="preserve">, which is </w:t>
       </w:r>
       <w:r>
-        <w:t xml:space="preserve">a </w:t>
-      </w:r>
-      <w:r>
-        <w:t>standard way of measuring relative fitness in population genetics</w:t>
+        <w:t>a</w:t>
       </w:r>
       <w:r>
         <w:t xml:space="preserve"> </w:t>
       </w:r>
       <w:r>
+        <w:t xml:space="preserve">standard </w:t>
+      </w:r>
+      <w:r>
+        <w:t>approach</w:t>
+      </w:r>
+      <w:r>
+        <w:t xml:space="preserve"> </w:t>
+      </w:r>
+      <w:r>
+        <w:t xml:space="preserve">for representing </w:t>
+      </w:r>
+      <w:r>
+        <w:t>relative fitness in population genetics</w:t>
+      </w:r>
+      <w:r>
+        <w:t xml:space="preserve"> </w:t>
+      </w:r>
+      <w:r>
         <w:fldChar w:fldCharType="begin" w:fldLock="1"/>
       </w:r>
       <w:r>
@@ -760,82 +739,27 @@
       <w:r>
         <w:t>However, the selection coefficient can be affected by other phases of a growth curve</w:t>
       </w:r>
-      <w:del w:id="9" w:author="Yoav Ram" w:date="2015-07-21T12:08:00Z">
-        <w:r>
-          <w:delText xml:space="preserve">:  </w:delText>
-        </w:r>
-      </w:del>
-      <w:ins w:id="10" w:author="Yoav Ram" w:date="2015-07-21T12:08:00Z">
-        <w:r>
-          <w:t xml:space="preserve"> such </w:t>
-        </w:r>
-        <w:proofErr w:type="gramStart"/>
-        <w:r>
-          <w:t xml:space="preserve">as  </w:t>
-        </w:r>
-      </w:ins>
-      <w:proofErr w:type="gramEnd"/>
-      <w:del w:id="11" w:author="Yoav Ram" w:date="2015-07-21T12:08:00Z">
-        <w:r>
-          <w:delText>the length of</w:delText>
-        </w:r>
-      </w:del>
-      <w:ins w:id="12" w:author="Yoav Ram" w:date="2015-07-21T12:08:00Z">
-        <w:r>
-          <w:t>the</w:t>
-        </w:r>
-      </w:ins>
+      <w:r>
+        <w:t xml:space="preserve"> such as</w:t>
+      </w:r>
+      <w:r>
+        <w:t xml:space="preserve"> the</w:t>
+      </w:r>
       <w:r>
         <w:t xml:space="preserve"> </w:t>
       </w:r>
       <w:r>
-        <w:t>lag phase</w:t>
-      </w:r>
-      <w:del w:id="13" w:author="Yoav Ram" w:date="2015-07-21T12:08:00Z">
-        <w:r>
-          <w:delText>,</w:delText>
-        </w:r>
-      </w:del>
-      <w:r>
-        <w:t xml:space="preserve"> </w:t>
-      </w:r>
-      <w:del w:id="14" w:author="Yoav Ram" w:date="2015-07-21T12:07:00Z">
-        <w:r>
-          <w:delText xml:space="preserve">a </w:delText>
-        </w:r>
-        <w:r>
-          <w:delText>deceleration phase</w:delText>
-        </w:r>
-      </w:del>
-      <w:del w:id="15" w:author="Yoav Ram" w:date="2015-07-21T12:08:00Z">
-        <w:r>
-          <w:delText>,</w:delText>
-        </w:r>
-      </w:del>
-      <w:r>
-        <w:t xml:space="preserve"> and </w:t>
-      </w:r>
-      <w:del w:id="16" w:author="Yoav Ram" w:date="2015-07-21T12:08:00Z">
-        <w:r>
-          <w:delText xml:space="preserve">a </w:delText>
-        </w:r>
-      </w:del>
-      <w:ins w:id="17" w:author="Yoav Ram" w:date="2015-07-21T12:08:00Z">
-        <w:r>
-          <w:t xml:space="preserve">the </w:t>
-        </w:r>
-      </w:ins>
+        <w:t xml:space="preserve">lag phase and </w:t>
+      </w:r>
+      <w:r>
+        <w:t xml:space="preserve">the </w:t>
+      </w:r>
       <w:r>
         <w:t>stationary phase</w:t>
       </w:r>
       <w:r>
         <w:t xml:space="preserve">. </w:t>
       </w:r>
-      <w:del w:id="18" w:author="Yoav Ram" w:date="2015-07-21T12:08:00Z">
-        <w:r>
-          <w:delText>Indeed</w:delText>
-        </w:r>
-      </w:del>
       <w:r>
         <w:t xml:space="preserve">Thus, it is not surprising that </w:t>
       </w:r>
@@ -854,7 +778,6 @@
       <w:r>
         <w:t xml:space="preserve"> of relative fitness </w:t>
       </w:r>
-      <w:commentRangeStart w:id="19"/>
       <w:r>
         <w:fldChar w:fldCharType="begin" w:fldLock="1"/>
       </w:r>
@@ -872,13 +795,6 @@
       </w:r>
       <w:r>
         <w:fldChar w:fldCharType="end"/>
-      </w:r>
-      <w:commentRangeEnd w:id="19"/>
-      <w:r>
-        <w:rPr>
-          <w:rStyle w:val="CommentReference"/>
-        </w:rPr>
-        <w:commentReference w:id="19"/>
       </w:r>
       <w:r>
         <w:t>.</w:t>
@@ -1028,16 +944,14 @@
       <w:r>
         <w:t>. This is done classically by plating assays that distinguish the strains using genetic markers</w:t>
       </w:r>
-      <w:ins w:id="20" w:author="Yoav Ram" w:date="2015-07-21T12:09:00Z">
-        <w:r>
-          <w:t xml:space="preserve"> </w:t>
-        </w:r>
-        <w:r>
-          <w:fldChar w:fldCharType="begin" w:fldLock="1"/>
-        </w:r>
-      </w:ins>
-      <w:r>
-        <w:instrText>ADDIN CSL_CITATION { "citationItems" : [ { "id" : "ITEM-1", "itemData" : { "DOI" : "10.1371/journal.pone.0126210", "ISSN" : "1932-6203", "author" : [ { "dropping-particle" : "", "family" : "Wiser", "given" : "Michael J", "non-dropping-particle" : "", "parse-names" : false, "suffix" : "" }, { "dropping-particle" : "", "family" : "Lenski", "given" : "Richard E.", "non-dropping-particle" : "", "parse-names" : false, "suffix" : "" } ], "container-title" : "PLOS ONE", "id" : "ITEM-1", "issue" : "5", "issued" : { "date-parts" : [ [ "2015" ] ] }, "page" : "e0126210", "title" : "A Comparison of Methods to Measure Fitness in &lt;i&gt;Escherichia coli&lt;/i&gt;", "type" : "article-journal", "volume" : "10" }, "uris" : [ "http://www.mendeley.com/documents/?uuid=e02f4657-f10b-4980-a582-98ea370b5fce" ] } ], "mendeley" : { "formattedCitation" : "(Wiser and Lenski 2015)", "plainTextFormattedCitation" : "(Wiser and Lenski 2015)" }, "properties" : { "noteIndex" : 0 }, "schema" : "https://github.com/citation-style-language/schema/raw/master/csl-citation.json" }</w:instrText>
+      <w:r>
+        <w:t xml:space="preserve"> </w:t>
+      </w:r>
+      <w:r>
+        <w:fldChar w:fldCharType="begin" w:fldLock="1"/>
+      </w:r>
+      <w:r>
+        <w:instrText>ADDIN CSL_CITATION { "citationItems" : [ { "id" : "ITEM-1", "itemData" : { "DOI" : "10.1371/journal.pone.0126210", "ISSN" : "1932-6203", "author" : [ { "dropping-particle" : "", "family" : "Wiser", "given" : "Michael J", "non-dropping-particle" : "", "parse-names" : false, "suffix" : "" }, { "dropping-particle" : "", "family" : "Lenski", "given" : "Richard E.", "non-dropping-particle" : "", "parse-names" : false, "suffix" : "" } ], "container-title" : "PLOS ONE", "id" : "ITEM-1", "issue" : "5", "issued" : { "date-parts" : [ [ "2015" ] ] }, "page" : "e0126210", "title" : "A Comparison of Methods to Measure Fitness in &lt;i&gt;Escherichia coli&lt;/i&gt;", "type" : "article-journal", "volume" : "10" }, "uris" : [ "http://www.mendeley.com/documents/?uuid=e02f4657-f10b-4980-a582-98ea370b5fce" ] } ], "mendeley" : { "formattedCitation" : "(Wiser and Lenski 2015)", "plainTextFormattedCitation" : "(Wiser and Lenski 2015)", "previouslyFormattedCitation" : "(Wiser and Lenski 2015)" }, "properties" : { "noteIndex" : 0 }, "schema" : "https://github.com/citation-style-language/schema/raw/master/csl-citation.json" }</w:instrText>
       </w:r>
       <w:r>
         <w:fldChar w:fldCharType="separate"/>
@@ -1048,69 +962,42 @@
         </w:rPr>
         <w:t>(Wiser and Lenski 2015)</w:t>
       </w:r>
-      <w:ins w:id="21" w:author="Yoav Ram" w:date="2015-07-21T12:09:00Z">
-        <w:r>
-          <w:fldChar w:fldCharType="end"/>
-        </w:r>
-      </w:ins>
+      <w:r>
+        <w:fldChar w:fldCharType="end"/>
+      </w:r>
       <w:r>
         <w:t xml:space="preserve">.  More recently, </w:t>
       </w:r>
       <w:r>
         <w:t>flow cytometry</w:t>
       </w:r>
-      <w:del w:id="22" w:author="Yoav Ram" w:date="2015-07-21T12:10:00Z">
-        <w:r>
-          <w:delText xml:space="preserve"> </w:delText>
-        </w:r>
-        <w:r>
-          <w:fldChar w:fldCharType="begin" w:fldLock="1"/>
-        </w:r>
-        <w:r>
-          <w:delInstrText>ADDIN CSL_CITATION { "citationItems" : [ { "id" : "ITEM-1", "itemData" : { "DOI" : "10.1534/genetics.111.133454", "ISSN" : "1943-2631", "PMID" : "22042578", "abstract" : "Measuring fitness with precision is a key issue in evolutionary biology, particularly in studying mutations of small effects. It is usually thought that sampling error and drift prevent precise measurement of very small fitness effects. We circumvented these limits by using a new combined approach to measuring and analyzing fitness. We estimated the mutational fitness effect (MFE) of three independent mini-Tn10 transposon insertion mutations by conducting competition experiments in large populations of Escherichia coli under controlled laboratory conditions. Using flow cytometry to assess genotype frequencies from very large samples alleviated the problem of sampling error, while the effect of drift was controlled by using large populations and massive replication of fitness measures. Furthermore, with a set of four competition experiments between ancestral and mutant genotypes, we were able to decompose fitness measures into four estimated parameters that account for fitness effects of our fluorescent marker (\u03b1), the mutation (\u03b2), epistasis between the mutation and the marker (\u03b3), and departure from transitivity (\u03c4). Our method allowed us to estimate mean selection coefficients to a precision of 2 \u00d7 10(-4). We also found small, but significant, epistatic interactions between the allelic effects of mutations and markers and confirmed that fitness effects were transitive in most cases. Unexpectedly, we also detected variation in measures of s that were significantly bigger than expected due to drift alone, indicating the existence of cryptic variation, even in fully controlled experiments. Overall our results indicate that selection coefficients are best understood as being distributed, representing a limit on the precision with which selection can be measured, even under controlled laboratory conditions.", "author" : [ { "dropping-particle" : "", "family" : "Gallet", "given" : "Romain", "non-dropping-particle" : "", "parse-names" : false, "suffix" : "" }, { "dropping-particle" : "", "family" : "Cooper", "given" : "Tim F.", "non-dropping-particle" : "", "parse-names" : false, "suffix" : "" }, { "dropping-particle" : "", "family" : "Elena", "given" : "Santiago F.", "non-dropping-particle" : "", "parse-names" : false, "suffix" : "" }, { "dropping-particle" : "", "family" : "Lenormand", "given" : "Thomas", "non-dropping-particle" : "", "parse-names" : false, "suffix" : "" } ], "container-title" : "Genetics", "id" : "ITEM-1", "issue" : "1", "issued" : { "date-parts" : [ [ "2012", "1" ] ] }, "page" : "175-86", "title" : "Measuring selection coefficients below 10-3: method, questions, and prospects.", "type" : "article-journal", "volume" : "190" }, "uris" : [ "http://www.mendeley.com/documents/?uuid=6cff1331-d992-4077-bfcd-58f4ba055f7f" ] } ], "mendeley" : { "formattedCitation" : "(Gallet et al. 2012)", "plainTextFormattedCitation" : "(Gallet et al. 2012)", "previouslyFormattedCitation" : "(Gallet et al. 2012)" }, "properties" : { "noteIndex" : 0 }, "schema" : "https://github.com/citation-style-language/schema/raw/master/csl-citation.json" }</w:delInstrText>
-        </w:r>
-        <w:r>
-          <w:fldChar w:fldCharType="separate"/>
-        </w:r>
-        <w:r>
-          <w:rPr>
-            <w:noProof/>
-          </w:rPr>
-          <w:delText>(Gallet et al. 2012)</w:delText>
-        </w:r>
-        <w:r>
-          <w:fldChar w:fldCharType="end"/>
-        </w:r>
-      </w:del>
       <w:r>
         <w:t xml:space="preserve"> </w:t>
       </w:r>
       <w:r>
         <w:t>has been used with fluorescently marked cells</w:t>
       </w:r>
-      <w:ins w:id="23" w:author="Yoav Ram" w:date="2015-07-21T12:10:00Z">
-        <w:r>
-          <w:t xml:space="preserve"> </w:t>
-        </w:r>
-        <w:r>
-          <w:fldChar w:fldCharType="begin" w:fldLock="1"/>
-        </w:r>
-        <w:r>
-          <w:instrText>ADDIN CSL_CITATION { "citationItems" : [ { "id" : "ITEM-1", "itemData" : { "DOI" : "10.1534/genetics.111.133454", "ISSN" : "1943-2631", "PMID" : "22042578", "abstract" : "Measuring fitness with precision is a key issue in evolutionary biology, particularly in studying mutations of small effects. It is usually thought that sampling error and drift prevent precise measurement of very small fitness effects. We circumvented these limits by using a new combined approach to measuring and analyzing fitness. We estimated the mutational fitness effect (MFE) of three independent mini-Tn10 transposon insertion mutations by conducting competition experiments in large populations of Escherichia coli under controlled laboratory conditions. Using flow cytometry to assess genotype frequencies from very large samples alleviated the problem of sampling error, while the effect of drift was controlled by using large populations and massive replication of fitness measures. Furthermore, with a set of four competition experiments between ancestral and mutant genotypes, we were able to decompose fitness measures into four estimated parameters that account for fitness effects of our fluorescent marker (\u03b1), the mutation (\u03b2), epistasis between the mutation and the marker (\u03b3), and departure from transitivity (\u03c4). Our method allowed us to estimate mean selection coefficients to a precision of 2 \u00d7 10(-4). We also found small, but significant, epistatic interactions between the allelic effects of mutations and markers and confirmed that fitness effects were transitive in most cases. Unexpectedly, we also detected variation in measures of s that were significantly bigger than expected due to drift alone, indicating the existence of cryptic variation, even in fully controlled experiments. Overall our results indicate that selection coefficients are best understood as being distributed, representing a limit on the precision with which selection can be measured, even under controlled laboratory conditions.", "author" : [ { "dropping-particle" : "", "family" : "Gallet", "given" : "Romain", "non-dropping-particle" : "", "parse-names" : false, "suffix" : "" }, { "dropping-particle" : "", "family" : "Cooper", "given" : "Tim F.", "non-dropping-particle" : "", "parse-names" : false, "suffix" : "" }, { "dropping-particle" : "", "family" : "Elena", "given" : "Santiago F.", "non-dropping-particle" : "", "parse-names" : false, "suffix" : "" }, { "dropping-particle" : "", "family" : "Lenormand", "given" : "Thomas", "non-dropping-particle" : "", "parse-names" : false, "suffix" : "" } ], "container-title" : "Genetics", "id" : "ITEM-1", "issue" : "1", "issued" : { "date-parts" : [ [ "2012", "1" ] ] }, "page" : "175-86", "title" : "Measuring selection coefficients below 10-3: method, questions, and prospects.", "type" : "article-journal", "volume" : "190" }, "uris" : [ "http://www.mendeley.com/documents/?uuid=6cff1331-d992-4077-bfcd-58f4ba055f7f" ] } ], "mendeley" : { "formattedCitation" : "(Gallet et al. 2012)", "plainTextFormattedCitation" : "(Gallet et al. 2012)", "previouslyFormattedCitation" : "(Gallet et al. 2012)" }, "properties" : { "noteIndex" : 0 }, "schema" : "https://github.com/citation-style-language/schema/raw/master/csl-citation.json" }</w:instrText>
-        </w:r>
-        <w:r>
-          <w:fldChar w:fldCharType="separate"/>
-        </w:r>
-        <w:r>
-          <w:rPr>
-            <w:noProof/>
-          </w:rPr>
-          <w:t>(Gallet et al. 2012)</w:t>
-        </w:r>
-        <w:r>
-          <w:fldChar w:fldCharType="end"/>
-        </w:r>
-      </w:ins>
+      <w:r>
+        <w:t xml:space="preserve"> </w:t>
+      </w:r>
+      <w:r>
+        <w:fldChar w:fldCharType="begin" w:fldLock="1"/>
+      </w:r>
+      <w:r>
+        <w:instrText>ADDIN CSL_CITATION { "citationItems" : [ { "id" : "ITEM-1", "itemData" : { "DOI" : "10.1534/genetics.111.133454", "ISSN" : "1943-2631", "PMID" : "22042578", "abstract" : "Measuring fitness with precision is a key issue in evolutionary biology, particularly in studying mutations of small effects. It is usually thought that sampling error and drift prevent precise measurement of very small fitness effects. We circumvented these limits by using a new combined approach to measuring and analyzing fitness. We estimated the mutational fitness effect (MFE) of three independent mini-Tn10 transposon insertion mutations by conducting competition experiments in large populations of Escherichia coli under controlled laboratory conditions. Using flow cytometry to assess genotype frequencies from very large samples alleviated the problem of sampling error, while the effect of drift was controlled by using large populations and massive replication of fitness measures. Furthermore, with a set of four competition experiments between ancestral and mutant genotypes, we were able to decompose fitness measures into four estimated parameters that account for fitness effects of our fluorescent marker (\u03b1), the mutation (\u03b2), epistasis between the mutation and the marker (\u03b3), and departure from transitivity (\u03c4). Our method allowed us to estimate mean selection coefficients to a precision of 2 \u00d7 10(-4). We also found small, but significant, epistatic interactions between the allelic effects of mutations and markers and confirmed that fitness effects were transitive in most cases. Unexpectedly, we also detected variation in measures of s that were significantly bigger than expected due to drift alone, indicating the existence of cryptic variation, even in fully controlled experiments. Overall our results indicate that selection coefficients are best understood as being distributed, representing a limit on the precision with which selection can be measured, even under controlled laboratory conditions.", "author" : [ { "dropping-particle" : "", "family" : "Gallet", "given" : "Romain", "non-dropping-particle" : "", "parse-names" : false, "suffix" : "" }, { "dropping-particle" : "", "family" : "Cooper", "given" : "Tim F.", "non-dropping-particle" : "", "parse-names" : false, "suffix" : "" }, { "dropping-particle" : "", "family" : "Elena", "given" : "Santiago F.", "non-dropping-particle" : "", "parse-names" : false, "suffix" : "" }, { "dropping-particle" : "", "family" : "Lenormand", "given" : "Thomas", "non-dropping-particle" : "", "parse-names" : false, "suffix" : "" } ], "container-title" : "Genetics", "id" : "ITEM-1", "issue" : "1", "issued" : { "date-parts" : [ [ "2012", "1" ] ] }, "page" : "175-86", "title" : "Measuring selection coefficients below 10-3: method, questions, and prospects.", "type" : "article-journal", "volume" : "190" }, "uris" : [ "http://www.mendeley.com/documents/?uuid=6cff1331-d992-4077-bfcd-58f4ba055f7f" ] } ], "mendeley" : { "formattedCitation" : "(Gallet et al. 2012)", "plainTextFormattedCitation" : "(Gallet et al. 2012)", "previouslyFormattedCitation" : "(Gallet et al. 2012)" }, "properties" : { "noteIndex" : 0 }, "schema" : "https://github.com/citation-style-language/schema/raw/master/csl-citation.json" }</w:instrText>
+      </w:r>
+      <w:r>
+        <w:fldChar w:fldCharType="separate"/>
+      </w:r>
+      <w:r>
+        <w:rPr>
+          <w:noProof/>
+        </w:rPr>
+        <w:t>(Gallet et al. 2012)</w:t>
+      </w:r>
+      <w:r>
+        <w:fldChar w:fldCharType="end"/>
+      </w:r>
       <w:r>
         <w:t xml:space="preserve"> and</w:t>
       </w:r>
@@ -1118,18 +1005,7 @@
         <w:t xml:space="preserve"> deep sequencing</w:t>
       </w:r>
       <w:r>
-        <w:t xml:space="preserve"> read counts have been used to determine the frequencies of different alleles in the </w:t>
-      </w:r>
-      <w:commentRangeStart w:id="24"/>
-      <w:r>
-        <w:t>population</w:t>
-      </w:r>
-      <w:commentRangeEnd w:id="24"/>
-      <w:r>
-        <w:rPr>
-          <w:rStyle w:val="CommentReference"/>
-        </w:rPr>
-        <w:commentReference w:id="24"/>
+        <w:t xml:space="preserve"> read counts have been used to determine the frequencies of different alleles in the population</w:t>
       </w:r>
       <w:r>
         <w:t xml:space="preserve"> </w:t>
@@ -1138,7 +1014,7 @@
         <w:fldChar w:fldCharType="begin" w:fldLock="1"/>
       </w:r>
       <w:r>
-        <w:instrText>ADDIN CSL_CITATION { "citationItems" : [ { "id" : "ITEM-1", "itemData" : { "DOI" : "10.1534/genetics.113.156190", "ISSN" : "0016-6731", "author" : [ { "dropping-particle" : "", "family" : "Bank", "given" : "C.", "non-dropping-particle" : "", "parse-names" : false, "suffix" : "" }, { "dropping-particle" : "", "family" : "Hietpas", "given" : "R. T.", "non-dropping-particle" : "", "parse-names" : false, "suffix" : "" }, { "dropping-particle" : "", "family" : "Wong", "given" : "A.", "non-dropping-particle" : "", "parse-names" : false, "suffix" : "" }, { "dropping-particle" : "", "family" : "Bolon", "given" : "Daniel N. A.", "non-dropping-particle" : "", "parse-names" : false, "suffix" : "" }, { "dropping-particle" : "", "family" : "Jensen", "given" : "J. D.", "non-dropping-particle" : "", "parse-names" : false, "suffix" : "" } ], "container-title" : "Genetics", "id" : "ITEM-1", "issue" : "3", "issued" : { "date-parts" : [ [ "2014", "1", "7" ] ] }, "page" : "841-852", "title" : "A Bayesian MCMC Approach to Assess the Complete Distribution of Fitness Effects of New Mutations: Uncovering the Potential for Adaptive Walks in Challenging Environments", "type" : "article-journal", "volume" : "196" }, "uris" : [ "http://www.mendeley.com/documents/?uuid=412c5d39-66d8-4c24-afd4-18763d818a16" ] } ], "mendeley" : { "formattedCitation" : "(Bank et al. 2014)", "plainTextFormattedCitation" : "(Bank et al. 2014)", "previouslyFormattedCitation" : "(Bank et al. 2014)" }, "properties" : { "noteIndex" : 0 }, "schema" : "https://github.com/citation-style-language/schema/raw/master/csl-citation.json" }</w:instrText>
+        <w:instrText>ADDIN CSL_CITATION { "citationItems" : [ { "id" : "ITEM-1", "itemData" : { "DOI" : "10.1534/genetics.113.156190", "ISSN" : "0016-6731", "author" : [ { "dropping-particle" : "", "family" : "Bank", "given" : "C.", "non-dropping-particle" : "", "parse-names" : false, "suffix" : "" }, { "dropping-particle" : "", "family" : "Hietpas", "given" : "R. T.", "non-dropping-particle" : "", "parse-names" : false, "suffix" : "" }, { "dropping-particle" : "", "family" : "Wong", "given" : "A.", "non-dropping-particle" : "", "parse-names" : false, "suffix" : "" }, { "dropping-particle" : "", "family" : "Bolon", "given" : "Daniel N. A.", "non-dropping-particle" : "", "parse-names" : false, "suffix" : "" }, { "dropping-particle" : "", "family" : "Jensen", "given" : "J. D.", "non-dropping-particle" : "", "parse-names" : false, "suffix" : "" } ], "container-title" : "Genetics", "id" : "ITEM-1", "issue" : "3", "issued" : { "date-parts" : [ [ "2014", "1", "7" ] ] }, "page" : "841-852", "title" : "A Bayesian MCMC Approach to Assess the Complete Distribution of Fitness Effects of New Mutations: Uncovering the Potential for Adaptive Walks in Challenging Environments", "type" : "article-journal", "volume" : "196" }, "uris" : [ "http://www.mendeley.com/documents/?uuid=412c5d39-66d8-4c24-afd4-18763d818a16" ] }, { "id" : "ITEM-2", "itemData" : { "DOI" : "10.1038/nature14279", "ISSN" : "0028-0836", "abstract" : "Evolution of large asexual cell populations underlies [sim]30% of deaths worldwide, including those caused by bacteria, fungi, parasites, and cancer. However, the dynamics underlying these evolutionary processes remain poorly understood because they involve many competing beneficial lineages, most of which never rise above extremely low frequencies in the population. To observe these normally hidden evolutionary dynamics, we constructed a sequencing-based ultra high-resolution lineage tracking system in Saccharomyces cerevisiae that allowed us to monitor the relative frequencies of [sim]500,000 lineages simultaneously. In contrast to some expectations, we found that the spectrum of fitness effects of beneficial mutations is neither exponential nor monotonic. Early adaptation is a predictable consequence of this spectrum and is strikingly reproducible, but the initial small-effect mutations are soon outcompeted by rarer large-effect mutations that result in variability between replicates. These results suggest that early evolutionary dynamics may be deterministic for a period of time before stochastic effects become important.", "author" : [ { "dropping-particle" : "", "family" : "Levy", "given" : "Sasha F.", "non-dropping-particle" : "", "parse-names" : false, "suffix" : "" }, { "dropping-particle" : "", "family" : "Blundell", "given" : "Jamie R.", "non-dropping-particle" : "", "parse-names" : false, "suffix" : "" }, { "dropping-particle" : "", "family" : "Venkataram", "given" : "Sandeep", "non-dropping-particle" : "", "parse-names" : false, "suffix" : "" }, { "dropping-particle" : "", "family" : "Petrov", "given" : "Dmitri a.", "non-dropping-particle" : "", "parse-names" : false, "suffix" : "" }, { "dropping-particle" : "", "family" : "Fisher", "given" : "Daniel S.", "non-dropping-particle" : "", "parse-names" : false, "suffix" : "" }, { "dropping-particle" : "", "family" : "Sherlock", "given" : "Gavin", "non-dropping-particle" : "", "parse-names" : false, "suffix" : "" } ], "container-title" : "Nature", "id" : "ITEM-2", "issued" : { "date-parts" : [ [ "2015" ] ] }, "title" : "Quantitative evolutionary dynamics using high-resolution lineage tracking", "type" : "article-journal", "volume" : "advance on" }, "uris" : [ "http://www.mendeley.com/documents/?uuid=35e8adc9-7156-49fa-aebf-5dca7aa1e05a" ] } ], "mendeley" : { "formattedCitation" : "(Bank et al. 2014; Levy et al. 2015)", "plainTextFormattedCitation" : "(Bank et al. 2014; Levy et al. 2015)", "previouslyFormattedCitation" : "(Bank et al. 2014; Levy et al. 2015)" }, "properties" : { "noteIndex" : 0 }, "schema" : "https://github.com/citation-style-language/schema/raw/master/csl-citation.json" }</w:instrText>
       </w:r>
       <w:r>
         <w:fldChar w:fldCharType="separate"/>
@@ -1147,16 +1023,11 @@
         <w:rPr>
           <w:noProof/>
         </w:rPr>
-        <w:t>(Bank et al. 2014)</w:t>
+        <w:t>(Bank et al. 2014; Levy et al. 2015)</w:t>
       </w:r>
       <w:r>
         <w:fldChar w:fldCharType="end"/>
       </w:r>
-      <w:del w:id="25" w:author="Yoav Ram" w:date="2015-07-21T12:10:00Z">
-        <w:r>
-          <w:delText>]</w:delText>
-        </w:r>
-      </w:del>
       <w:r>
         <w:t>.</w:t>
       </w:r>
@@ -1164,15 +1035,7 @@
         <w:t xml:space="preserve"> </w:t>
       </w:r>
       <w:r>
-        <w:t xml:space="preserve">The selection coefficient of the strains of interest can </w:t>
-      </w:r>
-      <w:del w:id="26" w:author="Yoav Ram" w:date="2015-07-21T12:41:00Z">
-        <w:r>
-          <w:delText>r</w:delText>
-        </w:r>
-      </w:del>
-      <w:r>
-        <w:t>then be estimated f</w:t>
+        <w:t>The selection coefficient of the strains of interest can then be estimated f</w:t>
       </w:r>
       <w:r>
         <w:t>rom change</w:t>
@@ -1216,47 +1079,61 @@
       <w:r>
         <w:t>s</w:t>
       </w:r>
-      <w:del w:id="27" w:author="Yoav Ram" w:date="2015-07-21T12:41:00Z">
-        <w:r>
-          <w:delText>,</w:delText>
-        </w:r>
-        <w:r>
-          <w:delText xml:space="preserve"> </w:delText>
-        </w:r>
-      </w:del>
-      <w:ins w:id="28" w:author="Yoav Ram" w:date="2015-07-21T12:41:00Z">
-        <w:r>
-          <w:t>.</w:t>
-        </w:r>
-        <w:r>
-          <w:t xml:space="preserve"> </w:t>
-        </w:r>
-      </w:ins>
+      <w:r>
+        <w:t xml:space="preserve">. </w:t>
+      </w:r>
+      <w:r>
+        <w:t>T</w:t>
+      </w:r>
+      <w:r>
+        <w:t>h</w:t>
+      </w:r>
+      <w:r>
+        <w:t>ese</w:t>
+      </w:r>
+      <w:r>
+        <w:t xml:space="preserve"> </w:t>
+      </w:r>
+      <w:r>
+        <w:t>are</w:t>
+      </w:r>
+      <w:r>
+        <w:t xml:space="preserve"> </w:t>
+      </w:r>
+      <w:r>
+        <w:t>good</w:t>
+      </w:r>
+      <w:r>
+        <w:t xml:space="preserve"> method</w:t>
+      </w:r>
+      <w:r>
+        <w:t>s</w:t>
+      </w:r>
+      <w:r>
+        <w:t xml:space="preserve"> to </w:t>
+      </w:r>
+      <w:r>
+        <w:t>estimate relative</w:t>
+      </w:r>
+      <w:r>
+        <w:t xml:space="preserve"> fitness, as </w:t>
+      </w:r>
+      <w:r>
+        <w:t>they</w:t>
+      </w:r>
+      <w:r>
+        <w:t xml:space="preserve"> directly </w:t>
+      </w:r>
       <w:proofErr w:type="gramStart"/>
       <w:r>
-        <w:t>T</w:t>
-      </w:r>
-      <w:r>
-        <w:t>his</w:t>
+        <w:t>estimate</w:t>
+      </w:r>
+      <w:r>
+        <w:t>s</w:t>
       </w:r>
       <w:proofErr w:type="gramEnd"/>
       <w:r>
-        <w:t xml:space="preserve"> is a </w:t>
-      </w:r>
-      <w:r>
-        <w:t>good</w:t>
-      </w:r>
-      <w:r>
-        <w:t xml:space="preserve"> method to </w:t>
-      </w:r>
-      <w:r>
-        <w:t>estimate relative</w:t>
-      </w:r>
-      <w:r>
-        <w:t xml:space="preserve"> fitness, as it directly estimate</w:t>
-      </w:r>
-      <w:r>
-        <w:t xml:space="preserve">s </w:t>
+        <w:t xml:space="preserve"> </w:t>
       </w:r>
       <w:r>
         <w:t>fitness</w:t>
@@ -1310,17 +1187,20 @@
         <w:t>expensive</w:t>
       </w:r>
       <w:r>
-        <w:t>, requiring the construction and assaying of genetic or phenotypic markers</w:t>
+        <w:t xml:space="preserve">, requiring the construction and assaying of genetic or phenotypic </w:t>
+      </w:r>
+      <w:r>
+        <w:lastRenderedPageBreak/>
+        <w:t>markers</w:t>
       </w:r>
       <w:r>
         <w:t xml:space="preserve"> </w:t>
       </w:r>
       <w:r>
-        <w:lastRenderedPageBreak/>
         <w:fldChar w:fldCharType="begin" w:fldLock="1"/>
       </w:r>
       <w:r>
-        <w:instrText>ADDIN CSL_CITATION { "citationItems" : [ { "id" : "ITEM-1", "itemData" : { "DOI" : "10.1371/journal.pone.0126915", "ISSN" : "1932-6203", "author" : [ { "dropping-particle" : "", "family" : "Concepci\u00f3n-Acevedo", "given" : "Jeniffer", "non-dropping-particle" : "", "parse-names" : false, "suffix" : "" }, { "dropping-particle" : "", "family" : "Weiss", "given" : "Howard N.", "non-dropping-particle" : "", "parse-names" : false, "suffix" : "" }, { "dropping-particle" : "", "family" : "Chaudhry", "given" : "Waqas Nasir", "non-dropping-particle" : "", "parse-names" : false, "suffix" : "" }, { "dropping-particle" : "", "family" : "Levin", "given" : "Bruce R.", "non-dropping-particle" : "", "parse-names" : false, "suffix" : "" } ], "container-title" : "Plos One", "id" : "ITEM-1", "issue" : "6", "issued" : { "date-parts" : [ [ "2015" ] ] }, "page" : "e0126915", "title" : "Malthusian Parameters as Estimators of the Fitness of Microbes: A Cautionary Tale about the Low Side of High Throughput", "type" : "article-journal", "volume" : "10" }, "uris" : [ "http://www.mendeley.com/documents/?uuid=ff5b14a1-2eed-4181-bbbe-e8e83a728fd8" ] } ], "mendeley" : { "formattedCitation" : "(Concepci\u00f3n-Acevedo et al. 2015)", "manualFormatting" : "(Concepci\u00f3n-Acevedo et al. 2015, and references therein)", "plainTextFormattedCitation" : "(Concepci\u00f3n-Acevedo et al. 2015)", "previouslyFormattedCitation" : "(Concepci\u00f3n-Acevedo et al. 2015)" }, "properties" : { "noteIndex" : 0 }, "schema" : "https://github.com/citation-style-language/schema/raw/master/csl-citation.json" }</w:instrText>
+        <w:instrText>ADDIN CSL_CITATION { "citationItems" : [ { "id" : "ITEM-1", "itemData" : { "DOI" : "10.1371/journal.pone.0126915", "ISSN" : "1932-6203", "author" : [ { "dropping-particle" : "", "family" : "Concepci\u00f3n-Acevedo", "given" : "Jeniffer", "non-dropping-particle" : "", "parse-names" : false, "suffix" : "" }, { "dropping-particle" : "", "family" : "Weiss", "given" : "Howard N.", "non-dropping-particle" : "", "parse-names" : false, "suffix" : "" }, { "dropping-particle" : "", "family" : "Chaudhry", "given" : "Waqas Nasir", "non-dropping-particle" : "", "parse-names" : false, "suffix" : "" }, { "dropping-particle" : "", "family" : "Levin", "given" : "Bruce R.", "non-dropping-particle" : "", "parse-names" : false, "suffix" : "" } ], "container-title" : "Plos One", "id" : "ITEM-1", "issue" : "6", "issued" : { "date-parts" : [ [ "2015" ] ] }, "page" : "e0126915", "title" : "Malthusian Parameters as Estimators of the Fitness of Microbes: A Cautionary Tale about the Low Side of High Throughput", "type" : "article-journal", "volume" : "10" }, "uris" : [ "http://www.mendeley.com/documents/?uuid=ff5b14a1-2eed-4181-bbbe-e8e83a728fd8" ] } ], "mendeley" : { "formattedCitation" : "(Concepci\u00f3n-Acevedo et al. 2015)", "manualFormatting" : "(Concepci\u00f3n-Acevedo et al. 2015 and references therein)", "plainTextFormattedCitation" : "(Concepci\u00f3n-Acevedo et al. 2015)", "previouslyFormattedCitation" : "(Concepci\u00f3n-Acevedo et al. 2015)" }, "properties" : { "noteIndex" : 0 }, "schema" : "https://github.com/citation-style-language/schema/raw/master/csl-citation.json" }</w:instrText>
       </w:r>
       <w:r>
         <w:fldChar w:fldCharType="separate"/>
@@ -1330,12 +1210,6 @@
           <w:noProof/>
         </w:rPr>
         <w:t>(Concepción-Acevedo et al. 2015</w:t>
-      </w:r>
-      <w:r>
-        <w:rPr>
-          <w:noProof/>
-        </w:rPr>
-        <w:t>,</w:t>
       </w:r>
       <w:r>
         <w:rPr>
@@ -1459,47 +1333,24 @@
         <w:t xml:space="preserve">, </w:t>
       </w:r>
       <w:r>
-        <w:t>an open source Python package that can be freely used and extended</w:t>
-      </w:r>
-      <w:del w:id="29" w:author="Yoav Ram" w:date="2015-07-21T12:42:00Z">
+        <w:t xml:space="preserve">an open source Python package </w:t>
+      </w:r>
+      <w:r>
+        <w:t>(</w:t>
+      </w:r>
+      <w:r>
+        <w:t xml:space="preserve">see </w:t>
+      </w:r>
+      <w:hyperlink r:id="rId8" w:history="1">
         <w:r>
-          <w:delText xml:space="preserve">; in the future we </w:delText>
+          <w:rPr>
+            <w:rStyle w:val="Hyperlink"/>
+          </w:rPr>
+          <w:t>http://curveball.yoavram.com</w:t>
         </w:r>
-        <w:r>
-          <w:delText>intend</w:delText>
-        </w:r>
-        <w:r>
-          <w:delText xml:space="preserve"> to </w:delText>
-        </w:r>
-        <w:r>
-          <w:delText>develop</w:delText>
-        </w:r>
-        <w:r>
-          <w:delText xml:space="preserve"> a user friendly web site </w:delText>
-        </w:r>
-        <w:r>
-          <w:delText>that will</w:delText>
-        </w:r>
-        <w:r>
-          <w:delText xml:space="preserve"> allow other investigators </w:delText>
-        </w:r>
-        <w:r>
-          <w:delText xml:space="preserve">to analyze </w:delText>
-        </w:r>
-        <w:r>
-          <w:delText>growth curves</w:delText>
-        </w:r>
-        <w:r>
-          <w:delText xml:space="preserve"> </w:delText>
-        </w:r>
-      </w:del>
-      <w:ins w:id="30" w:author="Yoav Ram" w:date="2015-07-21T12:42:00Z">
-        <w:r>
-          <w:t xml:space="preserve"> </w:t>
-        </w:r>
-      </w:ins>
-      <w:r>
-        <w:t>(http://curveball.yoavram.com)</w:t>
+      </w:hyperlink>
+      <w:r>
+        <w:t>)</w:t>
       </w:r>
       <w:r>
         <w:t>.</w:t>
@@ -1510,7 +1361,13 @@
         <w:pStyle w:val="Heading1"/>
       </w:pPr>
       <w:r>
-        <w:t xml:space="preserve">Methods </w:t>
+        <w:t>Methods</w:t>
+      </w:r>
+      <w:r>
+        <w:t xml:space="preserve"> and Results</w:t>
+      </w:r>
+      <w:r>
+        <w:t xml:space="preserve"> </w:t>
       </w:r>
     </w:p>
     <w:p>
@@ -1532,7 +1389,7 @@
         <w:t xml:space="preserve">) </w:t>
       </w:r>
       <w:r>
-        <w:t>fitting growth models to the growth curves data,</w:t>
+        <w:t>fitting growth models to growth curves data,</w:t>
       </w:r>
       <w:r>
         <w:t xml:space="preserve"> </w:t>
@@ -1587,16 +1444,22 @@
         <w:t xml:space="preserve">phases </w:t>
       </w:r>
       <w:r>
-        <w:t>– the lag phase, the exponential phase, the deceleration phase</w:t>
-      </w:r>
-      <w:r>
-        <w:t>, and the stationary phase</w:t>
+        <w:t xml:space="preserve">– the lag phase, the exponential phase, </w:t>
+      </w:r>
+      <w:r>
+        <w:t>and the stationary phase</w:t>
       </w:r>
       <w:r>
         <w:t xml:space="preserve"> </w:t>
       </w:r>
       <w:r>
-        <w:t>– we use an extension of the classic logistic mo</w:t>
+        <w:t xml:space="preserve">– we use an extension of the </w:t>
+      </w:r>
+      <w:r>
+        <w:t>standard</w:t>
+      </w:r>
+      <w:r>
+        <w:t xml:space="preserve"> logistic mo</w:t>
       </w:r>
       <w:r>
         <w:t>del,</w:t>
@@ -2062,8 +1925,13 @@
       <w:pPr>
         <w:ind w:firstLine="0"/>
       </w:pPr>
-      <w:r>
-        <w:t xml:space="preserve">where </w:t>
+      <w:proofErr w:type="gramStart"/>
+      <w:r>
+        <w:t>where</w:t>
+      </w:r>
+      <w:proofErr w:type="gramEnd"/>
+      <w:r>
+        <w:t xml:space="preserve"> </w:t>
       </w:r>
       <m:oMath>
         <m:r>
@@ -2147,18 +2015,52 @@
         </m:r>
       </m:oMath>
       <w:r>
-        <w:t xml:space="preserve"> is a deceleration </w:t>
-      </w:r>
-      <w:commentRangeStart w:id="31"/>
-      <w:r>
-        <w:t>parameter</w:t>
-      </w:r>
-      <w:commentRangeEnd w:id="31"/>
-      <w:r>
-        <w:rPr>
-          <w:rStyle w:val="CommentReference"/>
-        </w:rPr>
-        <w:commentReference w:id="31"/>
+        <w:t xml:space="preserve"> is a deceleration parameter</w:t>
+      </w:r>
+      <w:r>
+        <w:t xml:space="preserve"> (see below for </w:t>
+      </w:r>
+      <m:oMath>
+        <m:sSub>
+          <m:sSubPr>
+            <m:ctrlPr>
+              <w:rPr>
+                <w:rFonts w:ascii="Cambria Math" w:hAnsi="Cambria Math"/>
+                <w:i/>
+              </w:rPr>
+            </m:ctrlPr>
+          </m:sSubPr>
+          <m:e>
+            <m:r>
+              <w:rPr>
+                <w:rFonts w:ascii="Cambria Math" w:hAnsi="Cambria Math"/>
+              </w:rPr>
+              <m:t>q</m:t>
+            </m:r>
+          </m:e>
+          <m:sub>
+            <m:r>
+              <w:rPr>
+                <w:rFonts w:ascii="Cambria Math" w:hAnsi="Cambria Math"/>
+              </w:rPr>
+              <m:t>0</m:t>
+            </m:r>
+          </m:sub>
+        </m:sSub>
+      </m:oMath>
+      <w:r>
+        <w:t xml:space="preserve"> and </w:t>
+      </w:r>
+      <m:oMath>
+        <m:r>
+          <w:rPr>
+            <w:rFonts w:ascii="Cambria Math" w:hAnsi="Cambria Math"/>
+          </w:rPr>
+          <m:t>m</m:t>
+        </m:r>
+      </m:oMath>
+      <w:r>
+        <w:t>)</w:t>
       </w:r>
       <w:r>
         <w:t>.</w:t>
@@ -2166,7 +2068,6 @@
     </w:p>
     <w:p>
       <w:r>
-        <w:lastRenderedPageBreak/>
         <w:t xml:space="preserve">The term </w:t>
       </w:r>
       <m:oMath>
@@ -2263,7 +2164,22 @@
         <w:t>the growth of the population as it nears the maximum density. When the deceleration parameter</w:t>
       </w:r>
       <w:r>
-        <w:t xml:space="preserve"> is one</w:t>
+        <w:t xml:space="preserve"> </w:t>
+      </w:r>
+      <m:oMath>
+        <m:r>
+          <w:rPr>
+            <w:rFonts w:ascii="Cambria Math" w:hAnsi="Cambria Math"/>
+          </w:rPr>
+          <m:t>ν</m:t>
+        </m:r>
+      </m:oMath>
+      <w:r>
+        <w:t xml:space="preserve"> is </w:t>
+      </w:r>
+      <w:r>
+        <w:lastRenderedPageBreak/>
+        <w:t>unity</w:t>
       </w:r>
       <w:r>
         <w:t xml:space="preserve"> </w:t>
@@ -2286,7 +2202,10 @@
         <w:t>, the deceleratio</w:t>
       </w:r>
       <w:r>
-        <w:t>n is the same as in the classic</w:t>
+        <w:t xml:space="preserve">n is the same as in the </w:t>
+      </w:r>
+      <w:r>
+        <w:t>standard</w:t>
       </w:r>
       <w:r>
         <w:t xml:space="preserve"> logistic model and the density at the time of the maximum growth rate </w:t>
@@ -2410,12 +2329,14 @@
       <w:r>
         <w:t xml:space="preserve"> is half the maximum density</w:t>
       </w:r>
+      <w:proofErr w:type="gramStart"/>
       <w:r>
         <w:t>,</w:t>
       </w:r>
       <w:r>
         <w:t xml:space="preserve"> </w:t>
       </w:r>
+      <w:proofErr w:type="gramEnd"/>
       <m:oMath>
         <m:f>
           <m:fPr>
@@ -2445,7 +2366,10 @@
         </m:f>
       </m:oMath>
       <w:r>
-        <w:t xml:space="preserve">. When </w:t>
+        <w:t xml:space="preserve">. </w:t>
+      </w:r>
+      <w:r>
+        <w:t xml:space="preserve">When </w:t>
       </w:r>
       <m:oMath>
         <m:r>
@@ -2456,8 +2380,13 @@
         </m:r>
       </m:oMath>
       <w:r>
-        <w:t xml:space="preserve"> or </w:t>
-      </w:r>
+        <w:t xml:space="preserve"> </w:t>
+      </w:r>
+      <w:proofErr w:type="gramStart"/>
+      <w:r>
+        <w:t xml:space="preserve">or </w:t>
+      </w:r>
+      <w:proofErr w:type="gramEnd"/>
       <m:oMath>
         <m:r>
           <w:rPr>
@@ -2467,7 +2396,10 @@
         </m:r>
       </m:oMath>
       <w:r>
-        <w:t xml:space="preserve"> th</w:t>
+        <w:t xml:space="preserve">, the deceleration is slower or faster, respectively, and </w:t>
+      </w:r>
+      <w:r>
+        <w:t>th</w:t>
       </w:r>
       <w:r>
         <w:t>e</w:t>
@@ -2482,10 +2414,7 @@
         <w:t>at the time of the maximum growth rate</w:t>
       </w:r>
       <w:r>
-        <w:t xml:space="preserve"> is higher or lower</w:t>
-      </w:r>
-      <w:r>
-        <w:t xml:space="preserve"> than </w:t>
+        <w:t xml:space="preserve"> is </w:t>
       </w:r>
       <m:oMath>
         <m:f>
@@ -2506,17 +2435,108 @@
             </m:r>
           </m:num>
           <m:den>
-            <m:r>
-              <w:rPr>
-                <w:rFonts w:ascii="Cambria Math" w:hAnsi="Cambria Math"/>
-              </w:rPr>
-              <m:t>2</m:t>
-            </m:r>
+            <m:sSup>
+              <m:sSupPr>
+                <m:ctrlPr>
+                  <w:rPr>
+                    <w:rFonts w:ascii="Cambria Math" w:hAnsi="Cambria Math"/>
+                    <w:i/>
+                  </w:rPr>
+                </m:ctrlPr>
+              </m:sSupPr>
+              <m:e>
+                <m:d>
+                  <m:dPr>
+                    <m:ctrlPr>
+                      <w:rPr>
+                        <w:rFonts w:ascii="Cambria Math" w:hAnsi="Cambria Math"/>
+                        <w:i/>
+                      </w:rPr>
+                    </m:ctrlPr>
+                  </m:dPr>
+                  <m:e>
+                    <m:r>
+                      <w:rPr>
+                        <w:rFonts w:ascii="Cambria Math" w:hAnsi="Cambria Math"/>
+                      </w:rPr>
+                      <m:t>1+ν</m:t>
+                    </m:r>
+                  </m:e>
+                </m:d>
+              </m:e>
+              <m:sup>
+                <m:f>
+                  <m:fPr>
+                    <m:ctrlPr>
+                      <w:rPr>
+                        <w:rFonts w:ascii="Cambria Math" w:hAnsi="Cambria Math"/>
+                        <w:i/>
+                      </w:rPr>
+                    </m:ctrlPr>
+                  </m:fPr>
+                  <m:num>
+                    <m:r>
+                      <w:rPr>
+                        <w:rFonts w:ascii="Cambria Math" w:hAnsi="Cambria Math"/>
+                      </w:rPr>
+                      <m:t>1</m:t>
+                    </m:r>
+                  </m:num>
+                  <m:den>
+                    <m:r>
+                      <w:rPr>
+                        <w:rFonts w:ascii="Cambria Math" w:hAnsi="Cambria Math"/>
+                      </w:rPr>
+                      <m:t>ν</m:t>
+                    </m:r>
+                  </m:den>
+                </m:f>
+              </m:sup>
+            </m:sSup>
           </m:den>
         </m:f>
       </m:oMath>
       <w:r>
-        <w:t>, respectively</w:t>
+        <w:t xml:space="preserve"> </w:t>
+      </w:r>
+      <w:r>
+        <w:fldChar w:fldCharType="begin" w:fldLock="1"/>
+      </w:r>
+      <w:r>
+        <w:instrText>ADDIN CSL_CITATION { "citationItems" : [ { "id" : "ITEM-1", "itemData" : { "DOI" : "10.1093/jxb/10.2.290", "ISSN" : "0022-0957", "author" : [ { "dropping-particle" : "", "family" : "Richards", "given" : "F. J.", "non-dropping-particle" : "", "parse-names" : false, "suffix" : "" } ], "container-title" : "Journal of Experimental Botany", "id" : "ITEM-1", "issue" : "2", "issued" : { "date-parts" : [ [ "1959" ] ] }, "page" : "290-301", "title" : "A Flexible Growth Function for Empirical Use", "type" : "article-journal", "volume" : "10" }, "uris" : [ "http://www.mendeley.com/documents/?uuid=670b32bc-a345-4abf-bcea-0172a7cce2b9" ] } ], "mendeley" : { "formattedCitation" : "(Richards 1959)", "manualFormatting" : "(Richards 1959, substituting \ud835\udc4a=\ud835\udc41,\ud835\udc34=\ud835\udc3e,\ud835\udf08=\ud835\udc5a\u22121,\ud835\udc58=\ud835\udc5f\u22c5\ud835\udf08)", "plainTextFormattedCitation" : "(Richards 1959)", "previouslyFormattedCitation" : "(Richards 1959)" }, "properties" : { "noteIndex" : 0 }, "schema" : "https://github.com/citation-style-language/schema/raw/master/csl-citation.json" }</w:instrText>
+      </w:r>
+      <w:r>
+        <w:fldChar w:fldCharType="separate"/>
+      </w:r>
+      <w:r>
+        <w:rPr>
+          <w:noProof/>
+        </w:rPr>
+        <w:t>(Richards 1959</w:t>
+      </w:r>
+      <w:r>
+        <w:rPr>
+          <w:noProof/>
+        </w:rPr>
+        <w:t xml:space="preserve">, substituting </w:t>
+      </w:r>
+      <m:oMath>
+        <m:r>
+          <w:rPr>
+            <w:rFonts w:ascii="Cambria Math" w:hAnsi="Cambria Math"/>
+            <w:noProof/>
+          </w:rPr>
+          <m:t>W=N,A=K,ν=m-1,k=r⋅ν</m:t>
+        </m:r>
+      </m:oMath>
+      <w:r>
+        <w:rPr>
+          <w:noProof/>
+        </w:rPr>
+        <w:t>)</w:t>
+      </w:r>
+      <w:r>
+        <w:fldChar w:fldCharType="end"/>
       </w:r>
       <w:r>
         <w:t>.</w:t>
@@ -2535,7 +2555,13 @@
         </m:r>
       </m:oMath>
       <w:r>
-        <w:t xml:space="preserve"> is used to describe the adjustment of the population to a new environment. Typically, </w:t>
+        <w:t xml:space="preserve"> is used to describe the adjustment of the population </w:t>
+      </w:r>
+      <w:r>
+        <w:t>to growth conditions at the start of the growth curve experiment</w:t>
+      </w:r>
+      <w:r>
+        <w:t xml:space="preserve">. Typically, </w:t>
       </w:r>
       <w:r>
         <w:t>micro</w:t>
@@ -2590,7 +2616,13 @@
         <w:t>lag phase</w:t>
       </w:r>
       <w:r>
-        <w:t xml:space="preserve">. The specific adjustment function we use here was suggested by </w:t>
+        <w:t>. The specific adjustment function we use here</w:t>
+      </w:r>
+      <w:r>
+        <w:t xml:space="preserve"> (eq. 1c)</w:t>
+      </w:r>
+      <w:r>
+        <w:t xml:space="preserve"> was suggested by </w:t>
       </w:r>
       <w:proofErr w:type="spellStart"/>
       <w:r>
@@ -2689,7 +2721,13 @@
       </w:r>
       <w:proofErr w:type="spellEnd"/>
       <w:r>
-        <w:t>-Roberts differential equation has a closed form solution:</w:t>
+        <w:t xml:space="preserve">-Roberts differential equation has a closed form </w:t>
+      </w:r>
+      <w:r>
+        <w:t xml:space="preserve">analytical </w:t>
+      </w:r>
+      <w:r>
+        <w:t>solution:</w:t>
       </w:r>
     </w:p>
     <w:p/>
@@ -3384,61 +3422,22 @@
         <w:t xml:space="preserve"> set to</w:t>
       </w:r>
       <w:r>
-        <w:t xml:space="preserve"> one</w:t>
-      </w:r>
-      <w:r>
-        <w:t xml:space="preserve">, as in the classic logistic </w:t>
-      </w:r>
-      <w:proofErr w:type="gramStart"/>
-      <w:r>
-        <w:t>model</w:t>
-      </w:r>
-      <w:proofErr w:type="gramEnd"/>
-      <w:del w:id="32" w:author="Yoav Ram" w:date="2015-07-21T12:43:00Z">
-        <w:r>
-          <w:delText xml:space="preserve">. </w:delText>
-        </w:r>
-        <w:commentRangeStart w:id="33"/>
-        <w:r>
-          <w:delText xml:space="preserve">This </w:delText>
-        </w:r>
-      </w:del>
-      <w:ins w:id="34" w:author="Yoav Ram" w:date="2015-07-21T12:43:00Z">
-        <w:r>
-          <w:t>(t</w:t>
-        </w:r>
-        <w:r>
-          <w:t xml:space="preserve">his </w:t>
-        </w:r>
-      </w:ins>
-      <w:r>
-        <w:t>form</w:t>
-      </w:r>
-      <w:r>
-        <w:t xml:space="preserve"> is useful because the reduced growth during the lag phase might sometimes be inferred as </w:t>
-      </w:r>
-      <m:oMath>
-        <m:r>
-          <w:rPr>
-            <w:rFonts w:ascii="Cambria Math" w:hAnsi="Cambria Math"/>
-          </w:rPr>
-          <m:t>ν&gt;1</m:t>
-        </m:r>
-      </m:oMath>
-      <w:ins w:id="35" w:author="Yoav Ram" w:date="2015-07-21T12:43:00Z">
-        <w:r>
-          <w:t>)</w:t>
-        </w:r>
-      </w:ins>
+        <w:t xml:space="preserve"> </w:t>
+      </w:r>
+      <w:r>
+        <w:t>unity</w:t>
+      </w:r>
+      <w:r>
+        <w:t xml:space="preserve">, as in the </w:t>
+      </w:r>
+      <w:r>
+        <w:t>standard</w:t>
+      </w:r>
+      <w:r>
+        <w:t xml:space="preserve"> logistic model</w:t>
+      </w:r>
       <w:r>
         <w:t xml:space="preserve">. </w:t>
-      </w:r>
-      <w:commentRangeEnd w:id="33"/>
-      <w:r>
-        <w:rPr>
-          <w:rStyle w:val="CommentReference"/>
-        </w:rPr>
-        <w:commentReference w:id="33"/>
       </w:r>
       <w:r>
         <w:t>A four parameter form</w:t>
@@ -3478,6 +3477,7 @@
       <m:oMath>
         <m:f>
           <m:fPr>
+            <m:type m:val="lin"/>
             <m:ctrlPr>
               <w:rPr>
                 <w:rFonts w:ascii="Cambria Math" w:hAnsi="Cambria Math"/>
@@ -3647,8 +3647,13 @@
         </m:r>
       </m:oMath>
       <w:r>
-        <w:t xml:space="preserve"> and </w:t>
-      </w:r>
+        <w:t xml:space="preserve"> </w:t>
+      </w:r>
+      <w:proofErr w:type="gramStart"/>
+      <w:r>
+        <w:t xml:space="preserve">and </w:t>
+      </w:r>
+      <w:proofErr w:type="gramEnd"/>
       <m:oMath>
         <m:f>
           <m:fPr>
@@ -3687,17 +3692,21 @@
         <w:t>.</w:t>
       </w:r>
     </w:p>
+    <w:p/>
     <w:p>
+      <w:pPr>
+        <w:jc w:val="center"/>
+      </w:pPr>
       <w:r>
         <w:rPr>
           <w:noProof/>
         </w:rPr>
         <w:lastRenderedPageBreak/>
         <w:drawing>
-          <wp:inline distT="0" distB="0" distL="0" distR="0" wp14:anchorId="50459DFF" wp14:editId="19CB17D4">
-            <wp:extent cx="5270500" cy="4218305"/>
-            <wp:effectExtent l="0" t="0" r="6350" b="0"/>
-            <wp:docPr id="2" name="Picture 2" descr="D:\workspace\curveball_project\ms\combined.png"/>
+          <wp:inline distT="0" distB="0" distL="0" distR="0" wp14:anchorId="03C69870" wp14:editId="2E59CB9F">
+            <wp:extent cx="5266690" cy="4213860"/>
+            <wp:effectExtent l="0" t="0" r="0" b="0"/>
+            <wp:docPr id="1" name="Picture 1" descr="D:\workspace\curveball_project\ms\combined.png"/>
             <wp:cNvGraphicFramePr>
               <a:graphicFrameLocks xmlns:a="http://schemas.openxmlformats.org/drawingml/2006/main" noChangeAspect="1"/>
             </wp:cNvGraphicFramePr>
@@ -3705,7 +3714,7 @@
               <a:graphicData uri="http://schemas.openxmlformats.org/drawingml/2006/picture">
                 <pic:pic xmlns:pic="http://schemas.openxmlformats.org/drawingml/2006/picture">
                   <pic:nvPicPr>
-                    <pic:cNvPr id="0" name="Picture 2" descr="D:\workspace\curveball_project\ms\combined.png"/>
+                    <pic:cNvPr id="0" name="Picture 1" descr="D:\workspace\curveball_project\ms\combined.png"/>
                     <pic:cNvPicPr>
                       <a:picLocks noChangeAspect="1" noChangeArrowheads="1"/>
                     </pic:cNvPicPr>
@@ -3726,7 +3735,7 @@
                   <pic:spPr bwMode="auto">
                     <a:xfrm>
                       <a:off x="0" y="0"/>
-                      <a:ext cx="5270500" cy="4218305"/>
+                      <a:ext cx="5266690" cy="4213860"/>
                     </a:xfrm>
                     <a:prstGeom prst="rect">
                       <a:avLst/>
@@ -3761,7 +3770,6 @@
         </w:rPr>
         <w:t xml:space="preserve">Figure </w:t>
       </w:r>
-      <w:proofErr w:type="gramEnd"/>
       <w:r>
         <w:rPr>
           <w:color w:val="auto"/>
@@ -3803,7 +3811,6 @@
         </w:rPr>
         <w:fldChar w:fldCharType="end"/>
       </w:r>
-      <w:proofErr w:type="gramStart"/>
       <w:r>
         <w:rPr>
           <w:color w:val="auto"/>
@@ -3857,7 +3864,7 @@
         </w:rPr>
         <w:t xml:space="preserve"> (</w:t>
       </w:r>
-      <w:commentRangeStart w:id="36"/>
+      <w:commentRangeStart w:id="0"/>
       <w:r>
         <w:rPr>
           <w:color w:val="auto"/>
@@ -3866,7 +3873,7 @@
         </w:rPr>
         <w:t>A)</w:t>
       </w:r>
-      <w:commentRangeEnd w:id="36"/>
+      <w:commentRangeEnd w:id="0"/>
       <w:r>
         <w:rPr>
           <w:rStyle w:val="CommentReference"/>
@@ -3874,7 +3881,7 @@
           <w:bCs w:val="0"/>
           <w:color w:val="auto"/>
         </w:rPr>
-        <w:commentReference w:id="36"/>
+        <w:commentReference w:id="0"/>
       </w:r>
       <w:r>
         <w:rPr>
@@ -3955,7 +3962,7 @@
         </w:rPr>
         <w:t xml:space="preserve"> measurements </w:t>
       </w:r>
-      <w:commentRangeStart w:id="37"/>
+      <w:commentRangeStart w:id="1"/>
       <w:r>
         <w:rPr>
           <w:b w:val="0"/>
@@ -3976,7 +3983,7 @@
         </w:rPr>
         <w:t xml:space="preserve">m a single well in a 96-well microplate (Costar), </w:t>
       </w:r>
-      <w:commentRangeEnd w:id="37"/>
+      <w:commentRangeEnd w:id="1"/>
       <w:r>
         <w:rPr>
           <w:rStyle w:val="CommentReference"/>
@@ -3984,7 +3991,7 @@
           <w:bCs w:val="0"/>
           <w:color w:val="auto"/>
         </w:rPr>
-        <w:commentReference w:id="37"/>
+        <w:commentReference w:id="1"/>
       </w:r>
       <w:r>
         <w:rPr>
@@ -3996,7 +4003,7 @@
         </w:rPr>
         <w:t xml:space="preserve">taken every 10 minutes. </w:t>
       </w:r>
-      <w:commentRangeStart w:id="38"/>
+      <w:commentRangeStart w:id="2"/>
       <w:r>
         <w:rPr>
           <w:b w:val="0"/>
@@ -4103,7 +4110,7 @@
         </w:rPr>
         <w:t xml:space="preserve">) </w:t>
       </w:r>
-      <w:commentRangeEnd w:id="38"/>
+      <w:commentRangeEnd w:id="2"/>
       <w:r>
         <w:rPr>
           <w:rStyle w:val="CommentReference"/>
@@ -4111,7 +4118,7 @@
           <w:bCs w:val="0"/>
           <w:color w:val="auto"/>
         </w:rPr>
-        <w:commentReference w:id="38"/>
+        <w:commentReference w:id="2"/>
       </w:r>
       <w:r>
         <w:rPr>
@@ -4818,7 +4825,7 @@
         </w:rPr>
         <w:t xml:space="preserve"> OD in competitions between the two strains. </w:t>
       </w:r>
-      <w:commentRangeStart w:id="39"/>
+      <w:commentRangeStart w:id="3"/>
       <w:r>
         <w:rPr>
           <w:b w:val="0"/>
@@ -4849,7 +4856,7 @@
         </w:rPr>
         <w:t xml:space="preserve"> set to 0.067. </w:t>
       </w:r>
-      <w:commentRangeEnd w:id="39"/>
+      <w:commentRangeEnd w:id="3"/>
       <w:r>
         <w:rPr>
           <w:rStyle w:val="CommentReference"/>
@@ -4857,7 +4864,7 @@
           <w:bCs w:val="0"/>
           <w:color w:val="auto"/>
         </w:rPr>
-        <w:commentReference w:id="39"/>
+        <w:commentReference w:id="3"/>
       </w:r>
       <w:r>
         <w:rPr>
@@ -4983,7 +4990,7 @@
         </w:rPr>
         <w:t xml:space="preserve">=0.192 </w:t>
       </w:r>
-      <w:commentRangeStart w:id="40"/>
+      <w:commentRangeStart w:id="4"/>
       <w:r>
         <w:rPr>
           <w:b w:val="0"/>
@@ -5035,7 +5042,7 @@
         </w:rPr>
         <w:fldChar w:fldCharType="end"/>
       </w:r>
-      <w:commentRangeEnd w:id="40"/>
+      <w:commentRangeEnd w:id="4"/>
       <w:r>
         <w:rPr>
           <w:rStyle w:val="CommentReference"/>
@@ -5043,7 +5050,7 @@
           <w:bCs w:val="0"/>
           <w:color w:val="auto"/>
         </w:rPr>
-        <w:commentReference w:id="40"/>
+        <w:commentReference w:id="4"/>
       </w:r>
       <w:r>
         <w:rPr>
@@ -5053,6 +5060,7 @@
         <w:t>.</w:t>
       </w:r>
     </w:p>
+    <w:p/>
     <w:p>
       <w:pPr>
         <w:pStyle w:val="Heading2"/>
@@ -5069,39 +5077,17 @@
         <w:t xml:space="preserve"> form</w:t>
       </w:r>
       <w:r>
-        <w:t>s to the mean growth curve of each strain using a least-squares procedure</w:t>
+        <w:t>s to the mean growth curve of each strain</w:t>
+      </w:r>
+      <w:r>
+        <w:t xml:space="preserve"> in the data</w:t>
+      </w:r>
+      <w:r>
+        <w:t xml:space="preserve"> using a least-squares procedure</w:t>
       </w:r>
       <w:r>
         <w:t xml:space="preserve"> </w:t>
       </w:r>
-      <w:ins w:id="41" w:author="Judith Berman" w:date="2015-07-20T17:52:00Z">
-        <w:r>
-          <w:t xml:space="preserve">on data from ## of parallel growth curves for two </w:t>
-        </w:r>
-      </w:ins>
-      <w:ins w:id="42" w:author="Judith Berman" w:date="2015-07-20T17:55:00Z">
-        <w:r>
-          <w:rPr>
-            <w:i/>
-          </w:rPr>
-          <w:t xml:space="preserve">E. coli </w:t>
-        </w:r>
-      </w:ins>
-      <w:ins w:id="43" w:author="Judith Berman" w:date="2015-07-20T17:52:00Z">
-        <w:r>
-          <w:t>strain</w:t>
-        </w:r>
-      </w:ins>
-      <w:ins w:id="44" w:author="Judith Berman" w:date="2015-07-20T17:55:00Z">
-        <w:r>
-          <w:t>s with different growth curve parameters</w:t>
-        </w:r>
-      </w:ins>
-      <w:ins w:id="45" w:author="Judith Berman" w:date="2015-07-20T17:52:00Z">
-        <w:r>
-          <w:t xml:space="preserve"> </w:t>
-        </w:r>
-      </w:ins>
       <w:r>
         <w:fldChar w:fldCharType="begin" w:fldLock="1"/>
       </w:r>
@@ -5770,10 +5756,7 @@
         <w:t xml:space="preserve">is </w:t>
       </w:r>
       <w:r>
-        <w:t>smaller</w:t>
-      </w:r>
-      <w:r>
-        <w:t xml:space="preserve"> </w:t>
+        <w:t xml:space="preserve">smaller </w:t>
       </w:r>
       <w:r>
         <w:t xml:space="preserve">than the BIC of the linear </w:t>
@@ -5824,6 +5807,9 @@
       </w:r>
       <w:r>
         <w:t>estimates</w:t>
+      </w:r>
+      <w:r>
+        <w:t xml:space="preserve"> (Fig. 1B)</w:t>
       </w:r>
       <w:r>
         <w:t>.</w:t>
@@ -6936,7 +6922,6 @@
       <w:pPr>
         <w:ind w:firstLine="0"/>
       </w:pPr>
-      <w:commentRangeStart w:id="46"/>
       <w:proofErr w:type="gramStart"/>
       <w:r>
         <w:t>where</w:t>
@@ -6960,7 +6945,7 @@
               <w:rPr>
                 <w:rFonts w:ascii="Cambria Math" w:hAnsi="Cambria Math"/>
               </w:rPr>
-              <m:t>x</m:t>
+              <m:t>N</m:t>
             </m:r>
           </m:e>
           <m:sub>
@@ -6974,34 +6959,7 @@
         </m:sSub>
       </m:oMath>
       <w:r>
-        <w:t xml:space="preserve"> </w:t>
-      </w:r>
-      <w:commentRangeEnd w:id="46"/>
-      <w:r>
-        <w:rPr>
-          <w:rStyle w:val="CommentReference"/>
-        </w:rPr>
-        <w:commentReference w:id="46"/>
-      </w:r>
-      <w:r>
-        <w:t>is</w:t>
-      </w:r>
-      <w:r>
-        <w:t xml:space="preserve"> the value of</w:t>
-      </w:r>
-      <w:r>
-        <w:t xml:space="preserve"> parameter </w:t>
-      </w:r>
-      <m:oMath>
-        <m:r>
-          <w:rPr>
-            <w:rFonts w:ascii="Cambria Math" w:hAnsi="Cambria Math"/>
-          </w:rPr>
-          <m:t>x</m:t>
-        </m:r>
-      </m:oMath>
-      <w:r>
-        <w:t xml:space="preserve"> of strain </w:t>
+        <w:t xml:space="preserve"> is the density of strain </w:t>
       </w:r>
       <m:oMath>
         <m:r>
@@ -7012,110 +6970,44 @@
         </m:r>
       </m:oMath>
       <w:r>
-        <w:t xml:space="preserve"> which we </w:t>
-      </w:r>
-      <w:r>
-        <w:t xml:space="preserve">get </w:t>
-      </w:r>
-      <w:r>
-        <w:t>from the model fitting procedure.</w:t>
+        <w:t xml:space="preserve"> and</w:t>
       </w:r>
       <w:r>
         <w:t xml:space="preserve"> </w:t>
       </w:r>
-      <w:r>
-        <w:t xml:space="preserve">This equation system is then solved by numerical integration, resulting in a prediction </w:t>
-      </w:r>
-      <w:r>
-        <w:t xml:space="preserve">of </w:t>
-      </w:r>
-      <w:r>
-        <w:t>the competition dynamics.</w:t>
-      </w:r>
-    </w:p>
-    <w:p>
-      <w:commentRangeStart w:id="47"/>
-      <w:r>
-        <w:t>This two-</w:t>
-      </w:r>
-      <w:r>
-        <w:t xml:space="preserve">strain </w:t>
-      </w:r>
-      <w:r>
-        <w:t>competition mode</w:t>
-      </w:r>
-      <w:r>
-        <w:t xml:space="preserve">l explicitly assumes that all </w:t>
-      </w:r>
-      <w:r>
-        <w:t xml:space="preserve">the </w:t>
-      </w:r>
-      <w:r>
-        <w:t xml:space="preserve">interactions between the two strains can be attributed to </w:t>
-      </w:r>
-      <w:r>
-        <w:rPr>
-          <w:i/>
-          <w:iCs/>
-        </w:rPr>
-        <w:t>resource competition</w:t>
-      </w:r>
-      <w:commentRangeEnd w:id="47"/>
-      <w:r>
-        <w:rPr>
-          <w:rStyle w:val="CommentReference"/>
-        </w:rPr>
-        <w:commentReference w:id="47"/>
-      </w:r>
-      <w:r>
-        <w:t>.</w:t>
-      </w:r>
-      <w:r>
-        <w:t xml:space="preserve"> </w:t>
-      </w:r>
-      <w:r>
-        <w:t>T</w:t>
-      </w:r>
-      <w:r>
-        <w:t>herefore</w:t>
-      </w:r>
-      <w:r>
-        <w:t xml:space="preserve">, all interactions are described </w:t>
-      </w:r>
-      <w:r>
-        <w:t xml:space="preserve">by the deceleration of </w:t>
-      </w:r>
-      <w:r>
-        <w:t xml:space="preserve">the </w:t>
-      </w:r>
-      <w:r>
-        <w:t xml:space="preserve">growth rate of each </w:t>
-      </w:r>
-      <w:r>
-        <w:t>strain</w:t>
-      </w:r>
-      <w:r>
-        <w:t xml:space="preserve"> in response to growth of the other </w:t>
-      </w:r>
-      <w:r>
-        <w:t>strain</w:t>
-      </w:r>
-      <w:r>
-        <w:t xml:space="preserve">. We do not however assume the same limiting resource or resource efficiency for both </w:t>
-      </w:r>
-      <w:r>
-        <w:t>strains,</w:t>
-      </w:r>
-      <w:r>
-        <w:t xml:space="preserve"> as we use different maximum densit</w:t>
-      </w:r>
-      <w:r>
-        <w:t>ies</w:t>
-      </w:r>
-      <w:r>
-        <w:t xml:space="preserve"> </w:t>
-      </w:r>
       <m:oMath>
+        <m:sSub>
+          <m:sSubPr>
+            <m:ctrlPr>
+              <w:rPr>
+                <w:rFonts w:ascii="Cambria Math" w:hAnsi="Cambria Math"/>
+                <w:i/>
+              </w:rPr>
+            </m:ctrlPr>
+          </m:sSubPr>
+          <m:e>
+            <m:r>
+              <w:rPr>
+                <w:rFonts w:ascii="Cambria Math" w:hAnsi="Cambria Math"/>
+              </w:rPr>
+              <m:t>r</m:t>
+            </m:r>
+          </m:e>
+          <m:sub>
+            <m:r>
+              <w:rPr>
+                <w:rFonts w:ascii="Cambria Math" w:hAnsi="Cambria Math"/>
+              </w:rPr>
+              <m:t>i</m:t>
+            </m:r>
+          </m:sub>
+        </m:sSub>
+        <m:r>
+          <w:rPr>
+            <w:rFonts w:ascii="Cambria Math" w:hAnsi="Cambria Math"/>
+          </w:rPr>
+          <m:t xml:space="preserve">, </m:t>
+        </m:r>
         <m:sSub>
           <m:sSubPr>
             <m:ctrlPr>
@@ -7142,23 +7034,304 @@
             </m:r>
           </m:sub>
         </m:sSub>
+        <m:r>
+          <w:rPr>
+            <w:rFonts w:ascii="Cambria Math" w:hAnsi="Cambria Math"/>
+          </w:rPr>
+          <m:t xml:space="preserve">, </m:t>
+        </m:r>
+        <m:sSub>
+          <m:sSubPr>
+            <m:ctrlPr>
+              <w:rPr>
+                <w:rFonts w:ascii="Cambria Math" w:hAnsi="Cambria Math"/>
+                <w:i/>
+              </w:rPr>
+            </m:ctrlPr>
+          </m:sSubPr>
+          <m:e>
+            <m:r>
+              <w:rPr>
+                <w:rFonts w:ascii="Cambria Math" w:hAnsi="Cambria Math"/>
+              </w:rPr>
+              <m:t>ν</m:t>
+            </m:r>
+          </m:e>
+          <m:sub>
+            <m:r>
+              <w:rPr>
+                <w:rFonts w:ascii="Cambria Math" w:hAnsi="Cambria Math"/>
+              </w:rPr>
+              <m:t>i</m:t>
+            </m:r>
+          </m:sub>
+        </m:sSub>
+        <m:r>
+          <w:rPr>
+            <w:rFonts w:ascii="Cambria Math" w:hAnsi="Cambria Math"/>
+          </w:rPr>
+          <m:t>,</m:t>
+        </m:r>
+        <m:sSub>
+          <m:sSubPr>
+            <m:ctrlPr>
+              <w:rPr>
+                <w:rFonts w:ascii="Cambria Math" w:hAnsi="Cambria Math"/>
+                <w:i/>
+              </w:rPr>
+            </m:ctrlPr>
+          </m:sSubPr>
+          <m:e>
+            <m:r>
+              <w:rPr>
+                <w:rFonts w:ascii="Cambria Math" w:hAnsi="Cambria Math"/>
+              </w:rPr>
+              <m:t>α</m:t>
+            </m:r>
+          </m:e>
+          <m:sub>
+            <m:r>
+              <w:rPr>
+                <w:rFonts w:ascii="Cambria Math" w:hAnsi="Cambria Math"/>
+              </w:rPr>
+              <m:t>i</m:t>
+            </m:r>
+          </m:sub>
+        </m:sSub>
+        <m:r>
+          <w:rPr>
+            <w:rFonts w:ascii="Cambria Math" w:hAnsi="Cambria Math"/>
+          </w:rPr>
+          <m:t>,</m:t>
+        </m:r>
+        <m:sSub>
+          <m:sSubPr>
+            <m:ctrlPr>
+              <w:rPr>
+                <w:rFonts w:ascii="Cambria Math" w:hAnsi="Cambria Math"/>
+                <w:i/>
+              </w:rPr>
+            </m:ctrlPr>
+          </m:sSubPr>
+          <m:e>
+            <m:r>
+              <w:rPr>
+                <w:rFonts w:ascii="Cambria Math" w:hAnsi="Cambria Math"/>
+              </w:rPr>
+              <m:t>q</m:t>
+            </m:r>
+          </m:e>
+          <m:sub>
+            <m:r>
+              <w:rPr>
+                <w:rFonts w:ascii="Cambria Math" w:hAnsi="Cambria Math"/>
+              </w:rPr>
+              <m:t>0,i</m:t>
+            </m:r>
+          </m:sub>
+        </m:sSub>
+        <m:r>
+          <w:rPr>
+            <w:rFonts w:ascii="Cambria Math" w:hAnsi="Cambria Math"/>
+          </w:rPr>
+          <m:t>,</m:t>
+        </m:r>
       </m:oMath>
       <w:r>
-        <w:t xml:space="preserve"> for each </w:t>
-      </w:r>
-      <w:commentRangeStart w:id="48"/>
+        <w:t xml:space="preserve"> and </w:t>
+      </w:r>
+      <m:oMath>
+        <m:sSub>
+          <m:sSubPr>
+            <m:ctrlPr>
+              <w:rPr>
+                <w:rFonts w:ascii="Cambria Math" w:hAnsi="Cambria Math"/>
+                <w:i/>
+              </w:rPr>
+            </m:ctrlPr>
+          </m:sSubPr>
+          <m:e>
+            <m:r>
+              <w:rPr>
+                <w:rFonts w:ascii="Cambria Math" w:hAnsi="Cambria Math"/>
+              </w:rPr>
+              <m:t>m</m:t>
+            </m:r>
+          </m:e>
+          <m:sub>
+            <m:r>
+              <w:rPr>
+                <w:rFonts w:ascii="Cambria Math" w:hAnsi="Cambria Math"/>
+              </w:rPr>
+              <m:t>i</m:t>
+            </m:r>
+          </m:sub>
+        </m:sSub>
+      </m:oMath>
+      <w:r>
+        <w:t xml:space="preserve"> </w:t>
+      </w:r>
+      <w:r>
+        <w:t>are</w:t>
+      </w:r>
+      <w:r>
+        <w:t xml:space="preserve"> the value</w:t>
+      </w:r>
+      <w:r>
+        <w:t>s</w:t>
+      </w:r>
+      <w:r>
+        <w:t xml:space="preserve"> of</w:t>
+      </w:r>
+      <w:r>
+        <w:t xml:space="preserve"> </w:t>
+      </w:r>
+      <w:r>
+        <w:t>the corresponding parameters for</w:t>
+      </w:r>
+      <w:r>
+        <w:t xml:space="preserve"> strain </w:t>
+      </w:r>
+      <m:oMath>
+        <m:r>
+          <w:rPr>
+            <w:rFonts w:ascii="Cambria Math" w:hAnsi="Cambria Math"/>
+          </w:rPr>
+          <m:t>i</m:t>
+        </m:r>
+      </m:oMath>
+      <w:r>
+        <w:t xml:space="preserve"> which we </w:t>
+      </w:r>
+      <w:r>
+        <w:t xml:space="preserve">get </w:t>
+      </w:r>
+      <w:r>
+        <w:t>from the model fitting procedure.</w:t>
+      </w:r>
+      <w:r>
+        <w:t xml:space="preserve"> </w:t>
+      </w:r>
+      <w:r>
+        <w:t xml:space="preserve">This equation system is then solved by numerical integration, resulting in a prediction </w:t>
+      </w:r>
+      <w:r>
+        <w:t xml:space="preserve">of </w:t>
+      </w:r>
+      <w:r>
+        <w:t>the competition dynamics</w:t>
+      </w:r>
+      <w:r>
+        <w:t xml:space="preserve"> (Fig. 1C)</w:t>
+      </w:r>
+      <w:r>
+        <w:t>.</w:t>
+      </w:r>
+    </w:p>
+    <w:p>
+      <w:r>
+        <w:t>This two-</w:t>
+      </w:r>
+      <w:r>
+        <w:t xml:space="preserve">strain </w:t>
+      </w:r>
+      <w:r>
+        <w:t>competition mode</w:t>
+      </w:r>
+      <w:r>
+        <w:t xml:space="preserve">l explicitly assumes that all </w:t>
+      </w:r>
+      <w:r>
+        <w:t xml:space="preserve">the </w:t>
+      </w:r>
+      <w:r>
+        <w:t xml:space="preserve">interactions between the two strains can be attributed to </w:t>
+      </w:r>
+      <w:r>
+        <w:rPr>
+          <w:i/>
+          <w:iCs/>
+        </w:rPr>
+        <w:t>resource competition</w:t>
+      </w:r>
+      <w:r>
+        <w:t>.</w:t>
+      </w:r>
+      <w:r>
+        <w:t xml:space="preserve"> </w:t>
+      </w:r>
+      <w:r>
+        <w:t>T</w:t>
+      </w:r>
+      <w:r>
+        <w:t>herefore</w:t>
+      </w:r>
+      <w:r>
+        <w:t xml:space="preserve">, all interactions are described </w:t>
+      </w:r>
+      <w:r>
+        <w:t xml:space="preserve">by the deceleration of </w:t>
+      </w:r>
+      <w:r>
+        <w:t xml:space="preserve">the </w:t>
+      </w:r>
+      <w:r>
+        <w:t xml:space="preserve">growth rate of each </w:t>
+      </w:r>
       <w:r>
         <w:t>strain</w:t>
       </w:r>
-      <w:commentRangeEnd w:id="48"/>
-      <w:r>
-        <w:rPr>
-          <w:rStyle w:val="CommentReference"/>
-        </w:rPr>
-        <w:commentReference w:id="48"/>
-      </w:r>
-      <w:r>
-        <w:t>.</w:t>
+      <w:r>
+        <w:t xml:space="preserve"> in response to growth of the other </w:t>
+      </w:r>
+      <w:r>
+        <w:t>strain</w:t>
+      </w:r>
+      <w:r>
+        <w:t xml:space="preserve">. We do not however assume the same limiting resource or resource efficiency for both </w:t>
+      </w:r>
+      <w:r>
+        <w:t>strains,</w:t>
+      </w:r>
+      <w:r>
+        <w:t xml:space="preserve"> as we use different maximum densit</w:t>
+      </w:r>
+      <w:r>
+        <w:t>ies</w:t>
+      </w:r>
+      <w:r>
+        <w:t xml:space="preserve"> </w:t>
+      </w:r>
+      <m:oMath>
+        <m:sSub>
+          <m:sSubPr>
+            <m:ctrlPr>
+              <w:rPr>
+                <w:rFonts w:ascii="Cambria Math" w:hAnsi="Cambria Math"/>
+                <w:i/>
+              </w:rPr>
+            </m:ctrlPr>
+          </m:sSubPr>
+          <m:e>
+            <m:r>
+              <w:rPr>
+                <w:rFonts w:ascii="Cambria Math" w:hAnsi="Cambria Math"/>
+              </w:rPr>
+              <m:t>K</m:t>
+            </m:r>
+          </m:e>
+          <m:sub>
+            <m:r>
+              <w:rPr>
+                <w:rFonts w:ascii="Cambria Math" w:hAnsi="Cambria Math"/>
+              </w:rPr>
+              <m:t>i</m:t>
+            </m:r>
+          </m:sub>
+        </m:sSub>
+      </m:oMath>
+      <w:r>
+        <w:t xml:space="preserve"> for each strain.</w:t>
       </w:r>
     </w:p>
     <w:p>
@@ -7173,26 +7346,11 @@
       </w:r>
     </w:p>
     <w:p>
-      <w:del w:id="49" w:author="Yoav Ram" w:date="2015-07-21T12:47:00Z">
-        <w:r>
-          <w:delText>Perhaps the most</w:delText>
-        </w:r>
-      </w:del>
-      <w:ins w:id="50" w:author="Yoav Ram" w:date="2015-07-21T12:47:00Z">
-        <w:r>
-          <w:t>One</w:t>
-        </w:r>
-      </w:ins>
-      <w:r>
-        <w:t xml:space="preserve"> common method for estimating relative fitness or selection coefficients from pair</w:t>
-      </w:r>
-      <w:del w:id="51" w:author="Yoav Ram" w:date="2015-07-21T12:47:00Z">
-        <w:r>
-          <w:delText>-</w:delText>
-        </w:r>
-      </w:del>
-      <w:r>
-        <w:t xml:space="preserve">wise competition results is </w:t>
+      <w:r>
+        <w:t>One</w:t>
+      </w:r>
+      <w:r>
+        <w:t xml:space="preserve"> common method for estimating relative fitness or selection coefficients from pairwise competition results is </w:t>
       </w:r>
       <w:r>
         <w:fldChar w:fldCharType="begin" w:fldLock="1"/>
@@ -7602,44 +7760,18 @@
         </m:r>
       </m:oMath>
       <w:r>
-        <w:t xml:space="preserve"> is time, usually chosen to be 24 </w:t>
-      </w:r>
-      <w:commentRangeStart w:id="52"/>
-      <w:r>
-        <w:t>hours</w:t>
-      </w:r>
-      <w:commentRangeEnd w:id="52"/>
-      <w:r>
-        <w:rPr>
-          <w:rStyle w:val="CommentReference"/>
-        </w:rPr>
-        <w:commentReference w:id="52"/>
-      </w:r>
-      <w:r>
-        <w:t>.</w:t>
-      </w:r>
-      <w:r>
-        <w:t xml:space="preserve"> </w:t>
+        <w:t xml:space="preserve"> is time, usually chosen to be 24 hours.</w:t>
+      </w:r>
+      <w:r>
+        <w:t xml:space="preserve"> Eq. 4 can be applied to the predicted competition results to infer the selection coefficient of the strain of interest (Fig. 1D).</w:t>
       </w:r>
     </w:p>
     <w:p>
       <w:pPr>
         <w:pStyle w:val="Heading1"/>
       </w:pPr>
-      <w:commentRangeStart w:id="53"/>
       <w:r>
         <w:t>Discussion</w:t>
-      </w:r>
-      <w:commentRangeEnd w:id="53"/>
-      <w:r>
-        <w:rPr>
-          <w:rStyle w:val="CommentReference"/>
-          <w:rFonts w:asciiTheme="majorBidi" w:eastAsiaTheme="minorEastAsia" w:hAnsiTheme="majorBidi"/>
-          <w:b w:val="0"/>
-          <w:bCs w:val="0"/>
-          <w:kern w:val="0"/>
-        </w:rPr>
-        <w:commentReference w:id="53"/>
       </w:r>
     </w:p>
     <w:p>
@@ -7826,25 +7958,20 @@
       <w:r>
         <w:t xml:space="preserve">) they can't capture the full scope of effects contributing to differences in fitness; (ii) </w:t>
       </w:r>
-      <w:commentRangeStart w:id="54"/>
-      <w:r>
-        <w:t xml:space="preserve">they are </w:t>
-      </w:r>
-      <w:r>
-        <w:t xml:space="preserve">difficult </w:t>
-      </w:r>
-      <w:r>
-        <w:t xml:space="preserve">to compare between different studies and organisms; </w:t>
-      </w:r>
-      <w:commentRangeEnd w:id="54"/>
-      <w:r>
-        <w:rPr>
-          <w:rStyle w:val="CommentReference"/>
-        </w:rPr>
-        <w:commentReference w:id="54"/>
-      </w:r>
-      <w:r>
-        <w:t xml:space="preserve">and (iii) they can't be used as parameters </w:t>
+      <w:r>
+        <w:t>they are dependent upon specific experimental conditions</w:t>
+      </w:r>
+      <w:r>
+        <w:t xml:space="preserve"> that differ </w:t>
+      </w:r>
+      <w:r>
+        <w:t>for different organisms</w:t>
+      </w:r>
+      <w:r>
+        <w:t xml:space="preserve"> and from lab to lab</w:t>
+      </w:r>
+      <w:r>
+        <w:t xml:space="preserve">; and (iii) they can't be used as parameters </w:t>
       </w:r>
       <w:r>
         <w:t>in standard</w:t>
@@ -7895,19 +8022,21 @@
       <w:r>
         <w:t xml:space="preserve">has a differential equation form </w:t>
       </w:r>
-      <w:ins w:id="55" w:author="Yoav Ram" w:date="2015-07-21T12:48:00Z">
-        <w:r>
-          <w:t xml:space="preserve">(eq. 1) </w:t>
-        </w:r>
-      </w:ins>
-      <w:r>
-        <w:t>and a closed form solution</w:t>
-      </w:r>
-      <w:ins w:id="56" w:author="Yoav Ram" w:date="2015-07-21T12:48:00Z">
-        <w:r>
-          <w:t xml:space="preserve"> (eq. 2)</w:t>
-        </w:r>
-      </w:ins>
+      <w:r>
+        <w:t xml:space="preserve">(eq. 1) </w:t>
+      </w:r>
+      <w:r>
+        <w:t xml:space="preserve">and a closed form </w:t>
+      </w:r>
+      <w:r>
+        <w:t xml:space="preserve">analytical </w:t>
+      </w:r>
+      <w:r>
+        <w:t>solution</w:t>
+      </w:r>
+      <w:r>
+        <w:t xml:space="preserve"> (eq. 2)</w:t>
+      </w:r>
       <w:r>
         <w:t xml:space="preserve">. </w:t>
       </w:r>
@@ -8189,13 +8318,11 @@
       <w:r>
         <w:t>.</w:t>
       </w:r>
-      <w:bookmarkStart w:id="57" w:name="_GoBack"/>
-      <w:ins w:id="58" w:author="Judith Berman" w:date="2015-07-20T18:38:00Z">
+      <w:ins w:id="5" w:author="Judith Berman" w:date="2015-07-20T18:38:00Z">
         <w:r>
           <w:t xml:space="preserve"> </w:t>
         </w:r>
       </w:ins>
-      <w:bookmarkEnd w:id="57"/>
       <w:r>
         <w:t xml:space="preserve"> </w:t>
       </w:r>
@@ -8231,19 +8358,45 @@
         <w:t>estimate</w:t>
       </w:r>
       <w:r>
-        <w:t xml:space="preserve"> fitness. Our method is easy to use, has </w:t>
+        <w:t xml:space="preserve"> </w:t>
+      </w:r>
+      <w:r>
+        <w:t xml:space="preserve">relative </w:t>
+      </w:r>
+      <w:r>
+        <w:t xml:space="preserve">fitness. Our method </w:t>
+      </w:r>
+      <w:r>
+        <w:t>improves fitness estimation from growth curves</w:t>
+      </w:r>
+      <w:r>
+        <w:t xml:space="preserve">, </w:t>
+      </w:r>
+      <w:r>
+        <w:t xml:space="preserve">has </w:t>
       </w:r>
       <w:r>
         <w:t xml:space="preserve">a </w:t>
       </w:r>
       <w:r>
-        <w:t>clear biological interpretation, and can</w:t>
-      </w:r>
-      <w:r>
-        <w:t xml:space="preserve"> also</w:t>
-      </w:r>
-      <w:r>
-        <w:t xml:space="preserve"> be used as a null model for the interpretation of competition </w:t>
+        <w:t xml:space="preserve">clear biological interpretation, </w:t>
+      </w:r>
+      <w:r>
+        <w:t xml:space="preserve">and </w:t>
+      </w:r>
+      <w:r>
+        <w:t>can</w:t>
+      </w:r>
+      <w:r>
+        <w:t xml:space="preserve"> </w:t>
+      </w:r>
+      <w:r>
+        <w:t xml:space="preserve">be used as a null model for the </w:t>
+      </w:r>
+      <w:bookmarkStart w:id="6" w:name="_GoBack"/>
+      <w:bookmarkEnd w:id="6"/>
+      <w:r>
+        <w:t xml:space="preserve">interpretation of competition </w:t>
       </w:r>
       <w:r>
         <w:t>experiments</w:t>
@@ -8473,7 +8626,7 @@
       <w:pPr>
         <w:pStyle w:val="NormalWeb"/>
         <w:ind w:left="480" w:hanging="480"/>
-        <w:divId w:val="2023316078"/>
+        <w:divId w:val="1129200909"/>
         <w:rPr>
           <w:noProof/>
         </w:rPr>
@@ -8512,7 +8665,7 @@
       <w:pPr>
         <w:pStyle w:val="NormalWeb"/>
         <w:ind w:left="480" w:hanging="480"/>
-        <w:divId w:val="2023316078"/>
+        <w:divId w:val="1129200909"/>
         <w:rPr>
           <w:noProof/>
         </w:rPr>
@@ -8542,7 +8695,7 @@
       <w:pPr>
         <w:pStyle w:val="NormalWeb"/>
         <w:ind w:left="480" w:hanging="480"/>
-        <w:divId w:val="2023316078"/>
+        <w:divId w:val="1129200909"/>
         <w:rPr>
           <w:noProof/>
         </w:rPr>
@@ -8572,7 +8725,7 @@
       <w:pPr>
         <w:pStyle w:val="NormalWeb"/>
         <w:ind w:left="480" w:hanging="480"/>
-        <w:divId w:val="2023316078"/>
+        <w:divId w:val="1129200909"/>
         <w:rPr>
           <w:noProof/>
         </w:rPr>
@@ -8581,7 +8734,6 @@
         <w:rPr>
           <w:noProof/>
         </w:rPr>
-        <w:lastRenderedPageBreak/>
         <w:t xml:space="preserve">Chevin, Luis-Miguel. 2011. “On Measuring Selection in Experimental Evolution.” </w:t>
       </w:r>
       <w:r>
@@ -8603,7 +8755,7 @@
       <w:pPr>
         <w:pStyle w:val="NormalWeb"/>
         <w:ind w:left="480" w:hanging="480"/>
-        <w:divId w:val="2023316078"/>
+        <w:divId w:val="1129200909"/>
         <w:rPr>
           <w:noProof/>
         </w:rPr>
@@ -8633,7 +8785,7 @@
       <w:pPr>
         <w:pStyle w:val="NormalWeb"/>
         <w:ind w:left="480" w:hanging="480"/>
-        <w:divId w:val="2023316078"/>
+        <w:divId w:val="1129200909"/>
         <w:rPr>
           <w:noProof/>
         </w:rPr>
@@ -8663,7 +8815,7 @@
       <w:pPr>
         <w:pStyle w:val="NormalWeb"/>
         <w:ind w:left="480" w:hanging="480"/>
-        <w:divId w:val="2023316078"/>
+        <w:divId w:val="1129200909"/>
         <w:rPr>
           <w:noProof/>
         </w:rPr>
@@ -8693,7 +8845,7 @@
       <w:pPr>
         <w:pStyle w:val="NormalWeb"/>
         <w:ind w:left="480" w:hanging="480"/>
-        <w:divId w:val="2023316078"/>
+        <w:divId w:val="1129200909"/>
         <w:rPr>
           <w:noProof/>
         </w:rPr>
@@ -8723,7 +8875,7 @@
       <w:pPr>
         <w:pStyle w:val="NormalWeb"/>
         <w:ind w:left="480" w:hanging="480"/>
-        <w:divId w:val="2023316078"/>
+        <w:divId w:val="1129200909"/>
         <w:rPr>
           <w:noProof/>
         </w:rPr>
@@ -8753,7 +8905,7 @@
       <w:pPr>
         <w:pStyle w:val="NormalWeb"/>
         <w:ind w:left="480" w:hanging="480"/>
-        <w:divId w:val="2023316078"/>
+        <w:divId w:val="1129200909"/>
         <w:rPr>
           <w:noProof/>
         </w:rPr>
@@ -8783,7 +8935,7 @@
       <w:pPr>
         <w:pStyle w:val="NormalWeb"/>
         <w:ind w:left="480" w:hanging="480"/>
-        <w:divId w:val="2023316078"/>
+        <w:divId w:val="1129200909"/>
         <w:rPr>
           <w:noProof/>
         </w:rPr>
@@ -8792,14 +8944,28 @@
         <w:rPr>
           <w:noProof/>
         </w:rPr>
-        <w:t>Masel, Joanna. 2014. “Eco-Evolutionary ‘Fitness’ in 3 Dimensions: Absolute Growth, Absolute Efficiency, and Relative Competitiveness.” Populations and Evolution (July): 1–44. http://arxiv.org/abs/1407.1024.</w:t>
+        <w:t xml:space="preserve">Levy, Sasha F., Jamie R. Blundell, Sandeep Venkataram, Dmitri a. Petrov, Daniel S. Fisher, and Gavin Sherlock. 2015. “Quantitative Evolutionary Dynamics Using High-Resolution Lineage Tracking.” </w:t>
+      </w:r>
+      <w:r>
+        <w:rPr>
+          <w:i/>
+          <w:iCs/>
+          <w:noProof/>
+        </w:rPr>
+        <w:t>Nature</w:t>
+      </w:r>
+      <w:r>
+        <w:rPr>
+          <w:noProof/>
+        </w:rPr>
+        <w:t xml:space="preserve"> advance on. doi:10.1038/nature14279. http://dx.doi.org/10.1038/nature14279.</w:t>
       </w:r>
     </w:p>
     <w:p>
       <w:pPr>
         <w:pStyle w:val="NormalWeb"/>
         <w:ind w:left="480" w:hanging="480"/>
-        <w:divId w:val="2023316078"/>
+        <w:divId w:val="1129200909"/>
         <w:rPr>
           <w:noProof/>
         </w:rPr>
@@ -8808,14 +8974,14 @@
         <w:rPr>
           <w:noProof/>
         </w:rPr>
-        <w:t>Newville, Matthew. 2014. “LMFIT: Non-Linear Least-Square Minimization and Curve-Fitting for Python.” http://lmfit.github.io/lmfit-py/.</w:t>
+        <w:t>Masel, Joanna. 2014. “Eco-Evolutionary ‘Fitness’ in 3 Dimensions: Absolute Growth, Absolute Efficiency, and Relative Competitiveness.” Populations and Evolution (July): 1–44. http://arxiv.org/abs/1407.1024.</w:t>
       </w:r>
     </w:p>
     <w:p>
       <w:pPr>
         <w:pStyle w:val="NormalWeb"/>
         <w:ind w:left="480" w:hanging="480"/>
-        <w:divId w:val="2023316078"/>
+        <w:divId w:val="1129200909"/>
         <w:rPr>
           <w:noProof/>
         </w:rPr>
@@ -8824,28 +8990,14 @@
         <w:rPr>
           <w:noProof/>
         </w:rPr>
-        <w:t xml:space="preserve">Richards, F. J. 1959. “A Flexible Growth Function for Empirical Use.” </w:t>
-      </w:r>
-      <w:r>
-        <w:rPr>
-          <w:i/>
-          <w:iCs/>
-          <w:noProof/>
-        </w:rPr>
-        <w:t>Journal of Experimental Botany</w:t>
-      </w:r>
-      <w:r>
-        <w:rPr>
-          <w:noProof/>
-        </w:rPr>
-        <w:t xml:space="preserve"> 10 (2): 290–301. doi:10.1093/jxb/10.2.290. http://jxb.oxfordjournals.org/lookup/doi/10.1093/jxb/10.2.290.</w:t>
+        <w:t>Newville, Matthew. 2014. “LMFIT: Non-Linear Least-Square Minimization and Curve-Fitting for Python.” http://lmfit.github.io/lmfit-py/.</w:t>
       </w:r>
     </w:p>
     <w:p>
       <w:pPr>
         <w:pStyle w:val="NormalWeb"/>
         <w:ind w:left="480" w:hanging="480"/>
-        <w:divId w:val="2023316078"/>
+        <w:divId w:val="1129200909"/>
         <w:rPr>
           <w:noProof/>
         </w:rPr>
@@ -8854,7 +9006,7 @@
         <w:rPr>
           <w:noProof/>
         </w:rPr>
-        <w:t xml:space="preserve">Wiser, Michael J, and Richard E. Lenski. 2015. “A Comparison of Methods to Measure Fitness in </w:t>
+        <w:t xml:space="preserve">Richards, F. J. 1959. “A Flexible Growth Function for Empirical Use.” </w:t>
       </w:r>
       <w:r>
         <w:rPr>
@@ -8862,46 +9014,75 @@
           <w:iCs/>
           <w:noProof/>
         </w:rPr>
-        <w:t>Escherichia Coli</w:t>
+        <w:t>Journal of Experimental Botany</w:t>
       </w:r>
       <w:r>
         <w:rPr>
           <w:noProof/>
         </w:rPr>
-        <w:t xml:space="preserve">.” </w:t>
-      </w:r>
-      <w:r>
-        <w:rPr>
-          <w:i/>
-          <w:iCs/>
-          <w:noProof/>
-        </w:rPr>
-        <w:t>PLOS ONE</w:t>
-      </w:r>
-      <w:r>
-        <w:rPr>
-          <w:noProof/>
-        </w:rPr>
-        <w:t xml:space="preserve"> 10 (5): e0126210. doi:10.1371/journal.pone.0126210. http://biorxiv.org/content/early/2015/03/06/016121.</w:t>
+        <w:t xml:space="preserve"> 10 (2): 290–301. doi:10.1093/jxb/10.2.290. http://jxb.oxfordjournals.org/lookup/doi/10.1093/jxb/10.2.290.</w:t>
       </w:r>
     </w:p>
     <w:p>
       <w:pPr>
         <w:pStyle w:val="NormalWeb"/>
         <w:ind w:left="480" w:hanging="480"/>
-        <w:divId w:val="2093702590"/>
+        <w:divId w:val="1129200909"/>
+        <w:rPr>
+          <w:noProof/>
+        </w:rPr>
       </w:pPr>
       <w:r>
-        <w:lastRenderedPageBreak/>
+        <w:rPr>
+          <w:noProof/>
+        </w:rPr>
+        <w:t xml:space="preserve">Wiser, Michael J, and Richard E. Lenski. 2015. “A Comparison of Methods to Measure Fitness in </w:t>
+      </w:r>
+      <w:r>
+        <w:rPr>
+          <w:i/>
+          <w:iCs/>
+          <w:noProof/>
+        </w:rPr>
+        <w:t>Escherichia Coli</w:t>
+      </w:r>
+      <w:r>
+        <w:rPr>
+          <w:noProof/>
+        </w:rPr>
+        <w:t xml:space="preserve">.” </w:t>
+      </w:r>
+      <w:r>
+        <w:rPr>
+          <w:i/>
+          <w:iCs/>
+          <w:noProof/>
+        </w:rPr>
+        <w:t>PLOS ONE</w:t>
+      </w:r>
+      <w:r>
+        <w:rPr>
+          <w:noProof/>
+        </w:rPr>
+        <w:t xml:space="preserve"> 10 (5): e0126210. doi:10.1371/journal.pone.0126210. http://biorxiv.org/content/early/2015/03/06/016121.</w:t>
+      </w:r>
+    </w:p>
+    <w:p>
+      <w:pPr>
+        <w:pStyle w:val="NormalWeb"/>
+        <w:ind w:left="480" w:hanging="480"/>
+        <w:divId w:val="1854999218"/>
+      </w:pPr>
+      <w:r>
         <w:fldChar w:fldCharType="end"/>
       </w:r>
     </w:p>
     <w:p/>
     <w:sectPr>
-      <w:headerReference w:type="even" r:id="rId10"/>
-      <w:headerReference w:type="default" r:id="rId11"/>
-      <w:footerReference w:type="even" r:id="rId12"/>
-      <w:footerReference w:type="default" r:id="rId13"/>
+      <w:headerReference w:type="even" r:id="rId11"/>
+      <w:headerReference w:type="default" r:id="rId12"/>
+      <w:footerReference w:type="even" r:id="rId13"/>
+      <w:footerReference w:type="default" r:id="rId14"/>
       <w:pgSz w:w="11906" w:h="16838"/>
       <w:pgMar w:top="1440" w:right="1800" w:bottom="1440" w:left="1800" w:header="708" w:footer="708" w:gutter="0"/>
       <w:cols w:space="708"/>
@@ -8916,7 +9097,7 @@
 
 <file path=word/comments.xml><?xml version="1.0" encoding="utf-8"?>
 <w:comments xmlns:wpc="http://schemas.microsoft.com/office/word/2010/wordprocessingCanvas" xmlns:mc="http://schemas.openxmlformats.org/markup-compatibility/2006" xmlns:o="urn:schemas-microsoft-com:office:office" xmlns:r="http://schemas.openxmlformats.org/officeDocument/2006/relationships" xmlns:m="http://schemas.openxmlformats.org/officeDocument/2006/math" xmlns:v="urn:schemas-microsoft-com:vml" xmlns:wp14="http://schemas.microsoft.com/office/word/2010/wordprocessingDrawing" xmlns:wp="http://schemas.openxmlformats.org/drawingml/2006/wordprocessingDrawing" xmlns:w10="urn:schemas-microsoft-com:office:word" xmlns:w="http://schemas.openxmlformats.org/wordprocessingml/2006/main" xmlns:w14="http://schemas.microsoft.com/office/word/2010/wordml" xmlns:wpg="http://schemas.microsoft.com/office/word/2010/wordprocessingGroup" xmlns:wpi="http://schemas.microsoft.com/office/word/2010/wordprocessingInk" xmlns:wne="http://schemas.microsoft.com/office/word/2006/wordml" xmlns:wps="http://schemas.microsoft.com/office/word/2010/wordprocessingShape" mc:Ignorable="w14 wp14">
-  <w:comment w:id="19" w:author="Judith Berman" w:date="2015-07-21T11:58:00Z" w:initials="JB">
+  <w:comment w:id="0" w:author="Judith Berman" w:date="2015-07-21T11:58:00Z" w:initials="JB">
     <w:p>
       <w:pPr>
         <w:pStyle w:val="CommentText"/>
@@ -8928,37 +9109,19 @@
         <w:annotationRef/>
       </w:r>
       <w:r>
-        <w:t xml:space="preserve">May want to mention </w:t>
+        <w:t xml:space="preserve">Need to mark A BCD.  I assume the convention top left, top right </w:t>
       </w:r>
       <w:proofErr w:type="spellStart"/>
       <w:r>
-        <w:rPr>
-          <w:rFonts w:ascii="Calibri" w:hAnsi="Calibri" w:cs="Arial"/>
-          <w:sz w:val="22"/>
-          <w:szCs w:val="22"/>
-        </w:rPr>
-        <w:t>Addinall</w:t>
+        <w:t>etc</w:t>
       </w:r>
       <w:proofErr w:type="spellEnd"/>
       <w:r>
-        <w:rPr>
-          <w:rFonts w:ascii="Calibri" w:hAnsi="Calibri" w:cs="Arial"/>
-          <w:sz w:val="22"/>
-          <w:szCs w:val="22"/>
-        </w:rPr>
-        <w:t>, 2011</w:t>
-      </w:r>
-      <w:r>
-        <w:rPr>
-          <w:rFonts w:ascii="Calibri" w:hAnsi="Calibri" w:cs="Arial"/>
-          <w:sz w:val="22"/>
-          <w:szCs w:val="22"/>
-        </w:rPr>
-        <w:t>, which uses growth rate and other parameters together to derive fitness from growth curves in yeast mutants</w:t>
+        <w:t xml:space="preserve"> but it should be on the fig.  Was the little blip in the growth curve reproducible in more than one experiment with the orange strain?  If the orange one was run on one day and the purple on another, this would explain it.</w:t>
       </w:r>
     </w:p>
   </w:comment>
-  <w:comment w:id="24" w:author="Judith Berman" w:date="2015-07-21T11:58:00Z" w:initials="JB">
+  <w:comment w:id="1" w:author="Judith Berman" w:date="2015-07-21T11:58:00Z" w:initials="JB">
     <w:p>
       <w:pPr>
         <w:pStyle w:val="CommentText"/>
@@ -8970,19 +9133,11 @@
         <w:annotationRef/>
       </w:r>
       <w:r>
-        <w:t xml:space="preserve">There is an extreme example </w:t>
-      </w:r>
-      <w:proofErr w:type="spellStart"/>
-      <w:r>
-        <w:t>ofthis</w:t>
-      </w:r>
-      <w:proofErr w:type="spellEnd"/>
-      <w:r>
-        <w:t xml:space="preserve"> in Sasha Levy's paper in Nature 2015 (if I remember it correctly.</w:t>
+        <w:t>Is the intention that parallel cultures were grown in multiple wells, one well per line?  If so, then this should read “from ## single wells in a 96-well….” Where ## is the number of parallel cultures used.  The reader needs to know how many is important to generate the SD ranges used to weight the expt.</w:t>
       </w:r>
     </w:p>
   </w:comment>
-  <w:comment w:id="31" w:author="Judith Berman" w:date="2015-07-21T11:58:00Z" w:initials="JB">
+  <w:comment w:id="2" w:author="Judith Berman" w:date="2015-07-21T11:58:00Z" w:initials="JB">
     <w:p>
       <w:pPr>
         <w:pStyle w:val="CommentText"/>
@@ -8994,28 +9149,11 @@
         <w:annotationRef/>
       </w:r>
       <w:r>
-        <w:t>What is m in e</w:t>
-      </w:r>
-      <w:r>
-        <w:rPr>
-          <w:vertAlign w:val="superscript"/>
-        </w:rPr>
-        <w:t>-</w:t>
-      </w:r>
-      <w:proofErr w:type="spellStart"/>
-      <w:r>
-        <w:rPr>
-          <w:vertAlign w:val="superscript"/>
-        </w:rPr>
-        <w:t>mt</w:t>
-      </w:r>
-      <w:proofErr w:type="spellEnd"/>
-      <w:r>
-        <w:t>?</w:t>
+        <w:t>This is the first time we hear about the plasmids.  Why are they in there and are they in both strains? And is it the same plasmid in both strains? And do the plasmids have names?</w:t>
       </w:r>
     </w:p>
   </w:comment>
-  <w:comment w:id="33" w:author="Judith Berman" w:date="2015-07-21T11:58:00Z" w:initials="JB">
+  <w:comment w:id="3" w:author="Judith Berman" w:date="2015-07-21T11:58:00Z" w:initials="JB">
     <w:p>
       <w:pPr>
         <w:pStyle w:val="CommentText"/>
@@ -9027,11 +9165,11 @@
         <w:annotationRef/>
       </w:r>
       <w:r>
-        <w:t xml:space="preserve">I don’t understand what this means and why v&gt;1 would relate to lag phase.  </w:t>
+        <w:t>Why?  If there is a lag phase, they would be non-detectable as in A.</w:t>
       </w:r>
     </w:p>
   </w:comment>
-  <w:comment w:id="36" w:author="Judith Berman" w:date="2015-07-21T11:58:00Z" w:initials="JB">
+  <w:comment w:id="4" w:author="Judith Berman" w:date="2015-07-21T11:58:00Z" w:initials="JB">
     <w:p>
       <w:pPr>
         <w:pStyle w:val="CommentText"/>
@@ -9042,214 +9180,13 @@
         </w:rPr>
         <w:annotationRef/>
       </w:r>
-      <w:r>
-        <w:t xml:space="preserve">Need to mark A BCD.  I assume the convention top left, top right </w:t>
-      </w:r>
       <w:proofErr w:type="spellStart"/>
       <w:r>
-        <w:t>etc</w:t>
+        <w:t>Yoav</w:t>
       </w:r>
       <w:proofErr w:type="spellEnd"/>
       <w:r>
-        <w:t xml:space="preserve"> but it should be on the fig.  Was the little blip in the growth curve reproducible in more than one experiment with the orange strain?  If the orange one was run on one day and the purple on another, this would explain it.</w:t>
-      </w:r>
-    </w:p>
-  </w:comment>
-  <w:comment w:id="37" w:author="Judith Berman" w:date="2015-07-21T11:58:00Z" w:initials="JB">
-    <w:p>
-      <w:pPr>
-        <w:pStyle w:val="CommentText"/>
-      </w:pPr>
-      <w:r>
-        <w:rPr>
-          <w:rStyle w:val="CommentReference"/>
-        </w:rPr>
-        <w:annotationRef/>
-      </w:r>
-      <w:r>
-        <w:t>Is the intention that parallel cultures were grown in multiple wells, one well per line?  If so, then this should read “from ## single wells in a 96-well….” Where ## is the number of parallel cultures used.  The reader needs to know how many is important to generate the SD ranges used to weight the expt.</w:t>
-      </w:r>
-    </w:p>
-  </w:comment>
-  <w:comment w:id="38" w:author="Judith Berman" w:date="2015-07-21T11:58:00Z" w:initials="JB">
-    <w:p>
-      <w:pPr>
-        <w:pStyle w:val="CommentText"/>
-      </w:pPr>
-      <w:r>
-        <w:rPr>
-          <w:rStyle w:val="CommentReference"/>
-        </w:rPr>
-        <w:annotationRef/>
-      </w:r>
-      <w:r>
-        <w:t>This is the first time we hear about the plasmids.  Why are they in there and are they in both strains? And is it the same plasmid in both strains? And do the plasmids have names?</w:t>
-      </w:r>
-    </w:p>
-  </w:comment>
-  <w:comment w:id="39" w:author="Judith Berman" w:date="2015-07-21T11:58:00Z" w:initials="JB">
-    <w:p>
-      <w:pPr>
-        <w:pStyle w:val="CommentText"/>
-      </w:pPr>
-      <w:r>
-        <w:rPr>
-          <w:rStyle w:val="CommentReference"/>
-        </w:rPr>
-        <w:annotationRef/>
-      </w:r>
-      <w:r>
-        <w:t>Why?  If there is a lag phase, they would be non-detectable as in A.</w:t>
-      </w:r>
-    </w:p>
-  </w:comment>
-  <w:comment w:id="40" w:author="Judith Berman" w:date="2015-07-21T11:58:00Z" w:initials="JB">
-    <w:p>
-      <w:pPr>
-        <w:pStyle w:val="CommentText"/>
-      </w:pPr>
-      <w:r>
-        <w:rPr>
-          <w:rStyle w:val="CommentReference"/>
-        </w:rPr>
-        <w:annotationRef/>
-      </w:r>
-      <w:proofErr w:type="spellStart"/>
-      <w:r>
-        <w:t>Yoav</w:t>
-      </w:r>
-      <w:proofErr w:type="spellEnd"/>
-      <w:r>
         <w:t>, isn’t there a need for a test of the accuracy of the model with an empirical competition experiment?</w:t>
-      </w:r>
-    </w:p>
-  </w:comment>
-  <w:comment w:id="46" w:author="Judith Berman" w:date="2015-07-21T11:58:00Z" w:initials="JB">
-    <w:p>
-      <w:pPr>
-        <w:pStyle w:val="CommentText"/>
-      </w:pPr>
-      <w:r>
-        <w:rPr>
-          <w:rStyle w:val="CommentReference"/>
-        </w:rPr>
-        <w:annotationRef/>
-      </w:r>
-      <w:r>
-        <w:t xml:space="preserve">I don’t see X in the equations—this is probably just </w:t>
-      </w:r>
-      <w:proofErr w:type="spellStart"/>
-      <w:r>
-        <w:t>bec</w:t>
-      </w:r>
-      <w:proofErr w:type="spellEnd"/>
-      <w:r>
-        <w:t xml:space="preserve"> I don't understand the math.</w:t>
-      </w:r>
-    </w:p>
-  </w:comment>
-  <w:comment w:id="47" w:author="Judith Berman" w:date="2015-07-21T11:58:00Z" w:initials="JB">
-    <w:p>
-      <w:pPr>
-        <w:pStyle w:val="CommentText"/>
-      </w:pPr>
-      <w:r>
-        <w:rPr>
-          <w:rStyle w:val="CommentReference"/>
-        </w:rPr>
-        <w:annotationRef/>
-      </w:r>
-      <w:r>
-        <w:rPr>
-          <w:highlight w:val="yellow"/>
-        </w:rPr>
-        <w:t xml:space="preserve">This is a critical point.  But lag phase can be different and affect things, but is not really about resources, it is about the quorum sensing and the </w:t>
-      </w:r>
-      <w:proofErr w:type="spellStart"/>
-      <w:r>
-        <w:rPr>
-          <w:highlight w:val="yellow"/>
-        </w:rPr>
-        <w:t>presense</w:t>
-      </w:r>
-      <w:proofErr w:type="spellEnd"/>
-      <w:r>
-        <w:rPr>
-          <w:highlight w:val="yellow"/>
-        </w:rPr>
-        <w:t xml:space="preserve"> or absence of growth inhibitors.</w:t>
-      </w:r>
-    </w:p>
-  </w:comment>
-  <w:comment w:id="48" w:author="Judith Berman" w:date="2015-07-21T11:58:00Z" w:initials="JB">
-    <w:p>
-      <w:pPr>
-        <w:pStyle w:val="CommentText"/>
-      </w:pPr>
-      <w:r>
-        <w:rPr>
-          <w:rStyle w:val="CommentReference"/>
-        </w:rPr>
-        <w:annotationRef/>
-      </w:r>
-      <w:r>
-        <w:t>Just a thought—what if the two strains used mostly different resources, like strains with and without ability to use lactose after the glucose is depleted…</w:t>
-      </w:r>
-    </w:p>
-  </w:comment>
-  <w:comment w:id="52" w:author="Judith Berman" w:date="2015-07-21T11:58:00Z" w:initials="JB">
-    <w:p>
-      <w:pPr>
-        <w:pStyle w:val="CommentText"/>
-      </w:pPr>
-      <w:r>
-        <w:rPr>
-          <w:rStyle w:val="CommentReference"/>
-        </w:rPr>
-        <w:annotationRef/>
-      </w:r>
-      <w:r>
-        <w:t xml:space="preserve">I don’t understand from this one-sentence section if you use the Wiser and </w:t>
-      </w:r>
-      <w:proofErr w:type="spellStart"/>
-      <w:r>
-        <w:t>Lenski</w:t>
-      </w:r>
-      <w:proofErr w:type="spellEnd"/>
-      <w:r>
-        <w:t xml:space="preserve"> idea or not</w:t>
-      </w:r>
-    </w:p>
-  </w:comment>
-  <w:comment w:id="53" w:author="Judith Berman" w:date="2015-07-21T11:58:00Z" w:initials="JB">
-    <w:p>
-      <w:pPr>
-        <w:pStyle w:val="CommentText"/>
-      </w:pPr>
-      <w:r>
-        <w:rPr>
-          <w:rStyle w:val="CommentReference"/>
-        </w:rPr>
-        <w:annotationRef/>
-      </w:r>
-      <w:r>
-        <w:t>Again, I am not familiar with this paper format, but isn’t there some need for a results section or for this to be results and discussion?</w:t>
-      </w:r>
-    </w:p>
-  </w:comment>
-  <w:comment w:id="54" w:author="Judith Berman" w:date="2015-07-21T11:58:00Z" w:initials="JB">
-    <w:p>
-      <w:pPr>
-        <w:pStyle w:val="CommentText"/>
-      </w:pPr>
-      <w:r>
-        <w:rPr>
-          <w:rStyle w:val="CommentReference"/>
-        </w:rPr>
-        <w:annotationRef/>
-      </w:r>
-      <w:r>
-        <w:t>Is the intention here that they don’t translate well between labs and between different species like E. coli and Salmonella or yeast?  If so, then I would restate it as: they are dependent upon specific experimental conditions that differ from lab to lab and for different organisms</w:t>
       </w:r>
     </w:p>
   </w:comment>
@@ -9357,7 +9294,7 @@
           <w:rPr>
             <w:noProof/>
           </w:rPr>
-          <w:t>9</w:t>
+          <w:t>7</w:t>
         </w:r>
         <w:r>
           <w:rPr>
@@ -11331,6 +11268,529 @@
     </w:rPr>
   </w:style>
 </w:styles>
+</file>
+
+<file path=word/glossary/document.xml><?xml version="1.0" encoding="utf-8"?>
+<w:glossaryDocument xmlns:wpc="http://schemas.microsoft.com/office/word/2010/wordprocessingCanvas" xmlns:mc="http://schemas.openxmlformats.org/markup-compatibility/2006" xmlns:o="urn:schemas-microsoft-com:office:office" xmlns:r="http://schemas.openxmlformats.org/officeDocument/2006/relationships" xmlns:m="http://schemas.openxmlformats.org/officeDocument/2006/math" xmlns:v="urn:schemas-microsoft-com:vml" xmlns:wp14="http://schemas.microsoft.com/office/word/2010/wordprocessingDrawing" xmlns:wp="http://schemas.openxmlformats.org/drawingml/2006/wordprocessingDrawing" xmlns:w10="urn:schemas-microsoft-com:office:word" xmlns:w="http://schemas.openxmlformats.org/wordprocessingml/2006/main" xmlns:w14="http://schemas.microsoft.com/office/word/2010/wordml" xmlns:wpg="http://schemas.microsoft.com/office/word/2010/wordprocessingGroup" xmlns:wpi="http://schemas.microsoft.com/office/word/2010/wordprocessingInk" xmlns:wne="http://schemas.microsoft.com/office/word/2006/wordml" xmlns:wps="http://schemas.microsoft.com/office/word/2010/wordprocessingShape" mc:Ignorable="w14 wp14"/>
+</file>
+
+<file path=word/glossary/fontTable.xml><?xml version="1.0" encoding="utf-8"?>
+<w:fonts xmlns:mc="http://schemas.openxmlformats.org/markup-compatibility/2006" xmlns:r="http://schemas.openxmlformats.org/officeDocument/2006/relationships" xmlns:w="http://schemas.openxmlformats.org/wordprocessingml/2006/main" xmlns:w14="http://schemas.microsoft.com/office/word/2010/wordml" mc:Ignorable="w14">
+  <w:font w:name="Calibri">
+    <w:panose1 w:val="020F0502020204030204"/>
+    <w:charset w:val="00"/>
+    <w:family w:val="swiss"/>
+    <w:pitch w:val="variable"/>
+    <w:sig w:usb0="E00002FF" w:usb1="4000ACFF" w:usb2="00000001" w:usb3="00000000" w:csb0="0000019F" w:csb1="00000000"/>
+  </w:font>
+  <w:font w:name="MS Mincho">
+    <w:altName w:val="ＭＳ 明朝"/>
+    <w:panose1 w:val="02020609040205080304"/>
+    <w:charset w:val="80"/>
+    <w:family w:val="modern"/>
+    <w:pitch w:val="fixed"/>
+    <w:sig w:usb0="E00002FF" w:usb1="6AC7FDFB" w:usb2="00000012" w:usb3="00000000" w:csb0="0002009F" w:csb1="00000000"/>
+  </w:font>
+  <w:font w:name="Times New Roman">
+    <w:panose1 w:val="02020603050405020304"/>
+    <w:charset w:val="00"/>
+    <w:family w:val="roman"/>
+    <w:pitch w:val="variable"/>
+    <w:sig w:usb0="E0002AFF" w:usb1="C0007841" w:usb2="00000009" w:usb3="00000000" w:csb0="000001FF" w:csb1="00000000"/>
+  </w:font>
+  <w:font w:name="Palatino Linotype">
+    <w:panose1 w:val="02040502050505030304"/>
+    <w:charset w:val="00"/>
+    <w:family w:val="roman"/>
+    <w:pitch w:val="variable"/>
+    <w:sig w:usb0="E0000287" w:usb1="40000013" w:usb2="00000000" w:usb3="00000000" w:csb0="0000019F" w:csb1="00000000"/>
+  </w:font>
+  <w:font w:name="MS Gothic">
+    <w:altName w:val="ＭＳ ゴシック"/>
+    <w:panose1 w:val="020B0609070205080204"/>
+    <w:charset w:val="80"/>
+    <w:family w:val="modern"/>
+    <w:pitch w:val="fixed"/>
+    <w:sig w:usb0="E00002FF" w:usb1="6AC7FDFB" w:usb2="00000012" w:usb3="00000000" w:csb0="0002009F" w:csb1="00000000"/>
+  </w:font>
+  <w:font w:name="Cambria">
+    <w:panose1 w:val="02040503050406030204"/>
+    <w:charset w:val="00"/>
+    <w:family w:val="roman"/>
+    <w:pitch w:val="variable"/>
+    <w:sig w:usb0="E00002FF" w:usb1="400004FF" w:usb2="00000000" w:usb3="00000000" w:csb0="0000019F" w:csb1="00000000"/>
+  </w:font>
+  <w:font w:name="Tahoma">
+    <w:panose1 w:val="020B0604030504040204"/>
+    <w:charset w:val="00"/>
+    <w:family w:val="swiss"/>
+    <w:pitch w:val="variable"/>
+    <w:sig w:usb0="E1002EFF" w:usb1="C000605B" w:usb2="00000029" w:usb3="00000000" w:csb0="000101FF" w:csb1="00000000"/>
+  </w:font>
+  <w:font w:name="Cambria Math">
+    <w:panose1 w:val="02040503050406030204"/>
+    <w:charset w:val="00"/>
+    <w:family w:val="roman"/>
+    <w:pitch w:val="variable"/>
+    <w:sig w:usb0="E00002FF" w:usb1="420024FF" w:usb2="00000000" w:usb3="00000000" w:csb0="0000019F" w:csb1="00000000"/>
+  </w:font>
+  <w:font w:name="Arial">
+    <w:panose1 w:val="020B0604020202020204"/>
+    <w:charset w:val="00"/>
+    <w:family w:val="swiss"/>
+    <w:pitch w:val="variable"/>
+    <w:sig w:usb0="E0002AFF" w:usb1="C0007843" w:usb2="00000009" w:usb3="00000000" w:csb0="000001FF" w:csb1="00000000"/>
+  </w:font>
+</w:fonts>
+</file>
+
+<file path=word/glossary/settings.xml><?xml version="1.0" encoding="utf-8"?>
+<w:settings xmlns:mc="http://schemas.openxmlformats.org/markup-compatibility/2006" xmlns:o="urn:schemas-microsoft-com:office:office" xmlns:r="http://schemas.openxmlformats.org/officeDocument/2006/relationships" xmlns:m="http://schemas.openxmlformats.org/officeDocument/2006/math" xmlns:v="urn:schemas-microsoft-com:vml" xmlns:w10="urn:schemas-microsoft-com:office:word" xmlns:w="http://schemas.openxmlformats.org/wordprocessingml/2006/main" xmlns:w14="http://schemas.microsoft.com/office/word/2010/wordml" xmlns:sl="http://schemas.openxmlformats.org/schemaLibrary/2006/main" mc:Ignorable="w14">
+  <w:view w:val="normal"/>
+  <w:defaultTabStop w:val="720"/>
+  <w:characterSpacingControl w:val="doNotCompress"/>
+  <w:compat>
+    <w:useFELayout/>
+    <w:compatSetting w:name="compatibilityMode" w:uri="http://schemas.microsoft.com/office/word" w:val="14"/>
+    <w:compatSetting w:name="overrideTableStyleFontSizeAndJustification" w:uri="http://schemas.microsoft.com/office/word" w:val="1"/>
+    <w:compatSetting w:name="enableOpenTypeFeatures" w:uri="http://schemas.microsoft.com/office/word" w:val="1"/>
+    <w:compatSetting w:name="doNotFlipMirrorIndents" w:uri="http://schemas.microsoft.com/office/word" w:val="1"/>
+  </w:compat>
+  <w:rsids>
+    <w:rsidRoot w:val="00447CCA"/>
+    <w:rsid w:val="00447CCA"/>
+  </w:rsids>
+  <m:mathPr>
+    <m:mathFont m:val="Cambria Math"/>
+    <m:brkBin m:val="before"/>
+    <m:brkBinSub m:val="--"/>
+    <m:smallFrac m:val="0"/>
+    <m:dispDef/>
+    <m:lMargin m:val="0"/>
+    <m:rMargin m:val="0"/>
+    <m:defJc m:val="centerGroup"/>
+    <m:wrapIndent m:val="1440"/>
+    <m:intLim m:val="subSup"/>
+    <m:naryLim m:val="undOvr"/>
+  </m:mathPr>
+  <w:themeFontLang w:val="en-US" w:bidi="he-IL"/>
+  <w:clrSchemeMapping w:bg1="light1" w:t1="dark1" w:bg2="light2" w:t2="dark2" w:accent1="accent1" w:accent2="accent2" w:accent3="accent3" w:accent4="accent4" w:accent5="accent5" w:accent6="accent6" w:hyperlink="hyperlink" w:followedHyperlink="followedHyperlink"/>
+  <w:decimalSymbol w:val="."/>
+  <w:listSeparator w:val=","/>
+</w:settings>
+</file>
+
+<file path=word/glossary/styles.xml><?xml version="1.0" encoding="utf-8"?>
+<w:styles xmlns:mc="http://schemas.openxmlformats.org/markup-compatibility/2006" xmlns:r="http://schemas.openxmlformats.org/officeDocument/2006/relationships" xmlns:w="http://schemas.openxmlformats.org/wordprocessingml/2006/main" xmlns:w14="http://schemas.microsoft.com/office/word/2010/wordml" mc:Ignorable="w14">
+  <w:docDefaults>
+    <w:rPrDefault>
+      <w:rPr>
+        <w:rFonts w:asciiTheme="minorHAnsi" w:eastAsiaTheme="minorEastAsia" w:hAnsiTheme="minorHAnsi" w:cstheme="minorBidi"/>
+        <w:sz w:val="22"/>
+        <w:szCs w:val="22"/>
+        <w:lang w:val="en-US" w:eastAsia="en-US" w:bidi="he-IL"/>
+      </w:rPr>
+    </w:rPrDefault>
+    <w:pPrDefault>
+      <w:pPr>
+        <w:spacing w:after="200" w:line="276" w:lineRule="auto"/>
+      </w:pPr>
+    </w:pPrDefault>
+  </w:docDefaults>
+  <w:latentStyles w:defLockedState="0" w:defUIPriority="99" w:defSemiHidden="1" w:defUnhideWhenUsed="1" w:defQFormat="0" w:count="267">
+    <w:lsdException w:name="Normal" w:semiHidden="0" w:uiPriority="0" w:unhideWhenUsed="0" w:qFormat="1"/>
+    <w:lsdException w:name="heading 1" w:semiHidden="0" w:uiPriority="9" w:unhideWhenUsed="0" w:qFormat="1"/>
+    <w:lsdException w:name="heading 2" w:uiPriority="9" w:qFormat="1"/>
+    <w:lsdException w:name="heading 3" w:uiPriority="9" w:qFormat="1"/>
+    <w:lsdException w:name="heading 4" w:uiPriority="9" w:qFormat="1"/>
+    <w:lsdException w:name="heading 5" w:uiPriority="9" w:qFormat="1"/>
+    <w:lsdException w:name="heading 6" w:uiPriority="9" w:qFormat="1"/>
+    <w:lsdException w:name="heading 7" w:uiPriority="9" w:qFormat="1"/>
+    <w:lsdException w:name="heading 8" w:uiPriority="9" w:qFormat="1"/>
+    <w:lsdException w:name="heading 9" w:uiPriority="9" w:qFormat="1"/>
+    <w:lsdException w:name="toc 1" w:uiPriority="39"/>
+    <w:lsdException w:name="toc 2" w:uiPriority="39"/>
+    <w:lsdException w:name="toc 3" w:uiPriority="39"/>
+    <w:lsdException w:name="toc 4" w:uiPriority="39"/>
+    <w:lsdException w:name="toc 5" w:uiPriority="39"/>
+    <w:lsdException w:name="toc 6" w:uiPriority="39"/>
+    <w:lsdException w:name="toc 7" w:uiPriority="39"/>
+    <w:lsdException w:name="toc 8" w:uiPriority="39"/>
+    <w:lsdException w:name="toc 9" w:uiPriority="39"/>
+    <w:lsdException w:name="caption" w:uiPriority="35" w:qFormat="1"/>
+    <w:lsdException w:name="Title" w:semiHidden="0" w:uiPriority="10" w:unhideWhenUsed="0" w:qFormat="1"/>
+    <w:lsdException w:name="Default Paragraph Font" w:uiPriority="1"/>
+    <w:lsdException w:name="Subtitle" w:semiHidden="0" w:uiPriority="11" w:unhideWhenUsed="0" w:qFormat="1"/>
+    <w:lsdException w:name="Strong" w:semiHidden="0" w:uiPriority="22" w:unhideWhenUsed="0" w:qFormat="1"/>
+    <w:lsdException w:name="Emphasis" w:semiHidden="0" w:uiPriority="20" w:unhideWhenUsed="0" w:qFormat="1"/>
+    <w:lsdException w:name="Table Grid" w:semiHidden="0" w:uiPriority="59" w:unhideWhenUsed="0"/>
+    <w:lsdException w:name="Placeholder Text" w:unhideWhenUsed="0"/>
+    <w:lsdException w:name="No Spacing" w:semiHidden="0" w:uiPriority="1" w:unhideWhenUsed="0" w:qFormat="1"/>
+    <w:lsdException w:name="Light Shading" w:semiHidden="0" w:uiPriority="60" w:unhideWhenUsed="0"/>
+    <w:lsdException w:name="Light List" w:semiHidden="0" w:uiPriority="61" w:unhideWhenUsed="0"/>
+    <w:lsdException w:name="Light Grid" w:semiHidden="0" w:uiPriority="62" w:unhideWhenUsed="0"/>
+    <w:lsdException w:name="Medium Shading 1" w:semiHidden="0" w:uiPriority="63" w:unhideWhenUsed="0"/>
+    <w:lsdException w:name="Medium Shading 2" w:semiHidden="0" w:uiPriority="64" w:unhideWhenUsed="0"/>
+    <w:lsdException w:name="Medium List 1" w:semiHidden="0" w:uiPriority="65" w:unhideWhenUsed="0"/>
+    <w:lsdException w:name="Medium List 2" w:semiHidden="0" w:uiPriority="66" w:unhideWhenUsed="0"/>
+    <w:lsdException w:name="Medium Grid 1" w:semiHidden="0" w:uiPriority="67" w:unhideWhenUsed="0"/>
+    <w:lsdException w:name="Medium Grid 2" w:semiHidden="0" w:uiPriority="68" w:unhideWhenUsed="0"/>
+    <w:lsdException w:name="Medium Grid 3" w:semiHidden="0" w:uiPriority="69" w:unhideWhenUsed="0"/>
+    <w:lsdException w:name="Dark List" w:semiHidden="0" w:uiPriority="70" w:unhideWhenUsed="0"/>
+    <w:lsdException w:name="Colorful Shading" w:semiHidden="0" w:uiPriority="71" w:unhideWhenUsed="0"/>
+    <w:lsdException w:name="Colorful List" w:semiHidden="0" w:uiPriority="72" w:unhideWhenUsed="0"/>
+    <w:lsdException w:name="Colorful Grid" w:semiHidden="0" w:uiPriority="73" w:unhideWhenUsed="0"/>
+    <w:lsdException w:name="Light Shading Accent 1" w:semiHidden="0" w:uiPriority="60" w:unhideWhenUsed="0"/>
+    <w:lsdException w:name="Light List Accent 1" w:semiHidden="0" w:uiPriority="61" w:unhideWhenUsed="0"/>
+    <w:lsdException w:name="Light Grid Accent 1" w:semiHidden="0" w:uiPriority="62" w:unhideWhenUsed="0"/>
+    <w:lsdException w:name="Medium Shading 1 Accent 1" w:semiHidden="0" w:uiPriority="63" w:unhideWhenUsed="0"/>
+    <w:lsdException w:name="Medium Shading 2 Accent 1" w:semiHidden="0" w:uiPriority="64" w:unhideWhenUsed="0"/>
+    <w:lsdException w:name="Medium List 1 Accent 1" w:semiHidden="0" w:uiPriority="65" w:unhideWhenUsed="0"/>
+    <w:lsdException w:name="Revision" w:unhideWhenUsed="0"/>
+    <w:lsdException w:name="List Paragraph" w:semiHidden="0" w:uiPriority="34" w:unhideWhenUsed="0" w:qFormat="1"/>
+    <w:lsdException w:name="Quote" w:semiHidden="0" w:uiPriority="29" w:unhideWhenUsed="0" w:qFormat="1"/>
+    <w:lsdException w:name="Intense Quote" w:semiHidden="0" w:uiPriority="30" w:unhideWhenUsed="0" w:qFormat="1"/>
+    <w:lsdException w:name="Medium List 2 Accent 1" w:semiHidden="0" w:uiPriority="66" w:unhideWhenUsed="0"/>
+    <w:lsdException w:name="Medium Grid 1 Accent 1" w:semiHidden="0" w:uiPriority="67" w:unhideWhenUsed="0"/>
+    <w:lsdException w:name="Medium Grid 2 Accent 1" w:semiHidden="0" w:uiPriority="68" w:unhideWhenUsed="0"/>
+    <w:lsdException w:name="Medium Grid 3 Accent 1" w:semiHidden="0" w:uiPriority="69" w:unhideWhenUsed="0"/>
+    <w:lsdException w:name="Dark List Accent 1" w:semiHidden="0" w:uiPriority="70" w:unhideWhenUsed="0"/>
+    <w:lsdException w:name="Colorful Shading Accent 1" w:semiHidden="0" w:uiPriority="71" w:unhideWhenUsed="0"/>
+    <w:lsdException w:name="Colorful List Accent 1" w:semiHidden="0" w:uiPriority="72" w:unhideWhenUsed="0"/>
+    <w:lsdException w:name="Colorful Grid Accent 1" w:semiHidden="0" w:uiPriority="73" w:unhideWhenUsed="0"/>
+    <w:lsdException w:name="Light Shading Accent 2" w:semiHidden="0" w:uiPriority="60" w:unhideWhenUsed="0"/>
+    <w:lsdException w:name="Light List Accent 2" w:semiHidden="0" w:uiPriority="61" w:unhideWhenUsed="0"/>
+    <w:lsdException w:name="Light Grid Accent 2" w:semiHidden="0" w:uiPriority="62" w:unhideWhenUsed="0"/>
+    <w:lsdException w:name="Medium Shading 1 Accent 2" w:semiHidden="0" w:uiPriority="63" w:unhideWhenUsed="0"/>
+    <w:lsdException w:name="Medium Shading 2 Accent 2" w:semiHidden="0" w:uiPriority="64" w:unhideWhenUsed="0"/>
+    <w:lsdException w:name="Medium List 1 Accent 2" w:semiHidden="0" w:uiPriority="65" w:unhideWhenUsed="0"/>
+    <w:lsdException w:name="Medium List 2 Accent 2" w:semiHidden="0" w:uiPriority="66" w:unhideWhenUsed="0"/>
+    <w:lsdException w:name="Medium Grid 1 Accent 2" w:semiHidden="0" w:uiPriority="67" w:unhideWhenUsed="0"/>
+    <w:lsdException w:name="Medium Grid 2 Accent 2" w:semiHidden="0" w:uiPriority="68" w:unhideWhenUsed="0"/>
+    <w:lsdException w:name="Medium Grid 3 Accent 2" w:semiHidden="0" w:uiPriority="69" w:unhideWhenUsed="0"/>
+    <w:lsdException w:name="Dark List Accent 2" w:semiHidden="0" w:uiPriority="70" w:unhideWhenUsed="0"/>
+    <w:lsdException w:name="Colorful Shading Accent 2" w:semiHidden="0" w:uiPriority="71" w:unhideWhenUsed="0"/>
+    <w:lsdException w:name="Colorful List Accent 2" w:semiHidden="0" w:uiPriority="72" w:unhideWhenUsed="0"/>
+    <w:lsdException w:name="Colorful Grid Accent 2" w:semiHidden="0" w:uiPriority="73" w:unhideWhenUsed="0"/>
+    <w:lsdException w:name="Light Shading Accent 3" w:semiHidden="0" w:uiPriority="60" w:unhideWhenUsed="0"/>
+    <w:lsdException w:name="Light List Accent 3" w:semiHidden="0" w:uiPriority="61" w:unhideWhenUsed="0"/>
+    <w:lsdException w:name="Light Grid Accent 3" w:semiHidden="0" w:uiPriority="62" w:unhideWhenUsed="0"/>
+    <w:lsdException w:name="Medium Shading 1 Accent 3" w:semiHidden="0" w:uiPriority="63" w:unhideWhenUsed="0"/>
+    <w:lsdException w:name="Medium Shading 2 Accent 3" w:semiHidden="0" w:uiPriority="64" w:unhideWhenUsed="0"/>
+    <w:lsdException w:name="Medium List 1 Accent 3" w:semiHidden="0" w:uiPriority="65" w:unhideWhenUsed="0"/>
+    <w:lsdException w:name="Medium List 2 Accent 3" w:semiHidden="0" w:uiPriority="66" w:unhideWhenUsed="0"/>
+    <w:lsdException w:name="Medium Grid 1 Accent 3" w:semiHidden="0" w:uiPriority="67" w:unhideWhenUsed="0"/>
+    <w:lsdException w:name="Medium Grid 2 Accent 3" w:semiHidden="0" w:uiPriority="68" w:unhideWhenUsed="0"/>
+    <w:lsdException w:name="Medium Grid 3 Accent 3" w:semiHidden="0" w:uiPriority="69" w:unhideWhenUsed="0"/>
+    <w:lsdException w:name="Dark List Accent 3" w:semiHidden="0" w:uiPriority="70" w:unhideWhenUsed="0"/>
+    <w:lsdException w:name="Colorful Shading Accent 3" w:semiHidden="0" w:uiPriority="71" w:unhideWhenUsed="0"/>
+    <w:lsdException w:name="Colorful List Accent 3" w:semiHidden="0" w:uiPriority="72" w:unhideWhenUsed="0"/>
+    <w:lsdException w:name="Colorful Grid Accent 3" w:semiHidden="0" w:uiPriority="73" w:unhideWhenUsed="0"/>
+    <w:lsdException w:name="Light Shading Accent 4" w:semiHidden="0" w:uiPriority="60" w:unhideWhenUsed="0"/>
+    <w:lsdException w:name="Light List Accent 4" w:semiHidden="0" w:uiPriority="61" w:unhideWhenUsed="0"/>
+    <w:lsdException w:name="Light Grid Accent 4" w:semiHidden="0" w:uiPriority="62" w:unhideWhenUsed="0"/>
+    <w:lsdException w:name="Medium Shading 1 Accent 4" w:semiHidden="0" w:uiPriority="63" w:unhideWhenUsed="0"/>
+    <w:lsdException w:name="Medium Shading 2 Accent 4" w:semiHidden="0" w:uiPriority="64" w:unhideWhenUsed="0"/>
+    <w:lsdException w:name="Medium List 1 Accent 4" w:semiHidden="0" w:uiPriority="65" w:unhideWhenUsed="0"/>
+    <w:lsdException w:name="Medium List 2 Accent 4" w:semiHidden="0" w:uiPriority="66" w:unhideWhenUsed="0"/>
+    <w:lsdException w:name="Medium Grid 1 Accent 4" w:semiHidden="0" w:uiPriority="67" w:unhideWhenUsed="0"/>
+    <w:lsdException w:name="Medium Grid 2 Accent 4" w:semiHidden="0" w:uiPriority="68" w:unhideWhenUsed="0"/>
+    <w:lsdException w:name="Medium Grid 3 Accent 4" w:semiHidden="0" w:uiPriority="69" w:unhideWhenUsed="0"/>
+    <w:lsdException w:name="Dark List Accent 4" w:semiHidden="0" w:uiPriority="70" w:unhideWhenUsed="0"/>
+    <w:lsdException w:name="Colorful Shading Accent 4" w:semiHidden="0" w:uiPriority="71" w:unhideWhenUsed="0"/>
+    <w:lsdException w:name="Colorful List Accent 4" w:semiHidden="0" w:uiPriority="72" w:unhideWhenUsed="0"/>
+    <w:lsdException w:name="Colorful Grid Accent 4" w:semiHidden="0" w:uiPriority="73" w:unhideWhenUsed="0"/>
+    <w:lsdException w:name="Light Shading Accent 5" w:semiHidden="0" w:uiPriority="60" w:unhideWhenUsed="0"/>
+    <w:lsdException w:name="Light List Accent 5" w:semiHidden="0" w:uiPriority="61" w:unhideWhenUsed="0"/>
+    <w:lsdException w:name="Light Grid Accent 5" w:semiHidden="0" w:uiPriority="62" w:unhideWhenUsed="0"/>
+    <w:lsdException w:name="Medium Shading 1 Accent 5" w:semiHidden="0" w:uiPriority="63" w:unhideWhenUsed="0"/>
+    <w:lsdException w:name="Medium Shading 2 Accent 5" w:semiHidden="0" w:uiPriority="64" w:unhideWhenUsed="0"/>
+    <w:lsdException w:name="Medium List 1 Accent 5" w:semiHidden="0" w:uiPriority="65" w:unhideWhenUsed="0"/>
+    <w:lsdException w:name="Medium List 2 Accent 5" w:semiHidden="0" w:uiPriority="66" w:unhideWhenUsed="0"/>
+    <w:lsdException w:name="Medium Grid 1 Accent 5" w:semiHidden="0" w:uiPriority="67" w:unhideWhenUsed="0"/>
+    <w:lsdException w:name="Medium Grid 2 Accent 5" w:semiHidden="0" w:uiPriority="68" w:unhideWhenUsed="0"/>
+    <w:lsdException w:name="Medium Grid 3 Accent 5" w:semiHidden="0" w:uiPriority="69" w:unhideWhenUsed="0"/>
+    <w:lsdException w:name="Dark List Accent 5" w:semiHidden="0" w:uiPriority="70" w:unhideWhenUsed="0"/>
+    <w:lsdException w:name="Colorful Shading Accent 5" w:semiHidden="0" w:uiPriority="71" w:unhideWhenUsed="0"/>
+    <w:lsdException w:name="Colorful List Accent 5" w:semiHidden="0" w:uiPriority="72" w:unhideWhenUsed="0"/>
+    <w:lsdException w:name="Colorful Grid Accent 5" w:semiHidden="0" w:uiPriority="73" w:unhideWhenUsed="0"/>
+    <w:lsdException w:name="Light Shading Accent 6" w:semiHidden="0" w:uiPriority="60" w:unhideWhenUsed="0"/>
+    <w:lsdException w:name="Light List Accent 6" w:semiHidden="0" w:uiPriority="61" w:unhideWhenUsed="0"/>
+    <w:lsdException w:name="Light Grid Accent 6" w:semiHidden="0" w:uiPriority="62" w:unhideWhenUsed="0"/>
+    <w:lsdException w:name="Medium Shading 1 Accent 6" w:semiHidden="0" w:uiPriority="63" w:unhideWhenUsed="0"/>
+    <w:lsdException w:name="Medium Shading 2 Accent 6" w:semiHidden="0" w:uiPriority="64" w:unhideWhenUsed="0"/>
+    <w:lsdException w:name="Medium List 1 Accent 6" w:semiHidden="0" w:uiPriority="65" w:unhideWhenUsed="0"/>
+    <w:lsdException w:name="Medium List 2 Accent 6" w:semiHidden="0" w:uiPriority="66" w:unhideWhenUsed="0"/>
+    <w:lsdException w:name="Medium Grid 1 Accent 6" w:semiHidden="0" w:uiPriority="67" w:unhideWhenUsed="0"/>
+    <w:lsdException w:name="Medium Grid 2 Accent 6" w:semiHidden="0" w:uiPriority="68" w:unhideWhenUsed="0"/>
+    <w:lsdException w:name="Medium Grid 3 Accent 6" w:semiHidden="0" w:uiPriority="69" w:unhideWhenUsed="0"/>
+    <w:lsdException w:name="Dark List Accent 6" w:semiHidden="0" w:uiPriority="70" w:unhideWhenUsed="0"/>
+    <w:lsdException w:name="Colorful Shading Accent 6" w:semiHidden="0" w:uiPriority="71" w:unhideWhenUsed="0"/>
+    <w:lsdException w:name="Colorful List Accent 6" w:semiHidden="0" w:uiPriority="72" w:unhideWhenUsed="0"/>
+    <w:lsdException w:name="Colorful Grid Accent 6" w:semiHidden="0" w:uiPriority="73" w:unhideWhenUsed="0"/>
+    <w:lsdException w:name="Subtle Emphasis" w:semiHidden="0" w:uiPriority="19" w:unhideWhenUsed="0" w:qFormat="1"/>
+    <w:lsdException w:name="Intense Emphasis" w:semiHidden="0" w:uiPriority="21" w:unhideWhenUsed="0" w:qFormat="1"/>
+    <w:lsdException w:name="Subtle Reference" w:semiHidden="0" w:uiPriority="31" w:unhideWhenUsed="0" w:qFormat="1"/>
+    <w:lsdException w:name="Intense Reference" w:semiHidden="0" w:uiPriority="32" w:unhideWhenUsed="0" w:qFormat="1"/>
+    <w:lsdException w:name="Book Title" w:semiHidden="0" w:uiPriority="33" w:unhideWhenUsed="0" w:qFormat="1"/>
+    <w:lsdException w:name="Bibliography" w:uiPriority="37"/>
+    <w:lsdException w:name="TOC Heading" w:uiPriority="39" w:qFormat="1"/>
+  </w:latentStyles>
+  <w:style w:type="paragraph" w:default="1" w:styleId="Normal">
+    <w:name w:val="Normal"/>
+    <w:qFormat/>
+    <w:pPr>
+      <w:bidi/>
+    </w:pPr>
+  </w:style>
+  <w:style w:type="character" w:default="1" w:styleId="DefaultParagraphFont">
+    <w:name w:val="Default Paragraph Font"/>
+    <w:uiPriority w:val="1"/>
+    <w:semiHidden/>
+    <w:unhideWhenUsed/>
+  </w:style>
+  <w:style w:type="table" w:default="1" w:styleId="TableNormal">
+    <w:name w:val="Normal Table"/>
+    <w:uiPriority w:val="99"/>
+    <w:semiHidden/>
+    <w:unhideWhenUsed/>
+    <w:tblPr>
+      <w:tblInd w:w="0" w:type="dxa"/>
+      <w:tblCellMar>
+        <w:top w:w="0" w:type="dxa"/>
+        <w:left w:w="108" w:type="dxa"/>
+        <w:bottom w:w="0" w:type="dxa"/>
+        <w:right w:w="108" w:type="dxa"/>
+      </w:tblCellMar>
+    </w:tblPr>
+  </w:style>
+  <w:style w:type="numbering" w:default="1" w:styleId="NoList">
+    <w:name w:val="No List"/>
+    <w:uiPriority w:val="99"/>
+    <w:semiHidden/>
+    <w:unhideWhenUsed/>
+  </w:style>
+  <w:style w:type="character" w:styleId="PlaceholderText">
+    <w:name w:val="Placeholder Text"/>
+    <w:basedOn w:val="DefaultParagraphFont"/>
+    <w:uiPriority w:val="99"/>
+    <w:semiHidden/>
+    <w:rsid w:val="00447CCA"/>
+    <w:rPr>
+      <w:color w:val="808080"/>
+    </w:rPr>
+  </w:style>
+</w:styles>
+</file>
+
+<file path=word/glossary/stylesWithEffects.xml><?xml version="1.0" encoding="utf-8"?>
+<w:styles xmlns:wpc="http://schemas.microsoft.com/office/word/2010/wordprocessingCanvas" xmlns:mc="http://schemas.openxmlformats.org/markup-compatibility/2006" xmlns:o="urn:schemas-microsoft-com:office:office" xmlns:r="http://schemas.openxmlformats.org/officeDocument/2006/relationships" xmlns:m="http://schemas.openxmlformats.org/officeDocument/2006/math" xmlns:v="urn:schemas-microsoft-com:vml" xmlns:wp14="http://schemas.microsoft.com/office/word/2010/wordprocessingDrawing" xmlns:wp="http://schemas.openxmlformats.org/drawingml/2006/wordprocessingDrawing" xmlns:w10="urn:schemas-microsoft-com:office:word" xmlns:w="http://schemas.openxmlformats.org/wordprocessingml/2006/main" xmlns:w14="http://schemas.microsoft.com/office/word/2010/wordml" xmlns:wpg="http://schemas.microsoft.com/office/word/2010/wordprocessingGroup" xmlns:wpi="http://schemas.microsoft.com/office/word/2010/wordprocessingInk" xmlns:wne="http://schemas.microsoft.com/office/word/2006/wordml" xmlns:wps="http://schemas.microsoft.com/office/word/2010/wordprocessingShape" mc:Ignorable="w14 wp14">
+  <w:docDefaults>
+    <w:rPrDefault>
+      <w:rPr>
+        <w:rFonts w:asciiTheme="minorHAnsi" w:eastAsiaTheme="minorEastAsia" w:hAnsiTheme="minorHAnsi" w:cstheme="minorBidi"/>
+        <w:sz w:val="22"/>
+        <w:szCs w:val="22"/>
+        <w:lang w:val="en-US" w:eastAsia="en-US" w:bidi="he-IL"/>
+      </w:rPr>
+    </w:rPrDefault>
+    <w:pPrDefault>
+      <w:pPr>
+        <w:spacing w:after="200" w:line="276" w:lineRule="auto"/>
+      </w:pPr>
+    </w:pPrDefault>
+  </w:docDefaults>
+  <w:latentStyles w:defLockedState="0" w:defUIPriority="99" w:defSemiHidden="1" w:defUnhideWhenUsed="1" w:defQFormat="0" w:count="267">
+    <w:lsdException w:name="Normal" w:semiHidden="0" w:uiPriority="0" w:unhideWhenUsed="0" w:qFormat="1"/>
+    <w:lsdException w:name="heading 1" w:semiHidden="0" w:uiPriority="9" w:unhideWhenUsed="0" w:qFormat="1"/>
+    <w:lsdException w:name="heading 2" w:uiPriority="9" w:qFormat="1"/>
+    <w:lsdException w:name="heading 3" w:uiPriority="9" w:qFormat="1"/>
+    <w:lsdException w:name="heading 4" w:uiPriority="9" w:qFormat="1"/>
+    <w:lsdException w:name="heading 5" w:uiPriority="9" w:qFormat="1"/>
+    <w:lsdException w:name="heading 6" w:uiPriority="9" w:qFormat="1"/>
+    <w:lsdException w:name="heading 7" w:uiPriority="9" w:qFormat="1"/>
+    <w:lsdException w:name="heading 8" w:uiPriority="9" w:qFormat="1"/>
+    <w:lsdException w:name="heading 9" w:uiPriority="9" w:qFormat="1"/>
+    <w:lsdException w:name="toc 1" w:uiPriority="39"/>
+    <w:lsdException w:name="toc 2" w:uiPriority="39"/>
+    <w:lsdException w:name="toc 3" w:uiPriority="39"/>
+    <w:lsdException w:name="toc 4" w:uiPriority="39"/>
+    <w:lsdException w:name="toc 5" w:uiPriority="39"/>
+    <w:lsdException w:name="toc 6" w:uiPriority="39"/>
+    <w:lsdException w:name="toc 7" w:uiPriority="39"/>
+    <w:lsdException w:name="toc 8" w:uiPriority="39"/>
+    <w:lsdException w:name="toc 9" w:uiPriority="39"/>
+    <w:lsdException w:name="caption" w:uiPriority="35" w:qFormat="1"/>
+    <w:lsdException w:name="Title" w:semiHidden="0" w:uiPriority="10" w:unhideWhenUsed="0" w:qFormat="1"/>
+    <w:lsdException w:name="Default Paragraph Font" w:uiPriority="1"/>
+    <w:lsdException w:name="Subtitle" w:semiHidden="0" w:uiPriority="11" w:unhideWhenUsed="0" w:qFormat="1"/>
+    <w:lsdException w:name="Strong" w:semiHidden="0" w:uiPriority="22" w:unhideWhenUsed="0" w:qFormat="1"/>
+    <w:lsdException w:name="Emphasis" w:semiHidden="0" w:uiPriority="20" w:unhideWhenUsed="0" w:qFormat="1"/>
+    <w:lsdException w:name="Table Grid" w:semiHidden="0" w:uiPriority="59" w:unhideWhenUsed="0"/>
+    <w:lsdException w:name="Placeholder Text" w:unhideWhenUsed="0"/>
+    <w:lsdException w:name="No Spacing" w:semiHidden="0" w:uiPriority="1" w:unhideWhenUsed="0" w:qFormat="1"/>
+    <w:lsdException w:name="Light Shading" w:semiHidden="0" w:uiPriority="60" w:unhideWhenUsed="0"/>
+    <w:lsdException w:name="Light List" w:semiHidden="0" w:uiPriority="61" w:unhideWhenUsed="0"/>
+    <w:lsdException w:name="Light Grid" w:semiHidden="0" w:uiPriority="62" w:unhideWhenUsed="0"/>
+    <w:lsdException w:name="Medium Shading 1" w:semiHidden="0" w:uiPriority="63" w:unhideWhenUsed="0"/>
+    <w:lsdException w:name="Medium Shading 2" w:semiHidden="0" w:uiPriority="64" w:unhideWhenUsed="0"/>
+    <w:lsdException w:name="Medium List 1" w:semiHidden="0" w:uiPriority="65" w:unhideWhenUsed="0"/>
+    <w:lsdException w:name="Medium List 2" w:semiHidden="0" w:uiPriority="66" w:unhideWhenUsed="0"/>
+    <w:lsdException w:name="Medium Grid 1" w:semiHidden="0" w:uiPriority="67" w:unhideWhenUsed="0"/>
+    <w:lsdException w:name="Medium Grid 2" w:semiHidden="0" w:uiPriority="68" w:unhideWhenUsed="0"/>
+    <w:lsdException w:name="Medium Grid 3" w:semiHidden="0" w:uiPriority="69" w:unhideWhenUsed="0"/>
+    <w:lsdException w:name="Dark List" w:semiHidden="0" w:uiPriority="70" w:unhideWhenUsed="0"/>
+    <w:lsdException w:name="Colorful Shading" w:semiHidden="0" w:uiPriority="71" w:unhideWhenUsed="0"/>
+    <w:lsdException w:name="Colorful List" w:semiHidden="0" w:uiPriority="72" w:unhideWhenUsed="0"/>
+    <w:lsdException w:name="Colorful Grid" w:semiHidden="0" w:uiPriority="73" w:unhideWhenUsed="0"/>
+    <w:lsdException w:name="Light Shading Accent 1" w:semiHidden="0" w:uiPriority="60" w:unhideWhenUsed="0"/>
+    <w:lsdException w:name="Light List Accent 1" w:semiHidden="0" w:uiPriority="61" w:unhideWhenUsed="0"/>
+    <w:lsdException w:name="Light Grid Accent 1" w:semiHidden="0" w:uiPriority="62" w:unhideWhenUsed="0"/>
+    <w:lsdException w:name="Medium Shading 1 Accent 1" w:semiHidden="0" w:uiPriority="63" w:unhideWhenUsed="0"/>
+    <w:lsdException w:name="Medium Shading 2 Accent 1" w:semiHidden="0" w:uiPriority="64" w:unhideWhenUsed="0"/>
+    <w:lsdException w:name="Medium List 1 Accent 1" w:semiHidden="0" w:uiPriority="65" w:unhideWhenUsed="0"/>
+    <w:lsdException w:name="Revision" w:unhideWhenUsed="0"/>
+    <w:lsdException w:name="List Paragraph" w:semiHidden="0" w:uiPriority="34" w:unhideWhenUsed="0" w:qFormat="1"/>
+    <w:lsdException w:name="Quote" w:semiHidden="0" w:uiPriority="29" w:unhideWhenUsed="0" w:qFormat="1"/>
+    <w:lsdException w:name="Intense Quote" w:semiHidden="0" w:uiPriority="30" w:unhideWhenUsed="0" w:qFormat="1"/>
+    <w:lsdException w:name="Medium List 2 Accent 1" w:semiHidden="0" w:uiPriority="66" w:unhideWhenUsed="0"/>
+    <w:lsdException w:name="Medium Grid 1 Accent 1" w:semiHidden="0" w:uiPriority="67" w:unhideWhenUsed="0"/>
+    <w:lsdException w:name="Medium Grid 2 Accent 1" w:semiHidden="0" w:uiPriority="68" w:unhideWhenUsed="0"/>
+    <w:lsdException w:name="Medium Grid 3 Accent 1" w:semiHidden="0" w:uiPriority="69" w:unhideWhenUsed="0"/>
+    <w:lsdException w:name="Dark List Accent 1" w:semiHidden="0" w:uiPriority="70" w:unhideWhenUsed="0"/>
+    <w:lsdException w:name="Colorful Shading Accent 1" w:semiHidden="0" w:uiPriority="71" w:unhideWhenUsed="0"/>
+    <w:lsdException w:name="Colorful List Accent 1" w:semiHidden="0" w:uiPriority="72" w:unhideWhenUsed="0"/>
+    <w:lsdException w:name="Colorful Grid Accent 1" w:semiHidden="0" w:uiPriority="73" w:unhideWhenUsed="0"/>
+    <w:lsdException w:name="Light Shading Accent 2" w:semiHidden="0" w:uiPriority="60" w:unhideWhenUsed="0"/>
+    <w:lsdException w:name="Light List Accent 2" w:semiHidden="0" w:uiPriority="61" w:unhideWhenUsed="0"/>
+    <w:lsdException w:name="Light Grid Accent 2" w:semiHidden="0" w:uiPriority="62" w:unhideWhenUsed="0"/>
+    <w:lsdException w:name="Medium Shading 1 Accent 2" w:semiHidden="0" w:uiPriority="63" w:unhideWhenUsed="0"/>
+    <w:lsdException w:name="Medium Shading 2 Accent 2" w:semiHidden="0" w:uiPriority="64" w:unhideWhenUsed="0"/>
+    <w:lsdException w:name="Medium List 1 Accent 2" w:semiHidden="0" w:uiPriority="65" w:unhideWhenUsed="0"/>
+    <w:lsdException w:name="Medium List 2 Accent 2" w:semiHidden="0" w:uiPriority="66" w:unhideWhenUsed="0"/>
+    <w:lsdException w:name="Medium Grid 1 Accent 2" w:semiHidden="0" w:uiPriority="67" w:unhideWhenUsed="0"/>
+    <w:lsdException w:name="Medium Grid 2 Accent 2" w:semiHidden="0" w:uiPriority="68" w:unhideWhenUsed="0"/>
+    <w:lsdException w:name="Medium Grid 3 Accent 2" w:semiHidden="0" w:uiPriority="69" w:unhideWhenUsed="0"/>
+    <w:lsdException w:name="Dark List Accent 2" w:semiHidden="0" w:uiPriority="70" w:unhideWhenUsed="0"/>
+    <w:lsdException w:name="Colorful Shading Accent 2" w:semiHidden="0" w:uiPriority="71" w:unhideWhenUsed="0"/>
+    <w:lsdException w:name="Colorful List Accent 2" w:semiHidden="0" w:uiPriority="72" w:unhideWhenUsed="0"/>
+    <w:lsdException w:name="Colorful Grid Accent 2" w:semiHidden="0" w:uiPriority="73" w:unhideWhenUsed="0"/>
+    <w:lsdException w:name="Light Shading Accent 3" w:semiHidden="0" w:uiPriority="60" w:unhideWhenUsed="0"/>
+    <w:lsdException w:name="Light List Accent 3" w:semiHidden="0" w:uiPriority="61" w:unhideWhenUsed="0"/>
+    <w:lsdException w:name="Light Grid Accent 3" w:semiHidden="0" w:uiPriority="62" w:unhideWhenUsed="0"/>
+    <w:lsdException w:name="Medium Shading 1 Accent 3" w:semiHidden="0" w:uiPriority="63" w:unhideWhenUsed="0"/>
+    <w:lsdException w:name="Medium Shading 2 Accent 3" w:semiHidden="0" w:uiPriority="64" w:unhideWhenUsed="0"/>
+    <w:lsdException w:name="Medium List 1 Accent 3" w:semiHidden="0" w:uiPriority="65" w:unhideWhenUsed="0"/>
+    <w:lsdException w:name="Medium List 2 Accent 3" w:semiHidden="0" w:uiPriority="66" w:unhideWhenUsed="0"/>
+    <w:lsdException w:name="Medium Grid 1 Accent 3" w:semiHidden="0" w:uiPriority="67" w:unhideWhenUsed="0"/>
+    <w:lsdException w:name="Medium Grid 2 Accent 3" w:semiHidden="0" w:uiPriority="68" w:unhideWhenUsed="0"/>
+    <w:lsdException w:name="Medium Grid 3 Accent 3" w:semiHidden="0" w:uiPriority="69" w:unhideWhenUsed="0"/>
+    <w:lsdException w:name="Dark List Accent 3" w:semiHidden="0" w:uiPriority="70" w:unhideWhenUsed="0"/>
+    <w:lsdException w:name="Colorful Shading Accent 3" w:semiHidden="0" w:uiPriority="71" w:unhideWhenUsed="0"/>
+    <w:lsdException w:name="Colorful List Accent 3" w:semiHidden="0" w:uiPriority="72" w:unhideWhenUsed="0"/>
+    <w:lsdException w:name="Colorful Grid Accent 3" w:semiHidden="0" w:uiPriority="73" w:unhideWhenUsed="0"/>
+    <w:lsdException w:name="Light Shading Accent 4" w:semiHidden="0" w:uiPriority="60" w:unhideWhenUsed="0"/>
+    <w:lsdException w:name="Light List Accent 4" w:semiHidden="0" w:uiPriority="61" w:unhideWhenUsed="0"/>
+    <w:lsdException w:name="Light Grid Accent 4" w:semiHidden="0" w:uiPriority="62" w:unhideWhenUsed="0"/>
+    <w:lsdException w:name="Medium Shading 1 Accent 4" w:semiHidden="0" w:uiPriority="63" w:unhideWhenUsed="0"/>
+    <w:lsdException w:name="Medium Shading 2 Accent 4" w:semiHidden="0" w:uiPriority="64" w:unhideWhenUsed="0"/>
+    <w:lsdException w:name="Medium List 1 Accent 4" w:semiHidden="0" w:uiPriority="65" w:unhideWhenUsed="0"/>
+    <w:lsdException w:name="Medium List 2 Accent 4" w:semiHidden="0" w:uiPriority="66" w:unhideWhenUsed="0"/>
+    <w:lsdException w:name="Medium Grid 1 Accent 4" w:semiHidden="0" w:uiPriority="67" w:unhideWhenUsed="0"/>
+    <w:lsdException w:name="Medium Grid 2 Accent 4" w:semiHidden="0" w:uiPriority="68" w:unhideWhenUsed="0"/>
+    <w:lsdException w:name="Medium Grid 3 Accent 4" w:semiHidden="0" w:uiPriority="69" w:unhideWhenUsed="0"/>
+    <w:lsdException w:name="Dark List Accent 4" w:semiHidden="0" w:uiPriority="70" w:unhideWhenUsed="0"/>
+    <w:lsdException w:name="Colorful Shading Accent 4" w:semiHidden="0" w:uiPriority="71" w:unhideWhenUsed="0"/>
+    <w:lsdException w:name="Colorful List Accent 4" w:semiHidden="0" w:uiPriority="72" w:unhideWhenUsed="0"/>
+    <w:lsdException w:name="Colorful Grid Accent 4" w:semiHidden="0" w:uiPriority="73" w:unhideWhenUsed="0"/>
+    <w:lsdException w:name="Light Shading Accent 5" w:semiHidden="0" w:uiPriority="60" w:unhideWhenUsed="0"/>
+    <w:lsdException w:name="Light List Accent 5" w:semiHidden="0" w:uiPriority="61" w:unhideWhenUsed="0"/>
+    <w:lsdException w:name="Light Grid Accent 5" w:semiHidden="0" w:uiPriority="62" w:unhideWhenUsed="0"/>
+    <w:lsdException w:name="Medium Shading 1 Accent 5" w:semiHidden="0" w:uiPriority="63" w:unhideWhenUsed="0"/>
+    <w:lsdException w:name="Medium Shading 2 Accent 5" w:semiHidden="0" w:uiPriority="64" w:unhideWhenUsed="0"/>
+    <w:lsdException w:name="Medium List 1 Accent 5" w:semiHidden="0" w:uiPriority="65" w:unhideWhenUsed="0"/>
+    <w:lsdException w:name="Medium List 2 Accent 5" w:semiHidden="0" w:uiPriority="66" w:unhideWhenUsed="0"/>
+    <w:lsdException w:name="Medium Grid 1 Accent 5" w:semiHidden="0" w:uiPriority="67" w:unhideWhenUsed="0"/>
+    <w:lsdException w:name="Medium Grid 2 Accent 5" w:semiHidden="0" w:uiPriority="68" w:unhideWhenUsed="0"/>
+    <w:lsdException w:name="Medium Grid 3 Accent 5" w:semiHidden="0" w:uiPriority="69" w:unhideWhenUsed="0"/>
+    <w:lsdException w:name="Dark List Accent 5" w:semiHidden="0" w:uiPriority="70" w:unhideWhenUsed="0"/>
+    <w:lsdException w:name="Colorful Shading Accent 5" w:semiHidden="0" w:uiPriority="71" w:unhideWhenUsed="0"/>
+    <w:lsdException w:name="Colorful List Accent 5" w:semiHidden="0" w:uiPriority="72" w:unhideWhenUsed="0"/>
+    <w:lsdException w:name="Colorful Grid Accent 5" w:semiHidden="0" w:uiPriority="73" w:unhideWhenUsed="0"/>
+    <w:lsdException w:name="Light Shading Accent 6" w:semiHidden="0" w:uiPriority="60" w:unhideWhenUsed="0"/>
+    <w:lsdException w:name="Light List Accent 6" w:semiHidden="0" w:uiPriority="61" w:unhideWhenUsed="0"/>
+    <w:lsdException w:name="Light Grid Accent 6" w:semiHidden="0" w:uiPriority="62" w:unhideWhenUsed="0"/>
+    <w:lsdException w:name="Medium Shading 1 Accent 6" w:semiHidden="0" w:uiPriority="63" w:unhideWhenUsed="0"/>
+    <w:lsdException w:name="Medium Shading 2 Accent 6" w:semiHidden="0" w:uiPriority="64" w:unhideWhenUsed="0"/>
+    <w:lsdException w:name="Medium List 1 Accent 6" w:semiHidden="0" w:uiPriority="65" w:unhideWhenUsed="0"/>
+    <w:lsdException w:name="Medium List 2 Accent 6" w:semiHidden="0" w:uiPriority="66" w:unhideWhenUsed="0"/>
+    <w:lsdException w:name="Medium Grid 1 Accent 6" w:semiHidden="0" w:uiPriority="67" w:unhideWhenUsed="0"/>
+    <w:lsdException w:name="Medium Grid 2 Accent 6" w:semiHidden="0" w:uiPriority="68" w:unhideWhenUsed="0"/>
+    <w:lsdException w:name="Medium Grid 3 Accent 6" w:semiHidden="0" w:uiPriority="69" w:unhideWhenUsed="0"/>
+    <w:lsdException w:name="Dark List Accent 6" w:semiHidden="0" w:uiPriority="70" w:unhideWhenUsed="0"/>
+    <w:lsdException w:name="Colorful Shading Accent 6" w:semiHidden="0" w:uiPriority="71" w:unhideWhenUsed="0"/>
+    <w:lsdException w:name="Colorful List Accent 6" w:semiHidden="0" w:uiPriority="72" w:unhideWhenUsed="0"/>
+    <w:lsdException w:name="Colorful Grid Accent 6" w:semiHidden="0" w:uiPriority="73" w:unhideWhenUsed="0"/>
+    <w:lsdException w:name="Subtle Emphasis" w:semiHidden="0" w:uiPriority="19" w:unhideWhenUsed="0" w:qFormat="1"/>
+    <w:lsdException w:name="Intense Emphasis" w:semiHidden="0" w:uiPriority="21" w:unhideWhenUsed="0" w:qFormat="1"/>
+    <w:lsdException w:name="Subtle Reference" w:semiHidden="0" w:uiPriority="31" w:unhideWhenUsed="0" w:qFormat="1"/>
+    <w:lsdException w:name="Intense Reference" w:semiHidden="0" w:uiPriority="32" w:unhideWhenUsed="0" w:qFormat="1"/>
+    <w:lsdException w:name="Book Title" w:semiHidden="0" w:uiPriority="33" w:unhideWhenUsed="0" w:qFormat="1"/>
+    <w:lsdException w:name="Bibliography" w:uiPriority="37"/>
+    <w:lsdException w:name="TOC Heading" w:uiPriority="39" w:qFormat="1"/>
+  </w:latentStyles>
+  <w:style w:type="paragraph" w:default="1" w:styleId="Normal">
+    <w:name w:val="Normal"/>
+    <w:qFormat/>
+    <w:pPr>
+      <w:bidi/>
+    </w:pPr>
+  </w:style>
+  <w:style w:type="character" w:default="1" w:styleId="DefaultParagraphFont">
+    <w:name w:val="Default Paragraph Font"/>
+    <w:uiPriority w:val="1"/>
+    <w:semiHidden/>
+    <w:unhideWhenUsed/>
+  </w:style>
+  <w:style w:type="table" w:default="1" w:styleId="TableNormal">
+    <w:name w:val="Normal Table"/>
+    <w:uiPriority w:val="99"/>
+    <w:semiHidden/>
+    <w:unhideWhenUsed/>
+    <w:tblPr>
+      <w:tblInd w:w="0" w:type="dxa"/>
+      <w:tblCellMar>
+        <w:top w:w="0" w:type="dxa"/>
+        <w:left w:w="108" w:type="dxa"/>
+        <w:bottom w:w="0" w:type="dxa"/>
+        <w:right w:w="108" w:type="dxa"/>
+      </w:tblCellMar>
+    </w:tblPr>
+  </w:style>
+  <w:style w:type="numbering" w:default="1" w:styleId="NoList">
+    <w:name w:val="No List"/>
+    <w:uiPriority w:val="99"/>
+    <w:semiHidden/>
+    <w:unhideWhenUsed/>
+  </w:style>
+  <w:style w:type="character" w:styleId="PlaceholderText">
+    <w:name w:val="Placeholder Text"/>
+    <w:basedOn w:val="DefaultParagraphFont"/>
+    <w:uiPriority w:val="99"/>
+    <w:semiHidden/>
+    <w:rsid w:val="00447CCA"/>
+    <w:rPr>
+      <w:color w:val="808080"/>
+    </w:rPr>
+  </w:style>
+</w:styles>
+</file>
+
+<file path=word/glossary/webSettings.xml><?xml version="1.0" encoding="utf-8"?>
+<w:webSettings xmlns:mc="http://schemas.openxmlformats.org/markup-compatibility/2006" xmlns:r="http://schemas.openxmlformats.org/officeDocument/2006/relationships" xmlns:w="http://schemas.openxmlformats.org/wordprocessingml/2006/main" xmlns:w14="http://schemas.microsoft.com/office/word/2010/wordml" mc:Ignorable="w14">
+  <w:optimizeForBrowser/>
+  <w:allowPNG/>
+</w:webSettings>
 </file>
 
 <file path=word/theme/theme1.xml><?xml version="1.0" encoding="utf-8"?>
@@ -11623,7 +12083,7 @@
 </file>
 
 <file path=customXml/itemProps1.xml><?xml version="1.0" encoding="utf-8"?>
-<ds:datastoreItem xmlns:ds="http://schemas.openxmlformats.org/officeDocument/2006/customXml" ds:itemID="{33018D6B-0C90-40F2-990B-9F19B2194EFE}">
+<ds:datastoreItem xmlns:ds="http://schemas.openxmlformats.org/officeDocument/2006/customXml" ds:itemID="{CAEE95C0-0E6B-42B2-9196-AA0218B40E1D}">
   <ds:schemaRefs>
     <ds:schemaRef ds:uri="http://schemas.openxmlformats.org/officeDocument/2006/bibliography"/>
   </ds:schemaRefs>

</xml_diff>

<commit_message>
fixed Judy's comments in figure legend
</commit_message>
<xml_diff>
--- a/ms.docx
+++ b/ms.docx
@@ -2068,6 +2068,7 @@
     </w:p>
     <w:p>
       <w:r>
+        <w:lastRenderedPageBreak/>
         <w:t xml:space="preserve">The term </w:t>
       </w:r>
       <m:oMath>
@@ -2178,7 +2179,6 @@
         <w:t xml:space="preserve"> is </w:t>
       </w:r>
       <w:r>
-        <w:lastRenderedPageBreak/>
         <w:t>unity</w:t>
       </w:r>
       <w:r>
@@ -3606,7 +3606,11 @@
         <w:t xml:space="preserve">is already </w:t>
       </w:r>
       <w:r>
-        <w:t>adjusted prior to the growth experiment</w:t>
+        <w:t xml:space="preserve">adjusted prior to the growth </w:t>
+      </w:r>
+      <w:r>
+        <w:lastRenderedPageBreak/>
+        <w:t>experiment</w:t>
       </w:r>
       <w:r>
         <w:t>, usually</w:t>
@@ -3701,7 +3705,6 @@
         <w:rPr>
           <w:noProof/>
         </w:rPr>
-        <w:lastRenderedPageBreak/>
         <w:drawing>
           <wp:inline distT="0" distB="0" distL="0" distR="0" wp14:anchorId="03C69870" wp14:editId="2E59CB9F">
             <wp:extent cx="5266690" cy="4213860"/>
@@ -3862,34 +3865,17 @@
           <w:sz w:val="20"/>
           <w:szCs w:val="20"/>
         </w:rPr>
-        <w:t xml:space="preserve"> (</w:t>
-      </w:r>
-      <w:commentRangeStart w:id="0"/>
-      <w:r>
-        <w:rPr>
-          <w:color w:val="auto"/>
-          <w:sz w:val="20"/>
-          <w:szCs w:val="20"/>
-        </w:rPr>
-        <w:t>A)</w:t>
-      </w:r>
-      <w:commentRangeEnd w:id="0"/>
-      <w:r>
-        <w:rPr>
-          <w:rStyle w:val="CommentReference"/>
+        <w:t xml:space="preserve"> (A) </w:t>
+      </w:r>
+      <w:r>
+        <w:rPr>
           <w:b w:val="0"/>
           <w:bCs w:val="0"/>
           <w:color w:val="auto"/>
-        </w:rPr>
-        <w:commentReference w:id="0"/>
-      </w:r>
-      <w:r>
-        <w:rPr>
-          <w:color w:val="auto"/>
-          <w:sz w:val="20"/>
-          <w:szCs w:val="20"/>
-        </w:rPr>
-        <w:t xml:space="preserve"> </w:t>
+          <w:sz w:val="20"/>
+          <w:szCs w:val="20"/>
+        </w:rPr>
+        <w:t>Growth curves</w:t>
       </w:r>
       <w:r>
         <w:rPr>
@@ -3899,7 +3885,7 @@
           <w:sz w:val="20"/>
           <w:szCs w:val="20"/>
         </w:rPr>
-        <w:t xml:space="preserve">Growth curves </w:t>
+        <w:t xml:space="preserve"> data</w:t>
       </w:r>
       <w:r>
         <w:rPr>
@@ -3909,7 +3895,7 @@
           <w:sz w:val="20"/>
           <w:szCs w:val="20"/>
         </w:rPr>
-        <w:t>of MG1655 in orange (top line</w:t>
+        <w:t xml:space="preserve"> </w:t>
       </w:r>
       <w:r>
         <w:rPr>
@@ -3919,7 +3905,7 @@
           <w:sz w:val="20"/>
           <w:szCs w:val="20"/>
         </w:rPr>
-        <w:t>s</w:t>
+        <w:t>of MG1655 in orange (top line</w:t>
       </w:r>
       <w:r>
         <w:rPr>
@@ -3929,7 +3915,7 @@
           <w:sz w:val="20"/>
           <w:szCs w:val="20"/>
         </w:rPr>
-        <w:t>) and DH12S in purple (bottom lines)</w:t>
+        <w:t>s</w:t>
       </w:r>
       <w:r>
         <w:rPr>
@@ -3939,7 +3925,7 @@
           <w:sz w:val="20"/>
           <w:szCs w:val="20"/>
         </w:rPr>
-        <w:t>. Each line represents a series of OD</w:t>
+        <w:t>) and DH12S in purple (bottom lines)</w:t>
       </w:r>
       <w:r>
         <w:rPr>
@@ -3948,9 +3934,8 @@
           <w:color w:val="auto"/>
           <w:sz w:val="20"/>
           <w:szCs w:val="20"/>
-          <w:vertAlign w:val="subscript"/>
-        </w:rPr>
-        <w:t>595</w:t>
+        </w:rPr>
+        <w:t>. Each line represents a series of OD</w:t>
       </w:r>
       <w:r>
         <w:rPr>
@@ -3959,10 +3944,10 @@
           <w:color w:val="auto"/>
           <w:sz w:val="20"/>
           <w:szCs w:val="20"/>
-        </w:rPr>
-        <w:t xml:space="preserve"> measurements </w:t>
-      </w:r>
-      <w:commentRangeStart w:id="1"/>
+          <w:vertAlign w:val="subscript"/>
+        </w:rPr>
+        <w:t>595</w:t>
+      </w:r>
       <w:r>
         <w:rPr>
           <w:b w:val="0"/>
@@ -3971,7 +3956,7 @@
           <w:sz w:val="20"/>
           <w:szCs w:val="20"/>
         </w:rPr>
-        <w:t>fro</w:t>
+        <w:t xml:space="preserve"> measurements fro</w:t>
       </w:r>
       <w:r>
         <w:rPr>
@@ -3981,17 +3966,17 @@
           <w:sz w:val="20"/>
           <w:szCs w:val="20"/>
         </w:rPr>
-        <w:t xml:space="preserve">m a single well in a 96-well microplate (Costar), </w:t>
-      </w:r>
-      <w:commentRangeEnd w:id="1"/>
-      <w:r>
-        <w:rPr>
-          <w:rStyle w:val="CommentReference"/>
+        <w:t>m a single well in a 96-well microplate (Costar), taken every 10 minutes. Cells</w:t>
+      </w:r>
+      <w:r>
+        <w:rPr>
           <w:b w:val="0"/>
           <w:bCs w:val="0"/>
           <w:color w:val="auto"/>
-        </w:rPr>
-        <w:commentReference w:id="1"/>
+          <w:sz w:val="20"/>
+          <w:szCs w:val="20"/>
+        </w:rPr>
+        <w:t xml:space="preserve"> of either strain</w:t>
       </w:r>
       <w:r>
         <w:rPr>
@@ -4001,9 +3986,9 @@
           <w:sz w:val="20"/>
           <w:szCs w:val="20"/>
         </w:rPr>
-        <w:t xml:space="preserve">taken every 10 minutes. </w:t>
-      </w:r>
-      <w:commentRangeStart w:id="2"/>
+        <w:t xml:space="preserve"> with </w:t>
+      </w:r>
+      <w:proofErr w:type="spellStart"/>
       <w:r>
         <w:rPr>
           <w:b w:val="0"/>
@@ -4012,9 +3997,8 @@
           <w:sz w:val="20"/>
           <w:szCs w:val="20"/>
         </w:rPr>
-        <w:t xml:space="preserve">Cells with </w:t>
-      </w:r>
-      <w:proofErr w:type="spellStart"/>
+        <w:t>Kan</w:t>
+      </w:r>
       <w:r>
         <w:rPr>
           <w:b w:val="0"/>
@@ -4022,8 +4006,9 @@
           <w:color w:val="auto"/>
           <w:sz w:val="20"/>
           <w:szCs w:val="20"/>
-        </w:rPr>
-        <w:t>Kan</w:t>
+          <w:vertAlign w:val="superscript"/>
+        </w:rPr>
+        <w:t>+</w:t>
       </w:r>
       <w:r>
         <w:rPr>
@@ -4032,10 +4017,10 @@
           <w:color w:val="auto"/>
           <w:sz w:val="20"/>
           <w:szCs w:val="20"/>
-          <w:vertAlign w:val="superscript"/>
-        </w:rPr>
-        <w:t>+</w:t>
-      </w:r>
+        </w:rPr>
+        <w:t>Cap</w:t>
+      </w:r>
+      <w:proofErr w:type="spellEnd"/>
       <w:r>
         <w:rPr>
           <w:b w:val="0"/>
@@ -4043,10 +4028,10 @@
           <w:color w:val="auto"/>
           <w:sz w:val="20"/>
           <w:szCs w:val="20"/>
-        </w:rPr>
-        <w:t>Cap</w:t>
-      </w:r>
-      <w:proofErr w:type="spellEnd"/>
+          <w:vertAlign w:val="superscript"/>
+        </w:rPr>
+        <w:t>+</w:t>
+      </w:r>
       <w:r>
         <w:rPr>
           <w:b w:val="0"/>
@@ -4054,9 +4039,8 @@
           <w:color w:val="auto"/>
           <w:sz w:val="20"/>
           <w:szCs w:val="20"/>
-          <w:vertAlign w:val="superscript"/>
-        </w:rPr>
-        <w:t>+</w:t>
+        </w:rPr>
+        <w:t xml:space="preserve"> plasmids were diluted 1:20 from overnight culture and grown in</w:t>
       </w:r>
       <w:r>
         <w:rPr>
@@ -4066,7 +4050,7 @@
           <w:sz w:val="20"/>
           <w:szCs w:val="20"/>
         </w:rPr>
-        <w:t xml:space="preserve"> plasmids were diluted 1:20 from overnight culture and grown in</w:t>
+        <w:t xml:space="preserve"> 100µl</w:t>
       </w:r>
       <w:r>
         <w:rPr>
@@ -4076,7 +4060,7 @@
           <w:sz w:val="20"/>
           <w:szCs w:val="20"/>
         </w:rPr>
-        <w:t xml:space="preserve"> 100µl</w:t>
+        <w:t xml:space="preserve"> LB </w:t>
       </w:r>
       <w:r>
         <w:rPr>
@@ -4086,9 +4070,9 @@
           <w:sz w:val="20"/>
           <w:szCs w:val="20"/>
         </w:rPr>
-        <w:t xml:space="preserve"> LB (with Kanamycin and </w:t>
-      </w:r>
-      <w:proofErr w:type="spellStart"/>
+        <w:t xml:space="preserve">with </w:t>
+      </w:r>
+      <w:bookmarkStart w:id="0" w:name="_GoBack"/>
       <w:r>
         <w:rPr>
           <w:b w:val="0"/>
@@ -4097,9 +4081,9 @@
           <w:sz w:val="20"/>
           <w:szCs w:val="20"/>
         </w:rPr>
-        <w:t>Cholarmphenicol</w:t>
-      </w:r>
-      <w:proofErr w:type="spellEnd"/>
+        <w:t>100nl</w:t>
+      </w:r>
+      <w:bookmarkEnd w:id="0"/>
       <w:r>
         <w:rPr>
           <w:b w:val="0"/>
@@ -4108,17 +4092,17 @@
           <w:sz w:val="20"/>
           <w:szCs w:val="20"/>
         </w:rPr>
-        <w:t xml:space="preserve">) </w:t>
-      </w:r>
-      <w:commentRangeEnd w:id="2"/>
-      <w:r>
-        <w:rPr>
-          <w:rStyle w:val="CommentReference"/>
+        <w:t xml:space="preserve"> </w:t>
+      </w:r>
+      <w:r>
+        <w:rPr>
           <w:b w:val="0"/>
           <w:bCs w:val="0"/>
           <w:color w:val="auto"/>
-        </w:rPr>
-        <w:commentReference w:id="2"/>
+          <w:sz w:val="20"/>
+          <w:szCs w:val="20"/>
+        </w:rPr>
+        <w:t xml:space="preserve">Kanamycin and </w:t>
       </w:r>
       <w:r>
         <w:rPr>
@@ -4128,7 +4112,29 @@
           <w:sz w:val="20"/>
           <w:szCs w:val="20"/>
         </w:rPr>
-        <w:t>at 30</w:t>
+        <w:t xml:space="preserve">100nl </w:t>
+      </w:r>
+      <w:proofErr w:type="spellStart"/>
+      <w:r>
+        <w:rPr>
+          <w:b w:val="0"/>
+          <w:bCs w:val="0"/>
+          <w:color w:val="auto"/>
+          <w:sz w:val="20"/>
+          <w:szCs w:val="20"/>
+        </w:rPr>
+        <w:t>Cholarmphenicol</w:t>
+      </w:r>
+      <w:proofErr w:type="spellEnd"/>
+      <w:r>
+        <w:rPr>
+          <w:b w:val="0"/>
+          <w:bCs w:val="0"/>
+          <w:color w:val="auto"/>
+          <w:sz w:val="20"/>
+          <w:szCs w:val="20"/>
+        </w:rPr>
+        <w:t xml:space="preserve"> at 30</w:t>
       </w:r>
       <w:r>
         <w:rPr>
@@ -4227,7 +4233,7 @@
           <w:sz w:val="20"/>
           <w:szCs w:val="20"/>
         </w:rPr>
-        <w:t>Model fit (solid line) and OD</w:t>
+        <w:t>Solid line: model fit;</w:t>
       </w:r>
       <w:r>
         <w:rPr>
@@ -4236,9 +4242,8 @@
           <w:color w:val="auto"/>
           <w:sz w:val="20"/>
           <w:szCs w:val="20"/>
-          <w:vertAlign w:val="subscript"/>
-        </w:rPr>
-        <w:t>595</w:t>
+        </w:rPr>
+        <w:t xml:space="preserve"> </w:t>
       </w:r>
       <w:r>
         <w:rPr>
@@ -4248,9 +4253,8 @@
           <w:sz w:val="20"/>
           <w:szCs w:val="20"/>
         </w:rPr>
-        <w:t xml:space="preserve"> data (markers: mean, </w:t>
-      </w:r>
-      <w:proofErr w:type="spellStart"/>
+        <w:t xml:space="preserve">markers and </w:t>
+      </w:r>
       <w:r>
         <w:rPr>
           <w:b w:val="0"/>
@@ -4259,9 +4263,8 @@
           <w:sz w:val="20"/>
           <w:szCs w:val="20"/>
         </w:rPr>
-        <w:t>errorbars</w:t>
-      </w:r>
-      <w:proofErr w:type="spellEnd"/>
+        <w:t>error</w:t>
+      </w:r>
       <w:r>
         <w:rPr>
           <w:b w:val="0"/>
@@ -4270,7 +4273,78 @@
           <w:sz w:val="20"/>
           <w:szCs w:val="20"/>
         </w:rPr>
-        <w:t xml:space="preserve">: standard deviation) of the two strains. Fitted parameters: MG1655, </w:t>
+        <w:t xml:space="preserve"> </w:t>
+      </w:r>
+      <w:r>
+        <w:rPr>
+          <w:b w:val="0"/>
+          <w:bCs w:val="0"/>
+          <w:color w:val="auto"/>
+          <w:sz w:val="20"/>
+          <w:szCs w:val="20"/>
+        </w:rPr>
+        <w:t>bars</w:t>
+      </w:r>
+      <w:r>
+        <w:rPr>
+          <w:b w:val="0"/>
+          <w:bCs w:val="0"/>
+          <w:color w:val="auto"/>
+          <w:sz w:val="20"/>
+          <w:szCs w:val="20"/>
+        </w:rPr>
+        <w:t>: mean and</w:t>
+      </w:r>
+      <w:r>
+        <w:rPr>
+          <w:b w:val="0"/>
+          <w:bCs w:val="0"/>
+          <w:color w:val="auto"/>
+          <w:sz w:val="20"/>
+          <w:szCs w:val="20"/>
+        </w:rPr>
+        <w:t xml:space="preserve"> standard deviation</w:t>
+      </w:r>
+      <w:r>
+        <w:rPr>
+          <w:b w:val="0"/>
+          <w:bCs w:val="0"/>
+          <w:color w:val="auto"/>
+          <w:sz w:val="20"/>
+          <w:szCs w:val="20"/>
+        </w:rPr>
+        <w:t xml:space="preserve"> of OD</w:t>
+      </w:r>
+      <w:r>
+        <w:rPr>
+          <w:b w:val="0"/>
+          <w:bCs w:val="0"/>
+          <w:color w:val="auto"/>
+          <w:sz w:val="20"/>
+          <w:szCs w:val="20"/>
+          <w:vertAlign w:val="subscript"/>
+        </w:rPr>
+        <w:t>595</w:t>
+      </w:r>
+      <w:r>
+        <w:rPr>
+          <w:b w:val="0"/>
+          <w:bCs w:val="0"/>
+          <w:color w:val="auto"/>
+          <w:sz w:val="20"/>
+          <w:szCs w:val="20"/>
+        </w:rPr>
+        <w:t xml:space="preserve"> measurements from 12 wells per strain</w:t>
+      </w:r>
+      <w:r>
+        <w:rPr>
+          <w:b w:val="0"/>
+          <w:bCs w:val="0"/>
+          <w:color w:val="auto"/>
+          <w:sz w:val="20"/>
+          <w:szCs w:val="20"/>
+        </w:rPr>
+        <w:t xml:space="preserve">. Fitted parameters: MG1655, </w:t>
       </w:r>
       <w:r>
         <w:rPr>
@@ -4651,7 +4725,7 @@
               <m:fName>
                 <m:r>
                   <m:rPr>
-                    <m:sty m:val="b"/>
+                    <m:sty m:val="p"/>
                   </m:rPr>
                   <w:rPr>
                     <w:rFonts w:ascii="Cambria Math" w:hAnsi="Cambria Math"/>
@@ -4679,9 +4753,6 @@
                   </m:fPr>
                   <m:num>
                     <m:r>
-                      <m:rPr>
-                        <m:sty m:val="bi"/>
-                      </m:rPr>
                       <w:rPr>
                         <w:rFonts w:ascii="Cambria Math" w:hAnsi="Cambria Math"/>
                         <w:color w:val="auto"/>
@@ -4693,9 +4764,6 @@
                   </m:num>
                   <m:den>
                     <m:r>
-                      <m:rPr>
-                        <m:sty m:val="bi"/>
-                      </m:rPr>
                       <w:rPr>
                         <w:rFonts w:ascii="Cambria Math" w:hAnsi="Cambria Math"/>
                         <w:color w:val="auto"/>
@@ -4719,7 +4787,17 @@
           <w:sz w:val="20"/>
           <w:szCs w:val="20"/>
         </w:rPr>
-        <w:t xml:space="preserve"> is a function of </w:t>
+        <w:t xml:space="preserve"> is</w:t>
+      </w:r>
+      <w:r>
+        <w:rPr>
+          <w:b w:val="0"/>
+          <w:bCs w:val="0"/>
+          <w:color w:val="auto"/>
+          <w:sz w:val="20"/>
+          <w:szCs w:val="20"/>
+        </w:rPr>
+        <w:t xml:space="preserve"> a function of </w:t>
       </w:r>
       <w:r>
         <w:rPr>
@@ -4823,9 +4901,8 @@
           <w:sz w:val="20"/>
           <w:szCs w:val="20"/>
         </w:rPr>
-        <w:t xml:space="preserve"> OD in competitions between the two strains. </w:t>
-      </w:r>
-      <w:commentRangeStart w:id="3"/>
+        <w:t xml:space="preserve"> OD in competitions between the two strains</w:t>
+      </w:r>
       <w:r>
         <w:rPr>
           <w:b w:val="0"/>
@@ -4834,7 +4911,7 @@
           <w:sz w:val="20"/>
           <w:szCs w:val="20"/>
         </w:rPr>
-        <w:t>Initial OD of both strains</w:t>
+        <w:t>, calculated by solving eq. 3</w:t>
       </w:r>
       <w:r>
         <w:rPr>
@@ -4844,7 +4921,7 @@
           <w:sz w:val="20"/>
           <w:szCs w:val="20"/>
         </w:rPr>
-        <w:t xml:space="preserve"> was</w:t>
+        <w:t>. Initial OD of both strains</w:t>
       </w:r>
       <w:r>
         <w:rPr>
@@ -4854,25 +4931,17 @@
           <w:sz w:val="20"/>
           <w:szCs w:val="20"/>
         </w:rPr>
-        <w:t xml:space="preserve"> set to 0.067. </w:t>
-      </w:r>
-      <w:commentRangeEnd w:id="3"/>
-      <w:r>
-        <w:rPr>
-          <w:rStyle w:val="CommentReference"/>
+        <w:t xml:space="preserve"> was</w:t>
+      </w:r>
+      <w:r>
+        <w:rPr>
           <w:b w:val="0"/>
           <w:bCs w:val="0"/>
           <w:color w:val="auto"/>
-        </w:rPr>
-        <w:commentReference w:id="3"/>
-      </w:r>
-      <w:r>
-        <w:rPr>
-          <w:color w:val="auto"/>
-          <w:sz w:val="20"/>
-          <w:szCs w:val="20"/>
-        </w:rPr>
-        <w:t>(D)</w:t>
+          <w:sz w:val="20"/>
+          <w:szCs w:val="20"/>
+        </w:rPr>
+        <w:t xml:space="preserve"> set to 0.067</w:t>
       </w:r>
       <w:r>
         <w:rPr>
@@ -4882,27 +4951,7 @@
           <w:sz w:val="20"/>
           <w:szCs w:val="20"/>
         </w:rPr>
-        <w:t xml:space="preserve"> The frequency of MG1655 during the predicted competitions</w:t>
-      </w:r>
-      <w:r>
-        <w:rPr>
-          <w:b w:val="0"/>
-          <w:bCs w:val="0"/>
-          <w:color w:val="auto"/>
-          <w:sz w:val="20"/>
-          <w:szCs w:val="20"/>
-        </w:rPr>
-        <w:t xml:space="preserve"> (dashed line)</w:t>
-      </w:r>
-      <w:r>
-        <w:rPr>
-          <w:b w:val="0"/>
-          <w:bCs w:val="0"/>
-          <w:color w:val="auto"/>
-          <w:sz w:val="20"/>
-          <w:szCs w:val="20"/>
-        </w:rPr>
-        <w:t xml:space="preserve">. The estimated selection coefficient is </w:t>
+        <w:t xml:space="preserve">, half of estimated </w:t>
       </w:r>
       <w:r>
         <w:rPr>
@@ -4914,17 +4963,7 @@
           <w:sz w:val="20"/>
           <w:szCs w:val="20"/>
         </w:rPr>
-        <w:t>s</w:t>
-      </w:r>
-      <w:r>
-        <w:rPr>
-          <w:b w:val="0"/>
-          <w:bCs w:val="0"/>
-          <w:color w:val="auto"/>
-          <w:sz w:val="20"/>
-          <w:szCs w:val="20"/>
-        </w:rPr>
-        <w:t xml:space="preserve">=0.2, calculated with Eq. 4 and </w:t>
+        <w:t>N</w:t>
       </w:r>
       <w:r>
         <w:rPr>
@@ -4935,8 +4974,9 @@
           <w:color w:val="auto"/>
           <w:sz w:val="20"/>
           <w:szCs w:val="20"/>
-        </w:rPr>
-        <w:t>t</w:t>
+          <w:vertAlign w:val="subscript"/>
+        </w:rPr>
+        <w:t>0</w:t>
       </w:r>
       <w:r>
         <w:rPr>
@@ -4946,7 +4986,7 @@
           <w:sz w:val="20"/>
           <w:szCs w:val="20"/>
         </w:rPr>
-        <w:t>=12.</w:t>
+        <w:t xml:space="preserve"> averaged over both strains</w:t>
       </w:r>
       <w:r>
         <w:rPr>
@@ -4956,7 +4996,15 @@
           <w:sz w:val="20"/>
           <w:szCs w:val="20"/>
         </w:rPr>
-        <w:t xml:space="preserve"> Note that initially the frequency of MG1655 declines due to a longer lag phase, but then increases due to faster grow</w:t>
+        <w:t xml:space="preserve">. </w:t>
+      </w:r>
+      <w:r>
+        <w:rPr>
+          <w:color w:val="auto"/>
+          <w:sz w:val="20"/>
+          <w:szCs w:val="20"/>
+        </w:rPr>
+        <w:t>(D)</w:t>
       </w:r>
       <w:r>
         <w:rPr>
@@ -4966,7 +5014,27 @@
           <w:sz w:val="20"/>
           <w:szCs w:val="20"/>
         </w:rPr>
-        <w:t xml:space="preserve">th and a higher maximum density. Calculating the selection coefficient from the maximum growth rates would have yielded </w:t>
+        <w:t xml:space="preserve"> The frequency of MG1655 during the predicted competitions</w:t>
+      </w:r>
+      <w:r>
+        <w:rPr>
+          <w:b w:val="0"/>
+          <w:bCs w:val="0"/>
+          <w:color w:val="auto"/>
+          <w:sz w:val="20"/>
+          <w:szCs w:val="20"/>
+        </w:rPr>
+        <w:t xml:space="preserve"> (dashed line)</w:t>
+      </w:r>
+      <w:r>
+        <w:rPr>
+          <w:b w:val="0"/>
+          <w:bCs w:val="0"/>
+          <w:color w:val="auto"/>
+          <w:sz w:val="20"/>
+          <w:szCs w:val="20"/>
+        </w:rPr>
+        <w:t xml:space="preserve">. The estimated selection coefficient is </w:t>
       </w:r>
       <w:r>
         <w:rPr>
@@ -4988,9 +5056,8 @@
           <w:sz w:val="20"/>
           <w:szCs w:val="20"/>
         </w:rPr>
-        <w:t xml:space="preserve">=0.192 </w:t>
-      </w:r>
-      <w:commentRangeStart w:id="4"/>
+        <w:t xml:space="preserve">=0.2, calculated with </w:t>
+      </w:r>
       <w:r>
         <w:rPr>
           <w:b w:val="0"/>
@@ -4999,7 +5066,7 @@
           <w:sz w:val="20"/>
           <w:szCs w:val="20"/>
         </w:rPr>
-        <w:fldChar w:fldCharType="begin" w:fldLock="1"/>
+        <w:t>e</w:t>
       </w:r>
       <w:r>
         <w:rPr>
@@ -5009,7 +5076,91 @@
           <w:sz w:val="20"/>
           <w:szCs w:val="20"/>
         </w:rPr>
-        <w:instrText>ADDIN CSL_CITATION { "citationItems" : [ { "id" : "ITEM-1", "itemData" : { "DOI" : "10.1098/rsbl.2010.0580", "ISSN" : "1744-957X", "PMID" : "20810425", "abstract" : "Distributions of mutation fitness effects from evolution experiments are available in an increasing number of species, opening the way for a vast array of applications in evolutionary biology. However, comparison of estimated distributions among studies is hampered by inconsistencies in the definitions of fitness effects and selection coefficients. In particular, the use of ratios of Malthusian growth rates as 'relative fitnesses' leads to wrong inference of the strength of selection. Scaling Malthusian fitness by the generation time may help overcome this shortcoming, and allow accurate comparison of selection coefficients across species. For species reproducing by binary fission (neglecting cellular death), ln2 can be used as a correction factor, but in general, the growth rate and generation time of the wild-type should be provided in studies reporting distribution of mutation fitness effects. I also discuss how density and frequency dependence of population growth affect selection and its measurement in evolution experiments.", "author" : [ { "dropping-particle" : "", "family" : "Chevin", "given" : "Luis-Miguel", "non-dropping-particle" : "", "parse-names" : false, "suffix" : "" } ], "container-title" : "Biology letters", "id" : "ITEM-1", "issue" : "2", "issued" : { "date-parts" : [ [ "2011", "4", "23" ] ] }, "page" : "210-3", "title" : "On measuring selection in experimental evolution.", "type" : "article-journal", "volume" : "7" }, "suffix" : "eq. 2.3", "uris" : [ "http://www.mendeley.com/documents/?uuid=1e94d081-c729-43ac-b9be-63d792575b27" ] } ], "mendeley" : { "formattedCitation" : "(Chevin 2011 eq. 2.3)", "plainTextFormattedCitation" : "(Chevin 2011 eq. 2.3)", "previouslyFormattedCitation" : "(Chevin 2011 eq. 2.3)" }, "properties" : { "noteIndex" : 0 }, "schema" : "https://github.com/citation-style-language/schema/raw/master/csl-citation.json" }</w:instrText>
+        <w:t xml:space="preserve">q. 4 and </w:t>
+      </w:r>
+      <w:r>
+        <w:rPr>
+          <w:b w:val="0"/>
+          <w:bCs w:val="0"/>
+          <w:i/>
+          <w:iCs/>
+          <w:color w:val="auto"/>
+          <w:sz w:val="20"/>
+          <w:szCs w:val="20"/>
+        </w:rPr>
+        <w:t>t</w:t>
+      </w:r>
+      <w:r>
+        <w:rPr>
+          <w:b w:val="0"/>
+          <w:bCs w:val="0"/>
+          <w:color w:val="auto"/>
+          <w:sz w:val="20"/>
+          <w:szCs w:val="20"/>
+        </w:rPr>
+        <w:t>=12.</w:t>
+      </w:r>
+      <w:r>
+        <w:rPr>
+          <w:b w:val="0"/>
+          <w:bCs w:val="0"/>
+          <w:color w:val="auto"/>
+          <w:sz w:val="20"/>
+          <w:szCs w:val="20"/>
+        </w:rPr>
+        <w:t xml:space="preserve"> Note that initially the frequency of MG1655 declines due to a longer lag phase, but then increases due to faster grow</w:t>
+      </w:r>
+      <w:r>
+        <w:rPr>
+          <w:b w:val="0"/>
+          <w:bCs w:val="0"/>
+          <w:color w:val="auto"/>
+          <w:sz w:val="20"/>
+          <w:szCs w:val="20"/>
+        </w:rPr>
+        <w:t xml:space="preserve">th and a higher maximum density. Calculating the selection coefficient from the maximum growth rates would have yielded </w:t>
+      </w:r>
+      <w:r>
+        <w:rPr>
+          <w:b w:val="0"/>
+          <w:bCs w:val="0"/>
+          <w:i/>
+          <w:iCs/>
+          <w:color w:val="auto"/>
+          <w:sz w:val="20"/>
+          <w:szCs w:val="20"/>
+        </w:rPr>
+        <w:t>s</w:t>
+      </w:r>
+      <w:r>
+        <w:rPr>
+          <w:b w:val="0"/>
+          <w:bCs w:val="0"/>
+          <w:color w:val="auto"/>
+          <w:sz w:val="20"/>
+          <w:szCs w:val="20"/>
+        </w:rPr>
+        <w:t xml:space="preserve">=0.192 </w:t>
+      </w:r>
+      <w:r>
+        <w:rPr>
+          <w:b w:val="0"/>
+          <w:bCs w:val="0"/>
+          <w:color w:val="auto"/>
+          <w:sz w:val="20"/>
+          <w:szCs w:val="20"/>
+        </w:rPr>
+        <w:fldChar w:fldCharType="begin" w:fldLock="1"/>
+      </w:r>
+      <w:r>
+        <w:rPr>
+          <w:b w:val="0"/>
+          <w:bCs w:val="0"/>
+          <w:color w:val="auto"/>
+          <w:sz w:val="20"/>
+          <w:szCs w:val="20"/>
+        </w:rPr>
+        <w:instrText>ADDIN CSL_CITATION { "citationItems" : [ { "id" : "ITEM-1", "itemData" : { "DOI" : "10.1098/rsbl.2010.0580", "ISSN" : "1744-957X", "PMID" : "20810425", "abstract" : "Distributions of mutation fitness effects from evolution experiments are available in an increasing number of species, opening the way for a vast array of applications in evolutionary biology. However, comparison of estimated distributions among studies is hampered by inconsistencies in the definitions of fitness effects and selection coefficients. In particular, the use of ratios of Malthusian growth rates as 'relative fitnesses' leads to wrong inference of the strength of selection. Scaling Malthusian fitness by the generation time may help overcome this shortcoming, and allow accurate comparison of selection coefficients across species. For species reproducing by binary fission (neglecting cellular death), ln2 can be used as a correction factor, but in general, the growth rate and generation time of the wild-type should be provided in studies reporting distribution of mutation fitness effects. I also discuss how density and frequency dependence of population growth affect selection and its measurement in evolution experiments.", "author" : [ { "dropping-particle" : "", "family" : "Chevin", "given" : "Luis-Miguel", "non-dropping-particle" : "", "parse-names" : false, "suffix" : "" } ], "container-title" : "Biology letters", "id" : "ITEM-1", "issue" : "2", "issued" : { "date-parts" : [ [ "2011", "4", "23" ] ] }, "page" : "210-3", "title" : "On measuring selection in experimental evolution.", "type" : "article-journal", "volume" : "7" }, "suffix" : ", eq. 2.3", "uris" : [ "http://www.mendeley.com/documents/?uuid=1e94d081-c729-43ac-b9be-63d792575b27" ] } ], "mendeley" : { "formattedCitation" : "(Chevin 2011, eq. 2.3)", "plainTextFormattedCitation" : "(Chevin 2011, eq. 2.3)", "previouslyFormattedCitation" : "(Chevin 2011 eq. 2.3)" }, "properties" : { "noteIndex" : 0 }, "schema" : "https://github.com/citation-style-language/schema/raw/master/csl-citation.json" }</w:instrText>
       </w:r>
       <w:r>
         <w:rPr>
@@ -5030,7 +5181,7 @@
           <w:sz w:val="20"/>
           <w:szCs w:val="20"/>
         </w:rPr>
-        <w:t>(Chevin 2011 eq. 2.3)</w:t>
+        <w:t>(Chevin 2011, eq. 2.3)</w:t>
       </w:r>
       <w:r>
         <w:rPr>
@@ -5041,16 +5192,6 @@
           <w:szCs w:val="20"/>
         </w:rPr>
         <w:fldChar w:fldCharType="end"/>
-      </w:r>
-      <w:commentRangeEnd w:id="4"/>
-      <w:r>
-        <w:rPr>
-          <w:rStyle w:val="CommentReference"/>
-          <w:b w:val="0"/>
-          <w:bCs w:val="0"/>
-          <w:color w:val="auto"/>
-        </w:rPr>
-        <w:commentReference w:id="4"/>
       </w:r>
       <w:r>
         <w:rPr>
@@ -5066,6 +5207,7 @@
         <w:pStyle w:val="Heading2"/>
       </w:pPr>
       <w:r>
+        <w:lastRenderedPageBreak/>
         <w:t>Model fitting and selection</w:t>
       </w:r>
     </w:p>
@@ -5139,7 +5281,6 @@
           <w:rPr>
             <w:rFonts w:ascii="Cambria Math" w:hAnsi="Cambria Math"/>
           </w:rPr>
-          <w:lastRenderedPageBreak/>
           <m:t>BIC=n</m:t>
         </m:r>
         <m:r>
@@ -8318,7 +8459,7 @@
       <w:r>
         <w:t>.</w:t>
       </w:r>
-      <w:ins w:id="5" w:author="Judith Berman" w:date="2015-07-20T18:38:00Z">
+      <w:ins w:id="1" w:author="Judith Berman" w:date="2015-07-20T18:38:00Z">
         <w:r>
           <w:t xml:space="preserve"> </w:t>
         </w:r>
@@ -8391,12 +8532,7 @@
         <w:t xml:space="preserve"> </w:t>
       </w:r>
       <w:r>
-        <w:t xml:space="preserve">be used as a null model for the </w:t>
-      </w:r>
-      <w:bookmarkStart w:id="6" w:name="_GoBack"/>
-      <w:bookmarkEnd w:id="6"/>
-      <w:r>
-        <w:t xml:space="preserve">interpretation of competition </w:t>
+        <w:t xml:space="preserve">be used as a null model for the interpretation of competition </w:t>
       </w:r>
       <w:r>
         <w:t>experiments</w:t>
@@ -8626,7 +8762,7 @@
       <w:pPr>
         <w:pStyle w:val="NormalWeb"/>
         <w:ind w:left="480" w:hanging="480"/>
-        <w:divId w:val="1129200909"/>
+        <w:divId w:val="1756247928"/>
         <w:rPr>
           <w:noProof/>
         </w:rPr>
@@ -8665,7 +8801,7 @@
       <w:pPr>
         <w:pStyle w:val="NormalWeb"/>
         <w:ind w:left="480" w:hanging="480"/>
-        <w:divId w:val="1129200909"/>
+        <w:divId w:val="1756247928"/>
         <w:rPr>
           <w:noProof/>
         </w:rPr>
@@ -8695,7 +8831,7 @@
       <w:pPr>
         <w:pStyle w:val="NormalWeb"/>
         <w:ind w:left="480" w:hanging="480"/>
-        <w:divId w:val="1129200909"/>
+        <w:divId w:val="1756247928"/>
         <w:rPr>
           <w:noProof/>
         </w:rPr>
@@ -8725,7 +8861,7 @@
       <w:pPr>
         <w:pStyle w:val="NormalWeb"/>
         <w:ind w:left="480" w:hanging="480"/>
-        <w:divId w:val="1129200909"/>
+        <w:divId w:val="1756247928"/>
         <w:rPr>
           <w:noProof/>
         </w:rPr>
@@ -8755,7 +8891,7 @@
       <w:pPr>
         <w:pStyle w:val="NormalWeb"/>
         <w:ind w:left="480" w:hanging="480"/>
-        <w:divId w:val="1129200909"/>
+        <w:divId w:val="1756247928"/>
         <w:rPr>
           <w:noProof/>
         </w:rPr>
@@ -8785,7 +8921,7 @@
       <w:pPr>
         <w:pStyle w:val="NormalWeb"/>
         <w:ind w:left="480" w:hanging="480"/>
-        <w:divId w:val="1129200909"/>
+        <w:divId w:val="1756247928"/>
         <w:rPr>
           <w:noProof/>
         </w:rPr>
@@ -8815,7 +8951,7 @@
       <w:pPr>
         <w:pStyle w:val="NormalWeb"/>
         <w:ind w:left="480" w:hanging="480"/>
-        <w:divId w:val="1129200909"/>
+        <w:divId w:val="1756247928"/>
         <w:rPr>
           <w:noProof/>
         </w:rPr>
@@ -8845,7 +8981,7 @@
       <w:pPr>
         <w:pStyle w:val="NormalWeb"/>
         <w:ind w:left="480" w:hanging="480"/>
-        <w:divId w:val="1129200909"/>
+        <w:divId w:val="1756247928"/>
         <w:rPr>
           <w:noProof/>
         </w:rPr>
@@ -8875,7 +9011,7 @@
       <w:pPr>
         <w:pStyle w:val="NormalWeb"/>
         <w:ind w:left="480" w:hanging="480"/>
-        <w:divId w:val="1129200909"/>
+        <w:divId w:val="1756247928"/>
         <w:rPr>
           <w:noProof/>
         </w:rPr>
@@ -8905,7 +9041,7 @@
       <w:pPr>
         <w:pStyle w:val="NormalWeb"/>
         <w:ind w:left="480" w:hanging="480"/>
-        <w:divId w:val="1129200909"/>
+        <w:divId w:val="1756247928"/>
         <w:rPr>
           <w:noProof/>
         </w:rPr>
@@ -8935,7 +9071,7 @@
       <w:pPr>
         <w:pStyle w:val="NormalWeb"/>
         <w:ind w:left="480" w:hanging="480"/>
-        <w:divId w:val="1129200909"/>
+        <w:divId w:val="1756247928"/>
         <w:rPr>
           <w:noProof/>
         </w:rPr>
@@ -8965,7 +9101,7 @@
       <w:pPr>
         <w:pStyle w:val="NormalWeb"/>
         <w:ind w:left="480" w:hanging="480"/>
-        <w:divId w:val="1129200909"/>
+        <w:divId w:val="1756247928"/>
         <w:rPr>
           <w:noProof/>
         </w:rPr>
@@ -8981,7 +9117,7 @@
       <w:pPr>
         <w:pStyle w:val="NormalWeb"/>
         <w:ind w:left="480" w:hanging="480"/>
-        <w:divId w:val="1129200909"/>
+        <w:divId w:val="1756247928"/>
         <w:rPr>
           <w:noProof/>
         </w:rPr>
@@ -8997,7 +9133,7 @@
       <w:pPr>
         <w:pStyle w:val="NormalWeb"/>
         <w:ind w:left="480" w:hanging="480"/>
-        <w:divId w:val="1129200909"/>
+        <w:divId w:val="1756247928"/>
         <w:rPr>
           <w:noProof/>
         </w:rPr>
@@ -9027,7 +9163,7 @@
       <w:pPr>
         <w:pStyle w:val="NormalWeb"/>
         <w:ind w:left="480" w:hanging="480"/>
-        <w:divId w:val="1129200909"/>
+        <w:divId w:val="1756247928"/>
         <w:rPr>
           <w:noProof/>
         </w:rPr>
@@ -9071,7 +9207,7 @@
       <w:pPr>
         <w:pStyle w:val="NormalWeb"/>
         <w:ind w:left="480" w:hanging="480"/>
-        <w:divId w:val="1854999218"/>
+        <w:divId w:val="1613197641"/>
       </w:pPr>
       <w:r>
         <w:fldChar w:fldCharType="end"/>
@@ -9079,10 +9215,10 @@
     </w:p>
     <w:p/>
     <w:sectPr>
-      <w:headerReference w:type="even" r:id="rId11"/>
-      <w:headerReference w:type="default" r:id="rId12"/>
-      <w:footerReference w:type="even" r:id="rId13"/>
-      <w:footerReference w:type="default" r:id="rId14"/>
+      <w:headerReference w:type="even" r:id="rId10"/>
+      <w:headerReference w:type="default" r:id="rId11"/>
+      <w:footerReference w:type="even" r:id="rId12"/>
+      <w:footerReference w:type="default" r:id="rId13"/>
       <w:pgSz w:w="11906" w:h="16838"/>
       <w:pgMar w:top="1440" w:right="1800" w:bottom="1440" w:left="1800" w:header="708" w:footer="708" w:gutter="0"/>
       <w:cols w:space="708"/>
@@ -9093,104 +9229,6 @@
     </w:sectPr>
   </w:body>
 </w:document>
-</file>
-
-<file path=word/comments.xml><?xml version="1.0" encoding="utf-8"?>
-<w:comments xmlns:wpc="http://schemas.microsoft.com/office/word/2010/wordprocessingCanvas" xmlns:mc="http://schemas.openxmlformats.org/markup-compatibility/2006" xmlns:o="urn:schemas-microsoft-com:office:office" xmlns:r="http://schemas.openxmlformats.org/officeDocument/2006/relationships" xmlns:m="http://schemas.openxmlformats.org/officeDocument/2006/math" xmlns:v="urn:schemas-microsoft-com:vml" xmlns:wp14="http://schemas.microsoft.com/office/word/2010/wordprocessingDrawing" xmlns:wp="http://schemas.openxmlformats.org/drawingml/2006/wordprocessingDrawing" xmlns:w10="urn:schemas-microsoft-com:office:word" xmlns:w="http://schemas.openxmlformats.org/wordprocessingml/2006/main" xmlns:w14="http://schemas.microsoft.com/office/word/2010/wordml" xmlns:wpg="http://schemas.microsoft.com/office/word/2010/wordprocessingGroup" xmlns:wpi="http://schemas.microsoft.com/office/word/2010/wordprocessingInk" xmlns:wne="http://schemas.microsoft.com/office/word/2006/wordml" xmlns:wps="http://schemas.microsoft.com/office/word/2010/wordprocessingShape" mc:Ignorable="w14 wp14">
-  <w:comment w:id="0" w:author="Judith Berman" w:date="2015-07-21T11:58:00Z" w:initials="JB">
-    <w:p>
-      <w:pPr>
-        <w:pStyle w:val="CommentText"/>
-      </w:pPr>
-      <w:r>
-        <w:rPr>
-          <w:rStyle w:val="CommentReference"/>
-        </w:rPr>
-        <w:annotationRef/>
-      </w:r>
-      <w:r>
-        <w:t xml:space="preserve">Need to mark A BCD.  I assume the convention top left, top right </w:t>
-      </w:r>
-      <w:proofErr w:type="spellStart"/>
-      <w:r>
-        <w:t>etc</w:t>
-      </w:r>
-      <w:proofErr w:type="spellEnd"/>
-      <w:r>
-        <w:t xml:space="preserve"> but it should be on the fig.  Was the little blip in the growth curve reproducible in more than one experiment with the orange strain?  If the orange one was run on one day and the purple on another, this would explain it.</w:t>
-      </w:r>
-    </w:p>
-  </w:comment>
-  <w:comment w:id="1" w:author="Judith Berman" w:date="2015-07-21T11:58:00Z" w:initials="JB">
-    <w:p>
-      <w:pPr>
-        <w:pStyle w:val="CommentText"/>
-      </w:pPr>
-      <w:r>
-        <w:rPr>
-          <w:rStyle w:val="CommentReference"/>
-        </w:rPr>
-        <w:annotationRef/>
-      </w:r>
-      <w:r>
-        <w:t>Is the intention that parallel cultures were grown in multiple wells, one well per line?  If so, then this should read “from ## single wells in a 96-well….” Where ## is the number of parallel cultures used.  The reader needs to know how many is important to generate the SD ranges used to weight the expt.</w:t>
-      </w:r>
-    </w:p>
-  </w:comment>
-  <w:comment w:id="2" w:author="Judith Berman" w:date="2015-07-21T11:58:00Z" w:initials="JB">
-    <w:p>
-      <w:pPr>
-        <w:pStyle w:val="CommentText"/>
-      </w:pPr>
-      <w:r>
-        <w:rPr>
-          <w:rStyle w:val="CommentReference"/>
-        </w:rPr>
-        <w:annotationRef/>
-      </w:r>
-      <w:r>
-        <w:t>This is the first time we hear about the plasmids.  Why are they in there and are they in both strains? And is it the same plasmid in both strains? And do the plasmids have names?</w:t>
-      </w:r>
-    </w:p>
-  </w:comment>
-  <w:comment w:id="3" w:author="Judith Berman" w:date="2015-07-21T11:58:00Z" w:initials="JB">
-    <w:p>
-      <w:pPr>
-        <w:pStyle w:val="CommentText"/>
-      </w:pPr>
-      <w:r>
-        <w:rPr>
-          <w:rStyle w:val="CommentReference"/>
-        </w:rPr>
-        <w:annotationRef/>
-      </w:r>
-      <w:r>
-        <w:t>Why?  If there is a lag phase, they would be non-detectable as in A.</w:t>
-      </w:r>
-    </w:p>
-  </w:comment>
-  <w:comment w:id="4" w:author="Judith Berman" w:date="2015-07-21T11:58:00Z" w:initials="JB">
-    <w:p>
-      <w:pPr>
-        <w:pStyle w:val="CommentText"/>
-      </w:pPr>
-      <w:r>
-        <w:rPr>
-          <w:rStyle w:val="CommentReference"/>
-        </w:rPr>
-        <w:annotationRef/>
-      </w:r>
-      <w:proofErr w:type="spellStart"/>
-      <w:r>
-        <w:t>Yoav</w:t>
-      </w:r>
-      <w:proofErr w:type="spellEnd"/>
-      <w:r>
-        <w:t>, isn’t there a need for a test of the accuracy of the model with an empirical competition experiment?</w:t>
-      </w:r>
-    </w:p>
-  </w:comment>
-</w:comments>
 </file>
 
 <file path=word/endnotes.xml><?xml version="1.0" encoding="utf-8"?>
@@ -9246,7 +9284,7 @@
           <w:rPr>
             <w:noProof/>
           </w:rPr>
-          <w:t>8</w:t>
+          <w:t>6</w:t>
         </w:r>
         <w:r>
           <w:rPr>
@@ -9294,7 +9332,7 @@
           <w:rPr>
             <w:noProof/>
           </w:rPr>
-          <w:t>7</w:t>
+          <w:t>5</w:t>
         </w:r>
         <w:r>
           <w:rPr>
@@ -12083,7 +12121,7 @@
 </file>
 
 <file path=customXml/itemProps1.xml><?xml version="1.0" encoding="utf-8"?>
-<ds:datastoreItem xmlns:ds="http://schemas.openxmlformats.org/officeDocument/2006/customXml" ds:itemID="{CAEE95C0-0E6B-42B2-9196-AA0218B40E1D}">
+<ds:datastoreItem xmlns:ds="http://schemas.openxmlformats.org/officeDocument/2006/customXml" ds:itemID="{8FEE27E1-16FF-4E94-A770-3B1AFBF65A68}">
   <ds:schemaRefs>
     <ds:schemaRef ds:uri="http://schemas.openxmlformats.org/officeDocument/2006/bibliography"/>
   </ds:schemaRefs>

</xml_diff>

<commit_message>
removed comma from author list
</commit_message>
<xml_diff>
--- a/ms.docx
+++ b/ms.docx
@@ -163,12 +163,8 @@
         </w:rPr>
         <w:t>2</w:t>
       </w:r>
-      <w:r>
-        <w:rPr>
-          <w:rFonts w:ascii="Palatino Linotype" w:hAnsi="Palatino Linotype"/>
-        </w:rPr>
-        <w:t>,</w:t>
-      </w:r>
+      <w:bookmarkStart w:id="0" w:name="_GoBack"/>
+      <w:bookmarkEnd w:id="0"/>
       <w:r>
         <w:rPr>
           <w:rFonts w:ascii="Palatino Linotype" w:hAnsi="Palatino Linotype"/>
@@ -1591,13 +1587,7 @@
               <w:rPr>
                 <w:rFonts w:ascii="Cambria Math" w:hAnsi="Cambria Math"/>
               </w:rPr>
-              <m:t>d</m:t>
-            </m:r>
-            <m:r>
-              <w:rPr>
-                <w:rFonts w:ascii="Cambria Math" w:hAnsi="Cambria Math"/>
-              </w:rPr>
-              <m:t>t</m:t>
+              <m:t>dt</m:t>
             </m:r>
           </m:den>
         </m:f>
@@ -2550,6 +2540,9 @@
       </w:r>
       <m:oMath>
         <m:r>
+          <m:rPr>
+            <m:sty m:val="p"/>
+          </m:rPr>
           <w:rPr>
             <w:rFonts w:ascii="Cambria Math" w:hAnsi="Cambria Math"/>
             <w:noProof/>
@@ -3457,13 +3450,7 @@
           <w:rPr>
             <w:rFonts w:ascii="Cambria Math" w:hAnsi="Cambria Math"/>
           </w:rPr>
-          <m:t>≡</m:t>
-        </m:r>
-        <m:r>
-          <w:rPr>
-            <w:rFonts w:ascii="Cambria Math" w:hAnsi="Cambria Math"/>
-          </w:rPr>
-          <m:t>N(0)</m:t>
+          <m:t>≡N(0)</m:t>
         </m:r>
       </m:oMath>
       <w:r>
@@ -8703,8 +8690,6 @@
       <w:pPr>
         <w:pStyle w:val="Heading1"/>
       </w:pPr>
-      <w:bookmarkStart w:id="0" w:name="_GoBack"/>
-      <w:bookmarkEnd w:id="0"/>
       <w:r>
         <w:lastRenderedPageBreak/>
         <w:t>References</w:t>
@@ -9252,6 +9237,7 @@
         <w:docPartUnique/>
       </w:docPartObj>
     </w:sdtPr>
+    <w:sdtEndPr/>
     <w:sdtContent>
       <w:p>
         <w:pPr>
@@ -9692,6 +9678,7 @@
   <w:style w:type="character" w:default="1" w:styleId="DefaultParagraphFont">
     <w:name w:val="Default Paragraph Font"/>
     <w:uiPriority w:val="1"/>
+    <w:semiHidden/>
     <w:unhideWhenUsed/>
   </w:style>
   <w:style w:type="table" w:default="1" w:styleId="TableNormal">
@@ -10646,6 +10633,7 @@
   <w:style w:type="character" w:default="1" w:styleId="DefaultParagraphFont">
     <w:name w:val="Default Paragraph Font"/>
     <w:uiPriority w:val="1"/>
+    <w:semiHidden/>
     <w:unhideWhenUsed/>
   </w:style>
   <w:style w:type="table" w:default="1" w:styleId="TableNormal">
@@ -11245,530 +11233,6 @@
 </w:styles>
 </file>
 
-<file path=word/glossary/document.xml><?xml version="1.0" encoding="utf-8"?>
-<w:glossaryDocument xmlns:wpc="http://schemas.microsoft.com/office/word/2010/wordprocessingCanvas" xmlns:mc="http://schemas.openxmlformats.org/markup-compatibility/2006" xmlns:o="urn:schemas-microsoft-com:office:office" xmlns:r="http://schemas.openxmlformats.org/officeDocument/2006/relationships" xmlns:m="http://schemas.openxmlformats.org/officeDocument/2006/math" xmlns:v="urn:schemas-microsoft-com:vml" xmlns:wp14="http://schemas.microsoft.com/office/word/2010/wordprocessingDrawing" xmlns:wp="http://schemas.openxmlformats.org/drawingml/2006/wordprocessingDrawing" xmlns:w10="urn:schemas-microsoft-com:office:word" xmlns:w="http://schemas.openxmlformats.org/wordprocessingml/2006/main" xmlns:w14="http://schemas.microsoft.com/office/word/2010/wordml" xmlns:wpg="http://schemas.microsoft.com/office/word/2010/wordprocessingGroup" xmlns:wpi="http://schemas.microsoft.com/office/word/2010/wordprocessingInk" xmlns:wne="http://schemas.microsoft.com/office/word/2006/wordml" xmlns:wps="http://schemas.microsoft.com/office/word/2010/wordprocessingShape" mc:Ignorable="w14 wp14"/>
-</file>
-
-<file path=word/glossary/fontTable.xml><?xml version="1.0" encoding="utf-8"?>
-<w:fonts xmlns:mc="http://schemas.openxmlformats.org/markup-compatibility/2006" xmlns:r="http://schemas.openxmlformats.org/officeDocument/2006/relationships" xmlns:w="http://schemas.openxmlformats.org/wordprocessingml/2006/main" xmlns:w14="http://schemas.microsoft.com/office/word/2010/wordml" mc:Ignorable="w14">
-  <w:font w:name="Calibri">
-    <w:panose1 w:val="020F0502020204030204"/>
-    <w:charset w:val="00"/>
-    <w:family w:val="swiss"/>
-    <w:pitch w:val="variable"/>
-    <w:sig w:usb0="E00002FF" w:usb1="4000ACFF" w:usb2="00000001" w:usb3="00000000" w:csb0="0000019F" w:csb1="00000000"/>
-  </w:font>
-  <w:font w:name="MS Mincho">
-    <w:altName w:val="ＭＳ 明朝"/>
-    <w:panose1 w:val="02020609040205080304"/>
-    <w:charset w:val="80"/>
-    <w:family w:val="modern"/>
-    <w:pitch w:val="fixed"/>
-    <w:sig w:usb0="E00002FF" w:usb1="6AC7FDFB" w:usb2="00000012" w:usb3="00000000" w:csb0="0002009F" w:csb1="00000000"/>
-  </w:font>
-  <w:font w:name="Times New Roman">
-    <w:panose1 w:val="02020603050405020304"/>
-    <w:charset w:val="00"/>
-    <w:family w:val="roman"/>
-    <w:pitch w:val="variable"/>
-    <w:sig w:usb0="E0002AFF" w:usb1="C0007841" w:usb2="00000009" w:usb3="00000000" w:csb0="000001FF" w:csb1="00000000"/>
-  </w:font>
-  <w:font w:name="Palatino Linotype">
-    <w:panose1 w:val="02040502050505030304"/>
-    <w:charset w:val="00"/>
-    <w:family w:val="roman"/>
-    <w:pitch w:val="variable"/>
-    <w:sig w:usb0="E0000287" w:usb1="40000013" w:usb2="00000000" w:usb3="00000000" w:csb0="0000019F" w:csb1="00000000"/>
-  </w:font>
-  <w:font w:name="MS Gothic">
-    <w:altName w:val="ＭＳ ゴシック"/>
-    <w:panose1 w:val="020B0609070205080204"/>
-    <w:charset w:val="80"/>
-    <w:family w:val="modern"/>
-    <w:pitch w:val="fixed"/>
-    <w:sig w:usb0="E00002FF" w:usb1="6AC7FDFB" w:usb2="00000012" w:usb3="00000000" w:csb0="0002009F" w:csb1="00000000"/>
-  </w:font>
-  <w:font w:name="Cambria">
-    <w:panose1 w:val="02040503050406030204"/>
-    <w:charset w:val="00"/>
-    <w:family w:val="roman"/>
-    <w:pitch w:val="variable"/>
-    <w:sig w:usb0="E00002FF" w:usb1="400004FF" w:usb2="00000000" w:usb3="00000000" w:csb0="0000019F" w:csb1="00000000"/>
-  </w:font>
-  <w:font w:name="Tahoma">
-    <w:panose1 w:val="020B0604030504040204"/>
-    <w:charset w:val="00"/>
-    <w:family w:val="swiss"/>
-    <w:pitch w:val="variable"/>
-    <w:sig w:usb0="E1002EFF" w:usb1="C000605B" w:usb2="00000029" w:usb3="00000000" w:csb0="000101FF" w:csb1="00000000"/>
-  </w:font>
-  <w:font w:name="Cambria Math">
-    <w:panose1 w:val="02040503050406030204"/>
-    <w:charset w:val="00"/>
-    <w:family w:val="roman"/>
-    <w:pitch w:val="variable"/>
-    <w:sig w:usb0="E00002FF" w:usb1="420024FF" w:usb2="00000000" w:usb3="00000000" w:csb0="0000019F" w:csb1="00000000"/>
-  </w:font>
-  <w:font w:name="Arial">
-    <w:panose1 w:val="020B0604020202020204"/>
-    <w:charset w:val="00"/>
-    <w:family w:val="swiss"/>
-    <w:pitch w:val="variable"/>
-    <w:sig w:usb0="E0002AFF" w:usb1="C0007843" w:usb2="00000009" w:usb3="00000000" w:csb0="000001FF" w:csb1="00000000"/>
-  </w:font>
-</w:fonts>
-</file>
-
-<file path=word/glossary/settings.xml><?xml version="1.0" encoding="utf-8"?>
-<w:settings xmlns:mc="http://schemas.openxmlformats.org/markup-compatibility/2006" xmlns:o="urn:schemas-microsoft-com:office:office" xmlns:r="http://schemas.openxmlformats.org/officeDocument/2006/relationships" xmlns:m="http://schemas.openxmlformats.org/officeDocument/2006/math" xmlns:v="urn:schemas-microsoft-com:vml" xmlns:w10="urn:schemas-microsoft-com:office:word" xmlns:w="http://schemas.openxmlformats.org/wordprocessingml/2006/main" xmlns:w14="http://schemas.microsoft.com/office/word/2010/wordml" xmlns:sl="http://schemas.openxmlformats.org/schemaLibrary/2006/main" mc:Ignorable="w14">
-  <w:view w:val="normal"/>
-  <w:defaultTabStop w:val="720"/>
-  <w:characterSpacingControl w:val="doNotCompress"/>
-  <w:compat>
-    <w:useFELayout/>
-    <w:compatSetting w:name="compatibilityMode" w:uri="http://schemas.microsoft.com/office/word" w:val="14"/>
-    <w:compatSetting w:name="overrideTableStyleFontSizeAndJustification" w:uri="http://schemas.microsoft.com/office/word" w:val="1"/>
-    <w:compatSetting w:name="enableOpenTypeFeatures" w:uri="http://schemas.microsoft.com/office/word" w:val="1"/>
-    <w:compatSetting w:name="doNotFlipMirrorIndents" w:uri="http://schemas.microsoft.com/office/word" w:val="1"/>
-  </w:compat>
-  <w:rsids>
-    <w:rsidRoot w:val="00447CCA"/>
-    <w:rsid w:val="00447CCA"/>
-    <w:rsid w:val="005125E8"/>
-  </w:rsids>
-  <m:mathPr>
-    <m:mathFont m:val="Cambria Math"/>
-    <m:brkBin m:val="before"/>
-    <m:brkBinSub m:val="--"/>
-    <m:smallFrac m:val="0"/>
-    <m:dispDef/>
-    <m:lMargin m:val="0"/>
-    <m:rMargin m:val="0"/>
-    <m:defJc m:val="centerGroup"/>
-    <m:wrapIndent m:val="1440"/>
-    <m:intLim m:val="subSup"/>
-    <m:naryLim m:val="undOvr"/>
-  </m:mathPr>
-  <w:themeFontLang w:val="en-US" w:bidi="he-IL"/>
-  <w:clrSchemeMapping w:bg1="light1" w:t1="dark1" w:bg2="light2" w:t2="dark2" w:accent1="accent1" w:accent2="accent2" w:accent3="accent3" w:accent4="accent4" w:accent5="accent5" w:accent6="accent6" w:hyperlink="hyperlink" w:followedHyperlink="followedHyperlink"/>
-  <w:decimalSymbol w:val="."/>
-  <w:listSeparator w:val=","/>
-</w:settings>
-</file>
-
-<file path=word/glossary/styles.xml><?xml version="1.0" encoding="utf-8"?>
-<w:styles xmlns:mc="http://schemas.openxmlformats.org/markup-compatibility/2006" xmlns:r="http://schemas.openxmlformats.org/officeDocument/2006/relationships" xmlns:w="http://schemas.openxmlformats.org/wordprocessingml/2006/main" xmlns:w14="http://schemas.microsoft.com/office/word/2010/wordml" mc:Ignorable="w14">
-  <w:docDefaults>
-    <w:rPrDefault>
-      <w:rPr>
-        <w:rFonts w:asciiTheme="minorHAnsi" w:eastAsiaTheme="minorEastAsia" w:hAnsiTheme="minorHAnsi" w:cstheme="minorBidi"/>
-        <w:sz w:val="22"/>
-        <w:szCs w:val="22"/>
-        <w:lang w:val="en-US" w:eastAsia="en-US" w:bidi="he-IL"/>
-      </w:rPr>
-    </w:rPrDefault>
-    <w:pPrDefault>
-      <w:pPr>
-        <w:spacing w:after="200" w:line="276" w:lineRule="auto"/>
-      </w:pPr>
-    </w:pPrDefault>
-  </w:docDefaults>
-  <w:latentStyles w:defLockedState="0" w:defUIPriority="99" w:defSemiHidden="1" w:defUnhideWhenUsed="1" w:defQFormat="0" w:count="267">
-    <w:lsdException w:name="Normal" w:semiHidden="0" w:uiPriority="0" w:unhideWhenUsed="0" w:qFormat="1"/>
-    <w:lsdException w:name="heading 1" w:semiHidden="0" w:uiPriority="9" w:unhideWhenUsed="0" w:qFormat="1"/>
-    <w:lsdException w:name="heading 2" w:uiPriority="9" w:qFormat="1"/>
-    <w:lsdException w:name="heading 3" w:uiPriority="9" w:qFormat="1"/>
-    <w:lsdException w:name="heading 4" w:uiPriority="9" w:qFormat="1"/>
-    <w:lsdException w:name="heading 5" w:uiPriority="9" w:qFormat="1"/>
-    <w:lsdException w:name="heading 6" w:uiPriority="9" w:qFormat="1"/>
-    <w:lsdException w:name="heading 7" w:uiPriority="9" w:qFormat="1"/>
-    <w:lsdException w:name="heading 8" w:uiPriority="9" w:qFormat="1"/>
-    <w:lsdException w:name="heading 9" w:uiPriority="9" w:qFormat="1"/>
-    <w:lsdException w:name="toc 1" w:uiPriority="39"/>
-    <w:lsdException w:name="toc 2" w:uiPriority="39"/>
-    <w:lsdException w:name="toc 3" w:uiPriority="39"/>
-    <w:lsdException w:name="toc 4" w:uiPriority="39"/>
-    <w:lsdException w:name="toc 5" w:uiPriority="39"/>
-    <w:lsdException w:name="toc 6" w:uiPriority="39"/>
-    <w:lsdException w:name="toc 7" w:uiPriority="39"/>
-    <w:lsdException w:name="toc 8" w:uiPriority="39"/>
-    <w:lsdException w:name="toc 9" w:uiPriority="39"/>
-    <w:lsdException w:name="caption" w:uiPriority="35" w:qFormat="1"/>
-    <w:lsdException w:name="Title" w:semiHidden="0" w:uiPriority="10" w:unhideWhenUsed="0" w:qFormat="1"/>
-    <w:lsdException w:name="Default Paragraph Font" w:uiPriority="1"/>
-    <w:lsdException w:name="Subtitle" w:semiHidden="0" w:uiPriority="11" w:unhideWhenUsed="0" w:qFormat="1"/>
-    <w:lsdException w:name="Strong" w:semiHidden="0" w:uiPriority="22" w:unhideWhenUsed="0" w:qFormat="1"/>
-    <w:lsdException w:name="Emphasis" w:semiHidden="0" w:uiPriority="20" w:unhideWhenUsed="0" w:qFormat="1"/>
-    <w:lsdException w:name="Table Grid" w:semiHidden="0" w:uiPriority="59" w:unhideWhenUsed="0"/>
-    <w:lsdException w:name="Placeholder Text" w:unhideWhenUsed="0"/>
-    <w:lsdException w:name="No Spacing" w:semiHidden="0" w:uiPriority="1" w:unhideWhenUsed="0" w:qFormat="1"/>
-    <w:lsdException w:name="Light Shading" w:semiHidden="0" w:uiPriority="60" w:unhideWhenUsed="0"/>
-    <w:lsdException w:name="Light List" w:semiHidden="0" w:uiPriority="61" w:unhideWhenUsed="0"/>
-    <w:lsdException w:name="Light Grid" w:semiHidden="0" w:uiPriority="62" w:unhideWhenUsed="0"/>
-    <w:lsdException w:name="Medium Shading 1" w:semiHidden="0" w:uiPriority="63" w:unhideWhenUsed="0"/>
-    <w:lsdException w:name="Medium Shading 2" w:semiHidden="0" w:uiPriority="64" w:unhideWhenUsed="0"/>
-    <w:lsdException w:name="Medium List 1" w:semiHidden="0" w:uiPriority="65" w:unhideWhenUsed="0"/>
-    <w:lsdException w:name="Medium List 2" w:semiHidden="0" w:uiPriority="66" w:unhideWhenUsed="0"/>
-    <w:lsdException w:name="Medium Grid 1" w:semiHidden="0" w:uiPriority="67" w:unhideWhenUsed="0"/>
-    <w:lsdException w:name="Medium Grid 2" w:semiHidden="0" w:uiPriority="68" w:unhideWhenUsed="0"/>
-    <w:lsdException w:name="Medium Grid 3" w:semiHidden="0" w:uiPriority="69" w:unhideWhenUsed="0"/>
-    <w:lsdException w:name="Dark List" w:semiHidden="0" w:uiPriority="70" w:unhideWhenUsed="0"/>
-    <w:lsdException w:name="Colorful Shading" w:semiHidden="0" w:uiPriority="71" w:unhideWhenUsed="0"/>
-    <w:lsdException w:name="Colorful List" w:semiHidden="0" w:uiPriority="72" w:unhideWhenUsed="0"/>
-    <w:lsdException w:name="Colorful Grid" w:semiHidden="0" w:uiPriority="73" w:unhideWhenUsed="0"/>
-    <w:lsdException w:name="Light Shading Accent 1" w:semiHidden="0" w:uiPriority="60" w:unhideWhenUsed="0"/>
-    <w:lsdException w:name="Light List Accent 1" w:semiHidden="0" w:uiPriority="61" w:unhideWhenUsed="0"/>
-    <w:lsdException w:name="Light Grid Accent 1" w:semiHidden="0" w:uiPriority="62" w:unhideWhenUsed="0"/>
-    <w:lsdException w:name="Medium Shading 1 Accent 1" w:semiHidden="0" w:uiPriority="63" w:unhideWhenUsed="0"/>
-    <w:lsdException w:name="Medium Shading 2 Accent 1" w:semiHidden="0" w:uiPriority="64" w:unhideWhenUsed="0"/>
-    <w:lsdException w:name="Medium List 1 Accent 1" w:semiHidden="0" w:uiPriority="65" w:unhideWhenUsed="0"/>
-    <w:lsdException w:name="Revision" w:unhideWhenUsed="0"/>
-    <w:lsdException w:name="List Paragraph" w:semiHidden="0" w:uiPriority="34" w:unhideWhenUsed="0" w:qFormat="1"/>
-    <w:lsdException w:name="Quote" w:semiHidden="0" w:uiPriority="29" w:unhideWhenUsed="0" w:qFormat="1"/>
-    <w:lsdException w:name="Intense Quote" w:semiHidden="0" w:uiPriority="30" w:unhideWhenUsed="0" w:qFormat="1"/>
-    <w:lsdException w:name="Medium List 2 Accent 1" w:semiHidden="0" w:uiPriority="66" w:unhideWhenUsed="0"/>
-    <w:lsdException w:name="Medium Grid 1 Accent 1" w:semiHidden="0" w:uiPriority="67" w:unhideWhenUsed="0"/>
-    <w:lsdException w:name="Medium Grid 2 Accent 1" w:semiHidden="0" w:uiPriority="68" w:unhideWhenUsed="0"/>
-    <w:lsdException w:name="Medium Grid 3 Accent 1" w:semiHidden="0" w:uiPriority="69" w:unhideWhenUsed="0"/>
-    <w:lsdException w:name="Dark List Accent 1" w:semiHidden="0" w:uiPriority="70" w:unhideWhenUsed="0"/>
-    <w:lsdException w:name="Colorful Shading Accent 1" w:semiHidden="0" w:uiPriority="71" w:unhideWhenUsed="0"/>
-    <w:lsdException w:name="Colorful List Accent 1" w:semiHidden="0" w:uiPriority="72" w:unhideWhenUsed="0"/>
-    <w:lsdException w:name="Colorful Grid Accent 1" w:semiHidden="0" w:uiPriority="73" w:unhideWhenUsed="0"/>
-    <w:lsdException w:name="Light Shading Accent 2" w:semiHidden="0" w:uiPriority="60" w:unhideWhenUsed="0"/>
-    <w:lsdException w:name="Light List Accent 2" w:semiHidden="0" w:uiPriority="61" w:unhideWhenUsed="0"/>
-    <w:lsdException w:name="Light Grid Accent 2" w:semiHidden="0" w:uiPriority="62" w:unhideWhenUsed="0"/>
-    <w:lsdException w:name="Medium Shading 1 Accent 2" w:semiHidden="0" w:uiPriority="63" w:unhideWhenUsed="0"/>
-    <w:lsdException w:name="Medium Shading 2 Accent 2" w:semiHidden="0" w:uiPriority="64" w:unhideWhenUsed="0"/>
-    <w:lsdException w:name="Medium List 1 Accent 2" w:semiHidden="0" w:uiPriority="65" w:unhideWhenUsed="0"/>
-    <w:lsdException w:name="Medium List 2 Accent 2" w:semiHidden="0" w:uiPriority="66" w:unhideWhenUsed="0"/>
-    <w:lsdException w:name="Medium Grid 1 Accent 2" w:semiHidden="0" w:uiPriority="67" w:unhideWhenUsed="0"/>
-    <w:lsdException w:name="Medium Grid 2 Accent 2" w:semiHidden="0" w:uiPriority="68" w:unhideWhenUsed="0"/>
-    <w:lsdException w:name="Medium Grid 3 Accent 2" w:semiHidden="0" w:uiPriority="69" w:unhideWhenUsed="0"/>
-    <w:lsdException w:name="Dark List Accent 2" w:semiHidden="0" w:uiPriority="70" w:unhideWhenUsed="0"/>
-    <w:lsdException w:name="Colorful Shading Accent 2" w:semiHidden="0" w:uiPriority="71" w:unhideWhenUsed="0"/>
-    <w:lsdException w:name="Colorful List Accent 2" w:semiHidden="0" w:uiPriority="72" w:unhideWhenUsed="0"/>
-    <w:lsdException w:name="Colorful Grid Accent 2" w:semiHidden="0" w:uiPriority="73" w:unhideWhenUsed="0"/>
-    <w:lsdException w:name="Light Shading Accent 3" w:semiHidden="0" w:uiPriority="60" w:unhideWhenUsed="0"/>
-    <w:lsdException w:name="Light List Accent 3" w:semiHidden="0" w:uiPriority="61" w:unhideWhenUsed="0"/>
-    <w:lsdException w:name="Light Grid Accent 3" w:semiHidden="0" w:uiPriority="62" w:unhideWhenUsed="0"/>
-    <w:lsdException w:name="Medium Shading 1 Accent 3" w:semiHidden="0" w:uiPriority="63" w:unhideWhenUsed="0"/>
-    <w:lsdException w:name="Medium Shading 2 Accent 3" w:semiHidden="0" w:uiPriority="64" w:unhideWhenUsed="0"/>
-    <w:lsdException w:name="Medium List 1 Accent 3" w:semiHidden="0" w:uiPriority="65" w:unhideWhenUsed="0"/>
-    <w:lsdException w:name="Medium List 2 Accent 3" w:semiHidden="0" w:uiPriority="66" w:unhideWhenUsed="0"/>
-    <w:lsdException w:name="Medium Grid 1 Accent 3" w:semiHidden="0" w:uiPriority="67" w:unhideWhenUsed="0"/>
-    <w:lsdException w:name="Medium Grid 2 Accent 3" w:semiHidden="0" w:uiPriority="68" w:unhideWhenUsed="0"/>
-    <w:lsdException w:name="Medium Grid 3 Accent 3" w:semiHidden="0" w:uiPriority="69" w:unhideWhenUsed="0"/>
-    <w:lsdException w:name="Dark List Accent 3" w:semiHidden="0" w:uiPriority="70" w:unhideWhenUsed="0"/>
-    <w:lsdException w:name="Colorful Shading Accent 3" w:semiHidden="0" w:uiPriority="71" w:unhideWhenUsed="0"/>
-    <w:lsdException w:name="Colorful List Accent 3" w:semiHidden="0" w:uiPriority="72" w:unhideWhenUsed="0"/>
-    <w:lsdException w:name="Colorful Grid Accent 3" w:semiHidden="0" w:uiPriority="73" w:unhideWhenUsed="0"/>
-    <w:lsdException w:name="Light Shading Accent 4" w:semiHidden="0" w:uiPriority="60" w:unhideWhenUsed="0"/>
-    <w:lsdException w:name="Light List Accent 4" w:semiHidden="0" w:uiPriority="61" w:unhideWhenUsed="0"/>
-    <w:lsdException w:name="Light Grid Accent 4" w:semiHidden="0" w:uiPriority="62" w:unhideWhenUsed="0"/>
-    <w:lsdException w:name="Medium Shading 1 Accent 4" w:semiHidden="0" w:uiPriority="63" w:unhideWhenUsed="0"/>
-    <w:lsdException w:name="Medium Shading 2 Accent 4" w:semiHidden="0" w:uiPriority="64" w:unhideWhenUsed="0"/>
-    <w:lsdException w:name="Medium List 1 Accent 4" w:semiHidden="0" w:uiPriority="65" w:unhideWhenUsed="0"/>
-    <w:lsdException w:name="Medium List 2 Accent 4" w:semiHidden="0" w:uiPriority="66" w:unhideWhenUsed="0"/>
-    <w:lsdException w:name="Medium Grid 1 Accent 4" w:semiHidden="0" w:uiPriority="67" w:unhideWhenUsed="0"/>
-    <w:lsdException w:name="Medium Grid 2 Accent 4" w:semiHidden="0" w:uiPriority="68" w:unhideWhenUsed="0"/>
-    <w:lsdException w:name="Medium Grid 3 Accent 4" w:semiHidden="0" w:uiPriority="69" w:unhideWhenUsed="0"/>
-    <w:lsdException w:name="Dark List Accent 4" w:semiHidden="0" w:uiPriority="70" w:unhideWhenUsed="0"/>
-    <w:lsdException w:name="Colorful Shading Accent 4" w:semiHidden="0" w:uiPriority="71" w:unhideWhenUsed="0"/>
-    <w:lsdException w:name="Colorful List Accent 4" w:semiHidden="0" w:uiPriority="72" w:unhideWhenUsed="0"/>
-    <w:lsdException w:name="Colorful Grid Accent 4" w:semiHidden="0" w:uiPriority="73" w:unhideWhenUsed="0"/>
-    <w:lsdException w:name="Light Shading Accent 5" w:semiHidden="0" w:uiPriority="60" w:unhideWhenUsed="0"/>
-    <w:lsdException w:name="Light List Accent 5" w:semiHidden="0" w:uiPriority="61" w:unhideWhenUsed="0"/>
-    <w:lsdException w:name="Light Grid Accent 5" w:semiHidden="0" w:uiPriority="62" w:unhideWhenUsed="0"/>
-    <w:lsdException w:name="Medium Shading 1 Accent 5" w:semiHidden="0" w:uiPriority="63" w:unhideWhenUsed="0"/>
-    <w:lsdException w:name="Medium Shading 2 Accent 5" w:semiHidden="0" w:uiPriority="64" w:unhideWhenUsed="0"/>
-    <w:lsdException w:name="Medium List 1 Accent 5" w:semiHidden="0" w:uiPriority="65" w:unhideWhenUsed="0"/>
-    <w:lsdException w:name="Medium List 2 Accent 5" w:semiHidden="0" w:uiPriority="66" w:unhideWhenUsed="0"/>
-    <w:lsdException w:name="Medium Grid 1 Accent 5" w:semiHidden="0" w:uiPriority="67" w:unhideWhenUsed="0"/>
-    <w:lsdException w:name="Medium Grid 2 Accent 5" w:semiHidden="0" w:uiPriority="68" w:unhideWhenUsed="0"/>
-    <w:lsdException w:name="Medium Grid 3 Accent 5" w:semiHidden="0" w:uiPriority="69" w:unhideWhenUsed="0"/>
-    <w:lsdException w:name="Dark List Accent 5" w:semiHidden="0" w:uiPriority="70" w:unhideWhenUsed="0"/>
-    <w:lsdException w:name="Colorful Shading Accent 5" w:semiHidden="0" w:uiPriority="71" w:unhideWhenUsed="0"/>
-    <w:lsdException w:name="Colorful List Accent 5" w:semiHidden="0" w:uiPriority="72" w:unhideWhenUsed="0"/>
-    <w:lsdException w:name="Colorful Grid Accent 5" w:semiHidden="0" w:uiPriority="73" w:unhideWhenUsed="0"/>
-    <w:lsdException w:name="Light Shading Accent 6" w:semiHidden="0" w:uiPriority="60" w:unhideWhenUsed="0"/>
-    <w:lsdException w:name="Light List Accent 6" w:semiHidden="0" w:uiPriority="61" w:unhideWhenUsed="0"/>
-    <w:lsdException w:name="Light Grid Accent 6" w:semiHidden="0" w:uiPriority="62" w:unhideWhenUsed="0"/>
-    <w:lsdException w:name="Medium Shading 1 Accent 6" w:semiHidden="0" w:uiPriority="63" w:unhideWhenUsed="0"/>
-    <w:lsdException w:name="Medium Shading 2 Accent 6" w:semiHidden="0" w:uiPriority="64" w:unhideWhenUsed="0"/>
-    <w:lsdException w:name="Medium List 1 Accent 6" w:semiHidden="0" w:uiPriority="65" w:unhideWhenUsed="0"/>
-    <w:lsdException w:name="Medium List 2 Accent 6" w:semiHidden="0" w:uiPriority="66" w:unhideWhenUsed="0"/>
-    <w:lsdException w:name="Medium Grid 1 Accent 6" w:semiHidden="0" w:uiPriority="67" w:unhideWhenUsed="0"/>
-    <w:lsdException w:name="Medium Grid 2 Accent 6" w:semiHidden="0" w:uiPriority="68" w:unhideWhenUsed="0"/>
-    <w:lsdException w:name="Medium Grid 3 Accent 6" w:semiHidden="0" w:uiPriority="69" w:unhideWhenUsed="0"/>
-    <w:lsdException w:name="Dark List Accent 6" w:semiHidden="0" w:uiPriority="70" w:unhideWhenUsed="0"/>
-    <w:lsdException w:name="Colorful Shading Accent 6" w:semiHidden="0" w:uiPriority="71" w:unhideWhenUsed="0"/>
-    <w:lsdException w:name="Colorful List Accent 6" w:semiHidden="0" w:uiPriority="72" w:unhideWhenUsed="0"/>
-    <w:lsdException w:name="Colorful Grid Accent 6" w:semiHidden="0" w:uiPriority="73" w:unhideWhenUsed="0"/>
-    <w:lsdException w:name="Subtle Emphasis" w:semiHidden="0" w:uiPriority="19" w:unhideWhenUsed="0" w:qFormat="1"/>
-    <w:lsdException w:name="Intense Emphasis" w:semiHidden="0" w:uiPriority="21" w:unhideWhenUsed="0" w:qFormat="1"/>
-    <w:lsdException w:name="Subtle Reference" w:semiHidden="0" w:uiPriority="31" w:unhideWhenUsed="0" w:qFormat="1"/>
-    <w:lsdException w:name="Intense Reference" w:semiHidden="0" w:uiPriority="32" w:unhideWhenUsed="0" w:qFormat="1"/>
-    <w:lsdException w:name="Book Title" w:semiHidden="0" w:uiPriority="33" w:unhideWhenUsed="0" w:qFormat="1"/>
-    <w:lsdException w:name="Bibliography" w:uiPriority="37"/>
-    <w:lsdException w:name="TOC Heading" w:uiPriority="39" w:qFormat="1"/>
-  </w:latentStyles>
-  <w:style w:type="paragraph" w:default="1" w:styleId="Normal">
-    <w:name w:val="Normal"/>
-    <w:qFormat/>
-    <w:pPr>
-      <w:bidi/>
-    </w:pPr>
-  </w:style>
-  <w:style w:type="character" w:default="1" w:styleId="DefaultParagraphFont">
-    <w:name w:val="Default Paragraph Font"/>
-    <w:uiPriority w:val="1"/>
-    <w:semiHidden/>
-    <w:unhideWhenUsed/>
-  </w:style>
-  <w:style w:type="table" w:default="1" w:styleId="TableNormal">
-    <w:name w:val="Normal Table"/>
-    <w:uiPriority w:val="99"/>
-    <w:semiHidden/>
-    <w:unhideWhenUsed/>
-    <w:tblPr>
-      <w:tblInd w:w="0" w:type="dxa"/>
-      <w:tblCellMar>
-        <w:top w:w="0" w:type="dxa"/>
-        <w:left w:w="108" w:type="dxa"/>
-        <w:bottom w:w="0" w:type="dxa"/>
-        <w:right w:w="108" w:type="dxa"/>
-      </w:tblCellMar>
-    </w:tblPr>
-  </w:style>
-  <w:style w:type="numbering" w:default="1" w:styleId="NoList">
-    <w:name w:val="No List"/>
-    <w:uiPriority w:val="99"/>
-    <w:semiHidden/>
-    <w:unhideWhenUsed/>
-  </w:style>
-  <w:style w:type="character" w:styleId="PlaceholderText">
-    <w:name w:val="Placeholder Text"/>
-    <w:basedOn w:val="DefaultParagraphFont"/>
-    <w:uiPriority w:val="99"/>
-    <w:semiHidden/>
-    <w:rsid w:val="005125E8"/>
-    <w:rPr>
-      <w:color w:val="808080"/>
-    </w:rPr>
-  </w:style>
-</w:styles>
-</file>
-
-<file path=word/glossary/stylesWithEffects.xml><?xml version="1.0" encoding="utf-8"?>
-<w:styles xmlns:wpc="http://schemas.microsoft.com/office/word/2010/wordprocessingCanvas" xmlns:mc="http://schemas.openxmlformats.org/markup-compatibility/2006" xmlns:o="urn:schemas-microsoft-com:office:office" xmlns:r="http://schemas.openxmlformats.org/officeDocument/2006/relationships" xmlns:m="http://schemas.openxmlformats.org/officeDocument/2006/math" xmlns:v="urn:schemas-microsoft-com:vml" xmlns:wp14="http://schemas.microsoft.com/office/word/2010/wordprocessingDrawing" xmlns:wp="http://schemas.openxmlformats.org/drawingml/2006/wordprocessingDrawing" xmlns:w10="urn:schemas-microsoft-com:office:word" xmlns:w="http://schemas.openxmlformats.org/wordprocessingml/2006/main" xmlns:w14="http://schemas.microsoft.com/office/word/2010/wordml" xmlns:wpg="http://schemas.microsoft.com/office/word/2010/wordprocessingGroup" xmlns:wpi="http://schemas.microsoft.com/office/word/2010/wordprocessingInk" xmlns:wne="http://schemas.microsoft.com/office/word/2006/wordml" xmlns:wps="http://schemas.microsoft.com/office/word/2010/wordprocessingShape" mc:Ignorable="w14 wp14">
-  <w:docDefaults>
-    <w:rPrDefault>
-      <w:rPr>
-        <w:rFonts w:asciiTheme="minorHAnsi" w:eastAsiaTheme="minorEastAsia" w:hAnsiTheme="minorHAnsi" w:cstheme="minorBidi"/>
-        <w:sz w:val="22"/>
-        <w:szCs w:val="22"/>
-        <w:lang w:val="en-US" w:eastAsia="en-US" w:bidi="he-IL"/>
-      </w:rPr>
-    </w:rPrDefault>
-    <w:pPrDefault>
-      <w:pPr>
-        <w:spacing w:after="200" w:line="276" w:lineRule="auto"/>
-      </w:pPr>
-    </w:pPrDefault>
-  </w:docDefaults>
-  <w:latentStyles w:defLockedState="0" w:defUIPriority="99" w:defSemiHidden="1" w:defUnhideWhenUsed="1" w:defQFormat="0" w:count="267">
-    <w:lsdException w:name="Normal" w:semiHidden="0" w:uiPriority="0" w:unhideWhenUsed="0" w:qFormat="1"/>
-    <w:lsdException w:name="heading 1" w:semiHidden="0" w:uiPriority="9" w:unhideWhenUsed="0" w:qFormat="1"/>
-    <w:lsdException w:name="heading 2" w:uiPriority="9" w:qFormat="1"/>
-    <w:lsdException w:name="heading 3" w:uiPriority="9" w:qFormat="1"/>
-    <w:lsdException w:name="heading 4" w:uiPriority="9" w:qFormat="1"/>
-    <w:lsdException w:name="heading 5" w:uiPriority="9" w:qFormat="1"/>
-    <w:lsdException w:name="heading 6" w:uiPriority="9" w:qFormat="1"/>
-    <w:lsdException w:name="heading 7" w:uiPriority="9" w:qFormat="1"/>
-    <w:lsdException w:name="heading 8" w:uiPriority="9" w:qFormat="1"/>
-    <w:lsdException w:name="heading 9" w:uiPriority="9" w:qFormat="1"/>
-    <w:lsdException w:name="toc 1" w:uiPriority="39"/>
-    <w:lsdException w:name="toc 2" w:uiPriority="39"/>
-    <w:lsdException w:name="toc 3" w:uiPriority="39"/>
-    <w:lsdException w:name="toc 4" w:uiPriority="39"/>
-    <w:lsdException w:name="toc 5" w:uiPriority="39"/>
-    <w:lsdException w:name="toc 6" w:uiPriority="39"/>
-    <w:lsdException w:name="toc 7" w:uiPriority="39"/>
-    <w:lsdException w:name="toc 8" w:uiPriority="39"/>
-    <w:lsdException w:name="toc 9" w:uiPriority="39"/>
-    <w:lsdException w:name="caption" w:uiPriority="35" w:qFormat="1"/>
-    <w:lsdException w:name="Title" w:semiHidden="0" w:uiPriority="10" w:unhideWhenUsed="0" w:qFormat="1"/>
-    <w:lsdException w:name="Default Paragraph Font" w:uiPriority="1"/>
-    <w:lsdException w:name="Subtitle" w:semiHidden="0" w:uiPriority="11" w:unhideWhenUsed="0" w:qFormat="1"/>
-    <w:lsdException w:name="Strong" w:semiHidden="0" w:uiPriority="22" w:unhideWhenUsed="0" w:qFormat="1"/>
-    <w:lsdException w:name="Emphasis" w:semiHidden="0" w:uiPriority="20" w:unhideWhenUsed="0" w:qFormat="1"/>
-    <w:lsdException w:name="Table Grid" w:semiHidden="0" w:uiPriority="59" w:unhideWhenUsed="0"/>
-    <w:lsdException w:name="Placeholder Text" w:unhideWhenUsed="0"/>
-    <w:lsdException w:name="No Spacing" w:semiHidden="0" w:uiPriority="1" w:unhideWhenUsed="0" w:qFormat="1"/>
-    <w:lsdException w:name="Light Shading" w:semiHidden="0" w:uiPriority="60" w:unhideWhenUsed="0"/>
-    <w:lsdException w:name="Light List" w:semiHidden="0" w:uiPriority="61" w:unhideWhenUsed="0"/>
-    <w:lsdException w:name="Light Grid" w:semiHidden="0" w:uiPriority="62" w:unhideWhenUsed="0"/>
-    <w:lsdException w:name="Medium Shading 1" w:semiHidden="0" w:uiPriority="63" w:unhideWhenUsed="0"/>
-    <w:lsdException w:name="Medium Shading 2" w:semiHidden="0" w:uiPriority="64" w:unhideWhenUsed="0"/>
-    <w:lsdException w:name="Medium List 1" w:semiHidden="0" w:uiPriority="65" w:unhideWhenUsed="0"/>
-    <w:lsdException w:name="Medium List 2" w:semiHidden="0" w:uiPriority="66" w:unhideWhenUsed="0"/>
-    <w:lsdException w:name="Medium Grid 1" w:semiHidden="0" w:uiPriority="67" w:unhideWhenUsed="0"/>
-    <w:lsdException w:name="Medium Grid 2" w:semiHidden="0" w:uiPriority="68" w:unhideWhenUsed="0"/>
-    <w:lsdException w:name="Medium Grid 3" w:semiHidden="0" w:uiPriority="69" w:unhideWhenUsed="0"/>
-    <w:lsdException w:name="Dark List" w:semiHidden="0" w:uiPriority="70" w:unhideWhenUsed="0"/>
-    <w:lsdException w:name="Colorful Shading" w:semiHidden="0" w:uiPriority="71" w:unhideWhenUsed="0"/>
-    <w:lsdException w:name="Colorful List" w:semiHidden="0" w:uiPriority="72" w:unhideWhenUsed="0"/>
-    <w:lsdException w:name="Colorful Grid" w:semiHidden="0" w:uiPriority="73" w:unhideWhenUsed="0"/>
-    <w:lsdException w:name="Light Shading Accent 1" w:semiHidden="0" w:uiPriority="60" w:unhideWhenUsed="0"/>
-    <w:lsdException w:name="Light List Accent 1" w:semiHidden="0" w:uiPriority="61" w:unhideWhenUsed="0"/>
-    <w:lsdException w:name="Light Grid Accent 1" w:semiHidden="0" w:uiPriority="62" w:unhideWhenUsed="0"/>
-    <w:lsdException w:name="Medium Shading 1 Accent 1" w:semiHidden="0" w:uiPriority="63" w:unhideWhenUsed="0"/>
-    <w:lsdException w:name="Medium Shading 2 Accent 1" w:semiHidden="0" w:uiPriority="64" w:unhideWhenUsed="0"/>
-    <w:lsdException w:name="Medium List 1 Accent 1" w:semiHidden="0" w:uiPriority="65" w:unhideWhenUsed="0"/>
-    <w:lsdException w:name="Revision" w:unhideWhenUsed="0"/>
-    <w:lsdException w:name="List Paragraph" w:semiHidden="0" w:uiPriority="34" w:unhideWhenUsed="0" w:qFormat="1"/>
-    <w:lsdException w:name="Quote" w:semiHidden="0" w:uiPriority="29" w:unhideWhenUsed="0" w:qFormat="1"/>
-    <w:lsdException w:name="Intense Quote" w:semiHidden="0" w:uiPriority="30" w:unhideWhenUsed="0" w:qFormat="1"/>
-    <w:lsdException w:name="Medium List 2 Accent 1" w:semiHidden="0" w:uiPriority="66" w:unhideWhenUsed="0"/>
-    <w:lsdException w:name="Medium Grid 1 Accent 1" w:semiHidden="0" w:uiPriority="67" w:unhideWhenUsed="0"/>
-    <w:lsdException w:name="Medium Grid 2 Accent 1" w:semiHidden="0" w:uiPriority="68" w:unhideWhenUsed="0"/>
-    <w:lsdException w:name="Medium Grid 3 Accent 1" w:semiHidden="0" w:uiPriority="69" w:unhideWhenUsed="0"/>
-    <w:lsdException w:name="Dark List Accent 1" w:semiHidden="0" w:uiPriority="70" w:unhideWhenUsed="0"/>
-    <w:lsdException w:name="Colorful Shading Accent 1" w:semiHidden="0" w:uiPriority="71" w:unhideWhenUsed="0"/>
-    <w:lsdException w:name="Colorful List Accent 1" w:semiHidden="0" w:uiPriority="72" w:unhideWhenUsed="0"/>
-    <w:lsdException w:name="Colorful Grid Accent 1" w:semiHidden="0" w:uiPriority="73" w:unhideWhenUsed="0"/>
-    <w:lsdException w:name="Light Shading Accent 2" w:semiHidden="0" w:uiPriority="60" w:unhideWhenUsed="0"/>
-    <w:lsdException w:name="Light List Accent 2" w:semiHidden="0" w:uiPriority="61" w:unhideWhenUsed="0"/>
-    <w:lsdException w:name="Light Grid Accent 2" w:semiHidden="0" w:uiPriority="62" w:unhideWhenUsed="0"/>
-    <w:lsdException w:name="Medium Shading 1 Accent 2" w:semiHidden="0" w:uiPriority="63" w:unhideWhenUsed="0"/>
-    <w:lsdException w:name="Medium Shading 2 Accent 2" w:semiHidden="0" w:uiPriority="64" w:unhideWhenUsed="0"/>
-    <w:lsdException w:name="Medium List 1 Accent 2" w:semiHidden="0" w:uiPriority="65" w:unhideWhenUsed="0"/>
-    <w:lsdException w:name="Medium List 2 Accent 2" w:semiHidden="0" w:uiPriority="66" w:unhideWhenUsed="0"/>
-    <w:lsdException w:name="Medium Grid 1 Accent 2" w:semiHidden="0" w:uiPriority="67" w:unhideWhenUsed="0"/>
-    <w:lsdException w:name="Medium Grid 2 Accent 2" w:semiHidden="0" w:uiPriority="68" w:unhideWhenUsed="0"/>
-    <w:lsdException w:name="Medium Grid 3 Accent 2" w:semiHidden="0" w:uiPriority="69" w:unhideWhenUsed="0"/>
-    <w:lsdException w:name="Dark List Accent 2" w:semiHidden="0" w:uiPriority="70" w:unhideWhenUsed="0"/>
-    <w:lsdException w:name="Colorful Shading Accent 2" w:semiHidden="0" w:uiPriority="71" w:unhideWhenUsed="0"/>
-    <w:lsdException w:name="Colorful List Accent 2" w:semiHidden="0" w:uiPriority="72" w:unhideWhenUsed="0"/>
-    <w:lsdException w:name="Colorful Grid Accent 2" w:semiHidden="0" w:uiPriority="73" w:unhideWhenUsed="0"/>
-    <w:lsdException w:name="Light Shading Accent 3" w:semiHidden="0" w:uiPriority="60" w:unhideWhenUsed="0"/>
-    <w:lsdException w:name="Light List Accent 3" w:semiHidden="0" w:uiPriority="61" w:unhideWhenUsed="0"/>
-    <w:lsdException w:name="Light Grid Accent 3" w:semiHidden="0" w:uiPriority="62" w:unhideWhenUsed="0"/>
-    <w:lsdException w:name="Medium Shading 1 Accent 3" w:semiHidden="0" w:uiPriority="63" w:unhideWhenUsed="0"/>
-    <w:lsdException w:name="Medium Shading 2 Accent 3" w:semiHidden="0" w:uiPriority="64" w:unhideWhenUsed="0"/>
-    <w:lsdException w:name="Medium List 1 Accent 3" w:semiHidden="0" w:uiPriority="65" w:unhideWhenUsed="0"/>
-    <w:lsdException w:name="Medium List 2 Accent 3" w:semiHidden="0" w:uiPriority="66" w:unhideWhenUsed="0"/>
-    <w:lsdException w:name="Medium Grid 1 Accent 3" w:semiHidden="0" w:uiPriority="67" w:unhideWhenUsed="0"/>
-    <w:lsdException w:name="Medium Grid 2 Accent 3" w:semiHidden="0" w:uiPriority="68" w:unhideWhenUsed="0"/>
-    <w:lsdException w:name="Medium Grid 3 Accent 3" w:semiHidden="0" w:uiPriority="69" w:unhideWhenUsed="0"/>
-    <w:lsdException w:name="Dark List Accent 3" w:semiHidden="0" w:uiPriority="70" w:unhideWhenUsed="0"/>
-    <w:lsdException w:name="Colorful Shading Accent 3" w:semiHidden="0" w:uiPriority="71" w:unhideWhenUsed="0"/>
-    <w:lsdException w:name="Colorful List Accent 3" w:semiHidden="0" w:uiPriority="72" w:unhideWhenUsed="0"/>
-    <w:lsdException w:name="Colorful Grid Accent 3" w:semiHidden="0" w:uiPriority="73" w:unhideWhenUsed="0"/>
-    <w:lsdException w:name="Light Shading Accent 4" w:semiHidden="0" w:uiPriority="60" w:unhideWhenUsed="0"/>
-    <w:lsdException w:name="Light List Accent 4" w:semiHidden="0" w:uiPriority="61" w:unhideWhenUsed="0"/>
-    <w:lsdException w:name="Light Grid Accent 4" w:semiHidden="0" w:uiPriority="62" w:unhideWhenUsed="0"/>
-    <w:lsdException w:name="Medium Shading 1 Accent 4" w:semiHidden="0" w:uiPriority="63" w:unhideWhenUsed="0"/>
-    <w:lsdException w:name="Medium Shading 2 Accent 4" w:semiHidden="0" w:uiPriority="64" w:unhideWhenUsed="0"/>
-    <w:lsdException w:name="Medium List 1 Accent 4" w:semiHidden="0" w:uiPriority="65" w:unhideWhenUsed="0"/>
-    <w:lsdException w:name="Medium List 2 Accent 4" w:semiHidden="0" w:uiPriority="66" w:unhideWhenUsed="0"/>
-    <w:lsdException w:name="Medium Grid 1 Accent 4" w:semiHidden="0" w:uiPriority="67" w:unhideWhenUsed="0"/>
-    <w:lsdException w:name="Medium Grid 2 Accent 4" w:semiHidden="0" w:uiPriority="68" w:unhideWhenUsed="0"/>
-    <w:lsdException w:name="Medium Grid 3 Accent 4" w:semiHidden="0" w:uiPriority="69" w:unhideWhenUsed="0"/>
-    <w:lsdException w:name="Dark List Accent 4" w:semiHidden="0" w:uiPriority="70" w:unhideWhenUsed="0"/>
-    <w:lsdException w:name="Colorful Shading Accent 4" w:semiHidden="0" w:uiPriority="71" w:unhideWhenUsed="0"/>
-    <w:lsdException w:name="Colorful List Accent 4" w:semiHidden="0" w:uiPriority="72" w:unhideWhenUsed="0"/>
-    <w:lsdException w:name="Colorful Grid Accent 4" w:semiHidden="0" w:uiPriority="73" w:unhideWhenUsed="0"/>
-    <w:lsdException w:name="Light Shading Accent 5" w:semiHidden="0" w:uiPriority="60" w:unhideWhenUsed="0"/>
-    <w:lsdException w:name="Light List Accent 5" w:semiHidden="0" w:uiPriority="61" w:unhideWhenUsed="0"/>
-    <w:lsdException w:name="Light Grid Accent 5" w:semiHidden="0" w:uiPriority="62" w:unhideWhenUsed="0"/>
-    <w:lsdException w:name="Medium Shading 1 Accent 5" w:semiHidden="0" w:uiPriority="63" w:unhideWhenUsed="0"/>
-    <w:lsdException w:name="Medium Shading 2 Accent 5" w:semiHidden="0" w:uiPriority="64" w:unhideWhenUsed="0"/>
-    <w:lsdException w:name="Medium List 1 Accent 5" w:semiHidden="0" w:uiPriority="65" w:unhideWhenUsed="0"/>
-    <w:lsdException w:name="Medium List 2 Accent 5" w:semiHidden="0" w:uiPriority="66" w:unhideWhenUsed="0"/>
-    <w:lsdException w:name="Medium Grid 1 Accent 5" w:semiHidden="0" w:uiPriority="67" w:unhideWhenUsed="0"/>
-    <w:lsdException w:name="Medium Grid 2 Accent 5" w:semiHidden="0" w:uiPriority="68" w:unhideWhenUsed="0"/>
-    <w:lsdException w:name="Medium Grid 3 Accent 5" w:semiHidden="0" w:uiPriority="69" w:unhideWhenUsed="0"/>
-    <w:lsdException w:name="Dark List Accent 5" w:semiHidden="0" w:uiPriority="70" w:unhideWhenUsed="0"/>
-    <w:lsdException w:name="Colorful Shading Accent 5" w:semiHidden="0" w:uiPriority="71" w:unhideWhenUsed="0"/>
-    <w:lsdException w:name="Colorful List Accent 5" w:semiHidden="0" w:uiPriority="72" w:unhideWhenUsed="0"/>
-    <w:lsdException w:name="Colorful Grid Accent 5" w:semiHidden="0" w:uiPriority="73" w:unhideWhenUsed="0"/>
-    <w:lsdException w:name="Light Shading Accent 6" w:semiHidden="0" w:uiPriority="60" w:unhideWhenUsed="0"/>
-    <w:lsdException w:name="Light List Accent 6" w:semiHidden="0" w:uiPriority="61" w:unhideWhenUsed="0"/>
-    <w:lsdException w:name="Light Grid Accent 6" w:semiHidden="0" w:uiPriority="62" w:unhideWhenUsed="0"/>
-    <w:lsdException w:name="Medium Shading 1 Accent 6" w:semiHidden="0" w:uiPriority="63" w:unhideWhenUsed="0"/>
-    <w:lsdException w:name="Medium Shading 2 Accent 6" w:semiHidden="0" w:uiPriority="64" w:unhideWhenUsed="0"/>
-    <w:lsdException w:name="Medium List 1 Accent 6" w:semiHidden="0" w:uiPriority="65" w:unhideWhenUsed="0"/>
-    <w:lsdException w:name="Medium List 2 Accent 6" w:semiHidden="0" w:uiPriority="66" w:unhideWhenUsed="0"/>
-    <w:lsdException w:name="Medium Grid 1 Accent 6" w:semiHidden="0" w:uiPriority="67" w:unhideWhenUsed="0"/>
-    <w:lsdException w:name="Medium Grid 2 Accent 6" w:semiHidden="0" w:uiPriority="68" w:unhideWhenUsed="0"/>
-    <w:lsdException w:name="Medium Grid 3 Accent 6" w:semiHidden="0" w:uiPriority="69" w:unhideWhenUsed="0"/>
-    <w:lsdException w:name="Dark List Accent 6" w:semiHidden="0" w:uiPriority="70" w:unhideWhenUsed="0"/>
-    <w:lsdException w:name="Colorful Shading Accent 6" w:semiHidden="0" w:uiPriority="71" w:unhideWhenUsed="0"/>
-    <w:lsdException w:name="Colorful List Accent 6" w:semiHidden="0" w:uiPriority="72" w:unhideWhenUsed="0"/>
-    <w:lsdException w:name="Colorful Grid Accent 6" w:semiHidden="0" w:uiPriority="73" w:unhideWhenUsed="0"/>
-    <w:lsdException w:name="Subtle Emphasis" w:semiHidden="0" w:uiPriority="19" w:unhideWhenUsed="0" w:qFormat="1"/>
-    <w:lsdException w:name="Intense Emphasis" w:semiHidden="0" w:uiPriority="21" w:unhideWhenUsed="0" w:qFormat="1"/>
-    <w:lsdException w:name="Subtle Reference" w:semiHidden="0" w:uiPriority="31" w:unhideWhenUsed="0" w:qFormat="1"/>
-    <w:lsdException w:name="Intense Reference" w:semiHidden="0" w:uiPriority="32" w:unhideWhenUsed="0" w:qFormat="1"/>
-    <w:lsdException w:name="Book Title" w:semiHidden="0" w:uiPriority="33" w:unhideWhenUsed="0" w:qFormat="1"/>
-    <w:lsdException w:name="Bibliography" w:uiPriority="37"/>
-    <w:lsdException w:name="TOC Heading" w:uiPriority="39" w:qFormat="1"/>
-  </w:latentStyles>
-  <w:style w:type="paragraph" w:default="1" w:styleId="Normal">
-    <w:name w:val="Normal"/>
-    <w:qFormat/>
-    <w:pPr>
-      <w:bidi/>
-    </w:pPr>
-  </w:style>
-  <w:style w:type="character" w:default="1" w:styleId="DefaultParagraphFont">
-    <w:name w:val="Default Paragraph Font"/>
-    <w:uiPriority w:val="1"/>
-    <w:semiHidden/>
-    <w:unhideWhenUsed/>
-  </w:style>
-  <w:style w:type="table" w:default="1" w:styleId="TableNormal">
-    <w:name w:val="Normal Table"/>
-    <w:uiPriority w:val="99"/>
-    <w:semiHidden/>
-    <w:unhideWhenUsed/>
-    <w:tblPr>
-      <w:tblInd w:w="0" w:type="dxa"/>
-      <w:tblCellMar>
-        <w:top w:w="0" w:type="dxa"/>
-        <w:left w:w="108" w:type="dxa"/>
-        <w:bottom w:w="0" w:type="dxa"/>
-        <w:right w:w="108" w:type="dxa"/>
-      </w:tblCellMar>
-    </w:tblPr>
-  </w:style>
-  <w:style w:type="numbering" w:default="1" w:styleId="NoList">
-    <w:name w:val="No List"/>
-    <w:uiPriority w:val="99"/>
-    <w:semiHidden/>
-    <w:unhideWhenUsed/>
-  </w:style>
-  <w:style w:type="character" w:styleId="PlaceholderText">
-    <w:name w:val="Placeholder Text"/>
-    <w:basedOn w:val="DefaultParagraphFont"/>
-    <w:uiPriority w:val="99"/>
-    <w:semiHidden/>
-    <w:rsid w:val="005125E8"/>
-    <w:rPr>
-      <w:color w:val="808080"/>
-    </w:rPr>
-  </w:style>
-</w:styles>
-</file>
-
-<file path=word/glossary/webSettings.xml><?xml version="1.0" encoding="utf-8"?>
-<w:webSettings xmlns:mc="http://schemas.openxmlformats.org/markup-compatibility/2006" xmlns:r="http://schemas.openxmlformats.org/officeDocument/2006/relationships" xmlns:w="http://schemas.openxmlformats.org/wordprocessingml/2006/main" xmlns:w14="http://schemas.microsoft.com/office/word/2010/wordml" mc:Ignorable="w14">
-  <w:optimizeForBrowser/>
-  <w:allowPNG/>
-</w:webSettings>
-</file>
-
 <file path=word/theme/theme1.xml><?xml version="1.0" encoding="utf-8"?>
 <a:theme xmlns:a="http://schemas.openxmlformats.org/drawingml/2006/main" name="Office Theme">
   <a:themeElements>
@@ -12059,7 +11523,7 @@
 </file>
 
 <file path=customXml/itemProps1.xml><?xml version="1.0" encoding="utf-8"?>
-<ds:datastoreItem xmlns:ds="http://schemas.openxmlformats.org/officeDocument/2006/customXml" ds:itemID="{9767EA96-296C-4B85-9557-4D6E0EEE8BB5}">
+<ds:datastoreItem xmlns:ds="http://schemas.openxmlformats.org/officeDocument/2006/customXml" ds:itemID="{CC4FE90E-5D89-4E53-864A-D6684277D605}">
   <ds:schemaRefs>
     <ds:schemaRef ds:uri="http://schemas.openxmlformats.org/officeDocument/2006/bibliography"/>
   </ds:schemaRefs>

</xml_diff>

<commit_message>
revised results and discussion
</commit_message>
<xml_diff>
--- a/ms.docx
+++ b/ms.docx
@@ -4918,7 +4918,16 @@
         <w:t>estimates</w:t>
       </w:r>
       <w:r>
-        <w:t xml:space="preserve"> (Fig. 1B)</w:t>
+        <w:t xml:space="preserve"> (</w:t>
+      </w:r>
+      <w:r>
+        <w:rPr>
+          <w:highlight w:val="yellow"/>
+        </w:rPr>
+        <w:t>Fig. 1B</w:t>
+      </w:r>
+      <w:r>
+        <w:t>)</w:t>
       </w:r>
       <w:r>
         <w:t>.</w:t>
@@ -4929,46 +4938,23 @@
         <w:pStyle w:val="Heading2"/>
       </w:pPr>
       <w:r>
-        <w:t xml:space="preserve">Competition </w:t>
-      </w:r>
-      <w:r>
-        <w:t>model</w:t>
+        <w:t>Competition model</w:t>
       </w:r>
     </w:p>
     <w:p>
-      <w:bookmarkStart w:id="0" w:name="_GoBack"/>
-      <w:bookmarkEnd w:id="0"/>
-      <w:r>
-        <w:t>W</w:t>
-      </w:r>
-      <w:r>
-        <w:t xml:space="preserve">e introduce the </w:t>
-      </w:r>
-      <w:r>
-        <w:t xml:space="preserve">double </w:t>
-      </w:r>
-      <w:r>
-        <w:t xml:space="preserve">strain </w:t>
+      <w:r>
+        <w:t xml:space="preserve">We model competitions by integrating the </w:t>
       </w:r>
       <w:proofErr w:type="spellStart"/>
       <w:r>
-        <w:t>Baranyi</w:t>
+        <w:t>Lotka-Volterra</w:t>
       </w:r>
       <w:proofErr w:type="spellEnd"/>
       <w:r>
-        <w:t>-R</w:t>
-      </w:r>
-      <w:r>
-        <w:t xml:space="preserve">oberts model, which </w:t>
-      </w:r>
-      <w:r>
-        <w:t xml:space="preserve">has </w:t>
-      </w:r>
-      <w:r>
-        <w:t>not been used before</w:t>
-      </w:r>
-      <w:r>
-        <w:t xml:space="preserve"> to the best of our knowledge</w:t>
+        <w:t xml:space="preserve"> competition model [REF] into our growth model from eq. 1</w:t>
+      </w:r>
+      <w:r>
+        <w:t xml:space="preserve"> (see Appendix B for more details)</w:t>
       </w:r>
       <w:r>
         <w:t>:</w:t>
@@ -5287,6 +5273,32 @@
               </w:rPr>
               <m:t>-</m:t>
             </m:r>
+            <m:sSub>
+              <m:sSubPr>
+                <m:ctrlPr>
+                  <w:rPr>
+                    <w:rFonts w:ascii="Cambria Math" w:hAnsi="Cambria Math"/>
+                    <w:i/>
+                  </w:rPr>
+                </m:ctrlPr>
+              </m:sSubPr>
+              <m:e>
+                <m:r>
+                  <w:rPr>
+                    <w:rFonts w:ascii="Cambria Math" w:hAnsi="Cambria Math"/>
+                  </w:rPr>
+                  <m:t>a</m:t>
+                </m:r>
+              </m:e>
+              <m:sub>
+                <m:r>
+                  <w:rPr>
+                    <w:rFonts w:ascii="Cambria Math" w:hAnsi="Cambria Math"/>
+                  </w:rPr>
+                  <m:t>2</m:t>
+                </m:r>
+              </m:sub>
+            </m:sSub>
             <m:sSup>
               <m:sSupPr>
                 <m:ctrlPr>
@@ -5606,6 +5618,37 @@
               </w:rPr>
               <m:t>1-</m:t>
             </m:r>
+            <m:sSub>
+              <m:sSubPr>
+                <m:ctrlPr>
+                  <w:rPr>
+                    <w:rFonts w:ascii="Cambria Math" w:hAnsi="Cambria Math"/>
+                  </w:rPr>
+                </m:ctrlPr>
+              </m:sSubPr>
+              <m:e>
+                <m:r>
+                  <m:rPr>
+                    <m:sty m:val="p"/>
+                  </m:rPr>
+                  <w:rPr>
+                    <w:rFonts w:ascii="Cambria Math" w:hAnsi="Cambria Math"/>
+                  </w:rPr>
+                  <m:t>a</m:t>
+                </m:r>
+              </m:e>
+              <m:sub>
+                <m:r>
+                  <m:rPr>
+                    <m:sty m:val="p"/>
+                  </m:rPr>
+                  <w:rPr>
+                    <w:rFonts w:ascii="Cambria Math" w:hAnsi="Cambria Math"/>
+                  </w:rPr>
+                  <m:t>1</m:t>
+                </m:r>
+              </m:sub>
+            </m:sSub>
             <m:sSup>
               <m:sSupPr>
                 <m:ctrlPr>
@@ -6023,7 +6066,7 @@
                       <w:rPr>
                         <w:rFonts w:ascii="Cambria Math" w:hAnsi="Cambria Math"/>
                       </w:rPr>
-                      <m:t>m</m:t>
+                      <m:t>v</m:t>
                     </m:r>
                   </m:e>
                   <m:sub>
@@ -6145,28 +6188,22 @@
         </m:r>
       </m:oMath>
       <w:r>
-        <w:t xml:space="preserve">,                                      </w:t>
+        <w:t>.</w:t>
+      </w:r>
+      <w:r>
+        <w:t xml:space="preserve">                                      </w:t>
       </w:r>
       <w:r>
         <w:t xml:space="preserve">      </w:t>
       </w:r>
       <w:r>
-        <w:t xml:space="preserve">                       (3d)</w:t>
+        <w:t xml:space="preserve">                  </w:t>
+      </w:r>
+      <w:r>
+        <w:t xml:space="preserve">     (3d)</w:t>
       </w:r>
     </w:p>
     <w:p>
-      <w:pPr>
-        <w:ind w:firstLine="0"/>
-      </w:pPr>
-      <w:proofErr w:type="gramStart"/>
-      <w:r>
-        <w:lastRenderedPageBreak/>
-        <w:t>where</w:t>
-      </w:r>
-      <w:proofErr w:type="gramEnd"/>
-      <w:r>
-        <w:t xml:space="preserve"> </w:t>
-      </w:r>
       <m:oMath>
         <m:sSub>
           <m:sSubPr>
@@ -6196,7 +6233,15 @@
         </m:sSub>
       </m:oMath>
       <w:r>
-        <w:t xml:space="preserve"> is the density of strain </w:t>
+        <w:t xml:space="preserve"> </w:t>
+      </w:r>
+      <w:proofErr w:type="gramStart"/>
+      <w:r>
+        <w:t>is</w:t>
+      </w:r>
+      <w:proofErr w:type="gramEnd"/>
+      <w:r>
+        <w:t xml:space="preserve"> the density of strain </w:t>
       </w:r>
       <m:oMath>
         <m:r>
@@ -6392,7 +6437,7 @@
               <w:rPr>
                 <w:rFonts w:ascii="Cambria Math" w:hAnsi="Cambria Math"/>
               </w:rPr>
-              <m:t>m</m:t>
+              <m:t>v</m:t>
             </m:r>
           </m:e>
           <m:sub>
@@ -6449,111 +6494,6 @@
       <w:r>
         <w:t xml:space="preserve"> </w:t>
       </w:r>
-      <w:r>
-        <w:t xml:space="preserve">This equation system is then solved by numerical integration, resulting in a prediction </w:t>
-      </w:r>
-      <w:r>
-        <w:t xml:space="preserve">of </w:t>
-      </w:r>
-      <w:r>
-        <w:t>the competition dynamics</w:t>
-      </w:r>
-      <w:r>
-        <w:t xml:space="preserve"> (Fig. 1C)</w:t>
-      </w:r>
-      <w:r>
-        <w:t>.</w:t>
-      </w:r>
-    </w:p>
-    <w:p>
-      <w:pPr>
-        <w:rPr>
-          <w:b/>
-          <w:bCs/>
-        </w:rPr>
-      </w:pPr>
-      <w:r>
-        <w:t xml:space="preserve">This </w:t>
-      </w:r>
-      <w:r>
-        <w:t xml:space="preserve">double </w:t>
-      </w:r>
-      <w:r>
-        <w:t xml:space="preserve">strain </w:t>
-      </w:r>
-      <w:r>
-        <w:t>competition mode</w:t>
-      </w:r>
-      <w:r>
-        <w:t xml:space="preserve">l explicitly assumes that all </w:t>
-      </w:r>
-      <w:r>
-        <w:t xml:space="preserve">the </w:t>
-      </w:r>
-      <w:r>
-        <w:t xml:space="preserve">interactions between the two strains can be attributed to </w:t>
-      </w:r>
-      <w:r>
-        <w:rPr>
-          <w:i/>
-          <w:iCs/>
-        </w:rPr>
-        <w:t>resource competition</w:t>
-      </w:r>
-      <w:r>
-        <w:t>.</w:t>
-      </w:r>
-      <w:r>
-        <w:t xml:space="preserve"> </w:t>
-      </w:r>
-      <w:r>
-        <w:t>T</w:t>
-      </w:r>
-      <w:r>
-        <w:t>herefore</w:t>
-      </w:r>
-      <w:r>
-        <w:t>, all</w:t>
-      </w:r>
-      <w:r>
-        <w:t xml:space="preserve"> </w:t>
-      </w:r>
-      <w:r>
-        <w:t xml:space="preserve">interactions are described </w:t>
-      </w:r>
-      <w:r>
-        <w:t xml:space="preserve">by the deceleration of </w:t>
-      </w:r>
-      <w:r>
-        <w:t xml:space="preserve">the </w:t>
-      </w:r>
-      <w:r>
-        <w:t xml:space="preserve">growth rate of each </w:t>
-      </w:r>
-      <w:r>
-        <w:t>strain</w:t>
-      </w:r>
-      <w:r>
-        <w:t xml:space="preserve"> in response to growth of the other </w:t>
-      </w:r>
-      <w:r>
-        <w:t>strain</w:t>
-      </w:r>
-      <w:r>
-        <w:t xml:space="preserve">. We do not however assume the same limiting resource or resource efficiency for both </w:t>
-      </w:r>
-      <w:r>
-        <w:t>strains,</w:t>
-      </w:r>
-      <w:r>
-        <w:t xml:space="preserve"> as we use different maximum densit</w:t>
-      </w:r>
-      <w:r>
-        <w:t>ies</w:t>
-      </w:r>
-      <w:r>
-        <w:t xml:space="preserve"> </w:t>
-      </w:r>
       <m:oMath>
         <m:sSub>
           <m:sSubPr>
@@ -6569,7 +6509,7 @@
               <w:rPr>
                 <w:rFonts w:ascii="Cambria Math" w:hAnsi="Cambria Math"/>
               </w:rPr>
-              <m:t>K</m:t>
+              <m:t>a</m:t>
             </m:r>
           </m:e>
           <m:sub>
@@ -6583,7 +6523,647 @@
         </m:sSub>
       </m:oMath>
       <w:r>
-        <w:t xml:space="preserve"> for each strain.</w:t>
+        <w:t xml:space="preserve"> </w:t>
+      </w:r>
+      <w:proofErr w:type="gramStart"/>
+      <w:r>
+        <w:t>are</w:t>
+      </w:r>
+      <w:proofErr w:type="gramEnd"/>
+      <w:r>
+        <w:t xml:space="preserve"> competition coefficients which </w:t>
+      </w:r>
+      <w:r>
+        <w:rPr>
+          <w:highlight w:val="yellow"/>
+        </w:rPr>
+        <w:t xml:space="preserve">represent strain </w:t>
+      </w:r>
+      <w:r>
+        <w:rPr>
+          <w:i/>
+          <w:iCs/>
+          <w:highlight w:val="yellow"/>
+        </w:rPr>
+        <w:t>i</w:t>
+      </w:r>
+      <w:r>
+        <w:rPr>
+          <w:highlight w:val="yellow"/>
+        </w:rPr>
+        <w:t>'s ratio between the intra- and inter-strain competition</w:t>
+      </w:r>
+      <w:r>
+        <w:t xml:space="preserve">. </w:t>
+      </w:r>
+      <w:r>
+        <w:t>The competition mode</w:t>
+      </w:r>
+      <w:r>
+        <w:t xml:space="preserve">l explicitly assumes that interactions between the strains </w:t>
+      </w:r>
+      <w:r>
+        <w:t xml:space="preserve">are solely due </w:t>
+      </w:r>
+      <w:r>
+        <w:t xml:space="preserve">to </w:t>
+      </w:r>
+      <w:r>
+        <w:t>resource competition</w:t>
+      </w:r>
+      <w:r>
+        <w:t>. Therefore, all</w:t>
+      </w:r>
+      <w:r>
+        <w:t xml:space="preserve"> </w:t>
+      </w:r>
+      <w:r>
+        <w:t>interactions are described by the deceleration of the growth rate of each strain in response to growth of the other strain</w:t>
+      </w:r>
+      <w:r>
+        <w:t xml:space="preserve">. We do not however assume the same limiting resource or resource efficiency for both strains, as we use different maximum densities </w:t>
+      </w:r>
+      <m:oMath>
+        <m:sSub>
+          <m:sSubPr>
+            <m:ctrlPr>
+              <w:rPr>
+                <w:rFonts w:ascii="Cambria Math" w:hAnsi="Cambria Math"/>
+                <w:i/>
+              </w:rPr>
+            </m:ctrlPr>
+          </m:sSubPr>
+          <m:e>
+            <m:r>
+              <w:rPr>
+                <w:rFonts w:ascii="Cambria Math" w:hAnsi="Cambria Math"/>
+              </w:rPr>
+              <m:t>K</m:t>
+            </m:r>
+          </m:e>
+          <m:sub>
+            <m:r>
+              <w:rPr>
+                <w:rFonts w:ascii="Cambria Math" w:hAnsi="Cambria Math"/>
+              </w:rPr>
+              <m:t>i</m:t>
+            </m:r>
+          </m:sub>
+        </m:sSub>
+      </m:oMath>
+      <w:r>
+        <w:t xml:space="preserve"> for each strain and competition coefficients </w:t>
+      </w:r>
+      <m:oMath>
+        <m:sSub>
+          <m:sSubPr>
+            <m:ctrlPr>
+              <w:rPr>
+                <w:rFonts w:ascii="Cambria Math" w:hAnsi="Cambria Math"/>
+                <w:i/>
+              </w:rPr>
+            </m:ctrlPr>
+          </m:sSubPr>
+          <m:e>
+            <m:r>
+              <w:rPr>
+                <w:rFonts w:ascii="Cambria Math" w:hAnsi="Cambria Math"/>
+              </w:rPr>
+              <m:t>a</m:t>
+            </m:r>
+          </m:e>
+          <m:sub>
+            <m:r>
+              <w:rPr>
+                <w:rFonts w:ascii="Cambria Math" w:hAnsi="Cambria Math"/>
+              </w:rPr>
+              <m:t>i</m:t>
+            </m:r>
+          </m:sub>
+        </m:sSub>
+      </m:oMath>
+      <w:r>
+        <w:t xml:space="preserve"> (see Appendix B).</w:t>
+      </w:r>
+    </w:p>
+    <w:p>
+      <w:r>
+        <w:t>Eq. 3 is fitted to the growth curve of a mixed culture of both strains, in which the combined OD of both strains is recorded over time. This</w:t>
+      </w:r>
+      <w:r>
+        <w:t xml:space="preserve"> fitting</w:t>
+      </w:r>
+      <w:r>
+        <w:t xml:space="preserve"> provides estimate</w:t>
+      </w:r>
+      <w:r>
+        <w:t>s</w:t>
+      </w:r>
+      <w:r>
+        <w:t xml:space="preserve"> for the </w:t>
+      </w:r>
+      <w:r>
+        <w:t>competition</w:t>
+      </w:r>
+      <w:r>
+        <w:t xml:space="preserve"> </w:t>
+      </w:r>
+      <w:proofErr w:type="gramStart"/>
+      <w:r>
+        <w:t xml:space="preserve">coefficients </w:t>
+      </w:r>
+      <w:proofErr w:type="gramEnd"/>
+      <m:oMath>
+        <m:sSub>
+          <m:sSubPr>
+            <m:ctrlPr>
+              <w:rPr>
+                <w:rFonts w:ascii="Cambria Math" w:hAnsi="Cambria Math"/>
+                <w:i/>
+              </w:rPr>
+            </m:ctrlPr>
+          </m:sSubPr>
+          <m:e>
+            <m:r>
+              <w:rPr>
+                <w:rFonts w:ascii="Cambria Math" w:hAnsi="Cambria Math"/>
+              </w:rPr>
+              <m:t>a</m:t>
+            </m:r>
+          </m:e>
+          <m:sub>
+            <m:r>
+              <w:rPr>
+                <w:rFonts w:ascii="Cambria Math" w:hAnsi="Cambria Math"/>
+              </w:rPr>
+              <m:t>i</m:t>
+            </m:r>
+          </m:sub>
+        </m:sSub>
+      </m:oMath>
+      <w:r>
+        <w:t xml:space="preserve">. The fit is </w:t>
+      </w:r>
+      <w:r>
+        <w:t>performed</w:t>
+      </w:r>
+      <w:r>
+        <w:t xml:space="preserve"> to minimize the squared differences between </w:t>
+      </w:r>
+      <m:oMath>
+        <m:sSub>
+          <m:sSubPr>
+            <m:ctrlPr>
+              <w:rPr>
+                <w:rFonts w:ascii="Cambria Math" w:hAnsi="Cambria Math"/>
+                <w:i/>
+              </w:rPr>
+            </m:ctrlPr>
+          </m:sSubPr>
+          <m:e>
+            <m:r>
+              <w:rPr>
+                <w:rFonts w:ascii="Cambria Math" w:hAnsi="Cambria Math"/>
+              </w:rPr>
+              <m:t>N</m:t>
+            </m:r>
+          </m:e>
+          <m:sub>
+            <m:r>
+              <w:rPr>
+                <w:rFonts w:ascii="Cambria Math" w:hAnsi="Cambria Math"/>
+              </w:rPr>
+              <m:t>1</m:t>
+            </m:r>
+          </m:sub>
+        </m:sSub>
+        <m:r>
+          <w:rPr>
+            <w:rFonts w:ascii="Cambria Math" w:hAnsi="Cambria Math"/>
+          </w:rPr>
+          <m:t>+</m:t>
+        </m:r>
+        <m:sSub>
+          <m:sSubPr>
+            <m:ctrlPr>
+              <w:rPr>
+                <w:rFonts w:ascii="Cambria Math" w:hAnsi="Cambria Math"/>
+                <w:i/>
+              </w:rPr>
+            </m:ctrlPr>
+          </m:sSubPr>
+          <m:e>
+            <m:r>
+              <w:rPr>
+                <w:rFonts w:ascii="Cambria Math" w:hAnsi="Cambria Math"/>
+              </w:rPr>
+              <m:t>N</m:t>
+            </m:r>
+          </m:e>
+          <m:sub>
+            <m:r>
+              <w:rPr>
+                <w:rFonts w:ascii="Cambria Math" w:hAnsi="Cambria Math"/>
+              </w:rPr>
+              <m:t>2</m:t>
+            </m:r>
+          </m:sub>
+        </m:sSub>
+      </m:oMath>
+      <w:r>
+        <w:t xml:space="preserve"> and the OD from the mixed culture</w:t>
+      </w:r>
+      <w:r>
+        <w:t xml:space="preserve"> (</w:t>
+      </w:r>
+      <w:r>
+        <w:rPr>
+          <w:highlight w:val="yellow"/>
+        </w:rPr>
+        <w:t>Fig. X</w:t>
+      </w:r>
+      <w:r>
+        <w:t>)</w:t>
+      </w:r>
+      <w:r>
+        <w:t>.</w:t>
+      </w:r>
+    </w:p>
+    <w:p>
+      <w:pPr>
+        <w:pStyle w:val="Heading2"/>
+      </w:pPr>
+      <w:r>
+        <w:t>Competition prediction</w:t>
+      </w:r>
+    </w:p>
+    <w:p>
+      <w:r>
+        <w:t>Once all growth and competition parameters have been estimated, e</w:t>
+      </w:r>
+      <w:r>
+        <w:t xml:space="preserve">q. 3 </w:t>
+      </w:r>
+      <w:r>
+        <w:t>is solved</w:t>
+      </w:r>
+      <w:r>
+        <w:t xml:space="preserve"> by numerical integration</w:t>
+      </w:r>
+      <w:r>
+        <w:t xml:space="preserve">, providing a prediction for </w:t>
+      </w:r>
+      <m:oMath>
+        <m:sSub>
+          <m:sSubPr>
+            <m:ctrlPr>
+              <w:rPr>
+                <w:rFonts w:ascii="Cambria Math" w:hAnsi="Cambria Math"/>
+                <w:i/>
+              </w:rPr>
+            </m:ctrlPr>
+          </m:sSubPr>
+          <m:e>
+            <m:r>
+              <w:rPr>
+                <w:rFonts w:ascii="Cambria Math" w:hAnsi="Cambria Math"/>
+              </w:rPr>
+              <m:t>N</m:t>
+            </m:r>
+          </m:e>
+          <m:sub>
+            <m:r>
+              <w:rPr>
+                <w:rFonts w:ascii="Cambria Math" w:hAnsi="Cambria Math"/>
+              </w:rPr>
+              <m:t>1</m:t>
+            </m:r>
+          </m:sub>
+        </m:sSub>
+        <m:r>
+          <w:rPr>
+            <w:rFonts w:ascii="Cambria Math" w:hAnsi="Cambria Math"/>
+          </w:rPr>
+          <m:t>(t)</m:t>
+        </m:r>
+      </m:oMath>
+      <w:r>
+        <w:t xml:space="preserve"> </w:t>
+      </w:r>
+      <w:proofErr w:type="gramStart"/>
+      <w:r>
+        <w:t xml:space="preserve">and </w:t>
+      </w:r>
+      <w:proofErr w:type="gramEnd"/>
+      <m:oMath>
+        <m:sSub>
+          <m:sSubPr>
+            <m:ctrlPr>
+              <w:rPr>
+                <w:rFonts w:ascii="Cambria Math" w:hAnsi="Cambria Math"/>
+                <w:i/>
+              </w:rPr>
+            </m:ctrlPr>
+          </m:sSubPr>
+          <m:e>
+            <m:r>
+              <w:rPr>
+                <w:rFonts w:ascii="Cambria Math" w:hAnsi="Cambria Math"/>
+              </w:rPr>
+              <m:t>N</m:t>
+            </m:r>
+          </m:e>
+          <m:sub>
+            <m:r>
+              <w:rPr>
+                <w:rFonts w:ascii="Cambria Math" w:hAnsi="Cambria Math"/>
+              </w:rPr>
+              <m:t>2</m:t>
+            </m:r>
+          </m:sub>
+        </m:sSub>
+        <m:d>
+          <m:dPr>
+            <m:ctrlPr>
+              <w:rPr>
+                <w:rFonts w:ascii="Cambria Math" w:hAnsi="Cambria Math"/>
+                <w:i/>
+              </w:rPr>
+            </m:ctrlPr>
+          </m:dPr>
+          <m:e>
+            <m:r>
+              <w:rPr>
+                <w:rFonts w:ascii="Cambria Math" w:hAnsi="Cambria Math"/>
+              </w:rPr>
+              <m:t>t</m:t>
+            </m:r>
+          </m:e>
+        </m:d>
+      </m:oMath>
+      <w:r>
+        <w:t>. This predicts</w:t>
+      </w:r>
+      <w:r>
+        <w:t xml:space="preserve"> </w:t>
+      </w:r>
+      <w:r>
+        <w:t xml:space="preserve">of </w:t>
+      </w:r>
+      <w:r>
+        <w:t xml:space="preserve">the </w:t>
+      </w:r>
+      <w:r>
+        <w:t>frequenc</w:t>
+      </w:r>
+      <w:r>
+        <w:t>y</w:t>
+      </w:r>
+      <w:r>
+        <w:t xml:space="preserve"> of each strain over time</w:t>
+      </w:r>
+      <w:r>
+        <w:t xml:space="preserve"> </w:t>
+      </w:r>
+      <m:oMath>
+        <m:d>
+          <m:dPr>
+            <m:ctrlPr>
+              <w:rPr>
+                <w:rFonts w:ascii="Cambria Math" w:hAnsi="Cambria Math"/>
+                <w:i/>
+              </w:rPr>
+            </m:ctrlPr>
+          </m:dPr>
+          <m:e>
+            <m:sSub>
+              <m:sSubPr>
+                <m:ctrlPr>
+                  <w:rPr>
+                    <w:rFonts w:ascii="Cambria Math" w:hAnsi="Cambria Math"/>
+                    <w:i/>
+                  </w:rPr>
+                </m:ctrlPr>
+              </m:sSubPr>
+              <m:e>
+                <m:r>
+                  <w:rPr>
+                    <w:rFonts w:ascii="Cambria Math" w:hAnsi="Cambria Math"/>
+                  </w:rPr>
+                  <m:t>f</m:t>
+                </m:r>
+              </m:e>
+              <m:sub>
+                <m:r>
+                  <w:rPr>
+                    <w:rFonts w:ascii="Cambria Math" w:hAnsi="Cambria Math"/>
+                  </w:rPr>
+                  <m:t>i</m:t>
+                </m:r>
+              </m:sub>
+            </m:sSub>
+            <m:d>
+              <m:dPr>
+                <m:ctrlPr>
+                  <w:rPr>
+                    <w:rFonts w:ascii="Cambria Math" w:hAnsi="Cambria Math"/>
+                    <w:i/>
+                  </w:rPr>
+                </m:ctrlPr>
+              </m:dPr>
+              <m:e>
+                <m:r>
+                  <w:rPr>
+                    <w:rFonts w:ascii="Cambria Math" w:hAnsi="Cambria Math"/>
+                  </w:rPr>
+                  <m:t>t</m:t>
+                </m:r>
+              </m:e>
+            </m:d>
+            <m:r>
+              <w:rPr>
+                <w:rFonts w:ascii="Cambria Math" w:hAnsi="Cambria Math"/>
+              </w:rPr>
+              <m:t>=</m:t>
+            </m:r>
+            <m:f>
+              <m:fPr>
+                <m:ctrlPr>
+                  <w:rPr>
+                    <w:rFonts w:ascii="Cambria Math" w:hAnsi="Cambria Math"/>
+                    <w:i/>
+                  </w:rPr>
+                </m:ctrlPr>
+              </m:fPr>
+              <m:num>
+                <m:sSub>
+                  <m:sSubPr>
+                    <m:ctrlPr>
+                      <w:rPr>
+                        <w:rFonts w:ascii="Cambria Math" w:hAnsi="Cambria Math"/>
+                        <w:i/>
+                      </w:rPr>
+                    </m:ctrlPr>
+                  </m:sSubPr>
+                  <m:e>
+                    <m:r>
+                      <w:rPr>
+                        <w:rFonts w:ascii="Cambria Math" w:hAnsi="Cambria Math"/>
+                      </w:rPr>
+                      <m:t>N</m:t>
+                    </m:r>
+                  </m:e>
+                  <m:sub>
+                    <m:r>
+                      <w:rPr>
+                        <w:rFonts w:ascii="Cambria Math" w:hAnsi="Cambria Math"/>
+                      </w:rPr>
+                      <m:t>i</m:t>
+                    </m:r>
+                  </m:sub>
+                </m:sSub>
+                <m:d>
+                  <m:dPr>
+                    <m:ctrlPr>
+                      <w:rPr>
+                        <w:rFonts w:ascii="Cambria Math" w:hAnsi="Cambria Math"/>
+                        <w:i/>
+                      </w:rPr>
+                    </m:ctrlPr>
+                  </m:dPr>
+                  <m:e>
+                    <m:r>
+                      <w:rPr>
+                        <w:rFonts w:ascii="Cambria Math" w:hAnsi="Cambria Math"/>
+                      </w:rPr>
+                      <m:t>t</m:t>
+                    </m:r>
+                  </m:e>
+                </m:d>
+              </m:num>
+              <m:den>
+                <m:sSub>
+                  <m:sSubPr>
+                    <m:ctrlPr>
+                      <w:rPr>
+                        <w:rFonts w:ascii="Cambria Math" w:hAnsi="Cambria Math"/>
+                        <w:i/>
+                      </w:rPr>
+                    </m:ctrlPr>
+                  </m:sSubPr>
+                  <m:e>
+                    <m:r>
+                      <w:rPr>
+                        <w:rFonts w:ascii="Cambria Math" w:hAnsi="Cambria Math"/>
+                      </w:rPr>
+                      <m:t>N</m:t>
+                    </m:r>
+                  </m:e>
+                  <m:sub>
+                    <m:r>
+                      <w:rPr>
+                        <w:rFonts w:ascii="Cambria Math" w:hAnsi="Cambria Math"/>
+                      </w:rPr>
+                      <m:t>1</m:t>
+                    </m:r>
+                  </m:sub>
+                </m:sSub>
+                <m:d>
+                  <m:dPr>
+                    <m:ctrlPr>
+                      <w:rPr>
+                        <w:rFonts w:ascii="Cambria Math" w:hAnsi="Cambria Math"/>
+                        <w:i/>
+                      </w:rPr>
+                    </m:ctrlPr>
+                  </m:dPr>
+                  <m:e>
+                    <m:r>
+                      <w:rPr>
+                        <w:rFonts w:ascii="Cambria Math" w:hAnsi="Cambria Math"/>
+                      </w:rPr>
+                      <m:t>t</m:t>
+                    </m:r>
+                  </m:e>
+                </m:d>
+                <m:r>
+                  <w:rPr>
+                    <w:rFonts w:ascii="Cambria Math" w:hAnsi="Cambria Math"/>
+                  </w:rPr>
+                  <m:t>+</m:t>
+                </m:r>
+                <m:sSub>
+                  <m:sSubPr>
+                    <m:ctrlPr>
+                      <w:rPr>
+                        <w:rFonts w:ascii="Cambria Math" w:hAnsi="Cambria Math"/>
+                        <w:i/>
+                      </w:rPr>
+                    </m:ctrlPr>
+                  </m:sSubPr>
+                  <m:e>
+                    <m:r>
+                      <w:rPr>
+                        <w:rFonts w:ascii="Cambria Math" w:hAnsi="Cambria Math"/>
+                      </w:rPr>
+                      <m:t>N</m:t>
+                    </m:r>
+                  </m:e>
+                  <m:sub>
+                    <m:r>
+                      <w:rPr>
+                        <w:rFonts w:ascii="Cambria Math" w:hAnsi="Cambria Math"/>
+                      </w:rPr>
+                      <m:t>2</m:t>
+                    </m:r>
+                  </m:sub>
+                </m:sSub>
+                <m:d>
+                  <m:dPr>
+                    <m:ctrlPr>
+                      <w:rPr>
+                        <w:rFonts w:ascii="Cambria Math" w:hAnsi="Cambria Math"/>
+                        <w:i/>
+                      </w:rPr>
+                    </m:ctrlPr>
+                  </m:dPr>
+                  <m:e>
+                    <m:r>
+                      <w:rPr>
+                        <w:rFonts w:ascii="Cambria Math" w:hAnsi="Cambria Math"/>
+                      </w:rPr>
+                      <m:t>t</m:t>
+                    </m:r>
+                  </m:e>
+                </m:d>
+              </m:den>
+            </m:f>
+          </m:e>
+        </m:d>
+      </m:oMath>
+      <w:r>
+        <w:t xml:space="preserve"> during a </w:t>
+      </w:r>
+      <w:r>
+        <w:t xml:space="preserve">competition </w:t>
+      </w:r>
+      <w:r>
+        <w:t xml:space="preserve">experiment </w:t>
+      </w:r>
+      <w:r>
+        <w:t>(</w:t>
+      </w:r>
+      <w:r>
+        <w:rPr>
+          <w:highlight w:val="yellow"/>
+        </w:rPr>
+        <w:t>Fig. 1C</w:t>
+      </w:r>
+      <w:r>
+        <w:t>)</w:t>
+      </w:r>
+      <w:r>
+        <w:t>.</w:t>
       </w:r>
     </w:p>
     <w:p/>
@@ -7748,7 +8328,10 @@
         <w:pStyle w:val="Heading2"/>
       </w:pPr>
       <w:r>
-        <w:t xml:space="preserve">Selection coefficient </w:t>
+        <w:t>Fitness</w:t>
+      </w:r>
+      <w:r>
+        <w:t xml:space="preserve"> </w:t>
       </w:r>
       <w:r>
         <w:t>inference</w:t>
@@ -7756,7 +8339,7 @@
     </w:p>
     <w:p>
       <w:r>
-        <w:t>One</w:t>
+        <w:t>A</w:t>
       </w:r>
       <w:r>
         <w:t xml:space="preserve"> common method for estimating relative fitness or selection coefficients from pairwise competition results is </w:t>
@@ -7788,11 +8371,37 @@
         <w:jc w:val="right"/>
       </w:pPr>
       <m:oMath>
+        <m:sSub>
+          <m:sSubPr>
+            <m:ctrlPr>
+              <w:rPr>
+                <w:rFonts w:ascii="Cambria Math" w:hAnsi="Cambria Math"/>
+                <w:i/>
+              </w:rPr>
+            </m:ctrlPr>
+          </m:sSubPr>
+          <m:e>
+            <m:r>
+              <w:rPr>
+                <w:rFonts w:ascii="Cambria Math" w:hAnsi="Cambria Math"/>
+              </w:rPr>
+              <m:t>ω</m:t>
+            </m:r>
+          </m:e>
+          <m:sub>
+            <m:r>
+              <w:rPr>
+                <w:rFonts w:ascii="Cambria Math" w:hAnsi="Cambria Math"/>
+              </w:rPr>
+              <m:t>1</m:t>
+            </m:r>
+          </m:sub>
+        </m:sSub>
         <m:r>
           <w:rPr>
             <w:rFonts w:ascii="Cambria Math" w:hAnsi="Cambria Math"/>
           </w:rPr>
-          <m:t>s=</m:t>
+          <m:t>=</m:t>
         </m:r>
         <m:f>
           <m:fPr>
@@ -8075,7 +8684,7 @@
           <w:rPr>
             <w:rFonts w:ascii="Cambria Math" w:hAnsi="Cambria Math"/>
           </w:rPr>
-          <m:t>-1,</m:t>
+          <m:t>,</m:t>
         </m:r>
       </m:oMath>
       <w:r>
@@ -8171,7 +8780,16 @@
         <w:t xml:space="preserve"> is time, usually chosen to be 24 hours.</w:t>
       </w:r>
       <w:r>
-        <w:t xml:space="preserve"> Eq. 4 can be applied to the predicted competition results to infer the selection coefficient of the strain of interest (Fig. 1D).</w:t>
+        <w:t xml:space="preserve"> Eq. 4 can be applied to the predicted competition results to infer the selection coefficient of the strain of interest (</w:t>
+      </w:r>
+      <w:r>
+        <w:rPr>
+          <w:highlight w:val="yellow"/>
+        </w:rPr>
+        <w:t>Fig. 1D</w:t>
+      </w:r>
+      <w:r>
+        <w:t>).</w:t>
       </w:r>
     </w:p>
     <w:p>
@@ -8199,118 +8817,124 @@
         <w:t xml:space="preserve"> </w:t>
       </w:r>
       <w:r>
-        <w:t>from the separate</w:t>
-      </w:r>
-      <w:r>
-        <w:t>ly measured</w:t>
+        <w:t xml:space="preserve">from the </w:t>
+      </w:r>
+      <w:r>
+        <w:t xml:space="preserve">growth curves </w:t>
+      </w:r>
+      <w:r>
+        <w:t>of mono- and mixed cultures</w:t>
+      </w:r>
+      <w:r>
+        <w:t>.</w:t>
+      </w:r>
+      <w:r>
+        <w:t xml:space="preserve"> This method </w:t>
+      </w:r>
+      <w:r>
+        <w:t xml:space="preserve">should </w:t>
+      </w:r>
+      <w:r>
+        <w:t>be useful</w:t>
+      </w:r>
+      <w:r>
+        <w:t>,</w:t>
+      </w:r>
+      <w:r>
+        <w:t xml:space="preserve"> because growth curve </w:t>
+      </w:r>
+      <w:r>
+        <w:t>experiments</w:t>
+      </w:r>
+      <w:r>
+        <w:t>, in which only optical density is measured,</w:t>
+      </w:r>
+      <w:r>
+        <w:t xml:space="preserve"> require much less </w:t>
+      </w:r>
+      <w:r>
+        <w:t xml:space="preserve">effort </w:t>
+      </w:r>
+      <w:r>
+        <w:t xml:space="preserve">and </w:t>
+      </w:r>
+      <w:r>
+        <w:t xml:space="preserve">resources </w:t>
+      </w:r>
+      <w:r>
+        <w:t xml:space="preserve">than </w:t>
+      </w:r>
+      <w:r>
+        <w:t>p</w:t>
+      </w:r>
+      <w:r>
+        <w:t>air</w:t>
+      </w:r>
+      <w:r>
+        <w:t xml:space="preserve">wise </w:t>
+      </w:r>
+      <w:r>
+        <w:t xml:space="preserve">competition </w:t>
+      </w:r>
+      <w:r>
+        <w:t>experiments</w:t>
+      </w:r>
+      <w:r>
+        <w:t>, in which the cell frequency or count of each strain in measured</w:t>
       </w:r>
       <w:r>
         <w:t xml:space="preserve"> </w:t>
       </w:r>
       <w:r>
-        <w:t>growth curves of each strain.</w:t>
-      </w:r>
-      <w:r>
-        <w:t xml:space="preserve"> This method </w:t>
-      </w:r>
-      <w:r>
-        <w:t xml:space="preserve">should </w:t>
-      </w:r>
-      <w:r>
-        <w:t>be useful</w:t>
-      </w:r>
-      <w:r>
-        <w:t>,</w:t>
-      </w:r>
-      <w:r>
-        <w:t xml:space="preserve"> because growth curve </w:t>
+        <w:fldChar w:fldCharType="begin" w:fldLock="1"/>
+      </w:r>
+      <w:r>
+        <w:instrText>ADDIN CSL_CITATION { "citationItems" : [ { "id" : "ITEM-1", "itemData" : { "DOI" : "10.1371/journal.pone.0126915", "ISSN" : "1932-6203", "author" : [ { "dropping-particle" : "", "family" : "Concepci\u00f3n-Acevedo", "given" : "Jeniffer", "non-dropping-particle" : "", "parse-names" : false, "suffix" : "" }, { "dropping-particle" : "", "family" : "Weiss", "given" : "Howard N.", "non-dropping-particle" : "", "parse-names" : false, "suffix" : "" }, { "dropping-particle" : "", "family" : "Chaudhry", "given" : "Waqas Nasir", "non-dropping-particle" : "", "parse-names" : false, "suffix" : "" }, { "dropping-particle" : "", "family" : "Levin", "given" : "Bruce R.", "non-dropping-particle" : "", "parse-names" : false, "suffix" : "" } ], "container-title" : "Plos One", "id" : "ITEM-1", "issue" : "6", "issued" : { "date-parts" : [ [ "2015" ] ] }, "page" : "e0126915", "title" : "Malthusian Parameters as Estimators of the Fitness of Microbes: A Cautionary Tale about the Low Side of High Throughput", "type" : "article-journal", "volume" : "10" }, "uris" : [ "http://www.mendeley.com/documents/?uuid=ff5b14a1-2eed-4181-bbbe-e8e83a728fd8" ] }, { "id" : "ITEM-2", "itemData" : { "DOI" : "10.1371/journal.pone.0126210", "ISSN" : "1932-6203", "author" : [ { "dropping-particle" : "", "family" : "Wiser", "given" : "Michael J", "non-dropping-particle" : "", "parse-names" : false, "suffix" : "" }, { "dropping-particle" : "", "family" : "Lenski", "given" : "Richard E.", "non-dropping-particle" : "", "parse-names" : false, "suffix" : "" } ], "container-title" : "PLOS ONE", "id" : "ITEM-2", "issue" : "5", "issued" : { "date-parts" : [ [ "2015" ] ] }, "page" : "e0126210", "title" : "A Comparison of Methods to Measure Fitness in Escherichia coli", "type" : "article-journal", "volume" : "10" }, "uris" : [ "http://www.mendeley.com/documents/?uuid=e02f4657-f10b-4980-a582-98ea370b5fce" ] }, { "id" : "ITEM-3", "itemData" : { "DOI" : "10.1126/science.1122469", "ISSN" : "1095-9203", "PMID" : "16543462", "abstract" : "Rapid evolution of asexual populations, such as that of cancer cells or of microorganisms developing drug resistance, can include the simultaneous spread of distinct beneficial mutations. We demonstrate that evolution in such cases is driven by the fitness effects and appearance times of only a small minority of favorable mutations. The complexity of the mutation-selection process is thereby greatly reduced, and much of the evolutionary dynamics can be encapsulated in two parameters-an effective selection coefficient and effective rate of beneficial mutations. We confirm this theoretical finding and estimate the effective parameters for evolving populations of fluorescently labeled Escherichia coli. The effective parameters constitute a simple description and provide a natural standard for comparing adaptation between species and across environments.", "author" : [ { "dropping-particle" : "", "family" : "Hegreness", "given" : "Matthew", "non-dropping-particle" : "", "parse-names" : false, "suffix" : "" }, { "dropping-particle" : "", "family" : "Shoresh", "given" : "Noam", "non-dropping-particle" : "", "parse-names" : false, "suffix" : "" }, { "dropping-particle" : "", "family" : "Hartl", "given" : "Daniel L.", "non-dropping-particle" : "", "parse-names" : false, "suffix" : "" }, { "dropping-particle" : "", "family" : "Kishony", "given" : "Roy", "non-dropping-particle" : "", "parse-names" : false, "suffix" : "" } ], "container-title" : "Science", "id" : "ITEM-3", "issue" : "5767", "issued" : { "date-parts" : [ [ "2006", "3" ] ] }, "note" : "INTERESTING\n- Justification of the use of a standard selection coefficient in modeling asexual populations. \n- Measurements of the selection coefficient for laboratory e. coli \n- clonal interference\n- simulation - i dont understand, but what i see is that they use different distributions of mutations and get the same unimodal distribution of beneficial mutations. see Fig. 1 \n- competition of mutant clones of e coli - Fig 2. COOL.\n- comparing laboratory results with simulation\n-", "page" : "1615-7", "title" : "An equivalence principle for the incorporation of favorable mutations in asexual populations.", "type" : "article-journal", "volume" : "311" }, "uris" : [ "http://www.mendeley.com/documents/?uuid=df098aed-e9a8-43d7-8750-773e2a8a73f5" ] }, { "id" : "ITEM-4", "itemData" : { "DOI" : "10.1534/genetics.111.133454", "ISSN" : "1943-2631", "PMID" : "22042578", "abstract" : "Measuring fitness with precision is a key issue in evolutionary biology, particularly in studying mutations of small effects. It is usually thought that sampling error and drift prevent precise measurement of very small fitness effects. We circumvented these limits by using a new combined approach to measuring and analyzing fitness. We estimated the mutational fitness effect (MFE) of three independent mini-Tn10 transposon insertion mutations by conducting competition experiments in large populations of Escherichia coli under controlled laboratory conditions. Using flow cytometry to assess genotype frequencies from very large samples alleviated the problem of sampling error, while the effect of drift was controlled by using large populations and massive replication of fitness measures. Furthermore, with a set of four competition experiments between ancestral and mutant genotypes, we were able to decompose fitness measures into four estimated parameters that account for fitness effects of our fluorescent marker (\u03b1), the mutation (\u03b2), epistasis between the mutation and the marker (\u03b3), and departure from transitivity (\u03c4). Our method allowed us to estimate mean selection coefficients to a precision of 2 \u00d7 10(-4). We also found small, but significant, epistatic interactions between the allelic effects of mutations and markers and confirmed that fitness effects were transitive in most cases. Unexpectedly, we also detected variation in measures of s that were significantly bigger than expected due to drift alone, indicating the existence of cryptic variation, even in fully controlled experiments. Overall our results indicate that selection coefficients are best understood as being distributed, representing a limit on the precision with which selection can be measured, even under controlled laboratory conditions.", "author" : [ { "dropping-particle" : "", "family" : "Gallet", "given" : "Romain", "non-dropping-particle" : "", "parse-names" : false, "suffix" : "" }, { "dropping-particle" : "", "family" : "Cooper", "given" : "Tim F.", "non-dropping-particle" : "", "parse-names" : false, "suffix" : "" }, { "dropping-particle" : "", "family" : "Elena", "given" : "Santiago F.", "non-dropping-particle" : "", "parse-names" : false, "suffix" : "" }, { "dropping-particle" : "", "family" : "Lenormand", "given" : "Thomas", "non-dropping-particle" : "", "parse-names" : false, "suffix" : "" } ], "container-title" : "Genetics", "id" : "ITEM-4", "issue" : "1", "issued" : { "date-parts" : [ [ "2012", "1" ] ] }, "page" : "175-86", "title" : "Measuring selection coefficients below 10&lt;sup&gt;-3&lt;/sup&gt;: method, questions, and prospects.", "type" : "article-journal", "volume" : "190" }, "uris" : [ "http://www.mendeley.com/documents/?uuid=6cff1331-d992-4077-bfcd-58f4ba055f7f" ] } ], "mendeley" : { "formattedCitation" : "(Concepci\u00f3n-Acevedo et al. 2015; Wiser and Lenski 2015; Hegreness et al. 2006; Gallet et al. 2012)", "plainTextFormattedCitation" : "(Concepci\u00f3n-Acevedo et al. 2015; Wiser and Lenski 2015; Hegreness et al. 2006; Gallet et al. 2012)", "previouslyFormattedCitation" : "(Concepci\u00f3n-Acevedo et al. 2015; Wiser and Lenski 2015; Hegreness et al. 2006; Gallet et al. 2012)" }, "properties" : { "noteIndex" : 0 }, "schema" : "https://github.com/citation-style-language/schema/raw/master/csl-citation.json" }</w:instrText>
+      </w:r>
+      <w:r>
+        <w:fldChar w:fldCharType="separate"/>
+      </w:r>
+      <w:r>
+        <w:rPr>
+          <w:noProof/>
+        </w:rPr>
+        <w:t>(Concepción-Acevedo et al. 2015; Wiser and Lenski 2015; Hegreness et al. 2006; Gallet et al. 2012)</w:t>
+      </w:r>
+      <w:r>
+        <w:fldChar w:fldCharType="end"/>
+      </w:r>
+      <w:r>
+        <w:t xml:space="preserve">. As automatic 96-well microplate readers become more and </w:t>
+      </w:r>
+      <w:r>
+        <w:t xml:space="preserve">more </w:t>
+      </w:r>
+      <w:r>
+        <w:t>common</w:t>
+      </w:r>
+      <w:r>
+        <w:t xml:space="preserve"> in microbiology</w:t>
+      </w:r>
+      <w:r>
+        <w:t xml:space="preserve"> labs, </w:t>
+      </w:r>
+      <w:r>
+        <w:t>growth curve</w:t>
+      </w:r>
+      <w:r>
+        <w:t xml:space="preserve"> </w:t>
       </w:r>
       <w:r>
         <w:t>experiments</w:t>
       </w:r>
       <w:r>
-        <w:t xml:space="preserve"> require much less </w:t>
-      </w:r>
-      <w:r>
-        <w:t xml:space="preserve">effort </w:t>
-      </w:r>
-      <w:r>
-        <w:t xml:space="preserve">and </w:t>
-      </w:r>
-      <w:r>
-        <w:t xml:space="preserve">resources </w:t>
-      </w:r>
-      <w:r>
-        <w:t xml:space="preserve">than </w:t>
-      </w:r>
-      <w:r>
-        <w:t>p</w:t>
-      </w:r>
-      <w:r>
-        <w:t>air</w:t>
-      </w:r>
-      <w:r>
-        <w:t xml:space="preserve">wise </w:t>
-      </w:r>
-      <w:r>
-        <w:t xml:space="preserve">competition </w:t>
-      </w:r>
-      <w:r>
-        <w:t>experiments</w:t>
-      </w:r>
-      <w:r>
-        <w:t xml:space="preserve"> </w:t>
-      </w:r>
-      <w:r>
-        <w:fldChar w:fldCharType="begin" w:fldLock="1"/>
-      </w:r>
-      <w:r>
-        <w:instrText>ADDIN CSL_CITATION { "citationItems" : [ { "id" : "ITEM-1", "itemData" : { "DOI" : "10.1371/journal.pone.0126915", "ISSN" : "1932-6203", "author" : [ { "dropping-particle" : "", "family" : "Concepci\u00f3n-Acevedo", "given" : "Jeniffer", "non-dropping-particle" : "", "parse-names" : false, "suffix" : "" }, { "dropping-particle" : "", "family" : "Weiss", "given" : "Howard N.", "non-dropping-particle" : "", "parse-names" : false, "suffix" : "" }, { "dropping-particle" : "", "family" : "Chaudhry", "given" : "Waqas Nasir", "non-dropping-particle" : "", "parse-names" : false, "suffix" : "" }, { "dropping-particle" : "", "family" : "Levin", "given" : "Bruce R.", "non-dropping-particle" : "", "parse-names" : false, "suffix" : "" } ], "container-title" : "Plos One", "id" : "ITEM-1", "issue" : "6", "issued" : { "date-parts" : [ [ "2015" ] ] }, "page" : "e0126915", "title" : "Malthusian Parameters as Estimators of the Fitness of Microbes: A Cautionary Tale about the Low Side of High Throughput", "type" : "article-journal", "volume" : "10" }, "uris" : [ "http://www.mendeley.com/documents/?uuid=ff5b14a1-2eed-4181-bbbe-e8e83a728fd8" ] }, { "id" : "ITEM-2", "itemData" : { "DOI" : "10.1371/journal.pone.0126210", "ISSN" : "1932-6203", "author" : [ { "dropping-particle" : "", "family" : "Wiser", "given" : "Michael J", "non-dropping-particle" : "", "parse-names" : false, "suffix" : "" }, { "dropping-particle" : "", "family" : "Lenski", "given" : "Richard E.", "non-dropping-particle" : "", "parse-names" : false, "suffix" : "" } ], "container-title" : "PLOS ONE", "id" : "ITEM-2", "issue" : "5", "issued" : { "date-parts" : [ [ "2015" ] ] }, "page" : "e0126210", "title" : "A Comparison of Methods to Measure Fitness in Escherichia coli", "type" : "article-journal", "volume" : "10" }, "uris" : [ "http://www.mendeley.com/documents/?uuid=e02f4657-f10b-4980-a582-98ea370b5fce" ] }, { "id" : "ITEM-3", "itemData" : { "DOI" : "10.1126/science.1122469", "ISSN" : "1095-9203", "PMID" : "16543462", "abstract" : "Rapid evolution of asexual populations, such as that of cancer cells or of microorganisms developing drug resistance, can include the simultaneous spread of distinct beneficial mutations. We demonstrate that evolution in such cases is driven by the fitness effects and appearance times of only a small minority of favorable mutations. The complexity of the mutation-selection process is thereby greatly reduced, and much of the evolutionary dynamics can be encapsulated in two parameters-an effective selection coefficient and effective rate of beneficial mutations. We confirm this theoretical finding and estimate the effective parameters for evolving populations of fluorescently labeled Escherichia coli. The effective parameters constitute a simple description and provide a natural standard for comparing adaptation between species and across environments.", "author" : [ { "dropping-particle" : "", "family" : "Hegreness", "given" : "Matthew", "non-dropping-particle" : "", "parse-names" : false, "suffix" : "" }, { "dropping-particle" : "", "family" : "Shoresh", "given" : "Noam", "non-dropping-particle" : "", "parse-names" : false, "suffix" : "" }, { "dropping-particle" : "", "family" : "Hartl", "given" : "Daniel L.", "non-dropping-particle" : "", "parse-names" : false, "suffix" : "" }, { "dropping-particle" : "", "family" : "Kishony", "given" : "Roy", "non-dropping-particle" : "", "parse-names" : false, "suffix" : "" } ], "container-title" : "Science", "id" : "ITEM-3", "issue" : "5767", "issued" : { "date-parts" : [ [ "2006", "3" ] ] }, "note" : "INTERESTING\n- Justification of the use of a standard selection coefficient in modeling asexual populations. \n- Measurements of the selection coefficient for laboratory e. coli \n- clonal interference\n- simulation - i dont understand, but what i see is that they use different distributions of mutations and get the same unimodal distribution of beneficial mutations. see Fig. 1 \n- competition of mutant clones of e coli - Fig 2. COOL.\n- comparing laboratory results with simulation\n-", "page" : "1615-7", "title" : "An equivalence principle for the incorporation of favorable mutations in asexual populations.", "type" : "article-journal", "volume" : "311" }, "uris" : [ "http://www.mendeley.com/documents/?uuid=df098aed-e9a8-43d7-8750-773e2a8a73f5" ] }, { "id" : "ITEM-4", "itemData" : { "DOI" : "10.1534/genetics.111.133454", "ISSN" : "1943-2631", "PMID" : "22042578", "abstract" : "Measuring fitness with precision is a key issue in evolutionary biology, particularly in studying mutations of small effects. It is usually thought that sampling error and drift prevent precise measurement of very small fitness effects. We circumvented these limits by using a new combined approach to measuring and analyzing fitness. We estimated the mutational fitness effect (MFE) of three independent mini-Tn10 transposon insertion mutations by conducting competition experiments in large populations of Escherichia coli under controlled laboratory conditions. Using flow cytometry to assess genotype frequencies from very large samples alleviated the problem of sampling error, while the effect of drift was controlled by using large populations and massive replication of fitness measures. Furthermore, with a set of four competition experiments between ancestral and mutant genotypes, we were able to decompose fitness measures into four estimated parameters that account for fitness effects of our fluorescent marker (\u03b1), the mutation (\u03b2), epistasis between the mutation and the marker (\u03b3), and departure from transitivity (\u03c4). Our method allowed us to estimate mean selection coefficients to a precision of 2 \u00d7 10(-4). We also found small, but significant, epistatic interactions between the allelic effects of mutations and markers and confirmed that fitness effects were transitive in most cases. Unexpectedly, we also detected variation in measures of s that were significantly bigger than expected due to drift alone, indicating the existence of cryptic variation, even in fully controlled experiments. Overall our results indicate that selection coefficients are best understood as being distributed, representing a limit on the precision with which selection can be measured, even under controlled laboratory conditions.", "author" : [ { "dropping-particle" : "", "family" : "Gallet", "given" : "Romain", "non-dropping-particle" : "", "parse-names" : false, "suffix" : "" }, { "dropping-particle" : "", "family" : "Cooper", "given" : "Tim F.", "non-dropping-particle" : "", "parse-names" : false, "suffix" : "" }, { "dropping-particle" : "", "family" : "Elena", "given" : "Santiago F.", "non-dropping-particle" : "", "parse-names" : false, "suffix" : "" }, { "dropping-particle" : "", "family" : "Lenormand", "given" : "Thomas", "non-dropping-particle" : "", "parse-names" : false, "suffix" : "" } ], "container-title" : "Genetics", "id" : "ITEM-4", "issue" : "1", "issued" : { "date-parts" : [ [ "2012", "1" ] ] }, "page" : "175-86", "title" : "Measuring selection coefficients below 10&lt;sup&gt;-3&lt;/sup&gt;: method, questions, and prospects.", "type" : "article-journal", "volume" : "190" }, "uris" : [ "http://www.mendeley.com/documents/?uuid=6cff1331-d992-4077-bfcd-58f4ba055f7f" ] } ], "mendeley" : { "formattedCitation" : "(Concepci\u00f3n-Acevedo et al. 2015; Wiser and Lenski 2015; Hegreness et al. 2006; Gallet et al. 2012)", "plainTextFormattedCitation" : "(Concepci\u00f3n-Acevedo et al. 2015; Wiser and Lenski 2015; Hegreness et al. 2006; Gallet et al. 2012)", "previouslyFormattedCitation" : "(Concepci\u00f3n-Acevedo et al. 2015; Wiser and Lenski 2015; Hegreness et al. 2006; Gallet et al. 2012)" }, "properties" : { "noteIndex" : 0 }, "schema" : "https://github.com/citation-style-language/schema/raw/master/csl-citation.json" }</w:instrText>
-      </w:r>
-      <w:r>
-        <w:fldChar w:fldCharType="separate"/>
-      </w:r>
-      <w:r>
-        <w:rPr>
-          <w:noProof/>
-        </w:rPr>
-        <w:t>(Concepción-Acevedo et al. 2015; Wiser and Lenski 2015; Hegreness et al. 2006; Gallet et al. 2012)</w:t>
-      </w:r>
-      <w:r>
-        <w:fldChar w:fldCharType="end"/>
-      </w:r>
-      <w:r>
-        <w:t xml:space="preserve">. As automatic 96-well microplate readers become more and </w:t>
-      </w:r>
-      <w:r>
-        <w:t xml:space="preserve">more </w:t>
-      </w:r>
-      <w:r>
-        <w:t>common</w:t>
-      </w:r>
-      <w:r>
-        <w:t xml:space="preserve"> in microbiology</w:t>
-      </w:r>
-      <w:r>
-        <w:t xml:space="preserve"> labs, </w:t>
-      </w:r>
-      <w:r>
-        <w:t>growth curve</w:t>
-      </w:r>
-      <w:r>
-        <w:t xml:space="preserve"> </w:t>
-      </w:r>
-      <w:r>
-        <w:t>experiments</w:t>
-      </w:r>
-      <w:r>
         <w:t xml:space="preserve"> can be </w:t>
       </w:r>
       <w:r>
         <w:t xml:space="preserve">set up </w:t>
       </w:r>
       <w:r>
-        <w:t xml:space="preserve">in less than 30 minutes, after which the </w:t>
+        <w:t xml:space="preserve">in less than 30 minutes, after which </w:t>
       </w:r>
       <w:r>
         <w:t xml:space="preserve">measurements </w:t>
@@ -8368,7 +8992,13 @@
         <w:t xml:space="preserve">) they can't capture the full scope of effects contributing to differences in fitness; (ii) </w:t>
       </w:r>
       <w:r>
-        <w:t>they are dependent upon specific experimental conditions</w:t>
+        <w:t xml:space="preserve">they </w:t>
+      </w:r>
+      <w:r>
+        <w:t xml:space="preserve">depend on </w:t>
+      </w:r>
+      <w:r>
+        <w:t>specific experimental conditions</w:t>
       </w:r>
       <w:r>
         <w:t xml:space="preserve"> that differ </w:t>
@@ -8398,7 +9028,13 @@
         <w:t xml:space="preserve"> and our</w:t>
       </w:r>
       <w:r>
-        <w:t xml:space="preserve"> growth model can be extended to include other phases and factors of growth, such as biphasic growth</w:t>
+        <w:t xml:space="preserve"> growth </w:t>
+      </w:r>
+      <w:r>
+        <w:t xml:space="preserve">and competition </w:t>
+      </w:r>
+      <w:r>
+        <w:t>model can be extended to include other phases and factors of growth, such as biphasic growth</w:t>
       </w:r>
       <w:r>
         <w:t xml:space="preserve"> and cell death.</w:t>
@@ -8500,25 +9136,46 @@
     </w:p>
     <w:p>
       <w:r>
+        <w:rPr>
+          <w:highlight w:val="yellow"/>
+        </w:rPr>
         <w:t>Our method assumes that the two strains interact</w:t>
       </w:r>
       <w:r>
+        <w:rPr>
+          <w:highlight w:val="yellow"/>
+        </w:rPr>
         <w:t xml:space="preserve"> solely</w:t>
       </w:r>
       <w:r>
+        <w:rPr>
+          <w:highlight w:val="yellow"/>
+        </w:rPr>
         <w:t xml:space="preserve"> via resource competition</w:t>
       </w:r>
       <w:r>
+        <w:rPr>
+          <w:highlight w:val="yellow"/>
+        </w:rPr>
         <w:t>; that is, only through</w:t>
       </w:r>
       <w:r>
+        <w:rPr>
+          <w:highlight w:val="yellow"/>
+        </w:rPr>
         <w:t xml:space="preserve"> the </w:t>
       </w:r>
       <w:proofErr w:type="gramStart"/>
       <w:r>
+        <w:rPr>
+          <w:highlight w:val="yellow"/>
+        </w:rPr>
         <w:t>factor</w:t>
       </w:r>
       <w:r>
+        <w:rPr>
+          <w:highlight w:val="yellow"/>
+        </w:rPr>
         <w:t xml:space="preserve"> </w:t>
       </w:r>
       <w:proofErr w:type="gramEnd"/>
@@ -8529,6 +9186,7 @@
               <w:rPr>
                 <w:rFonts w:ascii="Cambria Math" w:hAnsi="Cambria Math"/>
                 <w:i/>
+                <w:highlight w:val="yellow"/>
               </w:rPr>
             </m:ctrlPr>
           </m:dPr>
@@ -8536,6 +9194,7 @@
             <m:r>
               <w:rPr>
                 <w:rFonts w:ascii="Cambria Math" w:hAnsi="Cambria Math"/>
+                <w:highlight w:val="yellow"/>
               </w:rPr>
               <m:t>1-</m:t>
             </m:r>
@@ -8546,6 +9205,7 @@
                   <w:rPr>
                     <w:rFonts w:ascii="Cambria Math" w:hAnsi="Cambria Math"/>
                     <w:i/>
+                    <w:highlight w:val="yellow"/>
                   </w:rPr>
                 </m:ctrlPr>
               </m:fPr>
@@ -8556,6 +9216,7 @@
                       <w:rPr>
                         <w:rFonts w:ascii="Cambria Math" w:hAnsi="Cambria Math"/>
                         <w:i/>
+                        <w:highlight w:val="yellow"/>
                       </w:rPr>
                     </m:ctrlPr>
                   </m:sSubPr>
@@ -8563,6 +9224,7 @@
                     <m:r>
                       <w:rPr>
                         <w:rFonts w:ascii="Cambria Math" w:hAnsi="Cambria Math"/>
+                        <w:highlight w:val="yellow"/>
                       </w:rPr>
                       <m:t>N</m:t>
                     </m:r>
@@ -8571,6 +9233,7 @@
                     <m:r>
                       <w:rPr>
                         <w:rFonts w:ascii="Cambria Math" w:hAnsi="Cambria Math"/>
+                        <w:highlight w:val="yellow"/>
                       </w:rPr>
                       <m:t>1</m:t>
                     </m:r>
@@ -8584,6 +9247,7 @@
                       <w:rPr>
                         <w:rFonts w:ascii="Cambria Math" w:hAnsi="Cambria Math"/>
                         <w:i/>
+                        <w:highlight w:val="yellow"/>
                       </w:rPr>
                     </m:ctrlPr>
                   </m:sSubPr>
@@ -8591,6 +9255,7 @@
                     <m:r>
                       <w:rPr>
                         <w:rFonts w:ascii="Cambria Math" w:hAnsi="Cambria Math"/>
+                        <w:highlight w:val="yellow"/>
                       </w:rPr>
                       <m:t>K</m:t>
                     </m:r>
@@ -8599,6 +9264,7 @@
                     <m:r>
                       <w:rPr>
                         <w:rFonts w:ascii="Cambria Math" w:hAnsi="Cambria Math"/>
+                        <w:highlight w:val="yellow"/>
                       </w:rPr>
                       <m:t>1</m:t>
                     </m:r>
@@ -8609,6 +9275,7 @@
             <m:r>
               <w:rPr>
                 <w:rFonts w:ascii="Cambria Math" w:hAnsi="Cambria Math"/>
+                <w:highlight w:val="yellow"/>
               </w:rPr>
               <m:t>+</m:t>
             </m:r>
@@ -8619,6 +9286,7 @@
                   <w:rPr>
                     <w:rFonts w:ascii="Cambria Math" w:hAnsi="Cambria Math"/>
                     <w:i/>
+                    <w:highlight w:val="yellow"/>
                   </w:rPr>
                 </m:ctrlPr>
               </m:fPr>
@@ -8629,6 +9297,7 @@
                       <w:rPr>
                         <w:rFonts w:ascii="Cambria Math" w:hAnsi="Cambria Math"/>
                         <w:i/>
+                        <w:highlight w:val="yellow"/>
                       </w:rPr>
                     </m:ctrlPr>
                   </m:sSubPr>
@@ -8636,6 +9305,7 @@
                     <m:r>
                       <w:rPr>
                         <w:rFonts w:ascii="Cambria Math" w:hAnsi="Cambria Math"/>
+                        <w:highlight w:val="yellow"/>
                       </w:rPr>
                       <m:t>N</m:t>
                     </m:r>
@@ -8644,6 +9314,7 @@
                     <m:r>
                       <w:rPr>
                         <w:rFonts w:ascii="Cambria Math" w:hAnsi="Cambria Math"/>
+                        <w:highlight w:val="yellow"/>
                       </w:rPr>
                       <m:t>2</m:t>
                     </m:r>
@@ -8657,6 +9328,7 @@
                       <w:rPr>
                         <w:rFonts w:ascii="Cambria Math" w:hAnsi="Cambria Math"/>
                         <w:i/>
+                        <w:highlight w:val="yellow"/>
                       </w:rPr>
                     </m:ctrlPr>
                   </m:sSubPr>
@@ -8664,6 +9336,7 @@
                     <m:r>
                       <w:rPr>
                         <w:rFonts w:ascii="Cambria Math" w:hAnsi="Cambria Math"/>
+                        <w:highlight w:val="yellow"/>
                       </w:rPr>
                       <m:t>K</m:t>
                     </m:r>
@@ -8672,6 +9345,7 @@
                     <m:r>
                       <w:rPr>
                         <w:rFonts w:ascii="Cambria Math" w:hAnsi="Cambria Math"/>
+                        <w:highlight w:val="yellow"/>
                       </w:rPr>
                       <m:t>2</m:t>
                     </m:r>
@@ -8683,61 +9357,102 @@
         </m:d>
       </m:oMath>
       <w:r>
+        <w:rPr>
+          <w:highlight w:val="yellow"/>
+        </w:rPr>
         <w:t xml:space="preserve">. </w:t>
       </w:r>
       <w:r>
+        <w:rPr>
+          <w:highlight w:val="yellow"/>
+        </w:rPr>
         <w:t xml:space="preserve">If the </w:t>
       </w:r>
       <w:r>
+        <w:rPr>
+          <w:highlight w:val="yellow"/>
+        </w:rPr>
         <w:t>investigators know or suspect that additional interactions exist (</w:t>
       </w:r>
       <w:r>
         <w:rPr>
           <w:i/>
           <w:iCs/>
+          <w:highlight w:val="yellow"/>
         </w:rPr>
         <w:t>i.e.</w:t>
       </w:r>
       <w:r>
+        <w:rPr>
+          <w:highlight w:val="yellow"/>
+        </w:rPr>
         <w:t xml:space="preserve">, density-dependent interactions such as social or sexual selection, mutualism, and interference), our model can serve as a null hypothesis: the results of competition </w:t>
       </w:r>
       <w:r>
+        <w:rPr>
+          <w:highlight w:val="yellow"/>
+        </w:rPr>
         <w:t>experiments</w:t>
       </w:r>
       <w:r>
+        <w:rPr>
+          <w:highlight w:val="yellow"/>
+        </w:rPr>
         <w:t xml:space="preserve"> can be compared to model predictions and a</w:t>
       </w:r>
       <w:r>
+        <w:rPr>
+          <w:highlight w:val="yellow"/>
+        </w:rPr>
         <w:t xml:space="preserve"> goodness of fit test </w:t>
       </w:r>
       <w:r>
-        <w:t xml:space="preserve">can be used to decide if additional interactions are significant. Moreover, these additional interactions can be measured, either in terms of the difference in selection coefficients (between the coefficient calculated from the empirical results and coefficient calculated from the model prediction) or by fitting the empirical results to an extended model that includes density-dependent </w:t>
-      </w:r>
-      <w:r>
-        <w:t>interactions</w:t>
-      </w:r>
-      <w:r>
+        <w:rPr>
+          <w:highlight w:val="yellow"/>
+        </w:rPr>
+        <w:t>can be used to decide if additional interactions are significant. Moreover, these additional interactions can be measured, either in terms of the difference in selection coefficients (between the coefficient calculated from the empirical results and coefficient calculated from the model prediction) or by fitting the empirical results to an extended model that includes density-dependent interactions</w:t>
+      </w:r>
+      <w:r>
+        <w:rPr>
+          <w:highlight w:val="yellow"/>
+        </w:rPr>
         <w:t xml:space="preserve"> </w:t>
       </w:r>
       <w:r>
+        <w:rPr>
+          <w:highlight w:val="yellow"/>
+        </w:rPr>
         <w:fldChar w:fldCharType="begin" w:fldLock="1"/>
       </w:r>
       <w:r>
+        <w:rPr>
+          <w:highlight w:val="yellow"/>
+        </w:rPr>
         <w:instrText>ADDIN CSL_CITATION { "citationItems" : [ { "id" : "ITEM-1", "itemData" : { "abstract" : "Standard population genetics models assign relative fitness values to genotypes. Normalization ensures that the absolute population mean fitness stays equal to one, keeping the population size constant. These models fail to describe extinction and evolutionary rescue; this requires a model of absolute fitness in the presence of density-dependence. Meantime, ecological models describe absolute fitness traits such as resource uptake speed and resource use efficiency, while neglecting intrinsically relative fitness competitions such as territorial contests and mate choice. Here I present a model that unifies population genetic and ecological notions of relative and absolute fitness. I begin by correcting a subscript flaw in MacArthur's r/K selection theory, and then introduce a third dimension c to capture relative competitiveness. In this model, r gives reproductive speed at low density and has time units, K' gives the parsimoniousness of resource use and has units of population density, and c gives competitive dominance at high density, and is, like population genetic fitness w, always normalized and hence intrinsically unitless. MacArthur's original r/K selection theory is shown to confound c and K'. Applications to experimental evolution and other data are outlined, including a connection to Grime's triangle of reproductive strategies and Nicholson's contest vs. scramble distinction. Extensions to larger numbers of dimensions, including the explicit tracking of consumable resources, are described.", "author" : [ { "dropping-particle" : "", "family" : "Masel", "given" : "Joanna", "non-dropping-particle" : "", "parse-names" : false, "suffix" : "" } ], "container-title" : "arXiv:1407.1024v3", "genre" : "Populations and Evolution", "id" : "ITEM-1", "issued" : { "date-parts" : [ [ "2014", "7" ] ] }, "page" : "1-44", "title" : "Eco-evolutionary \"fitness\" in 3 dimensions: absolute growth, absolute efficiency, and relative competitiveness", "type" : "article-journal" }, "uris" : [ "http://www.mendeley.com/documents/?uuid=806d0d1a-84d7-4a42-9a99-0cceffc88bc5" ] } ], "mendeley" : { "formattedCitation" : "(Masel 2014)", "plainTextFormattedCitation" : "(Masel 2014)", "previouslyFormattedCitation" : "(Masel 2014)" }, "properties" : { "noteIndex" : 0 }, "schema" : "https://github.com/citation-style-language/schema/raw/master/csl-citation.json" }</w:instrText>
       </w:r>
       <w:r>
+        <w:rPr>
+          <w:highlight w:val="yellow"/>
+        </w:rPr>
         <w:fldChar w:fldCharType="separate"/>
       </w:r>
       <w:r>
         <w:rPr>
           <w:noProof/>
+          <w:highlight w:val="yellow"/>
         </w:rPr>
         <w:t>(Masel 2014)</w:t>
       </w:r>
       <w:r>
+        <w:rPr>
+          <w:highlight w:val="yellow"/>
+        </w:rPr>
         <w:fldChar w:fldCharType="end"/>
       </w:r>
       <w:r>
+        <w:rPr>
+          <w:highlight w:val="yellow"/>
+        </w:rPr>
         <w:t>.</w:t>
       </w:r>
       <w:r>
@@ -8760,7 +9475,13 @@
         <w:t>We</w:t>
       </w:r>
       <w:r>
-        <w:t xml:space="preserve"> propose a new </w:t>
+        <w:t xml:space="preserve"> propose</w:t>
+      </w:r>
+      <w:r>
+        <w:t xml:space="preserve"> and test</w:t>
+      </w:r>
+      <w:r>
+        <w:t xml:space="preserve"> a new </w:t>
       </w:r>
       <w:r>
         <w:t xml:space="preserve">method to </w:t>
@@ -8811,7 +9532,15 @@
         <w:t xml:space="preserve"> </w:t>
       </w:r>
       <w:r>
-        <w:t xml:space="preserve">be used as a null model for the interpretation of competition </w:t>
+        <w:t xml:space="preserve">be used for </w:t>
+      </w:r>
+      <w:proofErr w:type="spellStart"/>
+      <w:r>
+        <w:t>interpretating</w:t>
+      </w:r>
+      <w:proofErr w:type="spellEnd"/>
+      <w:r>
+        <w:t xml:space="preserve"> competition </w:t>
       </w:r>
       <w:r>
         <w:t>experiments</w:t>
@@ -8941,6 +9670,11 @@
       <w:r>
         <w:t>,</w:t>
       </w:r>
+      <w:r>
+        <w:t xml:space="preserve"> E. Rosenberg,</w:t>
+      </w:r>
+      <w:bookmarkStart w:id="0" w:name="_GoBack"/>
+      <w:bookmarkEnd w:id="0"/>
       <w:r>
         <w:t xml:space="preserve"> </w:t>
       </w:r>
@@ -12891,7 +13625,13 @@
               <w:rPr>
                 <w:rFonts w:ascii="Cambria Math" w:hAnsi="Cambria Math"/>
               </w:rPr>
-              <m:t>dt</m:t>
+              <m:t>d</m:t>
+            </m:r>
+            <m:r>
+              <w:rPr>
+                <w:rFonts w:ascii="Cambria Math" w:hAnsi="Cambria Math"/>
+              </w:rPr>
+              <m:t>t</m:t>
             </m:r>
           </m:den>
         </m:f>
@@ -18150,7 +18890,7 @@
           <w:rPr>
             <w:noProof/>
           </w:rPr>
-          <w:t>6</w:t>
+          <w:t>10</w:t>
         </w:r>
         <w:r>
           <w:rPr>
@@ -18198,7 +18938,7 @@
           <w:rPr>
             <w:noProof/>
           </w:rPr>
-          <w:t>7</w:t>
+          <w:t>15</w:t>
         </w:r>
         <w:r>
           <w:rPr>
@@ -21021,7 +21761,7 @@
 </file>
 
 <file path=customXml/itemProps1.xml><?xml version="1.0" encoding="utf-8"?>
-<ds:datastoreItem xmlns:ds="http://schemas.openxmlformats.org/officeDocument/2006/customXml" ds:itemID="{DF686B42-A074-4B06-87F3-DFA6056B0FD6}">
+<ds:datastoreItem xmlns:ds="http://schemas.openxmlformats.org/officeDocument/2006/customXml" ds:itemID="{343A4CC5-B4A6-4711-8F0A-A07C88583313}">
   <ds:schemaRefs>
     <ds:schemaRef ds:uri="http://schemas.openxmlformats.org/officeDocument/2006/bibliography"/>
   </ds:schemaRefs>

</xml_diff>

<commit_message>
materials and methods draft
</commit_message>
<xml_diff>
--- a/ms.docx
+++ b/ms.docx
@@ -542,16 +542,13 @@
     </w:p>
     <w:p>
       <w:r>
-        <w:t>Models in population dynamics focus on changes in population size and consider a number of growth traits, such as growth rate, maximum population size, and lag duration. Population genetic models focus on changes in frequencies of genotypes within populations and usually assume a single fitness value per genotype. There is statistical correlation between empirical estimates of growth traits and fitness</w:t>
-      </w:r>
-      <w:r>
-        <w:t xml:space="preserve"> </w:t>
+        <w:t xml:space="preserve">Models in population dynamics focus on changes in population size and consider a number of growth traits, such as growth rate, maximum population size, and lag duration. Population genetic models focus on changes in frequencies of genotypes within populations and usually assume a single fitness value per genotype. There is statistical correlation between empirical estimates of growth traits and fitness </w:t>
       </w:r>
       <w:r>
         <w:fldChar w:fldCharType="begin" w:fldLock="1"/>
       </w:r>
       <w:r>
-        <w:instrText>ADDIN CSL_CITATION { "citationItems" : [ { "id" : "ITEM-1", "itemData" : { "DOI" : "10.1098/rspb.2009.2099", "ISBN" : "1471-2954 (Electronic)\\r0962-8452 (Linking)", "ISSN" : "0962-8452", "PMID" : "20129976", "abstract" : "The set of single-gene deletions in yeast can be used to evaluate the effect of mutation on fitness over the whole genome. The measurement of growth in pure culture or relative growth in mixtures has confirmed that most deletions have little effect in laboratory culture. Moreover, there is a sharp distinction between lethality and a very mild impairment of growth, with very few intermediate cases. Different components of fitness, such as growth rate and yield, are positively correlated. Growth is also positively correlated across environments, although new conditions of growth usually identify a few conditionally impaired strains. Double mutants on average show alleviating epistasis, although a few per cent of combinations are synthetic lethal. The properties of the yeast deletion set provide us with the first genome-wide account of fitness, although transferring these conclusions to the field is a task for the future.", "author" : [ { "dropping-particle" : "", "family" : "Bell", "given" : "Graham", "non-dropping-particle" : "", "parse-names" : false, "suffix" : "" } ], "container-title" : "Proceedings of the Royal Society B: Biological Sciences", "id" : "ITEM-1", "issue" : "1687", "issued" : { "date-parts" : [ [ "2010", "5", "22" ] ] }, "page" : "1459-1467", "title" : "Experimental genomics of fitness in yeast", "type" : "article-journal", "volume" : "277" }, "uris" : [ "http://www.mendeley.com/documents/?uuid=0d5cbc2a-de7d-4c8a-84cf-b6e928687089" ] } ], "mendeley" : { "formattedCitation" : "(Bell 2010)", "plainTextFormattedCitation" : "(Bell 2010)" }, "properties" : { "noteIndex" : 0 }, "schema" : "https://github.com/citation-style-language/schema/raw/master/csl-citation.json" }</w:instrText>
+        <w:instrText>ADDIN CSL_CITATION { "citationItems" : [ { "id" : "ITEM-1", "itemData" : { "DOI" : "10.1098/rspb.2009.2099", "ISBN" : "1471-2954 (Electronic)\\r0962-8452 (Linking)", "ISSN" : "0962-8452", "PMID" : "20129976", "abstract" : "The set of single-gene deletions in yeast can be used to evaluate the effect of mutation on fitness over the whole genome. The measurement of growth in pure culture or relative growth in mixtures has confirmed that most deletions have little effect in laboratory culture. Moreover, there is a sharp distinction between lethality and a very mild impairment of growth, with very few intermediate cases. Different components of fitness, such as growth rate and yield, are positively correlated. Growth is also positively correlated across environments, although new conditions of growth usually identify a few conditionally impaired strains. Double mutants on average show alleviating epistasis, although a few per cent of combinations are synthetic lethal. The properties of the yeast deletion set provide us with the first genome-wide account of fitness, although transferring these conclusions to the field is a task for the future.", "author" : [ { "dropping-particle" : "", "family" : "Bell", "given" : "Graham", "non-dropping-particle" : "", "parse-names" : false, "suffix" : "" } ], "container-title" : "Proceedings of the Royal Society B: Biological Sciences", "id" : "ITEM-1", "issue" : "1687", "issued" : { "date-parts" : [ [ "2010", "5", "22" ] ] }, "page" : "1459-1467", "title" : "Experimental genomics of fitness in yeast", "type" : "article-journal", "volume" : "277" }, "uris" : [ "http://www.mendeley.com/documents/?uuid=0d5cbc2a-de7d-4c8a-84cf-b6e928687089" ] } ], "mendeley" : { "formattedCitation" : "(Bell 2010)", "plainTextFormattedCitation" : "(Bell 2010)", "previouslyFormattedCitation" : "(Bell 2010)" }, "properties" : { "noteIndex" : 0 }, "schema" : "https://github.com/citation-style-language/schema/raw/master/csl-citation.json" }</w:instrText>
       </w:r>
       <w:r>
         <w:fldChar w:fldCharType="separate"/>
@@ -814,11 +811,7 @@
         <w:t xml:space="preserve">. </w:t>
       </w:r>
       <w:r>
-        <w:t xml:space="preserve">Thus, it is not </w:t>
-      </w:r>
-      <w:r>
-        <w:lastRenderedPageBreak/>
-        <w:t xml:space="preserve">surprising that </w:t>
+        <w:t xml:space="preserve">Thus, it is not surprising that </w:t>
       </w:r>
       <w:r>
         <w:t>growth rate</w:t>
@@ -865,6 +858,7 @@
         <w:pStyle w:val="Heading2"/>
       </w:pPr>
       <w:r>
+        <w:lastRenderedPageBreak/>
         <w:t>C</w:t>
       </w:r>
       <w:r>
@@ -1053,7 +1047,7 @@
         <w:fldChar w:fldCharType="begin" w:fldLock="1"/>
       </w:r>
       <w:r>
-        <w:instrText>ADDIN CSL_CITATION { "citationItems" : [ { "id" : "ITEM-1", "itemData" : { "DOI" : "10.1534/genetics.111.133454", "ISSN" : "1943-2631", "PMID" : "22042578", "abstract" : "Measuring fitness with precision is a key issue in evolutionary biology, particularly in studying mutations of small effects. It is usually thought that sampling error and drift prevent precise measurement of very small fitness effects. We circumvented these limits by using a new combined approach to measuring and analyzing fitness. We estimated the mutational fitness effect (MFE) of three independent mini-Tn10 transposon insertion mutations by conducting competition experiments in large populations of Escherichia coli under controlled laboratory conditions. Using flow cytometry to assess genotype frequencies from very large samples alleviated the problem of sampling error, while the effect of drift was controlled by using large populations and massive replication of fitness measures. Furthermore, with a set of four competition experiments between ancestral and mutant genotypes, we were able to decompose fitness measures into four estimated parameters that account for fitness effects of our fluorescent marker (\u03b1), the mutation (\u03b2), epistasis between the mutation and the marker (\u03b3), and departure from transitivity (\u03c4). Our method allowed us to estimate mean selection coefficients to a precision of 2 \u00d7 10(-4). We also found small, but significant, epistatic interactions between the allelic effects of mutations and markers and confirmed that fitness effects were transitive in most cases. Unexpectedly, we also detected variation in measures of s that were significantly bigger than expected due to drift alone, indicating the existence of cryptic variation, even in fully controlled experiments. Overall our results indicate that selection coefficients are best understood as being distributed, representing a limit on the precision with which selection can be measured, even under controlled laboratory conditions.", "author" : [ { "dropping-particle" : "", "family" : "Gallet", "given" : "Romain", "non-dropping-particle" : "", "parse-names" : false, "suffix" : "" }, { "dropping-particle" : "", "family" : "Cooper", "given" : "Tim F.", "non-dropping-particle" : "", "parse-names" : false, "suffix" : "" }, { "dropping-particle" : "", "family" : "Elena", "given" : "Santiago F.", "non-dropping-particle" : "", "parse-names" : false, "suffix" : "" }, { "dropping-particle" : "", "family" : "Lenormand", "given" : "Thomas", "non-dropping-particle" : "", "parse-names" : false, "suffix" : "" } ], "container-title" : "Genetics", "id" : "ITEM-1", "issue" : "1", "issued" : { "date-parts" : [ [ "2012", "1" ] ] }, "page" : "175-86", "title" : "Measuring selection coefficients below 10&lt;sup&gt;-3&lt;/sup&gt;: method, questions, and prospects.", "type" : "article-journal", "volume" : "190" }, "uris" : [ "http://www.mendeley.com/documents/?uuid=6cff1331-d992-4077-bfcd-58f4ba055f7f" ] } ], "mendeley" : { "formattedCitation" : "(Gallet et al. 2012)", "plainTextFormattedCitation" : "(Gallet et al. 2012)", "previouslyFormattedCitation" : "(Gallet et al. 2012)" }, "properties" : { "noteIndex" : 0 }, "schema" : "https://github.com/citation-style-language/schema/raw/master/csl-citation.json" }</w:instrText>
+        <w:instrText>ADDIN CSL_CITATION { "citationItems" : [ { "id" : "ITEM-1", "itemData" : { "DOI" : "10.1534/genetics.111.133454", "ISSN" : "1943-2631", "PMID" : "22042578", "abstract" : "Measuring fitness with precision is a key issue in evolutionary biology, particularly in studying mutations of small effects. It is usually thought that sampling error and drift prevent precise measurement of very small fitness effects. We circumvented these limits by using a new combined approach to measuring and analyzing fitness. We estimated the mutational fitness effect (MFE) of three independent mini-Tn10 transposon insertion mutations by conducting competition experiments in large populations of Escherichia coli under controlled laboratory conditions. Using flow cytometry to assess genotype frequencies from very large samples alleviated the problem of sampling error, while the effect of drift was controlled by using large populations and massive replication of fitness measures. Furthermore, with a set of four competition experiments between ancestral and mutant genotypes, we were able to decompose fitness measures into four estimated parameters that account for fitness effects of our fluorescent marker (\u03b1), the mutation (\u03b2), epistasis between the mutation and the marker (\u03b3), and departure from transitivity (\u03c4). Our method allowed us to estimate mean selection coefficients to a precision of 2 \u00d7 10(-4). We also found small, but significant, epistatic interactions between the allelic effects of mutations and markers and confirmed that fitness effects were transitive in most cases. Unexpectedly, we also detected variation in measures of s that were significantly bigger than expected due to drift alone, indicating the existence of cryptic variation, even in fully controlled experiments. Overall our results indicate that selection coefficients are best understood as being distributed, representing a limit on the precision with which selection can be measured, even under controlled laboratory conditions.", "author" : [ { "dropping-particle" : "", "family" : "Gallet", "given" : "Romain", "non-dropping-particle" : "", "parse-names" : false, "suffix" : "" }, { "dropping-particle" : "", "family" : "Cooper", "given" : "Tim F.", "non-dropping-particle" : "", "parse-names" : false, "suffix" : "" }, { "dropping-particle" : "", "family" : "Elena", "given" : "Santiago F.", "non-dropping-particle" : "", "parse-names" : false, "suffix" : "" }, { "dropping-particle" : "", "family" : "Lenormand", "given" : "Thomas", "non-dropping-particle" : "", "parse-names" : false, "suffix" : "" } ], "container-title" : "Genetics", "id" : "ITEM-1", "issue" : "1", "issued" : { "date-parts" : [ [ "2012", "1" ] ] }, "page" : "175-86", "title" : "Measuring selection coefficients below 10&lt;sup&gt;-3&lt;/sup&gt;: method, questions, and prospects.", "type" : "article-journal", "volume" : "190" }, "uris" : [ "http://www.mendeley.com/documents/?uuid=6cff1331-d992-4077-bfcd-58f4ba055f7f" ] } ], "mendeley" : { "formattedCitation" : "(Gallet et al. 2012b)", "plainTextFormattedCitation" : "(Gallet et al. 2012b)", "previouslyFormattedCitation" : "(Gallet et al. 2012b)" }, "properties" : { "noteIndex" : 0 }, "schema" : "https://github.com/citation-style-language/schema/raw/master/csl-citation.json" }</w:instrText>
       </w:r>
       <w:r>
         <w:fldChar w:fldCharType="separate"/>
@@ -1062,7 +1056,7 @@
         <w:rPr>
           <w:noProof/>
         </w:rPr>
-        <w:t>(Gallet et al. 2012)</w:t>
+        <w:t>(Gallet et al. 2012b)</w:t>
       </w:r>
       <w:r>
         <w:fldChar w:fldCharType="end"/>
@@ -1191,7 +1185,7 @@
         <w:fldChar w:fldCharType="begin" w:fldLock="1"/>
       </w:r>
       <w:r>
-        <w:instrText>ADDIN CSL_CITATION { "citationItems" : [ { "id" : "ITEM-1", "itemData" : { "DOI" : "10.1534/genetics.111.133454", "ISSN" : "1943-2631", "PMID" : "22042578", "abstract" : "Measuring fitness with precision is a key issue in evolutionary biology, particularly in studying mutations of small effects. It is usually thought that sampling error and drift prevent precise measurement of very small fitness effects. We circumvented these limits by using a new combined approach to measuring and analyzing fitness. We estimated the mutational fitness effect (MFE) of three independent mini-Tn10 transposon insertion mutations by conducting competition experiments in large populations of Escherichia coli under controlled laboratory conditions. Using flow cytometry to assess genotype frequencies from very large samples alleviated the problem of sampling error, while the effect of drift was controlled by using large populations and massive replication of fitness measures. Furthermore, with a set of four competition experiments between ancestral and mutant genotypes, we were able to decompose fitness measures into four estimated parameters that account for fitness effects of our fluorescent marker (\u03b1), the mutation (\u03b2), epistasis between the mutation and the marker (\u03b3), and departure from transitivity (\u03c4). Our method allowed us to estimate mean selection coefficients to a precision of 2 \u00d7 10(-4). We also found small, but significant, epistatic interactions between the allelic effects of mutations and markers and confirmed that fitness effects were transitive in most cases. Unexpectedly, we also detected variation in measures of s that were significantly bigger than expected due to drift alone, indicating the existence of cryptic variation, even in fully controlled experiments. Overall our results indicate that selection coefficients are best understood as being distributed, representing a limit on the precision with which selection can be measured, even under controlled laboratory conditions.", "author" : [ { "dropping-particle" : "", "family" : "Gallet", "given" : "Romain", "non-dropping-particle" : "", "parse-names" : false, "suffix" : "" }, { "dropping-particle" : "", "family" : "Cooper", "given" : "Tim F.", "non-dropping-particle" : "", "parse-names" : false, "suffix" : "" }, { "dropping-particle" : "", "family" : "Elena", "given" : "Santiago F.", "non-dropping-particle" : "", "parse-names" : false, "suffix" : "" }, { "dropping-particle" : "", "family" : "Lenormand", "given" : "Thomas", "non-dropping-particle" : "", "parse-names" : false, "suffix" : "" } ], "container-title" : "Genetics", "id" : "ITEM-1", "issue" : "1", "issued" : { "date-parts" : [ [ "2012", "1" ] ] }, "page" : "175-86", "title" : "Measuring selection coefficients below 10&lt;sup&gt;-3&lt;/sup&gt;: method, questions, and prospects.", "type" : "article-journal", "volume" : "190" }, "uris" : [ "http://www.mendeley.com/documents/?uuid=6cff1331-d992-4077-bfcd-58f4ba055f7f" ] } ], "mendeley" : { "formattedCitation" : "(Gallet et al. 2012)", "plainTextFormattedCitation" : "(Gallet et al. 2012)", "previouslyFormattedCitation" : "(Gallet et al. 2012)" }, "properties" : { "noteIndex" : 0 }, "schema" : "https://github.com/citation-style-language/schema/raw/master/csl-citation.json" }</w:instrText>
+        <w:instrText>ADDIN CSL_CITATION { "citationItems" : [ { "id" : "ITEM-1", "itemData" : { "DOI" : "10.1534/genetics.111.133454", "ISSN" : "1943-2631", "PMID" : "22042578", "abstract" : "Measuring fitness with precision is a key issue in evolutionary biology, particularly in studying mutations of small effects. It is usually thought that sampling error and drift prevent precise measurement of very small fitness effects. We circumvented these limits by using a new combined approach to measuring and analyzing fitness. We estimated the mutational fitness effect (MFE) of three independent mini-Tn10 transposon insertion mutations by conducting competition experiments in large populations of Escherichia coli under controlled laboratory conditions. Using flow cytometry to assess genotype frequencies from very large samples alleviated the problem of sampling error, while the effect of drift was controlled by using large populations and massive replication of fitness measures. Furthermore, with a set of four competition experiments between ancestral and mutant genotypes, we were able to decompose fitness measures into four estimated parameters that account for fitness effects of our fluorescent marker (\u03b1), the mutation (\u03b2), epistasis between the mutation and the marker (\u03b3), and departure from transitivity (\u03c4). Our method allowed us to estimate mean selection coefficients to a precision of 2 \u00d7 10(-4). We also found small, but significant, epistatic interactions between the allelic effects of mutations and markers and confirmed that fitness effects were transitive in most cases. Unexpectedly, we also detected variation in measures of s that were significantly bigger than expected due to drift alone, indicating the existence of cryptic variation, even in fully controlled experiments. Overall our results indicate that selection coefficients are best understood as being distributed, representing a limit on the precision with which selection can be measured, even under controlled laboratory conditions.", "author" : [ { "dropping-particle" : "", "family" : "Gallet", "given" : "Romain", "non-dropping-particle" : "", "parse-names" : false, "suffix" : "" }, { "dropping-particle" : "", "family" : "Cooper", "given" : "Tim F.", "non-dropping-particle" : "", "parse-names" : false, "suffix" : "" }, { "dropping-particle" : "", "family" : "Elena", "given" : "Santiago F.", "non-dropping-particle" : "", "parse-names" : false, "suffix" : "" }, { "dropping-particle" : "", "family" : "Lenormand", "given" : "Thomas", "non-dropping-particle" : "", "parse-names" : false, "suffix" : "" } ], "container-title" : "Genetics", "id" : "ITEM-1", "issue" : "1", "issued" : { "date-parts" : [ [ "2012", "1" ] ] }, "page" : "175-86", "title" : "Measuring selection coefficients below 10&lt;sup&gt;-3&lt;/sup&gt;: method, questions, and prospects.", "type" : "article-journal", "volume" : "190" }, "uris" : [ "http://www.mendeley.com/documents/?uuid=6cff1331-d992-4077-bfcd-58f4ba055f7f" ] } ], "mendeley" : { "formattedCitation" : "(Gallet et al. 2012b)", "plainTextFormattedCitation" : "(Gallet et al. 2012b)", "previouslyFormattedCitation" : "(Gallet et al. 2012b)" }, "properties" : { "noteIndex" : 0 }, "schema" : "https://github.com/citation-style-language/schema/raw/master/csl-citation.json" }</w:instrText>
       </w:r>
       <w:r>
         <w:fldChar w:fldCharType="separate"/>
@@ -1200,7 +1194,7 @@
         <w:rPr>
           <w:noProof/>
         </w:rPr>
-        <w:t>(Gallet et al. 2012)</w:t>
+        <w:t>(Gallet et al. 2012b)</w:t>
       </w:r>
       <w:r>
         <w:fldChar w:fldCharType="end"/>
@@ -1325,12 +1319,7 @@
         <w:pStyle w:val="Heading2"/>
       </w:pPr>
       <w:r>
-        <w:t>Outlook</w:t>
-      </w:r>
-      <w:bookmarkStart w:id="0" w:name="_GoBack"/>
-      <w:bookmarkEnd w:id="0"/>
-      <w:r>
-        <w:t xml:space="preserve"> </w:t>
+        <w:t xml:space="preserve">Outlook </w:t>
       </w:r>
     </w:p>
     <w:p>
@@ -1372,13 +1361,7 @@
         <w:t xml:space="preserve">: </w:t>
       </w:r>
       <w:r>
-        <w:t xml:space="preserve">a descriptive and predictive framework for estimating growth traits from growth dynamics, predicting competition results, and inferring </w:t>
-      </w:r>
-      <w:r>
-        <w:t xml:space="preserve">relative </w:t>
-      </w:r>
-      <w:r>
-        <w:t>fitness. This integration between growth and fitness is crucial for understanding microbial diversity and adaptation due to the fundamental role of fitness in evolution</w:t>
+        <w:t>a descriptive and predictive framework for estimating growth traits from growth dynamics, predicting competition results, and inferring relative fitness. This integration between growth and fitness is crucial for understanding microbial diversity and adaptation due to the fundamental role of fitness in evolution</w:t>
       </w:r>
     </w:p>
     <w:p>
@@ -1439,7 +1422,11 @@
         <w:t xml:space="preserve">estimated growth and competition parameters </w:t>
       </w:r>
       <w:r>
-        <w:t xml:space="preserve">to predict the results of competition </w:t>
+        <w:t xml:space="preserve">to predict the results of </w:t>
+      </w:r>
+      <w:r>
+        <w:lastRenderedPageBreak/>
+        <w:t xml:space="preserve">competition </w:t>
       </w:r>
       <w:r>
         <w:t>experiments</w:t>
@@ -1474,7 +1461,6 @@
         <w:pStyle w:val="Heading2"/>
       </w:pPr>
       <w:r>
-        <w:lastRenderedPageBreak/>
         <w:t>Growth model</w:t>
       </w:r>
       <w:r>
@@ -2830,7 +2816,11 @@
         <w:t>, and this</w:t>
       </w:r>
       <w:r>
-        <w:t xml:space="preserve"> might</w:t>
+        <w:t xml:space="preserve"> </w:t>
+      </w:r>
+      <w:r>
+        <w:lastRenderedPageBreak/>
+        <w:t>might</w:t>
       </w:r>
       <w:r>
         <w:t xml:space="preserve"> </w:t>
@@ -3998,11 +3988,7 @@
         <w:fldChar w:fldCharType="end"/>
       </w:r>
       <w:r>
-        <w:t xml:space="preserve">, or the </w:t>
-      </w:r>
-      <w:r>
-        <w:lastRenderedPageBreak/>
-        <w:t>generalized logistic model (see Wikipedia)</w:t>
+        <w:t>, or the generalized logistic model (see Wikipedia)</w:t>
       </w:r>
       <w:r>
         <w:t xml:space="preserve">. This </w:t>
@@ -4395,7 +4381,14 @@
               <w:rPr>
                 <w:noProof/>
               </w:rPr>
-              <w:t>(Baranyi and Roberts 1994)</w:t>
+              <w:t xml:space="preserve">(Baranyi and Roberts </w:t>
+            </w:r>
+            <w:r>
+              <w:rPr>
+                <w:noProof/>
+              </w:rPr>
+              <w:lastRenderedPageBreak/>
+              <w:t>1994)</w:t>
             </w:r>
             <w:r>
               <w:fldChar w:fldCharType="end"/>
@@ -4416,6 +4409,7 @@
               <w:jc w:val="center"/>
             </w:pPr>
             <w:r>
+              <w:lastRenderedPageBreak/>
               <w:t>-</w:t>
             </w:r>
           </w:p>
@@ -6198,7 +6192,6 @@
         <w:t xml:space="preserve">expected </w:t>
       </w:r>
       <w:r>
-        <w:lastRenderedPageBreak/>
         <w:t>density</w:t>
       </w:r>
       <w:r>
@@ -8240,11 +8233,7 @@
         <w:t>performed</w:t>
       </w:r>
       <w:r>
-        <w:t xml:space="preserve"> to minimize the </w:t>
-      </w:r>
-      <w:r>
-        <w:lastRenderedPageBreak/>
-        <w:t xml:space="preserve">squared differences between </w:t>
+        <w:t xml:space="preserve"> to minimize the squared differences between </w:t>
       </w:r>
       <m:oMath>
         <m:sSub>
@@ -8722,6 +8711,7 @@
         <w:pStyle w:val="Heading2"/>
       </w:pPr>
       <w:r>
+        <w:lastRenderedPageBreak/>
         <w:t>Prediction verification</w:t>
       </w:r>
     </w:p>
@@ -8973,7 +8963,6 @@
     </w:p>
     <w:p>
       <w:r>
-        <w:lastRenderedPageBreak/>
         <w:br w:type="page"/>
       </w:r>
     </w:p>
@@ -9515,7 +9504,7 @@
       <w:r>
         <w:t>which implements our method (</w:t>
       </w:r>
-      <w:hyperlink r:id="rId8" w:history="1">
+      <w:hyperlink r:id="rId9" w:history="1">
         <w:r>
           <w:rPr>
             <w:rStyle w:val="Hyperlink"/>
@@ -9526,7 +9515,7 @@
       <w:r>
         <w:t xml:space="preserve"> and </w:t>
       </w:r>
-      <w:hyperlink r:id="rId9" w:history="1">
+      <w:hyperlink r:id="rId10" w:history="1">
         <w:r>
           <w:rPr>
             <w:rStyle w:val="Hyperlink"/>
@@ -9606,7 +9595,7 @@
         <w:fldChar w:fldCharType="begin" w:fldLock="1"/>
       </w:r>
       <w:r>
-        <w:instrText>ADDIN CSL_CITATION { "citationItems" : [ { "id" : "ITEM-1", "itemData" : { "DOI" : "10.1371/journal.pone.0126915", "ISSN" : "1932-6203", "author" : [ { "dropping-particle" : "", "family" : "Concepci\u00f3n-Acevedo", "given" : "Jeniffer", "non-dropping-particle" : "", "parse-names" : false, "suffix" : "" }, { "dropping-particle" : "", "family" : "Weiss", "given" : "Howard N.", "non-dropping-particle" : "", "parse-names" : false, "suffix" : "" }, { "dropping-particle" : "", "family" : "Chaudhry", "given" : "Waqas Nasir", "non-dropping-particle" : "", "parse-names" : false, "suffix" : "" }, { "dropping-particle" : "", "family" : "Levin", "given" : "Bruce R.", "non-dropping-particle" : "", "parse-names" : false, "suffix" : "" } ], "container-title" : "Plos One", "id" : "ITEM-1", "issue" : "6", "issued" : { "date-parts" : [ [ "2015" ] ] }, "page" : "e0126915", "title" : "Malthusian Parameters as Estimators of the Fitness of Microbes: A Cautionary Tale about the Low Side of High Throughput", "type" : "article-journal", "volume" : "10" }, "uris" : [ "http://www.mendeley.com/documents/?uuid=ff5b14a1-2eed-4181-bbbe-e8e83a728fd8" ] }, { "id" : "ITEM-2", "itemData" : { "DOI" : "10.1371/journal.pone.0126210", "ISSN" : "1932-6203", "author" : [ { "dropping-particle" : "", "family" : "Wiser", "given" : "Michael J", "non-dropping-particle" : "", "parse-names" : false, "suffix" : "" }, { "dropping-particle" : "", "family" : "Lenski", "given" : "Richard E.", "non-dropping-particle" : "", "parse-names" : false, "suffix" : "" } ], "container-title" : "PLOS ONE", "id" : "ITEM-2", "issue" : "5", "issued" : { "date-parts" : [ [ "2015" ] ] }, "page" : "e0126210", "title" : "A Comparison of Methods to Measure Fitness in Escherichia coli", "type" : "article-journal", "volume" : "10" }, "uris" : [ "http://www.mendeley.com/documents/?uuid=e02f4657-f10b-4980-a582-98ea370b5fce" ] }, { "id" : "ITEM-3", "itemData" : { "DOI" : "10.1126/science.1122469", "ISSN" : "1095-9203", "PMID" : "16543462", "abstract" : "Rapid evolution of asexual populations, such as that of cancer cells or of microorganisms developing drug resistance, can include the simultaneous spread of distinct beneficial mutations. We demonstrate that evolution in such cases is driven by the fitness effects and appearance times of only a small minority of favorable mutations. The complexity of the mutation-selection process is thereby greatly reduced, and much of the evolutionary dynamics can be encapsulated in two parameters-an effective selection coefficient and effective rate of beneficial mutations. We confirm this theoretical finding and estimate the effective parameters for evolving populations of fluorescently labeled Escherichia coli. The effective parameters constitute a simple description and provide a natural standard for comparing adaptation between species and across environments.", "author" : [ { "dropping-particle" : "", "family" : "Hegreness", "given" : "Matthew", "non-dropping-particle" : "", "parse-names" : false, "suffix" : "" }, { "dropping-particle" : "", "family" : "Shoresh", "given" : "Noam", "non-dropping-particle" : "", "parse-names" : false, "suffix" : "" }, { "dropping-particle" : "", "family" : "Hartl", "given" : "Daniel L.", "non-dropping-particle" : "", "parse-names" : false, "suffix" : "" }, { "dropping-particle" : "", "family" : "Kishony", "given" : "Roy", "non-dropping-particle" : "", "parse-names" : false, "suffix" : "" } ], "container-title" : "Science", "id" : "ITEM-3", "issue" : "5767", "issued" : { "date-parts" : [ [ "2006", "3" ] ] }, "note" : "INTERESTING\n- Justification of the use of a standard selection coefficient in modeling asexual populations. \n- Measurements of the selection coefficient for laboratory e. coli \n- clonal interference\n- simulation - i dont understand, but what i see is that they use different distributions of mutations and get the same unimodal distribution of beneficial mutations. see Fig. 1 \n- competition of mutant clones of e coli - Fig 2. COOL.\n- comparing laboratory results with simulation\n-", "page" : "1615-7", "title" : "An equivalence principle for the incorporation of favorable mutations in asexual populations.", "type" : "article-journal", "volume" : "311" }, "uris" : [ "http://www.mendeley.com/documents/?uuid=df098aed-e9a8-43d7-8750-773e2a8a73f5" ] }, { "id" : "ITEM-4", "itemData" : { "DOI" : "10.1534/genetics.111.133454", "ISSN" : "1943-2631", "PMID" : "22042578", "abstract" : "Measuring fitness with precision is a key issue in evolutionary biology, particularly in studying mutations of small effects. It is usually thought that sampling error and drift prevent precise measurement of very small fitness effects. We circumvented these limits by using a new combined approach to measuring and analyzing fitness. We estimated the mutational fitness effect (MFE) of three independent mini-Tn10 transposon insertion mutations by conducting competition experiments in large populations of Escherichia coli under controlled laboratory conditions. Using flow cytometry to assess genotype frequencies from very large samples alleviated the problem of sampling error, while the effect of drift was controlled by using large populations and massive replication of fitness measures. Furthermore, with a set of four competition experiments between ancestral and mutant genotypes, we were able to decompose fitness measures into four estimated parameters that account for fitness effects of our fluorescent marker (\u03b1), the mutation (\u03b2), epistasis between the mutation and the marker (\u03b3), and departure from transitivity (\u03c4). Our method allowed us to estimate mean selection coefficients to a precision of 2 \u00d7 10(-4). We also found small, but significant, epistatic interactions between the allelic effects of mutations and markers and confirmed that fitness effects were transitive in most cases. Unexpectedly, we also detected variation in measures of s that were significantly bigger than expected due to drift alone, indicating the existence of cryptic variation, even in fully controlled experiments. Overall our results indicate that selection coefficients are best understood as being distributed, representing a limit on the precision with which selection can be measured, even under controlled laboratory conditions.", "author" : [ { "dropping-particle" : "", "family" : "Gallet", "given" : "Romain", "non-dropping-particle" : "", "parse-names" : false, "suffix" : "" }, { "dropping-particle" : "", "family" : "Cooper", "given" : "Tim F.", "non-dropping-particle" : "", "parse-names" : false, "suffix" : "" }, { "dropping-particle" : "", "family" : "Elena", "given" : "Santiago F.", "non-dropping-particle" : "", "parse-names" : false, "suffix" : "" }, { "dropping-particle" : "", "family" : "Lenormand", "given" : "Thomas", "non-dropping-particle" : "", "parse-names" : false, "suffix" : "" } ], "container-title" : "Genetics", "id" : "ITEM-4", "issue" : "1", "issued" : { "date-parts" : [ [ "2012", "1" ] ] }, "page" : "175-86", "title" : "Measuring selection coefficients below 10&lt;sup&gt;-3&lt;/sup&gt;: method, questions, and prospects.", "type" : "article-journal", "volume" : "190" }, "uris" : [ "http://www.mendeley.com/documents/?uuid=6cff1331-d992-4077-bfcd-58f4ba055f7f" ] } ], "mendeley" : { "formattedCitation" : "(Concepci\u00f3n-Acevedo et al. 2015; Wiser and Lenski 2015; Hegreness et al. 2006; Gallet et al. 2012)", "plainTextFormattedCitation" : "(Concepci\u00f3n-Acevedo et al. 2015; Wiser and Lenski 2015; Hegreness et al. 2006; Gallet et al. 2012)", "previouslyFormattedCitation" : "(Concepci\u00f3n-Acevedo et al. 2015; Wiser and Lenski 2015; Hegreness et al. 2006; Gallet et al. 2012)" }, "properties" : { "noteIndex" : 0 }, "schema" : "https://github.com/citation-style-language/schema/raw/master/csl-citation.json" }</w:instrText>
+        <w:instrText>ADDIN CSL_CITATION { "citationItems" : [ { "id" : "ITEM-1", "itemData" : { "DOI" : "10.1371/journal.pone.0126915", "ISSN" : "1932-6203", "author" : [ { "dropping-particle" : "", "family" : "Concepci\u00f3n-Acevedo", "given" : "Jeniffer", "non-dropping-particle" : "", "parse-names" : false, "suffix" : "" }, { "dropping-particle" : "", "family" : "Weiss", "given" : "Howard N.", "non-dropping-particle" : "", "parse-names" : false, "suffix" : "" }, { "dropping-particle" : "", "family" : "Chaudhry", "given" : "Waqas Nasir", "non-dropping-particle" : "", "parse-names" : false, "suffix" : "" }, { "dropping-particle" : "", "family" : "Levin", "given" : "Bruce R.", "non-dropping-particle" : "", "parse-names" : false, "suffix" : "" } ], "container-title" : "Plos One", "id" : "ITEM-1", "issue" : "6", "issued" : { "date-parts" : [ [ "2015" ] ] }, "page" : "e0126915", "title" : "Malthusian Parameters as Estimators of the Fitness of Microbes: A Cautionary Tale about the Low Side of High Throughput", "type" : "article-journal", "volume" : "10" }, "uris" : [ "http://www.mendeley.com/documents/?uuid=ff5b14a1-2eed-4181-bbbe-e8e83a728fd8" ] }, { "id" : "ITEM-2", "itemData" : { "DOI" : "10.1371/journal.pone.0126210", "ISSN" : "1932-6203", "author" : [ { "dropping-particle" : "", "family" : "Wiser", "given" : "Michael J", "non-dropping-particle" : "", "parse-names" : false, "suffix" : "" }, { "dropping-particle" : "", "family" : "Lenski", "given" : "Richard E.", "non-dropping-particle" : "", "parse-names" : false, "suffix" : "" } ], "container-title" : "PLOS ONE", "id" : "ITEM-2", "issue" : "5", "issued" : { "date-parts" : [ [ "2015" ] ] }, "page" : "e0126210", "title" : "A Comparison of Methods to Measure Fitness in Escherichia coli", "type" : "article-journal", "volume" : "10" }, "uris" : [ "http://www.mendeley.com/documents/?uuid=e02f4657-f10b-4980-a582-98ea370b5fce" ] }, { "id" : "ITEM-3", "itemData" : { "DOI" : "10.1126/science.1122469", "ISSN" : "1095-9203", "PMID" : "16543462", "abstract" : "Rapid evolution of asexual populations, such as that of cancer cells or of microorganisms developing drug resistance, can include the simultaneous spread of distinct beneficial mutations. We demonstrate that evolution in such cases is driven by the fitness effects and appearance times of only a small minority of favorable mutations. The complexity of the mutation-selection process is thereby greatly reduced, and much of the evolutionary dynamics can be encapsulated in two parameters-an effective selection coefficient and effective rate of beneficial mutations. We confirm this theoretical finding and estimate the effective parameters for evolving populations of fluorescently labeled Escherichia coli. The effective parameters constitute a simple description and provide a natural standard for comparing adaptation between species and across environments.", "author" : [ { "dropping-particle" : "", "family" : "Hegreness", "given" : "Matthew", "non-dropping-particle" : "", "parse-names" : false, "suffix" : "" }, { "dropping-particle" : "", "family" : "Shoresh", "given" : "Noam", "non-dropping-particle" : "", "parse-names" : false, "suffix" : "" }, { "dropping-particle" : "", "family" : "Hartl", "given" : "Daniel L.", "non-dropping-particle" : "", "parse-names" : false, "suffix" : "" }, { "dropping-particle" : "", "family" : "Kishony", "given" : "Roy", "non-dropping-particle" : "", "parse-names" : false, "suffix" : "" } ], "container-title" : "Science", "id" : "ITEM-3", "issue" : "5767", "issued" : { "date-parts" : [ [ "2006", "3" ] ] }, "note" : "INTERESTING\n- Justification of the use of a standard selection coefficient in modeling asexual populations. \n- Measurements of the selection coefficient for laboratory e. coli \n- clonal interference\n- simulation - i dont understand, but what i see is that they use different distributions of mutations and get the same unimodal distribution of beneficial mutations. see Fig. 1 \n- competition of mutant clones of e coli - Fig 2. COOL.\n- comparing laboratory results with simulation\n-", "page" : "1615-7", "title" : "An equivalence principle for the incorporation of favorable mutations in asexual populations.", "type" : "article-journal", "volume" : "311" }, "uris" : [ "http://www.mendeley.com/documents/?uuid=df098aed-e9a8-43d7-8750-773e2a8a73f5" ] }, { "id" : "ITEM-4", "itemData" : { "DOI" : "10.1534/genetics.111.133454", "ISSN" : "1943-2631", "PMID" : "22042578", "abstract" : "Measuring fitness with precision is a key issue in evolutionary biology, particularly in studying mutations of small effects. It is usually thought that sampling error and drift prevent precise measurement of very small fitness effects. We circumvented these limits by using a new combined approach to measuring and analyzing fitness. We estimated the mutational fitness effect (MFE) of three independent mini-Tn10 transposon insertion mutations by conducting competition experiments in large populations of Escherichia coli under controlled laboratory conditions. Using flow cytometry to assess genotype frequencies from very large samples alleviated the problem of sampling error, while the effect of drift was controlled by using large populations and massive replication of fitness measures. Furthermore, with a set of four competition experiments between ancestral and mutant genotypes, we were able to decompose fitness measures into four estimated parameters that account for fitness effects of our fluorescent marker (\u03b1), the mutation (\u03b2), epistasis between the mutation and the marker (\u03b3), and departure from transitivity (\u03c4). Our method allowed us to estimate mean selection coefficients to a precision of 2 \u00d7 10(-4). We also found small, but significant, epistatic interactions between the allelic effects of mutations and markers and confirmed that fitness effects were transitive in most cases. Unexpectedly, we also detected variation in measures of s that were significantly bigger than expected due to drift alone, indicating the existence of cryptic variation, even in fully controlled experiments. Overall our results indicate that selection coefficients are best understood as being distributed, representing a limit on the precision with which selection can be measured, even under controlled laboratory conditions.", "author" : [ { "dropping-particle" : "", "family" : "Gallet", "given" : "Romain", "non-dropping-particle" : "", "parse-names" : false, "suffix" : "" }, { "dropping-particle" : "", "family" : "Cooper", "given" : "Tim F.", "non-dropping-particle" : "", "parse-names" : false, "suffix" : "" }, { "dropping-particle" : "", "family" : "Elena", "given" : "Santiago F.", "non-dropping-particle" : "", "parse-names" : false, "suffix" : "" }, { "dropping-particle" : "", "family" : "Lenormand", "given" : "Thomas", "non-dropping-particle" : "", "parse-names" : false, "suffix" : "" } ], "container-title" : "Genetics", "id" : "ITEM-4", "issue" : "1", "issued" : { "date-parts" : [ [ "2012", "1" ] ] }, "page" : "175-86", "title" : "Measuring selection coefficients below 10&lt;sup&gt;-3&lt;/sup&gt;: method, questions, and prospects.", "type" : "article-journal", "volume" : "190" }, "uris" : [ "http://www.mendeley.com/documents/?uuid=6cff1331-d992-4077-bfcd-58f4ba055f7f" ] } ], "mendeley" : { "formattedCitation" : "(Concepci\u00f3n-Acevedo et al. 2015; Wiser and Lenski 2015; Hegreness et al. 2006; Gallet et al. 2012b)", "plainTextFormattedCitation" : "(Concepci\u00f3n-Acevedo et al. 2015; Wiser and Lenski 2015; Hegreness et al. 2006; Gallet et al. 2012b)", "previouslyFormattedCitation" : "(Concepci\u00f3n-Acevedo et al. 2015; Wiser and Lenski 2015; Hegreness et al. 2006; Gallet et al. 2012b)" }, "properties" : { "noteIndex" : 0 }, "schema" : "https://github.com/citation-style-language/schema/raw/master/csl-citation.json" }</w:instrText>
       </w:r>
       <w:r>
         <w:fldChar w:fldCharType="separate"/>
@@ -9615,7 +9604,7 @@
         <w:rPr>
           <w:noProof/>
         </w:rPr>
-        <w:t>(Concepción-Acevedo et al. 2015; Wiser and Lenski 2015; Hegreness et al. 2006; Gallet et al. 2012)</w:t>
+        <w:t>(Concepción-Acevedo et al. 2015; Wiser and Lenski 2015; Hegreness et al. 2006; Gallet et al. 2012b)</w:t>
       </w:r>
       <w:r>
         <w:fldChar w:fldCharType="end"/>
@@ -10007,6 +9996,7 @@
         <w:t xml:space="preserve">Moreover, </w:t>
       </w:r>
       <w:r>
+        <w:lastRenderedPageBreak/>
         <w:t xml:space="preserve">frequency-dependent </w:t>
       </w:r>
       <w:r>
@@ -10016,11 +10006,7 @@
         <w:t>could</w:t>
       </w:r>
       <w:r>
-        <w:t xml:space="preserve"> be measured, either in terms of the difference in selection coefficients (between the coefficient calculated from the </w:t>
-      </w:r>
-      <w:r>
-        <w:lastRenderedPageBreak/>
-        <w:t>empirical results and coefficient calculated from the model prediction) or by fitting the empirical results to an extended model that includes density-dependent interactions</w:t>
+        <w:t xml:space="preserve"> be measured, either in terms of the difference in selection coefficients (between the coefficient calculated from the empirical results and coefficient calculated from the model prediction) or by fitting the empirical results to an extended model that includes density-dependent interactions</w:t>
       </w:r>
       <w:r>
         <w:t xml:space="preserve"> </w:t>
@@ -10158,10 +10144,890 @@
         <w:pStyle w:val="Heading1"/>
       </w:pPr>
       <w:r>
+        <w:t xml:space="preserve">Materials and </w:t>
+      </w:r>
+      <w:r>
         <w:t>Methods</w:t>
       </w:r>
     </w:p>
-    <w:p/>
+    <w:p>
+      <w:pPr>
+        <w:pStyle w:val="Heading2"/>
+      </w:pPr>
+      <w:r>
+        <w:t>Strains</w:t>
+      </w:r>
+      <w:r>
+        <w:t xml:space="preserve"> and plasmids</w:t>
+      </w:r>
+    </w:p>
+    <w:p>
+      <w:r>
+        <w:t xml:space="preserve">The strains used were </w:t>
+      </w:r>
+      <w:r>
+        <w:rPr>
+          <w:i/>
+          <w:iCs/>
+        </w:rPr>
+        <w:t xml:space="preserve">E. coli </w:t>
+      </w:r>
+      <w:r>
+        <w:t>DH5α</w:t>
+      </w:r>
+      <w:r>
+        <w:t xml:space="preserve"> (Berman lab, Tel-Aviv University)</w:t>
+      </w:r>
+      <w:r>
+        <w:t>, TG1</w:t>
+      </w:r>
+      <w:r>
+        <w:t xml:space="preserve"> (Ron lab, TAU)</w:t>
+      </w:r>
+      <w:r>
+        <w:t>, JM109</w:t>
+      </w:r>
+      <w:r>
+        <w:t xml:space="preserve"> (Nir lab, TAU), and MG1655-</w:t>
+      </w:r>
+      <w:r>
+        <w:t>fnr</w:t>
+      </w:r>
+      <w:r>
+        <w:rPr>
+          <w:vertAlign w:val="superscript"/>
+        </w:rPr>
+        <w:t>-</w:t>
+      </w:r>
+      <w:r>
+        <w:t xml:space="preserve"> (Ron lab, TAU)</w:t>
+      </w:r>
+      <w:r>
+        <w:t xml:space="preserve">. </w:t>
+      </w:r>
+      <w:r>
+        <w:t>These</w:t>
+      </w:r>
+      <w:r>
+        <w:t xml:space="preserve"> strains were transformed </w:t>
+      </w:r>
+      <w:r>
+        <w:t>by electroporation (DH5α, TG1,</w:t>
+      </w:r>
+      <w:r>
+        <w:t xml:space="preserve"> </w:t>
+      </w:r>
+      <w:r>
+        <w:t>MG1655) or chemo</w:t>
+      </w:r>
+      <w:r>
+        <w:rPr>
+          <w:highlight w:val="yellow"/>
+        </w:rPr>
+        <w:t>?</w:t>
+      </w:r>
+      <w:r>
+        <w:t xml:space="preserve"> (JM109)</w:t>
+      </w:r>
+      <w:r>
+        <w:t xml:space="preserve"> to incorporate </w:t>
+      </w:r>
+      <w:r>
+        <w:t xml:space="preserve">plasmids, previously described in </w:t>
+      </w:r>
+      <w:r>
+        <w:fldChar w:fldCharType="begin" w:fldLock="1"/>
+      </w:r>
+      <w:r>
+        <w:instrText>ADDIN CSL_CITATION { "citationItems" : [ { "id" : "ITEM-1", "itemData" : { "DOI" : "10.1093/nar/gkt151", "ISSN" : "0305-1048", "author" : [ { "dropping-particle" : "", "family" : "Zelcbuch", "given" : "L.", "non-dropping-particle" : "", "parse-names" : false, "suffix" : "" }, { "dropping-particle" : "", "family" : "Antonovsky", "given" : "N.", "non-dropping-particle" : "", "parse-names" : false, "suffix" : "" }, { "dropping-particle" : "", "family" : "Bar-Even", "given" : "A.", "non-dropping-particle" : "", "parse-names" : false, "suffix" : "" }, { "dropping-particle" : "", "family" : "Levin-Karp", "given" : "A.", "non-dropping-particle" : "", "parse-names" : false, "suffix" : "" }, { "dropping-particle" : "", "family" : "Barenholz", "given" : "U.", "non-dropping-particle" : "", "parse-names" : false, "suffix" : "" }, { "dropping-particle" : "", "family" : "Dayagi", "given" : "M.", "non-dropping-particle" : "", "parse-names" : false, "suffix" : "" }, { "dropping-particle" : "", "family" : "Liebermeister", "given" : "W.", "non-dropping-particle" : "", "parse-names" : false, "suffix" : "" }, { "dropping-particle" : "", "family" : "Flamholz", "given" : "A.", "non-dropping-particle" : "", "parse-names" : false, "suffix" : "" }, { "dropping-particle" : "", "family" : "Noor", "given" : "E.", "non-dropping-particle" : "", "parse-names" : false, "suffix" : "" }, { "dropping-particle" : "", "family" : "Amram", "given" : "S.", "non-dropping-particle" : "", "parse-names" : false, "suffix" : "" }, { "dropping-particle" : "", "family" : "Brandis", "given" : "A.", "non-dropping-particle" : "", "parse-names" : false, "suffix" : "" }, { "dropping-particle" : "", "family" : "Bareia", "given" : "T.", "non-dropping-particle" : "", "parse-names" : false, "suffix" : "" }, { "dropping-particle" : "", "family" : "Yofe", "given" : "I.", "non-dropping-particle" : "", "parse-names" : false, "suffix" : "" }, { "dropping-particle" : "", "family" : "Jubran", "given" : "H.", "non-dropping-particle" : "", "parse-names" : false, "suffix" : "" }, { "dropping-particle" : "", "family" : "Milo", "given" : "R.", "non-dropping-particle" : "", "parse-names" : false, "suffix" : "" } ], "container-title" : "Nucleic Acids Research", "id" : "ITEM-1", "issue" : "9", "issued" : { "date-parts" : [ [ "2013" ] ] }, "page" : "e98-e98", "title" : "Spanning high-dimensional expression space using ribosome-binding site combinatorics", "type" : "article-journal", "volume" : "41" }, "uris" : [ "http://www.mendeley.com/documents/?uuid=185255d4-2c34-4db4-bbbd-593223fd89bd" ] } ], "mendeley" : { "formattedCitation" : "(Zelcbuch et al. 2013)", "plainTextFormattedCitation" : "(Zelcbuch et al. 2013)", "previouslyFormattedCitation" : "(Zelcbuch et al. 2013)" }, "properties" : { "noteIndex" : 0 }, "schema" : "https://github.com/citation-style-language/schema/raw/master/csl-citation.json" }</w:instrText>
+      </w:r>
+      <w:r>
+        <w:fldChar w:fldCharType="separate"/>
+      </w:r>
+      <w:r>
+        <w:rPr>
+          <w:noProof/>
+        </w:rPr>
+        <w:t>(Zelcbuch et al. 2013)</w:t>
+      </w:r>
+      <w:r>
+        <w:fldChar w:fldCharType="end"/>
+      </w:r>
+      <w:r>
+        <w:t xml:space="preserve">, which contain a GFP or RFP gene, and genes conferring </w:t>
+      </w:r>
+      <w:r>
+        <w:t>resistance to k</w:t>
+      </w:r>
+      <w:r>
+        <w:t>anamycin</w:t>
+      </w:r>
+      <w:r>
+        <w:t xml:space="preserve"> (Kan</w:t>
+      </w:r>
+      <w:r>
+        <w:rPr>
+          <w:vertAlign w:val="superscript"/>
+        </w:rPr>
+        <w:t>R</w:t>
+      </w:r>
+      <w:r>
+        <w:t>)</w:t>
+      </w:r>
+      <w:r>
+        <w:t xml:space="preserve"> and </w:t>
+      </w:r>
+      <w:r>
+        <w:t>c</w:t>
+      </w:r>
+      <w:r>
+        <w:t>hloramphenicol</w:t>
+      </w:r>
+      <w:r>
+        <w:t xml:space="preserve"> (Cap</w:t>
+      </w:r>
+      <w:r>
+        <w:rPr>
+          <w:vertAlign w:val="superscript"/>
+        </w:rPr>
+        <w:t>R</w:t>
+      </w:r>
+      <w:r>
+        <w:t>)</w:t>
+      </w:r>
+      <w:r>
+        <w:t>.</w:t>
+      </w:r>
+      <w:r>
+        <w:t xml:space="preserve"> These GFP and RFP were previously shown to have roughly the same effect on growth </w:t>
+      </w:r>
+      <w:r>
+        <w:fldChar w:fldCharType="begin" w:fldLock="1"/>
+      </w:r>
+      <w:r>
+        <w:instrText>ADDIN CSL_CITATION { "citationItems" : [ { "id" : "ITEM-1", "itemData" : { "DOI" : "10.1093/nar/gkt151", "ISSN" : "0305-1048", "author" : [ { "dropping-particle" : "", "family" : "Zelcbuch", "given" : "L.", "non-dropping-particle" : "", "parse-names" : false, "suffix" : "" }, { "dropping-particle" : "", "family" : "Antonovsky", "given" : "N.", "non-dropping-particle" : "", "parse-names" : false, "suffix" : "" }, { "dropping-particle" : "", "family" : "Bar-Even", "given" : "A.", "non-dropping-particle" : "", "parse-names" : false, "suffix" : "" }, { "dropping-particle" : "", "family" : "Levin-Karp", "given" : "A.", "non-dropping-particle" : "", "parse-names" : false, "suffix" : "" }, { "dropping-particle" : "", "family" : "Barenholz", "given" : "U.", "non-dropping-particle" : "", "parse-names" : false, "suffix" : "" }, { "dropping-particle" : "", "family" : "Dayagi", "given" : "M.", "non-dropping-particle" : "", "parse-names" : false, "suffix" : "" }, { "dropping-particle" : "", "family" : "Liebermeister", "given" : "W.", "non-dropping-particle" : "", "parse-names" : false, "suffix" : "" }, { "dropping-particle" : "", "family" : "Flamholz", "given" : "A.", "non-dropping-particle" : "", "parse-names" : false, "suffix" : "" }, { "dropping-particle" : "", "family" : "Noor", "given" : "E.", "non-dropping-particle" : "", "parse-names" : false, "suffix" : "" }, { "dropping-particle" : "", "family" : "Amram", "given" : "S.", "non-dropping-particle" : "", "parse-names" : false, "suffix" : "" }, { "dropping-particle" : "", "family" : "Brandis", "given" : "A.", "non-dropping-particle" : "", "parse-names" : false, "suffix" : "" }, { "dropping-particle" : "", "family" : "Bareia", "given" : "T.", "non-dropping-particle" : "", "parse-names" : false, "suffix" : "" }, { "dropping-particle" : "", "family" : "Yofe", "given" : "I.", "non-dropping-particle" : "", "parse-names" : false, "suffix" : "" }, { "dropping-particle" : "", "family" : "Jubran", "given" : "H.", "non-dropping-particle" : "", "parse-names" : false, "suffix" : "" }, { "dropping-particle" : "", "family" : "Milo", "given" : "R.", "non-dropping-particle" : "", "parse-names" : false, "suffix" : "" } ], "container-title" : "Nucleic Acids Research", "id" : "ITEM-1", "issue" : "9", "issued" : { "date-parts" : [ [ "2013" ] ] }, "page" : "e98-e98", "title" : "Spanning high-dimensional expression space using ribosome-binding site combinatorics", "type" : "article-journal", "volume" : "41" }, "uris" : [ "http://www.mendeley.com/documents/?uuid=185255d4-2c34-4db4-bbbd-593223fd89bd" ] } ], "mendeley" : { "formattedCitation" : "(Zelcbuch et al. 2013)", "plainTextFormattedCitation" : "(Zelcbuch et al. 2013)", "previouslyFormattedCitation" : "(Zelcbuch et al. 2013)" }, "properties" : { "noteIndex" : 0 }, "schema" : "https://github.com/citation-style-language/schema/raw/master/csl-citation.json" }</w:instrText>
+      </w:r>
+      <w:r>
+        <w:fldChar w:fldCharType="separate"/>
+      </w:r>
+      <w:r>
+        <w:rPr>
+          <w:noProof/>
+        </w:rPr>
+        <w:t>(Zelcbuch et al. 2013)</w:t>
+      </w:r>
+      <w:r>
+        <w:fldChar w:fldCharType="end"/>
+      </w:r>
+      <w:r>
+        <w:t>; we confirmed this using a growth curve assay (</w:t>
+      </w:r>
+      <w:r>
+        <w:rPr>
+          <w:highlight w:val="yellow"/>
+        </w:rPr>
+        <w:t>Fig. SX</w:t>
+      </w:r>
+      <w:r>
+        <w:t>). Transformation was verified by inoculation in selective media and with fluorescent microscopy (</w:t>
+      </w:r>
+      <w:r>
+        <w:rPr>
+          <w:highlight w:val="yellow"/>
+        </w:rPr>
+        <w:t>instrument, Fig. X</w:t>
+      </w:r>
+      <w:r>
+        <w:t>).</w:t>
+      </w:r>
+      <w:r>
+        <w:t xml:space="preserve"> Frozen stocks were prepared by adding 0.5 ml from overnight culture to 0.5 ml 50% glycerol stock, freezing in liquid nitrogen, and storing in -80</w:t>
+      </w:r>
+      <w:r>
+        <w:rPr>
+          <w:rFonts w:ascii="Arial" w:hAnsi="Arial" w:cs="Arial"/>
+        </w:rPr>
+        <w:t>°</w:t>
+      </w:r>
+      <w:r>
+        <w:t>C.</w:t>
+      </w:r>
+    </w:p>
+    <w:p>
+      <w:pPr>
+        <w:pStyle w:val="Heading2"/>
+      </w:pPr>
+      <w:r>
+        <w:t>Growth media</w:t>
+      </w:r>
+    </w:p>
+    <w:p>
+      <w:r>
+        <w:t xml:space="preserve">All experiments were performed in liquid media, Lysogeny Broth (LB): </w:t>
+      </w:r>
+      <w:r>
+        <w:rPr>
+          <w:highlight w:val="yellow"/>
+        </w:rPr>
+        <w:t>recipe</w:t>
+      </w:r>
+      <w:r>
+        <w:t xml:space="preserve">. </w:t>
+      </w:r>
+      <w:r>
+        <w:t>3</w:t>
+      </w:r>
+      <w:r>
+        <w:t>0</w:t>
+      </w:r>
+      <w:r>
+        <w:t xml:space="preserve"> μg/mL</w:t>
+      </w:r>
+      <w:r>
+        <w:t xml:space="preserve"> kanamycin and </w:t>
+      </w:r>
+      <w:r>
+        <w:t xml:space="preserve">34 μg/mL </w:t>
+      </w:r>
+      <w:r>
+        <w:t xml:space="preserve">chloramphenicol were </w:t>
+      </w:r>
+      <w:r>
+        <w:t xml:space="preserve">always </w:t>
+      </w:r>
+      <w:r>
+        <w:t>added to media</w:t>
+      </w:r>
+      <w:r>
+        <w:t>, unless otherwise mentioned</w:t>
+      </w:r>
+      <w:r>
+        <w:t xml:space="preserve">. </w:t>
+      </w:r>
+    </w:p>
+    <w:p>
+      <w:pPr>
+        <w:pStyle w:val="Heading2"/>
+      </w:pPr>
+      <w:r>
+        <w:lastRenderedPageBreak/>
+        <w:t>Growth curves</w:t>
+      </w:r>
+    </w:p>
+    <w:p>
+      <w:r>
+        <w:t>Strains were revived from frozen stocks and grown overnight in 3 ml LB at 30</w:t>
+      </w:r>
+      <w:r>
+        <w:rPr>
+          <w:rFonts w:ascii="Arial" w:hAnsi="Arial" w:cs="Arial"/>
+        </w:rPr>
+        <w:t>°</w:t>
+      </w:r>
+      <w:r>
+        <w:t>C with shaking. Saturated overnight cultures were diluted into fresh media so that the OD will be above the OD of blank media (1:1-1:20 dilution rate). In experiments without lag phase, the cultures were left to grow for 3-5 hours, their OD monitored until the exponential growth phase was reached. A 96-wells flat-bottom microplate</w:t>
+      </w:r>
+      <w:r>
+        <w:t xml:space="preserve"> (</w:t>
+      </w:r>
+      <w:r>
+        <w:rPr>
+          <w:highlight w:val="yellow"/>
+        </w:rPr>
+        <w:t>Costar …</w:t>
+      </w:r>
+      <w:r>
+        <w:t>)</w:t>
+      </w:r>
+      <w:r>
+        <w:t xml:space="preserve"> was inoculated with four cultures</w:t>
+      </w:r>
+      <w:r>
+        <w:t xml:space="preserve">, 100 </w:t>
+      </w:r>
+      <w:r>
+        <w:t>μ</w:t>
+      </w:r>
+      <w:r>
+        <w:t>L per well</w:t>
+      </w:r>
+      <w:r>
+        <w:t xml:space="preserve">: </w:t>
+      </w:r>
+    </w:p>
+    <w:p>
+      <w:pPr>
+        <w:pStyle w:val="ListParagraph"/>
+        <w:numPr>
+          <w:ilvl w:val="0"/>
+          <w:numId w:val="1"/>
+        </w:numPr>
+      </w:pPr>
+      <w:r>
+        <w:t>36</w:t>
+      </w:r>
+      <w:r>
+        <w:t xml:space="preserve">-48 wells </w:t>
+      </w:r>
+      <w:r>
+        <w:t xml:space="preserve">containing </w:t>
+      </w:r>
+      <w:r>
+        <w:t>a</w:t>
+      </w:r>
+      <w:r>
+        <w:t xml:space="preserve"> monoculture of</w:t>
+      </w:r>
+      <w:r>
+        <w:t xml:space="preserve"> </w:t>
+      </w:r>
+      <w:r>
+        <w:t xml:space="preserve">a </w:t>
+      </w:r>
+      <w:r>
+        <w:t>GFP-labeled strain</w:t>
+      </w:r>
+    </w:p>
+    <w:p>
+      <w:pPr>
+        <w:pStyle w:val="ListParagraph"/>
+        <w:numPr>
+          <w:ilvl w:val="0"/>
+          <w:numId w:val="1"/>
+        </w:numPr>
+      </w:pPr>
+      <w:r>
+        <w:t>34-46</w:t>
+      </w:r>
+      <w:r>
+        <w:t xml:space="preserve"> wells </w:t>
+      </w:r>
+      <w:r>
+        <w:t xml:space="preserve">containing a monoculture of a </w:t>
+      </w:r>
+      <w:r>
+        <w:t>RFP-labeled strain</w:t>
+      </w:r>
+    </w:p>
+    <w:p>
+      <w:pPr>
+        <w:pStyle w:val="ListParagraph"/>
+        <w:numPr>
+          <w:ilvl w:val="0"/>
+          <w:numId w:val="1"/>
+        </w:numPr>
+      </w:pPr>
+      <w:r>
+        <w:t>48-72 wells containing a mixed culture of both GFP- and RFP-labeled strains</w:t>
+      </w:r>
+    </w:p>
+    <w:p>
+      <w:pPr>
+        <w:pStyle w:val="ListParagraph"/>
+        <w:numPr>
+          <w:ilvl w:val="0"/>
+          <w:numId w:val="1"/>
+        </w:numPr>
+      </w:pPr>
+      <w:r>
+        <w:t>2 wells with blank media</w:t>
+      </w:r>
+    </w:p>
+    <w:p>
+      <w:pPr>
+        <w:ind w:firstLine="0"/>
+        <w:rPr>
+          <w:vertAlign w:val="subscript"/>
+        </w:rPr>
+      </w:pPr>
+      <w:r>
+        <w:t xml:space="preserve">The microplate was covered with </w:t>
+      </w:r>
+      <w:r>
+        <w:rPr>
+          <w:highlight w:val="yellow"/>
+        </w:rPr>
+        <w:t>XXX</w:t>
+      </w:r>
+      <w:r>
+        <w:t xml:space="preserve"> and incubated at 30</w:t>
+      </w:r>
+      <w:r>
+        <w:rPr>
+          <w:rFonts w:ascii="Arial" w:hAnsi="Arial" w:cs="Arial"/>
+        </w:rPr>
+        <w:t>°</w:t>
+      </w:r>
+      <w:r>
+        <w:t xml:space="preserve">C in a Tecan Infinity automatic microplate reader. </w:t>
+      </w:r>
+      <w:r>
+        <w:rPr>
+          <w:highlight w:val="yellow"/>
+        </w:rPr>
+        <w:t>OD</w:t>
+      </w:r>
+      <w:r>
+        <w:rPr>
+          <w:highlight w:val="yellow"/>
+          <w:vertAlign w:val="subscript"/>
+        </w:rPr>
+        <w:t>600</w:t>
+      </w:r>
+      <w:r>
+        <w:t xml:space="preserve"> </w:t>
+      </w:r>
+      <w:r>
+        <w:t>readi</w:t>
+      </w:r>
+      <w:r>
+        <w:t xml:space="preserve">ngs were taken every </w:t>
+      </w:r>
+      <w:r>
+        <w:rPr>
+          <w:highlight w:val="yellow"/>
+        </w:rPr>
+        <w:t>15</w:t>
+      </w:r>
+      <w:r>
+        <w:t xml:space="preserve"> minutes with continuous shaking between readings.</w:t>
+      </w:r>
+    </w:p>
+    <w:p>
+      <w:pPr>
+        <w:pStyle w:val="Heading2"/>
+      </w:pPr>
+      <w:r>
+        <w:t>Compe</w:t>
+      </w:r>
+      <w:r>
+        <w:t>tition assays</w:t>
+      </w:r>
+    </w:p>
+    <w:p>
+      <w:r>
+        <w:t>Samples were taken from the microplate (same one incubated in the plate reader) at the beginning of the experiment and roughly once an hour for 6-8 hours: 1-10 µL were removed from 4 wells (which were thereafter ignored in the analysis), and diluted into buffer (</w:t>
+      </w:r>
+      <w:r>
+        <w:rPr>
+          <w:highlight w:val="yellow"/>
+        </w:rPr>
+        <w:t>PBS , XXX, filtered with XXX</w:t>
+      </w:r>
+      <w:r>
+        <w:t>). These samples were stored in 4</w:t>
+      </w:r>
+      <w:r>
+        <w:rPr>
+          <w:rFonts w:ascii="Arial" w:hAnsi="Arial" w:cs="Arial"/>
+        </w:rPr>
+        <w:t>°</w:t>
+      </w:r>
+      <w:r>
+        <w:t xml:space="preserve">C up to two hours and then analyzed with a fluorescent cell sorter (MACSQuant </w:t>
+      </w:r>
+      <w:r>
+        <w:rPr>
+          <w:highlight w:val="yellow"/>
+        </w:rPr>
+        <w:t>XXX</w:t>
+      </w:r>
+      <w:r>
+        <w:t xml:space="preserve">) to count the number of GFP- and RFP-labeled cells (GFP was detected with </w:t>
+      </w:r>
+      <w:r>
+        <w:rPr>
+          <w:highlight w:val="yellow"/>
+        </w:rPr>
+        <w:t>XXX</w:t>
+      </w:r>
+      <w:r>
+        <w:t xml:space="preserve">; RFP was detected with </w:t>
+      </w:r>
+      <w:r>
+        <w:rPr>
+          <w:highlight w:val="yellow"/>
+        </w:rPr>
+        <w:t>XXX</w:t>
+      </w:r>
+      <w:r>
+        <w:t xml:space="preserve">). Samples were further diluted to allow precise detection in the cell sorter </w:t>
+      </w:r>
+      <w:r>
+        <w:fldChar w:fldCharType="begin" w:fldLock="1"/>
+      </w:r>
+      <w:r>
+        <w:instrText>ADDIN CSL_CITATION { "citationItems" : [ { "id" : "ITEM-1", "itemData" : { "DOI" : "10.1534/genetics.111.133454", "ISSN" : "1943-2631", "PMID" : "22042578", "abstract" : "Measuring fitness with precision is a key issue in evolutionary biology, particularly in studying mutations of small effects. It is usually thought that sampling error and drift prevent precise measurement of very small fitness effects. We circumvented these limits by using a new combined approach to measuring and analyzing fitness. We estimated the mutational fitness effect (MFE) of three independent mini-Tn10 transposon insertion mutations by conducting competition experiments in large populations of Escherichia coli under controlled laboratory conditions. Using flow cytometry to assess genotype frequencies from very large samples alleviated the problem of sampling error, while the effect of drift was controlled by using large populations and massive replication of fitness measures. Furthermore, with a set of four competition experiments between ancestral and mutant genotypes, we were able to decompose fitness measures into four estimated parameters that account for fitness effects of our fluorescent marker (\u03b1), the mutation (\u03b2), epistasis between the mutation and the marker (\u03b3), and departure from transitivity (\u03c4). Our method allowed us to estimate mean selection coefficients to a precision of 2 \u00d7 10(-4). We also found small, but significant, epistatic interactions between the allelic effects of mutations and markers and confirmed that fitness effects were transitive in most cases. Unexpectedly, we also detected variation in measures of s that were significantly bigger than expected due to drift alone, indicating the existence of cryptic variation, even in fully controlled experiments. Overall our results indicate that selection coefficients are best understood as being distributed, representing a limit on the precision with which selection can be measured, even under controlled laboratory conditions.", "author" : [ { "dropping-particle" : "", "family" : "Gallet", "given" : "Romain", "non-dropping-particle" : "", "parse-names" : false, "suffix" : "" }, { "dropping-particle" : "", "family" : "Cooper", "given" : "Tim F", "non-dropping-particle" : "", "parse-names" : false, "suffix" : "" }, { "dropping-particle" : "", "family" : "Elena", "given" : "Santiago F", "non-dropping-particle" : "", "parse-names" : false, "suffix" : "" }, { "dropping-particle" : "", "family" : "Lenormand", "given" : "Thomas", "non-dropping-particle" : "", "parse-names" : false, "suffix" : "" } ], "container-title" : "Genetics", "id" : "ITEM-1", "issue" : "1", "issued" : { "date-parts" : [ [ "2012", "1" ] ] }, "page" : "175-86", "title" : "Measuring selection coefficients below 10-3: method, questions, and prospects.", "type" : "article-journal", "volume" : "190" }, "uris" : [ "http://www.mendeley.com/documents/?uuid=b8baa827-c70c-419f-8430-616de02dd18e" ] } ], "mendeley" : { "formattedCitation" : "(Gallet et al. 2012a)", "plainTextFormattedCitation" : "(Gallet et al. 2012a)", "previouslyFormattedCitation" : "(Gallet et al. 2012a)" }, "properties" : { "noteIndex" : 0 }, "schema" : "https://github.com/citation-style-language/schema/raw/master/csl-citation.json" }</w:instrText>
+      </w:r>
+      <w:r>
+        <w:fldChar w:fldCharType="separate"/>
+      </w:r>
+      <w:r>
+        <w:rPr>
+          <w:noProof/>
+        </w:rPr>
+        <w:t>(Gallet et al. 2012a)</w:t>
+      </w:r>
+      <w:r>
+        <w:fldChar w:fldCharType="end"/>
+      </w:r>
+      <w:r>
+        <w:t>.</w:t>
+      </w:r>
+    </w:p>
+    <w:p>
+      <w:r>
+        <w:t xml:space="preserve">The cell sorter data was analyzed using R </w:t>
+      </w:r>
+      <w:r>
+        <w:fldChar w:fldCharType="begin" w:fldLock="1"/>
+      </w:r>
+      <w:r>
+        <w:instrText>ADDIN CSL_CITATION { "citationItems" : [ { "id" : "ITEM-1", "itemData" : { "author" : [ { "dropping-particle" : "", "family" : "R Development Core Team", "given" : "", "non-dropping-particle" : "", "parse-names" : false, "suffix" : "" } ], "id" : "ITEM-1", "issued" : { "date-parts" : [ [ "2012" ] ] }, "note" : "{ISBN} 3-900051-07-0", "number" : "2.14.2", "publisher-place" : "Vienna, Austria", "title" : "R: A Language and Environment for Statistical Computing", "type" : "article" }, "uris" : [ "http://www.mendeley.com/documents/?uuid=f8738ff1-39ca-496d-9354-d325c713aacd" ] } ], "mendeley" : { "formattedCitation" : "(R Development Core Team 2012)", "plainTextFormattedCitation" : "(R Development Core Team 2012)", "previouslyFormattedCitation" : "(R Development Core Team 2012)" }, "properties" : { "noteIndex" : 0 }, "schema" : "https://github.com/citation-style-language/schema/raw/master/csl-citation.json" }</w:instrText>
+      </w:r>
+      <w:r>
+        <w:fldChar w:fldCharType="separate"/>
+      </w:r>
+      <w:r>
+        <w:rPr>
+          <w:noProof/>
+        </w:rPr>
+        <w:t>(R Development Core Team 2012)</w:t>
+      </w:r>
+      <w:r>
+        <w:fldChar w:fldCharType="end"/>
+      </w:r>
+      <w:r>
+        <w:t xml:space="preserve"> with the flowPeaks package</w:t>
+      </w:r>
+      <w:r>
+        <w:t>, an unsupervised flow cytometry clustering algorithm</w:t>
+      </w:r>
+      <w:r>
+        <w:t xml:space="preserve"> </w:t>
+      </w:r>
+      <w:r>
+        <w:fldChar w:fldCharType="begin" w:fldLock="1"/>
+      </w:r>
+      <w:r>
+        <w:instrText>ADDIN CSL_CITATION { "citationItems" : [ { "id" : "ITEM-1", "itemData" : { "DOI" : "10.1093/bioinformatics/bts300", "ISSN" : "1367-4803", "PMID" : "22595209", "abstract" : "MOTIVATION: For flow cytometry data, there are two common approaches to the unsupervised clustering problem: one is based on the finite mixture model and the other on spatial exploration of the histograms. The former is computationally slow and has difficulty to identify clusters of irregular shapes. The latter approach cannot be applied directly to high-dimensional data as the computational time and memory become unmanageable and the estimated histogram is unreliable. An algorithm without these two problems would be very useful.\\n\\nRESULTS: In this article, we combine ideas from the finite mixture model and histogram spatial exploration. This new algorithm, which we call flowPeaks, can be applied directly to high-dimensional data and identify irregular shape clusters. The algorithm first uses K-means algorithm with a large K to partition the cell population into many small clusters. These partitioned data allow the generation of a smoothed density function using the finite mixture model. All local peaks are exhaustively searched by exploring the density function and the cells are clustered by the associated local peak. The algorithm flowPeaks is automatic, fast and reliable and robust to cluster shape and outliers. This algorithm has been applied to flow cytometry data and it has been compared with state of the art algorithms, including Misty Mountain, FLOCK, flowMeans, flowMerge and FLAME.\\n\\nAVAILABILITY: The R package flowPeaks is available at https://github.com/yongchao/flowPeaks.\\n\\nCONTACT: yongchao.ge@mssm.edu\\n\\nSUPPLEMENTARY INFORMATION: Supplementary data are available at Bioinformatics online.", "author" : [ { "dropping-particle" : "", "family" : "Ge", "given" : "Yongchao", "non-dropping-particle" : "", "parse-names" : false, "suffix" : "" }, { "dropping-particle" : "", "family" : "Sealfon", "given" : "Stuart C.", "non-dropping-particle" : "", "parse-names" : false, "suffix" : "" } ], "container-title" : "Bioinformatics", "id" : "ITEM-1", "issue" : "15", "issued" : { "date-parts" : [ [ "2012", "8", "1" ] ] }, "page" : "2052-2058", "title" : "flowPeaks: a fast unsupervised clustering for flow cytometry data via K-means and density peak finding", "type" : "article-journal", "volume" : "28" }, "uris" : [ "http://www.mendeley.com/documents/?uuid=80386fca-b3cd-4e57-8e3a-21461b2739a7" ] } ], "mendeley" : { "formattedCitation" : "(Ge and Sealfon 2012)", "plainTextFormattedCitation" : "(Ge and Sealfon 2012)", "previouslyFormattedCitation" : "(Ge and Sealfon 2012)" }, "properties" : { "noteIndex" : 0 }, "schema" : "https://github.com/citation-style-language/schema/raw/master/csl-citation.json" }</w:instrText>
+      </w:r>
+      <w:r>
+        <w:fldChar w:fldCharType="separate"/>
+      </w:r>
+      <w:r>
+        <w:rPr>
+          <w:noProof/>
+        </w:rPr>
+        <w:t>(Ge and Sealfon 2012)</w:t>
+      </w:r>
+      <w:r>
+        <w:fldChar w:fldCharType="end"/>
+      </w:r>
+      <w:r>
+        <w:t xml:space="preserve">. See supporting files </w:t>
+      </w:r>
+      <w:r>
+        <w:rPr>
+          <w:highlight w:val="yellow"/>
+        </w:rPr>
+        <w:t>XXX</w:t>
+      </w:r>
+      <w:r>
+        <w:t>.</w:t>
+      </w:r>
+    </w:p>
+    <w:p>
+      <w:pPr>
+        <w:pStyle w:val="Heading2"/>
+      </w:pPr>
+      <w:r>
+        <w:t>Data analysis</w:t>
+      </w:r>
+      <w:r>
+        <w:t xml:space="preserve">, </w:t>
+      </w:r>
+      <w:r>
+        <w:t>model</w:t>
+      </w:r>
+      <w:r>
+        <w:t xml:space="preserve"> fitting and prediction, figure production</w:t>
+      </w:r>
+      <w:bookmarkStart w:id="0" w:name="_GoBack"/>
+      <w:bookmarkEnd w:id="0"/>
+    </w:p>
+    <w:p>
+      <w:r>
+        <w:t xml:space="preserve">Growth curve data was analyzed using </w:t>
+      </w:r>
+      <w:r>
+        <w:rPr>
+          <w:i/>
+          <w:iCs/>
+        </w:rPr>
+        <w:t>Curveball</w:t>
+      </w:r>
+      <w:r>
+        <w:t xml:space="preserve">, an open-source Python </w:t>
+      </w:r>
+      <w:r>
+        <w:fldChar w:fldCharType="begin" w:fldLock="1"/>
+      </w:r>
+      <w:r>
+        <w:instrText>ADDIN CSL_CITATION { "citationItems" : [ { "id" : "ITEM-1", "itemData" : { "author" : [ { "dropping-particle" : "", "family" : "Rossum", "given" : "Guido", "non-dropping-particle" : "Van", "parse-names" : false, "suffix" : "" }, { "dropping-particle" : "", "family" : "others", "given" : "", "non-dropping-particle" : "", "parse-names" : false, "suffix" : "" } ], "container-title" : "USENIX Annual Technical Conference", "id" : "ITEM-1", "issued" : { "date-parts" : [ [ "2007" ] ] }, "title" : "Python Programming Language.", "type" : "paper-conference" }, "uris" : [ "http://www.mendeley.com/documents/?uuid=93df79a9-55dd-427f-8aa0-45b586c4be37" ] } ], "mendeley" : { "formattedCitation" : "(Van Rossum and others 2007)", "plainTextFormattedCitation" : "(Van Rossum and others 2007)", "previouslyFormattedCitation" : "(Van Rossum and others 2007)" }, "properties" : { "noteIndex" : 0 }, "schema" : "https://github.com/citation-style-language/schema/raw/master/csl-citation.json" }</w:instrText>
+      </w:r>
+      <w:r>
+        <w:fldChar w:fldCharType="separate"/>
+      </w:r>
+      <w:r>
+        <w:rPr>
+          <w:noProof/>
+        </w:rPr>
+        <w:t>(Van Rossum and others 2007)</w:t>
+      </w:r>
+      <w:r>
+        <w:fldChar w:fldCharType="end"/>
+      </w:r>
+      <w:r>
+        <w:t xml:space="preserve"> package that implements our new method. </w:t>
+      </w:r>
+      <w:r>
+        <w:rPr>
+          <w:i/>
+          <w:iCs/>
+        </w:rPr>
+        <w:t>Curveball</w:t>
+      </w:r>
+      <w:r>
+        <w:t xml:space="preserve"> </w:t>
+      </w:r>
+      <w:r>
+        <w:lastRenderedPageBreak/>
+        <w:t xml:space="preserve">includes a command line interface and therefore doesn't require programming skills. See </w:t>
+      </w:r>
+      <w:hyperlink r:id="rId11" w:history="1">
+        <w:r>
+          <w:rPr>
+            <w:rStyle w:val="Hyperlink"/>
+          </w:rPr>
+          <w:t>http://curveball.yoavram.com</w:t>
+        </w:r>
+      </w:hyperlink>
+      <w:r>
+        <w:t xml:space="preserve"> or </w:t>
+      </w:r>
+      <w:hyperlink r:id="rId12" w:history="1">
+        <w:r>
+          <w:rPr>
+            <w:rStyle w:val="Hyperlink"/>
+          </w:rPr>
+          <w:t>https://github.com/yoavram/curveball</w:t>
+        </w:r>
+      </w:hyperlink>
+      <w:r>
+        <w:t xml:space="preserve"> for a 5-minute installation guide and a basic tutorial.</w:t>
+      </w:r>
+    </w:p>
+    <w:p>
+      <w:r>
+        <w:rPr>
+          <w:i/>
+          <w:iCs/>
+        </w:rPr>
+        <w:t>Curveball</w:t>
+      </w:r>
+      <w:r>
+        <w:t xml:space="preserve"> makes use of several python packages: NumPy </w:t>
+      </w:r>
+      <w:r>
+        <w:fldChar w:fldCharType="begin" w:fldLock="1"/>
+      </w:r>
+      <w:r>
+        <w:instrText>ADDIN CSL_CITATION { "citationItems" : [ { "id" : "ITEM-1", "itemData" : { "DOI" : "10.1109/MCSE.2011.37", "ISSN" : "1521-9615", "author" : [ { "dropping-particle" : "", "family" : "Walt", "given" : "Ste\u0301fan", "non-dropping-particle" : "van der", "parse-names" : false, "suffix" : "" }, { "dropping-particle" : "", "family" : "Colbert", "given" : "S Chris", "non-dropping-particle" : "", "parse-names" : false, "suffix" : "" }, { "dropping-particle" : "", "family" : "Varoquaux", "given" : "Gae\u0308l", "non-dropping-particle" : "", "parse-names" : false, "suffix" : "" } ], "container-title" : "Computing in Science &amp; Engineering", "id" : "ITEM-1", "issue" : "2", "issued" : { "date-parts" : [ [ "2011", "3" ] ] }, "page" : "22-30", "title" : "The NumPy Array: A Structure for Efficient Numerical Computation", "type" : "article-journal", "volume" : "13" }, "uris" : [ "http://www.mendeley.com/documents/?uuid=26c85fd4-15f3-4014-8bc9-658dc2aa7527" ] } ], "mendeley" : { "formattedCitation" : "(Ste\u0301fan van der Walt, Colbert, and Varoquaux 2011)", "plainTextFormattedCitation" : "(Ste\u0301fan van der Walt, Colbert, and Varoquaux 2011)", "previouslyFormattedCitation" : "(Ste\u0301fan van der Walt, Colbert, and Varoquaux 2011)" }, "properties" : { "noteIndex" : 0 }, "schema" : "https://github.com/citation-style-language/schema/raw/master/csl-citation.json" }</w:instrText>
+      </w:r>
+      <w:r>
+        <w:fldChar w:fldCharType="separate"/>
+      </w:r>
+      <w:r>
+        <w:rPr>
+          <w:noProof/>
+        </w:rPr>
+        <w:t>(Stéfan van der Walt, Colbert, and Varoquaux 2011)</w:t>
+      </w:r>
+      <w:r>
+        <w:fldChar w:fldCharType="end"/>
+      </w:r>
+      <w:r>
+        <w:t xml:space="preserve">, SciPy </w:t>
+      </w:r>
+      <w:r>
+        <w:fldChar w:fldCharType="begin" w:fldLock="1"/>
+      </w:r>
+      <w:r>
+        <w:instrText>ADDIN CSL_CITATION { "citationItems" : [ { "id" : "ITEM-1", "itemData" : { "URL" : "http://www.scipy.org/", "author" : [ { "dropping-particle" : "", "family" : "Jones", "given" : "Eric", "non-dropping-particle" : "", "parse-names" : false, "suffix" : "" }, { "dropping-particle" : "", "family" : "Oliphant", "given" : "Travis", "non-dropping-particle" : "", "parse-names" : false, "suffix" : "" }, { "dropping-particle" : "", "family" : "Peterson", "given" : "Pearu", "non-dropping-particle" : "", "parse-names" : false, "suffix" : "" }, { "dropping-particle" : "", "family" : "others", "given" : "", "non-dropping-particle" : "", "parse-names" : false, "suffix" : "" } ], "id" : "ITEM-1", "issued" : { "date-parts" : [ [ "2001" ] ] }, "note" : "[Online; accessed 2014-07-16]", "title" : "SciPy: Open source scientific tools for Python", "type" : "webpage" }, "uris" : [ "http://www.mendeley.com/documents/?uuid=e1438662-8e42-49ac-8429-70631d17a478" ] } ], "mendeley" : { "formattedCitation" : "(Jones et al. 2001)", "plainTextFormattedCitation" : "(Jones et al. 2001)", "previouslyFormattedCitation" : "(Jones et al. 2001)" }, "properties" : { "noteIndex" : 0 }, "schema" : "https://github.com/citation-style-language/schema/raw/master/csl-citation.json" }</w:instrText>
+      </w:r>
+      <w:r>
+        <w:fldChar w:fldCharType="separate"/>
+      </w:r>
+      <w:r>
+        <w:rPr>
+          <w:noProof/>
+        </w:rPr>
+        <w:t>(Jones et al. 2001)</w:t>
+      </w:r>
+      <w:r>
+        <w:fldChar w:fldCharType="end"/>
+      </w:r>
+      <w:r>
+        <w:t xml:space="preserve">, Matplotlib </w:t>
+      </w:r>
+      <w:r>
+        <w:fldChar w:fldCharType="begin" w:fldLock="1"/>
+      </w:r>
+      <w:r>
+        <w:instrText>ADDIN CSL_CITATION { "citationItems" : [ { "id" : "ITEM-1", "itemData" : { "DOI" : "10.1109/MCSE.2007.55", "ISSN" : "1521-9615", "author" : [ { "dropping-particle" : "", "family" : "Hunter", "given" : "John D.", "non-dropping-particle" : "", "parse-names" : false, "suffix" : "" } ], "container-title" : "Computing in Science &amp; Engineering", "id" : "ITEM-1", "issue" : "3", "issued" : { "date-parts" : [ [ "2007" ] ] }, "page" : "90-95", "title" : "Matplotlib: A 2D Graphics Environment", "type" : "article-journal", "volume" : "9" }, "uris" : [ "http://www.mendeley.com/documents/?uuid=b3bda753-179e-4938-81cb-e7ad511261b7" ] } ], "mendeley" : { "formattedCitation" : "(Hunter 2007)", "plainTextFormattedCitation" : "(Hunter 2007)", "previouslyFormattedCitation" : "(Hunter 2007)" }, "properties" : { "noteIndex" : 0 }, "schema" : "https://github.com/citation-style-language/schema/raw/master/csl-citation.json" }</w:instrText>
+      </w:r>
+      <w:r>
+        <w:fldChar w:fldCharType="separate"/>
+      </w:r>
+      <w:r>
+        <w:rPr>
+          <w:noProof/>
+        </w:rPr>
+        <w:t>(Hunter 2007)</w:t>
+      </w:r>
+      <w:r>
+        <w:fldChar w:fldCharType="end"/>
+      </w:r>
+      <w:r>
+        <w:t xml:space="preserve">, Pandas </w:t>
+      </w:r>
+      <w:r>
+        <w:fldChar w:fldCharType="begin" w:fldLock="1"/>
+      </w:r>
+      <w:r>
+        <w:instrText>ADDIN CSL_CITATION { "citationItems" : [ { "id" : "ITEM-1", "itemData" : { "author" : [ { "dropping-particle" : "", "family" : "McKinney", "given" : "Wes", "non-dropping-particle" : "", "parse-names" : false, "suffix" : "" } ], "container-title" : "Proceedings of the 9th Python in Science Conference", "editor" : [ { "dropping-particle" : "", "family" : "Walt", "given" : "St\u00e9fan", "non-dropping-particle" : "van der", "parse-names" : false, "suffix" : "" }, { "dropping-particle" : "", "family" : "Millman", "given" : "Jarrod", "non-dropping-particle" : "", "parse-names" : false, "suffix" : "" } ], "id" : "ITEM-1", "issued" : { "date-parts" : [ [ "2010" ] ] }, "page" : "51-56", "title" : "Data Structures for Statistical Computing in Python", "type" : "paper-conference" }, "uris" : [ "http://www.mendeley.com/documents/?uuid=d90e56d0-e14a-4bb9-80b8-32e8c01e389f" ] } ], "mendeley" : { "formattedCitation" : "(McKinney 2010)", "plainTextFormattedCitation" : "(McKinney 2010)", "previouslyFormattedCitation" : "(McKinney 2010)" }, "properties" : { "noteIndex" : 0 }, "schema" : "https://github.com/citation-style-language/schema/raw/master/csl-citation.json" }</w:instrText>
+      </w:r>
+      <w:r>
+        <w:fldChar w:fldCharType="separate"/>
+      </w:r>
+      <w:r>
+        <w:rPr>
+          <w:noProof/>
+        </w:rPr>
+        <w:t>(McKinney 2010)</w:t>
+      </w:r>
+      <w:r>
+        <w:fldChar w:fldCharType="end"/>
+      </w:r>
+      <w:r>
+        <w:t xml:space="preserve">, Seaborn </w:t>
+      </w:r>
+      <w:r>
+        <w:fldChar w:fldCharType="begin" w:fldLock="1"/>
+      </w:r>
+      <w:r>
+        <w:instrText>ADDIN CSL_CITATION { "citationItems" : [ { "id" : "ITEM-1", "itemData" : { "DOI" : "10.5281/zenodo.19108", "author" : [ { "dropping-particle" : "", "family" : "Waskom", "given" : "Michael", "non-dropping-particle" : "", "parse-names" : false, "suffix" : "" }, { "dropping-particle" : "", "family" : "Botvinnik", "given" : "Olga", "non-dropping-particle" : "", "parse-names" : false, "suffix" : "" }, { "dropping-particle" : "", "family" : "Hobson", "given" : "Paul", "non-dropping-particle" : "", "parse-names" : false, "suffix" : "" }, { "dropping-particle" : "", "family" : "Warmenhoven", "given" : "Jordi", "non-dropping-particle" : "", "parse-names" : false, "suffix" : "" }, { "dropping-particle" : "", "family" : "Cole", "given" : "John B", "non-dropping-particle" : "", "parse-names" : false, "suffix" : "" }, { "dropping-particle" : "", "family" : "Halchenko", "given" : "Yaroslav", "non-dropping-particle" : "", "parse-names" : false, "suffix" : "" }, { "dropping-particle" : "", "family" : "Vanderplas", "given" : "Jake", "non-dropping-particle" : "", "parse-names" : false, "suffix" : "" }, { "dropping-particle" : "", "family" : "Hoyer", "given" : "Stephan", "non-dropping-particle" : "", "parse-names" : false, "suffix" : "" }, { "dropping-particle" : "", "family" : "Villalba", "given" : "Santi", "non-dropping-particle" : "", "parse-names" : false, "suffix" : "" }, { "dropping-particle" : "", "family" : "Quintero", "given" : "Eric", "non-dropping-particle" : "", "parse-names" : false, "suffix" : "" }, { "dropping-particle" : "", "family" : "Miles", "given" : "Alistair", "non-dropping-particle" : "", "parse-names" : false, "suffix" : "" }, { "dropping-particle" : "", "family" : "Augspurger", "given" : "Tom", "non-dropping-particle" : "", "parse-names" : false, "suffix" : "" }, { "dropping-particle" : "", "family" : "Yarkoni", "given" : "Tal", "non-dropping-particle" : "", "parse-names" : false, "suffix" : "" }, { "dropping-particle" : "", "family" : "Evans", "given" : "Constantine", "non-dropping-particle" : "", "parse-names" : false, "suffix" : "" }, { "dropping-particle" : "", "family" : "Wehner", "given" : "Daniel", "non-dropping-particle" : "", "parse-names" : false, "suffix" : "" }, { "dropping-particle" : "", "family" : "Rocher", "given" : "Luc", "non-dropping-particle" : "", "parse-names" : false, "suffix" : "" }, { "dropping-particle" : "", "family" : "Megies", "given" : "Tobias", "non-dropping-particle" : "", "parse-names" : false, "suffix" : "" }, { "dropping-particle" : "", "family" : "Coelho", "given" : "Luis Pedro", "non-dropping-particle" : "", "parse-names" : false, "suffix" : "" }, { "dropping-particle" : "", "family" : "Ziegler", "given" : "Erik", "non-dropping-particle" : "", "parse-names" : false, "suffix" : "" }, { "dropping-particle" : "", "family" : "Hoppe", "given" : "Travis", "non-dropping-particle" : "", "parse-names" : false, "suffix" : "" }, { "dropping-particle" : "", "family" : "Seabold", "given" : "Skipper", "non-dropping-particle" : "", "parse-names" : false, "suffix" : "" }, { "dropping-particle" : "", "family" : "Pascual", "given" : "Sergio", "non-dropping-particle" : "", "parse-names" : false, "suffix" : "" }, { "dropping-particle" : "", "family" : "Cloud", "given" : "Phillip", "non-dropping-particle" : "", "parse-names" : false, "suffix" : "" }, { "dropping-particle" : "", "family" : "Koskinen", "given" : "Miikka", "non-dropping-particle" : "", "parse-names" : false, "suffix" : "" }, { "dropping-particle" : "", "family" : "Hausler", "given" : "Chris", "non-dropping-particle" : "", "parse-names" : false, "suffix" : "" }, { "dropping-particle" : "", "family" : "kjemmett", "given" : "", "non-dropping-particle" : "", "parse-names" : false, "suffix" : "" }, { "dropping-particle" : "", "family" : "Milajevs", "given" : "Dmitrijs", "non-dropping-particle" : "", "parse-names" : false, "suffix" : "" }, { "dropping-particle" : "", "family" : "Qalieh", "given" : "Adel", "non-dropping-particle" : "", "parse-names" : false, "suffix" : "" }, { "dropping-particle" : "", "family" : "Allan", "given" : "Dan", "non-dropping-particle" : "", "parse-names" : false, "suffix" : "" }, { "dropping-particle" : "", "family" : "Meyer", "given" : "Kyle", "non-dropping-particle" : "", "parse-names" : false, "suffix" : "" } ], "id" : "ITEM-1", "issued" : { "date-parts" : [ [ "2015" ] ] }, "title" : "seaborn: v0.6.0 (June 2015)", "type" : "article" }, "uris" : [ "http://www.mendeley.com/documents/?uuid=ba8fb41a-a7e1-448e-85ae-2333e9c68df3" ] } ], "mendeley" : { "formattedCitation" : "(Waskom et al. 2015)", "plainTextFormattedCitation" : "(Waskom et al. 2015)", "previouslyFormattedCitation" : "(Waskom et al. 2015)" }, "properties" : { "noteIndex" : 0 }, "schema" : "https://github.com/citation-style-language/schema/raw/master/csl-citation.json" }</w:instrText>
+      </w:r>
+      <w:r>
+        <w:fldChar w:fldCharType="separate"/>
+      </w:r>
+      <w:r>
+        <w:rPr>
+          <w:noProof/>
+        </w:rPr>
+        <w:t>(Waskom et al. 2015)</w:t>
+      </w:r>
+      <w:r>
+        <w:fldChar w:fldCharType="end"/>
+      </w:r>
+      <w:r>
+        <w:t xml:space="preserve">, LMFIT </w:t>
+      </w:r>
+      <w:r>
+        <w:fldChar w:fldCharType="begin" w:fldLock="1"/>
+      </w:r>
+      <w:r>
+        <w:instrText>ADDIN CSL_CITATION { "citationItems" : [ { "id" : "ITEM-1", "itemData" : { "DOI" : "10.5281/zenodo.11813", "author" : [ { "dropping-particle" : "", "family" : "Newville", "given" : "Matthew", "non-dropping-particle" : "", "parse-names" : false, "suffix" : "" }, { "dropping-particle" : "", "family" : "Ingargiola", "given" : "Antonino", "non-dropping-particle" : "", "parse-names" : false, "suffix" : "" }, { "dropping-particle" : "", "family" : "Stensitzki", "given" : "Till", "non-dropping-particle" : "", "parse-names" : false, "suffix" : "" }, { "dropping-particle" : "", "family" : "Allen", "given" : "Daniel B.", "non-dropping-particle" : "", "parse-names" : false, "suffix" : "" } ], "id" : "ITEM-1", "issued" : { "date-parts" : [ [ "2014", "9", "21" ] ] }, "title" : "LMFIT: Non-Linear Least-Square Minimization and Curve-Fitting for Python", "type" : "article-journal" }, "uris" : [ "http://www.mendeley.com/documents/?uuid=b27e9422-dbf1-4362-9b8b-7ca94863acd6" ] } ], "mendeley" : { "formattedCitation" : "(Newville et al. 2014)", "plainTextFormattedCitation" : "(Newville et al. 2014)", "previouslyFormattedCitation" : "(Newville et al. 2014)" }, "properties" : { "noteIndex" : 0 }, "schema" : "https://github.com/citation-style-language/schema/raw/master/csl-citation.json" }</w:instrText>
+      </w:r>
+      <w:r>
+        <w:fldChar w:fldCharType="separate"/>
+      </w:r>
+      <w:r>
+        <w:rPr>
+          <w:noProof/>
+        </w:rPr>
+        <w:t>(Newville et al. 2014)</w:t>
+      </w:r>
+      <w:r>
+        <w:fldChar w:fldCharType="end"/>
+      </w:r>
+      <w:r>
+        <w:t xml:space="preserve">, and SymPy </w:t>
+      </w:r>
+      <w:r>
+        <w:fldChar w:fldCharType="begin" w:fldLock="1"/>
+      </w:r>
+      <w:r>
+        <w:instrText>ADDIN CSL_CITATION { "citationItems" : [ { "id" : "ITEM-1", "itemData" : { "author" : [ { "dropping-particle" : "", "family" : "SymPy Development Team", "given" : "", "non-dropping-particle" : "", "parse-names" : false, "suffix" : "" } ], "id" : "ITEM-1", "issued" : { "date-parts" : [ [ "2014" ] ] }, "title" : "SymPy: Python library for symbolic mathematics", "type" : "article" }, "uris" : [ "http://www.mendeley.com/documents/?uuid=af911149-1f65-4a6c-94a3-b1d8a3f37117" ] } ], "mendeley" : { "formattedCitation" : "(SymPy Development Team 2014)", "plainTextFormattedCitation" : "(SymPy Development Team 2014)", "previouslyFormattedCitation" : "(SymPy Development Team 2014)" }, "properties" : { "noteIndex" : 0 }, "schema" : "https://github.com/citation-style-language/schema/raw/master/csl-citation.json" }</w:instrText>
+      </w:r>
+      <w:r>
+        <w:fldChar w:fldCharType="separate"/>
+      </w:r>
+      <w:r>
+        <w:rPr>
+          <w:noProof/>
+        </w:rPr>
+        <w:t>(SymPy Development Team 2014)</w:t>
+      </w:r>
+      <w:r>
+        <w:fldChar w:fldCharType="end"/>
+      </w:r>
+      <w:r>
+        <w:t xml:space="preserve">. </w:t>
+      </w:r>
+    </w:p>
+    <w:p>
+      <w:r>
+        <w:t xml:space="preserve">The analysis presented in this article, including all figures, were produces using a Jupyter notebook </w:t>
+      </w:r>
+      <w:r>
+        <w:fldChar w:fldCharType="begin" w:fldLock="1"/>
+      </w:r>
+      <w:r>
+        <w:instrText>ADDIN CSL_CITATION { "citationItems" : [ { "id" : "ITEM-1", "itemData" : { "DOI" : "10.1109/MCSE.2007.53", "ISBN" : "3518437208", "ISSN" : "1521-9615", "abstract" : "Python offers basic facilities for interactive work and a comprehensive library on top of which more sophisticated systems can be built. The IPython project provides an enhanced interactive environment that includes, among other features, support for data visualization and facilities for distributed and parallel computation. T", "author" : [ { "dropping-particle" : "", "family" : "Perez", "given" : "Fernando", "non-dropping-particle" : "", "parse-names" : false, "suffix" : "" }, { "dropping-particle" : "", "family" : "Granger", "given" : "Brian E.", "non-dropping-particle" : "", "parse-names" : false, "suffix" : "" } ], "container-title" : "Computing in Science &amp; Engineering", "id" : "ITEM-1", "issue" : "3", "issued" : { "date-parts" : [ [ "2007" ] ] }, "page" : "21-29", "title" : "IPython: A System for Interactive Scientific Computing", "type" : "article-journal", "volume" : "9" }, "uris" : [ "http://www.mendeley.com/documents/?uuid=de823309-615e-49f1-8ddc-6c66eb13916c" ] } ], "mendeley" : { "formattedCitation" : "(Perez and Granger 2007)", "plainTextFormattedCitation" : "(Perez and Granger 2007)" }, "properties" : { "noteIndex" : 0 }, "schema" : "https://github.com/citation-style-language/schema/raw/master/csl-citation.json" }</w:instrText>
+      </w:r>
+      <w:r>
+        <w:fldChar w:fldCharType="separate"/>
+      </w:r>
+      <w:r>
+        <w:rPr>
+          <w:noProof/>
+        </w:rPr>
+        <w:t>(Perez and Granger 2007)</w:t>
+      </w:r>
+      <w:r>
+        <w:fldChar w:fldCharType="end"/>
+      </w:r>
+      <w:r>
+        <w:t xml:space="preserve">, included here as a supporting file </w:t>
+      </w:r>
+      <w:r>
+        <w:rPr>
+          <w:highlight w:val="yellow"/>
+        </w:rPr>
+        <w:t>XXX</w:t>
+      </w:r>
+      <w:r>
+        <w:t xml:space="preserve"> or at </w:t>
+      </w:r>
+      <w:r>
+        <w:rPr>
+          <w:highlight w:val="yellow"/>
+        </w:rPr>
+        <w:t>https://github.com/yoavram/....</w:t>
+      </w:r>
+    </w:p>
     <w:p>
       <w:pPr>
         <w:pStyle w:val="Heading1"/>
@@ -10177,7 +11043,7 @@
         </w:rPr>
       </w:pPr>
       <w:r>
-        <w:t>We thank E. Kroll, Y. Pilpel, D. Hizi,</w:t>
+        <w:t>We thank Y. Pilpel, D. Hizi,</w:t>
       </w:r>
       <w:r>
         <w:t xml:space="preserve"> I. Françoise, </w:t>
@@ -10210,6 +11076,9 @@
         <w:t xml:space="preserve">E. Even-Tov, </w:t>
       </w:r>
       <w:r>
+        <w:t xml:space="preserve">E. Kroll, </w:t>
+      </w:r>
+      <w:r>
         <w:t>H. Acar,</w:t>
       </w:r>
       <w:r>
@@ -10219,10 +11088,10 @@
         <w:t>,</w:t>
       </w:r>
       <w:r>
-        <w:t xml:space="preserve"> E. Rosenberg,</w:t>
-      </w:r>
-      <w:r>
-        <w:t xml:space="preserve"> A.C. </w:t>
+        <w:t xml:space="preserve"> </w:t>
+      </w:r>
+      <w:r>
+        <w:t xml:space="preserve">A.C. </w:t>
       </w:r>
       <w:r>
         <w:t>Gerstein</w:t>
@@ -10238,6 +11107,9 @@
       </w:r>
       <w:r>
         <w:t xml:space="preserve"> </w:t>
+      </w:r>
+      <w:r>
+        <w:t xml:space="preserve">E. Rosenberg, </w:t>
       </w:r>
       <w:r>
         <w:t>and J. Masel for helpful discussions</w:t>
@@ -18840,22 +19712,7 @@
           <w:rFonts w:ascii="Times New Roman" w:hAnsi="Times New Roman" w:cs="Times New Roman"/>
           <w:noProof/>
         </w:rPr>
-        <w:t>Gallet, Romain, Tim F. Cooper, Santiago F. Elena, and Thomas Lenormand. 2012. “Measuring Selection Coefficients below 10</w:t>
-      </w:r>
-      <w:r>
-        <w:rPr>
-          <w:rFonts w:ascii="Times New Roman" w:hAnsi="Times New Roman" w:cs="Times New Roman"/>
-          <w:noProof/>
-          <w:vertAlign w:val="superscript"/>
-        </w:rPr>
-        <w:t>-3</w:t>
-      </w:r>
-      <w:r>
-        <w:rPr>
-          <w:rFonts w:ascii="Times New Roman" w:hAnsi="Times New Roman" w:cs="Times New Roman"/>
-          <w:noProof/>
-        </w:rPr>
-        <w:t xml:space="preserve">: Method, Questions, and Prospects.” </w:t>
+        <w:t xml:space="preserve">Gallet, Romain, Tim F Cooper, Santiago F Elena, and Thomas Lenormand. 2012a. “Measuring Selection Coefficients below 10-3: Method, Questions, and Prospects.” </w:t>
       </w:r>
       <w:r>
         <w:rPr>
@@ -18892,7 +19749,22 @@
           <w:rFonts w:ascii="Times New Roman" w:hAnsi="Times New Roman" w:cs="Times New Roman"/>
           <w:noProof/>
         </w:rPr>
-        <w:t xml:space="preserve">Gilpin, Michael E., and Francisco J. Ayala. 1973. “Global Models of Growth and Competition.” </w:t>
+        <w:t>Gallet, Romain, Tim F. Cooper, Santiago F. Elena, and Thomas Lenormand. 2012b. “Measuring Selection Coefficients below 10</w:t>
+      </w:r>
+      <w:r>
+        <w:rPr>
+          <w:rFonts w:ascii="Times New Roman" w:hAnsi="Times New Roman" w:cs="Times New Roman"/>
+          <w:noProof/>
+          <w:vertAlign w:val="superscript"/>
+        </w:rPr>
+        <w:t>-3</w:t>
+      </w:r>
+      <w:r>
+        <w:rPr>
+          <w:rFonts w:ascii="Times New Roman" w:hAnsi="Times New Roman" w:cs="Times New Roman"/>
+          <w:noProof/>
+        </w:rPr>
+        <w:t xml:space="preserve">: Method, Questions, and Prospects.” </w:t>
       </w:r>
       <w:r>
         <w:rPr>
@@ -18901,14 +19773,14 @@
           <w:iCs/>
           <w:noProof/>
         </w:rPr>
-        <w:t>Proceedings of the National Academy of Sciences of the United States of America</w:t>
+        <w:t>Genetics</w:t>
       </w:r>
       <w:r>
         <w:rPr>
           <w:rFonts w:ascii="Times New Roman" w:hAnsi="Times New Roman" w:cs="Times New Roman"/>
           <w:noProof/>
         </w:rPr>
-        <w:t xml:space="preserve"> 70 (12 Pt 1-2): 3590–3593. doi:10.1073/pnas.70.12.3590.</w:t>
+        <w:t xml:space="preserve"> 190 (1) (January): 175–86. doi:10.1534/genetics.111.133454.</w:t>
       </w:r>
     </w:p>
     <w:p>
@@ -18929,7 +19801,7 @@
           <w:rFonts w:ascii="Times New Roman" w:hAnsi="Times New Roman" w:cs="Times New Roman"/>
           <w:noProof/>
         </w:rPr>
-        <w:t xml:space="preserve">Hall, Barry G., Hande Acar, Anna Nandipati, and Miriam Barlow. 2014. “Growth Rates Made Easy.” </w:t>
+        <w:t xml:space="preserve">Ge, Yongchao, and Stuart C. Sealfon. 2012. “flowPeaks: A Fast Unsupervised Clustering for Flow Cytometry Data via K-Means and Density Peak Finding.” </w:t>
       </w:r>
       <w:r>
         <w:rPr>
@@ -18938,14 +19810,14 @@
           <w:iCs/>
           <w:noProof/>
         </w:rPr>
-        <w:t>Molecular Biology and Evolution</w:t>
+        <w:t>Bioinformatics</w:t>
       </w:r>
       <w:r>
         <w:rPr>
           <w:rFonts w:ascii="Times New Roman" w:hAnsi="Times New Roman" w:cs="Times New Roman"/>
           <w:noProof/>
         </w:rPr>
-        <w:t xml:space="preserve"> 31 (1): 232–238. doi:10.1093/molbev/mst187.</w:t>
+        <w:t xml:space="preserve"> 28 (15) (August 1): 2052–2058. doi:10.1093/bioinformatics/bts300.</w:t>
       </w:r>
     </w:p>
     <w:p>
@@ -18966,7 +19838,7 @@
           <w:rFonts w:ascii="Times New Roman" w:hAnsi="Times New Roman" w:cs="Times New Roman"/>
           <w:noProof/>
         </w:rPr>
-        <w:t xml:space="preserve">Hegreness, Matthew, Noam Shoresh, Daniel L. Hartl, and Roy Kishony. 2006. “An Equivalence Principle for the Incorporation of Favorable Mutations in Asexual Populations.” </w:t>
+        <w:t xml:space="preserve">Gilpin, Michael E., and Francisco J. Ayala. 1973. “Global Models of Growth and Competition.” </w:t>
       </w:r>
       <w:r>
         <w:rPr>
@@ -18975,14 +19847,14 @@
           <w:iCs/>
           <w:noProof/>
         </w:rPr>
-        <w:t>Science</w:t>
+        <w:t>Proceedings of the National Academy of Sciences of the United States of America</w:t>
       </w:r>
       <w:r>
         <w:rPr>
           <w:rFonts w:ascii="Times New Roman" w:hAnsi="Times New Roman" w:cs="Times New Roman"/>
           <w:noProof/>
         </w:rPr>
-        <w:t xml:space="preserve"> 311 (5767) (March): 1615–7. doi:10.1126/science.1122469.</w:t>
+        <w:t xml:space="preserve"> 70 (12 Pt 1-2): 3590–3593. doi:10.1073/pnas.70.12.3590.</w:t>
       </w:r>
     </w:p>
     <w:p>
@@ -19003,7 +19875,7 @@
           <w:rFonts w:ascii="Times New Roman" w:hAnsi="Times New Roman" w:cs="Times New Roman"/>
           <w:noProof/>
         </w:rPr>
-        <w:t xml:space="preserve">Hibbing, Michael E, Clay Fuqua, Matthew R Parsek, and S Brook Peterson. 2010. “Bacterial Competition: Surviving and Thriving in the Microbial Jungle.” </w:t>
+        <w:t xml:space="preserve">Hall, Barry G., Hande Acar, Anna Nandipati, and Miriam Barlow. 2014. “Growth Rates Made Easy.” </w:t>
       </w:r>
       <w:r>
         <w:rPr>
@@ -19012,14 +19884,14 @@
           <w:iCs/>
           <w:noProof/>
         </w:rPr>
-        <w:t>Nature Reviews. Microbiology</w:t>
+        <w:t>Molecular Biology and Evolution</w:t>
       </w:r>
       <w:r>
         <w:rPr>
           <w:rFonts w:ascii="Times New Roman" w:hAnsi="Times New Roman" w:cs="Times New Roman"/>
           <w:noProof/>
         </w:rPr>
-        <w:t xml:space="preserve"> 8 (1): 15–25. doi:10.1038/nrmicro2259.</w:t>
+        <w:t xml:space="preserve"> 31 (1): 232–238. doi:10.1093/molbev/mst187.</w:t>
       </w:r>
     </w:p>
     <w:p>
@@ -19040,7 +19912,23 @@
           <w:rFonts w:ascii="Times New Roman" w:hAnsi="Times New Roman" w:cs="Times New Roman"/>
           <w:noProof/>
         </w:rPr>
-        <w:t>Jones, Eric, Travis Oliphant, Pearu Peterson, and others. 2001. “SciPy: Open Source Scientific Tools for Python.” http://www.scipy.org/.</w:t>
+        <w:t xml:space="preserve">Hegreness, Matthew, Noam Shoresh, Daniel L. Hartl, and Roy Kishony. 2006. “An Equivalence Principle for the Incorporation of Favorable Mutations in Asexual Populations.” </w:t>
+      </w:r>
+      <w:r>
+        <w:rPr>
+          <w:rFonts w:ascii="Times New Roman" w:hAnsi="Times New Roman" w:cs="Times New Roman"/>
+          <w:i/>
+          <w:iCs/>
+          <w:noProof/>
+        </w:rPr>
+        <w:t>Science</w:t>
+      </w:r>
+      <w:r>
+        <w:rPr>
+          <w:rFonts w:ascii="Times New Roman" w:hAnsi="Times New Roman" w:cs="Times New Roman"/>
+          <w:noProof/>
+        </w:rPr>
+        <w:t xml:space="preserve"> 311 (5767) (March): 1615–7. doi:10.1126/science.1122469.</w:t>
       </w:r>
     </w:p>
     <w:p>
@@ -19061,7 +19949,7 @@
           <w:rFonts w:ascii="Times New Roman" w:hAnsi="Times New Roman" w:cs="Times New Roman"/>
           <w:noProof/>
         </w:rPr>
-        <w:t xml:space="preserve">Kass, Robert, and Adrian Raftery. 1995. “Bayes Factors.” </w:t>
+        <w:t xml:space="preserve">Hibbing, Michael E, Clay Fuqua, Matthew R Parsek, and S Brook Peterson. 2010. “Bacterial Competition: Surviving and Thriving in the Microbial Jungle.” </w:t>
       </w:r>
       <w:r>
         <w:rPr>
@@ -19070,14 +19958,14 @@
           <w:iCs/>
           <w:noProof/>
         </w:rPr>
-        <w:t>Journal of the American Statistical Association</w:t>
+        <w:t>Nature Reviews. Microbiology</w:t>
       </w:r>
       <w:r>
         <w:rPr>
           <w:rFonts w:ascii="Times New Roman" w:hAnsi="Times New Roman" w:cs="Times New Roman"/>
           <w:noProof/>
         </w:rPr>
-        <w:t>: 773–795. doi:doi: 10.2307/2291091.</w:t>
+        <w:t xml:space="preserve"> 8 (1): 15–25. doi:10.1038/nrmicro2259.</w:t>
       </w:r>
     </w:p>
     <w:p>
@@ -19098,7 +19986,7 @@
           <w:rFonts w:ascii="Times New Roman" w:hAnsi="Times New Roman" w:cs="Times New Roman"/>
           <w:noProof/>
         </w:rPr>
-        <w:t xml:space="preserve">Levy, Sasha F., Jamie R. Blundell, Sandeep Venkataram, Dmitri a. Petrov, Daniel S. Fisher, and Gavin Sherlock. 2015. “Quantitative Evolutionary Dynamics Using High-Resolution Lineage Tracking.” </w:t>
+        <w:t xml:space="preserve">Hunter, John D. 2007. “Matplotlib: A 2D Graphics Environment.” </w:t>
       </w:r>
       <w:r>
         <w:rPr>
@@ -19107,14 +19995,14 @@
           <w:iCs/>
           <w:noProof/>
         </w:rPr>
-        <w:t>Nature</w:t>
+        <w:t>Computing in Science &amp; Engineering</w:t>
       </w:r>
       <w:r>
         <w:rPr>
           <w:rFonts w:ascii="Times New Roman" w:hAnsi="Times New Roman" w:cs="Times New Roman"/>
           <w:noProof/>
         </w:rPr>
-        <w:t xml:space="preserve"> 519 (7542) (February 25): 181–186. doi:10.1038/nature14279.</w:t>
+        <w:t xml:space="preserve"> 9 (3): 90–95. doi:10.1109/MCSE.2007.55.</w:t>
       </w:r>
     </w:p>
     <w:p>
@@ -19135,23 +20023,7 @@
           <w:rFonts w:ascii="Times New Roman" w:hAnsi="Times New Roman" w:cs="Times New Roman"/>
           <w:noProof/>
         </w:rPr>
-        <w:t xml:space="preserve">Masel, Joanna. 2014. “Eco-Evolutionary ‘Fitness’ in 3 Dimensions: Absolute Growth, Absolute Efficiency, and Relative Competitiveness.” Populations and Evolution. </w:t>
-      </w:r>
-      <w:r>
-        <w:rPr>
-          <w:rFonts w:ascii="Times New Roman" w:hAnsi="Times New Roman" w:cs="Times New Roman"/>
-          <w:i/>
-          <w:iCs/>
-          <w:noProof/>
-        </w:rPr>
-        <w:t>arXiv:1407.1024v3</w:t>
-      </w:r>
-      <w:r>
-        <w:rPr>
-          <w:rFonts w:ascii="Times New Roman" w:hAnsi="Times New Roman" w:cs="Times New Roman"/>
-          <w:noProof/>
-        </w:rPr>
-        <w:t xml:space="preserve"> (July): 1–44.</w:t>
+        <w:t>Jones, Eric, Travis Oliphant, Pearu Peterson, and others. 2001. “SciPy: Open Source Scientific Tools for Python.” http://www.scipy.org/.</w:t>
       </w:r>
     </w:p>
     <w:p>
@@ -19172,7 +20044,23 @@
           <w:rFonts w:ascii="Times New Roman" w:hAnsi="Times New Roman" w:cs="Times New Roman"/>
           <w:noProof/>
         </w:rPr>
-        <w:t>Newville, Matthew, Antonino Ingargiola, Till Stensitzki, and Daniel B. Allen. 2014. “LMFIT: Non-Linear Least-Square Minimization and Curve-Fitting for Python” (September 21). doi:10.5281/zenodo.11813.</w:t>
+        <w:t xml:space="preserve">Kass, Robert, and Adrian Raftery. 1995. “Bayes Factors.” </w:t>
+      </w:r>
+      <w:r>
+        <w:rPr>
+          <w:rFonts w:ascii="Times New Roman" w:hAnsi="Times New Roman" w:cs="Times New Roman"/>
+          <w:i/>
+          <w:iCs/>
+          <w:noProof/>
+        </w:rPr>
+        <w:t>Journal of the American Statistical Association</w:t>
+      </w:r>
+      <w:r>
+        <w:rPr>
+          <w:rFonts w:ascii="Times New Roman" w:hAnsi="Times New Roman" w:cs="Times New Roman"/>
+          <w:noProof/>
+        </w:rPr>
+        <w:t>: 773–795. doi:doi: 10.2307/2291091.</w:t>
       </w:r>
     </w:p>
     <w:p>
@@ -19193,7 +20081,7 @@
           <w:rFonts w:ascii="Times New Roman" w:hAnsi="Times New Roman" w:cs="Times New Roman"/>
           <w:noProof/>
         </w:rPr>
-        <w:t xml:space="preserve">Otto, Sarah P., and Troy Day. 2007. </w:t>
+        <w:t xml:space="preserve">Levy, Sasha F., Jamie R. Blundell, Sandeep Venkataram, Dmitri a. Petrov, Daniel S. Fisher, and Gavin Sherlock. 2015. “Quantitative Evolutionary Dynamics Using High-Resolution Lineage Tracking.” </w:t>
       </w:r>
       <w:r>
         <w:rPr>
@@ -19202,14 +20090,14 @@
           <w:iCs/>
           <w:noProof/>
         </w:rPr>
-        <w:t>A Biologist’s Guide to Mathematical Modeling in Ecology and Evolution</w:t>
+        <w:t>Nature</w:t>
       </w:r>
       <w:r>
         <w:rPr>
           <w:rFonts w:ascii="Times New Roman" w:hAnsi="Times New Roman" w:cs="Times New Roman"/>
           <w:noProof/>
         </w:rPr>
-        <w:t>. Princeton University Press.</w:t>
+        <w:t xml:space="preserve"> 519 (7542) (February 25): 181–186. doi:10.1038/nature14279.</w:t>
       </w:r>
     </w:p>
     <w:p>
@@ -19230,7 +20118,7 @@
           <w:rFonts w:ascii="Times New Roman" w:hAnsi="Times New Roman" w:cs="Times New Roman"/>
           <w:noProof/>
         </w:rPr>
-        <w:t xml:space="preserve">Richards, F. J. 1959. “A Flexible Growth Function for Empirical Use.” </w:t>
+        <w:t xml:space="preserve">Masel, Joanna. 2014. “Eco-Evolutionary ‘Fitness’ in 3 Dimensions: Absolute Growth, Absolute Efficiency, and Relative Competitiveness.” Populations and Evolution. </w:t>
       </w:r>
       <w:r>
         <w:rPr>
@@ -19239,14 +20127,14 @@
           <w:iCs/>
           <w:noProof/>
         </w:rPr>
-        <w:t>Journal of Experimental Botany</w:t>
+        <w:t>arXiv:1407.1024v3</w:t>
       </w:r>
       <w:r>
         <w:rPr>
           <w:rFonts w:ascii="Times New Roman" w:hAnsi="Times New Roman" w:cs="Times New Roman"/>
           <w:noProof/>
         </w:rPr>
-        <w:t xml:space="preserve"> 10 (2): 290–301. doi:10.1093/jxb/10.2.290.</w:t>
+        <w:t xml:space="preserve"> (July): 1–44.</w:t>
       </w:r>
     </w:p>
     <w:p>
@@ -19267,7 +20155,7 @@
           <w:rFonts w:ascii="Times New Roman" w:hAnsi="Times New Roman" w:cs="Times New Roman"/>
           <w:noProof/>
         </w:rPr>
-        <w:t xml:space="preserve">Verhulst, Pierre-François. 1838. “Notice Sur La Loi Que La Population Suit Dans Son Accroissement. Correspondance Mathématique et Physique Publiée Par A.” </w:t>
+        <w:t xml:space="preserve">McKinney, Wes. 2010. “Data Structures for Statistical Computing in Python.” In </w:t>
       </w:r>
       <w:r>
         <w:rPr>
@@ -19276,14 +20164,14 @@
           <w:iCs/>
           <w:noProof/>
         </w:rPr>
-        <w:t>Quetelet</w:t>
+        <w:t>Proceedings of the 9th Python in Science Conference</w:t>
       </w:r>
       <w:r>
         <w:rPr>
           <w:rFonts w:ascii="Times New Roman" w:hAnsi="Times New Roman" w:cs="Times New Roman"/>
           <w:noProof/>
         </w:rPr>
-        <w:t xml:space="preserve"> 10: 113–121.</w:t>
+        <w:t>, edited by Stéfan van der Walt and Jarrod Millman, 51–56.</w:t>
       </w:r>
     </w:p>
     <w:p>
@@ -19304,23 +20192,7 @@
           <w:rFonts w:ascii="Times New Roman" w:hAnsi="Times New Roman" w:cs="Times New Roman"/>
           <w:noProof/>
         </w:rPr>
-        <w:t xml:space="preserve">Ward, Eric J. 2008. “A Review and Comparison of Four Commonly Used Bayesian and Maximum Likelihood Model Selection Tools.” </w:t>
-      </w:r>
-      <w:r>
-        <w:rPr>
-          <w:rFonts w:ascii="Times New Roman" w:hAnsi="Times New Roman" w:cs="Times New Roman"/>
-          <w:i/>
-          <w:iCs/>
-          <w:noProof/>
-        </w:rPr>
-        <w:t>Ecological Modelling</w:t>
-      </w:r>
-      <w:r>
-        <w:rPr>
-          <w:rFonts w:ascii="Times New Roman" w:hAnsi="Times New Roman" w:cs="Times New Roman"/>
-          <w:noProof/>
-        </w:rPr>
-        <w:t xml:space="preserve"> 211 (1-2): 1–10. doi:10.1016/j.ecolmodel.2007.10.030.</w:t>
+        <w:t>Newville, Matthew, Antonino Ingargiola, Till Stensitzki, and Daniel B. Allen. 2014. “LMFIT: Non-Linear Least-Square Minimization and Curve-Fitting for Python” (September 21). doi:10.5281/zenodo.11813.</w:t>
       </w:r>
     </w:p>
     <w:p>
@@ -19341,7 +20213,7 @@
           <w:rFonts w:ascii="Times New Roman" w:hAnsi="Times New Roman" w:cs="Times New Roman"/>
           <w:noProof/>
         </w:rPr>
-        <w:t xml:space="preserve">Wiser, Michael J, and Richard E. Lenski. 2015. “A Comparison of Methods to Measure Fitness in Escherichia Coli.” </w:t>
+        <w:t xml:space="preserve">Otto, Sarah P., and Troy Day. 2007. </w:t>
       </w:r>
       <w:r>
         <w:rPr>
@@ -19350,14 +20222,373 @@
           <w:iCs/>
           <w:noProof/>
         </w:rPr>
-        <w:t>PLOS ONE</w:t>
+        <w:t>A Biologist’s Guide to Mathematical Modeling in Ecology and Evolution</w:t>
       </w:r>
       <w:r>
         <w:rPr>
           <w:rFonts w:ascii="Times New Roman" w:hAnsi="Times New Roman" w:cs="Times New Roman"/>
           <w:noProof/>
         </w:rPr>
+        <w:t>. Princeton University Press.</w:t>
+      </w:r>
+    </w:p>
+    <w:p>
+      <w:pPr>
+        <w:widowControl w:val="0"/>
+        <w:autoSpaceDE w:val="0"/>
+        <w:autoSpaceDN w:val="0"/>
+        <w:adjustRightInd w:val="0"/>
+        <w:spacing w:before="100" w:after="100"/>
+        <w:ind w:left="480" w:hanging="480"/>
+        <w:rPr>
+          <w:rFonts w:ascii="Times New Roman" w:hAnsi="Times New Roman" w:cs="Times New Roman"/>
+          <w:noProof/>
+        </w:rPr>
+      </w:pPr>
+      <w:r>
+        <w:rPr>
+          <w:rFonts w:ascii="Times New Roman" w:hAnsi="Times New Roman" w:cs="Times New Roman"/>
+          <w:noProof/>
+        </w:rPr>
+        <w:t xml:space="preserve">Perez, Fernando, and Brian E. Granger. 2007. “IPython: A System for Interactive Scientific Computing.” </w:t>
+      </w:r>
+      <w:r>
+        <w:rPr>
+          <w:rFonts w:ascii="Times New Roman" w:hAnsi="Times New Roman" w:cs="Times New Roman"/>
+          <w:i/>
+          <w:iCs/>
+          <w:noProof/>
+        </w:rPr>
+        <w:t>Computing in Science &amp; Engineering</w:t>
+      </w:r>
+      <w:r>
+        <w:rPr>
+          <w:rFonts w:ascii="Times New Roman" w:hAnsi="Times New Roman" w:cs="Times New Roman"/>
+          <w:noProof/>
+        </w:rPr>
+        <w:t xml:space="preserve"> 9 (3): 21–29. doi:10.1109/MCSE.2007.53.</w:t>
+      </w:r>
+    </w:p>
+    <w:p>
+      <w:pPr>
+        <w:widowControl w:val="0"/>
+        <w:autoSpaceDE w:val="0"/>
+        <w:autoSpaceDN w:val="0"/>
+        <w:adjustRightInd w:val="0"/>
+        <w:spacing w:before="100" w:after="100"/>
+        <w:ind w:left="480" w:hanging="480"/>
+        <w:rPr>
+          <w:rFonts w:ascii="Times New Roman" w:hAnsi="Times New Roman" w:cs="Times New Roman"/>
+          <w:noProof/>
+        </w:rPr>
+      </w:pPr>
+      <w:r>
+        <w:rPr>
+          <w:rFonts w:ascii="Times New Roman" w:hAnsi="Times New Roman" w:cs="Times New Roman"/>
+          <w:noProof/>
+        </w:rPr>
+        <w:t>R Development Core Team. 2012. “R: A Language and Environment for Statistical Computing.” Vienna, Austria.</w:t>
+      </w:r>
+    </w:p>
+    <w:p>
+      <w:pPr>
+        <w:widowControl w:val="0"/>
+        <w:autoSpaceDE w:val="0"/>
+        <w:autoSpaceDN w:val="0"/>
+        <w:adjustRightInd w:val="0"/>
+        <w:spacing w:before="100" w:after="100"/>
+        <w:ind w:left="480" w:hanging="480"/>
+        <w:rPr>
+          <w:rFonts w:ascii="Times New Roman" w:hAnsi="Times New Roman" w:cs="Times New Roman"/>
+          <w:noProof/>
+        </w:rPr>
+      </w:pPr>
+      <w:r>
+        <w:rPr>
+          <w:rFonts w:ascii="Times New Roman" w:hAnsi="Times New Roman" w:cs="Times New Roman"/>
+          <w:noProof/>
+        </w:rPr>
+        <w:t xml:space="preserve">Richards, F. J. 1959. “A Flexible Growth Function for Empirical Use.” </w:t>
+      </w:r>
+      <w:r>
+        <w:rPr>
+          <w:rFonts w:ascii="Times New Roman" w:hAnsi="Times New Roman" w:cs="Times New Roman"/>
+          <w:i/>
+          <w:iCs/>
+          <w:noProof/>
+        </w:rPr>
+        <w:t>Journal of Experimental Botany</w:t>
+      </w:r>
+      <w:r>
+        <w:rPr>
+          <w:rFonts w:ascii="Times New Roman" w:hAnsi="Times New Roman" w:cs="Times New Roman"/>
+          <w:noProof/>
+        </w:rPr>
+        <w:t xml:space="preserve"> 10 (2): 290–301. doi:10.1093/jxb/10.2.290.</w:t>
+      </w:r>
+    </w:p>
+    <w:p>
+      <w:pPr>
+        <w:widowControl w:val="0"/>
+        <w:autoSpaceDE w:val="0"/>
+        <w:autoSpaceDN w:val="0"/>
+        <w:adjustRightInd w:val="0"/>
+        <w:spacing w:before="100" w:after="100"/>
+        <w:ind w:left="480" w:hanging="480"/>
+        <w:rPr>
+          <w:rFonts w:ascii="Times New Roman" w:hAnsi="Times New Roman" w:cs="Times New Roman"/>
+          <w:noProof/>
+        </w:rPr>
+      </w:pPr>
+      <w:r>
+        <w:rPr>
+          <w:rFonts w:ascii="Times New Roman" w:hAnsi="Times New Roman" w:cs="Times New Roman"/>
+          <w:noProof/>
+        </w:rPr>
+        <w:t>SymPy Development Team. 2014. “SymPy: Python Library for Symbolic Mathematics.”</w:t>
+      </w:r>
+    </w:p>
+    <w:p>
+      <w:pPr>
+        <w:widowControl w:val="0"/>
+        <w:autoSpaceDE w:val="0"/>
+        <w:autoSpaceDN w:val="0"/>
+        <w:adjustRightInd w:val="0"/>
+        <w:spacing w:before="100" w:after="100"/>
+        <w:ind w:left="480" w:hanging="480"/>
+        <w:rPr>
+          <w:rFonts w:ascii="Times New Roman" w:hAnsi="Times New Roman" w:cs="Times New Roman"/>
+          <w:noProof/>
+        </w:rPr>
+      </w:pPr>
+      <w:r>
+        <w:rPr>
+          <w:rFonts w:ascii="Times New Roman" w:hAnsi="Times New Roman" w:cs="Times New Roman"/>
+          <w:noProof/>
+        </w:rPr>
+        <w:t xml:space="preserve">van der Walt, Stéfan, S Chris Colbert, and Gaël Varoquaux. 2011. “The NumPy Array: A Structure for Efficient Numerical Computation.” </w:t>
+      </w:r>
+      <w:r>
+        <w:rPr>
+          <w:rFonts w:ascii="Times New Roman" w:hAnsi="Times New Roman" w:cs="Times New Roman"/>
+          <w:i/>
+          <w:iCs/>
+          <w:noProof/>
+        </w:rPr>
+        <w:t>Computing in Science &amp; Engineering</w:t>
+      </w:r>
+      <w:r>
+        <w:rPr>
+          <w:rFonts w:ascii="Times New Roman" w:hAnsi="Times New Roman" w:cs="Times New Roman"/>
+          <w:noProof/>
+        </w:rPr>
+        <w:t xml:space="preserve"> 13 (2) (March): 22–30. doi:10.1109/MCSE.2011.37.</w:t>
+      </w:r>
+    </w:p>
+    <w:p>
+      <w:pPr>
+        <w:widowControl w:val="0"/>
+        <w:autoSpaceDE w:val="0"/>
+        <w:autoSpaceDN w:val="0"/>
+        <w:adjustRightInd w:val="0"/>
+        <w:spacing w:before="100" w:after="100"/>
+        <w:ind w:left="480" w:hanging="480"/>
+        <w:rPr>
+          <w:rFonts w:ascii="Times New Roman" w:hAnsi="Times New Roman" w:cs="Times New Roman"/>
+          <w:noProof/>
+        </w:rPr>
+      </w:pPr>
+      <w:r>
+        <w:rPr>
+          <w:rFonts w:ascii="Times New Roman" w:hAnsi="Times New Roman" w:cs="Times New Roman"/>
+          <w:noProof/>
+        </w:rPr>
+        <w:t xml:space="preserve">Van Rossum, Guido, and others. 2007. “Python Programming Language.” In </w:t>
+      </w:r>
+      <w:r>
+        <w:rPr>
+          <w:rFonts w:ascii="Times New Roman" w:hAnsi="Times New Roman" w:cs="Times New Roman"/>
+          <w:i/>
+          <w:iCs/>
+          <w:noProof/>
+        </w:rPr>
+        <w:t>USENIX Annual Technical Conference</w:t>
+      </w:r>
+      <w:r>
+        <w:rPr>
+          <w:rFonts w:ascii="Times New Roman" w:hAnsi="Times New Roman" w:cs="Times New Roman"/>
+          <w:noProof/>
+        </w:rPr>
+        <w:t>.</w:t>
+      </w:r>
+    </w:p>
+    <w:p>
+      <w:pPr>
+        <w:widowControl w:val="0"/>
+        <w:autoSpaceDE w:val="0"/>
+        <w:autoSpaceDN w:val="0"/>
+        <w:adjustRightInd w:val="0"/>
+        <w:spacing w:before="100" w:after="100"/>
+        <w:ind w:left="480" w:hanging="480"/>
+        <w:rPr>
+          <w:rFonts w:ascii="Times New Roman" w:hAnsi="Times New Roman" w:cs="Times New Roman"/>
+          <w:noProof/>
+        </w:rPr>
+      </w:pPr>
+      <w:r>
+        <w:rPr>
+          <w:rFonts w:ascii="Times New Roman" w:hAnsi="Times New Roman" w:cs="Times New Roman"/>
+          <w:noProof/>
+        </w:rPr>
+        <w:t xml:space="preserve">Verhulst, Pierre-François. 1838. “Notice Sur La Loi Que La Population Suit Dans Son Accroissement. Correspondance Mathématique et Physique Publiée Par A.” </w:t>
+      </w:r>
+      <w:r>
+        <w:rPr>
+          <w:rFonts w:ascii="Times New Roman" w:hAnsi="Times New Roman" w:cs="Times New Roman"/>
+          <w:i/>
+          <w:iCs/>
+          <w:noProof/>
+        </w:rPr>
+        <w:t>Quetelet</w:t>
+      </w:r>
+      <w:r>
+        <w:rPr>
+          <w:rFonts w:ascii="Times New Roman" w:hAnsi="Times New Roman" w:cs="Times New Roman"/>
+          <w:noProof/>
+        </w:rPr>
+        <w:t xml:space="preserve"> 10: 113–121.</w:t>
+      </w:r>
+    </w:p>
+    <w:p>
+      <w:pPr>
+        <w:widowControl w:val="0"/>
+        <w:autoSpaceDE w:val="0"/>
+        <w:autoSpaceDN w:val="0"/>
+        <w:adjustRightInd w:val="0"/>
+        <w:spacing w:before="100" w:after="100"/>
+        <w:ind w:left="480" w:hanging="480"/>
+        <w:rPr>
+          <w:rFonts w:ascii="Times New Roman" w:hAnsi="Times New Roman" w:cs="Times New Roman"/>
+          <w:noProof/>
+        </w:rPr>
+      </w:pPr>
+      <w:r>
+        <w:rPr>
+          <w:rFonts w:ascii="Times New Roman" w:hAnsi="Times New Roman" w:cs="Times New Roman"/>
+          <w:noProof/>
+        </w:rPr>
+        <w:t xml:space="preserve">Ward, Eric J. 2008. “A Review and Comparison of Four Commonly Used Bayesian and Maximum Likelihood Model Selection Tools.” </w:t>
+      </w:r>
+      <w:r>
+        <w:rPr>
+          <w:rFonts w:ascii="Times New Roman" w:hAnsi="Times New Roman" w:cs="Times New Roman"/>
+          <w:i/>
+          <w:iCs/>
+          <w:noProof/>
+        </w:rPr>
+        <w:t>Ecological Modelling</w:t>
+      </w:r>
+      <w:r>
+        <w:rPr>
+          <w:rFonts w:ascii="Times New Roman" w:hAnsi="Times New Roman" w:cs="Times New Roman"/>
+          <w:noProof/>
+        </w:rPr>
+        <w:t xml:space="preserve"> 211 (1-2): 1–10. doi:10.1016/j.ecolmodel.2007.10.030.</w:t>
+      </w:r>
+    </w:p>
+    <w:p>
+      <w:pPr>
+        <w:widowControl w:val="0"/>
+        <w:autoSpaceDE w:val="0"/>
+        <w:autoSpaceDN w:val="0"/>
+        <w:adjustRightInd w:val="0"/>
+        <w:spacing w:before="100" w:after="100"/>
+        <w:ind w:left="480" w:hanging="480"/>
+        <w:rPr>
+          <w:rFonts w:ascii="Times New Roman" w:hAnsi="Times New Roman" w:cs="Times New Roman"/>
+          <w:noProof/>
+        </w:rPr>
+      </w:pPr>
+      <w:r>
+        <w:rPr>
+          <w:rFonts w:ascii="Times New Roman" w:hAnsi="Times New Roman" w:cs="Times New Roman"/>
+          <w:noProof/>
+        </w:rPr>
+        <w:t>Waskom, Michael, Olga Botvinnik, Paul Hobson, Jordi Warmenhoven, John B Cole, Yaroslav Halchenko, Jake Vanderplas, et al. 2015. “Seaborn: v0.6.0 (June 2015).” doi:10.5281/zenodo.19108.</w:t>
+      </w:r>
+    </w:p>
+    <w:p>
+      <w:pPr>
+        <w:widowControl w:val="0"/>
+        <w:autoSpaceDE w:val="0"/>
+        <w:autoSpaceDN w:val="0"/>
+        <w:adjustRightInd w:val="0"/>
+        <w:spacing w:before="100" w:after="100"/>
+        <w:ind w:left="480" w:hanging="480"/>
+        <w:rPr>
+          <w:rFonts w:ascii="Times New Roman" w:hAnsi="Times New Roman" w:cs="Times New Roman"/>
+          <w:noProof/>
+        </w:rPr>
+      </w:pPr>
+      <w:r>
+        <w:rPr>
+          <w:rFonts w:ascii="Times New Roman" w:hAnsi="Times New Roman" w:cs="Times New Roman"/>
+          <w:noProof/>
+        </w:rPr>
+        <w:t xml:space="preserve">Wiser, Michael J, and Richard E. Lenski. 2015. “A Comparison of Methods to Measure Fitness in Escherichia Coli.” </w:t>
+      </w:r>
+      <w:r>
+        <w:rPr>
+          <w:rFonts w:ascii="Times New Roman" w:hAnsi="Times New Roman" w:cs="Times New Roman"/>
+          <w:i/>
+          <w:iCs/>
+          <w:noProof/>
+        </w:rPr>
+        <w:t>PLOS ONE</w:t>
+      </w:r>
+      <w:r>
+        <w:rPr>
+          <w:rFonts w:ascii="Times New Roman" w:hAnsi="Times New Roman" w:cs="Times New Roman"/>
+          <w:noProof/>
+        </w:rPr>
         <w:t xml:space="preserve"> 10 (5): e0126210. doi:10.1371/journal.pone.0126210.</w:t>
+      </w:r>
+    </w:p>
+    <w:p>
+      <w:pPr>
+        <w:widowControl w:val="0"/>
+        <w:autoSpaceDE w:val="0"/>
+        <w:autoSpaceDN w:val="0"/>
+        <w:adjustRightInd w:val="0"/>
+        <w:spacing w:before="100" w:after="100"/>
+        <w:ind w:left="480" w:hanging="480"/>
+        <w:rPr>
+          <w:rFonts w:ascii="Times New Roman" w:hAnsi="Times New Roman" w:cs="Times New Roman"/>
+          <w:noProof/>
+        </w:rPr>
+      </w:pPr>
+      <w:r>
+        <w:rPr>
+          <w:rFonts w:ascii="Times New Roman" w:hAnsi="Times New Roman" w:cs="Times New Roman"/>
+          <w:noProof/>
+        </w:rPr>
+        <w:t xml:space="preserve">Zelcbuch, L., N. Antonovsky, A. Bar-Even, A. Levin-Karp, U. Barenholz, M. Dayagi, W. Liebermeister, et al. 2013. “Spanning High-Dimensional Expression Space Using Ribosome-Binding Site Combinatorics.” </w:t>
+      </w:r>
+      <w:r>
+        <w:rPr>
+          <w:rFonts w:ascii="Times New Roman" w:hAnsi="Times New Roman" w:cs="Times New Roman"/>
+          <w:i/>
+          <w:iCs/>
+          <w:noProof/>
+        </w:rPr>
+        <w:t>Nucleic Acids Research</w:t>
+      </w:r>
+      <w:r>
+        <w:rPr>
+          <w:rFonts w:ascii="Times New Roman" w:hAnsi="Times New Roman" w:cs="Times New Roman"/>
+          <w:noProof/>
+        </w:rPr>
+        <w:t xml:space="preserve"> 41 (9): e98–e98. doi:10.1093/nar/gkt151.</w:t>
       </w:r>
     </w:p>
     <w:p>
@@ -19375,10 +20606,10 @@
     </w:p>
     <w:p/>
     <w:sectPr>
-      <w:headerReference w:type="even" r:id="rId10"/>
-      <w:headerReference w:type="default" r:id="rId11"/>
-      <w:footerReference w:type="even" r:id="rId12"/>
-      <w:footerReference w:type="default" r:id="rId13"/>
+      <w:headerReference w:type="even" r:id="rId13"/>
+      <w:headerReference w:type="default" r:id="rId14"/>
+      <w:footerReference w:type="even" r:id="rId15"/>
+      <w:footerReference w:type="default" r:id="rId16"/>
       <w:pgSz w:w="11906" w:h="16838"/>
       <w:pgMar w:top="1440" w:right="1800" w:bottom="1440" w:left="1800" w:header="708" w:footer="708" w:gutter="0"/>
       <w:cols w:space="708"/>
@@ -19444,7 +20675,7 @@
           <w:rPr>
             <w:noProof/>
           </w:rPr>
-          <w:t>4</w:t>
+          <w:t>12</w:t>
         </w:r>
         <w:r>
           <w:rPr>
@@ -19492,7 +20723,7 @@
           <w:rPr>
             <w:noProof/>
           </w:rPr>
-          <w:t>3</w:t>
+          <w:t>11</w:t>
         </w:r>
         <w:r>
           <w:rPr>
@@ -19556,6 +20787,127 @@
     </w:r>
   </w:p>
 </w:hdr>
+</file>
+
+<file path=word/numbering.xml><?xml version="1.0" encoding="utf-8"?>
+<w:numbering xmlns:wpc="http://schemas.microsoft.com/office/word/2010/wordprocessingCanvas" xmlns:mc="http://schemas.openxmlformats.org/markup-compatibility/2006" xmlns:o="urn:schemas-microsoft-com:office:office" xmlns:r="http://schemas.openxmlformats.org/officeDocument/2006/relationships" xmlns:m="http://schemas.openxmlformats.org/officeDocument/2006/math" xmlns:v="urn:schemas-microsoft-com:vml" xmlns:wp14="http://schemas.microsoft.com/office/word/2010/wordprocessingDrawing" xmlns:wp="http://schemas.openxmlformats.org/drawingml/2006/wordprocessingDrawing" xmlns:w10="urn:schemas-microsoft-com:office:word" xmlns:w="http://schemas.openxmlformats.org/wordprocessingml/2006/main" xmlns:w14="http://schemas.microsoft.com/office/word/2010/wordml" xmlns:wpg="http://schemas.microsoft.com/office/word/2010/wordprocessingGroup" xmlns:wpi="http://schemas.microsoft.com/office/word/2010/wordprocessingInk" xmlns:wne="http://schemas.microsoft.com/office/word/2006/wordml" xmlns:wps="http://schemas.microsoft.com/office/word/2010/wordprocessingShape" mc:Ignorable="w14 wp14">
+  <w:abstractNum w:abstractNumId="0">
+    <w:nsid w:val="32E07DDB"/>
+    <w:multiLevelType w:val="hybridMultilevel"/>
+    <w:tmpl w:val="267A6E0C"/>
+    <w:lvl w:ilvl="0" w:tplc="04090001">
+      <w:start w:val="1"/>
+      <w:numFmt w:val="bullet"/>
+      <w:lvlText w:val=""/>
+      <w:lvlJc w:val="left"/>
+      <w:pPr>
+        <w:ind w:left="1004" w:hanging="360"/>
+      </w:pPr>
+      <w:rPr>
+        <w:rFonts w:ascii="Symbol" w:hAnsi="Symbol" w:hint="default"/>
+      </w:rPr>
+    </w:lvl>
+    <w:lvl w:ilvl="1" w:tplc="04090003" w:tentative="1">
+      <w:start w:val="1"/>
+      <w:numFmt w:val="bullet"/>
+      <w:lvlText w:val="o"/>
+      <w:lvlJc w:val="left"/>
+      <w:pPr>
+        <w:ind w:left="1724" w:hanging="360"/>
+      </w:pPr>
+      <w:rPr>
+        <w:rFonts w:ascii="Courier New" w:hAnsi="Courier New" w:cs="Courier New" w:hint="default"/>
+      </w:rPr>
+    </w:lvl>
+    <w:lvl w:ilvl="2" w:tplc="04090005" w:tentative="1">
+      <w:start w:val="1"/>
+      <w:numFmt w:val="bullet"/>
+      <w:lvlText w:val=""/>
+      <w:lvlJc w:val="left"/>
+      <w:pPr>
+        <w:ind w:left="2444" w:hanging="360"/>
+      </w:pPr>
+      <w:rPr>
+        <w:rFonts w:ascii="Wingdings" w:hAnsi="Wingdings" w:hint="default"/>
+      </w:rPr>
+    </w:lvl>
+    <w:lvl w:ilvl="3" w:tplc="04090001" w:tentative="1">
+      <w:start w:val="1"/>
+      <w:numFmt w:val="bullet"/>
+      <w:lvlText w:val=""/>
+      <w:lvlJc w:val="left"/>
+      <w:pPr>
+        <w:ind w:left="3164" w:hanging="360"/>
+      </w:pPr>
+      <w:rPr>
+        <w:rFonts w:ascii="Symbol" w:hAnsi="Symbol" w:hint="default"/>
+      </w:rPr>
+    </w:lvl>
+    <w:lvl w:ilvl="4" w:tplc="04090003" w:tentative="1">
+      <w:start w:val="1"/>
+      <w:numFmt w:val="bullet"/>
+      <w:lvlText w:val="o"/>
+      <w:lvlJc w:val="left"/>
+      <w:pPr>
+        <w:ind w:left="3884" w:hanging="360"/>
+      </w:pPr>
+      <w:rPr>
+        <w:rFonts w:ascii="Courier New" w:hAnsi="Courier New" w:cs="Courier New" w:hint="default"/>
+      </w:rPr>
+    </w:lvl>
+    <w:lvl w:ilvl="5" w:tplc="04090005" w:tentative="1">
+      <w:start w:val="1"/>
+      <w:numFmt w:val="bullet"/>
+      <w:lvlText w:val=""/>
+      <w:lvlJc w:val="left"/>
+      <w:pPr>
+        <w:ind w:left="4604" w:hanging="360"/>
+      </w:pPr>
+      <w:rPr>
+        <w:rFonts w:ascii="Wingdings" w:hAnsi="Wingdings" w:hint="default"/>
+      </w:rPr>
+    </w:lvl>
+    <w:lvl w:ilvl="6" w:tplc="04090001" w:tentative="1">
+      <w:start w:val="1"/>
+      <w:numFmt w:val="bullet"/>
+      <w:lvlText w:val=""/>
+      <w:lvlJc w:val="left"/>
+      <w:pPr>
+        <w:ind w:left="5324" w:hanging="360"/>
+      </w:pPr>
+      <w:rPr>
+        <w:rFonts w:ascii="Symbol" w:hAnsi="Symbol" w:hint="default"/>
+      </w:rPr>
+    </w:lvl>
+    <w:lvl w:ilvl="7" w:tplc="04090003" w:tentative="1">
+      <w:start w:val="1"/>
+      <w:numFmt w:val="bullet"/>
+      <w:lvlText w:val="o"/>
+      <w:lvlJc w:val="left"/>
+      <w:pPr>
+        <w:ind w:left="6044" w:hanging="360"/>
+      </w:pPr>
+      <w:rPr>
+        <w:rFonts w:ascii="Courier New" w:hAnsi="Courier New" w:cs="Courier New" w:hint="default"/>
+      </w:rPr>
+    </w:lvl>
+    <w:lvl w:ilvl="8" w:tplc="04090005" w:tentative="1">
+      <w:start w:val="1"/>
+      <w:numFmt w:val="bullet"/>
+      <w:lvlText w:val=""/>
+      <w:lvlJc w:val="left"/>
+      <w:pPr>
+        <w:ind w:left="6764" w:hanging="360"/>
+      </w:pPr>
+      <w:rPr>
+        <w:rFonts w:ascii="Wingdings" w:hAnsi="Wingdings" w:hint="default"/>
+      </w:rPr>
+    </w:lvl>
+  </w:abstractNum>
+  <w:num w:numId="1">
+    <w:abstractNumId w:val="0"/>
+  </w:num>
+</w:numbering>
 </file>
 
 <file path=word/styles.xml><?xml version="1.0" encoding="utf-8"?>
@@ -19913,7 +21265,6 @@
   <w:style w:type="character" w:default="1" w:styleId="DefaultParagraphFont">
     <w:name w:val="Default Paragraph Font"/>
     <w:uiPriority w:val="1"/>
-    <w:semiHidden/>
     <w:unhideWhenUsed/>
   </w:style>
   <w:style w:type="table" w:default="1" w:styleId="TableNormal">
@@ -20958,7 +22309,6 @@
   <w:style w:type="character" w:default="1" w:styleId="DefaultParagraphFont">
     <w:name w:val="Default Paragraph Font"/>
     <w:uiPriority w:val="1"/>
-    <w:semiHidden/>
     <w:unhideWhenUsed/>
   </w:style>
   <w:style w:type="table" w:default="1" w:styleId="TableNormal">
@@ -21654,6 +23004,34 @@
 
 <file path=word/glossary/fontTable.xml><?xml version="1.0" encoding="utf-8"?>
 <w:fonts xmlns:mc="http://schemas.openxmlformats.org/markup-compatibility/2006" xmlns:r="http://schemas.openxmlformats.org/officeDocument/2006/relationships" xmlns:w="http://schemas.openxmlformats.org/wordprocessingml/2006/main" xmlns:w14="http://schemas.microsoft.com/office/word/2010/wordml" mc:Ignorable="w14">
+  <w:font w:name="Symbol">
+    <w:panose1 w:val="05050102010706020507"/>
+    <w:charset w:val="02"/>
+    <w:family w:val="roman"/>
+    <w:pitch w:val="variable"/>
+    <w:sig w:usb0="00000000" w:usb1="10000000" w:usb2="00000000" w:usb3="00000000" w:csb0="80000000" w:csb1="00000000"/>
+  </w:font>
+  <w:font w:name="Times New Roman">
+    <w:panose1 w:val="02020603050405020304"/>
+    <w:charset w:val="00"/>
+    <w:family w:val="roman"/>
+    <w:pitch w:val="variable"/>
+    <w:sig w:usb0="E0002AFF" w:usb1="C0007841" w:usb2="00000009" w:usb3="00000000" w:csb0="000001FF" w:csb1="00000000"/>
+  </w:font>
+  <w:font w:name="Courier New">
+    <w:panose1 w:val="02070309020205020404"/>
+    <w:charset w:val="00"/>
+    <w:family w:val="modern"/>
+    <w:pitch w:val="fixed"/>
+    <w:sig w:usb0="E0002AFF" w:usb1="C0007843" w:usb2="00000009" w:usb3="00000000" w:csb0="000001FF" w:csb1="00000000"/>
+  </w:font>
+  <w:font w:name="Wingdings">
+    <w:panose1 w:val="05000000000000000000"/>
+    <w:charset w:val="02"/>
+    <w:family w:val="auto"/>
+    <w:pitch w:val="variable"/>
+    <w:sig w:usb0="00000000" w:usb1="10000000" w:usb2="00000000" w:usb3="00000000" w:csb0="80000000" w:csb1="00000000"/>
+  </w:font>
   <w:font w:name="Calibri">
     <w:panose1 w:val="020F0502020204030204"/>
     <w:charset w:val="00"/>
@@ -21668,13 +23046,6 @@
     <w:family w:val="modern"/>
     <w:pitch w:val="fixed"/>
     <w:sig w:usb0="E00002FF" w:usb1="6AC7FDFB" w:usb2="00000012" w:usb3="00000000" w:csb0="0002009F" w:csb1="00000000"/>
-  </w:font>
-  <w:font w:name="Times New Roman">
-    <w:panose1 w:val="02020603050405020304"/>
-    <w:charset w:val="00"/>
-    <w:family w:val="roman"/>
-    <w:pitch w:val="variable"/>
-    <w:sig w:usb0="E0002AFF" w:usb1="C0007841" w:usb2="00000009" w:usb3="00000000" w:csb0="000001FF" w:csb1="00000000"/>
   </w:font>
   <w:font w:name="Palatino Linotype">
     <w:panose1 w:val="02040502050505030304"/>
@@ -22467,7 +23838,7 @@
 </file>
 
 <file path=customXml/itemProps1.xml><?xml version="1.0" encoding="utf-8"?>
-<ds:datastoreItem xmlns:ds="http://schemas.openxmlformats.org/officeDocument/2006/customXml" ds:itemID="{2711FF18-5656-480B-9BA0-5A1D050262B7}">
+<ds:datastoreItem xmlns:ds="http://schemas.openxmlformats.org/officeDocument/2006/customXml" ds:itemID="{8EE44826-0B99-4E3C-8E87-7ACE032D6DCF}">
   <ds:schemaRefs>
     <ds:schemaRef ds:uri="http://schemas.openxmlformats.org/officeDocument/2006/bibliography"/>
   </ds:schemaRefs>

</xml_diff>

<commit_message>
started revising for nmeth
</commit_message>
<xml_diff>
--- a/ms.docx
+++ b/ms.docx
@@ -36,7 +36,14 @@
           <w:sz w:val="44"/>
           <w:szCs w:val="44"/>
         </w:rPr>
-        <w:t xml:space="preserve">s </w:t>
+        <w:t>s</w:t>
+      </w:r>
+      <w:r>
+        <w:rPr>
+          <w:sz w:val="44"/>
+          <w:szCs w:val="44"/>
+        </w:rPr>
+        <w:t xml:space="preserve"> </w:t>
       </w:r>
       <w:r>
         <w:rPr>
@@ -98,14 +105,28 @@
         <w:rPr>
           <w:rFonts w:ascii="Palatino Linotype" w:hAnsi="Palatino Linotype"/>
         </w:rPr>
-        <w:t>, Uri Obolski</w:t>
+        <w:t xml:space="preserve">, </w:t>
+      </w:r>
+      <w:proofErr w:type="spellStart"/>
+      <w:r>
+        <w:rPr>
+          <w:rFonts w:ascii="Palatino Linotype" w:hAnsi="Palatino Linotype"/>
+        </w:rPr>
+        <w:t>Maayan</w:t>
+      </w:r>
+      <w:proofErr w:type="spellEnd"/>
+      <w:r>
+        <w:rPr>
+          <w:rFonts w:ascii="Palatino Linotype" w:hAnsi="Palatino Linotype"/>
+        </w:rPr>
+        <w:t xml:space="preserve"> Bibi</w:t>
       </w:r>
       <w:r>
         <w:rPr>
           <w:rFonts w:ascii="Palatino Linotype" w:hAnsi="Palatino Linotype"/>
           <w:vertAlign w:val="superscript"/>
         </w:rPr>
-        <w:t>1</w:t>
+        <w:t>2</w:t>
       </w:r>
       <w:r>
         <w:rPr>
@@ -121,26 +142,18 @@
           <w:rFonts w:ascii="Palatino Linotype" w:hAnsi="Palatino Linotype"/>
         </w:rPr>
       </w:pPr>
-      <w:proofErr w:type="spellStart"/>
       <w:r>
         <w:rPr>
           <w:rFonts w:ascii="Palatino Linotype" w:hAnsi="Palatino Linotype"/>
         </w:rPr>
-        <w:t>Maayan</w:t>
-      </w:r>
-      <w:proofErr w:type="spellEnd"/>
-      <w:r>
-        <w:rPr>
-          <w:rFonts w:ascii="Palatino Linotype" w:hAnsi="Palatino Linotype"/>
-        </w:rPr>
-        <w:t xml:space="preserve"> Bibi</w:t>
+        <w:t>Uri Obolski</w:t>
       </w:r>
       <w:r>
         <w:rPr>
           <w:rFonts w:ascii="Palatino Linotype" w:hAnsi="Palatino Linotype"/>
           <w:vertAlign w:val="superscript"/>
         </w:rPr>
-        <w:t>2</w:t>
+        <w:t>1</w:t>
       </w:r>
       <w:r>
         <w:rPr>
@@ -381,168 +394,17 @@
     <w:p/>
     <w:p>
       <w:pPr>
-        <w:pStyle w:val="Heading1"/>
+        <w:spacing w:line="240" w:lineRule="auto"/>
+        <w:ind w:firstLine="0"/>
+        <w:rPr>
+          <w:rFonts w:ascii="Palatino Linotype" w:eastAsiaTheme="majorEastAsia" w:hAnsi="Palatino Linotype"/>
+          <w:b/>
+          <w:bCs/>
+          <w:kern w:val="32"/>
+          <w:sz w:val="32"/>
+          <w:szCs w:val="32"/>
+        </w:rPr>
       </w:pPr>
-      <w:r>
-        <w:t>Abstract</w:t>
-      </w:r>
-    </w:p>
-    <w:p>
-      <w:r>
-        <w:t>Measuring relative fitness</w:t>
-      </w:r>
-      <w:r>
-        <w:t xml:space="preserve"> in microbes</w:t>
-      </w:r>
-      <w:r>
-        <w:t xml:space="preserve"> </w:t>
-      </w:r>
-      <w:r>
-        <w:t xml:space="preserve">from </w:t>
-      </w:r>
-      <w:r>
-        <w:t>p</w:t>
-      </w:r>
-      <w:r>
-        <w:t xml:space="preserve">airwise competition experiments </w:t>
-      </w:r>
-      <w:r>
-        <w:t xml:space="preserve">is </w:t>
-      </w:r>
-      <w:r>
-        <w:t xml:space="preserve">laborious and </w:t>
-      </w:r>
-      <w:r>
-        <w:t>expensive</w:t>
-      </w:r>
-      <w:r>
-        <w:t xml:space="preserve">. </w:t>
-      </w:r>
-      <w:r>
-        <w:t>Accordingly, m</w:t>
-      </w:r>
-      <w:r>
-        <w:t xml:space="preserve">any </w:t>
-      </w:r>
-      <w:r>
-        <w:t>microbiologists</w:t>
-      </w:r>
-      <w:r>
-        <w:t xml:space="preserve"> </w:t>
-      </w:r>
-      <w:r>
-        <w:t xml:space="preserve">use </w:t>
-      </w:r>
-      <w:r>
-        <w:t>growth curve experiments</w:t>
-      </w:r>
-      <w:r>
-        <w:t xml:space="preserve"> in liquid culture</w:t>
-      </w:r>
-      <w:r>
-        <w:t xml:space="preserve"> </w:t>
-      </w:r>
-      <w:r>
-        <w:t xml:space="preserve">to </w:t>
-      </w:r>
-      <w:r>
-        <w:t>estimate fitness from</w:t>
-      </w:r>
-      <w:r>
-        <w:t xml:space="preserve"> </w:t>
-      </w:r>
-      <w:r>
-        <w:t xml:space="preserve">the maximum </w:t>
-      </w:r>
-      <w:r>
-        <w:t xml:space="preserve">growth </w:t>
-      </w:r>
-      <w:r>
-        <w:t>rate during the exponential growth phase</w:t>
-      </w:r>
-      <w:r>
-        <w:t>.</w:t>
-      </w:r>
-      <w:r>
-        <w:t xml:space="preserve"> However, </w:t>
-      </w:r>
-      <w:r>
-        <w:t xml:space="preserve">maximum </w:t>
-      </w:r>
-      <w:r>
-        <w:t xml:space="preserve">growth </w:t>
-      </w:r>
-      <w:r>
-        <w:t>rates</w:t>
-      </w:r>
-      <w:r>
-        <w:t xml:space="preserve"> have been shown to be an unreliable measure of fitness</w:t>
-      </w:r>
-      <w:r>
-        <w:t xml:space="preserve"> as indicated by discrepancies </w:t>
-      </w:r>
-      <w:r>
-        <w:t xml:space="preserve">with </w:t>
-      </w:r>
-      <w:r>
-        <w:t xml:space="preserve">the outcomes of pairwise competition </w:t>
-      </w:r>
-      <w:r>
-        <w:t>experiments</w:t>
-      </w:r>
-      <w:r>
-        <w:t>.</w:t>
-      </w:r>
-      <w:r>
-        <w:t xml:space="preserve"> Here we propose a new method </w:t>
-      </w:r>
-      <w:r>
-        <w:t>that</w:t>
-      </w:r>
-      <w:r>
-        <w:t xml:space="preserve"> estimates relative fitness by</w:t>
-      </w:r>
-      <w:r>
-        <w:t xml:space="preserve"> </w:t>
-      </w:r>
-      <w:r>
-        <w:t>predict</w:t>
-      </w:r>
-      <w:r>
-        <w:t>ing</w:t>
-      </w:r>
-      <w:r>
-        <w:t xml:space="preserve"> the res</w:t>
-      </w:r>
-      <w:r>
-        <w:t xml:space="preserve">ults of </w:t>
-      </w:r>
-      <w:r>
-        <w:t xml:space="preserve">competition </w:t>
-      </w:r>
-      <w:r>
-        <w:t xml:space="preserve">experiments </w:t>
-      </w:r>
-      <w:r>
-        <w:t>from</w:t>
-      </w:r>
-      <w:r>
-        <w:t xml:space="preserve"> </w:t>
-      </w:r>
-      <w:r>
-        <w:t>growth curves</w:t>
-      </w:r>
-      <w:r>
-        <w:t xml:space="preserve"> data using growth and competition models</w:t>
-      </w:r>
-      <w:r>
-        <w:t>.</w:t>
-      </w:r>
-      <w:r>
-        <w:t xml:space="preserve"> </w:t>
-      </w:r>
-    </w:p>
-    <w:p>
       <w:r>
         <w:br w:type="page"/>
       </w:r>
@@ -553,56 +415,164 @@
       </w:pPr>
       <w:r>
         <w:lastRenderedPageBreak/>
-        <w:t>Introduction</w:t>
+        <w:t>Abstract</w:t>
       </w:r>
     </w:p>
     <w:p>
       <w:r>
-        <w:t xml:space="preserve">A key issue in evolutionary biology lies in understanding the factors underlying differences in fitness – the average contribution of genotypes to the genetic composition of next generations. The advent of high-throughput experiments and omics data in microbiology yields information in unprecedented amount and detail. However, development of models for meaningful biological interpretation of this information has yet to catch up </w:t>
-      </w:r>
-      <w:r>
-        <w:fldChar w:fldCharType="begin" w:fldLock="1"/>
-      </w:r>
-      <w:r>
-        <w:instrText>ADDIN CSL_CITATION { "citationItems" : [ { "id" : "ITEM-1", "itemData" : { "DOI" : "10.1016/j.tig.2014.09.010", "ISSN" : "0168-9525", "author" : [ { "dropping-particle" : "", "family" : "Bank", "given" : "Claudia", "non-dropping-particle" : "", "parse-names" : false, "suffix" : "" }, { "dropping-particle" : "", "family" : "Ewing", "given" : "Gregory B.", "non-dropping-particle" : "", "parse-names" : false, "suffix" : "" }, { "dropping-particle" : "", "family" : "Ferrer-Admettla", "given" : "Anna", "non-dropping-particle" : "", "parse-names" : false, "suffix" : "" }, { "dropping-particle" : "", "family" : "Foll", "given" : "Matthieu", "non-dropping-particle" : "", "parse-names" : false, "suffix" : "" }, { "dropping-particle" : "", "family" : "Jensen", "given" : "Jeffrey D.", "non-dropping-particle" : "", "parse-names" : false, "suffix" : "" } ], "container-title" : "Trends in Genetics", "id" : "ITEM-1", "issue" : "12", "issued" : { "date-parts" : [ [ "2014" ] ] }, "page" : "540-546", "publisher" : "Elsevier Ltd", "title" : "Thinking too positive? Revisiting current methods of population genetic selection inference", "type" : "article-journal", "volume" : "30" }, "uris" : [ "http://www.mendeley.com/documents/?uuid=aec8709f-1edb-4ab1-adb1-83a3e7cac198" ] } ], "mendeley" : { "formattedCitation" : "(Bank, Ewing, et al. 2014)", "plainTextFormattedCitation" : "(Bank, Ewing, et al. 2014)", "previouslyFormattedCitation" : "(Bank, Ewing, et al. 2014)" }, "properties" : { "noteIndex" : 0 }, "schema" : "https://github.com/citation-style-language/schema/raw/master/csl-citation.json" }</w:instrText>
-      </w:r>
-      <w:r>
-        <w:fldChar w:fldCharType="separate"/>
-      </w:r>
-      <w:r>
-        <w:rPr>
-          <w:noProof/>
-        </w:rPr>
-        <w:t>(Bank, Ewing, et al. 2014)</w:t>
-      </w:r>
-      <w:r>
-        <w:fldChar w:fldCharType="end"/>
+        <w:t xml:space="preserve">Measuring </w:t>
+      </w:r>
+      <w:r>
+        <w:t xml:space="preserve">microbial growth in a mixed culture </w:t>
+      </w:r>
+      <w:r>
+        <w:t xml:space="preserve">is laborious and expensive as it </w:t>
+      </w:r>
+      <w:r>
+        <w:t>requires the insertion or identification of unique genotypic or phenotypic markers.</w:t>
+      </w:r>
+      <w:r>
+        <w:t xml:space="preserve"> </w:t>
+      </w:r>
+      <w:r>
+        <w:t xml:space="preserve">We have developed </w:t>
+      </w:r>
+      <w:r>
+        <w:rPr>
+          <w:i/>
+          <w:iCs/>
+        </w:rPr>
+        <w:t>Curveball</w:t>
+      </w:r>
+      <w:r>
+        <w:t xml:space="preserve"> (available at </w:t>
+      </w:r>
+      <w:hyperlink r:id="rId9" w:history="1">
+        <w:r>
+          <w:rPr>
+            <w:rStyle w:val="Hyperlink"/>
+          </w:rPr>
+          <w:t>http://curveball.yoavram.com</w:t>
+        </w:r>
+      </w:hyperlink>
+      <w:r>
+        <w:t xml:space="preserve">), a new method for predicting </w:t>
+      </w:r>
+      <w:r>
+        <w:t xml:space="preserve">growth in mixed culture </w:t>
+      </w:r>
+      <w:r>
+        <w:t xml:space="preserve">from growth curve data using a revisited population growth model and a newly derived competition model. We validated </w:t>
+      </w:r>
+      <w:r>
+        <w:rPr>
+          <w:i/>
+          <w:iCs/>
+        </w:rPr>
+        <w:t>Curveball</w:t>
+      </w:r>
+      <w:r>
+        <w:t xml:space="preserve">'s predictions </w:t>
+      </w:r>
+      <w:r>
+        <w:t xml:space="preserve">using growth curve and </w:t>
+      </w:r>
+      <w:r>
+        <w:t>competition exper</w:t>
+      </w:r>
+      <w:r>
+        <w:t xml:space="preserve">iments with bacteria and yeast. </w:t>
+      </w:r>
+      <w:r>
+        <w:t xml:space="preserve">Our method </w:t>
+      </w:r>
+      <w:r>
+        <w:t xml:space="preserve">not only result in </w:t>
+      </w:r>
+      <w:r>
+        <w:t>a</w:t>
+      </w:r>
+      <w:r>
+        <w:t xml:space="preserve"> </w:t>
+      </w:r>
+      <w:r>
+        <w:t>simpler</w:t>
+      </w:r>
+      <w:r>
+        <w:t xml:space="preserve"> and </w:t>
+      </w:r>
+      <w:r>
+        <w:t>more cost-effective</w:t>
+      </w:r>
+      <w:r>
+        <w:t xml:space="preserve"> approach </w:t>
+      </w:r>
+      <w:r>
+        <w:t xml:space="preserve">for analyzing growth in mixed culture and inferring relative </w:t>
+      </w:r>
+      <w:r>
+        <w:t xml:space="preserve">fitness </w:t>
+      </w:r>
+      <w:r>
+        <w:t>in microbes</w:t>
+      </w:r>
+      <w:r>
+        <w:t xml:space="preserve">, but also </w:t>
+      </w:r>
+      <w:r>
+        <w:t>provide</w:t>
+      </w:r>
+      <w:r>
+        <w:t xml:space="preserve"> information on the specific </w:t>
+      </w:r>
+      <w:r>
+        <w:t xml:space="preserve">growth </w:t>
+      </w:r>
+      <w:r>
+        <w:t xml:space="preserve">traits that </w:t>
+      </w:r>
+      <w:r>
+        <w:t>contribute to differences in</w:t>
+      </w:r>
+      <w:r>
+        <w:t xml:space="preserve"> </w:t>
+      </w:r>
+      <w:r>
+        <w:t>fitness and contributes to the integration between population dynamics and population genetics.</w:t>
       </w:r>
     </w:p>
     <w:p>
       <w:r>
-        <w:t xml:space="preserve">Models in population dynamics focus on changes in population size and consider a number of growth traits, such as growth rate, maximum population size, and lag duration. Population genetic models focus on changes in frequencies of genotypes within populations and usually assume a single fitness value per genotype. There is statistical correlation between empirical estimates of growth traits and fitness </w:t>
-      </w:r>
-      <w:r>
-        <w:fldChar w:fldCharType="begin" w:fldLock="1"/>
-      </w:r>
-      <w:r>
-        <w:instrText>ADDIN CSL_CITATION { "citationItems" : [ { "id" : "ITEM-1", "itemData" : { "DOI" : "10.1098/rspb.2009.2099", "ISBN" : "1471-2954 (Electronic)\\r0962-8452 (Linking)", "ISSN" : "0962-8452", "PMID" : "20129976", "abstract" : "The set of single-gene deletions in yeast can be used to evaluate the effect of mutation on fitness over the whole genome. The measurement of growth in pure culture or relative growth in mixtures has confirmed that most deletions have little effect in laboratory culture. Moreover, there is a sharp distinction between lethality and a very mild impairment of growth, with very few intermediate cases. Different components of fitness, such as growth rate and yield, are positively correlated. Growth is also positively correlated across environments, although new conditions of growth usually identify a few conditionally impaired strains. Double mutants on average show alleviating epistasis, although a few per cent of combinations are synthetic lethal. The properties of the yeast deletion set provide us with the first genome-wide account of fitness, although transferring these conclusions to the field is a task for the future.", "author" : [ { "dropping-particle" : "", "family" : "Bell", "given" : "Graham", "non-dropping-particle" : "", "parse-names" : false, "suffix" : "" } ], "container-title" : "Proceedings of the Royal Society B: Biological Sciences", "id" : "ITEM-1", "issue" : "1687", "issued" : { "date-parts" : [ [ "2010", "5", "22" ] ] }, "page" : "1459-1467", "title" : "Experimental genomics of fitness in yeast", "type" : "article-journal", "volume" : "277" }, "uris" : [ "http://www.mendeley.com/documents/?uuid=0d5cbc2a-de7d-4c8a-84cf-b6e928687089" ] } ], "mendeley" : { "formattedCitation" : "(Bell 2010)", "plainTextFormattedCitation" : "(Bell 2010)", "previouslyFormattedCitation" : "(Bell 2010)" }, "properties" : { "noteIndex" : 0 }, "schema" : "https://github.com/citation-style-language/schema/raw/master/csl-citation.json" }</w:instrText>
-      </w:r>
-      <w:r>
-        <w:fldChar w:fldCharType="separate"/>
-      </w:r>
-      <w:r>
-        <w:rPr>
-          <w:noProof/>
-        </w:rPr>
-        <w:t>(Bell 2010)</w:t>
-      </w:r>
-      <w:r>
-        <w:fldChar w:fldCharType="end"/>
-      </w:r>
-      <w:r>
-        <w:t>; however, there is currently no method to predict or interpret fitness from a combination of growth traits.</w:t>
+        <w:br w:type="page"/>
+      </w:r>
+    </w:p>
+    <w:p>
+      <w:pPr>
+        <w:pStyle w:val="Heading1"/>
+      </w:pPr>
+      <w:r>
+        <w:lastRenderedPageBreak/>
+        <w:t>Introduction</w:t>
+      </w:r>
+    </w:p>
+    <w:p>
+      <w:r>
+        <w:t xml:space="preserve">A key issue in </w:t>
+      </w:r>
+      <w:r>
+        <w:t xml:space="preserve">microbial ecology and </w:t>
+      </w:r>
+      <w:r>
+        <w:t xml:space="preserve">evolutionary biology lies in understanding the factors underlying </w:t>
+      </w:r>
+      <w:r>
+        <w:t xml:space="preserve">the relationship between growth in monoculture and mixed culture. Such differences have a crucial impact on composition of microbial populations and communities and on microbial </w:t>
+      </w:r>
+      <w:r>
+        <w:t xml:space="preserve">fitness. The advent of high-throughput experiments and omics data in microbiology yields information in unprecedented amount and detail. However, development of models for meaningful biological interpretation of this information </w:t>
+      </w:r>
+      <w:r>
+        <w:t>is ongoing.</w:t>
       </w:r>
     </w:p>
     <w:p>
@@ -610,120 +580,24 @@
         <w:pStyle w:val="Heading2"/>
       </w:pPr>
       <w:r>
-        <w:t>Growth curves</w:t>
+        <w:t>Predicting growth in mixed culture</w:t>
       </w:r>
     </w:p>
     <w:p>
       <w:r>
-        <w:t xml:space="preserve">Growth curves </w:t>
-      </w:r>
-      <w:r>
-        <w:t xml:space="preserve">are </w:t>
-      </w:r>
-      <w:r>
-        <w:t>commonly used</w:t>
-      </w:r>
-      <w:r>
-        <w:t xml:space="preserve"> to estimate fitness in microbiology, genetics, and evolutionary biology. </w:t>
-      </w:r>
-      <w:r>
-        <w:t>Growth curves are acquired by measuring the o</w:t>
-      </w:r>
-      <w:r>
-        <w:t xml:space="preserve">ptical </w:t>
-      </w:r>
-      <w:r>
-        <w:t>d</w:t>
-      </w:r>
-      <w:r>
-        <w:t>ensity (OD) of one or more populations of cells</w:t>
-      </w:r>
-      <w:r>
-        <w:t xml:space="preserve"> growing in liquid culture</w:t>
-      </w:r>
-      <w:r>
-        <w:t xml:space="preserve"> over </w:t>
-      </w:r>
-      <w:r>
-        <w:t xml:space="preserve">a range of </w:t>
-      </w:r>
-      <w:r>
-        <w:t xml:space="preserve">time. </w:t>
-      </w:r>
-      <w:r>
-        <w:t xml:space="preserve">The simplest way to </w:t>
-      </w:r>
-      <w:r>
-        <w:t>infer</w:t>
-      </w:r>
-      <w:r>
-        <w:t xml:space="preserve"> fitness from </w:t>
-      </w:r>
-      <w:r>
-        <w:t>growth</w:t>
-      </w:r>
-      <w:r>
-        <w:t xml:space="preserve"> curves is to </w:t>
-      </w:r>
-      <w:r>
-        <w:t>estimate</w:t>
-      </w:r>
-      <w:r>
-        <w:t xml:space="preserve"> the growth rate</w:t>
-      </w:r>
-      <w:r>
-        <w:t xml:space="preserve"> during the exponential growth phase. This is done by </w:t>
-      </w:r>
-      <w:r>
-        <w:t>taking the log of the</w:t>
-      </w:r>
-      <w:r>
-        <w:t xml:space="preserve"> mean of the</w:t>
-      </w:r>
-      <w:r>
-        <w:t xml:space="preserve"> </w:t>
-      </w:r>
-      <w:r>
-        <w:t xml:space="preserve">growth </w:t>
-      </w:r>
-      <w:r>
-        <w:t>curves during the exponential growth phase</w:t>
-      </w:r>
-      <w:r>
-        <w:t xml:space="preserve"> and</w:t>
-      </w:r>
-      <w:r>
-        <w:t xml:space="preserve"> using linear regression to </w:t>
-      </w:r>
-      <w:r>
-        <w:t xml:space="preserve">estimate </w:t>
-      </w:r>
-      <w:r>
-        <w:t xml:space="preserve">the </w:t>
-      </w:r>
-      <w:r>
-        <w:t xml:space="preserve">slope </w:t>
-      </w:r>
-      <w:r>
-        <w:t xml:space="preserve">of the </w:t>
-      </w:r>
-      <w:r>
-        <w:t>curve</w:t>
-      </w:r>
-      <w:r>
-        <w:t xml:space="preserve"> </w:t>
-      </w:r>
-      <w:r>
-        <w:t>as a measure of the growth rate</w:t>
-      </w:r>
-      <w:r>
-        <w:t xml:space="preserve"> </w:t>
+        <w:t xml:space="preserve">For over a century, important discoveries have been made by studying </w:t>
+      </w:r>
+      <w:r>
+        <w:t>growth in monoculture</w:t>
+      </w:r>
+      <w:r>
+        <w:t xml:space="preserve"> in bacteria </w:t>
       </w:r>
       <w:r>
         <w:fldChar w:fldCharType="begin" w:fldLock="1"/>
       </w:r>
       <w:r>
-        <w:instrText>ADDIN CSL_CITATION { "citationItems" : [ { "id" : "ITEM-1", "itemData" : { "DOI" : "10.1093/molbev/mst187", "ISBN" : "0737-4038", "ISSN" : "07374038", "PMID" : "24170494", "abstract" : "In the 1960s-1980s, determination of bacterial growth rates was an important tool in microbial genetics, biochemistry, molecular biology, and microbial physiology. The exciting technical developments of the 1990s and the 2000s eclipsed that tool; as a result, many investigators today lack experience with growth rate measurements. Recently, investigators in a number of areas have started to use measurements of bacterial growth rates for a variety of purposes. Those measurements have been greatly facilitated by the availability of microwell plate readers that permit the simultaneous measurements on up to 384 different cultures. Only the exponential (logarithmic) portions of the resulting growth curves are useful for determining growth rates, and manual determination of that portion and calculation of growth rates can be tedious for high-throughput purposes. Here, we introduce the program GrowthRates that uses plate reader output files to automatically determine the exponential portion of the curve and to automatically calculate the growth rate, the maximum culture density, and the duration of the growth lag phase. GrowthRates is freely available for Macintosh, Windows, and Linux. We discuss the effects of culture volume, the classical bacterial growth curve, and the differences between determinations in rich media and minimal (mineral salts) media. This protocol covers calibration of the plate reader, growth of culture inocula for both rich and minimal media, and experimental setup. As a guide to reliability, we report typical day-to-day variation in growth rates and variation within experiments with respect to position of wells within the plates.", "author" : [ { "dropping-particle" : "", "family" : "Hall", "given" : "Barry G.", "non-dropping-particle" : "", "parse-names" : false, "suffix" : "" }, { "dropping-particle" : "", "family" : "Acar", "given" : "Hande", "non-dropping-particle" : "", "parse-names" : false, "suffix" : "" }, { "dropping-particle" : "", "family" : "Nandipati", "given" : "Anna", "non-dropping-particle" : "", "parse-names" : false, "suffix" : "" }, { "dropping-particle" : "", "family" : "Barlow", "given" : "Miriam", "non-dropping-particle" : "", "parse-names" : false, "suffix" : "" } ], "container-title" : "Molecular Biology and Evolution", "id" : "ITEM-1", "issue" : "1", "issued" : { "date-parts" : [ [ "2014" ] ] }, "page" : "232-238", "title" : "Growth rates made easy", "type" : "article-journal", "volume" : "31" }, "uris" : [ "http://www.mendeley.com/documents/?uuid=f081921d-ea2b-4792-ba44-f8184b796e8d" ] } ], "mendeley" : { "formattedCitation" : "(Hall et al. 2014)", "plainTextFormattedCitation" : "(Hall et al. 2014)", "previouslyFormattedCitation" : "(Hall et al. 2014)" }, "properties" : { "noteIndex" : 0 }, "schema" : "https://github.com/citation-style-language/schema/raw/master/csl-citation.json" }</w:instrText>
+        <w:instrText>ADDIN CSL_CITATION { "citationItems" : [ { "id" : "ITEM-1", "itemData" : { "DOI" : "10.1146/annurev.mi.03.100149.002103", "ISBN" : "0066-4227", "ISSN" : "0066-4227", "PMID" : "190", "abstract" : "The study of the growth of bacterial cultures does not constitute a specialized subject or branch of research: it is the basic method of Microbiology. It would be a foolish enterprise, and doomed to failure, to attempt reviewing briefly a \"subject\" which covers actually our whole discipline. Unless, of course, we considered the formal laws of growth for their own sake, an approach which has repeatedly proved sterile. In the present review we shall consider bacterial growth as a method for the study of bacterial physiology and biochemistry. More precisely, we shall concern ourselves with the quantitative aspects of the method, with the interpretation of quantitative data referring to bacterial growth. Furthermore, we shall consider z exclusively the positive phases of growth, since the study of bacterial \"death,\" i.e., of the negative phases of growth, involves distinct problems and methods. The discussion will be limited to populations considered genetically homogeneous. The problems of mutation and selection in growing cultures have been excellently dealt with in recent review articles by Delbriick (1) and Luria (2). No attempt is made at reviewing the literature on a subject which, as we have just seen, is not really a subject at all. The papers and results quoted have been selected as illustrations of the points discussed.", "author" : [ { "dropping-particle" : "", "family" : "Monod", "given" : "Jacques", "non-dropping-particle" : "", "parse-names" : false, "suffix" : "" } ], "container-title" : "Annual Review of Microbiology", "id" : "ITEM-1", "issue" : "1", "issued" : { "date-parts" : [ [ "1949" ] ] }, "page" : "371-394", "title" : "The Growth of Bacterial Cultures", "type" : "article-journal", "volume" : "3" }, "uris" : [ "http://www.mendeley.com/documents/?uuid=22c58c6e-ebde-4748-83b1-9176b15b3df5" ] } ], "mendeley" : { "formattedCitation" : "(Monod 1949)", "plainTextFormattedCitation" : "(Monod 1949)", "previouslyFormattedCitation" : "(Monod 1949)" }, "properties" : { "noteIndex" : 0 }, "schema" : "https://github.com/citation-style-language/schema/raw/master/csl-citation.json" }</w:instrText>
       </w:r>
       <w:r>
         <w:fldChar w:fldCharType="separate"/>
@@ -732,328 +606,76 @@
         <w:rPr>
           <w:noProof/>
         </w:rPr>
-        <w:t>(Hall et al. 2014)</w:t>
+        <w:t>(Monod 1949)</w:t>
       </w:r>
       <w:r>
         <w:fldChar w:fldCharType="end"/>
       </w:r>
       <w:r>
+        <w:t xml:space="preserve"> and yeast </w:t>
+      </w:r>
+      <w:r>
+        <w:fldChar w:fldCharType="begin" w:fldLock="1"/>
+      </w:r>
+      <w:r>
+        <w:instrText>ADDIN CSL_CITATION { "citationItems" : [ { "id" : "ITEM-1", "itemData" : { "ISBN" : "7737021736", "ISSN" : "10773711", "author" : [ { "dropping-particle" : "", "family" : "Pearl", "given" : "Raymond", "non-dropping-particle" : "", "parse-names" : false, "suffix" : "" } ], "container-title" : "The Quarterly Review of Biology", "id" : "ITEM-1", "issue" : "4", "issued" : { "date-parts" : [ [ "1927" ] ] }, "page" : "532-548", "title" : "The Growth of Populations", "type" : "article-journal", "volume" : "2" }, "uris" : [ "http://www.mendeley.com/documents/?uuid=51fefa90-3588-44f3-8f74-e3c3272c5399" ] } ], "mendeley" : { "formattedCitation" : "(Pearl 1927)", "plainTextFormattedCitation" : "(Pearl 1927)", "previouslyFormattedCitation" : "(Pearl 1927)" }, "properties" : { "noteIndex" : 0 }, "schema" : "https://github.com/citation-style-language/schema/raw/master/csl-citation.json" }</w:instrText>
+      </w:r>
+      <w:r>
+        <w:fldChar w:fldCharType="separate"/>
+      </w:r>
+      <w:r>
+        <w:rPr>
+          <w:noProof/>
+        </w:rPr>
+        <w:t>(Pearl 1927)</w:t>
+      </w:r>
+      <w:r>
+        <w:fldChar w:fldCharType="end"/>
+      </w:r>
+      <w:r>
+        <w:t xml:space="preserve">. However, growth in mixed culture is still poorly understood and often requires the construction of custom models for specific sets of species and strains </w:t>
+      </w:r>
+      <w:r>
+        <w:fldChar w:fldCharType="begin" w:fldLock="1"/>
+      </w:r>
+      <w:r>
+        <w:instrText>ADDIN CSL_CITATION { "citationItems" : [ { "id" : "ITEM-1", "itemData" : { "DOI" : "10.1038/msb.2013.39", "ISBN" : "1744-4292 (Electronic)\\r1744-4292 (Linking)", "ISSN" : "1744-4292", "PMID" : "23917989", "abstract" : "Inactivation of \u03b2-lactam antibiotics by resistant bacteria is a 'cooperative' behavior that may allow sensitive bacteria to survive antibiotic treatment. However, the factors that determine the fraction of resistant cells in the bacterial population remain unclear, indicating a fundamental gap in our understanding of how antibiotic resistance evolves. Here, we experimentally track the spread of a plasmid that encodes a \u03b2-lactamase enzyme through the bacterial population. We find that independent of the initial fraction of resistant cells, the population settles to an equilibrium fraction proportional to the antibiotic concentration divided by the cell density. A simple model explains this behavior, successfully predicting a data collapse over two orders of magnitude in antibiotic concentration. This model also successfully predicts that adding a commonly used \u03b2-lactamase inhibitor will lead to the spread of resistance, highlighting the need to incorporate social dynamics into the study of antibiotic resistance.", "author" : [ { "dropping-particle" : "", "family" : "Yurtsev", "given" : "Eugene A.", "non-dropping-particle" : "", "parse-names" : false, "suffix" : "" }, { "dropping-particle" : "", "family" : "Chao", "given" : "Hui Xiao", "non-dropping-particle" : "", "parse-names" : false, "suffix" : "" }, { "dropping-particle" : "", "family" : "Datta", "given" : "Manoshi S.", "non-dropping-particle" : "", "parse-names" : false, "suffix" : "" }, { "dropping-particle" : "", "family" : "Artemova", "given" : "Tatiana", "non-dropping-particle" : "", "parse-names" : false, "suffix" : "" }, { "dropping-particle" : "", "family" : "Gore", "given" : "Jeff", "non-dropping-particle" : "", "parse-names" : false, "suffix" : "" } ], "container-title" : "Molecular systems biology", "id" : "ITEM-1", "issue" : "683", "issued" : { "date-parts" : [ [ "2013" ] ] }, "page" : "683", "publisher" : "Nature Publishing Group", "title" : "Bacterial cheating drives the population dynamics of cooperative antibiotic resistance plasmids.", "type" : "article-journal", "volume" : "9" }, "uris" : [ "http://www.mendeley.com/documents/?uuid=51e87887-7d43-4279-801c-64890e199b9e" ] } ], "mendeley" : { "formattedCitation" : "(Yurtsev et al. 2013)", "plainTextFormattedCitation" : "(Yurtsev et al. 2013)" }, "properties" : { "noteIndex" : 0 }, "schema" : "https://github.com/citation-style-language/schema/raw/master/csl-citation.json" }</w:instrText>
+      </w:r>
+      <w:r>
+        <w:fldChar w:fldCharType="separate"/>
+      </w:r>
+      <w:r>
+        <w:rPr>
+          <w:noProof/>
+        </w:rPr>
+        <w:t>(Yurtsev et al. 2013)</w:t>
+      </w:r>
+      <w:r>
+        <w:fldChar w:fldCharType="end"/>
+      </w:r>
+      <w:r>
         <w:t xml:space="preserve">. </w:t>
       </w:r>
-      <w:r>
-        <w:t xml:space="preserve">Indeed, growth </w:t>
-      </w:r>
-      <w:r>
-        <w:t xml:space="preserve">rates can be proxies of </w:t>
-      </w:r>
-      <w:r>
-        <w:t xml:space="preserve">the </w:t>
-      </w:r>
-      <w:r>
-        <w:t>selection coefficient</w:t>
-      </w:r>
-      <w:r>
-        <w:t>,</w:t>
-      </w:r>
-      <w:r>
-        <w:rPr>
-          <w:i/>
-          <w:iCs/>
-        </w:rPr>
-        <w:t xml:space="preserve"> s</w:t>
-      </w:r>
-      <w:r>
-        <w:t xml:space="preserve">, which is </w:t>
-      </w:r>
-      <w:r>
-        <w:t>a</w:t>
-      </w:r>
-      <w:r>
-        <w:t xml:space="preserve"> </w:t>
-      </w:r>
-      <w:r>
-        <w:t xml:space="preserve">standard </w:t>
-      </w:r>
-      <w:r>
-        <w:t>approach</w:t>
-      </w:r>
-      <w:r>
-        <w:t xml:space="preserve"> </w:t>
-      </w:r>
-      <w:r>
-        <w:t xml:space="preserve">for representing </w:t>
-      </w:r>
-      <w:r>
-        <w:t>relative fitness in population genetics</w:t>
-      </w:r>
-      <w:r>
-        <w:t xml:space="preserve"> </w:t>
-      </w:r>
-      <w:r>
-        <w:fldChar w:fldCharType="begin" w:fldLock="1"/>
-      </w:r>
-      <w:r>
-        <w:instrText>ADDIN CSL_CITATION { "citationItems" : [ { "id" : "ITEM-1", "itemData" : { "author" : [ { "dropping-particle" : "", "family" : "Crow", "given" : "James F.", "non-dropping-particle" : "", "parse-names" : false, "suffix" : "" }, { "dropping-particle" : "", "family" : "Kimura", "given" : "Motoo", "non-dropping-particle" : "", "parse-names" : false, "suffix" : "" } ], "id" : "ITEM-1", "issued" : { "date-parts" : [ [ "1970" ] ] }, "number-of-pages" : "591", "publisher" : "Burgess Pub. Co.", "publisher-place" : "Minneapolis", "title" : "An introduction to population genetics theory", "type" : "book" }, "uris" : [ "http://www.mendeley.com/documents/?uuid=53412738-ef5b-4a6a-95c7-50a435e82b43" ] }, { "id" : "ITEM-2", "itemData" : { "DOI" : "10.1098/rsbl.2010.0580", "ISSN" : "1744-957X", "PMID" : "20810425", "abstract" : "Distributions of mutation fitness effects from evolution experiments are available in an increasing number of species, opening the way for a vast array of applications in evolutionary biology. However, comparison of estimated distributions among studies is hampered by inconsistencies in the definitions of fitness effects and selection coefficients. In particular, the use of ratios of Malthusian growth rates as 'relative fitnesses' leads to wrong inference of the strength of selection. Scaling Malthusian fitness by the generation time may help overcome this shortcoming, and allow accurate comparison of selection coefficients across species. For species reproducing by binary fission (neglecting cellular death), ln2 can be used as a correction factor, but in general, the growth rate and generation time of the wild-type should be provided in studies reporting distribution of mutation fitness effects. I also discuss how density and frequency dependence of population growth affect selection and its measurement in evolution experiments.", "author" : [ { "dropping-particle" : "", "family" : "Chevin", "given" : "Luis-Miguel", "non-dropping-particle" : "", "parse-names" : false, "suffix" : "" } ], "container-title" : "Biology letters", "id" : "ITEM-2", "issue" : "2", "issued" : { "date-parts" : [ [ "2011", "4", "23" ] ] }, "page" : "210-3", "title" : "On measuring selection in experimental evolution.", "type" : "article-journal", "volume" : "7" }, "uris" : [ "http://www.mendeley.com/documents/?uuid=1e94d081-c729-43ac-b9be-63d792575b27" ] } ], "mendeley" : { "formattedCitation" : "(Crow and Kimura 1970; Chevin 2011)", "plainTextFormattedCitation" : "(Crow and Kimura 1970; Chevin 2011)", "previouslyFormattedCitation" : "(Crow and Kimura 1970; Chevin 2011)" }, "properties" : { "noteIndex" : 0 }, "schema" : "https://github.com/citation-style-language/schema/raw/master/csl-citation.json" }</w:instrText>
-      </w:r>
-      <w:r>
-        <w:fldChar w:fldCharType="separate"/>
-      </w:r>
-      <w:r>
-        <w:rPr>
-          <w:noProof/>
-        </w:rPr>
-        <w:t>(Crow and Kimura 1970; Chevin 2011)</w:t>
-      </w:r>
-      <w:r>
-        <w:fldChar w:fldCharType="end"/>
-      </w:r>
-      <w:r>
-        <w:t>.</w:t>
-      </w:r>
-      <w:r>
-        <w:t xml:space="preserve"> </w:t>
-      </w:r>
-      <w:r>
-        <w:t xml:space="preserve">However, the selection coefficient can </w:t>
-      </w:r>
-      <w:r>
-        <w:t>be affected by other phases of</w:t>
-      </w:r>
-      <w:r>
-        <w:t xml:space="preserve"> growth</w:t>
-      </w:r>
-      <w:r>
-        <w:t>,</w:t>
-      </w:r>
-      <w:r>
-        <w:t xml:space="preserve"> </w:t>
-      </w:r>
-      <w:r>
-        <w:t>such as</w:t>
-      </w:r>
-      <w:r>
-        <w:t xml:space="preserve"> the</w:t>
-      </w:r>
-      <w:r>
-        <w:t xml:space="preserve"> </w:t>
-      </w:r>
-      <w:r>
-        <w:t xml:space="preserve">lag phase and </w:t>
-      </w:r>
-      <w:r>
-        <w:t xml:space="preserve">the </w:t>
-      </w:r>
-      <w:r>
-        <w:t>stationary phase</w:t>
-      </w:r>
-      <w:r>
-        <w:t xml:space="preserve">. </w:t>
-      </w:r>
-      <w:r>
-        <w:t xml:space="preserve">Thus, it is not surprising that </w:t>
-      </w:r>
-      <w:r>
-        <w:t>growth rate</w:t>
-      </w:r>
-      <w:r>
-        <w:t>s</w:t>
-      </w:r>
-      <w:r>
-        <w:t xml:space="preserve"> can be poor estimate</w:t>
-      </w:r>
-      <w:r>
-        <w:t>s</w:t>
-      </w:r>
-      <w:r>
-        <w:t xml:space="preserve"> of relative fitness </w:t>
-      </w:r>
-      <w:r>
-        <w:fldChar w:fldCharType="begin" w:fldLock="1"/>
-      </w:r>
-      <w:r>
-        <w:instrText>ADDIN CSL_CITATION { "citationItems" : [ { "id" : "ITEM-1", "itemData" : { "DOI" : "10.1371/journal.pone.0126915", "ISSN" : "1932-6203", "author" : [ { "dropping-particle" : "", "family" : "Concepci\u00f3n-Acevedo", "given" : "Jeniffer", "non-dropping-particle" : "", "parse-names" : false, "suffix" : "" }, { "dropping-particle" : "", "family" : "Weiss", "given" : "Howard N.", "non-dropping-particle" : "", "parse-names" : false, "suffix" : "" }, { "dropping-particle" : "", "family" : "Chaudhry", "given" : "Waqas Nasir", "non-dropping-particle" : "", "parse-names" : false, "suffix" : "" }, { "dropping-particle" : "", "family" : "Levin", "given" : "Bruce R.", "non-dropping-particle" : "", "parse-names" : false, "suffix" : "" } ], "container-title" : "Plos One", "id" : "ITEM-1", "issue" : "6", "issued" : { "date-parts" : [ [ "2015" ] ] }, "page" : "e0126915", "title" : "Malthusian Parameters as Estimators of the Fitness of Microbes: A Cautionary Tale about the Low Side of High Throughput", "type" : "article-journal", "volume" : "10" }, "uris" : [ "http://www.mendeley.com/documents/?uuid=ff5b14a1-2eed-4181-bbbe-e8e83a728fd8" ] } ], "mendeley" : { "formattedCitation" : "(Concepci\u00f3n-Acevedo et al. 2015)", "plainTextFormattedCitation" : "(Concepci\u00f3n-Acevedo et al. 2015)", "previouslyFormattedCitation" : "(Concepci\u00f3n-Acevedo et al. 2015)" }, "properties" : { "noteIndex" : 0 }, "schema" : "https://github.com/citation-style-language/schema/raw/master/csl-citation.json" }</w:instrText>
-      </w:r>
-      <w:r>
-        <w:fldChar w:fldCharType="separate"/>
-      </w:r>
-      <w:r>
-        <w:rPr>
-          <w:noProof/>
-        </w:rPr>
-        <w:t>(Concepción-Acevedo et al. 2015)</w:t>
-      </w:r>
-      <w:r>
-        <w:fldChar w:fldCharType="end"/>
-      </w:r>
-      <w:r>
-        <w:t>.</w:t>
-      </w:r>
-      <w:r>
-        <w:t xml:space="preserve">  </w:t>
-      </w:r>
+      <w:bookmarkStart w:id="0" w:name="_GoBack"/>
+      <w:bookmarkEnd w:id="0"/>
     </w:p>
     <w:p>
       <w:pPr>
         <w:pStyle w:val="Heading2"/>
       </w:pPr>
       <w:r>
-        <w:lastRenderedPageBreak/>
-        <w:t>C</w:t>
-      </w:r>
-      <w:r>
-        <w:t>ompetition experiments</w:t>
+        <w:t>From growth to fitness</w:t>
       </w:r>
     </w:p>
     <w:p>
       <w:r>
-        <w:t>C</w:t>
-      </w:r>
-      <w:r>
-        <w:t xml:space="preserve">ompetition </w:t>
-      </w:r>
-      <w:r>
-        <w:t>experiments</w:t>
-      </w:r>
-      <w:r>
-        <w:t xml:space="preserve"> </w:t>
-      </w:r>
-      <w:r>
-        <w:t xml:space="preserve">infer </w:t>
-      </w:r>
-      <w:r>
-        <w:t xml:space="preserve">relative </w:t>
-      </w:r>
-      <w:r>
-        <w:t xml:space="preserve">fitness </w:t>
-      </w:r>
-      <w:r>
-        <w:t xml:space="preserve">in a </w:t>
-      </w:r>
-      <w:r>
-        <w:t xml:space="preserve">manner </w:t>
-      </w:r>
-      <w:r>
-        <w:t xml:space="preserve">that </w:t>
-      </w:r>
-      <w:r>
-        <w:t xml:space="preserve">accounts for </w:t>
-      </w:r>
-      <w:r>
-        <w:t>all</w:t>
-      </w:r>
-      <w:r>
-        <w:t xml:space="preserve"> growth phases. </w:t>
-      </w:r>
-      <w:r>
-        <w:t>In c</w:t>
-      </w:r>
-      <w:r>
-        <w:t xml:space="preserve">ompetition </w:t>
-      </w:r>
-      <w:r>
-        <w:t>experiments</w:t>
-      </w:r>
-      <w:r>
-        <w:t>,</w:t>
-      </w:r>
-      <w:r>
-        <w:t xml:space="preserve"> </w:t>
-      </w:r>
-      <w:r>
-        <w:t>two</w:t>
-      </w:r>
-      <w:r>
-        <w:t xml:space="preserve"> or more</w:t>
-      </w:r>
-      <w:r>
-        <w:t xml:space="preserve"> strains </w:t>
-      </w:r>
-      <w:r>
-        <w:t xml:space="preserve">are grown together </w:t>
-      </w:r>
-      <w:r>
-        <w:t xml:space="preserve">in </w:t>
-      </w:r>
-      <w:r>
-        <w:t>a mixed culture:</w:t>
-      </w:r>
-      <w:r>
-        <w:t xml:space="preserve"> </w:t>
-      </w:r>
-      <w:r>
-        <w:t xml:space="preserve">a reference strain and </w:t>
-      </w:r>
-      <w:r>
-        <w:t>one or more</w:t>
-      </w:r>
-      <w:r>
-        <w:t xml:space="preserve"> </w:t>
-      </w:r>
-      <w:r>
-        <w:t>strain</w:t>
-      </w:r>
-      <w:r>
-        <w:t>s</w:t>
-      </w:r>
-      <w:r>
-        <w:t xml:space="preserve"> of interest (for example, a </w:t>
-      </w:r>
-      <w:r>
-        <w:t xml:space="preserve">wild-type reference </w:t>
-      </w:r>
-      <w:r>
-        <w:t xml:space="preserve">strain and a </w:t>
-      </w:r>
-      <w:r>
-        <w:t xml:space="preserve">mutant </w:t>
-      </w:r>
-      <w:r>
-        <w:t>strain</w:t>
-      </w:r>
-      <w:r>
-        <w:t xml:space="preserve"> of interest</w:t>
-      </w:r>
-      <w:r>
-        <w:t>).</w:t>
-      </w:r>
-      <w:r>
-        <w:t xml:space="preserve"> The frequency of each strain </w:t>
-      </w:r>
-      <w:r>
-        <w:t xml:space="preserve">in the </w:t>
-      </w:r>
-      <w:r>
-        <w:t>mixed culture</w:t>
-      </w:r>
-      <w:r>
-        <w:t xml:space="preserve"> </w:t>
-      </w:r>
-      <w:r>
-        <w:t>is measured during the</w:t>
-      </w:r>
-      <w:r>
-        <w:t xml:space="preserve"> course of the</w:t>
-      </w:r>
-      <w:r>
-        <w:t xml:space="preserve"> experiment</w:t>
-      </w:r>
-      <w:r>
-        <w:t xml:space="preserve">. This is done classically by plating assays that distinguish the strains using </w:t>
-      </w:r>
-      <w:r>
-        <w:t>phenotypic</w:t>
-      </w:r>
-      <w:r>
-        <w:t xml:space="preserve"> markers</w:t>
-      </w:r>
-      <w:r>
-        <w:t xml:space="preserve"> </w:t>
+        <w:t xml:space="preserve">Models in population dynamics focus on changes in population size and consider a number of growth traits, such as growth rate, maximum population size, and lag duration. Population genetic models focus on changes in frequencies of genotypes within populations and usually assume a single fitness value per genotype. There is statistical correlation between empirical estimates of growth traits and fitness </w:t>
       </w:r>
       <w:r>
         <w:fldChar w:fldCharType="begin" w:fldLock="1"/>
       </w:r>
       <w:r>
-        <w:instrText>ADDIN CSL_CITATION { "citationItems" : [ { "id" : "ITEM-1", "itemData" : { "DOI" : "10.1371/journal.pone.0126210", "ISSN" : "1932-6203", "author" : [ { "dropping-particle" : "", "family" : "Wiser", "given" : "Michael J", "non-dropping-particle" : "", "parse-names" : false, "suffix" : "" }, { "dropping-particle" : "", "family" : "Lenski", "given" : "Richard E.", "non-dropping-particle" : "", "parse-names" : false, "suffix" : "" } ], "container-title" : "PLOS ONE", "id" : "ITEM-1", "issue" : "5", "issued" : { "date-parts" : [ [ "2015" ] ] }, "page" : "e0126210", "title" : "A Comparison of Methods to Measure Fitness in Escherichia coli", "type" : "article-journal", "volume" : "10" }, "uris" : [ "http://www.mendeley.com/documents/?uuid=e02f4657-f10b-4980-a582-98ea370b5fce" ] } ], "mendeley" : { "formattedCitation" : "(Wiser and Lenski 2015)", "plainTextFormattedCitation" : "(Wiser and Lenski 2015)", "previouslyFormattedCitation" : "(Wiser and Lenski 2015)" }, "properties" : { "noteIndex" : 0 }, "schema" : "https://github.com/citation-style-language/schema/raw/master/csl-citation.json" }</w:instrText>
+        <w:instrText>ADDIN CSL_CITATION { "citationItems" : [ { "id" : "ITEM-1", "itemData" : { "DOI" : "10.1098/rspb.2009.2099", "ISBN" : "1471-2954 (Electronic)\\r0962-8452 (Linking)", "ISSN" : "0962-8452", "PMID" : "20129976", "abstract" : "The set of single-gene deletions in yeast can be used to evaluate the effect of mutation on fitness over the whole genome. The measurement of growth in pure culture or relative growth in mixtures has confirmed that most deletions have little effect in laboratory culture. Moreover, there is a sharp distinction between lethality and a very mild impairment of growth, with very few intermediate cases. Different components of fitness, such as growth rate and yield, are positively correlated. Growth is also positively correlated across environments, although new conditions of growth usually identify a few conditionally impaired strains. Double mutants on average show alleviating epistasis, although a few per cent of combinations are synthetic lethal. The properties of the yeast deletion set provide us with the first genome-wide account of fitness, although transferring these conclusions to the field is a task for the future.", "author" : [ { "dropping-particle" : "", "family" : "Bell", "given" : "Graham", "non-dropping-particle" : "", "parse-names" : false, "suffix" : "" } ], "container-title" : "Proceedings of the Royal Society B: Biological Sciences", "id" : "ITEM-1", "issue" : "1687", "issued" : { "date-parts" : [ [ "2010", "5", "22" ] ] }, "page" : "1459-1467", "title" : "Experimental genomics of fitness in yeast", "type" : "article-journal", "volume" : "277" }, "uris" : [ "http://www.mendeley.com/documents/?uuid=0d5cbc2a-de7d-4c8a-84cf-b6e928687089" ] } ], "mendeley" : { "formattedCitation" : "(Bell 2010)", "plainTextFormattedCitation" : "(Bell 2010)", "previouslyFormattedCitation" : "(Bell 2010)" }, "properties" : { "noteIndex" : 0 }, "schema" : "https://github.com/citation-style-language/schema/raw/master/csl-citation.json" }</w:instrText>
       </w:r>
       <w:r>
         <w:fldChar w:fldCharType="separate"/>
@@ -1062,295 +684,13 @@
         <w:rPr>
           <w:noProof/>
         </w:rPr>
-        <w:t>(Wiser and Lenski 2015)</w:t>
+        <w:t>(Bell 2010)</w:t>
       </w:r>
       <w:r>
         <w:fldChar w:fldCharType="end"/>
       </w:r>
       <w:r>
-        <w:t xml:space="preserve">.  More recently, </w:t>
-      </w:r>
-      <w:r>
-        <w:t>flow cytometry</w:t>
-      </w:r>
-      <w:r>
-        <w:t xml:space="preserve"> </w:t>
-      </w:r>
-      <w:r>
-        <w:t>has been used with fluorescently marked cells</w:t>
-      </w:r>
-      <w:r>
-        <w:t xml:space="preserve"> </w:t>
-      </w:r>
-      <w:r>
-        <w:fldChar w:fldCharType="begin" w:fldLock="1"/>
-      </w:r>
-      <w:r>
-        <w:instrText>ADDIN CSL_CITATION { "citationItems" : [ { "id" : "ITEM-1", "itemData" : { "DOI" : "10.1534/genetics.111.133454", "ISSN" : "1943-2631", "PMID" : "22042578", "abstract" : "Measuring fitness with precision is a key issue in evolutionary biology, particularly in studying mutations of small effects. It is usually thought that sampling error and drift prevent precise measurement of very small fitness effects. We circumvented these limits by using a new combined approach to measuring and analyzing fitness. We estimated the mutational fitness effect (MFE) of three independent mini-Tn10 transposon insertion mutations by conducting competition experiments in large populations of Escherichia coli under controlled laboratory conditions. Using flow cytometry to assess genotype frequencies from very large samples alleviated the problem of sampling error, while the effect of drift was controlled by using large populations and massive replication of fitness measures. Furthermore, with a set of four competition experiments between ancestral and mutant genotypes, we were able to decompose fitness measures into four estimated parameters that account for fitness effects of our fluorescent marker (\u03b1), the mutation (\u03b2), epistasis between the mutation and the marker (\u03b3), and departure from transitivity (\u03c4). Our method allowed us to estimate mean selection coefficients to a precision of 2 \u00d7 10(-4). We also found small, but significant, epistatic interactions between the allelic effects of mutations and markers and confirmed that fitness effects were transitive in most cases. Unexpectedly, we also detected variation in measures of s that were significantly bigger than expected due to drift alone, indicating the existence of cryptic variation, even in fully controlled experiments. Overall our results indicate that selection coefficients are best understood as being distributed, representing a limit on the precision with which selection can be measured, even under controlled laboratory conditions.", "author" : [ { "dropping-particle" : "", "family" : "Gallet", "given" : "Romain", "non-dropping-particle" : "", "parse-names" : false, "suffix" : "" }, { "dropping-particle" : "", "family" : "Cooper", "given" : "Tim F.", "non-dropping-particle" : "", "parse-names" : false, "suffix" : "" }, { "dropping-particle" : "", "family" : "Elena", "given" : "Santiago F.", "non-dropping-particle" : "", "parse-names" : false, "suffix" : "" }, { "dropping-particle" : "", "family" : "Lenormand", "given" : "Thomas", "non-dropping-particle" : "", "parse-names" : false, "suffix" : "" } ], "container-title" : "Genetics", "id" : "ITEM-1", "issue" : "1", "issued" : { "date-parts" : [ [ "2012", "1" ] ] }, "page" : "175-86", "title" : "Measuring selection coefficients below 10&lt;sup&gt;-3&lt;/sup&gt;: method, questions, and prospects.", "type" : "article-journal", "volume" : "190" }, "uris" : [ "http://www.mendeley.com/documents/?uuid=6cff1331-d992-4077-bfcd-58f4ba055f7f" ] } ], "mendeley" : { "formattedCitation" : "(Gallet et al. 2012b)", "plainTextFormattedCitation" : "(Gallet et al. 2012b)", "previouslyFormattedCitation" : "(Gallet et al. 2012b)" }, "properties" : { "noteIndex" : 0 }, "schema" : "https://github.com/citation-style-language/schema/raw/master/csl-citation.json" }</w:instrText>
-      </w:r>
-      <w:r>
-        <w:fldChar w:fldCharType="separate"/>
-      </w:r>
-      <w:r>
-        <w:rPr>
-          <w:noProof/>
-        </w:rPr>
-        <w:t>(Gallet et al. 2012b)</w:t>
-      </w:r>
-      <w:r>
-        <w:fldChar w:fldCharType="end"/>
-      </w:r>
-      <w:r>
-        <w:t xml:space="preserve"> and</w:t>
-      </w:r>
-      <w:r>
-        <w:t xml:space="preserve"> deep sequencing</w:t>
-      </w:r>
-      <w:r>
-        <w:t xml:space="preserve"> read counts have been used to determine the frequencies of different alleles in the population</w:t>
-      </w:r>
-      <w:r>
-        <w:t xml:space="preserve"> </w:t>
-      </w:r>
-      <w:r>
-        <w:fldChar w:fldCharType="begin" w:fldLock="1"/>
-      </w:r>
-      <w:r>
-        <w:instrText>ADDIN CSL_CITATION { "citationItems" : [ { "id" : "ITEM-1", "itemData" : { "DOI" : "10.1534/genetics.113.156190", "ISSN" : "1943-2631", "PMID" : "24398421", "abstract" : "The role of adaptation in the evolutionary process has been contentious for decades. At the heart of the century-old debate between neutralists and selectionists lies the distribution of fitness effects (DFE) - that is, the selective effect of all mutations. Attempts to describe the DFE have been varied, occupying theoreticians and experimentalists alike. New high-throughput techniques stand to make important contributions to empirical efforts to characterize the DFE, but the usefulness of such approaches depends on the availability of robust statistical methods for their interpretation. We here present and discuss a Bayesian MCMC approach to estimate fitness from deep sequencing data, and use it to assess the DFE for the same 560 point mutations in a coding region of Hsp90 in Saccharomyces cerevisiae across six different environmental conditions. Using these estimates, we compare the differences in the DFEs resulting from mutations covering 1, 2 and 3 nucleotide steps from the wild type - showing that multiple-step mutations harbor more potential for adaptation in challenging environments, but also tend to be more deleterious in the standard environment. All observations are discussed in the light of expectations arising from Fisher's geometric model.", "author" : [ { "dropping-particle" : "", "family" : "Bank", "given" : "Claudia", "non-dropping-particle" : "", "parse-names" : false, "suffix" : "" }, { "dropping-particle" : "", "family" : "Hietpas", "given" : "Ryan T.", "non-dropping-particle" : "", "parse-names" : false, "suffix" : "" }, { "dropping-particle" : "", "family" : "Wong", "given" : "Alex", "non-dropping-particle" : "", "parse-names" : false, "suffix" : "" }, { "dropping-particle" : "", "family" : "Bolon", "given" : "Daniel N. A.", "non-dropping-particle" : "", "parse-names" : false, "suffix" : "" }, { "dropping-particle" : "", "family" : "Jensen", "given" : "Jeffrey D.", "non-dropping-particle" : "", "parse-names" : false, "suffix" : "" } ], "container-title" : "Genetics", "id" : "ITEM-1", "issue" : "3", "issued" : { "date-parts" : [ [ "2014", "1", "7" ] ] }, "page" : "1-35", "title" : "A Bayesian MCMC Approach To Assess the Complete Distribution of Fitness Effects of New Mutations: Uncovering the Potential for Adaptive Walks in Challenging Environments.", "type" : "article-journal", "volume" : "196" }, "uris" : [ "http://www.mendeley.com/documents/?uuid=b8f847ea-1b54-47de-87a1-50edb2cc40d9" ] }, { "id" : "ITEM-2", "itemData" : { "DOI" : "10.1038/nature14279", "ISSN" : "0028-0836", "abstract" : "Evolution of large asexual cell populations underlies [sim]30% of deaths worldwide, including those caused by bacteria, fungi, parasites, and cancer. However, the dynamics underlying these evolutionary processes remain poorly understood because they involve many competing beneficial lineages, most of which never rise above extremely low frequencies in the population. To observe these normally hidden evolutionary dynamics, we constructed a sequencing-based ultra high-resolution lineage tracking system in Saccharomyces cerevisiae that allowed us to monitor the relative frequencies of [sim]500,000 lineages simultaneously. In contrast to some expectations, we found that the spectrum of fitness effects of beneficial mutations is neither exponential nor monotonic. Early adaptation is a predictable consequence of this spectrum and is strikingly reproducible, but the initial small-effect mutations are soon outcompeted by rarer large-effect mutations that result in variability between replicates. These results suggest that early evolutionary dynamics may be deterministic for a period of time before stochastic effects become important.", "author" : [ { "dropping-particle" : "", "family" : "Levy", "given" : "Sasha F.", "non-dropping-particle" : "", "parse-names" : false, "suffix" : "" }, { "dropping-particle" : "", "family" : "Blundell", "given" : "Jamie R.", "non-dropping-particle" : "", "parse-names" : false, "suffix" : "" }, { "dropping-particle" : "", "family" : "Venkataram", "given" : "Sandeep", "non-dropping-particle" : "", "parse-names" : false, "suffix" : "" }, { "dropping-particle" : "", "family" : "Petrov", "given" : "Dmitri a.", "non-dropping-particle" : "", "parse-names" : false, "suffix" : "" }, { "dropping-particle" : "", "family" : "Fisher", "given" : "Daniel S.", "non-dropping-particle" : "", "parse-names" : false, "suffix" : "" }, { "dropping-particle" : "", "family" : "Sherlock", "given" : "Gavin", "non-dropping-particle" : "", "parse-names" : false, "suffix" : "" } ], "container-title" : "Nature", "id" : "ITEM-2", "issue" : "7542", "issued" : { "date-parts" : [ [ "2015", "2", "25" ] ] }, "page" : "181-186", "title" : "Quantitative evolutionary dynamics using high-resolution lineage tracking", "type" : "article-journal", "volume" : "519" }, "uris" : [ "http://www.mendeley.com/documents/?uuid=35e8adc9-7156-49fa-aebf-5dca7aa1e05a" ] } ], "mendeley" : { "formattedCitation" : "(Bank, Hietpas, et al. 2014; Levy et al. 2015)", "plainTextFormattedCitation" : "(Bank, Hietpas, et al. 2014; Levy et al. 2015)", "previouslyFormattedCitation" : "(Bank, Hietpas, et al. 2014; Levy et al. 2015)" }, "properties" : { "noteIndex" : 0 }, "schema" : "https://github.com/citation-style-language/schema/raw/master/csl-citation.json" }</w:instrText>
-      </w:r>
-      <w:r>
-        <w:fldChar w:fldCharType="separate"/>
-      </w:r>
-      <w:r>
-        <w:rPr>
-          <w:noProof/>
-        </w:rPr>
-        <w:t>(Bank, Hietpas, et al. 2014; Levy et al. 2015)</w:t>
-      </w:r>
-      <w:r>
-        <w:fldChar w:fldCharType="end"/>
-      </w:r>
-      <w:r>
-        <w:t>.</w:t>
-      </w:r>
-      <w:r>
-        <w:t xml:space="preserve"> </w:t>
-      </w:r>
-      <w:r>
-        <w:t>The selection coefficient of the strains of interest can then be estimated f</w:t>
-      </w:r>
-      <w:r>
-        <w:t>rom change</w:t>
-      </w:r>
-      <w:r>
-        <w:t>s</w:t>
-      </w:r>
-      <w:r>
-        <w:t xml:space="preserve"> in </w:t>
-      </w:r>
-      <w:r>
-        <w:t>the</w:t>
-      </w:r>
-      <w:r>
-        <w:t>ir</w:t>
-      </w:r>
-      <w:r>
-        <w:t xml:space="preserve"> </w:t>
-      </w:r>
-      <w:r>
-        <w:t>frequenc</w:t>
-      </w:r>
-      <w:r>
-        <w:t>ies</w:t>
-      </w:r>
-      <w:r>
-        <w:t xml:space="preserve"> </w:t>
-      </w:r>
-      <w:r>
-        <w:t>during</w:t>
-      </w:r>
-      <w:r>
-        <w:t xml:space="preserve"> </w:t>
-      </w:r>
-      <w:r>
-        <w:t xml:space="preserve">the </w:t>
-      </w:r>
-      <w:r>
-        <w:t>competition</w:t>
-      </w:r>
-      <w:r>
-        <w:t xml:space="preserve"> </w:t>
-      </w:r>
-      <w:r>
-        <w:t>experiment</w:t>
-      </w:r>
-      <w:r>
-        <w:t>s</w:t>
-      </w:r>
-      <w:r>
-        <w:t xml:space="preserve">. </w:t>
-      </w:r>
-      <w:r>
-        <w:t>T</w:t>
-      </w:r>
-      <w:r>
-        <w:t>h</w:t>
-      </w:r>
-      <w:r>
-        <w:t>ese</w:t>
-      </w:r>
-      <w:r>
-        <w:t xml:space="preserve"> method</w:t>
-      </w:r>
-      <w:r>
-        <w:t>s</w:t>
-      </w:r>
-      <w:r>
-        <w:t xml:space="preserve"> </w:t>
-      </w:r>
-      <w:r>
-        <w:t>infer</w:t>
-      </w:r>
-      <w:r>
-        <w:t xml:space="preserve"> relative</w:t>
-      </w:r>
-      <w:r>
-        <w:t xml:space="preserve"> fitness</w:t>
-      </w:r>
-      <w:r>
-        <w:t xml:space="preserve"> with high precision </w:t>
-      </w:r>
-      <w:r>
-        <w:fldChar w:fldCharType="begin" w:fldLock="1"/>
-      </w:r>
-      <w:r>
-        <w:instrText>ADDIN CSL_CITATION { "citationItems" : [ { "id" : "ITEM-1", "itemData" : { "DOI" : "10.1534/genetics.111.133454", "ISSN" : "1943-2631", "PMID" : "22042578", "abstract" : "Measuring fitness with precision is a key issue in evolutionary biology, particularly in studying mutations of small effects. It is usually thought that sampling error and drift prevent precise measurement of very small fitness effects. We circumvented these limits by using a new combined approach to measuring and analyzing fitness. We estimated the mutational fitness effect (MFE) of three independent mini-Tn10 transposon insertion mutations by conducting competition experiments in large populations of Escherichia coli under controlled laboratory conditions. Using flow cytometry to assess genotype frequencies from very large samples alleviated the problem of sampling error, while the effect of drift was controlled by using large populations and massive replication of fitness measures. Furthermore, with a set of four competition experiments between ancestral and mutant genotypes, we were able to decompose fitness measures into four estimated parameters that account for fitness effects of our fluorescent marker (\u03b1), the mutation (\u03b2), epistasis between the mutation and the marker (\u03b3), and departure from transitivity (\u03c4). Our method allowed us to estimate mean selection coefficients to a precision of 2 \u00d7 10(-4). We also found small, but significant, epistatic interactions between the allelic effects of mutations and markers and confirmed that fitness effects were transitive in most cases. Unexpectedly, we also detected variation in measures of s that were significantly bigger than expected due to drift alone, indicating the existence of cryptic variation, even in fully controlled experiments. Overall our results indicate that selection coefficients are best understood as being distributed, representing a limit on the precision with which selection can be measured, even under controlled laboratory conditions.", "author" : [ { "dropping-particle" : "", "family" : "Gallet", "given" : "Romain", "non-dropping-particle" : "", "parse-names" : false, "suffix" : "" }, { "dropping-particle" : "", "family" : "Cooper", "given" : "Tim F.", "non-dropping-particle" : "", "parse-names" : false, "suffix" : "" }, { "dropping-particle" : "", "family" : "Elena", "given" : "Santiago F.", "non-dropping-particle" : "", "parse-names" : false, "suffix" : "" }, { "dropping-particle" : "", "family" : "Lenormand", "given" : "Thomas", "non-dropping-particle" : "", "parse-names" : false, "suffix" : "" } ], "container-title" : "Genetics", "id" : "ITEM-1", "issue" : "1", "issued" : { "date-parts" : [ [ "2012", "1" ] ] }, "page" : "175-86", "title" : "Measuring selection coefficients below 10&lt;sup&gt;-3&lt;/sup&gt;: method, questions, and prospects.", "type" : "article-journal", "volume" : "190" }, "uris" : [ "http://www.mendeley.com/documents/?uuid=6cff1331-d992-4077-bfcd-58f4ba055f7f" ] } ], "mendeley" : { "formattedCitation" : "(Gallet et al. 2012b)", "plainTextFormattedCitation" : "(Gallet et al. 2012b)", "previouslyFormattedCitation" : "(Gallet et al. 2012b)" }, "properties" : { "noteIndex" : 0 }, "schema" : "https://github.com/citation-style-language/schema/raw/master/csl-citation.json" }</w:instrText>
-      </w:r>
-      <w:r>
-        <w:fldChar w:fldCharType="separate"/>
-      </w:r>
-      <w:r>
-        <w:rPr>
-          <w:noProof/>
-        </w:rPr>
-        <w:t>(Gallet et al. 2012b)</w:t>
-      </w:r>
-      <w:r>
-        <w:fldChar w:fldCharType="end"/>
-      </w:r>
-      <w:r>
-        <w:t xml:space="preserve">, as </w:t>
-      </w:r>
-      <w:r>
-        <w:t>they</w:t>
-      </w:r>
-      <w:r>
-        <w:t xml:space="preserve"> directly estimate</w:t>
-      </w:r>
-      <w:r>
-        <w:t xml:space="preserve"> </w:t>
-      </w:r>
-      <w:r>
-        <w:t>fitness</w:t>
-      </w:r>
-      <w:r>
-        <w:t xml:space="preserve"> from </w:t>
-      </w:r>
-      <w:r>
-        <w:t>change</w:t>
-      </w:r>
-      <w:r>
-        <w:t>s</w:t>
-      </w:r>
-      <w:r>
-        <w:t xml:space="preserve"> in </w:t>
-      </w:r>
-      <w:r>
-        <w:t>frequencies over time</w:t>
-      </w:r>
-      <w:r>
-        <w:t xml:space="preserve">. However, competition </w:t>
-      </w:r>
-      <w:r>
-        <w:t>experiments</w:t>
-      </w:r>
-      <w:r>
-        <w:t xml:space="preserve"> are</w:t>
-      </w:r>
-      <w:r>
-        <w:t xml:space="preserve"> more</w:t>
-      </w:r>
-      <w:r>
-        <w:t xml:space="preserve"> laborious </w:t>
-      </w:r>
-      <w:r>
-        <w:t xml:space="preserve">than growth curve </w:t>
-      </w:r>
-      <w:r>
-        <w:t>experiments</w:t>
-      </w:r>
-      <w:r>
-        <w:t xml:space="preserve"> </w:t>
-      </w:r>
-      <w:r>
-        <w:t xml:space="preserve">and </w:t>
-      </w:r>
-      <w:r>
-        <w:t xml:space="preserve">are typically more </w:t>
-      </w:r>
-      <w:r>
-        <w:t>expensive</w:t>
-      </w:r>
-      <w:r>
-        <w:t>, requiring the construction and assaying of genetic or phenotypic markers</w:t>
-      </w:r>
-      <w:r>
-        <w:t xml:space="preserve"> </w:t>
-      </w:r>
-      <w:r>
-        <w:fldChar w:fldCharType="begin" w:fldLock="1"/>
-      </w:r>
-      <w:r>
-        <w:instrText>ADDIN CSL_CITATION { "citationItems" : [ { "id" : "ITEM-1", "itemData" : { "DOI" : "10.1371/journal.pone.0126915", "ISSN" : "1932-6203", "author" : [ { "dropping-particle" : "", "family" : "Concepci\u00f3n-Acevedo", "given" : "Jeniffer", "non-dropping-particle" : "", "parse-names" : false, "suffix" : "" }, { "dropping-particle" : "", "family" : "Weiss", "given" : "Howard N.", "non-dropping-particle" : "", "parse-names" : false, "suffix" : "" }, { "dropping-particle" : "", "family" : "Chaudhry", "given" : "Waqas Nasir", "non-dropping-particle" : "", "parse-names" : false, "suffix" : "" }, { "dropping-particle" : "", "family" : "Levin", "given" : "Bruce R.", "non-dropping-particle" : "", "parse-names" : false, "suffix" : "" } ], "container-title" : "Plos One", "id" : "ITEM-1", "issue" : "6", "issued" : { "date-parts" : [ [ "2015" ] ] }, "page" : "e0126915", "title" : "Malthusian Parameters as Estimators of the Fitness of Microbes: A Cautionary Tale about the Low Side of High Throughput", "type" : "article-journal", "volume" : "10" }, "uris" : [ "http://www.mendeley.com/documents/?uuid=ff5b14a1-2eed-4181-bbbe-e8e83a728fd8" ] } ], "mendeley" : { "formattedCitation" : "(Concepci\u00f3n-Acevedo et al. 2015)", "manualFormatting" : "(Concepci\u00f3n-Acevedo et al. 2015 and references therein)", "plainTextFormattedCitation" : "(Concepci\u00f3n-Acevedo et al. 2015)", "previouslyFormattedCitation" : "(Concepci\u00f3n-Acevedo et al. 2015)" }, "properties" : { "noteIndex" : 0 }, "schema" : "https://github.com/citation-style-language/schema/raw/master/csl-citation.json" }</w:instrText>
-      </w:r>
-      <w:r>
-        <w:fldChar w:fldCharType="separate"/>
-      </w:r>
-      <w:r>
-        <w:rPr>
-          <w:noProof/>
-        </w:rPr>
-        <w:t>(Concepción-Acevedo et al. 2015</w:t>
-      </w:r>
-      <w:r>
-        <w:rPr>
-          <w:noProof/>
-        </w:rPr>
-        <w:t xml:space="preserve"> and references therein</w:t>
-      </w:r>
-      <w:r>
-        <w:rPr>
-          <w:noProof/>
-        </w:rPr>
-        <w:t>)</w:t>
-      </w:r>
-      <w:r>
-        <w:fldChar w:fldCharType="end"/>
-      </w:r>
-      <w:r>
-        <w:t xml:space="preserve">. </w:t>
-      </w:r>
-      <w:r>
-        <w:t>Therefore</w:t>
-      </w:r>
-      <w:r>
-        <w:t xml:space="preserve">, many investigators </w:t>
-      </w:r>
-      <w:r>
-        <w:t xml:space="preserve">prefer to </w:t>
-      </w:r>
-      <w:r>
-        <w:t>use proxies of fitness such as growth rates.</w:t>
+        <w:t>; however, there is currently no method to predict or interpret fitness from a combination of growth traits.</w:t>
       </w:r>
     </w:p>
     <w:p>
@@ -1358,6 +698,760 @@
         <w:pStyle w:val="Heading2"/>
       </w:pPr>
       <w:r>
+        <w:t>Growth curves</w:t>
+      </w:r>
+    </w:p>
+    <w:p>
+      <w:r>
+        <w:t xml:space="preserve">Growth curves </w:t>
+      </w:r>
+      <w:r>
+        <w:t xml:space="preserve">are </w:t>
+      </w:r>
+      <w:r>
+        <w:t>commonly used</w:t>
+      </w:r>
+      <w:r>
+        <w:t xml:space="preserve"> to estimate fitness in microbiology, genetics, and evolutionary biology. </w:t>
+      </w:r>
+      <w:r>
+        <w:t>Growth curves are acquired by measuring the o</w:t>
+      </w:r>
+      <w:r>
+        <w:t xml:space="preserve">ptical </w:t>
+      </w:r>
+      <w:r>
+        <w:t>d</w:t>
+      </w:r>
+      <w:r>
+        <w:t>ensity (OD) of one or more populations of cells</w:t>
+      </w:r>
+      <w:r>
+        <w:t xml:space="preserve"> growing in liquid culture</w:t>
+      </w:r>
+      <w:r>
+        <w:t xml:space="preserve"> over </w:t>
+      </w:r>
+      <w:r>
+        <w:t xml:space="preserve">a range of </w:t>
+      </w:r>
+      <w:r>
+        <w:t xml:space="preserve">time. </w:t>
+      </w:r>
+      <w:r>
+        <w:t xml:space="preserve">The simplest way to </w:t>
+      </w:r>
+      <w:r>
+        <w:t>infer</w:t>
+      </w:r>
+      <w:r>
+        <w:t xml:space="preserve"> fitness from </w:t>
+      </w:r>
+      <w:r>
+        <w:t>growth</w:t>
+      </w:r>
+      <w:r>
+        <w:t xml:space="preserve"> curves is to </w:t>
+      </w:r>
+      <w:r>
+        <w:t>estimate</w:t>
+      </w:r>
+      <w:r>
+        <w:t xml:space="preserve"> the growth rate</w:t>
+      </w:r>
+      <w:r>
+        <w:t xml:space="preserve"> during the exponential growth phase. This is done by </w:t>
+      </w:r>
+      <w:r>
+        <w:t>taking the log of the</w:t>
+      </w:r>
+      <w:r>
+        <w:t xml:space="preserve"> mean of the</w:t>
+      </w:r>
+      <w:r>
+        <w:t xml:space="preserve"> </w:t>
+      </w:r>
+      <w:r>
+        <w:t xml:space="preserve">growth </w:t>
+      </w:r>
+      <w:r>
+        <w:t>curves during the exponential growth phase</w:t>
+      </w:r>
+      <w:r>
+        <w:t xml:space="preserve"> and</w:t>
+      </w:r>
+      <w:r>
+        <w:t xml:space="preserve"> using linear regression to </w:t>
+      </w:r>
+      <w:r>
+        <w:t xml:space="preserve">estimate </w:t>
+      </w:r>
+      <w:r>
+        <w:t xml:space="preserve">the </w:t>
+      </w:r>
+      <w:r>
+        <w:t xml:space="preserve">slope </w:t>
+      </w:r>
+      <w:r>
+        <w:t xml:space="preserve">of the </w:t>
+      </w:r>
+      <w:r>
+        <w:t>curve</w:t>
+      </w:r>
+      <w:r>
+        <w:t xml:space="preserve"> </w:t>
+      </w:r>
+      <w:r>
+        <w:t>as a measure of the growth rate</w:t>
+      </w:r>
+      <w:r>
+        <w:t xml:space="preserve"> </w:t>
+      </w:r>
+      <w:r>
+        <w:fldChar w:fldCharType="begin" w:fldLock="1"/>
+      </w:r>
+      <w:r>
+        <w:instrText>ADDIN CSL_CITATION { "citationItems" : [ { "id" : "ITEM-1", "itemData" : { "DOI" : "10.1093/molbev/mst187", "ISBN" : "0737-4038", "ISSN" : "07374038", "PMID" : "24170494", "abstract" : "In the 1960s-1980s, determination of bacterial growth rates was an important tool in microbial genetics, biochemistry, molecular biology, and microbial physiology. The exciting technical developments of the 1990s and the 2000s eclipsed that tool; as a result, many investigators today lack experience with growth rate measurements. Recently, investigators in a number of areas have started to use measurements of bacterial growth rates for a variety of purposes. Those measurements have been greatly facilitated by the availability of microwell plate readers that permit the simultaneous measurements on up to 384 different cultures. Only the exponential (logarithmic) portions of the resulting growth curves are useful for determining growth rates, and manual determination of that portion and calculation of growth rates can be tedious for high-throughput purposes. Here, we introduce the program GrowthRates that uses plate reader output files to automatically determine the exponential portion of the curve and to automatically calculate the growth rate, the maximum culture density, and the duration of the growth lag phase. GrowthRates is freely available for Macintosh, Windows, and Linux. We discuss the effects of culture volume, the classical bacterial growth curve, and the differences between determinations in rich media and minimal (mineral salts) media. This protocol covers calibration of the plate reader, growth of culture inocula for both rich and minimal media, and experimental setup. As a guide to reliability, we report typical day-to-day variation in growth rates and variation within experiments with respect to position of wells within the plates.", "author" : [ { "dropping-particle" : "", "family" : "Hall", "given" : "Barry G.", "non-dropping-particle" : "", "parse-names" : false, "suffix" : "" }, { "dropping-particle" : "", "family" : "Acar", "given" : "Hande", "non-dropping-particle" : "", "parse-names" : false, "suffix" : "" }, { "dropping-particle" : "", "family" : "Nandipati", "given" : "Anna", "non-dropping-particle" : "", "parse-names" : false, "suffix" : "" }, { "dropping-particle" : "", "family" : "Barlow", "given" : "Miriam", "non-dropping-particle" : "", "parse-names" : false, "suffix" : "" } ], "container-title" : "Molecular Biology and Evolution", "id" : "ITEM-1", "issue" : "1", "issued" : { "date-parts" : [ [ "2014" ] ] }, "page" : "232-238", "title" : "Growth rates made easy", "type" : "article-journal", "volume" : "31" }, "uris" : [ "http://www.mendeley.com/documents/?uuid=f081921d-ea2b-4792-ba44-f8184b796e8d" ] } ], "mendeley" : { "formattedCitation" : "(Hall et al. 2014)", "plainTextFormattedCitation" : "(Hall et al. 2014)", "previouslyFormattedCitation" : "(Hall et al. 2014)" }, "properties" : { "noteIndex" : 0 }, "schema" : "https://github.com/citation-style-language/schema/raw/master/csl-citation.json" }</w:instrText>
+      </w:r>
+      <w:r>
+        <w:fldChar w:fldCharType="separate"/>
+      </w:r>
+      <w:r>
+        <w:rPr>
+          <w:noProof/>
+        </w:rPr>
+        <w:t xml:space="preserve">(Hall et </w:t>
+      </w:r>
+      <w:r>
+        <w:rPr>
+          <w:noProof/>
+        </w:rPr>
+        <w:lastRenderedPageBreak/>
+        <w:t>al. 2014)</w:t>
+      </w:r>
+      <w:r>
+        <w:fldChar w:fldCharType="end"/>
+      </w:r>
+      <w:r>
+        <w:t xml:space="preserve">. </w:t>
+      </w:r>
+      <w:r>
+        <w:t xml:space="preserve">Indeed, growth </w:t>
+      </w:r>
+      <w:r>
+        <w:t xml:space="preserve">rates can be proxies of </w:t>
+      </w:r>
+      <w:r>
+        <w:t xml:space="preserve">the </w:t>
+      </w:r>
+      <w:r>
+        <w:t>selection coefficient</w:t>
+      </w:r>
+      <w:r>
+        <w:t>,</w:t>
+      </w:r>
+      <w:r>
+        <w:rPr>
+          <w:i/>
+          <w:iCs/>
+        </w:rPr>
+        <w:t xml:space="preserve"> s</w:t>
+      </w:r>
+      <w:r>
+        <w:t xml:space="preserve">, which is </w:t>
+      </w:r>
+      <w:r>
+        <w:t>a</w:t>
+      </w:r>
+      <w:r>
+        <w:t xml:space="preserve"> </w:t>
+      </w:r>
+      <w:r>
+        <w:t xml:space="preserve">standard </w:t>
+      </w:r>
+      <w:r>
+        <w:t>approach</w:t>
+      </w:r>
+      <w:r>
+        <w:t xml:space="preserve"> </w:t>
+      </w:r>
+      <w:r>
+        <w:t xml:space="preserve">for representing </w:t>
+      </w:r>
+      <w:r>
+        <w:t>relative fitness in population genetics</w:t>
+      </w:r>
+      <w:r>
+        <w:t xml:space="preserve"> </w:t>
+      </w:r>
+      <w:r>
+        <w:fldChar w:fldCharType="begin" w:fldLock="1"/>
+      </w:r>
+      <w:r>
+        <w:instrText>ADDIN CSL_CITATION { "citationItems" : [ { "id" : "ITEM-1", "itemData" : { "author" : [ { "dropping-particle" : "", "family" : "Crow", "given" : "James F.", "non-dropping-particle" : "", "parse-names" : false, "suffix" : "" }, { "dropping-particle" : "", "family" : "Kimura", "given" : "Motoo", "non-dropping-particle" : "", "parse-names" : false, "suffix" : "" } ], "id" : "ITEM-1", "issued" : { "date-parts" : [ [ "1970" ] ] }, "number-of-pages" : "591", "publisher" : "Burgess Pub. Co.", "publisher-place" : "Minneapolis", "title" : "An introduction to population genetics theory", "type" : "book" }, "uris" : [ "http://www.mendeley.com/documents/?uuid=53412738-ef5b-4a6a-95c7-50a435e82b43" ] }, { "id" : "ITEM-2", "itemData" : { "DOI" : "10.1098/rsbl.2010.0580", "ISSN" : "1744-957X", "PMID" : "20810425", "abstract" : "Distributions of mutation fitness effects from evolution experiments are available in an increasing number of species, opening the way for a vast array of applications in evolutionary biology. However, comparison of estimated distributions among studies is hampered by inconsistencies in the definitions of fitness effects and selection coefficients. In particular, the use of ratios of Malthusian growth rates as 'relative fitnesses' leads to wrong inference of the strength of selection. Scaling Malthusian fitness by the generation time may help overcome this shortcoming, and allow accurate comparison of selection coefficients across species. For species reproducing by binary fission (neglecting cellular death), ln2 can be used as a correction factor, but in general, the growth rate and generation time of the wild-type should be provided in studies reporting distribution of mutation fitness effects. I also discuss how density and frequency dependence of population growth affect selection and its measurement in evolution experiments.", "author" : [ { "dropping-particle" : "", "family" : "Chevin", "given" : "Luis-Miguel", "non-dropping-particle" : "", "parse-names" : false, "suffix" : "" } ], "container-title" : "Biology letters", "id" : "ITEM-2", "issue" : "2", "issued" : { "date-parts" : [ [ "2011", "4", "23" ] ] }, "page" : "210-3", "title" : "On measuring selection in experimental evolution.", "type" : "article-journal", "volume" : "7" }, "uris" : [ "http://www.mendeley.com/documents/?uuid=1e94d081-c729-43ac-b9be-63d792575b27" ] } ], "mendeley" : { "formattedCitation" : "(Crow and Kimura 1970; Chevin 2011)", "plainTextFormattedCitation" : "(Crow and Kimura 1970; Chevin 2011)", "previouslyFormattedCitation" : "(Crow and Kimura 1970; Chevin 2011)" }, "properties" : { "noteIndex" : 0 }, "schema" : "https://github.com/citation-style-language/schema/raw/master/csl-citation.json" }</w:instrText>
+      </w:r>
+      <w:r>
+        <w:fldChar w:fldCharType="separate"/>
+      </w:r>
+      <w:r>
+        <w:rPr>
+          <w:noProof/>
+        </w:rPr>
+        <w:t>(Crow and Kimura 1970; Chevin 2011)</w:t>
+      </w:r>
+      <w:r>
+        <w:fldChar w:fldCharType="end"/>
+      </w:r>
+      <w:r>
+        <w:t>.</w:t>
+      </w:r>
+      <w:r>
+        <w:t xml:space="preserve"> </w:t>
+      </w:r>
+      <w:r>
+        <w:t xml:space="preserve">However, the selection coefficient can </w:t>
+      </w:r>
+      <w:r>
+        <w:t>be affected by other phases of</w:t>
+      </w:r>
+      <w:r>
+        <w:t xml:space="preserve"> growth</w:t>
+      </w:r>
+      <w:r>
+        <w:t>,</w:t>
+      </w:r>
+      <w:r>
+        <w:t xml:space="preserve"> </w:t>
+      </w:r>
+      <w:r>
+        <w:t>such as</w:t>
+      </w:r>
+      <w:r>
+        <w:t xml:space="preserve"> the</w:t>
+      </w:r>
+      <w:r>
+        <w:t xml:space="preserve"> </w:t>
+      </w:r>
+      <w:r>
+        <w:t xml:space="preserve">lag phase and </w:t>
+      </w:r>
+      <w:r>
+        <w:t xml:space="preserve">the </w:t>
+      </w:r>
+      <w:r>
+        <w:t>stationary phase</w:t>
+      </w:r>
+      <w:r>
+        <w:t xml:space="preserve">. </w:t>
+      </w:r>
+      <w:r>
+        <w:t xml:space="preserve">Thus, it is not surprising that </w:t>
+      </w:r>
+      <w:r>
+        <w:t>growth rate</w:t>
+      </w:r>
+      <w:r>
+        <w:t>s</w:t>
+      </w:r>
+      <w:r>
+        <w:t xml:space="preserve"> can be poor estimate</w:t>
+      </w:r>
+      <w:r>
+        <w:t>s</w:t>
+      </w:r>
+      <w:r>
+        <w:t xml:space="preserve"> of relative fitness </w:t>
+      </w:r>
+      <w:r>
+        <w:fldChar w:fldCharType="begin" w:fldLock="1"/>
+      </w:r>
+      <w:r>
+        <w:instrText>ADDIN CSL_CITATION { "citationItems" : [ { "id" : "ITEM-1", "itemData" : { "DOI" : "10.1371/journal.pone.0126915", "ISSN" : "1932-6203", "author" : [ { "dropping-particle" : "", "family" : "Concepci\u00f3n-Acevedo", "given" : "Jeniffer", "non-dropping-particle" : "", "parse-names" : false, "suffix" : "" }, { "dropping-particle" : "", "family" : "Weiss", "given" : "Howard N.", "non-dropping-particle" : "", "parse-names" : false, "suffix" : "" }, { "dropping-particle" : "", "family" : "Chaudhry", "given" : "Waqas Nasir", "non-dropping-particle" : "", "parse-names" : false, "suffix" : "" }, { "dropping-particle" : "", "family" : "Levin", "given" : "Bruce R.", "non-dropping-particle" : "", "parse-names" : false, "suffix" : "" } ], "container-title" : "Plos One", "id" : "ITEM-1", "issue" : "6", "issued" : { "date-parts" : [ [ "2015" ] ] }, "page" : "e0126915", "title" : "Malthusian Parameters as Estimators of the Fitness of Microbes: A Cautionary Tale about the Low Side of High Throughput", "type" : "article-journal", "volume" : "10" }, "uris" : [ "http://www.mendeley.com/documents/?uuid=ff5b14a1-2eed-4181-bbbe-e8e83a728fd8" ] } ], "mendeley" : { "formattedCitation" : "(Concepci\u00f3n-Acevedo et al. 2015)", "plainTextFormattedCitation" : "(Concepci\u00f3n-Acevedo et al. 2015)", "previouslyFormattedCitation" : "(Concepci\u00f3n-Acevedo et al. 2015)" }, "properties" : { "noteIndex" : 0 }, "schema" : "https://github.com/citation-style-language/schema/raw/master/csl-citation.json" }</w:instrText>
+      </w:r>
+      <w:r>
+        <w:fldChar w:fldCharType="separate"/>
+      </w:r>
+      <w:r>
+        <w:rPr>
+          <w:noProof/>
+        </w:rPr>
+        <w:t>(Concepción-Acevedo et al. 2015)</w:t>
+      </w:r>
+      <w:r>
+        <w:fldChar w:fldCharType="end"/>
+      </w:r>
+      <w:r>
+        <w:t>.</w:t>
+      </w:r>
+      <w:r>
+        <w:t xml:space="preserve">  </w:t>
+      </w:r>
+    </w:p>
+    <w:p>
+      <w:pPr>
+        <w:pStyle w:val="Heading2"/>
+      </w:pPr>
+      <w:r>
+        <w:t>C</w:t>
+      </w:r>
+      <w:r>
+        <w:t>ompetition experiments</w:t>
+      </w:r>
+    </w:p>
+    <w:p>
+      <w:r>
+        <w:t>C</w:t>
+      </w:r>
+      <w:r>
+        <w:t xml:space="preserve">ompetition </w:t>
+      </w:r>
+      <w:r>
+        <w:t>experiments</w:t>
+      </w:r>
+      <w:r>
+        <w:t xml:space="preserve"> </w:t>
+      </w:r>
+      <w:r>
+        <w:t xml:space="preserve">infer </w:t>
+      </w:r>
+      <w:r>
+        <w:t xml:space="preserve">relative </w:t>
+      </w:r>
+      <w:r>
+        <w:t xml:space="preserve">fitness </w:t>
+      </w:r>
+      <w:r>
+        <w:t xml:space="preserve">in a </w:t>
+      </w:r>
+      <w:r>
+        <w:t xml:space="preserve">manner </w:t>
+      </w:r>
+      <w:r>
+        <w:t xml:space="preserve">that </w:t>
+      </w:r>
+      <w:r>
+        <w:t xml:space="preserve">accounts for </w:t>
+      </w:r>
+      <w:r>
+        <w:t>all</w:t>
+      </w:r>
+      <w:r>
+        <w:t xml:space="preserve"> growth phases. </w:t>
+      </w:r>
+      <w:r>
+        <w:t>In c</w:t>
+      </w:r>
+      <w:r>
+        <w:t xml:space="preserve">ompetition </w:t>
+      </w:r>
+      <w:r>
+        <w:t>experiments</w:t>
+      </w:r>
+      <w:r>
+        <w:t>,</w:t>
+      </w:r>
+      <w:r>
+        <w:t xml:space="preserve"> </w:t>
+      </w:r>
+      <w:r>
+        <w:t>two</w:t>
+      </w:r>
+      <w:r>
+        <w:t xml:space="preserve"> or more</w:t>
+      </w:r>
+      <w:r>
+        <w:t xml:space="preserve"> strains </w:t>
+      </w:r>
+      <w:r>
+        <w:t xml:space="preserve">are grown together </w:t>
+      </w:r>
+      <w:r>
+        <w:t xml:space="preserve">in </w:t>
+      </w:r>
+      <w:r>
+        <w:t>a mixed culture:</w:t>
+      </w:r>
+      <w:r>
+        <w:t xml:space="preserve"> </w:t>
+      </w:r>
+      <w:r>
+        <w:t xml:space="preserve">a reference strain and </w:t>
+      </w:r>
+      <w:r>
+        <w:t>one or more</w:t>
+      </w:r>
+      <w:r>
+        <w:t xml:space="preserve"> </w:t>
+      </w:r>
+      <w:r>
+        <w:t>strain</w:t>
+      </w:r>
+      <w:r>
+        <w:t>s</w:t>
+      </w:r>
+      <w:r>
+        <w:t xml:space="preserve"> of interest (for example, a </w:t>
+      </w:r>
+      <w:r>
+        <w:t xml:space="preserve">wild-type reference </w:t>
+      </w:r>
+      <w:r>
+        <w:t xml:space="preserve">strain and a </w:t>
+      </w:r>
+      <w:r>
+        <w:t xml:space="preserve">mutant </w:t>
+      </w:r>
+      <w:r>
+        <w:t>strain</w:t>
+      </w:r>
+      <w:r>
+        <w:t xml:space="preserve"> of interest</w:t>
+      </w:r>
+      <w:r>
+        <w:t>).</w:t>
+      </w:r>
+      <w:r>
+        <w:t xml:space="preserve"> The frequency of each strain </w:t>
+      </w:r>
+      <w:r>
+        <w:t xml:space="preserve">in the </w:t>
+      </w:r>
+      <w:r>
+        <w:t>mixed culture</w:t>
+      </w:r>
+      <w:r>
+        <w:t xml:space="preserve"> </w:t>
+      </w:r>
+      <w:r>
+        <w:t>is measured during the</w:t>
+      </w:r>
+      <w:r>
+        <w:t xml:space="preserve"> course of the</w:t>
+      </w:r>
+      <w:r>
+        <w:t xml:space="preserve"> experiment</w:t>
+      </w:r>
+      <w:r>
+        <w:t xml:space="preserve">. This is done classically by plating assays that distinguish the strains using </w:t>
+      </w:r>
+      <w:r>
+        <w:t>phenotypic</w:t>
+      </w:r>
+      <w:r>
+        <w:t xml:space="preserve"> markers</w:t>
+      </w:r>
+      <w:r>
+        <w:t xml:space="preserve"> </w:t>
+      </w:r>
+      <w:r>
+        <w:fldChar w:fldCharType="begin" w:fldLock="1"/>
+      </w:r>
+      <w:r>
+        <w:instrText>ADDIN CSL_CITATION { "citationItems" : [ { "id" : "ITEM-1", "itemData" : { "DOI" : "10.1371/journal.pone.0126210", "ISSN" : "1932-6203", "author" : [ { "dropping-particle" : "", "family" : "Wiser", "given" : "Michael J", "non-dropping-particle" : "", "parse-names" : false, "suffix" : "" }, { "dropping-particle" : "", "family" : "Lenski", "given" : "Richard E.", "non-dropping-particle" : "", "parse-names" : false, "suffix" : "" } ], "container-title" : "PLOS ONE", "id" : "ITEM-1", "issue" : "5", "issued" : { "date-parts" : [ [ "2015" ] ] }, "page" : "e0126210", "title" : "A Comparison of Methods to Measure Fitness in Escherichia coli", "type" : "article-journal", "volume" : "10" }, "uris" : [ "http://www.mendeley.com/documents/?uuid=e02f4657-f10b-4980-a582-98ea370b5fce" ] } ], "mendeley" : { "formattedCitation" : "(Wiser and Lenski 2015)", "plainTextFormattedCitation" : "(Wiser and Lenski 2015)", "previouslyFormattedCitation" : "(Wiser and Lenski 2015)" }, "properties" : { "noteIndex" : 0 }, "schema" : "https://github.com/citation-style-language/schema/raw/master/csl-citation.json" }</w:instrText>
+      </w:r>
+      <w:r>
+        <w:fldChar w:fldCharType="separate"/>
+      </w:r>
+      <w:r>
+        <w:rPr>
+          <w:noProof/>
+        </w:rPr>
+        <w:t>(Wiser and Lenski 2015)</w:t>
+      </w:r>
+      <w:r>
+        <w:fldChar w:fldCharType="end"/>
+      </w:r>
+      <w:r>
+        <w:t xml:space="preserve">.  More recently, </w:t>
+      </w:r>
+      <w:r>
+        <w:t>flow cytometry</w:t>
+      </w:r>
+      <w:r>
+        <w:t xml:space="preserve"> </w:t>
+      </w:r>
+      <w:r>
+        <w:t>has been used with fluorescently marked cells</w:t>
+      </w:r>
+      <w:r>
+        <w:t xml:space="preserve"> </w:t>
+      </w:r>
+      <w:r>
+        <w:fldChar w:fldCharType="begin" w:fldLock="1"/>
+      </w:r>
+      <w:r>
+        <w:instrText>ADDIN CSL_CITATION { "citationItems" : [ { "id" : "ITEM-1", "itemData" : { "DOI" : "10.1534/genetics.111.133454", "ISSN" : "1943-2631", "PMID" : "22042578", "abstract" : "Measuring fitness with precision is a key issue in evolutionary biology, particularly in studying mutations of small effects. It is usually thought that sampling error and drift prevent precise measurement of very small fitness effects. We circumvented these limits by using a new combined approach to measuring and analyzing fitness. We estimated the mutational fitness effect (MFE) of three independent mini-Tn10 transposon insertion mutations by conducting competition experiments in large populations of Escherichia coli under controlled laboratory conditions. Using flow cytometry to assess genotype frequencies from very large samples alleviated the problem of sampling error, while the effect of drift was controlled by using large populations and massive replication of fitness measures. Furthermore, with a set of four competition experiments between ancestral and mutant genotypes, we were able to decompose fitness measures into four estimated parameters that account for fitness effects of our fluorescent marker (\u03b1), the mutation (\u03b2), epistasis between the mutation and the marker (\u03b3), and departure from transitivity (\u03c4). Our method allowed us to estimate mean selection coefficients to a precision of 2 \u00d7 10(-4). We also found small, but significant, epistatic interactions between the allelic effects of mutations and markers and confirmed that fitness effects were transitive in most cases. Unexpectedly, we also detected variation in measures of s that were significantly bigger than expected due to drift alone, indicating the existence of cryptic variation, even in fully controlled experiments. Overall our results indicate that selection coefficients are best understood as being distributed, representing a limit on the precision with which selection can be measured, even under controlled laboratory conditions.", "author" : [ { "dropping-particle" : "", "family" : "Gallet", "given" : "Romain", "non-dropping-particle" : "", "parse-names" : false, "suffix" : "" }, { "dropping-particle" : "", "family" : "Cooper", "given" : "Tim F.", "non-dropping-particle" : "", "parse-names" : false, "suffix" : "" }, { "dropping-particle" : "", "family" : "Elena", "given" : "Santiago F.", "non-dropping-particle" : "", "parse-names" : false, "suffix" : "" }, { "dropping-particle" : "", "family" : "Lenormand", "given" : "Thomas", "non-dropping-particle" : "", "parse-names" : false, "suffix" : "" } ], "container-title" : "Genetics", "id" : "ITEM-1", "issue" : "1", "issued" : { "date-parts" : [ [ "2012", "1" ] ] }, "page" : "175-86", "title" : "Measuring selection coefficients below 10&lt;sup&gt;-3&lt;/sup&gt;: method, questions, and prospects.", "type" : "article-journal", "volume" : "190" }, "uris" : [ "http://www.mendeley.com/documents/?uuid=6cff1331-d992-4077-bfcd-58f4ba055f7f" ] } ], "mendeley" : { "formattedCitation" : "(Gallet et al. 2012b)", "plainTextFormattedCitation" : "(Gallet et al. 2012b)", "previouslyFormattedCitation" : "(Gallet et al. 2012b)" }, "properties" : { "noteIndex" : 0 }, "schema" : "https://github.com/citation-style-language/schema/raw/master/csl-citation.json" }</w:instrText>
+      </w:r>
+      <w:r>
+        <w:fldChar w:fldCharType="separate"/>
+      </w:r>
+      <w:r>
+        <w:rPr>
+          <w:noProof/>
+        </w:rPr>
+        <w:t>(Gallet et al. 2012b)</w:t>
+      </w:r>
+      <w:r>
+        <w:fldChar w:fldCharType="end"/>
+      </w:r>
+      <w:r>
+        <w:t xml:space="preserve"> and</w:t>
+      </w:r>
+      <w:r>
+        <w:t xml:space="preserve"> deep sequencing</w:t>
+      </w:r>
+      <w:r>
+        <w:t xml:space="preserve"> read counts have been used to determine the frequencies of different alleles in the population</w:t>
+      </w:r>
+      <w:r>
+        <w:t xml:space="preserve"> </w:t>
+      </w:r>
+      <w:r>
+        <w:fldChar w:fldCharType="begin" w:fldLock="1"/>
+      </w:r>
+      <w:r>
+        <w:instrText>ADDIN CSL_CITATION { "citationItems" : [ { "id" : "ITEM-1", "itemData" : { "DOI" : "10.1534/genetics.113.156190", "ISSN" : "1943-2631", "PMID" : "24398421", "abstract" : "The role of adaptation in the evolutionary process has been contentious for decades. At the heart of the century-old debate between neutralists and selectionists lies the distribution of fitness effects (DFE) - that is, the selective effect of all mutations. Attempts to describe the DFE have been varied, occupying theoreticians and experimentalists alike. New high-throughput techniques stand to make important contributions to empirical efforts to characterize the DFE, but the usefulness of such approaches depends on the availability of robust statistical methods for their interpretation. We here present and discuss a Bayesian MCMC approach to estimate fitness from deep sequencing data, and use it to assess the DFE for the same 560 point mutations in a coding region of Hsp90 in Saccharomyces cerevisiae across six different environmental conditions. Using these estimates, we compare the differences in the DFEs resulting from mutations covering 1, 2 and 3 nucleotide steps from the wild type - showing that multiple-step mutations harbor more potential for adaptation in challenging environments, but also tend to be more deleterious in the standard environment. All observations are discussed in the light of expectations arising from Fisher's geometric model.", "author" : [ { "dropping-particle" : "", "family" : "Bank", "given" : "Claudia", "non-dropping-particle" : "", "parse-names" : false, "suffix" : "" }, { "dropping-particle" : "", "family" : "Hietpas", "given" : "Ryan T.", "non-dropping-particle" : "", "parse-names" : false, "suffix" : "" }, { "dropping-particle" : "", "family" : "Wong", "given" : "Alex", "non-dropping-particle" : "", "parse-names" : false, "suffix" : "" }, { "dropping-particle" : "", "family" : "Bolon", "given" : "Daniel N. A.", "non-dropping-particle" : "", "parse-names" : false, "suffix" : "" }, { "dropping-particle" : "", "family" : "Jensen", "given" : "Jeffrey D.", "non-dropping-particle" : "", "parse-names" : false, "suffix" : "" } ], "container-title" : "Genetics", "id" : "ITEM-1", "issue" : "3", "issued" : { "date-parts" : [ [ "2014", "1", "7" ] ] }, "page" : "1-35", "title" : "A Bayesian MCMC Approach To Assess the Complete Distribution of Fitness Effects of New Mutations: Uncovering the Potential for Adaptive Walks in Challenging Environments.", "type" : "article-journal", "volume" : "196" }, "uris" : [ "http://www.mendeley.com/documents/?uuid=b8f847ea-1b54-47de-87a1-50edb2cc40d9" ] }, { "id" : "ITEM-2", "itemData" : { "DOI" : "10.1038/nature14279", "ISSN" : "0028-0836", "abstract" : "Evolution of large asexual cell populations underlies [sim]30% of deaths worldwide, including those caused by bacteria, fungi, parasites, and cancer. However, the dynamics underlying these evolutionary processes remain poorly understood because they involve many competing beneficial lineages, most of which never rise above extremely low frequencies in the population. To observe these normally hidden evolutionary dynamics, we constructed a sequencing-based ultra high-resolution lineage tracking system in Saccharomyces cerevisiae that allowed us to monitor the relative frequencies of [sim]500,000 lineages simultaneously. In contrast to some expectations, we found that the spectrum of fitness effects of beneficial mutations is neither exponential nor monotonic. Early adaptation is a predictable consequence of this spectrum and is strikingly reproducible, but the initial small-effect mutations are soon outcompeted by rarer large-effect mutations that result in variability between replicates. These results suggest that early evolutionary dynamics may be deterministic for a period of time before stochastic effects become important.", "author" : [ { "dropping-particle" : "", "family" : "Levy", "given" : "Sasha F.", "non-dropping-particle" : "", "parse-names" : false, "suffix" : "" }, { "dropping-particle" : "", "family" : "Blundell", "given" : "Jamie R.", "non-dropping-particle" : "", "parse-names" : false, "suffix" : "" }, { "dropping-particle" : "", "family" : "Venkataram", "given" : "Sandeep", "non-dropping-particle" : "", "parse-names" : false, "suffix" : "" }, { "dropping-particle" : "", "family" : "Petrov", "given" : "Dmitri a.", "non-dropping-particle" : "", "parse-names" : false, "suffix" : "" }, { "dropping-particle" : "", "family" : "Fisher", "given" : "Daniel S.", "non-dropping-particle" : "", "parse-names" : false, "suffix" : "" }, { "dropping-particle" : "", "family" : "Sherlock", "given" : "Gavin", "non-dropping-particle" : "", "parse-names" : false, "suffix" : "" } ], "container-title" : "Nature", "id" : "ITEM-2", "issue" : "7542", "issued" : { "date-parts" : [ [ "2015", "2", "25" ] ] }, "page" : "181-186", "title" : "Quantitative evolutionary dynamics using high-resolution lineage tracking", "type" : "article-journal", "volume" : "519" }, "uris" : [ "http://www.mendeley.com/documents/?uuid=35e8adc9-7156-49fa-aebf-5dca7aa1e05a" ] } ], "mendeley" : { "formattedCitation" : "(Bank et al. 2014; Levy et al. 2015)", "plainTextFormattedCitation" : "(Bank et al. 2014; Levy et al. 2015)", "previouslyFormattedCitation" : "(Bank et al. 2014; Levy et al. 2015)" }, "properties" : { "noteIndex" : 0 }, "schema" : "https://github.com/citation-style-language/schema/raw/master/csl-citation.json" }</w:instrText>
+      </w:r>
+      <w:r>
+        <w:fldChar w:fldCharType="separate"/>
+      </w:r>
+      <w:r>
+        <w:rPr>
+          <w:noProof/>
+        </w:rPr>
+        <w:t>(Bank et al. 2014; Levy et al. 2015)</w:t>
+      </w:r>
+      <w:r>
+        <w:fldChar w:fldCharType="end"/>
+      </w:r>
+      <w:r>
+        <w:t>.</w:t>
+      </w:r>
+      <w:r>
+        <w:t xml:space="preserve"> </w:t>
+      </w:r>
+      <w:r>
+        <w:t>The selection coefficient of the strains of interest can then be estimated f</w:t>
+      </w:r>
+      <w:r>
+        <w:t>rom change</w:t>
+      </w:r>
+      <w:r>
+        <w:t>s</w:t>
+      </w:r>
+      <w:r>
+        <w:t xml:space="preserve"> in </w:t>
+      </w:r>
+      <w:r>
+        <w:t>the</w:t>
+      </w:r>
+      <w:r>
+        <w:t>ir</w:t>
+      </w:r>
+      <w:r>
+        <w:t xml:space="preserve"> </w:t>
+      </w:r>
+      <w:r>
+        <w:t>frequenc</w:t>
+      </w:r>
+      <w:r>
+        <w:t>ies</w:t>
+      </w:r>
+      <w:r>
+        <w:t xml:space="preserve"> </w:t>
+      </w:r>
+      <w:r>
+        <w:t>during</w:t>
+      </w:r>
+      <w:r>
+        <w:t xml:space="preserve"> </w:t>
+      </w:r>
+      <w:r>
+        <w:t xml:space="preserve">the </w:t>
+      </w:r>
+      <w:r>
+        <w:t>competition</w:t>
+      </w:r>
+      <w:r>
+        <w:t xml:space="preserve"> </w:t>
+      </w:r>
+      <w:r>
+        <w:t>experiment</w:t>
+      </w:r>
+      <w:r>
+        <w:t>s</w:t>
+      </w:r>
+      <w:r>
+        <w:t xml:space="preserve">. </w:t>
+      </w:r>
+      <w:r>
+        <w:t>T</w:t>
+      </w:r>
+      <w:r>
+        <w:t>h</w:t>
+      </w:r>
+      <w:r>
+        <w:t>ese</w:t>
+      </w:r>
+      <w:r>
+        <w:t xml:space="preserve"> method</w:t>
+      </w:r>
+      <w:r>
+        <w:t>s</w:t>
+      </w:r>
+      <w:r>
+        <w:t xml:space="preserve"> </w:t>
+      </w:r>
+      <w:r>
+        <w:t>infer</w:t>
+      </w:r>
+      <w:r>
+        <w:t xml:space="preserve"> relative</w:t>
+      </w:r>
+      <w:r>
+        <w:t xml:space="preserve"> fitness</w:t>
+      </w:r>
+      <w:r>
+        <w:t xml:space="preserve"> with high precision </w:t>
+      </w:r>
+      <w:r>
+        <w:fldChar w:fldCharType="begin" w:fldLock="1"/>
+      </w:r>
+      <w:r>
+        <w:instrText>ADDIN CSL_CITATION { "citationItems" : [ { "id" : "ITEM-1", "itemData" : { "DOI" : "10.1534/genetics.111.133454", "ISSN" : "1943-2631", "PMID" : "22042578", "abstract" : "Measuring fitness with precision is a key issue in evolutionary biology, particularly in studying mutations of small effects. It is usually thought that sampling error and drift prevent precise measurement of very small fitness effects. We circumvented these limits by using a new combined approach to measuring and analyzing fitness. We estimated the mutational fitness effect (MFE) of three independent mini-Tn10 transposon insertion mutations by conducting competition experiments in large populations of Escherichia coli under controlled laboratory conditions. Using flow cytometry to assess genotype frequencies from very large samples alleviated the problem of sampling error, while the effect of drift was controlled by using large populations and massive replication of fitness measures. Furthermore, with a set of four competition experiments between ancestral and mutant genotypes, we were able to decompose fitness measures into four estimated parameters that account for fitness effects of our fluorescent marker (\u03b1), the mutation (\u03b2), epistasis between the mutation and the marker (\u03b3), and departure from transitivity (\u03c4). Our method allowed us to estimate mean selection coefficients to a precision of 2 \u00d7 10(-4). We also found small, but significant, epistatic interactions between the allelic effects of mutations and markers and confirmed that fitness effects were transitive in most cases. Unexpectedly, we also detected variation in measures of s that were significantly bigger than expected due to drift alone, indicating the existence of cryptic variation, even in fully controlled experiments. Overall our results indicate that selection coefficients are best understood as being distributed, representing a limit on the precision with which selection can be measured, even under controlled laboratory conditions.", "author" : [ { "dropping-particle" : "", "family" : "Gallet", "given" : "Romain", "non-dropping-particle" : "", "parse-names" : false, "suffix" : "" }, { "dropping-particle" : "", "family" : "Cooper", "given" : "Tim F.", "non-dropping-particle" : "", "parse-names" : false, "suffix" : "" }, { "dropping-particle" : "", "family" : "Elena", "given" : "Santiago F.", "non-dropping-particle" : "", "parse-names" : false, "suffix" : "" }, { "dropping-particle" : "", "family" : "Lenormand", "given" : "Thomas", "non-dropping-particle" : "", "parse-names" : false, "suffix" : "" } ], "container-title" : "Genetics", "id" : "ITEM-1", "issue" : "1", "issued" : { "date-parts" : [ [ "2012", "1" ] ] }, "page" : "175-86", "title" : "Measuring selection coefficients below 10&lt;sup&gt;-3&lt;/sup&gt;: method, questions, and prospects.", "type" : "article-journal", "volume" : "190" }, "uris" : [ "http://www.mendeley.com/documents/?uuid=6cff1331-d992-4077-bfcd-58f4ba055f7f" ] } ], "mendeley" : { "formattedCitation" : "(Gallet et al. 2012b)", "plainTextFormattedCitation" : "(Gallet et al. 2012b)", "previouslyFormattedCitation" : "(Gallet et al. 2012b)" }, "properties" : { "noteIndex" : 0 }, "schema" : "https://github.com/citation-style-language/schema/raw/master/csl-citation.json" }</w:instrText>
+      </w:r>
+      <w:r>
+        <w:fldChar w:fldCharType="separate"/>
+      </w:r>
+      <w:r>
+        <w:rPr>
+          <w:noProof/>
+        </w:rPr>
+        <w:t>(Gallet et al. 2012b)</w:t>
+      </w:r>
+      <w:r>
+        <w:fldChar w:fldCharType="end"/>
+      </w:r>
+      <w:r>
+        <w:t xml:space="preserve">, as </w:t>
+      </w:r>
+      <w:r>
+        <w:t>they</w:t>
+      </w:r>
+      <w:r>
+        <w:t xml:space="preserve"> directly estimate</w:t>
+      </w:r>
+      <w:r>
+        <w:t xml:space="preserve"> </w:t>
+      </w:r>
+      <w:r>
+        <w:t>fitness</w:t>
+      </w:r>
+      <w:r>
+        <w:t xml:space="preserve"> from </w:t>
+      </w:r>
+      <w:r>
+        <w:t>change</w:t>
+      </w:r>
+      <w:r>
+        <w:t>s</w:t>
+      </w:r>
+      <w:r>
+        <w:t xml:space="preserve"> in </w:t>
+      </w:r>
+      <w:r>
+        <w:t>frequencies over time</w:t>
+      </w:r>
+      <w:r>
+        <w:t xml:space="preserve">. However, competition </w:t>
+      </w:r>
+      <w:r>
+        <w:t>experiments</w:t>
+      </w:r>
+      <w:r>
+        <w:t xml:space="preserve"> are</w:t>
+      </w:r>
+      <w:r>
+        <w:t xml:space="preserve"> more</w:t>
+      </w:r>
+      <w:r>
+        <w:t xml:space="preserve"> laborious </w:t>
+      </w:r>
+      <w:r>
+        <w:t xml:space="preserve">than growth curve </w:t>
+      </w:r>
+      <w:r>
+        <w:t>experiments</w:t>
+      </w:r>
+      <w:r>
+        <w:t xml:space="preserve"> </w:t>
+      </w:r>
+      <w:r>
+        <w:t xml:space="preserve">and </w:t>
+      </w:r>
+      <w:r>
+        <w:t xml:space="preserve">are typically more </w:t>
+      </w:r>
+      <w:r>
+        <w:t>expensive</w:t>
+      </w:r>
+      <w:r>
+        <w:t>, requiring the construction and assaying of genetic or phenotypic markers</w:t>
+      </w:r>
+      <w:r>
+        <w:t xml:space="preserve"> </w:t>
+      </w:r>
+      <w:r>
+        <w:fldChar w:fldCharType="begin" w:fldLock="1"/>
+      </w:r>
+      <w:r>
+        <w:instrText>ADDIN CSL_CITATION { "citationItems" : [ { "id" : "ITEM-1", "itemData" : { "DOI" : "10.1371/journal.pone.0126915", "ISSN" : "1932-6203", "author" : [ { "dropping-particle" : "", "family" : "Concepci\u00f3n-Acevedo", "given" : "Jeniffer", "non-dropping-particle" : "", "parse-names" : false, "suffix" : "" }, { "dropping-particle" : "", "family" : "Weiss", "given" : "Howard N.", "non-dropping-particle" : "", "parse-names" : false, "suffix" : "" }, { "dropping-particle" : "", "family" : "Chaudhry", "given" : "Waqas Nasir", "non-dropping-particle" : "", "parse-names" : false, "suffix" : "" }, { "dropping-particle" : "", "family" : "Levin", "given" : "Bruce R.", "non-dropping-particle" : "", "parse-names" : false, "suffix" : "" } ], "container-title" : "Plos One", "id" : "ITEM-1", "issue" : "6", "issued" : { "date-parts" : [ [ "2015" ] ] }, "page" : "e0126915", "title" : "Malthusian Parameters as Estimators of the Fitness of Microbes: A Cautionary Tale about the Low Side of High Throughput", "type" : "article-journal", "volume" : "10" }, "uris" : [ "http://www.mendeley.com/documents/?uuid=ff5b14a1-2eed-4181-bbbe-e8e83a728fd8" ] } ], "mendeley" : { "formattedCitation" : "(Concepci\u00f3n-Acevedo et al. 2015)", "manualFormatting" : "(Concepci\u00f3n-Acevedo et al. 2015 and references therein)", "plainTextFormattedCitation" : "(Concepci\u00f3n-Acevedo et al. 2015)", "previouslyFormattedCitation" : "(Concepci\u00f3n-Acevedo et al. 2015)" }, "properties" : { "noteIndex" : 0 }, "schema" : "https://github.com/citation-style-language/schema/raw/master/csl-citation.json" }</w:instrText>
+      </w:r>
+      <w:r>
+        <w:fldChar w:fldCharType="separate"/>
+      </w:r>
+      <w:r>
+        <w:rPr>
+          <w:noProof/>
+        </w:rPr>
+        <w:t>(Concepción-Acevedo et al. 2015</w:t>
+      </w:r>
+      <w:r>
+        <w:rPr>
+          <w:noProof/>
+        </w:rPr>
+        <w:t xml:space="preserve"> and references therein</w:t>
+      </w:r>
+      <w:r>
+        <w:rPr>
+          <w:noProof/>
+        </w:rPr>
+        <w:t>)</w:t>
+      </w:r>
+      <w:r>
+        <w:fldChar w:fldCharType="end"/>
+      </w:r>
+      <w:r>
+        <w:t xml:space="preserve">. </w:t>
+      </w:r>
+      <w:r>
+        <w:t>Therefore</w:t>
+      </w:r>
+      <w:r>
+        <w:t xml:space="preserve">, many investigators </w:t>
+      </w:r>
+      <w:r>
+        <w:t xml:space="preserve">prefer to </w:t>
+      </w:r>
+      <w:r>
+        <w:t>use proxies of fitness such as growth rates.</w:t>
+      </w:r>
+    </w:p>
+    <w:p>
+      <w:pPr>
+        <w:pStyle w:val="Heading2"/>
+      </w:pPr>
+      <w:r>
         <w:t xml:space="preserve">Outlook </w:t>
       </w:r>
     </w:p>
@@ -1408,6 +1502,7 @@
         <w:pStyle w:val="Heading1"/>
       </w:pPr>
       <w:r>
+        <w:lastRenderedPageBreak/>
         <w:t>Results</w:t>
       </w:r>
       <w:r>
@@ -1469,11 +1564,7 @@
         <w:t xml:space="preserve">estimated growth and competition parameters </w:t>
       </w:r>
       <w:r>
-        <w:t xml:space="preserve">to predict the results of </w:t>
-      </w:r>
-      <w:r>
-        <w:lastRenderedPageBreak/>
-        <w:t xml:space="preserve">competition </w:t>
+        <w:t xml:space="preserve">to predict the results of competition </w:t>
       </w:r>
       <w:r>
         <w:t>experiments</w:t>
@@ -1579,7 +1670,7 @@
                     </pic:cNvPicPr>
                   </pic:nvPicPr>
                   <pic:blipFill>
-                    <a:blip r:embed="rId9">
+                    <a:blip r:embed="rId10">
                       <a:extLst>
                         <a:ext uri="{28A0092B-C50C-407E-A947-70E740481C1C}">
                           <a14:useLocalDpi xmlns:a14="http://schemas.microsoft.com/office/drawing/2010/main" val="0"/>
@@ -1621,7 +1712,7 @@
           <w:color w:val="auto"/>
         </w:rPr>
       </w:pPr>
-      <w:bookmarkStart w:id="0" w:name="_Ref439852115"/>
+      <w:bookmarkStart w:id="1" w:name="_Ref439852115"/>
       <w:proofErr w:type="gramStart"/>
       <w:r>
         <w:rPr>
@@ -1661,7 +1752,7 @@
         </w:rPr>
         <w:fldChar w:fldCharType="end"/>
       </w:r>
-      <w:bookmarkEnd w:id="0"/>
+      <w:bookmarkEnd w:id="1"/>
       <w:proofErr w:type="gramStart"/>
       <w:r>
         <w:rPr>
@@ -3135,11 +3226,7 @@
         <w:t>, and this</w:t>
       </w:r>
       <w:r>
-        <w:t xml:space="preserve"> </w:t>
-      </w:r>
-      <w:r>
-        <w:lastRenderedPageBreak/>
-        <w:t>might</w:t>
+        <w:t xml:space="preserve"> might</w:t>
       </w:r>
       <w:r>
         <w:t xml:space="preserve"> </w:t>
@@ -6827,7 +6914,7 @@
                     </pic:cNvPicPr>
                   </pic:nvPicPr>
                   <pic:blipFill>
-                    <a:blip r:embed="rId10">
+                    <a:blip r:embed="rId11">
                       <a:extLst>
                         <a:ext uri="{28A0092B-C50C-407E-A947-70E740481C1C}">
                           <a14:useLocalDpi xmlns:a14="http://schemas.microsoft.com/office/drawing/2010/main" val="0"/>
@@ -6867,7 +6954,7 @@
           <w:color w:val="auto"/>
         </w:rPr>
       </w:pPr>
-      <w:bookmarkStart w:id="1" w:name="_Ref439852214"/>
+      <w:bookmarkStart w:id="2" w:name="_Ref439852214"/>
       <w:proofErr w:type="gramStart"/>
       <w:r>
         <w:rPr>
@@ -6907,7 +6994,7 @@
         </w:rPr>
         <w:fldChar w:fldCharType="end"/>
       </w:r>
-      <w:bookmarkEnd w:id="1"/>
+      <w:bookmarkEnd w:id="2"/>
       <w:proofErr w:type="gramStart"/>
       <w:r>
         <w:rPr>
@@ -7071,11 +7158,7 @@
         <w:t>).</w:t>
       </w:r>
     </w:p>
-    <w:p>
-      <w:pPr>
-        <w:pStyle w:val="Heading2"/>
-      </w:pPr>
-    </w:p>
+    <w:p/>
     <w:tbl>
       <w:tblPr>
         <w:tblStyle w:val="LightShading"/>
@@ -7420,10 +7503,7 @@
               <w:t>0.265</w:t>
             </w:r>
             <w:r>
-              <w:t>±</w:t>
-            </w:r>
-            <w:r>
-              <w:t>0</w:t>
+              <w:t>±0</w:t>
             </w:r>
           </w:p>
         </w:tc>
@@ -7453,13 +7533,7 @@
               <w:cnfStyle w:val="000000100000" w:firstRow="0" w:lastRow="0" w:firstColumn="0" w:lastColumn="0" w:oddVBand="0" w:evenVBand="0" w:oddHBand="1" w:evenHBand="0" w:firstRowFirstColumn="0" w:firstRowLastColumn="0" w:lastRowFirstColumn="0" w:lastRowLastColumn="0"/>
             </w:pPr>
             <w:r>
-              <w:t>0.304</w:t>
-            </w:r>
-            <w:r>
-              <w:t>±</w:t>
-            </w:r>
-            <w:r>
-              <w:t>0.012</w:t>
+              <w:t>0.304±0.012</w:t>
             </w:r>
           </w:p>
         </w:tc>
@@ -7474,13 +7548,7 @@
               <w:cnfStyle w:val="000000100000" w:firstRow="0" w:lastRow="0" w:firstColumn="0" w:lastColumn="0" w:oddVBand="0" w:evenVBand="0" w:oddHBand="1" w:evenHBand="0" w:firstRowFirstColumn="0" w:firstRowLastColumn="0" w:lastRowFirstColumn="0" w:lastRowLastColumn="0"/>
             </w:pPr>
             <w:r>
-              <w:t>0.483</w:t>
-            </w:r>
-            <w:r>
-              <w:t>±</w:t>
-            </w:r>
-            <w:r>
-              <w:t>0.017</w:t>
+              <w:t>0.483±0.017</w:t>
             </w:r>
           </w:p>
         </w:tc>
@@ -7526,10 +7594,7 @@
               <w:t>4.417</w:t>
             </w:r>
             <w:r>
-              <w:t>±</w:t>
-            </w:r>
-            <w:r>
-              <w:t>0</w:t>
+              <w:t>±0</w:t>
             </w:r>
           </w:p>
         </w:tc>
@@ -7559,13 +7624,7 @@
               <w:cnfStyle w:val="000000000000" w:firstRow="0" w:lastRow="0" w:firstColumn="0" w:lastColumn="0" w:oddVBand="0" w:evenVBand="0" w:oddHBand="0" w:evenHBand="0" w:firstRowFirstColumn="0" w:firstRowLastColumn="0" w:lastRowFirstColumn="0" w:lastRowLastColumn="0"/>
             </w:pPr>
             <w:r>
-              <w:t>2.484</w:t>
-            </w:r>
-            <w:r>
-              <w:t>±</w:t>
-            </w:r>
-            <w:r>
-              <w:t>0.164</w:t>
+              <w:t>2.484±0.164</w:t>
             </w:r>
           </w:p>
         </w:tc>
@@ -7580,13 +7639,7 @@
               <w:cnfStyle w:val="000000000000" w:firstRow="0" w:lastRow="0" w:firstColumn="0" w:lastColumn="0" w:oddVBand="0" w:evenVBand="0" w:oddHBand="0" w:evenHBand="0" w:firstRowFirstColumn="0" w:firstRowLastColumn="0" w:lastRowFirstColumn="0" w:lastRowLastColumn="0"/>
             </w:pPr>
             <w:r>
-              <w:t>1.512</w:t>
-            </w:r>
-            <w:r>
-              <w:t>±</w:t>
-            </w:r>
-            <w:r>
-              <w:t>0.083</w:t>
+              <w:t>1.512±0.083</w:t>
             </w:r>
           </w:p>
         </w:tc>
@@ -7663,10 +7716,7 @@
               <w:t>0.0001</w:t>
             </w:r>
             <w:r>
-              <w:t>±</w:t>
-            </w:r>
-            <w:r>
-              <w:t>0</w:t>
+              <w:t>±0</w:t>
             </w:r>
           </w:p>
         </w:tc>
@@ -7681,13 +7731,7 @@
               <w:cnfStyle w:val="000000100000" w:firstRow="0" w:lastRow="0" w:firstColumn="0" w:lastColumn="0" w:oddVBand="0" w:evenVBand="0" w:oddHBand="1" w:evenHBand="0" w:firstRowFirstColumn="0" w:firstRowLastColumn="0" w:lastRowFirstColumn="0" w:lastRowLastColumn="0"/>
             </w:pPr>
             <w:r>
-              <w:t>0.008</w:t>
-            </w:r>
-            <w:r>
-              <w:t>±</w:t>
-            </w:r>
-            <w:r>
-              <w:t>0.006</w:t>
+              <w:t>0.008±0.006</w:t>
             </w:r>
           </w:p>
         </w:tc>
@@ -7793,10 +7837,7 @@
               <w:t>3.316</w:t>
             </w:r>
             <w:r>
-              <w:t>±</w:t>
-            </w:r>
-            <w:r>
-              <w:t>0</w:t>
+              <w:t>±0</w:t>
             </w:r>
           </w:p>
         </w:tc>
@@ -7811,13 +7852,7 @@
               <w:cnfStyle w:val="000000000000" w:firstRow="0" w:lastRow="0" w:firstColumn="0" w:lastColumn="0" w:oddVBand="0" w:evenVBand="0" w:oddHBand="0" w:evenHBand="0" w:firstRowFirstColumn="0" w:firstRowLastColumn="0" w:lastRowFirstColumn="0" w:lastRowLastColumn="0"/>
             </w:pPr>
             <w:r>
-              <w:t>3.738</w:t>
-            </w:r>
-            <w:r>
-              <w:t>±</w:t>
-            </w:r>
-            <w:r>
-              <w:t>0.64</w:t>
+              <w:t>3.738±0.64</w:t>
             </w:r>
           </w:p>
         </w:tc>
@@ -8138,23 +8173,7 @@
           <w:bCs w:val="0"/>
           <w:color w:val="auto"/>
         </w:rPr>
-        <w:t xml:space="preserve">deviation is given after the </w:t>
-      </w:r>
-      <w:r>
-        <w:rPr>
-          <w:b w:val="0"/>
-          <w:bCs w:val="0"/>
-          <w:color w:val="auto"/>
-        </w:rPr>
-        <w:t>±</w:t>
-      </w:r>
-      <w:r>
-        <w:rPr>
-          <w:b w:val="0"/>
-          <w:bCs w:val="0"/>
-          <w:color w:val="auto"/>
-        </w:rPr>
-        <w:t xml:space="preserve"> sign.</w:t>
+        <w:t>deviation is given after the ± sign.</w:t>
       </w:r>
       <w:r>
         <w:rPr>
@@ -10125,10 +10144,7 @@
         <w:t xml:space="preserve"> See </w:t>
       </w:r>
       <w:r>
-        <w:t>Appendix B</w:t>
-      </w:r>
-      <w:r>
-        <w:t xml:space="preserve"> </w:t>
+        <w:t xml:space="preserve">Appendix B </w:t>
       </w:r>
       <w:r>
         <w:t>for a definition based on a resource consumption approach.</w:t>
@@ -11038,7 +11054,7 @@
                     </pic:cNvPicPr>
                   </pic:nvPicPr>
                   <pic:blipFill>
-                    <a:blip r:embed="rId11">
+                    <a:blip r:embed="rId12">
                       <a:extLst>
                         <a:ext uri="{28A0092B-C50C-407E-A947-70E740481C1C}">
                           <a14:useLocalDpi xmlns:a14="http://schemas.microsoft.com/office/drawing/2010/main" val="0"/>
@@ -11081,7 +11097,7 @@
           <w:szCs w:val="20"/>
         </w:rPr>
       </w:pPr>
-      <w:bookmarkStart w:id="2" w:name="_Ref439853356"/>
+      <w:bookmarkStart w:id="3" w:name="_Ref439853356"/>
       <w:proofErr w:type="gramStart"/>
       <w:r>
         <w:rPr>
@@ -11120,7 +11136,7 @@
         </w:rPr>
         <w:fldChar w:fldCharType="end"/>
       </w:r>
-      <w:bookmarkEnd w:id="2"/>
+      <w:bookmarkEnd w:id="3"/>
       <w:r>
         <w:rPr>
           <w:color w:val="auto"/>
@@ -11909,7 +11925,7 @@
       <w:r>
         <w:t>which implements our method (</w:t>
       </w:r>
-      <w:hyperlink r:id="rId12" w:history="1">
+      <w:hyperlink r:id="rId13" w:history="1">
         <w:r>
           <w:rPr>
             <w:rStyle w:val="Hyperlink"/>
@@ -11920,7 +11936,7 @@
       <w:r>
         <w:t xml:space="preserve"> and </w:t>
       </w:r>
-      <w:hyperlink r:id="rId13" w:history="1">
+      <w:hyperlink r:id="rId14" w:history="1">
         <w:r>
           <w:rPr>
             <w:rStyle w:val="Hyperlink"/>
@@ -12564,14 +12580,14 @@
       <w:pPr>
         <w:pStyle w:val="Heading1"/>
       </w:pPr>
-      <w:bookmarkStart w:id="3" w:name="_Ref439853427"/>
+      <w:bookmarkStart w:id="4" w:name="_Ref439853427"/>
       <w:r>
         <w:t xml:space="preserve">Materials and </w:t>
       </w:r>
       <w:r>
         <w:t>Methods</w:t>
       </w:r>
-      <w:bookmarkEnd w:id="3"/>
+      <w:bookmarkEnd w:id="4"/>
     </w:p>
     <w:p>
       <w:pPr>
@@ -12795,12 +12811,7 @@
       </w:r>
       <w:proofErr w:type="gramEnd"/>
       <w:r>
-        <w:t xml:space="preserve"> Transformatio</w:t>
-      </w:r>
-      <w:bookmarkStart w:id="4" w:name="_GoBack"/>
-      <w:bookmarkEnd w:id="4"/>
-      <w:r>
-        <w:t>n was verified by inoculation in selective media and with fluorescent microscopy (</w:t>
+        <w:t xml:space="preserve"> Transformation was verified by inoculation in selective media and with fluorescent microscopy (</w:t>
       </w:r>
       <w:r>
         <w:rPr>
@@ -13214,13 +13225,7 @@
         <w:t xml:space="preserve">, filtered with </w:t>
       </w:r>
       <w:r>
-        <w:t xml:space="preserve">a 0.22 </w:t>
-      </w:r>
-      <w:r>
-        <w:t>µ</w:t>
-      </w:r>
-      <w:r>
-        <w:t>m syringe-driven filter, JET BIOFIL FCA-206-030</w:t>
+        <w:t>a 0.22 µm syringe-driven filter, JET BIOFIL FCA-206-030</w:t>
       </w:r>
       <w:r>
         <w:t>). These samples were stored in 4</w:t>
@@ -13488,7 +13493,7 @@
         <w:lastRenderedPageBreak/>
         <w:t xml:space="preserve">includes a command line interface and therefore doesn't require programming skills. See </w:t>
       </w:r>
-      <w:hyperlink r:id="rId14" w:history="1">
+      <w:hyperlink r:id="rId15" w:history="1">
         <w:r>
           <w:rPr>
             <w:rStyle w:val="Hyperlink"/>
@@ -13499,7 +13504,7 @@
       <w:r>
         <w:t xml:space="preserve"> or </w:t>
       </w:r>
-      <w:hyperlink r:id="rId15" w:history="1">
+      <w:hyperlink r:id="rId16" w:history="1">
         <w:r>
           <w:rPr>
             <w:rStyle w:val="Hyperlink"/>
@@ -13744,7 +13749,7 @@
         <w:fldChar w:fldCharType="begin" w:fldLock="1"/>
       </w:r>
       <w:r>
-        <w:instrText>ADDIN CSL_CITATION { "citationItems" : [ { "id" : "ITEM-1", "itemData" : { "DOI" : "10.1109/MCSE.2007.53", "ISBN" : "3518437208", "ISSN" : "1521-9615", "abstract" : "Python offers basic facilities for interactive work and a comprehensive library on top of which more sophisticated systems can be built. The IPython project provides an enhanced interactive environment that includes, among other features, support for data visualization and facilities for distributed and parallel computation. T", "author" : [ { "dropping-particle" : "", "family" : "Perez", "given" : "Fernando", "non-dropping-particle" : "", "parse-names" : false, "suffix" : "" }, { "dropping-particle" : "", "family" : "Granger", "given" : "Brian E.", "non-dropping-particle" : "", "parse-names" : false, "suffix" : "" } ], "container-title" : "Computing in Science &amp; Engineering", "id" : "ITEM-1", "issue" : "3", "issued" : { "date-parts" : [ [ "2007" ] ] }, "page" : "21-29", "title" : "IPython: A System for Interactive Scientific Computing", "type" : "article-journal", "volume" : "9" }, "uris" : [ "http://www.mendeley.com/documents/?uuid=de823309-615e-49f1-8ddc-6c66eb13916c" ] } ], "mendeley" : { "formattedCitation" : "(Perez and Granger 2007)", "plainTextFormattedCitation" : "(Perez and Granger 2007)" }, "properties" : { "noteIndex" : 0 }, "schema" : "https://github.com/citation-style-language/schema/raw/master/csl-citation.json" }</w:instrText>
+        <w:instrText>ADDIN CSL_CITATION { "citationItems" : [ { "id" : "ITEM-1", "itemData" : { "DOI" : "10.1109/MCSE.2007.53", "ISBN" : "3518437208", "ISSN" : "1521-9615", "abstract" : "Python offers basic facilities for interactive work and a comprehensive library on top of which more sophisticated systems can be built. The IPython project provides an enhanced interactive environment that includes, among other features, support for data visualization and facilities for distributed and parallel computation. T", "author" : [ { "dropping-particle" : "", "family" : "Perez", "given" : "Fernando", "non-dropping-particle" : "", "parse-names" : false, "suffix" : "" }, { "dropping-particle" : "", "family" : "Granger", "given" : "Brian E.", "non-dropping-particle" : "", "parse-names" : false, "suffix" : "" } ], "container-title" : "Computing in Science &amp; Engineering", "id" : "ITEM-1", "issue" : "3", "issued" : { "date-parts" : [ [ "2007" ] ] }, "page" : "21-29", "title" : "IPython: A System for Interactive Scientific Computing", "type" : "article-journal", "volume" : "9" }, "uris" : [ "http://www.mendeley.com/documents/?uuid=de823309-615e-49f1-8ddc-6c66eb13916c" ] } ], "mendeley" : { "formattedCitation" : "(Perez and Granger 2007)", "plainTextFormattedCitation" : "(Perez and Granger 2007)", "previouslyFormattedCitation" : "(Perez and Granger 2007)" }, "properties" : { "noteIndex" : 0 }, "schema" : "https://github.com/citation-style-language/schema/raw/master/csl-citation.json" }</w:instrText>
       </w:r>
       <w:r>
         <w:fldChar w:fldCharType="separate"/>
@@ -15157,13 +15162,7 @@
               <w:rPr>
                 <w:rFonts w:ascii="Cambria Math" w:hAnsi="Cambria Math"/>
               </w:rPr>
-              <m:t>d</m:t>
-            </m:r>
-            <m:r>
-              <w:rPr>
-                <w:rFonts w:ascii="Cambria Math" w:hAnsi="Cambria Math"/>
-              </w:rPr>
-              <m:t>R</m:t>
+              <m:t>dR</m:t>
             </m:r>
           </m:num>
           <m:den>
@@ -22323,7 +22322,7 @@
           <w:rFonts w:ascii="Times New Roman" w:hAnsi="Times New Roman" w:cs="Times New Roman"/>
           <w:noProof/>
         </w:rPr>
-        <w:t xml:space="preserve">Bank, Claudia, Gregory B. Ewing, Anna Ferrer-Admettla, Matthieu Foll, and Jeffrey D. Jensen. 2014. “Thinking Too Positive? Revisiting Current Methods of Population Genetic Selection Inference.” </w:t>
+        <w:t xml:space="preserve">Bank, Claudia, Ryan T. Hietpas, Alex Wong, Daniel N. A. Bolon, and Jeffrey D. Jensen. 2014. “A Bayesian MCMC Approach To Assess the Complete Distribution of Fitness Effects of New Mutations: Uncovering the Potential for Adaptive Walks in Challenging Environments.” </w:t>
       </w:r>
       <w:r>
         <w:rPr>
@@ -22332,14 +22331,14 @@
           <w:iCs/>
           <w:noProof/>
         </w:rPr>
-        <w:t>Trends in Genetics</w:t>
+        <w:t>Genetics</w:t>
       </w:r>
       <w:r>
         <w:rPr>
           <w:rFonts w:ascii="Times New Roman" w:hAnsi="Times New Roman" w:cs="Times New Roman"/>
           <w:noProof/>
         </w:rPr>
-        <w:t xml:space="preserve"> 30 (12): 540–546. doi:10.1016/j.tig.2014.09.010.</w:t>
+        <w:t xml:space="preserve"> 196 (3) (January 7): 1–35. doi:10.1534/genetics.113.156190.</w:t>
       </w:r>
     </w:p>
     <w:p>
@@ -22360,7 +22359,7 @@
           <w:rFonts w:ascii="Times New Roman" w:hAnsi="Times New Roman" w:cs="Times New Roman"/>
           <w:noProof/>
         </w:rPr>
-        <w:t xml:space="preserve">Bank, Claudia, Ryan T. Hietpas, Alex Wong, Daniel N. A. Bolon, and Jeffrey D. Jensen. 2014. “A Bayesian MCMC Approach To Assess the Complete Distribution of Fitness Effects of New Mutations: Uncovering the Potential for Adaptive Walks in Challenging Environments.” </w:t>
+        <w:t xml:space="preserve">Baranyi, József. 1997. “Simple Is Good as Long as It Is Enough.” </w:t>
       </w:r>
       <w:r>
         <w:rPr>
@@ -22369,14 +22368,14 @@
           <w:iCs/>
           <w:noProof/>
         </w:rPr>
-        <w:t>Genetics</w:t>
+        <w:t>Commentary</w:t>
       </w:r>
       <w:r>
         <w:rPr>
           <w:rFonts w:ascii="Times New Roman" w:hAnsi="Times New Roman" w:cs="Times New Roman"/>
           <w:noProof/>
         </w:rPr>
-        <w:t xml:space="preserve"> 196 (3) (January 7): 1–35. doi:10.1534/genetics.113.156190.</w:t>
+        <w:t xml:space="preserve"> (1996): 391–394. doi:10.1006/fmic.1996.0080.</w:t>
       </w:r>
     </w:p>
     <w:p>
@@ -22397,7 +22396,7 @@
           <w:rFonts w:ascii="Times New Roman" w:hAnsi="Times New Roman" w:cs="Times New Roman"/>
           <w:noProof/>
         </w:rPr>
-        <w:t xml:space="preserve">Baranyi, József. 1997. “Simple Is Good as Long as It Is Enough.” </w:t>
+        <w:t xml:space="preserve">Baranyi, József, and Terry a. Roberts. 1994. “A Dynamic Approach to Predicting Bacterial Growth in Food.” </w:t>
       </w:r>
       <w:r>
         <w:rPr>
@@ -22406,14 +22405,14 @@
           <w:iCs/>
           <w:noProof/>
         </w:rPr>
-        <w:t>Commentary</w:t>
+        <w:t>International Journal of Food Microbiology</w:t>
       </w:r>
       <w:r>
         <w:rPr>
           <w:rFonts w:ascii="Times New Roman" w:hAnsi="Times New Roman" w:cs="Times New Roman"/>
           <w:noProof/>
         </w:rPr>
-        <w:t xml:space="preserve"> (1996): 391–394. doi:10.1006/fmic.1996.0080.</w:t>
+        <w:t xml:space="preserve"> 23: 277–294. doi:10.1016/0168-1605(94)90157-0.</w:t>
       </w:r>
     </w:p>
     <w:p>
@@ -22434,7 +22433,7 @@
           <w:rFonts w:ascii="Times New Roman" w:hAnsi="Times New Roman" w:cs="Times New Roman"/>
           <w:noProof/>
         </w:rPr>
-        <w:t xml:space="preserve">Baranyi, József, and Terry a. Roberts. 1994. “A Dynamic Approach to Predicting Bacterial Growth in Food.” </w:t>
+        <w:t xml:space="preserve">Bell, Graham. 2010. “Experimental Genomics of Fitness in Yeast.” </w:t>
       </w:r>
       <w:r>
         <w:rPr>
@@ -22443,14 +22442,14 @@
           <w:iCs/>
           <w:noProof/>
         </w:rPr>
-        <w:t>International Journal of Food Microbiology</w:t>
+        <w:t>Proceedings of the Royal Society B: Biological Sciences</w:t>
       </w:r>
       <w:r>
         <w:rPr>
           <w:rFonts w:ascii="Times New Roman" w:hAnsi="Times New Roman" w:cs="Times New Roman"/>
           <w:noProof/>
         </w:rPr>
-        <w:t xml:space="preserve"> 23: 277–294. doi:10.1016/0168-1605(94)90157-0.</w:t>
+        <w:t xml:space="preserve"> 277 (1687) (May 22): 1459–1467. doi:10.1098/rspb.2009.2099.</w:t>
       </w:r>
     </w:p>
     <w:p>
@@ -22471,7 +22470,7 @@
           <w:rFonts w:ascii="Times New Roman" w:hAnsi="Times New Roman" w:cs="Times New Roman"/>
           <w:noProof/>
         </w:rPr>
-        <w:t xml:space="preserve">Bell, Graham. 2010. “Experimental Genomics of Fitness in Yeast.” </w:t>
+        <w:t xml:space="preserve">Chevin, Luis-Miguel. 2011. “On Measuring Selection in Experimental Evolution.” </w:t>
       </w:r>
       <w:r>
         <w:rPr>
@@ -22480,14 +22479,14 @@
           <w:iCs/>
           <w:noProof/>
         </w:rPr>
-        <w:t>Proceedings of the Royal Society B: Biological Sciences</w:t>
+        <w:t>Biology Letters</w:t>
       </w:r>
       <w:r>
         <w:rPr>
           <w:rFonts w:ascii="Times New Roman" w:hAnsi="Times New Roman" w:cs="Times New Roman"/>
           <w:noProof/>
         </w:rPr>
-        <w:t xml:space="preserve"> 277 (1687) (May 22): 1459–1467. doi:10.1098/rspb.2009.2099.</w:t>
+        <w:t xml:space="preserve"> 7 (2) (April 23): 210–3. doi:10.1098/rsbl.2010.0580.</w:t>
       </w:r>
     </w:p>
     <w:p>
@@ -22508,7 +22507,7 @@
           <w:rFonts w:ascii="Times New Roman" w:hAnsi="Times New Roman" w:cs="Times New Roman"/>
           <w:noProof/>
         </w:rPr>
-        <w:t xml:space="preserve">Chevin, Luis-Miguel. 2011. “On Measuring Selection in Experimental Evolution.” </w:t>
+        <w:t xml:space="preserve">Clark, Francis, Barry W Brook, Steven Delean, H Reşit Akçakaya, and Corey J. A. Bradshaw. 2010. “The Theta-Logistic Is Unreliable for Modelling Most Census Data.” </w:t>
       </w:r>
       <w:r>
         <w:rPr>
@@ -22517,14 +22516,14 @@
           <w:iCs/>
           <w:noProof/>
         </w:rPr>
-        <w:t>Biology Letters</w:t>
+        <w:t>Methods in Ecology and Evolution</w:t>
       </w:r>
       <w:r>
         <w:rPr>
           <w:rFonts w:ascii="Times New Roman" w:hAnsi="Times New Roman" w:cs="Times New Roman"/>
           <w:noProof/>
         </w:rPr>
-        <w:t xml:space="preserve"> 7 (2) (April 23): 210–3. doi:10.1098/rsbl.2010.0580.</w:t>
+        <w:t xml:space="preserve"> 1 (3): 253–262. doi:10.1111/j.2041-210X.2010.00029.x.</w:t>
       </w:r>
     </w:p>
     <w:p>
@@ -22545,7 +22544,7 @@
           <w:rFonts w:ascii="Times New Roman" w:hAnsi="Times New Roman" w:cs="Times New Roman"/>
           <w:noProof/>
         </w:rPr>
-        <w:t xml:space="preserve">Clark, Francis, Barry W Brook, Steven Delean, H Reşit Akçakaya, and Corey J. A. Bradshaw. 2010. “The Theta-Logistic Is Unreliable for Modelling Most Census Data.” </w:t>
+        <w:t xml:space="preserve">Concepción-Acevedo, Jeniffer, Howard N. Weiss, Waqas Nasir Chaudhry, and Bruce R. Levin. 2015. “Malthusian Parameters as Estimators of the Fitness of Microbes: A Cautionary Tale about the Low Side of High Throughput.” </w:t>
       </w:r>
       <w:r>
         <w:rPr>
@@ -22554,14 +22553,14 @@
           <w:iCs/>
           <w:noProof/>
         </w:rPr>
-        <w:t>Methods in Ecology and Evolution</w:t>
+        <w:t>Plos One</w:t>
       </w:r>
       <w:r>
         <w:rPr>
           <w:rFonts w:ascii="Times New Roman" w:hAnsi="Times New Roman" w:cs="Times New Roman"/>
           <w:noProof/>
         </w:rPr>
-        <w:t xml:space="preserve"> 1 (3): 253–262. doi:10.1111/j.2041-210X.2010.00029.x.</w:t>
+        <w:t xml:space="preserve"> 10 (6): e0126915. doi:10.1371/journal.pone.0126915.</w:t>
       </w:r>
     </w:p>
     <w:p>
@@ -22582,7 +22581,7 @@
           <w:rFonts w:ascii="Times New Roman" w:hAnsi="Times New Roman" w:cs="Times New Roman"/>
           <w:noProof/>
         </w:rPr>
-        <w:t xml:space="preserve">Concepción-Acevedo, Jeniffer, Howard N. Weiss, Waqas Nasir Chaudhry, and Bruce R. Levin. 2015. “Malthusian Parameters as Estimators of the Fitness of Microbes: A Cautionary Tale about the Low Side of High Throughput.” </w:t>
+        <w:t xml:space="preserve">Crow, James F., and Motoo Kimura. 1970. </w:t>
       </w:r>
       <w:r>
         <w:rPr>
@@ -22591,14 +22590,14 @@
           <w:iCs/>
           <w:noProof/>
         </w:rPr>
-        <w:t>Plos One</w:t>
+        <w:t>An Introduction to Population Genetics Theory</w:t>
       </w:r>
       <w:r>
         <w:rPr>
           <w:rFonts w:ascii="Times New Roman" w:hAnsi="Times New Roman" w:cs="Times New Roman"/>
           <w:noProof/>
         </w:rPr>
-        <w:t xml:space="preserve"> 10 (6): e0126915. doi:10.1371/journal.pone.0126915.</w:t>
+        <w:t>. Minneapolis: Burgess Pub. Co.</w:t>
       </w:r>
     </w:p>
     <w:p>
@@ -22619,7 +22618,7 @@
           <w:rFonts w:ascii="Times New Roman" w:hAnsi="Times New Roman" w:cs="Times New Roman"/>
           <w:noProof/>
         </w:rPr>
-        <w:t xml:space="preserve">Crow, James F., and Motoo Kimura. 1970. </w:t>
+        <w:t xml:space="preserve">Dilao, Rui, and Tiago Domingos. 1999. “A General Approach to the Modelling of Trophic Chains.” </w:t>
       </w:r>
       <w:r>
         <w:rPr>
@@ -22628,14 +22627,14 @@
           <w:iCs/>
           <w:noProof/>
         </w:rPr>
-        <w:t>An Introduction to Population Genetics Theory</w:t>
+        <w:t>Ecological Modelling</w:t>
       </w:r>
       <w:r>
         <w:rPr>
           <w:rFonts w:ascii="Times New Roman" w:hAnsi="Times New Roman" w:cs="Times New Roman"/>
           <w:noProof/>
         </w:rPr>
-        <w:t>. Minneapolis: Burgess Pub. Co.</w:t>
+        <w:t xml:space="preserve"> 132 (3): 20. doi:10.1016/S0304-3800(00)00272-6.</w:t>
       </w:r>
     </w:p>
     <w:p>
@@ -22656,7 +22655,7 @@
           <w:rFonts w:ascii="Times New Roman" w:hAnsi="Times New Roman" w:cs="Times New Roman"/>
           <w:noProof/>
         </w:rPr>
-        <w:t xml:space="preserve">Dilao, Rui, and Tiago Domingos. 1999. “A General Approach to the Modelling of Trophic Chains.” </w:t>
+        <w:t xml:space="preserve">Gallet, Romain, Tim F Cooper, Santiago F Elena, and Thomas Lenormand. 2012a. “Measuring Selection Coefficients below 10-3: Method, Questions, and Prospects.” </w:t>
       </w:r>
       <w:r>
         <w:rPr>
@@ -22665,14 +22664,14 @@
           <w:iCs/>
           <w:noProof/>
         </w:rPr>
-        <w:t>Ecological Modelling</w:t>
+        <w:t>Genetics</w:t>
       </w:r>
       <w:r>
         <w:rPr>
           <w:rFonts w:ascii="Times New Roman" w:hAnsi="Times New Roman" w:cs="Times New Roman"/>
           <w:noProof/>
         </w:rPr>
-        <w:t xml:space="preserve"> 132 (3): 20. doi:10.1016/S0304-3800(00)00272-6.</w:t>
+        <w:t xml:space="preserve"> 190 (1) (January): 175–86. doi:10.1534/genetics.111.133454.</w:t>
       </w:r>
     </w:p>
     <w:p>
@@ -22693,7 +22692,22 @@
           <w:rFonts w:ascii="Times New Roman" w:hAnsi="Times New Roman" w:cs="Times New Roman"/>
           <w:noProof/>
         </w:rPr>
-        <w:t xml:space="preserve">Gallet, Romain, Tim F Cooper, Santiago F Elena, and Thomas Lenormand. 2012a. “Measuring Selection Coefficients below 10-3: Method, Questions, and Prospects.” </w:t>
+        <w:t>Gallet, Romain, Tim F. Cooper, Santiago F. Elena, and Thomas Lenormand. 2012b. “Measuring Selection Coefficients below 10</w:t>
+      </w:r>
+      <w:r>
+        <w:rPr>
+          <w:rFonts w:ascii="Times New Roman" w:hAnsi="Times New Roman" w:cs="Times New Roman"/>
+          <w:noProof/>
+          <w:vertAlign w:val="superscript"/>
+        </w:rPr>
+        <w:t>-3</w:t>
+      </w:r>
+      <w:r>
+        <w:rPr>
+          <w:rFonts w:ascii="Times New Roman" w:hAnsi="Times New Roman" w:cs="Times New Roman"/>
+          <w:noProof/>
+        </w:rPr>
+        <w:t xml:space="preserve">: Method, Questions, and Prospects.” </w:t>
       </w:r>
       <w:r>
         <w:rPr>
@@ -22730,22 +22744,7 @@
           <w:rFonts w:ascii="Times New Roman" w:hAnsi="Times New Roman" w:cs="Times New Roman"/>
           <w:noProof/>
         </w:rPr>
-        <w:t>Gallet, Romain, Tim F. Cooper, Santiago F. Elena, and Thomas Lenormand. 2012b. “Measuring Selection Coefficients below 10</w:t>
-      </w:r>
-      <w:r>
-        <w:rPr>
-          <w:rFonts w:ascii="Times New Roman" w:hAnsi="Times New Roman" w:cs="Times New Roman"/>
-          <w:noProof/>
-          <w:vertAlign w:val="superscript"/>
-        </w:rPr>
-        <w:t>-3</w:t>
-      </w:r>
-      <w:r>
-        <w:rPr>
-          <w:rFonts w:ascii="Times New Roman" w:hAnsi="Times New Roman" w:cs="Times New Roman"/>
-          <w:noProof/>
-        </w:rPr>
-        <w:t xml:space="preserve">: Method, Questions, and Prospects.” </w:t>
+        <w:t xml:space="preserve">Ge, Yongchao, and Stuart C. Sealfon. 2012. “flowPeaks: A Fast Unsupervised Clustering for Flow Cytometry Data via K-Means and Density Peak Finding.” </w:t>
       </w:r>
       <w:r>
         <w:rPr>
@@ -22754,14 +22753,14 @@
           <w:iCs/>
           <w:noProof/>
         </w:rPr>
-        <w:t>Genetics</w:t>
+        <w:t>Bioinformatics</w:t>
       </w:r>
       <w:r>
         <w:rPr>
           <w:rFonts w:ascii="Times New Roman" w:hAnsi="Times New Roman" w:cs="Times New Roman"/>
           <w:noProof/>
         </w:rPr>
-        <w:t xml:space="preserve"> 190 (1) (January): 175–86. doi:10.1534/genetics.111.133454.</w:t>
+        <w:t xml:space="preserve"> 28 (15) (August 1): 2052–2058. doi:10.1093/bioinformatics/bts300.</w:t>
       </w:r>
     </w:p>
     <w:p>
@@ -22782,7 +22781,7 @@
           <w:rFonts w:ascii="Times New Roman" w:hAnsi="Times New Roman" w:cs="Times New Roman"/>
           <w:noProof/>
         </w:rPr>
-        <w:t xml:space="preserve">Ge, Yongchao, and Stuart C. Sealfon. 2012. “flowPeaks: A Fast Unsupervised Clustering for Flow Cytometry Data via K-Means and Density Peak Finding.” </w:t>
+        <w:t xml:space="preserve">Gilpin, Michael E., and Francisco J. Ayala. 1973. “Global Models of Growth and Competition.” </w:t>
       </w:r>
       <w:r>
         <w:rPr>
@@ -22791,14 +22790,14 @@
           <w:iCs/>
           <w:noProof/>
         </w:rPr>
-        <w:t>Bioinformatics</w:t>
+        <w:t>Proceedings of the National Academy of Sciences of the United States of America</w:t>
       </w:r>
       <w:r>
         <w:rPr>
           <w:rFonts w:ascii="Times New Roman" w:hAnsi="Times New Roman" w:cs="Times New Roman"/>
           <w:noProof/>
         </w:rPr>
-        <w:t xml:space="preserve"> 28 (15) (August 1): 2052–2058. doi:10.1093/bioinformatics/bts300.</w:t>
+        <w:t xml:space="preserve"> 70 (12 Pt 1-2): 3590–3593. doi:10.1073/pnas.70.12.3590.</w:t>
       </w:r>
     </w:p>
     <w:p>
@@ -22819,7 +22818,7 @@
           <w:rFonts w:ascii="Times New Roman" w:hAnsi="Times New Roman" w:cs="Times New Roman"/>
           <w:noProof/>
         </w:rPr>
-        <w:t xml:space="preserve">Gilpin, Michael E., and Francisco J. Ayala. 1973. “Global Models of Growth and Competition.” </w:t>
+        <w:t xml:space="preserve">Hall, Barry G., Hande Acar, Anna Nandipati, and Miriam Barlow. 2014. “Growth Rates Made Easy.” </w:t>
       </w:r>
       <w:r>
         <w:rPr>
@@ -22828,14 +22827,14 @@
           <w:iCs/>
           <w:noProof/>
         </w:rPr>
-        <w:t>Proceedings of the National Academy of Sciences of the United States of America</w:t>
+        <w:t>Molecular Biology and Evolution</w:t>
       </w:r>
       <w:r>
         <w:rPr>
           <w:rFonts w:ascii="Times New Roman" w:hAnsi="Times New Roman" w:cs="Times New Roman"/>
           <w:noProof/>
         </w:rPr>
-        <w:t xml:space="preserve"> 70 (12 Pt 1-2): 3590–3593. doi:10.1073/pnas.70.12.3590.</w:t>
+        <w:t xml:space="preserve"> 31 (1): 232–238. doi:10.1093/molbev/mst187.</w:t>
       </w:r>
     </w:p>
     <w:p>
@@ -22856,7 +22855,7 @@
           <w:rFonts w:ascii="Times New Roman" w:hAnsi="Times New Roman" w:cs="Times New Roman"/>
           <w:noProof/>
         </w:rPr>
-        <w:t xml:space="preserve">Hall, Barry G., Hande Acar, Anna Nandipati, and Miriam Barlow. 2014. “Growth Rates Made Easy.” </w:t>
+        <w:t xml:space="preserve">Hegreness, Matthew, Noam Shoresh, Daniel L. Hartl, and Roy Kishony. 2006. “An Equivalence Principle for the Incorporation of Favorable Mutations in Asexual Populations.” </w:t>
       </w:r>
       <w:r>
         <w:rPr>
@@ -22865,14 +22864,14 @@
           <w:iCs/>
           <w:noProof/>
         </w:rPr>
-        <w:t>Molecular Biology and Evolution</w:t>
+        <w:t>Science</w:t>
       </w:r>
       <w:r>
         <w:rPr>
           <w:rFonts w:ascii="Times New Roman" w:hAnsi="Times New Roman" w:cs="Times New Roman"/>
           <w:noProof/>
         </w:rPr>
-        <w:t xml:space="preserve"> 31 (1): 232–238. doi:10.1093/molbev/mst187.</w:t>
+        <w:t xml:space="preserve"> 311 (5767) (March): 1615–7. doi:10.1126/science.1122469.</w:t>
       </w:r>
     </w:p>
     <w:p>
@@ -22893,7 +22892,7 @@
           <w:rFonts w:ascii="Times New Roman" w:hAnsi="Times New Roman" w:cs="Times New Roman"/>
           <w:noProof/>
         </w:rPr>
-        <w:t xml:space="preserve">Hegreness, Matthew, Noam Shoresh, Daniel L. Hartl, and Roy Kishony. 2006. “An Equivalence Principle for the Incorporation of Favorable Mutations in Asexual Populations.” </w:t>
+        <w:t xml:space="preserve">Hibbing, Michael E, Clay Fuqua, Matthew R Parsek, and S Brook Peterson. 2010. “Bacterial Competition: Surviving and Thriving in the Microbial Jungle.” </w:t>
       </w:r>
       <w:r>
         <w:rPr>
@@ -22902,14 +22901,14 @@
           <w:iCs/>
           <w:noProof/>
         </w:rPr>
-        <w:t>Science</w:t>
+        <w:t>Nature Reviews. Microbiology</w:t>
       </w:r>
       <w:r>
         <w:rPr>
           <w:rFonts w:ascii="Times New Roman" w:hAnsi="Times New Roman" w:cs="Times New Roman"/>
           <w:noProof/>
         </w:rPr>
-        <w:t xml:space="preserve"> 311 (5767) (March): 1615–7. doi:10.1126/science.1122469.</w:t>
+        <w:t xml:space="preserve"> 8 (1): 15–25. doi:10.1038/nrmicro2259.</w:t>
       </w:r>
     </w:p>
     <w:p>
@@ -22930,7 +22929,7 @@
           <w:rFonts w:ascii="Times New Roman" w:hAnsi="Times New Roman" w:cs="Times New Roman"/>
           <w:noProof/>
         </w:rPr>
-        <w:t xml:space="preserve">Hibbing, Michael E, Clay Fuqua, Matthew R Parsek, and S Brook Peterson. 2010. “Bacterial Competition: Surviving and Thriving in the Microbial Jungle.” </w:t>
+        <w:t xml:space="preserve">Hunter, John D. 2007. “Matplotlib: A 2D Graphics Environment.” </w:t>
       </w:r>
       <w:r>
         <w:rPr>
@@ -22939,14 +22938,14 @@
           <w:iCs/>
           <w:noProof/>
         </w:rPr>
-        <w:t>Nature Reviews. Microbiology</w:t>
+        <w:t>Computing in Science &amp; Engineering</w:t>
       </w:r>
       <w:r>
         <w:rPr>
           <w:rFonts w:ascii="Times New Roman" w:hAnsi="Times New Roman" w:cs="Times New Roman"/>
           <w:noProof/>
         </w:rPr>
-        <w:t xml:space="preserve"> 8 (1): 15–25. doi:10.1038/nrmicro2259.</w:t>
+        <w:t xml:space="preserve"> 9 (3): 90–95. doi:10.1109/MCSE.2007.55.</w:t>
       </w:r>
     </w:p>
     <w:p>
@@ -22967,23 +22966,7 @@
           <w:rFonts w:ascii="Times New Roman" w:hAnsi="Times New Roman" w:cs="Times New Roman"/>
           <w:noProof/>
         </w:rPr>
-        <w:t xml:space="preserve">Hunter, John D. 2007. “Matplotlib: A 2D Graphics Environment.” </w:t>
-      </w:r>
-      <w:r>
-        <w:rPr>
-          <w:rFonts w:ascii="Times New Roman" w:hAnsi="Times New Roman" w:cs="Times New Roman"/>
-          <w:i/>
-          <w:iCs/>
-          <w:noProof/>
-        </w:rPr>
-        <w:t>Computing in Science &amp; Engineering</w:t>
-      </w:r>
-      <w:r>
-        <w:rPr>
-          <w:rFonts w:ascii="Times New Roman" w:hAnsi="Times New Roman" w:cs="Times New Roman"/>
-          <w:noProof/>
-        </w:rPr>
-        <w:t xml:space="preserve"> 9 (3): 90–95. doi:10.1109/MCSE.2007.55.</w:t>
+        <w:t>Jones, Eric, Travis Oliphant, Pearu Peterson, and others. 2001. “SciPy: Open Source Scientific Tools for Python.” http://www.scipy.org/.</w:t>
       </w:r>
     </w:p>
     <w:p>
@@ -23004,7 +22987,23 @@
           <w:rFonts w:ascii="Times New Roman" w:hAnsi="Times New Roman" w:cs="Times New Roman"/>
           <w:noProof/>
         </w:rPr>
-        <w:t>Jones, Eric, Travis Oliphant, Pearu Peterson, and others. 2001. “SciPy: Open Source Scientific Tools for Python.” http://www.scipy.org/.</w:t>
+        <w:t xml:space="preserve">Kass, Robert, and Adrian Raftery. 1995. “Bayes Factors.” </w:t>
+      </w:r>
+      <w:r>
+        <w:rPr>
+          <w:rFonts w:ascii="Times New Roman" w:hAnsi="Times New Roman" w:cs="Times New Roman"/>
+          <w:i/>
+          <w:iCs/>
+          <w:noProof/>
+        </w:rPr>
+        <w:t>Journal of the American Statistical Association</w:t>
+      </w:r>
+      <w:r>
+        <w:rPr>
+          <w:rFonts w:ascii="Times New Roman" w:hAnsi="Times New Roman" w:cs="Times New Roman"/>
+          <w:noProof/>
+        </w:rPr>
+        <w:t>: 773–795. doi:doi: 10.2307/2291091.</w:t>
       </w:r>
     </w:p>
     <w:p>
@@ -23025,7 +23024,7 @@
           <w:rFonts w:ascii="Times New Roman" w:hAnsi="Times New Roman" w:cs="Times New Roman"/>
           <w:noProof/>
         </w:rPr>
-        <w:t xml:space="preserve">Kass, Robert, and Adrian Raftery. 1995. “Bayes Factors.” </w:t>
+        <w:t xml:space="preserve">Levy, Sasha F., Jamie R. Blundell, Sandeep Venkataram, Dmitri a. Petrov, Daniel S. Fisher, and Gavin Sherlock. 2015. “Quantitative Evolutionary Dynamics Using High-Resolution Lineage Tracking.” </w:t>
       </w:r>
       <w:r>
         <w:rPr>
@@ -23034,14 +23033,14 @@
           <w:iCs/>
           <w:noProof/>
         </w:rPr>
-        <w:t>Journal of the American Statistical Association</w:t>
+        <w:t>Nature</w:t>
       </w:r>
       <w:r>
         <w:rPr>
           <w:rFonts w:ascii="Times New Roman" w:hAnsi="Times New Roman" w:cs="Times New Roman"/>
           <w:noProof/>
         </w:rPr>
-        <w:t>: 773–795. doi:doi: 10.2307/2291091.</w:t>
+        <w:t xml:space="preserve"> 519 (7542) (February 25): 181–186. doi:10.1038/nature14279.</w:t>
       </w:r>
     </w:p>
     <w:p>
@@ -23062,7 +23061,7 @@
           <w:rFonts w:ascii="Times New Roman" w:hAnsi="Times New Roman" w:cs="Times New Roman"/>
           <w:noProof/>
         </w:rPr>
-        <w:t xml:space="preserve">Levy, Sasha F., Jamie R. Blundell, Sandeep Venkataram, Dmitri a. Petrov, Daniel S. Fisher, and Gavin Sherlock. 2015. “Quantitative Evolutionary Dynamics Using High-Resolution Lineage Tracking.” </w:t>
+        <w:t xml:space="preserve">Masel, Joanna. 2014. “Eco-Evolutionary ‘Fitness’ in 3 Dimensions: Absolute Growth, Absolute Efficiency, and Relative Competitiveness.” Populations and Evolution. </w:t>
       </w:r>
       <w:r>
         <w:rPr>
@@ -23071,14 +23070,14 @@
           <w:iCs/>
           <w:noProof/>
         </w:rPr>
-        <w:t>Nature</w:t>
+        <w:t>arXiv:1407.1024v3</w:t>
       </w:r>
       <w:r>
         <w:rPr>
           <w:rFonts w:ascii="Times New Roman" w:hAnsi="Times New Roman" w:cs="Times New Roman"/>
           <w:noProof/>
         </w:rPr>
-        <w:t xml:space="preserve"> 519 (7542) (February 25): 181–186. doi:10.1038/nature14279.</w:t>
+        <w:t xml:space="preserve"> (July): 1–44.</w:t>
       </w:r>
     </w:p>
     <w:p>
@@ -23099,7 +23098,7 @@
           <w:rFonts w:ascii="Times New Roman" w:hAnsi="Times New Roman" w:cs="Times New Roman"/>
           <w:noProof/>
         </w:rPr>
-        <w:t xml:space="preserve">Masel, Joanna. 2014. “Eco-Evolutionary ‘Fitness’ in 3 Dimensions: Absolute Growth, Absolute Efficiency, and Relative Competitiveness.” Populations and Evolution. </w:t>
+        <w:t xml:space="preserve">McKinney, Wes. 2010. “Data Structures for Statistical Computing in Python.” In </w:t>
       </w:r>
       <w:r>
         <w:rPr>
@@ -23108,14 +23107,14 @@
           <w:iCs/>
           <w:noProof/>
         </w:rPr>
-        <w:t>arXiv:1407.1024v3</w:t>
+        <w:t>Proceedings of the 9th Python in Science Conference</w:t>
       </w:r>
       <w:r>
         <w:rPr>
           <w:rFonts w:ascii="Times New Roman" w:hAnsi="Times New Roman" w:cs="Times New Roman"/>
           <w:noProof/>
         </w:rPr>
-        <w:t xml:space="preserve"> (July): 1–44.</w:t>
+        <w:t>, edited by Stéfan van der Walt and Jarrod Millman, 51–56.</w:t>
       </w:r>
     </w:p>
     <w:p>
@@ -23136,7 +23135,7 @@
           <w:rFonts w:ascii="Times New Roman" w:hAnsi="Times New Roman" w:cs="Times New Roman"/>
           <w:noProof/>
         </w:rPr>
-        <w:t xml:space="preserve">McKinney, Wes. 2010. “Data Structures for Statistical Computing in Python.” In </w:t>
+        <w:t xml:space="preserve">Monod, Jacques. 1949. “The Growth of Bacterial Cultures.” </w:t>
       </w:r>
       <w:r>
         <w:rPr>
@@ -23145,14 +23144,14 @@
           <w:iCs/>
           <w:noProof/>
         </w:rPr>
-        <w:t>Proceedings of the 9th Python in Science Conference</w:t>
+        <w:t>Annual Review of Microbiology</w:t>
       </w:r>
       <w:r>
         <w:rPr>
           <w:rFonts w:ascii="Times New Roman" w:hAnsi="Times New Roman" w:cs="Times New Roman"/>
           <w:noProof/>
         </w:rPr>
-        <w:t>, edited by Stéfan van der Walt and Jarrod Millman, 51–56.</w:t>
+        <w:t xml:space="preserve"> 3 (1): 371–394. doi:10.1146/annurev.mi.03.100149.002103.</w:t>
       </w:r>
     </w:p>
     <w:p>
@@ -23231,7 +23230,7 @@
           <w:rFonts w:ascii="Times New Roman" w:hAnsi="Times New Roman" w:cs="Times New Roman"/>
           <w:noProof/>
         </w:rPr>
-        <w:t xml:space="preserve">Perez, Fernando, and Brian E. Granger. 2007. “IPython: A System for Interactive Scientific Computing.” </w:t>
+        <w:t xml:space="preserve">Pearl, Raymond. 1927. “The Growth of Populations.” </w:t>
       </w:r>
       <w:r>
         <w:rPr>
@@ -23240,14 +23239,14 @@
           <w:iCs/>
           <w:noProof/>
         </w:rPr>
-        <w:t>Computing in Science &amp; Engineering</w:t>
+        <w:t>The Quarterly Review of Biology</w:t>
       </w:r>
       <w:r>
         <w:rPr>
           <w:rFonts w:ascii="Times New Roman" w:hAnsi="Times New Roman" w:cs="Times New Roman"/>
           <w:noProof/>
         </w:rPr>
-        <w:t xml:space="preserve"> 9 (3): 21–29. doi:10.1109/MCSE.2007.53.</w:t>
+        <w:t xml:space="preserve"> 2 (4): 532–548.</w:t>
       </w:r>
     </w:p>
     <w:p>
@@ -23268,7 +23267,23 @@
           <w:rFonts w:ascii="Times New Roman" w:hAnsi="Times New Roman" w:cs="Times New Roman"/>
           <w:noProof/>
         </w:rPr>
-        <w:t>R Development Core Team. 2012. “R: A Language and Environment for Statistical Computing.” Vienna, Austria.</w:t>
+        <w:t xml:space="preserve">Perez, Fernando, and Brian E. Granger. 2007. “IPython: A System for Interactive Scientific Computing.” </w:t>
+      </w:r>
+      <w:r>
+        <w:rPr>
+          <w:rFonts w:ascii="Times New Roman" w:hAnsi="Times New Roman" w:cs="Times New Roman"/>
+          <w:i/>
+          <w:iCs/>
+          <w:noProof/>
+        </w:rPr>
+        <w:t>Computing in Science &amp; Engineering</w:t>
+      </w:r>
+      <w:r>
+        <w:rPr>
+          <w:rFonts w:ascii="Times New Roman" w:hAnsi="Times New Roman" w:cs="Times New Roman"/>
+          <w:noProof/>
+        </w:rPr>
+        <w:t xml:space="preserve"> 9 (3): 21–29. doi:10.1109/MCSE.2007.53.</w:t>
       </w:r>
     </w:p>
     <w:p>
@@ -23289,23 +23304,7 @@
           <w:rFonts w:ascii="Times New Roman" w:hAnsi="Times New Roman" w:cs="Times New Roman"/>
           <w:noProof/>
         </w:rPr>
-        <w:t xml:space="preserve">Richards, F. J. 1959. “A Flexible Growth Function for Empirical Use.” </w:t>
-      </w:r>
-      <w:r>
-        <w:rPr>
-          <w:rFonts w:ascii="Times New Roman" w:hAnsi="Times New Roman" w:cs="Times New Roman"/>
-          <w:i/>
-          <w:iCs/>
-          <w:noProof/>
-        </w:rPr>
-        <w:t>Journal of Experimental Botany</w:t>
-      </w:r>
-      <w:r>
-        <w:rPr>
-          <w:rFonts w:ascii="Times New Roman" w:hAnsi="Times New Roman" w:cs="Times New Roman"/>
-          <w:noProof/>
-        </w:rPr>
-        <w:t xml:space="preserve"> 10 (2): 290–301. doi:10.1093/jxb/10.2.290.</w:t>
+        <w:t>R Development Core Team. 2012. “R: A Language and Environment for Statistical Computing.” Vienna, Austria.</w:t>
       </w:r>
     </w:p>
     <w:p>
@@ -23326,7 +23325,23 @@
           <w:rFonts w:ascii="Times New Roman" w:hAnsi="Times New Roman" w:cs="Times New Roman"/>
           <w:noProof/>
         </w:rPr>
-        <w:t>SymPy Development Team. 2014. “SymPy: Python Library for Symbolic Mathematics.”</w:t>
+        <w:t xml:space="preserve">Richards, F. J. 1959. “A Flexible Growth Function for Empirical Use.” </w:t>
+      </w:r>
+      <w:r>
+        <w:rPr>
+          <w:rFonts w:ascii="Times New Roman" w:hAnsi="Times New Roman" w:cs="Times New Roman"/>
+          <w:i/>
+          <w:iCs/>
+          <w:noProof/>
+        </w:rPr>
+        <w:t>Journal of Experimental Botany</w:t>
+      </w:r>
+      <w:r>
+        <w:rPr>
+          <w:rFonts w:ascii="Times New Roman" w:hAnsi="Times New Roman" w:cs="Times New Roman"/>
+          <w:noProof/>
+        </w:rPr>
+        <w:t xml:space="preserve"> 10 (2): 290–301. doi:10.1093/jxb/10.2.290.</w:t>
       </w:r>
     </w:p>
     <w:p>
@@ -23347,23 +23362,7 @@
           <w:rFonts w:ascii="Times New Roman" w:hAnsi="Times New Roman" w:cs="Times New Roman"/>
           <w:noProof/>
         </w:rPr>
-        <w:t xml:space="preserve">van der Walt, Stéfan, S Chris Colbert, and Gaël Varoquaux. 2011. “The NumPy Array: A Structure for Efficient Numerical Computation.” </w:t>
-      </w:r>
-      <w:r>
-        <w:rPr>
-          <w:rFonts w:ascii="Times New Roman" w:hAnsi="Times New Roman" w:cs="Times New Roman"/>
-          <w:i/>
-          <w:iCs/>
-          <w:noProof/>
-        </w:rPr>
-        <w:t>Computing in Science &amp; Engineering</w:t>
-      </w:r>
-      <w:r>
-        <w:rPr>
-          <w:rFonts w:ascii="Times New Roman" w:hAnsi="Times New Roman" w:cs="Times New Roman"/>
-          <w:noProof/>
-        </w:rPr>
-        <w:t xml:space="preserve"> 13 (2) (March): 22–30. doi:10.1109/MCSE.2011.37.</w:t>
+        <w:t>SymPy Development Team. 2014. “SymPy: Python Library for Symbolic Mathematics.”</w:t>
       </w:r>
     </w:p>
     <w:p>
@@ -23384,7 +23383,7 @@
           <w:rFonts w:ascii="Times New Roman" w:hAnsi="Times New Roman" w:cs="Times New Roman"/>
           <w:noProof/>
         </w:rPr>
-        <w:t xml:space="preserve">Van Rossum, Guido, and others. 2007. “Python Programming Language.” In </w:t>
+        <w:t xml:space="preserve">van der Walt, Stéfan, S Chris Colbert, and Gaël Varoquaux. 2011. “The NumPy Array: A Structure for Efficient Numerical Computation.” </w:t>
       </w:r>
       <w:r>
         <w:rPr>
@@ -23393,14 +23392,14 @@
           <w:iCs/>
           <w:noProof/>
         </w:rPr>
-        <w:t>USENIX Annual Technical Conference</w:t>
+        <w:t>Computing in Science &amp; Engineering</w:t>
       </w:r>
       <w:r>
         <w:rPr>
           <w:rFonts w:ascii="Times New Roman" w:hAnsi="Times New Roman" w:cs="Times New Roman"/>
           <w:noProof/>
         </w:rPr>
-        <w:t>.</w:t>
+        <w:t xml:space="preserve"> 13 (2) (March): 22–30. doi:10.1109/MCSE.2011.37.</w:t>
       </w:r>
     </w:p>
     <w:p>
@@ -23421,7 +23420,7 @@
           <w:rFonts w:ascii="Times New Roman" w:hAnsi="Times New Roman" w:cs="Times New Roman"/>
           <w:noProof/>
         </w:rPr>
-        <w:t xml:space="preserve">Verhulst, Pierre-François. 1838. “Notice Sur La Loi Que La Population Suit Dans Son Accroissement. Correspondance Mathématique et Physique Publiée Par A.” </w:t>
+        <w:t xml:space="preserve">Van Rossum, Guido, and others. 2007. “Python Programming Language.” In </w:t>
       </w:r>
       <w:r>
         <w:rPr>
@@ -23430,14 +23429,14 @@
           <w:iCs/>
           <w:noProof/>
         </w:rPr>
-        <w:t>Quetelet</w:t>
+        <w:t>USENIX Annual Technical Conference</w:t>
       </w:r>
       <w:r>
         <w:rPr>
           <w:rFonts w:ascii="Times New Roman" w:hAnsi="Times New Roman" w:cs="Times New Roman"/>
           <w:noProof/>
         </w:rPr>
-        <w:t xml:space="preserve"> 10: 113–121.</w:t>
+        <w:t>.</w:t>
       </w:r>
     </w:p>
     <w:p>
@@ -23458,7 +23457,7 @@
           <w:rFonts w:ascii="Times New Roman" w:hAnsi="Times New Roman" w:cs="Times New Roman"/>
           <w:noProof/>
         </w:rPr>
-        <w:t xml:space="preserve">Ward, Eric J. 2008. “A Review and Comparison of Four Commonly Used Bayesian and Maximum Likelihood Model Selection Tools.” </w:t>
+        <w:t xml:space="preserve">Verhulst, Pierre-François. 1838. “Notice Sur La Loi Que La Population Suit Dans Son Accroissement. Correspondance Mathématique et Physique Publiée Par A.” </w:t>
       </w:r>
       <w:r>
         <w:rPr>
@@ -23467,14 +23466,14 @@
           <w:iCs/>
           <w:noProof/>
         </w:rPr>
-        <w:t>Ecological Modelling</w:t>
+        <w:t>Quetelet</w:t>
       </w:r>
       <w:r>
         <w:rPr>
           <w:rFonts w:ascii="Times New Roman" w:hAnsi="Times New Roman" w:cs="Times New Roman"/>
           <w:noProof/>
         </w:rPr>
-        <w:t xml:space="preserve"> 211 (1-2): 1–10. doi:10.1016/j.ecolmodel.2007.10.030.</w:t>
+        <w:t xml:space="preserve"> 10: 113–121.</w:t>
       </w:r>
     </w:p>
     <w:p>
@@ -23495,7 +23494,23 @@
           <w:rFonts w:ascii="Times New Roman" w:hAnsi="Times New Roman" w:cs="Times New Roman"/>
           <w:noProof/>
         </w:rPr>
-        <w:t>Waskom, Michael, Olga Botvinnik, Paul Hobson, Jordi Warmenhoven, John B Cole, Yaroslav Halchenko, Jake Vanderplas, et al. 2015. “Seaborn: v0.6.0 (June 2015).” doi:10.5281/zenodo.19108.</w:t>
+        <w:t xml:space="preserve">Ward, Eric J. 2008. “A Review and Comparison of Four Commonly Used Bayesian and Maximum Likelihood Model Selection Tools.” </w:t>
+      </w:r>
+      <w:r>
+        <w:rPr>
+          <w:rFonts w:ascii="Times New Roman" w:hAnsi="Times New Roman" w:cs="Times New Roman"/>
+          <w:i/>
+          <w:iCs/>
+          <w:noProof/>
+        </w:rPr>
+        <w:t>Ecological Modelling</w:t>
+      </w:r>
+      <w:r>
+        <w:rPr>
+          <w:rFonts w:ascii="Times New Roman" w:hAnsi="Times New Roman" w:cs="Times New Roman"/>
+          <w:noProof/>
+        </w:rPr>
+        <w:t xml:space="preserve"> 211 (1-2): 1–10. doi:10.1016/j.ecolmodel.2007.10.030.</w:t>
       </w:r>
     </w:p>
     <w:p>
@@ -23516,6 +23531,27 @@
           <w:rFonts w:ascii="Times New Roman" w:hAnsi="Times New Roman" w:cs="Times New Roman"/>
           <w:noProof/>
         </w:rPr>
+        <w:t>Waskom, Michael, Olga Botvinnik, Paul Hobson, Jordi Warmenhoven, John B Cole, Yaroslav Halchenko, Jake Vanderplas, et al. 2015. “Seaborn: v0.6.0 (June 2015).” doi:10.5281/zenodo.19108.</w:t>
+      </w:r>
+    </w:p>
+    <w:p>
+      <w:pPr>
+        <w:widowControl w:val="0"/>
+        <w:autoSpaceDE w:val="0"/>
+        <w:autoSpaceDN w:val="0"/>
+        <w:adjustRightInd w:val="0"/>
+        <w:spacing w:before="100" w:after="100"/>
+        <w:ind w:left="480" w:hanging="480"/>
+        <w:rPr>
+          <w:rFonts w:ascii="Times New Roman" w:hAnsi="Times New Roman" w:cs="Times New Roman"/>
+          <w:noProof/>
+        </w:rPr>
+      </w:pPr>
+      <w:r>
+        <w:rPr>
+          <w:rFonts w:ascii="Times New Roman" w:hAnsi="Times New Roman" w:cs="Times New Roman"/>
+          <w:noProof/>
+        </w:rPr>
         <w:t xml:space="preserve">Wiser, Michael J, and Richard E. Lenski. 2015. “A Comparison of Methods to Measure Fitness in Escherichia Coli.” </w:t>
       </w:r>
       <w:r>
@@ -23533,6 +23569,43 @@
           <w:noProof/>
         </w:rPr>
         <w:t xml:space="preserve"> 10 (5): e0126210. doi:10.1371/journal.pone.0126210.</w:t>
+      </w:r>
+    </w:p>
+    <w:p>
+      <w:pPr>
+        <w:widowControl w:val="0"/>
+        <w:autoSpaceDE w:val="0"/>
+        <w:autoSpaceDN w:val="0"/>
+        <w:adjustRightInd w:val="0"/>
+        <w:spacing w:before="100" w:after="100"/>
+        <w:ind w:left="480" w:hanging="480"/>
+        <w:rPr>
+          <w:rFonts w:ascii="Times New Roman" w:hAnsi="Times New Roman" w:cs="Times New Roman"/>
+          <w:noProof/>
+        </w:rPr>
+      </w:pPr>
+      <w:r>
+        <w:rPr>
+          <w:rFonts w:ascii="Times New Roman" w:hAnsi="Times New Roman" w:cs="Times New Roman"/>
+          <w:noProof/>
+        </w:rPr>
+        <w:t xml:space="preserve">Yurtsev, Eugene A., Hui Xiao Chao, Manoshi S. Datta, Tatiana Artemova, and Jeff Gore. 2013. “Bacterial Cheating Drives the Population Dynamics of Cooperative Antibiotic Resistance Plasmids.” </w:t>
+      </w:r>
+      <w:r>
+        <w:rPr>
+          <w:rFonts w:ascii="Times New Roman" w:hAnsi="Times New Roman" w:cs="Times New Roman"/>
+          <w:i/>
+          <w:iCs/>
+          <w:noProof/>
+        </w:rPr>
+        <w:t>Molecular Systems Biology</w:t>
+      </w:r>
+      <w:r>
+        <w:rPr>
+          <w:rFonts w:ascii="Times New Roman" w:hAnsi="Times New Roman" w:cs="Times New Roman"/>
+          <w:noProof/>
+        </w:rPr>
+        <w:t xml:space="preserve"> 9 (683): 683. doi:10.1038/msb.2013.39.</w:t>
       </w:r>
     </w:p>
     <w:p>
@@ -23587,10 +23660,10 @@
     </w:p>
     <w:p/>
     <w:sectPr>
-      <w:headerReference w:type="even" r:id="rId16"/>
-      <w:headerReference w:type="default" r:id="rId17"/>
-      <w:footerReference w:type="even" r:id="rId18"/>
-      <w:footerReference w:type="default" r:id="rId19"/>
+      <w:headerReference w:type="even" r:id="rId17"/>
+      <w:headerReference w:type="default" r:id="rId18"/>
+      <w:footerReference w:type="even" r:id="rId19"/>
+      <w:footerReference w:type="default" r:id="rId20"/>
       <w:pgSz w:w="11906" w:h="16838"/>
       <w:pgMar w:top="1440" w:right="1800" w:bottom="1440" w:left="1800" w:header="708" w:footer="708" w:gutter="0"/>
       <w:cols w:space="708"/>
@@ -23656,7 +23729,7 @@
           <w:rPr>
             <w:noProof/>
           </w:rPr>
-          <w:t>14</w:t>
+          <w:t>24</w:t>
         </w:r>
         <w:r>
           <w:rPr>
@@ -23704,7 +23777,7 @@
           <w:rPr>
             <w:noProof/>
           </w:rPr>
-          <w:t>15</w:t>
+          <w:t>25</w:t>
         </w:r>
         <w:r>
           <w:rPr>
@@ -27005,7 +27078,7 @@
 </file>
 
 <file path=customXml/itemProps1.xml><?xml version="1.0" encoding="utf-8"?>
-<ds:datastoreItem xmlns:ds="http://schemas.openxmlformats.org/officeDocument/2006/customXml" ds:itemID="{9459C5EC-773F-446E-959C-216CF1704FC2}">
+<ds:datastoreItem xmlns:ds="http://schemas.openxmlformats.org/officeDocument/2006/customXml" ds:itemID="{239CB321-FA1D-4C54-81A8-ACA9DBFC02E6}">
   <ds:schemaRefs>
     <ds:schemaRef ds:uri="http://schemas.openxmlformats.org/officeDocument/2006/bibliography"/>
   </ds:schemaRefs>

</xml_diff>

<commit_message>
revised methods based on eynat's comments and updates
</commit_message>
<xml_diff>
--- a/ms.docx
+++ b/ms.docx
@@ -239,7 +239,7 @@
         <w:rPr>
           <w:noProof/>
         </w:rPr>
-        <w:t>January 6, 2016</w:t>
+        <w:t>March 28, 2016</w:t>
       </w:r>
       <w:r>
         <w:fldChar w:fldCharType="end"/>
@@ -585,13 +585,7 @@
     </w:p>
     <w:p>
       <w:r>
-        <w:t xml:space="preserve">For over a century, important discoveries have been made by studying </w:t>
-      </w:r>
-      <w:r>
-        <w:t>growth in monoculture</w:t>
-      </w:r>
-      <w:r>
-        <w:t xml:space="preserve"> in bacteria </w:t>
+        <w:t xml:space="preserve">For over a century, important discoveries have been made by studying growth in monoculture in bacteria </w:t>
       </w:r>
       <w:r>
         <w:fldChar w:fldCharType="begin" w:fldLock="1"/>
@@ -639,7 +633,7 @@
         <w:fldChar w:fldCharType="begin" w:fldLock="1"/>
       </w:r>
       <w:r>
-        <w:instrText>ADDIN CSL_CITATION { "citationItems" : [ { "id" : "ITEM-1", "itemData" : { "DOI" : "10.1038/msb.2013.39", "ISBN" : "1744-4292 (Electronic)\\r1744-4292 (Linking)", "ISSN" : "1744-4292", "PMID" : "23917989", "abstract" : "Inactivation of \u03b2-lactam antibiotics by resistant bacteria is a 'cooperative' behavior that may allow sensitive bacteria to survive antibiotic treatment. However, the factors that determine the fraction of resistant cells in the bacterial population remain unclear, indicating a fundamental gap in our understanding of how antibiotic resistance evolves. Here, we experimentally track the spread of a plasmid that encodes a \u03b2-lactamase enzyme through the bacterial population. We find that independent of the initial fraction of resistant cells, the population settles to an equilibrium fraction proportional to the antibiotic concentration divided by the cell density. A simple model explains this behavior, successfully predicting a data collapse over two orders of magnitude in antibiotic concentration. This model also successfully predicts that adding a commonly used \u03b2-lactamase inhibitor will lead to the spread of resistance, highlighting the need to incorporate social dynamics into the study of antibiotic resistance.", "author" : [ { "dropping-particle" : "", "family" : "Yurtsev", "given" : "Eugene A.", "non-dropping-particle" : "", "parse-names" : false, "suffix" : "" }, { "dropping-particle" : "", "family" : "Chao", "given" : "Hui Xiao", "non-dropping-particle" : "", "parse-names" : false, "suffix" : "" }, { "dropping-particle" : "", "family" : "Datta", "given" : "Manoshi S.", "non-dropping-particle" : "", "parse-names" : false, "suffix" : "" }, { "dropping-particle" : "", "family" : "Artemova", "given" : "Tatiana", "non-dropping-particle" : "", "parse-names" : false, "suffix" : "" }, { "dropping-particle" : "", "family" : "Gore", "given" : "Jeff", "non-dropping-particle" : "", "parse-names" : false, "suffix" : "" } ], "container-title" : "Molecular systems biology", "id" : "ITEM-1", "issue" : "683", "issued" : { "date-parts" : [ [ "2013" ] ] }, "page" : "683", "publisher" : "Nature Publishing Group", "title" : "Bacterial cheating drives the population dynamics of cooperative antibiotic resistance plasmids.", "type" : "article-journal", "volume" : "9" }, "uris" : [ "http://www.mendeley.com/documents/?uuid=51e87887-7d43-4279-801c-64890e199b9e" ] } ], "mendeley" : { "formattedCitation" : "(Yurtsev et al. 2013)", "plainTextFormattedCitation" : "(Yurtsev et al. 2013)" }, "properties" : { "noteIndex" : 0 }, "schema" : "https://github.com/citation-style-language/schema/raw/master/csl-citation.json" }</w:instrText>
+        <w:instrText>ADDIN CSL_CITATION { "citationItems" : [ { "id" : "ITEM-1", "itemData" : { "DOI" : "10.1038/msb.2013.39", "ISBN" : "1744-4292 (Electronic)\\r1744-4292 (Linking)", "ISSN" : "1744-4292", "PMID" : "23917989", "abstract" : "Inactivation of \u03b2-lactam antibiotics by resistant bacteria is a 'cooperative' behavior that may allow sensitive bacteria to survive antibiotic treatment. However, the factors that determine the fraction of resistant cells in the bacterial population remain unclear, indicating a fundamental gap in our understanding of how antibiotic resistance evolves. Here, we experimentally track the spread of a plasmid that encodes a \u03b2-lactamase enzyme through the bacterial population. We find that independent of the initial fraction of resistant cells, the population settles to an equilibrium fraction proportional to the antibiotic concentration divided by the cell density. A simple model explains this behavior, successfully predicting a data collapse over two orders of magnitude in antibiotic concentration. This model also successfully predicts that adding a commonly used \u03b2-lactamase inhibitor will lead to the spread of resistance, highlighting the need to incorporate social dynamics into the study of antibiotic resistance.", "author" : [ { "dropping-particle" : "", "family" : "Yurtsev", "given" : "Eugene A.", "non-dropping-particle" : "", "parse-names" : false, "suffix" : "" }, { "dropping-particle" : "", "family" : "Chao", "given" : "Hui Xiao", "non-dropping-particle" : "", "parse-names" : false, "suffix" : "" }, { "dropping-particle" : "", "family" : "Datta", "given" : "Manoshi S.", "non-dropping-particle" : "", "parse-names" : false, "suffix" : "" }, { "dropping-particle" : "", "family" : "Artemova", "given" : "Tatiana", "non-dropping-particle" : "", "parse-names" : false, "suffix" : "" }, { "dropping-particle" : "", "family" : "Gore", "given" : "Jeff", "non-dropping-particle" : "", "parse-names" : false, "suffix" : "" } ], "container-title" : "Molecular systems biology", "id" : "ITEM-1", "issue" : "683", "issued" : { "date-parts" : [ [ "2013" ] ] }, "page" : "683", "publisher" : "Nature Publishing Group", "title" : "Bacterial cheating drives the population dynamics of cooperative antibiotic resistance plasmids.", "type" : "article-journal", "volume" : "9" }, "uris" : [ "http://www.mendeley.com/documents/?uuid=51e87887-7d43-4279-801c-64890e199b9e" ] } ], "mendeley" : { "formattedCitation" : "(Yurtsev et al. 2013)", "plainTextFormattedCitation" : "(Yurtsev et al. 2013)", "previouslyFormattedCitation" : "(Yurtsev et al. 2013)" }, "properties" : { "noteIndex" : 0 }, "schema" : "https://github.com/citation-style-language/schema/raw/master/csl-citation.json" }</w:instrText>
       </w:r>
       <w:r>
         <w:fldChar w:fldCharType="separate"/>
@@ -656,8 +650,6 @@
       <w:r>
         <w:t xml:space="preserve">. </w:t>
       </w:r>
-      <w:bookmarkStart w:id="0" w:name="_GoBack"/>
-      <w:bookmarkEnd w:id="0"/>
     </w:p>
     <w:p>
       <w:pPr>
@@ -820,14 +812,7 @@
         <w:rPr>
           <w:noProof/>
         </w:rPr>
-        <w:t xml:space="preserve">(Hall et </w:t>
-      </w:r>
-      <w:r>
-        <w:rPr>
-          <w:noProof/>
-        </w:rPr>
-        <w:lastRenderedPageBreak/>
-        <w:t>al. 2014)</w:t>
+        <w:t>(Hall et al. 2014)</w:t>
       </w:r>
       <w:r>
         <w:fldChar w:fldCharType="end"/>
@@ -1147,7 +1132,7 @@
         <w:fldChar w:fldCharType="begin" w:fldLock="1"/>
       </w:r>
       <w:r>
-        <w:instrText>ADDIN CSL_CITATION { "citationItems" : [ { "id" : "ITEM-1", "itemData" : { "DOI" : "10.1371/journal.pone.0126210", "ISSN" : "1932-6203", "author" : [ { "dropping-particle" : "", "family" : "Wiser", "given" : "Michael J", "non-dropping-particle" : "", "parse-names" : false, "suffix" : "" }, { "dropping-particle" : "", "family" : "Lenski", "given" : "Richard E.", "non-dropping-particle" : "", "parse-names" : false, "suffix" : "" } ], "container-title" : "PLOS ONE", "id" : "ITEM-1", "issue" : "5", "issued" : { "date-parts" : [ [ "2015" ] ] }, "page" : "e0126210", "title" : "A Comparison of Methods to Measure Fitness in Escherichia coli", "type" : "article-journal", "volume" : "10" }, "uris" : [ "http://www.mendeley.com/documents/?uuid=e02f4657-f10b-4980-a582-98ea370b5fce" ] } ], "mendeley" : { "formattedCitation" : "(Wiser and Lenski 2015)", "plainTextFormattedCitation" : "(Wiser and Lenski 2015)", "previouslyFormattedCitation" : "(Wiser and Lenski 2015)" }, "properties" : { "noteIndex" : 0 }, "schema" : "https://github.com/citation-style-language/schema/raw/master/csl-citation.json" }</w:instrText>
+        <w:instrText>ADDIN CSL_CITATION { "citationItems" : [ { "id" : "ITEM-1", "itemData" : { "DOI" : "10.1371/journal.pone.0126210", "ISSN" : "1932-6203", "author" : [ { "dropping-particle" : "", "family" : "Wiser", "given" : "Michael J", "non-dropping-particle" : "", "parse-names" : false, "suffix" : "" }, { "dropping-particle" : "", "family" : "Lenski", "given" : "Richard E.", "non-dropping-particle" : "", "parse-names" : false, "suffix" : "" } ], "container-title" : "PLOS ONE", "id" : "ITEM-1", "issue" : "5", "issued" : { "date-parts" : [ [ "2015" ] ] }, "page" : "e0126210", "title" : "A Comparison of Methods to Measure Fitness in &lt;i&gt;Escherichia coli&lt;/i&gt;", "type" : "article-journal", "volume" : "10" }, "uris" : [ "http://www.mendeley.com/documents/?uuid=e02f4657-f10b-4980-a582-98ea370b5fce" ] } ], "mendeley" : { "formattedCitation" : "(Wiser and Lenski 2015)", "plainTextFormattedCitation" : "(Wiser and Lenski 2015)", "previouslyFormattedCitation" : "(Wiser and Lenski 2015)" }, "properties" : { "noteIndex" : 0 }, "schema" : "https://github.com/citation-style-language/schema/raw/master/csl-citation.json" }</w:instrText>
       </w:r>
       <w:r>
         <w:fldChar w:fldCharType="separate"/>
@@ -1180,7 +1165,7 @@
         <w:fldChar w:fldCharType="begin" w:fldLock="1"/>
       </w:r>
       <w:r>
-        <w:instrText>ADDIN CSL_CITATION { "citationItems" : [ { "id" : "ITEM-1", "itemData" : { "DOI" : "10.1534/genetics.111.133454", "ISSN" : "1943-2631", "PMID" : "22042578", "abstract" : "Measuring fitness with precision is a key issue in evolutionary biology, particularly in studying mutations of small effects. It is usually thought that sampling error and drift prevent precise measurement of very small fitness effects. We circumvented these limits by using a new combined approach to measuring and analyzing fitness. We estimated the mutational fitness effect (MFE) of three independent mini-Tn10 transposon insertion mutations by conducting competition experiments in large populations of Escherichia coli under controlled laboratory conditions. Using flow cytometry to assess genotype frequencies from very large samples alleviated the problem of sampling error, while the effect of drift was controlled by using large populations and massive replication of fitness measures. Furthermore, with a set of four competition experiments between ancestral and mutant genotypes, we were able to decompose fitness measures into four estimated parameters that account for fitness effects of our fluorescent marker (\u03b1), the mutation (\u03b2), epistasis between the mutation and the marker (\u03b3), and departure from transitivity (\u03c4). Our method allowed us to estimate mean selection coefficients to a precision of 2 \u00d7 10(-4). We also found small, but significant, epistatic interactions between the allelic effects of mutations and markers and confirmed that fitness effects were transitive in most cases. Unexpectedly, we also detected variation in measures of s that were significantly bigger than expected due to drift alone, indicating the existence of cryptic variation, even in fully controlled experiments. Overall our results indicate that selection coefficients are best understood as being distributed, representing a limit on the precision with which selection can be measured, even under controlled laboratory conditions.", "author" : [ { "dropping-particle" : "", "family" : "Gallet", "given" : "Romain", "non-dropping-particle" : "", "parse-names" : false, "suffix" : "" }, { "dropping-particle" : "", "family" : "Cooper", "given" : "Tim F.", "non-dropping-particle" : "", "parse-names" : false, "suffix" : "" }, { "dropping-particle" : "", "family" : "Elena", "given" : "Santiago F.", "non-dropping-particle" : "", "parse-names" : false, "suffix" : "" }, { "dropping-particle" : "", "family" : "Lenormand", "given" : "Thomas", "non-dropping-particle" : "", "parse-names" : false, "suffix" : "" } ], "container-title" : "Genetics", "id" : "ITEM-1", "issue" : "1", "issued" : { "date-parts" : [ [ "2012", "1" ] ] }, "page" : "175-86", "title" : "Measuring selection coefficients below 10&lt;sup&gt;-3&lt;/sup&gt;: method, questions, and prospects.", "type" : "article-journal", "volume" : "190" }, "uris" : [ "http://www.mendeley.com/documents/?uuid=6cff1331-d992-4077-bfcd-58f4ba055f7f" ] } ], "mendeley" : { "formattedCitation" : "(Gallet et al. 2012b)", "plainTextFormattedCitation" : "(Gallet et al. 2012b)", "previouslyFormattedCitation" : "(Gallet et al. 2012b)" }, "properties" : { "noteIndex" : 0 }, "schema" : "https://github.com/citation-style-language/schema/raw/master/csl-citation.json" }</w:instrText>
+        <w:instrText>ADDIN CSL_CITATION { "citationItems" : [ { "id" : "ITEM-1", "itemData" : { "DOI" : "10.1534/genetics.111.133454", "ISSN" : "1943-2631", "PMID" : "22042578", "abstract" : "Measuring fitness with precision is a key issue in evolutionary biology, particularly in studying mutations of small effects. It is usually thought that sampling error and drift prevent precise measurement of very small fitness effects. We circumvented these limits by using a new combined approach to measuring and analyzing fitness. We estimated the mutational fitness effect (MFE) of three independent mini-Tn10 transposon insertion mutations by conducting competition experiments in large populations of Escherichia coli under controlled laboratory conditions. Using flow cytometry to assess genotype frequencies from very large samples alleviated the problem of sampling error, while the effect of drift was controlled by using large populations and massive replication of fitness measures. Furthermore, with a set of four competition experiments between ancestral and mutant genotypes, we were able to decompose fitness measures into four estimated parameters that account for fitness effects of our fluorescent marker (\u03b1), the mutation (\u03b2), epistasis between the mutation and the marker (\u03b3), and departure from transitivity (\u03c4). Our method allowed us to estimate mean selection coefficients to a precision of 2 \u00d7 10(-4). We also found small, but significant, epistatic interactions between the allelic effects of mutations and markers and confirmed that fitness effects were transitive in most cases. Unexpectedly, we also detected variation in measures of s that were significantly bigger than expected due to drift alone, indicating the existence of cryptic variation, even in fully controlled experiments. Overall our results indicate that selection coefficients are best understood as being distributed, representing a limit on the precision with which selection can be measured, even under controlled laboratory conditions.", "author" : [ { "dropping-particle" : "", "family" : "Gallet", "given" : "Romain", "non-dropping-particle" : "", "parse-names" : false, "suffix" : "" }, { "dropping-particle" : "", "family" : "Cooper", "given" : "Tim F.", "non-dropping-particle" : "", "parse-names" : false, "suffix" : "" }, { "dropping-particle" : "", "family" : "Elena", "given" : "Santiago F.", "non-dropping-particle" : "", "parse-names" : false, "suffix" : "" }, { "dropping-particle" : "", "family" : "Lenormand", "given" : "Thomas", "non-dropping-particle" : "", "parse-names" : false, "suffix" : "" } ], "container-title" : "Genetics", "id" : "ITEM-1", "issue" : "1", "issued" : { "date-parts" : [ [ "2012", "1" ] ] }, "page" : "175-86", "title" : "Measuring selection coefficients below 10&lt;sup&gt;-3&lt;/sup&gt;: method, questions, and prospects.", "type" : "article-journal", "volume" : "190" }, "uris" : [ "http://www.mendeley.com/documents/?uuid=d48f9fea-e38a-44de-ac34-4311c53f344b" ] } ], "mendeley" : { "formattedCitation" : "(Gallet et al. 2012b)", "plainTextFormattedCitation" : "(Gallet et al. 2012b)", "previouslyFormattedCitation" : "(Gallet et al. 2012b)" }, "properties" : { "noteIndex" : 0 }, "schema" : "https://github.com/citation-style-language/schema/raw/master/csl-citation.json" }</w:instrText>
       </w:r>
       <w:r>
         <w:fldChar w:fldCharType="separate"/>
@@ -1210,7 +1195,7 @@
         <w:fldChar w:fldCharType="begin" w:fldLock="1"/>
       </w:r>
       <w:r>
-        <w:instrText>ADDIN CSL_CITATION { "citationItems" : [ { "id" : "ITEM-1", "itemData" : { "DOI" : "10.1534/genetics.113.156190", "ISSN" : "1943-2631", "PMID" : "24398421", "abstract" : "The role of adaptation in the evolutionary process has been contentious for decades. At the heart of the century-old debate between neutralists and selectionists lies the distribution of fitness effects (DFE) - that is, the selective effect of all mutations. Attempts to describe the DFE have been varied, occupying theoreticians and experimentalists alike. New high-throughput techniques stand to make important contributions to empirical efforts to characterize the DFE, but the usefulness of such approaches depends on the availability of robust statistical methods for their interpretation. We here present and discuss a Bayesian MCMC approach to estimate fitness from deep sequencing data, and use it to assess the DFE for the same 560 point mutations in a coding region of Hsp90 in Saccharomyces cerevisiae across six different environmental conditions. Using these estimates, we compare the differences in the DFEs resulting from mutations covering 1, 2 and 3 nucleotide steps from the wild type - showing that multiple-step mutations harbor more potential for adaptation in challenging environments, but also tend to be more deleterious in the standard environment. All observations are discussed in the light of expectations arising from Fisher's geometric model.", "author" : [ { "dropping-particle" : "", "family" : "Bank", "given" : "Claudia", "non-dropping-particle" : "", "parse-names" : false, "suffix" : "" }, { "dropping-particle" : "", "family" : "Hietpas", "given" : "Ryan T.", "non-dropping-particle" : "", "parse-names" : false, "suffix" : "" }, { "dropping-particle" : "", "family" : "Wong", "given" : "Alex", "non-dropping-particle" : "", "parse-names" : false, "suffix" : "" }, { "dropping-particle" : "", "family" : "Bolon", "given" : "Daniel N. A.", "non-dropping-particle" : "", "parse-names" : false, "suffix" : "" }, { "dropping-particle" : "", "family" : "Jensen", "given" : "Jeffrey D.", "non-dropping-particle" : "", "parse-names" : false, "suffix" : "" } ], "container-title" : "Genetics", "id" : "ITEM-1", "issue" : "3", "issued" : { "date-parts" : [ [ "2014", "1", "7" ] ] }, "page" : "1-35", "title" : "A Bayesian MCMC Approach To Assess the Complete Distribution of Fitness Effects of New Mutations: Uncovering the Potential for Adaptive Walks in Challenging Environments.", "type" : "article-journal", "volume" : "196" }, "uris" : [ "http://www.mendeley.com/documents/?uuid=b8f847ea-1b54-47de-87a1-50edb2cc40d9" ] }, { "id" : "ITEM-2", "itemData" : { "DOI" : "10.1038/nature14279", "ISSN" : "0028-0836", "abstract" : "Evolution of large asexual cell populations underlies [sim]30% of deaths worldwide, including those caused by bacteria, fungi, parasites, and cancer. However, the dynamics underlying these evolutionary processes remain poorly understood because they involve many competing beneficial lineages, most of which never rise above extremely low frequencies in the population. To observe these normally hidden evolutionary dynamics, we constructed a sequencing-based ultra high-resolution lineage tracking system in Saccharomyces cerevisiae that allowed us to monitor the relative frequencies of [sim]500,000 lineages simultaneously. In contrast to some expectations, we found that the spectrum of fitness effects of beneficial mutations is neither exponential nor monotonic. Early adaptation is a predictable consequence of this spectrum and is strikingly reproducible, but the initial small-effect mutations are soon outcompeted by rarer large-effect mutations that result in variability between replicates. These results suggest that early evolutionary dynamics may be deterministic for a period of time before stochastic effects become important.", "author" : [ { "dropping-particle" : "", "family" : "Levy", "given" : "Sasha F.", "non-dropping-particle" : "", "parse-names" : false, "suffix" : "" }, { "dropping-particle" : "", "family" : "Blundell", "given" : "Jamie R.", "non-dropping-particle" : "", "parse-names" : false, "suffix" : "" }, { "dropping-particle" : "", "family" : "Venkataram", "given" : "Sandeep", "non-dropping-particle" : "", "parse-names" : false, "suffix" : "" }, { "dropping-particle" : "", "family" : "Petrov", "given" : "Dmitri a.", "non-dropping-particle" : "", "parse-names" : false, "suffix" : "" }, { "dropping-particle" : "", "family" : "Fisher", "given" : "Daniel S.", "non-dropping-particle" : "", "parse-names" : false, "suffix" : "" }, { "dropping-particle" : "", "family" : "Sherlock", "given" : "Gavin", "non-dropping-particle" : "", "parse-names" : false, "suffix" : "" } ], "container-title" : "Nature", "id" : "ITEM-2", "issue" : "7542", "issued" : { "date-parts" : [ [ "2015", "2", "25" ] ] }, "page" : "181-186", "title" : "Quantitative evolutionary dynamics using high-resolution lineage tracking", "type" : "article-journal", "volume" : "519" }, "uris" : [ "http://www.mendeley.com/documents/?uuid=35e8adc9-7156-49fa-aebf-5dca7aa1e05a" ] } ], "mendeley" : { "formattedCitation" : "(Bank et al. 2014; Levy et al. 2015)", "plainTextFormattedCitation" : "(Bank et al. 2014; Levy et al. 2015)", "previouslyFormattedCitation" : "(Bank et al. 2014; Levy et al. 2015)" }, "properties" : { "noteIndex" : 0 }, "schema" : "https://github.com/citation-style-language/schema/raw/master/csl-citation.json" }</w:instrText>
+        <w:instrText>ADDIN CSL_CITATION { "citationItems" : [ { "id" : "ITEM-1", "itemData" : { "DOI" : "10.1534/genetics.113.156190", "ISSN" : "1943-2631", "PMID" : "24398421", "abstract" : "The role of adaptation in the evolutionary process has been contentious for decades. At the heart of the century-old debate between neutralists and selectionists lies the distribution of fitness effects (DFE) - that is, the selective effect of all mutations. Attempts to describe the DFE have been varied, occupying theoreticians and experimentalists alike. New high-throughput techniques stand to make important contributions to empirical efforts to characterize the DFE, but the usefulness of such approaches depends on the availability of robust statistical methods for their interpretation. We here present and discuss a Bayesian MCMC approach to estimate fitness from deep sequencing data, and use it to assess the DFE for the same 560 point mutations in a coding region of Hsp90 in Saccharomyces cerevisiae across six different environmental conditions. Using these estimates, we compare the differences in the DFEs resulting from mutations covering 1, 2 and 3 nucleotide steps from the wild type - showing that multiple-step mutations harbor more potential for adaptation in challenging environments, but also tend to be more deleterious in the standard environment. All observations are discussed in the light of expectations arising from Fisher's geometric model.", "author" : [ { "dropping-particle" : "", "family" : "Bank", "given" : "Claudia", "non-dropping-particle" : "", "parse-names" : false, "suffix" : "" }, { "dropping-particle" : "", "family" : "Hietpas", "given" : "Ryan T.", "non-dropping-particle" : "", "parse-names" : false, "suffix" : "" }, { "dropping-particle" : "", "family" : "Wong", "given" : "Alex", "non-dropping-particle" : "", "parse-names" : false, "suffix" : "" }, { "dropping-particle" : "", "family" : "Bolon", "given" : "Daniel N. A.", "non-dropping-particle" : "", "parse-names" : false, "suffix" : "" }, { "dropping-particle" : "", "family" : "Jensen", "given" : "Jeffrey D.", "non-dropping-particle" : "", "parse-names" : false, "suffix" : "" } ], "container-title" : "Genetics", "id" : "ITEM-1", "issue" : "3", "issued" : { "date-parts" : [ [ "2014", "1", "7" ] ] }, "page" : "1-35", "title" : "A Bayesian MCMC Approach To Assess the Complete Distribution of Fitness Effects of New Mutations: Uncovering the Potential for Adaptive Walks in Challenging Environments.", "type" : "article-journal", "volume" : "196" }, "uris" : [ "http://www.mendeley.com/documents/?uuid=b8f847ea-1b54-47de-87a1-50edb2cc40d9" ] }, { "id" : "ITEM-2", "itemData" : { "DOI" : "10.1038/nature14279", "ISSN" : "0028-0836", "abstract" : "Evolution of large asexual cell populations underlies [sim]30% of deaths worldwide, including those caused by bacteria, fungi, parasites, and cancer. However, the dynamics underlying these evolutionary processes remain poorly understood because they involve many competing beneficial lineages, most of which never rise above extremely low frequencies in the population. To observe these normally hidden evolutionary dynamics, we constructed a sequencing-based ultra high-resolution lineage tracking system in Saccharomyces cerevisiae that allowed us to monitor the relative frequencies of [sim]500,000 lineages simultaneously. In contrast to some expectations, we found that the spectrum of fitness effects of beneficial mutations is neither exponential nor monotonic. Early adaptation is a predictable consequence of this spectrum and is strikingly reproducible, but the initial small-effect mutations are soon outcompeted by rarer large-effect mutations that result in variability between replicates. These results suggest that early evolutionary dynamics may be deterministic for a period of time before stochastic effects become important.", "author" : [ { "dropping-particle" : "", "family" : "Levy", "given" : "Sasha F.", "non-dropping-particle" : "", "parse-names" : false, "suffix" : "" }, { "dropping-particle" : "", "family" : "Blundell", "given" : "Jamie R.", "non-dropping-particle" : "", "parse-names" : false, "suffix" : "" }, { "dropping-particle" : "", "family" : "Venkataram", "given" : "Sandeep", "non-dropping-particle" : "", "parse-names" : false, "suffix" : "" }, { "dropping-particle" : "", "family" : "Petrov", "given" : "Dmitri A", "non-dropping-particle" : "", "parse-names" : false, "suffix" : "" }, { "dropping-particle" : "", "family" : "Fisher", "given" : "Daniel S.", "non-dropping-particle" : "", "parse-names" : false, "suffix" : "" }, { "dropping-particle" : "", "family" : "Sherlock", "given" : "Gavin", "non-dropping-particle" : "", "parse-names" : false, "suffix" : "" } ], "container-title" : "Nature", "id" : "ITEM-2", "issue" : "7542", "issued" : { "date-parts" : [ [ "2015", "2", "25" ] ] }, "page" : "181-186", "title" : "Quantitative evolutionary dynamics using high-resolution lineage tracking", "type" : "article-journal", "volume" : "519" }, "uris" : [ "http://www.mendeley.com/documents/?uuid=35e8adc9-7156-49fa-aebf-5dca7aa1e05a" ] } ], "mendeley" : { "formattedCitation" : "(Bank et al. 2014; Levy et al. 2015)", "plainTextFormattedCitation" : "(Bank et al. 2014; Levy et al. 2015)", "previouslyFormattedCitation" : "(Bank et al. 2014; Levy et al. 2015)" }, "properties" : { "noteIndex" : 0 }, "schema" : "https://github.com/citation-style-language/schema/raw/master/csl-citation.json" }</w:instrText>
       </w:r>
       <w:r>
         <w:fldChar w:fldCharType="separate"/>
@@ -1318,7 +1303,7 @@
         <w:fldChar w:fldCharType="begin" w:fldLock="1"/>
       </w:r>
       <w:r>
-        <w:instrText>ADDIN CSL_CITATION { "citationItems" : [ { "id" : "ITEM-1", "itemData" : { "DOI" : "10.1534/genetics.111.133454", "ISSN" : "1943-2631", "PMID" : "22042578", "abstract" : "Measuring fitness with precision is a key issue in evolutionary biology, particularly in studying mutations of small effects. It is usually thought that sampling error and drift prevent precise measurement of very small fitness effects. We circumvented these limits by using a new combined approach to measuring and analyzing fitness. We estimated the mutational fitness effect (MFE) of three independent mini-Tn10 transposon insertion mutations by conducting competition experiments in large populations of Escherichia coli under controlled laboratory conditions. Using flow cytometry to assess genotype frequencies from very large samples alleviated the problem of sampling error, while the effect of drift was controlled by using large populations and massive replication of fitness measures. Furthermore, with a set of four competition experiments between ancestral and mutant genotypes, we were able to decompose fitness measures into four estimated parameters that account for fitness effects of our fluorescent marker (\u03b1), the mutation (\u03b2), epistasis between the mutation and the marker (\u03b3), and departure from transitivity (\u03c4). Our method allowed us to estimate mean selection coefficients to a precision of 2 \u00d7 10(-4). We also found small, but significant, epistatic interactions between the allelic effects of mutations and markers and confirmed that fitness effects were transitive in most cases. Unexpectedly, we also detected variation in measures of s that were significantly bigger than expected due to drift alone, indicating the existence of cryptic variation, even in fully controlled experiments. Overall our results indicate that selection coefficients are best understood as being distributed, representing a limit on the precision with which selection can be measured, even under controlled laboratory conditions.", "author" : [ { "dropping-particle" : "", "family" : "Gallet", "given" : "Romain", "non-dropping-particle" : "", "parse-names" : false, "suffix" : "" }, { "dropping-particle" : "", "family" : "Cooper", "given" : "Tim F.", "non-dropping-particle" : "", "parse-names" : false, "suffix" : "" }, { "dropping-particle" : "", "family" : "Elena", "given" : "Santiago F.", "non-dropping-particle" : "", "parse-names" : false, "suffix" : "" }, { "dropping-particle" : "", "family" : "Lenormand", "given" : "Thomas", "non-dropping-particle" : "", "parse-names" : false, "suffix" : "" } ], "container-title" : "Genetics", "id" : "ITEM-1", "issue" : "1", "issued" : { "date-parts" : [ [ "2012", "1" ] ] }, "page" : "175-86", "title" : "Measuring selection coefficients below 10&lt;sup&gt;-3&lt;/sup&gt;: method, questions, and prospects.", "type" : "article-journal", "volume" : "190" }, "uris" : [ "http://www.mendeley.com/documents/?uuid=6cff1331-d992-4077-bfcd-58f4ba055f7f" ] } ], "mendeley" : { "formattedCitation" : "(Gallet et al. 2012b)", "plainTextFormattedCitation" : "(Gallet et al. 2012b)", "previouslyFormattedCitation" : "(Gallet et al. 2012b)" }, "properties" : { "noteIndex" : 0 }, "schema" : "https://github.com/citation-style-language/schema/raw/master/csl-citation.json" }</w:instrText>
+        <w:instrText>ADDIN CSL_CITATION { "citationItems" : [ { "id" : "ITEM-1", "itemData" : { "DOI" : "10.1534/genetics.111.133454", "ISSN" : "1943-2631", "PMID" : "22042578", "abstract" : "Measuring fitness with precision is a key issue in evolutionary biology, particularly in studying mutations of small effects. It is usually thought that sampling error and drift prevent precise measurement of very small fitness effects. We circumvented these limits by using a new combined approach to measuring and analyzing fitness. We estimated the mutational fitness effect (MFE) of three independent mini-Tn10 transposon insertion mutations by conducting competition experiments in large populations of Escherichia coli under controlled laboratory conditions. Using flow cytometry to assess genotype frequencies from very large samples alleviated the problem of sampling error, while the effect of drift was controlled by using large populations and massive replication of fitness measures. Furthermore, with a set of four competition experiments between ancestral and mutant genotypes, we were able to decompose fitness measures into four estimated parameters that account for fitness effects of our fluorescent marker (\u03b1), the mutation (\u03b2), epistasis between the mutation and the marker (\u03b3), and departure from transitivity (\u03c4). Our method allowed us to estimate mean selection coefficients to a precision of 2 \u00d7 10(-4). We also found small, but significant, epistatic interactions between the allelic effects of mutations and markers and confirmed that fitness effects were transitive in most cases. Unexpectedly, we also detected variation in measures of s that were significantly bigger than expected due to drift alone, indicating the existence of cryptic variation, even in fully controlled experiments. Overall our results indicate that selection coefficients are best understood as being distributed, representing a limit on the precision with which selection can be measured, even under controlled laboratory conditions.", "author" : [ { "dropping-particle" : "", "family" : "Gallet", "given" : "Romain", "non-dropping-particle" : "", "parse-names" : false, "suffix" : "" }, { "dropping-particle" : "", "family" : "Cooper", "given" : "Tim F.", "non-dropping-particle" : "", "parse-names" : false, "suffix" : "" }, { "dropping-particle" : "", "family" : "Elena", "given" : "Santiago F.", "non-dropping-particle" : "", "parse-names" : false, "suffix" : "" }, { "dropping-particle" : "", "family" : "Lenormand", "given" : "Thomas", "non-dropping-particle" : "", "parse-names" : false, "suffix" : "" } ], "container-title" : "Genetics", "id" : "ITEM-1", "issue" : "1", "issued" : { "date-parts" : [ [ "2012", "1" ] ] }, "page" : "175-86", "title" : "Measuring selection coefficients below 10&lt;sup&gt;-3&lt;/sup&gt;: method, questions, and prospects.", "type" : "article-journal", "volume" : "190" }, "uris" : [ "http://www.mendeley.com/documents/?uuid=d48f9fea-e38a-44de-ac34-4311c53f344b" ] } ], "mendeley" : { "formattedCitation" : "(Gallet et al. 2012b)", "plainTextFormattedCitation" : "(Gallet et al. 2012b)", "previouslyFormattedCitation" : "(Gallet et al. 2012b)" }, "properties" : { "noteIndex" : 0 }, "schema" : "https://github.com/citation-style-language/schema/raw/master/csl-citation.json" }</w:instrText>
       </w:r>
       <w:r>
         <w:fldChar w:fldCharType="separate"/>
@@ -1502,7 +1487,6 @@
         <w:pStyle w:val="Heading1"/>
       </w:pPr>
       <w:r>
-        <w:lastRenderedPageBreak/>
         <w:t>Results</w:t>
       </w:r>
       <w:r>
@@ -1712,7 +1696,7 @@
           <w:color w:val="auto"/>
         </w:rPr>
       </w:pPr>
-      <w:bookmarkStart w:id="1" w:name="_Ref439852115"/>
+      <w:bookmarkStart w:id="0" w:name="_Ref439852115"/>
       <w:proofErr w:type="gramStart"/>
       <w:r>
         <w:rPr>
@@ -1720,7 +1704,6 @@
         </w:rPr>
         <w:t xml:space="preserve">Figure </w:t>
       </w:r>
-      <w:proofErr w:type="gramEnd"/>
       <w:r>
         <w:rPr>
           <w:color w:val="auto"/>
@@ -1752,8 +1735,7 @@
         </w:rPr>
         <w:fldChar w:fldCharType="end"/>
       </w:r>
-      <w:bookmarkEnd w:id="1"/>
-      <w:proofErr w:type="gramStart"/>
+      <w:bookmarkEnd w:id="0"/>
       <w:r>
         <w:rPr>
           <w:color w:val="auto"/>
@@ -2016,19 +1998,7 @@
           <w:rPr>
             <w:rFonts w:ascii="Cambria Math" w:hAnsi="Cambria Math"/>
           </w:rPr>
-          <m:t>=r</m:t>
-        </m:r>
-        <m:r>
-          <w:rPr>
-            <w:rFonts w:ascii="Cambria Math" w:hAnsi="Cambria Math"/>
-          </w:rPr>
-          <m:t>⋅</m:t>
-        </m:r>
-        <m:r>
-          <w:rPr>
-            <w:rFonts w:ascii="Cambria Math" w:hAnsi="Cambria Math"/>
-          </w:rPr>
-          <m:t>α</m:t>
+          <m:t>=r⋅α</m:t>
         </m:r>
         <m:d>
           <m:dPr>
@@ -2052,13 +2022,7 @@
           <w:rPr>
             <w:rFonts w:ascii="Cambria Math" w:hAnsi="Cambria Math"/>
           </w:rPr>
-          <m:t>⋅</m:t>
-        </m:r>
-        <m:r>
-          <w:rPr>
-            <w:rFonts w:ascii="Cambria Math" w:hAnsi="Cambria Math"/>
-          </w:rPr>
-          <m:t>N</m:t>
+          <m:t>⋅N</m:t>
         </m:r>
         <m:d>
           <m:dPr>
@@ -2346,19 +2310,7 @@
                   <w:rPr>
                     <w:rFonts w:ascii="Cambria Math" w:hAnsi="Cambria Math"/>
                   </w:rPr>
-                  <m:t>-</m:t>
-                </m:r>
-                <m:r>
-                  <w:rPr>
-                    <w:rFonts w:ascii="Cambria Math" w:hAnsi="Cambria Math"/>
-                  </w:rPr>
-                  <m:t>m</m:t>
-                </m:r>
-                <m:r>
-                  <w:rPr>
-                    <w:rFonts w:ascii="Cambria Math" w:hAnsi="Cambria Math"/>
-                  </w:rPr>
-                  <m:t>t</m:t>
+                  <m:t>-mt</m:t>
                 </m:r>
               </m:sup>
             </m:sSup>
@@ -2684,25 +2636,7 @@
               <w:rPr>
                 <w:rFonts w:ascii="Cambria Math" w:hAnsi="Cambria Math"/>
               </w:rPr>
-              <m:t>=r</m:t>
-            </m:r>
-            <m:r>
-              <w:rPr>
-                <w:rFonts w:ascii="Cambria Math" w:hAnsi="Cambria Math"/>
-              </w:rPr>
-              <m:t>⋅</m:t>
-            </m:r>
-            <m:r>
-              <w:rPr>
-                <w:rFonts w:ascii="Cambria Math" w:hAnsi="Cambria Math"/>
-              </w:rPr>
-              <m:t>N</m:t>
-            </m:r>
-            <m:r>
-              <w:rPr>
-                <w:rFonts w:ascii="Cambria Math" w:hAnsi="Cambria Math"/>
-              </w:rPr>
-              <m:t>⋅</m:t>
+              <m:t>=r⋅N⋅</m:t>
             </m:r>
             <m:d>
               <m:dPr>
@@ -3043,7 +2977,7 @@
         <w:fldChar w:fldCharType="begin" w:fldLock="1"/>
       </w:r>
       <w:r>
-        <w:instrText>ADDIN CSL_CITATION { "citationItems" : [ { "id" : "ITEM-1", "itemData" : { "DOI" : "10.1093/jxb/10.2.290", "ISSN" : "0022-0957", "author" : [ { "dropping-particle" : "", "family" : "Richards", "given" : "F. J.", "non-dropping-particle" : "", "parse-names" : false, "suffix" : "" } ], "container-title" : "Journal of Experimental Botany", "id" : "ITEM-1", "issue" : "2", "issued" : { "date-parts" : [ [ "1959" ] ] }, "note" : "the main equation here is:\ndW/dt = KW((A/W)^(1-m)-1)/(1-m)\nto change it to the equation Curveball works with:\nrN(1-(N/K)^nu)\nyou these substitutions:\nW=N\nm=nu+1\nA=K\nr=k/nu", "page" : "290-301", "title" : "A Flexible Growth Function for Empirical Use", "type" : "article-journal", "volume" : "10" }, "uris" : [ "http://www.mendeley.com/documents/?uuid=670b32bc-a345-4abf-bcea-0172a7cce2b9" ] } ], "mendeley" : { "formattedCitation" : "(Richards 1959)", "manualFormatting" : "(Richards 1959, substituting \ud835\udc4a=\ud835\udc41,\ud835\udc34=\ud835\udc3e,\ud835\udc5a=\ud835\udf08+1,\ud835\udc58=\ud835\udc5f\u22c5\ud835\udf08)", "plainTextFormattedCitation" : "(Richards 1959)", "previouslyFormattedCitation" : "(Richards 1959)" }, "properties" : { "noteIndex" : 0 }, "schema" : "https://github.com/citation-style-language/schema/raw/master/csl-citation.json" }</w:instrText>
+        <w:instrText>ADDIN CSL_CITATION { "citationItems" : [ { "id" : "ITEM-1", "itemData" : { "DOI" : "10.1093/jxb/10.2.290", "ISSN" : "0022-0957", "author" : [ { "dropping-particle" : "", "family" : "Richards", "given" : "F. J.", "non-dropping-particle" : "", "parse-names" : false, "suffix" : "" } ], "container-title" : "Journal of Experimental Botany", "id" : "ITEM-1", "issue" : "2", "issued" : { "date-parts" : [ [ "1959" ] ] }, "note" : "the main equation here is:\ndW/dt = KW((A/W)^(1-m)-1)/(1-m)\nto change it to the equation Curveball works with:\nrN(1-(N/K)^nu)\nyou these substitutions:\nW=N\nm=nu+1\nA=K\nr=k/nu", "page" : "290-301", "title" : "A Flexible Growth Function for Empirical Use", "type" : "article-journal", "volume" : "10" }, "uris" : [ "http://www.mendeley.com/documents/?uuid=670b32bc-a345-4abf-bcea-0172a7cce2b9" ] } ], "mendeley" : { "formattedCitation" : "(Richards 1959)", "manualFormatting" : "(Richards 1959, substituting W=N,A=K,m=\u03bd+1,k=r\u22c5\u03bd)", "plainTextFormattedCitation" : "(Richards 1959)", "previouslyFormattedCitation" : "(Richards 1959)" }, "properties" : { "noteIndex" : 0 }, "schema" : "https://github.com/citation-style-language/schema/raw/master/csl-citation.json" }</w:instrText>
       </w:r>
       <w:r>
         <w:fldChar w:fldCharType="separate"/>
@@ -3062,25 +2996,14 @@
       </w:r>
       <m:oMath>
         <m:r>
+          <m:rPr>
+            <m:sty m:val="p"/>
+          </m:rPr>
           <w:rPr>
             <w:rFonts w:ascii="Cambria Math" w:hAnsi="Cambria Math"/>
             <w:noProof/>
           </w:rPr>
-          <m:t>W=N,A=K,</m:t>
-        </m:r>
-        <m:r>
-          <w:rPr>
-            <w:rFonts w:ascii="Cambria Math" w:hAnsi="Cambria Math"/>
-            <w:noProof/>
-          </w:rPr>
-          <m:t>m=ν+1</m:t>
-        </m:r>
-        <m:r>
-          <w:rPr>
-            <w:rFonts w:ascii="Cambria Math" w:hAnsi="Cambria Math"/>
-            <w:noProof/>
-          </w:rPr>
-          <m:t>,k=r⋅ν</m:t>
+          <m:t>W=N,A=K,m=ν+1,k=r⋅ν</m:t>
         </m:r>
       </m:oMath>
       <w:r>
@@ -3908,13 +3831,7 @@
                           <w:rPr>
                             <w:rFonts w:ascii="Cambria Math" w:hAnsi="Cambria Math"/>
                           </w:rPr>
-                          <m:t>m</m:t>
-                        </m:r>
-                        <m:r>
-                          <w:rPr>
-                            <w:rFonts w:ascii="Cambria Math" w:hAnsi="Cambria Math"/>
-                          </w:rPr>
-                          <m:t>t</m:t>
+                          <m:t>mt</m:t>
                         </m:r>
                       </m:sup>
                     </m:sSup>
@@ -4141,13 +4058,7 @@
           <w:rPr>
             <w:rFonts w:ascii="Cambria Math" w:hAnsi="Cambria Math"/>
           </w:rPr>
-          <m:t>ν</m:t>
-        </m:r>
-        <m:r>
-          <w:rPr>
-            <w:rFonts w:ascii="Cambria Math" w:hAnsi="Cambria Math"/>
-          </w:rPr>
-          <m:t>=1</m:t>
+          <m:t>ν=1</m:t>
         </m:r>
       </m:oMath>
       <w:r>
@@ -4170,17 +4081,19 @@
           <w:rPr>
             <w:rFonts w:ascii="Cambria Math" w:hAnsi="Cambria Math"/>
           </w:rPr>
-          <m:t>m</m:t>
-        </m:r>
-        <m:r>
-          <w:rPr>
-            <w:rFonts w:ascii="Cambria Math" w:hAnsi="Cambria Math"/>
-          </w:rPr>
-          <m:t>=r</m:t>
+          <m:t>m=r</m:t>
         </m:r>
       </m:oMath>
       <w:r>
-        <w:t xml:space="preserve">), which can make the fitting procedure more stable </w:t>
+        <w:t>), which can make the f</w:t>
+      </w:r>
+      <w:proofErr w:type="spellStart"/>
+      <w:r>
+        <w:t>itting</w:t>
+      </w:r>
+      <w:proofErr w:type="spellEnd"/>
+      <w:r>
+        <w:t xml:space="preserve"> procedure more stable </w:t>
       </w:r>
       <w:r>
         <w:fldChar w:fldCharType="begin" w:fldLock="1"/>
@@ -4208,13 +4121,7 @@
           <w:rPr>
             <w:rFonts w:ascii="Cambria Math" w:hAnsi="Cambria Math"/>
           </w:rPr>
-          <m:t>m</m:t>
-        </m:r>
-        <m:r>
-          <w:rPr>
-            <w:rFonts w:ascii="Cambria Math" w:hAnsi="Cambria Math"/>
-          </w:rPr>
-          <m:t>=r</m:t>
+          <m:t>m=r</m:t>
         </m:r>
       </m:oMath>
       <w:r>
@@ -5819,7 +5726,6 @@
         </w:rPr>
         <w:t xml:space="preserve">Table </w:t>
       </w:r>
-      <w:proofErr w:type="gramEnd"/>
       <w:r>
         <w:rPr>
           <w:color w:val="auto"/>
@@ -5851,7 +5757,6 @@
         </w:rPr>
         <w:fldChar w:fldCharType="end"/>
       </w:r>
-      <w:proofErr w:type="gramStart"/>
       <w:r>
         <w:rPr>
           <w:color w:val="auto"/>
@@ -6954,7 +6859,7 @@
           <w:color w:val="auto"/>
         </w:rPr>
       </w:pPr>
-      <w:bookmarkStart w:id="2" w:name="_Ref439852214"/>
+      <w:bookmarkStart w:id="1" w:name="_Ref439852214"/>
       <w:proofErr w:type="gramStart"/>
       <w:r>
         <w:rPr>
@@ -6962,7 +6867,6 @@
         </w:rPr>
         <w:t xml:space="preserve">Figure </w:t>
       </w:r>
-      <w:proofErr w:type="gramEnd"/>
       <w:r>
         <w:rPr>
           <w:color w:val="auto"/>
@@ -6994,8 +6898,7 @@
         </w:rPr>
         <w:fldChar w:fldCharType="end"/>
       </w:r>
-      <w:bookmarkEnd w:id="2"/>
-      <w:proofErr w:type="gramStart"/>
+      <w:bookmarkEnd w:id="1"/>
       <w:r>
         <w:rPr>
           <w:color w:val="auto"/>
@@ -7099,7 +7002,7 @@
           <w:bCs w:val="0"/>
           <w:color w:val="auto"/>
         </w:rPr>
-        <w:instrText xml:space="preserve"> REF _Ref439852115 \h </w:instrText>
+        <w:instrText xml:space="preserve"> REF _Ref439852115 \h  \* MERGEFORMAT </w:instrText>
       </w:r>
       <w:r>
         <w:rPr>
@@ -7107,14 +7010,6 @@
           <w:bCs w:val="0"/>
           <w:color w:val="auto"/>
         </w:rPr>
-      </w:r>
-      <w:r>
-        <w:rPr>
-          <w:b w:val="0"/>
-          <w:bCs w:val="0"/>
-          <w:color w:val="auto"/>
-        </w:rPr>
-        <w:instrText xml:space="preserve"> \* MERGEFORMAT </w:instrText>
       </w:r>
       <w:r>
         <w:rPr>
@@ -8226,7 +8121,25 @@
           <w:bCs w:val="0"/>
           <w:color w:val="auto"/>
         </w:rPr>
-        <w:t xml:space="preserve"> is the initial population density; </w:t>
+        <w:t xml:space="preserve"> </w:t>
+      </w:r>
+      <w:proofErr w:type="gramStart"/>
+      <w:r>
+        <w:rPr>
+          <w:b w:val="0"/>
+          <w:bCs w:val="0"/>
+          <w:color w:val="auto"/>
+        </w:rPr>
+        <w:t>is</w:t>
+      </w:r>
+      <w:proofErr w:type="gramEnd"/>
+      <w:r>
+        <w:rPr>
+          <w:b w:val="0"/>
+          <w:bCs w:val="0"/>
+          <w:color w:val="auto"/>
+        </w:rPr>
+        <w:t xml:space="preserve"> the initial population density; </w:t>
       </w:r>
       <m:oMath>
         <m:r>
@@ -8286,7 +8199,25 @@
           <w:bCs w:val="0"/>
           <w:color w:val="auto"/>
         </w:rPr>
-        <w:t xml:space="preserve"> is the surface to mass ratio; </w:t>
+        <w:t xml:space="preserve"> is the s</w:t>
+      </w:r>
+      <w:proofErr w:type="spellStart"/>
+      <w:r>
+        <w:rPr>
+          <w:b w:val="0"/>
+          <w:bCs w:val="0"/>
+          <w:color w:val="auto"/>
+        </w:rPr>
+        <w:t>urface</w:t>
+      </w:r>
+      <w:proofErr w:type="spellEnd"/>
+      <w:r>
+        <w:rPr>
+          <w:b w:val="0"/>
+          <w:bCs w:val="0"/>
+          <w:color w:val="auto"/>
+        </w:rPr>
+        <w:t xml:space="preserve"> to mass ratio; </w:t>
       </w:r>
       <m:oMath>
         <m:sSub>
@@ -10836,7 +10767,6 @@
         <w:pStyle w:val="Heading2"/>
       </w:pPr>
       <w:r>
-        <w:lastRenderedPageBreak/>
         <w:t>Prediction verification</w:t>
       </w:r>
     </w:p>
@@ -11097,7 +11027,7 @@
           <w:szCs w:val="20"/>
         </w:rPr>
       </w:pPr>
-      <w:bookmarkStart w:id="3" w:name="_Ref439853356"/>
+      <w:bookmarkStart w:id="2" w:name="_Ref439853356"/>
       <w:proofErr w:type="gramStart"/>
       <w:r>
         <w:rPr>
@@ -11136,7 +11066,7 @@
         </w:rPr>
         <w:fldChar w:fldCharType="end"/>
       </w:r>
-      <w:bookmarkEnd w:id="3"/>
+      <w:bookmarkEnd w:id="2"/>
       <w:r>
         <w:rPr>
           <w:color w:val="auto"/>
@@ -11379,7 +11309,6 @@
         <w:pStyle w:val="Heading2"/>
       </w:pPr>
       <w:r>
-        <w:lastRenderedPageBreak/>
         <w:t>Fitness</w:t>
       </w:r>
       <w:r>
@@ -11413,7 +11342,7 @@
         <w:fldChar w:fldCharType="begin" w:fldLock="1"/>
       </w:r>
       <w:r>
-        <w:instrText>ADDIN CSL_CITATION { "citationItems" : [ { "id" : "ITEM-1", "itemData" : { "DOI" : "10.1371/journal.pone.0126210", "ISSN" : "1932-6203", "author" : [ { "dropping-particle" : "", "family" : "Wiser", "given" : "Michael J", "non-dropping-particle" : "", "parse-names" : false, "suffix" : "" }, { "dropping-particle" : "", "family" : "Lenski", "given" : "Richard E.", "non-dropping-particle" : "", "parse-names" : false, "suffix" : "" } ], "container-title" : "PLOS ONE", "id" : "ITEM-1", "issue" : "5", "issued" : { "date-parts" : [ [ "2015" ] ] }, "page" : "e0126210", "title" : "A Comparison of Methods to Measure Fitness in Escherichia coli", "type" : "article-journal", "volume" : "10" }, "uris" : [ "http://www.mendeley.com/documents/?uuid=e02f4657-f10b-4980-a582-98ea370b5fce" ] } ], "mendeley" : { "formattedCitation" : "(Wiser and Lenski 2015)", "plainTextFormattedCitation" : "(Wiser and Lenski 2015)", "previouslyFormattedCitation" : "(Wiser and Lenski 2015)" }, "properties" : { "noteIndex" : 0 }, "schema" : "https://github.com/citation-style-language/schema/raw/master/csl-citation.json" }</w:instrText>
+        <w:instrText>ADDIN CSL_CITATION { "citationItems" : [ { "id" : "ITEM-1", "itemData" : { "DOI" : "10.1371/journal.pone.0126210", "ISSN" : "1932-6203", "author" : [ { "dropping-particle" : "", "family" : "Wiser", "given" : "Michael J", "non-dropping-particle" : "", "parse-names" : false, "suffix" : "" }, { "dropping-particle" : "", "family" : "Lenski", "given" : "Richard E.", "non-dropping-particle" : "", "parse-names" : false, "suffix" : "" } ], "container-title" : "PLOS ONE", "id" : "ITEM-1", "issue" : "5", "issued" : { "date-parts" : [ [ "2015" ] ] }, "page" : "e0126210", "title" : "A Comparison of Methods to Measure Fitness in &lt;i&gt;Escherichia coli&lt;/i&gt;", "type" : "article-journal", "volume" : "10" }, "uris" : [ "http://www.mendeley.com/documents/?uuid=e02f4657-f10b-4980-a582-98ea370b5fce" ] } ], "mendeley" : { "formattedCitation" : "(Wiser and Lenski 2015)", "plainTextFormattedCitation" : "(Wiser and Lenski 2015)", "previouslyFormattedCitation" : "(Wiser and Lenski 2015)" }, "properties" : { "noteIndex" : 0 }, "schema" : "https://github.com/citation-style-language/schema/raw/master/csl-citation.json" }</w:instrText>
       </w:r>
       <w:r>
         <w:fldChar w:fldCharType="separate"/>
@@ -12016,7 +11945,7 @@
         <w:fldChar w:fldCharType="begin" w:fldLock="1"/>
       </w:r>
       <w:r>
-        <w:instrText>ADDIN CSL_CITATION { "citationItems" : [ { "id" : "ITEM-1", "itemData" : { "DOI" : "10.1371/journal.pone.0126915", "ISSN" : "1932-6203", "author" : [ { "dropping-particle" : "", "family" : "Concepci\u00f3n-Acevedo", "given" : "Jeniffer", "non-dropping-particle" : "", "parse-names" : false, "suffix" : "" }, { "dropping-particle" : "", "family" : "Weiss", "given" : "Howard N.", "non-dropping-particle" : "", "parse-names" : false, "suffix" : "" }, { "dropping-particle" : "", "family" : "Chaudhry", "given" : "Waqas Nasir", "non-dropping-particle" : "", "parse-names" : false, "suffix" : "" }, { "dropping-particle" : "", "family" : "Levin", "given" : "Bruce R.", "non-dropping-particle" : "", "parse-names" : false, "suffix" : "" } ], "container-title" : "Plos One", "id" : "ITEM-1", "issue" : "6", "issued" : { "date-parts" : [ [ "2015" ] ] }, "page" : "e0126915", "title" : "Malthusian Parameters as Estimators of the Fitness of Microbes: A Cautionary Tale about the Low Side of High Throughput", "type" : "article-journal", "volume" : "10" }, "uris" : [ "http://www.mendeley.com/documents/?uuid=ff5b14a1-2eed-4181-bbbe-e8e83a728fd8" ] }, { "id" : "ITEM-2", "itemData" : { "DOI" : "10.1371/journal.pone.0126210", "ISSN" : "1932-6203", "author" : [ { "dropping-particle" : "", "family" : "Wiser", "given" : "Michael J", "non-dropping-particle" : "", "parse-names" : false, "suffix" : "" }, { "dropping-particle" : "", "family" : "Lenski", "given" : "Richard E.", "non-dropping-particle" : "", "parse-names" : false, "suffix" : "" } ], "container-title" : "PLOS ONE", "id" : "ITEM-2", "issue" : "5", "issued" : { "date-parts" : [ [ "2015" ] ] }, "page" : "e0126210", "title" : "A Comparison of Methods to Measure Fitness in Escherichia coli", "type" : "article-journal", "volume" : "10" }, "uris" : [ "http://www.mendeley.com/documents/?uuid=e02f4657-f10b-4980-a582-98ea370b5fce" ] }, { "id" : "ITEM-3", "itemData" : { "DOI" : "10.1126/science.1122469", "ISSN" : "1095-9203", "PMID" : "16543462", "abstract" : "Rapid evolution of asexual populations, such as that of cancer cells or of microorganisms developing drug resistance, can include the simultaneous spread of distinct beneficial mutations. We demonstrate that evolution in such cases is driven by the fitness effects and appearance times of only a small minority of favorable mutations. The complexity of the mutation-selection process is thereby greatly reduced, and much of the evolutionary dynamics can be encapsulated in two parameters-an effective selection coefficient and effective rate of beneficial mutations. We confirm this theoretical finding and estimate the effective parameters for evolving populations of fluorescently labeled Escherichia coli. The effective parameters constitute a simple description and provide a natural standard for comparing adaptation between species and across environments.", "author" : [ { "dropping-particle" : "", "family" : "Hegreness", "given" : "Matthew", "non-dropping-particle" : "", "parse-names" : false, "suffix" : "" }, { "dropping-particle" : "", "family" : "Shoresh", "given" : "Noam", "non-dropping-particle" : "", "parse-names" : false, "suffix" : "" }, { "dropping-particle" : "", "family" : "Hartl", "given" : "Daniel L.", "non-dropping-particle" : "", "parse-names" : false, "suffix" : "" }, { "dropping-particle" : "", "family" : "Kishony", "given" : "Roy", "non-dropping-particle" : "", "parse-names" : false, "suffix" : "" } ], "container-title" : "Science", "id" : "ITEM-3", "issue" : "5767", "issued" : { "date-parts" : [ [ "2006", "3" ] ] }, "note" : "INTERESTING\n- Justification of the use of a standard selection coefficient in modeling asexual populations. \n- Measurements of the selection coefficient for laboratory e. coli \n- clonal interference\n- simulation - i dont understand, but what i see is that they use different distributions of mutations and get the same unimodal distribution of beneficial mutations. see Fig. 1 \n- competition of mutant clones of e coli - Fig 2. COOL.\n- comparing laboratory results with simulation\n-", "page" : "1615-7", "title" : "An equivalence principle for the incorporation of favorable mutations in asexual populations.", "type" : "article-journal", "volume" : "311" }, "uris" : [ "http://www.mendeley.com/documents/?uuid=df098aed-e9a8-43d7-8750-773e2a8a73f5" ] }, { "id" : "ITEM-4", "itemData" : { "DOI" : "10.1534/genetics.111.133454", "ISSN" : "1943-2631", "PMID" : "22042578", "abstract" : "Measuring fitness with precision is a key issue in evolutionary biology, particularly in studying mutations of small effects. It is usually thought that sampling error and drift prevent precise measurement of very small fitness effects. We circumvented these limits by using a new combined approach to measuring and analyzing fitness. We estimated the mutational fitness effect (MFE) of three independent mini-Tn10 transposon insertion mutations by conducting competition experiments in large populations of Escherichia coli under controlled laboratory conditions. Using flow cytometry to assess genotype frequencies from very large samples alleviated the problem of sampling error, while the effect of drift was controlled by using large populations and massive replication of fitness measures. Furthermore, with a set of four competition experiments between ancestral and mutant genotypes, we were able to decompose fitness measures into four estimated parameters that account for fitness effects of our fluorescent marker (\u03b1), the mutation (\u03b2), epistasis between the mutation and the marker (\u03b3), and departure from transitivity (\u03c4). Our method allowed us to estimate mean selection coefficients to a precision of 2 \u00d7 10(-4). We also found small, but significant, epistatic interactions between the allelic effects of mutations and markers and confirmed that fitness effects were transitive in most cases. Unexpectedly, we also detected variation in measures of s that were significantly bigger than expected due to drift alone, indicating the existence of cryptic variation, even in fully controlled experiments. Overall our results indicate that selection coefficients are best understood as being distributed, representing a limit on the precision with which selection can be measured, even under controlled laboratory conditions.", "author" : [ { "dropping-particle" : "", "family" : "Gallet", "given" : "Romain", "non-dropping-particle" : "", "parse-names" : false, "suffix" : "" }, { "dropping-particle" : "", "family" : "Cooper", "given" : "Tim F.", "non-dropping-particle" : "", "parse-names" : false, "suffix" : "" }, { "dropping-particle" : "", "family" : "Elena", "given" : "Santiago F.", "non-dropping-particle" : "", "parse-names" : false, "suffix" : "" }, { "dropping-particle" : "", "family" : "Lenormand", "given" : "Thomas", "non-dropping-particle" : "", "parse-names" : false, "suffix" : "" } ], "container-title" : "Genetics", "id" : "ITEM-4", "issue" : "1", "issued" : { "date-parts" : [ [ "2012", "1" ] ] }, "page" : "175-86", "title" : "Measuring selection coefficients below 10&lt;sup&gt;-3&lt;/sup&gt;: method, questions, and prospects.", "type" : "article-journal", "volume" : "190" }, "uris" : [ "http://www.mendeley.com/documents/?uuid=6cff1331-d992-4077-bfcd-58f4ba055f7f" ] } ], "mendeley" : { "formattedCitation" : "(Concepci\u00f3n-Acevedo et al. 2015; Wiser and Lenski 2015; Hegreness et al. 2006; Gallet et al. 2012b)", "plainTextFormattedCitation" : "(Concepci\u00f3n-Acevedo et al. 2015; Wiser and Lenski 2015; Hegreness et al. 2006; Gallet et al. 2012b)", "previouslyFormattedCitation" : "(Concepci\u00f3n-Acevedo et al. 2015; Wiser and Lenski 2015; Hegreness et al. 2006; Gallet et al. 2012b)" }, "properties" : { "noteIndex" : 0 }, "schema" : "https://github.com/citation-style-language/schema/raw/master/csl-citation.json" }</w:instrText>
+        <w:instrText>ADDIN CSL_CITATION { "citationItems" : [ { "id" : "ITEM-1", "itemData" : { "DOI" : "10.1371/journal.pone.0126915", "ISSN" : "1932-6203", "author" : [ { "dropping-particle" : "", "family" : "Concepci\u00f3n-Acevedo", "given" : "Jeniffer", "non-dropping-particle" : "", "parse-names" : false, "suffix" : "" }, { "dropping-particle" : "", "family" : "Weiss", "given" : "Howard N.", "non-dropping-particle" : "", "parse-names" : false, "suffix" : "" }, { "dropping-particle" : "", "family" : "Chaudhry", "given" : "Waqas Nasir", "non-dropping-particle" : "", "parse-names" : false, "suffix" : "" }, { "dropping-particle" : "", "family" : "Levin", "given" : "Bruce R.", "non-dropping-particle" : "", "parse-names" : false, "suffix" : "" } ], "container-title" : "Plos One", "id" : "ITEM-1", "issue" : "6", "issued" : { "date-parts" : [ [ "2015" ] ] }, "page" : "e0126915", "title" : "Malthusian Parameters as Estimators of the Fitness of Microbes: A Cautionary Tale about the Low Side of High Throughput", "type" : "article-journal", "volume" : "10" }, "uris" : [ "http://www.mendeley.com/documents/?uuid=ff5b14a1-2eed-4181-bbbe-e8e83a728fd8" ] }, { "id" : "ITEM-2", "itemData" : { "DOI" : "10.1371/journal.pone.0126210", "ISSN" : "1932-6203", "author" : [ { "dropping-particle" : "", "family" : "Wiser", "given" : "Michael J", "non-dropping-particle" : "", "parse-names" : false, "suffix" : "" }, { "dropping-particle" : "", "family" : "Lenski", "given" : "Richard E.", "non-dropping-particle" : "", "parse-names" : false, "suffix" : "" } ], "container-title" : "PLOS ONE", "id" : "ITEM-2", "issue" : "5", "issued" : { "date-parts" : [ [ "2015" ] ] }, "page" : "e0126210", "title" : "A Comparison of Methods to Measure Fitness in &lt;i&gt;Escherichia coli&lt;/i&gt;", "type" : "article-journal", "volume" : "10" }, "uris" : [ "http://www.mendeley.com/documents/?uuid=e02f4657-f10b-4980-a582-98ea370b5fce" ] }, { "id" : "ITEM-3", "itemData" : { "DOI" : "10.1126/science.1122469", "ISSN" : "1095-9203", "PMID" : "16543462", "abstract" : "Rapid evolution of asexual populations, such as that of cancer cells or of microorganisms developing drug resistance, can include the simultaneous spread of distinct beneficial mutations. We demonstrate that evolution in such cases is driven by the fitness effects and appearance times of only a small minority of favorable mutations. The complexity of the mutation-selection process is thereby greatly reduced, and much of the evolutionary dynamics can be encapsulated in two parameters-an effective selection coefficient and effective rate of beneficial mutations. We confirm this theoretical finding and estimate the effective parameters for evolving populations of fluorescently labeled Escherichia coli. The effective parameters constitute a simple description and provide a natural standard for comparing adaptation between species and across environments.", "author" : [ { "dropping-particle" : "", "family" : "Hegreness", "given" : "Matthew", "non-dropping-particle" : "", "parse-names" : false, "suffix" : "" }, { "dropping-particle" : "", "family" : "Shoresh", "given" : "Noam", "non-dropping-particle" : "", "parse-names" : false, "suffix" : "" }, { "dropping-particle" : "", "family" : "Hartl", "given" : "Daniel L.", "non-dropping-particle" : "", "parse-names" : false, "suffix" : "" }, { "dropping-particle" : "", "family" : "Kishony", "given" : "Roy", "non-dropping-particle" : "", "parse-names" : false, "suffix" : "" } ], "container-title" : "Science", "id" : "ITEM-3", "issue" : "5767", "issued" : { "date-parts" : [ [ "2006", "3" ] ] }, "note" : "INTERESTING\n- Justification of the use of a standard selection coefficient in modeling asexual populations. \n- Measurements of the selection coefficient for laboratory e. coli \n- clonal interference\n- simulation - i dont understand, but what i see is that they use different distributions of mutations and get the same unimodal distribution of beneficial mutations. see Fig. 1 \n- competition of mutant clones of e coli - Fig 2. COOL.\n- comparing laboratory results with simulation\n-", "page" : "1615-7", "title" : "An equivalence principle for the incorporation of favorable mutations in asexual populations.", "type" : "article-journal", "volume" : "311" }, "uris" : [ "http://www.mendeley.com/documents/?uuid=df098aed-e9a8-43d7-8750-773e2a8a73f5" ] }, { "id" : "ITEM-4", "itemData" : { "DOI" : "10.1534/genetics.111.133454", "ISSN" : "1943-2631", "PMID" : "22042578", "abstract" : "Measuring fitness with precision is a key issue in evolutionary biology, particularly in studying mutations of small effects. It is usually thought that sampling error and drift prevent precise measurement of very small fitness effects. We circumvented these limits by using a new combined approach to measuring and analyzing fitness. We estimated the mutational fitness effect (MFE) of three independent mini-Tn10 transposon insertion mutations by conducting competition experiments in large populations of Escherichia coli under controlled laboratory conditions. Using flow cytometry to assess genotype frequencies from very large samples alleviated the problem of sampling error, while the effect of drift was controlled by using large populations and massive replication of fitness measures. Furthermore, with a set of four competition experiments between ancestral and mutant genotypes, we were able to decompose fitness measures into four estimated parameters that account for fitness effects of our fluorescent marker (\u03b1), the mutation (\u03b2), epistasis between the mutation and the marker (\u03b3), and departure from transitivity (\u03c4). Our method allowed us to estimate mean selection coefficients to a precision of 2 \u00d7 10(-4). We also found small, but significant, epistatic interactions between the allelic effects of mutations and markers and confirmed that fitness effects were transitive in most cases. Unexpectedly, we also detected variation in measures of s that were significantly bigger than expected due to drift alone, indicating the existence of cryptic variation, even in fully controlled experiments. Overall our results indicate that selection coefficients are best understood as being distributed, representing a limit on the precision with which selection can be measured, even under controlled laboratory conditions.", "author" : [ { "dropping-particle" : "", "family" : "Gallet", "given" : "Romain", "non-dropping-particle" : "", "parse-names" : false, "suffix" : "" }, { "dropping-particle" : "", "family" : "Cooper", "given" : "Tim F.", "non-dropping-particle" : "", "parse-names" : false, "suffix" : "" }, { "dropping-particle" : "", "family" : "Elena", "given" : "Santiago F.", "non-dropping-particle" : "", "parse-names" : false, "suffix" : "" }, { "dropping-particle" : "", "family" : "Lenormand", "given" : "Thomas", "non-dropping-particle" : "", "parse-names" : false, "suffix" : "" } ], "container-title" : "Genetics", "id" : "ITEM-4", "issue" : "1", "issued" : { "date-parts" : [ [ "2012", "1" ] ] }, "page" : "175-86", "title" : "Measuring selection coefficients below 10&lt;sup&gt;-3&lt;/sup&gt;: method, questions, and prospects.", "type" : "article-journal", "volume" : "190" }, "uris" : [ "http://www.mendeley.com/documents/?uuid=d48f9fea-e38a-44de-ac34-4311c53f344b" ] } ], "mendeley" : { "formattedCitation" : "(Concepci\u00f3n-Acevedo et al. 2015; Wiser and Lenski 2015; Hegreness et al. 2006; Gallet et al. 2012b)", "plainTextFormattedCitation" : "(Concepci\u00f3n-Acevedo et al. 2015; Wiser and Lenski 2015; Hegreness et al. 2006; Gallet et al. 2012b)", "previouslyFormattedCitation" : "(Concepci\u00f3n-Acevedo et al. 2015; Wiser and Lenski 2015; Hegreness et al. 2006; Gallet et al. 2012b)" }, "properties" : { "noteIndex" : 0 }, "schema" : "https://github.com/citation-style-language/schema/raw/master/csl-citation.json" }</w:instrText>
       </w:r>
       <w:r>
         <w:fldChar w:fldCharType="separate"/>
@@ -12061,11 +11990,7 @@
         <w:t xml:space="preserve">set up </w:t>
       </w:r>
       <w:r>
-        <w:t xml:space="preserve">in less </w:t>
-      </w:r>
-      <w:r>
-        <w:lastRenderedPageBreak/>
-        <w:t xml:space="preserve">than 30 minutes, after which </w:t>
+        <w:t xml:space="preserve">in less than 30 minutes, after which </w:t>
       </w:r>
       <w:r>
         <w:t xml:space="preserve">measurements </w:t>
@@ -12433,7 +12358,6 @@
         <w:t xml:space="preserve">Moreover, </w:t>
       </w:r>
       <w:r>
-        <w:lastRenderedPageBreak/>
         <w:t xml:space="preserve">frequency-dependent </w:t>
       </w:r>
       <w:r>
@@ -12580,460 +12504,296 @@
       <w:pPr>
         <w:pStyle w:val="Heading1"/>
       </w:pPr>
-      <w:bookmarkStart w:id="4" w:name="_Ref439853427"/>
+      <w:bookmarkStart w:id="3" w:name="_Ref439853427"/>
       <w:r>
         <w:t xml:space="preserve">Materials and </w:t>
       </w:r>
       <w:r>
         <w:t>Methods</w:t>
       </w:r>
-      <w:bookmarkEnd w:id="4"/>
+      <w:bookmarkEnd w:id="3"/>
     </w:p>
     <w:p>
-      <w:pPr>
-        <w:pStyle w:val="Heading2"/>
-      </w:pPr>
-      <w:r>
+      <w:proofErr w:type="gramStart"/>
+      <w:r>
+        <w:rPr>
+          <w:b/>
+          <w:bCs/>
+        </w:rPr>
         <w:t>Strains</w:t>
       </w:r>
       <w:r>
+        <w:rPr>
+          <w:b/>
+          <w:bCs/>
+        </w:rPr>
         <w:t xml:space="preserve"> and plasmids</w:t>
       </w:r>
+      <w:r>
+        <w:rPr>
+          <w:b/>
+          <w:bCs/>
+        </w:rPr>
+        <w:t>.</w:t>
+      </w:r>
+      <w:proofErr w:type="gramEnd"/>
+      <w:r>
+        <w:rPr>
+          <w:b/>
+          <w:bCs/>
+        </w:rPr>
+        <w:t xml:space="preserve"> </w:t>
+      </w:r>
+      <w:r>
+        <w:rPr>
+          <w:i/>
+          <w:iCs/>
+        </w:rPr>
+        <w:t>Escherichia coli</w:t>
+      </w:r>
+      <w:r>
+        <w:t xml:space="preserve"> strains DH5α, TG1, JM109,</w:t>
+      </w:r>
+      <w:r>
+        <w:t xml:space="preserve"> </w:t>
+      </w:r>
+      <w:r>
+        <w:t>and K12 MG1655 ΔFNR were used as a host in all the experiments. Plasmids</w:t>
+      </w:r>
+      <w:r>
+        <w:t xml:space="preserve"> </w:t>
+      </w:r>
+      <w:r>
+        <w:t>containing a GFP or RFP gene, and genes conferring resistance to kanamycin (</w:t>
+      </w:r>
+      <w:proofErr w:type="spellStart"/>
+      <w:r>
+        <w:t>Kan</w:t>
+      </w:r>
+      <w:r>
+        <w:rPr>
+          <w:vertAlign w:val="superscript"/>
+        </w:rPr>
+        <w:t>R</w:t>
+      </w:r>
+      <w:proofErr w:type="spellEnd"/>
+      <w:r>
+        <w:t>) and chloramphenicol (</w:t>
+      </w:r>
+      <w:proofErr w:type="spellStart"/>
+      <w:r>
+        <w:t>Cap</w:t>
+      </w:r>
+      <w:r>
+        <w:rPr>
+          <w:vertAlign w:val="superscript"/>
+        </w:rPr>
+        <w:t>R</w:t>
+      </w:r>
+      <w:proofErr w:type="spellEnd"/>
+      <w:r>
+        <w:t>) were used as vectors. These plasmids have roughly the same effect on growth</w:t>
+      </w:r>
+      <w:r>
+        <w:t>, as shown previously</w:t>
+      </w:r>
+      <w:r>
+        <w:t xml:space="preserve"> </w:t>
+      </w:r>
+      <w:r>
+        <w:fldChar w:fldCharType="begin" w:fldLock="1"/>
+      </w:r>
+      <w:r>
+        <w:instrText>ADDIN CSL_CITATION { "citationItems" : [ { "id" : "ITEM-1", "itemData" : { "DOI" : "10.1093/nar/gkt151", "ISSN" : "0305-1048", "author" : [ { "dropping-particle" : "", "family" : "Zelcbuch", "given" : "L.", "non-dropping-particle" : "", "parse-names" : false, "suffix" : "" }, { "dropping-particle" : "", "family" : "Antonovsky", "given" : "N.", "non-dropping-particle" : "", "parse-names" : false, "suffix" : "" }, { "dropping-particle" : "", "family" : "Bar-Even", "given" : "A.", "non-dropping-particle" : "", "parse-names" : false, "suffix" : "" }, { "dropping-particle" : "", "family" : "Levin-Karp", "given" : "A.", "non-dropping-particle" : "", "parse-names" : false, "suffix" : "" }, { "dropping-particle" : "", "family" : "Barenholz", "given" : "U.", "non-dropping-particle" : "", "parse-names" : false, "suffix" : "" }, { "dropping-particle" : "", "family" : "Dayagi", "given" : "M.", "non-dropping-particle" : "", "parse-names" : false, "suffix" : "" }, { "dropping-particle" : "", "family" : "Liebermeister", "given" : "W.", "non-dropping-particle" : "", "parse-names" : false, "suffix" : "" }, { "dropping-particle" : "", "family" : "Flamholz", "given" : "A.", "non-dropping-particle" : "", "parse-names" : false, "suffix" : "" }, { "dropping-particle" : "", "family" : "Noor", "given" : "E.", "non-dropping-particle" : "", "parse-names" : false, "suffix" : "" }, { "dropping-particle" : "", "family" : "Amram", "given" : "S.", "non-dropping-particle" : "", "parse-names" : false, "suffix" : "" }, { "dropping-particle" : "", "family" : "Brandis", "given" : "A.", "non-dropping-particle" : "", "parse-names" : false, "suffix" : "" }, { "dropping-particle" : "", "family" : "Bareia", "given" : "T.", "non-dropping-particle" : "", "parse-names" : false, "suffix" : "" }, { "dropping-particle" : "", "family" : "Yofe", "given" : "I.", "non-dropping-particle" : "", "parse-names" : false, "suffix" : "" }, { "dropping-particle" : "", "family" : "Jubran", "given" : "H.", "non-dropping-particle" : "", "parse-names" : false, "suffix" : "" }, { "dropping-particle" : "", "family" : "Milo", "given" : "R.", "non-dropping-particle" : "", "parse-names" : false, "suffix" : "" } ], "container-title" : "Nucleic Acids Research", "id" : "ITEM-1", "issue" : "9", "issued" : { "date-parts" : [ [ "2013" ] ] }, "page" : "e98-e98", "title" : "Spanning high-dimensional expression space using ribosome-binding site combinatorics", "type" : "article-journal", "volume" : "41" }, "uris" : [ "http://www.mendeley.com/documents/?uuid=185255d4-2c34-4db4-bbbd-593223fd89bd" ] } ], "mendeley" : { "formattedCitation" : "(Zelcbuch et al. 2013)", "plainTextFormattedCitation" : "(Zelcbuch et al. 2013)", "previouslyFormattedCitation" : "(Zelcbuch et al. 2013)" }, "properties" : { "noteIndex" : 0 }, "schema" : "https://github.com/citation-style-language/schema/raw/master/csl-citation.json" }</w:instrText>
+      </w:r>
+      <w:r>
+        <w:fldChar w:fldCharType="separate"/>
+      </w:r>
+      <w:r>
+        <w:rPr>
+          <w:noProof/>
+        </w:rPr>
+        <w:t>(Zelcbuch et al. 2013)</w:t>
+      </w:r>
+      <w:r>
+        <w:fldChar w:fldCharType="end"/>
+      </w:r>
+      <w:r>
+        <w:t xml:space="preserve"> and in </w:t>
+      </w:r>
+      <w:r>
+        <w:rPr>
+          <w:highlight w:val="yellow"/>
+        </w:rPr>
+        <w:t xml:space="preserve">Fig. </w:t>
+      </w:r>
+      <w:proofErr w:type="gramStart"/>
+      <w:r>
+        <w:rPr>
+          <w:highlight w:val="yellow"/>
+        </w:rPr>
+        <w:t>SX</w:t>
+      </w:r>
+      <w:r>
+        <w:t>.</w:t>
+      </w:r>
+      <w:proofErr w:type="gramEnd"/>
+      <w:r>
+        <w:t xml:space="preserve"> All experiments were performed in LB media with </w:t>
+      </w:r>
+      <w:r>
+        <w:t>3</w:t>
+      </w:r>
+      <w:r>
+        <w:t>0</w:t>
+      </w:r>
+      <w:r>
+        <w:t xml:space="preserve"> </w:t>
+      </w:r>
+      <w:proofErr w:type="spellStart"/>
+      <w:r>
+        <w:t>μg</w:t>
+      </w:r>
+      <w:proofErr w:type="spellEnd"/>
+      <w:r>
+        <w:t>/mL</w:t>
+      </w:r>
+      <w:r>
+        <w:t xml:space="preserve"> kanamycin and </w:t>
+      </w:r>
+      <w:proofErr w:type="gramStart"/>
+      <w:r>
+        <w:t xml:space="preserve">34 </w:t>
+      </w:r>
+      <w:proofErr w:type="spellStart"/>
+      <w:r>
+        <w:t>μg</w:t>
+      </w:r>
+      <w:proofErr w:type="spellEnd"/>
+      <w:r>
+        <w:t xml:space="preserve">/mL </w:t>
+      </w:r>
+      <w:r>
+        <w:t>chloramphenicol</w:t>
+      </w:r>
+      <w:proofErr w:type="gramEnd"/>
+      <w:r>
+        <w:t>.</w:t>
+      </w:r>
+      <w:r>
+        <w:t xml:space="preserve"> Fluorescence was confirmed using </w:t>
+      </w:r>
+      <w:r>
+        <w:t>fluorescent microscopy (</w:t>
+      </w:r>
+      <w:r>
+        <w:t xml:space="preserve">Nikon </w:t>
+      </w:r>
+      <w:proofErr w:type="spellStart"/>
+      <w:r>
+        <w:t>Eclipe</w:t>
+      </w:r>
+      <w:proofErr w:type="spellEnd"/>
+      <w:r>
+        <w:t xml:space="preserve"> </w:t>
+      </w:r>
+      <w:proofErr w:type="spellStart"/>
+      <w:r>
+        <w:t>Ti</w:t>
+      </w:r>
+      <w:bookmarkStart w:id="4" w:name="_GoBack"/>
+      <w:bookmarkEnd w:id="4"/>
+      <w:proofErr w:type="spellEnd"/>
+      <w:r>
+        <w:rPr>
+          <w:highlight w:val="yellow"/>
+        </w:rPr>
+        <w:t xml:space="preserve">, Fig. </w:t>
+      </w:r>
+      <w:proofErr w:type="gramStart"/>
+      <w:r>
+        <w:rPr>
+          <w:highlight w:val="yellow"/>
+        </w:rPr>
+        <w:t>S</w:t>
+      </w:r>
+      <w:r>
+        <w:rPr>
+          <w:highlight w:val="yellow"/>
+        </w:rPr>
+        <w:t>X</w:t>
+      </w:r>
+      <w:r>
+        <w:t>).</w:t>
+      </w:r>
+      <w:proofErr w:type="gramEnd"/>
     </w:p>
     <w:p>
       <w:r>
-        <w:t xml:space="preserve">The strains used were </w:t>
-      </w:r>
-      <w:r>
-        <w:rPr>
-          <w:i/>
-          <w:iCs/>
-        </w:rPr>
-        <w:t xml:space="preserve">E. coli </w:t>
-      </w:r>
-      <w:r>
-        <w:t>DH5α</w:t>
-      </w:r>
-      <w:r>
-        <w:t xml:space="preserve"> (Berman lab, Tel-Aviv University)</w:t>
-      </w:r>
-      <w:r>
-        <w:t>, TG1</w:t>
-      </w:r>
-      <w:r>
-        <w:t xml:space="preserve"> (Ron lab, TAU)</w:t>
-      </w:r>
-      <w:r>
-        <w:t>, JM109</w:t>
-      </w:r>
-      <w:r>
-        <w:t xml:space="preserve"> (</w:t>
+        <w:rPr>
+          <w:b/>
+          <w:bCs/>
+        </w:rPr>
+        <w:t>Growth and competition experiment</w:t>
+      </w:r>
+      <w:r>
+        <w:rPr>
+          <w:b/>
+          <w:bCs/>
+        </w:rPr>
+        <w:t xml:space="preserve">. </w:t>
+      </w:r>
+      <w:r>
+        <w:t xml:space="preserve">Strains </w:t>
+      </w:r>
+      <w:r>
+        <w:t>were inoculated</w:t>
+      </w:r>
+      <w:r>
+        <w:t xml:space="preserve"> into 3 ml LB and grown overnight at 30</w:t>
+      </w:r>
+      <w:r>
+        <w:rPr>
+          <w:rFonts w:ascii="Arial" w:hAnsi="Arial" w:cs="Arial"/>
+        </w:rPr>
+        <w:t>°</w:t>
+      </w:r>
+      <w:r>
+        <w:t xml:space="preserve">C with shaking. Saturated overnight cultures were diluted into fresh media so that the OD will be above the OD of blank media (1:1-1:20 dilution </w:t>
+      </w:r>
+      <w:proofErr w:type="gramStart"/>
+      <w:r>
+        <w:t>rate</w:t>
+      </w:r>
+      <w:proofErr w:type="gramEnd"/>
+      <w:r>
+        <w:t>). In experiments without lag phase, cultures were grown for 3-5 hours after dilution, in 30</w:t>
+      </w:r>
+      <w:r>
+        <w:rPr>
+          <w:rFonts w:ascii="Arial" w:hAnsi="Arial" w:cs="Arial"/>
+        </w:rPr>
+        <w:t>°</w:t>
+      </w:r>
+      <w:r>
+        <w:t xml:space="preserve">C, their OD monitored until the exponential growth phase was reached. These cells were then inoculated into 100 </w:t>
       </w:r>
       <w:proofErr w:type="spellStart"/>
       <w:r>
-        <w:t>Nir</w:t>
+        <w:t>μ</w:t>
+      </w:r>
+      <w:r>
+        <w:t>L</w:t>
       </w:r>
       <w:proofErr w:type="spellEnd"/>
       <w:r>
-        <w:t xml:space="preserve"> lab, TAU), and</w:t>
-      </w:r>
-      <w:r>
-        <w:t xml:space="preserve"> K12</w:t>
-      </w:r>
-      <w:r>
-        <w:t xml:space="preserve"> MG1655</w:t>
-      </w:r>
-      <w:r>
-        <w:t xml:space="preserve"> </w:t>
-      </w:r>
-      <w:r>
-        <w:t>ΔFNR</w:t>
-      </w:r>
-      <w:r>
-        <w:t xml:space="preserve"> (Ron lab, TAU)</w:t>
-      </w:r>
-      <w:r>
-        <w:t xml:space="preserve">. </w:t>
-      </w:r>
-      <w:r>
-        <w:t>These</w:t>
-      </w:r>
-      <w:r>
-        <w:t xml:space="preserve"> strains were transformed </w:t>
-      </w:r>
-      <w:r>
-        <w:t>by electroporation (DH5α, TG1,</w:t>
-      </w:r>
-      <w:r>
-        <w:t xml:space="preserve"> </w:t>
-      </w:r>
-      <w:proofErr w:type="gramStart"/>
-      <w:r>
-        <w:t>MG1655</w:t>
-      </w:r>
-      <w:proofErr w:type="gramEnd"/>
-      <w:r>
-        <w:t>) or chemo</w:t>
-      </w:r>
-      <w:r>
-        <w:rPr>
-          <w:highlight w:val="yellow"/>
-        </w:rPr>
-        <w:t>?</w:t>
-      </w:r>
-      <w:r>
-        <w:t xml:space="preserve"> (JM109)</w:t>
-      </w:r>
-      <w:r>
-        <w:t xml:space="preserve"> to incorporate </w:t>
-      </w:r>
-      <w:r>
-        <w:t xml:space="preserve">plasmids, previously described in </w:t>
-      </w:r>
-      <w:r>
-        <w:fldChar w:fldCharType="begin" w:fldLock="1"/>
-      </w:r>
-      <w:r>
-        <w:instrText>ADDIN CSL_CITATION { "citationItems" : [ { "id" : "ITEM-1", "itemData" : { "DOI" : "10.1093/nar/gkt151", "ISSN" : "0305-1048", "author" : [ { "dropping-particle" : "", "family" : "Zelcbuch", "given" : "L.", "non-dropping-particle" : "", "parse-names" : false, "suffix" : "" }, { "dropping-particle" : "", "family" : "Antonovsky", "given" : "N.", "non-dropping-particle" : "", "parse-names" : false, "suffix" : "" }, { "dropping-particle" : "", "family" : "Bar-Even", "given" : "A.", "non-dropping-particle" : "", "parse-names" : false, "suffix" : "" }, { "dropping-particle" : "", "family" : "Levin-Karp", "given" : "A.", "non-dropping-particle" : "", "parse-names" : false, "suffix" : "" }, { "dropping-particle" : "", "family" : "Barenholz", "given" : "U.", "non-dropping-particle" : "", "parse-names" : false, "suffix" : "" }, { "dropping-particle" : "", "family" : "Dayagi", "given" : "M.", "non-dropping-particle" : "", "parse-names" : false, "suffix" : "" }, { "dropping-particle" : "", "family" : "Liebermeister", "given" : "W.", "non-dropping-particle" : "", "parse-names" : false, "suffix" : "" }, { "dropping-particle" : "", "family" : "Flamholz", "given" : "A.", "non-dropping-particle" : "", "parse-names" : false, "suffix" : "" }, { "dropping-particle" : "", "family" : "Noor", "given" : "E.", "non-dropping-particle" : "", "parse-names" : false, "suffix" : "" }, { "dropping-particle" : "", "family" : "Amram", "given" : "S.", "non-dropping-particle" : "", "parse-names" : false, "suffix" : "" }, { "dropping-particle" : "", "family" : "Brandis", "given" : "A.", "non-dropping-particle" : "", "parse-names" : false, "suffix" : "" }, { "dropping-particle" : "", "family" : "Bareia", "given" : "T.", "non-dropping-particle" : "", "parse-names" : false, "suffix" : "" }, { "dropping-particle" : "", "family" : "Yofe", "given" : "I.", "non-dropping-particle" : "", "parse-names" : false, "suffix" : "" }, { "dropping-particle" : "", "family" : "Jubran", "given" : "H.", "non-dropping-particle" : "", "parse-names" : false, "suffix" : "" }, { "dropping-particle" : "", "family" : "Milo", "given" : "R.", "non-dropping-particle" : "", "parse-names" : false, "suffix" : "" } ], "container-title" : "Nucleic Acids Research", "id" : "ITEM-1", "issue" : "9", "issued" : { "date-parts" : [ [ "2013" ] ] }, "page" : "e98-e98", "title" : "Spanning high-dimensional expression space using ribosome-binding site combinatorics", "type" : "article-journal", "volume" : "41" }, "uris" : [ "http://www.mendeley.com/documents/?uuid=185255d4-2c34-4db4-bbbd-593223fd89bd" ] } ], "mendeley" : { "formattedCitation" : "(Zelcbuch et al. 2013)", "plainTextFormattedCitation" : "(Zelcbuch et al. 2013)", "previouslyFormattedCitation" : "(Zelcbuch et al. 2013)" }, "properties" : { "noteIndex" : 0 }, "schema" : "https://github.com/citation-style-language/schema/raw/master/csl-citation.json" }</w:instrText>
-      </w:r>
-      <w:r>
-        <w:fldChar w:fldCharType="separate"/>
-      </w:r>
-      <w:r>
-        <w:rPr>
-          <w:noProof/>
-        </w:rPr>
-        <w:t>(Zelcbuch et al. 2013)</w:t>
-      </w:r>
-      <w:r>
-        <w:fldChar w:fldCharType="end"/>
-      </w:r>
-      <w:r>
-        <w:t xml:space="preserve">, which contain a GFP or RFP gene, and genes conferring </w:t>
-      </w:r>
-      <w:r>
-        <w:t>resistance to k</w:t>
-      </w:r>
-      <w:r>
-        <w:t>anamycin</w:t>
-      </w:r>
-      <w:r>
-        <w:t xml:space="preserve"> (</w:t>
-      </w:r>
-      <w:proofErr w:type="spellStart"/>
-      <w:r>
-        <w:t>Kan</w:t>
-      </w:r>
-      <w:r>
-        <w:rPr>
-          <w:vertAlign w:val="superscript"/>
-        </w:rPr>
-        <w:t>R</w:t>
-      </w:r>
-      <w:proofErr w:type="spellEnd"/>
-      <w:r>
-        <w:t>)</w:t>
-      </w:r>
-      <w:r>
-        <w:t xml:space="preserve"> and </w:t>
-      </w:r>
-      <w:r>
-        <w:t>c</w:t>
-      </w:r>
-      <w:r>
-        <w:t>hloramphenicol</w:t>
-      </w:r>
-      <w:r>
-        <w:t xml:space="preserve"> (</w:t>
-      </w:r>
-      <w:proofErr w:type="spellStart"/>
-      <w:r>
-        <w:t>Cap</w:t>
-      </w:r>
-      <w:r>
-        <w:rPr>
-          <w:vertAlign w:val="superscript"/>
-        </w:rPr>
-        <w:t>R</w:t>
-      </w:r>
-      <w:proofErr w:type="spellEnd"/>
-      <w:r>
-        <w:t>)</w:t>
-      </w:r>
-      <w:r>
-        <w:t>.</w:t>
-      </w:r>
-      <w:r>
-        <w:t xml:space="preserve"> These GFP and RFP </w:t>
-      </w:r>
-      <w:r>
-        <w:t xml:space="preserve">bearing plasmids </w:t>
-      </w:r>
-      <w:r>
-        <w:t xml:space="preserve">were previously shown to have roughly the same effect on growth </w:t>
-      </w:r>
-      <w:r>
-        <w:fldChar w:fldCharType="begin" w:fldLock="1"/>
-      </w:r>
-      <w:r>
-        <w:instrText>ADDIN CSL_CITATION { "citationItems" : [ { "id" : "ITEM-1", "itemData" : { "DOI" : "10.1093/nar/gkt151", "ISSN" : "0305-1048", "author" : [ { "dropping-particle" : "", "family" : "Zelcbuch", "given" : "L.", "non-dropping-particle" : "", "parse-names" : false, "suffix" : "" }, { "dropping-particle" : "", "family" : "Antonovsky", "given" : "N.", "non-dropping-particle" : "", "parse-names" : false, "suffix" : "" }, { "dropping-particle" : "", "family" : "Bar-Even", "given" : "A.", "non-dropping-particle" : "", "parse-names" : false, "suffix" : "" }, { "dropping-particle" : "", "family" : "Levin-Karp", "given" : "A.", "non-dropping-particle" : "", "parse-names" : false, "suffix" : "" }, { "dropping-particle" : "", "family" : "Barenholz", "given" : "U.", "non-dropping-particle" : "", "parse-names" : false, "suffix" : "" }, { "dropping-particle" : "", "family" : "Dayagi", "given" : "M.", "non-dropping-particle" : "", "parse-names" : false, "suffix" : "" }, { "dropping-particle" : "", "family" : "Liebermeister", "given" : "W.", "non-dropping-particle" : "", "parse-names" : false, "suffix" : "" }, { "dropping-particle" : "", "family" : "Flamholz", "given" : "A.", "non-dropping-particle" : "", "parse-names" : false, "suffix" : "" }, { "dropping-particle" : "", "family" : "Noor", "given" : "E.", "non-dropping-particle" : "", "parse-names" : false, "suffix" : "" }, { "dropping-particle" : "", "family" : "Amram", "given" : "S.", "non-dropping-particle" : "", "parse-names" : false, "suffix" : "" }, { "dropping-particle" : "", "family" : "Brandis", "given" : "A.", "non-dropping-particle" : "", "parse-names" : false, "suffix" : "" }, { "dropping-particle" : "", "family" : "Bareia", "given" : "T.", "non-dropping-particle" : "", "parse-names" : false, "suffix" : "" }, { "dropping-particle" : "", "family" : "Yofe", "given" : "I.", "non-dropping-particle" : "", "parse-names" : false, "suffix" : "" }, { "dropping-particle" : "", "family" : "Jubran", "given" : "H.", "non-dropping-particle" : "", "parse-names" : false, "suffix" : "" }, { "dropping-particle" : "", "family" : "Milo", "given" : "R.", "non-dropping-particle" : "", "parse-names" : false, "suffix" : "" } ], "container-title" : "Nucleic Acids Research", "id" : "ITEM-1", "issue" : "9", "issued" : { "date-parts" : [ [ "2013" ] ] }, "page" : "e98-e98", "title" : "Spanning high-dimensional expression space using ribosome-binding site combinatorics", "type" : "article-journal", "volume" : "41" }, "uris" : [ "http://www.mendeley.com/documents/?uuid=185255d4-2c34-4db4-bbbd-593223fd89bd" ] } ], "mendeley" : { "formattedCitation" : "(Zelcbuch et al. 2013)", "plainTextFormattedCitation" : "(Zelcbuch et al. 2013)", "previouslyFormattedCitation" : "(Zelcbuch et al. 2013)" }, "properties" : { "noteIndex" : 0 }, "schema" : "https://github.com/citation-style-language/schema/raw/master/csl-citation.json" }</w:instrText>
-      </w:r>
-      <w:r>
-        <w:fldChar w:fldCharType="separate"/>
-      </w:r>
-      <w:r>
-        <w:rPr>
-          <w:noProof/>
-        </w:rPr>
-        <w:t>(Zelcbuch et al. 2013)</w:t>
-      </w:r>
-      <w:r>
-        <w:fldChar w:fldCharType="end"/>
-      </w:r>
-      <w:r>
-        <w:t>; we confirmed this using a growth curve assay (</w:t>
-      </w:r>
-      <w:r>
-        <w:rPr>
-          <w:highlight w:val="yellow"/>
-        </w:rPr>
-        <w:t xml:space="preserve">Fig. </w:t>
-      </w:r>
-      <w:proofErr w:type="gramStart"/>
-      <w:r>
-        <w:rPr>
-          <w:highlight w:val="yellow"/>
-        </w:rPr>
-        <w:t>SX</w:t>
-      </w:r>
-      <w:r>
-        <w:t>).</w:t>
-      </w:r>
-      <w:proofErr w:type="gramEnd"/>
-      <w:r>
-        <w:t xml:space="preserve"> Transformation was verified by inoculation in selective media and with fluorescent microscopy (</w:t>
-      </w:r>
-      <w:r>
-        <w:rPr>
-          <w:highlight w:val="yellow"/>
-        </w:rPr>
-        <w:t xml:space="preserve">Nikon </w:t>
-      </w:r>
-      <w:proofErr w:type="spellStart"/>
-      <w:r>
-        <w:rPr>
-          <w:highlight w:val="yellow"/>
-        </w:rPr>
-        <w:t>Eclipe</w:t>
-      </w:r>
-      <w:proofErr w:type="spellEnd"/>
-      <w:r>
-        <w:rPr>
-          <w:highlight w:val="yellow"/>
-        </w:rPr>
-        <w:t xml:space="preserve"> </w:t>
-      </w:r>
-      <w:proofErr w:type="spellStart"/>
-      <w:r>
-        <w:rPr>
-          <w:highlight w:val="yellow"/>
-        </w:rPr>
-        <w:t>Ti</w:t>
-      </w:r>
-      <w:proofErr w:type="spellEnd"/>
-      <w:r>
-        <w:rPr>
-          <w:highlight w:val="yellow"/>
-        </w:rPr>
-        <w:t xml:space="preserve">, Fig. </w:t>
-      </w:r>
-      <w:proofErr w:type="gramStart"/>
-      <w:r>
-        <w:rPr>
-          <w:highlight w:val="yellow"/>
-        </w:rPr>
-        <w:t>S</w:t>
-      </w:r>
-      <w:r>
-        <w:rPr>
-          <w:highlight w:val="yellow"/>
-        </w:rPr>
-        <w:t>X</w:t>
-      </w:r>
-      <w:r>
-        <w:t>).</w:t>
-      </w:r>
-      <w:proofErr w:type="gramEnd"/>
-      <w:r>
-        <w:t xml:space="preserve"> Frozen stocks were prepared by adding 0.5 ml from overnight culture to 0.5 ml 50% glycerol stock, freezing in liquid nitrogen, and storing in -80</w:t>
-      </w:r>
-      <w:r>
-        <w:rPr>
-          <w:rFonts w:ascii="Arial" w:hAnsi="Arial" w:cs="Arial"/>
-        </w:rPr>
-        <w:t>°</w:t>
-      </w:r>
-      <w:r>
-        <w:t>C.</w:t>
-      </w:r>
-    </w:p>
-    <w:p>
-      <w:pPr>
-        <w:pStyle w:val="Heading2"/>
-      </w:pPr>
-      <w:r>
-        <w:t>Growth media</w:t>
-      </w:r>
-    </w:p>
-    <w:p>
-      <w:r>
-        <w:t xml:space="preserve">All experiments were performed in liquid </w:t>
-      </w:r>
-      <w:proofErr w:type="spellStart"/>
-      <w:r>
-        <w:t>Lysogeny</w:t>
-      </w:r>
-      <w:proofErr w:type="spellEnd"/>
-      <w:r>
-        <w:t xml:space="preserve"> Broth (LB):</w:t>
-      </w:r>
-      <w:r>
-        <w:t xml:space="preserve"> 5 g/L </w:t>
-      </w:r>
-      <w:proofErr w:type="spellStart"/>
-      <w:r>
-        <w:t>Bacto</w:t>
-      </w:r>
-      <w:proofErr w:type="spellEnd"/>
-      <w:r>
-        <w:t xml:space="preserve"> yeast extract (BD 212750), 10 g/L </w:t>
-      </w:r>
-      <w:proofErr w:type="spellStart"/>
-      <w:r>
-        <w:t>Bacto</w:t>
-      </w:r>
-      <w:proofErr w:type="spellEnd"/>
-      <w:r>
-        <w:t xml:space="preserve"> </w:t>
-      </w:r>
-      <w:proofErr w:type="spellStart"/>
-      <w:r>
-        <w:t>Tryptone</w:t>
-      </w:r>
-      <w:proofErr w:type="spellEnd"/>
-      <w:r>
-        <w:t xml:space="preserve"> (BD 211705), 10 g/L </w:t>
-      </w:r>
-      <w:proofErr w:type="spellStart"/>
-      <w:r>
-        <w:t>NaCl</w:t>
-      </w:r>
-      <w:proofErr w:type="spellEnd"/>
-      <w:r>
-        <w:t xml:space="preserve"> (Bio-Lab CAS 764-14-5), DDW 1 L</w:t>
-      </w:r>
-      <w:r>
-        <w:t>.</w:t>
-      </w:r>
-      <w:r>
-        <w:t xml:space="preserve"> LB was autoclaved, and after it cooled,</w:t>
-      </w:r>
-      <w:r>
-        <w:t xml:space="preserve"> </w:t>
-      </w:r>
-      <w:r>
-        <w:t>3</w:t>
-      </w:r>
-      <w:r>
-        <w:t>0</w:t>
-      </w:r>
-      <w:r>
-        <w:t xml:space="preserve"> </w:t>
-      </w:r>
-      <w:proofErr w:type="spellStart"/>
-      <w:r>
-        <w:t>μg</w:t>
-      </w:r>
-      <w:proofErr w:type="spellEnd"/>
-      <w:r>
-        <w:t>/mL</w:t>
-      </w:r>
-      <w:r>
-        <w:t xml:space="preserve"> kanamycin and </w:t>
-      </w:r>
-      <w:r>
-        <w:t xml:space="preserve">34 </w:t>
-      </w:r>
-      <w:proofErr w:type="spellStart"/>
-      <w:r>
-        <w:t>μg</w:t>
-      </w:r>
-      <w:proofErr w:type="spellEnd"/>
-      <w:r>
-        <w:t xml:space="preserve">/mL </w:t>
-      </w:r>
-      <w:r>
-        <w:t xml:space="preserve">chloramphenicol were added. </w:t>
-      </w:r>
-    </w:p>
-    <w:p>
-      <w:pPr>
-        <w:pStyle w:val="Heading2"/>
-      </w:pPr>
-      <w:r>
-        <w:lastRenderedPageBreak/>
-        <w:t>Growth and competition experiment</w:t>
-      </w:r>
-    </w:p>
-    <w:p>
-      <w:r>
-        <w:t>Strains were revived from frozen stocks and grown overnight in 3 ml LB at 30</w:t>
-      </w:r>
-      <w:r>
-        <w:rPr>
-          <w:rFonts w:ascii="Arial" w:hAnsi="Arial" w:cs="Arial"/>
-        </w:rPr>
-        <w:t>°</w:t>
-      </w:r>
-      <w:r>
-        <w:t xml:space="preserve">C with shaking. Saturated overnight cultures were diluted into fresh media so that the OD will be above the OD of blank media (1:1-1:20 dilution </w:t>
-      </w:r>
-      <w:proofErr w:type="gramStart"/>
-      <w:r>
-        <w:t>rate</w:t>
-      </w:r>
-      <w:proofErr w:type="gramEnd"/>
-      <w:r>
-        <w:t>). In experiments without lag phase, the cultures were left to grow for 3-5 hours, their OD monitored until the exponential growth phase was reached. A 96-wells flat-bottom microplate</w:t>
-      </w:r>
-      <w:r>
-        <w:t xml:space="preserve"> (</w:t>
+        <w:t xml:space="preserve"> LB in a 96-wells flat-bottom microplate (</w:t>
       </w:r>
       <w:r>
         <w:t>Costar</w:t>
       </w:r>
       <w:r>
-        <w:t>)</w:t>
-      </w:r>
-      <w:r>
-        <w:t xml:space="preserve"> was inoculated with four cultures</w:t>
-      </w:r>
-      <w:r>
-        <w:t xml:space="preserve">, 100 </w:t>
-      </w:r>
-      <w:proofErr w:type="spellStart"/>
-      <w:r>
-        <w:t>μ</w:t>
-      </w:r>
-      <w:r>
-        <w:t>L</w:t>
-      </w:r>
-      <w:proofErr w:type="spellEnd"/>
-      <w:r>
-        <w:t xml:space="preserve"> per well</w:t>
-      </w:r>
-      <w:r>
-        <w:t xml:space="preserve">: </w:t>
+        <w:t>) as following:</w:t>
       </w:r>
     </w:p>
     <w:p>
@@ -13045,28 +12805,7 @@
         </w:numPr>
       </w:pPr>
       <w:r>
-        <w:t>36</w:t>
-      </w:r>
-      <w:r>
-        <w:t xml:space="preserve">-48 wells </w:t>
-      </w:r>
-      <w:r>
-        <w:t xml:space="preserve">containing </w:t>
-      </w:r>
-      <w:r>
-        <w:t>a</w:t>
-      </w:r>
-      <w:r>
-        <w:t xml:space="preserve"> monoculture of</w:t>
-      </w:r>
-      <w:r>
-        <w:t xml:space="preserve"> </w:t>
-      </w:r>
-      <w:r>
-        <w:t xml:space="preserve">a </w:t>
-      </w:r>
-      <w:r>
-        <w:t>GFP-labeled strain</w:t>
+        <w:t>36-48 wells containing a monoculture of a GFP-labeled strain</w:t>
       </w:r>
     </w:p>
     <w:p>
@@ -13078,16 +12817,7 @@
         </w:numPr>
       </w:pPr>
       <w:r>
-        <w:t>34-46</w:t>
-      </w:r>
-      <w:r>
-        <w:t xml:space="preserve"> wells </w:t>
-      </w:r>
-      <w:r>
-        <w:t xml:space="preserve">containing a monoculture of a </w:t>
-      </w:r>
-      <w:r>
-        <w:t>RFP-labeled strain</w:t>
+        <w:t>34-46 wells containing a monoculture of a RFP-labeled strain</w:t>
       </w:r>
     </w:p>
     <w:p>
@@ -13122,19 +12852,7 @@
         </w:rPr>
       </w:pPr>
       <w:r>
-        <w:t xml:space="preserve">The microplate was covered with </w:t>
-      </w:r>
-      <w:r>
-        <w:t xml:space="preserve">a </w:t>
-      </w:r>
-      <w:r>
-        <w:t>sealing</w:t>
-      </w:r>
-      <w:r>
-        <w:t xml:space="preserve"> membrane (Easy-Breathe, Sigma-Aldrich Z380059-1PAK) </w:t>
-      </w:r>
-      <w:r>
-        <w:t>and incubated at 30</w:t>
+        <w:t xml:space="preserve"> The cultures were grown at 30</w:t>
       </w:r>
       <w:r>
         <w:rPr>
@@ -13143,16 +12861,7 @@
         <w:t>°</w:t>
       </w:r>
       <w:r>
-        <w:t>C in a</w:t>
-      </w:r>
-      <w:r>
-        <w:t>n</w:t>
-      </w:r>
-      <w:r>
-        <w:t xml:space="preserve"> automatic microplate reader</w:t>
-      </w:r>
-      <w:r>
-        <w:t xml:space="preserve"> (</w:t>
+        <w:t>C in an automatic microplate reader (</w:t>
       </w:r>
       <w:proofErr w:type="spellStart"/>
       <w:r>
@@ -13160,10 +12869,7 @@
       </w:r>
       <w:proofErr w:type="spellEnd"/>
       <w:r>
-        <w:t xml:space="preserve"> infinite F200 Pro)</w:t>
-      </w:r>
-      <w:r>
-        <w:t xml:space="preserve">. </w:t>
+        <w:t xml:space="preserve"> infinite F200 Pro). </w:t>
       </w:r>
       <w:r>
         <w:t>OD</w:t>
@@ -13184,13 +12890,7 @@
         <w:t xml:space="preserve">ngs were taken </w:t>
       </w:r>
       <w:r>
-        <w:t>every 1</w:t>
-      </w:r>
-      <w:r>
-        <w:t>0</w:t>
-      </w:r>
-      <w:r>
-        <w:t xml:space="preserve"> minutes</w:t>
+        <w:t>every 10 minutes</w:t>
       </w:r>
       <w:r>
         <w:t xml:space="preserve"> with continuous shaking between readings.</w:t>
@@ -13198,52 +12898,19 @@
     </w:p>
     <w:p>
       <w:r>
-        <w:t xml:space="preserve">Samples were taken from the </w:t>
-      </w:r>
-      <w:r>
-        <w:t xml:space="preserve">incubated </w:t>
-      </w:r>
-      <w:r>
-        <w:t>microplate at the beginning of the experiment and roughly once an hour for 6-8 hours: 1-1</w:t>
-      </w:r>
-      <w:r>
-        <w:t>0 µL were removed from 4 wells (different wells for each sample)</w:t>
-      </w:r>
-      <w:r>
-        <w:t>, and diluted into</w:t>
-      </w:r>
-      <w:r>
-        <w:t xml:space="preserve"> cold</w:t>
-      </w:r>
-      <w:r>
-        <w:t xml:space="preserve"> buffer (</w:t>
-      </w:r>
-      <w:r>
-        <w:t>Dulbecco's PBS, Biological Industries 02-020-1A</w:t>
-      </w:r>
-      <w:r>
-        <w:t xml:space="preserve">, filtered with </w:t>
-      </w:r>
-      <w:r>
-        <w:t>a 0.22 µm syringe-driven filter, JET BIOFIL FCA-206-030</w:t>
-      </w:r>
-      <w:r>
-        <w:t>). These samples were stored in 4</w:t>
-      </w:r>
-      <w:r>
-        <w:rPr>
-          <w:rFonts w:ascii="Arial" w:hAnsi="Arial" w:cs="Arial"/>
-        </w:rPr>
-        <w:t>°</w:t>
-      </w:r>
-      <w:r>
-        <w:t xml:space="preserve">C </w:t>
-      </w:r>
-      <w:r>
-        <w:t xml:space="preserve">for </w:t>
-      </w:r>
-      <w:r>
-        <w:t>up to two hours and then analyzed with a fluorescent cell sorter (</w:t>
+        <w:t>Samples were taken from the incubated microplate at the beginning of the experiment and once an hour for 6-8 hours: 1-10 µL were removed from 4 wells (different wells for each sample), and diluted into cold PBS</w:t>
+      </w:r>
+      <w:r>
+        <w:rPr>
+          <w:vertAlign w:val="superscript"/>
+        </w:rPr>
+        <w:t>+</w:t>
+      </w:r>
+      <w:r>
+        <w:t xml:space="preserve"> </w:t>
+      </w:r>
+      <w:r>
+        <w:t>buffer. These samples were analyzed with a fluorescent cell sorter (</w:t>
       </w:r>
       <w:proofErr w:type="spellStart"/>
       <w:r>
@@ -13267,31 +12934,15 @@
       </w:r>
       <w:proofErr w:type="spellEnd"/>
       <w:r>
-        <w:t xml:space="preserve"> VYB</w:t>
-      </w:r>
-      <w:r>
-        <w:t>) to count the number of GFP- and RFP-labe</w:t>
-      </w:r>
-      <w:r>
-        <w:t xml:space="preserve">led cells (GFP was detected </w:t>
-      </w:r>
-      <w:r>
-        <w:t xml:space="preserve">with </w:t>
-      </w:r>
-      <w:r>
-        <w:t>the 488nm/520(50)nm FITC laser</w:t>
-      </w:r>
-      <w:r>
-        <w:t>; RFP was detected with</w:t>
-      </w:r>
-      <w:r>
-        <w:t xml:space="preserve"> the 561nm/615(20</w:t>
-      </w:r>
-      <w:r>
-        <w:t>)</w:t>
-      </w:r>
-      <w:r>
-        <w:t xml:space="preserve">nm </w:t>
+        <w:t xml:space="preserve"> VYB) to count the number of GFP- and RFP-labeled cells (GFP was detected with the 488nm/520(50</w:t>
+      </w:r>
+      <w:proofErr w:type="gramStart"/>
+      <w:r>
+        <w:t>)nm</w:t>
+      </w:r>
+      <w:proofErr w:type="gramEnd"/>
+      <w:r>
+        <w:t xml:space="preserve"> FITC laser; RFP was detected with the 561nm/615(20)nm </w:t>
       </w:r>
       <w:proofErr w:type="spellStart"/>
       <w:r>
@@ -13299,10 +12950,7 @@
       </w:r>
       <w:proofErr w:type="spellEnd"/>
       <w:r>
-        <w:t xml:space="preserve"> laser)</w:t>
-      </w:r>
-      <w:r>
-        <w:t xml:space="preserve">. Samples were further diluted to allow precise detection in the cell sorter </w:t>
+        <w:t xml:space="preserve"> laser). Samples were further diluted to allow precise detection in the cell sorter </w:t>
       </w:r>
       <w:r>
         <w:fldChar w:fldCharType="begin" w:fldLock="1"/>
@@ -13332,15 +12980,27 @@
         <w:t>Table SX</w:t>
       </w:r>
       <w:r>
-        <w:t xml:space="preserve"> for details</w:t>
-      </w:r>
-      <w:r>
-        <w:t>.</w:t>
+        <w:t xml:space="preserve"> for details.</w:t>
       </w:r>
     </w:p>
     <w:p>
       <w:r>
-        <w:t xml:space="preserve">The cell sorter data was analyzed using R </w:t>
+        <w:t>F</w:t>
+      </w:r>
+      <w:r>
+        <w:t xml:space="preserve">luorescent </w:t>
+      </w:r>
+      <w:r>
+        <w:t>c</w:t>
+      </w:r>
+      <w:r>
+        <w:t xml:space="preserve">ell sorter </w:t>
+      </w:r>
+      <w:r>
+        <w:t xml:space="preserve">output </w:t>
+      </w:r>
+      <w:r>
+        <w:t xml:space="preserve">data was analyzed using R </w:t>
       </w:r>
       <w:r>
         <w:fldChar w:fldCharType="begin" w:fldLock="1"/>
@@ -13373,13 +13033,10 @@
       </w:r>
       <w:proofErr w:type="spellEnd"/>
       <w:r>
-        <w:t xml:space="preserve"> package</w:t>
-      </w:r>
-      <w:r>
-        <w:t>, an unsupervised flow cytometry clustering algorithm</w:t>
-      </w:r>
-      <w:r>
-        <w:t xml:space="preserve"> </w:t>
+        <w:t xml:space="preserve"> package that implements </w:t>
+      </w:r>
+      <w:r>
+        <w:t xml:space="preserve">an unsupervised flow cytometry clustering algorithm </w:t>
       </w:r>
       <w:r>
         <w:fldChar w:fldCharType="begin" w:fldLock="1"/>
@@ -13400,13 +13057,7 @@
         <w:fldChar w:fldCharType="end"/>
       </w:r>
       <w:r>
-        <w:t xml:space="preserve">. </w:t>
-      </w:r>
-      <w:r>
-        <w:t>The analysis scripts are included in</w:t>
-      </w:r>
-      <w:r>
-        <w:t xml:space="preserve"> supporting files </w:t>
+        <w:t xml:space="preserve">. The analysis scripts are included in supporting files </w:t>
       </w:r>
       <w:r>
         <w:rPr>
@@ -13428,23 +13079,29 @@
       </w:r>
     </w:p>
     <w:p>
-      <w:pPr>
-        <w:pStyle w:val="Heading2"/>
-      </w:pPr>
-      <w:r>
+      <w:proofErr w:type="gramStart"/>
+      <w:r>
+        <w:rPr>
+          <w:b/>
+          <w:bCs/>
+        </w:rPr>
         <w:t>Data analysis</w:t>
       </w:r>
       <w:r>
-        <w:t xml:space="preserve">, </w:t>
-      </w:r>
-      <w:r>
-        <w:t>model</w:t>
-      </w:r>
-      <w:r>
-        <w:t xml:space="preserve"> fitting and prediction, figure production</w:t>
-      </w:r>
-    </w:p>
-    <w:p>
+        <w:rPr>
+          <w:b/>
+          <w:bCs/>
+        </w:rPr>
+        <w:t>.</w:t>
+      </w:r>
+      <w:proofErr w:type="gramEnd"/>
+      <w:r>
+        <w:rPr>
+          <w:b/>
+          <w:bCs/>
+        </w:rPr>
+        <w:t xml:space="preserve"> </w:t>
+      </w:r>
       <w:r>
         <w:t xml:space="preserve">Growth curve data was analyzed using </w:t>
       </w:r>
@@ -13456,7 +13113,13 @@
         <w:t>Curveball</w:t>
       </w:r>
       <w:r>
-        <w:t xml:space="preserve">, an open-source Python </w:t>
+        <w:t xml:space="preserve">, an </w:t>
+      </w:r>
+      <w:r>
+        <w:t xml:space="preserve">new </w:t>
+      </w:r>
+      <w:r>
+        <w:t xml:space="preserve">open-source Python </w:t>
       </w:r>
       <w:r>
         <w:fldChar w:fldCharType="begin" w:fldLock="1"/>
@@ -13477,7 +13140,19 @@
         <w:fldChar w:fldCharType="end"/>
       </w:r>
       <w:r>
-        <w:t xml:space="preserve"> package that implements our new method. </w:t>
+        <w:t xml:space="preserve"> package that implements </w:t>
+      </w:r>
+      <w:r>
+        <w:t xml:space="preserve">the </w:t>
+      </w:r>
+      <w:r>
+        <w:t>method</w:t>
+      </w:r>
+      <w:r>
+        <w:t xml:space="preserve"> presented in this manuscript</w:t>
+      </w:r>
+      <w:r>
+        <w:t xml:space="preserve">. </w:t>
       </w:r>
       <w:r>
         <w:rPr>
@@ -13487,11 +13162,19 @@
         <w:t>Curveball</w:t>
       </w:r>
       <w:r>
-        <w:t xml:space="preserve"> </w:t>
-      </w:r>
-      <w:r>
-        <w:lastRenderedPageBreak/>
-        <w:t xml:space="preserve">includes a command line interface and therefore doesn't require programming skills. See </w:t>
+        <w:t xml:space="preserve"> includes</w:t>
+      </w:r>
+      <w:r>
+        <w:t xml:space="preserve"> both programmatic interface (API) and </w:t>
+      </w:r>
+      <w:r>
+        <w:t>a command line interface</w:t>
+      </w:r>
+      <w:r>
+        <w:t>,</w:t>
+      </w:r>
+      <w:r>
+        <w:t xml:space="preserve"> and therefore doesn't require programming skills. See </w:t>
       </w:r>
       <w:hyperlink r:id="rId15" w:history="1">
         <w:r>
@@ -13513,13 +13196,7 @@
         </w:r>
       </w:hyperlink>
       <w:r>
-        <w:t xml:space="preserve"> for </w:t>
-      </w:r>
-      <w:r>
-        <w:t>an installation</w:t>
-      </w:r>
-      <w:r>
-        <w:t xml:space="preserve"> guide and a basic tutorial.</w:t>
+        <w:t xml:space="preserve"> for an installation guide and a basic tutorial.</w:t>
       </w:r>
     </w:p>
     <w:p>
@@ -13545,7 +13222,7 @@
         <w:fldChar w:fldCharType="begin" w:fldLock="1"/>
       </w:r>
       <w:r>
-        <w:instrText>ADDIN CSL_CITATION { "citationItems" : [ { "id" : "ITEM-1", "itemData" : { "DOI" : "10.1109/MCSE.2011.37", "ISSN" : "1521-9615", "author" : [ { "dropping-particle" : "", "family" : "Walt", "given" : "Ste\u0301fan", "non-dropping-particle" : "van der", "parse-names" : false, "suffix" : "" }, { "dropping-particle" : "", "family" : "Colbert", "given" : "S Chris", "non-dropping-particle" : "", "parse-names" : false, "suffix" : "" }, { "dropping-particle" : "", "family" : "Varoquaux", "given" : "Gae\u0308l", "non-dropping-particle" : "", "parse-names" : false, "suffix" : "" } ], "container-title" : "Computing in Science &amp; Engineering", "id" : "ITEM-1", "issue" : "2", "issued" : { "date-parts" : [ [ "2011", "3" ] ] }, "page" : "22-30", "title" : "The NumPy Array: A Structure for Efficient Numerical Computation", "type" : "article-journal", "volume" : "13" }, "uris" : [ "http://www.mendeley.com/documents/?uuid=26c85fd4-15f3-4014-8bc9-658dc2aa7527" ] } ], "mendeley" : { "formattedCitation" : "(Ste\u0301fan van der Walt, Colbert, and Varoquaux 2011)", "plainTextFormattedCitation" : "(Ste\u0301fan van der Walt, Colbert, and Varoquaux 2011)", "previouslyFormattedCitation" : "(Ste\u0301fan van der Walt, Colbert, and Varoquaux 2011)" }, "properties" : { "noteIndex" : 0 }, "schema" : "https://github.com/citation-style-language/schema/raw/master/csl-citation.json" }</w:instrText>
+        <w:instrText>ADDIN CSL_CITATION { "citationItems" : [ { "id" : "ITEM-1", "itemData" : { "DOI" : "10.1109/MCSE.2011.37", "ISSN" : "1521-9615", "author" : [ { "dropping-particle" : "", "family" : "Walt", "given" : "Ste\u0301fan", "non-dropping-particle" : "van der", "parse-names" : false, "suffix" : "" }, { "dropping-particle" : "", "family" : "Colbert", "given" : "S Chris", "non-dropping-particle" : "", "parse-names" : false, "suffix" : "" }, { "dropping-particle" : "", "family" : "Varoquaux", "given" : "Gae\u0308l", "non-dropping-particle" : "", "parse-names" : false, "suffix" : "" } ], "container-title" : "Computing in Science &amp; Engineering", "id" : "ITEM-1", "issue" : "2", "issued" : { "date-parts" : [ [ "2011", "3" ] ] }, "page" : "22-30", "title" : "The NumPy Array: A Structure for Efficient Numerical Computation", "type" : "article-journal", "volume" : "13" }, "uris" : [ "http://www.mendeley.com/documents/?uuid=26c85fd4-15f3-4014-8bc9-658dc2aa7527" ] } ], "mendeley" : { "formattedCitation" : "(van der Walt, Colbert, and Varoquaux 2011)", "plainTextFormattedCitation" : "(van der Walt, Colbert, and Varoquaux 2011)", "previouslyFormattedCitation" : "(Ste\u0301fan van der Walt, Colbert, and Varoquaux 2011)" }, "properties" : { "noteIndex" : 0 }, "schema" : "https://github.com/citation-style-language/schema/raw/master/csl-citation.json" }</w:instrText>
       </w:r>
       <w:r>
         <w:fldChar w:fldCharType="separate"/>
@@ -13554,7 +13231,7 @@
         <w:rPr>
           <w:noProof/>
         </w:rPr>
-        <w:t>(Stéfan van der Walt, Colbert, and Varoquaux 2011)</w:t>
+        <w:t>(van der Walt, Colbert, and Varoquaux 2011)</w:t>
       </w:r>
       <w:r>
         <w:fldChar w:fldCharType="end"/>
@@ -13689,7 +13366,42 @@
         <w:fldChar w:fldCharType="end"/>
       </w:r>
       <w:r>
-        <w:t xml:space="preserve">, and </w:t>
+        <w:t>,</w:t>
+      </w:r>
+      <w:r>
+        <w:t xml:space="preserve"> </w:t>
+      </w:r>
+      <w:proofErr w:type="spellStart"/>
+      <w:r>
+        <w:t>Scikit</w:t>
+      </w:r>
+      <w:proofErr w:type="spellEnd"/>
+      <w:r>
+        <w:t xml:space="preserve">-learn </w:t>
+      </w:r>
+      <w:r>
+        <w:fldChar w:fldCharType="begin" w:fldLock="1"/>
+      </w:r>
+      <w:r>
+        <w:instrText>ADDIN CSL_CITATION { "citationItems" : [ { "id" : "ITEM-1", "itemData" : { "author" : [ { "dropping-particle" : "", "family" : "Pedregosa", "given" : "F", "non-dropping-particle" : "", "parse-names" : false, "suffix" : "" }, { "dropping-particle" : "", "family" : "Varoquaux", "given" : "G", "non-dropping-particle" : "", "parse-names" : false, "suffix" : "" }, { "dropping-particle" : "", "family" : "Gramfort", "given" : "A", "non-dropping-particle" : "", "parse-names" : false, "suffix" : "" }, { "dropping-particle" : "", "family" : "Michel", "given" : "V", "non-dropping-particle" : "", "parse-names" : false, "suffix" : "" }, { "dropping-particle" : "", "family" : "Thirion", "given" : "B", "non-dropping-particle" : "", "parse-names" : false, "suffix" : "" }, { "dropping-particle" : "", "family" : "Grisel", "given" : "O", "non-dropping-particle" : "", "parse-names" : false, "suffix" : "" }, { "dropping-particle" : "", "family" : "Blondel", "given" : "M", "non-dropping-particle" : "", "parse-names" : false, "suffix" : "" }, { "dropping-particle" : "", "family" : "Prettenhofer", "given" : "P", "non-dropping-particle" : "", "parse-names" : false, "suffix" : "" }, { "dropping-particle" : "", "family" : "Weiss", "given" : "R", "non-dropping-particle" : "", "parse-names" : false, "suffix" : "" }, { "dropping-particle" : "", "family" : "Dubourg", "given" : "V", "non-dropping-particle" : "", "parse-names" : false, "suffix" : "" }, { "dropping-particle" : "", "family" : "Vanderplas", "given" : "J", "non-dropping-particle" : "", "parse-names" : false, "suffix" : "" }, { "dropping-particle" : "", "family" : "Passos", "given" : "A", "non-dropping-particle" : "", "parse-names" : false, "suffix" : "" }, { "dropping-particle" : "", "family" : "Cournapeau", "given" : "D", "non-dropping-particle" : "", "parse-names" : false, "suffix" : "" }, { "dropping-particle" : "", "family" : "Brucher", "given" : "M", "non-dropping-particle" : "", "parse-names" : false, "suffix" : "" }, { "dropping-particle" : "", "family" : "Perrot", "given" : "M", "non-dropping-particle" : "", "parse-names" : false, "suffix" : "" }, { "dropping-particle" : "", "family" : "Duchesnay", "given" : "E", "non-dropping-particle" : "", "parse-names" : false, "suffix" : "" } ], "container-title" : "Journal of Machine Learning Research", "id" : "ITEM-1", "issued" : { "date-parts" : [ [ "2011" ] ] }, "page" : "2825-2830", "title" : "Scikit-learn: Machine Learning in {P}ython", "type" : "article-journal", "volume" : "12" }, "uris" : [ "http://www.mendeley.com/documents/?uuid=730d133a-5e08-44b4-b222-6114e054ba94" ] } ], "mendeley" : { "formattedCitation" : "(Pedregosa et al. 2011)", "plainTextFormattedCitation" : "(Pedregosa et al. 2011)" }, "properties" : { "noteIndex" : 0 }, "schema" : "https://github.com/citation-style-language/schema/raw/master/csl-citation.json" }</w:instrText>
+      </w:r>
+      <w:r>
+        <w:fldChar w:fldCharType="separate"/>
+      </w:r>
+      <w:r>
+        <w:rPr>
+          <w:noProof/>
+        </w:rPr>
+        <w:t>(Pedregosa et al. 2011)</w:t>
+      </w:r>
+      <w:r>
+        <w:fldChar w:fldCharType="end"/>
+      </w:r>
+      <w:r>
+        <w:t>,</w:t>
+      </w:r>
+      <w:r>
+        <w:t xml:space="preserve"> and </w:t>
       </w:r>
       <w:proofErr w:type="spellStart"/>
       <w:r>
@@ -13723,19 +13435,47 @@
     </w:p>
     <w:p>
       <w:r>
-        <w:t xml:space="preserve">The analysis presented in this article, including all figures, </w:t>
-      </w:r>
-      <w:r>
-        <w:t>was</w:t>
-      </w:r>
-      <w:r>
-        <w:t xml:space="preserve"> produce</w:t>
-      </w:r>
-      <w:r>
-        <w:t>d</w:t>
-      </w:r>
-      <w:r>
-        <w:t xml:space="preserve"> using a </w:t>
+        <w:rPr>
+          <w:b/>
+          <w:bCs/>
+        </w:rPr>
+        <w:t>F</w:t>
+      </w:r>
+      <w:r>
+        <w:rPr>
+          <w:b/>
+          <w:bCs/>
+        </w:rPr>
+        <w:t xml:space="preserve">igure </w:t>
+      </w:r>
+      <w:r>
+        <w:rPr>
+          <w:b/>
+          <w:bCs/>
+        </w:rPr>
+        <w:t>re</w:t>
+      </w:r>
+      <w:r>
+        <w:rPr>
+          <w:b/>
+          <w:bCs/>
+        </w:rPr>
+        <w:t>production</w:t>
+      </w:r>
+      <w:r>
+        <w:t xml:space="preserve">. </w:t>
+      </w:r>
+      <w:r>
+        <w:t xml:space="preserve">Data was analysed </w:t>
+      </w:r>
+      <w:r>
+        <w:t>and</w:t>
+      </w:r>
+      <w:r>
+        <w:t xml:space="preserve"> figures</w:t>
+      </w:r>
+      <w:r>
+        <w:t xml:space="preserve"> were produced using a </w:t>
       </w:r>
       <w:proofErr w:type="spellStart"/>
       <w:r>
@@ -13764,13 +13504,7 @@
         <w:fldChar w:fldCharType="end"/>
       </w:r>
       <w:r>
-        <w:t xml:space="preserve">, </w:t>
-      </w:r>
-      <w:r>
-        <w:t>available here</w:t>
-      </w:r>
-      <w:r>
-        <w:t xml:space="preserve"> as a supporting file </w:t>
+        <w:t xml:space="preserve"> available as a supporting file </w:t>
       </w:r>
       <w:r>
         <w:rPr>
@@ -13781,11 +13515,16 @@
       <w:r>
         <w:t xml:space="preserve"> or at </w:t>
       </w:r>
-      <w:r>
-        <w:rPr>
-          <w:highlight w:val="yellow"/>
-        </w:rPr>
-        <w:t>https://github.com/yoavram/....</w:t>
+      <w:hyperlink r:id="rId17" w:history="1">
+        <w:r>
+          <w:rPr>
+            <w:rStyle w:val="Hyperlink"/>
+          </w:rPr>
+          <w:t>https://github.com/yoavram/curveball_ms/blob/master/supp.ipynb</w:t>
+        </w:r>
+      </w:hyperlink>
+      <w:r>
+        <w:t>.</w:t>
       </w:r>
     </w:p>
     <w:p>
@@ -14115,7 +13854,6 @@
         <w:pStyle w:val="Heading1"/>
       </w:pPr>
       <w:r>
-        <w:lastRenderedPageBreak/>
         <w:t>Appendices</w:t>
       </w:r>
     </w:p>
@@ -14135,7 +13873,7 @@
         <w:fldChar w:fldCharType="begin" w:fldLock="1"/>
       </w:r>
       <w:r>
-        <w:instrText>ADDIN CSL_CITATION { "citationItems" : [ { "id" : "ITEM-1", "itemData" : { "ISBN" : "9780691123448", "abstract" : "Thirty years ago, biologists could get by with a rudimentary grasp of mathematics and modeling. Not so today. In seeking to answer fundamental questions about how biological systems function and change over time, the modern biologist is as likely to rely on sophisticated mathematical and computer-based models as traditional fieldwork. In this book, Sarah Otto and Troy Day provide biology students with the tools necessary to both interpret models and to build their own.The book starts at an elementary level of mathematical modeling, assuming that the reader has had high school mathematics and first-year calculus. Otto and Day then gradually build in depth and complexity, from classic models in ecology and evolution to more intricate class-structured and probabilistic models. The authors provide primers with instructive exercises to introduce readers to the more advanced subjects of linear algebra and probability theory. Through examples, they describe how models have been used to understand such topics as the spread of HIV, chaos, the age structure of a country, speciation, and extinction.Ecologists and evolutionary biologists today need enough mathematical training to be able to assess the power and limits of biological models and to develop theories and models themselves. This innovative book will be an indispensable guide to the world of mathematical models for the next generation of biologists.A how-to guide for developing new mathematical models in biologyProvides step-by-step recipes for constructing and analyzing modelsInteresting biological applicationsExplores classical models in ecology and evolutionQuestions at the end of every chapterPrimers cover important mathematical topicsExercises with answersAppendixes summarize useful rulesLabs and advanced material available", "author" : [ { "dropping-particle" : "", "family" : "Otto", "given" : "Sarah P.", "non-dropping-particle" : "", "parse-names" : false, "suffix" : "" }, { "dropping-particle" : "", "family" : "Day", "given" : "Troy", "non-dropping-particle" : "", "parse-names" : false, "suffix" : "" } ], "id" : "ITEM-1", "issued" : { "date-parts" : [ [ "2007" ] ] }, "number-of-pages" : "732", "publisher" : "Princeton University Press", "title" : "A biologist's guide to mathematical modeling in ecology and evolution", "type" : "book" }, "locator" : "365", "uris" : [ "http://www.mendeley.com/documents/?uuid=91ac0d0d-0f84-4010-9875-cd3905074155" ] } ], "mendeley" : { "formattedCitation" : "(Otto and Day 2007, 365)", "plainTextFormattedCitation" : "(Otto and Day 2007, 365)", "previouslyFormattedCitation" : "(Otto and Day 2007, 365)" }, "properties" : { "noteIndex" : 0 }, "schema" : "https://github.com/citation-style-language/schema/raw/master/csl-citation.json" }</w:instrText>
+        <w:instrText>ADDIN CSL_CITATION { "citationItems" : [ { "id" : "ITEM-1", "itemData" : { "ISBN" : "9780691123448", "abstract" : "Thirty years ago, biologists could get by with a rudimentary grasp of mathematics and modeling. Not so today. In seeking to answer fundamental questions about how biological systems function and change over time, the modern biologist is as likely to rely on sophisticated mathematical and computer-based models as traditional fieldwork. In this book, Sarah Otto and Troy Day provide biology students with the tools necessary to both interpret models and to build their own.The book starts at an elementary level of mathematical modeling, assuming that the reader has had high school mathematics and first-year calculus. Otto and Day then gradually build in depth and complexity, from classic models in ecology and evolution to more intricate class-structured and probabilistic models. The authors provide primers with instructive exercises to introduce readers to the more advanced subjects of linear algebra and probability theory. Through examples, they describe how models have been used to understand such topics as the spread of HIV, chaos, the age structure of a country, speciation, and extinction.Ecologists and evolutionary biologists today need enough mathematical training to be able to assess the power and limits of biological models and to develop theories and models themselves. This innovative book will be an indispensable guide to the world of mathematical models for the next generation of biologists.A how-to guide for developing new mathematical models in biologyProvides step-by-step recipes for constructing and analyzing modelsInteresting biological applicationsExplores classical models in ecology and evolutionQuestions at the end of every chapterPrimers cover important mathematical topicsExercises with answersAppendixes summarize useful rulesLabs and advanced material available", "author" : [ { "dropping-particle" : "", "family" : "Otto", "given" : "Sarah P.", "non-dropping-particle" : "", "parse-names" : false, "suffix" : "" }, { "dropping-particle" : "", "family" : "Day", "given" : "Troy", "non-dropping-particle" : "", "parse-names" : false, "suffix" : "" } ], "id" : "ITEM-1", "issued" : { "date-parts" : [ [ "2007" ] ] }, "number-of-pages" : "732", "publisher" : "Princeton University Press", "title" : "A biologist's guide to mathematical modeling in ecology and evolution", "type" : "book" }, "locator" : "365", "uris" : [ "http://www.mendeley.com/documents/?uuid=91ac0d0d-0f84-4010-9875-cd3905074155" ] }, { "id" : "ITEM-2", "itemData" : { "DOI" : "10.1016/S0092-8240(86)90014-5", "ISSN" : "00928240", "author" : [ { "dropping-particle" : "", "family" : "Gopalsamy", "given" : "K", "non-dropping-particle" : "", "parse-names" : false, "suffix" : "" } ], "container-title" : "Bulletin of Mathematical Biology", "id" : "ITEM-2", "issue" : "5-6", "issued" : { "date-parts" : [ [ "1986" ] ] }, "page" : "681-699", "title" : "Convergence in a resource-based competition system", "type" : "article-journal", "volume" : "48" }, "uris" : [ "http://www.mendeley.com/documents/?uuid=7f983b80-9c38-49db-898a-8e01013157f8" ] } ], "mendeley" : { "formattedCitation" : "(Otto and Day 2007, 365; Gopalsamy 1986)", "plainTextFormattedCitation" : "(Otto and Day 2007, 365; Gopalsamy 1986)", "previouslyFormattedCitation" : "(Otto and Day 2007, 365; GOPALSAMY 1986)" }, "properties" : { "noteIndex" : 0 }, "schema" : "https://github.com/citation-style-language/schema/raw/master/csl-citation.json" }</w:instrText>
       </w:r>
       <w:r>
         <w:fldChar w:fldCharType="separate"/>
@@ -14144,7 +13882,7 @@
         <w:rPr>
           <w:noProof/>
         </w:rPr>
-        <w:t>(Otto and Day 2007, 365)</w:t>
+        <w:t>(Otto and Day 2007, 365; Gopalsamy 1986)</w:t>
       </w:r>
       <w:r>
         <w:fldChar w:fldCharType="end"/>
@@ -14172,7 +13910,15 @@
         </m:r>
       </m:oMath>
       <w:r>
-        <w:t xml:space="preserve"> the density of the population cells, both in total mass per unit of volume. Because cells intake resources via their surface, we denote </w:t>
+        <w:t xml:space="preserve"> the dens</w:t>
+      </w:r>
+      <w:proofErr w:type="spellStart"/>
+      <w:r>
+        <w:t>ity</w:t>
+      </w:r>
+      <w:proofErr w:type="spellEnd"/>
+      <w:r>
+        <w:t xml:space="preserve"> of the population cells, both in total mass per unit of volume. Because cells intake resources via their surface, we denote </w:t>
       </w:r>
       <m:oMath>
         <m:r>
@@ -14220,17 +13966,12 @@
         </m:r>
       </m:oMath>
       <w:r>
-        <w:t xml:space="preserve"> can be considered the </w:t>
-      </w:r>
-      <w:proofErr w:type="spellStart"/>
-      <w:r>
-        <w:t>surface</w:t>
+        <w:t xml:space="preserve"> can be considered the surface</w:t>
       </w:r>
       <w:proofErr w:type="gramStart"/>
       <w:r>
         <w:t>:mass</w:t>
       </w:r>
-      <w:proofErr w:type="spellEnd"/>
       <w:proofErr w:type="gramEnd"/>
       <w:r>
         <w:t xml:space="preserve"> ratio for all cells; for a single, spheroid cell, this would be 2/3 </w:t>
@@ -14806,13 +14547,7 @@
           <w:rPr>
             <w:rFonts w:ascii="Cambria Math" w:hAnsi="Cambria Math"/>
           </w:rPr>
-          <m:t>hR</m:t>
-        </m:r>
-        <m:r>
-          <w:rPr>
-            <w:rFonts w:ascii="Cambria Math" w:hAnsi="Cambria Math"/>
-          </w:rPr>
-          <m:t>N</m:t>
+          <m:t>hRN</m:t>
         </m:r>
       </m:oMath>
       <w:r>
@@ -16221,7 +15956,15 @@
         </m:r>
       </m:oMath>
       <w:r>
-        <w:t xml:space="preserve">). To include a lag phase, Baranyi and Roberts </w:t>
+        <w:t xml:space="preserve">). To include a lag phase, </w:t>
+      </w:r>
+      <w:proofErr w:type="spellStart"/>
+      <w:r>
+        <w:t>Baranyi</w:t>
+      </w:r>
+      <w:proofErr w:type="spellEnd"/>
+      <w:r>
+        <w:t xml:space="preserve"> and Roberts </w:t>
       </w:r>
       <w:r>
         <w:fldChar w:fldCharType="begin" w:fldLock="1"/>
@@ -22818,7 +22561,7 @@
           <w:rFonts w:ascii="Times New Roman" w:hAnsi="Times New Roman" w:cs="Times New Roman"/>
           <w:noProof/>
         </w:rPr>
-        <w:t xml:space="preserve">Hall, Barry G., Hande Acar, Anna Nandipati, and Miriam Barlow. 2014. “Growth Rates Made Easy.” </w:t>
+        <w:t xml:space="preserve">Gopalsamy, K. 1986. “Convergence in a Resource-Based Competition System.” </w:t>
       </w:r>
       <w:r>
         <w:rPr>
@@ -22827,14 +22570,14 @@
           <w:iCs/>
           <w:noProof/>
         </w:rPr>
-        <w:t>Molecular Biology and Evolution</w:t>
+        <w:t>Bulletin of Mathematical Biology</w:t>
       </w:r>
       <w:r>
         <w:rPr>
           <w:rFonts w:ascii="Times New Roman" w:hAnsi="Times New Roman" w:cs="Times New Roman"/>
           <w:noProof/>
         </w:rPr>
-        <w:t xml:space="preserve"> 31 (1): 232–238. doi:10.1093/molbev/mst187.</w:t>
+        <w:t xml:space="preserve"> 48 (5-6): 681–699. doi:10.1016/S0092-8240(86)90014-5.</w:t>
       </w:r>
     </w:p>
     <w:p>
@@ -22855,7 +22598,7 @@
           <w:rFonts w:ascii="Times New Roman" w:hAnsi="Times New Roman" w:cs="Times New Roman"/>
           <w:noProof/>
         </w:rPr>
-        <w:t xml:space="preserve">Hegreness, Matthew, Noam Shoresh, Daniel L. Hartl, and Roy Kishony. 2006. “An Equivalence Principle for the Incorporation of Favorable Mutations in Asexual Populations.” </w:t>
+        <w:t xml:space="preserve">Hall, Barry G., Hande Acar, Anna Nandipati, and Miriam Barlow. 2014. “Growth Rates Made Easy.” </w:t>
       </w:r>
       <w:r>
         <w:rPr>
@@ -22864,14 +22607,14 @@
           <w:iCs/>
           <w:noProof/>
         </w:rPr>
-        <w:t>Science</w:t>
+        <w:t>Molecular Biology and Evolution</w:t>
       </w:r>
       <w:r>
         <w:rPr>
           <w:rFonts w:ascii="Times New Roman" w:hAnsi="Times New Roman" w:cs="Times New Roman"/>
           <w:noProof/>
         </w:rPr>
-        <w:t xml:space="preserve"> 311 (5767) (March): 1615–7. doi:10.1126/science.1122469.</w:t>
+        <w:t xml:space="preserve"> 31 (1): 232–238. doi:10.1093/molbev/mst187.</w:t>
       </w:r>
     </w:p>
     <w:p>
@@ -22892,7 +22635,7 @@
           <w:rFonts w:ascii="Times New Roman" w:hAnsi="Times New Roman" w:cs="Times New Roman"/>
           <w:noProof/>
         </w:rPr>
-        <w:t xml:space="preserve">Hibbing, Michael E, Clay Fuqua, Matthew R Parsek, and S Brook Peterson. 2010. “Bacterial Competition: Surviving and Thriving in the Microbial Jungle.” </w:t>
+        <w:t xml:space="preserve">Hegreness, Matthew, Noam Shoresh, Daniel L. Hartl, and Roy Kishony. 2006. “An Equivalence Principle for the Incorporation of Favorable Mutations in Asexual Populations.” </w:t>
       </w:r>
       <w:r>
         <w:rPr>
@@ -22901,14 +22644,14 @@
           <w:iCs/>
           <w:noProof/>
         </w:rPr>
-        <w:t>Nature Reviews. Microbiology</w:t>
+        <w:t>Science</w:t>
       </w:r>
       <w:r>
         <w:rPr>
           <w:rFonts w:ascii="Times New Roman" w:hAnsi="Times New Roman" w:cs="Times New Roman"/>
           <w:noProof/>
         </w:rPr>
-        <w:t xml:space="preserve"> 8 (1): 15–25. doi:10.1038/nrmicro2259.</w:t>
+        <w:t xml:space="preserve"> 311 (5767) (March): 1615–7. doi:10.1126/science.1122469.</w:t>
       </w:r>
     </w:p>
     <w:p>
@@ -22929,7 +22672,7 @@
           <w:rFonts w:ascii="Times New Roman" w:hAnsi="Times New Roman" w:cs="Times New Roman"/>
           <w:noProof/>
         </w:rPr>
-        <w:t xml:space="preserve">Hunter, John D. 2007. “Matplotlib: A 2D Graphics Environment.” </w:t>
+        <w:t xml:space="preserve">Hibbing, Michael E, Clay Fuqua, Matthew R Parsek, and S Brook Peterson. 2010. “Bacterial Competition: Surviving and Thriving in the Microbial Jungle.” </w:t>
       </w:r>
       <w:r>
         <w:rPr>
@@ -22938,14 +22681,14 @@
           <w:iCs/>
           <w:noProof/>
         </w:rPr>
-        <w:t>Computing in Science &amp; Engineering</w:t>
+        <w:t>Nature Reviews. Microbiology</w:t>
       </w:r>
       <w:r>
         <w:rPr>
           <w:rFonts w:ascii="Times New Roman" w:hAnsi="Times New Roman" w:cs="Times New Roman"/>
           <w:noProof/>
         </w:rPr>
-        <w:t xml:space="preserve"> 9 (3): 90–95. doi:10.1109/MCSE.2007.55.</w:t>
+        <w:t xml:space="preserve"> 8 (1): 15–25. doi:10.1038/nrmicro2259.</w:t>
       </w:r>
     </w:p>
     <w:p>
@@ -22966,7 +22709,23 @@
           <w:rFonts w:ascii="Times New Roman" w:hAnsi="Times New Roman" w:cs="Times New Roman"/>
           <w:noProof/>
         </w:rPr>
-        <w:t>Jones, Eric, Travis Oliphant, Pearu Peterson, and others. 2001. “SciPy: Open Source Scientific Tools for Python.” http://www.scipy.org/.</w:t>
+        <w:t xml:space="preserve">Hunter, John D. 2007. “Matplotlib: A 2D Graphics Environment.” </w:t>
+      </w:r>
+      <w:r>
+        <w:rPr>
+          <w:rFonts w:ascii="Times New Roman" w:hAnsi="Times New Roman" w:cs="Times New Roman"/>
+          <w:i/>
+          <w:iCs/>
+          <w:noProof/>
+        </w:rPr>
+        <w:t>Computing in Science &amp; Engineering</w:t>
+      </w:r>
+      <w:r>
+        <w:rPr>
+          <w:rFonts w:ascii="Times New Roman" w:hAnsi="Times New Roman" w:cs="Times New Roman"/>
+          <w:noProof/>
+        </w:rPr>
+        <w:t xml:space="preserve"> 9 (3): 90–95. doi:10.1109/MCSE.2007.55.</w:t>
       </w:r>
     </w:p>
     <w:p>
@@ -22987,23 +22746,7 @@
           <w:rFonts w:ascii="Times New Roman" w:hAnsi="Times New Roman" w:cs="Times New Roman"/>
           <w:noProof/>
         </w:rPr>
-        <w:t xml:space="preserve">Kass, Robert, and Adrian Raftery. 1995. “Bayes Factors.” </w:t>
-      </w:r>
-      <w:r>
-        <w:rPr>
-          <w:rFonts w:ascii="Times New Roman" w:hAnsi="Times New Roman" w:cs="Times New Roman"/>
-          <w:i/>
-          <w:iCs/>
-          <w:noProof/>
-        </w:rPr>
-        <w:t>Journal of the American Statistical Association</w:t>
-      </w:r>
-      <w:r>
-        <w:rPr>
-          <w:rFonts w:ascii="Times New Roman" w:hAnsi="Times New Roman" w:cs="Times New Roman"/>
-          <w:noProof/>
-        </w:rPr>
-        <w:t>: 773–795. doi:doi: 10.2307/2291091.</w:t>
+        <w:t>Jones, Eric, Travis Oliphant, Pearu Peterson, and others. 2001. “SciPy: Open Source Scientific Tools for Python.” http://www.scipy.org/.</w:t>
       </w:r>
     </w:p>
     <w:p>
@@ -23024,7 +22767,7 @@
           <w:rFonts w:ascii="Times New Roman" w:hAnsi="Times New Roman" w:cs="Times New Roman"/>
           <w:noProof/>
         </w:rPr>
-        <w:t xml:space="preserve">Levy, Sasha F., Jamie R. Blundell, Sandeep Venkataram, Dmitri a. Petrov, Daniel S. Fisher, and Gavin Sherlock. 2015. “Quantitative Evolutionary Dynamics Using High-Resolution Lineage Tracking.” </w:t>
+        <w:t xml:space="preserve">Kass, Robert, and Adrian Raftery. 1995. “Bayes Factors.” </w:t>
       </w:r>
       <w:r>
         <w:rPr>
@@ -23033,14 +22776,14 @@
           <w:iCs/>
           <w:noProof/>
         </w:rPr>
-        <w:t>Nature</w:t>
+        <w:t>Journal of the American Statistical Association</w:t>
       </w:r>
       <w:r>
         <w:rPr>
           <w:rFonts w:ascii="Times New Roman" w:hAnsi="Times New Roman" w:cs="Times New Roman"/>
           <w:noProof/>
         </w:rPr>
-        <w:t xml:space="preserve"> 519 (7542) (February 25): 181–186. doi:10.1038/nature14279.</w:t>
+        <w:t>: 773–795. doi:doi: 10.2307/2291091.</w:t>
       </w:r>
     </w:p>
     <w:p>
@@ -23061,7 +22804,7 @@
           <w:rFonts w:ascii="Times New Roman" w:hAnsi="Times New Roman" w:cs="Times New Roman"/>
           <w:noProof/>
         </w:rPr>
-        <w:t xml:space="preserve">Masel, Joanna. 2014. “Eco-Evolutionary ‘Fitness’ in 3 Dimensions: Absolute Growth, Absolute Efficiency, and Relative Competitiveness.” Populations and Evolution. </w:t>
+        <w:t xml:space="preserve">Levy, Sasha F., Jamie R. Blundell, Sandeep Venkataram, Dmitri A Petrov, Daniel S. Fisher, and Gavin Sherlock. 2015. “Quantitative Evolutionary Dynamics Using High-Resolution Lineage Tracking.” </w:t>
       </w:r>
       <w:r>
         <w:rPr>
@@ -23070,14 +22813,14 @@
           <w:iCs/>
           <w:noProof/>
         </w:rPr>
-        <w:t>arXiv:1407.1024v3</w:t>
+        <w:t>Nature</w:t>
       </w:r>
       <w:r>
         <w:rPr>
           <w:rFonts w:ascii="Times New Roman" w:hAnsi="Times New Roman" w:cs="Times New Roman"/>
           <w:noProof/>
         </w:rPr>
-        <w:t xml:space="preserve"> (July): 1–44.</w:t>
+        <w:t xml:space="preserve"> 519 (7542) (February 25): 181–186. doi:10.1038/nature14279.</w:t>
       </w:r>
     </w:p>
     <w:p>
@@ -23098,7 +22841,7 @@
           <w:rFonts w:ascii="Times New Roman" w:hAnsi="Times New Roman" w:cs="Times New Roman"/>
           <w:noProof/>
         </w:rPr>
-        <w:t xml:space="preserve">McKinney, Wes. 2010. “Data Structures for Statistical Computing in Python.” In </w:t>
+        <w:t xml:space="preserve">Masel, Joanna. 2014. “Eco-Evolutionary ‘Fitness’ in 3 Dimensions: Absolute Growth, Absolute Efficiency, and Relative Competitiveness.” Populations and Evolution. </w:t>
       </w:r>
       <w:r>
         <w:rPr>
@@ -23107,14 +22850,14 @@
           <w:iCs/>
           <w:noProof/>
         </w:rPr>
-        <w:t>Proceedings of the 9th Python in Science Conference</w:t>
+        <w:t>arXiv:1407.1024v3</w:t>
       </w:r>
       <w:r>
         <w:rPr>
           <w:rFonts w:ascii="Times New Roman" w:hAnsi="Times New Roman" w:cs="Times New Roman"/>
           <w:noProof/>
         </w:rPr>
-        <w:t>, edited by Stéfan van der Walt and Jarrod Millman, 51–56.</w:t>
+        <w:t xml:space="preserve"> (July): 1–44.</w:t>
       </w:r>
     </w:p>
     <w:p>
@@ -23135,7 +22878,7 @@
           <w:rFonts w:ascii="Times New Roman" w:hAnsi="Times New Roman" w:cs="Times New Roman"/>
           <w:noProof/>
         </w:rPr>
-        <w:t xml:space="preserve">Monod, Jacques. 1949. “The Growth of Bacterial Cultures.” </w:t>
+        <w:t xml:space="preserve">McKinney, Wes. 2010. “Data Structures for Statistical Computing in Python.” In </w:t>
       </w:r>
       <w:r>
         <w:rPr>
@@ -23144,14 +22887,14 @@
           <w:iCs/>
           <w:noProof/>
         </w:rPr>
-        <w:t>Annual Review of Microbiology</w:t>
+        <w:t>Proceedings of the 9th Python in Science Conference</w:t>
       </w:r>
       <w:r>
         <w:rPr>
           <w:rFonts w:ascii="Times New Roman" w:hAnsi="Times New Roman" w:cs="Times New Roman"/>
           <w:noProof/>
         </w:rPr>
-        <w:t xml:space="preserve"> 3 (1): 371–394. doi:10.1146/annurev.mi.03.100149.002103.</w:t>
+        <w:t>, edited by Stéfan van der Walt and Jarrod Millman, 51–56.</w:t>
       </w:r>
     </w:p>
     <w:p>
@@ -23172,7 +22915,23 @@
           <w:rFonts w:ascii="Times New Roman" w:hAnsi="Times New Roman" w:cs="Times New Roman"/>
           <w:noProof/>
         </w:rPr>
-        <w:t>Newville, Matthew, Antonino Ingargiola, Till Stensitzki, and Daniel B. Allen. 2014. “LMFIT: Non-Linear Least-Square Minimization and Curve-Fitting for Python” (September 21). doi:10.5281/zenodo.11813.</w:t>
+        <w:t xml:space="preserve">Monod, Jacques. 1949. “The Growth of Bacterial Cultures.” </w:t>
+      </w:r>
+      <w:r>
+        <w:rPr>
+          <w:rFonts w:ascii="Times New Roman" w:hAnsi="Times New Roman" w:cs="Times New Roman"/>
+          <w:i/>
+          <w:iCs/>
+          <w:noProof/>
+        </w:rPr>
+        <w:t>Annual Review of Microbiology</w:t>
+      </w:r>
+      <w:r>
+        <w:rPr>
+          <w:rFonts w:ascii="Times New Roman" w:hAnsi="Times New Roman" w:cs="Times New Roman"/>
+          <w:noProof/>
+        </w:rPr>
+        <w:t xml:space="preserve"> 3 (1): 371–394. doi:10.1146/annurev.mi.03.100149.002103.</w:t>
       </w:r>
     </w:p>
     <w:p>
@@ -23193,23 +22952,7 @@
           <w:rFonts w:ascii="Times New Roman" w:hAnsi="Times New Roman" w:cs="Times New Roman"/>
           <w:noProof/>
         </w:rPr>
-        <w:t xml:space="preserve">Otto, Sarah P., and Troy Day. 2007. </w:t>
-      </w:r>
-      <w:r>
-        <w:rPr>
-          <w:rFonts w:ascii="Times New Roman" w:hAnsi="Times New Roman" w:cs="Times New Roman"/>
-          <w:i/>
-          <w:iCs/>
-          <w:noProof/>
-        </w:rPr>
-        <w:t>A Biologist’s Guide to Mathematical Modeling in Ecology and Evolution</w:t>
-      </w:r>
-      <w:r>
-        <w:rPr>
-          <w:rFonts w:ascii="Times New Roman" w:hAnsi="Times New Roman" w:cs="Times New Roman"/>
-          <w:noProof/>
-        </w:rPr>
-        <w:t>. Princeton University Press.</w:t>
+        <w:t>Newville, Matthew, Antonino Ingargiola, Till Stensitzki, and Daniel B. Allen. 2014. “LMFIT: Non-Linear Least-Square Minimization and Curve-Fitting for Python” (September 21). doi:10.5281/zenodo.11813.</w:t>
       </w:r>
     </w:p>
     <w:p>
@@ -23230,7 +22973,7 @@
           <w:rFonts w:ascii="Times New Roman" w:hAnsi="Times New Roman" w:cs="Times New Roman"/>
           <w:noProof/>
         </w:rPr>
-        <w:t xml:space="preserve">Pearl, Raymond. 1927. “The Growth of Populations.” </w:t>
+        <w:t xml:space="preserve">Otto, Sarah P., and Troy Day. 2007. </w:t>
       </w:r>
       <w:r>
         <w:rPr>
@@ -23239,14 +22982,14 @@
           <w:iCs/>
           <w:noProof/>
         </w:rPr>
-        <w:t>The Quarterly Review of Biology</w:t>
+        <w:t>A Biologist’s Guide to Mathematical Modeling in Ecology and Evolution</w:t>
       </w:r>
       <w:r>
         <w:rPr>
           <w:rFonts w:ascii="Times New Roman" w:hAnsi="Times New Roman" w:cs="Times New Roman"/>
           <w:noProof/>
         </w:rPr>
-        <w:t xml:space="preserve"> 2 (4): 532–548.</w:t>
+        <w:t>. Princeton University Press.</w:t>
       </w:r>
     </w:p>
     <w:p>
@@ -23267,7 +23010,7 @@
           <w:rFonts w:ascii="Times New Roman" w:hAnsi="Times New Roman" w:cs="Times New Roman"/>
           <w:noProof/>
         </w:rPr>
-        <w:t xml:space="preserve">Perez, Fernando, and Brian E. Granger. 2007. “IPython: A System for Interactive Scientific Computing.” </w:t>
+        <w:t xml:space="preserve">Pearl, Raymond. 1927. “The Growth of Populations.” </w:t>
       </w:r>
       <w:r>
         <w:rPr>
@@ -23276,14 +23019,14 @@
           <w:iCs/>
           <w:noProof/>
         </w:rPr>
-        <w:t>Computing in Science &amp; Engineering</w:t>
+        <w:t>The Quarterly Review of Biology</w:t>
       </w:r>
       <w:r>
         <w:rPr>
           <w:rFonts w:ascii="Times New Roman" w:hAnsi="Times New Roman" w:cs="Times New Roman"/>
           <w:noProof/>
         </w:rPr>
-        <w:t xml:space="preserve"> 9 (3): 21–29. doi:10.1109/MCSE.2007.53.</w:t>
+        <w:t xml:space="preserve"> 2 (4): 532–548.</w:t>
       </w:r>
     </w:p>
     <w:p>
@@ -23304,7 +23047,23 @@
           <w:rFonts w:ascii="Times New Roman" w:hAnsi="Times New Roman" w:cs="Times New Roman"/>
           <w:noProof/>
         </w:rPr>
-        <w:t>R Development Core Team. 2012. “R: A Language and Environment for Statistical Computing.” Vienna, Austria.</w:t>
+        <w:t xml:space="preserve">Pedregosa, F, G Varoquaux, A Gramfort, V Michel, B Thirion, O Grisel, M Blondel, et al. 2011. “Scikit-Learn: Machine Learning in {P}ython.” </w:t>
+      </w:r>
+      <w:r>
+        <w:rPr>
+          <w:rFonts w:ascii="Times New Roman" w:hAnsi="Times New Roman" w:cs="Times New Roman"/>
+          <w:i/>
+          <w:iCs/>
+          <w:noProof/>
+        </w:rPr>
+        <w:t>Journal of Machine Learning Research</w:t>
+      </w:r>
+      <w:r>
+        <w:rPr>
+          <w:rFonts w:ascii="Times New Roman" w:hAnsi="Times New Roman" w:cs="Times New Roman"/>
+          <w:noProof/>
+        </w:rPr>
+        <w:t xml:space="preserve"> 12: 2825–2830.</w:t>
       </w:r>
     </w:p>
     <w:p>
@@ -23325,7 +23084,7 @@
           <w:rFonts w:ascii="Times New Roman" w:hAnsi="Times New Roman" w:cs="Times New Roman"/>
           <w:noProof/>
         </w:rPr>
-        <w:t xml:space="preserve">Richards, F. J. 1959. “A Flexible Growth Function for Empirical Use.” </w:t>
+        <w:t xml:space="preserve">Perez, Fernando, and Brian E. Granger. 2007. “IPython: A System for Interactive Scientific Computing.” </w:t>
       </w:r>
       <w:r>
         <w:rPr>
@@ -23334,14 +23093,14 @@
           <w:iCs/>
           <w:noProof/>
         </w:rPr>
-        <w:t>Journal of Experimental Botany</w:t>
+        <w:t>Computing in Science &amp; Engineering</w:t>
       </w:r>
       <w:r>
         <w:rPr>
           <w:rFonts w:ascii="Times New Roman" w:hAnsi="Times New Roman" w:cs="Times New Roman"/>
           <w:noProof/>
         </w:rPr>
-        <w:t xml:space="preserve"> 10 (2): 290–301. doi:10.1093/jxb/10.2.290.</w:t>
+        <w:t xml:space="preserve"> 9 (3): 21–29. doi:10.1109/MCSE.2007.53.</w:t>
       </w:r>
     </w:p>
     <w:p>
@@ -23362,7 +23121,7 @@
           <w:rFonts w:ascii="Times New Roman" w:hAnsi="Times New Roman" w:cs="Times New Roman"/>
           <w:noProof/>
         </w:rPr>
-        <w:t>SymPy Development Team. 2014. “SymPy: Python Library for Symbolic Mathematics.”</w:t>
+        <w:t>R Development Core Team. 2012. “R: A Language and Environment for Statistical Computing.” Vienna, Austria.</w:t>
       </w:r>
     </w:p>
     <w:p>
@@ -23383,7 +23142,7 @@
           <w:rFonts w:ascii="Times New Roman" w:hAnsi="Times New Roman" w:cs="Times New Roman"/>
           <w:noProof/>
         </w:rPr>
-        <w:t xml:space="preserve">van der Walt, Stéfan, S Chris Colbert, and Gaël Varoquaux. 2011. “The NumPy Array: A Structure for Efficient Numerical Computation.” </w:t>
+        <w:t xml:space="preserve">Richards, F. J. 1959. “A Flexible Growth Function for Empirical Use.” </w:t>
       </w:r>
       <w:r>
         <w:rPr>
@@ -23392,14 +23151,14 @@
           <w:iCs/>
           <w:noProof/>
         </w:rPr>
-        <w:t>Computing in Science &amp; Engineering</w:t>
+        <w:t>Journal of Experimental Botany</w:t>
       </w:r>
       <w:r>
         <w:rPr>
           <w:rFonts w:ascii="Times New Roman" w:hAnsi="Times New Roman" w:cs="Times New Roman"/>
           <w:noProof/>
         </w:rPr>
-        <w:t xml:space="preserve"> 13 (2) (March): 22–30. doi:10.1109/MCSE.2011.37.</w:t>
+        <w:t xml:space="preserve"> 10 (2): 290–301. doi:10.1093/jxb/10.2.290.</w:t>
       </w:r>
     </w:p>
     <w:p>
@@ -23420,23 +23179,7 @@
           <w:rFonts w:ascii="Times New Roman" w:hAnsi="Times New Roman" w:cs="Times New Roman"/>
           <w:noProof/>
         </w:rPr>
-        <w:t xml:space="preserve">Van Rossum, Guido, and others. 2007. “Python Programming Language.” In </w:t>
-      </w:r>
-      <w:r>
-        <w:rPr>
-          <w:rFonts w:ascii="Times New Roman" w:hAnsi="Times New Roman" w:cs="Times New Roman"/>
-          <w:i/>
-          <w:iCs/>
-          <w:noProof/>
-        </w:rPr>
-        <w:t>USENIX Annual Technical Conference</w:t>
-      </w:r>
-      <w:r>
-        <w:rPr>
-          <w:rFonts w:ascii="Times New Roman" w:hAnsi="Times New Roman" w:cs="Times New Roman"/>
-          <w:noProof/>
-        </w:rPr>
-        <w:t>.</w:t>
+        <w:t>SymPy Development Team. 2014. “SymPy: Python Library for Symbolic Mathematics.”</w:t>
       </w:r>
     </w:p>
     <w:p>
@@ -23457,7 +23200,7 @@
           <w:rFonts w:ascii="Times New Roman" w:hAnsi="Times New Roman" w:cs="Times New Roman"/>
           <w:noProof/>
         </w:rPr>
-        <w:t xml:space="preserve">Verhulst, Pierre-François. 1838. “Notice Sur La Loi Que La Population Suit Dans Son Accroissement. Correspondance Mathématique et Physique Publiée Par A.” </w:t>
+        <w:t xml:space="preserve">van der Walt, Stéfan, S Chris Colbert, and Gaël Varoquaux. 2011. “The NumPy Array: A Structure for Efficient Numerical Computation.” </w:t>
       </w:r>
       <w:r>
         <w:rPr>
@@ -23466,14 +23209,14 @@
           <w:iCs/>
           <w:noProof/>
         </w:rPr>
-        <w:t>Quetelet</w:t>
+        <w:t>Computing in Science &amp; Engineering</w:t>
       </w:r>
       <w:r>
         <w:rPr>
           <w:rFonts w:ascii="Times New Roman" w:hAnsi="Times New Roman" w:cs="Times New Roman"/>
           <w:noProof/>
         </w:rPr>
-        <w:t xml:space="preserve"> 10: 113–121.</w:t>
+        <w:t xml:space="preserve"> 13 (2) (March): 22–30. doi:10.1109/MCSE.2011.37.</w:t>
       </w:r>
     </w:p>
     <w:p>
@@ -23494,7 +23237,7 @@
           <w:rFonts w:ascii="Times New Roman" w:hAnsi="Times New Roman" w:cs="Times New Roman"/>
           <w:noProof/>
         </w:rPr>
-        <w:t xml:space="preserve">Ward, Eric J. 2008. “A Review and Comparison of Four Commonly Used Bayesian and Maximum Likelihood Model Selection Tools.” </w:t>
+        <w:t xml:space="preserve">Van Rossum, Guido, and others. 2007. “Python Programming Language.” In </w:t>
       </w:r>
       <w:r>
         <w:rPr>
@@ -23503,14 +23246,14 @@
           <w:iCs/>
           <w:noProof/>
         </w:rPr>
-        <w:t>Ecological Modelling</w:t>
+        <w:t>USENIX Annual Technical Conference</w:t>
       </w:r>
       <w:r>
         <w:rPr>
           <w:rFonts w:ascii="Times New Roman" w:hAnsi="Times New Roman" w:cs="Times New Roman"/>
           <w:noProof/>
         </w:rPr>
-        <w:t xml:space="preserve"> 211 (1-2): 1–10. doi:10.1016/j.ecolmodel.2007.10.030.</w:t>
+        <w:t>.</w:t>
       </w:r>
     </w:p>
     <w:p>
@@ -23531,7 +23274,23 @@
           <w:rFonts w:ascii="Times New Roman" w:hAnsi="Times New Roman" w:cs="Times New Roman"/>
           <w:noProof/>
         </w:rPr>
-        <w:t>Waskom, Michael, Olga Botvinnik, Paul Hobson, Jordi Warmenhoven, John B Cole, Yaroslav Halchenko, Jake Vanderplas, et al. 2015. “Seaborn: v0.6.0 (June 2015).” doi:10.5281/zenodo.19108.</w:t>
+        <w:t xml:space="preserve">Verhulst, Pierre-François. 1838. “Notice Sur La Loi Que La Population Suit Dans Son Accroissement. Correspondance Mathématique et Physique Publiée Par A.” </w:t>
+      </w:r>
+      <w:r>
+        <w:rPr>
+          <w:rFonts w:ascii="Times New Roman" w:hAnsi="Times New Roman" w:cs="Times New Roman"/>
+          <w:i/>
+          <w:iCs/>
+          <w:noProof/>
+        </w:rPr>
+        <w:t>Quetelet</w:t>
+      </w:r>
+      <w:r>
+        <w:rPr>
+          <w:rFonts w:ascii="Times New Roman" w:hAnsi="Times New Roman" w:cs="Times New Roman"/>
+          <w:noProof/>
+        </w:rPr>
+        <w:t xml:space="preserve"> 10: 113–121.</w:t>
       </w:r>
     </w:p>
     <w:p>
@@ -23552,7 +23311,81 @@
           <w:rFonts w:ascii="Times New Roman" w:hAnsi="Times New Roman" w:cs="Times New Roman"/>
           <w:noProof/>
         </w:rPr>
-        <w:t xml:space="preserve">Wiser, Michael J, and Richard E. Lenski. 2015. “A Comparison of Methods to Measure Fitness in Escherichia Coli.” </w:t>
+        <w:t xml:space="preserve">Ward, Eric J. 2008. “A Review and Comparison of Four Commonly Used Bayesian and Maximum Likelihood Model Selection Tools.” </w:t>
+      </w:r>
+      <w:r>
+        <w:rPr>
+          <w:rFonts w:ascii="Times New Roman" w:hAnsi="Times New Roman" w:cs="Times New Roman"/>
+          <w:i/>
+          <w:iCs/>
+          <w:noProof/>
+        </w:rPr>
+        <w:t>Ecological Modelling</w:t>
+      </w:r>
+      <w:r>
+        <w:rPr>
+          <w:rFonts w:ascii="Times New Roman" w:hAnsi="Times New Roman" w:cs="Times New Roman"/>
+          <w:noProof/>
+        </w:rPr>
+        <w:t xml:space="preserve"> 211 (1-2): 1–10. doi:10.1016/j.ecolmodel.2007.10.030.</w:t>
+      </w:r>
+    </w:p>
+    <w:p>
+      <w:pPr>
+        <w:widowControl w:val="0"/>
+        <w:autoSpaceDE w:val="0"/>
+        <w:autoSpaceDN w:val="0"/>
+        <w:adjustRightInd w:val="0"/>
+        <w:spacing w:before="100" w:after="100"/>
+        <w:ind w:left="480" w:hanging="480"/>
+        <w:rPr>
+          <w:rFonts w:ascii="Times New Roman" w:hAnsi="Times New Roman" w:cs="Times New Roman"/>
+          <w:noProof/>
+        </w:rPr>
+      </w:pPr>
+      <w:r>
+        <w:rPr>
+          <w:rFonts w:ascii="Times New Roman" w:hAnsi="Times New Roman" w:cs="Times New Roman"/>
+          <w:noProof/>
+        </w:rPr>
+        <w:t>Waskom, Michael, Olga Botvinnik, Paul Hobson, Jordi Warmenhoven, John B Cole, Yaroslav Halchenko, Jake Vanderplas, et al. 2015. “Seaborn: v0.6.0 (June 2015).” doi:10.5281/zenodo.19108.</w:t>
+      </w:r>
+    </w:p>
+    <w:p>
+      <w:pPr>
+        <w:widowControl w:val="0"/>
+        <w:autoSpaceDE w:val="0"/>
+        <w:autoSpaceDN w:val="0"/>
+        <w:adjustRightInd w:val="0"/>
+        <w:spacing w:before="100" w:after="100"/>
+        <w:ind w:left="480" w:hanging="480"/>
+        <w:rPr>
+          <w:rFonts w:ascii="Times New Roman" w:hAnsi="Times New Roman" w:cs="Times New Roman"/>
+          <w:noProof/>
+        </w:rPr>
+      </w:pPr>
+      <w:r>
+        <w:rPr>
+          <w:rFonts w:ascii="Times New Roman" w:hAnsi="Times New Roman" w:cs="Times New Roman"/>
+          <w:noProof/>
+        </w:rPr>
+        <w:t xml:space="preserve">Wiser, Michael J, and Richard E. Lenski. 2015. “A Comparison of Methods to Measure Fitness in </w:t>
+      </w:r>
+      <w:r>
+        <w:rPr>
+          <w:rFonts w:ascii="Times New Roman" w:hAnsi="Times New Roman" w:cs="Times New Roman"/>
+          <w:i/>
+          <w:iCs/>
+          <w:noProof/>
+        </w:rPr>
+        <w:t>Escherichia Coli</w:t>
+      </w:r>
+      <w:r>
+        <w:rPr>
+          <w:rFonts w:ascii="Times New Roman" w:hAnsi="Times New Roman" w:cs="Times New Roman"/>
+          <w:noProof/>
+        </w:rPr>
+        <w:t xml:space="preserve">.” </w:t>
       </w:r>
       <w:r>
         <w:rPr>
@@ -23660,10 +23493,10 @@
     </w:p>
     <w:p/>
     <w:sectPr>
-      <w:headerReference w:type="even" r:id="rId17"/>
-      <w:headerReference w:type="default" r:id="rId18"/>
-      <w:footerReference w:type="even" r:id="rId19"/>
-      <w:footerReference w:type="default" r:id="rId20"/>
+      <w:headerReference w:type="even" r:id="rId18"/>
+      <w:headerReference w:type="default" r:id="rId19"/>
+      <w:footerReference w:type="even" r:id="rId20"/>
+      <w:footerReference w:type="default" r:id="rId21"/>
       <w:pgSz w:w="11906" w:h="16838"/>
       <w:pgMar w:top="1440" w:right="1800" w:bottom="1440" w:left="1800" w:header="708" w:footer="708" w:gutter="0"/>
       <w:cols w:space="708"/>
@@ -23729,7 +23562,7 @@
           <w:rPr>
             <w:noProof/>
           </w:rPr>
-          <w:t>24</w:t>
+          <w:t>18</w:t>
         </w:r>
         <w:r>
           <w:rPr>
@@ -23758,6 +23591,7 @@
         <w:docPartUnique/>
       </w:docPartObj>
     </w:sdtPr>
+    <w:sdtEndPr/>
     <w:sdtContent>
       <w:p>
         <w:pPr>
@@ -23777,7 +23611,7 @@
           <w:rPr>
             <w:noProof/>
           </w:rPr>
-          <w:t>25</w:t>
+          <w:t>17</w:t>
         </w:r>
         <w:r>
           <w:rPr>
@@ -24319,6 +24153,7 @@
   <w:style w:type="character" w:default="1" w:styleId="DefaultParagraphFont">
     <w:name w:val="Default Paragraph Font"/>
     <w:uiPriority w:val="1"/>
+    <w:semiHidden/>
     <w:unhideWhenUsed/>
   </w:style>
   <w:style w:type="table" w:default="1" w:styleId="TableNormal">
@@ -25456,6 +25291,7 @@
   <w:style w:type="character" w:default="1" w:styleId="DefaultParagraphFont">
     <w:name w:val="Default Paragraph Font"/>
     <w:uiPriority w:val="1"/>
+    <w:semiHidden/>
     <w:unhideWhenUsed/>
   </w:style>
   <w:style w:type="table" w:default="1" w:styleId="TableNormal">
@@ -26238,552 +26074,6 @@
 </w:styles>
 </file>
 
-<file path=word/glossary/document.xml><?xml version="1.0" encoding="utf-8"?>
-<w:glossaryDocument xmlns:wpc="http://schemas.microsoft.com/office/word/2010/wordprocessingCanvas" xmlns:mc="http://schemas.openxmlformats.org/markup-compatibility/2006" xmlns:o="urn:schemas-microsoft-com:office:office" xmlns:r="http://schemas.openxmlformats.org/officeDocument/2006/relationships" xmlns:m="http://schemas.openxmlformats.org/officeDocument/2006/math" xmlns:v="urn:schemas-microsoft-com:vml" xmlns:wp14="http://schemas.microsoft.com/office/word/2010/wordprocessingDrawing" xmlns:wp="http://schemas.openxmlformats.org/drawingml/2006/wordprocessingDrawing" xmlns:w10="urn:schemas-microsoft-com:office:word" xmlns:w="http://schemas.openxmlformats.org/wordprocessingml/2006/main" xmlns:w14="http://schemas.microsoft.com/office/word/2010/wordml" xmlns:wpg="http://schemas.microsoft.com/office/word/2010/wordprocessingGroup" xmlns:wpi="http://schemas.microsoft.com/office/word/2010/wordprocessingInk" xmlns:wne="http://schemas.microsoft.com/office/word/2006/wordml" xmlns:wps="http://schemas.microsoft.com/office/word/2010/wordprocessingShape" mc:Ignorable="w14 wp14"/>
-</file>
-
-<file path=word/glossary/fontTable.xml><?xml version="1.0" encoding="utf-8"?>
-<w:fonts xmlns:mc="http://schemas.openxmlformats.org/markup-compatibility/2006" xmlns:r="http://schemas.openxmlformats.org/officeDocument/2006/relationships" xmlns:w="http://schemas.openxmlformats.org/wordprocessingml/2006/main" xmlns:w14="http://schemas.microsoft.com/office/word/2010/wordml" mc:Ignorable="w14">
-  <w:font w:name="Symbol">
-    <w:panose1 w:val="05050102010706020507"/>
-    <w:charset w:val="02"/>
-    <w:family w:val="roman"/>
-    <w:pitch w:val="variable"/>
-    <w:sig w:usb0="00000000" w:usb1="10000000" w:usb2="00000000" w:usb3="00000000" w:csb0="80000000" w:csb1="00000000"/>
-  </w:font>
-  <w:font w:name="Times New Roman">
-    <w:panose1 w:val="02020603050405020304"/>
-    <w:charset w:val="00"/>
-    <w:family w:val="roman"/>
-    <w:pitch w:val="variable"/>
-    <w:sig w:usb0="E0002AFF" w:usb1="C0007841" w:usb2="00000009" w:usb3="00000000" w:csb0="000001FF" w:csb1="00000000"/>
-  </w:font>
-  <w:font w:name="Courier New">
-    <w:panose1 w:val="02070309020205020404"/>
-    <w:charset w:val="00"/>
-    <w:family w:val="modern"/>
-    <w:pitch w:val="fixed"/>
-    <w:sig w:usb0="E0002AFF" w:usb1="C0007843" w:usb2="00000009" w:usb3="00000000" w:csb0="000001FF" w:csb1="00000000"/>
-  </w:font>
-  <w:font w:name="Wingdings">
-    <w:panose1 w:val="05000000000000000000"/>
-    <w:charset w:val="02"/>
-    <w:family w:val="auto"/>
-    <w:pitch w:val="variable"/>
-    <w:sig w:usb0="00000000" w:usb1="10000000" w:usb2="00000000" w:usb3="00000000" w:csb0="80000000" w:csb1="00000000"/>
-  </w:font>
-  <w:font w:name="Calibri">
-    <w:panose1 w:val="020F0502020204030204"/>
-    <w:charset w:val="00"/>
-    <w:family w:val="swiss"/>
-    <w:pitch w:val="variable"/>
-    <w:sig w:usb0="E00002FF" w:usb1="4000ACFF" w:usb2="00000001" w:usb3="00000000" w:csb0="0000019F" w:csb1="00000000"/>
-  </w:font>
-  <w:font w:name="MS Mincho">
-    <w:altName w:val="ＭＳ 明朝"/>
-    <w:panose1 w:val="02020609040205080304"/>
-    <w:charset w:val="80"/>
-    <w:family w:val="modern"/>
-    <w:pitch w:val="fixed"/>
-    <w:sig w:usb0="E00002FF" w:usb1="6AC7FDFB" w:usb2="00000012" w:usb3="00000000" w:csb0="0002009F" w:csb1="00000000"/>
-  </w:font>
-  <w:font w:name="Palatino Linotype">
-    <w:panose1 w:val="02040502050505030304"/>
-    <w:charset w:val="00"/>
-    <w:family w:val="roman"/>
-    <w:pitch w:val="variable"/>
-    <w:sig w:usb0="E0000287" w:usb1="40000013" w:usb2="00000000" w:usb3="00000000" w:csb0="0000019F" w:csb1="00000000"/>
-  </w:font>
-  <w:font w:name="MS Gothic">
-    <w:altName w:val="ＭＳ ゴシック"/>
-    <w:panose1 w:val="020B0609070205080204"/>
-    <w:charset w:val="80"/>
-    <w:family w:val="modern"/>
-    <w:pitch w:val="fixed"/>
-    <w:sig w:usb0="E00002FF" w:usb1="6AC7FDFB" w:usb2="00000012" w:usb3="00000000" w:csb0="0002009F" w:csb1="00000000"/>
-  </w:font>
-  <w:font w:name="Cambria">
-    <w:panose1 w:val="02040503050406030204"/>
-    <w:charset w:val="00"/>
-    <w:family w:val="roman"/>
-    <w:pitch w:val="variable"/>
-    <w:sig w:usb0="E00002FF" w:usb1="400004FF" w:usb2="00000000" w:usb3="00000000" w:csb0="0000019F" w:csb1="00000000"/>
-  </w:font>
-  <w:font w:name="Tahoma">
-    <w:panose1 w:val="020B0604030504040204"/>
-    <w:charset w:val="00"/>
-    <w:family w:val="swiss"/>
-    <w:pitch w:val="variable"/>
-    <w:sig w:usb0="E1002EFF" w:usb1="C000605B" w:usb2="00000029" w:usb3="00000000" w:csb0="000101FF" w:csb1="00000000"/>
-  </w:font>
-  <w:font w:name="Cambria Math">
-    <w:panose1 w:val="02040503050406030204"/>
-    <w:charset w:val="00"/>
-    <w:family w:val="roman"/>
-    <w:pitch w:val="variable"/>
-    <w:sig w:usb0="E00002FF" w:usb1="420024FF" w:usb2="00000000" w:usb3="00000000" w:csb0="0000019F" w:csb1="00000000"/>
-  </w:font>
-  <w:font w:name="Arial">
-    <w:panose1 w:val="020B0604020202020204"/>
-    <w:charset w:val="00"/>
-    <w:family w:val="swiss"/>
-    <w:pitch w:val="variable"/>
-    <w:sig w:usb0="E0002AFF" w:usb1="C0007843" w:usb2="00000009" w:usb3="00000000" w:csb0="000001FF" w:csb1="00000000"/>
-  </w:font>
-</w:fonts>
-</file>
-
-<file path=word/glossary/settings.xml><?xml version="1.0" encoding="utf-8"?>
-<w:settings xmlns:mc="http://schemas.openxmlformats.org/markup-compatibility/2006" xmlns:o="urn:schemas-microsoft-com:office:office" xmlns:r="http://schemas.openxmlformats.org/officeDocument/2006/relationships" xmlns:m="http://schemas.openxmlformats.org/officeDocument/2006/math" xmlns:v="urn:schemas-microsoft-com:vml" xmlns:w10="urn:schemas-microsoft-com:office:word" xmlns:w="http://schemas.openxmlformats.org/wordprocessingml/2006/main" xmlns:w14="http://schemas.microsoft.com/office/word/2010/wordml" xmlns:sl="http://schemas.openxmlformats.org/schemaLibrary/2006/main" mc:Ignorable="w14">
-  <w:view w:val="normal"/>
-  <w:defaultTabStop w:val="720"/>
-  <w:characterSpacingControl w:val="doNotCompress"/>
-  <w:compat>
-    <w:useFELayout/>
-    <w:compatSetting w:name="compatibilityMode" w:uri="http://schemas.microsoft.com/office/word" w:val="14"/>
-    <w:compatSetting w:name="overrideTableStyleFontSizeAndJustification" w:uri="http://schemas.microsoft.com/office/word" w:val="1"/>
-    <w:compatSetting w:name="enableOpenTypeFeatures" w:uri="http://schemas.microsoft.com/office/word" w:val="1"/>
-    <w:compatSetting w:name="doNotFlipMirrorIndents" w:uri="http://schemas.microsoft.com/office/word" w:val="1"/>
-  </w:compat>
-  <w:rsids>
-    <w:rsidRoot w:val="00266376"/>
-    <w:rsid w:val="00266376"/>
-    <w:rsid w:val="00BA5920"/>
-    <w:rsid w:val="00E46C2C"/>
-  </w:rsids>
-  <m:mathPr>
-    <m:mathFont m:val="Cambria Math"/>
-    <m:brkBin m:val="before"/>
-    <m:brkBinSub m:val="--"/>
-    <m:smallFrac m:val="0"/>
-    <m:dispDef/>
-    <m:lMargin m:val="0"/>
-    <m:rMargin m:val="0"/>
-    <m:defJc m:val="centerGroup"/>
-    <m:wrapIndent m:val="1440"/>
-    <m:intLim m:val="subSup"/>
-    <m:naryLim m:val="undOvr"/>
-  </m:mathPr>
-  <w:themeFontLang w:val="en-US" w:bidi="he-IL"/>
-  <w:clrSchemeMapping w:bg1="light1" w:t1="dark1" w:bg2="light2" w:t2="dark2" w:accent1="accent1" w:accent2="accent2" w:accent3="accent3" w:accent4="accent4" w:accent5="accent5" w:accent6="accent6" w:hyperlink="hyperlink" w:followedHyperlink="followedHyperlink"/>
-  <w:decimalSymbol w:val="."/>
-  <w:listSeparator w:val=","/>
-</w:settings>
-</file>
-
-<file path=word/glossary/styles.xml><?xml version="1.0" encoding="utf-8"?>
-<w:styles xmlns:mc="http://schemas.openxmlformats.org/markup-compatibility/2006" xmlns:r="http://schemas.openxmlformats.org/officeDocument/2006/relationships" xmlns:w="http://schemas.openxmlformats.org/wordprocessingml/2006/main" xmlns:w14="http://schemas.microsoft.com/office/word/2010/wordml" mc:Ignorable="w14">
-  <w:docDefaults>
-    <w:rPrDefault>
-      <w:rPr>
-        <w:rFonts w:asciiTheme="minorHAnsi" w:eastAsiaTheme="minorEastAsia" w:hAnsiTheme="minorHAnsi" w:cstheme="minorBidi"/>
-        <w:sz w:val="22"/>
-        <w:szCs w:val="22"/>
-        <w:lang w:val="en-US" w:eastAsia="en-US" w:bidi="he-IL"/>
-      </w:rPr>
-    </w:rPrDefault>
-    <w:pPrDefault>
-      <w:pPr>
-        <w:spacing w:after="200" w:line="276" w:lineRule="auto"/>
-      </w:pPr>
-    </w:pPrDefault>
-  </w:docDefaults>
-  <w:latentStyles w:defLockedState="0" w:defUIPriority="99" w:defSemiHidden="1" w:defUnhideWhenUsed="1" w:defQFormat="0" w:count="267">
-    <w:lsdException w:name="Normal" w:semiHidden="0" w:uiPriority="0" w:unhideWhenUsed="0" w:qFormat="1"/>
-    <w:lsdException w:name="heading 1" w:semiHidden="0" w:uiPriority="9" w:unhideWhenUsed="0" w:qFormat="1"/>
-    <w:lsdException w:name="heading 2" w:uiPriority="9" w:qFormat="1"/>
-    <w:lsdException w:name="heading 3" w:uiPriority="9" w:qFormat="1"/>
-    <w:lsdException w:name="heading 4" w:uiPriority="9" w:qFormat="1"/>
-    <w:lsdException w:name="heading 5" w:uiPriority="9" w:qFormat="1"/>
-    <w:lsdException w:name="heading 6" w:uiPriority="9" w:qFormat="1"/>
-    <w:lsdException w:name="heading 7" w:uiPriority="9" w:qFormat="1"/>
-    <w:lsdException w:name="heading 8" w:uiPriority="9" w:qFormat="1"/>
-    <w:lsdException w:name="heading 9" w:uiPriority="9" w:qFormat="1"/>
-    <w:lsdException w:name="toc 1" w:uiPriority="39"/>
-    <w:lsdException w:name="toc 2" w:uiPriority="39"/>
-    <w:lsdException w:name="toc 3" w:uiPriority="39"/>
-    <w:lsdException w:name="toc 4" w:uiPriority="39"/>
-    <w:lsdException w:name="toc 5" w:uiPriority="39"/>
-    <w:lsdException w:name="toc 6" w:uiPriority="39"/>
-    <w:lsdException w:name="toc 7" w:uiPriority="39"/>
-    <w:lsdException w:name="toc 8" w:uiPriority="39"/>
-    <w:lsdException w:name="toc 9" w:uiPriority="39"/>
-    <w:lsdException w:name="caption" w:uiPriority="35" w:qFormat="1"/>
-    <w:lsdException w:name="Title" w:semiHidden="0" w:uiPriority="10" w:unhideWhenUsed="0" w:qFormat="1"/>
-    <w:lsdException w:name="Default Paragraph Font" w:uiPriority="1"/>
-    <w:lsdException w:name="Subtitle" w:semiHidden="0" w:uiPriority="11" w:unhideWhenUsed="0" w:qFormat="1"/>
-    <w:lsdException w:name="Strong" w:semiHidden="0" w:uiPriority="22" w:unhideWhenUsed="0" w:qFormat="1"/>
-    <w:lsdException w:name="Emphasis" w:semiHidden="0" w:uiPriority="20" w:unhideWhenUsed="0" w:qFormat="1"/>
-    <w:lsdException w:name="Table Grid" w:semiHidden="0" w:uiPriority="59" w:unhideWhenUsed="0"/>
-    <w:lsdException w:name="Placeholder Text" w:unhideWhenUsed="0"/>
-    <w:lsdException w:name="No Spacing" w:semiHidden="0" w:uiPriority="1" w:unhideWhenUsed="0" w:qFormat="1"/>
-    <w:lsdException w:name="Light Shading" w:semiHidden="0" w:uiPriority="60" w:unhideWhenUsed="0"/>
-    <w:lsdException w:name="Light List" w:semiHidden="0" w:uiPriority="61" w:unhideWhenUsed="0"/>
-    <w:lsdException w:name="Light Grid" w:semiHidden="0" w:uiPriority="62" w:unhideWhenUsed="0"/>
-    <w:lsdException w:name="Medium Shading 1" w:semiHidden="0" w:uiPriority="63" w:unhideWhenUsed="0"/>
-    <w:lsdException w:name="Medium Shading 2" w:semiHidden="0" w:uiPriority="64" w:unhideWhenUsed="0"/>
-    <w:lsdException w:name="Medium List 1" w:semiHidden="0" w:uiPriority="65" w:unhideWhenUsed="0"/>
-    <w:lsdException w:name="Medium List 2" w:semiHidden="0" w:uiPriority="66" w:unhideWhenUsed="0"/>
-    <w:lsdException w:name="Medium Grid 1" w:semiHidden="0" w:uiPriority="67" w:unhideWhenUsed="0"/>
-    <w:lsdException w:name="Medium Grid 2" w:semiHidden="0" w:uiPriority="68" w:unhideWhenUsed="0"/>
-    <w:lsdException w:name="Medium Grid 3" w:semiHidden="0" w:uiPriority="69" w:unhideWhenUsed="0"/>
-    <w:lsdException w:name="Dark List" w:semiHidden="0" w:uiPriority="70" w:unhideWhenUsed="0"/>
-    <w:lsdException w:name="Colorful Shading" w:semiHidden="0" w:uiPriority="71" w:unhideWhenUsed="0"/>
-    <w:lsdException w:name="Colorful List" w:semiHidden="0" w:uiPriority="72" w:unhideWhenUsed="0"/>
-    <w:lsdException w:name="Colorful Grid" w:semiHidden="0" w:uiPriority="73" w:unhideWhenUsed="0"/>
-    <w:lsdException w:name="Light Shading Accent 1" w:semiHidden="0" w:uiPriority="60" w:unhideWhenUsed="0"/>
-    <w:lsdException w:name="Light List Accent 1" w:semiHidden="0" w:uiPriority="61" w:unhideWhenUsed="0"/>
-    <w:lsdException w:name="Light Grid Accent 1" w:semiHidden="0" w:uiPriority="62" w:unhideWhenUsed="0"/>
-    <w:lsdException w:name="Medium Shading 1 Accent 1" w:semiHidden="0" w:uiPriority="63" w:unhideWhenUsed="0"/>
-    <w:lsdException w:name="Medium Shading 2 Accent 1" w:semiHidden="0" w:uiPriority="64" w:unhideWhenUsed="0"/>
-    <w:lsdException w:name="Medium List 1 Accent 1" w:semiHidden="0" w:uiPriority="65" w:unhideWhenUsed="0"/>
-    <w:lsdException w:name="Revision" w:unhideWhenUsed="0"/>
-    <w:lsdException w:name="List Paragraph" w:semiHidden="0" w:uiPriority="34" w:unhideWhenUsed="0" w:qFormat="1"/>
-    <w:lsdException w:name="Quote" w:semiHidden="0" w:uiPriority="29" w:unhideWhenUsed="0" w:qFormat="1"/>
-    <w:lsdException w:name="Intense Quote" w:semiHidden="0" w:uiPriority="30" w:unhideWhenUsed="0" w:qFormat="1"/>
-    <w:lsdException w:name="Medium List 2 Accent 1" w:semiHidden="0" w:uiPriority="66" w:unhideWhenUsed="0"/>
-    <w:lsdException w:name="Medium Grid 1 Accent 1" w:semiHidden="0" w:uiPriority="67" w:unhideWhenUsed="0"/>
-    <w:lsdException w:name="Medium Grid 2 Accent 1" w:semiHidden="0" w:uiPriority="68" w:unhideWhenUsed="0"/>
-    <w:lsdException w:name="Medium Grid 3 Accent 1" w:semiHidden="0" w:uiPriority="69" w:unhideWhenUsed="0"/>
-    <w:lsdException w:name="Dark List Accent 1" w:semiHidden="0" w:uiPriority="70" w:unhideWhenUsed="0"/>
-    <w:lsdException w:name="Colorful Shading Accent 1" w:semiHidden="0" w:uiPriority="71" w:unhideWhenUsed="0"/>
-    <w:lsdException w:name="Colorful List Accent 1" w:semiHidden="0" w:uiPriority="72" w:unhideWhenUsed="0"/>
-    <w:lsdException w:name="Colorful Grid Accent 1" w:semiHidden="0" w:uiPriority="73" w:unhideWhenUsed="0"/>
-    <w:lsdException w:name="Light Shading Accent 2" w:semiHidden="0" w:uiPriority="60" w:unhideWhenUsed="0"/>
-    <w:lsdException w:name="Light List Accent 2" w:semiHidden="0" w:uiPriority="61" w:unhideWhenUsed="0"/>
-    <w:lsdException w:name="Light Grid Accent 2" w:semiHidden="0" w:uiPriority="62" w:unhideWhenUsed="0"/>
-    <w:lsdException w:name="Medium Shading 1 Accent 2" w:semiHidden="0" w:uiPriority="63" w:unhideWhenUsed="0"/>
-    <w:lsdException w:name="Medium Shading 2 Accent 2" w:semiHidden="0" w:uiPriority="64" w:unhideWhenUsed="0"/>
-    <w:lsdException w:name="Medium List 1 Accent 2" w:semiHidden="0" w:uiPriority="65" w:unhideWhenUsed="0"/>
-    <w:lsdException w:name="Medium List 2 Accent 2" w:semiHidden="0" w:uiPriority="66" w:unhideWhenUsed="0"/>
-    <w:lsdException w:name="Medium Grid 1 Accent 2" w:semiHidden="0" w:uiPriority="67" w:unhideWhenUsed="0"/>
-    <w:lsdException w:name="Medium Grid 2 Accent 2" w:semiHidden="0" w:uiPriority="68" w:unhideWhenUsed="0"/>
-    <w:lsdException w:name="Medium Grid 3 Accent 2" w:semiHidden="0" w:uiPriority="69" w:unhideWhenUsed="0"/>
-    <w:lsdException w:name="Dark List Accent 2" w:semiHidden="0" w:uiPriority="70" w:unhideWhenUsed="0"/>
-    <w:lsdException w:name="Colorful Shading Accent 2" w:semiHidden="0" w:uiPriority="71" w:unhideWhenUsed="0"/>
-    <w:lsdException w:name="Colorful List Accent 2" w:semiHidden="0" w:uiPriority="72" w:unhideWhenUsed="0"/>
-    <w:lsdException w:name="Colorful Grid Accent 2" w:semiHidden="0" w:uiPriority="73" w:unhideWhenUsed="0"/>
-    <w:lsdException w:name="Light Shading Accent 3" w:semiHidden="0" w:uiPriority="60" w:unhideWhenUsed="0"/>
-    <w:lsdException w:name="Light List Accent 3" w:semiHidden="0" w:uiPriority="61" w:unhideWhenUsed="0"/>
-    <w:lsdException w:name="Light Grid Accent 3" w:semiHidden="0" w:uiPriority="62" w:unhideWhenUsed="0"/>
-    <w:lsdException w:name="Medium Shading 1 Accent 3" w:semiHidden="0" w:uiPriority="63" w:unhideWhenUsed="0"/>
-    <w:lsdException w:name="Medium Shading 2 Accent 3" w:semiHidden="0" w:uiPriority="64" w:unhideWhenUsed="0"/>
-    <w:lsdException w:name="Medium List 1 Accent 3" w:semiHidden="0" w:uiPriority="65" w:unhideWhenUsed="0"/>
-    <w:lsdException w:name="Medium List 2 Accent 3" w:semiHidden="0" w:uiPriority="66" w:unhideWhenUsed="0"/>
-    <w:lsdException w:name="Medium Grid 1 Accent 3" w:semiHidden="0" w:uiPriority="67" w:unhideWhenUsed="0"/>
-    <w:lsdException w:name="Medium Grid 2 Accent 3" w:semiHidden="0" w:uiPriority="68" w:unhideWhenUsed="0"/>
-    <w:lsdException w:name="Medium Grid 3 Accent 3" w:semiHidden="0" w:uiPriority="69" w:unhideWhenUsed="0"/>
-    <w:lsdException w:name="Dark List Accent 3" w:semiHidden="0" w:uiPriority="70" w:unhideWhenUsed="0"/>
-    <w:lsdException w:name="Colorful Shading Accent 3" w:semiHidden="0" w:uiPriority="71" w:unhideWhenUsed="0"/>
-    <w:lsdException w:name="Colorful List Accent 3" w:semiHidden="0" w:uiPriority="72" w:unhideWhenUsed="0"/>
-    <w:lsdException w:name="Colorful Grid Accent 3" w:semiHidden="0" w:uiPriority="73" w:unhideWhenUsed="0"/>
-    <w:lsdException w:name="Light Shading Accent 4" w:semiHidden="0" w:uiPriority="60" w:unhideWhenUsed="0"/>
-    <w:lsdException w:name="Light List Accent 4" w:semiHidden="0" w:uiPriority="61" w:unhideWhenUsed="0"/>
-    <w:lsdException w:name="Light Grid Accent 4" w:semiHidden="0" w:uiPriority="62" w:unhideWhenUsed="0"/>
-    <w:lsdException w:name="Medium Shading 1 Accent 4" w:semiHidden="0" w:uiPriority="63" w:unhideWhenUsed="0"/>
-    <w:lsdException w:name="Medium Shading 2 Accent 4" w:semiHidden="0" w:uiPriority="64" w:unhideWhenUsed="0"/>
-    <w:lsdException w:name="Medium List 1 Accent 4" w:semiHidden="0" w:uiPriority="65" w:unhideWhenUsed="0"/>
-    <w:lsdException w:name="Medium List 2 Accent 4" w:semiHidden="0" w:uiPriority="66" w:unhideWhenUsed="0"/>
-    <w:lsdException w:name="Medium Grid 1 Accent 4" w:semiHidden="0" w:uiPriority="67" w:unhideWhenUsed="0"/>
-    <w:lsdException w:name="Medium Grid 2 Accent 4" w:semiHidden="0" w:uiPriority="68" w:unhideWhenUsed="0"/>
-    <w:lsdException w:name="Medium Grid 3 Accent 4" w:semiHidden="0" w:uiPriority="69" w:unhideWhenUsed="0"/>
-    <w:lsdException w:name="Dark List Accent 4" w:semiHidden="0" w:uiPriority="70" w:unhideWhenUsed="0"/>
-    <w:lsdException w:name="Colorful Shading Accent 4" w:semiHidden="0" w:uiPriority="71" w:unhideWhenUsed="0"/>
-    <w:lsdException w:name="Colorful List Accent 4" w:semiHidden="0" w:uiPriority="72" w:unhideWhenUsed="0"/>
-    <w:lsdException w:name="Colorful Grid Accent 4" w:semiHidden="0" w:uiPriority="73" w:unhideWhenUsed="0"/>
-    <w:lsdException w:name="Light Shading Accent 5" w:semiHidden="0" w:uiPriority="60" w:unhideWhenUsed="0"/>
-    <w:lsdException w:name="Light List Accent 5" w:semiHidden="0" w:uiPriority="61" w:unhideWhenUsed="0"/>
-    <w:lsdException w:name="Light Grid Accent 5" w:semiHidden="0" w:uiPriority="62" w:unhideWhenUsed="0"/>
-    <w:lsdException w:name="Medium Shading 1 Accent 5" w:semiHidden="0" w:uiPriority="63" w:unhideWhenUsed="0"/>
-    <w:lsdException w:name="Medium Shading 2 Accent 5" w:semiHidden="0" w:uiPriority="64" w:unhideWhenUsed="0"/>
-    <w:lsdException w:name="Medium List 1 Accent 5" w:semiHidden="0" w:uiPriority="65" w:unhideWhenUsed="0"/>
-    <w:lsdException w:name="Medium List 2 Accent 5" w:semiHidden="0" w:uiPriority="66" w:unhideWhenUsed="0"/>
-    <w:lsdException w:name="Medium Grid 1 Accent 5" w:semiHidden="0" w:uiPriority="67" w:unhideWhenUsed="0"/>
-    <w:lsdException w:name="Medium Grid 2 Accent 5" w:semiHidden="0" w:uiPriority="68" w:unhideWhenUsed="0"/>
-    <w:lsdException w:name="Medium Grid 3 Accent 5" w:semiHidden="0" w:uiPriority="69" w:unhideWhenUsed="0"/>
-    <w:lsdException w:name="Dark List Accent 5" w:semiHidden="0" w:uiPriority="70" w:unhideWhenUsed="0"/>
-    <w:lsdException w:name="Colorful Shading Accent 5" w:semiHidden="0" w:uiPriority="71" w:unhideWhenUsed="0"/>
-    <w:lsdException w:name="Colorful List Accent 5" w:semiHidden="0" w:uiPriority="72" w:unhideWhenUsed="0"/>
-    <w:lsdException w:name="Colorful Grid Accent 5" w:semiHidden="0" w:uiPriority="73" w:unhideWhenUsed="0"/>
-    <w:lsdException w:name="Light Shading Accent 6" w:semiHidden="0" w:uiPriority="60" w:unhideWhenUsed="0"/>
-    <w:lsdException w:name="Light List Accent 6" w:semiHidden="0" w:uiPriority="61" w:unhideWhenUsed="0"/>
-    <w:lsdException w:name="Light Grid Accent 6" w:semiHidden="0" w:uiPriority="62" w:unhideWhenUsed="0"/>
-    <w:lsdException w:name="Medium Shading 1 Accent 6" w:semiHidden="0" w:uiPriority="63" w:unhideWhenUsed="0"/>
-    <w:lsdException w:name="Medium Shading 2 Accent 6" w:semiHidden="0" w:uiPriority="64" w:unhideWhenUsed="0"/>
-    <w:lsdException w:name="Medium List 1 Accent 6" w:semiHidden="0" w:uiPriority="65" w:unhideWhenUsed="0"/>
-    <w:lsdException w:name="Medium List 2 Accent 6" w:semiHidden="0" w:uiPriority="66" w:unhideWhenUsed="0"/>
-    <w:lsdException w:name="Medium Grid 1 Accent 6" w:semiHidden="0" w:uiPriority="67" w:unhideWhenUsed="0"/>
-    <w:lsdException w:name="Medium Grid 2 Accent 6" w:semiHidden="0" w:uiPriority="68" w:unhideWhenUsed="0"/>
-    <w:lsdException w:name="Medium Grid 3 Accent 6" w:semiHidden="0" w:uiPriority="69" w:unhideWhenUsed="0"/>
-    <w:lsdException w:name="Dark List Accent 6" w:semiHidden="0" w:uiPriority="70" w:unhideWhenUsed="0"/>
-    <w:lsdException w:name="Colorful Shading Accent 6" w:semiHidden="0" w:uiPriority="71" w:unhideWhenUsed="0"/>
-    <w:lsdException w:name="Colorful List Accent 6" w:semiHidden="0" w:uiPriority="72" w:unhideWhenUsed="0"/>
-    <w:lsdException w:name="Colorful Grid Accent 6" w:semiHidden="0" w:uiPriority="73" w:unhideWhenUsed="0"/>
-    <w:lsdException w:name="Subtle Emphasis" w:semiHidden="0" w:uiPriority="19" w:unhideWhenUsed="0" w:qFormat="1"/>
-    <w:lsdException w:name="Intense Emphasis" w:semiHidden="0" w:uiPriority="21" w:unhideWhenUsed="0" w:qFormat="1"/>
-    <w:lsdException w:name="Subtle Reference" w:semiHidden="0" w:uiPriority="31" w:unhideWhenUsed="0" w:qFormat="1"/>
-    <w:lsdException w:name="Intense Reference" w:semiHidden="0" w:uiPriority="32" w:unhideWhenUsed="0" w:qFormat="1"/>
-    <w:lsdException w:name="Book Title" w:semiHidden="0" w:uiPriority="33" w:unhideWhenUsed="0" w:qFormat="1"/>
-    <w:lsdException w:name="Bibliography" w:uiPriority="37"/>
-    <w:lsdException w:name="TOC Heading" w:uiPriority="39" w:qFormat="1"/>
-  </w:latentStyles>
-  <w:style w:type="paragraph" w:default="1" w:styleId="Normal">
-    <w:name w:val="Normal"/>
-    <w:qFormat/>
-    <w:pPr>
-      <w:bidi/>
-    </w:pPr>
-  </w:style>
-  <w:style w:type="character" w:default="1" w:styleId="DefaultParagraphFont">
-    <w:name w:val="Default Paragraph Font"/>
-    <w:uiPriority w:val="1"/>
-    <w:semiHidden/>
-    <w:unhideWhenUsed/>
-  </w:style>
-  <w:style w:type="table" w:default="1" w:styleId="TableNormal">
-    <w:name w:val="Normal Table"/>
-    <w:uiPriority w:val="99"/>
-    <w:semiHidden/>
-    <w:unhideWhenUsed/>
-    <w:tblPr>
-      <w:tblInd w:w="0" w:type="dxa"/>
-      <w:tblCellMar>
-        <w:top w:w="0" w:type="dxa"/>
-        <w:left w:w="108" w:type="dxa"/>
-        <w:bottom w:w="0" w:type="dxa"/>
-        <w:right w:w="108" w:type="dxa"/>
-      </w:tblCellMar>
-    </w:tblPr>
-  </w:style>
-  <w:style w:type="numbering" w:default="1" w:styleId="NoList">
-    <w:name w:val="No List"/>
-    <w:uiPriority w:val="99"/>
-    <w:semiHidden/>
-    <w:unhideWhenUsed/>
-  </w:style>
-  <w:style w:type="character" w:styleId="PlaceholderText">
-    <w:name w:val="Placeholder Text"/>
-    <w:basedOn w:val="DefaultParagraphFont"/>
-    <w:uiPriority w:val="99"/>
-    <w:semiHidden/>
-    <w:rsid w:val="00BA5920"/>
-    <w:rPr>
-      <w:color w:val="808080"/>
-    </w:rPr>
-  </w:style>
-</w:styles>
-</file>
-
-<file path=word/glossary/stylesWithEffects.xml><?xml version="1.0" encoding="utf-8"?>
-<w:styles xmlns:wpc="http://schemas.microsoft.com/office/word/2010/wordprocessingCanvas" xmlns:mc="http://schemas.openxmlformats.org/markup-compatibility/2006" xmlns:o="urn:schemas-microsoft-com:office:office" xmlns:r="http://schemas.openxmlformats.org/officeDocument/2006/relationships" xmlns:m="http://schemas.openxmlformats.org/officeDocument/2006/math" xmlns:v="urn:schemas-microsoft-com:vml" xmlns:wp14="http://schemas.microsoft.com/office/word/2010/wordprocessingDrawing" xmlns:wp="http://schemas.openxmlformats.org/drawingml/2006/wordprocessingDrawing" xmlns:w10="urn:schemas-microsoft-com:office:word" xmlns:w="http://schemas.openxmlformats.org/wordprocessingml/2006/main" xmlns:w14="http://schemas.microsoft.com/office/word/2010/wordml" xmlns:wpg="http://schemas.microsoft.com/office/word/2010/wordprocessingGroup" xmlns:wpi="http://schemas.microsoft.com/office/word/2010/wordprocessingInk" xmlns:wne="http://schemas.microsoft.com/office/word/2006/wordml" xmlns:wps="http://schemas.microsoft.com/office/word/2010/wordprocessingShape" mc:Ignorable="w14 wp14">
-  <w:docDefaults>
-    <w:rPrDefault>
-      <w:rPr>
-        <w:rFonts w:asciiTheme="minorHAnsi" w:eastAsiaTheme="minorEastAsia" w:hAnsiTheme="minorHAnsi" w:cstheme="minorBidi"/>
-        <w:sz w:val="22"/>
-        <w:szCs w:val="22"/>
-        <w:lang w:val="en-US" w:eastAsia="en-US" w:bidi="he-IL"/>
-      </w:rPr>
-    </w:rPrDefault>
-    <w:pPrDefault>
-      <w:pPr>
-        <w:spacing w:after="200" w:line="276" w:lineRule="auto"/>
-      </w:pPr>
-    </w:pPrDefault>
-  </w:docDefaults>
-  <w:latentStyles w:defLockedState="0" w:defUIPriority="99" w:defSemiHidden="1" w:defUnhideWhenUsed="1" w:defQFormat="0" w:count="267">
-    <w:lsdException w:name="Normal" w:semiHidden="0" w:uiPriority="0" w:unhideWhenUsed="0" w:qFormat="1"/>
-    <w:lsdException w:name="heading 1" w:semiHidden="0" w:uiPriority="9" w:unhideWhenUsed="0" w:qFormat="1"/>
-    <w:lsdException w:name="heading 2" w:uiPriority="9" w:qFormat="1"/>
-    <w:lsdException w:name="heading 3" w:uiPriority="9" w:qFormat="1"/>
-    <w:lsdException w:name="heading 4" w:uiPriority="9" w:qFormat="1"/>
-    <w:lsdException w:name="heading 5" w:uiPriority="9" w:qFormat="1"/>
-    <w:lsdException w:name="heading 6" w:uiPriority="9" w:qFormat="1"/>
-    <w:lsdException w:name="heading 7" w:uiPriority="9" w:qFormat="1"/>
-    <w:lsdException w:name="heading 8" w:uiPriority="9" w:qFormat="1"/>
-    <w:lsdException w:name="heading 9" w:uiPriority="9" w:qFormat="1"/>
-    <w:lsdException w:name="toc 1" w:uiPriority="39"/>
-    <w:lsdException w:name="toc 2" w:uiPriority="39"/>
-    <w:lsdException w:name="toc 3" w:uiPriority="39"/>
-    <w:lsdException w:name="toc 4" w:uiPriority="39"/>
-    <w:lsdException w:name="toc 5" w:uiPriority="39"/>
-    <w:lsdException w:name="toc 6" w:uiPriority="39"/>
-    <w:lsdException w:name="toc 7" w:uiPriority="39"/>
-    <w:lsdException w:name="toc 8" w:uiPriority="39"/>
-    <w:lsdException w:name="toc 9" w:uiPriority="39"/>
-    <w:lsdException w:name="caption" w:uiPriority="35" w:qFormat="1"/>
-    <w:lsdException w:name="Title" w:semiHidden="0" w:uiPriority="10" w:unhideWhenUsed="0" w:qFormat="1"/>
-    <w:lsdException w:name="Default Paragraph Font" w:uiPriority="1"/>
-    <w:lsdException w:name="Subtitle" w:semiHidden="0" w:uiPriority="11" w:unhideWhenUsed="0" w:qFormat="1"/>
-    <w:lsdException w:name="Strong" w:semiHidden="0" w:uiPriority="22" w:unhideWhenUsed="0" w:qFormat="1"/>
-    <w:lsdException w:name="Emphasis" w:semiHidden="0" w:uiPriority="20" w:unhideWhenUsed="0" w:qFormat="1"/>
-    <w:lsdException w:name="Table Grid" w:semiHidden="0" w:uiPriority="59" w:unhideWhenUsed="0"/>
-    <w:lsdException w:name="Placeholder Text" w:unhideWhenUsed="0"/>
-    <w:lsdException w:name="No Spacing" w:semiHidden="0" w:uiPriority="1" w:unhideWhenUsed="0" w:qFormat="1"/>
-    <w:lsdException w:name="Light Shading" w:semiHidden="0" w:uiPriority="60" w:unhideWhenUsed="0"/>
-    <w:lsdException w:name="Light List" w:semiHidden="0" w:uiPriority="61" w:unhideWhenUsed="0"/>
-    <w:lsdException w:name="Light Grid" w:semiHidden="0" w:uiPriority="62" w:unhideWhenUsed="0"/>
-    <w:lsdException w:name="Medium Shading 1" w:semiHidden="0" w:uiPriority="63" w:unhideWhenUsed="0"/>
-    <w:lsdException w:name="Medium Shading 2" w:semiHidden="0" w:uiPriority="64" w:unhideWhenUsed="0"/>
-    <w:lsdException w:name="Medium List 1" w:semiHidden="0" w:uiPriority="65" w:unhideWhenUsed="0"/>
-    <w:lsdException w:name="Medium List 2" w:semiHidden="0" w:uiPriority="66" w:unhideWhenUsed="0"/>
-    <w:lsdException w:name="Medium Grid 1" w:semiHidden="0" w:uiPriority="67" w:unhideWhenUsed="0"/>
-    <w:lsdException w:name="Medium Grid 2" w:semiHidden="0" w:uiPriority="68" w:unhideWhenUsed="0"/>
-    <w:lsdException w:name="Medium Grid 3" w:semiHidden="0" w:uiPriority="69" w:unhideWhenUsed="0"/>
-    <w:lsdException w:name="Dark List" w:semiHidden="0" w:uiPriority="70" w:unhideWhenUsed="0"/>
-    <w:lsdException w:name="Colorful Shading" w:semiHidden="0" w:uiPriority="71" w:unhideWhenUsed="0"/>
-    <w:lsdException w:name="Colorful List" w:semiHidden="0" w:uiPriority="72" w:unhideWhenUsed="0"/>
-    <w:lsdException w:name="Colorful Grid" w:semiHidden="0" w:uiPriority="73" w:unhideWhenUsed="0"/>
-    <w:lsdException w:name="Light Shading Accent 1" w:semiHidden="0" w:uiPriority="60" w:unhideWhenUsed="0"/>
-    <w:lsdException w:name="Light List Accent 1" w:semiHidden="0" w:uiPriority="61" w:unhideWhenUsed="0"/>
-    <w:lsdException w:name="Light Grid Accent 1" w:semiHidden="0" w:uiPriority="62" w:unhideWhenUsed="0"/>
-    <w:lsdException w:name="Medium Shading 1 Accent 1" w:semiHidden="0" w:uiPriority="63" w:unhideWhenUsed="0"/>
-    <w:lsdException w:name="Medium Shading 2 Accent 1" w:semiHidden="0" w:uiPriority="64" w:unhideWhenUsed="0"/>
-    <w:lsdException w:name="Medium List 1 Accent 1" w:semiHidden="0" w:uiPriority="65" w:unhideWhenUsed="0"/>
-    <w:lsdException w:name="Revision" w:unhideWhenUsed="0"/>
-    <w:lsdException w:name="List Paragraph" w:semiHidden="0" w:uiPriority="34" w:unhideWhenUsed="0" w:qFormat="1"/>
-    <w:lsdException w:name="Quote" w:semiHidden="0" w:uiPriority="29" w:unhideWhenUsed="0" w:qFormat="1"/>
-    <w:lsdException w:name="Intense Quote" w:semiHidden="0" w:uiPriority="30" w:unhideWhenUsed="0" w:qFormat="1"/>
-    <w:lsdException w:name="Medium List 2 Accent 1" w:semiHidden="0" w:uiPriority="66" w:unhideWhenUsed="0"/>
-    <w:lsdException w:name="Medium Grid 1 Accent 1" w:semiHidden="0" w:uiPriority="67" w:unhideWhenUsed="0"/>
-    <w:lsdException w:name="Medium Grid 2 Accent 1" w:semiHidden="0" w:uiPriority="68" w:unhideWhenUsed="0"/>
-    <w:lsdException w:name="Medium Grid 3 Accent 1" w:semiHidden="0" w:uiPriority="69" w:unhideWhenUsed="0"/>
-    <w:lsdException w:name="Dark List Accent 1" w:semiHidden="0" w:uiPriority="70" w:unhideWhenUsed="0"/>
-    <w:lsdException w:name="Colorful Shading Accent 1" w:semiHidden="0" w:uiPriority="71" w:unhideWhenUsed="0"/>
-    <w:lsdException w:name="Colorful List Accent 1" w:semiHidden="0" w:uiPriority="72" w:unhideWhenUsed="0"/>
-    <w:lsdException w:name="Colorful Grid Accent 1" w:semiHidden="0" w:uiPriority="73" w:unhideWhenUsed="0"/>
-    <w:lsdException w:name="Light Shading Accent 2" w:semiHidden="0" w:uiPriority="60" w:unhideWhenUsed="0"/>
-    <w:lsdException w:name="Light List Accent 2" w:semiHidden="0" w:uiPriority="61" w:unhideWhenUsed="0"/>
-    <w:lsdException w:name="Light Grid Accent 2" w:semiHidden="0" w:uiPriority="62" w:unhideWhenUsed="0"/>
-    <w:lsdException w:name="Medium Shading 1 Accent 2" w:semiHidden="0" w:uiPriority="63" w:unhideWhenUsed="0"/>
-    <w:lsdException w:name="Medium Shading 2 Accent 2" w:semiHidden="0" w:uiPriority="64" w:unhideWhenUsed="0"/>
-    <w:lsdException w:name="Medium List 1 Accent 2" w:semiHidden="0" w:uiPriority="65" w:unhideWhenUsed="0"/>
-    <w:lsdException w:name="Medium List 2 Accent 2" w:semiHidden="0" w:uiPriority="66" w:unhideWhenUsed="0"/>
-    <w:lsdException w:name="Medium Grid 1 Accent 2" w:semiHidden="0" w:uiPriority="67" w:unhideWhenUsed="0"/>
-    <w:lsdException w:name="Medium Grid 2 Accent 2" w:semiHidden="0" w:uiPriority="68" w:unhideWhenUsed="0"/>
-    <w:lsdException w:name="Medium Grid 3 Accent 2" w:semiHidden="0" w:uiPriority="69" w:unhideWhenUsed="0"/>
-    <w:lsdException w:name="Dark List Accent 2" w:semiHidden="0" w:uiPriority="70" w:unhideWhenUsed="0"/>
-    <w:lsdException w:name="Colorful Shading Accent 2" w:semiHidden="0" w:uiPriority="71" w:unhideWhenUsed="0"/>
-    <w:lsdException w:name="Colorful List Accent 2" w:semiHidden="0" w:uiPriority="72" w:unhideWhenUsed="0"/>
-    <w:lsdException w:name="Colorful Grid Accent 2" w:semiHidden="0" w:uiPriority="73" w:unhideWhenUsed="0"/>
-    <w:lsdException w:name="Light Shading Accent 3" w:semiHidden="0" w:uiPriority="60" w:unhideWhenUsed="0"/>
-    <w:lsdException w:name="Light List Accent 3" w:semiHidden="0" w:uiPriority="61" w:unhideWhenUsed="0"/>
-    <w:lsdException w:name="Light Grid Accent 3" w:semiHidden="0" w:uiPriority="62" w:unhideWhenUsed="0"/>
-    <w:lsdException w:name="Medium Shading 1 Accent 3" w:semiHidden="0" w:uiPriority="63" w:unhideWhenUsed="0"/>
-    <w:lsdException w:name="Medium Shading 2 Accent 3" w:semiHidden="0" w:uiPriority="64" w:unhideWhenUsed="0"/>
-    <w:lsdException w:name="Medium List 1 Accent 3" w:semiHidden="0" w:uiPriority="65" w:unhideWhenUsed="0"/>
-    <w:lsdException w:name="Medium List 2 Accent 3" w:semiHidden="0" w:uiPriority="66" w:unhideWhenUsed="0"/>
-    <w:lsdException w:name="Medium Grid 1 Accent 3" w:semiHidden="0" w:uiPriority="67" w:unhideWhenUsed="0"/>
-    <w:lsdException w:name="Medium Grid 2 Accent 3" w:semiHidden="0" w:uiPriority="68" w:unhideWhenUsed="0"/>
-    <w:lsdException w:name="Medium Grid 3 Accent 3" w:semiHidden="0" w:uiPriority="69" w:unhideWhenUsed="0"/>
-    <w:lsdException w:name="Dark List Accent 3" w:semiHidden="0" w:uiPriority="70" w:unhideWhenUsed="0"/>
-    <w:lsdException w:name="Colorful Shading Accent 3" w:semiHidden="0" w:uiPriority="71" w:unhideWhenUsed="0"/>
-    <w:lsdException w:name="Colorful List Accent 3" w:semiHidden="0" w:uiPriority="72" w:unhideWhenUsed="0"/>
-    <w:lsdException w:name="Colorful Grid Accent 3" w:semiHidden="0" w:uiPriority="73" w:unhideWhenUsed="0"/>
-    <w:lsdException w:name="Light Shading Accent 4" w:semiHidden="0" w:uiPriority="60" w:unhideWhenUsed="0"/>
-    <w:lsdException w:name="Light List Accent 4" w:semiHidden="0" w:uiPriority="61" w:unhideWhenUsed="0"/>
-    <w:lsdException w:name="Light Grid Accent 4" w:semiHidden="0" w:uiPriority="62" w:unhideWhenUsed="0"/>
-    <w:lsdException w:name="Medium Shading 1 Accent 4" w:semiHidden="0" w:uiPriority="63" w:unhideWhenUsed="0"/>
-    <w:lsdException w:name="Medium Shading 2 Accent 4" w:semiHidden="0" w:uiPriority="64" w:unhideWhenUsed="0"/>
-    <w:lsdException w:name="Medium List 1 Accent 4" w:semiHidden="0" w:uiPriority="65" w:unhideWhenUsed="0"/>
-    <w:lsdException w:name="Medium List 2 Accent 4" w:semiHidden="0" w:uiPriority="66" w:unhideWhenUsed="0"/>
-    <w:lsdException w:name="Medium Grid 1 Accent 4" w:semiHidden="0" w:uiPriority="67" w:unhideWhenUsed="0"/>
-    <w:lsdException w:name="Medium Grid 2 Accent 4" w:semiHidden="0" w:uiPriority="68" w:unhideWhenUsed="0"/>
-    <w:lsdException w:name="Medium Grid 3 Accent 4" w:semiHidden="0" w:uiPriority="69" w:unhideWhenUsed="0"/>
-    <w:lsdException w:name="Dark List Accent 4" w:semiHidden="0" w:uiPriority="70" w:unhideWhenUsed="0"/>
-    <w:lsdException w:name="Colorful Shading Accent 4" w:semiHidden="0" w:uiPriority="71" w:unhideWhenUsed="0"/>
-    <w:lsdException w:name="Colorful List Accent 4" w:semiHidden="0" w:uiPriority="72" w:unhideWhenUsed="0"/>
-    <w:lsdException w:name="Colorful Grid Accent 4" w:semiHidden="0" w:uiPriority="73" w:unhideWhenUsed="0"/>
-    <w:lsdException w:name="Light Shading Accent 5" w:semiHidden="0" w:uiPriority="60" w:unhideWhenUsed="0"/>
-    <w:lsdException w:name="Light List Accent 5" w:semiHidden="0" w:uiPriority="61" w:unhideWhenUsed="0"/>
-    <w:lsdException w:name="Light Grid Accent 5" w:semiHidden="0" w:uiPriority="62" w:unhideWhenUsed="0"/>
-    <w:lsdException w:name="Medium Shading 1 Accent 5" w:semiHidden="0" w:uiPriority="63" w:unhideWhenUsed="0"/>
-    <w:lsdException w:name="Medium Shading 2 Accent 5" w:semiHidden="0" w:uiPriority="64" w:unhideWhenUsed="0"/>
-    <w:lsdException w:name="Medium List 1 Accent 5" w:semiHidden="0" w:uiPriority="65" w:unhideWhenUsed="0"/>
-    <w:lsdException w:name="Medium List 2 Accent 5" w:semiHidden="0" w:uiPriority="66" w:unhideWhenUsed="0"/>
-    <w:lsdException w:name="Medium Grid 1 Accent 5" w:semiHidden="0" w:uiPriority="67" w:unhideWhenUsed="0"/>
-    <w:lsdException w:name="Medium Grid 2 Accent 5" w:semiHidden="0" w:uiPriority="68" w:unhideWhenUsed="0"/>
-    <w:lsdException w:name="Medium Grid 3 Accent 5" w:semiHidden="0" w:uiPriority="69" w:unhideWhenUsed="0"/>
-    <w:lsdException w:name="Dark List Accent 5" w:semiHidden="0" w:uiPriority="70" w:unhideWhenUsed="0"/>
-    <w:lsdException w:name="Colorful Shading Accent 5" w:semiHidden="0" w:uiPriority="71" w:unhideWhenUsed="0"/>
-    <w:lsdException w:name="Colorful List Accent 5" w:semiHidden="0" w:uiPriority="72" w:unhideWhenUsed="0"/>
-    <w:lsdException w:name="Colorful Grid Accent 5" w:semiHidden="0" w:uiPriority="73" w:unhideWhenUsed="0"/>
-    <w:lsdException w:name="Light Shading Accent 6" w:semiHidden="0" w:uiPriority="60" w:unhideWhenUsed="0"/>
-    <w:lsdException w:name="Light List Accent 6" w:semiHidden="0" w:uiPriority="61" w:unhideWhenUsed="0"/>
-    <w:lsdException w:name="Light Grid Accent 6" w:semiHidden="0" w:uiPriority="62" w:unhideWhenUsed="0"/>
-    <w:lsdException w:name="Medium Shading 1 Accent 6" w:semiHidden="0" w:uiPriority="63" w:unhideWhenUsed="0"/>
-    <w:lsdException w:name="Medium Shading 2 Accent 6" w:semiHidden="0" w:uiPriority="64" w:unhideWhenUsed="0"/>
-    <w:lsdException w:name="Medium List 1 Accent 6" w:semiHidden="0" w:uiPriority="65" w:unhideWhenUsed="0"/>
-    <w:lsdException w:name="Medium List 2 Accent 6" w:semiHidden="0" w:uiPriority="66" w:unhideWhenUsed="0"/>
-    <w:lsdException w:name="Medium Grid 1 Accent 6" w:semiHidden="0" w:uiPriority="67" w:unhideWhenUsed="0"/>
-    <w:lsdException w:name="Medium Grid 2 Accent 6" w:semiHidden="0" w:uiPriority="68" w:unhideWhenUsed="0"/>
-    <w:lsdException w:name="Medium Grid 3 Accent 6" w:semiHidden="0" w:uiPriority="69" w:unhideWhenUsed="0"/>
-    <w:lsdException w:name="Dark List Accent 6" w:semiHidden="0" w:uiPriority="70" w:unhideWhenUsed="0"/>
-    <w:lsdException w:name="Colorful Shading Accent 6" w:semiHidden="0" w:uiPriority="71" w:unhideWhenUsed="0"/>
-    <w:lsdException w:name="Colorful List Accent 6" w:semiHidden="0" w:uiPriority="72" w:unhideWhenUsed="0"/>
-    <w:lsdException w:name="Colorful Grid Accent 6" w:semiHidden="0" w:uiPriority="73" w:unhideWhenUsed="0"/>
-    <w:lsdException w:name="Subtle Emphasis" w:semiHidden="0" w:uiPriority="19" w:unhideWhenUsed="0" w:qFormat="1"/>
-    <w:lsdException w:name="Intense Emphasis" w:semiHidden="0" w:uiPriority="21" w:unhideWhenUsed="0" w:qFormat="1"/>
-    <w:lsdException w:name="Subtle Reference" w:semiHidden="0" w:uiPriority="31" w:unhideWhenUsed="0" w:qFormat="1"/>
-    <w:lsdException w:name="Intense Reference" w:semiHidden="0" w:uiPriority="32" w:unhideWhenUsed="0" w:qFormat="1"/>
-    <w:lsdException w:name="Book Title" w:semiHidden="0" w:uiPriority="33" w:unhideWhenUsed="0" w:qFormat="1"/>
-    <w:lsdException w:name="Bibliography" w:uiPriority="37"/>
-    <w:lsdException w:name="TOC Heading" w:uiPriority="39" w:qFormat="1"/>
-  </w:latentStyles>
-  <w:style w:type="paragraph" w:default="1" w:styleId="Normal">
-    <w:name w:val="Normal"/>
-    <w:qFormat/>
-    <w:pPr>
-      <w:bidi/>
-    </w:pPr>
-  </w:style>
-  <w:style w:type="character" w:default="1" w:styleId="DefaultParagraphFont">
-    <w:name w:val="Default Paragraph Font"/>
-    <w:uiPriority w:val="1"/>
-    <w:semiHidden/>
-    <w:unhideWhenUsed/>
-  </w:style>
-  <w:style w:type="table" w:default="1" w:styleId="TableNormal">
-    <w:name w:val="Normal Table"/>
-    <w:uiPriority w:val="99"/>
-    <w:semiHidden/>
-    <w:unhideWhenUsed/>
-    <w:tblPr>
-      <w:tblInd w:w="0" w:type="dxa"/>
-      <w:tblCellMar>
-        <w:top w:w="0" w:type="dxa"/>
-        <w:left w:w="108" w:type="dxa"/>
-        <w:bottom w:w="0" w:type="dxa"/>
-        <w:right w:w="108" w:type="dxa"/>
-      </w:tblCellMar>
-    </w:tblPr>
-  </w:style>
-  <w:style w:type="numbering" w:default="1" w:styleId="NoList">
-    <w:name w:val="No List"/>
-    <w:uiPriority w:val="99"/>
-    <w:semiHidden/>
-    <w:unhideWhenUsed/>
-  </w:style>
-  <w:style w:type="character" w:styleId="PlaceholderText">
-    <w:name w:val="Placeholder Text"/>
-    <w:basedOn w:val="DefaultParagraphFont"/>
-    <w:uiPriority w:val="99"/>
-    <w:semiHidden/>
-    <w:rsid w:val="00BA5920"/>
-    <w:rPr>
-      <w:color w:val="808080"/>
-    </w:rPr>
-  </w:style>
-</w:styles>
-</file>
-
-<file path=word/glossary/webSettings.xml><?xml version="1.0" encoding="utf-8"?>
-<w:webSettings xmlns:mc="http://schemas.openxmlformats.org/markup-compatibility/2006" xmlns:r="http://schemas.openxmlformats.org/officeDocument/2006/relationships" xmlns:w="http://schemas.openxmlformats.org/wordprocessingml/2006/main" xmlns:w14="http://schemas.microsoft.com/office/word/2010/wordml" mc:Ignorable="w14">
-  <w:optimizeForBrowser/>
-  <w:allowPNG/>
-</w:webSettings>
-</file>
-
 <file path=word/theme/theme1.xml><?xml version="1.0" encoding="utf-8"?>
 <a:theme xmlns:a="http://schemas.openxmlformats.org/drawingml/2006/main" name="Office Theme">
   <a:themeElements>
@@ -27073,20 +26363,8 @@
 <b:Sources xmlns:b="http://schemas.openxmlformats.org/officeDocument/2006/bibliography" xmlns="http://schemas.openxmlformats.org/officeDocument/2006/bibliography" SelectedStyle="\SIST02.XSL" StyleName="SIST02"/>
 </file>
 
-<file path=customXml/item2.xml><?xml version="1.0" encoding="utf-8"?>
-<b:Sources xmlns:b="http://schemas.openxmlformats.org/officeDocument/2006/bibliography" xmlns="http://schemas.openxmlformats.org/officeDocument/2006/bibliography" SelectedStyle="\SIST02.XSL" StyleName="SIST02"/>
-</file>
-
 <file path=customXml/itemProps1.xml><?xml version="1.0" encoding="utf-8"?>
-<ds:datastoreItem xmlns:ds="http://schemas.openxmlformats.org/officeDocument/2006/customXml" ds:itemID="{239CB321-FA1D-4C54-81A8-ACA9DBFC02E6}">
-  <ds:schemaRefs>
-    <ds:schemaRef ds:uri="http://schemas.openxmlformats.org/officeDocument/2006/bibliography"/>
-  </ds:schemaRefs>
-</ds:datastoreItem>
-</file>
-
-<file path=customXml/itemProps2.xml><?xml version="1.0" encoding="utf-8"?>
-<ds:datastoreItem xmlns:ds="http://schemas.openxmlformats.org/officeDocument/2006/customXml" ds:itemID="{3A97245F-5B89-49ED-A962-EF110B583614}">
+<ds:datastoreItem xmlns:ds="http://schemas.openxmlformats.org/officeDocument/2006/customXml" ds:itemID="{A1022425-C760-4105-89AA-017AA7F252CB}">
   <ds:schemaRefs>
     <ds:schemaRef ds:uri="http://schemas.openxmlformats.org/officeDocument/2006/bibliography"/>
   </ds:schemaRefs>

</xml_diff>

<commit_message>
update figures to include jm109-mg1655 experiment
</commit_message>
<xml_diff>
--- a/ms.docx
+++ b/ms.docx
@@ -78,21 +78,7 @@
         <w:rPr>
           <w:rFonts w:ascii="Palatino Linotype" w:hAnsi="Palatino Linotype"/>
         </w:rPr>
-        <w:t xml:space="preserve">, </w:t>
-      </w:r>
-      <w:proofErr w:type="spellStart"/>
-      <w:r>
-        <w:rPr>
-          <w:rFonts w:ascii="Palatino Linotype" w:hAnsi="Palatino Linotype"/>
-        </w:rPr>
-        <w:t>Eynat</w:t>
-      </w:r>
-      <w:proofErr w:type="spellEnd"/>
-      <w:r>
-        <w:rPr>
-          <w:rFonts w:ascii="Palatino Linotype" w:hAnsi="Palatino Linotype"/>
-        </w:rPr>
-        <w:t xml:space="preserve"> Deluss-Gur</w:t>
+        <w:t>, Eynat Deluss-Gur</w:t>
       </w:r>
       <w:r>
         <w:rPr>
@@ -107,19 +93,11 @@
         </w:rPr>
         <w:t xml:space="preserve">, </w:t>
       </w:r>
-      <w:proofErr w:type="spellStart"/>
       <w:r>
         <w:rPr>
           <w:rFonts w:ascii="Palatino Linotype" w:hAnsi="Palatino Linotype"/>
         </w:rPr>
-        <w:t>Maayan</w:t>
-      </w:r>
-      <w:proofErr w:type="spellEnd"/>
-      <w:r>
-        <w:rPr>
-          <w:rFonts w:ascii="Palatino Linotype" w:hAnsi="Palatino Linotype"/>
-        </w:rPr>
-        <w:t xml:space="preserve"> Bibi</w:t>
+        <w:t>Maayan Bibi</w:t>
       </w:r>
       <w:r>
         <w:rPr>
@@ -191,21 +169,7 @@
         <w:rPr>
           <w:rFonts w:ascii="Palatino Linotype" w:hAnsi="Palatino Linotype"/>
         </w:rPr>
-        <w:t xml:space="preserve"> </w:t>
-      </w:r>
-      <w:proofErr w:type="spellStart"/>
-      <w:r>
-        <w:rPr>
-          <w:rFonts w:ascii="Palatino Linotype" w:hAnsi="Palatino Linotype"/>
-        </w:rPr>
-        <w:t>Lilach</w:t>
-      </w:r>
-      <w:proofErr w:type="spellEnd"/>
-      <w:r>
-        <w:rPr>
-          <w:rFonts w:ascii="Palatino Linotype" w:hAnsi="Palatino Linotype"/>
-        </w:rPr>
-        <w:t xml:space="preserve"> Hadany</w:t>
+        <w:t xml:space="preserve"> Lilach Hadany</w:t>
       </w:r>
       <w:r>
         <w:rPr>
@@ -1507,66 +1471,56 @@
         <w:t>four</w:t>
       </w:r>
       <w:r>
-        <w:t xml:space="preserve"> stages: (</w:t>
-      </w:r>
-      <w:proofErr w:type="spellStart"/>
+        <w:t xml:space="preserve"> stages: (i) </w:t>
+      </w:r>
+      <w:r>
+        <w:t xml:space="preserve">fitting growth models to </w:t>
+      </w:r>
+      <w:r>
+        <w:t xml:space="preserve">monoculture </w:t>
+      </w:r>
+      <w:r>
+        <w:t>growth curves data,</w:t>
+      </w:r>
+      <w:r>
+        <w:t xml:space="preserve"> (ii) fitting competition models to mixed culture growth curve data,</w:t>
+      </w:r>
+      <w:r>
+        <w:t xml:space="preserve"> </w:t>
+      </w:r>
+      <w:r>
+        <w:t>(ii</w:t>
+      </w:r>
       <w:r>
         <w:t>i</w:t>
       </w:r>
-      <w:proofErr w:type="spellEnd"/>
+      <w:r>
+        <w:t>)</w:t>
+      </w:r>
+      <w:r>
+        <w:t xml:space="preserve"> using the </w:t>
+      </w:r>
+      <w:r>
+        <w:t xml:space="preserve">estimated growth and competition parameters </w:t>
+      </w:r>
+      <w:r>
+        <w:t xml:space="preserve">to predict the results of competition </w:t>
+      </w:r>
+      <w:r>
+        <w:t>experiments</w:t>
+      </w:r>
+      <w:r>
+        <w:t xml:space="preserve">, and </w:t>
+      </w:r>
+      <w:r>
+        <w:t>(iv</w:t>
+      </w:r>
       <w:r>
         <w:t xml:space="preserve">) </w:t>
       </w:r>
       <w:r>
-        <w:t xml:space="preserve">fitting growth models to </w:t>
-      </w:r>
-      <w:r>
-        <w:t xml:space="preserve">monoculture </w:t>
-      </w:r>
-      <w:r>
-        <w:t>growth curves data,</w:t>
-      </w:r>
-      <w:r>
-        <w:t xml:space="preserve"> (ii) fitting competition models to mixed culture growth curve data,</w:t>
-      </w:r>
-      <w:r>
-        <w:t xml:space="preserve"> </w:t>
-      </w:r>
-      <w:r>
-        <w:t>(ii</w:t>
-      </w:r>
-      <w:r>
-        <w:t>i</w:t>
-      </w:r>
-      <w:r>
-        <w:t>)</w:t>
-      </w:r>
-      <w:r>
-        <w:t xml:space="preserve"> using the </w:t>
-      </w:r>
-      <w:r>
-        <w:t xml:space="preserve">estimated growth and competition parameters </w:t>
-      </w:r>
-      <w:r>
-        <w:t xml:space="preserve">to predict the results of competition </w:t>
-      </w:r>
-      <w:r>
-        <w:t>experiments</w:t>
-      </w:r>
-      <w:r>
-        <w:t xml:space="preserve">, and </w:t>
-      </w:r>
-      <w:proofErr w:type="gramStart"/>
-      <w:r>
-        <w:t>(iv</w:t>
-      </w:r>
-      <w:r>
-        <w:t xml:space="preserve">) </w:t>
-      </w:r>
-      <w:r>
         <w:t>estimating</w:t>
       </w:r>
-      <w:proofErr w:type="gramEnd"/>
       <w:r>
         <w:t xml:space="preserve"> </w:t>
       </w:r>
@@ -1628,19 +1582,21 @@
       </w:r>
     </w:p>
     <w:p/>
+    <w:p/>
     <w:p>
       <w:pPr>
         <w:keepNext/>
+        <w:jc w:val="center"/>
       </w:pPr>
       <w:r>
         <w:rPr>
           <w:noProof/>
         </w:rPr>
         <w:drawing>
-          <wp:inline distT="0" distB="0" distL="0" distR="0" wp14:anchorId="51243536" wp14:editId="1819056B">
-            <wp:extent cx="5262245" cy="1802765"/>
-            <wp:effectExtent l="0" t="0" r="0" b="6985"/>
-            <wp:docPr id="6" name="Picture 6" descr="D:\workspace\curveball_project\ms\Fig-wells.png"/>
+          <wp:inline distT="0" distB="0" distL="0" distR="0" wp14:anchorId="19603B44" wp14:editId="1C93027F">
+            <wp:extent cx="5267960" cy="1200785"/>
+            <wp:effectExtent l="0" t="0" r="8890" b="0"/>
+            <wp:docPr id="5" name="Picture 5" descr="D:\workspace\curveball_project\ms\Fig-wells.png"/>
             <wp:cNvGraphicFramePr>
               <a:graphicFrameLocks xmlns:a="http://schemas.openxmlformats.org/drawingml/2006/main" noChangeAspect="1"/>
             </wp:cNvGraphicFramePr>
@@ -1648,7 +1604,7 @@
               <a:graphicData uri="http://schemas.openxmlformats.org/drawingml/2006/picture">
                 <pic:pic xmlns:pic="http://schemas.openxmlformats.org/drawingml/2006/picture">
                   <pic:nvPicPr>
-                    <pic:cNvPr id="0" name="Picture 5" descr="D:\workspace\curveball_project\ms\Fig-wells.png"/>
+                    <pic:cNvPr id="0" name="Picture 10" descr="D:\workspace\curveball_project\ms\Fig-wells.png"/>
                     <pic:cNvPicPr>
                       <a:picLocks noChangeAspect="1" noChangeArrowheads="1"/>
                     </pic:cNvPicPr>
@@ -1669,7 +1625,7 @@
                   <pic:spPr bwMode="auto">
                     <a:xfrm>
                       <a:off x="0" y="0"/>
-                      <a:ext cx="5262245" cy="1802765"/>
+                      <a:ext cx="5267960" cy="1200785"/>
                     </a:xfrm>
                     <a:prstGeom prst="rect">
                       <a:avLst/>
@@ -1697,7 +1653,6 @@
         </w:rPr>
       </w:pPr>
       <w:bookmarkStart w:id="0" w:name="_Ref439852115"/>
-      <w:proofErr w:type="gramStart"/>
       <w:r>
         <w:rPr>
           <w:color w:val="auto"/>
@@ -1740,21 +1695,19 @@
         <w:rPr>
           <w:color w:val="auto"/>
         </w:rPr>
-        <w:t>.</w:t>
-      </w:r>
-      <w:proofErr w:type="gramEnd"/>
+        <w:t>. Growth curve data from t</w:t>
+      </w:r>
       <w:r>
         <w:rPr>
           <w:color w:val="auto"/>
         </w:rPr>
-        <w:t xml:space="preserve"> </w:t>
-      </w:r>
-      <w:proofErr w:type="gramStart"/>
+        <w:t>hree</w:t>
+      </w:r>
       <w:r>
         <w:rPr>
           <w:color w:val="auto"/>
         </w:rPr>
-        <w:t xml:space="preserve">Growth curve data from two experiments with </w:t>
+        <w:t xml:space="preserve"> experiments with </w:t>
       </w:r>
       <w:r>
         <w:rPr>
@@ -1768,14 +1721,7 @@
         <w:rPr>
           <w:color w:val="auto"/>
         </w:rPr>
-        <w:t>.</w:t>
-      </w:r>
-      <w:proofErr w:type="gramEnd"/>
-      <w:r>
-        <w:rPr>
-          <w:color w:val="auto"/>
-        </w:rPr>
-        <w:t xml:space="preserve"> </w:t>
+        <w:t xml:space="preserve">. </w:t>
       </w:r>
       <w:r>
         <w:rPr>
@@ -1783,13 +1729,7 @@
           <w:bCs w:val="0"/>
           <w:color w:val="auto"/>
         </w:rPr>
-        <w:t xml:space="preserve">The optical density (OD) of two strains growing in monoculture (green lines for green labeled strain; red lines for red labeled strains) and mixed culture (blue lines). Each experimental replicate is represented by a separate line. </w:t>
-      </w:r>
-      <w:r>
-        <w:rPr>
-          <w:color w:val="auto"/>
-        </w:rPr>
-        <w:t>(A)</w:t>
+        <w:t>The optical density (OD) of two strains</w:t>
       </w:r>
       <w:r>
         <w:rPr>
@@ -1797,13 +1737,7 @@
           <w:bCs w:val="0"/>
           <w:color w:val="auto"/>
         </w:rPr>
-        <w:t xml:space="preserve"> Experiment started by diluting bacteria from stationary phase into fresh media. Therefore, there is a clear lag phase, which is longer for the green strain. </w:t>
-      </w:r>
-      <w:r>
-        <w:rPr>
-          <w:color w:val="auto"/>
-        </w:rPr>
-        <w:t>(B)</w:t>
+        <w:t xml:space="preserve"> </w:t>
       </w:r>
       <w:r>
         <w:rPr>
@@ -1811,7 +1745,185 @@
           <w:bCs w:val="0"/>
           <w:color w:val="auto"/>
         </w:rPr>
-        <w:t xml:space="preserve"> Bacteria were diluted into fresh media before experiment started and allowed to adjust to growth for 4 hours. They were then diluted again into fresh media and the experiment started. Therefore, there is no observable lag phase.</w:t>
+        <w:t xml:space="preserve">growing in monoculture (green lines for green labeled strain; red lines for red labeled strains) and mixed culture (blue lines). Each experimental replicate is represented by a separate line. </w:t>
+      </w:r>
+      <w:r>
+        <w:rPr>
+          <w:color w:val="auto"/>
+        </w:rPr>
+        <w:t>(A)</w:t>
+      </w:r>
+      <w:r>
+        <w:rPr>
+          <w:b w:val="0"/>
+          <w:bCs w:val="0"/>
+          <w:color w:val="auto"/>
+        </w:rPr>
+        <w:t xml:space="preserve"> </w:t>
+      </w:r>
+      <w:r>
+        <w:rPr>
+          <w:b w:val="0"/>
+          <w:bCs w:val="0"/>
+          <w:color w:val="auto"/>
+        </w:rPr>
+        <w:t>DH5</w:t>
+      </w:r>
+      <w:r>
+        <w:rPr>
+          <w:b w:val="0"/>
+          <w:bCs w:val="0"/>
+          <w:color w:val="auto"/>
+        </w:rPr>
+        <w:t>α</w:t>
+      </w:r>
+      <w:r>
+        <w:rPr>
+          <w:b w:val="0"/>
+          <w:bCs w:val="0"/>
+          <w:color w:val="auto"/>
+        </w:rPr>
+        <w:t xml:space="preserve"> labeled by green, TG1 labeled by red. </w:t>
+      </w:r>
+      <w:r>
+        <w:rPr>
+          <w:b w:val="0"/>
+          <w:bCs w:val="0"/>
+          <w:color w:val="auto"/>
+        </w:rPr>
+        <w:t xml:space="preserve">Experiment started by diluting bacteria from stationary phase into fresh media. Therefore, there is a clear lag phase, which is longer for the green strain. </w:t>
+      </w:r>
+      <w:r>
+        <w:rPr>
+          <w:color w:val="auto"/>
+        </w:rPr>
+        <w:t>(B)</w:t>
+      </w:r>
+      <w:r>
+        <w:rPr>
+          <w:b w:val="0"/>
+          <w:bCs w:val="0"/>
+          <w:color w:val="auto"/>
+        </w:rPr>
+        <w:t xml:space="preserve"> </w:t>
+      </w:r>
+      <w:r>
+        <w:rPr>
+          <w:b w:val="0"/>
+          <w:bCs w:val="0"/>
+          <w:color w:val="auto"/>
+        </w:rPr>
+        <w:t>DH5</w:t>
+      </w:r>
+      <w:r>
+        <w:rPr>
+          <w:b w:val="0"/>
+          <w:bCs w:val="0"/>
+          <w:color w:val="auto"/>
+        </w:rPr>
+        <w:t>α</w:t>
+      </w:r>
+      <w:r>
+        <w:rPr>
+          <w:b w:val="0"/>
+          <w:bCs w:val="0"/>
+          <w:color w:val="auto"/>
+        </w:rPr>
+        <w:t xml:space="preserve"> labeled by green, TG1 labeled by red.</w:t>
+      </w:r>
+      <w:r>
+        <w:rPr>
+          <w:b w:val="0"/>
+          <w:bCs w:val="0"/>
+          <w:color w:val="auto"/>
+        </w:rPr>
+        <w:t xml:space="preserve"> </w:t>
+      </w:r>
+      <w:r>
+        <w:rPr>
+          <w:b w:val="0"/>
+          <w:bCs w:val="0"/>
+          <w:color w:val="auto"/>
+        </w:rPr>
+        <w:t>Bacteria were diluted into fresh media before experiment started and allowed to adjust to growth for 4 hours. They were then diluted again into fresh media and the experiment started. Therefore, there is no observable lag phase.</w:t>
+      </w:r>
+      <w:r>
+        <w:rPr>
+          <w:b w:val="0"/>
+          <w:bCs w:val="0"/>
+          <w:color w:val="auto"/>
+        </w:rPr>
+        <w:t xml:space="preserve"> </w:t>
+      </w:r>
+      <w:r>
+        <w:rPr>
+          <w:color w:val="auto"/>
+        </w:rPr>
+        <w:t xml:space="preserve">(C) </w:t>
+      </w:r>
+      <w:r>
+        <w:rPr>
+          <w:b w:val="0"/>
+          <w:bCs w:val="0"/>
+          <w:color w:val="auto"/>
+        </w:rPr>
+        <w:t>JM109</w:t>
+      </w:r>
+      <w:r>
+        <w:rPr>
+          <w:b w:val="0"/>
+          <w:bCs w:val="0"/>
+          <w:color w:val="auto"/>
+        </w:rPr>
+        <w:t xml:space="preserve"> labeled by green, </w:t>
+      </w:r>
+      <w:r>
+        <w:rPr>
+          <w:b w:val="0"/>
+          <w:bCs w:val="0"/>
+          <w:color w:val="auto"/>
+        </w:rPr>
+        <w:t xml:space="preserve">K12 </w:t>
+      </w:r>
+      <w:r>
+        <w:rPr>
+          <w:b w:val="0"/>
+          <w:bCs w:val="0"/>
+          <w:color w:val="auto"/>
+        </w:rPr>
+        <w:t>MG1655</w:t>
+      </w:r>
+      <w:r>
+        <w:rPr>
+          <w:b w:val="0"/>
+          <w:bCs w:val="0"/>
+          <w:color w:val="auto"/>
+        </w:rPr>
+        <w:t>-</w:t>
+      </w:r>
+      <w:r>
+        <w:rPr>
+          <w:b w:val="0"/>
+          <w:bCs w:val="0"/>
+          <w:color w:val="auto"/>
+        </w:rPr>
+        <w:t>Δfnr</w:t>
+      </w:r>
+      <w:r>
+        <w:rPr>
+          <w:b w:val="0"/>
+          <w:bCs w:val="0"/>
+          <w:color w:val="auto"/>
+        </w:rPr>
+        <w:t xml:space="preserve"> labeled by red.</w:t>
+      </w:r>
+      <w:r>
+        <w:rPr>
+          <w:b w:val="0"/>
+          <w:bCs w:val="0"/>
+          <w:color w:val="auto"/>
+        </w:rPr>
+        <w:t xml:space="preserve"> Experimental conditions similar to A.</w:t>
       </w:r>
     </w:p>
     <w:p/>
@@ -1863,13 +1975,8 @@
       <w:r>
         <w:t xml:space="preserve">the </w:t>
       </w:r>
-      <w:proofErr w:type="spellStart"/>
-      <w:r>
-        <w:t>Baranyi</w:t>
-      </w:r>
-      <w:proofErr w:type="spellEnd"/>
-      <w:r>
-        <w:t xml:space="preserve">-Roberts model </w:t>
+      <w:r>
+        <w:t xml:space="preserve">Baranyi-Roberts model </w:t>
       </w:r>
       <w:r>
         <w:fldChar w:fldCharType="begin" w:fldLock="1"/>
@@ -1895,15 +2002,7 @@
     </w:p>
     <w:p>
       <w:r>
-        <w:t xml:space="preserve">The </w:t>
-      </w:r>
-      <w:proofErr w:type="spellStart"/>
-      <w:r>
-        <w:t>Baranyi</w:t>
-      </w:r>
-      <w:proofErr w:type="spellEnd"/>
-      <w:r>
-        <w:t>-</w:t>
+        <w:t>The Baranyi-</w:t>
       </w:r>
       <w:r>
         <w:t xml:space="preserve">Roberts </w:t>
@@ -1927,15 +2026,7 @@
         <w:t xml:space="preserve"> [</w:t>
       </w:r>
       <w:r>
-        <w:t xml:space="preserve">see </w:t>
-      </w:r>
-      <w:proofErr w:type="spellStart"/>
-      <w:r>
-        <w:t>eqs</w:t>
-      </w:r>
-      <w:proofErr w:type="spellEnd"/>
-      <w:r>
-        <w:t xml:space="preserve">. 1c, 3a, and 5a in </w:t>
+        <w:t xml:space="preserve">see eqs. 1c, 3a, and 5a in </w:t>
       </w:r>
       <w:r>
         <w:fldChar w:fldCharType="begin" w:fldLock="1"/>
@@ -2549,16 +2640,11 @@
         <w:t>approaches</w:t>
       </w:r>
       <w:r>
-        <w:t xml:space="preserve"> the maximum </w:t>
-      </w:r>
-      <w:proofErr w:type="gramStart"/>
-      <w:r>
-        <w:t>density</w:t>
+        <w:t xml:space="preserve"> the maximum density</w:t>
       </w:r>
       <w:r>
         <w:t xml:space="preserve"> </w:t>
       </w:r>
-      <w:proofErr w:type="gramEnd"/>
       <m:oMath>
         <m:r>
           <w:rPr>
@@ -2568,13 +2654,8 @@
         </m:r>
       </m:oMath>
       <w:r>
-        <w:t xml:space="preserve">. </w:t>
-      </w:r>
-      <w:proofErr w:type="gramStart"/>
-      <w:r>
-        <w:t xml:space="preserve">When </w:t>
-      </w:r>
-      <w:proofErr w:type="gramEnd"/>
+        <w:t xml:space="preserve">. When </w:t>
+      </w:r>
       <m:oMath>
         <m:r>
           <w:rPr>
@@ -3034,11 +3115,9 @@
       <w:r>
         <w:t xml:space="preserve"> describe</w:t>
       </w:r>
-      <w:proofErr w:type="spellStart"/>
       <w:r>
         <w:t>s</w:t>
       </w:r>
-      <w:proofErr w:type="spellEnd"/>
       <w:r>
         <w:t xml:space="preserve"> the </w:t>
       </w:r>
@@ -3183,15 +3262,7 @@
         <w:t xml:space="preserve"> (eq. 1c)</w:t>
       </w:r>
       <w:r>
-        <w:t xml:space="preserve"> was suggested by </w:t>
-      </w:r>
-      <w:proofErr w:type="spellStart"/>
-      <w:r>
-        <w:t>Baranyi</w:t>
-      </w:r>
-      <w:proofErr w:type="spellEnd"/>
-      <w:r>
-        <w:t xml:space="preserve"> and Roberts</w:t>
+        <w:t xml:space="preserve"> was suggested by Baranyi and Roberts</w:t>
       </w:r>
       <w:r>
         <w:t xml:space="preserve"> </w:t>
@@ -3280,15 +3351,7 @@
     </w:p>
     <w:p>
       <w:r>
-        <w:t xml:space="preserve">The </w:t>
-      </w:r>
-      <w:proofErr w:type="spellStart"/>
-      <w:r>
-        <w:t>Baranyi</w:t>
-      </w:r>
-      <w:proofErr w:type="spellEnd"/>
-      <w:r>
-        <w:t>-Roberts differential equation</w:t>
+        <w:t>The Baranyi-Roberts differential equation</w:t>
       </w:r>
       <w:r>
         <w:t xml:space="preserve"> (eq. 1)</w:t>
@@ -3933,13 +3996,8 @@
     </w:p>
     <w:p/>
     <w:p>
-      <w:proofErr w:type="gramStart"/>
-      <w:r>
-        <w:t>where</w:t>
-      </w:r>
-      <w:proofErr w:type="gramEnd"/>
-      <w:r>
-        <w:t xml:space="preserve"> </w:t>
+      <w:r>
+        <w:t xml:space="preserve">where </w:t>
       </w:r>
       <m:oMath>
         <m:sSub>
@@ -4008,15 +4066,7 @@
         <w:t>forms</w:t>
       </w:r>
       <w:r>
-        <w:t xml:space="preserve"> of the </w:t>
-      </w:r>
-      <w:proofErr w:type="spellStart"/>
-      <w:r>
-        <w:t>Baranyi</w:t>
-      </w:r>
-      <w:proofErr w:type="spellEnd"/>
-      <w:r>
-        <w:t>-Roberts model</w:t>
+        <w:t xml:space="preserve"> of the Baranyi-Roberts model</w:t>
       </w:r>
       <w:r>
         <w:t xml:space="preserve"> (Table 1)</w:t>
@@ -4048,11 +4098,9 @@
       <w:r>
         <w:t xml:space="preserve"> </w:t>
       </w:r>
-      <w:proofErr w:type="gramStart"/>
       <w:r>
         <w:t xml:space="preserve">has </w:t>
       </w:r>
-      <w:proofErr w:type="gramEnd"/>
       <m:oMath>
         <m:r>
           <w:rPr>
@@ -4085,15 +4133,7 @@
         </m:r>
       </m:oMath>
       <w:r>
-        <w:t>), which can make the f</w:t>
-      </w:r>
-      <w:proofErr w:type="spellStart"/>
-      <w:r>
-        <w:t>itting</w:t>
-      </w:r>
-      <w:proofErr w:type="spellEnd"/>
-      <w:r>
-        <w:t xml:space="preserve"> procedure more stable </w:t>
+        <w:t xml:space="preserve">), which can make the fitting procedure more stable </w:t>
       </w:r>
       <w:r>
         <w:fldChar w:fldCharType="begin" w:fldLock="1"/>
@@ -4198,11 +4238,9 @@
       <w:r>
         <w:t xml:space="preserve"> </w:t>
       </w:r>
-      <w:proofErr w:type="gramStart"/>
       <w:r>
         <w:t xml:space="preserve">with </w:t>
       </w:r>
-      <w:proofErr w:type="gramEnd"/>
       <m:oMath>
         <m:f>
           <m:fPr>
@@ -4417,13 +4455,8 @@
         </m:r>
       </m:oMath>
       <w:r>
-        <w:t xml:space="preserve"> </w:t>
-      </w:r>
-      <w:proofErr w:type="gramStart"/>
-      <w:r>
-        <w:t xml:space="preserve">and </w:t>
-      </w:r>
-      <w:proofErr w:type="gramEnd"/>
+        <w:t xml:space="preserve"> and </w:t>
+      </w:r>
       <m:oMath>
         <m:f>
           <m:fPr>
@@ -4530,13 +4563,8 @@
               <w:cnfStyle w:val="100000000000" w:firstRow="1" w:lastRow="0" w:firstColumn="0" w:lastColumn="0" w:oddVBand="0" w:evenVBand="0" w:oddHBand="0" w:evenHBand="0" w:firstRowFirstColumn="0" w:firstRowLastColumn="0" w:lastRowFirstColumn="0" w:lastRowLastColumn="0"/>
             </w:pPr>
             <w:r>
-              <w:t xml:space="preserve"># </w:t>
+              <w:t># Params</w:t>
             </w:r>
-            <w:proofErr w:type="spellStart"/>
-            <w:r>
-              <w:t>Params</w:t>
-            </w:r>
-            <w:proofErr w:type="spellEnd"/>
           </w:p>
         </w:tc>
         <w:tc>
@@ -4603,13 +4631,8 @@
               <w:ind w:firstLine="0"/>
               <w:jc w:val="center"/>
             </w:pPr>
-            <w:proofErr w:type="spellStart"/>
             <w:r>
-              <w:t>Baranyi</w:t>
-            </w:r>
-            <w:proofErr w:type="spellEnd"/>
-            <w:r>
-              <w:t>-Roberts</w:t>
+              <w:t>Baranyi-Roberts</w:t>
             </w:r>
           </w:p>
         </w:tc>
@@ -5301,15 +5324,7 @@
               <w:jc w:val="center"/>
             </w:pPr>
             <w:r>
-              <w:t xml:space="preserve">Simplified </w:t>
-            </w:r>
-            <w:proofErr w:type="spellStart"/>
-            <w:r>
-              <w:t>Baranyi</w:t>
-            </w:r>
-            <w:proofErr w:type="spellEnd"/>
-            <w:r>
-              <w:t>-Roberts</w:t>
+              <w:t>Simplified Baranyi-Roberts</w:t>
             </w:r>
           </w:p>
         </w:tc>
@@ -5719,7 +5734,6 @@
           <w:color w:val="auto"/>
         </w:rPr>
       </w:pPr>
-      <w:proofErr w:type="gramStart"/>
       <w:r>
         <w:rPr>
           <w:color w:val="auto"/>
@@ -5761,23 +5775,8 @@
         <w:rPr>
           <w:color w:val="auto"/>
         </w:rPr>
-        <w:t>.</w:t>
-      </w:r>
-      <w:proofErr w:type="gramEnd"/>
-      <w:r>
-        <w:rPr>
-          <w:color w:val="auto"/>
-        </w:rPr>
-        <w:t xml:space="preserve"> </w:t>
-      </w:r>
-      <w:proofErr w:type="gramStart"/>
-      <w:r>
-        <w:rPr>
-          <w:color w:val="auto"/>
-        </w:rPr>
-        <w:t>Growth models.</w:t>
-      </w:r>
-      <w:proofErr w:type="gramEnd"/>
+        <w:t>. Growth models.</w:t>
+      </w:r>
       <w:r>
         <w:rPr>
           <w:b w:val="0"/>
@@ -5792,43 +5791,7 @@
           <w:bCs w:val="0"/>
           <w:color w:val="auto"/>
         </w:rPr>
-        <w:t xml:space="preserve">used for fitting growth curve data. All models are defined by </w:t>
-      </w:r>
-      <w:proofErr w:type="spellStart"/>
-      <w:r>
-        <w:rPr>
-          <w:b w:val="0"/>
-          <w:bCs w:val="0"/>
-          <w:color w:val="auto"/>
-        </w:rPr>
-        <w:t>eqs</w:t>
-      </w:r>
-      <w:proofErr w:type="spellEnd"/>
-      <w:r>
-        <w:rPr>
-          <w:b w:val="0"/>
-          <w:bCs w:val="0"/>
-          <w:color w:val="auto"/>
-        </w:rPr>
-        <w:t xml:space="preserve">. </w:t>
-      </w:r>
-      <w:proofErr w:type="gramStart"/>
-      <w:r>
-        <w:rPr>
-          <w:b w:val="0"/>
-          <w:bCs w:val="0"/>
-          <w:color w:val="auto"/>
-        </w:rPr>
-        <w:t>1 and 2 by setting the respective fixed parameters.</w:t>
-      </w:r>
-      <w:proofErr w:type="gramEnd"/>
-      <w:r>
-        <w:rPr>
-          <w:b w:val="0"/>
-          <w:bCs w:val="0"/>
-          <w:color w:val="auto"/>
-        </w:rPr>
-        <w:t xml:space="preserve"> </w:t>
+        <w:t xml:space="preserve">used for fitting growth curve data. All models are defined by eqs. 1 and 2 by setting the respective fixed parameters. </w:t>
       </w:r>
       <m:oMath>
         <m:sSub>
@@ -5873,25 +5836,7 @@
           <w:bCs w:val="0"/>
           <w:color w:val="auto"/>
         </w:rPr>
-        <w:t xml:space="preserve"> </w:t>
-      </w:r>
-      <w:proofErr w:type="gramStart"/>
-      <w:r>
-        <w:rPr>
-          <w:b w:val="0"/>
-          <w:bCs w:val="0"/>
-          <w:color w:val="auto"/>
-        </w:rPr>
-        <w:t>is</w:t>
-      </w:r>
-      <w:proofErr w:type="gramEnd"/>
-      <w:r>
-        <w:rPr>
-          <w:b w:val="0"/>
-          <w:bCs w:val="0"/>
-          <w:color w:val="auto"/>
-        </w:rPr>
-        <w:t xml:space="preserve"> the initial population density; </w:t>
+        <w:t xml:space="preserve"> is the initial population density; </w:t>
       </w:r>
       <m:oMath>
         <m:r>
@@ -6019,6 +5964,7 @@
         <w:t xml:space="preserve"> is the physiological adjustment rate. For detailed discussion of the derivation of these models, see Appendix A.</w:t>
       </w:r>
     </w:p>
+    <w:p/>
     <w:p>
       <w:pPr>
         <w:pStyle w:val="Heading2"/>
@@ -6064,7 +6010,6 @@
       <w:r>
         <w:t xml:space="preserve"> the </w:t>
       </w:r>
-      <w:proofErr w:type="spellStart"/>
       <w:r>
         <w:rPr>
           <w:i/>
@@ -6072,7 +6017,6 @@
         </w:rPr>
         <w:t>leastsq</w:t>
       </w:r>
-      <w:proofErr w:type="spellEnd"/>
       <w:r>
         <w:t xml:space="preserve"> non-linear curve fitting</w:t>
       </w:r>
@@ -6744,7 +6688,6 @@
         </w:rPr>
         <w:t xml:space="preserve">Fig. </w:t>
       </w:r>
-      <w:proofErr w:type="gramStart"/>
       <w:r>
         <w:rPr>
           <w:highlight w:val="yellow"/>
@@ -6755,11 +6698,7 @@
         <w:t>)</w:t>
       </w:r>
       <w:r>
-        <w:t>.</w:t>
-      </w:r>
-      <w:proofErr w:type="gramEnd"/>
-      <w:r>
-        <w:t xml:space="preserve"> The best fit</w:t>
+        <w:t>. The best fit</w:t>
       </w:r>
       <w:r>
         <w:t xml:space="preserve"> </w:t>
@@ -6792,20 +6731,29 @@
         <w:t>; the estimated growth parameters are given in Table X.</w:t>
       </w:r>
     </w:p>
-    <w:p/>
     <w:p>
       <w:pPr>
         <w:keepNext/>
       </w:pPr>
+    </w:p>
+    <w:p>
+      <w:pPr>
+        <w:keepNext/>
+      </w:pPr>
+    </w:p>
+    <w:p>
+      <w:pPr>
+        <w:keepNext/>
+      </w:pPr>
       <w:r>
         <w:rPr>
           <w:noProof/>
         </w:rPr>
         <w:drawing>
-          <wp:inline distT="0" distB="0" distL="0" distR="0" wp14:anchorId="0695AF6D" wp14:editId="3777AD02">
-            <wp:extent cx="5262245" cy="1802765"/>
-            <wp:effectExtent l="0" t="0" r="0" b="6985"/>
-            <wp:docPr id="7" name="Picture 7" descr="D:\workspace\curveball_project\ms\Fig-model_fitting.png"/>
+          <wp:inline distT="0" distB="0" distL="0" distR="0" wp14:anchorId="464D4EA3" wp14:editId="21E28D71">
+            <wp:extent cx="5266690" cy="1205230"/>
+            <wp:effectExtent l="0" t="0" r="0" b="0"/>
+            <wp:docPr id="8" name="Picture 8" descr="D:\workspace\curveball_project\ms\Fig-model_fitting.png"/>
             <wp:cNvGraphicFramePr>
               <a:graphicFrameLocks xmlns:a="http://schemas.openxmlformats.org/drawingml/2006/main" noChangeAspect="1"/>
             </wp:cNvGraphicFramePr>
@@ -6813,7 +6761,7 @@
               <a:graphicData uri="http://schemas.openxmlformats.org/drawingml/2006/picture">
                 <pic:pic xmlns:pic="http://schemas.openxmlformats.org/drawingml/2006/picture">
                   <pic:nvPicPr>
-                    <pic:cNvPr id="0" name="Picture 6" descr="D:\workspace\curveball_project\ms\Fig-model_fitting.png"/>
+                    <pic:cNvPr id="0" name="Picture 13" descr="D:\workspace\curveball_project\ms\Fig-model_fitting.png"/>
                     <pic:cNvPicPr>
                       <a:picLocks noChangeAspect="1" noChangeArrowheads="1"/>
                     </pic:cNvPicPr>
@@ -6834,7 +6782,7 @@
                   <pic:spPr bwMode="auto">
                     <a:xfrm>
                       <a:off x="0" y="0"/>
-                      <a:ext cx="5262245" cy="1802765"/>
+                      <a:ext cx="5266690" cy="1205230"/>
                     </a:xfrm>
                     <a:prstGeom prst="rect">
                       <a:avLst/>
@@ -6860,7 +6808,6 @@
         </w:rPr>
       </w:pPr>
       <w:bookmarkStart w:id="1" w:name="_Ref439852214"/>
-      <w:proofErr w:type="gramStart"/>
       <w:r>
         <w:rPr>
           <w:color w:val="auto"/>
@@ -6903,14 +6850,7 @@
         <w:rPr>
           <w:color w:val="auto"/>
         </w:rPr>
-        <w:t>.</w:t>
-      </w:r>
-      <w:proofErr w:type="gramEnd"/>
-      <w:r>
-        <w:rPr>
-          <w:color w:val="auto"/>
-        </w:rPr>
-        <w:t xml:space="preserve"> Fitting growth </w:t>
+        <w:t xml:space="preserve">. Fitting growth </w:t>
       </w:r>
       <w:r>
         <w:rPr>
@@ -6954,39 +6894,11 @@
       </w:r>
       <w:r>
         <w:rPr>
-          <w:color w:val="auto"/>
-        </w:rPr>
-        <w:t>(A)</w:t>
-      </w:r>
-      <w:r>
-        <w:rPr>
           <w:b w:val="0"/>
           <w:bCs w:val="0"/>
           <w:color w:val="auto"/>
         </w:rPr>
-        <w:t xml:space="preserve"> Experiment that includes a lag phase. </w:t>
-      </w:r>
-      <w:r>
-        <w:rPr>
-          <w:color w:val="auto"/>
-        </w:rPr>
-        <w:t>(B)</w:t>
-      </w:r>
-      <w:r>
-        <w:rPr>
-          <w:i/>
-          <w:iCs/>
-          <w:color w:val="auto"/>
-        </w:rPr>
-        <w:t xml:space="preserve"> </w:t>
-      </w:r>
-      <w:r>
-        <w:rPr>
-          <w:b w:val="0"/>
-          <w:bCs w:val="0"/>
-          <w:color w:val="auto"/>
-        </w:rPr>
-        <w:t xml:space="preserve">Experiment that doesn't include a lag phase (see </w:t>
+        <w:t xml:space="preserve">Experiments are the same as in </w:t>
       </w:r>
       <w:r>
         <w:rPr>
@@ -7050,7 +6962,7 @@
           <w:bCs w:val="0"/>
           <w:color w:val="auto"/>
         </w:rPr>
-        <w:t>).</w:t>
+        <w:t>.</w:t>
       </w:r>
     </w:p>
     <w:p/>
@@ -7061,11 +6973,13 @@
         <w:tblLook w:val="04A0" w:firstRow="1" w:lastRow="0" w:firstColumn="1" w:lastColumn="0" w:noHBand="0" w:noVBand="1"/>
       </w:tblPr>
       <w:tblGrid>
-        <w:gridCol w:w="1704"/>
-        <w:gridCol w:w="1704"/>
-        <w:gridCol w:w="1704"/>
-        <w:gridCol w:w="1705"/>
-        <w:gridCol w:w="1705"/>
+        <w:gridCol w:w="1421"/>
+        <w:gridCol w:w="1292"/>
+        <w:gridCol w:w="1507"/>
+        <w:gridCol w:w="1507"/>
+        <w:gridCol w:w="1507"/>
+        <w:gridCol w:w="644"/>
+        <w:gridCol w:w="644"/>
       </w:tblGrid>
       <w:tr>
         <w:trPr>
@@ -7074,7 +6988,7 @@
         <w:tc>
           <w:tcPr>
             <w:cnfStyle w:val="001000000000" w:firstRow="0" w:lastRow="0" w:firstColumn="1" w:lastColumn="0" w:oddVBand="0" w:evenVBand="0" w:oddHBand="0" w:evenHBand="0" w:firstRowFirstColumn="0" w:firstRowLastColumn="0" w:lastRowFirstColumn="0" w:lastRowLastColumn="0"/>
-            <w:tcW w:w="1704" w:type="dxa"/>
+            <w:tcW w:w="1421" w:type="dxa"/>
           </w:tcPr>
           <w:p>
             <w:pPr>
@@ -7088,7 +7002,7 @@
         </w:tc>
         <w:tc>
           <w:tcPr>
-            <w:tcW w:w="1704" w:type="dxa"/>
+            <w:tcW w:w="1292" w:type="dxa"/>
           </w:tcPr>
           <w:p>
             <w:pPr>
@@ -7103,7 +7017,7 @@
         </w:tc>
         <w:tc>
           <w:tcPr>
-            <w:tcW w:w="1704" w:type="dxa"/>
+            <w:tcW w:w="1507" w:type="dxa"/>
           </w:tcPr>
           <w:p>
             <w:pPr>
@@ -7118,7 +7032,7 @@
         </w:tc>
         <w:tc>
           <w:tcPr>
-            <w:tcW w:w="1705" w:type="dxa"/>
+            <w:tcW w:w="1507" w:type="dxa"/>
           </w:tcPr>
           <w:p>
             <w:pPr>
@@ -7133,7 +7047,7 @@
         </w:tc>
         <w:tc>
           <w:tcPr>
-            <w:tcW w:w="1705" w:type="dxa"/>
+            <w:tcW w:w="1507" w:type="dxa"/>
           </w:tcPr>
           <w:p>
             <w:pPr>
@@ -7146,6 +7060,30 @@
             </w:r>
           </w:p>
         </w:tc>
+        <w:tc>
+          <w:tcPr>
+            <w:tcW w:w="644" w:type="dxa"/>
+          </w:tcPr>
+          <w:p>
+            <w:pPr>
+              <w:ind w:firstLine="0"/>
+              <w:jc w:val="center"/>
+              <w:cnfStyle w:val="100000000000" w:firstRow="1" w:lastRow="0" w:firstColumn="0" w:lastColumn="0" w:oddVBand="0" w:evenVBand="0" w:oddHBand="0" w:evenHBand="0" w:firstRowFirstColumn="0" w:firstRowLastColumn="0" w:lastRowFirstColumn="0" w:lastRowLastColumn="0"/>
+            </w:pPr>
+          </w:p>
+        </w:tc>
+        <w:tc>
+          <w:tcPr>
+            <w:tcW w:w="644" w:type="dxa"/>
+          </w:tcPr>
+          <w:p>
+            <w:pPr>
+              <w:ind w:firstLine="0"/>
+              <w:jc w:val="center"/>
+              <w:cnfStyle w:val="100000000000" w:firstRow="1" w:lastRow="0" w:firstColumn="0" w:lastColumn="0" w:oddVBand="0" w:evenVBand="0" w:oddHBand="0" w:evenHBand="0" w:firstRowFirstColumn="0" w:firstRowLastColumn="0" w:lastRowFirstColumn="0" w:lastRowLastColumn="0"/>
+            </w:pPr>
+          </w:p>
+        </w:tc>
       </w:tr>
       <w:tr>
         <w:trPr>
@@ -7154,7 +7092,7 @@
         <w:tc>
           <w:tcPr>
             <w:cnfStyle w:val="001000000000" w:firstRow="0" w:lastRow="0" w:firstColumn="1" w:lastColumn="0" w:oddVBand="0" w:evenVBand="0" w:oddHBand="0" w:evenHBand="0" w:firstRowFirstColumn="0" w:firstRowLastColumn="0" w:lastRowFirstColumn="0" w:lastRowLastColumn="0"/>
-            <w:tcW w:w="1704" w:type="dxa"/>
+            <w:tcW w:w="1421" w:type="dxa"/>
           </w:tcPr>
           <w:p>
             <w:pPr>
@@ -7207,7 +7145,7 @@
         </w:tc>
         <w:tc>
           <w:tcPr>
-            <w:tcW w:w="1704" w:type="dxa"/>
+            <w:tcW w:w="1292" w:type="dxa"/>
           </w:tcPr>
           <w:p>
             <w:pPr>
@@ -7222,7 +7160,7 @@
         </w:tc>
         <w:tc>
           <w:tcPr>
-            <w:tcW w:w="1704" w:type="dxa"/>
+            <w:tcW w:w="1507" w:type="dxa"/>
           </w:tcPr>
           <w:p>
             <w:pPr>
@@ -7237,7 +7175,7 @@
         </w:tc>
         <w:tc>
           <w:tcPr>
-            <w:tcW w:w="1705" w:type="dxa"/>
+            <w:tcW w:w="1507" w:type="dxa"/>
           </w:tcPr>
           <w:p>
             <w:pPr>
@@ -7252,7 +7190,7 @@
         </w:tc>
         <w:tc>
           <w:tcPr>
-            <w:tcW w:w="1705" w:type="dxa"/>
+            <w:tcW w:w="1507" w:type="dxa"/>
           </w:tcPr>
           <w:p>
             <w:pPr>
@@ -7265,12 +7203,36 @@
             </w:r>
           </w:p>
         </w:tc>
+        <w:tc>
+          <w:tcPr>
+            <w:tcW w:w="644" w:type="dxa"/>
+          </w:tcPr>
+          <w:p>
+            <w:pPr>
+              <w:ind w:firstLine="0"/>
+              <w:jc w:val="center"/>
+              <w:cnfStyle w:val="000000100000" w:firstRow="0" w:lastRow="0" w:firstColumn="0" w:lastColumn="0" w:oddVBand="0" w:evenVBand="0" w:oddHBand="1" w:evenHBand="0" w:firstRowFirstColumn="0" w:firstRowLastColumn="0" w:lastRowFirstColumn="0" w:lastRowLastColumn="0"/>
+            </w:pPr>
+          </w:p>
+        </w:tc>
+        <w:tc>
+          <w:tcPr>
+            <w:tcW w:w="644" w:type="dxa"/>
+          </w:tcPr>
+          <w:p>
+            <w:pPr>
+              <w:ind w:firstLine="0"/>
+              <w:jc w:val="center"/>
+              <w:cnfStyle w:val="000000100000" w:firstRow="0" w:lastRow="0" w:firstColumn="0" w:lastColumn="0" w:oddVBand="0" w:evenVBand="0" w:oddHBand="1" w:evenHBand="0" w:firstRowFirstColumn="0" w:firstRowLastColumn="0" w:lastRowFirstColumn="0" w:lastRowLastColumn="0"/>
+            </w:pPr>
+          </w:p>
+        </w:tc>
       </w:tr>
       <w:tr>
         <w:tc>
           <w:tcPr>
             <w:cnfStyle w:val="001000000000" w:firstRow="0" w:lastRow="0" w:firstColumn="1" w:lastColumn="0" w:oddVBand="0" w:evenVBand="0" w:oddHBand="0" w:evenHBand="0" w:firstRowFirstColumn="0" w:firstRowLastColumn="0" w:lastRowFirstColumn="0" w:lastRowLastColumn="0"/>
-            <w:tcW w:w="1704" w:type="dxa"/>
+            <w:tcW w:w="1421" w:type="dxa"/>
           </w:tcPr>
           <w:p>
             <w:pPr>
@@ -7295,7 +7257,7 @@
         </w:tc>
         <w:tc>
           <w:tcPr>
-            <w:tcW w:w="1704" w:type="dxa"/>
+            <w:tcW w:w="1292" w:type="dxa"/>
           </w:tcPr>
           <w:p>
             <w:pPr>
@@ -7310,7 +7272,7 @@
         </w:tc>
         <w:tc>
           <w:tcPr>
-            <w:tcW w:w="1704" w:type="dxa"/>
+            <w:tcW w:w="1507" w:type="dxa"/>
           </w:tcPr>
           <w:p>
             <w:pPr>
@@ -7325,7 +7287,7 @@
         </w:tc>
         <w:tc>
           <w:tcPr>
-            <w:tcW w:w="1705" w:type="dxa"/>
+            <w:tcW w:w="1507" w:type="dxa"/>
           </w:tcPr>
           <w:p>
             <w:pPr>
@@ -7340,7 +7302,7 @@
         </w:tc>
         <w:tc>
           <w:tcPr>
-            <w:tcW w:w="1705" w:type="dxa"/>
+            <w:tcW w:w="1507" w:type="dxa"/>
           </w:tcPr>
           <w:p>
             <w:pPr>
@@ -7353,6 +7315,30 @@
             </w:r>
           </w:p>
         </w:tc>
+        <w:tc>
+          <w:tcPr>
+            <w:tcW w:w="644" w:type="dxa"/>
+          </w:tcPr>
+          <w:p>
+            <w:pPr>
+              <w:ind w:firstLine="0"/>
+              <w:jc w:val="center"/>
+              <w:cnfStyle w:val="000000000000" w:firstRow="0" w:lastRow="0" w:firstColumn="0" w:lastColumn="0" w:oddVBand="0" w:evenVBand="0" w:oddHBand="0" w:evenHBand="0" w:firstRowFirstColumn="0" w:firstRowLastColumn="0" w:lastRowFirstColumn="0" w:lastRowLastColumn="0"/>
+            </w:pPr>
+          </w:p>
+        </w:tc>
+        <w:tc>
+          <w:tcPr>
+            <w:tcW w:w="644" w:type="dxa"/>
+          </w:tcPr>
+          <w:p>
+            <w:pPr>
+              <w:ind w:firstLine="0"/>
+              <w:jc w:val="center"/>
+              <w:cnfStyle w:val="000000000000" w:firstRow="0" w:lastRow="0" w:firstColumn="0" w:lastColumn="0" w:oddVBand="0" w:evenVBand="0" w:oddHBand="0" w:evenHBand="0" w:firstRowFirstColumn="0" w:firstRowLastColumn="0" w:lastRowFirstColumn="0" w:lastRowLastColumn="0"/>
+            </w:pPr>
+          </w:p>
+        </w:tc>
       </w:tr>
       <w:tr>
         <w:trPr>
@@ -7361,7 +7347,7 @@
         <w:tc>
           <w:tcPr>
             <w:cnfStyle w:val="001000000000" w:firstRow="0" w:lastRow="0" w:firstColumn="1" w:lastColumn="0" w:oddVBand="0" w:evenVBand="0" w:oddHBand="0" w:evenHBand="0" w:firstRowFirstColumn="0" w:firstRowLastColumn="0" w:lastRowFirstColumn="0" w:lastRowLastColumn="0"/>
-            <w:tcW w:w="1704" w:type="dxa"/>
+            <w:tcW w:w="1421" w:type="dxa"/>
           </w:tcPr>
           <w:p>
             <w:pPr>
@@ -7386,7 +7372,7 @@
         </w:tc>
         <w:tc>
           <w:tcPr>
-            <w:tcW w:w="1704" w:type="dxa"/>
+            <w:tcW w:w="1292" w:type="dxa"/>
           </w:tcPr>
           <w:p>
             <w:pPr>
@@ -7395,16 +7381,13 @@
               <w:cnfStyle w:val="000000100000" w:firstRow="0" w:lastRow="0" w:firstColumn="0" w:lastColumn="0" w:oddVBand="0" w:evenVBand="0" w:oddHBand="1" w:evenHBand="0" w:firstRowFirstColumn="0" w:firstRowLastColumn="0" w:lastRowFirstColumn="0" w:lastRowLastColumn="0"/>
             </w:pPr>
             <w:r>
-              <w:t>0.265</w:t>
-            </w:r>
-            <w:r>
-              <w:t>±0</w:t>
+              <w:t>0.265±0</w:t>
             </w:r>
           </w:p>
         </w:tc>
         <w:tc>
           <w:tcPr>
-            <w:tcW w:w="1704" w:type="dxa"/>
+            <w:tcW w:w="1507" w:type="dxa"/>
           </w:tcPr>
           <w:p>
             <w:pPr>
@@ -7419,7 +7402,7 @@
         </w:tc>
         <w:tc>
           <w:tcPr>
-            <w:tcW w:w="1705" w:type="dxa"/>
+            <w:tcW w:w="1507" w:type="dxa"/>
           </w:tcPr>
           <w:p>
             <w:pPr>
@@ -7434,7 +7417,7 @@
         </w:tc>
         <w:tc>
           <w:tcPr>
-            <w:tcW w:w="1705" w:type="dxa"/>
+            <w:tcW w:w="1507" w:type="dxa"/>
           </w:tcPr>
           <w:p>
             <w:pPr>
@@ -7447,12 +7430,36 @@
             </w:r>
           </w:p>
         </w:tc>
+        <w:tc>
+          <w:tcPr>
+            <w:tcW w:w="644" w:type="dxa"/>
+          </w:tcPr>
+          <w:p>
+            <w:pPr>
+              <w:ind w:firstLine="0"/>
+              <w:jc w:val="center"/>
+              <w:cnfStyle w:val="000000100000" w:firstRow="0" w:lastRow="0" w:firstColumn="0" w:lastColumn="0" w:oddVBand="0" w:evenVBand="0" w:oddHBand="1" w:evenHBand="0" w:firstRowFirstColumn="0" w:firstRowLastColumn="0" w:lastRowFirstColumn="0" w:lastRowLastColumn="0"/>
+            </w:pPr>
+          </w:p>
+        </w:tc>
+        <w:tc>
+          <w:tcPr>
+            <w:tcW w:w="644" w:type="dxa"/>
+          </w:tcPr>
+          <w:p>
+            <w:pPr>
+              <w:ind w:firstLine="0"/>
+              <w:jc w:val="center"/>
+              <w:cnfStyle w:val="000000100000" w:firstRow="0" w:lastRow="0" w:firstColumn="0" w:lastColumn="0" w:oddVBand="0" w:evenVBand="0" w:oddHBand="1" w:evenHBand="0" w:firstRowFirstColumn="0" w:firstRowLastColumn="0" w:lastRowFirstColumn="0" w:lastRowLastColumn="0"/>
+            </w:pPr>
+          </w:p>
+        </w:tc>
       </w:tr>
       <w:tr>
         <w:tc>
           <w:tcPr>
             <w:cnfStyle w:val="001000000000" w:firstRow="0" w:lastRow="0" w:firstColumn="1" w:lastColumn="0" w:oddVBand="0" w:evenVBand="0" w:oddHBand="0" w:evenHBand="0" w:firstRowFirstColumn="0" w:firstRowLastColumn="0" w:lastRowFirstColumn="0" w:lastRowLastColumn="0"/>
-            <w:tcW w:w="1704" w:type="dxa"/>
+            <w:tcW w:w="1421" w:type="dxa"/>
           </w:tcPr>
           <w:p>
             <w:pPr>
@@ -7477,7 +7484,7 @@
         </w:tc>
         <w:tc>
           <w:tcPr>
-            <w:tcW w:w="1704" w:type="dxa"/>
+            <w:tcW w:w="1292" w:type="dxa"/>
           </w:tcPr>
           <w:p>
             <w:pPr>
@@ -7486,16 +7493,13 @@
               <w:cnfStyle w:val="000000000000" w:firstRow="0" w:lastRow="0" w:firstColumn="0" w:lastColumn="0" w:oddVBand="0" w:evenVBand="0" w:oddHBand="0" w:evenHBand="0" w:firstRowFirstColumn="0" w:firstRowLastColumn="0" w:lastRowFirstColumn="0" w:lastRowLastColumn="0"/>
             </w:pPr>
             <w:r>
-              <w:t>4.417</w:t>
-            </w:r>
-            <w:r>
-              <w:t>±0</w:t>
+              <w:t>4.417±0</w:t>
             </w:r>
           </w:p>
         </w:tc>
         <w:tc>
           <w:tcPr>
-            <w:tcW w:w="1704" w:type="dxa"/>
+            <w:tcW w:w="1507" w:type="dxa"/>
           </w:tcPr>
           <w:p>
             <w:pPr>
@@ -7510,7 +7514,7 @@
         </w:tc>
         <w:tc>
           <w:tcPr>
-            <w:tcW w:w="1705" w:type="dxa"/>
+            <w:tcW w:w="1507" w:type="dxa"/>
           </w:tcPr>
           <w:p>
             <w:pPr>
@@ -7525,7 +7529,7 @@
         </w:tc>
         <w:tc>
           <w:tcPr>
-            <w:tcW w:w="1705" w:type="dxa"/>
+            <w:tcW w:w="1507" w:type="dxa"/>
           </w:tcPr>
           <w:p>
             <w:pPr>
@@ -7538,6 +7542,30 @@
             </w:r>
           </w:p>
         </w:tc>
+        <w:tc>
+          <w:tcPr>
+            <w:tcW w:w="644" w:type="dxa"/>
+          </w:tcPr>
+          <w:p>
+            <w:pPr>
+              <w:ind w:firstLine="0"/>
+              <w:jc w:val="center"/>
+              <w:cnfStyle w:val="000000000000" w:firstRow="0" w:lastRow="0" w:firstColumn="0" w:lastColumn="0" w:oddVBand="0" w:evenVBand="0" w:oddHBand="0" w:evenHBand="0" w:firstRowFirstColumn="0" w:firstRowLastColumn="0" w:lastRowFirstColumn="0" w:lastRowLastColumn="0"/>
+            </w:pPr>
+          </w:p>
+        </w:tc>
+        <w:tc>
+          <w:tcPr>
+            <w:tcW w:w="644" w:type="dxa"/>
+          </w:tcPr>
+          <w:p>
+            <w:pPr>
+              <w:ind w:firstLine="0"/>
+              <w:jc w:val="center"/>
+              <w:cnfStyle w:val="000000000000" w:firstRow="0" w:lastRow="0" w:firstColumn="0" w:lastColumn="0" w:oddVBand="0" w:evenVBand="0" w:oddHBand="0" w:evenHBand="0" w:firstRowFirstColumn="0" w:firstRowLastColumn="0" w:lastRowFirstColumn="0" w:lastRowLastColumn="0"/>
+            </w:pPr>
+          </w:p>
+        </w:tc>
       </w:tr>
       <w:tr>
         <w:trPr>
@@ -7546,7 +7574,7 @@
         <w:tc>
           <w:tcPr>
             <w:cnfStyle w:val="001000000000" w:firstRow="0" w:lastRow="0" w:firstColumn="1" w:lastColumn="0" w:oddVBand="0" w:evenVBand="0" w:oddHBand="0" w:evenHBand="0" w:firstRowFirstColumn="0" w:firstRowLastColumn="0" w:lastRowFirstColumn="0" w:lastRowLastColumn="0"/>
-            <w:tcW w:w="1704" w:type="dxa"/>
+            <w:tcW w:w="1421" w:type="dxa"/>
           </w:tcPr>
           <w:p>
             <w:pPr>
@@ -7599,7 +7627,7 @@
         </w:tc>
         <w:tc>
           <w:tcPr>
-            <w:tcW w:w="1704" w:type="dxa"/>
+            <w:tcW w:w="1292" w:type="dxa"/>
           </w:tcPr>
           <w:p>
             <w:pPr>
@@ -7608,16 +7636,13 @@
               <w:cnfStyle w:val="000000100000" w:firstRow="0" w:lastRow="0" w:firstColumn="0" w:lastColumn="0" w:oddVBand="0" w:evenVBand="0" w:oddHBand="1" w:evenHBand="0" w:firstRowFirstColumn="0" w:firstRowLastColumn="0" w:lastRowFirstColumn="0" w:lastRowLastColumn="0"/>
             </w:pPr>
             <w:r>
-              <w:t>0.0001</w:t>
-            </w:r>
-            <w:r>
-              <w:t>±0</w:t>
+              <w:t>0.0001±0</w:t>
             </w:r>
           </w:p>
         </w:tc>
         <w:tc>
           <w:tcPr>
-            <w:tcW w:w="1704" w:type="dxa"/>
+            <w:tcW w:w="1507" w:type="dxa"/>
           </w:tcPr>
           <w:p>
             <w:pPr>
@@ -7632,7 +7657,7 @@
         </w:tc>
         <w:tc>
           <w:tcPr>
-            <w:tcW w:w="1705" w:type="dxa"/>
+            <w:tcW w:w="1507" w:type="dxa"/>
           </w:tcPr>
           <w:p>
             <w:pPr>
@@ -7662,7 +7687,7 @@
         </w:tc>
         <w:tc>
           <w:tcPr>
-            <w:tcW w:w="1705" w:type="dxa"/>
+            <w:tcW w:w="1507" w:type="dxa"/>
           </w:tcPr>
           <w:p>
             <w:pPr>
@@ -7688,6 +7713,38 @@
               </w:rPr>
               <w:t>*</w:t>
             </w:r>
+          </w:p>
+        </w:tc>
+        <w:tc>
+          <w:tcPr>
+            <w:tcW w:w="644" w:type="dxa"/>
+          </w:tcPr>
+          <w:p>
+            <w:pPr>
+              <w:ind w:firstLine="0"/>
+              <w:jc w:val="center"/>
+              <w:cnfStyle w:val="000000100000" w:firstRow="0" w:lastRow="0" w:firstColumn="0" w:lastColumn="0" w:oddVBand="0" w:evenVBand="0" w:oddHBand="1" w:evenHBand="0" w:firstRowFirstColumn="0" w:firstRowLastColumn="0" w:lastRowFirstColumn="0" w:lastRowLastColumn="0"/>
+              <w:rPr>
+                <w:b/>
+                <w:bCs/>
+              </w:rPr>
+            </w:pPr>
+          </w:p>
+        </w:tc>
+        <w:tc>
+          <w:tcPr>
+            <w:tcW w:w="644" w:type="dxa"/>
+          </w:tcPr>
+          <w:p>
+            <w:pPr>
+              <w:ind w:firstLine="0"/>
+              <w:jc w:val="center"/>
+              <w:cnfStyle w:val="000000100000" w:firstRow="0" w:lastRow="0" w:firstColumn="0" w:lastColumn="0" w:oddVBand="0" w:evenVBand="0" w:oddHBand="1" w:evenHBand="0" w:firstRowFirstColumn="0" w:firstRowLastColumn="0" w:lastRowFirstColumn="0" w:lastRowLastColumn="0"/>
+              <w:rPr>
+                <w:b/>
+                <w:bCs/>
+              </w:rPr>
+            </w:pPr>
           </w:p>
         </w:tc>
       </w:tr>
@@ -7695,7 +7752,7 @@
         <w:tc>
           <w:tcPr>
             <w:cnfStyle w:val="001000000000" w:firstRow="0" w:lastRow="0" w:firstColumn="1" w:lastColumn="0" w:oddVBand="0" w:evenVBand="0" w:oddHBand="0" w:evenHBand="0" w:firstRowFirstColumn="0" w:firstRowLastColumn="0" w:lastRowFirstColumn="0" w:lastRowLastColumn="0"/>
-            <w:tcW w:w="1704" w:type="dxa"/>
+            <w:tcW w:w="1421" w:type="dxa"/>
           </w:tcPr>
           <w:p>
             <w:pPr>
@@ -7720,7 +7777,7 @@
         </w:tc>
         <w:tc>
           <w:tcPr>
-            <w:tcW w:w="1704" w:type="dxa"/>
+            <w:tcW w:w="1292" w:type="dxa"/>
           </w:tcPr>
           <w:p>
             <w:pPr>
@@ -7729,16 +7786,13 @@
               <w:cnfStyle w:val="000000000000" w:firstRow="0" w:lastRow="0" w:firstColumn="0" w:lastColumn="0" w:oddVBand="0" w:evenVBand="0" w:oddHBand="0" w:evenHBand="0" w:firstRowFirstColumn="0" w:firstRowLastColumn="0" w:lastRowFirstColumn="0" w:lastRowLastColumn="0"/>
             </w:pPr>
             <w:r>
-              <w:t>3.316</w:t>
-            </w:r>
-            <w:r>
-              <w:t>±0</w:t>
+              <w:t>3.316±0</w:t>
             </w:r>
           </w:p>
         </w:tc>
         <w:tc>
           <w:tcPr>
-            <w:tcW w:w="1704" w:type="dxa"/>
+            <w:tcW w:w="1507" w:type="dxa"/>
           </w:tcPr>
           <w:p>
             <w:pPr>
@@ -7753,7 +7807,7 @@
         </w:tc>
         <w:tc>
           <w:tcPr>
-            <w:tcW w:w="1705" w:type="dxa"/>
+            <w:tcW w:w="1507" w:type="dxa"/>
           </w:tcPr>
           <w:p>
             <w:pPr>
@@ -7783,7 +7837,7 @@
         </w:tc>
         <w:tc>
           <w:tcPr>
-            <w:tcW w:w="1705" w:type="dxa"/>
+            <w:tcW w:w="1507" w:type="dxa"/>
           </w:tcPr>
           <w:p>
             <w:pPr>
@@ -7810,6 +7864,40 @@
               </w:rPr>
               <w:t>*</w:t>
             </w:r>
+          </w:p>
+        </w:tc>
+        <w:tc>
+          <w:tcPr>
+            <w:tcW w:w="644" w:type="dxa"/>
+          </w:tcPr>
+          <w:p>
+            <w:pPr>
+              <w:keepNext/>
+              <w:ind w:firstLine="0"/>
+              <w:jc w:val="center"/>
+              <w:cnfStyle w:val="000000000000" w:firstRow="0" w:lastRow="0" w:firstColumn="0" w:lastColumn="0" w:oddVBand="0" w:evenVBand="0" w:oddHBand="0" w:evenHBand="0" w:firstRowFirstColumn="0" w:firstRowLastColumn="0" w:lastRowFirstColumn="0" w:lastRowLastColumn="0"/>
+              <w:rPr>
+                <w:b/>
+                <w:bCs/>
+              </w:rPr>
+            </w:pPr>
+          </w:p>
+        </w:tc>
+        <w:tc>
+          <w:tcPr>
+            <w:tcW w:w="644" w:type="dxa"/>
+          </w:tcPr>
+          <w:p>
+            <w:pPr>
+              <w:keepNext/>
+              <w:ind w:firstLine="0"/>
+              <w:jc w:val="center"/>
+              <w:cnfStyle w:val="000000000000" w:firstRow="0" w:lastRow="0" w:firstColumn="0" w:lastColumn="0" w:oddVBand="0" w:evenVBand="0" w:oddHBand="0" w:evenHBand="0" w:firstRowFirstColumn="0" w:firstRowLastColumn="0" w:lastRowFirstColumn="0" w:lastRowLastColumn="0"/>
+              <w:rPr>
+                <w:b/>
+                <w:bCs/>
+              </w:rPr>
+            </w:pPr>
           </w:p>
         </w:tc>
       </w:tr>
@@ -7820,7 +7908,7 @@
         <w:tc>
           <w:tcPr>
             <w:cnfStyle w:val="001000000000" w:firstRow="0" w:lastRow="0" w:firstColumn="1" w:lastColumn="0" w:oddVBand="0" w:evenVBand="0" w:oddHBand="0" w:evenHBand="0" w:firstRowFirstColumn="0" w:firstRowLastColumn="0" w:lastRowFirstColumn="0" w:lastRowLastColumn="0"/>
-            <w:tcW w:w="1704" w:type="dxa"/>
+            <w:tcW w:w="1421" w:type="dxa"/>
           </w:tcPr>
           <w:p>
             <w:pPr>
@@ -7830,25 +7918,17 @@
                 <w:rFonts w:ascii="Times New Roman" w:eastAsia="MS Mincho" w:hAnsi="Times New Roman" w:cs="Times New Roman"/>
               </w:rPr>
             </w:pPr>
-            <w:proofErr w:type="gramStart"/>
             <w:r>
               <w:rPr>
                 <w:rFonts w:ascii="Times New Roman" w:eastAsia="MS Mincho" w:hAnsi="Times New Roman" w:cs="Times New Roman"/>
               </w:rPr>
-              <w:t>max</w:t>
-            </w:r>
-            <w:proofErr w:type="gramEnd"/>
-            <w:r>
-              <w:rPr>
-                <w:rFonts w:ascii="Times New Roman" w:eastAsia="MS Mincho" w:hAnsi="Times New Roman" w:cs="Times New Roman"/>
-              </w:rPr>
-              <w:t>. specific growth rate</w:t>
+              <w:t>max. specific growth rate</w:t>
             </w:r>
           </w:p>
         </w:tc>
         <w:tc>
           <w:tcPr>
-            <w:tcW w:w="1704" w:type="dxa"/>
+            <w:tcW w:w="1292" w:type="dxa"/>
           </w:tcPr>
           <w:p>
             <w:pPr>
@@ -7863,7 +7943,7 @@
         </w:tc>
         <w:tc>
           <w:tcPr>
-            <w:tcW w:w="1704" w:type="dxa"/>
+            <w:tcW w:w="1507" w:type="dxa"/>
           </w:tcPr>
           <w:p>
             <w:pPr>
@@ -7878,7 +7958,7 @@
         </w:tc>
         <w:tc>
           <w:tcPr>
-            <w:tcW w:w="1705" w:type="dxa"/>
+            <w:tcW w:w="1507" w:type="dxa"/>
           </w:tcPr>
           <w:p>
             <w:pPr>
@@ -7893,7 +7973,7 @@
         </w:tc>
         <w:tc>
           <w:tcPr>
-            <w:tcW w:w="1705" w:type="dxa"/>
+            <w:tcW w:w="1507" w:type="dxa"/>
           </w:tcPr>
           <w:p>
             <w:pPr>
@@ -7907,12 +7987,38 @@
             </w:r>
           </w:p>
         </w:tc>
+        <w:tc>
+          <w:tcPr>
+            <w:tcW w:w="644" w:type="dxa"/>
+          </w:tcPr>
+          <w:p>
+            <w:pPr>
+              <w:keepNext/>
+              <w:ind w:firstLine="0"/>
+              <w:jc w:val="center"/>
+              <w:cnfStyle w:val="000000100000" w:firstRow="0" w:lastRow="0" w:firstColumn="0" w:lastColumn="0" w:oddVBand="0" w:evenVBand="0" w:oddHBand="1" w:evenHBand="0" w:firstRowFirstColumn="0" w:firstRowLastColumn="0" w:lastRowFirstColumn="0" w:lastRowLastColumn="0"/>
+            </w:pPr>
+          </w:p>
+        </w:tc>
+        <w:tc>
+          <w:tcPr>
+            <w:tcW w:w="644" w:type="dxa"/>
+          </w:tcPr>
+          <w:p>
+            <w:pPr>
+              <w:keepNext/>
+              <w:ind w:firstLine="0"/>
+              <w:jc w:val="center"/>
+              <w:cnfStyle w:val="000000100000" w:firstRow="0" w:lastRow="0" w:firstColumn="0" w:lastColumn="0" w:oddVBand="0" w:evenVBand="0" w:oddHBand="1" w:evenHBand="0" w:firstRowFirstColumn="0" w:firstRowLastColumn="0" w:lastRowFirstColumn="0" w:lastRowLastColumn="0"/>
+            </w:pPr>
+          </w:p>
+        </w:tc>
       </w:tr>
       <w:tr>
         <w:tc>
           <w:tcPr>
             <w:cnfStyle w:val="001000000000" w:firstRow="0" w:lastRow="0" w:firstColumn="1" w:lastColumn="0" w:oddVBand="0" w:evenVBand="0" w:oddHBand="0" w:evenHBand="0" w:firstRowFirstColumn="0" w:firstRowLastColumn="0" w:lastRowFirstColumn="0" w:lastRowLastColumn="0"/>
-            <w:tcW w:w="1704" w:type="dxa"/>
+            <w:tcW w:w="1421" w:type="dxa"/>
           </w:tcPr>
           <w:p>
             <w:pPr>
@@ -7932,7 +8038,7 @@
         </w:tc>
         <w:tc>
           <w:tcPr>
-            <w:tcW w:w="1704" w:type="dxa"/>
+            <w:tcW w:w="1292" w:type="dxa"/>
           </w:tcPr>
           <w:p>
             <w:pPr>
@@ -7947,7 +8053,7 @@
         </w:tc>
         <w:tc>
           <w:tcPr>
-            <w:tcW w:w="1704" w:type="dxa"/>
+            <w:tcW w:w="1507" w:type="dxa"/>
           </w:tcPr>
           <w:p>
             <w:pPr>
@@ -7962,7 +8068,7 @@
         </w:tc>
         <w:tc>
           <w:tcPr>
-            <w:tcW w:w="1705" w:type="dxa"/>
+            <w:tcW w:w="1507" w:type="dxa"/>
           </w:tcPr>
           <w:p>
             <w:pPr>
@@ -7977,7 +8083,7 @@
         </w:tc>
         <w:tc>
           <w:tcPr>
-            <w:tcW w:w="1705" w:type="dxa"/>
+            <w:tcW w:w="1507" w:type="dxa"/>
           </w:tcPr>
           <w:p>
             <w:pPr>
@@ -7991,6 +8097,32 @@
             </w:r>
           </w:p>
         </w:tc>
+        <w:tc>
+          <w:tcPr>
+            <w:tcW w:w="644" w:type="dxa"/>
+          </w:tcPr>
+          <w:p>
+            <w:pPr>
+              <w:keepNext/>
+              <w:ind w:firstLine="0"/>
+              <w:jc w:val="center"/>
+              <w:cnfStyle w:val="000000000000" w:firstRow="0" w:lastRow="0" w:firstColumn="0" w:lastColumn="0" w:oddVBand="0" w:evenVBand="0" w:oddHBand="0" w:evenHBand="0" w:firstRowFirstColumn="0" w:firstRowLastColumn="0" w:lastRowFirstColumn="0" w:lastRowLastColumn="0"/>
+            </w:pPr>
+          </w:p>
+        </w:tc>
+        <w:tc>
+          <w:tcPr>
+            <w:tcW w:w="644" w:type="dxa"/>
+          </w:tcPr>
+          <w:p>
+            <w:pPr>
+              <w:keepNext/>
+              <w:ind w:firstLine="0"/>
+              <w:jc w:val="center"/>
+              <w:cnfStyle w:val="000000000000" w:firstRow="0" w:lastRow="0" w:firstColumn="0" w:lastColumn="0" w:oddVBand="0" w:evenVBand="0" w:oddHBand="0" w:evenHBand="0" w:firstRowFirstColumn="0" w:firstRowLastColumn="0" w:lastRowFirstColumn="0" w:lastRowLastColumn="0"/>
+            </w:pPr>
+          </w:p>
+        </w:tc>
       </w:tr>
     </w:tbl>
     <w:p>
@@ -8003,7 +8135,6 @@
           <w:color w:val="auto"/>
         </w:rPr>
       </w:pPr>
-      <w:proofErr w:type="gramStart"/>
       <w:r>
         <w:rPr>
           <w:color w:val="auto"/>
@@ -8045,14 +8176,7 @@
         <w:rPr>
           <w:color w:val="auto"/>
         </w:rPr>
-        <w:t>.</w:t>
-      </w:r>
-      <w:proofErr w:type="gramEnd"/>
-      <w:r>
-        <w:rPr>
-          <w:color w:val="auto"/>
-        </w:rPr>
-        <w:t xml:space="preserve"> Estimated parameters from growth model fitting. </w:t>
+        <w:t xml:space="preserve">. Estimated parameters from growth model fitting. </w:t>
       </w:r>
       <w:r>
         <w:rPr>
@@ -8121,25 +8245,7 @@
           <w:bCs w:val="0"/>
           <w:color w:val="auto"/>
         </w:rPr>
-        <w:t xml:space="preserve"> </w:t>
-      </w:r>
-      <w:proofErr w:type="gramStart"/>
-      <w:r>
-        <w:rPr>
-          <w:b w:val="0"/>
-          <w:bCs w:val="0"/>
-          <w:color w:val="auto"/>
-        </w:rPr>
-        <w:t>is</w:t>
-      </w:r>
-      <w:proofErr w:type="gramEnd"/>
-      <w:r>
-        <w:rPr>
-          <w:b w:val="0"/>
-          <w:bCs w:val="0"/>
-          <w:color w:val="auto"/>
-        </w:rPr>
-        <w:t xml:space="preserve"> the initial population density; </w:t>
+        <w:t xml:space="preserve"> is the initial population density; </w:t>
       </w:r>
       <m:oMath>
         <m:r>
@@ -8199,25 +8305,7 @@
           <w:bCs w:val="0"/>
           <w:color w:val="auto"/>
         </w:rPr>
-        <w:t xml:space="preserve"> is the s</w:t>
-      </w:r>
-      <w:proofErr w:type="spellStart"/>
-      <w:r>
-        <w:rPr>
-          <w:b w:val="0"/>
-          <w:bCs w:val="0"/>
-          <w:color w:val="auto"/>
-        </w:rPr>
-        <w:t>urface</w:t>
-      </w:r>
-      <w:proofErr w:type="spellEnd"/>
-      <w:r>
-        <w:rPr>
-          <w:b w:val="0"/>
-          <w:bCs w:val="0"/>
-          <w:color w:val="auto"/>
-        </w:rPr>
-        <w:t xml:space="preserve"> to mass ratio; </w:t>
+        <w:t xml:space="preserve"> is the surface to mass ratio; </w:t>
       </w:r>
       <m:oMath>
         <m:sSub>
@@ -8691,12 +8779,17 @@
                                 <m:ctrlPr>
                                   <w:rPr>
                                     <w:rFonts w:ascii="Cambria Math" w:hAnsi="Cambria Math"/>
+                                    <w:b/>
+                                    <w:bCs/>
                                     <w:i/>
                                   </w:rPr>
                                 </m:ctrlPr>
                               </m:sSubPr>
                               <m:e>
                                 <m:r>
+                                  <m:rPr>
+                                    <m:sty m:val="bi"/>
+                                  </m:rPr>
                                   <w:rPr>
                                     <w:rFonts w:ascii="Cambria Math" w:hAnsi="Cambria Math"/>
                                   </w:rPr>
@@ -8705,6 +8798,9 @@
                               </m:e>
                               <m:sub>
                                 <m:r>
+                                  <m:rPr>
+                                    <m:sty m:val="bi"/>
+                                  </m:rPr>
                                   <w:rPr>
                                     <w:rFonts w:ascii="Cambria Math" w:hAnsi="Cambria Math"/>
                                   </w:rPr>
@@ -9020,12 +9116,17 @@
                                 <m:ctrlPr>
                                   <w:rPr>
                                     <w:rFonts w:ascii="Cambria Math" w:hAnsi="Cambria Math"/>
+                                    <w:b/>
+                                    <w:bCs/>
                                     <w:i/>
                                   </w:rPr>
                                 </m:ctrlPr>
                               </m:sSubPr>
                               <m:e>
                                 <m:r>
+                                  <m:rPr>
+                                    <m:sty m:val="bi"/>
+                                  </m:rPr>
                                   <w:rPr>
                                     <w:rFonts w:ascii="Cambria Math" w:hAnsi="Cambria Math"/>
                                   </w:rPr>
@@ -9034,6 +9135,9 @@
                               </m:e>
                               <m:sub>
                                 <m:r>
+                                  <m:rPr>
+                                    <m:sty m:val="bi"/>
+                                  </m:rPr>
                                   <w:rPr>
                                     <w:rFonts w:ascii="Cambria Math" w:hAnsi="Cambria Math"/>
                                   </w:rPr>
@@ -9731,15 +9835,7 @@
         </m:sSub>
       </m:oMath>
       <w:r>
-        <w:t xml:space="preserve"> </w:t>
-      </w:r>
-      <w:proofErr w:type="gramStart"/>
-      <w:r>
-        <w:t>is</w:t>
-      </w:r>
-      <w:proofErr w:type="gramEnd"/>
-      <w:r>
-        <w:t xml:space="preserve"> the density of strain </w:t>
+        <w:t xml:space="preserve"> is the density of strain </w:t>
       </w:r>
       <m:oMath>
         <m:r>
@@ -10029,21 +10125,12 @@
       <w:r>
         <w:t xml:space="preserve"> is a competition coefficient, the ratio between inter- and intra-strain competitions, or the ratio between strain </w:t>
       </w:r>
-      <w:proofErr w:type="spellStart"/>
       <w:r>
         <w:rPr>
           <w:i/>
           <w:iCs/>
         </w:rPr>
-        <w:t>i</w:t>
-      </w:r>
-      <w:proofErr w:type="spellEnd"/>
-      <w:r>
-        <w:rPr>
-          <w:i/>
-          <w:iCs/>
-        </w:rPr>
-        <w:t xml:space="preserve"> </w:t>
+        <w:t xml:space="preserve">i </w:t>
       </w:r>
       <w:r>
         <w:t>competitive</w:t>
@@ -10228,13 +10315,8 @@
         <w:t>competition</w:t>
       </w:r>
       <w:r>
-        <w:t xml:space="preserve"> </w:t>
-      </w:r>
-      <w:proofErr w:type="gramStart"/>
-      <w:r>
-        <w:t xml:space="preserve">coefficients </w:t>
-      </w:r>
-      <w:proofErr w:type="gramEnd"/>
+        <w:t xml:space="preserve"> coefficients </w:t>
+      </w:r>
       <m:oMath>
         <m:sSub>
           <m:sSubPr>
@@ -10372,13 +10454,8 @@
         <w:fldChar w:fldCharType="end"/>
       </w:r>
       <w:r>
-        <w:t>A</w:t>
-      </w:r>
-      <w:proofErr w:type="gramStart"/>
-      <w:r>
-        <w:t>,C</w:t>
-      </w:r>
-      <w:proofErr w:type="gramEnd"/>
+        <w:t>A,C</w:t>
+      </w:r>
       <w:r>
         <w:t>)</w:t>
       </w:r>
@@ -10445,13 +10522,8 @@
         </m:r>
       </m:oMath>
       <w:r>
-        <w:t xml:space="preserve"> </w:t>
-      </w:r>
-      <w:proofErr w:type="gramStart"/>
-      <w:r>
-        <w:t xml:space="preserve">and </w:t>
-      </w:r>
-      <w:proofErr w:type="gramEnd"/>
+        <w:t xml:space="preserve"> and </w:t>
+      </w:r>
       <m:oMath>
         <m:sSub>
           <m:sSubPr>
@@ -10791,25 +10863,16 @@
         <w:t>strains marked with fluorescent proteins. In set 1, we competed DH5α-GFP vs. TG1-RFP; in set 2 we competed JM109-GFP with MG1655-</w:t>
       </w:r>
       <w:r>
+        <w:t>Δ</w:t>
+      </w:r>
+      <w:r>
         <w:t>fnr</w:t>
       </w:r>
       <w:r>
-        <w:rPr>
-          <w:vertAlign w:val="superscript"/>
-        </w:rPr>
-        <w:t>—</w:t>
+        <w:t>-</w:t>
       </w:r>
       <w:r>
         <w:t>RFP</w:t>
-      </w:r>
-      <w:r>
-        <w:t xml:space="preserve"> </w:t>
-      </w:r>
-      <w:r>
-        <w:rPr>
-          <w:highlight w:val="yellow"/>
-        </w:rPr>
-        <w:t>[?]</w:t>
       </w:r>
       <w:r>
         <w:t xml:space="preserve">. </w:t>
@@ -10959,6 +11022,7 @@
     <w:p>
       <w:pPr>
         <w:keepNext/>
+        <w:jc w:val="center"/>
       </w:pPr>
       <w:r>
         <w:rPr>
@@ -10967,10 +11031,10 @@
           <w:szCs w:val="20"/>
         </w:rPr>
         <w:drawing>
-          <wp:inline distT="0" distB="0" distL="0" distR="0" wp14:anchorId="4B6176B9" wp14:editId="03B068B3">
-            <wp:extent cx="5262245" cy="3614420"/>
-            <wp:effectExtent l="0" t="0" r="0" b="5080"/>
-            <wp:docPr id="4" name="Picture 4" descr="D:\workspace\curveball_project\ms\Fig-Competition_prediction.png"/>
+          <wp:inline distT="0" distB="0" distL="0" distR="0" wp14:anchorId="156BAE8E" wp14:editId="14D0E6ED">
+            <wp:extent cx="5266690" cy="2410460"/>
+            <wp:effectExtent l="0" t="0" r="0" b="8890"/>
+            <wp:docPr id="9" name="Picture 9" descr="D:\workspace\curveball_project\ms\Fig-Competition_prediction.png"/>
             <wp:cNvGraphicFramePr>
               <a:graphicFrameLocks xmlns:a="http://schemas.openxmlformats.org/drawingml/2006/main" noChangeAspect="1"/>
             </wp:cNvGraphicFramePr>
@@ -10978,7 +11042,7 @@
               <a:graphicData uri="http://schemas.openxmlformats.org/drawingml/2006/picture">
                 <pic:pic xmlns:pic="http://schemas.openxmlformats.org/drawingml/2006/picture">
                   <pic:nvPicPr>
-                    <pic:cNvPr id="0" name="Picture 3" descr="D:\workspace\curveball_project\ms\Fig-Competition_prediction.png"/>
+                    <pic:cNvPr id="0" name="Picture 14" descr="D:\workspace\curveball_project\ms\Fig-Competition_prediction.png"/>
                     <pic:cNvPicPr>
                       <a:picLocks noChangeAspect="1" noChangeArrowheads="1"/>
                     </pic:cNvPicPr>
@@ -10999,7 +11063,7 @@
                   <pic:spPr bwMode="auto">
                     <a:xfrm>
                       <a:off x="0" y="0"/>
-                      <a:ext cx="5262245" cy="3614420"/>
+                      <a:ext cx="5266690" cy="2410460"/>
                     </a:xfrm>
                     <a:prstGeom prst="rect">
                       <a:avLst/>
@@ -11028,7 +11092,6 @@
         </w:rPr>
       </w:pPr>
       <w:bookmarkStart w:id="2" w:name="_Ref439853356"/>
-      <w:proofErr w:type="gramStart"/>
       <w:r>
         <w:rPr>
           <w:color w:val="auto"/>
@@ -11073,7 +11136,6 @@
         </w:rPr>
         <w:t>.</w:t>
       </w:r>
-      <w:proofErr w:type="gramEnd"/>
       <w:r>
         <w:rPr>
           <w:color w:val="auto"/>
@@ -11082,7 +11144,6 @@
         </w:rPr>
         <w:t xml:space="preserve"> </w:t>
       </w:r>
-      <w:proofErr w:type="gramStart"/>
       <w:r>
         <w:rPr>
           <w:color w:val="auto"/>
@@ -11107,7 +11168,6 @@
         </w:rPr>
         <w:t>.</w:t>
       </w:r>
-      <w:proofErr w:type="gramEnd"/>
       <w:r>
         <w:rPr>
           <w:color w:val="auto"/>
@@ -11138,13 +11198,19 @@
           <w:bCs w:val="0"/>
           <w:color w:val="auto"/>
         </w:rPr>
-        <w:t xml:space="preserve"> strains (DH5α in green vs. TG1 in red) in mixed culture, competing for resources. </w:t>
+        <w:t xml:space="preserve"> in mixed culture, competing for resources. </w:t>
       </w:r>
       <w:r>
         <w:rPr>
           <w:color w:val="auto"/>
         </w:rPr>
-        <w:t>(A, C</w:t>
+        <w:t>(A-</w:t>
+      </w:r>
+      <w:r>
+        <w:rPr>
+          <w:color w:val="auto"/>
+        </w:rPr>
+        <w:t>C</w:t>
       </w:r>
       <w:r>
         <w:rPr>
@@ -11164,13 +11230,7 @@
           <w:bCs w:val="0"/>
           <w:color w:val="auto"/>
         </w:rPr>
-        <w:t xml:space="preserve">Blue error bars are measured total optical density data, the solid blue line is the competition model (eq. X) fitted to the data. The black line represents the exponential model prediction; the green and red dashed lines represent the competition model prediction for each strain. </w:t>
-      </w:r>
-      <w:r>
-        <w:rPr>
-          <w:color w:val="auto"/>
-        </w:rPr>
-        <w:t xml:space="preserve">(B, D) </w:t>
+        <w:t xml:space="preserve">Blue error bars </w:t>
       </w:r>
       <w:r>
         <w:rPr>
@@ -11178,7 +11238,7 @@
           <w:bCs w:val="0"/>
           <w:color w:val="auto"/>
         </w:rPr>
-        <w:t xml:space="preserve">Green and red error bars are the measured frequencies of the two strains. The dashed green and red lines are the competition model prediction. The dashed black lines are the exponential model prediction. Error bars show mean values ± standard deviation. </w:t>
+        <w:t>denote</w:t>
       </w:r>
       <w:r>
         <w:rPr>
@@ -11186,16 +11246,15 @@
           <w:bCs w:val="0"/>
           <w:color w:val="auto"/>
         </w:rPr>
-        <w:t>Mean residual squared errors: A, 0.00012; C, 0.00011. Estimated competition coefficients: A, a</w:t>
+        <w:t xml:space="preserve"> measured total optical density</w:t>
       </w:r>
       <w:r>
         <w:rPr>
           <w:b w:val="0"/>
           <w:bCs w:val="0"/>
           <w:color w:val="auto"/>
-          <w:vertAlign w:val="subscript"/>
-        </w:rPr>
-        <w:t>1</w:t>
+        </w:rPr>
+        <w:t xml:space="preserve"> in mixed culture</w:t>
       </w:r>
       <w:r>
         <w:rPr>
@@ -11203,34 +11262,50 @@
           <w:bCs w:val="0"/>
           <w:color w:val="auto"/>
         </w:rPr>
-        <w:t>=10</w:t>
-      </w:r>
-      <w:proofErr w:type="gramStart"/>
+        <w:t xml:space="preserve">, the solid blue line is the competition model (eq. </w:t>
+      </w:r>
       <w:r>
         <w:rPr>
           <w:b w:val="0"/>
           <w:bCs w:val="0"/>
           <w:color w:val="auto"/>
-        </w:rPr>
-        <w:t>,a</w:t>
+          <w:highlight w:val="yellow"/>
+        </w:rPr>
+        <w:t>X</w:t>
       </w:r>
       <w:r>
         <w:rPr>
           <w:b w:val="0"/>
           <w:bCs w:val="0"/>
           <w:color w:val="auto"/>
-          <w:vertAlign w:val="subscript"/>
-        </w:rPr>
-        <w:t>2</w:t>
-      </w:r>
-      <w:proofErr w:type="gramEnd"/>
+        </w:rPr>
+        <w:t xml:space="preserve">) fitted to the data. The black line represents the exponential model prediction; the green and red dashed lines represent the competition model prediction for each strain. </w:t>
+      </w:r>
+      <w:r>
+        <w:rPr>
+          <w:color w:val="auto"/>
+        </w:rPr>
+        <w:t>(</w:t>
+      </w:r>
+      <w:r>
+        <w:rPr>
+          <w:color w:val="auto"/>
+        </w:rPr>
+        <w:t>D-F</w:t>
+      </w:r>
+      <w:r>
+        <w:rPr>
+          <w:color w:val="auto"/>
+        </w:rPr>
+        <w:t xml:space="preserve">) </w:t>
+      </w:r>
       <w:r>
         <w:rPr>
           <w:b w:val="0"/>
           <w:bCs w:val="0"/>
           <w:color w:val="auto"/>
         </w:rPr>
-        <w:t>=0.27;</w:t>
+        <w:t xml:space="preserve">Green and red error bars are the measured frequencies of the two strains. The dashed green and red lines are the competition model prediction. The dashed black lines are the exponential model prediction. Error bars show mean values ± standard deviation. </w:t>
       </w:r>
       <w:r>
         <w:rPr>
@@ -11238,63 +11313,126 @@
           <w:bCs w:val="0"/>
           <w:color w:val="auto"/>
         </w:rPr>
-        <w:t xml:space="preserve"> </w:t>
+        <w:t xml:space="preserve">Mean residual squared errors: </w:t>
       </w:r>
       <w:r>
         <w:rPr>
           <w:b w:val="0"/>
           <w:bCs w:val="0"/>
           <w:color w:val="auto"/>
-        </w:rPr>
-        <w:t>C,</w:t>
+          <w:highlight w:val="yellow"/>
+        </w:rPr>
+        <w:t>A, 0.00012; C, 0.00011. Estimated competition coefficients: A, a</w:t>
       </w:r>
       <w:r>
         <w:rPr>
           <w:b w:val="0"/>
           <w:bCs w:val="0"/>
           <w:color w:val="auto"/>
-        </w:rPr>
-        <w:t xml:space="preserve"> </w:t>
+          <w:highlight w:val="yellow"/>
+          <w:vertAlign w:val="subscript"/>
+        </w:rPr>
+        <w:t>1</w:t>
       </w:r>
       <w:r>
         <w:rPr>
           <w:b w:val="0"/>
           <w:bCs w:val="0"/>
           <w:color w:val="auto"/>
-        </w:rPr>
-        <w:t>a</w:t>
+          <w:highlight w:val="yellow"/>
+        </w:rPr>
+        <w:t>=10,a</w:t>
       </w:r>
       <w:r>
         <w:rPr>
           <w:b w:val="0"/>
           <w:bCs w:val="0"/>
           <w:color w:val="auto"/>
+          <w:highlight w:val="yellow"/>
           <w:vertAlign w:val="subscript"/>
         </w:rPr>
-        <w:t>1</w:t>
+        <w:t>2</w:t>
       </w:r>
       <w:r>
         <w:rPr>
           <w:b w:val="0"/>
           <w:bCs w:val="0"/>
           <w:color w:val="auto"/>
-        </w:rPr>
-        <w:t>=3.7, a</w:t>
+          <w:highlight w:val="yellow"/>
+        </w:rPr>
+        <w:t>=0.27;</w:t>
       </w:r>
       <w:r>
         <w:rPr>
           <w:b w:val="0"/>
           <w:bCs w:val="0"/>
           <w:color w:val="auto"/>
-          <w:vertAlign w:val="subscript"/>
-        </w:rPr>
-        <w:t>2</w:t>
+          <w:highlight w:val="yellow"/>
+        </w:rPr>
+        <w:t xml:space="preserve"> </w:t>
       </w:r>
       <w:r>
         <w:rPr>
           <w:b w:val="0"/>
           <w:bCs w:val="0"/>
           <w:color w:val="auto"/>
+          <w:highlight w:val="yellow"/>
+        </w:rPr>
+        <w:t>C,</w:t>
+      </w:r>
+      <w:r>
+        <w:rPr>
+          <w:b w:val="0"/>
+          <w:bCs w:val="0"/>
+          <w:color w:val="auto"/>
+          <w:highlight w:val="yellow"/>
+        </w:rPr>
+        <w:t xml:space="preserve"> </w:t>
+      </w:r>
+      <w:r>
+        <w:rPr>
+          <w:b w:val="0"/>
+          <w:bCs w:val="0"/>
+          <w:color w:val="auto"/>
+          <w:highlight w:val="yellow"/>
+        </w:rPr>
+        <w:t>a</w:t>
+      </w:r>
+      <w:r>
+        <w:rPr>
+          <w:b w:val="0"/>
+          <w:bCs w:val="0"/>
+          <w:color w:val="auto"/>
+          <w:highlight w:val="yellow"/>
+          <w:vertAlign w:val="subscript"/>
+        </w:rPr>
+        <w:t>1</w:t>
+      </w:r>
+      <w:r>
+        <w:rPr>
+          <w:b w:val="0"/>
+          <w:bCs w:val="0"/>
+          <w:color w:val="auto"/>
+          <w:highlight w:val="yellow"/>
+        </w:rPr>
+        <w:t>=3.7, a</w:t>
+      </w:r>
+      <w:r>
+        <w:rPr>
+          <w:b w:val="0"/>
+          <w:bCs w:val="0"/>
+          <w:color w:val="auto"/>
+          <w:highlight w:val="yellow"/>
+          <w:vertAlign w:val="subscript"/>
+        </w:rPr>
+        <w:t>2</w:t>
+      </w:r>
+      <w:r>
+        <w:rPr>
+          <w:b w:val="0"/>
+          <w:bCs w:val="0"/>
+          <w:color w:val="auto"/>
+          <w:highlight w:val="yellow"/>
         </w:rPr>
         <w:t>=2.</w:t>
       </w:r>
@@ -11322,11 +11460,9 @@
       <w:r>
         <w:t xml:space="preserve">The best way to estimate relative fitness of two strains is by performing pairwise competition assays: growing them in mixed culture and measuring the change in their frequencies over time. Our method allows </w:t>
       </w:r>
-      <w:proofErr w:type="gramStart"/>
-      <w:r>
-        <w:t>to do</w:t>
-      </w:r>
-      <w:proofErr w:type="gramEnd"/>
+      <w:r>
+        <w:t>doing</w:t>
+      </w:r>
       <w:r>
         <w:t xml:space="preserve"> this by simply measuring their densities in mono- and mixed culture, without requiring direct measurement of strain frequencies, thus allowing the estimation of fitness in a simpler, more cost-effective, way. </w:t>
       </w:r>
@@ -11691,13 +11827,8 @@
           <w:rFonts w:asciiTheme="minorHAnsi" w:hAnsiTheme="minorHAnsi"/>
         </w:rPr>
       </w:pPr>
-      <w:proofErr w:type="gramStart"/>
-      <w:r>
-        <w:t>where</w:t>
-      </w:r>
-      <w:proofErr w:type="gramEnd"/>
-      <w:r>
-        <w:t xml:space="preserve"> </w:t>
+      <w:r>
+        <w:t xml:space="preserve">where </w:t>
       </w:r>
       <m:oMath>
         <m:sSub>
@@ -11807,39 +11938,42 @@
         <w:t xml:space="preserve">new computational </w:t>
       </w:r>
       <w:r>
-        <w:t>method to predict the results of competition</w:t>
-      </w:r>
-      <w:r>
-        <w:t>s between two strains</w:t>
+        <w:t xml:space="preserve">method to predict the </w:t>
+      </w:r>
+      <w:r>
+        <w:t xml:space="preserve">growth in a mixed culture </w:t>
+      </w:r>
+      <w:r>
+        <w:t xml:space="preserve">from </w:t>
+      </w:r>
+      <w:r>
+        <w:t xml:space="preserve">growth curves </w:t>
+      </w:r>
+      <w:r>
+        <w:t>of mono- and mixed cultures</w:t>
+      </w:r>
+      <w:r>
+        <w:t xml:space="preserve">, without measuring frequencies of strains in </w:t>
+      </w:r>
+      <w:r>
+        <w:t xml:space="preserve">the </w:t>
+      </w:r>
+      <w:r>
+        <w:t>mixed culture</w:t>
+      </w:r>
+      <w:r>
+        <w:t>.</w:t>
       </w:r>
       <w:r>
         <w:t xml:space="preserve"> </w:t>
       </w:r>
       <w:r>
-        <w:t xml:space="preserve">from </w:t>
-      </w:r>
-      <w:r>
-        <w:t xml:space="preserve">growth curves </w:t>
-      </w:r>
-      <w:r>
-        <w:t>of mono- and mixed cultures</w:t>
-      </w:r>
-      <w:r>
-        <w:t>, without measuring frequencies of strains in mixed culture</w:t>
-      </w:r>
-      <w:r>
-        <w:t>.</w:t>
-      </w:r>
-      <w:r>
-        <w:t xml:space="preserve"> </w:t>
-      </w:r>
-      <w:r>
-        <w:t>We tested and verified our method, which performed well and much better than the model commonly used in the literature.</w:t>
+        <w:t>We tested and verified our method, which performed well and better than the model commonly used in the literature.</w:t>
       </w:r>
     </w:p>
     <w:p>
       <w:r>
-        <w:t xml:space="preserve">We have recently released an open-source software package called </w:t>
+        <w:t xml:space="preserve">We have released an open-source software package called </w:t>
       </w:r>
       <w:r>
         <w:rPr>
@@ -11885,19 +12019,10 @@
     </w:p>
     <w:p>
       <w:r>
-        <w:t xml:space="preserve">This method </w:t>
-      </w:r>
-      <w:r>
-        <w:t xml:space="preserve">should </w:t>
-      </w:r>
-      <w:r>
-        <w:t>be useful</w:t>
-      </w:r>
-      <w:r>
-        <w:t>,</w:t>
-      </w:r>
-      <w:r>
-        <w:t xml:space="preserve"> because growth curve </w:t>
+        <w:t>G</w:t>
+      </w:r>
+      <w:r>
+        <w:t xml:space="preserve">rowth curve </w:t>
       </w:r>
       <w:r>
         <w:t>experiments</w:t>
@@ -12026,7 +12151,13 @@
         <w:t xml:space="preserve"> </w:t>
       </w:r>
       <w:r>
-        <w:t xml:space="preserve">Importantly, this does not only result in </w:t>
+        <w:t xml:space="preserve">Importantly, </w:t>
+      </w:r>
+      <w:r>
+        <w:t xml:space="preserve">our method </w:t>
+      </w:r>
+      <w:r>
+        <w:t xml:space="preserve">does not only result in </w:t>
       </w:r>
       <w:r>
         <w:t>a</w:t>
@@ -12103,15 +12234,7 @@
         <w:t xml:space="preserve">have </w:t>
       </w:r>
       <w:r>
-        <w:t>several disadvantages: (</w:t>
-      </w:r>
-      <w:proofErr w:type="spellStart"/>
-      <w:r>
-        <w:t>i</w:t>
-      </w:r>
-      <w:proofErr w:type="spellEnd"/>
-      <w:r>
-        <w:t xml:space="preserve">) they can't capture the full scope of effects contributing to differences in fitness; (ii) </w:t>
+        <w:t xml:space="preserve">several disadvantages: (i) they can't capture the full scope of effects contributing to differences in fitness; (ii) </w:t>
       </w:r>
       <w:r>
         <w:t xml:space="preserve">they </w:t>
@@ -12176,15 +12299,7 @@
         <w:t xml:space="preserve"> </w:t>
       </w:r>
       <w:r>
-        <w:t xml:space="preserve">that we use - the </w:t>
-      </w:r>
-      <w:proofErr w:type="spellStart"/>
-      <w:r>
-        <w:t>Baranyi</w:t>
-      </w:r>
-      <w:proofErr w:type="spellEnd"/>
-      <w:r>
-        <w:t xml:space="preserve">-Roberts model - </w:t>
+        <w:t xml:space="preserve">that we use - the Baranyi-Roberts model - </w:t>
       </w:r>
       <w:r>
         <w:t xml:space="preserve">has a differential equation form </w:t>
@@ -12514,7 +12629,6 @@
       <w:bookmarkEnd w:id="3"/>
     </w:p>
     <w:p>
-      <w:proofErr w:type="gramStart"/>
       <w:r>
         <w:rPr>
           <w:b/>
@@ -12534,213 +12648,155 @@
           <w:b/>
           <w:bCs/>
         </w:rPr>
-        <w:t>.</w:t>
-      </w:r>
-      <w:proofErr w:type="gramEnd"/>
+        <w:t xml:space="preserve">. </w:t>
+      </w:r>
+      <w:r>
+        <w:rPr>
+          <w:i/>
+          <w:iCs/>
+        </w:rPr>
+        <w:t>Escherichia coli</w:t>
+      </w:r>
+      <w:r>
+        <w:t xml:space="preserve"> strains DH5α, TG1, JM109,</w:t>
+      </w:r>
+      <w:r>
+        <w:t xml:space="preserve"> </w:t>
+      </w:r>
+      <w:r>
+        <w:t xml:space="preserve">and K12 MG1655 </w:t>
+      </w:r>
+      <w:r>
+        <w:t>Δ</w:t>
+      </w:r>
+      <w:r>
+        <w:t>fnr</w:t>
+      </w:r>
+      <w:r>
+        <w:t xml:space="preserve"> were used as a host in all the experiments. Plasmids</w:t>
+      </w:r>
+      <w:r>
+        <w:t xml:space="preserve"> </w:t>
+      </w:r>
+      <w:r>
+        <w:t>containing a GFP or RFP gene, and genes conferring resistance to kanamycin (Kan</w:t>
+      </w:r>
+      <w:r>
+        <w:rPr>
+          <w:vertAlign w:val="superscript"/>
+        </w:rPr>
+        <w:t>R</w:t>
+      </w:r>
+      <w:r>
+        <w:t>) and chloramphenicol (Cap</w:t>
+      </w:r>
+      <w:r>
+        <w:rPr>
+          <w:vertAlign w:val="superscript"/>
+        </w:rPr>
+        <w:t>R</w:t>
+      </w:r>
+      <w:r>
+        <w:t>) were used as vectors. These plasmids have roughly the same effect on growth</w:t>
+      </w:r>
+      <w:r>
+        <w:t>, as shown previously</w:t>
+      </w:r>
+      <w:r>
+        <w:t xml:space="preserve"> </w:t>
+      </w:r>
+      <w:r>
+        <w:fldChar w:fldCharType="begin" w:fldLock="1"/>
+      </w:r>
+      <w:r>
+        <w:instrText>ADDIN CSL_CITATION { "citationItems" : [ { "id" : "ITEM-1", "itemData" : { "DOI" : "10.1093/nar/gkt151", "ISSN" : "0305-1048", "author" : [ { "dropping-particle" : "", "family" : "Zelcbuch", "given" : "L.", "non-dropping-particle" : "", "parse-names" : false, "suffix" : "" }, { "dropping-particle" : "", "family" : "Antonovsky", "given" : "N.", "non-dropping-particle" : "", "parse-names" : false, "suffix" : "" }, { "dropping-particle" : "", "family" : "Bar-Even", "given" : "A.", "non-dropping-particle" : "", "parse-names" : false, "suffix" : "" }, { "dropping-particle" : "", "family" : "Levin-Karp", "given" : "A.", "non-dropping-particle" : "", "parse-names" : false, "suffix" : "" }, { "dropping-particle" : "", "family" : "Barenholz", "given" : "U.", "non-dropping-particle" : "", "parse-names" : false, "suffix" : "" }, { "dropping-particle" : "", "family" : "Dayagi", "given" : "M.", "non-dropping-particle" : "", "parse-names" : false, "suffix" : "" }, { "dropping-particle" : "", "family" : "Liebermeister", "given" : "W.", "non-dropping-particle" : "", "parse-names" : false, "suffix" : "" }, { "dropping-particle" : "", "family" : "Flamholz", "given" : "A.", "non-dropping-particle" : "", "parse-names" : false, "suffix" : "" }, { "dropping-particle" : "", "family" : "Noor", "given" : "E.", "non-dropping-particle" : "", "parse-names" : false, "suffix" : "" }, { "dropping-particle" : "", "family" : "Amram", "given" : "S.", "non-dropping-particle" : "", "parse-names" : false, "suffix" : "" }, { "dropping-particle" : "", "family" : "Brandis", "given" : "A.", "non-dropping-particle" : "", "parse-names" : false, "suffix" : "" }, { "dropping-particle" : "", "family" : "Bareia", "given" : "T.", "non-dropping-particle" : "", "parse-names" : false, "suffix" : "" }, { "dropping-particle" : "", "family" : "Yofe", "given" : "I.", "non-dropping-particle" : "", "parse-names" : false, "suffix" : "" }, { "dropping-particle" : "", "family" : "Jubran", "given" : "H.", "non-dropping-particle" : "", "parse-names" : false, "suffix" : "" }, { "dropping-particle" : "", "family" : "Milo", "given" : "R.", "non-dropping-particle" : "", "parse-names" : false, "suffix" : "" } ], "container-title" : "Nucleic Acids Research", "id" : "ITEM-1", "issue" : "9", "issued" : { "date-parts" : [ [ "2013" ] ] }, "page" : "e98-e98", "title" : "Spanning high-dimensional expression space using ribosome-binding site combinatorics", "type" : "article-journal", "volume" : "41" }, "uris" : [ "http://www.mendeley.com/documents/?uuid=185255d4-2c34-4db4-bbbd-593223fd89bd" ] } ], "mendeley" : { "formattedCitation" : "(Zelcbuch et al. 2013)", "plainTextFormattedCitation" : "(Zelcbuch et al. 2013)", "previouslyFormattedCitation" : "(Zelcbuch et al. 2013)" }, "properties" : { "noteIndex" : 0 }, "schema" : "https://github.com/citation-style-language/schema/raw/master/csl-citation.json" }</w:instrText>
+      </w:r>
+      <w:r>
+        <w:fldChar w:fldCharType="separate"/>
+      </w:r>
+      <w:r>
+        <w:rPr>
+          <w:noProof/>
+        </w:rPr>
+        <w:t>(Zelcbuch et al. 2013)</w:t>
+      </w:r>
+      <w:r>
+        <w:fldChar w:fldCharType="end"/>
+      </w:r>
+      <w:r>
+        <w:t xml:space="preserve"> and in </w:t>
+      </w:r>
+      <w:r>
+        <w:rPr>
+          <w:highlight w:val="yellow"/>
+        </w:rPr>
+        <w:t>Fig. SX</w:t>
+      </w:r>
+      <w:r>
+        <w:t xml:space="preserve">. All experiments were performed in LB media with </w:t>
+      </w:r>
+      <w:r>
+        <w:t>3</w:t>
+      </w:r>
+      <w:r>
+        <w:t>0</w:t>
+      </w:r>
+      <w:r>
+        <w:t xml:space="preserve"> μg/mL</w:t>
+      </w:r>
+      <w:r>
+        <w:t xml:space="preserve"> kanamycin and </w:t>
+      </w:r>
+      <w:r>
+        <w:t xml:space="preserve">34 μg/mL </w:t>
+      </w:r>
+      <w:r>
+        <w:t>chloramphenicol.</w:t>
+      </w:r>
+      <w:r>
+        <w:t xml:space="preserve"> Fluorescence was confirmed using </w:t>
+      </w:r>
+      <w:r>
+        <w:t>fluorescent microscopy (</w:t>
+      </w:r>
+      <w:r>
+        <w:t>Nikon Eclipe Ti</w:t>
+      </w:r>
+      <w:r>
+        <w:rPr>
+          <w:highlight w:val="yellow"/>
+        </w:rPr>
+        <w:t xml:space="preserve">, Fig. </w:t>
+      </w:r>
+      <w:r>
+        <w:rPr>
+          <w:highlight w:val="yellow"/>
+        </w:rPr>
+        <w:t>S</w:t>
+      </w:r>
+      <w:r>
+        <w:rPr>
+          <w:highlight w:val="yellow"/>
+        </w:rPr>
+        <w:t>X</w:t>
+      </w:r>
+      <w:r>
+        <w:t>).</w:t>
+      </w:r>
+    </w:p>
+    <w:p>
       <w:r>
         <w:rPr>
           <w:b/>
           <w:bCs/>
         </w:rPr>
-        <w:t xml:space="preserve"> </w:t>
-      </w:r>
-      <w:r>
-        <w:rPr>
-          <w:i/>
-          <w:iCs/>
-        </w:rPr>
-        <w:t>Escherichia coli</w:t>
-      </w:r>
-      <w:r>
-        <w:t xml:space="preserve"> strains DH5α, TG1, JM109,</w:t>
-      </w:r>
-      <w:r>
-        <w:t xml:space="preserve"> </w:t>
-      </w:r>
-      <w:r>
-        <w:t>and K12 MG1655 ΔFNR were used as a host in all the experiments. Plasmids</w:t>
-      </w:r>
-      <w:r>
-        <w:t xml:space="preserve"> </w:t>
-      </w:r>
-      <w:r>
-        <w:t>containing a GFP or RFP gene, and genes conferring resistance to kanamycin (</w:t>
-      </w:r>
-      <w:proofErr w:type="spellStart"/>
-      <w:r>
-        <w:t>Kan</w:t>
-      </w:r>
-      <w:r>
-        <w:rPr>
-          <w:vertAlign w:val="superscript"/>
-        </w:rPr>
-        <w:t>R</w:t>
-      </w:r>
-      <w:proofErr w:type="spellEnd"/>
-      <w:r>
-        <w:t>) and chloramphenicol (</w:t>
-      </w:r>
-      <w:proofErr w:type="spellStart"/>
-      <w:r>
-        <w:t>Cap</w:t>
-      </w:r>
-      <w:r>
-        <w:rPr>
-          <w:vertAlign w:val="superscript"/>
-        </w:rPr>
-        <w:t>R</w:t>
-      </w:r>
-      <w:proofErr w:type="spellEnd"/>
-      <w:r>
-        <w:t>) were used as vectors. These plasmids have roughly the same effect on growth</w:t>
-      </w:r>
-      <w:r>
-        <w:t>, as shown previously</w:t>
-      </w:r>
-      <w:r>
-        <w:t xml:space="preserve"> </w:t>
-      </w:r>
-      <w:r>
-        <w:fldChar w:fldCharType="begin" w:fldLock="1"/>
-      </w:r>
-      <w:r>
-        <w:instrText>ADDIN CSL_CITATION { "citationItems" : [ { "id" : "ITEM-1", "itemData" : { "DOI" : "10.1093/nar/gkt151", "ISSN" : "0305-1048", "author" : [ { "dropping-particle" : "", "family" : "Zelcbuch", "given" : "L.", "non-dropping-particle" : "", "parse-names" : false, "suffix" : "" }, { "dropping-particle" : "", "family" : "Antonovsky", "given" : "N.", "non-dropping-particle" : "", "parse-names" : false, "suffix" : "" }, { "dropping-particle" : "", "family" : "Bar-Even", "given" : "A.", "non-dropping-particle" : "", "parse-names" : false, "suffix" : "" }, { "dropping-particle" : "", "family" : "Levin-Karp", "given" : "A.", "non-dropping-particle" : "", "parse-names" : false, "suffix" : "" }, { "dropping-particle" : "", "family" : "Barenholz", "given" : "U.", "non-dropping-particle" : "", "parse-names" : false, "suffix" : "" }, { "dropping-particle" : "", "family" : "Dayagi", "given" : "M.", "non-dropping-particle" : "", "parse-names" : false, "suffix" : "" }, { "dropping-particle" : "", "family" : "Liebermeister", "given" : "W.", "non-dropping-particle" : "", "parse-names" : false, "suffix" : "" }, { "dropping-particle" : "", "family" : "Flamholz", "given" : "A.", "non-dropping-particle" : "", "parse-names" : false, "suffix" : "" }, { "dropping-particle" : "", "family" : "Noor", "given" : "E.", "non-dropping-particle" : "", "parse-names" : false, "suffix" : "" }, { "dropping-particle" : "", "family" : "Amram", "given" : "S.", "non-dropping-particle" : "", "parse-names" : false, "suffix" : "" }, { "dropping-particle" : "", "family" : "Brandis", "given" : "A.", "non-dropping-particle" : "", "parse-names" : false, "suffix" : "" }, { "dropping-particle" : "", "family" : "Bareia", "given" : "T.", "non-dropping-particle" : "", "parse-names" : false, "suffix" : "" }, { "dropping-particle" : "", "family" : "Yofe", "given" : "I.", "non-dropping-particle" : "", "parse-names" : false, "suffix" : "" }, { "dropping-particle" : "", "family" : "Jubran", "given" : "H.", "non-dropping-particle" : "", "parse-names" : false, "suffix" : "" }, { "dropping-particle" : "", "family" : "Milo", "given" : "R.", "non-dropping-particle" : "", "parse-names" : false, "suffix" : "" } ], "container-title" : "Nucleic Acids Research", "id" : "ITEM-1", "issue" : "9", "issued" : { "date-parts" : [ [ "2013" ] ] }, "page" : "e98-e98", "title" : "Spanning high-dimensional expression space using ribosome-binding site combinatorics", "type" : "article-journal", "volume" : "41" }, "uris" : [ "http://www.mendeley.com/documents/?uuid=185255d4-2c34-4db4-bbbd-593223fd89bd" ] } ], "mendeley" : { "formattedCitation" : "(Zelcbuch et al. 2013)", "plainTextFormattedCitation" : "(Zelcbuch et al. 2013)", "previouslyFormattedCitation" : "(Zelcbuch et al. 2013)" }, "properties" : { "noteIndex" : 0 }, "schema" : "https://github.com/citation-style-language/schema/raw/master/csl-citation.json" }</w:instrText>
-      </w:r>
-      <w:r>
-        <w:fldChar w:fldCharType="separate"/>
-      </w:r>
-      <w:r>
-        <w:rPr>
-          <w:noProof/>
-        </w:rPr>
-        <w:t>(Zelcbuch et al. 2013)</w:t>
-      </w:r>
-      <w:r>
-        <w:fldChar w:fldCharType="end"/>
-      </w:r>
-      <w:r>
-        <w:t xml:space="preserve"> and in </w:t>
-      </w:r>
-      <w:r>
-        <w:rPr>
-          <w:highlight w:val="yellow"/>
-        </w:rPr>
-        <w:t xml:space="preserve">Fig. </w:t>
-      </w:r>
-      <w:proofErr w:type="gramStart"/>
-      <w:r>
-        <w:rPr>
-          <w:highlight w:val="yellow"/>
-        </w:rPr>
-        <w:t>SX</w:t>
-      </w:r>
-      <w:r>
-        <w:t>.</w:t>
-      </w:r>
-      <w:proofErr w:type="gramEnd"/>
-      <w:r>
-        <w:t xml:space="preserve"> All experiments were performed in LB media with </w:t>
-      </w:r>
-      <w:r>
-        <w:t>3</w:t>
-      </w:r>
-      <w:r>
-        <w:t>0</w:t>
-      </w:r>
-      <w:r>
-        <w:t xml:space="preserve"> </w:t>
-      </w:r>
-      <w:proofErr w:type="spellStart"/>
-      <w:r>
-        <w:t>μg</w:t>
-      </w:r>
-      <w:proofErr w:type="spellEnd"/>
-      <w:r>
-        <w:t>/mL</w:t>
-      </w:r>
-      <w:r>
-        <w:t xml:space="preserve"> kanamycin and </w:t>
-      </w:r>
-      <w:proofErr w:type="gramStart"/>
-      <w:r>
-        <w:t xml:space="preserve">34 </w:t>
-      </w:r>
-      <w:proofErr w:type="spellStart"/>
-      <w:r>
-        <w:t>μg</w:t>
-      </w:r>
-      <w:proofErr w:type="spellEnd"/>
-      <w:r>
-        <w:t xml:space="preserve">/mL </w:t>
-      </w:r>
-      <w:r>
-        <w:t>chloramphenicol</w:t>
-      </w:r>
-      <w:proofErr w:type="gramEnd"/>
-      <w:r>
-        <w:t>.</w:t>
-      </w:r>
-      <w:r>
-        <w:t xml:space="preserve"> Fluorescence was confirmed using </w:t>
-      </w:r>
-      <w:r>
-        <w:t>fluorescent microscopy (</w:t>
-      </w:r>
-      <w:r>
-        <w:t xml:space="preserve">Nikon </w:t>
-      </w:r>
-      <w:proofErr w:type="spellStart"/>
-      <w:r>
-        <w:t>Eclipe</w:t>
-      </w:r>
-      <w:proofErr w:type="spellEnd"/>
-      <w:r>
-        <w:t xml:space="preserve"> </w:t>
-      </w:r>
-      <w:proofErr w:type="spellStart"/>
-      <w:r>
-        <w:t>Ti</w:t>
-      </w:r>
-      <w:bookmarkStart w:id="4" w:name="_GoBack"/>
-      <w:bookmarkEnd w:id="4"/>
-      <w:proofErr w:type="spellEnd"/>
-      <w:r>
-        <w:rPr>
-          <w:highlight w:val="yellow"/>
-        </w:rPr>
-        <w:t xml:space="preserve">, Fig. </w:t>
-      </w:r>
-      <w:proofErr w:type="gramStart"/>
-      <w:r>
-        <w:rPr>
-          <w:highlight w:val="yellow"/>
-        </w:rPr>
-        <w:t>S</w:t>
-      </w:r>
-      <w:r>
-        <w:rPr>
-          <w:highlight w:val="yellow"/>
-        </w:rPr>
-        <w:t>X</w:t>
-      </w:r>
-      <w:r>
-        <w:t>).</w:t>
-      </w:r>
-      <w:proofErr w:type="gramEnd"/>
-    </w:p>
-    <w:p>
+        <w:t>Growth and competition experiment</w:t>
+      </w:r>
       <w:r>
         <w:rPr>
           <w:b/>
           <w:bCs/>
         </w:rPr>
-        <w:t>Growth and competition experiment</w:t>
-      </w:r>
-      <w:r>
-        <w:rPr>
-          <w:b/>
-          <w:bCs/>
-        </w:rPr>
         <w:t xml:space="preserve">. </w:t>
       </w:r>
       <w:r>
@@ -12761,11 +12817,9 @@
       <w:r>
         <w:t xml:space="preserve">C with shaking. Saturated overnight cultures were diluted into fresh media so that the OD will be above the OD of blank media (1:1-1:20 dilution </w:t>
       </w:r>
-      <w:proofErr w:type="gramStart"/>
       <w:r>
         <w:t>rate</w:t>
       </w:r>
-      <w:proofErr w:type="gramEnd"/>
       <w:r>
         <w:t>). In experiments without lag phase, cultures were grown for 3-5 hours after dilution, in 30</w:t>
       </w:r>
@@ -12778,16 +12832,11 @@
       <w:r>
         <w:t xml:space="preserve">C, their OD monitored until the exponential growth phase was reached. These cells were then inoculated into 100 </w:t>
       </w:r>
-      <w:proofErr w:type="spellStart"/>
       <w:r>
         <w:t>μ</w:t>
       </w:r>
       <w:r>
-        <w:t>L</w:t>
-      </w:r>
-      <w:proofErr w:type="spellEnd"/>
-      <w:r>
-        <w:t xml:space="preserve"> LB in a 96-wells flat-bottom microplate (</w:t>
+        <w:t>L LB in a 96-wells flat-bottom microplate (</w:t>
       </w:r>
       <w:r>
         <w:t>Costar</w:t>
@@ -12861,15 +12910,7 @@
         <w:t>°</w:t>
       </w:r>
       <w:r>
-        <w:t>C in an automatic microplate reader (</w:t>
-      </w:r>
-      <w:proofErr w:type="spellStart"/>
-      <w:r>
-        <w:t>Tecan</w:t>
-      </w:r>
-      <w:proofErr w:type="spellEnd"/>
-      <w:r>
-        <w:t xml:space="preserve"> infinite F200 Pro). </w:t>
+        <w:t xml:space="preserve">C in an automatic microplate reader (Tecan infinite F200 Pro). </w:t>
       </w:r>
       <w:r>
         <w:t>OD</w:t>
@@ -12910,47 +12951,7 @@
         <w:t xml:space="preserve"> </w:t>
       </w:r>
       <w:r>
-        <w:t>buffer. These samples were analyzed with a fluorescent cell sorter (</w:t>
-      </w:r>
-      <w:proofErr w:type="spellStart"/>
-      <w:r>
-        <w:t>Miltenyi</w:t>
-      </w:r>
-      <w:proofErr w:type="spellEnd"/>
-      <w:r>
-        <w:t xml:space="preserve"> </w:t>
-      </w:r>
-      <w:proofErr w:type="spellStart"/>
-      <w:r>
-        <w:t>Biotec</w:t>
-      </w:r>
-      <w:proofErr w:type="spellEnd"/>
-      <w:r>
-        <w:t xml:space="preserve"> </w:t>
-      </w:r>
-      <w:proofErr w:type="spellStart"/>
-      <w:r>
-        <w:t>MACSQuant</w:t>
-      </w:r>
-      <w:proofErr w:type="spellEnd"/>
-      <w:r>
-        <w:t xml:space="preserve"> VYB) to count the number of GFP- and RFP-labeled cells (GFP was detected with the 488nm/520(50</w:t>
-      </w:r>
-      <w:proofErr w:type="gramStart"/>
-      <w:r>
-        <w:t>)nm</w:t>
-      </w:r>
-      <w:proofErr w:type="gramEnd"/>
-      <w:r>
-        <w:t xml:space="preserve"> FITC laser; RFP was detected with the 561nm/615(20)nm </w:t>
-      </w:r>
-      <w:proofErr w:type="spellStart"/>
-      <w:r>
-        <w:t>dsRed</w:t>
-      </w:r>
-      <w:proofErr w:type="spellEnd"/>
-      <w:r>
-        <w:t xml:space="preserve"> laser). Samples were further diluted to allow precise detection in the cell sorter </w:t>
+        <w:t xml:space="preserve">buffer. These samples were analyzed with a fluorescent cell sorter (Miltenyi Biotec MACSQuant VYB) to count the number of GFP- and RFP-labeled cells (GFP was detected with the 488nm/520(50)nm FITC laser; RFP was detected with the 561nm/615(20)nm dsRed laser). Samples were further diluted to allow precise detection in the cell sorter </w:t>
       </w:r>
       <w:r>
         <w:fldChar w:fldCharType="begin" w:fldLock="1"/>
@@ -13023,7 +13024,6 @@
       <w:r>
         <w:t xml:space="preserve"> with the </w:t>
       </w:r>
-      <w:proofErr w:type="spellStart"/>
       <w:r>
         <w:rPr>
           <w:i/>
@@ -13031,7 +13031,6 @@
         </w:rPr>
         <w:t>flowPeaks</w:t>
       </w:r>
-      <w:proofErr w:type="spellEnd"/>
       <w:r>
         <w:t xml:space="preserve"> package that implements </w:t>
       </w:r>
@@ -13079,7 +13078,6 @@
       </w:r>
     </w:p>
     <w:p>
-      <w:proofErr w:type="gramStart"/>
       <w:r>
         <w:rPr>
           <w:b/>
@@ -13092,15 +13090,7 @@
           <w:b/>
           <w:bCs/>
         </w:rPr>
-        <w:t>.</w:t>
-      </w:r>
-      <w:proofErr w:type="gramEnd"/>
-      <w:r>
-        <w:rPr>
-          <w:b/>
-          <w:bCs/>
-        </w:rPr>
-        <w:t xml:space="preserve"> </w:t>
+        <w:t xml:space="preserve">. </w:t>
       </w:r>
       <w:r>
         <w:t xml:space="preserve">Growth curve data was analyzed using </w:t>
@@ -13208,15 +13198,7 @@
         <w:t>Curveball</w:t>
       </w:r>
       <w:r>
-        <w:t xml:space="preserve"> makes use of several python packages: </w:t>
-      </w:r>
-      <w:proofErr w:type="spellStart"/>
-      <w:r>
-        <w:t>NumPy</w:t>
-      </w:r>
-      <w:proofErr w:type="spellEnd"/>
-      <w:r>
-        <w:t xml:space="preserve"> </w:t>
+        <w:t xml:space="preserve"> makes use of several python packages: NumPy </w:t>
       </w:r>
       <w:r>
         <w:fldChar w:fldCharType="begin" w:fldLock="1"/>
@@ -13237,15 +13219,7 @@
         <w:fldChar w:fldCharType="end"/>
       </w:r>
       <w:r>
-        <w:t xml:space="preserve">, </w:t>
-      </w:r>
-      <w:proofErr w:type="spellStart"/>
-      <w:r>
-        <w:t>SciPy</w:t>
-      </w:r>
-      <w:proofErr w:type="spellEnd"/>
-      <w:r>
-        <w:t xml:space="preserve"> </w:t>
+        <w:t xml:space="preserve">, SciPy </w:t>
       </w:r>
       <w:r>
         <w:fldChar w:fldCharType="begin" w:fldLock="1"/>
@@ -13266,15 +13240,7 @@
         <w:fldChar w:fldCharType="end"/>
       </w:r>
       <w:r>
-        <w:t xml:space="preserve">, </w:t>
-      </w:r>
-      <w:proofErr w:type="spellStart"/>
-      <w:r>
-        <w:t>Matplotlib</w:t>
-      </w:r>
-      <w:proofErr w:type="spellEnd"/>
-      <w:r>
-        <w:t xml:space="preserve"> </w:t>
+        <w:t xml:space="preserve">, Matplotlib </w:t>
       </w:r>
       <w:r>
         <w:fldChar w:fldCharType="begin" w:fldLock="1"/>
@@ -13316,15 +13282,7 @@
         <w:fldChar w:fldCharType="end"/>
       </w:r>
       <w:r>
-        <w:t xml:space="preserve">, </w:t>
-      </w:r>
-      <w:proofErr w:type="spellStart"/>
-      <w:r>
-        <w:t>Seaborn</w:t>
-      </w:r>
-      <w:proofErr w:type="spellEnd"/>
-      <w:r>
-        <w:t xml:space="preserve"> </w:t>
+        <w:t xml:space="preserve">, Seaborn </w:t>
       </w:r>
       <w:r>
         <w:fldChar w:fldCharType="begin" w:fldLock="1"/>
@@ -13369,15 +13327,7 @@
         <w:t>,</w:t>
       </w:r>
       <w:r>
-        <w:t xml:space="preserve"> </w:t>
-      </w:r>
-      <w:proofErr w:type="spellStart"/>
-      <w:r>
-        <w:t>Scikit</w:t>
-      </w:r>
-      <w:proofErr w:type="spellEnd"/>
-      <w:r>
-        <w:t xml:space="preserve">-learn </w:t>
+        <w:t xml:space="preserve"> Scikit-learn </w:t>
       </w:r>
       <w:r>
         <w:fldChar w:fldCharType="begin" w:fldLock="1"/>
@@ -13401,15 +13351,7 @@
         <w:t>,</w:t>
       </w:r>
       <w:r>
-        <w:t xml:space="preserve"> and </w:t>
-      </w:r>
-      <w:proofErr w:type="spellStart"/>
-      <w:r>
-        <w:t>SymPy</w:t>
-      </w:r>
-      <w:proofErr w:type="spellEnd"/>
-      <w:r>
-        <w:t xml:space="preserve"> </w:t>
+        <w:t xml:space="preserve"> and SymPy </w:t>
       </w:r>
       <w:r>
         <w:fldChar w:fldCharType="begin" w:fldLock="1"/>
@@ -13477,13 +13419,8 @@
       <w:r>
         <w:t xml:space="preserve"> were produced using a </w:t>
       </w:r>
-      <w:proofErr w:type="spellStart"/>
-      <w:r>
-        <w:t>Jupyter</w:t>
-      </w:r>
-      <w:proofErr w:type="spellEnd"/>
-      <w:r>
-        <w:t xml:space="preserve"> notebook </w:t>
+      <w:r>
+        <w:t xml:space="preserve">Jupyter notebook </w:t>
       </w:r>
       <w:r>
         <w:fldChar w:fldCharType="begin" w:fldLock="1"/>
@@ -13542,54 +13479,47 @@
         </w:rPr>
       </w:pPr>
       <w:r>
-        <w:t xml:space="preserve">We thank Y. </w:t>
-      </w:r>
-      <w:proofErr w:type="spellStart"/>
-      <w:r>
-        <w:t>Pilpel</w:t>
-      </w:r>
-      <w:proofErr w:type="spellEnd"/>
-      <w:r>
-        <w:t xml:space="preserve">, D. </w:t>
-      </w:r>
-      <w:proofErr w:type="spellStart"/>
-      <w:r>
-        <w:t>Hizi</w:t>
-      </w:r>
-      <w:proofErr w:type="spellEnd"/>
+        <w:t>We thank Y. Pilpel, D. Hizi,</w:t>
+      </w:r>
+      <w:r>
+        <w:t xml:space="preserve"> I. Françoise, </w:t>
+      </w:r>
+      <w:r>
+        <w:t xml:space="preserve">I. Frumkin, O. Dahan, </w:t>
+      </w:r>
+      <w:r>
+        <w:t>A. Yona,</w:t>
+      </w:r>
+      <w:r>
+        <w:t xml:space="preserve"> </w:t>
+      </w:r>
+      <w:r>
+        <w:t xml:space="preserve">T. Pupko, </w:t>
+      </w:r>
+      <w:r>
+        <w:t xml:space="preserve">A. Eldar, </w:t>
+      </w:r>
+      <w:r>
+        <w:t>I. Ben-Zion</w:t>
+      </w:r>
       <w:r>
         <w:t>,</w:t>
       </w:r>
       <w:r>
-        <w:t xml:space="preserve"> I. Françoise, </w:t>
-      </w:r>
-      <w:r>
-        <w:t xml:space="preserve">I. </w:t>
-      </w:r>
-      <w:proofErr w:type="spellStart"/>
-      <w:r>
-        <w:t>Frumkin</w:t>
-      </w:r>
-      <w:proofErr w:type="spellEnd"/>
-      <w:r>
-        <w:t xml:space="preserve">, O. </w:t>
-      </w:r>
-      <w:proofErr w:type="spellStart"/>
-      <w:r>
-        <w:t>Dahan</w:t>
-      </w:r>
-      <w:proofErr w:type="spellEnd"/>
-      <w:r>
-        <w:t xml:space="preserve">, </w:t>
-      </w:r>
-      <w:r>
-        <w:t xml:space="preserve">A. </w:t>
-      </w:r>
-      <w:proofErr w:type="spellStart"/>
-      <w:r>
-        <w:t>Yona</w:t>
-      </w:r>
-      <w:proofErr w:type="spellEnd"/>
+        <w:t xml:space="preserve"> </w:t>
+      </w:r>
+      <w:r>
+        <w:t xml:space="preserve">E. Even-Tov, </w:t>
+      </w:r>
+      <w:r>
+        <w:t xml:space="preserve">E. Kroll, </w:t>
+      </w:r>
+      <w:r>
+        <w:t>H. Acar,</w:t>
+      </w:r>
+      <w:r>
+        <w:t xml:space="preserve"> J. Barrick</w:t>
+      </w:r>
       <w:r>
         <w:t>,</w:t>
       </w:r>
@@ -13597,29 +13527,16 @@
         <w:t xml:space="preserve"> </w:t>
       </w:r>
       <w:r>
-        <w:t xml:space="preserve">T. </w:t>
-      </w:r>
-      <w:proofErr w:type="spellStart"/>
-      <w:r>
-        <w:t>Pupko</w:t>
-      </w:r>
-      <w:proofErr w:type="spellEnd"/>
-      <w:r>
-        <w:t xml:space="preserve">, </w:t>
-      </w:r>
-      <w:r>
-        <w:t xml:space="preserve">A. </w:t>
-      </w:r>
-      <w:proofErr w:type="spellStart"/>
-      <w:r>
-        <w:t>Eldar</w:t>
-      </w:r>
-      <w:proofErr w:type="spellEnd"/>
-      <w:r>
-        <w:t xml:space="preserve">, </w:t>
-      </w:r>
-      <w:r>
-        <w:t>I. Ben-Zion</w:t>
+        <w:t xml:space="preserve">A.C. </w:t>
+      </w:r>
+      <w:r>
+        <w:t>Gerstein</w:t>
+      </w:r>
+      <w:r>
+        <w:t xml:space="preserve">, N. </w:t>
+      </w:r>
+      <w:r>
+        <w:t>Antonovsky</w:t>
       </w:r>
       <w:r>
         <w:t>,</w:t>
@@ -13628,124 +13545,37 @@
         <w:t xml:space="preserve"> </w:t>
       </w:r>
       <w:r>
-        <w:t xml:space="preserve">E. Even-Tov, </w:t>
-      </w:r>
-      <w:r>
-        <w:t xml:space="preserve">E. Kroll, </w:t>
-      </w:r>
-      <w:r>
-        <w:t xml:space="preserve">H. </w:t>
-      </w:r>
-      <w:proofErr w:type="spellStart"/>
-      <w:r>
-        <w:t>Acar</w:t>
-      </w:r>
-      <w:proofErr w:type="spellEnd"/>
-      <w:r>
-        <w:t>,</w:t>
-      </w:r>
-      <w:r>
-        <w:t xml:space="preserve"> J. Barrick</w:t>
-      </w:r>
-      <w:r>
-        <w:t>,</w:t>
+        <w:t xml:space="preserve">T. Pupko, </w:t>
+      </w:r>
+      <w:bookmarkStart w:id="4" w:name="_GoBack"/>
+      <w:bookmarkEnd w:id="4"/>
+      <w:r>
+        <w:t xml:space="preserve">E. Rosenberg, </w:t>
+      </w:r>
+      <w:r>
+        <w:t>J. Masel</w:t>
+      </w:r>
+      <w:r>
+        <w:t>, I. Gordo, and C. Bank</w:t>
+      </w:r>
+      <w:r>
+        <w:t xml:space="preserve"> for helpful discussions</w:t>
       </w:r>
       <w:r>
         <w:t xml:space="preserve"> </w:t>
       </w:r>
       <w:r>
-        <w:t xml:space="preserve">A.C. </w:t>
-      </w:r>
-      <w:r>
-        <w:t>Gerstein</w:t>
-      </w:r>
-      <w:r>
-        <w:t xml:space="preserve">, N. </w:t>
-      </w:r>
-      <w:proofErr w:type="spellStart"/>
-      <w:r>
-        <w:t>Antonovsky</w:t>
-      </w:r>
-      <w:proofErr w:type="spellEnd"/>
-      <w:r>
-        <w:t>,</w:t>
-      </w:r>
-      <w:r>
-        <w:t xml:space="preserve"> </w:t>
-      </w:r>
-      <w:r>
-        <w:t xml:space="preserve">E. Rosenberg, </w:t>
-      </w:r>
-      <w:r>
-        <w:t xml:space="preserve">and J. </w:t>
-      </w:r>
-      <w:proofErr w:type="spellStart"/>
-      <w:r>
-        <w:t>Masel</w:t>
-      </w:r>
-      <w:proofErr w:type="spellEnd"/>
-      <w:r>
-        <w:t xml:space="preserve"> for helpful discussions</w:t>
-      </w:r>
-      <w:r>
-        <w:t xml:space="preserve"> </w:t>
-      </w:r>
-      <w:r>
         <w:t xml:space="preserve">and comments, </w:t>
       </w:r>
       <w:r>
-        <w:t xml:space="preserve">and L. </w:t>
-      </w:r>
-      <w:proofErr w:type="spellStart"/>
-      <w:r>
-        <w:t>Zelcbuch</w:t>
-      </w:r>
-      <w:proofErr w:type="spellEnd"/>
-      <w:r>
-        <w:t xml:space="preserve">, </w:t>
+        <w:t xml:space="preserve">and L. Zelcbuch, </w:t>
       </w:r>
       <w:r>
         <w:rPr>
           <w:lang w:val="en-GB"/>
         </w:rPr>
-        <w:t xml:space="preserve">N. Wertheimer, A. Rosenberg, A. </w:t>
-      </w:r>
-      <w:proofErr w:type="spellStart"/>
-      <w:r>
-        <w:rPr>
-          <w:lang w:val="en-GB"/>
-        </w:rPr>
-        <w:t>Zisman</w:t>
-      </w:r>
-      <w:proofErr w:type="spellEnd"/>
-      <w:r>
-        <w:rPr>
-          <w:lang w:val="en-GB"/>
-        </w:rPr>
-        <w:t xml:space="preserve">, F. Yang, E. </w:t>
-      </w:r>
-      <w:proofErr w:type="spellStart"/>
-      <w:r>
-        <w:rPr>
-          <w:lang w:val="en-GB"/>
-        </w:rPr>
-        <w:t>Shtifman</w:t>
-      </w:r>
-      <w:proofErr w:type="spellEnd"/>
-      <w:r>
-        <w:rPr>
-          <w:lang w:val="en-GB"/>
-        </w:rPr>
-        <w:t xml:space="preserve"> Segal, and R. </w:t>
-      </w:r>
-      <w:proofErr w:type="spellStart"/>
-      <w:r>
-        <w:rPr>
-          <w:lang w:val="en-GB"/>
-        </w:rPr>
-        <w:t>Yaari</w:t>
-      </w:r>
-      <w:proofErr w:type="spellEnd"/>
+        <w:t>N. Wertheimer, A. Rosenberg, A. Zisman, F. Yang, E. Shtifman Segal, and R. Yaari</w:t>
+      </w:r>
       <w:r>
         <w:rPr>
           <w:lang w:val="en-GB"/>
@@ -13910,15 +13740,7 @@
         </m:r>
       </m:oMath>
       <w:r>
-        <w:t xml:space="preserve"> the dens</w:t>
-      </w:r>
-      <w:proofErr w:type="spellStart"/>
-      <w:r>
-        <w:t>ity</w:t>
-      </w:r>
-      <w:proofErr w:type="spellEnd"/>
-      <w:r>
-        <w:t xml:space="preserve"> of the population cells, both in total mass per unit of volume. Because cells intake resources via their surface, we denote </w:t>
+        <w:t xml:space="preserve"> the density of the population cells, both in total mass per unit of volume. Because cells intake resources via their surface, we denote </w:t>
       </w:r>
       <m:oMath>
         <m:r>
@@ -13966,15 +13788,7 @@
         </m:r>
       </m:oMath>
       <w:r>
-        <w:t xml:space="preserve"> can be considered the surface</w:t>
-      </w:r>
-      <w:proofErr w:type="gramStart"/>
-      <w:r>
-        <w:t>:mass</w:t>
-      </w:r>
-      <w:proofErr w:type="gramEnd"/>
-      <w:r>
-        <w:t xml:space="preserve"> ratio for all cells; for a single, spheroid cell, this would be 2/3 </w:t>
+        <w:t xml:space="preserve"> can be considered the surface:mass ratio for all cells; for a single, spheroid cell, this would be 2/3 </w:t>
       </w:r>
       <w:r>
         <w:rPr>
@@ -13988,13 +13802,8 @@
     </w:p>
     <w:p>
       <w:r>
-        <w:t xml:space="preserve">We assume that the culture is well-mixed and homogeneous and that the resource is depleted by the growing population without being replenished. Therefore, the intake of resources occurs when cells meet resource via mass action law with resource intake </w:t>
-      </w:r>
-      <w:proofErr w:type="gramStart"/>
-      <w:r>
-        <w:t xml:space="preserve">rate </w:t>
-      </w:r>
-      <w:proofErr w:type="gramEnd"/>
+        <w:t xml:space="preserve">We assume that the culture is well-mixed and homogeneous and that the resource is depleted by the growing population without being replenished. Therefore, the intake of resources occurs when cells meet resource via mass action law with resource intake rate </w:t>
+      </w:r>
       <m:oMath>
         <m:r>
           <w:rPr>
@@ -14004,13 +13813,8 @@
         </m:r>
       </m:oMath>
       <w:r>
-        <w:t xml:space="preserve">. Once inside the cell, resources are converted to cell material at a </w:t>
-      </w:r>
-      <w:proofErr w:type="gramStart"/>
-      <w:r>
-        <w:t xml:space="preserve">rate </w:t>
-      </w:r>
-      <w:proofErr w:type="gramEnd"/>
+        <w:t xml:space="preserve">. Once inside the cell, resources are converted to cell material at a rate </w:t>
+      </w:r>
       <m:oMath>
         <m:r>
           <w:rPr>
@@ -14558,13 +14362,8 @@
       </w:r>
     </w:p>
     <w:p>
-      <w:proofErr w:type="gramStart"/>
-      <w:r>
-        <w:t>which</w:t>
-      </w:r>
-      <w:proofErr w:type="gramEnd"/>
-      <w:r>
-        <w:t xml:space="preserve"> gives us the equivalent differential equations:</w:t>
+      <w:r>
+        <w:t>which gives us the equivalent differential equations:</w:t>
       </w:r>
     </w:p>
     <w:tbl>
@@ -14757,11 +14556,9 @@
       </w:tr>
     </w:tbl>
     <w:p>
-      <w:proofErr w:type="gramStart"/>
       <w:r>
         <w:t xml:space="preserve">with </w:t>
       </w:r>
-      <w:proofErr w:type="gramEnd"/>
       <m:oMath>
         <m:r>
           <w:rPr>
@@ -14956,13 +14753,8 @@
       <w:pPr>
         <w:ind w:firstLine="0"/>
       </w:pPr>
-      <w:proofErr w:type="gramStart"/>
-      <w:r>
-        <w:t>and</w:t>
-      </w:r>
-      <w:proofErr w:type="gramEnd"/>
-      <w:r>
-        <w:t xml:space="preserve"> so we can substitute </w:t>
+      <w:r>
+        <w:t xml:space="preserve">and so we can substitute </w:t>
       </w:r>
       <m:oMath>
         <m:r>
@@ -15141,13 +14933,8 @@
     </w:tbl>
     <w:p>
       <w:r>
-        <w:t xml:space="preserve">Substituting </w:t>
-      </w:r>
-      <w:proofErr w:type="gramStart"/>
-      <w:r>
-        <w:t xml:space="preserve">again </w:t>
-      </w:r>
-      <w:proofErr w:type="gramEnd"/>
+        <w:t xml:space="preserve">Substituting again </w:t>
+      </w:r>
       <m:oMath>
         <m:sSup>
           <m:sSupPr>
@@ -15584,19 +15371,9 @@
       </w:r>
     </w:p>
     <w:p>
-      <w:proofErr w:type="gramStart"/>
-      <w:r>
-        <w:t>Eq. A4 via eq. A3, which is a logistic equation and therefore has a known solution.</w:t>
-      </w:r>
-      <w:proofErr w:type="gramEnd"/>
-      <w:r>
-        <w:t xml:space="preserve"> Setting the initial cell </w:t>
-      </w:r>
-      <w:proofErr w:type="gramStart"/>
-      <w:r>
-        <w:t xml:space="preserve">density </w:t>
-      </w:r>
-      <w:proofErr w:type="gramEnd"/>
+      <w:r>
+        <w:t xml:space="preserve">Eq. A4 via eq. A3, which is a logistic equation and therefore has a known solution. Setting the initial cell density </w:t>
+      </w:r>
       <m:oMath>
         <m:r>
           <w:rPr>
@@ -15940,13 +15717,8 @@
         </m:f>
       </m:oMath>
       <w:r>
-        <w:t xml:space="preserve"> doesn't depend </w:t>
-      </w:r>
-      <w:proofErr w:type="gramStart"/>
-      <w:r>
-        <w:t xml:space="preserve">on </w:t>
-      </w:r>
-      <w:proofErr w:type="gramEnd"/>
+        <w:t xml:space="preserve"> doesn't depend on </w:t>
+      </w:r>
       <m:oMath>
         <m:r>
           <w:rPr>
@@ -15956,15 +15728,7 @@
         </m:r>
       </m:oMath>
       <w:r>
-        <w:t xml:space="preserve">). To include a lag phase, </w:t>
-      </w:r>
-      <w:proofErr w:type="spellStart"/>
-      <w:r>
-        <w:t>Baranyi</w:t>
-      </w:r>
-      <w:proofErr w:type="spellEnd"/>
-      <w:r>
-        <w:t xml:space="preserve"> and Roberts </w:t>
+        <w:t xml:space="preserve">). To include a lag phase, Baranyi and Roberts </w:t>
       </w:r>
       <w:r>
         <w:fldChar w:fldCharType="begin" w:fldLock="1"/>
@@ -16230,21 +15994,8 @@
       </w:tr>
     </w:tbl>
     <w:p>
-      <w:proofErr w:type="spellStart"/>
-      <w:r>
-        <w:t>Baranyi</w:t>
-      </w:r>
-      <w:proofErr w:type="spellEnd"/>
-      <w:r>
-        <w:t xml:space="preserve"> and Roberts suggested a </w:t>
-      </w:r>
-      <w:proofErr w:type="spellStart"/>
-      <w:r>
-        <w:t>Michaelis-Menten</w:t>
-      </w:r>
-      <w:proofErr w:type="spellEnd"/>
-      <w:r>
-        <w:t xml:space="preserve"> type of function </w:t>
+      <w:r>
+        <w:t xml:space="preserve">Baranyi and Roberts suggested a Michaelis-Menten type of function </w:t>
       </w:r>
       <m:oMath>
         <m:r>
@@ -16433,15 +16184,7 @@
         <w:t>m</w:t>
       </w:r>
       <w:r>
-        <w:t xml:space="preserve"> is the adjustment rate, or the rate at which additional cells adjust to growth. Integrating eq. A5 produces eq. 2. </w:t>
-      </w:r>
-      <w:proofErr w:type="spellStart"/>
-      <w:r>
-        <w:t>Baranyi</w:t>
-      </w:r>
-      <w:proofErr w:type="spellEnd"/>
-      <w:r>
-        <w:t xml:space="preserve"> and Roberts suggested to fix </w:t>
+        <w:t xml:space="preserve"> is the adjustment rate, or the rate at which additional cells adjust to growth. Integrating eq. A5 produces eq. 2. Baranyi and Roberts suggested to fix </w:t>
       </w:r>
       <m:oMath>
         <m:r>
@@ -17198,13 +16941,8 @@
     </w:tbl>
     <w:p>
       <w:r>
-        <w:t xml:space="preserve">We </w:t>
-      </w:r>
-      <w:proofErr w:type="gramStart"/>
-      <w:r>
-        <w:t xml:space="preserve">define </w:t>
-      </w:r>
-      <w:proofErr w:type="gramEnd"/>
+        <w:t xml:space="preserve">We define </w:t>
+      </w:r>
       <m:oMath>
         <m:sSub>
           <m:sSubPr>
@@ -17577,7 +17315,6 @@
       <w:r>
         <w:t xml:space="preserve"> is 1 when </w:t>
       </w:r>
-      <w:proofErr w:type="spellStart"/>
       <w:r>
         <w:rPr>
           <w:i/>
@@ -17585,7 +17322,6 @@
         </w:rPr>
         <w:t>i</w:t>
       </w:r>
-      <w:proofErr w:type="spellEnd"/>
       <w:r>
         <w:t xml:space="preserve"> is 2 and vice versa) </w:t>
       </w:r>
@@ -17958,13 +17694,8 @@
         </m:sSub>
       </m:oMath>
       <w:r>
-        <w:t xml:space="preserve"> into the differential equations </w:t>
-      </w:r>
-      <w:proofErr w:type="gramStart"/>
-      <w:r>
-        <w:t xml:space="preserve">for </w:t>
-      </w:r>
-      <w:proofErr w:type="gramEnd"/>
+        <w:t xml:space="preserve"> into the differential equations for </w:t>
+      </w:r>
       <m:oMath>
         <m:f>
           <m:fPr>
@@ -18123,13 +17854,8 @@
         </m:rad>
       </m:oMath>
       <w:r>
-        <w:t xml:space="preserve"> </w:t>
-      </w:r>
-      <w:proofErr w:type="gramStart"/>
-      <w:r>
-        <w:t xml:space="preserve">and </w:t>
-      </w:r>
-      <w:proofErr w:type="gramEnd"/>
+        <w:t xml:space="preserve"> and </w:t>
+      </w:r>
       <m:oMath>
         <m:sSub>
           <m:sSubPr>
@@ -19284,11 +19010,9 @@
         </w:tabs>
         <w:ind w:firstLine="0"/>
       </w:pPr>
-      <w:proofErr w:type="gramStart"/>
       <w:r>
         <w:t xml:space="preserve">where </w:t>
       </w:r>
-      <w:proofErr w:type="gramEnd"/>
       <m:oMath>
         <m:sSub>
           <m:sSubPr>
@@ -20953,13 +20677,8 @@
         </m:r>
       </m:oMath>
       <w:r>
-        <w:t xml:space="preserve"> in eqs. B3a-d and continue as above. This only changes the definition </w:t>
-      </w:r>
-      <w:proofErr w:type="gramStart"/>
-      <w:r>
-        <w:t xml:space="preserve">of </w:t>
-      </w:r>
-      <w:proofErr w:type="gramEnd"/>
+        <w:t xml:space="preserve"> in eqs. B3a-d and continue as above. This only changes the definition of </w:t>
+      </w:r>
       <m:oMath>
         <m:sSub>
           <m:sSubPr>
@@ -23562,7 +23281,7 @@
           <w:rPr>
             <w:noProof/>
           </w:rPr>
-          <w:t>18</w:t>
+          <w:t>16</w:t>
         </w:r>
         <w:r>
           <w:rPr>
@@ -26364,7 +26083,7 @@
 </file>
 
 <file path=customXml/itemProps1.xml><?xml version="1.0" encoding="utf-8"?>
-<ds:datastoreItem xmlns:ds="http://schemas.openxmlformats.org/officeDocument/2006/customXml" ds:itemID="{A1022425-C760-4105-89AA-017AA7F252CB}">
+<ds:datastoreItem xmlns:ds="http://schemas.openxmlformats.org/officeDocument/2006/customXml" ds:itemID="{DF4759A3-3C3D-42B5-891C-A3A22DC2F4AB}">
   <ds:schemaRefs>
     <ds:schemaRef ds:uri="http://schemas.openxmlformats.org/officeDocument/2006/bibliography"/>
   </ds:schemaRefs>

</xml_diff>

<commit_message>
selection coefficients figure and section
</commit_message>
<xml_diff>
--- a/ms.docx
+++ b/ms.docx
@@ -709,11 +709,6 @@
       <w:r>
         <w:t xml:space="preserve"> cell</w:t>
       </w:r>
-      <w:del w:id="0" w:author="Yoav Ram" w:date="2016-05-29T14:18:00Z">
-        <w:r>
-          <w:delText>s</w:delText>
-        </w:r>
-      </w:del>
       <w:r>
         <w:t xml:space="preserve"> populations</w:t>
       </w:r>
@@ -1774,7 +1769,8 @@
           <w:color w:val="auto"/>
         </w:rPr>
       </w:pPr>
-      <w:bookmarkStart w:id="1" w:name="_Ref439852115"/>
+      <w:bookmarkStart w:id="0" w:name="_Ref439852115"/>
+      <w:proofErr w:type="gramStart"/>
       <w:r>
         <w:rPr>
           <w:color w:val="auto"/>
@@ -1812,12 +1808,19 @@
         </w:rPr>
         <w:fldChar w:fldCharType="end"/>
       </w:r>
-      <w:bookmarkEnd w:id="1"/>
-      <w:r>
-        <w:rPr>
-          <w:color w:val="auto"/>
-        </w:rPr>
-        <w:t>. Growth curve data from t</w:t>
+      <w:bookmarkEnd w:id="0"/>
+      <w:r>
+        <w:rPr>
+          <w:color w:val="auto"/>
+        </w:rPr>
+        <w:t>.</w:t>
+      </w:r>
+      <w:proofErr w:type="gramEnd"/>
+      <w:r>
+        <w:rPr>
+          <w:color w:val="auto"/>
+        </w:rPr>
+        <w:t xml:space="preserve"> Growth curve data from t</w:t>
       </w:r>
       <w:r>
         <w:rPr>
@@ -6954,19 +6957,19 @@
         </w:rPr>
         <w:t>riteria (</w:t>
       </w:r>
-      <w:commentRangeStart w:id="2"/>
+      <w:commentRangeStart w:id="1"/>
       <w:r>
         <w:rPr>
           <w:highlight w:val="lightGray"/>
         </w:rPr>
         <w:t>BIC</w:t>
       </w:r>
-      <w:commentRangeEnd w:id="2"/>
+      <w:commentRangeEnd w:id="1"/>
       <w:r>
         <w:rPr>
           <w:rStyle w:val="CommentReference"/>
         </w:rPr>
-        <w:commentReference w:id="2"/>
+        <w:commentReference w:id="1"/>
       </w:r>
       <w:r>
         <w:rPr>
@@ -7899,7 +7902,8 @@
           <w:color w:val="auto"/>
         </w:rPr>
       </w:pPr>
-      <w:bookmarkStart w:id="4" w:name="_Ref439852214"/>
+      <w:bookmarkStart w:id="2" w:name="_Ref439852214"/>
+      <w:proofErr w:type="gramStart"/>
       <w:r>
         <w:rPr>
           <w:color w:val="auto"/>
@@ -7937,12 +7941,19 @@
         </w:rPr>
         <w:fldChar w:fldCharType="end"/>
       </w:r>
-      <w:bookmarkEnd w:id="4"/>
-      <w:r>
-        <w:rPr>
-          <w:color w:val="auto"/>
-        </w:rPr>
-        <w:t xml:space="preserve">. Fitting growth </w:t>
+      <w:bookmarkEnd w:id="2"/>
+      <w:r>
+        <w:rPr>
+          <w:color w:val="auto"/>
+        </w:rPr>
+        <w:t>.</w:t>
+      </w:r>
+      <w:proofErr w:type="gramEnd"/>
+      <w:r>
+        <w:rPr>
+          <w:color w:val="auto"/>
+        </w:rPr>
+        <w:t xml:space="preserve"> Fitting growth </w:t>
       </w:r>
       <w:r>
         <w:rPr>
@@ -9878,7 +9889,7 @@
           <w:color w:val="auto"/>
         </w:rPr>
       </w:pPr>
-      <w:bookmarkStart w:id="5" w:name="_Ref447619046"/>
+      <w:bookmarkStart w:id="3" w:name="_Ref447619046"/>
       <w:r>
         <w:rPr>
           <w:color w:val="auto"/>
@@ -9916,7 +9927,7 @@
         </w:rPr>
         <w:fldChar w:fldCharType="end"/>
       </w:r>
-      <w:bookmarkEnd w:id="5"/>
+      <w:bookmarkEnd w:id="3"/>
       <w:r>
         <w:rPr>
           <w:color w:val="auto"/>
@@ -12864,7 +12875,7 @@
         <w:fldChar w:fldCharType="begin" w:fldLock="1"/>
       </w:r>
       <w:r>
-        <w:instrText>ADDIN CSL_CITATION { "citationItems" : [ { "id" : "ITEM-1", "itemData" : { "DOI" : "10.1093/molbev/mst187", "ISBN" : "0737-4038", "ISSN" : "07374038", "PMID" : "24170494", "abstract" : "In the 1960s-1980s, determination of bacterial growth rates was an important tool in microbial genetics, biochemistry, molecular biology, and microbial physiology. The exciting technical developments of the 1990s and the 2000s eclipsed that tool; as a result, many investigators today lack experience with growth rate measurements. Recently, investigators in a number of areas have started to use measurements of bacterial growth rates for a variety of purposes. Those measurements have been greatly facilitated by the availability of microwell plate readers that permit the simultaneous measurements on up to 384 different cultures. Only the exponential (logarithmic) portions of the resulting growth curves are useful for determining growth rates, and manual determination of that portion and calculation of growth rates can be tedious for high-throughput purposes. Here, we introduce the program GrowthRates that uses plate reader output files to automatically determine the exponential portion of the curve and to automatically calculate the growth rate, the maximum culture density, and the duration of the growth lag phase. GrowthRates is freely available for Macintosh, Windows, and Linux. We discuss the effects of culture volume, the classical bacterial growth curve, and the differences between determinations in rich media and minimal (mineral salts) media. This protocol covers calibration of the plate reader, growth of culture inocula for both rich and minimal media, and experimental setup. As a guide to reliability, we report typical day-to-day variation in growth rates and variation within experiments with respect to position of wells within the plates.", "author" : [ { "dropping-particle" : "", "family" : "Hall", "given" : "Barry G.", "non-dropping-particle" : "", "parse-names" : false, "suffix" : "" }, { "dropping-particle" : "", "family" : "Acar", "given" : "Hande", "non-dropping-particle" : "", "parse-names" : false, "suffix" : "" }, { "dropping-particle" : "", "family" : "Nandipati", "given" : "Anna", "non-dropping-particle" : "", "parse-names" : false, "suffix" : "" }, { "dropping-particle" : "", "family" : "Barlow", "given" : "Miriam", "non-dropping-particle" : "", "parse-names" : false, "suffix" : "" } ], "container-title" : "Molecular Biology and Evolution", "id" : "ITEM-1", "issue" : "1", "issued" : { "date-parts" : [ [ "2014" ] ] }, "page" : "232-238", "title" : "Growth rates made easy", "type" : "article-journal", "volume" : "31" }, "label" : "chapter", "prefix" : "for example, see ", "uris" : [ "http://www.mendeley.com/documents/?uuid=f081921d-ea2b-4792-ba44-f8184b796e8d" ] } ], "mendeley" : { "formattedCitation" : "(for example, see Hall et al. 2014)", "plainTextFormattedCitation" : "(for example, see Hall et al. 2014)" }, "properties" : { "noteIndex" : 0 }, "schema" : "https://github.com/citation-style-language/schema/raw/master/csl-citation.json" }</w:instrText>
+        <w:instrText>ADDIN CSL_CITATION { "citationItems" : [ { "id" : "ITEM-1", "itemData" : { "DOI" : "10.1093/molbev/mst187", "ISBN" : "0737-4038", "ISSN" : "07374038", "PMID" : "24170494", "abstract" : "In the 1960s-1980s, determination of bacterial growth rates was an important tool in microbial genetics, biochemistry, molecular biology, and microbial physiology. The exciting technical developments of the 1990s and the 2000s eclipsed that tool; as a result, many investigators today lack experience with growth rate measurements. Recently, investigators in a number of areas have started to use measurements of bacterial growth rates for a variety of purposes. Those measurements have been greatly facilitated by the availability of microwell plate readers that permit the simultaneous measurements on up to 384 different cultures. Only the exponential (logarithmic) portions of the resulting growth curves are useful for determining growth rates, and manual determination of that portion and calculation of growth rates can be tedious for high-throughput purposes. Here, we introduce the program GrowthRates that uses plate reader output files to automatically determine the exponential portion of the curve and to automatically calculate the growth rate, the maximum culture density, and the duration of the growth lag phase. GrowthRates is freely available for Macintosh, Windows, and Linux. We discuss the effects of culture volume, the classical bacterial growth curve, and the differences between determinations in rich media and minimal (mineral salts) media. This protocol covers calibration of the plate reader, growth of culture inocula for both rich and minimal media, and experimental setup. As a guide to reliability, we report typical day-to-day variation in growth rates and variation within experiments with respect to position of wells within the plates.", "author" : [ { "dropping-particle" : "", "family" : "Hall", "given" : "Barry G.", "non-dropping-particle" : "", "parse-names" : false, "suffix" : "" }, { "dropping-particle" : "", "family" : "Acar", "given" : "Hande", "non-dropping-particle" : "", "parse-names" : false, "suffix" : "" }, { "dropping-particle" : "", "family" : "Nandipati", "given" : "Anna", "non-dropping-particle" : "", "parse-names" : false, "suffix" : "" }, { "dropping-particle" : "", "family" : "Barlow", "given" : "Miriam", "non-dropping-particle" : "", "parse-names" : false, "suffix" : "" } ], "container-title" : "Molecular Biology and Evolution", "id" : "ITEM-1", "issue" : "1", "issued" : { "date-parts" : [ [ "2014" ] ] }, "page" : "232-238", "title" : "Growth rates made easy", "type" : "article-journal", "volume" : "31" }, "label" : "chapter", "prefix" : "for example, see ", "uris" : [ "http://www.mendeley.com/documents/?uuid=f081921d-ea2b-4792-ba44-f8184b796e8d" ] } ], "mendeley" : { "formattedCitation" : "(for example, see Hall et al. 2014)", "plainTextFormattedCitation" : "(for example, see Hall et al. 2014)", "previouslyFormattedCitation" : "(for example, see Hall et al. 2014)" }, "properties" : { "noteIndex" : 0 }, "schema" : "https://github.com/citation-style-language/schema/raw/master/csl-citation.json" }</w:instrText>
       </w:r>
       <w:r>
         <w:fldChar w:fldCharType="separate"/>
@@ -13054,11 +13065,10 @@
           <w:b w:val="0"/>
           <w:bCs w:val="0"/>
           <w:color w:val="auto"/>
-          <w:sz w:val="20"/>
-          <w:szCs w:val="20"/>
         </w:rPr>
       </w:pPr>
-      <w:bookmarkStart w:id="6" w:name="_Ref439853356"/>
+      <w:bookmarkStart w:id="4" w:name="_Ref439853356"/>
+      <w:proofErr w:type="gramStart"/>
       <w:r>
         <w:rPr>
           <w:color w:val="auto"/>
@@ -13096,13 +13106,14 @@
         </w:rPr>
         <w:fldChar w:fldCharType="end"/>
       </w:r>
-      <w:bookmarkEnd w:id="6"/>
+      <w:bookmarkEnd w:id="4"/>
       <w:r>
         <w:rPr>
           <w:color w:val="auto"/>
         </w:rPr>
         <w:t>.</w:t>
       </w:r>
+      <w:proofErr w:type="gramEnd"/>
       <w:r>
         <w:rPr>
           <w:color w:val="auto"/>
@@ -13335,26 +13346,23 @@
           <w:bCs w:val="0"/>
           <w:color w:val="auto"/>
         </w:rPr>
-        <w:t xml:space="preserve">he green and red dashed lines represent the competition model </w:t>
-      </w:r>
-      <w:commentRangeStart w:id="7"/>
+        <w:t>he green and red dashed lines represent the competition model prediction for each strain.</w:t>
+      </w:r>
       <w:r>
         <w:rPr>
           <w:b w:val="0"/>
           <w:bCs w:val="0"/>
           <w:color w:val="auto"/>
         </w:rPr>
-        <w:t xml:space="preserve">prediction for each </w:t>
-      </w:r>
-      <w:commentRangeEnd w:id="7"/>
-      <w:r>
-        <w:rPr>
-          <w:rStyle w:val="CommentReference"/>
+        <w:t xml:space="preserve"> The black line represents the </w:t>
+      </w:r>
+      <w:r>
+        <w:rPr>
           <w:b w:val="0"/>
           <w:bCs w:val="0"/>
           <w:color w:val="auto"/>
         </w:rPr>
-        <w:commentReference w:id="7"/>
+        <w:t>exponential model prediction</w:t>
       </w:r>
       <w:r>
         <w:rPr>
@@ -13362,7 +13370,7 @@
           <w:bCs w:val="0"/>
           <w:color w:val="auto"/>
         </w:rPr>
-        <w:t>strain.</w:t>
+        <w:t xml:space="preserve"> </w:t>
       </w:r>
       <w:r>
         <w:rPr>
@@ -13370,7 +13378,7 @@
           <w:bCs w:val="0"/>
           <w:color w:val="auto"/>
         </w:rPr>
-        <w:t xml:space="preserve"> The black line represents the </w:t>
+        <w:t>(</w:t>
       </w:r>
       <w:r>
         <w:rPr>
@@ -13378,7 +13386,7 @@
           <w:bCs w:val="0"/>
           <w:color w:val="auto"/>
         </w:rPr>
-        <w:t>exponential model prediction</w:t>
+        <w:t xml:space="preserve">see </w:t>
       </w:r>
       <w:r>
         <w:rPr>
@@ -13386,7 +13394,7 @@
           <w:bCs w:val="0"/>
           <w:color w:val="auto"/>
         </w:rPr>
-        <w:t xml:space="preserve"> </w:t>
+        <w:fldChar w:fldCharType="begin"/>
       </w:r>
       <w:r>
         <w:rPr>
@@ -13394,7 +13402,7 @@
           <w:bCs w:val="0"/>
           <w:color w:val="auto"/>
         </w:rPr>
-        <w:t>(</w:t>
+        <w:instrText xml:space="preserve"> REF _Ref447793087 \h  \* MERGEFORMAT </w:instrText>
       </w:r>
       <w:r>
         <w:rPr>
@@ -13402,7 +13410,6 @@
           <w:bCs w:val="0"/>
           <w:color w:val="auto"/>
         </w:rPr>
-        <w:t xml:space="preserve">see </w:t>
       </w:r>
       <w:r>
         <w:rPr>
@@ -13410,7 +13417,7 @@
           <w:bCs w:val="0"/>
           <w:color w:val="auto"/>
         </w:rPr>
-        <w:fldChar w:fldCharType="begin"/>
+        <w:fldChar w:fldCharType="separate"/>
       </w:r>
       <w:r>
         <w:rPr>
@@ -13418,7 +13425,7 @@
           <w:bCs w:val="0"/>
           <w:color w:val="auto"/>
         </w:rPr>
-        <w:instrText xml:space="preserve"> REF _Ref447793087 \h  \* MERGEFORMAT </w:instrText>
+        <w:t>Figure S2</w:t>
       </w:r>
       <w:r>
         <w:rPr>
@@ -13426,6 +13433,7 @@
           <w:bCs w:val="0"/>
           <w:color w:val="auto"/>
         </w:rPr>
+        <w:fldChar w:fldCharType="end"/>
       </w:r>
       <w:r>
         <w:rPr>
@@ -13433,7 +13441,7 @@
           <w:bCs w:val="0"/>
           <w:color w:val="auto"/>
         </w:rPr>
-        <w:fldChar w:fldCharType="separate"/>
+        <w:t>)</w:t>
       </w:r>
       <w:r>
         <w:rPr>
@@ -13441,7 +13449,7 @@
           <w:bCs w:val="0"/>
           <w:color w:val="auto"/>
         </w:rPr>
-        <w:t>Figure S2</w:t>
+        <w:t>.</w:t>
       </w:r>
       <w:r>
         <w:rPr>
@@ -13449,7 +13457,25 @@
           <w:bCs w:val="0"/>
           <w:color w:val="auto"/>
         </w:rPr>
-        <w:fldChar w:fldCharType="end"/>
+        <w:t xml:space="preserve"> </w:t>
+      </w:r>
+      <w:r>
+        <w:rPr>
+          <w:color w:val="auto"/>
+        </w:rPr>
+        <w:t>(</w:t>
+      </w:r>
+      <w:r>
+        <w:rPr>
+          <w:color w:val="auto"/>
+        </w:rPr>
+        <w:t>D-F</w:t>
+      </w:r>
+      <w:r>
+        <w:rPr>
+          <w:color w:val="auto"/>
+        </w:rPr>
+        <w:t xml:space="preserve">) </w:t>
       </w:r>
       <w:r>
         <w:rPr>
@@ -13457,7 +13483,7 @@
           <w:bCs w:val="0"/>
           <w:color w:val="auto"/>
         </w:rPr>
-        <w:t>)</w:t>
+        <w:t xml:space="preserve">Green and red error bars are the measured frequencies of the two strains. The dashed green and red lines are the competition model prediction. The dashed black lines </w:t>
       </w:r>
       <w:r>
         <w:rPr>
@@ -13465,7 +13491,7 @@
           <w:bCs w:val="0"/>
           <w:color w:val="auto"/>
         </w:rPr>
-        <w:t>.</w:t>
+        <w:t xml:space="preserve">are the exponential model prediction. Error bars show mean values ± standard deviation. </w:t>
       </w:r>
       <w:r>
         <w:rPr>
@@ -13473,25 +13499,7 @@
           <w:bCs w:val="0"/>
           <w:color w:val="auto"/>
         </w:rPr>
-        <w:t xml:space="preserve"> </w:t>
-      </w:r>
-      <w:r>
-        <w:rPr>
-          <w:color w:val="auto"/>
-        </w:rPr>
-        <w:t>(</w:t>
-      </w:r>
-      <w:r>
-        <w:rPr>
-          <w:color w:val="auto"/>
-        </w:rPr>
-        <w:t>D-F</w:t>
-      </w:r>
-      <w:r>
-        <w:rPr>
-          <w:color w:val="auto"/>
-        </w:rPr>
-        <w:t xml:space="preserve">) </w:t>
+        <w:t>Mean residual squared errors</w:t>
       </w:r>
       <w:r>
         <w:rPr>
@@ -13499,7 +13507,7 @@
           <w:bCs w:val="0"/>
           <w:color w:val="auto"/>
         </w:rPr>
-        <w:t xml:space="preserve">Green and red error bars are the measured frequencies of the two strains. The dashed green and red lines are the competition model prediction. The dashed black lines </w:t>
+        <w:t xml:space="preserve"> –</w:t>
       </w:r>
       <w:r>
         <w:rPr>
@@ -13507,7 +13515,7 @@
           <w:bCs w:val="0"/>
           <w:color w:val="auto"/>
         </w:rPr>
-        <w:t xml:space="preserve">are the exponential model prediction. Error bars show mean values ± standard deviation. </w:t>
+        <w:t xml:space="preserve"> A</w:t>
       </w:r>
       <w:r>
         <w:rPr>
@@ -13515,15 +13523,16 @@
           <w:bCs w:val="0"/>
           <w:color w:val="auto"/>
         </w:rPr>
-        <w:t>Mean residual squared errors</w:t>
+        <w:t>: 1.3·10</w:t>
       </w:r>
       <w:r>
         <w:rPr>
           <w:b w:val="0"/>
           <w:bCs w:val="0"/>
           <w:color w:val="auto"/>
-        </w:rPr>
-        <w:t xml:space="preserve"> –</w:t>
+          <w:vertAlign w:val="superscript"/>
+        </w:rPr>
+        <w:t>-4</w:t>
       </w:r>
       <w:r>
         <w:rPr>
@@ -13531,7 +13540,7 @@
           <w:bCs w:val="0"/>
           <w:color w:val="auto"/>
         </w:rPr>
-        <w:t xml:space="preserve"> A</w:t>
+        <w:t>;</w:t>
       </w:r>
       <w:r>
         <w:rPr>
@@ -13539,16 +13548,15 @@
           <w:bCs w:val="0"/>
           <w:color w:val="auto"/>
         </w:rPr>
-        <w:t>: 1.3·10</w:t>
+        <w:t xml:space="preserve"> </w:t>
       </w:r>
       <w:r>
         <w:rPr>
           <w:b w:val="0"/>
           <w:bCs w:val="0"/>
           <w:color w:val="auto"/>
-          <w:vertAlign w:val="superscript"/>
-        </w:rPr>
-        <w:t>-4</w:t>
+        </w:rPr>
+        <w:t>B:</w:t>
       </w:r>
       <w:r>
         <w:rPr>
@@ -13556,7 +13564,7 @@
           <w:bCs w:val="0"/>
           <w:color w:val="auto"/>
         </w:rPr>
-        <w:t>;</w:t>
+        <w:t xml:space="preserve"> </w:t>
       </w:r>
       <w:r>
         <w:rPr>
@@ -13564,15 +13572,16 @@
           <w:bCs w:val="0"/>
           <w:color w:val="auto"/>
         </w:rPr>
-        <w:t xml:space="preserve"> </w:t>
+        <w:t>1·10</w:t>
       </w:r>
       <w:r>
         <w:rPr>
           <w:b w:val="0"/>
           <w:bCs w:val="0"/>
           <w:color w:val="auto"/>
-        </w:rPr>
-        <w:t>B:</w:t>
+          <w:vertAlign w:val="superscript"/>
+        </w:rPr>
+        <w:t>-4</w:t>
       </w:r>
       <w:r>
         <w:rPr>
@@ -13580,24 +13589,24 @@
           <w:bCs w:val="0"/>
           <w:color w:val="auto"/>
         </w:rPr>
-        <w:t xml:space="preserve"> </w:t>
+        <w:t>; C: 6.5·10</w:t>
       </w:r>
       <w:r>
         <w:rPr>
           <w:b w:val="0"/>
           <w:bCs w:val="0"/>
           <w:color w:val="auto"/>
-        </w:rPr>
-        <w:t>1·10</w:t>
+          <w:vertAlign w:val="superscript"/>
+        </w:rPr>
+        <w:t>-5</w:t>
       </w:r>
       <w:r>
         <w:rPr>
           <w:b w:val="0"/>
           <w:bCs w:val="0"/>
           <w:color w:val="auto"/>
-          <w:vertAlign w:val="superscript"/>
-        </w:rPr>
-        <w:t>-4</w:t>
+        </w:rPr>
+        <w:t>. Estima</w:t>
       </w:r>
       <w:r>
         <w:rPr>
@@ -13605,16 +13614,15 @@
           <w:bCs w:val="0"/>
           <w:color w:val="auto"/>
         </w:rPr>
-        <w:t>; C: 6.5·10</w:t>
+        <w:t xml:space="preserve">ted competition coefficients - </w:t>
       </w:r>
       <w:r>
         <w:rPr>
           <w:b w:val="0"/>
           <w:bCs w:val="0"/>
           <w:color w:val="auto"/>
-          <w:vertAlign w:val="superscript"/>
-        </w:rPr>
-        <w:t>-5</w:t>
+        </w:rPr>
+        <w:t>D</w:t>
       </w:r>
       <w:r>
         <w:rPr>
@@ -13622,7 +13630,7 @@
           <w:bCs w:val="0"/>
           <w:color w:val="auto"/>
         </w:rPr>
-        <w:t>. Estima</w:t>
+        <w:t>:</w:t>
       </w:r>
       <w:r>
         <w:rPr>
@@ -13630,15 +13638,16 @@
           <w:bCs w:val="0"/>
           <w:color w:val="auto"/>
         </w:rPr>
-        <w:t xml:space="preserve">ted competition coefficients - </w:t>
+        <w:t xml:space="preserve"> a</w:t>
       </w:r>
       <w:r>
         <w:rPr>
           <w:b w:val="0"/>
           <w:bCs w:val="0"/>
           <w:color w:val="auto"/>
-        </w:rPr>
-        <w:t>D</w:t>
+          <w:vertAlign w:val="subscript"/>
+        </w:rPr>
+        <w:t>1</w:t>
       </w:r>
       <w:r>
         <w:rPr>
@@ -13646,7 +13655,7 @@
           <w:bCs w:val="0"/>
           <w:color w:val="auto"/>
         </w:rPr>
-        <w:t>:</w:t>
+        <w:t>=10,</w:t>
       </w:r>
       <w:r>
         <w:rPr>
@@ -13654,24 +13663,24 @@
           <w:bCs w:val="0"/>
           <w:color w:val="auto"/>
         </w:rPr>
-        <w:t xml:space="preserve"> a</w:t>
+        <w:t xml:space="preserve"> </w:t>
       </w:r>
       <w:r>
         <w:rPr>
           <w:b w:val="0"/>
           <w:bCs w:val="0"/>
           <w:color w:val="auto"/>
-          <w:vertAlign w:val="subscript"/>
-        </w:rPr>
-        <w:t>1</w:t>
+        </w:rPr>
+        <w:t>a</w:t>
       </w:r>
       <w:r>
         <w:rPr>
           <w:b w:val="0"/>
           <w:bCs w:val="0"/>
           <w:color w:val="auto"/>
-        </w:rPr>
-        <w:t>=10,</w:t>
+          <w:vertAlign w:val="subscript"/>
+        </w:rPr>
+        <w:t>2</w:t>
       </w:r>
       <w:r>
         <w:rPr>
@@ -13679,7 +13688,7 @@
           <w:bCs w:val="0"/>
           <w:color w:val="auto"/>
         </w:rPr>
-        <w:t xml:space="preserve"> </w:t>
+        <w:t>=0.</w:t>
       </w:r>
       <w:r>
         <w:rPr>
@@ -13687,16 +13696,15 @@
           <w:bCs w:val="0"/>
           <w:color w:val="auto"/>
         </w:rPr>
-        <w:t>a</w:t>
+        <w:t>7</w:t>
       </w:r>
       <w:r>
         <w:rPr>
           <w:b w:val="0"/>
           <w:bCs w:val="0"/>
           <w:color w:val="auto"/>
-          <w:vertAlign w:val="subscript"/>
-        </w:rPr>
-        <w:t>2</w:t>
+        </w:rPr>
+        <w:t>7;</w:t>
       </w:r>
       <w:r>
         <w:rPr>
@@ -13704,7 +13712,7 @@
           <w:bCs w:val="0"/>
           <w:color w:val="auto"/>
         </w:rPr>
-        <w:t>=0.</w:t>
+        <w:t xml:space="preserve"> </w:t>
       </w:r>
       <w:r>
         <w:rPr>
@@ -13712,7 +13720,7 @@
           <w:bCs w:val="0"/>
           <w:color w:val="auto"/>
         </w:rPr>
-        <w:t>7</w:t>
+        <w:t>E</w:t>
       </w:r>
       <w:r>
         <w:rPr>
@@ -13720,7 +13728,7 @@
           <w:bCs w:val="0"/>
           <w:color w:val="auto"/>
         </w:rPr>
-        <w:t>7;</w:t>
+        <w:t>:</w:t>
       </w:r>
       <w:r>
         <w:rPr>
@@ -13736,15 +13744,16 @@
           <w:bCs w:val="0"/>
           <w:color w:val="auto"/>
         </w:rPr>
-        <w:t>E</w:t>
+        <w:t>a</w:t>
       </w:r>
       <w:r>
         <w:rPr>
           <w:b w:val="0"/>
           <w:bCs w:val="0"/>
           <w:color w:val="auto"/>
-        </w:rPr>
-        <w:t>:</w:t>
+          <w:vertAlign w:val="subscript"/>
+        </w:rPr>
+        <w:t>1</w:t>
       </w:r>
       <w:r>
         <w:rPr>
@@ -13752,24 +13761,24 @@
           <w:bCs w:val="0"/>
           <w:color w:val="auto"/>
         </w:rPr>
-        <w:t xml:space="preserve"> </w:t>
+        <w:t>=3.7, a</w:t>
       </w:r>
       <w:r>
         <w:rPr>
           <w:b w:val="0"/>
           <w:bCs w:val="0"/>
           <w:color w:val="auto"/>
-        </w:rPr>
-        <w:t>a</w:t>
+          <w:vertAlign w:val="subscript"/>
+        </w:rPr>
+        <w:t>2</w:t>
       </w:r>
       <w:r>
         <w:rPr>
           <w:b w:val="0"/>
           <w:bCs w:val="0"/>
           <w:color w:val="auto"/>
-          <w:vertAlign w:val="subscript"/>
-        </w:rPr>
-        <w:t>1</w:t>
+        </w:rPr>
+        <w:t>=2</w:t>
       </w:r>
       <w:r>
         <w:rPr>
@@ -13777,7 +13786,7 @@
           <w:bCs w:val="0"/>
           <w:color w:val="auto"/>
         </w:rPr>
-        <w:t>=3.7, a</w:t>
+        <w:t>; F: a</w:t>
       </w:r>
       <w:r>
         <w:rPr>
@@ -13786,7 +13795,7 @@
           <w:color w:val="auto"/>
           <w:vertAlign w:val="subscript"/>
         </w:rPr>
-        <w:t>2</w:t>
+        <w:t>1</w:t>
       </w:r>
       <w:r>
         <w:rPr>
@@ -13794,24 +13803,24 @@
           <w:bCs w:val="0"/>
           <w:color w:val="auto"/>
         </w:rPr>
-        <w:t>=2</w:t>
+        <w:t>=0.11, a</w:t>
       </w:r>
       <w:r>
         <w:rPr>
           <w:b w:val="0"/>
           <w:bCs w:val="0"/>
           <w:color w:val="auto"/>
-        </w:rPr>
-        <w:t>; F: a</w:t>
+          <w:vertAlign w:val="subscript"/>
+        </w:rPr>
+        <w:t>2</w:t>
       </w:r>
       <w:r>
         <w:rPr>
           <w:b w:val="0"/>
           <w:bCs w:val="0"/>
           <w:color w:val="auto"/>
-          <w:vertAlign w:val="subscript"/>
-        </w:rPr>
-        <w:t>1</w:t>
+        </w:rPr>
+        <w:t>=0.53</w:t>
       </w:r>
       <w:r>
         <w:rPr>
@@ -13819,16 +13828,15 @@
           <w:bCs w:val="0"/>
           <w:color w:val="auto"/>
         </w:rPr>
-        <w:t>=0.11, a</w:t>
+        <w:t>.</w:t>
       </w:r>
       <w:r>
         <w:rPr>
           <w:b w:val="0"/>
           <w:bCs w:val="0"/>
           <w:color w:val="auto"/>
-          <w:vertAlign w:val="subscript"/>
-        </w:rPr>
-        <w:t>2</w:t>
+        </w:rPr>
+        <w:t xml:space="preserve"> </w:t>
       </w:r>
       <w:r>
         <w:rPr>
@@ -13836,7 +13844,7 @@
           <w:bCs w:val="0"/>
           <w:color w:val="auto"/>
         </w:rPr>
-        <w:t>=0.53</w:t>
+        <w:t>Inferred selection coefficients</w:t>
       </w:r>
       <w:r>
         <w:rPr>
@@ -13844,24 +13852,7 @@
           <w:bCs w:val="0"/>
           <w:color w:val="auto"/>
         </w:rPr>
-        <w:t>.</w:t>
-      </w:r>
-      <w:r>
-        <w:rPr>
-          <w:b w:val="0"/>
-          <w:bCs w:val="0"/>
-          <w:color w:val="auto"/>
-        </w:rPr>
-        <w:t xml:space="preserve"> </w:t>
-      </w:r>
-      <w:r>
-        <w:rPr>
-          <w:b w:val="0"/>
-          <w:bCs w:val="0"/>
-          <w:color w:val="auto"/>
-          <w:highlight w:val="yellow"/>
-        </w:rPr>
-        <w:t>Inferred selection coefficients: …</w:t>
+        <w:t xml:space="preserve"> – D: 0.0107; E: 0.0101; F: 0.0235 (see Figure S3).</w:t>
       </w:r>
     </w:p>
     <w:p>
@@ -13872,190 +13863,300 @@
     <w:p>
       <w:pPr>
         <w:pStyle w:val="Heading2"/>
-        <w:rPr>
-          <w:highlight w:val="yellow"/>
-        </w:rPr>
       </w:pPr>
       <w:r>
-        <w:rPr>
-          <w:highlight w:val="yellow"/>
-        </w:rPr>
         <w:lastRenderedPageBreak/>
         <w:t>Fitness</w:t>
       </w:r>
       <w:r>
-        <w:rPr>
-          <w:highlight w:val="yellow"/>
-        </w:rPr>
         <w:t xml:space="preserve"> </w:t>
       </w:r>
       <w:r>
-        <w:rPr>
-          <w:highlight w:val="yellow"/>
-        </w:rPr>
         <w:t>inference</w:t>
       </w:r>
     </w:p>
     <w:p>
-      <w:pPr>
-        <w:rPr>
-          <w:highlight w:val="yellow"/>
-        </w:rPr>
-      </w:pPr>
-      <w:r>
-        <w:rPr>
-          <w:highlight w:val="yellow"/>
-        </w:rPr>
+      <w:r>
         <w:t xml:space="preserve">The best way to </w:t>
       </w:r>
       <w:r>
-        <w:rPr>
-          <w:highlight w:val="yellow"/>
-        </w:rPr>
         <w:t>infer the</w:t>
       </w:r>
       <w:r>
-        <w:rPr>
-          <w:highlight w:val="yellow"/>
-        </w:rPr>
         <w:t xml:space="preserve"> relative fitness of two strains is by performing pairwise competition assays: growing </w:t>
       </w:r>
       <w:r>
-        <w:rPr>
-          <w:highlight w:val="yellow"/>
-        </w:rPr>
         <w:t>both strains</w:t>
       </w:r>
       <w:r>
-        <w:rPr>
-          <w:highlight w:val="yellow"/>
-        </w:rPr>
         <w:t xml:space="preserve"> in</w:t>
       </w:r>
       <w:r>
-        <w:rPr>
-          <w:highlight w:val="yellow"/>
-        </w:rPr>
         <w:t xml:space="preserve"> a</w:t>
       </w:r>
       <w:r>
-        <w:rPr>
-          <w:highlight w:val="yellow"/>
-        </w:rPr>
         <w:t xml:space="preserve"> mixed culture and measuring the change in their frequencies over time. </w:t>
       </w:r>
       <w:r>
-        <w:rPr>
-          <w:highlight w:val="yellow"/>
-        </w:rPr>
         <w:t xml:space="preserve">Using our method, </w:t>
       </w:r>
       <w:r>
-        <w:rPr>
-          <w:highlight w:val="yellow"/>
-        </w:rPr>
         <w:t xml:space="preserve">this </w:t>
       </w:r>
       <w:r>
-        <w:rPr>
-          <w:highlight w:val="yellow"/>
-        </w:rPr>
         <w:t xml:space="preserve">can be done </w:t>
       </w:r>
       <w:r>
-        <w:rPr>
-          <w:highlight w:val="yellow"/>
-        </w:rPr>
         <w:t>by simply measuring densities in mono- and mixed culture</w:t>
       </w:r>
       <w:r>
-        <w:rPr>
-          <w:highlight w:val="yellow"/>
-        </w:rPr>
         <w:t>s</w:t>
       </w:r>
       <w:r>
-        <w:rPr>
-          <w:highlight w:val="yellow"/>
-        </w:rPr>
         <w:t>, without requiring direct me</w:t>
       </w:r>
       <w:r>
-        <w:rPr>
-          <w:highlight w:val="yellow"/>
-        </w:rPr>
         <w:t>asurement of strain frequencies.</w:t>
       </w:r>
       <w:r>
-        <w:rPr>
-          <w:highlight w:val="yellow"/>
-        </w:rPr>
         <w:t xml:space="preserve"> </w:t>
       </w:r>
     </w:p>
     <w:p>
-      <w:pPr>
-        <w:rPr>
-          <w:highlight w:val="yellow"/>
-        </w:rPr>
-      </w:pPr>
-      <w:r>
-        <w:rPr>
-          <w:highlight w:val="yellow"/>
-        </w:rPr>
+      <w:r>
         <w:t>A</w:t>
       </w:r>
       <w:r>
-        <w:rPr>
-          <w:highlight w:val="yellow"/>
-        </w:rPr>
         <w:t xml:space="preserve"> common method for estimating relative fitness or selection coefficients from pairwise competition results is </w:t>
       </w:r>
       <w:r>
-        <w:rPr>
-          <w:highlight w:val="yellow"/>
-        </w:rPr>
         <w:fldChar w:fldCharType="begin" w:fldLock="1"/>
       </w:r>
       <w:r>
-        <w:rPr>
-          <w:highlight w:val="yellow"/>
-        </w:rPr>
-        <w:instrText>ADDIN CSL_CITATION { "citationItems" : [ { "id" : "ITEM-1", "itemData" : { "DOI" : "10.1371/journal.pone.0126210", "ISSN" : "1932-6203", "author" : [ { "dropping-particle" : "", "family" : "Wiser", "given" : "Michael J", "non-dropping-particle" : "", "parse-names" : false, "suffix" : "" }, { "dropping-particle" : "", "family" : "Lenski", "given" : "Richard E.", "non-dropping-particle" : "", "parse-names" : false, "suffix" : "" } ], "container-title" : "PLOS ONE", "id" : "ITEM-1", "issue" : "5", "issued" : { "date-parts" : [ [ "2015" ] ] }, "page" : "e0126210", "title" : "A Comparison of Methods to Measure Fitness in &lt;i&gt;Escherichia coli&lt;/i&gt;", "type" : "article-journal", "volume" : "10" }, "uris" : [ "http://www.mendeley.com/documents/?uuid=e02f4657-f10b-4980-a582-98ea370b5fce" ] } ], "mendeley" : { "formattedCitation" : "(Wiser and Lenski 2015)", "plainTextFormattedCitation" : "(Wiser and Lenski 2015)", "previouslyFormattedCitation" : "(Wiser and Lenski 2015)" }, "properties" : { "noteIndex" : 0 }, "schema" : "https://github.com/citation-style-language/schema/raw/master/csl-citation.json" }</w:instrText>
-      </w:r>
-      <w:r>
-        <w:rPr>
-          <w:highlight w:val="yellow"/>
-        </w:rPr>
+        <w:instrText>ADDIN CSL_CITATION { "citationItems" : [ { "id" : "ITEM-1", "itemData" : { "DOI" : "10.1098/rsbl.2010.0580", "ISSN" : "1744-957X", "PMID" : "20810425", "abstract" : "Distributions of mutation fitness effects from evolution experiments are available in an increasing number of species, opening the way for a vast array of applications in evolutionary biology. However, comparison of estimated distributions among studies is hampered by inconsistencies in the definitions of fitness effects and selection coefficients. In particular, the use of ratios of Malthusian growth rates as 'relative fitnesses' leads to wrong inference of the strength of selection. Scaling Malthusian fitness by the generation time may help overcome this shortcoming, and allow accurate comparison of selection coefficients across species. For species reproducing by binary fission (neglecting cellular death), ln2 can be used as a correction factor, but in general, the growth rate and generation time of the wild-type should be provided in studies reporting distribution of mutation fitness effects. I also discuss how density and frequency dependence of population growth affect selection and its measurement in evolution experiments.", "author" : [ { "dropping-particle" : "", "family" : "Chevin", "given" : "Luis-Miguel", "non-dropping-particle" : "", "parse-names" : false, "suffix" : "" } ], "container-title" : "Biology letters", "id" : "ITEM-1", "issue" : "2", "issued" : { "date-parts" : [ [ "2011", "4", "23" ] ] }, "page" : "210-3", "title" : "On measuring selection in experimental evolution.", "type" : "article-journal", "volume" : "7" }, "uris" : [ "http://www.mendeley.com/documents/?uuid=1e94d081-c729-43ac-b9be-63d792575b27" ] } ], "mendeley" : { "formattedCitation" : "(Chevin 2011)", "plainTextFormattedCitation" : "(Chevin 2011)", "previouslyFormattedCitation" : "(Wiser and Lenski 2015)" }, "properties" : { "noteIndex" : 0 }, "schema" : "https://github.com/citation-style-language/schema/raw/master/csl-citation.json" }</w:instrText>
+      </w:r>
+      <w:r>
         <w:fldChar w:fldCharType="separate"/>
       </w:r>
       <w:r>
         <w:rPr>
           <w:noProof/>
-          <w:highlight w:val="yellow"/>
-        </w:rPr>
-        <w:t>(Wiser and Lenski 2015)</w:t>
-      </w:r>
-      <w:r>
-        <w:rPr>
-          <w:highlight w:val="yellow"/>
-        </w:rPr>
+        </w:rPr>
+        <w:t>(Chevin 2011)</w:t>
+      </w:r>
+      <w:r>
         <w:fldChar w:fldCharType="end"/>
       </w:r>
       <w:r>
-        <w:rPr>
-          <w:highlight w:val="yellow"/>
-        </w:rPr>
         <w:t>:</w:t>
       </w:r>
     </w:p>
     <w:p>
       <w:pPr>
         <w:jc w:val="right"/>
-        <w:rPr>
-          <w:highlight w:val="yellow"/>
-        </w:rPr>
       </w:pPr>
+      <m:oMath>
+        <m:r>
+          <w:rPr>
+            <w:rFonts w:ascii="Cambria Math" w:hAnsi="Cambria Math"/>
+          </w:rPr>
+          <m:t>s(t)</m:t>
+        </m:r>
+        <m:r>
+          <w:rPr>
+            <w:rFonts w:ascii="Cambria Math" w:hAnsi="Cambria Math"/>
+          </w:rPr>
+          <m:t>=</m:t>
+        </m:r>
+        <m:f>
+          <m:fPr>
+            <m:ctrlPr>
+              <w:rPr>
+                <w:rFonts w:ascii="Cambria Math" w:hAnsi="Cambria Math"/>
+                <w:i/>
+              </w:rPr>
+            </m:ctrlPr>
+          </m:fPr>
+          <m:num>
+            <m:r>
+              <w:rPr>
+                <w:rFonts w:ascii="Cambria Math" w:hAnsi="Cambria Math"/>
+              </w:rPr>
+              <m:t>d</m:t>
+            </m:r>
+          </m:num>
+          <m:den>
+            <m:r>
+              <w:rPr>
+                <w:rFonts w:ascii="Cambria Math" w:hAnsi="Cambria Math"/>
+              </w:rPr>
+              <m:t>dt</m:t>
+            </m:r>
+          </m:den>
+        </m:f>
+        <m:func>
+          <m:funcPr>
+            <m:ctrlPr>
+              <w:rPr>
+                <w:rFonts w:ascii="Cambria Math" w:hAnsi="Cambria Math"/>
+                <w:i/>
+              </w:rPr>
+            </m:ctrlPr>
+          </m:funcPr>
+          <m:fName>
+            <m:r>
+              <m:rPr>
+                <m:sty m:val="p"/>
+              </m:rPr>
+              <w:rPr>
+                <w:rFonts w:ascii="Cambria Math" w:hAnsi="Cambria Math"/>
+              </w:rPr>
+              <m:t>log</m:t>
+            </m:r>
+          </m:fName>
+          <m:e>
+            <m:d>
+              <m:dPr>
+                <m:ctrlPr>
+                  <w:rPr>
+                    <w:rFonts w:ascii="Cambria Math" w:hAnsi="Cambria Math"/>
+                    <w:i/>
+                  </w:rPr>
+                </m:ctrlPr>
+              </m:dPr>
+              <m:e>
+                <m:f>
+                  <m:fPr>
+                    <m:ctrlPr>
+                      <w:rPr>
+                        <w:rFonts w:ascii="Cambria Math" w:hAnsi="Cambria Math"/>
+                        <w:i/>
+                      </w:rPr>
+                    </m:ctrlPr>
+                  </m:fPr>
+                  <m:num>
+                    <m:sSub>
+                      <m:sSubPr>
+                        <m:ctrlPr>
+                          <w:rPr>
+                            <w:rFonts w:ascii="Cambria Math" w:hAnsi="Cambria Math"/>
+                            <w:i/>
+                          </w:rPr>
+                        </m:ctrlPr>
+                      </m:sSubPr>
+                      <m:e>
+                        <m:r>
+                          <w:rPr>
+                            <w:rFonts w:ascii="Cambria Math" w:hAnsi="Cambria Math"/>
+                          </w:rPr>
+                          <m:t>N</m:t>
+                        </m:r>
+                      </m:e>
+                      <m:sub>
+                        <m:r>
+                          <w:rPr>
+                            <w:rFonts w:ascii="Cambria Math" w:hAnsi="Cambria Math"/>
+                          </w:rPr>
+                          <m:t>2</m:t>
+                        </m:r>
+                      </m:sub>
+                    </m:sSub>
+                    <m:d>
+                      <m:dPr>
+                        <m:ctrlPr>
+                          <w:rPr>
+                            <w:rFonts w:ascii="Cambria Math" w:hAnsi="Cambria Math"/>
+                            <w:i/>
+                          </w:rPr>
+                        </m:ctrlPr>
+                      </m:dPr>
+                      <m:e>
+                        <m:r>
+                          <w:rPr>
+                            <w:rFonts w:ascii="Cambria Math" w:hAnsi="Cambria Math"/>
+                          </w:rPr>
+                          <m:t>t</m:t>
+                        </m:r>
+                      </m:e>
+                    </m:d>
+                  </m:num>
+                  <m:den>
+                    <m:sSub>
+                      <m:sSubPr>
+                        <m:ctrlPr>
+                          <w:rPr>
+                            <w:rFonts w:ascii="Cambria Math" w:hAnsi="Cambria Math"/>
+                            <w:i/>
+                          </w:rPr>
+                        </m:ctrlPr>
+                      </m:sSubPr>
+                      <m:e>
+                        <m:r>
+                          <w:rPr>
+                            <w:rFonts w:ascii="Cambria Math" w:hAnsi="Cambria Math"/>
+                          </w:rPr>
+                          <m:t>N</m:t>
+                        </m:r>
+                      </m:e>
+                      <m:sub>
+                        <m:r>
+                          <w:rPr>
+                            <w:rFonts w:ascii="Cambria Math" w:hAnsi="Cambria Math"/>
+                          </w:rPr>
+                          <m:t>1</m:t>
+                        </m:r>
+                      </m:sub>
+                    </m:sSub>
+                    <m:d>
+                      <m:dPr>
+                        <m:ctrlPr>
+                          <w:rPr>
+                            <w:rFonts w:ascii="Cambria Math" w:hAnsi="Cambria Math"/>
+                            <w:i/>
+                          </w:rPr>
+                        </m:ctrlPr>
+                      </m:dPr>
+                      <m:e>
+                        <m:r>
+                          <w:rPr>
+                            <w:rFonts w:ascii="Cambria Math" w:hAnsi="Cambria Math"/>
+                          </w:rPr>
+                          <m:t>t</m:t>
+                        </m:r>
+                      </m:e>
+                    </m:d>
+                  </m:den>
+                </m:f>
+              </m:e>
+            </m:d>
+          </m:e>
+        </m:func>
+        <m:r>
+          <w:rPr>
+            <w:rFonts w:ascii="Cambria Math" w:hAnsi="Cambria Math"/>
+          </w:rPr>
+          <m:t>,</m:t>
+        </m:r>
+      </m:oMath>
+      <w:r>
+        <w:t xml:space="preserve">                                         (4)</w:t>
+      </w:r>
+    </w:p>
+    <w:p>
+      <w:pPr>
+        <w:ind w:firstLine="0"/>
+        <w:rPr>
+          <w:rFonts w:asciiTheme="minorHAnsi" w:hAnsiTheme="minorHAnsi"/>
+        </w:rPr>
+      </w:pPr>
+      <w:proofErr w:type="gramStart"/>
+      <w:r>
+        <w:t>where</w:t>
+      </w:r>
+      <w:proofErr w:type="gramEnd"/>
+      <w:r>
+        <w:t xml:space="preserve"> </w:t>
+      </w:r>
       <m:oMath>
         <m:sSub>
           <m:sSubPr>
@@ -14063,7 +14164,6 @@
               <w:rPr>
                 <w:rFonts w:ascii="Cambria Math" w:hAnsi="Cambria Math"/>
                 <w:i/>
-                <w:highlight w:val="yellow"/>
               </w:rPr>
             </m:ctrlPr>
           </m:sSubPr>
@@ -14071,16 +14171,14 @@
             <m:r>
               <w:rPr>
                 <w:rFonts w:ascii="Cambria Math" w:hAnsi="Cambria Math"/>
-                <w:highlight w:val="yellow"/>
-              </w:rPr>
-              <m:t>ω</m:t>
+              </w:rPr>
+              <m:t>N</m:t>
             </m:r>
           </m:e>
           <m:sub>
             <m:r>
               <w:rPr>
                 <w:rFonts w:ascii="Cambria Math" w:hAnsi="Cambria Math"/>
-                <w:highlight w:val="yellow"/>
               </w:rPr>
               <m:t>1</m:t>
             </m:r>
@@ -14089,350 +14187,12 @@
         <m:r>
           <w:rPr>
             <w:rFonts w:ascii="Cambria Math" w:hAnsi="Cambria Math"/>
-            <w:highlight w:val="yellow"/>
           </w:rPr>
-          <m:t>=</m:t>
-        </m:r>
-        <m:f>
-          <m:fPr>
-            <m:type m:val="lin"/>
-            <m:ctrlPr>
-              <w:rPr>
-                <w:rFonts w:ascii="Cambria Math" w:hAnsi="Cambria Math"/>
-                <w:i/>
-                <w:highlight w:val="yellow"/>
-              </w:rPr>
-            </m:ctrlPr>
-          </m:fPr>
-          <m:num>
-            <m:func>
-              <m:funcPr>
-                <m:ctrlPr>
-                  <w:rPr>
-                    <w:rFonts w:ascii="Cambria Math" w:hAnsi="Cambria Math"/>
-                    <w:i/>
-                    <w:highlight w:val="yellow"/>
-                  </w:rPr>
-                </m:ctrlPr>
-              </m:funcPr>
-              <m:fName>
-                <m:r>
-                  <m:rPr>
-                    <m:sty m:val="p"/>
-                  </m:rPr>
-                  <w:rPr>
-                    <w:rFonts w:ascii="Cambria Math" w:hAnsi="Cambria Math"/>
-                    <w:highlight w:val="yellow"/>
-                  </w:rPr>
-                  <m:t>log</m:t>
-                </m:r>
-              </m:fName>
-              <m:e>
-                <m:d>
-                  <m:dPr>
-                    <m:ctrlPr>
-                      <w:rPr>
-                        <w:rFonts w:ascii="Cambria Math" w:hAnsi="Cambria Math"/>
-                        <w:i/>
-                        <w:highlight w:val="yellow"/>
-                      </w:rPr>
-                    </m:ctrlPr>
-                  </m:dPr>
-                  <m:e>
-                    <m:f>
-                      <m:fPr>
-                        <m:ctrlPr>
-                          <w:rPr>
-                            <w:rFonts w:ascii="Cambria Math" w:hAnsi="Cambria Math"/>
-                            <w:i/>
-                            <w:highlight w:val="yellow"/>
-                          </w:rPr>
-                        </m:ctrlPr>
-                      </m:fPr>
-                      <m:num>
-                        <m:sSub>
-                          <m:sSubPr>
-                            <m:ctrlPr>
-                              <w:rPr>
-                                <w:rFonts w:ascii="Cambria Math" w:hAnsi="Cambria Math"/>
-                                <w:i/>
-                                <w:highlight w:val="yellow"/>
-                              </w:rPr>
-                            </m:ctrlPr>
-                          </m:sSubPr>
-                          <m:e>
-                            <m:r>
-                              <w:rPr>
-                                <w:rFonts w:ascii="Cambria Math" w:hAnsi="Cambria Math"/>
-                                <w:highlight w:val="yellow"/>
-                              </w:rPr>
-                              <m:t>N</m:t>
-                            </m:r>
-                          </m:e>
-                          <m:sub>
-                            <m:r>
-                              <w:rPr>
-                                <w:rFonts w:ascii="Cambria Math" w:hAnsi="Cambria Math"/>
-                                <w:highlight w:val="yellow"/>
-                              </w:rPr>
-                              <m:t>1</m:t>
-                            </m:r>
-                          </m:sub>
-                        </m:sSub>
-                        <m:d>
-                          <m:dPr>
-                            <m:ctrlPr>
-                              <w:rPr>
-                                <w:rFonts w:ascii="Cambria Math" w:hAnsi="Cambria Math"/>
-                                <w:i/>
-                                <w:highlight w:val="yellow"/>
-                              </w:rPr>
-                            </m:ctrlPr>
-                          </m:dPr>
-                          <m:e>
-                            <m:r>
-                              <w:rPr>
-                                <w:rFonts w:ascii="Cambria Math" w:hAnsi="Cambria Math"/>
-                                <w:highlight w:val="yellow"/>
-                              </w:rPr>
-                              <m:t>T</m:t>
-                            </m:r>
-                          </m:e>
-                        </m:d>
-                      </m:num>
-                      <m:den>
-                        <m:sSub>
-                          <m:sSubPr>
-                            <m:ctrlPr>
-                              <w:rPr>
-                                <w:rFonts w:ascii="Cambria Math" w:hAnsi="Cambria Math"/>
-                                <w:i/>
-                                <w:highlight w:val="yellow"/>
-                              </w:rPr>
-                            </m:ctrlPr>
-                          </m:sSubPr>
-                          <m:e>
-                            <m:r>
-                              <w:rPr>
-                                <w:rFonts w:ascii="Cambria Math" w:hAnsi="Cambria Math"/>
-                                <w:highlight w:val="yellow"/>
-                              </w:rPr>
-                              <m:t>N</m:t>
-                            </m:r>
-                          </m:e>
-                          <m:sub>
-                            <m:r>
-                              <w:rPr>
-                                <w:rFonts w:ascii="Cambria Math" w:hAnsi="Cambria Math"/>
-                                <w:highlight w:val="yellow"/>
-                              </w:rPr>
-                              <m:t>1</m:t>
-                            </m:r>
-                          </m:sub>
-                        </m:sSub>
-                        <m:d>
-                          <m:dPr>
-                            <m:ctrlPr>
-                              <w:rPr>
-                                <w:rFonts w:ascii="Cambria Math" w:hAnsi="Cambria Math"/>
-                                <w:i/>
-                                <w:highlight w:val="yellow"/>
-                              </w:rPr>
-                            </m:ctrlPr>
-                          </m:dPr>
-                          <m:e>
-                            <m:r>
-                              <w:rPr>
-                                <w:rFonts w:ascii="Cambria Math" w:hAnsi="Cambria Math"/>
-                                <w:highlight w:val="yellow"/>
-                              </w:rPr>
-                              <m:t>0</m:t>
-                            </m:r>
-                          </m:e>
-                        </m:d>
-                      </m:den>
-                    </m:f>
-                  </m:e>
-                </m:d>
-              </m:e>
-            </m:func>
-          </m:num>
-          <m:den>
-            <m:func>
-              <m:funcPr>
-                <m:ctrlPr>
-                  <w:rPr>
-                    <w:rFonts w:ascii="Cambria Math" w:hAnsi="Cambria Math"/>
-                    <w:i/>
-                    <w:highlight w:val="yellow"/>
-                  </w:rPr>
-                </m:ctrlPr>
-              </m:funcPr>
-              <m:fName>
-                <m:r>
-                  <m:rPr>
-                    <m:sty m:val="p"/>
-                  </m:rPr>
-                  <w:rPr>
-                    <w:rFonts w:ascii="Cambria Math" w:hAnsi="Cambria Math"/>
-                    <w:highlight w:val="yellow"/>
-                  </w:rPr>
-                  <m:t>log</m:t>
-                </m:r>
-              </m:fName>
-              <m:e>
-                <m:d>
-                  <m:dPr>
-                    <m:ctrlPr>
-                      <w:rPr>
-                        <w:rFonts w:ascii="Cambria Math" w:hAnsi="Cambria Math"/>
-                        <w:i/>
-                        <w:highlight w:val="yellow"/>
-                      </w:rPr>
-                    </m:ctrlPr>
-                  </m:dPr>
-                  <m:e>
-                    <m:f>
-                      <m:fPr>
-                        <m:ctrlPr>
-                          <w:rPr>
-                            <w:rFonts w:ascii="Cambria Math" w:hAnsi="Cambria Math"/>
-                            <w:i/>
-                            <w:highlight w:val="yellow"/>
-                          </w:rPr>
-                        </m:ctrlPr>
-                      </m:fPr>
-                      <m:num>
-                        <m:sSub>
-                          <m:sSubPr>
-                            <m:ctrlPr>
-                              <w:rPr>
-                                <w:rFonts w:ascii="Cambria Math" w:hAnsi="Cambria Math"/>
-                                <w:i/>
-                                <w:highlight w:val="yellow"/>
-                              </w:rPr>
-                            </m:ctrlPr>
-                          </m:sSubPr>
-                          <m:e>
-                            <m:r>
-                              <w:rPr>
-                                <w:rFonts w:ascii="Cambria Math" w:hAnsi="Cambria Math"/>
-                                <w:highlight w:val="yellow"/>
-                              </w:rPr>
-                              <m:t>N</m:t>
-                            </m:r>
-                          </m:e>
-                          <m:sub>
-                            <m:r>
-                              <w:rPr>
-                                <w:rFonts w:ascii="Cambria Math" w:hAnsi="Cambria Math"/>
-                                <w:highlight w:val="yellow"/>
-                              </w:rPr>
-                              <m:t>2</m:t>
-                            </m:r>
-                          </m:sub>
-                        </m:sSub>
-                        <m:r>
-                          <w:rPr>
-                            <w:rFonts w:ascii="Cambria Math" w:hAnsi="Cambria Math"/>
-                            <w:highlight w:val="yellow"/>
-                          </w:rPr>
-                          <m:t>(T)</m:t>
-                        </m:r>
-                      </m:num>
-                      <m:den>
-                        <m:sSub>
-                          <m:sSubPr>
-                            <m:ctrlPr>
-                              <w:rPr>
-                                <w:rFonts w:ascii="Cambria Math" w:hAnsi="Cambria Math"/>
-                                <w:i/>
-                                <w:highlight w:val="yellow"/>
-                              </w:rPr>
-                            </m:ctrlPr>
-                          </m:sSubPr>
-                          <m:e>
-                            <m:r>
-                              <w:rPr>
-                                <w:rFonts w:ascii="Cambria Math" w:hAnsi="Cambria Math"/>
-                                <w:highlight w:val="yellow"/>
-                              </w:rPr>
-                              <m:t>N</m:t>
-                            </m:r>
-                          </m:e>
-                          <m:sub>
-                            <m:r>
-                              <w:rPr>
-                                <w:rFonts w:ascii="Cambria Math" w:hAnsi="Cambria Math"/>
-                                <w:highlight w:val="yellow"/>
-                              </w:rPr>
-                              <m:t>2</m:t>
-                            </m:r>
-                          </m:sub>
-                        </m:sSub>
-                        <m:d>
-                          <m:dPr>
-                            <m:ctrlPr>
-                              <w:rPr>
-                                <w:rFonts w:ascii="Cambria Math" w:hAnsi="Cambria Math"/>
-                                <w:i/>
-                                <w:highlight w:val="yellow"/>
-                              </w:rPr>
-                            </m:ctrlPr>
-                          </m:dPr>
-                          <m:e>
-                            <m:r>
-                              <w:rPr>
-                                <w:rFonts w:ascii="Cambria Math" w:hAnsi="Cambria Math"/>
-                                <w:highlight w:val="yellow"/>
-                              </w:rPr>
-                              <m:t>0</m:t>
-                            </m:r>
-                          </m:e>
-                        </m:d>
-                      </m:den>
-                    </m:f>
-                  </m:e>
-                </m:d>
-              </m:e>
-            </m:func>
-          </m:den>
-        </m:f>
-        <m:r>
-          <w:rPr>
-            <w:rFonts w:ascii="Cambria Math" w:hAnsi="Cambria Math"/>
-            <w:highlight w:val="yellow"/>
-          </w:rPr>
-          <m:t>,</m:t>
+          <m:t>(t)</m:t>
         </m:r>
       </m:oMath>
       <w:r>
-        <w:rPr>
-          <w:highlight w:val="yellow"/>
-        </w:rPr>
-        <w:t xml:space="preserve">                                         (4)</w:t>
-      </w:r>
-    </w:p>
-    <w:p>
-      <w:pPr>
-        <w:ind w:firstLine="0"/>
-        <w:rPr>
-          <w:rFonts w:asciiTheme="minorHAnsi" w:hAnsiTheme="minorHAnsi"/>
-        </w:rPr>
-      </w:pPr>
-      <w:proofErr w:type="gramStart"/>
-      <w:r>
-        <w:rPr>
-          <w:highlight w:val="yellow"/>
-        </w:rPr>
-        <w:t>where</w:t>
-      </w:r>
-      <w:proofErr w:type="gramEnd"/>
-      <w:r>
-        <w:rPr>
-          <w:highlight w:val="yellow"/>
-        </w:rPr>
-        <w:t xml:space="preserve"> </w:t>
+        <w:t xml:space="preserve"> and </w:t>
       </w:r>
       <m:oMath>
         <m:sSub>
@@ -14441,7 +14201,6 @@
               <w:rPr>
                 <w:rFonts w:ascii="Cambria Math" w:hAnsi="Cambria Math"/>
                 <w:i/>
-                <w:highlight w:val="yellow"/>
               </w:rPr>
             </m:ctrlPr>
           </m:sSubPr>
@@ -14449,7 +14208,6 @@
             <m:r>
               <w:rPr>
                 <w:rFonts w:ascii="Cambria Math" w:hAnsi="Cambria Math"/>
-                <w:highlight w:val="yellow"/>
               </w:rPr>
               <m:t>N</m:t>
             </m:r>
@@ -14458,51 +14216,6 @@
             <m:r>
               <w:rPr>
                 <w:rFonts w:ascii="Cambria Math" w:hAnsi="Cambria Math"/>
-                <w:highlight w:val="yellow"/>
-              </w:rPr>
-              <m:t>1</m:t>
-            </m:r>
-          </m:sub>
-        </m:sSub>
-        <m:r>
-          <w:rPr>
-            <w:rFonts w:ascii="Cambria Math" w:hAnsi="Cambria Math"/>
-            <w:highlight w:val="yellow"/>
-          </w:rPr>
-          <m:t>(t)</m:t>
-        </m:r>
-      </m:oMath>
-      <w:r>
-        <w:rPr>
-          <w:highlight w:val="yellow"/>
-        </w:rPr>
-        <w:t xml:space="preserve"> and </w:t>
-      </w:r>
-      <m:oMath>
-        <m:sSub>
-          <m:sSubPr>
-            <m:ctrlPr>
-              <w:rPr>
-                <w:rFonts w:ascii="Cambria Math" w:hAnsi="Cambria Math"/>
-                <w:i/>
-                <w:highlight w:val="yellow"/>
-              </w:rPr>
-            </m:ctrlPr>
-          </m:sSubPr>
-          <m:e>
-            <m:r>
-              <w:rPr>
-                <w:rFonts w:ascii="Cambria Math" w:hAnsi="Cambria Math"/>
-                <w:highlight w:val="yellow"/>
-              </w:rPr>
-              <m:t>N</m:t>
-            </m:r>
-          </m:e>
-          <m:sub>
-            <m:r>
-              <w:rPr>
-                <w:rFonts w:ascii="Cambria Math" w:hAnsi="Cambria Math"/>
-                <w:highlight w:val="yellow"/>
               </w:rPr>
               <m:t>2</m:t>
             </m:r>
@@ -14511,132 +14224,79 @@
         <m:r>
           <w:rPr>
             <w:rFonts w:ascii="Cambria Math" w:hAnsi="Cambria Math"/>
-            <w:highlight w:val="yellow"/>
           </w:rPr>
           <m:t>(t)</m:t>
         </m:r>
       </m:oMath>
       <w:r>
-        <w:rPr>
-          <w:highlight w:val="yellow"/>
-        </w:rPr>
         <w:t xml:space="preserve"> are the densities of the strains and </w:t>
       </w:r>
       <m:oMath>
         <m:r>
           <w:rPr>
             <w:rFonts w:ascii="Cambria Math" w:hAnsi="Cambria Math"/>
-            <w:highlight w:val="yellow"/>
           </w:rPr>
-          <m:t>T</m:t>
+          <m:t>t</m:t>
         </m:r>
       </m:oMath>
       <w:r>
-        <w:rPr>
-          <w:highlight w:val="yellow"/>
-        </w:rPr>
         <w:t xml:space="preserve"> is </w:t>
       </w:r>
       <w:r>
-        <w:rPr>
-          <w:highlight w:val="yellow"/>
-        </w:rPr>
-        <w:t>the total experiment time</w:t>
-      </w:r>
-      <w:r>
-        <w:rPr>
-          <w:highlight w:val="yellow"/>
-        </w:rPr>
-        <w:t>, usually chosen to be 24 hours.</w:t>
-      </w:r>
-      <w:r>
-        <w:rPr>
-          <w:highlight w:val="yellow"/>
-        </w:rPr>
+        <w:t>time</w:t>
+      </w:r>
+      <w:r>
+        <w:t>.</w:t>
+      </w:r>
+      <w:r>
         <w:t xml:space="preserve"> Eq. 4 can be applied to the predicted </w:t>
       </w:r>
       <w:r>
-        <w:rPr>
-          <w:highlight w:val="yellow"/>
-        </w:rPr>
         <w:t xml:space="preserve">mixed culture growth </w:t>
       </w:r>
       <w:r>
-        <w:rPr>
-          <w:highlight w:val="yellow"/>
-        </w:rPr>
         <w:t xml:space="preserve">to infer the </w:t>
       </w:r>
       <w:r>
-        <w:rPr>
-          <w:highlight w:val="yellow"/>
-        </w:rPr>
         <w:t>relative fitness</w:t>
       </w:r>
       <w:r>
-        <w:rPr>
-          <w:highlight w:val="yellow"/>
-        </w:rPr>
         <w:t xml:space="preserve"> of the strain of interest (</w:t>
       </w:r>
       <w:r>
-        <w:rPr>
-          <w:highlight w:val="yellow"/>
-        </w:rPr>
         <w:fldChar w:fldCharType="begin"/>
       </w:r>
       <w:r>
-        <w:rPr>
-          <w:highlight w:val="yellow"/>
-        </w:rPr>
         <w:instrText xml:space="preserve"> REF _Ref439853356 \h </w:instrText>
       </w:r>
       <w:r>
-        <w:rPr>
-          <w:highlight w:val="yellow"/>
-        </w:rPr>
         <w:instrText xml:space="preserve"> \* MERGEFORMAT </w:instrText>
       </w:r>
       <w:r>
-        <w:rPr>
-          <w:highlight w:val="yellow"/>
-        </w:rPr>
-      </w:r>
-      <w:r>
-        <w:rPr>
-          <w:highlight w:val="yellow"/>
-        </w:rPr>
         <w:fldChar w:fldCharType="separate"/>
       </w:r>
       <w:r>
-        <w:rPr>
-          <w:highlight w:val="yellow"/>
-        </w:rPr>
         <w:t xml:space="preserve">Figure </w:t>
       </w:r>
       <w:r>
         <w:rPr>
           <w:noProof/>
-          <w:highlight w:val="yellow"/>
         </w:rPr>
         <w:t>3</w:t>
       </w:r>
       <w:r>
-        <w:rPr>
-          <w:highlight w:val="yellow"/>
-        </w:rPr>
         <w:fldChar w:fldCharType="end"/>
       </w:r>
       <w:r>
-        <w:rPr>
-          <w:highlight w:val="yellow"/>
-        </w:rPr>
-        <w:t>D-F)</w:t>
-      </w:r>
-      <w:r>
-        <w:rPr>
-          <w:highlight w:val="yellow"/>
-        </w:rPr>
+        <w:t>D-F</w:t>
+      </w:r>
+      <w:r>
+        <w:t>, S3</w:t>
+      </w:r>
+      <w:r>
+        <w:t>)</w:t>
+      </w:r>
+      <w:r>
         <w:t>.</w:t>
       </w:r>
     </w:p>
@@ -14644,20 +14304,8 @@
       <w:pPr>
         <w:pStyle w:val="Heading1"/>
       </w:pPr>
-      <w:commentRangeStart w:id="8"/>
       <w:r>
         <w:t>Discussion</w:t>
-      </w:r>
-      <w:commentRangeEnd w:id="8"/>
-      <w:r>
-        <w:rPr>
-          <w:rStyle w:val="CommentReference"/>
-          <w:rFonts w:asciiTheme="majorBidi" w:eastAsiaTheme="minorEastAsia" w:hAnsiTheme="majorBidi"/>
-          <w:b w:val="0"/>
-          <w:bCs w:val="0"/>
-          <w:kern w:val="0"/>
-        </w:rPr>
-        <w:commentReference w:id="8"/>
       </w:r>
     </w:p>
     <w:p>
@@ -15575,16 +15223,17 @@
       <w:pPr>
         <w:pStyle w:val="Heading1"/>
       </w:pPr>
-      <w:bookmarkStart w:id="9" w:name="_Ref439853427"/>
+      <w:bookmarkStart w:id="5" w:name="_Ref439853427"/>
       <w:r>
         <w:t xml:space="preserve">Materials and </w:t>
       </w:r>
       <w:r>
         <w:t>Methods</w:t>
       </w:r>
-      <w:bookmarkEnd w:id="9"/>
+      <w:bookmarkEnd w:id="5"/>
     </w:p>
     <w:p>
+      <w:proofErr w:type="gramStart"/>
       <w:r>
         <w:rPr>
           <w:b/>
@@ -15604,7 +15253,15 @@
           <w:b/>
           <w:bCs/>
         </w:rPr>
-        <w:t xml:space="preserve">. </w:t>
+        <w:t>.</w:t>
+      </w:r>
+      <w:proofErr w:type="gramEnd"/>
+      <w:r>
+        <w:rPr>
+          <w:b/>
+          <w:bCs/>
+        </w:rPr>
+        <w:t xml:space="preserve"> </w:t>
       </w:r>
       <w:r>
         <w:rPr>
@@ -15651,11 +15308,7 @@
       </w:r>
       <w:proofErr w:type="spellEnd"/>
       <w:r>
-        <w:t xml:space="preserve">) and </w:t>
-      </w:r>
-      <w:r>
-        <w:lastRenderedPageBreak/>
-        <w:t>chloramphenicol (</w:t>
+        <w:t>) and chloramphenicol (</w:t>
       </w:r>
       <w:proofErr w:type="spellStart"/>
       <w:r>
@@ -15696,16 +15349,29 @@
         <w:fldChar w:fldCharType="end"/>
       </w:r>
       <w:r>
-        <w:t xml:space="preserve"> and in </w:t>
-      </w:r>
+        <w:t xml:space="preserve"> </w:t>
+      </w:r>
+      <w:bookmarkStart w:id="6" w:name="_GoBack"/>
+      <w:bookmarkEnd w:id="6"/>
       <w:r>
         <w:rPr>
           <w:highlight w:val="yellow"/>
         </w:rPr>
-        <w:t>Fig. SX</w:t>
-      </w:r>
-      <w:r>
-        <w:t xml:space="preserve">. All experiments were performed in LB media with </w:t>
+        <w:t xml:space="preserve">and in Fig. </w:t>
+      </w:r>
+      <w:proofErr w:type="gramStart"/>
+      <w:r>
+        <w:rPr>
+          <w:highlight w:val="yellow"/>
+        </w:rPr>
+        <w:t>SX</w:t>
+      </w:r>
+      <w:r>
+        <w:t>.</w:t>
+      </w:r>
+      <w:proofErr w:type="gramEnd"/>
+      <w:r>
+        <w:t xml:space="preserve"> All experiments were performed in LB media with </w:t>
       </w:r>
       <w:r>
         <w:t>3</w:t>
@@ -15919,19 +15585,11 @@
           <w:numId w:val="1"/>
         </w:numPr>
       </w:pPr>
-      <w:commentRangeStart w:id="10"/>
-      <w:r>
-        <w:t>36-</w:t>
-      </w:r>
-      <w:commentRangeEnd w:id="10"/>
-      <w:r>
-        <w:rPr>
-          <w:rStyle w:val="CommentReference"/>
-        </w:rPr>
-        <w:commentReference w:id="10"/>
-      </w:r>
-      <w:r>
-        <w:t>48 wells containing a monoculture of a GFP-labeled strain</w:t>
+      <w:r>
+        <w:t>~30</w:t>
+      </w:r>
+      <w:r>
+        <w:t xml:space="preserve"> wells containing a monoculture of a GFP-labeled strain</w:t>
       </w:r>
     </w:p>
     <w:p>
@@ -15943,7 +15601,10 @@
         </w:numPr>
       </w:pPr>
       <w:r>
-        <w:t>34-46 wells containing a monoculture of a RFP-labeled strain</w:t>
+        <w:t xml:space="preserve">~30 </w:t>
+      </w:r>
+      <w:r>
+        <w:t>wells containing a monoculture of a RFP-labeled strain</w:t>
       </w:r>
     </w:p>
     <w:p>
@@ -15955,7 +15616,10 @@
         </w:numPr>
       </w:pPr>
       <w:r>
-        <w:t>48-72 wells containing a mixed culture of both GFP- and RFP-labeled strains</w:t>
+        <w:t>~30</w:t>
+      </w:r>
+      <w:r>
+        <w:t xml:space="preserve"> wells containing a mixed culture of both GFP- and RFP-labeled strains</w:t>
       </w:r>
     </w:p>
     <w:p>
@@ -15989,11 +15653,9 @@
       <w:r>
         <w:t>C</w:t>
       </w:r>
-      <w:ins w:id="11" w:author="Yoav Ram" w:date="2016-05-29T14:20:00Z">
-        <w:r>
-          <w:t xml:space="preserve"> until reaching stationary phase</w:t>
-        </w:r>
-      </w:ins>
+      <w:r>
+        <w:t xml:space="preserve"> until reaching stationary phase</w:t>
+      </w:r>
       <w:r>
         <w:t xml:space="preserve"> in an automatic microplate reader (</w:t>
       </w:r>
@@ -16374,7 +16036,7 @@
         <w:fldChar w:fldCharType="begin" w:fldLock="1"/>
       </w:r>
       <w:r>
-        <w:instrText>ADDIN CSL_CITATION { "citationItems" : [ { "id" : "ITEM-1", "itemData" : { "DOI" : "10.1109/MCSE.2011.37", "ISSN" : "1521-9615", "author" : [ { "dropping-particle" : "", "family" : "Walt", "given" : "Ste\u0301fan", "non-dropping-particle" : "van der", "parse-names" : false, "suffix" : "" }, { "dropping-particle" : "", "family" : "Colbert", "given" : "S Chris", "non-dropping-particle" : "", "parse-names" : false, "suffix" : "" }, { "dropping-particle" : "", "family" : "Varoquaux", "given" : "Gae\u0308l", "non-dropping-particle" : "", "parse-names" : false, "suffix" : "" } ], "container-title" : "Computing in Science &amp; Engineering", "id" : "ITEM-1", "issue" : "2", "issued" : { "date-parts" : [ [ "2011", "3" ] ] }, "page" : "22-30", "title" : "The NumPy Array: A Structure for Efficient Numerical Computation", "type" : "article-journal", "volume" : "13" }, "uris" : [ "http://www.mendeley.com/documents/?uuid=26c85fd4-15f3-4014-8bc9-658dc2aa7527" ] } ], "mendeley" : { "formattedCitation" : "(Ste\u0301fan van der Walt, Colbert, and Varoquaux 2011)", "plainTextFormattedCitation" : "(Ste\u0301fan van der Walt, Colbert, and Varoquaux 2011)", "previouslyFormattedCitation" : "(Ste\u0301fan van der Walt, Colbert, and Varoquaux 2011)" }, "properties" : { "noteIndex" : 0 }, "schema" : "https://github.com/citation-style-language/schema/raw/master/csl-citation.json" }</w:instrText>
+        <w:instrText>ADDIN CSL_CITATION { "citationItems" : [ { "id" : "ITEM-1", "itemData" : { "DOI" : "10.1109/MCSE.2011.37", "ISSN" : "1521-9615", "author" : [ { "dropping-particle" : "", "family" : "Walt", "given" : "Ste\u0301fan", "non-dropping-particle" : "van der", "parse-names" : false, "suffix" : "" }, { "dropping-particle" : "", "family" : "Colbert", "given" : "S Chris", "non-dropping-particle" : "", "parse-names" : false, "suffix" : "" }, { "dropping-particle" : "", "family" : "Varoquaux", "given" : "Gae\u0308l", "non-dropping-particle" : "", "parse-names" : false, "suffix" : "" } ], "container-title" : "Computing in Science &amp; Engineering", "id" : "ITEM-1", "issue" : "2", "issued" : { "date-parts" : [ [ "2011", "3" ] ] }, "page" : "22-30", "title" : "The NumPy Array: A Structure for Efficient Numerical Computation", "type" : "article-journal", "volume" : "13" }, "uris" : [ "http://www.mendeley.com/documents/?uuid=26c85fd4-15f3-4014-8bc9-658dc2aa7527" ] } ], "mendeley" : { "formattedCitation" : "(van der Walt, Colbert, and Varoquaux 2011)", "plainTextFormattedCitation" : "(van der Walt, Colbert, and Varoquaux 2011)", "previouslyFormattedCitation" : "(Ste\u0301fan van der Walt, Colbert, and Varoquaux 2011)" }, "properties" : { "noteIndex" : 0 }, "schema" : "https://github.com/citation-style-language/schema/raw/master/csl-citation.json" }</w:instrText>
       </w:r>
       <w:r>
         <w:fldChar w:fldCharType="separate"/>
@@ -16383,7 +16045,7 @@
         <w:rPr>
           <w:noProof/>
         </w:rPr>
-        <w:t>(Stéfan van der Walt, Colbert, and Varoquaux 2011)</w:t>
+        <w:t>(van der Walt, Colbert, and Varoquaux 2011)</w:t>
       </w:r>
       <w:r>
         <w:fldChar w:fldCharType="end"/>
@@ -19851,11 +19513,11 @@
       <w:pPr>
         <w:pStyle w:val="Heading2"/>
       </w:pPr>
-      <w:bookmarkStart w:id="12" w:name="_Ref439853477"/>
+      <w:bookmarkStart w:id="7" w:name="_Ref439853477"/>
       <w:r>
         <w:t>Appendix B: Mixed culture model</w:t>
       </w:r>
-      <w:bookmarkEnd w:id="12"/>
+      <w:bookmarkEnd w:id="7"/>
     </w:p>
     <w:p>
       <w:r>
@@ -25771,15 +25433,7 @@
           <w:rFonts w:ascii="Times New Roman" w:hAnsi="Times New Roman" w:cs="Times New Roman"/>
           <w:noProof/>
         </w:rPr>
-        <w:t xml:space="preserve">Gallet, Romain, Tim F. Cooper, Santiago F. Elena, and Thomas Lenormand. 2012. </w:t>
-      </w:r>
-      <w:r>
-        <w:rPr>
-          <w:rFonts w:ascii="Times New Roman" w:hAnsi="Times New Roman" w:cs="Times New Roman"/>
-          <w:noProof/>
-        </w:rPr>
-        <w:lastRenderedPageBreak/>
-        <w:t>“Measuring Selection Coefficients below 10</w:t>
+        <w:t>Gallet, Romain, Tim F. Cooper, Santiago F. Elena, and Thomas Lenormand. 2012. “Measuring Selection Coefficients below 10</w:t>
       </w:r>
       <w:r>
         <w:rPr>
@@ -26148,15 +25802,7 @@
           <w:rFonts w:ascii="Times New Roman" w:hAnsi="Times New Roman" w:cs="Times New Roman"/>
           <w:noProof/>
         </w:rPr>
-        <w:t xml:space="preserve">Levy, Sasha F., Jamie R. Blundell, Sandeep Venkataram, Dmitri A Petrov, Daniel S. Fisher, and Gavin Sherlock. 2015. “Quantitative Evolutionary Dynamics Using </w:t>
-      </w:r>
-      <w:r>
-        <w:rPr>
-          <w:rFonts w:ascii="Times New Roman" w:hAnsi="Times New Roman" w:cs="Times New Roman"/>
-          <w:noProof/>
-        </w:rPr>
-        <w:lastRenderedPageBreak/>
-        <w:t xml:space="preserve">High-Resolution Lineage Tracking.” </w:t>
+        <w:t xml:space="preserve">Levy, Sasha F., Jamie R. Blundell, Sandeep Venkataram, Dmitri A Petrov, Daniel S. Fisher, and Gavin Sherlock. 2015. “Quantitative Evolutionary Dynamics Using High-Resolution Lineage Tracking.” </w:t>
       </w:r>
       <w:r>
         <w:rPr>
@@ -26552,15 +26198,7 @@
           <w:rFonts w:ascii="Times New Roman" w:hAnsi="Times New Roman" w:cs="Times New Roman"/>
           <w:noProof/>
         </w:rPr>
-        <w:t xml:space="preserve">van der Walt, Stéfan, S Chris Colbert, and Gaël Varoquaux. 2011. “The NumPy </w:t>
-      </w:r>
-      <w:r>
-        <w:rPr>
-          <w:rFonts w:ascii="Times New Roman" w:hAnsi="Times New Roman" w:cs="Times New Roman"/>
-          <w:noProof/>
-        </w:rPr>
-        <w:lastRenderedPageBreak/>
-        <w:t xml:space="preserve">Array: A Structure for Efficient Numerical Computation.” </w:t>
+        <w:t xml:space="preserve">van der Walt, Stéfan, S Chris Colbert, and Gaël Varoquaux. 2011. “The NumPy Array: A Structure for Efficient Numerical Computation.” </w:t>
       </w:r>
       <w:r>
         <w:rPr>
@@ -26963,7 +26601,7 @@
           <w:color w:val="auto"/>
         </w:rPr>
       </w:pPr>
-      <w:bookmarkStart w:id="13" w:name="_Ref447623874"/>
+      <w:bookmarkStart w:id="8" w:name="_Ref447623874"/>
       <w:r>
         <w:rPr>
           <w:color w:val="auto"/>
@@ -27001,7 +26639,7 @@
         </w:rPr>
         <w:fldChar w:fldCharType="end"/>
       </w:r>
-      <w:bookmarkEnd w:id="13"/>
+      <w:bookmarkEnd w:id="8"/>
       <w:r>
         <w:rPr>
           <w:color w:val="auto"/>
@@ -27200,7 +26838,7 @@
           <w:color w:val="auto"/>
         </w:rPr>
       </w:pPr>
-      <w:bookmarkStart w:id="14" w:name="_Ref447793087"/>
+      <w:bookmarkStart w:id="9" w:name="_Ref447793087"/>
       <w:r>
         <w:rPr>
           <w:color w:val="auto"/>
@@ -27227,6 +26865,7 @@
       </w:r>
       <w:r>
         <w:rPr>
+          <w:noProof/>
           <w:color w:val="auto"/>
         </w:rPr>
         <w:t>2</w:t>
@@ -27237,7 +26876,7 @@
         </w:rPr>
         <w:fldChar w:fldCharType="end"/>
       </w:r>
-      <w:bookmarkEnd w:id="14"/>
+      <w:bookmarkEnd w:id="9"/>
       <w:r>
         <w:rPr>
           <w:color w:val="auto"/>
@@ -28012,11 +27651,652 @@
         <w:t>A.</w:t>
       </w:r>
     </w:p>
+    <w:p>
+      <w:pPr>
+        <w:spacing w:line="240" w:lineRule="auto"/>
+        <w:ind w:firstLine="0"/>
+        <w:rPr>
+          <w:sz w:val="18"/>
+          <w:szCs w:val="18"/>
+        </w:rPr>
+      </w:pPr>
+      <w:r>
+        <w:rPr>
+          <w:b/>
+          <w:bCs/>
+        </w:rPr>
+        <w:br w:type="page"/>
+      </w:r>
+    </w:p>
+    <w:p>
+      <w:pPr>
+        <w:pStyle w:val="Caption"/>
+        <w:keepNext/>
+      </w:pPr>
+      <w:r>
+        <w:rPr>
+          <w:b w:val="0"/>
+          <w:bCs w:val="0"/>
+          <w:noProof/>
+          <w:color w:val="auto"/>
+        </w:rPr>
+        <w:drawing>
+          <wp:inline distT="0" distB="0" distL="0" distR="0" wp14:anchorId="39096652" wp14:editId="3FE19AA1">
+            <wp:extent cx="5263515" cy="1206500"/>
+            <wp:effectExtent l="0" t="0" r="0" b="0"/>
+            <wp:docPr id="1" name="Picture 1" descr="D:\workspace\curveball_project\ms\Fig-selection-coefficient.png"/>
+            <wp:cNvGraphicFramePr>
+              <a:graphicFrameLocks xmlns:a="http://schemas.openxmlformats.org/drawingml/2006/main" noChangeAspect="1"/>
+            </wp:cNvGraphicFramePr>
+            <a:graphic xmlns:a="http://schemas.openxmlformats.org/drawingml/2006/main">
+              <a:graphicData uri="http://schemas.openxmlformats.org/drawingml/2006/picture">
+                <pic:pic xmlns:pic="http://schemas.openxmlformats.org/drawingml/2006/picture">
+                  <pic:nvPicPr>
+                    <pic:cNvPr id="0" name="Picture 1" descr="D:\workspace\curveball_project\ms\Fig-selection-coefficient.png"/>
+                    <pic:cNvPicPr>
+                      <a:picLocks noChangeAspect="1" noChangeArrowheads="1"/>
+                    </pic:cNvPicPr>
+                  </pic:nvPicPr>
+                  <pic:blipFill>
+                    <a:blip r:embed="rId21">
+                      <a:extLst>
+                        <a:ext uri="{28A0092B-C50C-407E-A947-70E740481C1C}">
+                          <a14:useLocalDpi xmlns:a14="http://schemas.microsoft.com/office/drawing/2010/main" val="0"/>
+                        </a:ext>
+                      </a:extLst>
+                    </a:blip>
+                    <a:srcRect/>
+                    <a:stretch>
+                      <a:fillRect/>
+                    </a:stretch>
+                  </pic:blipFill>
+                  <pic:spPr bwMode="auto">
+                    <a:xfrm>
+                      <a:off x="0" y="0"/>
+                      <a:ext cx="5263515" cy="1206500"/>
+                    </a:xfrm>
+                    <a:prstGeom prst="rect">
+                      <a:avLst/>
+                    </a:prstGeom>
+                    <a:noFill/>
+                    <a:ln>
+                      <a:noFill/>
+                    </a:ln>
+                  </pic:spPr>
+                </pic:pic>
+              </a:graphicData>
+            </a:graphic>
+          </wp:inline>
+        </w:drawing>
+      </w:r>
+    </w:p>
+    <w:p>
+      <w:pPr>
+        <w:pStyle w:val="Caption"/>
+        <w:jc w:val="center"/>
+        <w:rPr>
+          <w:b w:val="0"/>
+          <w:bCs w:val="0"/>
+          <w:color w:val="auto"/>
+        </w:rPr>
+      </w:pPr>
+      <w:r>
+        <w:rPr>
+          <w:color w:val="auto"/>
+        </w:rPr>
+        <w:t>Figure S</w:t>
+      </w:r>
+      <w:r>
+        <w:rPr>
+          <w:color w:val="auto"/>
+        </w:rPr>
+        <w:fldChar w:fldCharType="begin"/>
+      </w:r>
+      <w:r>
+        <w:rPr>
+          <w:color w:val="auto"/>
+        </w:rPr>
+        <w:instrText xml:space="preserve"> SEQ Figure_S \* ARABIC </w:instrText>
+      </w:r>
+      <w:r>
+        <w:rPr>
+          <w:color w:val="auto"/>
+        </w:rPr>
+        <w:fldChar w:fldCharType="separate"/>
+      </w:r>
+      <w:r>
+        <w:rPr>
+          <w:noProof/>
+          <w:color w:val="auto"/>
+        </w:rPr>
+        <w:t>3</w:t>
+      </w:r>
+      <w:r>
+        <w:rPr>
+          <w:color w:val="auto"/>
+        </w:rPr>
+        <w:fldChar w:fldCharType="end"/>
+      </w:r>
+      <w:r>
+        <w:rPr>
+          <w:color w:val="auto"/>
+        </w:rPr>
+        <w:t xml:space="preserve">. </w:t>
+      </w:r>
+      <w:proofErr w:type="gramStart"/>
+      <w:r>
+        <w:rPr>
+          <w:color w:val="auto"/>
+        </w:rPr>
+        <w:t>Selection coefficients inference.</w:t>
+      </w:r>
+      <w:proofErr w:type="gramEnd"/>
+      <w:r>
+        <w:rPr>
+          <w:b w:val="0"/>
+          <w:bCs w:val="0"/>
+          <w:color w:val="auto"/>
+        </w:rPr>
+        <w:t xml:space="preserve"> The selection coefficient of the red strain over time, calculated from predicted frequencies in mixed growth (red and green dashed lines in </w:t>
+      </w:r>
+      <w:r>
+        <w:rPr>
+          <w:b w:val="0"/>
+          <w:bCs w:val="0"/>
+          <w:color w:val="auto"/>
+        </w:rPr>
+        <w:fldChar w:fldCharType="begin"/>
+      </w:r>
+      <w:r>
+        <w:rPr>
+          <w:b w:val="0"/>
+          <w:bCs w:val="0"/>
+          <w:color w:val="auto"/>
+        </w:rPr>
+        <w:instrText xml:space="preserve"> REF _Ref439853356 \h </w:instrText>
+      </w:r>
+      <w:r>
+        <w:rPr>
+          <w:b w:val="0"/>
+          <w:bCs w:val="0"/>
+          <w:color w:val="auto"/>
+        </w:rPr>
+      </w:r>
+      <w:r>
+        <w:rPr>
+          <w:b w:val="0"/>
+          <w:bCs w:val="0"/>
+          <w:color w:val="auto"/>
+        </w:rPr>
+        <w:instrText xml:space="preserve"> \* MERGEFORMAT </w:instrText>
+      </w:r>
+      <w:r>
+        <w:rPr>
+          <w:b w:val="0"/>
+          <w:bCs w:val="0"/>
+          <w:color w:val="auto"/>
+        </w:rPr>
+        <w:fldChar w:fldCharType="separate"/>
+      </w:r>
+      <w:r>
+        <w:rPr>
+          <w:b w:val="0"/>
+          <w:bCs w:val="0"/>
+          <w:color w:val="auto"/>
+        </w:rPr>
+        <w:t xml:space="preserve">Figure </w:t>
+      </w:r>
+      <w:r>
+        <w:rPr>
+          <w:b w:val="0"/>
+          <w:bCs w:val="0"/>
+          <w:noProof/>
+          <w:color w:val="auto"/>
+        </w:rPr>
+        <w:t>3</w:t>
+      </w:r>
+      <w:r>
+        <w:rPr>
+          <w:b w:val="0"/>
+          <w:bCs w:val="0"/>
+          <w:color w:val="auto"/>
+        </w:rPr>
+        <w:fldChar w:fldCharType="end"/>
+      </w:r>
+      <w:r>
+        <w:rPr>
+          <w:b w:val="0"/>
+          <w:bCs w:val="0"/>
+          <w:color w:val="auto"/>
+        </w:rPr>
+        <w:t>E-F)</w:t>
+      </w:r>
+      <w:proofErr w:type="gramStart"/>
+      <w:r>
+        <w:rPr>
+          <w:b w:val="0"/>
+          <w:bCs w:val="0"/>
+          <w:color w:val="auto"/>
+        </w:rPr>
+        <w:t xml:space="preserve">: </w:t>
+      </w:r>
+      <w:proofErr w:type="gramEnd"/>
+      <m:oMath>
+        <m:r>
+          <w:rPr>
+            <w:rFonts w:ascii="Cambria Math" w:hAnsi="Cambria Math"/>
+            <w:color w:val="auto"/>
+          </w:rPr>
+          <m:t>s</m:t>
+        </m:r>
+        <m:d>
+          <m:dPr>
+            <m:ctrlPr>
+              <w:rPr>
+                <w:rFonts w:ascii="Cambria Math" w:hAnsi="Cambria Math"/>
+                <w:b w:val="0"/>
+                <w:bCs w:val="0"/>
+                <w:i/>
+                <w:color w:val="auto"/>
+              </w:rPr>
+            </m:ctrlPr>
+          </m:dPr>
+          <m:e>
+            <m:r>
+              <w:rPr>
+                <w:rFonts w:ascii="Cambria Math" w:hAnsi="Cambria Math"/>
+                <w:color w:val="auto"/>
+              </w:rPr>
+              <m:t>t</m:t>
+            </m:r>
+          </m:e>
+        </m:d>
+        <m:r>
+          <w:rPr>
+            <w:rFonts w:ascii="Cambria Math" w:hAnsi="Cambria Math"/>
+            <w:color w:val="auto"/>
+          </w:rPr>
+          <m:t>=</m:t>
+        </m:r>
+        <m:f>
+          <m:fPr>
+            <m:ctrlPr>
+              <w:rPr>
+                <w:rFonts w:ascii="Cambria Math" w:hAnsi="Cambria Math"/>
+                <w:b w:val="0"/>
+                <w:bCs w:val="0"/>
+                <w:i/>
+                <w:color w:val="auto"/>
+              </w:rPr>
+            </m:ctrlPr>
+          </m:fPr>
+          <m:num>
+            <m:r>
+              <w:rPr>
+                <w:rFonts w:ascii="Cambria Math" w:hAnsi="Cambria Math"/>
+                <w:color w:val="auto"/>
+              </w:rPr>
+              <m:t>d</m:t>
+            </m:r>
+          </m:num>
+          <m:den>
+            <m:r>
+              <w:rPr>
+                <w:rFonts w:ascii="Cambria Math" w:hAnsi="Cambria Math"/>
+                <w:color w:val="auto"/>
+              </w:rPr>
+              <m:t>dt</m:t>
+            </m:r>
+          </m:den>
+        </m:f>
+        <m:func>
+          <m:funcPr>
+            <m:ctrlPr>
+              <w:rPr>
+                <w:rFonts w:ascii="Cambria Math" w:hAnsi="Cambria Math"/>
+                <w:b w:val="0"/>
+                <w:bCs w:val="0"/>
+                <w:i/>
+                <w:color w:val="auto"/>
+              </w:rPr>
+            </m:ctrlPr>
+          </m:funcPr>
+          <m:fName>
+            <m:r>
+              <m:rPr>
+                <m:sty m:val="p"/>
+              </m:rPr>
+              <w:rPr>
+                <w:rFonts w:ascii="Cambria Math" w:hAnsi="Cambria Math"/>
+                <w:color w:val="auto"/>
+              </w:rPr>
+              <m:t>log</m:t>
+            </m:r>
+          </m:fName>
+          <m:e>
+            <m:d>
+              <m:dPr>
+                <m:ctrlPr>
+                  <w:rPr>
+                    <w:rFonts w:ascii="Cambria Math" w:hAnsi="Cambria Math"/>
+                    <w:b w:val="0"/>
+                    <w:bCs w:val="0"/>
+                    <w:i/>
+                    <w:color w:val="auto"/>
+                  </w:rPr>
+                </m:ctrlPr>
+              </m:dPr>
+              <m:e>
+                <m:f>
+                  <m:fPr>
+                    <m:ctrlPr>
+                      <w:rPr>
+                        <w:rFonts w:ascii="Cambria Math" w:hAnsi="Cambria Math"/>
+                        <w:b w:val="0"/>
+                        <w:bCs w:val="0"/>
+                        <w:i/>
+                        <w:color w:val="auto"/>
+                      </w:rPr>
+                    </m:ctrlPr>
+                  </m:fPr>
+                  <m:num>
+                    <m:sSub>
+                      <m:sSubPr>
+                        <m:ctrlPr>
+                          <w:rPr>
+                            <w:rFonts w:ascii="Cambria Math" w:hAnsi="Cambria Math"/>
+                            <w:b w:val="0"/>
+                            <w:bCs w:val="0"/>
+                            <w:i/>
+                            <w:color w:val="auto"/>
+                          </w:rPr>
+                        </m:ctrlPr>
+                      </m:sSubPr>
+                      <m:e>
+                        <m:sSub>
+                          <m:sSubPr>
+                            <m:ctrlPr>
+                              <w:rPr>
+                                <w:rFonts w:ascii="Cambria Math" w:hAnsi="Cambria Math"/>
+                                <w:b w:val="0"/>
+                                <w:bCs w:val="0"/>
+                                <w:i/>
+                                <w:color w:val="auto"/>
+                              </w:rPr>
+                            </m:ctrlPr>
+                          </m:sSubPr>
+                          <m:e>
+                            <m:r>
+                              <w:rPr>
+                                <w:rFonts w:ascii="Cambria Math" w:hAnsi="Cambria Math"/>
+                                <w:color w:val="auto"/>
+                              </w:rPr>
+                              <m:t>f</m:t>
+                            </m:r>
+                          </m:e>
+                          <m:sub>
+                            <m:r>
+                              <w:rPr>
+                                <w:rFonts w:ascii="Cambria Math" w:hAnsi="Cambria Math"/>
+                                <w:color w:val="auto"/>
+                              </w:rPr>
+                              <m:t>2</m:t>
+                            </m:r>
+                          </m:sub>
+                        </m:sSub>
+                      </m:e>
+                      <m:sub>
+                        <m:r>
+                          <w:rPr>
+                            <w:rFonts w:ascii="Cambria Math" w:hAnsi="Cambria Math"/>
+                            <w:color w:val="auto"/>
+                          </w:rPr>
+                          <m:t>1</m:t>
+                        </m:r>
+                      </m:sub>
+                    </m:sSub>
+                    <m:d>
+                      <m:dPr>
+                        <m:ctrlPr>
+                          <w:rPr>
+                            <w:rFonts w:ascii="Cambria Math" w:hAnsi="Cambria Math"/>
+                            <w:b w:val="0"/>
+                            <w:bCs w:val="0"/>
+                            <w:i/>
+                            <w:color w:val="auto"/>
+                          </w:rPr>
+                        </m:ctrlPr>
+                      </m:dPr>
+                      <m:e>
+                        <m:r>
+                          <w:rPr>
+                            <w:rFonts w:ascii="Cambria Math" w:hAnsi="Cambria Math"/>
+                            <w:color w:val="auto"/>
+                          </w:rPr>
+                          <m:t>t</m:t>
+                        </m:r>
+                      </m:e>
+                    </m:d>
+                  </m:num>
+                  <m:den>
+                    <m:sSub>
+                      <m:sSubPr>
+                        <m:ctrlPr>
+                          <w:rPr>
+                            <w:rFonts w:ascii="Cambria Math" w:hAnsi="Cambria Math"/>
+                            <w:b w:val="0"/>
+                            <w:bCs w:val="0"/>
+                            <w:i/>
+                            <w:color w:val="auto"/>
+                          </w:rPr>
+                        </m:ctrlPr>
+                      </m:sSubPr>
+                      <m:e>
+                        <m:r>
+                          <w:rPr>
+                            <w:rFonts w:ascii="Cambria Math" w:hAnsi="Cambria Math"/>
+                            <w:color w:val="auto"/>
+                          </w:rPr>
+                          <m:t>f</m:t>
+                        </m:r>
+                      </m:e>
+                      <m:sub>
+                        <m:r>
+                          <w:rPr>
+                            <w:rFonts w:ascii="Cambria Math" w:hAnsi="Cambria Math"/>
+                            <w:color w:val="auto"/>
+                          </w:rPr>
+                          <m:t>1</m:t>
+                        </m:r>
+                      </m:sub>
+                    </m:sSub>
+                    <m:d>
+                      <m:dPr>
+                        <m:ctrlPr>
+                          <w:rPr>
+                            <w:rFonts w:ascii="Cambria Math" w:hAnsi="Cambria Math"/>
+                            <w:b w:val="0"/>
+                            <w:bCs w:val="0"/>
+                            <w:i/>
+                            <w:color w:val="auto"/>
+                          </w:rPr>
+                        </m:ctrlPr>
+                      </m:dPr>
+                      <m:e>
+                        <m:r>
+                          <w:rPr>
+                            <w:rFonts w:ascii="Cambria Math" w:hAnsi="Cambria Math"/>
+                            <w:color w:val="auto"/>
+                          </w:rPr>
+                          <m:t>t</m:t>
+                        </m:r>
+                      </m:e>
+                    </m:d>
+                  </m:den>
+                </m:f>
+              </m:e>
+            </m:d>
+          </m:e>
+        </m:func>
+      </m:oMath>
+      <w:r>
+        <w:rPr>
+          <w:b w:val="0"/>
+          <w:bCs w:val="0"/>
+          <w:color w:val="auto"/>
+        </w:rPr>
+        <w:t xml:space="preserve">, where </w:t>
+      </w:r>
+      <m:oMath>
+        <m:sSub>
+          <m:sSubPr>
+            <m:ctrlPr>
+              <w:rPr>
+                <w:rFonts w:ascii="Cambria Math" w:hAnsi="Cambria Math"/>
+                <w:b w:val="0"/>
+                <w:bCs w:val="0"/>
+                <w:i/>
+                <w:color w:val="auto"/>
+              </w:rPr>
+            </m:ctrlPr>
+          </m:sSubPr>
+          <m:e>
+            <m:r>
+              <w:rPr>
+                <w:rFonts w:ascii="Cambria Math" w:hAnsi="Cambria Math"/>
+                <w:color w:val="auto"/>
+              </w:rPr>
+              <m:t>f</m:t>
+            </m:r>
+          </m:e>
+          <m:sub>
+            <m:r>
+              <w:rPr>
+                <w:rFonts w:ascii="Cambria Math" w:hAnsi="Cambria Math"/>
+                <w:color w:val="auto"/>
+              </w:rPr>
+              <m:t>1</m:t>
+            </m:r>
+          </m:sub>
+        </m:sSub>
+        <m:d>
+          <m:dPr>
+            <m:ctrlPr>
+              <w:rPr>
+                <w:rFonts w:ascii="Cambria Math" w:hAnsi="Cambria Math"/>
+                <w:b w:val="0"/>
+                <w:bCs w:val="0"/>
+                <w:i/>
+                <w:color w:val="auto"/>
+              </w:rPr>
+            </m:ctrlPr>
+          </m:dPr>
+          <m:e>
+            <m:r>
+              <w:rPr>
+                <w:rFonts w:ascii="Cambria Math" w:hAnsi="Cambria Math"/>
+                <w:color w:val="auto"/>
+              </w:rPr>
+              <m:t>t</m:t>
+            </m:r>
+          </m:e>
+        </m:d>
+      </m:oMath>
+      <w:r>
+        <w:rPr>
+          <w:b w:val="0"/>
+          <w:bCs w:val="0"/>
+          <w:color w:val="auto"/>
+        </w:rPr>
+        <w:t xml:space="preserve"> and </w:t>
+      </w:r>
+      <m:oMath>
+        <m:sSub>
+          <m:sSubPr>
+            <m:ctrlPr>
+              <w:rPr>
+                <w:rFonts w:ascii="Cambria Math" w:hAnsi="Cambria Math"/>
+                <w:b w:val="0"/>
+                <w:bCs w:val="0"/>
+                <w:i/>
+                <w:color w:val="auto"/>
+              </w:rPr>
+            </m:ctrlPr>
+          </m:sSubPr>
+          <m:e>
+            <m:r>
+              <w:rPr>
+                <w:rFonts w:ascii="Cambria Math" w:hAnsi="Cambria Math"/>
+                <w:color w:val="auto"/>
+              </w:rPr>
+              <m:t>f</m:t>
+            </m:r>
+          </m:e>
+          <m:sub>
+            <m:r>
+              <w:rPr>
+                <w:rFonts w:ascii="Cambria Math" w:hAnsi="Cambria Math"/>
+                <w:color w:val="auto"/>
+              </w:rPr>
+              <m:t>2</m:t>
+            </m:r>
+          </m:sub>
+        </m:sSub>
+        <m:d>
+          <m:dPr>
+            <m:ctrlPr>
+              <w:rPr>
+                <w:rFonts w:ascii="Cambria Math" w:hAnsi="Cambria Math"/>
+                <w:b w:val="0"/>
+                <w:bCs w:val="0"/>
+                <w:i/>
+                <w:color w:val="auto"/>
+              </w:rPr>
+            </m:ctrlPr>
+          </m:dPr>
+          <m:e>
+            <m:r>
+              <w:rPr>
+                <w:rFonts w:ascii="Cambria Math" w:hAnsi="Cambria Math"/>
+                <w:color w:val="auto"/>
+              </w:rPr>
+              <m:t>t</m:t>
+            </m:r>
+          </m:e>
+        </m:d>
+      </m:oMath>
+      <w:r>
+        <w:rPr>
+          <w:b w:val="0"/>
+          <w:bCs w:val="0"/>
+          <w:color w:val="auto"/>
+        </w:rPr>
+        <w:t xml:space="preserve"> are the frequencies of the green and the red strain, respectively, at time </w:t>
+      </w:r>
+      <m:oMath>
+        <m:r>
+          <w:rPr>
+            <w:rFonts w:ascii="Cambria Math" w:hAnsi="Cambria Math"/>
+            <w:color w:val="auto"/>
+          </w:rPr>
+          <m:t>t</m:t>
+        </m:r>
+      </m:oMath>
+      <w:r>
+        <w:rPr>
+          <w:b w:val="0"/>
+          <w:bCs w:val="0"/>
+          <w:color w:val="auto"/>
+        </w:rPr>
+        <w:t>. The inferred selection coefficient is calculated as the average selection coefficient over the duration of the competition and is denoted by a dashed line in the figures.</w:t>
+      </w:r>
+    </w:p>
+    <w:p/>
     <w:sectPr>
-      <w:headerReference w:type="even" r:id="rId21"/>
-      <w:headerReference w:type="default" r:id="rId22"/>
-      <w:footerReference w:type="even" r:id="rId23"/>
-      <w:footerReference w:type="default" r:id="rId24"/>
+      <w:headerReference w:type="even" r:id="rId22"/>
+      <w:headerReference w:type="default" r:id="rId23"/>
+      <w:footerReference w:type="even" r:id="rId24"/>
+      <w:footerReference w:type="default" r:id="rId25"/>
       <w:pgSz w:w="11906" w:h="16838"/>
       <w:pgMar w:top="1440" w:right="1800" w:bottom="1440" w:left="1800" w:header="708" w:footer="708" w:gutter="0"/>
       <w:cols w:space="708"/>
@@ -28031,13 +28311,11 @@
 
 <file path=word/comments.xml><?xml version="1.0" encoding="utf-8"?>
 <w:comments xmlns:wpc="http://schemas.microsoft.com/office/word/2010/wordprocessingCanvas" xmlns:mc="http://schemas.openxmlformats.org/markup-compatibility/2006" xmlns:o="urn:schemas-microsoft-com:office:office" xmlns:r="http://schemas.openxmlformats.org/officeDocument/2006/relationships" xmlns:m="http://schemas.openxmlformats.org/officeDocument/2006/math" xmlns:v="urn:schemas-microsoft-com:vml" xmlns:wp14="http://schemas.microsoft.com/office/word/2010/wordprocessingDrawing" xmlns:wp="http://schemas.openxmlformats.org/drawingml/2006/wordprocessingDrawing" xmlns:w10="urn:schemas-microsoft-com:office:word" xmlns:w="http://schemas.openxmlformats.org/wordprocessingml/2006/main" xmlns:w14="http://schemas.microsoft.com/office/word/2010/wordml" xmlns:wpg="http://schemas.microsoft.com/office/word/2010/wordprocessingGroup" xmlns:wpi="http://schemas.microsoft.com/office/word/2010/wordprocessingInk" xmlns:wne="http://schemas.microsoft.com/office/word/2006/wordml" xmlns:wps="http://schemas.microsoft.com/office/word/2010/wordprocessingShape" mc:Ignorable="w14 wp14">
-  <w:comment w:id="2" w:author="Eynat Gur" w:date="2016-04-17T20:22:00Z" w:initials="EG">
+  <w:comment w:id="1" w:author="Eynat Gur" w:date="2016-04-17T20:22:00Z" w:initials="EG">
     <w:p>
       <w:pPr>
         <w:pStyle w:val="CommentText"/>
       </w:pPr>
-      <w:bookmarkStart w:id="3" w:name="_GoBack"/>
-      <w:bookmarkEnd w:id="3"/>
       <w:r>
         <w:rPr>
           <w:rStyle w:val="CommentReference"/>
@@ -28046,61 +28324,6 @@
       </w:r>
       <w:r>
         <w:t>Maybe you can explain more about the BIC, in one more sentence (in my old days it would be Chinese to me)</w:t>
-      </w:r>
-    </w:p>
-  </w:comment>
-  <w:comment w:id="7" w:author="Eynat Gur" w:date="2016-04-19T19:37:00Z" w:initials="EG">
-    <w:p>
-      <w:pPr>
-        <w:pStyle w:val="CommentText"/>
-      </w:pPr>
-      <w:r>
-        <w:rPr>
-          <w:rStyle w:val="CommentReference"/>
-        </w:rPr>
-        <w:annotationRef/>
-      </w:r>
-      <w:r>
-        <w:t>There are 2 types of dashed lines for each color. What is it?</w:t>
-      </w:r>
-    </w:p>
-  </w:comment>
-  <w:comment w:id="8" w:author="Eynat Gur" w:date="2016-04-20T19:20:00Z" w:initials="EG">
-    <w:p>
-      <w:pPr>
-        <w:pStyle w:val="CommentText"/>
-        <w:ind w:firstLine="0"/>
-      </w:pPr>
-      <w:r>
-        <w:rPr>
-          <w:rStyle w:val="CommentReference"/>
-        </w:rPr>
-        <w:annotationRef/>
-      </w:r>
-      <w:r>
-        <w:t>I find the flow of the discussion a bit confusing, but I wasn’t sure in what direction you want to take it so I didn’t touch.</w:t>
-      </w:r>
-    </w:p>
-  </w:comment>
-  <w:comment w:id="10" w:author="Eynat Gur" w:date="2016-04-20T19:25:00Z" w:initials="EG">
-    <w:p>
-      <w:pPr>
-        <w:pStyle w:val="CommentText"/>
-      </w:pPr>
-      <w:r>
-        <w:rPr>
-          <w:rStyle w:val="CommentReference"/>
-        </w:rPr>
-        <w:annotationRef/>
-      </w:r>
-      <w:r>
-        <w:t>Not clear</w:t>
-      </w:r>
-      <w:r>
-        <w:t>, maybe</w:t>
-      </w:r>
-      <w:r>
-        <w:t xml:space="preserve"> too much information</w:t>
       </w:r>
     </w:p>
   </w:comment>
@@ -28169,7 +28392,7 @@
           <w:rPr>
             <w:noProof/>
           </w:rPr>
-          <w:t>8</w:t>
+          <w:t>16</w:t>
         </w:r>
         <w:r>
           <w:rPr>
@@ -28198,7 +28421,6 @@
         <w:docPartUnique/>
       </w:docPartObj>
     </w:sdtPr>
-    <w:sdtEndPr/>
     <w:sdtContent>
       <w:p>
         <w:pPr>
@@ -28218,7 +28440,7 @@
           <w:rPr>
             <w:noProof/>
           </w:rPr>
-          <w:t>9</w:t>
+          <w:t>15</w:t>
         </w:r>
         <w:r>
           <w:rPr>
@@ -30689,6 +30911,550 @@
 </w:styles>
 </file>
 
+<file path=word/glossary/document.xml><?xml version="1.0" encoding="utf-8"?>
+<w:glossaryDocument xmlns:wpc="http://schemas.microsoft.com/office/word/2010/wordprocessingCanvas" xmlns:mc="http://schemas.openxmlformats.org/markup-compatibility/2006" xmlns:o="urn:schemas-microsoft-com:office:office" xmlns:r="http://schemas.openxmlformats.org/officeDocument/2006/relationships" xmlns:m="http://schemas.openxmlformats.org/officeDocument/2006/math" xmlns:v="urn:schemas-microsoft-com:vml" xmlns:wp14="http://schemas.microsoft.com/office/word/2010/wordprocessingDrawing" xmlns:wp="http://schemas.openxmlformats.org/drawingml/2006/wordprocessingDrawing" xmlns:w10="urn:schemas-microsoft-com:office:word" xmlns:w="http://schemas.openxmlformats.org/wordprocessingml/2006/main" xmlns:w14="http://schemas.microsoft.com/office/word/2010/wordml" xmlns:wpg="http://schemas.microsoft.com/office/word/2010/wordprocessingGroup" xmlns:wpi="http://schemas.microsoft.com/office/word/2010/wordprocessingInk" xmlns:wne="http://schemas.microsoft.com/office/word/2006/wordml" xmlns:wps="http://schemas.microsoft.com/office/word/2010/wordprocessingShape" mc:Ignorable="w14 wp14"/>
+</file>
+
+<file path=word/glossary/fontTable.xml><?xml version="1.0" encoding="utf-8"?>
+<w:fonts xmlns:mc="http://schemas.openxmlformats.org/markup-compatibility/2006" xmlns:r="http://schemas.openxmlformats.org/officeDocument/2006/relationships" xmlns:w="http://schemas.openxmlformats.org/wordprocessingml/2006/main" xmlns:w14="http://schemas.microsoft.com/office/word/2010/wordml" mc:Ignorable="w14">
+  <w:font w:name="Symbol">
+    <w:panose1 w:val="05050102010706020507"/>
+    <w:charset w:val="02"/>
+    <w:family w:val="roman"/>
+    <w:pitch w:val="variable"/>
+    <w:sig w:usb0="00000000" w:usb1="10000000" w:usb2="00000000" w:usb3="00000000" w:csb0="80000000" w:csb1="00000000"/>
+  </w:font>
+  <w:font w:name="Times New Roman">
+    <w:panose1 w:val="02020603050405020304"/>
+    <w:charset w:val="00"/>
+    <w:family w:val="roman"/>
+    <w:pitch w:val="variable"/>
+    <w:sig w:usb0="E0002AFF" w:usb1="C0007841" w:usb2="00000009" w:usb3="00000000" w:csb0="000001FF" w:csb1="00000000"/>
+  </w:font>
+  <w:font w:name="Courier New">
+    <w:panose1 w:val="02070309020205020404"/>
+    <w:charset w:val="00"/>
+    <w:family w:val="modern"/>
+    <w:pitch w:val="fixed"/>
+    <w:sig w:usb0="E0002AFF" w:usb1="C0007843" w:usb2="00000009" w:usb3="00000000" w:csb0="000001FF" w:csb1="00000000"/>
+  </w:font>
+  <w:font w:name="Wingdings">
+    <w:panose1 w:val="05000000000000000000"/>
+    <w:charset w:val="02"/>
+    <w:family w:val="auto"/>
+    <w:pitch w:val="variable"/>
+    <w:sig w:usb0="00000000" w:usb1="10000000" w:usb2="00000000" w:usb3="00000000" w:csb0="80000000" w:csb1="00000000"/>
+  </w:font>
+  <w:font w:name="Calibri">
+    <w:panose1 w:val="020F0502020204030204"/>
+    <w:charset w:val="00"/>
+    <w:family w:val="swiss"/>
+    <w:pitch w:val="variable"/>
+    <w:sig w:usb0="E00002FF" w:usb1="4000ACFF" w:usb2="00000001" w:usb3="00000000" w:csb0="0000019F" w:csb1="00000000"/>
+  </w:font>
+  <w:font w:name="MS Mincho">
+    <w:altName w:val="ＭＳ 明朝"/>
+    <w:panose1 w:val="02020609040205080304"/>
+    <w:charset w:val="80"/>
+    <w:family w:val="modern"/>
+    <w:pitch w:val="fixed"/>
+    <w:sig w:usb0="E00002FF" w:usb1="6AC7FDFB" w:usb2="00000012" w:usb3="00000000" w:csb0="0002009F" w:csb1="00000000"/>
+  </w:font>
+  <w:font w:name="Palatino Linotype">
+    <w:panose1 w:val="02040502050505030304"/>
+    <w:charset w:val="00"/>
+    <w:family w:val="roman"/>
+    <w:pitch w:val="variable"/>
+    <w:sig w:usb0="E0000287" w:usb1="40000013" w:usb2="00000000" w:usb3="00000000" w:csb0="0000019F" w:csb1="00000000"/>
+  </w:font>
+  <w:font w:name="MS Gothic">
+    <w:altName w:val="ＭＳ ゴシック"/>
+    <w:panose1 w:val="020B0609070205080204"/>
+    <w:charset w:val="80"/>
+    <w:family w:val="modern"/>
+    <w:pitch w:val="fixed"/>
+    <w:sig w:usb0="E00002FF" w:usb1="6AC7FDFB" w:usb2="00000012" w:usb3="00000000" w:csb0="0002009F" w:csb1="00000000"/>
+  </w:font>
+  <w:font w:name="Cambria">
+    <w:panose1 w:val="02040503050406030204"/>
+    <w:charset w:val="00"/>
+    <w:family w:val="roman"/>
+    <w:pitch w:val="variable"/>
+    <w:sig w:usb0="E00002FF" w:usb1="400004FF" w:usb2="00000000" w:usb3="00000000" w:csb0="0000019F" w:csb1="00000000"/>
+  </w:font>
+  <w:font w:name="Tahoma">
+    <w:panose1 w:val="020B0604030504040204"/>
+    <w:charset w:val="00"/>
+    <w:family w:val="swiss"/>
+    <w:pitch w:val="variable"/>
+    <w:sig w:usb0="E1002EFF" w:usb1="C000605B" w:usb2="00000029" w:usb3="00000000" w:csb0="000101FF" w:csb1="00000000"/>
+  </w:font>
+  <w:font w:name="Cambria Math">
+    <w:panose1 w:val="02040503050406030204"/>
+    <w:charset w:val="00"/>
+    <w:family w:val="roman"/>
+    <w:pitch w:val="variable"/>
+    <w:sig w:usb0="E00002FF" w:usb1="420024FF" w:usb2="00000000" w:usb3="00000000" w:csb0="0000019F" w:csb1="00000000"/>
+  </w:font>
+  <w:font w:name="Arial">
+    <w:panose1 w:val="020B0604020202020204"/>
+    <w:charset w:val="00"/>
+    <w:family w:val="swiss"/>
+    <w:pitch w:val="variable"/>
+    <w:sig w:usb0="E0002AFF" w:usb1="C0007843" w:usb2="00000009" w:usb3="00000000" w:csb0="000001FF" w:csb1="00000000"/>
+  </w:font>
+</w:fonts>
+</file>
+
+<file path=word/glossary/settings.xml><?xml version="1.0" encoding="utf-8"?>
+<w:settings xmlns:mc="http://schemas.openxmlformats.org/markup-compatibility/2006" xmlns:o="urn:schemas-microsoft-com:office:office" xmlns:r="http://schemas.openxmlformats.org/officeDocument/2006/relationships" xmlns:m="http://schemas.openxmlformats.org/officeDocument/2006/math" xmlns:v="urn:schemas-microsoft-com:vml" xmlns:w10="urn:schemas-microsoft-com:office:word" xmlns:w="http://schemas.openxmlformats.org/wordprocessingml/2006/main" xmlns:w14="http://schemas.microsoft.com/office/word/2010/wordml" xmlns:sl="http://schemas.openxmlformats.org/schemaLibrary/2006/main" mc:Ignorable="w14">
+  <w:view w:val="normal"/>
+  <w:defaultTabStop w:val="720"/>
+  <w:characterSpacingControl w:val="doNotCompress"/>
+  <w:compat>
+    <w:useFELayout/>
+    <w:compatSetting w:name="compatibilityMode" w:uri="http://schemas.microsoft.com/office/word" w:val="14"/>
+    <w:compatSetting w:name="overrideTableStyleFontSizeAndJustification" w:uri="http://schemas.microsoft.com/office/word" w:val="1"/>
+    <w:compatSetting w:name="enableOpenTypeFeatures" w:uri="http://schemas.microsoft.com/office/word" w:val="1"/>
+    <w:compatSetting w:name="doNotFlipMirrorIndents" w:uri="http://schemas.microsoft.com/office/word" w:val="1"/>
+  </w:compat>
+  <w:rsids>
+    <w:rsidRoot w:val="00ED6BB0"/>
+    <w:rsid w:val="00ED6BB0"/>
+  </w:rsids>
+  <m:mathPr>
+    <m:mathFont m:val="Cambria Math"/>
+    <m:brkBin m:val="before"/>
+    <m:brkBinSub m:val="--"/>
+    <m:smallFrac m:val="0"/>
+    <m:dispDef/>
+    <m:lMargin m:val="0"/>
+    <m:rMargin m:val="0"/>
+    <m:defJc m:val="centerGroup"/>
+    <m:wrapIndent m:val="1440"/>
+    <m:intLim m:val="subSup"/>
+    <m:naryLim m:val="undOvr"/>
+  </m:mathPr>
+  <w:themeFontLang w:val="en-US" w:bidi="he-IL"/>
+  <w:clrSchemeMapping w:bg1="light1" w:t1="dark1" w:bg2="light2" w:t2="dark2" w:accent1="accent1" w:accent2="accent2" w:accent3="accent3" w:accent4="accent4" w:accent5="accent5" w:accent6="accent6" w:hyperlink="hyperlink" w:followedHyperlink="followedHyperlink"/>
+  <w:decimalSymbol w:val="."/>
+  <w:listSeparator w:val=","/>
+</w:settings>
+</file>
+
+<file path=word/glossary/styles.xml><?xml version="1.0" encoding="utf-8"?>
+<w:styles xmlns:mc="http://schemas.openxmlformats.org/markup-compatibility/2006" xmlns:r="http://schemas.openxmlformats.org/officeDocument/2006/relationships" xmlns:w="http://schemas.openxmlformats.org/wordprocessingml/2006/main" xmlns:w14="http://schemas.microsoft.com/office/word/2010/wordml" mc:Ignorable="w14">
+  <w:docDefaults>
+    <w:rPrDefault>
+      <w:rPr>
+        <w:rFonts w:asciiTheme="minorHAnsi" w:eastAsiaTheme="minorEastAsia" w:hAnsiTheme="minorHAnsi" w:cstheme="minorBidi"/>
+        <w:sz w:val="22"/>
+        <w:szCs w:val="22"/>
+        <w:lang w:val="en-US" w:eastAsia="en-US" w:bidi="he-IL"/>
+      </w:rPr>
+    </w:rPrDefault>
+    <w:pPrDefault>
+      <w:pPr>
+        <w:spacing w:after="200" w:line="276" w:lineRule="auto"/>
+      </w:pPr>
+    </w:pPrDefault>
+  </w:docDefaults>
+  <w:latentStyles w:defLockedState="0" w:defUIPriority="99" w:defSemiHidden="1" w:defUnhideWhenUsed="1" w:defQFormat="0" w:count="267">
+    <w:lsdException w:name="Normal" w:semiHidden="0" w:uiPriority="0" w:unhideWhenUsed="0" w:qFormat="1"/>
+    <w:lsdException w:name="heading 1" w:semiHidden="0" w:uiPriority="9" w:unhideWhenUsed="0" w:qFormat="1"/>
+    <w:lsdException w:name="heading 2" w:uiPriority="9" w:qFormat="1"/>
+    <w:lsdException w:name="heading 3" w:uiPriority="9" w:qFormat="1"/>
+    <w:lsdException w:name="heading 4" w:uiPriority="9" w:qFormat="1"/>
+    <w:lsdException w:name="heading 5" w:uiPriority="9" w:qFormat="1"/>
+    <w:lsdException w:name="heading 6" w:uiPriority="9" w:qFormat="1"/>
+    <w:lsdException w:name="heading 7" w:uiPriority="9" w:qFormat="1"/>
+    <w:lsdException w:name="heading 8" w:uiPriority="9" w:qFormat="1"/>
+    <w:lsdException w:name="heading 9" w:uiPriority="9" w:qFormat="1"/>
+    <w:lsdException w:name="toc 1" w:uiPriority="39"/>
+    <w:lsdException w:name="toc 2" w:uiPriority="39"/>
+    <w:lsdException w:name="toc 3" w:uiPriority="39"/>
+    <w:lsdException w:name="toc 4" w:uiPriority="39"/>
+    <w:lsdException w:name="toc 5" w:uiPriority="39"/>
+    <w:lsdException w:name="toc 6" w:uiPriority="39"/>
+    <w:lsdException w:name="toc 7" w:uiPriority="39"/>
+    <w:lsdException w:name="toc 8" w:uiPriority="39"/>
+    <w:lsdException w:name="toc 9" w:uiPriority="39"/>
+    <w:lsdException w:name="caption" w:uiPriority="35" w:qFormat="1"/>
+    <w:lsdException w:name="Title" w:semiHidden="0" w:uiPriority="10" w:unhideWhenUsed="0" w:qFormat="1"/>
+    <w:lsdException w:name="Default Paragraph Font" w:uiPriority="1"/>
+    <w:lsdException w:name="Subtitle" w:semiHidden="0" w:uiPriority="11" w:unhideWhenUsed="0" w:qFormat="1"/>
+    <w:lsdException w:name="Strong" w:semiHidden="0" w:uiPriority="22" w:unhideWhenUsed="0" w:qFormat="1"/>
+    <w:lsdException w:name="Emphasis" w:semiHidden="0" w:uiPriority="20" w:unhideWhenUsed="0" w:qFormat="1"/>
+    <w:lsdException w:name="Table Grid" w:semiHidden="0" w:uiPriority="59" w:unhideWhenUsed="0"/>
+    <w:lsdException w:name="Placeholder Text" w:unhideWhenUsed="0"/>
+    <w:lsdException w:name="No Spacing" w:semiHidden="0" w:uiPriority="1" w:unhideWhenUsed="0" w:qFormat="1"/>
+    <w:lsdException w:name="Light Shading" w:semiHidden="0" w:uiPriority="60" w:unhideWhenUsed="0"/>
+    <w:lsdException w:name="Light List" w:semiHidden="0" w:uiPriority="61" w:unhideWhenUsed="0"/>
+    <w:lsdException w:name="Light Grid" w:semiHidden="0" w:uiPriority="62" w:unhideWhenUsed="0"/>
+    <w:lsdException w:name="Medium Shading 1" w:semiHidden="0" w:uiPriority="63" w:unhideWhenUsed="0"/>
+    <w:lsdException w:name="Medium Shading 2" w:semiHidden="0" w:uiPriority="64" w:unhideWhenUsed="0"/>
+    <w:lsdException w:name="Medium List 1" w:semiHidden="0" w:uiPriority="65" w:unhideWhenUsed="0"/>
+    <w:lsdException w:name="Medium List 2" w:semiHidden="0" w:uiPriority="66" w:unhideWhenUsed="0"/>
+    <w:lsdException w:name="Medium Grid 1" w:semiHidden="0" w:uiPriority="67" w:unhideWhenUsed="0"/>
+    <w:lsdException w:name="Medium Grid 2" w:semiHidden="0" w:uiPriority="68" w:unhideWhenUsed="0"/>
+    <w:lsdException w:name="Medium Grid 3" w:semiHidden="0" w:uiPriority="69" w:unhideWhenUsed="0"/>
+    <w:lsdException w:name="Dark List" w:semiHidden="0" w:uiPriority="70" w:unhideWhenUsed="0"/>
+    <w:lsdException w:name="Colorful Shading" w:semiHidden="0" w:uiPriority="71" w:unhideWhenUsed="0"/>
+    <w:lsdException w:name="Colorful List" w:semiHidden="0" w:uiPriority="72" w:unhideWhenUsed="0"/>
+    <w:lsdException w:name="Colorful Grid" w:semiHidden="0" w:uiPriority="73" w:unhideWhenUsed="0"/>
+    <w:lsdException w:name="Light Shading Accent 1" w:semiHidden="0" w:uiPriority="60" w:unhideWhenUsed="0"/>
+    <w:lsdException w:name="Light List Accent 1" w:semiHidden="0" w:uiPriority="61" w:unhideWhenUsed="0"/>
+    <w:lsdException w:name="Light Grid Accent 1" w:semiHidden="0" w:uiPriority="62" w:unhideWhenUsed="0"/>
+    <w:lsdException w:name="Medium Shading 1 Accent 1" w:semiHidden="0" w:uiPriority="63" w:unhideWhenUsed="0"/>
+    <w:lsdException w:name="Medium Shading 2 Accent 1" w:semiHidden="0" w:uiPriority="64" w:unhideWhenUsed="0"/>
+    <w:lsdException w:name="Medium List 1 Accent 1" w:semiHidden="0" w:uiPriority="65" w:unhideWhenUsed="0"/>
+    <w:lsdException w:name="Revision" w:unhideWhenUsed="0"/>
+    <w:lsdException w:name="List Paragraph" w:semiHidden="0" w:uiPriority="34" w:unhideWhenUsed="0" w:qFormat="1"/>
+    <w:lsdException w:name="Quote" w:semiHidden="0" w:uiPriority="29" w:unhideWhenUsed="0" w:qFormat="1"/>
+    <w:lsdException w:name="Intense Quote" w:semiHidden="0" w:uiPriority="30" w:unhideWhenUsed="0" w:qFormat="1"/>
+    <w:lsdException w:name="Medium List 2 Accent 1" w:semiHidden="0" w:uiPriority="66" w:unhideWhenUsed="0"/>
+    <w:lsdException w:name="Medium Grid 1 Accent 1" w:semiHidden="0" w:uiPriority="67" w:unhideWhenUsed="0"/>
+    <w:lsdException w:name="Medium Grid 2 Accent 1" w:semiHidden="0" w:uiPriority="68" w:unhideWhenUsed="0"/>
+    <w:lsdException w:name="Medium Grid 3 Accent 1" w:semiHidden="0" w:uiPriority="69" w:unhideWhenUsed="0"/>
+    <w:lsdException w:name="Dark List Accent 1" w:semiHidden="0" w:uiPriority="70" w:unhideWhenUsed="0"/>
+    <w:lsdException w:name="Colorful Shading Accent 1" w:semiHidden="0" w:uiPriority="71" w:unhideWhenUsed="0"/>
+    <w:lsdException w:name="Colorful List Accent 1" w:semiHidden="0" w:uiPriority="72" w:unhideWhenUsed="0"/>
+    <w:lsdException w:name="Colorful Grid Accent 1" w:semiHidden="0" w:uiPriority="73" w:unhideWhenUsed="0"/>
+    <w:lsdException w:name="Light Shading Accent 2" w:semiHidden="0" w:uiPriority="60" w:unhideWhenUsed="0"/>
+    <w:lsdException w:name="Light List Accent 2" w:semiHidden="0" w:uiPriority="61" w:unhideWhenUsed="0"/>
+    <w:lsdException w:name="Light Grid Accent 2" w:semiHidden="0" w:uiPriority="62" w:unhideWhenUsed="0"/>
+    <w:lsdException w:name="Medium Shading 1 Accent 2" w:semiHidden="0" w:uiPriority="63" w:unhideWhenUsed="0"/>
+    <w:lsdException w:name="Medium Shading 2 Accent 2" w:semiHidden="0" w:uiPriority="64" w:unhideWhenUsed="0"/>
+    <w:lsdException w:name="Medium List 1 Accent 2" w:semiHidden="0" w:uiPriority="65" w:unhideWhenUsed="0"/>
+    <w:lsdException w:name="Medium List 2 Accent 2" w:semiHidden="0" w:uiPriority="66" w:unhideWhenUsed="0"/>
+    <w:lsdException w:name="Medium Grid 1 Accent 2" w:semiHidden="0" w:uiPriority="67" w:unhideWhenUsed="0"/>
+    <w:lsdException w:name="Medium Grid 2 Accent 2" w:semiHidden="0" w:uiPriority="68" w:unhideWhenUsed="0"/>
+    <w:lsdException w:name="Medium Grid 3 Accent 2" w:semiHidden="0" w:uiPriority="69" w:unhideWhenUsed="0"/>
+    <w:lsdException w:name="Dark List Accent 2" w:semiHidden="0" w:uiPriority="70" w:unhideWhenUsed="0"/>
+    <w:lsdException w:name="Colorful Shading Accent 2" w:semiHidden="0" w:uiPriority="71" w:unhideWhenUsed="0"/>
+    <w:lsdException w:name="Colorful List Accent 2" w:semiHidden="0" w:uiPriority="72" w:unhideWhenUsed="0"/>
+    <w:lsdException w:name="Colorful Grid Accent 2" w:semiHidden="0" w:uiPriority="73" w:unhideWhenUsed="0"/>
+    <w:lsdException w:name="Light Shading Accent 3" w:semiHidden="0" w:uiPriority="60" w:unhideWhenUsed="0"/>
+    <w:lsdException w:name="Light List Accent 3" w:semiHidden="0" w:uiPriority="61" w:unhideWhenUsed="0"/>
+    <w:lsdException w:name="Light Grid Accent 3" w:semiHidden="0" w:uiPriority="62" w:unhideWhenUsed="0"/>
+    <w:lsdException w:name="Medium Shading 1 Accent 3" w:semiHidden="0" w:uiPriority="63" w:unhideWhenUsed="0"/>
+    <w:lsdException w:name="Medium Shading 2 Accent 3" w:semiHidden="0" w:uiPriority="64" w:unhideWhenUsed="0"/>
+    <w:lsdException w:name="Medium List 1 Accent 3" w:semiHidden="0" w:uiPriority="65" w:unhideWhenUsed="0"/>
+    <w:lsdException w:name="Medium List 2 Accent 3" w:semiHidden="0" w:uiPriority="66" w:unhideWhenUsed="0"/>
+    <w:lsdException w:name="Medium Grid 1 Accent 3" w:semiHidden="0" w:uiPriority="67" w:unhideWhenUsed="0"/>
+    <w:lsdException w:name="Medium Grid 2 Accent 3" w:semiHidden="0" w:uiPriority="68" w:unhideWhenUsed="0"/>
+    <w:lsdException w:name="Medium Grid 3 Accent 3" w:semiHidden="0" w:uiPriority="69" w:unhideWhenUsed="0"/>
+    <w:lsdException w:name="Dark List Accent 3" w:semiHidden="0" w:uiPriority="70" w:unhideWhenUsed="0"/>
+    <w:lsdException w:name="Colorful Shading Accent 3" w:semiHidden="0" w:uiPriority="71" w:unhideWhenUsed="0"/>
+    <w:lsdException w:name="Colorful List Accent 3" w:semiHidden="0" w:uiPriority="72" w:unhideWhenUsed="0"/>
+    <w:lsdException w:name="Colorful Grid Accent 3" w:semiHidden="0" w:uiPriority="73" w:unhideWhenUsed="0"/>
+    <w:lsdException w:name="Light Shading Accent 4" w:semiHidden="0" w:uiPriority="60" w:unhideWhenUsed="0"/>
+    <w:lsdException w:name="Light List Accent 4" w:semiHidden="0" w:uiPriority="61" w:unhideWhenUsed="0"/>
+    <w:lsdException w:name="Light Grid Accent 4" w:semiHidden="0" w:uiPriority="62" w:unhideWhenUsed="0"/>
+    <w:lsdException w:name="Medium Shading 1 Accent 4" w:semiHidden="0" w:uiPriority="63" w:unhideWhenUsed="0"/>
+    <w:lsdException w:name="Medium Shading 2 Accent 4" w:semiHidden="0" w:uiPriority="64" w:unhideWhenUsed="0"/>
+    <w:lsdException w:name="Medium List 1 Accent 4" w:semiHidden="0" w:uiPriority="65" w:unhideWhenUsed="0"/>
+    <w:lsdException w:name="Medium List 2 Accent 4" w:semiHidden="0" w:uiPriority="66" w:unhideWhenUsed="0"/>
+    <w:lsdException w:name="Medium Grid 1 Accent 4" w:semiHidden="0" w:uiPriority="67" w:unhideWhenUsed="0"/>
+    <w:lsdException w:name="Medium Grid 2 Accent 4" w:semiHidden="0" w:uiPriority="68" w:unhideWhenUsed="0"/>
+    <w:lsdException w:name="Medium Grid 3 Accent 4" w:semiHidden="0" w:uiPriority="69" w:unhideWhenUsed="0"/>
+    <w:lsdException w:name="Dark List Accent 4" w:semiHidden="0" w:uiPriority="70" w:unhideWhenUsed="0"/>
+    <w:lsdException w:name="Colorful Shading Accent 4" w:semiHidden="0" w:uiPriority="71" w:unhideWhenUsed="0"/>
+    <w:lsdException w:name="Colorful List Accent 4" w:semiHidden="0" w:uiPriority="72" w:unhideWhenUsed="0"/>
+    <w:lsdException w:name="Colorful Grid Accent 4" w:semiHidden="0" w:uiPriority="73" w:unhideWhenUsed="0"/>
+    <w:lsdException w:name="Light Shading Accent 5" w:semiHidden="0" w:uiPriority="60" w:unhideWhenUsed="0"/>
+    <w:lsdException w:name="Light List Accent 5" w:semiHidden="0" w:uiPriority="61" w:unhideWhenUsed="0"/>
+    <w:lsdException w:name="Light Grid Accent 5" w:semiHidden="0" w:uiPriority="62" w:unhideWhenUsed="0"/>
+    <w:lsdException w:name="Medium Shading 1 Accent 5" w:semiHidden="0" w:uiPriority="63" w:unhideWhenUsed="0"/>
+    <w:lsdException w:name="Medium Shading 2 Accent 5" w:semiHidden="0" w:uiPriority="64" w:unhideWhenUsed="0"/>
+    <w:lsdException w:name="Medium List 1 Accent 5" w:semiHidden="0" w:uiPriority="65" w:unhideWhenUsed="0"/>
+    <w:lsdException w:name="Medium List 2 Accent 5" w:semiHidden="0" w:uiPriority="66" w:unhideWhenUsed="0"/>
+    <w:lsdException w:name="Medium Grid 1 Accent 5" w:semiHidden="0" w:uiPriority="67" w:unhideWhenUsed="0"/>
+    <w:lsdException w:name="Medium Grid 2 Accent 5" w:semiHidden="0" w:uiPriority="68" w:unhideWhenUsed="0"/>
+    <w:lsdException w:name="Medium Grid 3 Accent 5" w:semiHidden="0" w:uiPriority="69" w:unhideWhenUsed="0"/>
+    <w:lsdException w:name="Dark List Accent 5" w:semiHidden="0" w:uiPriority="70" w:unhideWhenUsed="0"/>
+    <w:lsdException w:name="Colorful Shading Accent 5" w:semiHidden="0" w:uiPriority="71" w:unhideWhenUsed="0"/>
+    <w:lsdException w:name="Colorful List Accent 5" w:semiHidden="0" w:uiPriority="72" w:unhideWhenUsed="0"/>
+    <w:lsdException w:name="Colorful Grid Accent 5" w:semiHidden="0" w:uiPriority="73" w:unhideWhenUsed="0"/>
+    <w:lsdException w:name="Light Shading Accent 6" w:semiHidden="0" w:uiPriority="60" w:unhideWhenUsed="0"/>
+    <w:lsdException w:name="Light List Accent 6" w:semiHidden="0" w:uiPriority="61" w:unhideWhenUsed="0"/>
+    <w:lsdException w:name="Light Grid Accent 6" w:semiHidden="0" w:uiPriority="62" w:unhideWhenUsed="0"/>
+    <w:lsdException w:name="Medium Shading 1 Accent 6" w:semiHidden="0" w:uiPriority="63" w:unhideWhenUsed="0"/>
+    <w:lsdException w:name="Medium Shading 2 Accent 6" w:semiHidden="0" w:uiPriority="64" w:unhideWhenUsed="0"/>
+    <w:lsdException w:name="Medium List 1 Accent 6" w:semiHidden="0" w:uiPriority="65" w:unhideWhenUsed="0"/>
+    <w:lsdException w:name="Medium List 2 Accent 6" w:semiHidden="0" w:uiPriority="66" w:unhideWhenUsed="0"/>
+    <w:lsdException w:name="Medium Grid 1 Accent 6" w:semiHidden="0" w:uiPriority="67" w:unhideWhenUsed="0"/>
+    <w:lsdException w:name="Medium Grid 2 Accent 6" w:semiHidden="0" w:uiPriority="68" w:unhideWhenUsed="0"/>
+    <w:lsdException w:name="Medium Grid 3 Accent 6" w:semiHidden="0" w:uiPriority="69" w:unhideWhenUsed="0"/>
+    <w:lsdException w:name="Dark List Accent 6" w:semiHidden="0" w:uiPriority="70" w:unhideWhenUsed="0"/>
+    <w:lsdException w:name="Colorful Shading Accent 6" w:semiHidden="0" w:uiPriority="71" w:unhideWhenUsed="0"/>
+    <w:lsdException w:name="Colorful List Accent 6" w:semiHidden="0" w:uiPriority="72" w:unhideWhenUsed="0"/>
+    <w:lsdException w:name="Colorful Grid Accent 6" w:semiHidden="0" w:uiPriority="73" w:unhideWhenUsed="0"/>
+    <w:lsdException w:name="Subtle Emphasis" w:semiHidden="0" w:uiPriority="19" w:unhideWhenUsed="0" w:qFormat="1"/>
+    <w:lsdException w:name="Intense Emphasis" w:semiHidden="0" w:uiPriority="21" w:unhideWhenUsed="0" w:qFormat="1"/>
+    <w:lsdException w:name="Subtle Reference" w:semiHidden="0" w:uiPriority="31" w:unhideWhenUsed="0" w:qFormat="1"/>
+    <w:lsdException w:name="Intense Reference" w:semiHidden="0" w:uiPriority="32" w:unhideWhenUsed="0" w:qFormat="1"/>
+    <w:lsdException w:name="Book Title" w:semiHidden="0" w:uiPriority="33" w:unhideWhenUsed="0" w:qFormat="1"/>
+    <w:lsdException w:name="Bibliography" w:uiPriority="37"/>
+    <w:lsdException w:name="TOC Heading" w:uiPriority="39" w:qFormat="1"/>
+  </w:latentStyles>
+  <w:style w:type="paragraph" w:default="1" w:styleId="Normal">
+    <w:name w:val="Normal"/>
+    <w:qFormat/>
+    <w:pPr>
+      <w:bidi/>
+    </w:pPr>
+  </w:style>
+  <w:style w:type="character" w:default="1" w:styleId="DefaultParagraphFont">
+    <w:name w:val="Default Paragraph Font"/>
+    <w:uiPriority w:val="1"/>
+    <w:semiHidden/>
+    <w:unhideWhenUsed/>
+  </w:style>
+  <w:style w:type="table" w:default="1" w:styleId="TableNormal">
+    <w:name w:val="Normal Table"/>
+    <w:uiPriority w:val="99"/>
+    <w:semiHidden/>
+    <w:unhideWhenUsed/>
+    <w:tblPr>
+      <w:tblInd w:w="0" w:type="dxa"/>
+      <w:tblCellMar>
+        <w:top w:w="0" w:type="dxa"/>
+        <w:left w:w="108" w:type="dxa"/>
+        <w:bottom w:w="0" w:type="dxa"/>
+        <w:right w:w="108" w:type="dxa"/>
+      </w:tblCellMar>
+    </w:tblPr>
+  </w:style>
+  <w:style w:type="numbering" w:default="1" w:styleId="NoList">
+    <w:name w:val="No List"/>
+    <w:uiPriority w:val="99"/>
+    <w:semiHidden/>
+    <w:unhideWhenUsed/>
+  </w:style>
+  <w:style w:type="character" w:styleId="PlaceholderText">
+    <w:name w:val="Placeholder Text"/>
+    <w:basedOn w:val="DefaultParagraphFont"/>
+    <w:uiPriority w:val="99"/>
+    <w:semiHidden/>
+    <w:rsid w:val="00ED6BB0"/>
+    <w:rPr>
+      <w:color w:val="808080"/>
+    </w:rPr>
+  </w:style>
+</w:styles>
+</file>
+
+<file path=word/glossary/stylesWithEffects.xml><?xml version="1.0" encoding="utf-8"?>
+<w:styles xmlns:wpc="http://schemas.microsoft.com/office/word/2010/wordprocessingCanvas" xmlns:mc="http://schemas.openxmlformats.org/markup-compatibility/2006" xmlns:o="urn:schemas-microsoft-com:office:office" xmlns:r="http://schemas.openxmlformats.org/officeDocument/2006/relationships" xmlns:m="http://schemas.openxmlformats.org/officeDocument/2006/math" xmlns:v="urn:schemas-microsoft-com:vml" xmlns:wp14="http://schemas.microsoft.com/office/word/2010/wordprocessingDrawing" xmlns:wp="http://schemas.openxmlformats.org/drawingml/2006/wordprocessingDrawing" xmlns:w10="urn:schemas-microsoft-com:office:word" xmlns:w="http://schemas.openxmlformats.org/wordprocessingml/2006/main" xmlns:w14="http://schemas.microsoft.com/office/word/2010/wordml" xmlns:wpg="http://schemas.microsoft.com/office/word/2010/wordprocessingGroup" xmlns:wpi="http://schemas.microsoft.com/office/word/2010/wordprocessingInk" xmlns:wne="http://schemas.microsoft.com/office/word/2006/wordml" xmlns:wps="http://schemas.microsoft.com/office/word/2010/wordprocessingShape" mc:Ignorable="w14 wp14">
+  <w:docDefaults>
+    <w:rPrDefault>
+      <w:rPr>
+        <w:rFonts w:asciiTheme="minorHAnsi" w:eastAsiaTheme="minorEastAsia" w:hAnsiTheme="minorHAnsi" w:cstheme="minorBidi"/>
+        <w:sz w:val="22"/>
+        <w:szCs w:val="22"/>
+        <w:lang w:val="en-US" w:eastAsia="en-US" w:bidi="he-IL"/>
+      </w:rPr>
+    </w:rPrDefault>
+    <w:pPrDefault>
+      <w:pPr>
+        <w:spacing w:after="200" w:line="276" w:lineRule="auto"/>
+      </w:pPr>
+    </w:pPrDefault>
+  </w:docDefaults>
+  <w:latentStyles w:defLockedState="0" w:defUIPriority="99" w:defSemiHidden="1" w:defUnhideWhenUsed="1" w:defQFormat="0" w:count="267">
+    <w:lsdException w:name="Normal" w:semiHidden="0" w:uiPriority="0" w:unhideWhenUsed="0" w:qFormat="1"/>
+    <w:lsdException w:name="heading 1" w:semiHidden="0" w:uiPriority="9" w:unhideWhenUsed="0" w:qFormat="1"/>
+    <w:lsdException w:name="heading 2" w:uiPriority="9" w:qFormat="1"/>
+    <w:lsdException w:name="heading 3" w:uiPriority="9" w:qFormat="1"/>
+    <w:lsdException w:name="heading 4" w:uiPriority="9" w:qFormat="1"/>
+    <w:lsdException w:name="heading 5" w:uiPriority="9" w:qFormat="1"/>
+    <w:lsdException w:name="heading 6" w:uiPriority="9" w:qFormat="1"/>
+    <w:lsdException w:name="heading 7" w:uiPriority="9" w:qFormat="1"/>
+    <w:lsdException w:name="heading 8" w:uiPriority="9" w:qFormat="1"/>
+    <w:lsdException w:name="heading 9" w:uiPriority="9" w:qFormat="1"/>
+    <w:lsdException w:name="toc 1" w:uiPriority="39"/>
+    <w:lsdException w:name="toc 2" w:uiPriority="39"/>
+    <w:lsdException w:name="toc 3" w:uiPriority="39"/>
+    <w:lsdException w:name="toc 4" w:uiPriority="39"/>
+    <w:lsdException w:name="toc 5" w:uiPriority="39"/>
+    <w:lsdException w:name="toc 6" w:uiPriority="39"/>
+    <w:lsdException w:name="toc 7" w:uiPriority="39"/>
+    <w:lsdException w:name="toc 8" w:uiPriority="39"/>
+    <w:lsdException w:name="toc 9" w:uiPriority="39"/>
+    <w:lsdException w:name="caption" w:uiPriority="35" w:qFormat="1"/>
+    <w:lsdException w:name="Title" w:semiHidden="0" w:uiPriority="10" w:unhideWhenUsed="0" w:qFormat="1"/>
+    <w:lsdException w:name="Default Paragraph Font" w:uiPriority="1"/>
+    <w:lsdException w:name="Subtitle" w:semiHidden="0" w:uiPriority="11" w:unhideWhenUsed="0" w:qFormat="1"/>
+    <w:lsdException w:name="Strong" w:semiHidden="0" w:uiPriority="22" w:unhideWhenUsed="0" w:qFormat="1"/>
+    <w:lsdException w:name="Emphasis" w:semiHidden="0" w:uiPriority="20" w:unhideWhenUsed="0" w:qFormat="1"/>
+    <w:lsdException w:name="Table Grid" w:semiHidden="0" w:uiPriority="59" w:unhideWhenUsed="0"/>
+    <w:lsdException w:name="Placeholder Text" w:unhideWhenUsed="0"/>
+    <w:lsdException w:name="No Spacing" w:semiHidden="0" w:uiPriority="1" w:unhideWhenUsed="0" w:qFormat="1"/>
+    <w:lsdException w:name="Light Shading" w:semiHidden="0" w:uiPriority="60" w:unhideWhenUsed="0"/>
+    <w:lsdException w:name="Light List" w:semiHidden="0" w:uiPriority="61" w:unhideWhenUsed="0"/>
+    <w:lsdException w:name="Light Grid" w:semiHidden="0" w:uiPriority="62" w:unhideWhenUsed="0"/>
+    <w:lsdException w:name="Medium Shading 1" w:semiHidden="0" w:uiPriority="63" w:unhideWhenUsed="0"/>
+    <w:lsdException w:name="Medium Shading 2" w:semiHidden="0" w:uiPriority="64" w:unhideWhenUsed="0"/>
+    <w:lsdException w:name="Medium List 1" w:semiHidden="0" w:uiPriority="65" w:unhideWhenUsed="0"/>
+    <w:lsdException w:name="Medium List 2" w:semiHidden="0" w:uiPriority="66" w:unhideWhenUsed="0"/>
+    <w:lsdException w:name="Medium Grid 1" w:semiHidden="0" w:uiPriority="67" w:unhideWhenUsed="0"/>
+    <w:lsdException w:name="Medium Grid 2" w:semiHidden="0" w:uiPriority="68" w:unhideWhenUsed="0"/>
+    <w:lsdException w:name="Medium Grid 3" w:semiHidden="0" w:uiPriority="69" w:unhideWhenUsed="0"/>
+    <w:lsdException w:name="Dark List" w:semiHidden="0" w:uiPriority="70" w:unhideWhenUsed="0"/>
+    <w:lsdException w:name="Colorful Shading" w:semiHidden="0" w:uiPriority="71" w:unhideWhenUsed="0"/>
+    <w:lsdException w:name="Colorful List" w:semiHidden="0" w:uiPriority="72" w:unhideWhenUsed="0"/>
+    <w:lsdException w:name="Colorful Grid" w:semiHidden="0" w:uiPriority="73" w:unhideWhenUsed="0"/>
+    <w:lsdException w:name="Light Shading Accent 1" w:semiHidden="0" w:uiPriority="60" w:unhideWhenUsed="0"/>
+    <w:lsdException w:name="Light List Accent 1" w:semiHidden="0" w:uiPriority="61" w:unhideWhenUsed="0"/>
+    <w:lsdException w:name="Light Grid Accent 1" w:semiHidden="0" w:uiPriority="62" w:unhideWhenUsed="0"/>
+    <w:lsdException w:name="Medium Shading 1 Accent 1" w:semiHidden="0" w:uiPriority="63" w:unhideWhenUsed="0"/>
+    <w:lsdException w:name="Medium Shading 2 Accent 1" w:semiHidden="0" w:uiPriority="64" w:unhideWhenUsed="0"/>
+    <w:lsdException w:name="Medium List 1 Accent 1" w:semiHidden="0" w:uiPriority="65" w:unhideWhenUsed="0"/>
+    <w:lsdException w:name="Revision" w:unhideWhenUsed="0"/>
+    <w:lsdException w:name="List Paragraph" w:semiHidden="0" w:uiPriority="34" w:unhideWhenUsed="0" w:qFormat="1"/>
+    <w:lsdException w:name="Quote" w:semiHidden="0" w:uiPriority="29" w:unhideWhenUsed="0" w:qFormat="1"/>
+    <w:lsdException w:name="Intense Quote" w:semiHidden="0" w:uiPriority="30" w:unhideWhenUsed="0" w:qFormat="1"/>
+    <w:lsdException w:name="Medium List 2 Accent 1" w:semiHidden="0" w:uiPriority="66" w:unhideWhenUsed="0"/>
+    <w:lsdException w:name="Medium Grid 1 Accent 1" w:semiHidden="0" w:uiPriority="67" w:unhideWhenUsed="0"/>
+    <w:lsdException w:name="Medium Grid 2 Accent 1" w:semiHidden="0" w:uiPriority="68" w:unhideWhenUsed="0"/>
+    <w:lsdException w:name="Medium Grid 3 Accent 1" w:semiHidden="0" w:uiPriority="69" w:unhideWhenUsed="0"/>
+    <w:lsdException w:name="Dark List Accent 1" w:semiHidden="0" w:uiPriority="70" w:unhideWhenUsed="0"/>
+    <w:lsdException w:name="Colorful Shading Accent 1" w:semiHidden="0" w:uiPriority="71" w:unhideWhenUsed="0"/>
+    <w:lsdException w:name="Colorful List Accent 1" w:semiHidden="0" w:uiPriority="72" w:unhideWhenUsed="0"/>
+    <w:lsdException w:name="Colorful Grid Accent 1" w:semiHidden="0" w:uiPriority="73" w:unhideWhenUsed="0"/>
+    <w:lsdException w:name="Light Shading Accent 2" w:semiHidden="0" w:uiPriority="60" w:unhideWhenUsed="0"/>
+    <w:lsdException w:name="Light List Accent 2" w:semiHidden="0" w:uiPriority="61" w:unhideWhenUsed="0"/>
+    <w:lsdException w:name="Light Grid Accent 2" w:semiHidden="0" w:uiPriority="62" w:unhideWhenUsed="0"/>
+    <w:lsdException w:name="Medium Shading 1 Accent 2" w:semiHidden="0" w:uiPriority="63" w:unhideWhenUsed="0"/>
+    <w:lsdException w:name="Medium Shading 2 Accent 2" w:semiHidden="0" w:uiPriority="64" w:unhideWhenUsed="0"/>
+    <w:lsdException w:name="Medium List 1 Accent 2" w:semiHidden="0" w:uiPriority="65" w:unhideWhenUsed="0"/>
+    <w:lsdException w:name="Medium List 2 Accent 2" w:semiHidden="0" w:uiPriority="66" w:unhideWhenUsed="0"/>
+    <w:lsdException w:name="Medium Grid 1 Accent 2" w:semiHidden="0" w:uiPriority="67" w:unhideWhenUsed="0"/>
+    <w:lsdException w:name="Medium Grid 2 Accent 2" w:semiHidden="0" w:uiPriority="68" w:unhideWhenUsed="0"/>
+    <w:lsdException w:name="Medium Grid 3 Accent 2" w:semiHidden="0" w:uiPriority="69" w:unhideWhenUsed="0"/>
+    <w:lsdException w:name="Dark List Accent 2" w:semiHidden="0" w:uiPriority="70" w:unhideWhenUsed="0"/>
+    <w:lsdException w:name="Colorful Shading Accent 2" w:semiHidden="0" w:uiPriority="71" w:unhideWhenUsed="0"/>
+    <w:lsdException w:name="Colorful List Accent 2" w:semiHidden="0" w:uiPriority="72" w:unhideWhenUsed="0"/>
+    <w:lsdException w:name="Colorful Grid Accent 2" w:semiHidden="0" w:uiPriority="73" w:unhideWhenUsed="0"/>
+    <w:lsdException w:name="Light Shading Accent 3" w:semiHidden="0" w:uiPriority="60" w:unhideWhenUsed="0"/>
+    <w:lsdException w:name="Light List Accent 3" w:semiHidden="0" w:uiPriority="61" w:unhideWhenUsed="0"/>
+    <w:lsdException w:name="Light Grid Accent 3" w:semiHidden="0" w:uiPriority="62" w:unhideWhenUsed="0"/>
+    <w:lsdException w:name="Medium Shading 1 Accent 3" w:semiHidden="0" w:uiPriority="63" w:unhideWhenUsed="0"/>
+    <w:lsdException w:name="Medium Shading 2 Accent 3" w:semiHidden="0" w:uiPriority="64" w:unhideWhenUsed="0"/>
+    <w:lsdException w:name="Medium List 1 Accent 3" w:semiHidden="0" w:uiPriority="65" w:unhideWhenUsed="0"/>
+    <w:lsdException w:name="Medium List 2 Accent 3" w:semiHidden="0" w:uiPriority="66" w:unhideWhenUsed="0"/>
+    <w:lsdException w:name="Medium Grid 1 Accent 3" w:semiHidden="0" w:uiPriority="67" w:unhideWhenUsed="0"/>
+    <w:lsdException w:name="Medium Grid 2 Accent 3" w:semiHidden="0" w:uiPriority="68" w:unhideWhenUsed="0"/>
+    <w:lsdException w:name="Medium Grid 3 Accent 3" w:semiHidden="0" w:uiPriority="69" w:unhideWhenUsed="0"/>
+    <w:lsdException w:name="Dark List Accent 3" w:semiHidden="0" w:uiPriority="70" w:unhideWhenUsed="0"/>
+    <w:lsdException w:name="Colorful Shading Accent 3" w:semiHidden="0" w:uiPriority="71" w:unhideWhenUsed="0"/>
+    <w:lsdException w:name="Colorful List Accent 3" w:semiHidden="0" w:uiPriority="72" w:unhideWhenUsed="0"/>
+    <w:lsdException w:name="Colorful Grid Accent 3" w:semiHidden="0" w:uiPriority="73" w:unhideWhenUsed="0"/>
+    <w:lsdException w:name="Light Shading Accent 4" w:semiHidden="0" w:uiPriority="60" w:unhideWhenUsed="0"/>
+    <w:lsdException w:name="Light List Accent 4" w:semiHidden="0" w:uiPriority="61" w:unhideWhenUsed="0"/>
+    <w:lsdException w:name="Light Grid Accent 4" w:semiHidden="0" w:uiPriority="62" w:unhideWhenUsed="0"/>
+    <w:lsdException w:name="Medium Shading 1 Accent 4" w:semiHidden="0" w:uiPriority="63" w:unhideWhenUsed="0"/>
+    <w:lsdException w:name="Medium Shading 2 Accent 4" w:semiHidden="0" w:uiPriority="64" w:unhideWhenUsed="0"/>
+    <w:lsdException w:name="Medium List 1 Accent 4" w:semiHidden="0" w:uiPriority="65" w:unhideWhenUsed="0"/>
+    <w:lsdException w:name="Medium List 2 Accent 4" w:semiHidden="0" w:uiPriority="66" w:unhideWhenUsed="0"/>
+    <w:lsdException w:name="Medium Grid 1 Accent 4" w:semiHidden="0" w:uiPriority="67" w:unhideWhenUsed="0"/>
+    <w:lsdException w:name="Medium Grid 2 Accent 4" w:semiHidden="0" w:uiPriority="68" w:unhideWhenUsed="0"/>
+    <w:lsdException w:name="Medium Grid 3 Accent 4" w:semiHidden="0" w:uiPriority="69" w:unhideWhenUsed="0"/>
+    <w:lsdException w:name="Dark List Accent 4" w:semiHidden="0" w:uiPriority="70" w:unhideWhenUsed="0"/>
+    <w:lsdException w:name="Colorful Shading Accent 4" w:semiHidden="0" w:uiPriority="71" w:unhideWhenUsed="0"/>
+    <w:lsdException w:name="Colorful List Accent 4" w:semiHidden="0" w:uiPriority="72" w:unhideWhenUsed="0"/>
+    <w:lsdException w:name="Colorful Grid Accent 4" w:semiHidden="0" w:uiPriority="73" w:unhideWhenUsed="0"/>
+    <w:lsdException w:name="Light Shading Accent 5" w:semiHidden="0" w:uiPriority="60" w:unhideWhenUsed="0"/>
+    <w:lsdException w:name="Light List Accent 5" w:semiHidden="0" w:uiPriority="61" w:unhideWhenUsed="0"/>
+    <w:lsdException w:name="Light Grid Accent 5" w:semiHidden="0" w:uiPriority="62" w:unhideWhenUsed="0"/>
+    <w:lsdException w:name="Medium Shading 1 Accent 5" w:semiHidden="0" w:uiPriority="63" w:unhideWhenUsed="0"/>
+    <w:lsdException w:name="Medium Shading 2 Accent 5" w:semiHidden="0" w:uiPriority="64" w:unhideWhenUsed="0"/>
+    <w:lsdException w:name="Medium List 1 Accent 5" w:semiHidden="0" w:uiPriority="65" w:unhideWhenUsed="0"/>
+    <w:lsdException w:name="Medium List 2 Accent 5" w:semiHidden="0" w:uiPriority="66" w:unhideWhenUsed="0"/>
+    <w:lsdException w:name="Medium Grid 1 Accent 5" w:semiHidden="0" w:uiPriority="67" w:unhideWhenUsed="0"/>
+    <w:lsdException w:name="Medium Grid 2 Accent 5" w:semiHidden="0" w:uiPriority="68" w:unhideWhenUsed="0"/>
+    <w:lsdException w:name="Medium Grid 3 Accent 5" w:semiHidden="0" w:uiPriority="69" w:unhideWhenUsed="0"/>
+    <w:lsdException w:name="Dark List Accent 5" w:semiHidden="0" w:uiPriority="70" w:unhideWhenUsed="0"/>
+    <w:lsdException w:name="Colorful Shading Accent 5" w:semiHidden="0" w:uiPriority="71" w:unhideWhenUsed="0"/>
+    <w:lsdException w:name="Colorful List Accent 5" w:semiHidden="0" w:uiPriority="72" w:unhideWhenUsed="0"/>
+    <w:lsdException w:name="Colorful Grid Accent 5" w:semiHidden="0" w:uiPriority="73" w:unhideWhenUsed="0"/>
+    <w:lsdException w:name="Light Shading Accent 6" w:semiHidden="0" w:uiPriority="60" w:unhideWhenUsed="0"/>
+    <w:lsdException w:name="Light List Accent 6" w:semiHidden="0" w:uiPriority="61" w:unhideWhenUsed="0"/>
+    <w:lsdException w:name="Light Grid Accent 6" w:semiHidden="0" w:uiPriority="62" w:unhideWhenUsed="0"/>
+    <w:lsdException w:name="Medium Shading 1 Accent 6" w:semiHidden="0" w:uiPriority="63" w:unhideWhenUsed="0"/>
+    <w:lsdException w:name="Medium Shading 2 Accent 6" w:semiHidden="0" w:uiPriority="64" w:unhideWhenUsed="0"/>
+    <w:lsdException w:name="Medium List 1 Accent 6" w:semiHidden="0" w:uiPriority="65" w:unhideWhenUsed="0"/>
+    <w:lsdException w:name="Medium List 2 Accent 6" w:semiHidden="0" w:uiPriority="66" w:unhideWhenUsed="0"/>
+    <w:lsdException w:name="Medium Grid 1 Accent 6" w:semiHidden="0" w:uiPriority="67" w:unhideWhenUsed="0"/>
+    <w:lsdException w:name="Medium Grid 2 Accent 6" w:semiHidden="0" w:uiPriority="68" w:unhideWhenUsed="0"/>
+    <w:lsdException w:name="Medium Grid 3 Accent 6" w:semiHidden="0" w:uiPriority="69" w:unhideWhenUsed="0"/>
+    <w:lsdException w:name="Dark List Accent 6" w:semiHidden="0" w:uiPriority="70" w:unhideWhenUsed="0"/>
+    <w:lsdException w:name="Colorful Shading Accent 6" w:semiHidden="0" w:uiPriority="71" w:unhideWhenUsed="0"/>
+    <w:lsdException w:name="Colorful List Accent 6" w:semiHidden="0" w:uiPriority="72" w:unhideWhenUsed="0"/>
+    <w:lsdException w:name="Colorful Grid Accent 6" w:semiHidden="0" w:uiPriority="73" w:unhideWhenUsed="0"/>
+    <w:lsdException w:name="Subtle Emphasis" w:semiHidden="0" w:uiPriority="19" w:unhideWhenUsed="0" w:qFormat="1"/>
+    <w:lsdException w:name="Intense Emphasis" w:semiHidden="0" w:uiPriority="21" w:unhideWhenUsed="0" w:qFormat="1"/>
+    <w:lsdException w:name="Subtle Reference" w:semiHidden="0" w:uiPriority="31" w:unhideWhenUsed="0" w:qFormat="1"/>
+    <w:lsdException w:name="Intense Reference" w:semiHidden="0" w:uiPriority="32" w:unhideWhenUsed="0" w:qFormat="1"/>
+    <w:lsdException w:name="Book Title" w:semiHidden="0" w:uiPriority="33" w:unhideWhenUsed="0" w:qFormat="1"/>
+    <w:lsdException w:name="Bibliography" w:uiPriority="37"/>
+    <w:lsdException w:name="TOC Heading" w:uiPriority="39" w:qFormat="1"/>
+  </w:latentStyles>
+  <w:style w:type="paragraph" w:default="1" w:styleId="Normal">
+    <w:name w:val="Normal"/>
+    <w:qFormat/>
+    <w:pPr>
+      <w:bidi/>
+    </w:pPr>
+  </w:style>
+  <w:style w:type="character" w:default="1" w:styleId="DefaultParagraphFont">
+    <w:name w:val="Default Paragraph Font"/>
+    <w:uiPriority w:val="1"/>
+    <w:semiHidden/>
+    <w:unhideWhenUsed/>
+  </w:style>
+  <w:style w:type="table" w:default="1" w:styleId="TableNormal">
+    <w:name w:val="Normal Table"/>
+    <w:uiPriority w:val="99"/>
+    <w:semiHidden/>
+    <w:unhideWhenUsed/>
+    <w:tblPr>
+      <w:tblInd w:w="0" w:type="dxa"/>
+      <w:tblCellMar>
+        <w:top w:w="0" w:type="dxa"/>
+        <w:left w:w="108" w:type="dxa"/>
+        <w:bottom w:w="0" w:type="dxa"/>
+        <w:right w:w="108" w:type="dxa"/>
+      </w:tblCellMar>
+    </w:tblPr>
+  </w:style>
+  <w:style w:type="numbering" w:default="1" w:styleId="NoList">
+    <w:name w:val="No List"/>
+    <w:uiPriority w:val="99"/>
+    <w:semiHidden/>
+    <w:unhideWhenUsed/>
+  </w:style>
+  <w:style w:type="character" w:styleId="PlaceholderText">
+    <w:name w:val="Placeholder Text"/>
+    <w:basedOn w:val="DefaultParagraphFont"/>
+    <w:uiPriority w:val="99"/>
+    <w:semiHidden/>
+    <w:rsid w:val="00ED6BB0"/>
+    <w:rPr>
+      <w:color w:val="808080"/>
+    </w:rPr>
+  </w:style>
+</w:styles>
+</file>
+
+<file path=word/glossary/webSettings.xml><?xml version="1.0" encoding="utf-8"?>
+<w:webSettings xmlns:mc="http://schemas.openxmlformats.org/markup-compatibility/2006" xmlns:r="http://schemas.openxmlformats.org/officeDocument/2006/relationships" xmlns:w="http://schemas.openxmlformats.org/wordprocessingml/2006/main" xmlns:w14="http://schemas.microsoft.com/office/word/2010/wordml" mc:Ignorable="w14">
+  <w:optimizeForBrowser/>
+  <w:allowPNG/>
+</w:webSettings>
+</file>
+
 <file path=word/theme/theme1.xml><?xml version="1.0" encoding="utf-8"?>
 <a:theme xmlns:a="http://schemas.openxmlformats.org/drawingml/2006/main" name="Office Theme">
   <a:themeElements>
@@ -30979,7 +31745,7 @@
 </file>
 
 <file path=customXml/itemProps1.xml><?xml version="1.0" encoding="utf-8"?>
-<ds:datastoreItem xmlns:ds="http://schemas.openxmlformats.org/officeDocument/2006/customXml" ds:itemID="{80228106-208C-459B-972B-7F597E4A354C}">
+<ds:datastoreItem xmlns:ds="http://schemas.openxmlformats.org/officeDocument/2006/customXml" ds:itemID="{DEF9A640-EDAF-4B5D-94B1-C7F2836D68CE}">
   <ds:schemaRefs>
     <ds:schemaRef ds:uri="http://schemas.openxmlformats.org/officeDocument/2006/bibliography"/>
   </ds:schemaRefs>

</xml_diff>

<commit_message>
code availability for reviewers; fixed appendix; added some comments for Lilach
</commit_message>
<xml_diff>
--- a/ms.docx
+++ b/ms.docx
@@ -2808,6 +2808,7 @@
       </w:r>
     </w:p>
     <w:p>
+      <w:commentRangeStart w:id="1"/>
       <w:r>
         <w:rPr>
           <w:highlight w:val="lightGray"/>
@@ -3531,6 +3532,13 @@
           <w:highlight w:val="lightGray"/>
         </w:rPr>
         <w:t>.</w:t>
+      </w:r>
+      <w:commentRangeEnd w:id="1"/>
+      <w:r>
+        <w:rPr>
+          <w:rStyle w:val="CommentReference"/>
+        </w:rPr>
+        <w:commentReference w:id="1"/>
       </w:r>
     </w:p>
     <w:p>
@@ -4519,126 +4527,66 @@
     </w:p>
     <w:p>
       <w:r>
-        <w:rPr>
-          <w:highlight w:val="lightGray"/>
-        </w:rPr>
         <w:t>W</w:t>
       </w:r>
       <w:r>
-        <w:rPr>
-          <w:highlight w:val="lightGray"/>
-        </w:rPr>
         <w:t xml:space="preserve">e </w:t>
       </w:r>
       <w:r>
-        <w:rPr>
-          <w:highlight w:val="lightGray"/>
-        </w:rPr>
         <w:t xml:space="preserve">use </w:t>
       </w:r>
       <w:r>
-        <w:rPr>
-          <w:highlight w:val="lightGray"/>
-        </w:rPr>
         <w:t>six</w:t>
       </w:r>
       <w:r>
-        <w:rPr>
-          <w:highlight w:val="lightGray"/>
-        </w:rPr>
         <w:t xml:space="preserve"> </w:t>
       </w:r>
       <w:r>
-        <w:rPr>
-          <w:highlight w:val="lightGray"/>
-        </w:rPr>
         <w:t>forms</w:t>
       </w:r>
       <w:r>
-        <w:rPr>
-          <w:highlight w:val="lightGray"/>
-        </w:rPr>
         <w:t xml:space="preserve"> of the </w:t>
       </w:r>
       <w:proofErr w:type="spellStart"/>
       <w:r>
-        <w:rPr>
-          <w:highlight w:val="lightGray"/>
-        </w:rPr>
         <w:t>Baranyi</w:t>
       </w:r>
       <w:proofErr w:type="spellEnd"/>
       <w:r>
-        <w:rPr>
-          <w:highlight w:val="lightGray"/>
-        </w:rPr>
         <w:t>-Roberts model</w:t>
       </w:r>
       <w:r>
-        <w:rPr>
-          <w:highlight w:val="lightGray"/>
-        </w:rPr>
         <w:t xml:space="preserve"> (Table 1)</w:t>
       </w:r>
       <w:r>
-        <w:rPr>
-          <w:highlight w:val="lightGray"/>
-        </w:rPr>
         <w:t xml:space="preserve">. The full </w:t>
       </w:r>
       <w:r>
-        <w:rPr>
-          <w:highlight w:val="lightGray"/>
-        </w:rPr>
         <w:t>model</w:t>
       </w:r>
       <w:r>
-        <w:rPr>
-          <w:highlight w:val="lightGray"/>
-        </w:rPr>
         <w:t xml:space="preserve"> is described by eq. 2 and has six parameters. </w:t>
       </w:r>
       <w:r>
-        <w:rPr>
-          <w:highlight w:val="lightGray"/>
-        </w:rPr>
         <w:t>A five parameter form</w:t>
       </w:r>
       <w:r>
-        <w:rPr>
-          <w:highlight w:val="lightGray"/>
-        </w:rPr>
         <w:t xml:space="preserve"> </w:t>
       </w:r>
       <w:r>
-        <w:rPr>
-          <w:highlight w:val="lightGray"/>
-        </w:rPr>
         <w:t>of</w:t>
       </w:r>
       <w:r>
-        <w:rPr>
-          <w:highlight w:val="lightGray"/>
-        </w:rPr>
         <w:t xml:space="preserve"> the </w:t>
       </w:r>
       <w:r>
-        <w:rPr>
-          <w:highlight w:val="lightGray"/>
-        </w:rPr>
         <w:t>model</w:t>
       </w:r>
       <w:r>
-        <w:rPr>
-          <w:highlight w:val="lightGray"/>
-        </w:rPr>
         <w:t xml:space="preserve"> </w:t>
       </w:r>
       <w:proofErr w:type="gramStart"/>
       <w:r>
-        <w:rPr>
-          <w:highlight w:val="lightGray"/>
-        </w:rPr>
         <w:t xml:space="preserve">has </w:t>
       </w:r>
       <w:proofErr w:type="gramEnd"/>
@@ -4646,243 +4594,141 @@
         <m:r>
           <w:rPr>
             <w:rFonts w:ascii="Cambria Math" w:hAnsi="Cambria Math"/>
-            <w:highlight w:val="lightGray"/>
           </w:rPr>
           <m:t>ν=1</m:t>
         </m:r>
       </m:oMath>
       <w:r>
-        <w:rPr>
-          <w:highlight w:val="lightGray"/>
-        </w:rPr>
         <w:t xml:space="preserve">, as in the </w:t>
       </w:r>
       <w:r>
-        <w:rPr>
-          <w:highlight w:val="lightGray"/>
-        </w:rPr>
         <w:t>standard</w:t>
       </w:r>
       <w:r>
-        <w:rPr>
-          <w:highlight w:val="lightGray"/>
-        </w:rPr>
         <w:t xml:space="preserve"> logistic model</w:t>
       </w:r>
       <w:r>
-        <w:rPr>
-          <w:highlight w:val="lightGray"/>
-        </w:rPr>
         <w:t>.</w:t>
       </w:r>
       <w:r>
-        <w:rPr>
-          <w:highlight w:val="lightGray"/>
-        </w:rPr>
         <w:t xml:space="preserve"> Another five parameter form has both rate parameters set to the same value (</w:t>
       </w:r>
       <m:oMath>
         <m:r>
           <w:rPr>
             <w:rFonts w:ascii="Cambria Math" w:hAnsi="Cambria Math"/>
-            <w:highlight w:val="lightGray"/>
           </w:rPr>
           <m:t>m=r</m:t>
         </m:r>
       </m:oMath>
       <w:r>
-        <w:rPr>
-          <w:highlight w:val="lightGray"/>
-        </w:rPr>
         <w:t xml:space="preserve">), which can make the fitting procedure more stable </w:t>
       </w:r>
       <w:r>
-        <w:rPr>
-          <w:highlight w:val="lightGray"/>
-        </w:rPr>
         <w:fldChar w:fldCharType="begin" w:fldLock="1"/>
       </w:r>
       <w:r>
-        <w:rPr>
-          <w:highlight w:val="lightGray"/>
-        </w:rPr>
         <w:instrText>ADDIN CSL_CITATION { "citationItems" : [ { "id" : "ITEM-1", "itemData" : { "DOI" : "10.1006/fmic.1996.0080", "ISBN" : "0740-0020", "ISSN" : "07400020", "author" : [ { "dropping-particle" : "", "family" : "Baranyi", "given" : "J\u00f3zsef", "non-dropping-particle" : "", "parse-names" : false, "suffix" : "" } ], "container-title" : "Commentary", "id" : "ITEM-1", "issue" : "1996", "issued" : { "date-parts" : [ [ "1997" ] ] }, "page" : "391-394", "title" : "Simple is good as long as it is enough", "type" : "article-journal" }, "uris" : [ "http://www.mendeley.com/documents/?uuid=c9e215a4-6f72-46bf-9808-a7c24ef6ebe6" ] } ], "mendeley" : { "formattedCitation" : "(Baranyi 1997)", "plainTextFormattedCitation" : "(Baranyi 1997)", "previouslyFormattedCitation" : "(Baranyi 1997)" }, "properties" : { "noteIndex" : 0 }, "schema" : "https://github.com/citation-style-language/schema/raw/master/csl-citation.json" }</w:instrText>
       </w:r>
       <w:r>
-        <w:rPr>
-          <w:highlight w:val="lightGray"/>
-        </w:rPr>
         <w:fldChar w:fldCharType="separate"/>
       </w:r>
       <w:r>
         <w:rPr>
           <w:noProof/>
-          <w:highlight w:val="lightGray"/>
         </w:rPr>
         <w:t>(Baranyi 1997)</w:t>
       </w:r>
       <w:r>
-        <w:rPr>
-          <w:highlight w:val="lightGray"/>
-        </w:rPr>
         <w:fldChar w:fldCharType="end"/>
       </w:r>
       <w:r>
-        <w:rPr>
-          <w:highlight w:val="lightGray"/>
-        </w:rPr>
         <w:t xml:space="preserve">. A four parameter form has both of the previous reductions, setting </w:t>
       </w:r>
       <m:oMath>
         <m:r>
           <w:rPr>
             <w:rFonts w:ascii="Cambria Math" w:hAnsi="Cambria Math"/>
-            <w:highlight w:val="lightGray"/>
           </w:rPr>
           <m:t>m=r</m:t>
         </m:r>
       </m:oMath>
       <w:r>
-        <w:rPr>
-          <w:highlight w:val="lightGray"/>
-        </w:rPr>
         <w:t xml:space="preserve"> and </w:t>
       </w:r>
       <m:oMath>
         <m:r>
           <w:rPr>
             <w:rFonts w:ascii="Cambria Math" w:hAnsi="Cambria Math"/>
-            <w:highlight w:val="lightGray"/>
           </w:rPr>
           <m:t>ν=1</m:t>
         </m:r>
       </m:oMath>
       <w:r>
-        <w:rPr>
-          <w:highlight w:val="lightGray"/>
-        </w:rPr>
         <w:t xml:space="preserve"> </w:t>
       </w:r>
       <w:r>
-        <w:rPr>
-          <w:highlight w:val="lightGray"/>
-        </w:rPr>
         <w:fldChar w:fldCharType="begin" w:fldLock="1"/>
       </w:r>
       <w:r>
-        <w:rPr>
-          <w:highlight w:val="lightGray"/>
-        </w:rPr>
         <w:instrText>ADDIN CSL_CITATION { "citationItems" : [ { "id" : "ITEM-1", "itemData" : { "DOI" : "10.1006/fmic.1996.0080", "ISBN" : "0740-0020", "ISSN" : "07400020", "author" : [ { "dropping-particle" : "", "family" : "Baranyi", "given" : "J\u00f3zsef", "non-dropping-particle" : "", "parse-names" : false, "suffix" : "" } ], "container-title" : "Commentary", "id" : "ITEM-1", "issue" : "1996", "issued" : { "date-parts" : [ [ "1997" ] ] }, "page" : "391-394", "title" : "Simple is good as long as it is enough", "type" : "article-journal" }, "uris" : [ "http://www.mendeley.com/documents/?uuid=c9e215a4-6f72-46bf-9808-a7c24ef6ebe6" ] } ], "mendeley" : { "formattedCitation" : "(Baranyi 1997)", "plainTextFormattedCitation" : "(Baranyi 1997)", "previouslyFormattedCitation" : "(Baranyi 1997)" }, "properties" : { "noteIndex" : 0 }, "schema" : "https://github.com/citation-style-language/schema/raw/master/csl-citation.json" }</w:instrText>
       </w:r>
       <w:r>
-        <w:rPr>
-          <w:highlight w:val="lightGray"/>
-        </w:rPr>
         <w:fldChar w:fldCharType="separate"/>
       </w:r>
       <w:r>
         <w:rPr>
           <w:noProof/>
-          <w:highlight w:val="lightGray"/>
         </w:rPr>
         <w:t>(Baranyi 1997)</w:t>
       </w:r>
       <w:r>
-        <w:rPr>
-          <w:highlight w:val="lightGray"/>
-        </w:rPr>
         <w:fldChar w:fldCharType="end"/>
       </w:r>
       <w:r>
-        <w:rPr>
-          <w:highlight w:val="lightGray"/>
-        </w:rPr>
         <w:t>.</w:t>
       </w:r>
       <w:r>
-        <w:rPr>
-          <w:highlight w:val="lightGray"/>
-        </w:rPr>
         <w:t xml:space="preserve"> </w:t>
       </w:r>
       <w:r>
-        <w:rPr>
-          <w:highlight w:val="lightGray"/>
-        </w:rPr>
         <w:t>A</w:t>
       </w:r>
       <w:r>
-        <w:rPr>
-          <w:highlight w:val="lightGray"/>
-        </w:rPr>
         <w:t>nother</w:t>
       </w:r>
       <w:r>
-        <w:rPr>
-          <w:highlight w:val="lightGray"/>
-        </w:rPr>
         <w:t xml:space="preserve"> four parameter form</w:t>
       </w:r>
       <w:r>
-        <w:rPr>
-          <w:highlight w:val="lightGray"/>
-        </w:rPr>
         <w:t xml:space="preserve"> </w:t>
       </w:r>
       <w:r>
-        <w:rPr>
-          <w:highlight w:val="lightGray"/>
-        </w:rPr>
         <w:t>of</w:t>
       </w:r>
       <w:r>
-        <w:rPr>
-          <w:highlight w:val="lightGray"/>
-        </w:rPr>
         <w:t xml:space="preserve"> the </w:t>
       </w:r>
       <w:r>
-        <w:rPr>
-          <w:highlight w:val="lightGray"/>
-        </w:rPr>
         <w:t>mode</w:t>
       </w:r>
       <w:r>
-        <w:rPr>
-          <w:highlight w:val="lightGray"/>
-        </w:rPr>
         <w:t>l</w:t>
       </w:r>
       <w:r>
-        <w:rPr>
-          <w:highlight w:val="lightGray"/>
-        </w:rPr>
         <w:t xml:space="preserve"> </w:t>
       </w:r>
       <w:r>
-        <w:rPr>
-          <w:highlight w:val="lightGray"/>
-        </w:rPr>
         <w:t xml:space="preserve">has no </w:t>
       </w:r>
       <w:r>
-        <w:rPr>
-          <w:highlight w:val="lightGray"/>
-        </w:rPr>
         <w:t>lag phase,</w:t>
       </w:r>
       <w:r>
-        <w:rPr>
-          <w:highlight w:val="lightGray"/>
-        </w:rPr>
         <w:t xml:space="preserve"> </w:t>
       </w:r>
       <w:proofErr w:type="gramStart"/>
       <w:r>
-        <w:rPr>
-          <w:highlight w:val="lightGray"/>
-        </w:rPr>
         <w:t xml:space="preserve">with </w:t>
       </w:r>
       <w:proofErr w:type="gramEnd"/>
@@ -4894,7 +4740,6 @@
               <w:rPr>
                 <w:rFonts w:ascii="Cambria Math" w:hAnsi="Cambria Math"/>
                 <w:i/>
-                <w:highlight w:val="lightGray"/>
               </w:rPr>
             </m:ctrlPr>
           </m:fPr>
@@ -4902,7 +4747,6 @@
             <m:r>
               <w:rPr>
                 <w:rFonts w:ascii="Cambria Math" w:hAnsi="Cambria Math"/>
-                <w:highlight w:val="lightGray"/>
               </w:rPr>
               <m:t>1</m:t>
             </m:r>
@@ -4911,7 +4755,6 @@
             <m:r>
               <w:rPr>
                 <w:rFonts w:ascii="Cambria Math" w:hAnsi="Cambria Math"/>
-                <w:highlight w:val="lightGray"/>
               </w:rPr>
               <m:t>m</m:t>
             </m:r>
@@ -4920,7 +4763,6 @@
         <m:r>
           <w:rPr>
             <w:rFonts w:ascii="Cambria Math" w:hAnsi="Cambria Math"/>
-            <w:highlight w:val="lightGray"/>
           </w:rPr>
           <m:t>=0</m:t>
         </m:r>
@@ -4930,14 +4772,12 @@
           </m:rPr>
           <w:rPr>
             <w:rFonts w:ascii="Cambria Math" w:hAnsi="Cambria Math"/>
-            <w:highlight w:val="lightGray"/>
           </w:rPr>
           <m:t>⇒</m:t>
         </m:r>
         <m:r>
           <w:rPr>
             <w:rFonts w:ascii="Cambria Math" w:hAnsi="Cambria Math"/>
-            <w:highlight w:val="lightGray"/>
           </w:rPr>
           <m:t>A</m:t>
         </m:r>
@@ -4947,7 +4787,6 @@
               <w:rPr>
                 <w:rFonts w:ascii="Cambria Math" w:hAnsi="Cambria Math"/>
                 <w:i/>
-                <w:highlight w:val="lightGray"/>
               </w:rPr>
             </m:ctrlPr>
           </m:dPr>
@@ -4955,7 +4794,6 @@
             <m:r>
               <w:rPr>
                 <w:rFonts w:ascii="Cambria Math" w:hAnsi="Cambria Math"/>
-                <w:highlight w:val="lightGray"/>
               </w:rPr>
               <m:t>t</m:t>
             </m:r>
@@ -4964,289 +4802,161 @@
         <m:r>
           <w:rPr>
             <w:rFonts w:ascii="Cambria Math" w:hAnsi="Cambria Math"/>
-            <w:highlight w:val="lightGray"/>
           </w:rPr>
           <m:t>≡t</m:t>
         </m:r>
       </m:oMath>
       <w:r>
-        <w:rPr>
-          <w:highlight w:val="lightGray"/>
-        </w:rPr>
         <w:t>. This is also known as the Richards model</w:t>
       </w:r>
       <w:r>
-        <w:rPr>
-          <w:highlight w:val="lightGray"/>
-        </w:rPr>
         <w:t xml:space="preserve"> </w:t>
       </w:r>
       <w:r>
-        <w:rPr>
-          <w:highlight w:val="lightGray"/>
-        </w:rPr>
         <w:fldChar w:fldCharType="begin" w:fldLock="1"/>
       </w:r>
       <w:r>
-        <w:rPr>
-          <w:highlight w:val="lightGray"/>
-        </w:rPr>
         <w:instrText>ADDIN CSL_CITATION { "citationItems" : [ { "id" : "ITEM-1", "itemData" : { "DOI" : "10.1093/jxb/10.2.290", "ISSN" : "0022-0957", "author" : [ { "dropping-particle" : "", "family" : "Richards", "given" : "F. J.", "non-dropping-particle" : "", "parse-names" : false, "suffix" : "" } ], "container-title" : "Journal of Experimental Botany", "id" : "ITEM-1", "issue" : "2", "issued" : { "date-parts" : [ [ "1959" ] ] }, "note" : "the main equation here is:\ndW/dt = KW((A/W)^(1-m)-1)/(1-m)\nto change it to the equation Curveball works with:\nrN(1-(N/K)^nu)\nyou these substitutions:\nW=N\nm=nu+1\nA=K\nr=k/nu", "page" : "290-301", "title" : "A Flexible Growth Function for Empirical Use", "type" : "article-journal", "volume" : "10" }, "uris" : [ "http://www.mendeley.com/documents/?uuid=670b32bc-a345-4abf-bcea-0172a7cce2b9" ] } ], "mendeley" : { "formattedCitation" : "(Richards 1959)", "plainTextFormattedCitation" : "(Richards 1959)", "previouslyFormattedCitation" : "(Richards 1959)" }, "properties" : { "noteIndex" : 0 }, "schema" : "https://github.com/citation-style-language/schema/raw/master/csl-citation.json" }</w:instrText>
       </w:r>
       <w:r>
-        <w:rPr>
-          <w:highlight w:val="lightGray"/>
-        </w:rPr>
         <w:fldChar w:fldCharType="separate"/>
       </w:r>
       <w:r>
         <w:rPr>
           <w:noProof/>
-          <w:highlight w:val="lightGray"/>
         </w:rPr>
         <w:t>(Richards 1959)</w:t>
       </w:r>
       <w:r>
-        <w:rPr>
-          <w:highlight w:val="lightGray"/>
-        </w:rPr>
         <w:fldChar w:fldCharType="end"/>
       </w:r>
       <w:r>
-        <w:rPr>
-          <w:highlight w:val="lightGray"/>
-        </w:rPr>
         <w:t xml:space="preserve">, the </w:t>
       </w:r>
       <m:oMath>
         <m:r>
           <w:rPr>
             <w:rFonts w:ascii="Cambria Math" w:hAnsi="Cambria Math"/>
-            <w:highlight w:val="lightGray"/>
           </w:rPr>
           <m:t>θ</m:t>
         </m:r>
       </m:oMath>
       <w:r>
-        <w:rPr>
-          <w:highlight w:val="lightGray"/>
-        </w:rPr>
         <w:t xml:space="preserve">-logistic model </w:t>
       </w:r>
       <w:r>
-        <w:rPr>
-          <w:highlight w:val="lightGray"/>
-        </w:rPr>
         <w:fldChar w:fldCharType="begin" w:fldLock="1"/>
       </w:r>
       <w:r>
-        <w:rPr>
-          <w:highlight w:val="lightGray"/>
-        </w:rPr>
         <w:instrText>ADDIN CSL_CITATION { "citationItems" : [ { "id" : "ITEM-1", "itemData" : { "DOI" : "10.1073/pnas.70.12.3590", "ISSN" : "0027-8424", "PMID" : "4519647", "abstract" : "Very precise data on the dynamics of a competitive system of two species of Drosophila have been obtained. By a curvilinear regression approach, analytical models of competition have been fitted. By statistical and biological criteria of simplicity, reality, generality, and accuracy, the best of these models has been chosen. This model represents an extension of the Lotka-Volterra model of competition; it adds a fourth parameter that controls the degree of nonlinearity in intraspecific growth regulation. It represents a similar extension of the logistic model of population growth.", "author" : [ { "dropping-particle" : "", "family" : "Gilpin", "given" : "Michael E.", "non-dropping-particle" : "", "parse-names" : false, "suffix" : "" }, { "dropping-particle" : "", "family" : "Ayala", "given" : "Francisco J.", "non-dropping-particle" : "", "parse-names" : false, "suffix" : "" } ], "container-title" : "Proceedings of the National Academy of Sciences of the United States of America", "id" : "ITEM-1", "issue" : "12 Pt 1-2", "issued" : { "date-parts" : [ [ "1973" ] ] }, "page" : "3590-3593", "title" : "Global Models of Growth and Competition", "type" : "article-journal", "volume" : "70" }, "uris" : [ "http://www.mendeley.com/documents/?uuid=a01241e5-fa46-4c04-b702-57b2517c3e1b" ] } ], "mendeley" : { "formattedCitation" : "(Gilpin and Ayala 1973)", "plainTextFormattedCitation" : "(Gilpin and Ayala 1973)", "previouslyFormattedCitation" : "(Gilpin and Ayala 1973)" }, "properties" : { "noteIndex" : 0 }, "schema" : "https://github.com/citation-style-language/schema/raw/master/csl-citation.json" }</w:instrText>
       </w:r>
       <w:r>
-        <w:rPr>
-          <w:highlight w:val="lightGray"/>
-        </w:rPr>
         <w:fldChar w:fldCharType="separate"/>
       </w:r>
       <w:r>
         <w:rPr>
           <w:noProof/>
-          <w:highlight w:val="lightGray"/>
         </w:rPr>
         <w:t>(Gilpin and Ayala 1973)</w:t>
       </w:r>
       <w:r>
-        <w:rPr>
-          <w:highlight w:val="lightGray"/>
-        </w:rPr>
         <w:fldChar w:fldCharType="end"/>
       </w:r>
       <w:r>
-        <w:rPr>
-          <w:highlight w:val="lightGray"/>
-        </w:rPr>
         <w:t xml:space="preserve">, or </w:t>
       </w:r>
       <w:r>
-        <w:rPr>
-          <w:highlight w:val="lightGray"/>
-        </w:rPr>
         <w:t xml:space="preserve">the </w:t>
       </w:r>
       <w:r>
-        <w:rPr>
-          <w:highlight w:val="lightGray"/>
-        </w:rPr>
         <w:lastRenderedPageBreak/>
         <w:t>generalized logistic model</w:t>
       </w:r>
       <w:r>
-        <w:rPr>
-          <w:highlight w:val="lightGray"/>
-        </w:rPr>
         <w:t xml:space="preserve">. This </w:t>
       </w:r>
       <w:r>
-        <w:rPr>
-          <w:highlight w:val="lightGray"/>
-        </w:rPr>
         <w:t xml:space="preserve">form of the </w:t>
       </w:r>
       <w:r>
-        <w:rPr>
-          <w:highlight w:val="lightGray"/>
-        </w:rPr>
         <w:t xml:space="preserve">model </w:t>
       </w:r>
       <w:r>
-        <w:rPr>
-          <w:highlight w:val="lightGray"/>
-        </w:rPr>
         <w:t>is useful in cases where t</w:t>
       </w:r>
       <w:r>
-        <w:rPr>
-          <w:highlight w:val="lightGray"/>
-        </w:rPr>
         <w:t xml:space="preserve">here is no observed lag phase: </w:t>
       </w:r>
       <w:r>
-        <w:rPr>
-          <w:highlight w:val="lightGray"/>
-        </w:rPr>
         <w:t xml:space="preserve">either because the </w:t>
       </w:r>
       <w:r>
-        <w:rPr>
-          <w:highlight w:val="lightGray"/>
-        </w:rPr>
         <w:t>population</w:t>
       </w:r>
       <w:r>
-        <w:rPr>
-          <w:highlight w:val="lightGray"/>
-        </w:rPr>
         <w:t xml:space="preserve"> adjusts very rapidly or because </w:t>
       </w:r>
       <w:r>
-        <w:rPr>
-          <w:highlight w:val="lightGray"/>
-        </w:rPr>
         <w:t>it</w:t>
       </w:r>
       <w:r>
-        <w:rPr>
-          <w:highlight w:val="lightGray"/>
-        </w:rPr>
         <w:t xml:space="preserve"> </w:t>
       </w:r>
       <w:r>
-        <w:rPr>
-          <w:highlight w:val="lightGray"/>
-        </w:rPr>
         <w:t xml:space="preserve">is already </w:t>
       </w:r>
       <w:r>
-        <w:rPr>
-          <w:highlight w:val="lightGray"/>
-        </w:rPr>
         <w:t>adjusted prior to the growth experiment</w:t>
       </w:r>
       <w:r>
-        <w:rPr>
-          <w:highlight w:val="lightGray"/>
-        </w:rPr>
         <w:t>, usually</w:t>
       </w:r>
       <w:r>
-        <w:rPr>
-          <w:highlight w:val="lightGray"/>
-        </w:rPr>
         <w:t xml:space="preserve"> by priming it in fresh media</w:t>
       </w:r>
       <w:r>
-        <w:rPr>
-          <w:highlight w:val="lightGray"/>
-        </w:rPr>
         <w:t xml:space="preserve"> before the experiment</w:t>
       </w:r>
       <w:r>
-        <w:rPr>
-          <w:highlight w:val="lightGray"/>
-        </w:rPr>
         <w:t xml:space="preserve">. The </w:t>
       </w:r>
       <w:r>
-        <w:rPr>
-          <w:highlight w:val="lightGray"/>
-        </w:rPr>
         <w:t>last</w:t>
       </w:r>
       <w:r>
-        <w:rPr>
-          <w:highlight w:val="lightGray"/>
-        </w:rPr>
         <w:t xml:space="preserve"> </w:t>
       </w:r>
       <w:r>
-        <w:rPr>
-          <w:highlight w:val="lightGray"/>
-        </w:rPr>
         <w:t>form i</w:t>
       </w:r>
       <w:r>
-        <w:rPr>
-          <w:highlight w:val="lightGray"/>
-        </w:rPr>
         <w:t>s</w:t>
       </w:r>
       <w:r>
-        <w:rPr>
-          <w:highlight w:val="lightGray"/>
-        </w:rPr>
         <w:t xml:space="preserve"> the </w:t>
       </w:r>
       <w:r>
-        <w:rPr>
-          <w:highlight w:val="lightGray"/>
-        </w:rPr>
         <w:t>standard</w:t>
       </w:r>
       <w:r>
-        <w:rPr>
-          <w:highlight w:val="lightGray"/>
-        </w:rPr>
         <w:t xml:space="preserve"> logistic model</w:t>
       </w:r>
       <w:r>
-        <w:rPr>
-          <w:highlight w:val="lightGray"/>
-        </w:rPr>
         <w:t xml:space="preserve">, in which </w:t>
       </w:r>
       <m:oMath>
         <m:r>
           <w:rPr>
             <w:rFonts w:ascii="Cambria Math" w:hAnsi="Cambria Math"/>
-            <w:highlight w:val="lightGray"/>
           </w:rPr>
           <m:t>ν=1</m:t>
         </m:r>
       </m:oMath>
       <w:r>
-        <w:rPr>
-          <w:highlight w:val="lightGray"/>
-        </w:rPr>
         <w:t xml:space="preserve"> </w:t>
       </w:r>
       <w:proofErr w:type="gramStart"/>
       <w:r>
-        <w:rPr>
-          <w:highlight w:val="lightGray"/>
-        </w:rPr>
         <w:t xml:space="preserve">and </w:t>
       </w:r>
       <w:proofErr w:type="gramEnd"/>
@@ -5258,7 +4968,6 @@
               <w:rPr>
                 <w:rFonts w:ascii="Cambria Math" w:hAnsi="Cambria Math"/>
                 <w:i/>
-                <w:highlight w:val="lightGray"/>
               </w:rPr>
             </m:ctrlPr>
           </m:fPr>
@@ -5266,7 +4975,6 @@
             <m:r>
               <w:rPr>
                 <w:rFonts w:ascii="Cambria Math" w:hAnsi="Cambria Math"/>
-                <w:highlight w:val="lightGray"/>
               </w:rPr>
               <m:t>1</m:t>
             </m:r>
@@ -5275,7 +4983,6 @@
             <m:r>
               <w:rPr>
                 <w:rFonts w:ascii="Cambria Math" w:hAnsi="Cambria Math"/>
-                <w:highlight w:val="lightGray"/>
               </w:rPr>
               <m:t>m</m:t>
             </m:r>
@@ -5284,15 +4991,11 @@
         <m:r>
           <w:rPr>
             <w:rFonts w:ascii="Cambria Math" w:hAnsi="Cambria Math"/>
-            <w:highlight w:val="lightGray"/>
           </w:rPr>
           <m:t>=0</m:t>
         </m:r>
       </m:oMath>
       <w:r>
-        <w:rPr>
-          <w:highlight w:val="lightGray"/>
-        </w:rPr>
         <w:t>.</w:t>
       </w:r>
     </w:p>
@@ -6552,6 +6255,7 @@
           <w:color w:val="auto"/>
         </w:rPr>
       </w:pPr>
+      <w:proofErr w:type="gramStart"/>
       <w:r>
         <w:rPr>
           <w:color w:val="auto"/>
@@ -6593,7 +6297,14 @@
         <w:rPr>
           <w:color w:val="auto"/>
         </w:rPr>
-        <w:t>. Growth models.</w:t>
+        <w:t>.</w:t>
+      </w:r>
+      <w:proofErr w:type="gramEnd"/>
+      <w:r>
+        <w:rPr>
+          <w:color w:val="auto"/>
+        </w:rPr>
+        <w:t xml:space="preserve"> Growth models.</w:t>
       </w:r>
       <w:r>
         <w:rPr>
@@ -6844,46 +6555,23 @@
       </w:r>
     </w:p>
     <w:p>
-      <w:pPr>
-        <w:rPr>
-          <w:highlight w:val="lightGray"/>
-        </w:rPr>
-      </w:pPr>
       <w:r>
         <w:t xml:space="preserve">We fit </w:t>
       </w:r>
       <w:r>
-        <w:rPr>
-          <w:highlight w:val="lightGray"/>
-        </w:rPr>
         <w:t xml:space="preserve">all </w:t>
       </w:r>
       <w:r>
-        <w:rPr>
-          <w:highlight w:val="lightGray"/>
-        </w:rPr>
         <w:t>six</w:t>
       </w:r>
       <w:r>
-        <w:rPr>
-          <w:highlight w:val="lightGray"/>
-        </w:rPr>
         <w:t xml:space="preserve"> model</w:t>
       </w:r>
       <w:r>
-        <w:rPr>
-          <w:highlight w:val="lightGray"/>
-        </w:rPr>
         <w:t xml:space="preserve"> form</w:t>
       </w:r>
       <w:r>
-        <w:rPr>
-          <w:highlight w:val="lightGray"/>
-        </w:rPr>
-        <w:t>s</w:t>
-      </w:r>
-      <w:r>
-        <w:t xml:space="preserve"> to the </w:t>
+        <w:t xml:space="preserve">s to the </w:t>
       </w:r>
       <w:r>
         <w:t xml:space="preserve">monoculture </w:t>
@@ -6943,59 +6631,23 @@
         <w:fldChar w:fldCharType="end"/>
       </w:r>
       <w:r>
-        <w:t xml:space="preserve">. </w:t>
-      </w:r>
-      <w:r>
-        <w:rPr>
-          <w:highlight w:val="lightGray"/>
-        </w:rPr>
-        <w:t>We then calculate the Bayesian Information C</w:t>
-      </w:r>
-      <w:r>
-        <w:rPr>
-          <w:highlight w:val="lightGray"/>
-        </w:rPr>
-        <w:t>riteria (</w:t>
-      </w:r>
-      <w:commentRangeStart w:id="1"/>
-      <w:r>
-        <w:rPr>
-          <w:highlight w:val="lightGray"/>
-        </w:rPr>
-        <w:t>BIC</w:t>
-      </w:r>
-      <w:commentRangeEnd w:id="1"/>
-      <w:r>
-        <w:rPr>
-          <w:rStyle w:val="CommentReference"/>
-        </w:rPr>
-        <w:commentReference w:id="1"/>
-      </w:r>
-      <w:r>
-        <w:rPr>
-          <w:highlight w:val="lightGray"/>
-        </w:rPr>
-        <w:t>) of each model fit</w:t>
-      </w:r>
-      <w:r>
-        <w:rPr>
-          <w:highlight w:val="lightGray"/>
-        </w:rPr>
+        <w:t>. We then calculate the Bayesian Information C</w:t>
+      </w:r>
+      <w:r>
+        <w:t>riteria (BIC) of each model fit</w:t>
+      </w:r>
+      <w:r>
         <w:t>:</w:t>
       </w:r>
     </w:p>
     <w:p>
       <w:pPr>
         <w:jc w:val="center"/>
-        <w:rPr>
-          <w:highlight w:val="lightGray"/>
-        </w:rPr>
       </w:pPr>
       <m:oMath>
         <m:r>
           <w:rPr>
             <w:rFonts w:ascii="Cambria Math" w:hAnsi="Cambria Math"/>
-            <w:highlight w:val="lightGray"/>
           </w:rPr>
           <m:t>BIC=n</m:t>
         </m:r>
@@ -7005,7 +6657,6 @@
           </m:rPr>
           <w:rPr>
             <w:rFonts w:ascii="Cambria Math" w:hAnsi="Cambria Math"/>
-            <w:highlight w:val="lightGray"/>
           </w:rPr>
           <m:t>⋅</m:t>
         </m:r>
@@ -7014,7 +6665,6 @@
             <m:ctrlPr>
               <w:rPr>
                 <w:rFonts w:ascii="Cambria Math" w:hAnsi="Cambria Math"/>
-                <w:highlight w:val="lightGray"/>
               </w:rPr>
             </m:ctrlPr>
           </m:funcPr>
@@ -7025,7 +6675,6 @@
               </m:rPr>
               <w:rPr>
                 <w:rFonts w:ascii="Cambria Math" w:hAnsi="Cambria Math"/>
-                <w:highlight w:val="lightGray"/>
               </w:rPr>
               <m:t>log</m:t>
             </m:r>
@@ -7036,7 +6685,6 @@
                 <m:ctrlPr>
                   <w:rPr>
                     <w:rFonts w:ascii="Cambria Math" w:hAnsi="Cambria Math"/>
-                    <w:highlight w:val="lightGray"/>
                   </w:rPr>
                 </m:ctrlPr>
               </m:dPr>
@@ -7046,7 +6694,6 @@
                     <m:ctrlPr>
                       <w:rPr>
                         <w:rFonts w:ascii="Cambria Math" w:hAnsi="Cambria Math"/>
-                        <w:highlight w:val="lightGray"/>
                       </w:rPr>
                     </m:ctrlPr>
                   </m:fPr>
@@ -7058,7 +6705,6 @@
                         <m:ctrlPr>
                           <w:rPr>
                             <w:rFonts w:ascii="Cambria Math" w:hAnsi="Cambria Math"/>
-                            <w:highlight w:val="lightGray"/>
                           </w:rPr>
                         </m:ctrlPr>
                       </m:naryPr>
@@ -7066,7 +6712,6 @@
                         <m:r>
                           <w:rPr>
                             <w:rFonts w:ascii="Cambria Math" w:hAnsi="Cambria Math"/>
-                            <w:highlight w:val="lightGray"/>
                           </w:rPr>
                           <m:t>i</m:t>
                         </m:r>
@@ -7076,7 +6721,6 @@
                           </m:rPr>
                           <w:rPr>
                             <w:rFonts w:ascii="Cambria Math" w:hAnsi="Cambria Math"/>
-                            <w:highlight w:val="lightGray"/>
                           </w:rPr>
                           <m:t>=1</m:t>
                         </m:r>
@@ -7085,7 +6729,6 @@
                         <m:r>
                           <w:rPr>
                             <w:rFonts w:ascii="Cambria Math" w:hAnsi="Cambria Math"/>
-                            <w:highlight w:val="lightGray"/>
                           </w:rPr>
                           <m:t>n</m:t>
                         </m:r>
@@ -7096,7 +6739,6 @@
                             <m:ctrlPr>
                               <w:rPr>
                                 <w:rFonts w:ascii="Cambria Math" w:hAnsi="Cambria Math"/>
-                                <w:highlight w:val="lightGray"/>
                               </w:rPr>
                             </m:ctrlPr>
                           </m:sSupPr>
@@ -7106,7 +6748,6 @@
                                 <m:ctrlPr>
                                   <w:rPr>
                                     <w:rFonts w:ascii="Cambria Math" w:hAnsi="Cambria Math"/>
-                                    <w:highlight w:val="lightGray"/>
                                   </w:rPr>
                                 </m:ctrlPr>
                               </m:dPr>
@@ -7114,7 +6755,6 @@
                                 <m:r>
                                   <w:rPr>
                                     <w:rFonts w:ascii="Cambria Math" w:hAnsi="Cambria Math"/>
-                                    <w:highlight w:val="lightGray"/>
                                   </w:rPr>
                                   <m:t>N</m:t>
                                 </m:r>
@@ -7123,7 +6763,6 @@
                                     <m:ctrlPr>
                                       <w:rPr>
                                         <w:rFonts w:ascii="Cambria Math" w:hAnsi="Cambria Math"/>
-                                        <w:highlight w:val="lightGray"/>
                                       </w:rPr>
                                     </m:ctrlPr>
                                   </m:dPr>
@@ -7133,7 +6772,6 @@
                                         <m:ctrlPr>
                                           <w:rPr>
                                             <w:rFonts w:ascii="Cambria Math" w:hAnsi="Cambria Math"/>
-                                            <w:highlight w:val="lightGray"/>
                                           </w:rPr>
                                         </m:ctrlPr>
                                       </m:sSubPr>
@@ -7141,7 +6779,6 @@
                                         <m:r>
                                           <w:rPr>
                                             <w:rFonts w:ascii="Cambria Math" w:hAnsi="Cambria Math"/>
-                                            <w:highlight w:val="lightGray"/>
                                           </w:rPr>
                                           <m:t>t</m:t>
                                         </m:r>
@@ -7150,7 +6787,6 @@
                                         <m:r>
                                           <w:rPr>
                                             <w:rFonts w:ascii="Cambria Math" w:hAnsi="Cambria Math"/>
-                                            <w:highlight w:val="lightGray"/>
                                           </w:rPr>
                                           <m:t>i</m:t>
                                         </m:r>
@@ -7164,7 +6800,6 @@
                                   </m:rPr>
                                   <w:rPr>
                                     <w:rFonts w:ascii="Cambria Math" w:hAnsi="Cambria Math"/>
-                                    <w:highlight w:val="lightGray"/>
                                   </w:rPr>
                                   <m:t>-</m:t>
                                 </m:r>
@@ -7173,7 +6808,6 @@
                                     <m:ctrlPr>
                                       <w:rPr>
                                         <w:rFonts w:ascii="Cambria Math" w:hAnsi="Cambria Math"/>
-                                        <w:highlight w:val="lightGray"/>
                                       </w:rPr>
                                     </m:ctrlPr>
                                   </m:accPr>
@@ -7181,7 +6815,6 @@
                                     <m:r>
                                       <w:rPr>
                                         <w:rFonts w:ascii="Cambria Math" w:hAnsi="Cambria Math"/>
-                                        <w:highlight w:val="lightGray"/>
                                       </w:rPr>
                                       <m:t>N</m:t>
                                     </m:r>
@@ -7192,7 +6825,6 @@
                                     <m:ctrlPr>
                                       <w:rPr>
                                         <w:rFonts w:ascii="Cambria Math" w:hAnsi="Cambria Math"/>
-                                        <w:highlight w:val="lightGray"/>
                                       </w:rPr>
                                     </m:ctrlPr>
                                   </m:dPr>
@@ -7202,7 +6834,6 @@
                                         <m:ctrlPr>
                                           <w:rPr>
                                             <w:rFonts w:ascii="Cambria Math" w:hAnsi="Cambria Math"/>
-                                            <w:highlight w:val="lightGray"/>
                                           </w:rPr>
                                         </m:ctrlPr>
                                       </m:sSubPr>
@@ -7210,7 +6841,6 @@
                                         <m:r>
                                           <w:rPr>
                                             <w:rFonts w:ascii="Cambria Math" w:hAnsi="Cambria Math"/>
-                                            <w:highlight w:val="lightGray"/>
                                           </w:rPr>
                                           <m:t>t</m:t>
                                         </m:r>
@@ -7219,7 +6849,6 @@
                                         <m:r>
                                           <w:rPr>
                                             <w:rFonts w:ascii="Cambria Math" w:hAnsi="Cambria Math"/>
-                                            <w:highlight w:val="lightGray"/>
                                           </w:rPr>
                                           <m:t>i</m:t>
                                         </m:r>
@@ -7237,7 +6866,6 @@
                               </m:rPr>
                               <w:rPr>
                                 <w:rFonts w:ascii="Cambria Math" w:hAnsi="Cambria Math"/>
-                                <w:highlight w:val="lightGray"/>
                               </w:rPr>
                               <m:t>2</m:t>
                             </m:r>
@@ -7250,7 +6878,6 @@
                     <m:r>
                       <w:rPr>
                         <w:rFonts w:ascii="Cambria Math" w:hAnsi="Cambria Math"/>
-                        <w:highlight w:val="lightGray"/>
                       </w:rPr>
                       <m:t>n</m:t>
                     </m:r>
@@ -7266,14 +6893,12 @@
           </m:rPr>
           <w:rPr>
             <w:rFonts w:ascii="Cambria Math" w:hAnsi="Cambria Math"/>
-            <w:highlight w:val="lightGray"/>
           </w:rPr>
           <m:t>+</m:t>
         </m:r>
         <m:r>
           <w:rPr>
             <w:rFonts w:ascii="Cambria Math" w:hAnsi="Cambria Math"/>
-            <w:highlight w:val="lightGray"/>
           </w:rPr>
           <m:t>k</m:t>
         </m:r>
@@ -7283,7 +6908,6 @@
           </m:rPr>
           <w:rPr>
             <w:rFonts w:ascii="Cambria Math" w:hAnsi="Cambria Math"/>
-            <w:highlight w:val="lightGray"/>
           </w:rPr>
           <m:t>⋅</m:t>
         </m:r>
@@ -7292,7 +6916,6 @@
             <m:ctrlPr>
               <w:rPr>
                 <w:rFonts w:ascii="Cambria Math" w:hAnsi="Cambria Math"/>
-                <w:highlight w:val="lightGray"/>
               </w:rPr>
             </m:ctrlPr>
           </m:funcPr>
@@ -7303,7 +6926,6 @@
               </m:rPr>
               <w:rPr>
                 <w:rFonts w:ascii="Cambria Math" w:hAnsi="Cambria Math"/>
-                <w:highlight w:val="lightGray"/>
               </w:rPr>
               <m:t>log</m:t>
             </m:r>
@@ -7312,7 +6934,6 @@
             <m:r>
               <w:rPr>
                 <w:rFonts w:ascii="Cambria Math" w:hAnsi="Cambria Math"/>
-                <w:highlight w:val="lightGray"/>
               </w:rPr>
               <m:t>n</m:t>
             </m:r>
@@ -7320,83 +6941,51 @@
         </m:func>
       </m:oMath>
       <w:r>
-        <w:rPr>
-          <w:highlight w:val="lightGray"/>
-        </w:rPr>
         <w:t>,</w:t>
       </w:r>
     </w:p>
     <w:p>
       <w:r>
-        <w:rPr>
-          <w:highlight w:val="lightGray"/>
-        </w:rPr>
         <w:t xml:space="preserve">where </w:t>
       </w:r>
       <m:oMath>
         <m:r>
           <w:rPr>
             <w:rFonts w:ascii="Cambria Math" w:hAnsi="Cambria Math"/>
-            <w:highlight w:val="lightGray"/>
           </w:rPr>
           <m:t>k</m:t>
         </m:r>
       </m:oMath>
       <w:r>
-        <w:rPr>
-          <w:highlight w:val="lightGray"/>
-        </w:rPr>
         <w:t xml:space="preserve"> is the number </w:t>
       </w:r>
       <w:r>
-        <w:rPr>
-          <w:highlight w:val="lightGray"/>
-        </w:rPr>
         <w:t>model</w:t>
       </w:r>
       <w:r>
-        <w:rPr>
-          <w:highlight w:val="lightGray"/>
-        </w:rPr>
         <w:t xml:space="preserve"> parameters, </w:t>
       </w:r>
       <m:oMath>
         <m:r>
           <w:rPr>
             <w:rFonts w:ascii="Cambria Math" w:hAnsi="Cambria Math"/>
-            <w:highlight w:val="lightGray"/>
           </w:rPr>
           <m:t>n</m:t>
         </m:r>
       </m:oMath>
       <w:r>
-        <w:rPr>
-          <w:highlight w:val="lightGray"/>
-        </w:rPr>
         <w:t xml:space="preserve"> is the number of </w:t>
       </w:r>
       <w:r>
-        <w:rPr>
-          <w:highlight w:val="lightGray"/>
-        </w:rPr>
         <w:t xml:space="preserve">data </w:t>
       </w:r>
       <w:r>
-        <w:rPr>
-          <w:highlight w:val="lightGray"/>
-        </w:rPr>
         <w:t>points</w:t>
       </w:r>
       <w:r>
-        <w:rPr>
-          <w:highlight w:val="lightGray"/>
-        </w:rPr>
         <w:t>,</w:t>
       </w:r>
       <w:r>
-        <w:rPr>
-          <w:highlight w:val="lightGray"/>
-        </w:rPr>
         <w:t xml:space="preserve"> </w:t>
       </w:r>
       <m:oMath>
@@ -7406,7 +6995,6 @@
               <w:rPr>
                 <w:rFonts w:ascii="Cambria Math" w:hAnsi="Cambria Math"/>
                 <w:i/>
-                <w:highlight w:val="lightGray"/>
               </w:rPr>
             </m:ctrlPr>
           </m:sSubPr>
@@ -7414,7 +7002,6 @@
             <m:r>
               <w:rPr>
                 <w:rFonts w:ascii="Cambria Math" w:hAnsi="Cambria Math"/>
-                <w:highlight w:val="lightGray"/>
               </w:rPr>
               <m:t>t</m:t>
             </m:r>
@@ -7423,7 +7010,6 @@
             <m:r>
               <w:rPr>
                 <w:rFonts w:ascii="Cambria Math" w:hAnsi="Cambria Math"/>
-                <w:highlight w:val="lightGray"/>
               </w:rPr>
               <m:t>i</m:t>
             </m:r>
@@ -7431,22 +7017,15 @@
         </m:sSub>
       </m:oMath>
       <w:r>
-        <w:rPr>
-          <w:highlight w:val="lightGray"/>
-        </w:rPr>
         <w:t xml:space="preserve"> are the time points</w:t>
       </w:r>
       <w:r>
-        <w:rPr>
-          <w:highlight w:val="lightGray"/>
-        </w:rPr>
         <w:t xml:space="preserve">, </w:t>
       </w:r>
       <m:oMath>
         <m:r>
           <w:rPr>
             <w:rFonts w:ascii="Cambria Math" w:hAnsi="Cambria Math"/>
-            <w:highlight w:val="lightGray"/>
           </w:rPr>
           <m:t>N</m:t>
         </m:r>
@@ -7456,7 +7035,6 @@
               <w:rPr>
                 <w:rFonts w:ascii="Cambria Math" w:hAnsi="Cambria Math"/>
                 <w:i/>
-                <w:highlight w:val="lightGray"/>
               </w:rPr>
             </m:ctrlPr>
           </m:dPr>
@@ -7467,7 +7045,6 @@
                   <w:rPr>
                     <w:rFonts w:ascii="Cambria Math" w:hAnsi="Cambria Math"/>
                     <w:i/>
-                    <w:highlight w:val="lightGray"/>
                   </w:rPr>
                 </m:ctrlPr>
               </m:sSubPr>
@@ -7475,7 +7052,6 @@
                 <m:r>
                   <w:rPr>
                     <w:rFonts w:ascii="Cambria Math" w:hAnsi="Cambria Math"/>
-                    <w:highlight w:val="lightGray"/>
                   </w:rPr>
                   <m:t>t</m:t>
                 </m:r>
@@ -7484,7 +7060,6 @@
                 <m:r>
                   <w:rPr>
                     <w:rFonts w:ascii="Cambria Math" w:hAnsi="Cambria Math"/>
-                    <w:highlight w:val="lightGray"/>
                   </w:rPr>
                   <m:t>i</m:t>
                 </m:r>
@@ -7494,27 +7069,15 @@
         </m:d>
       </m:oMath>
       <w:r>
-        <w:rPr>
-          <w:highlight w:val="lightGray"/>
-        </w:rPr>
         <w:t xml:space="preserve"> is the </w:t>
       </w:r>
       <w:r>
-        <w:rPr>
-          <w:highlight w:val="lightGray"/>
-        </w:rPr>
         <w:t xml:space="preserve">optical </w:t>
       </w:r>
       <w:r>
-        <w:rPr>
-          <w:highlight w:val="lightGray"/>
-        </w:rPr>
         <w:t>density</w:t>
       </w:r>
       <w:r>
-        <w:rPr>
-          <w:highlight w:val="lightGray"/>
-        </w:rPr>
         <w:t xml:space="preserve"> at time point </w:t>
       </w:r>
       <m:oMath>
@@ -7524,7 +7087,6 @@
               <w:rPr>
                 <w:rFonts w:ascii="Cambria Math" w:hAnsi="Cambria Math"/>
                 <w:i/>
-                <w:highlight w:val="lightGray"/>
               </w:rPr>
             </m:ctrlPr>
           </m:sSubPr>
@@ -7532,7 +7094,6 @@
             <m:r>
               <w:rPr>
                 <w:rFonts w:ascii="Cambria Math" w:hAnsi="Cambria Math"/>
-                <w:highlight w:val="lightGray"/>
               </w:rPr>
               <m:t>t</m:t>
             </m:r>
@@ -7541,7 +7102,6 @@
             <m:r>
               <w:rPr>
                 <w:rFonts w:ascii="Cambria Math" w:hAnsi="Cambria Math"/>
-                <w:highlight w:val="lightGray"/>
               </w:rPr>
               <m:t>i</m:t>
             </m:r>
@@ -7549,9 +7109,6 @@
         </m:sSub>
       </m:oMath>
       <w:r>
-        <w:rPr>
-          <w:highlight w:val="lightGray"/>
-        </w:rPr>
         <w:t xml:space="preserve">, and </w:t>
       </w:r>
       <m:oMath>
@@ -7561,7 +7118,6 @@
               <w:rPr>
                 <w:rFonts w:ascii="Cambria Math" w:hAnsi="Cambria Math"/>
                 <w:i/>
-                <w:highlight w:val="lightGray"/>
               </w:rPr>
             </m:ctrlPr>
           </m:accPr>
@@ -7569,7 +7125,6 @@
             <m:r>
               <w:rPr>
                 <w:rFonts w:ascii="Cambria Math" w:hAnsi="Cambria Math"/>
-                <w:highlight w:val="lightGray"/>
               </w:rPr>
               <m:t>N</m:t>
             </m:r>
@@ -7581,7 +7136,6 @@
               <w:rPr>
                 <w:rFonts w:ascii="Cambria Math" w:hAnsi="Cambria Math"/>
                 <w:i/>
-                <w:highlight w:val="lightGray"/>
               </w:rPr>
             </m:ctrlPr>
           </m:dPr>
@@ -7592,7 +7146,6 @@
                   <w:rPr>
                     <w:rFonts w:ascii="Cambria Math" w:hAnsi="Cambria Math"/>
                     <w:i/>
-                    <w:highlight w:val="lightGray"/>
                   </w:rPr>
                 </m:ctrlPr>
               </m:sSubPr>
@@ -7600,7 +7153,6 @@
                 <m:r>
                   <w:rPr>
                     <w:rFonts w:ascii="Cambria Math" w:hAnsi="Cambria Math"/>
-                    <w:highlight w:val="lightGray"/>
                   </w:rPr>
                   <m:t>t</m:t>
                 </m:r>
@@ -7609,7 +7161,6 @@
                 <m:r>
                   <w:rPr>
                     <w:rFonts w:ascii="Cambria Math" w:hAnsi="Cambria Math"/>
-                    <w:highlight w:val="lightGray"/>
                   </w:rPr>
                   <m:t>i</m:t>
                 </m:r>
@@ -7620,27 +7171,17 @@
         <m:r>
           <w:rPr>
             <w:rFonts w:ascii="Cambria Math" w:hAnsi="Cambria Math"/>
-            <w:highlight w:val="lightGray"/>
           </w:rPr>
           <m:t xml:space="preserve"> </m:t>
         </m:r>
       </m:oMath>
       <w:r>
-        <w:rPr>
-          <w:highlight w:val="lightGray"/>
-        </w:rPr>
         <w:t xml:space="preserve">is the expected </w:t>
       </w:r>
       <w:r>
-        <w:rPr>
-          <w:highlight w:val="lightGray"/>
-        </w:rPr>
         <w:t>density</w:t>
       </w:r>
       <w:r>
-        <w:rPr>
-          <w:highlight w:val="lightGray"/>
-        </w:rPr>
         <w:t xml:space="preserve"> at time point </w:t>
       </w:r>
       <m:oMath>
@@ -7650,7 +7191,6 @@
               <w:rPr>
                 <w:rFonts w:ascii="Cambria Math" w:hAnsi="Cambria Math"/>
                 <w:i/>
-                <w:highlight w:val="lightGray"/>
               </w:rPr>
             </m:ctrlPr>
           </m:sSubPr>
@@ -7658,7 +7198,6 @@
             <m:r>
               <w:rPr>
                 <w:rFonts w:ascii="Cambria Math" w:hAnsi="Cambria Math"/>
-                <w:highlight w:val="lightGray"/>
               </w:rPr>
               <m:t>t</m:t>
             </m:r>
@@ -7667,7 +7206,6 @@
             <m:r>
               <w:rPr>
                 <w:rFonts w:ascii="Cambria Math" w:hAnsi="Cambria Math"/>
-                <w:highlight w:val="lightGray"/>
               </w:rPr>
               <m:t>i</m:t>
             </m:r>
@@ -7675,70 +7213,39 @@
         </m:sSub>
       </m:oMath>
       <w:r>
-        <w:rPr>
-          <w:highlight w:val="lightGray"/>
-        </w:rPr>
         <w:t xml:space="preserve"> according to the model.</w:t>
       </w:r>
       <w:r>
-        <w:rPr>
-          <w:highlight w:val="lightGray"/>
-        </w:rPr>
         <w:t xml:space="preserve"> We select the model </w:t>
       </w:r>
       <w:r>
-        <w:rPr>
-          <w:highlight w:val="lightGray"/>
-        </w:rPr>
         <w:t xml:space="preserve">form </w:t>
       </w:r>
       <w:r>
-        <w:rPr>
-          <w:highlight w:val="lightGray"/>
-        </w:rPr>
         <w:t>with the lowest BIC</w:t>
       </w:r>
       <w:r>
-        <w:rPr>
-          <w:highlight w:val="lightGray"/>
-        </w:rPr>
         <w:t xml:space="preserve"> </w:t>
       </w:r>
       <w:r>
-        <w:rPr>
-          <w:highlight w:val="lightGray"/>
-        </w:rPr>
         <w:fldChar w:fldCharType="begin" w:fldLock="1"/>
       </w:r>
       <w:r>
-        <w:rPr>
-          <w:highlight w:val="lightGray"/>
-        </w:rPr>
         <w:instrText>ADDIN CSL_CITATION { "citationItems" : [ { "id" : "ITEM-1", "itemData" : { "DOI" : "doi: 10.2307/2291091", "ISBN" : "9213227418", "ISSN" : "01621459", "PMID" : "2291091", "abstract" : "In a 1935 paper and in his book Theory of probability, Jeffresy developed a methodology for quantifying the evidence in favor of a scientific theory. The centerpies was a number, now called the Bayes factor, which is the posterior odds of the null hypothesis when the prior probability on the null is one-half. Although there has been much discussion of Bayesian hypothesis testing in the context of criticism of P-values, less attention has been given to the Bayes as a practical tool of applied statistics. In this article we review and discuss the uses of Bayes factors in the context of five scientific applications in genetics, sports, ecology, sociology, and psychology. We emphasize the following points: From Jeffrey's Bayesian viewpoint, the purpose of hypothesis testing is to evaluate the evidence in favor of a scientific theory. Bayes factors offer a way of evaluating evidence in favor of a null hypothesis. Bayes factors provide a way of incorporating external information into the evaluation of evidence about a hypothesis. Bayes factors are very general and do not require alternative models to be nested. Several techniques are available for computing Bayes factors, including asymptotic approximations that are easy to compute using the output from standard packages that maximize likelihoods. In \"non-Bayesian significance tests. The Schwarz criterion (or BIC) gives a rough approximation to the logarithm of the Bayes factor, which is easy to use and does not require evaluation of prior distributions. When one is interested in estimation or prediction, Bayes factors may be converted to weights to be attached to various models so that a composite estimate or prediction may be obtained that takes account of structural or model uncertainty. Algorithms have been proposed that allow model uncertainty to be taken into account when the class of models initially considered is very large. Bayes factors are useful for guiding an evolutionary model-building process. It is important, and feasible, to assess the sensitivity of conclusions to the prior distributions used.", "author" : [ { "dropping-particle" : "", "family" : "Kass", "given" : "Robert", "non-dropping-particle" : "", "parse-names" : false, "suffix" : "" }, { "dropping-particle" : "", "family" : "Raftery", "given" : "Adrian", "non-dropping-particle" : "", "parse-names" : false, "suffix" : "" } ], "container-title" : "Journal of the American Statistical Association", "id" : "ITEM-1", "issued" : { "date-parts" : [ [ "1995" ] ] }, "page" : "773-795", "title" : "Bayes Factors", "type" : "article-journal" }, "uris" : [ "http://www.mendeley.com/documents/?uuid=780e0bd3-aa68-4a26-b615-d2e0a9e659d1" ] }, { "id" : "ITEM-2", "itemData" : { "DOI" : "10.1016/j.ecolmodel.2007.10.030", "ISBN" : "03043800", "ISSN" : "03043800", "PMID" : "2742", "abstract" : "Many tools have become available for biologists for evaluating competing ecological models - models may be judged based on the fit to data alone (e.g. likelihood), or more formal statistical criteria may be used. Because of the implied assumptions of each tool, model selection criteria should be chosen a priori for the problem at hand, - a model that is considered 'good' in its explanatory power may not be the best choice for a problem that requires prediction. In this paper, I review the behavior and assumptions of the four most commonly used statistical criteria (Akaike's Information Criterion, AIC; Schwarz or Bayesian Information Criterion, BIC; Deviance Information Criterion, DIC; Bayes factors). Second, I illustrate differences in these model selection tools by applying the four criteria to thousands of simulated abundance trajectories. With the simulation model known, I examine whether each of the criteria are useful in selecting models to evaluate simple questions, such as whether time series support evidence of density dependent population growth. Across simulations, the maximum likelihood criteria consistently favored simpler population models when compared to Bayesian criteria. Among the Bayesian criteria, the Bayes factor favored the correct simulation model more frequently than the Deviance Information Criterion. There was considerable uncertainty in the ability of the Bayes factor to discriminate between models, this tool selected the simulation model slightly more frequently than other approaches. ?? 2007 Elsevier B.V. All rights reserved.", "author" : [ { "dropping-particle" : "", "family" : "Ward", "given" : "Eric J.", "non-dropping-particle" : "", "parse-names" : false, "suffix" : "" } ], "container-title" : "Ecological Modelling", "id" : "ITEM-2", "issue" : "1-2", "issued" : { "date-parts" : [ [ "2008" ] ] }, "page" : "1-10", "title" : "A review and comparison of four commonly used Bayesian and maximum likelihood model selection tools", "type" : "article-journal", "volume" : "211" }, "uris" : [ "http://www.mendeley.com/documents/?uuid=192bfd77-cca7-4a95-8e9d-bc1f8551d94b" ] } ], "mendeley" : { "formattedCitation" : "(Kass and Raftery 1995; Ward 2008)", "plainTextFormattedCitation" : "(Kass and Raftery 1995; Ward 2008)", "previouslyFormattedCitation" : "(Kass and Raftery 1995; Ward 2008)" }, "properties" : { "noteIndex" : 0 }, "schema" : "https://github.com/citation-style-language/schema/raw/master/csl-citation.json" }</w:instrText>
       </w:r>
       <w:r>
-        <w:rPr>
-          <w:highlight w:val="lightGray"/>
-        </w:rPr>
         <w:fldChar w:fldCharType="separate"/>
       </w:r>
       <w:r>
         <w:rPr>
           <w:noProof/>
-          <w:highlight w:val="lightGray"/>
         </w:rPr>
         <w:t>(Kass and Raftery 1995; Ward 2008)</w:t>
       </w:r>
       <w:r>
-        <w:rPr>
-          <w:highlight w:val="lightGray"/>
-        </w:rPr>
         <w:fldChar w:fldCharType="end"/>
       </w:r>
       <w:r>
-        <w:rPr>
-          <w:highlight w:val="lightGray"/>
-        </w:rPr>
         <w:t>.</w:t>
       </w:r>
     </w:p>
@@ -8901,6 +8408,7 @@
               <w:rPr>
                 <w:sz w:val="18"/>
                 <w:szCs w:val="18"/>
+                <w:highlight w:val="red"/>
               </w:rPr>
               <w:t>310±2910</w:t>
             </w:r>
@@ -9287,6 +8795,7 @@
               <w:rPr>
                 <w:sz w:val="18"/>
                 <w:szCs w:val="18"/>
+                <w:highlight w:val="red"/>
               </w:rPr>
               <w:t>0.001±0.091</w:t>
             </w:r>
@@ -9483,6 +8992,7 @@
               <w:rPr>
                 <w:sz w:val="18"/>
                 <w:szCs w:val="18"/>
+                <w:highlight w:val="red"/>
               </w:rPr>
               <w:t>0.176±0.029</w:t>
             </w:r>
@@ -9890,6 +9400,8 @@
         </w:rPr>
       </w:pPr>
       <w:bookmarkStart w:id="3" w:name="_Ref447619046"/>
+      <w:commentRangeStart w:id="4"/>
+      <w:proofErr w:type="gramStart"/>
       <w:r>
         <w:rPr>
           <w:color w:val="auto"/>
@@ -9928,11 +9440,28 @@
         <w:fldChar w:fldCharType="end"/>
       </w:r>
       <w:bookmarkEnd w:id="3"/>
-      <w:r>
-        <w:rPr>
-          <w:color w:val="auto"/>
-        </w:rPr>
-        <w:t xml:space="preserve">. Estimated parameters from growth model fitting. </w:t>
+      <w:commentRangeEnd w:id="4"/>
+      <w:r>
+        <w:rPr>
+          <w:rStyle w:val="CommentReference"/>
+          <w:b w:val="0"/>
+          <w:bCs w:val="0"/>
+          <w:color w:val="auto"/>
+        </w:rPr>
+        <w:commentReference w:id="4"/>
+      </w:r>
+      <w:r>
+        <w:rPr>
+          <w:color w:val="auto"/>
+        </w:rPr>
+        <w:t>.</w:t>
+      </w:r>
+      <w:proofErr w:type="gramEnd"/>
+      <w:r>
+        <w:rPr>
+          <w:color w:val="auto"/>
+        </w:rPr>
+        <w:t xml:space="preserve"> Estimated parameters from growth model fitting. </w:t>
       </w:r>
       <w:r>
         <w:rPr>
@@ -10258,6 +9787,8 @@
       <w:r>
         <w:t>Competition model</w:t>
       </w:r>
+      <w:bookmarkStart w:id="5" w:name="_GoBack"/>
+      <w:bookmarkEnd w:id="5"/>
     </w:p>
     <w:p>
       <w:r>
@@ -13067,7 +12598,7 @@
           <w:color w:val="auto"/>
         </w:rPr>
       </w:pPr>
-      <w:bookmarkStart w:id="4" w:name="_Ref439853356"/>
+      <w:bookmarkStart w:id="6" w:name="_Ref439853356"/>
       <w:proofErr w:type="gramStart"/>
       <w:r>
         <w:rPr>
@@ -13106,7 +12637,7 @@
         </w:rPr>
         <w:fldChar w:fldCharType="end"/>
       </w:r>
-      <w:bookmarkEnd w:id="4"/>
+      <w:bookmarkEnd w:id="6"/>
       <w:r>
         <w:rPr>
           <w:color w:val="auto"/>
@@ -15223,14 +14754,14 @@
       <w:pPr>
         <w:pStyle w:val="Heading1"/>
       </w:pPr>
-      <w:bookmarkStart w:id="5" w:name="_Ref439853427"/>
+      <w:bookmarkStart w:id="7" w:name="_Ref439853427"/>
       <w:r>
         <w:t xml:space="preserve">Materials and </w:t>
       </w:r>
       <w:r>
         <w:t>Methods</w:t>
       </w:r>
-      <w:bookmarkEnd w:id="5"/>
+      <w:bookmarkEnd w:id="7"/>
     </w:p>
     <w:p>
       <w:proofErr w:type="gramStart"/>
@@ -15351,8 +14882,6 @@
       <w:r>
         <w:t xml:space="preserve"> </w:t>
       </w:r>
-      <w:bookmarkStart w:id="6" w:name="_GoBack"/>
-      <w:bookmarkEnd w:id="6"/>
       <w:r>
         <w:rPr>
           <w:highlight w:val="yellow"/>
@@ -16242,6 +15771,7 @@
       </w:r>
     </w:p>
     <w:p>
+      <w:proofErr w:type="gramStart"/>
       <w:r>
         <w:rPr>
           <w:b/>
@@ -16273,11 +15803,27 @@
       <w:r>
         <w:t>.</w:t>
       </w:r>
+      <w:proofErr w:type="gramEnd"/>
       <w:r>
         <w:t xml:space="preserve"> </w:t>
       </w:r>
       <w:r>
-        <w:t xml:space="preserve">Source code is available at </w:t>
+        <w:t xml:space="preserve">Source code </w:t>
+      </w:r>
+      <w:r>
+        <w:t>will be</w:t>
+      </w:r>
+      <w:r>
+        <w:t xml:space="preserve"> available</w:t>
+      </w:r>
+      <w:r>
+        <w:t xml:space="preserve"> </w:t>
+      </w:r>
+      <w:r>
+        <w:t>upon publication at</w:t>
+      </w:r>
+      <w:r>
+        <w:t xml:space="preserve"> </w:t>
       </w:r>
       <w:hyperlink r:id="rId16" w:history="1">
         <w:r>
@@ -16288,10 +15834,34 @@
         </w:r>
       </w:hyperlink>
       <w:r>
-        <w:t xml:space="preserve"> . </w:t>
-      </w:r>
-      <w:r>
-        <w:t xml:space="preserve">See </w:t>
+        <w:t xml:space="preserve"> ;</w:t>
+      </w:r>
+      <w:r>
+        <w:t xml:space="preserve"> </w:t>
+      </w:r>
+      <w:r>
+        <w:t xml:space="preserve">an installation guide, </w:t>
+      </w:r>
+      <w:r>
+        <w:t>tutorial</w:t>
+      </w:r>
+      <w:r>
+        <w:t xml:space="preserve">, and </w:t>
+      </w:r>
+      <w:r>
+        <w:t>documentation</w:t>
+      </w:r>
+      <w:r>
+        <w:t xml:space="preserve"> will be</w:t>
+      </w:r>
+      <w:r>
+        <w:t xml:space="preserve"> available </w:t>
+      </w:r>
+      <w:r>
+        <w:t>upon publication</w:t>
+      </w:r>
+      <w:r>
+        <w:t xml:space="preserve"> at </w:t>
       </w:r>
       <w:hyperlink r:id="rId17" w:history="1">
         <w:r>
@@ -16302,97 +15872,173 @@
         </w:r>
       </w:hyperlink>
       <w:r>
-        <w:t xml:space="preserve"> </w:t>
-      </w:r>
-      <w:r>
-        <w:t xml:space="preserve">for an installation guide, </w:t>
-      </w:r>
-      <w:r>
-        <w:t>tutorial</w:t>
-      </w:r>
-      <w:r>
-        <w:t>, and documentation</w:t>
-      </w:r>
-      <w:r>
-        <w:t>.</w:t>
-      </w:r>
-      <w:r>
-        <w:t xml:space="preserve"> </w:t>
-      </w:r>
-    </w:p>
-    <w:p>
+        <w:t xml:space="preserve">. </w:t>
+      </w:r>
       <w:r>
         <w:rPr>
           <w:b/>
           <w:bCs/>
-        </w:rPr>
-        <w:t>F</w:t>
-      </w:r>
-      <w:r>
-        <w:rPr>
-          <w:b/>
-          <w:bCs/>
-        </w:rPr>
-        <w:t xml:space="preserve">igure </w:t>
-      </w:r>
-      <w:r>
-        <w:rPr>
-          <w:b/>
-          <w:bCs/>
-        </w:rPr>
-        <w:t>re</w:t>
-      </w:r>
-      <w:r>
-        <w:rPr>
-          <w:b/>
-          <w:bCs/>
-        </w:rPr>
-        <w:t>production</w:t>
-      </w:r>
-      <w:r>
-        <w:t xml:space="preserve">. </w:t>
-      </w:r>
-      <w:r>
-        <w:t xml:space="preserve">Data was analysed </w:t>
-      </w:r>
-      <w:r>
-        <w:t xml:space="preserve">and figures were produced using a </w:t>
-      </w:r>
-      <w:proofErr w:type="spellStart"/>
-      <w:r>
-        <w:t>Jupyter</w:t>
-      </w:r>
-      <w:proofErr w:type="spellEnd"/>
-      <w:r>
-        <w:t xml:space="preserve"> notebook </w:t>
-      </w:r>
-      <w:r>
-        <w:fldChar w:fldCharType="begin" w:fldLock="1"/>
-      </w:r>
-      <w:r>
-        <w:instrText>ADDIN CSL_CITATION { "citationItems" : [ { "id" : "ITEM-1", "itemData" : { "DOI" : "10.1109/MCSE.2007.53", "ISBN" : "3518437208", "ISSN" : "1521-9615", "abstract" : "Python offers basic facilities for interactive work and a comprehensive library on top of which more sophisticated systems can be built. The IPython project provides an enhanced interactive environment that includes, among other features, support for data visualization and facilities for distributed and parallel computation. T", "author" : [ { "dropping-particle" : "", "family" : "Perez", "given" : "Fernando", "non-dropping-particle" : "", "parse-names" : false, "suffix" : "" }, { "dropping-particle" : "", "family" : "Granger", "given" : "Brian E.", "non-dropping-particle" : "", "parse-names" : false, "suffix" : "" } ], "container-title" : "Computing in Science &amp; Engineering", "id" : "ITEM-1", "issue" : "3", "issued" : { "date-parts" : [ [ "2007" ] ] }, "page" : "21-29", "title" : "IPython: A System for Interactive Scientific Computing", "type" : "article-journal", "volume" : "9" }, "uris" : [ "http://www.mendeley.com/documents/?uuid=de823309-615e-49f1-8ddc-6c66eb13916c" ] } ], "mendeley" : { "formattedCitation" : "(Perez and Granger 2007)", "plainTextFormattedCitation" : "(Perez and Granger 2007)", "previouslyFormattedCitation" : "(Perez and Granger 2007)" }, "properties" : { "noteIndex" : 0 }, "schema" : "https://github.com/citation-style-language/schema/raw/master/csl-citation.json" }</w:instrText>
-      </w:r>
-      <w:r>
-        <w:fldChar w:fldCharType="separate"/>
-      </w:r>
-      <w:r>
-        <w:rPr>
-          <w:noProof/>
-        </w:rPr>
-        <w:t>(Perez and Granger 2007)</w:t>
-      </w:r>
-      <w:r>
-        <w:fldChar w:fldCharType="end"/>
-      </w:r>
-      <w:r>
-        <w:t xml:space="preserve"> available as a supporting file or at </w:t>
+          <w:i/>
+          <w:iCs/>
+        </w:rPr>
+        <w:t>For editors and reviewers only:</w:t>
+      </w:r>
+      <w:r>
+        <w:t xml:space="preserve"> </w:t>
+      </w:r>
+      <w:r>
+        <w:t>installation guide, tutorial, documentation</w:t>
+      </w:r>
+      <w:r>
+        <w:t xml:space="preserve">, and source code is available at </w:t>
       </w:r>
       <w:hyperlink r:id="rId18" w:history="1">
         <w:r>
           <w:rPr>
             <w:rStyle w:val="Hyperlink"/>
           </w:rPr>
-          <w:t>https://github.com/yoavram/curveball_ms/blob/master/supp.ipynb</w:t>
+          <w:t>https://curveball.netlify.com</w:t>
+        </w:r>
+      </w:hyperlink>
+      <w:r>
+        <w:t xml:space="preserve"> (password: </w:t>
+      </w:r>
+      <w:r>
+        <w:rPr>
+          <w:i/>
+          <w:iCs/>
+        </w:rPr>
+        <w:t>dh5alpha</w:t>
+      </w:r>
+      <w:r>
+        <w:t>).</w:t>
+      </w:r>
+    </w:p>
+    <w:p>
+      <w:r>
+        <w:rPr>
+          <w:b/>
+          <w:bCs/>
+        </w:rPr>
+        <w:t>F</w:t>
+      </w:r>
+      <w:r>
+        <w:rPr>
+          <w:b/>
+          <w:bCs/>
+        </w:rPr>
+        <w:t xml:space="preserve">igure </w:t>
+      </w:r>
+      <w:r>
+        <w:rPr>
+          <w:b/>
+          <w:bCs/>
+        </w:rPr>
+        <w:t>re</w:t>
+      </w:r>
+      <w:r>
+        <w:rPr>
+          <w:b/>
+          <w:bCs/>
+        </w:rPr>
+        <w:t>production</w:t>
+      </w:r>
+      <w:r>
+        <w:t xml:space="preserve">. </w:t>
+      </w:r>
+      <w:r>
+        <w:t xml:space="preserve">Data was analysed </w:t>
+      </w:r>
+      <w:r>
+        <w:t xml:space="preserve">and figures were produced using a </w:t>
+      </w:r>
+      <w:proofErr w:type="spellStart"/>
+      <w:r>
+        <w:t>Jupyter</w:t>
+      </w:r>
+      <w:proofErr w:type="spellEnd"/>
+      <w:r>
+        <w:t xml:space="preserve"> notebook </w:t>
+      </w:r>
+      <w:r>
+        <w:fldChar w:fldCharType="begin" w:fldLock="1"/>
+      </w:r>
+      <w:r>
+        <w:instrText>ADDIN CSL_CITATION { "citationItems" : [ { "id" : "ITEM-1", "itemData" : { "DOI" : "10.1109/MCSE.2007.53", "ISBN" : "3518437208", "ISSN" : "1521-9615", "abstract" : "Python offers basic facilities for interactive work and a comprehensive library on top of which more sophisticated systems can be built. The IPython project provides an enhanced interactive environment that includes, among other features, support for data visualization and facilities for distributed and parallel computation. T", "author" : [ { "dropping-particle" : "", "family" : "Perez", "given" : "Fernando", "non-dropping-particle" : "", "parse-names" : false, "suffix" : "" }, { "dropping-particle" : "", "family" : "Granger", "given" : "Brian E.", "non-dropping-particle" : "", "parse-names" : false, "suffix" : "" } ], "container-title" : "Computing in Science &amp; Engineering", "id" : "ITEM-1", "issue" : "3", "issued" : { "date-parts" : [ [ "2007" ] ] }, "page" : "21-29", "title" : "IPython: A System for Interactive Scientific Computing", "type" : "article-journal", "volume" : "9" }, "uris" : [ "http://www.mendeley.com/documents/?uuid=de823309-615e-49f1-8ddc-6c66eb13916c" ] } ], "mendeley" : { "formattedCitation" : "(Perez and Granger 2007)", "plainTextFormattedCitation" : "(Perez and Granger 2007)", "previouslyFormattedCitation" : "(Perez and Granger 2007)" }, "properties" : { "noteIndex" : 0 }, "schema" : "https://github.com/citation-style-language/schema/raw/master/csl-citation.json" }</w:instrText>
+      </w:r>
+      <w:r>
+        <w:fldChar w:fldCharType="separate"/>
+      </w:r>
+      <w:r>
+        <w:rPr>
+          <w:noProof/>
+        </w:rPr>
+        <w:t>(Perez and Granger 2007)</w:t>
+      </w:r>
+      <w:r>
+        <w:fldChar w:fldCharType="end"/>
+      </w:r>
+      <w:r>
+        <w:t xml:space="preserve"> </w:t>
+      </w:r>
+      <w:r>
+        <w:t>will be</w:t>
+      </w:r>
+      <w:r>
+        <w:rPr>
+          <w:i/>
+          <w:iCs/>
+        </w:rPr>
+        <w:t xml:space="preserve"> </w:t>
+      </w:r>
+      <w:r>
+        <w:t xml:space="preserve">available as a supporting file </w:t>
+      </w:r>
+      <w:r>
+        <w:t>and</w:t>
+      </w:r>
+      <w:r>
+        <w:t xml:space="preserve"> at </w:t>
+      </w:r>
+      <w:hyperlink r:id="rId19" w:history="1">
+        <w:r>
+          <w:rPr>
+            <w:rStyle w:val="Hyperlink"/>
+          </w:rPr>
+          <w:t>https://github.com/yoavram/curveball_ms</w:t>
+        </w:r>
+      </w:hyperlink>
+      <w:r>
+        <w:t>.</w:t>
+      </w:r>
+      <w:r>
+        <w:t xml:space="preserve"> </w:t>
+      </w:r>
+      <w:r>
+        <w:rPr>
+          <w:b/>
+          <w:bCs/>
+          <w:i/>
+          <w:iCs/>
+        </w:rPr>
+        <w:t>For editors and reviewers only:</w:t>
+      </w:r>
+      <w:r>
+        <w:rPr>
+          <w:b/>
+          <w:bCs/>
+        </w:rPr>
+        <w:t xml:space="preserve"> </w:t>
+      </w:r>
+      <w:r>
+        <w:t xml:space="preserve">the notebook is available at </w:t>
+      </w:r>
+      <w:hyperlink r:id="rId20" w:history="1">
+        <w:r>
+          <w:rPr>
+            <w:rStyle w:val="Hyperlink"/>
+          </w:rPr>
+          <w:t>https://dl.dropboxusercontent.com/u/1578682/supp.ipynb</w:t>
         </w:r>
       </w:hyperlink>
       <w:r>
@@ -16876,86 +16522,10 @@
         </m:r>
       </m:oMath>
       <w:r>
-        <w:t xml:space="preserve"> the density of the population cells, both in total mass per unit of volume. </w:t>
-      </w:r>
-      <w:r>
-        <w:rPr>
-          <w:highlight w:val="yellow"/>
-        </w:rPr>
-        <w:t xml:space="preserve">Because cells intake resources via their surface, we denote </w:t>
-      </w:r>
-      <m:oMath>
-        <m:r>
-          <w:rPr>
-            <w:rFonts w:ascii="Cambria Math" w:hAnsi="Cambria Math"/>
-            <w:highlight w:val="yellow"/>
-          </w:rPr>
-          <m:t>Y=</m:t>
-        </m:r>
-        <m:sSup>
-          <m:sSupPr>
-            <m:ctrlPr>
-              <w:rPr>
-                <w:rFonts w:ascii="Cambria Math" w:hAnsi="Cambria Math"/>
-                <w:i/>
-                <w:highlight w:val="yellow"/>
-              </w:rPr>
-            </m:ctrlPr>
-          </m:sSupPr>
-          <m:e>
-            <m:r>
-              <w:rPr>
-                <w:rFonts w:ascii="Cambria Math" w:hAnsi="Cambria Math"/>
-                <w:highlight w:val="yellow"/>
-              </w:rPr>
-              <m:t>N</m:t>
-            </m:r>
-          </m:e>
-          <m:sup>
-            <m:r>
-              <w:rPr>
-                <w:rFonts w:ascii="Cambria Math" w:hAnsi="Cambria Math"/>
-                <w:highlight w:val="yellow"/>
-              </w:rPr>
-              <m:t>ν</m:t>
-            </m:r>
-          </m:sup>
-        </m:sSup>
-      </m:oMath>
-      <w:r>
-        <w:rPr>
-          <w:highlight w:val="yellow"/>
-        </w:rPr>
-        <w:t xml:space="preserve"> to be the total surface of the cells, in total area per unit of volume. The parameter </w:t>
-      </w:r>
-      <m:oMath>
-        <m:r>
-          <w:rPr>
-            <w:rFonts w:ascii="Cambria Math" w:hAnsi="Cambria Math"/>
-            <w:highlight w:val="yellow"/>
-          </w:rPr>
-          <m:t>ν</m:t>
-        </m:r>
-      </m:oMath>
-      <w:r>
-        <w:rPr>
-          <w:highlight w:val="yellow"/>
-        </w:rPr>
-        <w:t xml:space="preserve"> can be considered the surface</w:t>
-      </w:r>
-      <w:proofErr w:type="gramStart"/>
-      <w:r>
-        <w:rPr>
-          <w:highlight w:val="yellow"/>
-        </w:rPr>
-        <w:t>:mass</w:t>
-      </w:r>
-      <w:proofErr w:type="gramEnd"/>
-      <w:r>
-        <w:rPr>
-          <w:highlight w:val="yellow"/>
-        </w:rPr>
-        <w:t xml:space="preserve"> ratio for all cells; for a single, spheroid cell, this would be 2/3 [?].</w:t>
+        <w:t xml:space="preserve"> the density of the population cells, both in total mass per unit of volume.</w:t>
+      </w:r>
+      <w:r>
+        <w:t xml:space="preserve"> </w:t>
       </w:r>
     </w:p>
     <w:p>
@@ -16976,7 +16546,13 @@
         </m:r>
       </m:oMath>
       <w:r>
-        <w:t xml:space="preserve">. Once inside the cell, resources are converted to cell material at a </w:t>
+        <w:t xml:space="preserve">. Once inside the cell, resources are converted to cell </w:t>
+      </w:r>
+      <w:r>
+        <w:t>mass</w:t>
+      </w:r>
+      <w:r>
+        <w:t xml:space="preserve"> at a </w:t>
       </w:r>
       <w:proofErr w:type="gramStart"/>
       <w:r>
@@ -16992,10 +16568,120 @@
         </m:r>
       </m:oMath>
       <w:r>
-        <w:t>. The differential equations describing this process are:</w:t>
-      </w:r>
+        <w:t xml:space="preserve">. </w:t>
+      </w:r>
+      <w:r>
+        <w:t xml:space="preserve">Cell growth is assumed to be proportional </w:t>
+      </w:r>
+      <w:proofErr w:type="gramStart"/>
+      <w:r>
+        <w:t xml:space="preserve">to </w:t>
+      </w:r>
+      <w:proofErr w:type="gramEnd"/>
+      <m:oMath>
+        <m:r>
+          <w:rPr>
+            <w:rFonts w:ascii="Cambria Math" w:hAnsi="Cambria Math"/>
+          </w:rPr>
+          <m:t>R⋅N</m:t>
+        </m:r>
+      </m:oMath>
+      <w:r>
+        <w:t xml:space="preserve">, whereas resource intake is proportional </w:t>
+      </w:r>
+      <w:proofErr w:type="spellStart"/>
+      <w:r>
+        <w:t>to</w:t>
+      </w:r>
+      <w:proofErr w:type="spellEnd"/>
       <w:r>
         <w:t xml:space="preserve"> </w:t>
+      </w:r>
+      <m:oMath>
+        <m:r>
+          <w:rPr>
+            <w:rFonts w:ascii="Cambria Math" w:hAnsi="Cambria Math"/>
+          </w:rPr>
+          <m:t>R⋅Y</m:t>
+        </m:r>
+      </m:oMath>
+      <w:r>
+        <w:t xml:space="preserve">, where </w:t>
+      </w:r>
+      <m:oMath>
+        <m:r>
+          <w:rPr>
+            <w:rFonts w:ascii="Cambria Math" w:hAnsi="Cambria Math"/>
+          </w:rPr>
+          <m:t>Y=</m:t>
+        </m:r>
+        <m:sSup>
+          <m:sSupPr>
+            <m:ctrlPr>
+              <w:rPr>
+                <w:rFonts w:ascii="Cambria Math" w:hAnsi="Cambria Math"/>
+                <w:i/>
+              </w:rPr>
+            </m:ctrlPr>
+          </m:sSupPr>
+          <m:e>
+            <m:r>
+              <w:rPr>
+                <w:rFonts w:ascii="Cambria Math" w:hAnsi="Cambria Math"/>
+              </w:rPr>
+              <m:t>N</m:t>
+            </m:r>
+          </m:e>
+          <m:sup>
+            <m:r>
+              <w:rPr>
+                <w:rFonts w:ascii="Cambria Math" w:hAnsi="Cambria Math"/>
+              </w:rPr>
+              <m:t>ν</m:t>
+            </m:r>
+          </m:sup>
+        </m:sSup>
+      </m:oMath>
+      <w:r>
+        <w:t xml:space="preserve"> is a power of cell density.</w:t>
+      </w:r>
+    </w:p>
+    <w:p>
+      <w:r>
+        <w:t>We can describe this process with</w:t>
+      </w:r>
+      <w:r>
+        <w:t xml:space="preserve"> differential equations </w:t>
+      </w:r>
+      <w:r>
+        <w:t xml:space="preserve">for </w:t>
+      </w:r>
+      <m:oMath>
+        <m:r>
+          <w:rPr>
+            <w:rFonts w:ascii="Cambria Math" w:hAnsi="Cambria Math"/>
+          </w:rPr>
+          <m:t>R</m:t>
+        </m:r>
+      </m:oMath>
+      <w:r>
+        <w:t xml:space="preserve"> </w:t>
+      </w:r>
+      <w:proofErr w:type="gramStart"/>
+      <w:r>
+        <w:t xml:space="preserve">and </w:t>
+      </w:r>
+      <w:proofErr w:type="gramEnd"/>
+      <m:oMath>
+        <m:r>
+          <w:rPr>
+            <w:rFonts w:ascii="Cambria Math" w:hAnsi="Cambria Math"/>
+          </w:rPr>
+          <m:t>Y</m:t>
+        </m:r>
+      </m:oMath>
+      <w:r>
+        <w:t>:</w:t>
       </w:r>
     </w:p>
     <w:tbl>
@@ -17165,14 +16851,32 @@
         <w:ind w:firstLine="0"/>
       </w:pPr>
       <w:r>
-        <w:t xml:space="preserve">However, we are interested in cell mass, rather than </w:t>
-      </w:r>
-      <w:r>
-        <w:rPr>
-          <w:highlight w:val="yellow"/>
-        </w:rPr>
-        <w:t>cell surface</w:t>
-      </w:r>
+        <w:t xml:space="preserve">These equations can be converted to equations in </w:t>
+      </w:r>
+      <m:oMath>
+        <m:r>
+          <w:rPr>
+            <w:rFonts w:ascii="Cambria Math" w:hAnsi="Cambria Math"/>
+          </w:rPr>
+          <m:t>R</m:t>
+        </m:r>
+      </m:oMath>
+      <w:r>
+        <w:t xml:space="preserve"> </w:t>
+      </w:r>
+      <w:proofErr w:type="gramStart"/>
+      <w:r>
+        <w:t xml:space="preserve">and </w:t>
+      </w:r>
+      <w:proofErr w:type="gramEnd"/>
+      <m:oMath>
+        <m:r>
+          <w:rPr>
+            <w:rFonts w:ascii="Cambria Math" w:hAnsi="Cambria Math"/>
+          </w:rPr>
+          <m:t>N</m:t>
+        </m:r>
+      </m:oMath>
       <w:r>
         <w:t>:</w:t>
       </w:r>
@@ -19444,68 +19148,42 @@
       </w:r>
       <w:proofErr w:type="spellStart"/>
       <w:r>
-        <w:rPr>
-          <w:highlight w:val="yellow"/>
-        </w:rPr>
         <w:t>Baranyi</w:t>
       </w:r>
       <w:proofErr w:type="spellEnd"/>
       <w:r>
-        <w:rPr>
-          <w:highlight w:val="yellow"/>
-        </w:rPr>
         <w:t xml:space="preserve"> and Roberts suggested to fix </w:t>
       </w:r>
       <m:oMath>
         <m:r>
           <w:rPr>
             <w:rFonts w:ascii="Cambria Math" w:hAnsi="Cambria Math"/>
-            <w:highlight w:val="yellow"/>
           </w:rPr>
           <m:t>v=r</m:t>
         </m:r>
       </m:oMath>
       <w:r>
-        <w:rPr>
-          <w:highlight w:val="yellow"/>
-        </w:rPr>
         <w:t xml:space="preserve"> to avoid instability of the fitting procedure </w:t>
       </w:r>
       <w:r>
-        <w:rPr>
-          <w:highlight w:val="yellow"/>
-        </w:rPr>
         <w:fldChar w:fldCharType="begin" w:fldLock="1"/>
       </w:r>
       <w:r>
-        <w:rPr>
-          <w:highlight w:val="yellow"/>
-        </w:rPr>
         <w:instrText>ADDIN CSL_CITATION { "citationItems" : [ { "id" : "ITEM-1", "itemData" : { "DOI" : "10.1006/fmic.1996.0080", "ISBN" : "0740-0020", "ISSN" : "07400020", "author" : [ { "dropping-particle" : "", "family" : "Baranyi", "given" : "J\u00f3zsef", "non-dropping-particle" : "", "parse-names" : false, "suffix" : "" } ], "container-title" : "Commentary", "id" : "ITEM-1", "issue" : "1996", "issued" : { "date-parts" : [ [ "1997" ] ] }, "page" : "391-394", "title" : "Simple is good as long as it is enough", "type" : "article-journal" }, "uris" : [ "http://www.mendeley.com/documents/?uuid=c9e215a4-6f72-46bf-9808-a7c24ef6ebe6" ] }, { "id" : "ITEM-2", "itemData" : { "DOI" : "10.1111/j.2041-210X.2010.00029.x", "ISBN" : "2041-210X", "ISSN" : "2041-210X", "abstract" : "1. The theta-logistic is a simple and flexible model for describing how the growth rate of a population slows as abundance increases. Starting at rm (taken as the maximum population growth rate), the growth response decreases in a convex or concave way (according to the shape parameter \u03b8) to zero when the population reaches carrying capacity. 2. We demonstrate that fitting this model to census data is not robust and explain why. The parameters \u03b8 and rm are able to play-off against each other (providing a constant product), thus allowing both to adopt extreme and ecologically implausible values. 3. We use simulated data to examine: (i) a population fluctuating around a constant carrying capacity (K); (ii) recovery of a population from 10% of carrying capacity; and (iii) a population subject to variation in K. We show that estimates of extinction risk depending on this or similar models are therefore prone to imprecision. We refute the claim that concave growth responses are shown to dominate in nature. 4. As the model can also be sensitive to temporal variation in carrying capacity, we argue that the assumption of a constant carrying capacity is both problematic and presents a fruitful direction for the development of phenomenological density-feedback models.", "author" : [ { "dropping-particle" : "", "family" : "Clark", "given" : "Francis", "non-dropping-particle" : "", "parse-names" : false, "suffix" : "" }, { "dropping-particle" : "", "family" : "Brook", "given" : "Barry W", "non-dropping-particle" : "", "parse-names" : false, "suffix" : "" }, { "dropping-particle" : "", "family" : "Delean", "given" : "Steven", "non-dropping-particle" : "", "parse-names" : false, "suffix" : "" }, { "dropping-particle" : "", "family" : "Re\u015fit Ak\u00e7akaya", "given" : "H", "non-dropping-particle" : "", "parse-names" : false, "suffix" : "" }, { "dropping-particle" : "", "family" : "Bradshaw", "given" : "Corey J. A.", "non-dropping-particle" : "", "parse-names" : false, "suffix" : "" } ], "container-title" : "Methods in Ecology and Evolution", "id" : "ITEM-2", "issue" : "3", "issued" : { "date-parts" : [ [ "2010" ] ] }, "note" : "&amp;gt; We henceforth use this range (0.1 &amp;lt; nu &amp;lt; 10) as sufficiently inclusive for most real populations.", "page" : "253-262", "title" : "The theta-logistic is unreliable for modelling most census data", "type" : "article-journal", "volume" : "1" }, "uris" : [ "http://www.mendeley.com/documents/?uuid=0167c58e-d4b5-4fe6-84ad-1929baacf2e0" ] } ], "mendeley" : { "formattedCitation" : "(Baranyi 1997; Clark et al. 2010)", "plainTextFormattedCitation" : "(Baranyi 1997; Clark et al. 2010)", "previouslyFormattedCitation" : "(Baranyi 1997; Clark et al. 2010)" }, "properties" : { "noteIndex" : 0 }, "schema" : "https://github.com/citation-style-language/schema/raw/master/csl-citation.json" }</w:instrText>
       </w:r>
       <w:r>
-        <w:rPr>
-          <w:highlight w:val="yellow"/>
-        </w:rPr>
         <w:fldChar w:fldCharType="separate"/>
       </w:r>
       <w:r>
         <w:rPr>
           <w:noProof/>
-          <w:highlight w:val="yellow"/>
         </w:rPr>
         <w:t>(Baranyi 1997; Clark et al. 2010)</w:t>
       </w:r>
       <w:r>
-        <w:rPr>
-          <w:highlight w:val="yellow"/>
-        </w:rPr>
         <w:fldChar w:fldCharType="end"/>
       </w:r>
       <w:r>
-        <w:rPr>
-          <w:highlight w:val="yellow"/>
-        </w:rPr>
         <w:t>.</w:t>
       </w:r>
     </w:p>
@@ -19513,11 +19191,11 @@
       <w:pPr>
         <w:pStyle w:val="Heading2"/>
       </w:pPr>
-      <w:bookmarkStart w:id="7" w:name="_Ref439853477"/>
+      <w:bookmarkStart w:id="8" w:name="_Ref439853477"/>
       <w:r>
         <w:t>Appendix B: Mixed culture model</w:t>
       </w:r>
-      <w:bookmarkEnd w:id="7"/>
+      <w:bookmarkEnd w:id="8"/>
     </w:p>
     <w:p>
       <w:r>
@@ -26562,7 +26240,7 @@
                     </pic:cNvPicPr>
                   </pic:nvPicPr>
                   <pic:blipFill>
-                    <a:blip r:embed="rId19">
+                    <a:blip r:embed="rId21">
                       <a:extLst>
                         <a:ext uri="{28A0092B-C50C-407E-A947-70E740481C1C}">
                           <a14:useLocalDpi xmlns:a14="http://schemas.microsoft.com/office/drawing/2010/main" val="0"/>
@@ -26601,7 +26279,7 @@
           <w:color w:val="auto"/>
         </w:rPr>
       </w:pPr>
-      <w:bookmarkStart w:id="8" w:name="_Ref447623874"/>
+      <w:bookmarkStart w:id="9" w:name="_Ref447623874"/>
       <w:r>
         <w:rPr>
           <w:color w:val="auto"/>
@@ -26639,7 +26317,7 @@
         </w:rPr>
         <w:fldChar w:fldCharType="end"/>
       </w:r>
-      <w:bookmarkEnd w:id="8"/>
+      <w:bookmarkEnd w:id="9"/>
       <w:r>
         <w:rPr>
           <w:color w:val="auto"/>
@@ -26797,7 +26475,7 @@
                     </pic:cNvPicPr>
                   </pic:nvPicPr>
                   <pic:blipFill>
-                    <a:blip r:embed="rId20">
+                    <a:blip r:embed="rId22">
                       <a:extLst>
                         <a:ext uri="{28A0092B-C50C-407E-A947-70E740481C1C}">
                           <a14:useLocalDpi xmlns:a14="http://schemas.microsoft.com/office/drawing/2010/main" val="0"/>
@@ -26838,7 +26516,7 @@
           <w:color w:val="auto"/>
         </w:rPr>
       </w:pPr>
-      <w:bookmarkStart w:id="9" w:name="_Ref447793087"/>
+      <w:bookmarkStart w:id="10" w:name="_Ref447793087"/>
       <w:r>
         <w:rPr>
           <w:color w:val="auto"/>
@@ -26876,7 +26554,7 @@
         </w:rPr>
         <w:fldChar w:fldCharType="end"/>
       </w:r>
-      <w:bookmarkEnd w:id="9"/>
+      <w:bookmarkEnd w:id="10"/>
       <w:r>
         <w:rPr>
           <w:color w:val="auto"/>
@@ -27698,7 +27376,7 @@
                     </pic:cNvPicPr>
                   </pic:nvPicPr>
                   <pic:blipFill>
-                    <a:blip r:embed="rId21">
+                    <a:blip r:embed="rId23">
                       <a:extLst>
                         <a:ext uri="{28A0092B-C50C-407E-A947-70E740481C1C}">
                           <a14:useLocalDpi xmlns:a14="http://schemas.microsoft.com/office/drawing/2010/main" val="0"/>
@@ -28293,10 +27971,10 @@
     </w:p>
     <w:p/>
     <w:sectPr>
-      <w:headerReference w:type="even" r:id="rId22"/>
-      <w:headerReference w:type="default" r:id="rId23"/>
-      <w:footerReference w:type="even" r:id="rId24"/>
-      <w:footerReference w:type="default" r:id="rId25"/>
+      <w:headerReference w:type="even" r:id="rId24"/>
+      <w:headerReference w:type="default" r:id="rId25"/>
+      <w:footerReference w:type="even" r:id="rId26"/>
+      <w:footerReference w:type="default" r:id="rId27"/>
       <w:pgSz w:w="11906" w:h="16838"/>
       <w:pgMar w:top="1440" w:right="1800" w:bottom="1440" w:left="1800" w:header="708" w:footer="708" w:gutter="0"/>
       <w:cols w:space="708"/>
@@ -28311,7 +27989,7 @@
 
 <file path=word/comments.xml><?xml version="1.0" encoding="utf-8"?>
 <w:comments xmlns:wpc="http://schemas.microsoft.com/office/word/2010/wordprocessingCanvas" xmlns:mc="http://schemas.openxmlformats.org/markup-compatibility/2006" xmlns:o="urn:schemas-microsoft-com:office:office" xmlns:r="http://schemas.openxmlformats.org/officeDocument/2006/relationships" xmlns:m="http://schemas.openxmlformats.org/officeDocument/2006/math" xmlns:v="urn:schemas-microsoft-com:vml" xmlns:wp14="http://schemas.microsoft.com/office/word/2010/wordprocessingDrawing" xmlns:wp="http://schemas.openxmlformats.org/drawingml/2006/wordprocessingDrawing" xmlns:w10="urn:schemas-microsoft-com:office:word" xmlns:w="http://schemas.openxmlformats.org/wordprocessingml/2006/main" xmlns:w14="http://schemas.microsoft.com/office/word/2010/wordml" xmlns:wpg="http://schemas.microsoft.com/office/word/2010/wordprocessingGroup" xmlns:wpi="http://schemas.microsoft.com/office/word/2010/wordprocessingInk" xmlns:wne="http://schemas.microsoft.com/office/word/2006/wordml" xmlns:wps="http://schemas.microsoft.com/office/word/2010/wordprocessingShape" mc:Ignorable="w14 wp14">
-  <w:comment w:id="1" w:author="Eynat Gur" w:date="2016-04-17T20:22:00Z" w:initials="EG">
+  <w:comment w:id="1" w:author="Yoav Ram" w:date="2016-05-29T16:25:00Z" w:initials="YR">
     <w:p>
       <w:pPr>
         <w:pStyle w:val="CommentText"/>
@@ -28323,7 +28001,23 @@
         <w:annotationRef/>
       </w:r>
       <w:r>
-        <w:t>Maybe you can explain more about the BIC, in one more sentence (in my old days it would be Chinese to me)</w:t>
+        <w:t>Should I remove this? Or move to SI?</w:t>
+      </w:r>
+    </w:p>
+  </w:comment>
+  <w:comment w:id="4" w:author="Yoav Ram" w:date="2016-05-29T16:36:00Z" w:initials="YR">
+    <w:p>
+      <w:pPr>
+        <w:pStyle w:val="CommentText"/>
+      </w:pPr>
+      <w:r>
+        <w:rPr>
+          <w:rStyle w:val="CommentReference"/>
+        </w:rPr>
+        <w:annotationRef/>
+      </w:r>
+      <w:r>
+        <w:t>I need to figure out the weird parameters in Experiment C.</w:t>
       </w:r>
     </w:p>
   </w:comment>
@@ -28392,7 +28086,7 @@
           <w:rPr>
             <w:noProof/>
           </w:rPr>
-          <w:t>16</w:t>
+          <w:t>28</w:t>
         </w:r>
         <w:r>
           <w:rPr>
@@ -28440,7 +28134,7 @@
           <w:rPr>
             <w:noProof/>
           </w:rPr>
-          <w:t>15</w:t>
+          <w:t>9</w:t>
         </w:r>
         <w:r>
           <w:rPr>
@@ -28990,7 +28684,6 @@
   <w:style w:type="character" w:default="1" w:styleId="DefaultParagraphFont">
     <w:name w:val="Default Paragraph Font"/>
     <w:uiPriority w:val="1"/>
-    <w:semiHidden/>
     <w:unhideWhenUsed/>
   </w:style>
   <w:style w:type="table" w:default="1" w:styleId="TableNormal">
@@ -30128,7 +29821,6 @@
   <w:style w:type="character" w:default="1" w:styleId="DefaultParagraphFont">
     <w:name w:val="Default Paragraph Font"/>
     <w:uiPriority w:val="1"/>
-    <w:semiHidden/>
     <w:unhideWhenUsed/>
   </w:style>
   <w:style w:type="table" w:default="1" w:styleId="TableNormal">
@@ -31745,7 +31437,7 @@
 </file>
 
 <file path=customXml/itemProps1.xml><?xml version="1.0" encoding="utf-8"?>
-<ds:datastoreItem xmlns:ds="http://schemas.openxmlformats.org/officeDocument/2006/customXml" ds:itemID="{DEF9A640-EDAF-4B5D-94B1-C7F2836D68CE}">
+<ds:datastoreItem xmlns:ds="http://schemas.openxmlformats.org/officeDocument/2006/customXml" ds:itemID="{17B0DFCB-E60B-4EA6-881E-2444369B8525}">
   <ds:schemaRefs>
     <ds:schemaRef ds:uri="http://schemas.openxmlformats.org/officeDocument/2006/bibliography"/>
   </ds:schemaRefs>

</xml_diff>

<commit_message>
after fixing issues with guessing lag params and adding max for r (commit d18375150feeabd0d3588ac0aa7de3dc5525006f)
</commit_message>
<xml_diff>
--- a/ms.docx
+++ b/ms.docx
@@ -244,7 +244,7 @@
         <w:rPr>
           <w:noProof/>
         </w:rPr>
-        <w:t>May 29, 2016</w:t>
+        <w:t>May 30, 2016</w:t>
       </w:r>
       <w:r>
         <w:fldChar w:fldCharType="end"/>
@@ -1138,52 +1138,52 @@
         <w:t xml:space="preserve">ecently, </w:t>
       </w:r>
       <w:r>
+        <w:t>flow cytometry</w:t>
+      </w:r>
+      <w:r>
+        <w:t xml:space="preserve"> </w:t>
+      </w:r>
+      <w:r>
+        <w:t>has been used with fluorescently marked cells</w:t>
+      </w:r>
+      <w:r>
+        <w:t xml:space="preserve"> </w:t>
+      </w:r>
+      <w:r>
+        <w:fldChar w:fldCharType="begin" w:fldLock="1"/>
+      </w:r>
+      <w:r>
+        <w:instrText>ADDIN CSL_CITATION { "citationItems" : [ { "id" : "ITEM-1", "itemData" : { "DOI" : "10.1534/genetics.111.133454", "ISSN" : "1943-2631", "PMID" : "22042578", "abstract" : "Measuring fitness with precision is a key issue in evolutionary biology, particularly in studying mutations of small effects. It is usually thought that sampling error and drift prevent precise measurement of very small fitness effects. We circumvented these limits by using a new combined approach to measuring and analyzing fitness. We estimated the mutational fitness effect (MFE) of three independent mini-Tn10 transposon insertion mutations by conducting competition experiments in large populations of Escherichia coli under controlled laboratory conditions. Using flow cytometry to assess genotype frequencies from very large samples alleviated the problem of sampling error, while the effect of drift was controlled by using large populations and massive replication of fitness measures. Furthermore, with a set of four competition experiments between ancestral and mutant genotypes, we were able to decompose fitness measures into four estimated parameters that account for fitness effects of our fluorescent marker (\u03b1), the mutation (\u03b2), epistasis between the mutation and the marker (\u03b3), and departure from transitivity (\u03c4). Our method allowed us to estimate mean selection coefficients to a precision of 2 \u00d7 10(-4). We also found small, but significant, epistatic interactions between the allelic effects of mutations and markers and confirmed that fitness effects were transitive in most cases. Unexpectedly, we also detected variation in measures of s that were significantly bigger than expected due to drift alone, indicating the existence of cryptic variation, even in fully controlled experiments. Overall our results indicate that selection coefficients are best understood as being distributed, representing a limit on the precision with which selection can be measured, even under controlled laboratory conditions.", "author" : [ { "dropping-particle" : "", "family" : "Gallet", "given" : "Romain", "non-dropping-particle" : "", "parse-names" : false, "suffix" : "" }, { "dropping-particle" : "", "family" : "Cooper", "given" : "Tim F.", "non-dropping-particle" : "", "parse-names" : false, "suffix" : "" }, { "dropping-particle" : "", "family" : "Elena", "given" : "Santiago F.", "non-dropping-particle" : "", "parse-names" : false, "suffix" : "" }, { "dropping-particle" : "", "family" : "Lenormand", "given" : "Thomas", "non-dropping-particle" : "", "parse-names" : false, "suffix" : "" } ], "container-title" : "Genetics", "id" : "ITEM-1", "issue" : "1", "issued" : { "date-parts" : [ [ "2012", "1" ] ] }, "page" : "175-86", "title" : "Measuring selection coefficients below 10&lt;sup&gt;-3&lt;/sup&gt;: method, questions, and prospects.", "type" : "article-journal", "volume" : "190" }, "uris" : [ "http://www.mendeley.com/documents/?uuid=6434a65c-259b-4f41-800d-026f55634e35" ] } ], "mendeley" : { "formattedCitation" : "(Gallet et al. 2012)", "plainTextFormattedCitation" : "(Gallet et al. 2012)", "previouslyFormattedCitation" : "(Gallet et al. 2012)" }, "properties" : { "noteIndex" : 0 }, "schema" : "https://github.com/citation-style-language/schema/raw/master/csl-citation.json" }</w:instrText>
+      </w:r>
+      <w:r>
+        <w:fldChar w:fldCharType="separate"/>
+      </w:r>
+      <w:r>
+        <w:rPr>
+          <w:noProof/>
+        </w:rPr>
+        <w:t>(Gallet et al. 2012)</w:t>
+      </w:r>
+      <w:r>
+        <w:fldChar w:fldCharType="end"/>
+      </w:r>
+      <w:r>
+        <w:t xml:space="preserve"> </w:t>
+      </w:r>
+      <w:r>
+        <w:t>and</w:t>
+      </w:r>
+      <w:r>
+        <w:t xml:space="preserve"> deep sequencing</w:t>
+      </w:r>
+      <w:r>
+        <w:t xml:space="preserve"> read counts</w:t>
+      </w:r>
+      <w:r>
+        <w:t xml:space="preserve"> </w:t>
+      </w:r>
+      <w:r>
         <w:lastRenderedPageBreak/>
-        <w:t>flow cytometry</w:t>
-      </w:r>
-      <w:r>
-        <w:t xml:space="preserve"> </w:t>
-      </w:r>
-      <w:r>
-        <w:t>has been used with fluorescently marked cells</w:t>
-      </w:r>
-      <w:r>
-        <w:t xml:space="preserve"> </w:t>
-      </w:r>
-      <w:r>
-        <w:fldChar w:fldCharType="begin" w:fldLock="1"/>
-      </w:r>
-      <w:r>
-        <w:instrText>ADDIN CSL_CITATION { "citationItems" : [ { "id" : "ITEM-1", "itemData" : { "DOI" : "10.1534/genetics.111.133454", "ISSN" : "1943-2631", "PMID" : "22042578", "abstract" : "Measuring fitness with precision is a key issue in evolutionary biology, particularly in studying mutations of small effects. It is usually thought that sampling error and drift prevent precise measurement of very small fitness effects. We circumvented these limits by using a new combined approach to measuring and analyzing fitness. We estimated the mutational fitness effect (MFE) of three independent mini-Tn10 transposon insertion mutations by conducting competition experiments in large populations of Escherichia coli under controlled laboratory conditions. Using flow cytometry to assess genotype frequencies from very large samples alleviated the problem of sampling error, while the effect of drift was controlled by using large populations and massive replication of fitness measures. Furthermore, with a set of four competition experiments between ancestral and mutant genotypes, we were able to decompose fitness measures into four estimated parameters that account for fitness effects of our fluorescent marker (\u03b1), the mutation (\u03b2), epistasis between the mutation and the marker (\u03b3), and departure from transitivity (\u03c4). Our method allowed us to estimate mean selection coefficients to a precision of 2 \u00d7 10(-4). We also found small, but significant, epistatic interactions between the allelic effects of mutations and markers and confirmed that fitness effects were transitive in most cases. Unexpectedly, we also detected variation in measures of s that were significantly bigger than expected due to drift alone, indicating the existence of cryptic variation, even in fully controlled experiments. Overall our results indicate that selection coefficients are best understood as being distributed, representing a limit on the precision with which selection can be measured, even under controlled laboratory conditions.", "author" : [ { "dropping-particle" : "", "family" : "Gallet", "given" : "Romain", "non-dropping-particle" : "", "parse-names" : false, "suffix" : "" }, { "dropping-particle" : "", "family" : "Cooper", "given" : "Tim F.", "non-dropping-particle" : "", "parse-names" : false, "suffix" : "" }, { "dropping-particle" : "", "family" : "Elena", "given" : "Santiago F.", "non-dropping-particle" : "", "parse-names" : false, "suffix" : "" }, { "dropping-particle" : "", "family" : "Lenormand", "given" : "Thomas", "non-dropping-particle" : "", "parse-names" : false, "suffix" : "" } ], "container-title" : "Genetics", "id" : "ITEM-1", "issue" : "1", "issued" : { "date-parts" : [ [ "2012", "1" ] ] }, "page" : "175-86", "title" : "Measuring selection coefficients below 10&lt;sup&gt;-3&lt;/sup&gt;: method, questions, and prospects.", "type" : "article-journal", "volume" : "190" }, "uris" : [ "http://www.mendeley.com/documents/?uuid=6434a65c-259b-4f41-800d-026f55634e35" ] } ], "mendeley" : { "formattedCitation" : "(Gallet et al. 2012)", "plainTextFormattedCitation" : "(Gallet et al. 2012)", "previouslyFormattedCitation" : "(Gallet et al. 2012)" }, "properties" : { "noteIndex" : 0 }, "schema" : "https://github.com/citation-style-language/schema/raw/master/csl-citation.json" }</w:instrText>
-      </w:r>
-      <w:r>
-        <w:fldChar w:fldCharType="separate"/>
-      </w:r>
-      <w:r>
-        <w:rPr>
-          <w:noProof/>
-        </w:rPr>
-        <w:t>(Gallet et al. 2012)</w:t>
-      </w:r>
-      <w:r>
-        <w:fldChar w:fldCharType="end"/>
-      </w:r>
-      <w:r>
-        <w:t xml:space="preserve"> </w:t>
-      </w:r>
-      <w:r>
-        <w:t>and</w:t>
-      </w:r>
-      <w:r>
-        <w:t xml:space="preserve"> deep sequencing</w:t>
-      </w:r>
-      <w:r>
-        <w:t xml:space="preserve"> read counts</w:t>
-      </w:r>
-      <w:r>
-        <w:t xml:space="preserve"> </w:t>
-      </w:r>
-      <w:r>
         <w:fldChar w:fldCharType="begin" w:fldLock="1"/>
       </w:r>
       <w:r>
@@ -8317,7 +8317,21 @@
                 <w:sz w:val="18"/>
                 <w:szCs w:val="18"/>
               </w:rPr>
-              <w:t>0.265±0.026</w:t>
+              <w:t>0.</w:t>
+            </w:r>
+            <w:r>
+              <w:rPr>
+                <w:sz w:val="18"/>
+                <w:szCs w:val="18"/>
+              </w:rPr>
+              <w:t>376</w:t>
+            </w:r>
+            <w:r>
+              <w:rPr>
+                <w:sz w:val="18"/>
+                <w:szCs w:val="18"/>
+              </w:rPr>
+              <w:t>±0.026</w:t>
             </w:r>
           </w:p>
         </w:tc>
@@ -8408,9 +8422,22 @@
               <w:rPr>
                 <w:sz w:val="18"/>
                 <w:szCs w:val="18"/>
-                <w:highlight w:val="red"/>
-              </w:rPr>
-              <w:t>310±2910</w:t>
+              </w:rPr>
+              <w:t>8</w:t>
+            </w:r>
+            <w:r>
+              <w:rPr>
+                <w:sz w:val="18"/>
+                <w:szCs w:val="18"/>
+              </w:rPr>
+              <w:t>±</w:t>
+            </w:r>
+            <w:r>
+              <w:rPr>
+                <w:sz w:val="18"/>
+                <w:szCs w:val="18"/>
+              </w:rPr>
+              <w:t>13.516</w:t>
             </w:r>
           </w:p>
         </w:tc>
@@ -8432,9 +8459,22 @@
               <w:rPr>
                 <w:sz w:val="18"/>
                 <w:szCs w:val="18"/>
-                <w:highlight w:val="red"/>
-              </w:rPr>
-              <w:t>51.25±216</w:t>
+              </w:rPr>
+              <w:t>8</w:t>
+            </w:r>
+            <w:r>
+              <w:rPr>
+                <w:sz w:val="18"/>
+                <w:szCs w:val="18"/>
+              </w:rPr>
+              <w:t>±</w:t>
+            </w:r>
+            <w:r>
+              <w:rPr>
+                <w:sz w:val="18"/>
+                <w:szCs w:val="18"/>
+              </w:rPr>
+              <w:t>12.465</w:t>
             </w:r>
           </w:p>
         </w:tc>
@@ -8609,7 +8649,21 @@
                 <w:sz w:val="18"/>
                 <w:szCs w:val="18"/>
               </w:rPr>
-              <w:t>0.055±1.01</w:t>
+              <w:t>0.164</w:t>
+            </w:r>
+            <w:r>
+              <w:rPr>
+                <w:sz w:val="18"/>
+                <w:szCs w:val="18"/>
+              </w:rPr>
+              <w:t>±</w:t>
+            </w:r>
+            <w:r>
+              <w:rPr>
+                <w:sz w:val="18"/>
+                <w:szCs w:val="18"/>
+              </w:rPr>
+              <w:t>1.353</w:t>
             </w:r>
           </w:p>
         </w:tc>
@@ -8619,6 +8673,9 @@
           <w:tcPr>
             <w:cnfStyle w:val="001000000000" w:firstRow="0" w:lastRow="0" w:firstColumn="1" w:lastColumn="0" w:oddVBand="0" w:evenVBand="0" w:oddHBand="0" w:evenHBand="0" w:firstRowFirstColumn="0" w:firstRowLastColumn="0" w:lastRowFirstColumn="0" w:lastRowLastColumn="0"/>
             <w:tcW w:w="1134" w:type="dxa"/>
+            <w:tcBorders>
+              <w:bottom w:val="nil"/>
+            </w:tcBorders>
           </w:tcPr>
           <w:p>
             <w:pPr>
@@ -8680,6 +8737,9 @@
         <w:tc>
           <w:tcPr>
             <w:tcW w:w="1175" w:type="dxa"/>
+            <w:tcBorders>
+              <w:bottom w:val="nil"/>
+            </w:tcBorders>
           </w:tcPr>
           <w:p>
             <w:pPr>
@@ -8703,6 +8763,9 @@
         <w:tc>
           <w:tcPr>
             <w:tcW w:w="1228" w:type="dxa"/>
+            <w:tcBorders>
+              <w:bottom w:val="nil"/>
+            </w:tcBorders>
           </w:tcPr>
           <w:p>
             <w:pPr>
@@ -8726,6 +8789,9 @@
         <w:tc>
           <w:tcPr>
             <w:tcW w:w="1228" w:type="dxa"/>
+            <w:tcBorders>
+              <w:bottom w:val="nil"/>
+            </w:tcBorders>
           </w:tcPr>
           <w:p>
             <w:pPr>
@@ -8753,6 +8819,9 @@
         <w:tc>
           <w:tcPr>
             <w:tcW w:w="1228" w:type="dxa"/>
+            <w:tcBorders>
+              <w:bottom w:val="nil"/>
+            </w:tcBorders>
           </w:tcPr>
           <w:p>
             <w:pPr>
@@ -8780,6 +8849,9 @@
         <w:tc>
           <w:tcPr>
             <w:tcW w:w="1125" w:type="dxa"/>
+            <w:tcBorders>
+              <w:bottom w:val="nil"/>
+            </w:tcBorders>
           </w:tcPr>
           <w:p>
             <w:pPr>
@@ -8795,15 +8867,31 @@
               <w:rPr>
                 <w:sz w:val="18"/>
                 <w:szCs w:val="18"/>
-                <w:highlight w:val="red"/>
-              </w:rPr>
-              <w:t>0.001±0.091</w:t>
+              </w:rPr>
+              <w:t>0.039</w:t>
+            </w:r>
+            <w:r>
+              <w:rPr>
+                <w:sz w:val="18"/>
+                <w:szCs w:val="18"/>
+              </w:rPr>
+              <w:t>±</w:t>
+            </w:r>
+            <w:r>
+              <w:rPr>
+                <w:sz w:val="18"/>
+                <w:szCs w:val="18"/>
+              </w:rPr>
+              <w:t>0.086</w:t>
             </w:r>
           </w:p>
         </w:tc>
         <w:tc>
           <w:tcPr>
             <w:tcW w:w="1125" w:type="dxa"/>
+            <w:tcBorders>
+              <w:bottom w:val="nil"/>
+            </w:tcBorders>
           </w:tcPr>
           <w:p>
             <w:pPr>
@@ -8821,17 +8909,22 @@
               <w:rPr>
                 <w:sz w:val="18"/>
                 <w:szCs w:val="18"/>
-                <w:highli